<commit_message>
feat: testing cdogs to nest
</commit_message>
<xml_diff>
--- a/backend/templates/complaint/CDOGS-HWCR-COMPLAINT-TEMPLATE-v1.docx
+++ b/backend/templates/complaint/CDOGS-HWCR-COMPLAINT-TEMPLATE-v1.docx
@@ -6,8 +6,8 @@
       <w:pPr>
         <w:rPr>
           <w:rFonts w:ascii="BC Sans" w:hAnsi="BC Sans"/>
-          <w:b w:val="1"/>
-          <w:bCs w:val="1"/>
+          <w:b/>
+          <w:bCs/>
           <w:sz w:val="32"/>
           <w:szCs w:val="32"/>
         </w:rPr>
@@ -15,8 +15,8 @@
       <w:r>
         <w:rPr>
           <w:rFonts w:ascii="BC Sans" w:hAnsi="BC Sans"/>
-          <w:b w:val="1"/>
-          <w:bCs w:val="1"/>
+          <w:b/>
+          <w:bCs/>
           <w:sz w:val="32"/>
           <w:szCs w:val="32"/>
         </w:rPr>
@@ -25,8 +25,8 @@
       <w:r>
         <w:rPr>
           <w:rFonts w:ascii="BC Sans" w:hAnsi="BC Sans"/>
-          <w:b w:val="1"/>
-          <w:bCs w:val="1"/>
+          <w:b/>
+          <w:bCs/>
           <w:sz w:val="32"/>
           <w:szCs w:val="32"/>
         </w:rPr>
@@ -35,8 +35,8 @@
       <w:r>
         <w:rPr>
           <w:rFonts w:ascii="BC Sans" w:hAnsi="BC Sans"/>
-          <w:b w:val="1"/>
-          <w:bCs w:val="1"/>
+          <w:b/>
+          <w:bCs/>
           <w:sz w:val="32"/>
           <w:szCs w:val="32"/>
         </w:rPr>
@@ -45,32 +45,32 @@
       <w:r>
         <w:rPr>
           <w:rFonts w:ascii="BC Sans" w:hAnsi="BC Sans"/>
-          <w:b w:val="1"/>
-          <w:bCs w:val="1"/>
+          <w:b/>
+          <w:bCs/>
           <w:sz w:val="32"/>
           <w:szCs w:val="32"/>
         </w:rPr>
-        <w:t>#</w:t>
+        <w:t>#{</w:t>
       </w:r>
       <w:r>
         <w:rPr>
           <w:rFonts w:ascii="BC Sans" w:hAnsi="BC Sans"/>
-          <w:b w:val="1"/>
-          <w:bCs w:val="1"/>
+          <w:b/>
+          <w:bCs/>
           <w:sz w:val="32"/>
           <w:szCs w:val="32"/>
         </w:rPr>
-        <w:t>{</w:t>
+        <w:t>d.id</w:t>
       </w:r>
       <w:r>
         <w:rPr>
           <w:rFonts w:ascii="BC Sans" w:hAnsi="BC Sans"/>
-          <w:b w:val="1"/>
-          <w:bCs w:val="1"/>
+          <w:b/>
+          <w:bCs/>
           <w:sz w:val="32"/>
           <w:szCs w:val="32"/>
         </w:rPr>
-        <w:t>complaint number}</w:t>
+        <w:t>}</w:t>
       </w:r>
     </w:p>
     <w:tbl>
@@ -87,66 +87,59 @@
       </w:tblGrid>
       <w:tr>
         <w:trPr>
+          <w:cnfStyle w:val="100000000000" w:firstRow="1" w:lastRow="0" w:firstColumn="0" w:lastColumn="0" w:oddVBand="0" w:evenVBand="0" w:oddHBand="0" w:evenHBand="0" w:firstRowFirstColumn="0" w:firstRowLastColumn="0" w:lastRowFirstColumn="0" w:lastRowLastColumn="0"/>
           <w:trHeight w:val="300"/>
         </w:trPr>
         <w:tc>
           <w:tcPr>
             <w:cnfStyle w:val="001000000000" w:firstRow="0" w:lastRow="0" w:firstColumn="1" w:lastColumn="0" w:oddVBand="0" w:evenVBand="0" w:oddHBand="0" w:evenHBand="0" w:firstRowFirstColumn="0" w:firstRowLastColumn="0" w:lastRowFirstColumn="0" w:lastRowLastColumn="0"/>
             <w:tcW w:w="3300" w:type="dxa"/>
-            <w:tcMar/>
           </w:tcPr>
           <w:p>
             <w:pPr>
-              <w:pStyle w:val="Normal"/>
-              <w:rPr>
-                <w:rFonts w:ascii="BC Sans" w:hAnsi="BC Sans" w:eastAsia="Times New Roman" w:cs="Times New Roman"/>
-                <w:b w:val="0"/>
-                <w:bCs w:val="0"/>
-                <w:caps w:val="0"/>
-                <w:smallCaps w:val="0"/>
-                <w:color w:val="000000" w:themeColor="text1" w:themeTint="FF" w:themeShade="FF"/>
+              <w:rPr>
+                <w:rFonts w:ascii="BC Sans" w:eastAsia="Times New Roman" w:hAnsi="BC Sans" w:cs="Times New Roman"/>
+                <w:b w:val="0"/>
+                <w:bCs w:val="0"/>
+                <w:color w:val="000000" w:themeColor="text1"/>
                 <w:sz w:val="20"/>
                 <w:szCs w:val="20"/>
               </w:rPr>
             </w:pPr>
-            <w:commentRangeStart w:id="777963448"/>
-            <w:commentRangeStart w:id="1515699979"/>
-            <w:commentRangeStart w:id="1133293054"/>
-            <w:r>
-              <w:rPr>
-                <w:rFonts w:ascii="BC Sans" w:hAnsi="BC Sans" w:eastAsia="Times New Roman" w:cs="Times New Roman"/>
-                <w:b w:val="0"/>
-                <w:bCs w:val="0"/>
-                <w:caps w:val="0"/>
-                <w:smallCaps w:val="0"/>
-                <w:color w:val="000000" w:themeColor="text1" w:themeTint="FF" w:themeShade="FF"/>
+            <w:commentRangeStart w:id="0"/>
+            <w:commentRangeStart w:id="1"/>
+            <w:commentRangeStart w:id="2"/>
+            <w:r>
+              <w:rPr>
+                <w:rFonts w:ascii="BC Sans" w:eastAsia="Times New Roman" w:hAnsi="BC Sans" w:cs="Times New Roman"/>
+                <w:b w:val="0"/>
+                <w:bCs w:val="0"/>
+                <w:color w:val="000000" w:themeColor="text1"/>
                 <w:sz w:val="20"/>
                 <w:szCs w:val="20"/>
               </w:rPr>
               <w:t>L</w:t>
             </w:r>
-            <w:commentRangeEnd w:id="777963448"/>
+            <w:commentRangeEnd w:id="0"/>
             <w:r>
               <w:rPr>
                 <w:rStyle w:val="CommentReference"/>
               </w:rPr>
-              <w:commentReference w:id="777963448"/>
-            </w:r>
-            <w:commentRangeEnd w:id="1515699979"/>
+              <w:commentReference w:id="0"/>
+            </w:r>
+            <w:commentRangeEnd w:id="1"/>
             <w:r>
               <w:rPr>
                 <w:rStyle w:val="CommentReference"/>
               </w:rPr>
-              <w:commentReference w:id="1515699979"/>
-            </w:r>
-            <w:r>
-              <w:rPr>
-                <w:rFonts w:ascii="BC Sans" w:hAnsi="BC Sans" w:eastAsia="Times New Roman" w:cs="Times New Roman"/>
-                <w:b w:val="0"/>
-                <w:bCs w:val="0"/>
-                <w:caps w:val="0"/>
-                <w:smallCaps w:val="0"/>
-                <w:color w:val="000000" w:themeColor="text1" w:themeTint="FF" w:themeShade="FF"/>
+              <w:commentReference w:id="1"/>
+            </w:r>
+            <w:r>
+              <w:rPr>
+                <w:rFonts w:ascii="BC Sans" w:eastAsia="Times New Roman" w:hAnsi="BC Sans" w:cs="Times New Roman"/>
+                <w:b w:val="0"/>
+                <w:bCs w:val="0"/>
+                <w:color w:val="000000" w:themeColor="text1"/>
                 <w:sz w:val="20"/>
                 <w:szCs w:val="20"/>
               </w:rPr>
@@ -154,88 +147,158 @@
             </w:r>
             <w:r>
               <w:rPr>
-                <w:rFonts w:ascii="BC Sans" w:hAnsi="BC Sans" w:eastAsia="Times New Roman" w:cs="Times New Roman"/>
-                <w:b w:val="0"/>
-                <w:bCs w:val="0"/>
-                <w:caps w:val="0"/>
-                <w:smallCaps w:val="0"/>
-                <w:color w:val="000000" w:themeColor="text1" w:themeTint="FF" w:themeShade="FF"/>
-                <w:sz w:val="20"/>
-                <w:szCs w:val="20"/>
-              </w:rPr>
-              <w:t>{date/time}</w:t>
-            </w:r>
-            <w:commentRangeEnd w:id="1133293054"/>
+                <w:rFonts w:ascii="BC Sans" w:eastAsia="Times New Roman" w:hAnsi="BC Sans" w:cs="Times New Roman"/>
+                <w:b w:val="0"/>
+                <w:bCs w:val="0"/>
+                <w:color w:val="000000" w:themeColor="text1"/>
+                <w:sz w:val="20"/>
+                <w:szCs w:val="20"/>
+              </w:rPr>
+              <w:t>{</w:t>
+            </w:r>
+            <w:proofErr w:type="spellStart"/>
+            <w:proofErr w:type="gramStart"/>
+            <w:r>
+              <w:rPr>
+                <w:rFonts w:ascii="BC Sans" w:eastAsia="Times New Roman" w:hAnsi="BC Sans" w:cs="Times New Roman"/>
+                <w:b w:val="0"/>
+                <w:bCs w:val="0"/>
+                <w:color w:val="000000" w:themeColor="text1"/>
+                <w:sz w:val="20"/>
+                <w:szCs w:val="20"/>
+              </w:rPr>
+              <w:t>d.</w:t>
+            </w:r>
+            <w:r>
+              <w:rPr>
+                <w:rFonts w:ascii="BC Sans" w:eastAsia="Times New Roman" w:hAnsi="BC Sans" w:cs="Times New Roman"/>
+                <w:b w:val="0"/>
+                <w:bCs w:val="0"/>
+                <w:color w:val="000000" w:themeColor="text1"/>
+                <w:sz w:val="20"/>
+                <w:szCs w:val="20"/>
+              </w:rPr>
+              <w:t>reportedOn</w:t>
+            </w:r>
+            <w:proofErr w:type="spellEnd"/>
+            <w:proofErr w:type="gramEnd"/>
+            <w:r>
+              <w:rPr>
+                <w:rFonts w:ascii="BC Sans" w:eastAsia="Times New Roman" w:hAnsi="BC Sans" w:cs="Times New Roman"/>
+                <w:b w:val="0"/>
+                <w:bCs w:val="0"/>
+                <w:color w:val="000000" w:themeColor="text1"/>
+                <w:sz w:val="20"/>
+                <w:szCs w:val="20"/>
+              </w:rPr>
+              <w:t>}</w:t>
+            </w:r>
+            <w:commentRangeEnd w:id="2"/>
             <w:r>
               <w:rPr>
                 <w:rStyle w:val="CommentReference"/>
               </w:rPr>
-              <w:commentReference w:id="1133293054"/>
+              <w:commentReference w:id="2"/>
             </w:r>
           </w:p>
         </w:tc>
         <w:tc>
           <w:tcPr>
-            <w:cnfStyle w:val="000000000000" w:firstRow="0" w:lastRow="0" w:firstColumn="0" w:lastColumn="0" w:oddVBand="0" w:evenVBand="0" w:oddHBand="0" w:evenHBand="0" w:firstRowFirstColumn="0" w:firstRowLastColumn="0" w:lastRowFirstColumn="0" w:lastRowLastColumn="0"/>
             <w:tcW w:w="5850" w:type="dxa"/>
-            <w:tcMar/>
           </w:tcPr>
           <w:p>
             <w:pPr>
-              <w:pStyle w:val="Normal"/>
-              <w:rPr>
-                <w:rFonts w:ascii="BC Sans" w:hAnsi="BC Sans" w:eastAsia="Times New Roman" w:cs="Times New Roman"/>
-                <w:b w:val="0"/>
-                <w:bCs w:val="0"/>
-                <w:caps w:val="0"/>
-                <w:smallCaps w:val="0"/>
-                <w:color w:val="000000" w:themeColor="text1" w:themeTint="FF" w:themeShade="FF"/>
+              <w:cnfStyle w:val="100000000000" w:firstRow="1" w:lastRow="0" w:firstColumn="0" w:lastColumn="0" w:oddVBand="0" w:evenVBand="0" w:oddHBand="0" w:evenHBand="0" w:firstRowFirstColumn="0" w:firstRowLastColumn="0" w:lastRowFirstColumn="0" w:lastRowLastColumn="0"/>
+              <w:rPr>
+                <w:rFonts w:ascii="BC Sans" w:eastAsia="Times New Roman" w:hAnsi="BC Sans" w:cs="Times New Roman"/>
+                <w:color w:val="000000" w:themeColor="text1"/>
                 <w:sz w:val="20"/>
                 <w:szCs w:val="20"/>
               </w:rPr>
             </w:pPr>
             <w:r>
               <w:rPr>
-                <w:rFonts w:ascii="BC Sans" w:hAnsi="BC Sans" w:eastAsia="Times New Roman" w:cs="Times New Roman"/>
-                <w:b w:val="0"/>
-                <w:bCs w:val="0"/>
-                <w:caps w:val="0"/>
-                <w:smallCaps w:val="0"/>
-                <w:color w:val="000000" w:themeColor="text1" w:themeTint="FF" w:themeShade="FF"/>
-                <w:sz w:val="20"/>
-                <w:szCs w:val="20"/>
-              </w:rPr>
-              <w:t>Created by: {created by}</w:t>
+                <w:rFonts w:ascii="BC Sans" w:eastAsia="Times New Roman" w:hAnsi="BC Sans" w:cs="Times New Roman"/>
+                <w:b w:val="0"/>
+                <w:bCs w:val="0"/>
+                <w:color w:val="000000" w:themeColor="text1"/>
+                <w:sz w:val="20"/>
+                <w:szCs w:val="20"/>
+              </w:rPr>
+              <w:t>Created by: {</w:t>
+            </w:r>
+            <w:proofErr w:type="spellStart"/>
+            <w:proofErr w:type="gramStart"/>
+            <w:r>
+              <w:rPr>
+                <w:rFonts w:ascii="BC Sans" w:eastAsia="Times New Roman" w:hAnsi="BC Sans" w:cs="Times New Roman"/>
+                <w:b w:val="0"/>
+                <w:bCs w:val="0"/>
+                <w:color w:val="000000" w:themeColor="text1"/>
+                <w:sz w:val="20"/>
+                <w:szCs w:val="20"/>
+              </w:rPr>
+              <w:t>d.createdBy</w:t>
+            </w:r>
+            <w:proofErr w:type="spellEnd"/>
+            <w:proofErr w:type="gramEnd"/>
+            <w:r>
+              <w:rPr>
+                <w:rFonts w:ascii="BC Sans" w:eastAsia="Times New Roman" w:hAnsi="BC Sans" w:cs="Times New Roman"/>
+                <w:b w:val="0"/>
+                <w:bCs w:val="0"/>
+                <w:color w:val="000000" w:themeColor="text1"/>
+                <w:sz w:val="20"/>
+                <w:szCs w:val="20"/>
+              </w:rPr>
+              <w:t>}</w:t>
             </w:r>
           </w:p>
         </w:tc>
         <w:tc>
           <w:tcPr>
-            <w:cnfStyle w:val="000000000000" w:firstRow="0" w:lastRow="0" w:firstColumn="0" w:lastColumn="0" w:oddVBand="0" w:evenVBand="0" w:oddHBand="0" w:evenHBand="0" w:firstRowFirstColumn="0" w:firstRowLastColumn="0" w:lastRowFirstColumn="0" w:lastRowLastColumn="0"/>
             <w:tcW w:w="1769" w:type="dxa"/>
-            <w:tcMar/>
           </w:tcPr>
           <w:p>
             <w:pPr>
-              <w:pStyle w:val="Normal"/>
-              <w:suppressLineNumbers w:val="0"/>
-              <w:bidi w:val="0"/>
-              <w:spacing w:before="0" w:beforeAutospacing="off" w:after="0" w:afterAutospacing="off" w:line="240" w:lineRule="auto"/>
-              <w:ind w:left="0" w:right="0"/>
-              <w:jc w:val="left"/>
+              <w:cnfStyle w:val="100000000000" w:firstRow="1" w:lastRow="0" w:firstColumn="0" w:lastColumn="0" w:oddVBand="0" w:evenVBand="0" w:oddHBand="0" w:evenHBand="0" w:firstRowFirstColumn="0" w:firstRowLastColumn="0" w:lastRowFirstColumn="0" w:lastRowLastColumn="0"/>
             </w:pPr>
             <w:r>
               <w:rPr>
-                <w:rFonts w:ascii="BC Sans" w:hAnsi="BC Sans" w:eastAsia="Times New Roman" w:cs="Times New Roman"/>
-                <w:b w:val="0"/>
-                <w:bCs w:val="0"/>
-                <w:caps w:val="0"/>
-                <w:smallCaps w:val="0"/>
-                <w:color w:val="000000" w:themeColor="text1" w:themeTint="FF" w:themeShade="FF"/>
-                <w:sz w:val="20"/>
-                <w:szCs w:val="20"/>
-              </w:rPr>
-              <w:t>Status: {status}</w:t>
+                <w:rFonts w:ascii="BC Sans" w:eastAsia="Times New Roman" w:hAnsi="BC Sans" w:cs="Times New Roman"/>
+                <w:b w:val="0"/>
+                <w:bCs w:val="0"/>
+                <w:color w:val="000000" w:themeColor="text1"/>
+                <w:sz w:val="20"/>
+                <w:szCs w:val="20"/>
+              </w:rPr>
+              <w:t>Status: {</w:t>
+            </w:r>
+            <w:proofErr w:type="spellStart"/>
+            <w:proofErr w:type="gramStart"/>
+            <w:r>
+              <w:rPr>
+                <w:rFonts w:ascii="BC Sans" w:eastAsia="Times New Roman" w:hAnsi="BC Sans" w:cs="Times New Roman"/>
+                <w:b w:val="0"/>
+                <w:bCs w:val="0"/>
+                <w:color w:val="000000" w:themeColor="text1"/>
+                <w:sz w:val="20"/>
+                <w:szCs w:val="20"/>
+              </w:rPr>
+              <w:t>d.status</w:t>
+            </w:r>
+            <w:proofErr w:type="spellEnd"/>
+            <w:proofErr w:type="gramEnd"/>
+            <w:r>
+              <w:rPr>
+                <w:rFonts w:ascii="BC Sans" w:eastAsia="Times New Roman" w:hAnsi="BC Sans" w:cs="Times New Roman"/>
+                <w:b w:val="0"/>
+                <w:bCs w:val="0"/>
+                <w:color w:val="000000" w:themeColor="text1"/>
+                <w:sz w:val="20"/>
+                <w:szCs w:val="20"/>
+              </w:rPr>
+              <w:t>}</w:t>
             </w:r>
           </w:p>
         </w:tc>
@@ -248,30 +311,24 @@
           <w:tcPr>
             <w:cnfStyle w:val="001000000000" w:firstRow="0" w:lastRow="0" w:firstColumn="1" w:lastColumn="0" w:oddVBand="0" w:evenVBand="0" w:oddHBand="0" w:evenHBand="0" w:firstRowFirstColumn="0" w:firstRowLastColumn="0" w:lastRowFirstColumn="0" w:lastRowLastColumn="0"/>
             <w:tcW w:w="3300" w:type="dxa"/>
-            <w:tcMar/>
           </w:tcPr>
           <w:p>
             <w:pPr>
-              <w:pStyle w:val="Normal"/>
-              <w:rPr>
-                <w:rFonts w:ascii="BC Sans" w:hAnsi="BC Sans" w:eastAsia="Times New Roman" w:cs="Times New Roman"/>
-                <w:b w:val="0"/>
-                <w:bCs w:val="0"/>
-                <w:caps w:val="0"/>
-                <w:smallCaps w:val="0"/>
-                <w:color w:val="000000" w:themeColor="text1" w:themeTint="FF" w:themeShade="FF"/>
+              <w:rPr>
+                <w:rFonts w:ascii="BC Sans" w:eastAsia="Times New Roman" w:hAnsi="BC Sans" w:cs="Times New Roman"/>
+                <w:b w:val="0"/>
+                <w:bCs w:val="0"/>
+                <w:color w:val="000000" w:themeColor="text1"/>
                 <w:sz w:val="20"/>
                 <w:szCs w:val="20"/>
               </w:rPr>
             </w:pPr>
             <w:r>
               <w:rPr>
-                <w:rFonts w:ascii="BC Sans" w:hAnsi="BC Sans" w:eastAsia="Times New Roman" w:cs="Times New Roman"/>
-                <w:b w:val="0"/>
-                <w:bCs w:val="0"/>
-                <w:caps w:val="0"/>
-                <w:smallCaps w:val="0"/>
-                <w:color w:val="000000" w:themeColor="text1" w:themeTint="FF" w:themeShade="FF"/>
+                <w:rFonts w:ascii="BC Sans" w:eastAsia="Times New Roman" w:hAnsi="BC Sans" w:cs="Times New Roman"/>
+                <w:b w:val="0"/>
+                <w:bCs w:val="0"/>
+                <w:color w:val="000000" w:themeColor="text1"/>
                 <w:sz w:val="20"/>
                 <w:szCs w:val="20"/>
               </w:rPr>
@@ -279,12 +336,10 @@
             </w:r>
             <w:r>
               <w:rPr>
-                <w:rFonts w:ascii="BC Sans" w:hAnsi="BC Sans" w:eastAsia="Times New Roman" w:cs="Times New Roman"/>
-                <w:b w:val="0"/>
-                <w:bCs w:val="0"/>
-                <w:caps w:val="0"/>
-                <w:smallCaps w:val="0"/>
-                <w:color w:val="000000" w:themeColor="text1" w:themeTint="FF" w:themeShade="FF"/>
+                <w:rFonts w:ascii="BC Sans" w:eastAsia="Times New Roman" w:hAnsi="BC Sans" w:cs="Times New Roman"/>
+                <w:b w:val="0"/>
+                <w:bCs w:val="0"/>
+                <w:color w:val="000000" w:themeColor="text1"/>
                 <w:sz w:val="20"/>
                 <w:szCs w:val="20"/>
               </w:rPr>
@@ -292,47 +347,61 @@
             </w:r>
             <w:r>
               <w:rPr>
-                <w:rFonts w:ascii="BC Sans" w:hAnsi="BC Sans" w:eastAsia="Times New Roman" w:cs="Times New Roman"/>
-                <w:b w:val="0"/>
-                <w:bCs w:val="0"/>
-                <w:caps w:val="0"/>
-                <w:smallCaps w:val="0"/>
-                <w:color w:val="000000" w:themeColor="text1" w:themeTint="FF" w:themeShade="FF"/>
-                <w:sz w:val="20"/>
-                <w:szCs w:val="20"/>
-              </w:rPr>
-              <w:t>{last updated}</w:t>
+                <w:rFonts w:ascii="BC Sans" w:eastAsia="Times New Roman" w:hAnsi="BC Sans" w:cs="Times New Roman"/>
+                <w:b w:val="0"/>
+                <w:bCs w:val="0"/>
+                <w:color w:val="000000" w:themeColor="text1"/>
+                <w:sz w:val="20"/>
+                <w:szCs w:val="20"/>
+              </w:rPr>
+              <w:t>{</w:t>
+            </w:r>
+            <w:proofErr w:type="spellStart"/>
+            <w:proofErr w:type="gramStart"/>
+            <w:r>
+              <w:rPr>
+                <w:rFonts w:ascii="BC Sans" w:eastAsia="Times New Roman" w:hAnsi="BC Sans" w:cs="Times New Roman"/>
+                <w:b w:val="0"/>
+                <w:bCs w:val="0"/>
+                <w:color w:val="000000" w:themeColor="text1"/>
+                <w:sz w:val="20"/>
+                <w:szCs w:val="20"/>
+              </w:rPr>
+              <w:t>d.updatedOn</w:t>
+            </w:r>
+            <w:proofErr w:type="spellEnd"/>
+            <w:proofErr w:type="gramEnd"/>
+            <w:r>
+              <w:rPr>
+                <w:rFonts w:ascii="BC Sans" w:eastAsia="Times New Roman" w:hAnsi="BC Sans" w:cs="Times New Roman"/>
+                <w:b w:val="0"/>
+                <w:bCs w:val="0"/>
+                <w:color w:val="000000" w:themeColor="text1"/>
+                <w:sz w:val="20"/>
+                <w:szCs w:val="20"/>
+              </w:rPr>
+              <w:t>}</w:t>
             </w:r>
           </w:p>
         </w:tc>
         <w:tc>
           <w:tcPr>
-            <w:cnfStyle w:val="000000000000" w:firstRow="0" w:lastRow="0" w:firstColumn="0" w:lastColumn="0" w:oddVBand="0" w:evenVBand="0" w:oddHBand="0" w:evenHBand="0" w:firstRowFirstColumn="0" w:firstRowLastColumn="0" w:lastRowFirstColumn="0" w:lastRowLastColumn="0"/>
             <w:tcW w:w="5850" w:type="dxa"/>
-            <w:tcMar/>
           </w:tcPr>
           <w:p>
             <w:pPr>
-              <w:pStyle w:val="Normal"/>
-              <w:rPr>
-                <w:rFonts w:ascii="BC Sans" w:hAnsi="BC Sans" w:eastAsia="Times New Roman" w:cs="Times New Roman"/>
-                <w:b w:val="0"/>
-                <w:bCs w:val="0"/>
-                <w:caps w:val="0"/>
-                <w:smallCaps w:val="0"/>
-                <w:color w:val="000000" w:themeColor="text1" w:themeTint="FF" w:themeShade="FF"/>
+              <w:cnfStyle w:val="000000000000" w:firstRow="0" w:lastRow="0" w:firstColumn="0" w:lastColumn="0" w:oddVBand="0" w:evenVBand="0" w:oddHBand="0" w:evenHBand="0" w:firstRowFirstColumn="0" w:firstRowLastColumn="0" w:lastRowFirstColumn="0" w:lastRowLastColumn="0"/>
+              <w:rPr>
+                <w:rFonts w:ascii="BC Sans" w:eastAsia="Times New Roman" w:hAnsi="BC Sans" w:cs="Times New Roman"/>
+                <w:color w:val="000000" w:themeColor="text1"/>
                 <w:sz w:val="20"/>
                 <w:szCs w:val="20"/>
               </w:rPr>
             </w:pPr>
             <w:r>
               <w:rPr>
-                <w:rFonts w:ascii="BC Sans" w:hAnsi="BC Sans" w:eastAsia="Times New Roman" w:cs="Times New Roman"/>
-                <w:b w:val="0"/>
-                <w:bCs w:val="0"/>
-                <w:caps w:val="0"/>
-                <w:smallCaps w:val="0"/>
-                <w:color w:val="000000" w:themeColor="text1" w:themeTint="FF" w:themeShade="FF"/>
+                <w:rFonts w:ascii="BC Sans" w:eastAsia="Times New Roman" w:hAnsi="BC Sans" w:cs="Times New Roman"/>
+                <w:color w:val="000000" w:themeColor="text1"/>
                 <w:sz w:val="20"/>
                 <w:szCs w:val="20"/>
               </w:rPr>
@@ -340,35 +409,47 @@
             </w:r>
             <w:r>
               <w:rPr>
-                <w:rFonts w:ascii="BC Sans" w:hAnsi="BC Sans" w:eastAsia="Times New Roman" w:cs="Times New Roman"/>
-                <w:b w:val="0"/>
-                <w:bCs w:val="0"/>
-                <w:caps w:val="0"/>
-                <w:smallCaps w:val="0"/>
-                <w:color w:val="000000" w:themeColor="text1" w:themeTint="FF" w:themeShade="FF"/>
-                <w:sz w:val="20"/>
-                <w:szCs w:val="20"/>
-              </w:rPr>
-              <w:t xml:space="preserve"> {officer assigned}</w:t>
+                <w:rFonts w:ascii="BC Sans" w:eastAsia="Times New Roman" w:hAnsi="BC Sans" w:cs="Times New Roman"/>
+                <w:color w:val="000000" w:themeColor="text1"/>
+                <w:sz w:val="20"/>
+                <w:szCs w:val="20"/>
+              </w:rPr>
+              <w:t xml:space="preserve"> {</w:t>
+            </w:r>
+            <w:proofErr w:type="spellStart"/>
+            <w:proofErr w:type="gramStart"/>
+            <w:r>
+              <w:rPr>
+                <w:rFonts w:ascii="BC Sans" w:eastAsia="Times New Roman" w:hAnsi="BC Sans" w:cs="Times New Roman"/>
+                <w:color w:val="000000" w:themeColor="text1"/>
+                <w:sz w:val="20"/>
+                <w:szCs w:val="20"/>
+              </w:rPr>
+              <w:t>d.officerAssigned</w:t>
+            </w:r>
+            <w:proofErr w:type="spellEnd"/>
+            <w:proofErr w:type="gramEnd"/>
+            <w:r>
+              <w:rPr>
+                <w:rFonts w:ascii="BC Sans" w:eastAsia="Times New Roman" w:hAnsi="BC Sans" w:cs="Times New Roman"/>
+                <w:color w:val="000000" w:themeColor="text1"/>
+                <w:sz w:val="20"/>
+                <w:szCs w:val="20"/>
+              </w:rPr>
+              <w:t>}</w:t>
             </w:r>
           </w:p>
         </w:tc>
         <w:tc>
           <w:tcPr>
-            <w:cnfStyle w:val="000000000000" w:firstRow="0" w:lastRow="0" w:firstColumn="0" w:lastColumn="0" w:oddVBand="0" w:evenVBand="0" w:oddHBand="0" w:evenHBand="0" w:firstRowFirstColumn="0" w:firstRowLastColumn="0" w:lastRowFirstColumn="0" w:lastRowLastColumn="0"/>
             <w:tcW w:w="1769" w:type="dxa"/>
-            <w:tcMar/>
           </w:tcPr>
           <w:p>
             <w:pPr>
-              <w:pStyle w:val="Normal"/>
-              <w:rPr>
-                <w:rFonts w:ascii="BC Sans" w:hAnsi="BC Sans" w:eastAsia="Times New Roman" w:cs="Times New Roman"/>
-                <w:b w:val="0"/>
-                <w:bCs w:val="0"/>
-                <w:caps w:val="0"/>
-                <w:smallCaps w:val="0"/>
-                <w:color w:val="000000" w:themeColor="text1" w:themeTint="FF" w:themeShade="FF"/>
+              <w:cnfStyle w:val="000000000000" w:firstRow="0" w:lastRow="0" w:firstColumn="0" w:lastColumn="0" w:oddVBand="0" w:evenVBand="0" w:oddHBand="0" w:evenHBand="0" w:firstRowFirstColumn="0" w:firstRowLastColumn="0" w:lastRowFirstColumn="0" w:lastRowLastColumn="0"/>
+              <w:rPr>
+                <w:rFonts w:ascii="BC Sans" w:eastAsia="Times New Roman" w:hAnsi="BC Sans" w:cs="Times New Roman"/>
+                <w:color w:val="000000" w:themeColor="text1"/>
                 <w:sz w:val="20"/>
                 <w:szCs w:val="20"/>
               </w:rPr>
@@ -379,19 +460,10 @@
     </w:tbl>
     <w:p>
       <w:pPr>
-        <w:pStyle w:val="Normal"/>
-        <w:suppressLineNumbers w:val="0"/>
-        <w:bidi w:val="0"/>
-        <w:spacing w:before="0" w:beforeAutospacing="off" w:after="0" w:afterAutospacing="off" w:line="259" w:lineRule="auto"/>
-        <w:ind w:left="0" w:right="0"/>
-        <w:jc w:val="left"/>
+        <w:spacing w:after="0"/>
         <w:rPr>
-          <w:rFonts w:ascii="BC Sans" w:hAnsi="BC Sans" w:eastAsia="Times New Roman" w:cs="Times New Roman"/>
-          <w:b w:val="0"/>
-          <w:bCs w:val="0"/>
-          <w:caps w:val="0"/>
-          <w:smallCaps w:val="0"/>
-          <w:color w:val="000000" w:themeColor="text1" w:themeTint="FF" w:themeShade="FF"/>
+          <w:rFonts w:ascii="BC Sans" w:eastAsia="Times New Roman" w:hAnsi="BC Sans" w:cs="Times New Roman"/>
+          <w:color w:val="000000" w:themeColor="text1"/>
           <w:sz w:val="20"/>
           <w:szCs w:val="20"/>
         </w:rPr>
@@ -417,15 +489,12 @@
             <w:cnfStyle w:val="001000000100" w:firstRow="0" w:lastRow="0" w:firstColumn="1" w:lastColumn="0" w:oddVBand="0" w:evenVBand="0" w:oddHBand="0" w:evenHBand="0" w:firstRowFirstColumn="1" w:firstRowLastColumn="0" w:lastRowFirstColumn="0" w:lastRowLastColumn="0"/>
             <w:tcW w:w="2552" w:type="dxa"/>
             <w:noWrap/>
-            <w:tcMar/>
             <w:vAlign w:val="center"/>
           </w:tcPr>
-          <w:p w14:noSpellErr="1">
+          <w:p>
             <w:pPr>
-              <w:spacing w:after="0" w:afterAutospacing="off"/>
-              <w:jc w:val="left"/>
-              <w:rPr>
-                <w:rFonts w:ascii="BC Sans" w:hAnsi="BC Sans" w:eastAsia="Times New Roman" w:cs="Times New Roman"/>
+              <w:rPr>
+                <w:rFonts w:ascii="BC Sans" w:eastAsia="Times New Roman" w:hAnsi="BC Sans" w:cs="Times New Roman"/>
                 <w:color w:val="000000"/>
                 <w:kern w:val="0"/>
                 <w:sz w:val="20"/>
@@ -435,9 +504,8 @@
             </w:pPr>
             <w:r>
               <w:rPr>
-                <w:rFonts w:ascii="BC Sans" w:hAnsi="BC Sans" w:eastAsia="Times New Roman" w:cs="Times New Roman"/>
+                <w:rFonts w:ascii="BC Sans" w:eastAsia="Times New Roman" w:hAnsi="BC Sans" w:cs="Times New Roman"/>
                 <w:caps w:val="0"/>
-                <w:smallCaps w:val="0"/>
                 <w:color w:val="000000"/>
                 <w:kern w:val="0"/>
                 <w:sz w:val="20"/>
@@ -450,18 +518,15 @@
         </w:tc>
         <w:tc>
           <w:tcPr>
-            <w:cnfStyle w:val="000000000000" w:firstRow="0" w:lastRow="0" w:firstColumn="0" w:lastColumn="0" w:oddVBand="0" w:evenVBand="0" w:oddHBand="0" w:evenHBand="0" w:firstRowFirstColumn="0" w:firstRowLastColumn="0" w:lastRowFirstColumn="0" w:lastRowLastColumn="0"/>
             <w:tcW w:w="8364" w:type="dxa"/>
             <w:noWrap/>
-            <w:tcMar/>
             <w:vAlign w:val="center"/>
           </w:tcPr>
-          <w:p w14:noSpellErr="1">
+          <w:p>
             <w:pPr>
-              <w:jc w:val="left"/>
               <w:cnfStyle w:val="100000000000" w:firstRow="1" w:lastRow="0" w:firstColumn="0" w:lastColumn="0" w:oddVBand="0" w:evenVBand="0" w:oddHBand="0" w:evenHBand="0" w:firstRowFirstColumn="0" w:firstRowLastColumn="0" w:lastRowFirstColumn="0" w:lastRowLastColumn="0"/>
               <w:rPr>
-                <w:rFonts w:ascii="BC Sans" w:hAnsi="BC Sans" w:eastAsia="Times New Roman" w:cs="Times New Roman"/>
+                <w:rFonts w:ascii="BC Sans" w:eastAsia="Times New Roman" w:hAnsi="BC Sans" w:cs="Times New Roman"/>
                 <w:color w:val="000000"/>
                 <w:kern w:val="0"/>
                 <w:sz w:val="20"/>
@@ -482,20 +547,16 @@
             <w:cnfStyle w:val="001000000000" w:firstRow="0" w:lastRow="0" w:firstColumn="1" w:lastColumn="0" w:oddVBand="0" w:evenVBand="0" w:oddHBand="0" w:evenHBand="0" w:firstRowFirstColumn="0" w:firstRowLastColumn="0" w:lastRowFirstColumn="0" w:lastRowLastColumn="0"/>
             <w:tcW w:w="2552" w:type="dxa"/>
             <w:noWrap/>
-            <w:tcMar/>
             <w:vAlign w:val="center"/>
           </w:tcPr>
           <w:p>
             <w:pPr>
-              <w:pStyle w:val="Normal"/>
-              <w:spacing w:before="0" w:beforeAutospacing="off" w:after="0" w:afterAutospacing="off" w:line="259" w:lineRule="auto"/>
-              <w:jc w:val="left"/>
+              <w:spacing w:line="259" w:lineRule="auto"/>
               <w:rPr>
                 <w:rFonts w:ascii="BC Sans" w:hAnsi="BC Sans"/>
                 <w:b w:val="0"/>
                 <w:bCs w:val="0"/>
                 <w:caps w:val="0"/>
-                <w:smallCaps w:val="0"/>
                 <w:sz w:val="20"/>
                 <w:szCs w:val="20"/>
               </w:rPr>
@@ -506,7 +567,6 @@
                 <w:b w:val="0"/>
                 <w:bCs w:val="0"/>
                 <w:caps w:val="0"/>
-                <w:smallCaps w:val="0"/>
                 <w:sz w:val="20"/>
                 <w:szCs w:val="20"/>
               </w:rPr>
@@ -518,7 +578,6 @@
                 <w:b w:val="0"/>
                 <w:bCs w:val="0"/>
                 <w:caps w:val="0"/>
-                <w:smallCaps w:val="0"/>
                 <w:sz w:val="20"/>
                 <w:szCs w:val="20"/>
               </w:rPr>
@@ -530,7 +589,6 @@
                 <w:b w:val="0"/>
                 <w:bCs w:val="0"/>
                 <w:caps w:val="0"/>
-                <w:smallCaps w:val="0"/>
                 <w:sz w:val="20"/>
                 <w:szCs w:val="20"/>
               </w:rPr>
@@ -540,50 +598,60 @@
         </w:tc>
         <w:tc>
           <w:tcPr>
-            <w:cnfStyle w:val="000000000000" w:firstRow="0" w:lastRow="0" w:firstColumn="0" w:lastColumn="0" w:oddVBand="0" w:evenVBand="0" w:oddHBand="0" w:evenHBand="0" w:firstRowFirstColumn="0" w:firstRowLastColumn="0" w:lastRowFirstColumn="0" w:lastRowLastColumn="0"/>
             <w:tcW w:w="8364" w:type="dxa"/>
             <w:noWrap/>
-            <w:tcMar/>
             <w:vAlign w:val="center"/>
           </w:tcPr>
           <w:p>
             <w:pPr>
-              <w:pStyle w:val="Normal"/>
-              <w:spacing w:before="0" w:beforeAutospacing="off" w:after="0" w:afterAutospacing="off" w:line="259" w:lineRule="auto"/>
-              <w:jc w:val="left"/>
-              <w:rPr>
-                <w:rFonts w:ascii="BC Sans" w:hAnsi="BC Sans" w:eastAsia="Times New Roman" w:cs="Times New Roman"/>
-                <w:color w:val="000000" w:themeColor="text1" w:themeTint="FF" w:themeShade="FF"/>
+              <w:spacing w:line="259" w:lineRule="auto"/>
+              <w:cnfStyle w:val="000000100000" w:firstRow="0" w:lastRow="0" w:firstColumn="0" w:lastColumn="0" w:oddVBand="0" w:evenVBand="0" w:oddHBand="1" w:evenHBand="0" w:firstRowFirstColumn="0" w:firstRowLastColumn="0" w:lastRowFirstColumn="0" w:lastRowLastColumn="0"/>
+              <w:rPr>
+                <w:rFonts w:ascii="BC Sans" w:eastAsia="Times New Roman" w:hAnsi="BC Sans" w:cs="Times New Roman"/>
+                <w:color w:val="000000" w:themeColor="text1"/>
                 <w:sz w:val="18"/>
                 <w:szCs w:val="18"/>
               </w:rPr>
             </w:pPr>
             <w:r>
               <w:rPr>
-                <w:rFonts w:ascii="BC Sans" w:hAnsi="BC Sans" w:eastAsia="Times New Roman" w:cs="Times New Roman"/>
-                <w:color w:val="000000" w:themeColor="text1" w:themeTint="FF" w:themeShade="FF"/>
-                <w:sz w:val="20"/>
-                <w:szCs w:val="20"/>
-              </w:rPr>
-              <w:t>{Incident date</w:t>
-            </w:r>
-            <w:r>
-              <w:rPr>
-                <w:rFonts w:ascii="BC Sans" w:hAnsi="BC Sans" w:eastAsia="Times New Roman" w:cs="Times New Roman"/>
-                <w:color w:val="000000" w:themeColor="text1" w:themeTint="FF" w:themeShade="FF"/>
-                <w:sz w:val="20"/>
-                <w:szCs w:val="20"/>
-              </w:rPr>
-              <w:t>/</w:t>
-            </w:r>
-            <w:r>
-              <w:rPr>
-                <w:rFonts w:ascii="BC Sans" w:hAnsi="BC Sans" w:eastAsia="Times New Roman" w:cs="Times New Roman"/>
-                <w:color w:val="000000" w:themeColor="text1" w:themeTint="FF" w:themeShade="FF"/>
-                <w:sz w:val="20"/>
-                <w:szCs w:val="20"/>
-              </w:rPr>
-              <w:t>time}</w:t>
+                <w:rFonts w:ascii="BC Sans" w:eastAsia="Times New Roman" w:hAnsi="BC Sans" w:cs="Times New Roman"/>
+                <w:color w:val="000000" w:themeColor="text1"/>
+                <w:sz w:val="20"/>
+                <w:szCs w:val="20"/>
+              </w:rPr>
+              <w:t>{</w:t>
+            </w:r>
+            <w:proofErr w:type="spellStart"/>
+            <w:proofErr w:type="gramStart"/>
+            <w:r>
+              <w:rPr>
+                <w:rFonts w:ascii="BC Sans" w:eastAsia="Times New Roman" w:hAnsi="BC Sans" w:cs="Times New Roman"/>
+                <w:color w:val="000000" w:themeColor="text1"/>
+                <w:sz w:val="20"/>
+                <w:szCs w:val="20"/>
+              </w:rPr>
+              <w:t>d.in</w:t>
+            </w:r>
+            <w:r>
+              <w:rPr>
+                <w:rFonts w:ascii="BC Sans" w:eastAsia="Times New Roman" w:hAnsi="BC Sans" w:cs="Times New Roman"/>
+                <w:color w:val="000000" w:themeColor="text1"/>
+                <w:sz w:val="20"/>
+                <w:szCs w:val="20"/>
+              </w:rPr>
+              <w:t>cidentDateTime</w:t>
+            </w:r>
+            <w:proofErr w:type="spellEnd"/>
+            <w:proofErr w:type="gramEnd"/>
+            <w:r>
+              <w:rPr>
+                <w:rFonts w:ascii="BC Sans" w:eastAsia="Times New Roman" w:hAnsi="BC Sans" w:cs="Times New Roman"/>
+                <w:color w:val="000000" w:themeColor="text1"/>
+                <w:sz w:val="20"/>
+                <w:szCs w:val="20"/>
+              </w:rPr>
+              <w:t>}</w:t>
             </w:r>
           </w:p>
         </w:tc>
@@ -597,17 +665,11 @@
             <w:cnfStyle w:val="001000000000" w:firstRow="0" w:lastRow="0" w:firstColumn="1" w:lastColumn="0" w:oddVBand="0" w:evenVBand="0" w:oddHBand="0" w:evenHBand="0" w:firstRowFirstColumn="0" w:firstRowLastColumn="0" w:lastRowFirstColumn="0" w:lastRowLastColumn="0"/>
             <w:tcW w:w="2552" w:type="dxa"/>
             <w:noWrap/>
-            <w:tcMar/>
             <w:vAlign w:val="center"/>
           </w:tcPr>
           <w:p>
             <w:pPr>
-              <w:pStyle w:val="Normal"/>
-              <w:suppressLineNumbers w:val="0"/>
-              <w:bidi w:val="0"/>
-              <w:spacing w:before="0" w:beforeAutospacing="off" w:after="0" w:afterAutospacing="off" w:line="259" w:lineRule="auto"/>
-              <w:ind w:left="0" w:right="0"/>
-              <w:jc w:val="left"/>
+              <w:spacing w:line="259" w:lineRule="auto"/>
             </w:pPr>
             <w:r>
               <w:rPr>
@@ -615,7 +677,6 @@
                 <w:b w:val="0"/>
                 <w:bCs w:val="0"/>
                 <w:caps w:val="0"/>
-                <w:smallCaps w:val="0"/>
                 <w:sz w:val="20"/>
                 <w:szCs w:val="20"/>
               </w:rPr>
@@ -625,47 +686,50 @@
         </w:tc>
         <w:tc>
           <w:tcPr>
-            <w:cnfStyle w:val="000000000000" w:firstRow="0" w:lastRow="0" w:firstColumn="0" w:lastColumn="0" w:oddVBand="0" w:evenVBand="0" w:oddHBand="0" w:evenHBand="0" w:firstRowFirstColumn="0" w:firstRowLastColumn="0" w:lastRowFirstColumn="0" w:lastRowLastColumn="0"/>
             <w:tcW w:w="8364" w:type="dxa"/>
             <w:noWrap/>
-            <w:tcMar/>
             <w:vAlign w:val="center"/>
           </w:tcPr>
           <w:p>
             <w:pPr>
-              <w:pStyle w:val="Normal"/>
-              <w:suppressLineNumbers w:val="0"/>
-              <w:bidi w:val="0"/>
-              <w:spacing w:before="0" w:beforeAutospacing="off" w:after="0" w:afterAutospacing="off" w:line="259" w:lineRule="auto"/>
-              <w:ind w:left="0" w:right="0"/>
-              <w:jc w:val="left"/>
-              <w:rPr>
-                <w:rFonts w:ascii="BC Sans" w:hAnsi="BC Sans" w:eastAsia="Times New Roman" w:cs="Times New Roman"/>
-                <w:color w:val="000000" w:themeColor="text1" w:themeTint="FF" w:themeShade="FF"/>
+              <w:spacing w:line="259" w:lineRule="auto"/>
+              <w:cnfStyle w:val="000000000000" w:firstRow="0" w:lastRow="0" w:firstColumn="0" w:lastColumn="0" w:oddVBand="0" w:evenVBand="0" w:oddHBand="0" w:evenHBand="0" w:firstRowFirstColumn="0" w:firstRowLastColumn="0" w:lastRowFirstColumn="0" w:lastRowLastColumn="0"/>
+              <w:rPr>
+                <w:rFonts w:ascii="BC Sans" w:eastAsia="Times New Roman" w:hAnsi="BC Sans" w:cs="Times New Roman"/>
+                <w:color w:val="000000" w:themeColor="text1"/>
                 <w:sz w:val="18"/>
                 <w:szCs w:val="18"/>
               </w:rPr>
             </w:pPr>
             <w:r>
               <w:rPr>
-                <w:rFonts w:ascii="BC Sans" w:hAnsi="BC Sans" w:eastAsia="Times New Roman" w:cs="Times New Roman"/>
-                <w:color w:val="000000" w:themeColor="text1" w:themeTint="FF" w:themeShade="FF"/>
+                <w:rFonts w:ascii="BC Sans" w:eastAsia="Times New Roman" w:hAnsi="BC Sans" w:cs="Times New Roman"/>
+                <w:color w:val="000000" w:themeColor="text1"/>
                 <w:sz w:val="20"/>
                 <w:szCs w:val="20"/>
               </w:rPr>
               <w:t>{</w:t>
             </w:r>
+            <w:proofErr w:type="spellStart"/>
+            <w:proofErr w:type="gramStart"/>
+            <w:r>
+              <w:rPr>
+                <w:rFonts w:ascii="BC Sans" w:eastAsia="Times New Roman" w:hAnsi="BC Sans" w:cs="Times New Roman"/>
+                <w:color w:val="000000" w:themeColor="text1"/>
+                <w:sz w:val="20"/>
+                <w:szCs w:val="20"/>
+              </w:rPr>
+              <w:t>d.natureOfComplaint</w:t>
+            </w:r>
+            <w:proofErr w:type="spellEnd"/>
+            <w:proofErr w:type="gramEnd"/>
             <w:r>
               <w:rPr>
                 <w:rFonts w:ascii="BC Sans" w:hAnsi="BC Sans"/>
-                <w:b w:val="0"/>
-                <w:bCs w:val="0"/>
-                <w:caps w:val="0"/>
-                <w:smallCaps w:val="0"/>
-                <w:sz w:val="20"/>
-                <w:szCs w:val="20"/>
-              </w:rPr>
-              <w:t>Nature of complaint}</w:t>
+                <w:sz w:val="20"/>
+                <w:szCs w:val="20"/>
+              </w:rPr>
+              <w:t>}</w:t>
             </w:r>
           </w:p>
         </w:tc>
@@ -680,18 +744,12 @@
             <w:cnfStyle w:val="001000000000" w:firstRow="0" w:lastRow="0" w:firstColumn="1" w:lastColumn="0" w:oddVBand="0" w:evenVBand="0" w:oddHBand="0" w:evenHBand="0" w:firstRowFirstColumn="0" w:firstRowLastColumn="0" w:lastRowFirstColumn="0" w:lastRowLastColumn="0"/>
             <w:tcW w:w="2552" w:type="dxa"/>
             <w:noWrap/>
-            <w:tcMar/>
             <w:vAlign w:val="center"/>
             <w:hideMark/>
           </w:tcPr>
           <w:p>
             <w:pPr>
-              <w:pStyle w:val="Normal"/>
-              <w:suppressLineNumbers w:val="0"/>
-              <w:bidi w:val="0"/>
-              <w:spacing w:before="0" w:beforeAutospacing="off" w:after="0" w:afterAutospacing="off" w:line="259" w:lineRule="auto"/>
-              <w:ind w:left="0" w:right="0"/>
-              <w:jc w:val="left"/>
+              <w:spacing w:line="259" w:lineRule="auto"/>
             </w:pPr>
             <w:r>
               <w:rPr>
@@ -699,7 +757,6 @@
                 <w:b w:val="0"/>
                 <w:bCs w:val="0"/>
                 <w:caps w:val="0"/>
-                <w:smallCaps w:val="0"/>
                 <w:sz w:val="20"/>
                 <w:szCs w:val="20"/>
               </w:rPr>
@@ -709,42 +766,126 @@
         </w:tc>
         <w:tc>
           <w:tcPr>
-            <w:cnfStyle w:val="000000000000" w:firstRow="0" w:lastRow="0" w:firstColumn="0" w:lastColumn="0" w:oddVBand="0" w:evenVBand="0" w:oddHBand="0" w:evenHBand="0" w:firstRowFirstColumn="0" w:firstRowLastColumn="0" w:lastRowFirstColumn="0" w:lastRowLastColumn="0"/>
             <w:tcW w:w="8364" w:type="dxa"/>
             <w:noWrap/>
-            <w:tcMar/>
             <w:vAlign w:val="center"/>
             <w:hideMark/>
           </w:tcPr>
           <w:p>
             <w:pPr>
-              <w:pStyle w:val="Normal"/>
-              <w:spacing w:before="0" w:beforeAutospacing="off" w:after="0" w:afterAutospacing="off"/>
-              <w:jc w:val="left"/>
-              <w:rPr>
-                <w:rFonts w:ascii="BC Sans" w:hAnsi="BC Sans" w:eastAsia="Times New Roman" w:cs="Times New Roman"/>
-                <w:color w:val="000000" w:themeColor="text1" w:themeTint="FF" w:themeShade="FF"/>
+              <w:cnfStyle w:val="000000100000" w:firstRow="0" w:lastRow="0" w:firstColumn="0" w:lastColumn="0" w:oddVBand="0" w:evenVBand="0" w:oddHBand="1" w:evenHBand="0" w:firstRowFirstColumn="0" w:firstRowLastColumn="0" w:lastRowFirstColumn="0" w:lastRowLastColumn="0"/>
+              <w:rPr>
+                <w:rFonts w:ascii="BC Sans" w:eastAsia="Times New Roman" w:hAnsi="BC Sans" w:cs="Times New Roman"/>
+                <w:color w:val="000000" w:themeColor="text1"/>
                 <w:sz w:val="20"/>
                 <w:szCs w:val="20"/>
               </w:rPr>
             </w:pPr>
             <w:r>
               <w:rPr>
-                <w:rFonts w:ascii="BC Sans" w:hAnsi="BC Sans" w:eastAsia="Times New Roman" w:cs="Times New Roman"/>
-                <w:color w:val="000000" w:themeColor="text1" w:themeTint="FF" w:themeShade="FF"/>
+                <w:rFonts w:ascii="BC Sans" w:eastAsia="Times New Roman" w:hAnsi="BC Sans" w:cs="Times New Roman"/>
+                <w:color w:val="000000" w:themeColor="text1"/>
                 <w:sz w:val="20"/>
                 <w:szCs w:val="20"/>
               </w:rPr>
               <w:t>{</w:t>
             </w:r>
-            <w:r>
-              <w:rPr>
-                <w:rFonts w:ascii="BC Sans" w:hAnsi="BC Sans" w:eastAsia="Times New Roman" w:cs="Times New Roman"/>
-                <w:color w:val="000000" w:themeColor="text1" w:themeTint="FF" w:themeShade="FF"/>
-                <w:sz w:val="20"/>
-                <w:szCs w:val="20"/>
-              </w:rPr>
-              <w:t>Species involved}</w:t>
+            <w:proofErr w:type="spellStart"/>
+            <w:proofErr w:type="gramStart"/>
+            <w:r>
+              <w:rPr>
+                <w:rFonts w:ascii="BC Sans" w:eastAsia="Times New Roman" w:hAnsi="BC Sans" w:cs="Times New Roman"/>
+                <w:color w:val="000000" w:themeColor="text1"/>
+                <w:sz w:val="20"/>
+                <w:szCs w:val="20"/>
+              </w:rPr>
+              <w:t>d.species</w:t>
+            </w:r>
+            <w:proofErr w:type="spellEnd"/>
+            <w:proofErr w:type="gramEnd"/>
+            <w:r>
+              <w:rPr>
+                <w:rFonts w:ascii="BC Sans" w:eastAsia="Times New Roman" w:hAnsi="BC Sans" w:cs="Times New Roman"/>
+                <w:color w:val="000000" w:themeColor="text1"/>
+                <w:sz w:val="20"/>
+                <w:szCs w:val="20"/>
+              </w:rPr>
+              <w:t>}</w:t>
+            </w:r>
+          </w:p>
+        </w:tc>
+      </w:tr>
+      <w:tr>
+        <w:trPr>
+          <w:trHeight w:val="360"/>
+        </w:trPr>
+        <w:tc>
+          <w:tcPr>
+            <w:cnfStyle w:val="001000000000" w:firstRow="0" w:lastRow="0" w:firstColumn="1" w:lastColumn="0" w:oddVBand="0" w:evenVBand="0" w:oddHBand="0" w:evenHBand="0" w:firstRowFirstColumn="0" w:firstRowLastColumn="0" w:lastRowFirstColumn="0" w:lastRowLastColumn="0"/>
+            <w:tcW w:w="2552" w:type="dxa"/>
+            <w:noWrap/>
+            <w:vAlign w:val="center"/>
+            <w:hideMark/>
+          </w:tcPr>
+          <w:p>
+            <w:pPr>
+              <w:spacing w:line="259" w:lineRule="auto"/>
+            </w:pPr>
+            <w:r>
+              <w:rPr>
+                <w:rFonts w:ascii="BC Sans" w:hAnsi="BC Sans"/>
+                <w:b w:val="0"/>
+                <w:bCs w:val="0"/>
+                <w:caps w:val="0"/>
+                <w:sz w:val="20"/>
+                <w:szCs w:val="20"/>
+              </w:rPr>
+              <w:t>Attractants</w:t>
+            </w:r>
+          </w:p>
+        </w:tc>
+        <w:tc>
+          <w:tcPr>
+            <w:tcW w:w="8364" w:type="dxa"/>
+            <w:noWrap/>
+            <w:vAlign w:val="center"/>
+            <w:hideMark/>
+          </w:tcPr>
+          <w:p>
+            <w:pPr>
+              <w:spacing w:line="259" w:lineRule="auto"/>
+              <w:cnfStyle w:val="000000000000" w:firstRow="0" w:lastRow="0" w:firstColumn="0" w:lastColumn="0" w:oddVBand="0" w:evenVBand="0" w:oddHBand="0" w:evenHBand="0" w:firstRowFirstColumn="0" w:firstRowLastColumn="0" w:lastRowFirstColumn="0" w:lastRowLastColumn="0"/>
+            </w:pPr>
+            <w:r>
+              <w:rPr>
+                <w:rFonts w:ascii="BC Sans" w:eastAsia="Times New Roman" w:hAnsi="BC Sans" w:cs="Times New Roman"/>
+                <w:color w:val="000000" w:themeColor="text1"/>
+                <w:sz w:val="20"/>
+                <w:szCs w:val="20"/>
+              </w:rPr>
+              <w:t>{</w:t>
+            </w:r>
+            <w:proofErr w:type="spellStart"/>
+            <w:proofErr w:type="gramStart"/>
+            <w:r>
+              <w:rPr>
+                <w:rFonts w:ascii="BC Sans" w:eastAsia="Times New Roman" w:hAnsi="BC Sans" w:cs="Times New Roman"/>
+                <w:color w:val="000000" w:themeColor="text1"/>
+                <w:sz w:val="20"/>
+                <w:szCs w:val="20"/>
+              </w:rPr>
+              <w:t>d.attractants</w:t>
+            </w:r>
+            <w:proofErr w:type="spellEnd"/>
+            <w:proofErr w:type="gramEnd"/>
+            <w:r>
+              <w:rPr>
+                <w:rFonts w:ascii="BC Sans" w:eastAsia="Times New Roman" w:hAnsi="BC Sans" w:cs="Times New Roman"/>
+                <w:color w:val="000000" w:themeColor="text1"/>
+                <w:sz w:val="20"/>
+                <w:szCs w:val="20"/>
+              </w:rPr>
+              <w:t>}</w:t>
             </w:r>
           </w:p>
         </w:tc>
@@ -759,18 +900,18 @@
             <w:cnfStyle w:val="001000000000" w:firstRow="0" w:lastRow="0" w:firstColumn="1" w:lastColumn="0" w:oddVBand="0" w:evenVBand="0" w:oddHBand="0" w:evenHBand="0" w:firstRowFirstColumn="0" w:firstRowLastColumn="0" w:lastRowFirstColumn="0" w:lastRowLastColumn="0"/>
             <w:tcW w:w="2552" w:type="dxa"/>
             <w:noWrap/>
-            <w:tcMar/>
             <w:vAlign w:val="center"/>
             <w:hideMark/>
           </w:tcPr>
           <w:p>
             <w:pPr>
-              <w:pStyle w:val="Normal"/>
-              <w:suppressLineNumbers w:val="0"/>
-              <w:bidi w:val="0"/>
-              <w:spacing w:before="0" w:beforeAutospacing="off" w:after="0" w:afterAutospacing="off" w:line="259" w:lineRule="auto"/>
-              <w:ind w:left="0" w:right="0"/>
-              <w:jc w:val="left"/>
+              <w:rPr>
+                <w:rFonts w:ascii="BC Sans" w:hAnsi="BC Sans"/>
+                <w:b w:val="0"/>
+                <w:bCs w:val="0"/>
+                <w:sz w:val="20"/>
+                <w:szCs w:val="20"/>
+              </w:rPr>
             </w:pPr>
             <w:r>
               <w:rPr>
@@ -778,40 +919,227 @@
                 <w:b w:val="0"/>
                 <w:bCs w:val="0"/>
                 <w:caps w:val="0"/>
-                <w:smallCaps w:val="0"/>
-                <w:sz w:val="20"/>
-                <w:szCs w:val="20"/>
-              </w:rPr>
-              <w:t>Attractants</w:t>
+                <w:sz w:val="20"/>
+                <w:szCs w:val="20"/>
+              </w:rPr>
+              <w:t xml:space="preserve">Complaint </w:t>
+            </w:r>
+            <w:r>
+              <w:rPr>
+                <w:rFonts w:ascii="BC Sans" w:hAnsi="BC Sans"/>
+                <w:b w:val="0"/>
+                <w:bCs w:val="0"/>
+                <w:caps w:val="0"/>
+                <w:sz w:val="20"/>
+                <w:szCs w:val="20"/>
+              </w:rPr>
+              <w:t>loca</w:t>
+            </w:r>
+            <w:r>
+              <w:rPr>
+                <w:rFonts w:ascii="BC Sans" w:hAnsi="BC Sans"/>
+                <w:b w:val="0"/>
+                <w:bCs w:val="0"/>
+                <w:caps w:val="0"/>
+                <w:sz w:val="20"/>
+                <w:szCs w:val="20"/>
+              </w:rPr>
+              <w:t>tion</w:t>
             </w:r>
           </w:p>
         </w:tc>
         <w:tc>
           <w:tcPr>
-            <w:cnfStyle w:val="000000000000" w:firstRow="0" w:lastRow="0" w:firstColumn="0" w:lastColumn="0" w:oddVBand="0" w:evenVBand="0" w:oddHBand="0" w:evenHBand="0" w:firstRowFirstColumn="0" w:firstRowLastColumn="0" w:lastRowFirstColumn="0" w:lastRowLastColumn="0"/>
             <w:tcW w:w="8364" w:type="dxa"/>
             <w:noWrap/>
-            <w:tcMar/>
             <w:vAlign w:val="center"/>
             <w:hideMark/>
           </w:tcPr>
           <w:p>
             <w:pPr>
-              <w:pStyle w:val="Normal"/>
-              <w:suppressLineNumbers w:val="0"/>
-              <w:bidi w:val="0"/>
-              <w:spacing w:before="0" w:beforeAutospacing="off" w:after="0" w:afterAutospacing="off" w:line="259" w:lineRule="auto"/>
-              <w:ind w:left="0" w:right="0"/>
-              <w:jc w:val="left"/>
+              <w:cnfStyle w:val="000000100000" w:firstRow="0" w:lastRow="0" w:firstColumn="0" w:lastColumn="0" w:oddVBand="0" w:evenVBand="0" w:oddHBand="1" w:evenHBand="0" w:firstRowFirstColumn="0" w:firstRowLastColumn="0" w:lastRowFirstColumn="0" w:lastRowLastColumn="0"/>
+              <w:rPr>
+                <w:rFonts w:ascii="BC Sans" w:eastAsia="Times New Roman" w:hAnsi="BC Sans" w:cs="Times New Roman"/>
+                <w:color w:val="000000"/>
+                <w:kern w:val="0"/>
+                <w:sz w:val="20"/>
+                <w:szCs w:val="20"/>
+                <w14:ligatures w14:val="none"/>
+              </w:rPr>
             </w:pPr>
             <w:r>
               <w:rPr>
-                <w:rFonts w:ascii="BC Sans" w:hAnsi="BC Sans" w:eastAsia="Times New Roman" w:cs="Times New Roman"/>
-                <w:color w:val="000000" w:themeColor="text1" w:themeTint="FF" w:themeShade="FF"/>
-                <w:sz w:val="20"/>
-                <w:szCs w:val="20"/>
-              </w:rPr>
-              <w:t>{Attractants}</w:t>
+                <w:rFonts w:ascii="BC Sans" w:eastAsia="Times New Roman" w:hAnsi="BC Sans" w:cs="Times New Roman"/>
+                <w:color w:val="000000"/>
+                <w:kern w:val="0"/>
+                <w:sz w:val="20"/>
+                <w:szCs w:val="20"/>
+                <w14:ligatures w14:val="none"/>
+              </w:rPr>
+              <w:t>{</w:t>
+            </w:r>
+            <w:proofErr w:type="spellStart"/>
+            <w:proofErr w:type="gramStart"/>
+            <w:r>
+              <w:rPr>
+                <w:rFonts w:ascii="BC Sans" w:eastAsia="Times New Roman" w:hAnsi="BC Sans" w:cs="Times New Roman"/>
+                <w:color w:val="000000"/>
+                <w:kern w:val="0"/>
+                <w:sz w:val="20"/>
+                <w:szCs w:val="20"/>
+                <w14:ligatures w14:val="none"/>
+              </w:rPr>
+              <w:t>d.location</w:t>
+            </w:r>
+            <w:proofErr w:type="spellEnd"/>
+            <w:proofErr w:type="gramEnd"/>
+            <w:r>
+              <w:rPr>
+                <w:rFonts w:ascii="BC Sans" w:eastAsia="Times New Roman" w:hAnsi="BC Sans" w:cs="Times New Roman"/>
+                <w:color w:val="000000"/>
+                <w:kern w:val="0"/>
+                <w:sz w:val="20"/>
+                <w:szCs w:val="20"/>
+                <w14:ligatures w14:val="none"/>
+              </w:rPr>
+              <w:t>}</w:t>
+            </w:r>
+          </w:p>
+        </w:tc>
+      </w:tr>
+      <w:tr>
+        <w:trPr>
+          <w:trHeight w:val="360"/>
+        </w:trPr>
+        <w:tc>
+          <w:tcPr>
+            <w:cnfStyle w:val="001000000000" w:firstRow="0" w:lastRow="0" w:firstColumn="1" w:lastColumn="0" w:oddVBand="0" w:evenVBand="0" w:oddHBand="0" w:evenHBand="0" w:firstRowFirstColumn="0" w:firstRowLastColumn="0" w:lastRowFirstColumn="0" w:lastRowLastColumn="0"/>
+            <w:tcW w:w="2552" w:type="dxa"/>
+            <w:noWrap/>
+            <w:vAlign w:val="center"/>
+            <w:hideMark/>
+          </w:tcPr>
+          <w:p>
+            <w:pPr>
+              <w:spacing w:line="259" w:lineRule="auto"/>
+              <w:rPr>
+                <w:rFonts w:ascii="BC Sans" w:hAnsi="BC Sans"/>
+                <w:b w:val="0"/>
+                <w:bCs w:val="0"/>
+                <w:caps w:val="0"/>
+                <w:sz w:val="18"/>
+                <w:szCs w:val="18"/>
+              </w:rPr>
+            </w:pPr>
+            <w:commentRangeStart w:id="3"/>
+            <w:r>
+              <w:rPr>
+                <w:rFonts w:ascii="BC Sans" w:hAnsi="BC Sans"/>
+                <w:b w:val="0"/>
+                <w:bCs w:val="0"/>
+                <w:caps w:val="0"/>
+                <w:sz w:val="20"/>
+                <w:szCs w:val="20"/>
+              </w:rPr>
+              <w:t>Coordinate</w:t>
+            </w:r>
+            <w:r>
+              <w:rPr>
+                <w:rFonts w:ascii="BC Sans" w:hAnsi="BC Sans"/>
+                <w:b w:val="0"/>
+                <w:bCs w:val="0"/>
+                <w:caps w:val="0"/>
+                <w:sz w:val="20"/>
+                <w:szCs w:val="20"/>
+              </w:rPr>
+              <w:t>s</w:t>
+            </w:r>
+          </w:p>
+        </w:tc>
+        <w:tc>
+          <w:tcPr>
+            <w:tcW w:w="8364" w:type="dxa"/>
+            <w:noWrap/>
+            <w:vAlign w:val="center"/>
+            <w:hideMark/>
+          </w:tcPr>
+          <w:p>
+            <w:pPr>
+              <w:spacing w:line="259" w:lineRule="auto"/>
+              <w:cnfStyle w:val="000000000000" w:firstRow="0" w:lastRow="0" w:firstColumn="0" w:lastColumn="0" w:oddVBand="0" w:evenVBand="0" w:oddHBand="0" w:evenHBand="0" w:firstRowFirstColumn="0" w:firstRowLastColumn="0" w:lastRowFirstColumn="0" w:lastRowLastColumn="0"/>
+              <w:rPr>
+                <w:rFonts w:ascii="BC Sans" w:eastAsia="Times New Roman" w:hAnsi="BC Sans" w:cs="Times New Roman"/>
+                <w:color w:val="000000" w:themeColor="text1"/>
+                <w:sz w:val="18"/>
+                <w:szCs w:val="18"/>
+              </w:rPr>
+            </w:pPr>
+            <w:r>
+              <w:rPr>
+                <w:rFonts w:ascii="BC Sans" w:eastAsia="Times New Roman" w:hAnsi="BC Sans" w:cs="Times New Roman"/>
+                <w:color w:val="000000" w:themeColor="text1"/>
+                <w:sz w:val="20"/>
+                <w:szCs w:val="20"/>
+              </w:rPr>
+              <w:t>{</w:t>
+            </w:r>
+            <w:proofErr w:type="spellStart"/>
+            <w:proofErr w:type="gramStart"/>
+            <w:r>
+              <w:rPr>
+                <w:rFonts w:ascii="BC Sans" w:eastAsia="Times New Roman" w:hAnsi="BC Sans" w:cs="Times New Roman"/>
+                <w:color w:val="000000" w:themeColor="text1"/>
+                <w:sz w:val="20"/>
+                <w:szCs w:val="20"/>
+              </w:rPr>
+              <w:t>d.latitude</w:t>
+            </w:r>
+            <w:proofErr w:type="spellEnd"/>
+            <w:proofErr w:type="gramEnd"/>
+            <w:r>
+              <w:rPr>
+                <w:rFonts w:ascii="BC Sans" w:eastAsia="Times New Roman" w:hAnsi="BC Sans" w:cs="Times New Roman"/>
+                <w:color w:val="000000" w:themeColor="text1"/>
+                <w:sz w:val="20"/>
+                <w:szCs w:val="20"/>
+              </w:rPr>
+              <w:t xml:space="preserve">}, </w:t>
+            </w:r>
+            <w:r>
+              <w:rPr>
+                <w:rFonts w:ascii="BC Sans" w:eastAsia="Times New Roman" w:hAnsi="BC Sans" w:cs="Times New Roman"/>
+                <w:color w:val="000000" w:themeColor="text1"/>
+                <w:sz w:val="20"/>
+                <w:szCs w:val="20"/>
+              </w:rPr>
+              <w:t>{</w:t>
+            </w:r>
+            <w:proofErr w:type="spellStart"/>
+            <w:r>
+              <w:rPr>
+                <w:rFonts w:ascii="BC Sans" w:eastAsia="Times New Roman" w:hAnsi="BC Sans" w:cs="Times New Roman"/>
+                <w:color w:val="000000" w:themeColor="text1"/>
+                <w:sz w:val="20"/>
+                <w:szCs w:val="20"/>
+              </w:rPr>
+              <w:t>d.longitude</w:t>
+            </w:r>
+            <w:proofErr w:type="spellEnd"/>
+            <w:r>
+              <w:rPr>
+                <w:rFonts w:ascii="BC Sans" w:eastAsia="Times New Roman" w:hAnsi="BC Sans" w:cs="Times New Roman"/>
+                <w:color w:val="000000" w:themeColor="text1"/>
+                <w:sz w:val="20"/>
+                <w:szCs w:val="20"/>
+              </w:rPr>
+              <w:t>}</w:t>
+            </w:r>
+            <w:commentRangeEnd w:id="3"/>
+            <w:r>
+              <w:rPr>
+                <w:rStyle w:val="CommentReference"/>
+              </w:rPr>
+              <w:commentReference w:id="3"/>
             </w:r>
           </w:p>
         </w:tc>
@@ -826,135 +1154,254 @@
             <w:cnfStyle w:val="001000000000" w:firstRow="0" w:lastRow="0" w:firstColumn="1" w:lastColumn="0" w:oddVBand="0" w:evenVBand="0" w:oddHBand="0" w:evenHBand="0" w:firstRowFirstColumn="0" w:firstRowLastColumn="0" w:lastRowFirstColumn="0" w:lastRowLastColumn="0"/>
             <w:tcW w:w="2552" w:type="dxa"/>
             <w:noWrap/>
-            <w:tcMar/>
             <w:vAlign w:val="center"/>
             <w:hideMark/>
           </w:tcPr>
           <w:p>
             <w:pPr>
-              <w:spacing w:before="0" w:beforeAutospacing="off" w:after="0" w:afterAutospacing="off"/>
-              <w:jc w:val="left"/>
-              <w:rPr>
-                <w:rFonts w:ascii="BC Sans" w:hAnsi="BC Sans"/>
-                <w:b w:val="0"/>
-                <w:bCs w:val="0"/>
+              <w:spacing w:line="259" w:lineRule="auto"/>
+              <w:rPr>
+                <w:rFonts w:ascii="BC Sans" w:eastAsia="BC Sans" w:hAnsi="BC Sans" w:cs="BC Sans"/>
+                <w:b w:val="0"/>
+                <w:bCs w:val="0"/>
+                <w:caps w:val="0"/>
+                <w:color w:val="000000" w:themeColor="text1"/>
                 <w:sz w:val="20"/>
                 <w:szCs w:val="20"/>
               </w:rPr>
             </w:pPr>
-            <w:r>
-              <w:rPr>
-                <w:rFonts w:ascii="BC Sans" w:hAnsi="BC Sans"/>
+            <w:commentRangeStart w:id="4"/>
+            <w:r>
+              <w:rPr>
+                <w:rFonts w:ascii="BC Sans" w:eastAsia="BC Sans" w:hAnsi="BC Sans" w:cs="BC Sans"/>
                 <w:b w:val="0"/>
                 <w:bCs w:val="0"/>
                 <w:caps w:val="0"/>
-                <w:smallCaps w:val="0"/>
-                <w:sz w:val="20"/>
-                <w:szCs w:val="20"/>
-              </w:rPr>
-              <w:t xml:space="preserve">Complaint </w:t>
-            </w:r>
-            <w:r>
-              <w:rPr>
-                <w:rFonts w:ascii="BC Sans" w:hAnsi="BC Sans"/>
-                <w:b w:val="0"/>
-                <w:bCs w:val="0"/>
-                <w:caps w:val="0"/>
-                <w:smallCaps w:val="0"/>
-                <w:sz w:val="20"/>
-                <w:szCs w:val="20"/>
-              </w:rPr>
-              <w:t>loca</w:t>
-            </w:r>
-            <w:r>
-              <w:rPr>
-                <w:rFonts w:ascii="BC Sans" w:hAnsi="BC Sans"/>
-                <w:b w:val="0"/>
-                <w:bCs w:val="0"/>
-                <w:caps w:val="0"/>
-                <w:smallCaps w:val="0"/>
-                <w:sz w:val="20"/>
-                <w:szCs w:val="20"/>
-              </w:rPr>
-              <w:t>tion</w:t>
+                <w:color w:val="000000" w:themeColor="text1"/>
+                <w:sz w:val="20"/>
+                <w:szCs w:val="20"/>
+              </w:rPr>
+              <w:t>Community, Office, Zone, Region</w:t>
             </w:r>
           </w:p>
         </w:tc>
         <w:tc>
           <w:tcPr>
-            <w:cnfStyle w:val="000000000000" w:firstRow="0" w:lastRow="0" w:firstColumn="0" w:lastColumn="0" w:oddVBand="0" w:evenVBand="0" w:oddHBand="0" w:evenHBand="0" w:firstRowFirstColumn="0" w:firstRowLastColumn="0" w:lastRowFirstColumn="0" w:lastRowLastColumn="0"/>
             <w:tcW w:w="8364" w:type="dxa"/>
             <w:noWrap/>
-            <w:tcMar/>
             <w:vAlign w:val="center"/>
             <w:hideMark/>
           </w:tcPr>
           <w:p>
             <w:pPr>
-              <w:spacing w:before="0" w:beforeAutospacing="off" w:after="0" w:afterAutospacing="off"/>
-              <w:jc w:val="left"/>
+              <w:spacing w:line="259" w:lineRule="auto"/>
               <w:cnfStyle w:val="000000100000" w:firstRow="0" w:lastRow="0" w:firstColumn="0" w:lastColumn="0" w:oddVBand="0" w:evenVBand="0" w:oddHBand="1" w:evenHBand="0" w:firstRowFirstColumn="0" w:firstRowLastColumn="0" w:lastRowFirstColumn="0" w:lastRowLastColumn="0"/>
               <w:rPr>
-                <w:rFonts w:ascii="BC Sans" w:hAnsi="BC Sans" w:eastAsia="Times New Roman" w:cs="Times New Roman"/>
-                <w:color w:val="000000"/>
-                <w:kern w:val="0"/>
-                <w:sz w:val="20"/>
-                <w:szCs w:val="20"/>
-                <w14:ligatures w14:val="none"/>
+                <w:rFonts w:ascii="BC Sans" w:eastAsia="BC Sans" w:hAnsi="BC Sans" w:cs="BC Sans"/>
+                <w:color w:val="000000" w:themeColor="text1"/>
+                <w:sz w:val="20"/>
+                <w:szCs w:val="20"/>
               </w:rPr>
             </w:pPr>
             <w:r>
               <w:rPr>
-                <w:rFonts w:ascii="BC Sans" w:hAnsi="BC Sans" w:eastAsia="Times New Roman" w:cs="Times New Roman"/>
-                <w:color w:val="000000"/>
-                <w:kern w:val="0"/>
-                <w:sz w:val="20"/>
-                <w:szCs w:val="20"/>
-                <w14:ligatures w14:val="none"/>
+                <w:rFonts w:ascii="BC Sans" w:eastAsia="BC Sans" w:hAnsi="BC Sans" w:cs="BC Sans"/>
+                <w:color w:val="000000" w:themeColor="text1"/>
+                <w:sz w:val="20"/>
+                <w:szCs w:val="20"/>
               </w:rPr>
               <w:t>{</w:t>
             </w:r>
-            <w:r>
-              <w:rPr>
-                <w:rFonts w:ascii="BC Sans" w:hAnsi="BC Sans" w:eastAsia="Times New Roman" w:cs="Times New Roman"/>
-                <w:color w:val="000000"/>
-                <w:kern w:val="0"/>
-                <w:sz w:val="20"/>
-                <w:szCs w:val="20"/>
-                <w14:ligatures w14:val="none"/>
-              </w:rPr>
-              <w:t xml:space="preserve">Complaint </w:t>
-            </w:r>
-            <w:r>
-              <w:rPr>
-                <w:rFonts w:ascii="BC Sans" w:hAnsi="BC Sans" w:eastAsia="Times New Roman" w:cs="Times New Roman"/>
-                <w:color w:val="000000"/>
-                <w:kern w:val="0"/>
-                <w:sz w:val="20"/>
-                <w:szCs w:val="20"/>
-                <w14:ligatures w14:val="none"/>
-              </w:rPr>
-              <w:t>loca</w:t>
-            </w:r>
-            <w:r>
-              <w:rPr>
-                <w:rFonts w:ascii="BC Sans" w:hAnsi="BC Sans" w:eastAsia="Times New Roman" w:cs="Times New Roman"/>
-                <w:color w:val="000000"/>
-                <w:kern w:val="0"/>
-                <w:sz w:val="20"/>
-                <w:szCs w:val="20"/>
-                <w14:ligatures w14:val="none"/>
-              </w:rPr>
-              <w:t>tion</w:t>
-            </w:r>
-            <w:r>
-              <w:rPr>
-                <w:rFonts w:ascii="BC Sans" w:hAnsi="BC Sans" w:eastAsia="Times New Roman" w:cs="Times New Roman"/>
-                <w:color w:val="000000"/>
-                <w:kern w:val="0"/>
-                <w:sz w:val="20"/>
-                <w:szCs w:val="20"/>
-                <w14:ligatures w14:val="none"/>
+            <w:proofErr w:type="spellStart"/>
+            <w:proofErr w:type="gramStart"/>
+            <w:r>
+              <w:rPr>
+                <w:rFonts w:ascii="BC Sans" w:eastAsia="BC Sans" w:hAnsi="BC Sans" w:cs="BC Sans"/>
+                <w:color w:val="000000" w:themeColor="text1"/>
+                <w:sz w:val="20"/>
+                <w:szCs w:val="20"/>
+              </w:rPr>
+              <w:t>d.community</w:t>
+            </w:r>
+            <w:proofErr w:type="spellEnd"/>
+            <w:proofErr w:type="gramEnd"/>
+            <w:r>
+              <w:rPr>
+                <w:rFonts w:ascii="BC Sans" w:eastAsia="BC Sans" w:hAnsi="BC Sans" w:cs="BC Sans"/>
+                <w:color w:val="000000" w:themeColor="text1"/>
+                <w:sz w:val="20"/>
+                <w:szCs w:val="20"/>
+              </w:rPr>
+              <w:t>}</w:t>
+            </w:r>
+            <w:r>
+              <w:rPr>
+                <w:rFonts w:ascii="BC Sans" w:eastAsia="BC Sans" w:hAnsi="BC Sans" w:cs="BC Sans"/>
+                <w:color w:val="000000" w:themeColor="text1"/>
+                <w:sz w:val="20"/>
+                <w:szCs w:val="20"/>
+              </w:rPr>
+              <w:t>, {</w:t>
+            </w:r>
+            <w:proofErr w:type="spellStart"/>
+            <w:r>
+              <w:rPr>
+                <w:rFonts w:ascii="BC Sans" w:eastAsia="BC Sans" w:hAnsi="BC Sans" w:cs="BC Sans"/>
+                <w:color w:val="000000" w:themeColor="text1"/>
+                <w:sz w:val="20"/>
+                <w:szCs w:val="20"/>
+              </w:rPr>
+              <w:t>d.office</w:t>
+            </w:r>
+            <w:proofErr w:type="spellEnd"/>
+            <w:r>
+              <w:rPr>
+                <w:rFonts w:ascii="BC Sans" w:eastAsia="BC Sans" w:hAnsi="BC Sans" w:cs="BC Sans"/>
+                <w:color w:val="000000" w:themeColor="text1"/>
+                <w:sz w:val="20"/>
+                <w:szCs w:val="20"/>
+              </w:rPr>
+              <w:t xml:space="preserve">}, </w:t>
+            </w:r>
+            <w:commentRangeEnd w:id="4"/>
+            <w:r>
+              <w:rPr>
+                <w:rStyle w:val="CommentReference"/>
+              </w:rPr>
+              <w:commentReference w:id="4"/>
+            </w:r>
+            <w:r>
+              <w:rPr>
+                <w:rFonts w:ascii="BC Sans" w:eastAsia="BC Sans" w:hAnsi="BC Sans" w:cs="BC Sans"/>
+                <w:color w:val="000000" w:themeColor="text1"/>
+                <w:sz w:val="20"/>
+                <w:szCs w:val="20"/>
+              </w:rPr>
+              <w:t>{</w:t>
+            </w:r>
+            <w:proofErr w:type="spellStart"/>
+            <w:r>
+              <w:rPr>
+                <w:rFonts w:ascii="BC Sans" w:eastAsia="BC Sans" w:hAnsi="BC Sans" w:cs="BC Sans"/>
+                <w:color w:val="000000" w:themeColor="text1"/>
+                <w:sz w:val="20"/>
+                <w:szCs w:val="20"/>
+              </w:rPr>
+              <w:t>d.zone</w:t>
+            </w:r>
+            <w:proofErr w:type="spellEnd"/>
+            <w:r>
+              <w:rPr>
+                <w:rFonts w:ascii="BC Sans" w:eastAsia="BC Sans" w:hAnsi="BC Sans" w:cs="BC Sans"/>
+                <w:color w:val="000000" w:themeColor="text1"/>
+                <w:sz w:val="20"/>
+                <w:szCs w:val="20"/>
+              </w:rPr>
+              <w:t>}, {</w:t>
+            </w:r>
+            <w:proofErr w:type="spellStart"/>
+            <w:r>
+              <w:rPr>
+                <w:rFonts w:ascii="BC Sans" w:eastAsia="BC Sans" w:hAnsi="BC Sans" w:cs="BC Sans"/>
+                <w:color w:val="000000" w:themeColor="text1"/>
+                <w:sz w:val="20"/>
+                <w:szCs w:val="20"/>
+              </w:rPr>
+              <w:t>d.region</w:t>
+            </w:r>
+            <w:proofErr w:type="spellEnd"/>
+            <w:r>
+              <w:rPr>
+                <w:rFonts w:ascii="BC Sans" w:eastAsia="BC Sans" w:hAnsi="BC Sans" w:cs="BC Sans"/>
+                <w:color w:val="000000" w:themeColor="text1"/>
+                <w:sz w:val="20"/>
+                <w:szCs w:val="20"/>
+              </w:rPr>
+              <w:t>}</w:t>
+            </w:r>
+          </w:p>
+        </w:tc>
+      </w:tr>
+      <w:tr>
+        <w:trPr>
+          <w:trHeight w:val="360"/>
+        </w:trPr>
+        <w:tc>
+          <w:tcPr>
+            <w:cnfStyle w:val="001000000000" w:firstRow="0" w:lastRow="0" w:firstColumn="1" w:lastColumn="0" w:oddVBand="0" w:evenVBand="0" w:oddHBand="0" w:evenHBand="0" w:firstRowFirstColumn="0" w:firstRowLastColumn="0" w:lastRowFirstColumn="0" w:lastRowLastColumn="0"/>
+            <w:tcW w:w="2552" w:type="dxa"/>
+            <w:noWrap/>
+            <w:vAlign w:val="center"/>
+            <w:hideMark/>
+          </w:tcPr>
+          <w:p>
+            <w:pPr>
+              <w:rPr>
+                <w:rFonts w:ascii="BC Sans" w:hAnsi="BC Sans"/>
+                <w:b w:val="0"/>
+                <w:bCs w:val="0"/>
+                <w:sz w:val="20"/>
+                <w:szCs w:val="20"/>
+              </w:rPr>
+            </w:pPr>
+            <w:r>
+              <w:rPr>
+                <w:rFonts w:ascii="BC Sans" w:hAnsi="BC Sans"/>
+                <w:b w:val="0"/>
+                <w:bCs w:val="0"/>
+                <w:caps w:val="0"/>
+                <w:sz w:val="20"/>
+                <w:szCs w:val="20"/>
+              </w:rPr>
+              <w:t>Location description</w:t>
+            </w:r>
+          </w:p>
+        </w:tc>
+        <w:tc>
+          <w:tcPr>
+            <w:tcW w:w="8364" w:type="dxa"/>
+            <w:noWrap/>
+            <w:vAlign w:val="center"/>
+            <w:hideMark/>
+          </w:tcPr>
+          <w:p>
+            <w:pPr>
+              <w:cnfStyle w:val="000000000000" w:firstRow="0" w:lastRow="0" w:firstColumn="0" w:lastColumn="0" w:oddVBand="0" w:evenVBand="0" w:oddHBand="0" w:evenHBand="0" w:firstRowFirstColumn="0" w:firstRowLastColumn="0" w:lastRowFirstColumn="0" w:lastRowLastColumn="0"/>
+              <w:rPr>
+                <w:rFonts w:ascii="BC Sans" w:eastAsia="Times New Roman" w:hAnsi="BC Sans" w:cs="Times New Roman"/>
+                <w:color w:val="000000" w:themeColor="text1"/>
+                <w:sz w:val="20"/>
+                <w:szCs w:val="20"/>
+              </w:rPr>
+            </w:pPr>
+            <w:r>
+              <w:rPr>
+                <w:rFonts w:ascii="BC Sans" w:eastAsia="Times New Roman" w:hAnsi="BC Sans" w:cs="Times New Roman"/>
+                <w:color w:val="000000" w:themeColor="text1"/>
+                <w:sz w:val="20"/>
+                <w:szCs w:val="20"/>
+              </w:rPr>
+              <w:t>{</w:t>
+            </w:r>
+            <w:proofErr w:type="spellStart"/>
+            <w:proofErr w:type="gramStart"/>
+            <w:r>
+              <w:rPr>
+                <w:rFonts w:ascii="BC Sans" w:eastAsia="Times New Roman" w:hAnsi="BC Sans" w:cs="Times New Roman"/>
+                <w:color w:val="000000" w:themeColor="text1"/>
+                <w:sz w:val="20"/>
+                <w:szCs w:val="20"/>
+              </w:rPr>
+              <w:t>d.locationDescription</w:t>
+            </w:r>
+            <w:proofErr w:type="spellEnd"/>
+            <w:proofErr w:type="gramEnd"/>
+            <w:r>
+              <w:rPr>
+                <w:rFonts w:ascii="BC Sans" w:eastAsia="Times New Roman" w:hAnsi="BC Sans" w:cs="Times New Roman"/>
+                <w:color w:val="000000" w:themeColor="text1"/>
+                <w:sz w:val="20"/>
+                <w:szCs w:val="20"/>
               </w:rPr>
               <w:t>}</w:t>
             </w:r>
@@ -971,406 +1418,79 @@
             <w:cnfStyle w:val="001000000000" w:firstRow="0" w:lastRow="0" w:firstColumn="1" w:lastColumn="0" w:oddVBand="0" w:evenVBand="0" w:oddHBand="0" w:evenHBand="0" w:firstRowFirstColumn="0" w:firstRowLastColumn="0" w:lastRowFirstColumn="0" w:lastRowLastColumn="0"/>
             <w:tcW w:w="2552" w:type="dxa"/>
             <w:noWrap/>
-            <w:tcMar/>
             <w:vAlign w:val="center"/>
             <w:hideMark/>
           </w:tcPr>
           <w:p>
             <w:pPr>
-              <w:pStyle w:val="Normal"/>
-              <w:suppressLineNumbers w:val="0"/>
-              <w:bidi w:val="0"/>
-              <w:spacing w:before="0" w:beforeAutospacing="off" w:after="0" w:afterAutospacing="off" w:line="259" w:lineRule="auto"/>
-              <w:ind w:left="0" w:right="0"/>
-              <w:jc w:val="left"/>
               <w:rPr>
                 <w:rFonts w:ascii="BC Sans" w:hAnsi="BC Sans"/>
                 <w:b w:val="0"/>
                 <w:bCs w:val="0"/>
+                <w:sz w:val="20"/>
+                <w:szCs w:val="20"/>
+              </w:rPr>
+            </w:pPr>
+            <w:r>
+              <w:rPr>
+                <w:rFonts w:ascii="BC Sans" w:hAnsi="BC Sans"/>
+                <w:b w:val="0"/>
+                <w:bCs w:val="0"/>
                 <w:caps w:val="0"/>
-                <w:smallCaps w:val="0"/>
-                <w:sz w:val="18"/>
-                <w:szCs w:val="18"/>
-              </w:rPr>
-            </w:pPr>
-            <w:commentRangeStart w:id="95236442"/>
-            <w:r>
-              <w:rPr>
-                <w:rFonts w:ascii="BC Sans" w:hAnsi="BC Sans"/>
-                <w:b w:val="0"/>
-                <w:bCs w:val="0"/>
-                <w:caps w:val="0"/>
-                <w:smallCaps w:val="0"/>
-                <w:sz w:val="20"/>
-                <w:szCs w:val="20"/>
-              </w:rPr>
-              <w:t>Coordinate</w:t>
-            </w:r>
-            <w:r>
-              <w:rPr>
-                <w:rFonts w:ascii="BC Sans" w:hAnsi="BC Sans"/>
-                <w:b w:val="0"/>
-                <w:bCs w:val="0"/>
-                <w:caps w:val="0"/>
-                <w:smallCaps w:val="0"/>
-                <w:sz w:val="20"/>
-                <w:szCs w:val="20"/>
-              </w:rPr>
-              <w:t>s</w:t>
+                <w:sz w:val="20"/>
+                <w:szCs w:val="20"/>
+              </w:rPr>
+              <w:t>Complaint description</w:t>
             </w:r>
           </w:p>
         </w:tc>
         <w:tc>
           <w:tcPr>
-            <w:cnfStyle w:val="000000000000" w:firstRow="0" w:lastRow="0" w:firstColumn="0" w:lastColumn="0" w:oddVBand="0" w:evenVBand="0" w:oddHBand="0" w:evenHBand="0" w:firstRowFirstColumn="0" w:firstRowLastColumn="0" w:lastRowFirstColumn="0" w:lastRowLastColumn="0"/>
             <w:tcW w:w="8364" w:type="dxa"/>
             <w:noWrap/>
-            <w:tcMar/>
             <w:vAlign w:val="center"/>
             <w:hideMark/>
           </w:tcPr>
           <w:p>
             <w:pPr>
-              <w:pStyle w:val="Normal"/>
-              <w:suppressLineNumbers w:val="0"/>
-              <w:bidi w:val="0"/>
-              <w:spacing w:before="0" w:beforeAutospacing="off" w:after="0" w:afterAutospacing="off" w:line="259" w:lineRule="auto"/>
-              <w:ind w:left="0" w:right="0"/>
-              <w:jc w:val="left"/>
-              <w:rPr>
-                <w:rFonts w:ascii="BC Sans" w:hAnsi="BC Sans" w:eastAsia="Times New Roman" w:cs="Times New Roman"/>
-                <w:color w:val="000000" w:themeColor="text1" w:themeTint="FF" w:themeShade="FF"/>
-                <w:sz w:val="18"/>
-                <w:szCs w:val="18"/>
+              <w:cnfStyle w:val="000000100000" w:firstRow="0" w:lastRow="0" w:firstColumn="0" w:lastColumn="0" w:oddVBand="0" w:evenVBand="0" w:oddHBand="1" w:evenHBand="0" w:firstRowFirstColumn="0" w:firstRowLastColumn="0" w:lastRowFirstColumn="0" w:lastRowLastColumn="0"/>
+              <w:rPr>
+                <w:rFonts w:ascii="BC Sans" w:eastAsia="Times New Roman" w:hAnsi="BC Sans" w:cs="Times New Roman"/>
+                <w:color w:val="000000" w:themeColor="text1"/>
+                <w:sz w:val="20"/>
+                <w:szCs w:val="20"/>
               </w:rPr>
             </w:pPr>
             <w:r>
               <w:rPr>
-                <w:rFonts w:ascii="BC Sans" w:hAnsi="BC Sans" w:eastAsia="Times New Roman" w:cs="Times New Roman"/>
-                <w:color w:val="000000" w:themeColor="text1" w:themeTint="FF" w:themeShade="FF"/>
-                <w:sz w:val="20"/>
-                <w:szCs w:val="20"/>
-              </w:rPr>
-              <w:t xml:space="preserve">{y}, </w:t>
-            </w:r>
-            <w:r>
-              <w:rPr>
-                <w:rFonts w:ascii="BC Sans" w:hAnsi="BC Sans" w:eastAsia="Times New Roman" w:cs="Times New Roman"/>
-                <w:color w:val="000000" w:themeColor="text1" w:themeTint="FF" w:themeShade="FF"/>
-                <w:sz w:val="20"/>
-                <w:szCs w:val="20"/>
-              </w:rPr>
-              <w:t>{x}</w:t>
-            </w:r>
-            <w:commentRangeEnd w:id="95236442"/>
-            <w:r>
-              <w:rPr>
-                <w:rStyle w:val="CommentReference"/>
-              </w:rPr>
-              <w:commentReference w:id="95236442"/>
-            </w:r>
-          </w:p>
-        </w:tc>
-      </w:tr>
-      <w:tr>
-        <w:trPr>
-          <w:trHeight w:val="360"/>
-        </w:trPr>
-        <w:tc>
-          <w:tcPr>
-            <w:cnfStyle w:val="001000000000" w:firstRow="0" w:lastRow="0" w:firstColumn="1" w:lastColumn="0" w:oddVBand="0" w:evenVBand="0" w:oddHBand="0" w:evenHBand="0" w:firstRowFirstColumn="0" w:firstRowLastColumn="0" w:lastRowFirstColumn="0" w:lastRowLastColumn="0"/>
-            <w:tcW w:w="2552" w:type="dxa"/>
-            <w:noWrap/>
-            <w:tcMar/>
-            <w:vAlign w:val="center"/>
-            <w:hideMark/>
-          </w:tcPr>
-          <w:p>
-            <w:pPr>
-              <w:pStyle w:val="Normal"/>
-              <w:suppressLineNumbers w:val="0"/>
-              <w:bidi w:val="0"/>
-              <w:spacing w:before="0" w:beforeAutospacing="off" w:after="0" w:afterAutospacing="off" w:line="259" w:lineRule="auto"/>
-              <w:ind w:left="0" w:right="0"/>
-              <w:jc w:val="left"/>
-              <w:rPr>
-                <w:rFonts w:ascii="BC Sans" w:hAnsi="BC Sans" w:eastAsia="BC Sans" w:cs="BC Sans"/>
-                <w:b w:val="0"/>
-                <w:bCs w:val="0"/>
-                <w:i w:val="0"/>
-                <w:iCs w:val="0"/>
-                <w:caps w:val="0"/>
-                <w:smallCaps w:val="0"/>
-                <w:color w:val="000000" w:themeColor="text1" w:themeTint="FF" w:themeShade="FF"/>
-                <w:sz w:val="20"/>
-                <w:szCs w:val="20"/>
-                <w:lang w:val="en-US"/>
-              </w:rPr>
-            </w:pPr>
-            <w:commentRangeStart w:id="1056044579"/>
-            <w:r>
-              <w:rPr>
-                <w:rFonts w:ascii="BC Sans" w:hAnsi="BC Sans" w:eastAsia="BC Sans" w:cs="BC Sans"/>
-                <w:b w:val="0"/>
-                <w:bCs w:val="0"/>
-                <w:i w:val="0"/>
-                <w:iCs w:val="0"/>
-                <w:caps w:val="0"/>
-                <w:smallCaps w:val="0"/>
-                <w:color w:val="000000" w:themeColor="text1" w:themeTint="FF" w:themeShade="FF"/>
-                <w:sz w:val="20"/>
-                <w:szCs w:val="20"/>
-                <w:lang w:val="en-US"/>
-              </w:rPr>
-              <w:t>Community, Office, Zone, Region</w:t>
-            </w:r>
-          </w:p>
-        </w:tc>
-        <w:tc>
-          <w:tcPr>
-            <w:cnfStyle w:val="000000000000" w:firstRow="0" w:lastRow="0" w:firstColumn="0" w:lastColumn="0" w:oddVBand="0" w:evenVBand="0" w:oddHBand="0" w:evenHBand="0" w:firstRowFirstColumn="0" w:firstRowLastColumn="0" w:lastRowFirstColumn="0" w:lastRowLastColumn="0"/>
-            <w:tcW w:w="8364" w:type="dxa"/>
-            <w:noWrap/>
-            <w:tcMar/>
-            <w:vAlign w:val="center"/>
-            <w:hideMark/>
-          </w:tcPr>
-          <w:p>
-            <w:pPr>
-              <w:pStyle w:val="Normal"/>
-              <w:suppressLineNumbers w:val="0"/>
-              <w:bidi w:val="0"/>
-              <w:spacing w:before="0" w:beforeAutospacing="off" w:after="0" w:afterAutospacing="off" w:line="259" w:lineRule="auto"/>
-              <w:ind w:left="0" w:right="0"/>
-              <w:jc w:val="left"/>
-              <w:rPr>
-                <w:rFonts w:ascii="BC Sans" w:hAnsi="BC Sans" w:eastAsia="BC Sans" w:cs="BC Sans"/>
-                <w:b w:val="0"/>
-                <w:bCs w:val="0"/>
-                <w:i w:val="0"/>
-                <w:iCs w:val="0"/>
-                <w:caps w:val="0"/>
-                <w:smallCaps w:val="0"/>
-                <w:color w:val="000000" w:themeColor="text1" w:themeTint="FF" w:themeShade="FF"/>
-                <w:sz w:val="20"/>
-                <w:szCs w:val="20"/>
-                <w:lang w:val="en-US"/>
-              </w:rPr>
-            </w:pPr>
-            <w:r>
-              <w:rPr>
-                <w:rFonts w:ascii="BC Sans" w:hAnsi="BC Sans" w:eastAsia="BC Sans" w:cs="BC Sans"/>
-                <w:b w:val="0"/>
-                <w:bCs w:val="0"/>
-                <w:i w:val="0"/>
-                <w:iCs w:val="0"/>
-                <w:caps w:val="0"/>
-                <w:smallCaps w:val="0"/>
-                <w:color w:val="000000" w:themeColor="text1" w:themeTint="FF" w:themeShade="FF"/>
-                <w:sz w:val="20"/>
-                <w:szCs w:val="20"/>
-                <w:lang w:val="en-US"/>
-              </w:rPr>
-              <w:t>{Community}</w:t>
-            </w:r>
-            <w:r>
-              <w:rPr>
-                <w:rFonts w:ascii="BC Sans" w:hAnsi="BC Sans" w:eastAsia="BC Sans" w:cs="BC Sans"/>
-                <w:b w:val="0"/>
-                <w:bCs w:val="0"/>
-                <w:i w:val="0"/>
-                <w:iCs w:val="0"/>
-                <w:caps w:val="0"/>
-                <w:smallCaps w:val="0"/>
-                <w:color w:val="000000" w:themeColor="text1" w:themeTint="FF" w:themeShade="FF"/>
-                <w:sz w:val="20"/>
-                <w:szCs w:val="20"/>
-                <w:lang w:val="en-US"/>
-              </w:rPr>
-              <w:t xml:space="preserve">, {Officer}, </w:t>
-            </w:r>
-            <w:commentRangeEnd w:id="1056044579"/>
-            <w:r>
-              <w:rPr>
-                <w:rStyle w:val="CommentReference"/>
-              </w:rPr>
-              <w:commentReference w:id="1056044579"/>
-            </w:r>
-            <w:r>
-              <w:rPr>
-                <w:rFonts w:ascii="BC Sans" w:hAnsi="BC Sans" w:eastAsia="BC Sans" w:cs="BC Sans"/>
-                <w:b w:val="0"/>
-                <w:bCs w:val="0"/>
-                <w:i w:val="0"/>
-                <w:iCs w:val="0"/>
-                <w:caps w:val="0"/>
-                <w:smallCaps w:val="0"/>
-                <w:color w:val="000000" w:themeColor="text1" w:themeTint="FF" w:themeShade="FF"/>
-                <w:sz w:val="20"/>
-                <w:szCs w:val="20"/>
-                <w:lang w:val="en-US"/>
-              </w:rPr>
-              <w:t>{Zone}, {Region}</w:t>
-            </w:r>
-          </w:p>
-        </w:tc>
-      </w:tr>
-      <w:tr>
-        <w:trPr>
-          <w:trHeight w:val="360"/>
-        </w:trPr>
-        <w:tc>
-          <w:tcPr>
-            <w:cnfStyle w:val="001000000000" w:firstRow="0" w:lastRow="0" w:firstColumn="1" w:lastColumn="0" w:oddVBand="0" w:evenVBand="0" w:oddHBand="0" w:evenHBand="0" w:firstRowFirstColumn="0" w:firstRowLastColumn="0" w:lastRowFirstColumn="0" w:lastRowLastColumn="0"/>
-            <w:tcW w:w="2552" w:type="dxa"/>
-            <w:noWrap/>
-            <w:tcMar/>
-            <w:vAlign w:val="center"/>
-            <w:hideMark/>
-          </w:tcPr>
-          <w:p w14:noSpellErr="1">
-            <w:pPr>
-              <w:spacing w:before="0" w:beforeAutospacing="off" w:after="0" w:afterAutospacing="off"/>
-              <w:jc w:val="left"/>
-              <w:rPr>
-                <w:rFonts w:ascii="BC Sans" w:hAnsi="BC Sans"/>
-                <w:b w:val="0"/>
-                <w:bCs w:val="0"/>
-                <w:sz w:val="20"/>
-                <w:szCs w:val="20"/>
-              </w:rPr>
-            </w:pPr>
-            <w:r>
-              <w:rPr>
-                <w:rFonts w:ascii="BC Sans" w:hAnsi="BC Sans"/>
-                <w:b w:val="0"/>
-                <w:bCs w:val="0"/>
-                <w:caps w:val="0"/>
-                <w:smallCaps w:val="0"/>
-                <w:sz w:val="20"/>
-                <w:szCs w:val="20"/>
-              </w:rPr>
-              <w:t>Location description</w:t>
-            </w:r>
-          </w:p>
-        </w:tc>
-        <w:tc>
-          <w:tcPr>
-            <w:cnfStyle w:val="000000000000" w:firstRow="0" w:lastRow="0" w:firstColumn="0" w:lastColumn="0" w:oddVBand="0" w:evenVBand="0" w:oddHBand="0" w:evenHBand="0" w:firstRowFirstColumn="0" w:firstRowLastColumn="0" w:lastRowFirstColumn="0" w:lastRowLastColumn="0"/>
-            <w:tcW w:w="8364" w:type="dxa"/>
-            <w:noWrap/>
-            <w:tcMar/>
-            <w:vAlign w:val="center"/>
-            <w:hideMark/>
-          </w:tcPr>
-          <w:p>
-            <w:pPr>
-              <w:spacing w:before="0" w:beforeAutospacing="off" w:after="0" w:afterAutospacing="off"/>
-              <w:jc w:val="left"/>
-              <w:rPr>
-                <w:rFonts w:ascii="BC Sans" w:hAnsi="BC Sans" w:eastAsia="Times New Roman" w:cs="Times New Roman"/>
-                <w:color w:val="000000" w:themeColor="text1" w:themeTint="FF" w:themeShade="FF"/>
-                <w:sz w:val="20"/>
-                <w:szCs w:val="20"/>
-              </w:rPr>
-            </w:pPr>
-            <w:r>
-              <w:rPr>
-                <w:rFonts w:ascii="BC Sans" w:hAnsi="BC Sans" w:eastAsia="Times New Roman" w:cs="Times New Roman"/>
-                <w:color w:val="000000" w:themeColor="text1" w:themeTint="FF" w:themeShade="FF"/>
+                <w:rFonts w:ascii="BC Sans" w:eastAsia="Times New Roman" w:hAnsi="BC Sans" w:cs="Times New Roman"/>
+                <w:color w:val="000000" w:themeColor="text1"/>
                 <w:sz w:val="20"/>
                 <w:szCs w:val="20"/>
               </w:rPr>
               <w:t>{</w:t>
             </w:r>
-            <w:r>
-              <w:rPr>
-                <w:rFonts w:ascii="BC Sans" w:hAnsi="BC Sans" w:eastAsia="Times New Roman" w:cs="Times New Roman"/>
-                <w:color w:val="000000" w:themeColor="text1" w:themeTint="FF" w:themeShade="FF"/>
-                <w:sz w:val="20"/>
-                <w:szCs w:val="20"/>
-              </w:rPr>
-              <w:t>Location description</w:t>
-            </w:r>
-            <w:r>
-              <w:rPr>
-                <w:rFonts w:ascii="BC Sans" w:hAnsi="BC Sans" w:eastAsia="Times New Roman" w:cs="Times New Roman"/>
-                <w:color w:val="000000" w:themeColor="text1" w:themeTint="FF" w:themeShade="FF"/>
+            <w:proofErr w:type="spellStart"/>
+            <w:proofErr w:type="gramStart"/>
+            <w:r>
+              <w:rPr>
+                <w:rFonts w:ascii="BC Sans" w:eastAsia="Times New Roman" w:hAnsi="BC Sans" w:cs="Times New Roman"/>
+                <w:color w:val="000000" w:themeColor="text1"/>
+                <w:sz w:val="20"/>
+                <w:szCs w:val="20"/>
+              </w:rPr>
+              <w:t>d.description</w:t>
+            </w:r>
+            <w:proofErr w:type="spellEnd"/>
+            <w:proofErr w:type="gramEnd"/>
+            <w:r>
+              <w:rPr>
+                <w:rFonts w:ascii="BC Sans" w:eastAsia="Times New Roman" w:hAnsi="BC Sans" w:cs="Times New Roman"/>
+                <w:color w:val="000000" w:themeColor="text1"/>
                 <w:sz w:val="20"/>
                 <w:szCs w:val="20"/>
               </w:rPr>
               <w:t>}</w:t>
-            </w:r>
-          </w:p>
-        </w:tc>
-      </w:tr>
-      <w:tr>
-        <w:trPr>
-          <w:trHeight w:val="360"/>
-        </w:trPr>
-        <w:tc>
-          <w:tcPr>
-            <w:cnfStyle w:val="001000000000" w:firstRow="0" w:lastRow="0" w:firstColumn="1" w:lastColumn="0" w:oddVBand="0" w:evenVBand="0" w:oddHBand="0" w:evenHBand="0" w:firstRowFirstColumn="0" w:firstRowLastColumn="0" w:lastRowFirstColumn="0" w:lastRowLastColumn="0"/>
-            <w:tcW w:w="2552" w:type="dxa"/>
-            <w:noWrap/>
-            <w:tcMar/>
-            <w:vAlign w:val="center"/>
-            <w:hideMark/>
-          </w:tcPr>
-          <w:p w14:noSpellErr="1">
-            <w:pPr>
-              <w:spacing w:before="0" w:beforeAutospacing="off" w:after="0" w:afterAutospacing="off"/>
-              <w:jc w:val="left"/>
-              <w:rPr>
-                <w:rFonts w:ascii="BC Sans" w:hAnsi="BC Sans"/>
-                <w:b w:val="0"/>
-                <w:bCs w:val="0"/>
-                <w:sz w:val="20"/>
-                <w:szCs w:val="20"/>
-              </w:rPr>
-            </w:pPr>
-            <w:r>
-              <w:rPr>
-                <w:rFonts w:ascii="BC Sans" w:hAnsi="BC Sans"/>
-                <w:b w:val="0"/>
-                <w:bCs w:val="0"/>
-                <w:caps w:val="0"/>
-                <w:smallCaps w:val="0"/>
-                <w:sz w:val="20"/>
-                <w:szCs w:val="20"/>
-              </w:rPr>
-              <w:t>Complaint description</w:t>
-            </w:r>
-          </w:p>
-        </w:tc>
-        <w:tc>
-          <w:tcPr>
-            <w:cnfStyle w:val="000000000000" w:firstRow="0" w:lastRow="0" w:firstColumn="0" w:lastColumn="0" w:oddVBand="0" w:evenVBand="0" w:oddHBand="0" w:evenHBand="0" w:firstRowFirstColumn="0" w:firstRowLastColumn="0" w:lastRowFirstColumn="0" w:lastRowLastColumn="0"/>
-            <w:tcW w:w="8364" w:type="dxa"/>
-            <w:noWrap/>
-            <w:tcMar/>
-            <w:vAlign w:val="center"/>
-            <w:hideMark/>
-          </w:tcPr>
-          <w:p w14:noSpellErr="1">
-            <w:pPr>
-              <w:spacing w:before="0" w:beforeAutospacing="off" w:after="0" w:afterAutospacing="off"/>
-              <w:jc w:val="left"/>
-              <w:rPr>
-                <w:rFonts w:ascii="BC Sans" w:hAnsi="BC Sans" w:eastAsia="Times New Roman" w:cs="Times New Roman"/>
-                <w:color w:val="000000" w:themeColor="text1" w:themeTint="FF" w:themeShade="FF"/>
-                <w:sz w:val="20"/>
-                <w:szCs w:val="20"/>
-              </w:rPr>
-            </w:pPr>
-            <w:r>
-              <w:rPr>
-                <w:rFonts w:ascii="BC Sans" w:hAnsi="BC Sans" w:eastAsia="Times New Roman" w:cs="Times New Roman"/>
-                <w:color w:val="000000" w:themeColor="text1" w:themeTint="FF" w:themeShade="FF"/>
-                <w:sz w:val="20"/>
-                <w:szCs w:val="20"/>
-              </w:rPr>
-              <w:t>{Description}</w:t>
             </w:r>
           </w:p>
         </w:tc>
@@ -1378,7 +1498,7 @@
     </w:tbl>
     <w:p>
       <w:pPr>
-        <w:spacing w:after="0" w:afterAutospacing="off"/>
+        <w:spacing w:after="0"/>
       </w:pPr>
     </w:p>
     <w:tbl>
@@ -1402,15 +1522,12 @@
             <w:tcW w:w="10916" w:type="dxa"/>
             <w:gridSpan w:val="2"/>
             <w:noWrap/>
-            <w:tcMar/>
             <w:vAlign w:val="center"/>
           </w:tcPr>
-          <w:p w14:noSpellErr="1">
+          <w:p>
             <w:pPr>
-              <w:spacing w:before="0" w:beforeAutospacing="off" w:after="0" w:afterAutospacing="off"/>
-              <w:jc w:val="left"/>
-              <w:rPr>
-                <w:rFonts w:ascii="BC Sans" w:hAnsi="BC Sans" w:eastAsia="Times New Roman" w:cs="Times New Roman"/>
+              <w:rPr>
+                <w:rFonts w:ascii="BC Sans" w:eastAsia="Times New Roman" w:hAnsi="BC Sans" w:cs="Times New Roman"/>
                 <w:color w:val="000000"/>
                 <w:kern w:val="0"/>
                 <w:sz w:val="20"/>
@@ -1420,9 +1537,8 @@
             </w:pPr>
             <w:r>
               <w:rPr>
-                <w:rFonts w:ascii="BC Sans" w:hAnsi="BC Sans" w:eastAsia="Times New Roman" w:cs="Times New Roman"/>
+                <w:rFonts w:ascii="BC Sans" w:eastAsia="Times New Roman" w:hAnsi="BC Sans" w:cs="Times New Roman"/>
                 <w:caps w:val="0"/>
-                <w:smallCaps w:val="0"/>
                 <w:color w:val="000000"/>
                 <w:kern w:val="0"/>
                 <w:sz w:val="20"/>
@@ -1445,13 +1561,10 @@
             <w:cnfStyle w:val="001000000000" w:firstRow="0" w:lastRow="0" w:firstColumn="1" w:lastColumn="0" w:oddVBand="0" w:evenVBand="0" w:oddHBand="0" w:evenHBand="0" w:firstRowFirstColumn="0" w:firstRowLastColumn="0" w:lastRowFirstColumn="0" w:lastRowLastColumn="0"/>
             <w:tcW w:w="2552" w:type="dxa"/>
             <w:noWrap/>
-            <w:tcMar/>
             <w:vAlign w:val="center"/>
           </w:tcPr>
           <w:p>
             <w:pPr>
-              <w:spacing w:before="0" w:beforeAutospacing="off" w:after="0" w:afterAutospacing="off"/>
-              <w:jc w:val="left"/>
               <w:rPr>
                 <w:rFonts w:ascii="BC Sans" w:hAnsi="BC Sans" w:cs="BC Sans Light"/>
                 <w:b w:val="0"/>
@@ -1466,7 +1579,6 @@
                 <w:b w:val="0"/>
                 <w:bCs w:val="0"/>
                 <w:caps w:val="0"/>
-                <w:smallCaps w:val="0"/>
                 <w:sz w:val="20"/>
                 <w:szCs w:val="20"/>
               </w:rPr>
@@ -1476,16 +1588,12 @@
         </w:tc>
         <w:tc>
           <w:tcPr>
-            <w:cnfStyle w:val="000000000000" w:firstRow="0" w:lastRow="0" w:firstColumn="0" w:lastColumn="0" w:oddVBand="0" w:evenVBand="0" w:oddHBand="0" w:evenHBand="0" w:firstRowFirstColumn="0" w:firstRowLastColumn="0" w:lastRowFirstColumn="0" w:lastRowLastColumn="0"/>
             <w:tcW w:w="8364" w:type="dxa"/>
             <w:noWrap/>
-            <w:tcMar/>
             <w:vAlign w:val="center"/>
           </w:tcPr>
           <w:p>
             <w:pPr>
-              <w:spacing w:before="0" w:beforeAutospacing="off" w:after="0" w:afterAutospacing="off"/>
-              <w:jc w:val="left"/>
               <w:cnfStyle w:val="000000100000" w:firstRow="0" w:lastRow="0" w:firstColumn="0" w:lastColumn="0" w:oddVBand="0" w:evenVBand="0" w:oddHBand="1" w:evenHBand="0" w:firstRowFirstColumn="0" w:firstRowLastColumn="0" w:lastRowFirstColumn="0" w:lastRowLastColumn="0"/>
               <w:rPr>
                 <w:rFonts w:ascii="BC Sans" w:hAnsi="BC Sans" w:cs="BC Sans Light"/>
@@ -1499,7 +1607,23 @@
                 <w:sz w:val="20"/>
                 <w:szCs w:val="20"/>
               </w:rPr>
-              <w:t>{name}</w:t>
+              <w:t>{</w:t>
+            </w:r>
+            <w:r>
+              <w:rPr>
+                <w:rFonts w:ascii="BC Sans" w:hAnsi="BC Sans" w:cs="BC Sans Light"/>
+                <w:sz w:val="20"/>
+                <w:szCs w:val="20"/>
+              </w:rPr>
+              <w:t>d.name</w:t>
+            </w:r>
+            <w:r>
+              <w:rPr>
+                <w:rFonts w:ascii="BC Sans" w:hAnsi="BC Sans" w:cs="BC Sans Light"/>
+                <w:sz w:val="20"/>
+                <w:szCs w:val="20"/>
+              </w:rPr>
+              <w:t>}</w:t>
             </w:r>
           </w:p>
         </w:tc>
@@ -1514,13 +1638,10 @@
             <w:cnfStyle w:val="001000000000" w:firstRow="0" w:lastRow="0" w:firstColumn="1" w:lastColumn="0" w:oddVBand="0" w:evenVBand="0" w:oddHBand="0" w:evenHBand="0" w:firstRowFirstColumn="0" w:firstRowLastColumn="0" w:lastRowFirstColumn="0" w:lastRowLastColumn="0"/>
             <w:tcW w:w="2552" w:type="dxa"/>
             <w:noWrap/>
-            <w:tcMar/>
             <w:vAlign w:val="center"/>
           </w:tcPr>
           <w:p>
             <w:pPr>
-              <w:spacing w:before="0" w:beforeAutospacing="off" w:after="0" w:afterAutospacing="off"/>
-              <w:jc w:val="left"/>
               <w:rPr>
                 <w:rFonts w:ascii="BC Sans" w:hAnsi="BC Sans" w:cs="BC Sans Light"/>
                 <w:b w:val="0"/>
@@ -1535,7 +1656,6 @@
                 <w:b w:val="0"/>
                 <w:bCs w:val="0"/>
                 <w:caps w:val="0"/>
-                <w:smallCaps w:val="0"/>
                 <w:sz w:val="20"/>
                 <w:szCs w:val="20"/>
               </w:rPr>
@@ -1545,16 +1665,12 @@
         </w:tc>
         <w:tc>
           <w:tcPr>
-            <w:cnfStyle w:val="000000000000" w:firstRow="0" w:lastRow="0" w:firstColumn="0" w:lastColumn="0" w:oddVBand="0" w:evenVBand="0" w:oddHBand="0" w:evenHBand="0" w:firstRowFirstColumn="0" w:firstRowLastColumn="0" w:lastRowFirstColumn="0" w:lastRowLastColumn="0"/>
             <w:tcW w:w="8364" w:type="dxa"/>
             <w:noWrap/>
-            <w:tcMar/>
             <w:vAlign w:val="center"/>
           </w:tcPr>
           <w:p>
             <w:pPr>
-              <w:spacing w:before="0" w:beforeAutospacing="off" w:after="0" w:afterAutospacing="off"/>
-              <w:jc w:val="left"/>
               <w:cnfStyle w:val="000000000000" w:firstRow="0" w:lastRow="0" w:firstColumn="0" w:lastColumn="0" w:oddVBand="0" w:evenVBand="0" w:oddHBand="0" w:evenHBand="0" w:firstRowFirstColumn="0" w:firstRowLastColumn="0" w:lastRowFirstColumn="0" w:lastRowLastColumn="0"/>
               <w:rPr>
                 <w:rFonts w:ascii="BC Sans" w:hAnsi="BC Sans" w:cs="BC Sans Light"/>
@@ -1568,7 +1684,33 @@
                 <w:sz w:val="20"/>
                 <w:szCs w:val="20"/>
               </w:rPr>
-              <w:t>{phone}</w:t>
+              <w:t>{</w:t>
+            </w:r>
+            <w:proofErr w:type="gramStart"/>
+            <w:r>
+              <w:rPr>
+                <w:rFonts w:ascii="BC Sans" w:hAnsi="BC Sans" w:cs="BC Sans Light"/>
+                <w:sz w:val="20"/>
+                <w:szCs w:val="20"/>
+              </w:rPr>
+              <w:t>d.phone</w:t>
+            </w:r>
+            <w:proofErr w:type="gramEnd"/>
+            <w:r>
+              <w:rPr>
+                <w:rFonts w:ascii="BC Sans" w:hAnsi="BC Sans" w:cs="BC Sans Light"/>
+                <w:sz w:val="20"/>
+                <w:szCs w:val="20"/>
+              </w:rPr>
+              <w:t>1</w:t>
+            </w:r>
+            <w:r>
+              <w:rPr>
+                <w:rFonts w:ascii="BC Sans" w:hAnsi="BC Sans" w:cs="BC Sans Light"/>
+                <w:sz w:val="20"/>
+                <w:szCs w:val="20"/>
+              </w:rPr>
+              <w:t>}</w:t>
             </w:r>
           </w:p>
         </w:tc>
@@ -1584,13 +1726,10 @@
             <w:cnfStyle w:val="001000000000" w:firstRow="0" w:lastRow="0" w:firstColumn="1" w:lastColumn="0" w:oddVBand="0" w:evenVBand="0" w:oddHBand="0" w:evenHBand="0" w:firstRowFirstColumn="0" w:firstRowLastColumn="0" w:lastRowFirstColumn="0" w:lastRowLastColumn="0"/>
             <w:tcW w:w="2552" w:type="dxa"/>
             <w:noWrap/>
-            <w:tcMar/>
             <w:vAlign w:val="center"/>
           </w:tcPr>
           <w:p>
             <w:pPr>
-              <w:spacing w:before="0" w:beforeAutospacing="off" w:after="0" w:afterAutospacing="off"/>
-              <w:jc w:val="left"/>
               <w:rPr>
                 <w:rFonts w:ascii="BC Sans" w:hAnsi="BC Sans" w:cs="BC Sans Light"/>
                 <w:b w:val="0"/>
@@ -1605,7 +1744,6 @@
                 <w:b w:val="0"/>
                 <w:bCs w:val="0"/>
                 <w:caps w:val="0"/>
-                <w:smallCaps w:val="0"/>
                 <w:sz w:val="20"/>
                 <w:szCs w:val="20"/>
               </w:rPr>
@@ -1615,16 +1753,12 @@
         </w:tc>
         <w:tc>
           <w:tcPr>
-            <w:cnfStyle w:val="000000000000" w:firstRow="0" w:lastRow="0" w:firstColumn="0" w:lastColumn="0" w:oddVBand="0" w:evenVBand="0" w:oddHBand="0" w:evenHBand="0" w:firstRowFirstColumn="0" w:firstRowLastColumn="0" w:lastRowFirstColumn="0" w:lastRowLastColumn="0"/>
             <w:tcW w:w="8364" w:type="dxa"/>
             <w:noWrap/>
-            <w:tcMar/>
             <w:vAlign w:val="center"/>
           </w:tcPr>
           <w:p>
             <w:pPr>
-              <w:spacing w:before="0" w:beforeAutospacing="off" w:after="0" w:afterAutospacing="off"/>
-              <w:jc w:val="left"/>
               <w:cnfStyle w:val="000000100000" w:firstRow="0" w:lastRow="0" w:firstColumn="0" w:lastColumn="0" w:oddVBand="0" w:evenVBand="0" w:oddHBand="1" w:evenHBand="0" w:firstRowFirstColumn="0" w:firstRowLastColumn="0" w:lastRowFirstColumn="0" w:lastRowLastColumn="0"/>
               <w:rPr>
                 <w:rFonts w:ascii="BC Sans" w:hAnsi="BC Sans" w:cs="BC Sans Light"/>
@@ -1638,7 +1772,33 @@
                 <w:sz w:val="20"/>
                 <w:szCs w:val="20"/>
               </w:rPr>
-              <w:t>{phone 1}</w:t>
+              <w:t>{</w:t>
+            </w:r>
+            <w:proofErr w:type="gramStart"/>
+            <w:r>
+              <w:rPr>
+                <w:rFonts w:ascii="BC Sans" w:hAnsi="BC Sans" w:cs="BC Sans Light"/>
+                <w:sz w:val="20"/>
+                <w:szCs w:val="20"/>
+              </w:rPr>
+              <w:t>d.phone</w:t>
+            </w:r>
+            <w:proofErr w:type="gramEnd"/>
+            <w:r>
+              <w:rPr>
+                <w:rFonts w:ascii="BC Sans" w:hAnsi="BC Sans" w:cs="BC Sans Light"/>
+                <w:sz w:val="20"/>
+                <w:szCs w:val="20"/>
+              </w:rPr>
+              <w:t>2</w:t>
+            </w:r>
+            <w:r>
+              <w:rPr>
+                <w:rFonts w:ascii="BC Sans" w:hAnsi="BC Sans" w:cs="BC Sans Light"/>
+                <w:sz w:val="20"/>
+                <w:szCs w:val="20"/>
+              </w:rPr>
+              <w:t>}</w:t>
             </w:r>
           </w:p>
         </w:tc>
@@ -1653,13 +1813,10 @@
             <w:cnfStyle w:val="001000000000" w:firstRow="0" w:lastRow="0" w:firstColumn="1" w:lastColumn="0" w:oddVBand="0" w:evenVBand="0" w:oddHBand="0" w:evenHBand="0" w:firstRowFirstColumn="0" w:firstRowLastColumn="0" w:lastRowFirstColumn="0" w:lastRowLastColumn="0"/>
             <w:tcW w:w="2552" w:type="dxa"/>
             <w:noWrap/>
-            <w:tcMar/>
             <w:vAlign w:val="center"/>
           </w:tcPr>
           <w:p>
             <w:pPr>
-              <w:spacing w:before="0" w:beforeAutospacing="off" w:after="0" w:afterAutospacing="off"/>
-              <w:jc w:val="left"/>
               <w:rPr>
                 <w:rFonts w:ascii="BC Sans" w:hAnsi="BC Sans" w:cs="BC Sans Light"/>
                 <w:b w:val="0"/>
@@ -1674,7 +1831,6 @@
                 <w:b w:val="0"/>
                 <w:bCs w:val="0"/>
                 <w:caps w:val="0"/>
-                <w:smallCaps w:val="0"/>
                 <w:sz w:val="20"/>
                 <w:szCs w:val="20"/>
               </w:rPr>
@@ -1684,16 +1840,12 @@
         </w:tc>
         <w:tc>
           <w:tcPr>
-            <w:cnfStyle w:val="000000000000" w:firstRow="0" w:lastRow="0" w:firstColumn="0" w:lastColumn="0" w:oddVBand="0" w:evenVBand="0" w:oddHBand="0" w:evenHBand="0" w:firstRowFirstColumn="0" w:firstRowLastColumn="0" w:lastRowFirstColumn="0" w:lastRowLastColumn="0"/>
             <w:tcW w:w="8364" w:type="dxa"/>
             <w:noWrap/>
-            <w:tcMar/>
             <w:vAlign w:val="center"/>
           </w:tcPr>
           <w:p>
             <w:pPr>
-              <w:spacing w:before="0" w:beforeAutospacing="off" w:after="0" w:afterAutospacing="off"/>
-              <w:jc w:val="left"/>
               <w:cnfStyle w:val="000000000000" w:firstRow="0" w:lastRow="0" w:firstColumn="0" w:lastColumn="0" w:oddVBand="0" w:evenVBand="0" w:oddHBand="0" w:evenHBand="0" w:firstRowFirstColumn="0" w:firstRowLastColumn="0" w:lastRowFirstColumn="0" w:lastRowLastColumn="0"/>
               <w:rPr>
                 <w:rFonts w:ascii="BC Sans" w:hAnsi="BC Sans" w:cs="BC Sans Light"/>
@@ -1707,7 +1859,33 @@
                 <w:sz w:val="20"/>
                 <w:szCs w:val="20"/>
               </w:rPr>
-              <w:t>{phone 2}</w:t>
+              <w:t>{</w:t>
+            </w:r>
+            <w:proofErr w:type="gramStart"/>
+            <w:r>
+              <w:rPr>
+                <w:rFonts w:ascii="BC Sans" w:hAnsi="BC Sans" w:cs="BC Sans Light"/>
+                <w:sz w:val="20"/>
+                <w:szCs w:val="20"/>
+              </w:rPr>
+              <w:t>d.phone</w:t>
+            </w:r>
+            <w:proofErr w:type="gramEnd"/>
+            <w:r>
+              <w:rPr>
+                <w:rFonts w:ascii="BC Sans" w:hAnsi="BC Sans" w:cs="BC Sans Light"/>
+                <w:sz w:val="20"/>
+                <w:szCs w:val="20"/>
+              </w:rPr>
+              <w:t>3</w:t>
+            </w:r>
+            <w:r>
+              <w:rPr>
+                <w:rFonts w:ascii="BC Sans" w:hAnsi="BC Sans" w:cs="BC Sans Light"/>
+                <w:sz w:val="20"/>
+                <w:szCs w:val="20"/>
+              </w:rPr>
+              <w:t>}</w:t>
             </w:r>
           </w:p>
         </w:tc>
@@ -1723,13 +1901,10 @@
             <w:cnfStyle w:val="001000000000" w:firstRow="0" w:lastRow="0" w:firstColumn="1" w:lastColumn="0" w:oddVBand="0" w:evenVBand="0" w:oddHBand="0" w:evenHBand="0" w:firstRowFirstColumn="0" w:firstRowLastColumn="0" w:lastRowFirstColumn="0" w:lastRowLastColumn="0"/>
             <w:tcW w:w="2552" w:type="dxa"/>
             <w:noWrap/>
-            <w:tcMar/>
             <w:vAlign w:val="center"/>
           </w:tcPr>
           <w:p>
             <w:pPr>
-              <w:spacing w:before="0" w:beforeAutospacing="off" w:after="0" w:afterAutospacing="off"/>
-              <w:jc w:val="left"/>
               <w:rPr>
                 <w:rFonts w:ascii="BC Sans" w:hAnsi="BC Sans" w:cs="BC Sans Light"/>
                 <w:b w:val="0"/>
@@ -1744,7 +1919,6 @@
                 <w:b w:val="0"/>
                 <w:bCs w:val="0"/>
                 <w:caps w:val="0"/>
-                <w:smallCaps w:val="0"/>
                 <w:sz w:val="20"/>
                 <w:szCs w:val="20"/>
               </w:rPr>
@@ -1754,16 +1928,12 @@
         </w:tc>
         <w:tc>
           <w:tcPr>
-            <w:cnfStyle w:val="000000000000" w:firstRow="0" w:lastRow="0" w:firstColumn="0" w:lastColumn="0" w:oddVBand="0" w:evenVBand="0" w:oddHBand="0" w:evenHBand="0" w:firstRowFirstColumn="0" w:firstRowLastColumn="0" w:lastRowFirstColumn="0" w:lastRowLastColumn="0"/>
             <w:tcW w:w="8364" w:type="dxa"/>
             <w:noWrap/>
-            <w:tcMar/>
             <w:vAlign w:val="center"/>
           </w:tcPr>
           <w:p>
             <w:pPr>
-              <w:spacing w:before="0" w:beforeAutospacing="off" w:after="0" w:afterAutospacing="off"/>
-              <w:jc w:val="left"/>
               <w:cnfStyle w:val="000000100000" w:firstRow="0" w:lastRow="0" w:firstColumn="0" w:lastColumn="0" w:oddVBand="0" w:evenVBand="0" w:oddHBand="1" w:evenHBand="0" w:firstRowFirstColumn="0" w:firstRowLastColumn="0" w:lastRowFirstColumn="0" w:lastRowLastColumn="0"/>
               <w:rPr>
                 <w:rFonts w:ascii="BC Sans" w:hAnsi="BC Sans" w:cs="BC Sans Light"/>
@@ -1777,7 +1947,27 @@
                 <w:sz w:val="20"/>
                 <w:szCs w:val="20"/>
               </w:rPr>
-              <w:t>{address}</w:t>
+              <w:t>{</w:t>
+            </w:r>
+            <w:proofErr w:type="spellStart"/>
+            <w:proofErr w:type="gramStart"/>
+            <w:r>
+              <w:rPr>
+                <w:rFonts w:ascii="BC Sans" w:hAnsi="BC Sans" w:cs="BC Sans Light"/>
+                <w:sz w:val="20"/>
+                <w:szCs w:val="20"/>
+              </w:rPr>
+              <w:t>d.address</w:t>
+            </w:r>
+            <w:proofErr w:type="spellEnd"/>
+            <w:proofErr w:type="gramEnd"/>
+            <w:r>
+              <w:rPr>
+                <w:rFonts w:ascii="BC Sans" w:hAnsi="BC Sans" w:cs="BC Sans Light"/>
+                <w:sz w:val="20"/>
+                <w:szCs w:val="20"/>
+              </w:rPr>
+              <w:t>}</w:t>
             </w:r>
           </w:p>
         </w:tc>
@@ -1792,13 +1982,10 @@
             <w:cnfStyle w:val="001000000000" w:firstRow="0" w:lastRow="0" w:firstColumn="1" w:lastColumn="0" w:oddVBand="0" w:evenVBand="0" w:oddHBand="0" w:evenHBand="0" w:firstRowFirstColumn="0" w:firstRowLastColumn="0" w:lastRowFirstColumn="0" w:lastRowLastColumn="0"/>
             <w:tcW w:w="2552" w:type="dxa"/>
             <w:noWrap/>
-            <w:tcMar/>
             <w:vAlign w:val="center"/>
           </w:tcPr>
           <w:p>
             <w:pPr>
-              <w:spacing w:before="0" w:beforeAutospacing="off" w:after="0" w:afterAutospacing="off"/>
-              <w:jc w:val="left"/>
               <w:rPr>
                 <w:rFonts w:ascii="BC Sans" w:hAnsi="BC Sans" w:cs="BC Sans Light"/>
                 <w:b w:val="0"/>
@@ -1813,7 +2000,6 @@
                 <w:b w:val="0"/>
                 <w:bCs w:val="0"/>
                 <w:caps w:val="0"/>
-                <w:smallCaps w:val="0"/>
                 <w:sz w:val="20"/>
                 <w:szCs w:val="20"/>
               </w:rPr>
@@ -1823,16 +2009,12 @@
         </w:tc>
         <w:tc>
           <w:tcPr>
-            <w:cnfStyle w:val="000000000000" w:firstRow="0" w:lastRow="0" w:firstColumn="0" w:lastColumn="0" w:oddVBand="0" w:evenVBand="0" w:oddHBand="0" w:evenHBand="0" w:firstRowFirstColumn="0" w:firstRowLastColumn="0" w:lastRowFirstColumn="0" w:lastRowLastColumn="0"/>
             <w:tcW w:w="8364" w:type="dxa"/>
             <w:noWrap/>
-            <w:tcMar/>
             <w:vAlign w:val="center"/>
           </w:tcPr>
           <w:p>
             <w:pPr>
-              <w:spacing w:before="0" w:beforeAutospacing="off" w:after="0" w:afterAutospacing="off"/>
-              <w:jc w:val="left"/>
               <w:cnfStyle w:val="000000000000" w:firstRow="0" w:lastRow="0" w:firstColumn="0" w:lastColumn="0" w:oddVBand="0" w:evenVBand="0" w:oddHBand="0" w:evenHBand="0" w:firstRowFirstColumn="0" w:firstRowLastColumn="0" w:lastRowFirstColumn="0" w:lastRowLastColumn="0"/>
               <w:rPr>
                 <w:rFonts w:ascii="BC Sans" w:hAnsi="BC Sans" w:cs="BC Sans Light"/>
@@ -1846,7 +2028,27 @@
                 <w:sz w:val="20"/>
                 <w:szCs w:val="20"/>
               </w:rPr>
-              <w:t>{email}</w:t>
+              <w:t>{</w:t>
+            </w:r>
+            <w:proofErr w:type="spellStart"/>
+            <w:proofErr w:type="gramStart"/>
+            <w:r>
+              <w:rPr>
+                <w:rFonts w:ascii="BC Sans" w:hAnsi="BC Sans" w:cs="BC Sans Light"/>
+                <w:sz w:val="20"/>
+                <w:szCs w:val="20"/>
+              </w:rPr>
+              <w:t>d.email</w:t>
+            </w:r>
+            <w:proofErr w:type="spellEnd"/>
+            <w:proofErr w:type="gramEnd"/>
+            <w:r>
+              <w:rPr>
+                <w:rFonts w:ascii="BC Sans" w:hAnsi="BC Sans" w:cs="BC Sans Light"/>
+                <w:sz w:val="20"/>
+                <w:szCs w:val="20"/>
+              </w:rPr>
+              <w:t>}</w:t>
             </w:r>
           </w:p>
         </w:tc>
@@ -1862,14 +2064,10 @@
             <w:cnfStyle w:val="001000000000" w:firstRow="0" w:lastRow="0" w:firstColumn="1" w:lastColumn="0" w:oddVBand="0" w:evenVBand="0" w:oddHBand="0" w:evenHBand="0" w:firstRowFirstColumn="0" w:firstRowLastColumn="0" w:lastRowFirstColumn="0" w:lastRowLastColumn="0"/>
             <w:tcW w:w="2552" w:type="dxa"/>
             <w:noWrap/>
-            <w:tcMar/>
             <w:vAlign w:val="center"/>
           </w:tcPr>
           <w:p>
             <w:pPr>
-              <w:pStyle w:val="Normal"/>
-              <w:spacing w:before="0" w:beforeAutospacing="off" w:after="0" w:afterAutospacing="off"/>
-              <w:jc w:val="left"/>
               <w:rPr>
                 <w:rFonts w:ascii="BC Sans" w:hAnsi="BC Sans" w:cs="BC Sans Light"/>
                 <w:b w:val="0"/>
@@ -1884,7 +2082,6 @@
                 <w:b w:val="0"/>
                 <w:bCs w:val="0"/>
                 <w:caps w:val="0"/>
-                <w:smallCaps w:val="0"/>
                 <w:sz w:val="20"/>
                 <w:szCs w:val="20"/>
               </w:rPr>
@@ -1894,16 +2091,12 @@
         </w:tc>
         <w:tc>
           <w:tcPr>
-            <w:cnfStyle w:val="000000000000" w:firstRow="0" w:lastRow="0" w:firstColumn="0" w:lastColumn="0" w:oddVBand="0" w:evenVBand="0" w:oddHBand="0" w:evenHBand="0" w:firstRowFirstColumn="0" w:firstRowLastColumn="0" w:lastRowFirstColumn="0" w:lastRowLastColumn="0"/>
             <w:tcW w:w="8364" w:type="dxa"/>
             <w:noWrap/>
-            <w:tcMar/>
             <w:vAlign w:val="center"/>
           </w:tcPr>
           <w:p>
             <w:pPr>
-              <w:spacing w:before="0" w:beforeAutospacing="off" w:after="0" w:afterAutospacing="off"/>
-              <w:jc w:val="left"/>
               <w:cnfStyle w:val="000000100000" w:firstRow="0" w:lastRow="0" w:firstColumn="0" w:lastColumn="0" w:oddVBand="0" w:evenVBand="0" w:oddHBand="1" w:evenHBand="0" w:firstRowFirstColumn="0" w:firstRowLastColumn="0" w:lastRowFirstColumn="0" w:lastRowLastColumn="0"/>
               <w:rPr>
                 <w:rFonts w:ascii="BC Sans" w:hAnsi="BC Sans" w:cs="BC Sans Light"/>
@@ -1917,16 +2110,31 @@
                 <w:sz w:val="20"/>
                 <w:szCs w:val="20"/>
               </w:rPr>
-              <w:t>{reported by}</w:t>
+              <w:t>{</w:t>
+            </w:r>
+            <w:r>
+              <w:rPr>
+                <w:rFonts w:ascii="BC Sans" w:hAnsi="BC Sans" w:cs="BC Sans Light"/>
+                <w:sz w:val="20"/>
+                <w:szCs w:val="20"/>
+              </w:rPr>
+              <w:t>d.reportedBy</w:t>
+            </w:r>
+            <w:r>
+              <w:rPr>
+                <w:rFonts w:ascii="BC Sans" w:hAnsi="BC Sans" w:cs="BC Sans Light"/>
+                <w:sz w:val="20"/>
+                <w:szCs w:val="20"/>
+              </w:rPr>
+              <w:t>}</w:t>
             </w:r>
           </w:p>
         </w:tc>
       </w:tr>
     </w:tbl>
-    <w:p w14:noSpellErr="1">
+    <w:p>
       <w:pPr>
-        <w:pStyle w:val="Normal"/>
-        <w:spacing w:before="0" w:beforeAutospacing="off" w:after="0" w:afterAutospacing="off"/>
+        <w:spacing w:after="0"/>
         <w:rPr>
           <w:rFonts w:ascii="BC Sans" w:hAnsi="BC Sans"/>
           <w:sz w:val="20"/>
@@ -1935,21 +2143,21 @@
       </w:pPr>
     </w:p>
     <w:sectPr>
-      <w:pgSz w:w="12240" w:h="15840" w:orient="portrait"/>
+      <w:headerReference w:type="default" r:id="rId13"/>
+      <w:footerReference w:type="default" r:id="rId14"/>
+      <w:pgSz w:w="12240" w:h="15840"/>
       <w:pgMar w:top="720" w:right="720" w:bottom="720" w:left="720" w:header="708" w:footer="708" w:gutter="0"/>
       <w:cols w:space="708"/>
       <w:docGrid w:linePitch="360"/>
-      <w:headerReference w:type="default" r:id="Ra4146bc7d2b34f2b"/>
-      <w:footerReference w:type="default" r:id="R71bf52b32dc540a4"/>
     </w:sectPr>
   </w:body>
 </w:document>
 </file>
 
 <file path=word/comments.xml><?xml version="1.0" encoding="utf-8"?>
-<w:comments xmlns:w14="http://schemas.microsoft.com/office/word/2010/wordml" xmlns:w="http://schemas.openxmlformats.org/wordprocessingml/2006/main">
-  <w:comment xmlns:w="http://schemas.openxmlformats.org/wordprocessingml/2006/main" w:initials="YW" w:author="Yates, Vita WLRS:EX" w:date="2024-05-16T09:24:38" w:id="777963448">
-    <w:p xmlns:w14="http://schemas.microsoft.com/office/word/2010/wordml" xmlns:w="http://schemas.openxmlformats.org/wordprocessingml/2006/main">
+<w:comments xmlns:wpc="http://schemas.microsoft.com/office/word/2010/wordprocessingCanvas" xmlns:cx="http://schemas.microsoft.com/office/drawing/2014/chartex" xmlns:cx1="http://schemas.microsoft.com/office/drawing/2015/9/8/chartex" xmlns:cx2="http://schemas.microsoft.com/office/drawing/2015/10/21/chartex" xmlns:cx3="http://schemas.microsoft.com/office/drawing/2016/5/9/chartex" xmlns:cx4="http://schemas.microsoft.com/office/drawing/2016/5/10/chartex" xmlns:cx5="http://schemas.microsoft.com/office/drawing/2016/5/11/chartex" xmlns:cx6="http://schemas.microsoft.com/office/drawing/2016/5/12/chartex" xmlns:cx7="http://schemas.microsoft.com/office/drawing/2016/5/13/chartex" xmlns:cx8="http://schemas.microsoft.com/office/drawing/2016/5/14/chartex" xmlns:mc="http://schemas.openxmlformats.org/markup-compatibility/2006" xmlns:aink="http://schemas.microsoft.com/office/drawing/2016/ink" xmlns:am3d="http://schemas.microsoft.com/office/drawing/2017/model3d" xmlns:o="urn:schemas-microsoft-com:office:office" xmlns:oel="http://schemas.microsoft.com/office/2019/extlst" xmlns:r="http://schemas.openxmlformats.org/officeDocument/2006/relationships" xmlns:m="http://schemas.openxmlformats.org/officeDocument/2006/math" xmlns:v="urn:schemas-microsoft-com:vml" xmlns:wp14="http://schemas.microsoft.com/office/word/2010/wordprocessingDrawing" xmlns:wp="http://schemas.openxmlformats.org/drawingml/2006/wordprocessingDrawing" xmlns:w10="urn:schemas-microsoft-com:office:word" xmlns:w="http://schemas.openxmlformats.org/wordprocessingml/2006/main" xmlns:w14="http://schemas.microsoft.com/office/word/2010/wordml" xmlns:w15="http://schemas.microsoft.com/office/word/2012/wordml" xmlns:w16cex="http://schemas.microsoft.com/office/word/2018/wordml/cex" xmlns:w16cid="http://schemas.microsoft.com/office/word/2016/wordml/cid" xmlns:w16="http://schemas.microsoft.com/office/word/2018/wordml" xmlns:w16sdtdh="http://schemas.microsoft.com/office/word/2020/wordml/sdtdatahash" xmlns:w16se="http://schemas.microsoft.com/office/word/2015/wordml/symex" xmlns:wpg="http://schemas.microsoft.com/office/word/2010/wordprocessingGroup" xmlns:wpi="http://schemas.microsoft.com/office/word/2010/wordprocessingInk" xmlns:wne="http://schemas.microsoft.com/office/word/2006/wordml" xmlns:wps="http://schemas.microsoft.com/office/word/2010/wordprocessingShape" mc:Ignorable="w14 w15 w16se w16cid w16 w16cex w16sdtdh wp14">
+  <w:comment w:id="0" w:author="Yates, Vita WLRS:EX" w:date="2024-05-16T09:24:00Z" w:initials="YW">
+    <w:p>
       <w:pPr>
         <w:pStyle w:val="CommentText"/>
       </w:pPr>
@@ -1964,8 +2172,8 @@
       </w:r>
     </w:p>
   </w:comment>
-  <w:comment xmlns:w="http://schemas.openxmlformats.org/wordprocessingml/2006/main" w:initials="YW" w:author="Yates, Vita WLRS:EX" w:date="2024-05-16T09:24:47" w:id="1515699979">
-    <w:p xmlns:w14="http://schemas.microsoft.com/office/word/2010/wordml" xmlns:w="http://schemas.openxmlformats.org/wordprocessingml/2006/main">
+  <w:comment w:id="1" w:author="Yates, Vita WLRS:EX" w:date="2024-05-16T09:24:00Z" w:initials="YW">
+    <w:p>
       <w:pPr>
         <w:pStyle w:val="CommentText"/>
       </w:pPr>
@@ -1980,8 +2188,24 @@
       </w:r>
     </w:p>
   </w:comment>
-  <w:comment xmlns:w="http://schemas.openxmlformats.org/wordprocessingml/2006/main" w:initials="YW" w:author="Yates, Vita WLRS:EX" w:date="2024-05-16T09:56:37" w:id="95236442">
-    <w:p xmlns:w14="http://schemas.microsoft.com/office/word/2010/wordml" xmlns:w="http://schemas.openxmlformats.org/wordprocessingml/2006/main">
+  <w:comment w:id="2" w:author="Yates, Vita WLRS:EX" w:date="2024-05-16T17:12:00Z" w:initials="YW">
+    <w:p>
+      <w:pPr>
+        <w:pStyle w:val="CommentText"/>
+      </w:pPr>
+      <w:r>
+        <w:rPr>
+          <w:rStyle w:val="CommentReference"/>
+        </w:rPr>
+        <w:annotationRef/>
+      </w:r>
+      <w:r>
+        <w:t xml:space="preserve">width set to min needed for date and time </w:t>
+      </w:r>
+    </w:p>
+  </w:comment>
+  <w:comment w:id="3" w:author="Yates, Vita WLRS:EX" w:date="2024-05-16T09:56:00Z" w:initials="YW">
+    <w:p>
       <w:pPr>
         <w:pStyle w:val="CommentText"/>
       </w:pPr>
@@ -1996,8 +2220,8 @@
       </w:r>
     </w:p>
   </w:comment>
-  <w:comment xmlns:w="http://schemas.openxmlformats.org/wordprocessingml/2006/main" w:initials="YW" w:author="Yates, Vita WLRS:EX" w:date="2024-05-16T17:10:33" w:id="1056044579">
-    <w:p xmlns:w14="http://schemas.microsoft.com/office/word/2010/wordml" xmlns:w="http://schemas.openxmlformats.org/wordprocessingml/2006/main">
+  <w:comment w:id="4" w:author="Yates, Vita WLRS:EX" w:date="2024-05-16T17:10:00Z" w:initials="YW">
+    <w:p>
       <w:pPr>
         <w:pStyle w:val="CommentText"/>
       </w:pPr>
@@ -2012,61 +2236,68 @@
       </w:r>
     </w:p>
   </w:comment>
-  <w:comment xmlns:w="http://schemas.openxmlformats.org/wordprocessingml/2006/main" w:initials="YW" w:author="Yates, Vita WLRS:EX" w:date="2024-05-16T17:12:19" w:id="1133293054">
-    <w:p xmlns:w14="http://schemas.microsoft.com/office/word/2010/wordml" xmlns:w="http://schemas.openxmlformats.org/wordprocessingml/2006/main">
-      <w:pPr>
-        <w:pStyle w:val="CommentText"/>
-      </w:pPr>
-      <w:r>
-        <w:rPr>
-          <w:rStyle w:val="CommentReference"/>
-        </w:rPr>
-        <w:annotationRef/>
-      </w:r>
-      <w:r>
-        <w:t xml:space="preserve">width set to min needed for date and time </w:t>
-      </w:r>
-    </w:p>
-  </w:comment>
 </w:comments>
 </file>
 
 <file path=word/commentsExtended.xml><?xml version="1.0" encoding="utf-8"?>
-<w15:commentsEx xmlns:mc="http://schemas.openxmlformats.org/markup-compatibility/2006" xmlns:w15="http://schemas.microsoft.com/office/word/2012/wordml" mc:Ignorable="w15">
-  <w15:commentEx w15:done="1" w15:paraId="061BE61B"/>
-  <w15:commentEx w15:done="1" w15:paraId="4564069E" w15:paraIdParent="061BE61B"/>
-  <w15:commentEx w15:done="1" w15:paraId="4CB7F6E4"/>
-  <w15:commentEx w15:done="1" w15:paraId="33A54AD5"/>
-  <w15:commentEx w15:done="1" w15:paraId="36E075D6"/>
+<w15:commentsEx xmlns:wpc="http://schemas.microsoft.com/office/word/2010/wordprocessingCanvas" xmlns:cx="http://schemas.microsoft.com/office/drawing/2014/chartex" xmlns:cx1="http://schemas.microsoft.com/office/drawing/2015/9/8/chartex" xmlns:cx2="http://schemas.microsoft.com/office/drawing/2015/10/21/chartex" xmlns:cx3="http://schemas.microsoft.com/office/drawing/2016/5/9/chartex" xmlns:cx4="http://schemas.microsoft.com/office/drawing/2016/5/10/chartex" xmlns:cx5="http://schemas.microsoft.com/office/drawing/2016/5/11/chartex" xmlns:cx6="http://schemas.microsoft.com/office/drawing/2016/5/12/chartex" xmlns:cx7="http://schemas.microsoft.com/office/drawing/2016/5/13/chartex" xmlns:cx8="http://schemas.microsoft.com/office/drawing/2016/5/14/chartex" xmlns:mc="http://schemas.openxmlformats.org/markup-compatibility/2006" xmlns:aink="http://schemas.microsoft.com/office/drawing/2016/ink" xmlns:am3d="http://schemas.microsoft.com/office/drawing/2017/model3d" xmlns:o="urn:schemas-microsoft-com:office:office" xmlns:oel="http://schemas.microsoft.com/office/2019/extlst" xmlns:r="http://schemas.openxmlformats.org/officeDocument/2006/relationships" xmlns:m="http://schemas.openxmlformats.org/officeDocument/2006/math" xmlns:v="urn:schemas-microsoft-com:vml" xmlns:wp14="http://schemas.microsoft.com/office/word/2010/wordprocessingDrawing" xmlns:wp="http://schemas.openxmlformats.org/drawingml/2006/wordprocessingDrawing" xmlns:w10="urn:schemas-microsoft-com:office:word" xmlns:w="http://schemas.openxmlformats.org/wordprocessingml/2006/main" xmlns:w14="http://schemas.microsoft.com/office/word/2010/wordml" xmlns:w15="http://schemas.microsoft.com/office/word/2012/wordml" xmlns:w16cex="http://schemas.microsoft.com/office/word/2018/wordml/cex" xmlns:w16cid="http://schemas.microsoft.com/office/word/2016/wordml/cid" xmlns:w16="http://schemas.microsoft.com/office/word/2018/wordml" xmlns:w16sdtdh="http://schemas.microsoft.com/office/word/2020/wordml/sdtdatahash" xmlns:w16se="http://schemas.microsoft.com/office/word/2015/wordml/symex" xmlns:wpg="http://schemas.microsoft.com/office/word/2010/wordprocessingGroup" xmlns:wpi="http://schemas.microsoft.com/office/word/2010/wordprocessingInk" xmlns:wne="http://schemas.microsoft.com/office/word/2006/wordml" xmlns:wps="http://schemas.microsoft.com/office/word/2010/wordprocessingShape" mc:Ignorable="w14 w15 w16se w16cid w16 w16cex w16sdtdh wp14">
+  <w15:commentEx w15:paraId="061BE61B" w15:done="1"/>
+  <w15:commentEx w15:paraId="4564069E" w15:paraIdParent="061BE61B" w15:done="1"/>
+  <w15:commentEx w15:paraId="36E075D6" w15:done="1"/>
+  <w15:commentEx w15:paraId="4CB7F6E4" w15:done="1"/>
+  <w15:commentEx w15:paraId="33A54AD5" w15:done="1"/>
 </w15:commentsEx>
 </file>
 
 <file path=word/commentsExtensible.xml><?xml version="1.0" encoding="utf-8"?>
-<w16cex:commentsExtensible xmlns:w16="http://schemas.microsoft.com/office/word/2018/wordml" xmlns:w16cex="http://schemas.microsoft.com/office/word/2018/wordml/cex" xmlns:mc="http://schemas.openxmlformats.org/markup-compatibility/2006" mc:Ignorable="w16 w16cex">
-  <w16cex:commentExtensible w16cex:durableId="255CB229" w16cex:dateUtc="2024-05-16T16:24:38.372Z"/>
-  <w16cex:commentExtensible w16cex:durableId="51C5703E" w16cex:dateUtc="2024-05-16T16:24:47.332Z"/>
-  <w16cex:commentExtensible w16cex:durableId="3B08B593" w16cex:dateUtc="2024-05-16T16:56:37.705Z"/>
-  <w16cex:commentExtensible w16cex:durableId="6729C259" w16cex:dateUtc="2024-05-17T00:10:33.824Z"/>
-  <w16cex:commentExtensible w16cex:durableId="1FD22CE0" w16cex:dateUtc="2024-05-17T00:12:19.18Z"/>
+<w16cex:commentsExtensible xmlns:wpc="http://schemas.microsoft.com/office/word/2010/wordprocessingCanvas" xmlns:cx="http://schemas.microsoft.com/office/drawing/2014/chartex" xmlns:cx1="http://schemas.microsoft.com/office/drawing/2015/9/8/chartex" xmlns:cx2="http://schemas.microsoft.com/office/drawing/2015/10/21/chartex" xmlns:cx3="http://schemas.microsoft.com/office/drawing/2016/5/9/chartex" xmlns:cx4="http://schemas.microsoft.com/office/drawing/2016/5/10/chartex" xmlns:cx5="http://schemas.microsoft.com/office/drawing/2016/5/11/chartex" xmlns:cx6="http://schemas.microsoft.com/office/drawing/2016/5/12/chartex" xmlns:cx7="http://schemas.microsoft.com/office/drawing/2016/5/13/chartex" xmlns:cx8="http://schemas.microsoft.com/office/drawing/2016/5/14/chartex" xmlns:mc="http://schemas.openxmlformats.org/markup-compatibility/2006" xmlns:aink="http://schemas.microsoft.com/office/drawing/2016/ink" xmlns:am3d="http://schemas.microsoft.com/office/drawing/2017/model3d" xmlns:o="urn:schemas-microsoft-com:office:office" xmlns:oel="http://schemas.microsoft.com/office/2019/extlst" xmlns:r="http://schemas.openxmlformats.org/officeDocument/2006/relationships" xmlns:m="http://schemas.openxmlformats.org/officeDocument/2006/math" xmlns:v="urn:schemas-microsoft-com:vml" xmlns:wp14="http://schemas.microsoft.com/office/word/2010/wordprocessingDrawing" xmlns:wp="http://schemas.openxmlformats.org/drawingml/2006/wordprocessingDrawing" xmlns:w10="urn:schemas-microsoft-com:office:word" xmlns:w="http://schemas.openxmlformats.org/wordprocessingml/2006/main" xmlns:w14="http://schemas.microsoft.com/office/word/2010/wordml" xmlns:w15="http://schemas.microsoft.com/office/word/2012/wordml" xmlns:w16cex="http://schemas.microsoft.com/office/word/2018/wordml/cex" xmlns:w16cid="http://schemas.microsoft.com/office/word/2016/wordml/cid" xmlns:w16="http://schemas.microsoft.com/office/word/2018/wordml" xmlns:w16sdtdh="http://schemas.microsoft.com/office/word/2020/wordml/sdtdatahash" xmlns:w16se="http://schemas.microsoft.com/office/word/2015/wordml/symex" xmlns:wpg="http://schemas.microsoft.com/office/word/2010/wordprocessingGroup" xmlns:wpi="http://schemas.microsoft.com/office/word/2010/wordprocessingInk" xmlns:wne="http://schemas.microsoft.com/office/word/2006/wordml" xmlns:wps="http://schemas.microsoft.com/office/word/2010/wordprocessingShape" mc:Ignorable="w14 w15 w16se w16cid w16 w16cex w16sdtdh wp14">
+  <w16cex:commentExtensible w16cex:durableId="255CB229" w16cex:dateUtc="2024-05-16T16:24:00Z"/>
+  <w16cex:commentExtensible w16cex:durableId="51C5703E" w16cex:dateUtc="2024-05-16T16:24:00Z"/>
+  <w16cex:commentExtensible w16cex:durableId="1FD22CE0" w16cex:dateUtc="2024-05-17T00:12:00Z"/>
+  <w16cex:commentExtensible w16cex:durableId="3B08B593" w16cex:dateUtc="2024-05-16T16:56:00Z"/>
+  <w16cex:commentExtensible w16cex:durableId="6729C259" w16cex:dateUtc="2024-05-17T00:10:00Z"/>
 </w16cex:commentsExtensible>
 </file>
 
 <file path=word/commentsIds.xml><?xml version="1.0" encoding="utf-8"?>
-<w16cid:commentsIds xmlns:mc="http://schemas.openxmlformats.org/markup-compatibility/2006" xmlns:w16cid="http://schemas.microsoft.com/office/word/2016/wordml/cid" mc:Ignorable="w16cid">
+<w16cid:commentsIds xmlns:wpc="http://schemas.microsoft.com/office/word/2010/wordprocessingCanvas" xmlns:cx="http://schemas.microsoft.com/office/drawing/2014/chartex" xmlns:cx1="http://schemas.microsoft.com/office/drawing/2015/9/8/chartex" xmlns:cx2="http://schemas.microsoft.com/office/drawing/2015/10/21/chartex" xmlns:cx3="http://schemas.microsoft.com/office/drawing/2016/5/9/chartex" xmlns:cx4="http://schemas.microsoft.com/office/drawing/2016/5/10/chartex" xmlns:cx5="http://schemas.microsoft.com/office/drawing/2016/5/11/chartex" xmlns:cx6="http://schemas.microsoft.com/office/drawing/2016/5/12/chartex" xmlns:cx7="http://schemas.microsoft.com/office/drawing/2016/5/13/chartex" xmlns:cx8="http://schemas.microsoft.com/office/drawing/2016/5/14/chartex" xmlns:mc="http://schemas.openxmlformats.org/markup-compatibility/2006" xmlns:aink="http://schemas.microsoft.com/office/drawing/2016/ink" xmlns:am3d="http://schemas.microsoft.com/office/drawing/2017/model3d" xmlns:o="urn:schemas-microsoft-com:office:office" xmlns:oel="http://schemas.microsoft.com/office/2019/extlst" xmlns:r="http://schemas.openxmlformats.org/officeDocument/2006/relationships" xmlns:m="http://schemas.openxmlformats.org/officeDocument/2006/math" xmlns:v="urn:schemas-microsoft-com:vml" xmlns:wp14="http://schemas.microsoft.com/office/word/2010/wordprocessingDrawing" xmlns:wp="http://schemas.openxmlformats.org/drawingml/2006/wordprocessingDrawing" xmlns:w10="urn:schemas-microsoft-com:office:word" xmlns:w="http://schemas.openxmlformats.org/wordprocessingml/2006/main" xmlns:w14="http://schemas.microsoft.com/office/word/2010/wordml" xmlns:w15="http://schemas.microsoft.com/office/word/2012/wordml" xmlns:w16cex="http://schemas.microsoft.com/office/word/2018/wordml/cex" xmlns:w16cid="http://schemas.microsoft.com/office/word/2016/wordml/cid" xmlns:w16="http://schemas.microsoft.com/office/word/2018/wordml" xmlns:w16sdtdh="http://schemas.microsoft.com/office/word/2020/wordml/sdtdatahash" xmlns:w16se="http://schemas.microsoft.com/office/word/2015/wordml/symex" xmlns:wpg="http://schemas.microsoft.com/office/word/2010/wordprocessingGroup" xmlns:wpi="http://schemas.microsoft.com/office/word/2010/wordprocessingInk" xmlns:wne="http://schemas.microsoft.com/office/word/2006/wordml" xmlns:wps="http://schemas.microsoft.com/office/word/2010/wordprocessingShape" mc:Ignorable="w14 w15 w16se w16cid w16 w16cex w16sdtdh wp14">
   <w16cid:commentId w16cid:paraId="061BE61B" w16cid:durableId="255CB229"/>
   <w16cid:commentId w16cid:paraId="4564069E" w16cid:durableId="51C5703E"/>
+  <w16cid:commentId w16cid:paraId="36E075D6" w16cid:durableId="1FD22CE0"/>
   <w16cid:commentId w16cid:paraId="4CB7F6E4" w16cid:durableId="3B08B593"/>
   <w16cid:commentId w16cid:paraId="33A54AD5" w16cid:durableId="6729C259"/>
-  <w16cid:commentId w16cid:paraId="36E075D6" w16cid:durableId="1FD22CE0"/>
 </w16cid:commentsIds>
 </file>
 
-<file path=word/footer.xml><?xml version="1.0" encoding="utf-8"?>
-<w:ftr xmlns:w14="http://schemas.microsoft.com/office/word/2010/wordml" xmlns:w="http://schemas.openxmlformats.org/wordprocessingml/2006/main">
+<file path=word/endnotes.xml><?xml version="1.0" encoding="utf-8"?>
+<w:endnotes xmlns:wpc="http://schemas.microsoft.com/office/word/2010/wordprocessingCanvas" xmlns:cx="http://schemas.microsoft.com/office/drawing/2014/chartex" xmlns:cx1="http://schemas.microsoft.com/office/drawing/2015/9/8/chartex" xmlns:cx2="http://schemas.microsoft.com/office/drawing/2015/10/21/chartex" xmlns:cx3="http://schemas.microsoft.com/office/drawing/2016/5/9/chartex" xmlns:cx4="http://schemas.microsoft.com/office/drawing/2016/5/10/chartex" xmlns:cx5="http://schemas.microsoft.com/office/drawing/2016/5/11/chartex" xmlns:cx6="http://schemas.microsoft.com/office/drawing/2016/5/12/chartex" xmlns:cx7="http://schemas.microsoft.com/office/drawing/2016/5/13/chartex" xmlns:cx8="http://schemas.microsoft.com/office/drawing/2016/5/14/chartex" xmlns:mc="http://schemas.openxmlformats.org/markup-compatibility/2006" xmlns:aink="http://schemas.microsoft.com/office/drawing/2016/ink" xmlns:am3d="http://schemas.microsoft.com/office/drawing/2017/model3d" xmlns:o="urn:schemas-microsoft-com:office:office" xmlns:oel="http://schemas.microsoft.com/office/2019/extlst" xmlns:r="http://schemas.openxmlformats.org/officeDocument/2006/relationships" xmlns:m="http://schemas.openxmlformats.org/officeDocument/2006/math" xmlns:v="urn:schemas-microsoft-com:vml" xmlns:wp14="http://schemas.microsoft.com/office/word/2010/wordprocessingDrawing" xmlns:wp="http://schemas.openxmlformats.org/drawingml/2006/wordprocessingDrawing" xmlns:w10="urn:schemas-microsoft-com:office:word" xmlns:w="http://schemas.openxmlformats.org/wordprocessingml/2006/main" xmlns:w14="http://schemas.microsoft.com/office/word/2010/wordml" xmlns:w15="http://schemas.microsoft.com/office/word/2012/wordml" xmlns:w16cex="http://schemas.microsoft.com/office/word/2018/wordml/cex" xmlns:w16cid="http://schemas.microsoft.com/office/word/2016/wordml/cid" xmlns:w16="http://schemas.microsoft.com/office/word/2018/wordml" xmlns:w16sdtdh="http://schemas.microsoft.com/office/word/2020/wordml/sdtdatahash" xmlns:w16se="http://schemas.microsoft.com/office/word/2015/wordml/symex" xmlns:wpg="http://schemas.microsoft.com/office/word/2010/wordprocessingGroup" xmlns:wpi="http://schemas.microsoft.com/office/word/2010/wordprocessingInk" xmlns:wne="http://schemas.microsoft.com/office/word/2006/wordml" xmlns:wps="http://schemas.microsoft.com/office/word/2010/wordprocessingShape" mc:Ignorable="w14 w15 w16se w16cid w16 w16cex w16sdtdh wp14">
+  <w:endnote w:type="separator" w:id="-1">
+    <w:p>
+      <w:pPr>
+        <w:spacing w:after="0" w:line="240" w:lineRule="auto"/>
+      </w:pPr>
+      <w:r>
+        <w:separator/>
+      </w:r>
+    </w:p>
+  </w:endnote>
+  <w:endnote w:type="continuationSeparator" w:id="0">
+    <w:p>
+      <w:pPr>
+        <w:spacing w:after="0" w:line="240" w:lineRule="auto"/>
+      </w:pPr>
+      <w:r>
+        <w:continuationSeparator/>
+      </w:r>
+    </w:p>
+  </w:endnote>
+</w:endnotes>
+</file>
+
+<file path=word/footer1.xml><?xml version="1.0" encoding="utf-8"?>
+<w:ftr xmlns:wpc="http://schemas.microsoft.com/office/word/2010/wordprocessingCanvas" xmlns:cx="http://schemas.microsoft.com/office/drawing/2014/chartex" xmlns:cx1="http://schemas.microsoft.com/office/drawing/2015/9/8/chartex" xmlns:cx2="http://schemas.microsoft.com/office/drawing/2015/10/21/chartex" xmlns:cx3="http://schemas.microsoft.com/office/drawing/2016/5/9/chartex" xmlns:cx4="http://schemas.microsoft.com/office/drawing/2016/5/10/chartex" xmlns:cx5="http://schemas.microsoft.com/office/drawing/2016/5/11/chartex" xmlns:cx6="http://schemas.microsoft.com/office/drawing/2016/5/12/chartex" xmlns:cx7="http://schemas.microsoft.com/office/drawing/2016/5/13/chartex" xmlns:cx8="http://schemas.microsoft.com/office/drawing/2016/5/14/chartex" xmlns:mc="http://schemas.openxmlformats.org/markup-compatibility/2006" xmlns:aink="http://schemas.microsoft.com/office/drawing/2016/ink" xmlns:am3d="http://schemas.microsoft.com/office/drawing/2017/model3d" xmlns:o="urn:schemas-microsoft-com:office:office" xmlns:oel="http://schemas.microsoft.com/office/2019/extlst" xmlns:r="http://schemas.openxmlformats.org/officeDocument/2006/relationships" xmlns:m="http://schemas.openxmlformats.org/officeDocument/2006/math" xmlns:v="urn:schemas-microsoft-com:vml" xmlns:wp14="http://schemas.microsoft.com/office/word/2010/wordprocessingDrawing" xmlns:wp="http://schemas.openxmlformats.org/drawingml/2006/wordprocessingDrawing" xmlns:w10="urn:schemas-microsoft-com:office:word" xmlns:w="http://schemas.openxmlformats.org/wordprocessingml/2006/main" xmlns:w14="http://schemas.microsoft.com/office/word/2010/wordml" xmlns:w15="http://schemas.microsoft.com/office/word/2012/wordml" xmlns:w16cex="http://schemas.microsoft.com/office/word/2018/wordml/cex" xmlns:w16cid="http://schemas.microsoft.com/office/word/2016/wordml/cid" xmlns:w16="http://schemas.microsoft.com/office/word/2018/wordml" xmlns:w16sdtdh="http://schemas.microsoft.com/office/word/2020/wordml/sdtdatahash" xmlns:w16se="http://schemas.microsoft.com/office/word/2015/wordml/symex" xmlns:wpg="http://schemas.microsoft.com/office/word/2010/wordprocessingGroup" xmlns:wpi="http://schemas.microsoft.com/office/word/2010/wordprocessingInk" xmlns:wne="http://schemas.microsoft.com/office/word/2006/wordml" xmlns:wps="http://schemas.microsoft.com/office/word/2010/wordprocessingShape" mc:Ignorable="w14 w15 w16se w16cid w16 w16cex w16sdtdh wp14">
   <w:tbl>
     <w:tblPr>
-      <w:tblStyle w:val="TableNormal"/>
-      <w:bidiVisual w:val="0"/>
       <w:tblW w:w="0" w:type="auto"/>
       <w:tblLayout w:type="fixed"/>
       <w:tblLook w:val="06A0" w:firstRow="1" w:lastRow="0" w:firstColumn="1" w:lastColumn="0" w:noHBand="1" w:noVBand="1"/>
@@ -2083,26 +2314,21 @@
       <w:tc>
         <w:tcPr>
           <w:tcW w:w="3120" w:type="dxa"/>
-          <w:tcMar/>
         </w:tcPr>
         <w:p>
           <w:pPr>
             <w:pStyle w:val="Header"/>
-            <w:bidi w:val="0"/>
             <w:ind w:left="-115"/>
-            <w:jc w:val="left"/>
           </w:pPr>
         </w:p>
       </w:tc>
       <w:tc>
         <w:tcPr>
           <w:tcW w:w="3120" w:type="dxa"/>
-          <w:tcMar/>
         </w:tcPr>
         <w:p>
           <w:pPr>
             <w:pStyle w:val="Header"/>
-            <w:bidi w:val="0"/>
             <w:jc w:val="center"/>
           </w:pPr>
         </w:p>
@@ -2110,12 +2336,10 @@
       <w:tc>
         <w:tcPr>
           <w:tcW w:w="3120" w:type="dxa"/>
-          <w:tcMar/>
         </w:tcPr>
         <w:p>
           <w:pPr>
             <w:pStyle w:val="Header"/>
-            <w:bidi w:val="0"/>
             <w:ind w:right="-115"/>
             <w:jc w:val="right"/>
           </w:pPr>
@@ -2126,18 +2350,40 @@
   <w:p>
     <w:pPr>
       <w:pStyle w:val="Footer"/>
-      <w:bidi w:val="0"/>
     </w:pPr>
   </w:p>
 </w:ftr>
 </file>
 
-<file path=word/header.xml><?xml version="1.0" encoding="utf-8"?>
-<w:hdr xmlns:w14="http://schemas.microsoft.com/office/word/2010/wordml" xmlns:wp="http://schemas.openxmlformats.org/drawingml/2006/wordprocessingDrawing" xmlns:wp14="http://schemas.microsoft.com/office/word/2010/wordprocessingDrawing" xmlns:a="http://schemas.openxmlformats.org/drawingml/2006/main" xmlns:pic="http://schemas.openxmlformats.org/drawingml/2006/picture" xmlns:r="http://schemas.openxmlformats.org/officeDocument/2006/relationships" xmlns:a14="http://schemas.microsoft.com/office/drawing/2010/main" xmlns:w="http://schemas.openxmlformats.org/wordprocessingml/2006/main">
+<file path=word/footnotes.xml><?xml version="1.0" encoding="utf-8"?>
+<w:footnotes xmlns:wpc="http://schemas.microsoft.com/office/word/2010/wordprocessingCanvas" xmlns:cx="http://schemas.microsoft.com/office/drawing/2014/chartex" xmlns:cx1="http://schemas.microsoft.com/office/drawing/2015/9/8/chartex" xmlns:cx2="http://schemas.microsoft.com/office/drawing/2015/10/21/chartex" xmlns:cx3="http://schemas.microsoft.com/office/drawing/2016/5/9/chartex" xmlns:cx4="http://schemas.microsoft.com/office/drawing/2016/5/10/chartex" xmlns:cx5="http://schemas.microsoft.com/office/drawing/2016/5/11/chartex" xmlns:cx6="http://schemas.microsoft.com/office/drawing/2016/5/12/chartex" xmlns:cx7="http://schemas.microsoft.com/office/drawing/2016/5/13/chartex" xmlns:cx8="http://schemas.microsoft.com/office/drawing/2016/5/14/chartex" xmlns:mc="http://schemas.openxmlformats.org/markup-compatibility/2006" xmlns:aink="http://schemas.microsoft.com/office/drawing/2016/ink" xmlns:am3d="http://schemas.microsoft.com/office/drawing/2017/model3d" xmlns:o="urn:schemas-microsoft-com:office:office" xmlns:oel="http://schemas.microsoft.com/office/2019/extlst" xmlns:r="http://schemas.openxmlformats.org/officeDocument/2006/relationships" xmlns:m="http://schemas.openxmlformats.org/officeDocument/2006/math" xmlns:v="urn:schemas-microsoft-com:vml" xmlns:wp14="http://schemas.microsoft.com/office/word/2010/wordprocessingDrawing" xmlns:wp="http://schemas.openxmlformats.org/drawingml/2006/wordprocessingDrawing" xmlns:w10="urn:schemas-microsoft-com:office:word" xmlns:w="http://schemas.openxmlformats.org/wordprocessingml/2006/main" xmlns:w14="http://schemas.microsoft.com/office/word/2010/wordml" xmlns:w15="http://schemas.microsoft.com/office/word/2012/wordml" xmlns:w16cex="http://schemas.microsoft.com/office/word/2018/wordml/cex" xmlns:w16cid="http://schemas.microsoft.com/office/word/2016/wordml/cid" xmlns:w16="http://schemas.microsoft.com/office/word/2018/wordml" xmlns:w16sdtdh="http://schemas.microsoft.com/office/word/2020/wordml/sdtdatahash" xmlns:w16se="http://schemas.microsoft.com/office/word/2015/wordml/symex" xmlns:wpg="http://schemas.microsoft.com/office/word/2010/wordprocessingGroup" xmlns:wpi="http://schemas.microsoft.com/office/word/2010/wordprocessingInk" xmlns:wne="http://schemas.microsoft.com/office/word/2006/wordml" xmlns:wps="http://schemas.microsoft.com/office/word/2010/wordprocessingShape" mc:Ignorable="w14 w15 w16se w16cid w16 w16cex w16sdtdh wp14">
+  <w:footnote w:type="separator" w:id="-1">
+    <w:p>
+      <w:pPr>
+        <w:spacing w:after="0" w:line="240" w:lineRule="auto"/>
+      </w:pPr>
+      <w:r>
+        <w:separator/>
+      </w:r>
+    </w:p>
+  </w:footnote>
+  <w:footnote w:type="continuationSeparator" w:id="0">
+    <w:p>
+      <w:pPr>
+        <w:spacing w:after="0" w:line="240" w:lineRule="auto"/>
+      </w:pPr>
+      <w:r>
+        <w:continuationSeparator/>
+      </w:r>
+    </w:p>
+  </w:footnote>
+</w:footnotes>
+</file>
+
+<file path=word/header1.xml><?xml version="1.0" encoding="utf-8"?>
+<w:hdr xmlns:wpc="http://schemas.microsoft.com/office/word/2010/wordprocessingCanvas" xmlns:cx="http://schemas.microsoft.com/office/drawing/2014/chartex" xmlns:cx1="http://schemas.microsoft.com/office/drawing/2015/9/8/chartex" xmlns:cx2="http://schemas.microsoft.com/office/drawing/2015/10/21/chartex" xmlns:cx3="http://schemas.microsoft.com/office/drawing/2016/5/9/chartex" xmlns:cx4="http://schemas.microsoft.com/office/drawing/2016/5/10/chartex" xmlns:cx5="http://schemas.microsoft.com/office/drawing/2016/5/11/chartex" xmlns:cx6="http://schemas.microsoft.com/office/drawing/2016/5/12/chartex" xmlns:cx7="http://schemas.microsoft.com/office/drawing/2016/5/13/chartex" xmlns:cx8="http://schemas.microsoft.com/office/drawing/2016/5/14/chartex" xmlns:mc="http://schemas.openxmlformats.org/markup-compatibility/2006" xmlns:aink="http://schemas.microsoft.com/office/drawing/2016/ink" xmlns:am3d="http://schemas.microsoft.com/office/drawing/2017/model3d" xmlns:o="urn:schemas-microsoft-com:office:office" xmlns:oel="http://schemas.microsoft.com/office/2019/extlst" xmlns:r="http://schemas.openxmlformats.org/officeDocument/2006/relationships" xmlns:m="http://schemas.openxmlformats.org/officeDocument/2006/math" xmlns:v="urn:schemas-microsoft-com:vml" xmlns:wp14="http://schemas.microsoft.com/office/word/2010/wordprocessingDrawing" xmlns:wp="http://schemas.openxmlformats.org/drawingml/2006/wordprocessingDrawing" xmlns:w10="urn:schemas-microsoft-com:office:word" xmlns:w="http://schemas.openxmlformats.org/wordprocessingml/2006/main" xmlns:w14="http://schemas.microsoft.com/office/word/2010/wordml" xmlns:w15="http://schemas.microsoft.com/office/word/2012/wordml" xmlns:w16cex="http://schemas.microsoft.com/office/word/2018/wordml/cex" xmlns:w16cid="http://schemas.microsoft.com/office/word/2016/wordml/cid" xmlns:w16="http://schemas.microsoft.com/office/word/2018/wordml" xmlns:w16sdtdh="http://schemas.microsoft.com/office/word/2020/wordml/sdtdatahash" xmlns:w16se="http://schemas.microsoft.com/office/word/2015/wordml/symex" xmlns:wpg="http://schemas.microsoft.com/office/word/2010/wordprocessingGroup" xmlns:wpi="http://schemas.microsoft.com/office/word/2010/wordprocessingInk" xmlns:wne="http://schemas.microsoft.com/office/word/2006/wordml" xmlns:wps="http://schemas.microsoft.com/office/word/2010/wordprocessingShape" mc:Ignorable="w14 w15 w16se w16cid w16 w16cex w16sdtdh wp14">
   <w:tbl>
     <w:tblPr>
-      <w:tblStyle w:val="TableNormal"/>
-      <w:bidiVisual w:val="0"/>
       <w:tblW w:w="10802" w:type="dxa"/>
       <w:tblLayout w:type="fixed"/>
       <w:tblLook w:val="06A0" w:firstRow="1" w:lastRow="0" w:firstColumn="1" w:lastColumn="0" w:noHBand="1" w:noVBand="1"/>
@@ -2154,35 +2400,35 @@
       <w:tc>
         <w:tcPr>
           <w:tcW w:w="4110" w:type="dxa"/>
-          <w:tcMar/>
         </w:tcPr>
         <w:p>
           <w:pPr>
             <w:pStyle w:val="Header"/>
-            <w:bidi w:val="0"/>
             <w:ind w:left="-115"/>
-            <w:jc w:val="left"/>
           </w:pPr>
           <w:r>
+            <w:rPr>
+              <w:noProof/>
+            </w:rPr>
             <w:drawing>
-              <wp:inline wp14:editId="01EDFDA8" wp14:anchorId="04BDFCD3">
+              <wp:inline distT="0" distB="0" distL="0" distR="0" wp14:anchorId="04BDFCD3" wp14:editId="01EDFDA8">
                 <wp:extent cx="1612447" cy="575251"/>
                 <wp:effectExtent l="0" t="0" r="0" b="0"/>
-                <wp:docPr id="1820741440" name="" title=""/>
+                <wp:docPr id="1820741440" name="Picture 1820741440"/>
                 <wp:cNvGraphicFramePr>
-                  <a:graphicFrameLocks noChangeAspect="1"/>
+                  <a:graphicFrameLocks xmlns:a="http://schemas.openxmlformats.org/drawingml/2006/main" noChangeAspect="1"/>
                 </wp:cNvGraphicFramePr>
-                <a:graphic>
+                <a:graphic xmlns:a="http://schemas.openxmlformats.org/drawingml/2006/main">
                   <a:graphicData uri="http://schemas.openxmlformats.org/drawingml/2006/picture">
-                    <pic:pic>
+                    <pic:pic xmlns:pic="http://schemas.openxmlformats.org/drawingml/2006/picture">
                       <pic:nvPicPr>
                         <pic:cNvPr id="0" name=""/>
                         <pic:cNvPicPr/>
                       </pic:nvPicPr>
                       <pic:blipFill>
-                        <a:blip r:embed="R9c5d4f2c795d4886">
-                          <a:extLst xmlns:a="http://schemas.openxmlformats.org/drawingml/2006/main">
-                            <a:ext xmlns:a="http://schemas.openxmlformats.org/drawingml/2006/main" uri="{28A0092B-C50C-407E-A947-70E740481C1C}">
+                        <a:blip r:embed="rId1">
+                          <a:extLst>
+                            <a:ext uri="{28A0092B-C50C-407E-A947-70E740481C1C}">
                               <a14:useLocalDpi xmlns:a14="http://schemas.microsoft.com/office/drawing/2010/main" val="0"/>
                             </a:ext>
                           </a:extLst>
@@ -2192,7 +2438,7 @@
                         </a:stretch>
                       </pic:blipFill>
                       <pic:spPr>
-                        <a:xfrm rot="0" flipH="0" flipV="0">
+                        <a:xfrm>
                           <a:off x="0" y="0"/>
                           <a:ext cx="1612447" cy="575251"/>
                         </a:xfrm>
@@ -2207,25 +2453,28 @@
             </w:drawing>
           </w:r>
           <w:r>
+            <w:rPr>
+              <w:noProof/>
+            </w:rPr>
             <w:drawing>
-              <wp:inline wp14:editId="3C2E7155" wp14:anchorId="68BCAC18">
+              <wp:inline distT="0" distB="0" distL="0" distR="0" wp14:anchorId="68BCAC18" wp14:editId="3C2E7155">
                 <wp:extent cx="539479" cy="649061"/>
                 <wp:effectExtent l="0" t="0" r="0" b="0"/>
-                <wp:docPr id="884531375" name="" title=""/>
+                <wp:docPr id="884531375" name="Picture 884531375"/>
                 <wp:cNvGraphicFramePr>
-                  <a:graphicFrameLocks noChangeAspect="1"/>
+                  <a:graphicFrameLocks xmlns:a="http://schemas.openxmlformats.org/drawingml/2006/main" noChangeAspect="1"/>
                 </wp:cNvGraphicFramePr>
-                <a:graphic>
+                <a:graphic xmlns:a="http://schemas.openxmlformats.org/drawingml/2006/main">
                   <a:graphicData uri="http://schemas.openxmlformats.org/drawingml/2006/picture">
-                    <pic:pic>
+                    <pic:pic xmlns:pic="http://schemas.openxmlformats.org/drawingml/2006/picture">
                       <pic:nvPicPr>
                         <pic:cNvPr id="0" name=""/>
                         <pic:cNvPicPr/>
                       </pic:nvPicPr>
                       <pic:blipFill>
-                        <a:blip r:embed="Ra39573bcd94c4a31">
-                          <a:extLst xmlns:a="http://schemas.openxmlformats.org/drawingml/2006/main">
-                            <a:ext xmlns:a="http://schemas.openxmlformats.org/drawingml/2006/main" uri="{28A0092B-C50C-407E-A947-70E740481C1C}">
+                        <a:blip r:embed="rId2">
+                          <a:extLst>
+                            <a:ext uri="{28A0092B-C50C-407E-A947-70E740481C1C}">
                               <a14:useLocalDpi xmlns:a14="http://schemas.microsoft.com/office/drawing/2010/main" val="0"/>
                             </a:ext>
                           </a:extLst>
@@ -2235,7 +2484,7 @@
                         </a:stretch>
                       </pic:blipFill>
                       <pic:spPr>
-                        <a:xfrm rot="0" flipH="0" flipV="0">
+                        <a:xfrm>
                           <a:off x="0" y="0"/>
                           <a:ext cx="539479" cy="649061"/>
                         </a:xfrm>
@@ -2254,12 +2503,10 @@
       <w:tc>
         <w:tcPr>
           <w:tcW w:w="2130" w:type="dxa"/>
-          <w:tcMar/>
         </w:tcPr>
         <w:p>
           <w:pPr>
             <w:pStyle w:val="Header"/>
-            <w:bidi w:val="0"/>
             <w:jc w:val="center"/>
           </w:pPr>
         </w:p>
@@ -2267,46 +2514,26 @@
       <w:tc>
         <w:tcPr>
           <w:tcW w:w="4562" w:type="dxa"/>
-          <w:tcMar/>
           <w:vAlign w:val="center"/>
         </w:tcPr>
         <w:p>
           <w:pPr>
             <w:pStyle w:val="Header"/>
-            <w:suppressLineNumbers w:val="0"/>
-            <w:bidi w:val="0"/>
-            <w:spacing w:before="0" w:beforeAutospacing="off" w:after="0" w:afterAutospacing="off" w:line="240" w:lineRule="auto"/>
-            <w:ind w:left="0" w:right="-115"/>
+            <w:ind w:right="-115"/>
             <w:jc w:val="right"/>
             <w:rPr>
-              <w:rFonts w:ascii="BC Sans" w:hAnsi="BC Sans" w:eastAsia="BC Sans" w:cs="BC Sans"/>
+              <w:rFonts w:ascii="BC Sans" w:eastAsia="BC Sans" w:hAnsi="BC Sans" w:cs="BC Sans"/>
               <w:sz w:val="18"/>
               <w:szCs w:val="18"/>
             </w:rPr>
           </w:pPr>
           <w:r>
             <w:rPr>
-              <w:rFonts w:ascii="BC Sans" w:hAnsi="BC Sans" w:eastAsia="BC Sans" w:cs="BC Sans"/>
+              <w:rFonts w:ascii="BC Sans" w:eastAsia="BC Sans" w:hAnsi="BC Sans" w:cs="BC Sans"/>
               <w:sz w:val="18"/>
               <w:szCs w:val="18"/>
             </w:rPr>
-            <w:t>Report printed on {current date} at {</w:t>
-          </w:r>
-          <w:r>
-            <w:rPr>
-              <w:rFonts w:ascii="BC Sans" w:hAnsi="BC Sans" w:eastAsia="BC Sans" w:cs="BC Sans"/>
-              <w:sz w:val="18"/>
-              <w:szCs w:val="18"/>
-            </w:rPr>
-            <w:t xml:space="preserve">current </w:t>
-          </w:r>
-          <w:r>
-            <w:rPr>
-              <w:rFonts w:ascii="BC Sans" w:hAnsi="BC Sans" w:eastAsia="BC Sans" w:cs="BC Sans"/>
-              <w:sz w:val="18"/>
-              <w:szCs w:val="18"/>
-            </w:rPr>
-            <w:t>time}</w:t>
+            <w:t>Report printed on {current date} at {current time}</w:t>
           </w:r>
         </w:p>
       </w:tc>
@@ -2315,17 +2542,13 @@
   <w:p>
     <w:pPr>
       <w:pStyle w:val="Header"/>
-      <w:bidi w:val="0"/>
     </w:pPr>
   </w:p>
 </w:hdr>
 </file>
 
 <file path=word/people.xml><?xml version="1.0" encoding="utf-8"?>
-<w15:people xmlns:mc="http://schemas.openxmlformats.org/markup-compatibility/2006" xmlns:w15="http://schemas.microsoft.com/office/word/2012/wordml" mc:Ignorable="w15">
-  <w15:person w15:author="Yates, Vita WLRS:EX">
-    <w15:presenceInfo w15:providerId="AD" w15:userId="S::vita.yates@gov.bc.ca::45be61f0-e889-4ccc-ab3e-dbcc2d1a132d"/>
-  </w15:person>
+<w15:people xmlns:wpc="http://schemas.microsoft.com/office/word/2010/wordprocessingCanvas" xmlns:cx="http://schemas.microsoft.com/office/drawing/2014/chartex" xmlns:cx1="http://schemas.microsoft.com/office/drawing/2015/9/8/chartex" xmlns:cx2="http://schemas.microsoft.com/office/drawing/2015/10/21/chartex" xmlns:cx3="http://schemas.microsoft.com/office/drawing/2016/5/9/chartex" xmlns:cx4="http://schemas.microsoft.com/office/drawing/2016/5/10/chartex" xmlns:cx5="http://schemas.microsoft.com/office/drawing/2016/5/11/chartex" xmlns:cx6="http://schemas.microsoft.com/office/drawing/2016/5/12/chartex" xmlns:cx7="http://schemas.microsoft.com/office/drawing/2016/5/13/chartex" xmlns:cx8="http://schemas.microsoft.com/office/drawing/2016/5/14/chartex" xmlns:mc="http://schemas.openxmlformats.org/markup-compatibility/2006" xmlns:aink="http://schemas.microsoft.com/office/drawing/2016/ink" xmlns:am3d="http://schemas.microsoft.com/office/drawing/2017/model3d" xmlns:o="urn:schemas-microsoft-com:office:office" xmlns:oel="http://schemas.microsoft.com/office/2019/extlst" xmlns:r="http://schemas.openxmlformats.org/officeDocument/2006/relationships" xmlns:m="http://schemas.openxmlformats.org/officeDocument/2006/math" xmlns:v="urn:schemas-microsoft-com:vml" xmlns:wp14="http://schemas.microsoft.com/office/word/2010/wordprocessingDrawing" xmlns:wp="http://schemas.openxmlformats.org/drawingml/2006/wordprocessingDrawing" xmlns:w10="urn:schemas-microsoft-com:office:word" xmlns:w="http://schemas.openxmlformats.org/wordprocessingml/2006/main" xmlns:w14="http://schemas.microsoft.com/office/word/2010/wordml" xmlns:w15="http://schemas.microsoft.com/office/word/2012/wordml" xmlns:w16cex="http://schemas.microsoft.com/office/word/2018/wordml/cex" xmlns:w16cid="http://schemas.microsoft.com/office/word/2016/wordml/cid" xmlns:w16="http://schemas.microsoft.com/office/word/2018/wordml" xmlns:w16sdtdh="http://schemas.microsoft.com/office/word/2020/wordml/sdtdatahash" xmlns:w16se="http://schemas.microsoft.com/office/word/2015/wordml/symex" xmlns:wpg="http://schemas.microsoft.com/office/word/2010/wordprocessingGroup" xmlns:wpi="http://schemas.microsoft.com/office/word/2010/wordprocessingInk" xmlns:wne="http://schemas.microsoft.com/office/word/2006/wordml" xmlns:wps="http://schemas.microsoft.com/office/word/2010/wordprocessingShape" mc:Ignorable="w14 w15 w16se w16cid w16 w16cex w16sdtdh wp14">
   <w15:person w15:author="Yates, Vita WLRS:EX">
     <w15:presenceInfo w15:providerId="AD" w15:userId="S::vita.yates@gov.bc.ca::45be61f0-e889-4ccc-ab3e-dbcc2d1a132d"/>
   </w15:person>
@@ -2337,7 +2560,7 @@
   <w:docDefaults>
     <w:rPrDefault>
       <w:rPr>
-        <w:rFonts w:asciiTheme="minorHAnsi" w:hAnsiTheme="minorHAnsi" w:eastAsiaTheme="minorHAnsi" w:cstheme="minorBidi"/>
+        <w:rFonts w:asciiTheme="minorHAnsi" w:eastAsiaTheme="minorHAnsi" w:hAnsiTheme="minorHAnsi" w:cstheme="minorBidi"/>
         <w:kern w:val="2"/>
         <w:sz w:val="22"/>
         <w:szCs w:val="22"/>
@@ -2354,14 +2577,14 @@
   <w:latentStyles w:defLockedState="0" w:defUIPriority="99" w:defSemiHidden="0" w:defUnhideWhenUsed="0" w:defQFormat="0" w:count="376">
     <w:lsdException w:name="Normal" w:uiPriority="0" w:qFormat="1"/>
     <w:lsdException w:name="heading 1" w:uiPriority="9" w:qFormat="1"/>
-    <w:lsdException w:name="heading 2" w:uiPriority="9" w:semiHidden="1" w:unhideWhenUsed="1" w:qFormat="1"/>
-    <w:lsdException w:name="heading 3" w:uiPriority="9" w:semiHidden="1" w:unhideWhenUsed="1" w:qFormat="1"/>
-    <w:lsdException w:name="heading 4" w:uiPriority="9" w:semiHidden="1" w:unhideWhenUsed="1" w:qFormat="1"/>
-    <w:lsdException w:name="heading 5" w:uiPriority="9" w:semiHidden="1" w:unhideWhenUsed="1" w:qFormat="1"/>
-    <w:lsdException w:name="heading 6" w:uiPriority="9" w:semiHidden="1" w:unhideWhenUsed="1" w:qFormat="1"/>
-    <w:lsdException w:name="heading 7" w:uiPriority="9" w:semiHidden="1" w:unhideWhenUsed="1" w:qFormat="1"/>
-    <w:lsdException w:name="heading 8" w:uiPriority="9" w:semiHidden="1" w:unhideWhenUsed="1" w:qFormat="1"/>
-    <w:lsdException w:name="heading 9" w:uiPriority="9" w:semiHidden="1" w:unhideWhenUsed="1" w:qFormat="1"/>
+    <w:lsdException w:name="heading 2" w:semiHidden="1" w:uiPriority="9" w:unhideWhenUsed="1" w:qFormat="1"/>
+    <w:lsdException w:name="heading 3" w:semiHidden="1" w:uiPriority="9" w:unhideWhenUsed="1" w:qFormat="1"/>
+    <w:lsdException w:name="heading 4" w:semiHidden="1" w:uiPriority="9" w:unhideWhenUsed="1" w:qFormat="1"/>
+    <w:lsdException w:name="heading 5" w:semiHidden="1" w:uiPriority="9" w:unhideWhenUsed="1" w:qFormat="1"/>
+    <w:lsdException w:name="heading 6" w:semiHidden="1" w:uiPriority="9" w:unhideWhenUsed="1" w:qFormat="1"/>
+    <w:lsdException w:name="heading 7" w:semiHidden="1" w:uiPriority="9" w:unhideWhenUsed="1" w:qFormat="1"/>
+    <w:lsdException w:name="heading 8" w:semiHidden="1" w:uiPriority="9" w:unhideWhenUsed="1" w:qFormat="1"/>
+    <w:lsdException w:name="heading 9" w:semiHidden="1" w:uiPriority="9" w:unhideWhenUsed="1" w:qFormat="1"/>
     <w:lsdException w:name="index 1" w:semiHidden="1" w:unhideWhenUsed="1"/>
     <w:lsdException w:name="index 2" w:semiHidden="1" w:unhideWhenUsed="1"/>
     <w:lsdException w:name="index 3" w:semiHidden="1" w:unhideWhenUsed="1"/>
@@ -2371,22 +2594,22 @@
     <w:lsdException w:name="index 7" w:semiHidden="1" w:unhideWhenUsed="1"/>
     <w:lsdException w:name="index 8" w:semiHidden="1" w:unhideWhenUsed="1"/>
     <w:lsdException w:name="index 9" w:semiHidden="1" w:unhideWhenUsed="1"/>
-    <w:lsdException w:name="toc 1" w:uiPriority="39" w:semiHidden="1" w:unhideWhenUsed="1"/>
-    <w:lsdException w:name="toc 2" w:uiPriority="39" w:semiHidden="1" w:unhideWhenUsed="1"/>
-    <w:lsdException w:name="toc 3" w:uiPriority="39" w:semiHidden="1" w:unhideWhenUsed="1"/>
-    <w:lsdException w:name="toc 4" w:uiPriority="39" w:semiHidden="1" w:unhideWhenUsed="1"/>
-    <w:lsdException w:name="toc 5" w:uiPriority="39" w:semiHidden="1" w:unhideWhenUsed="1"/>
-    <w:lsdException w:name="toc 6" w:uiPriority="39" w:semiHidden="1" w:unhideWhenUsed="1"/>
-    <w:lsdException w:name="toc 7" w:uiPriority="39" w:semiHidden="1" w:unhideWhenUsed="1"/>
-    <w:lsdException w:name="toc 8" w:uiPriority="39" w:semiHidden="1" w:unhideWhenUsed="1"/>
-    <w:lsdException w:name="toc 9" w:uiPriority="39" w:semiHidden="1" w:unhideWhenUsed="1"/>
+    <w:lsdException w:name="toc 1" w:semiHidden="1" w:uiPriority="39" w:unhideWhenUsed="1"/>
+    <w:lsdException w:name="toc 2" w:semiHidden="1" w:uiPriority="39" w:unhideWhenUsed="1"/>
+    <w:lsdException w:name="toc 3" w:semiHidden="1" w:uiPriority="39" w:unhideWhenUsed="1"/>
+    <w:lsdException w:name="toc 4" w:semiHidden="1" w:uiPriority="39" w:unhideWhenUsed="1"/>
+    <w:lsdException w:name="toc 5" w:semiHidden="1" w:uiPriority="39" w:unhideWhenUsed="1"/>
+    <w:lsdException w:name="toc 6" w:semiHidden="1" w:uiPriority="39" w:unhideWhenUsed="1"/>
+    <w:lsdException w:name="toc 7" w:semiHidden="1" w:uiPriority="39" w:unhideWhenUsed="1"/>
+    <w:lsdException w:name="toc 8" w:semiHidden="1" w:uiPriority="39" w:unhideWhenUsed="1"/>
+    <w:lsdException w:name="toc 9" w:semiHidden="1" w:uiPriority="39" w:unhideWhenUsed="1"/>
     <w:lsdException w:name="Normal Indent" w:semiHidden="1" w:unhideWhenUsed="1"/>
     <w:lsdException w:name="footnote text" w:semiHidden="1" w:unhideWhenUsed="1"/>
     <w:lsdException w:name="annotation text" w:semiHidden="1" w:unhideWhenUsed="1"/>
     <w:lsdException w:name="header" w:semiHidden="1" w:unhideWhenUsed="1"/>
     <w:lsdException w:name="footer" w:semiHidden="1" w:unhideWhenUsed="1"/>
     <w:lsdException w:name="index heading" w:semiHidden="1" w:unhideWhenUsed="1"/>
-    <w:lsdException w:name="caption" w:uiPriority="35" w:semiHidden="1" w:unhideWhenUsed="1" w:qFormat="1"/>
+    <w:lsdException w:name="caption" w:semiHidden="1" w:uiPriority="35" w:unhideWhenUsed="1" w:qFormat="1"/>
     <w:lsdException w:name="table of figures" w:semiHidden="1" w:unhideWhenUsed="1"/>
     <w:lsdException w:name="envelope address" w:semiHidden="1" w:unhideWhenUsed="1"/>
     <w:lsdException w:name="envelope return" w:semiHidden="1" w:unhideWhenUsed="1"/>
@@ -2417,7 +2640,7 @@
     <w:lsdException w:name="Title" w:uiPriority="10" w:qFormat="1"/>
     <w:lsdException w:name="Closing" w:semiHidden="1" w:unhideWhenUsed="1"/>
     <w:lsdException w:name="Signature" w:semiHidden="1" w:unhideWhenUsed="1"/>
-    <w:lsdException w:name="Default Paragraph Font" w:uiPriority="1" w:semiHidden="1" w:unhideWhenUsed="1"/>
+    <w:lsdException w:name="Default Paragraph Font" w:semiHidden="1" w:uiPriority="1" w:unhideWhenUsed="1"/>
     <w:lsdException w:name="Body Text" w:semiHidden="1" w:unhideWhenUsed="1"/>
     <w:lsdException w:name="Body Text Indent" w:semiHidden="1" w:unhideWhenUsed="1"/>
     <w:lsdException w:name="List Continue" w:semiHidden="1" w:unhideWhenUsed="1"/>
@@ -2617,8 +2840,8 @@
     <w:lsdException w:name="Subtle Reference" w:uiPriority="31" w:qFormat="1"/>
     <w:lsdException w:name="Intense Reference" w:uiPriority="32" w:qFormat="1"/>
     <w:lsdException w:name="Book Title" w:uiPriority="33" w:qFormat="1"/>
-    <w:lsdException w:name="Bibliography" w:uiPriority="37" w:semiHidden="1" w:unhideWhenUsed="1"/>
-    <w:lsdException w:name="TOC Heading" w:uiPriority="39" w:semiHidden="1" w:unhideWhenUsed="1" w:qFormat="1"/>
+    <w:lsdException w:name="Bibliography" w:semiHidden="1" w:uiPriority="37" w:unhideWhenUsed="1"/>
+    <w:lsdException w:name="TOC Heading" w:semiHidden="1" w:uiPriority="39" w:unhideWhenUsed="1" w:qFormat="1"/>
     <w:lsdException w:name="Plain Table 1" w:uiPriority="41"/>
     <w:lsdException w:name="Plain Table 2" w:uiPriority="42"/>
     <w:lsdException w:name="Plain Table 3" w:uiPriority="43"/>
@@ -2729,7 +2952,7 @@
     <w:lsdException w:name="Unresolved Mention" w:semiHidden="1" w:unhideWhenUsed="1"/>
     <w:lsdException w:name="Smart Link" w:semiHidden="1" w:unhideWhenUsed="1"/>
   </w:latentStyles>
-  <w:style w:type="paragraph" w:styleId="Normal" w:default="1">
+  <w:style w:type="paragraph" w:default="1" w:styleId="Normal">
     <w:name w:val="Normal"/>
     <w:qFormat/>
     <w:rsid w:val="00F113CA"/>
@@ -2749,7 +2972,7 @@
       <w:outlineLvl w:val="0"/>
     </w:pPr>
     <w:rPr>
-      <w:rFonts w:asciiTheme="majorHAnsi" w:hAnsiTheme="majorHAnsi" w:eastAsiaTheme="majorEastAsia" w:cstheme="majorBidi"/>
+      <w:rFonts w:asciiTheme="majorHAnsi" w:eastAsiaTheme="majorEastAsia" w:hAnsiTheme="majorHAnsi" w:cstheme="majorBidi"/>
       <w:color w:val="0F4761" w:themeColor="accent1" w:themeShade="BF"/>
       <w:sz w:val="40"/>
       <w:szCs w:val="40"/>
@@ -2772,7 +2995,7 @@
       <w:outlineLvl w:val="1"/>
     </w:pPr>
     <w:rPr>
-      <w:rFonts w:asciiTheme="majorHAnsi" w:hAnsiTheme="majorHAnsi" w:eastAsiaTheme="majorEastAsia" w:cstheme="majorBidi"/>
+      <w:rFonts w:asciiTheme="majorHAnsi" w:eastAsiaTheme="majorEastAsia" w:hAnsiTheme="majorHAnsi" w:cstheme="majorBidi"/>
       <w:color w:val="0F4761" w:themeColor="accent1" w:themeShade="BF"/>
       <w:sz w:val="32"/>
       <w:szCs w:val="32"/>
@@ -2933,13 +3156,13 @@
       <w:color w:val="272727" w:themeColor="text1" w:themeTint="D8"/>
     </w:rPr>
   </w:style>
-  <w:style w:type="character" w:styleId="DefaultParagraphFont" w:default="1">
+  <w:style w:type="character" w:default="1" w:styleId="DefaultParagraphFont">
     <w:name w:val="Default Paragraph Font"/>
     <w:uiPriority w:val="1"/>
     <w:semiHidden/>
     <w:unhideWhenUsed/>
   </w:style>
-  <w:style w:type="table" w:styleId="TableNormal" w:default="1">
+  <w:style w:type="table" w:default="1" w:styleId="TableNormal">
     <w:name w:val="Normal Table"/>
     <w:uiPriority w:val="99"/>
     <w:semiHidden/>
@@ -2954,26 +3177,26 @@
       </w:tblCellMar>
     </w:tblPr>
   </w:style>
-  <w:style w:type="numbering" w:styleId="NoList" w:default="1">
+  <w:style w:type="numbering" w:default="1" w:styleId="NoList">
     <w:name w:val="No List"/>
     <w:uiPriority w:val="99"/>
     <w:semiHidden/>
     <w:unhideWhenUsed/>
   </w:style>
-  <w:style w:type="character" w:styleId="Heading1Char" w:customStyle="1">
+  <w:style w:type="character" w:customStyle="1" w:styleId="Heading1Char">
     <w:name w:val="Heading 1 Char"/>
     <w:basedOn w:val="DefaultParagraphFont"/>
     <w:link w:val="Heading1"/>
     <w:uiPriority w:val="9"/>
     <w:rsid w:val="002E5CD8"/>
     <w:rPr>
-      <w:rFonts w:asciiTheme="majorHAnsi" w:hAnsiTheme="majorHAnsi" w:eastAsiaTheme="majorEastAsia" w:cstheme="majorBidi"/>
+      <w:rFonts w:asciiTheme="majorHAnsi" w:eastAsiaTheme="majorEastAsia" w:hAnsiTheme="majorHAnsi" w:cstheme="majorBidi"/>
       <w:color w:val="0F4761" w:themeColor="accent1" w:themeShade="BF"/>
       <w:sz w:val="40"/>
       <w:szCs w:val="40"/>
     </w:rPr>
   </w:style>
-  <w:style w:type="character" w:styleId="Heading2Char" w:customStyle="1">
+  <w:style w:type="character" w:customStyle="1" w:styleId="Heading2Char">
     <w:name w:val="Heading 2 Char"/>
     <w:basedOn w:val="DefaultParagraphFont"/>
     <w:link w:val="Heading2"/>
@@ -2981,13 +3204,13 @@
     <w:semiHidden/>
     <w:rsid w:val="002E5CD8"/>
     <w:rPr>
-      <w:rFonts w:asciiTheme="majorHAnsi" w:hAnsiTheme="majorHAnsi" w:eastAsiaTheme="majorEastAsia" w:cstheme="majorBidi"/>
+      <w:rFonts w:asciiTheme="majorHAnsi" w:eastAsiaTheme="majorEastAsia" w:hAnsiTheme="majorHAnsi" w:cstheme="majorBidi"/>
       <w:color w:val="0F4761" w:themeColor="accent1" w:themeShade="BF"/>
       <w:sz w:val="32"/>
       <w:szCs w:val="32"/>
     </w:rPr>
   </w:style>
-  <w:style w:type="character" w:styleId="Heading3Char" w:customStyle="1">
+  <w:style w:type="character" w:customStyle="1" w:styleId="Heading3Char">
     <w:name w:val="Heading 3 Char"/>
     <w:basedOn w:val="DefaultParagraphFont"/>
     <w:link w:val="Heading3"/>
@@ -3001,7 +3224,7 @@
       <w:szCs w:val="28"/>
     </w:rPr>
   </w:style>
-  <w:style w:type="character" w:styleId="Heading4Char" w:customStyle="1">
+  <w:style w:type="character" w:customStyle="1" w:styleId="Heading4Char">
     <w:name w:val="Heading 4 Char"/>
     <w:basedOn w:val="DefaultParagraphFont"/>
     <w:link w:val="Heading4"/>
@@ -3015,7 +3238,7 @@
       <w:color w:val="0F4761" w:themeColor="accent1" w:themeShade="BF"/>
     </w:rPr>
   </w:style>
-  <w:style w:type="character" w:styleId="Heading5Char" w:customStyle="1">
+  <w:style w:type="character" w:customStyle="1" w:styleId="Heading5Char">
     <w:name w:val="Heading 5 Char"/>
     <w:basedOn w:val="DefaultParagraphFont"/>
     <w:link w:val="Heading5"/>
@@ -3027,7 +3250,7 @@
       <w:color w:val="0F4761" w:themeColor="accent1" w:themeShade="BF"/>
     </w:rPr>
   </w:style>
-  <w:style w:type="character" w:styleId="Heading6Char" w:customStyle="1">
+  <w:style w:type="character" w:customStyle="1" w:styleId="Heading6Char">
     <w:name w:val="Heading 6 Char"/>
     <w:basedOn w:val="DefaultParagraphFont"/>
     <w:link w:val="Heading6"/>
@@ -3041,7 +3264,7 @@
       <w:color w:val="595959" w:themeColor="text1" w:themeTint="A6"/>
     </w:rPr>
   </w:style>
-  <w:style w:type="character" w:styleId="Heading7Char" w:customStyle="1">
+  <w:style w:type="character" w:customStyle="1" w:styleId="Heading7Char">
     <w:name w:val="Heading 7 Char"/>
     <w:basedOn w:val="DefaultParagraphFont"/>
     <w:link w:val="Heading7"/>
@@ -3053,7 +3276,7 @@
       <w:color w:val="595959" w:themeColor="text1" w:themeTint="A6"/>
     </w:rPr>
   </w:style>
-  <w:style w:type="character" w:styleId="Heading8Char" w:customStyle="1">
+  <w:style w:type="character" w:customStyle="1" w:styleId="Heading8Char">
     <w:name w:val="Heading 8 Char"/>
     <w:basedOn w:val="DefaultParagraphFont"/>
     <w:link w:val="Heading8"/>
@@ -3067,7 +3290,7 @@
       <w:color w:val="272727" w:themeColor="text1" w:themeTint="D8"/>
     </w:rPr>
   </w:style>
-  <w:style w:type="character" w:styleId="Heading9Char" w:customStyle="1">
+  <w:style w:type="character" w:customStyle="1" w:styleId="Heading9Char">
     <w:name w:val="Heading 9 Char"/>
     <w:basedOn w:val="DefaultParagraphFont"/>
     <w:link w:val="Heading9"/>
@@ -3092,21 +3315,21 @@
       <w:contextualSpacing/>
     </w:pPr>
     <w:rPr>
-      <w:rFonts w:asciiTheme="majorHAnsi" w:hAnsiTheme="majorHAnsi" w:eastAsiaTheme="majorEastAsia" w:cstheme="majorBidi"/>
+      <w:rFonts w:asciiTheme="majorHAnsi" w:eastAsiaTheme="majorEastAsia" w:hAnsiTheme="majorHAnsi" w:cstheme="majorBidi"/>
       <w:spacing w:val="-10"/>
       <w:kern w:val="28"/>
       <w:sz w:val="56"/>
       <w:szCs w:val="56"/>
     </w:rPr>
   </w:style>
-  <w:style w:type="character" w:styleId="TitleChar" w:customStyle="1">
+  <w:style w:type="character" w:customStyle="1" w:styleId="TitleChar">
     <w:name w:val="Title Char"/>
     <w:basedOn w:val="DefaultParagraphFont"/>
     <w:link w:val="Title"/>
     <w:uiPriority w:val="10"/>
     <w:rsid w:val="002E5CD8"/>
     <w:rPr>
-      <w:rFonts w:asciiTheme="majorHAnsi" w:hAnsiTheme="majorHAnsi" w:eastAsiaTheme="majorEastAsia" w:cstheme="majorBidi"/>
+      <w:rFonts w:asciiTheme="majorHAnsi" w:eastAsiaTheme="majorEastAsia" w:hAnsiTheme="majorHAnsi" w:cstheme="majorBidi"/>
       <w:spacing w:val="-10"/>
       <w:kern w:val="28"/>
       <w:sz w:val="56"/>
@@ -3134,7 +3357,7 @@
       <w:szCs w:val="28"/>
     </w:rPr>
   </w:style>
-  <w:style w:type="character" w:styleId="SubtitleChar" w:customStyle="1">
+  <w:style w:type="character" w:customStyle="1" w:styleId="SubtitleChar">
     <w:name w:val="Subtitle Char"/>
     <w:basedOn w:val="DefaultParagraphFont"/>
     <w:link w:val="Subtitle"/>
@@ -3166,7 +3389,7 @@
       <w:color w:val="404040" w:themeColor="text1" w:themeTint="BF"/>
     </w:rPr>
   </w:style>
-  <w:style w:type="character" w:styleId="QuoteChar" w:customStyle="1">
+  <w:style w:type="character" w:customStyle="1" w:styleId="QuoteChar">
     <w:name w:val="Quote Char"/>
     <w:basedOn w:val="DefaultParagraphFont"/>
     <w:link w:val="Quote"/>
@@ -3211,8 +3434,8 @@
     <w:rsid w:val="002E5CD8"/>
     <w:pPr>
       <w:pBdr>
-        <w:top w:val="single" w:color="0F4761" w:themeColor="accent1" w:themeShade="BF" w:sz="4" w:space="10"/>
-        <w:bottom w:val="single" w:color="0F4761" w:themeColor="accent1" w:themeShade="BF" w:sz="4" w:space="10"/>
+        <w:top w:val="single" w:sz="4" w:space="10" w:color="0F4761" w:themeColor="accent1" w:themeShade="BF"/>
+        <w:bottom w:val="single" w:sz="4" w:space="10" w:color="0F4761" w:themeColor="accent1" w:themeShade="BF"/>
       </w:pBdr>
       <w:spacing w:before="360" w:after="360"/>
       <w:ind w:left="864" w:right="864"/>
@@ -3224,7 +3447,7 @@
       <w:color w:val="0F4761" w:themeColor="accent1" w:themeShade="BF"/>
     </w:rPr>
   </w:style>
-  <w:style w:type="character" w:styleId="IntenseQuoteChar" w:customStyle="1">
+  <w:style w:type="character" w:customStyle="1" w:styleId="IntenseQuoteChar">
     <w:name w:val="Intense Quote Char"/>
     <w:basedOn w:val="DefaultParagraphFont"/>
     <w:link w:val="IntenseQuote"/>
@@ -3260,12 +3483,12 @@
     </w:pPr>
     <w:tblPr>
       <w:tblBorders>
-        <w:top w:val="single" w:color="auto" w:sz="4" w:space="0"/>
-        <w:left w:val="single" w:color="auto" w:sz="4" w:space="0"/>
-        <w:bottom w:val="single" w:color="auto" w:sz="4" w:space="0"/>
-        <w:right w:val="single" w:color="auto" w:sz="4" w:space="0"/>
-        <w:insideH w:val="single" w:color="auto" w:sz="4" w:space="0"/>
-        <w:insideV w:val="single" w:color="auto" w:sz="4" w:space="0"/>
+        <w:top w:val="single" w:sz="4" w:space="0" w:color="auto"/>
+        <w:left w:val="single" w:sz="4" w:space="0" w:color="auto"/>
+        <w:bottom w:val="single" w:sz="4" w:space="0" w:color="auto"/>
+        <w:right w:val="single" w:sz="4" w:space="0" w:color="auto"/>
+        <w:insideH w:val="single" w:sz="4" w:space="0" w:color="auto"/>
+        <w:insideV w:val="single" w:sz="4" w:space="0" w:color="auto"/>
       </w:tblBorders>
     </w:tblPr>
   </w:style>
@@ -3290,7 +3513,7 @@
       <w:tblPr/>
       <w:tcPr>
         <w:tcBorders>
-          <w:bottom w:val="single" w:color="7F7F7F" w:themeColor="text1" w:themeTint="80" w:sz="4" w:space="0"/>
+          <w:bottom w:val="single" w:sz="4" w:space="0" w:color="7F7F7F" w:themeColor="text1" w:themeTint="80"/>
         </w:tcBorders>
       </w:tcPr>
     </w:tblStylePr>
@@ -3316,7 +3539,7 @@
       <w:tblPr/>
       <w:tcPr>
         <w:tcBorders>
-          <w:right w:val="single" w:color="7F7F7F" w:themeColor="text1" w:themeTint="80" w:sz="4" w:space="0"/>
+          <w:right w:val="single" w:sz="4" w:space="0" w:color="7F7F7F" w:themeColor="text1" w:themeTint="80"/>
         </w:tcBorders>
       </w:tcPr>
     </w:tblStylePr>
@@ -3389,7 +3612,7 @@
       <w:szCs w:val="20"/>
     </w:rPr>
   </w:style>
-  <w:style w:type="character" w:styleId="CommentTextChar" w:customStyle="1">
+  <w:style w:type="character" w:customStyle="1" w:styleId="CommentTextChar">
     <w:name w:val="Comment Text Char"/>
     <w:basedOn w:val="DefaultParagraphFont"/>
     <w:link w:val="CommentText"/>
@@ -3414,7 +3637,7 @@
       <w:bCs/>
     </w:rPr>
   </w:style>
-  <w:style w:type="character" w:styleId="CommentSubjectChar" w:customStyle="1">
+  <w:style w:type="character" w:customStyle="1" w:styleId="CommentSubjectChar">
     <w:name w:val="Comment Subject Char"/>
     <w:basedOn w:val="CommentTextChar"/>
     <w:link w:val="CommentSubject"/>
@@ -3428,95 +3651,88 @@
       <w:szCs w:val="20"/>
     </w:rPr>
   </w:style>
-  <w:style xmlns:w14="http://schemas.microsoft.com/office/word/2010/wordml" xmlns:mc="http://schemas.openxmlformats.org/markup-compatibility/2006" xmlns:w="http://schemas.openxmlformats.org/wordprocessingml/2006/main" w:type="character" w:styleId="HeaderChar" w:customStyle="1" mc:Ignorable="w14">
-    <w:name xmlns:w="http://schemas.openxmlformats.org/wordprocessingml/2006/main" w:val="Header Char"/>
-    <w:basedOn xmlns:w="http://schemas.openxmlformats.org/wordprocessingml/2006/main" w:val="DefaultParagraphFont"/>
-    <w:link xmlns:w="http://schemas.openxmlformats.org/wordprocessingml/2006/main" w:val="Header"/>
-    <w:uiPriority xmlns:w="http://schemas.openxmlformats.org/wordprocessingml/2006/main" w:val="99"/>
-  </w:style>
-  <w:style xmlns:w14="http://schemas.microsoft.com/office/word/2010/wordml" xmlns:mc="http://schemas.openxmlformats.org/markup-compatibility/2006" xmlns:w="http://schemas.openxmlformats.org/wordprocessingml/2006/main" w:type="paragraph" w:styleId="Header" mc:Ignorable="w14">
-    <w:name xmlns:w="http://schemas.openxmlformats.org/wordprocessingml/2006/main" w:val="header"/>
-    <w:basedOn xmlns:w="http://schemas.openxmlformats.org/wordprocessingml/2006/main" w:val="Normal"/>
-    <w:link xmlns:w="http://schemas.openxmlformats.org/wordprocessingml/2006/main" w:val="HeaderChar"/>
-    <w:uiPriority xmlns:w="http://schemas.openxmlformats.org/wordprocessingml/2006/main" w:val="99"/>
-    <w:unhideWhenUsed xmlns:w="http://schemas.openxmlformats.org/wordprocessingml/2006/main"/>
-    <w:pPr xmlns:w="http://schemas.openxmlformats.org/wordprocessingml/2006/main">
-      <w:tabs xmlns:w="http://schemas.openxmlformats.org/wordprocessingml/2006/main">
+  <w:style w:type="character" w:customStyle="1" w:styleId="HeaderChar">
+    <w:name w:val="Header Char"/>
+    <w:basedOn w:val="DefaultParagraphFont"/>
+    <w:link w:val="Header"/>
+    <w:uiPriority w:val="99"/>
+  </w:style>
+  <w:style w:type="paragraph" w:styleId="Header">
+    <w:name w:val="header"/>
+    <w:basedOn w:val="Normal"/>
+    <w:link w:val="HeaderChar"/>
+    <w:uiPriority w:val="99"/>
+    <w:unhideWhenUsed/>
+    <w:pPr>
+      <w:tabs>
         <w:tab w:val="center" w:pos="4680"/>
         <w:tab w:val="right" w:pos="9360"/>
       </w:tabs>
-      <w:spacing xmlns:w="http://schemas.openxmlformats.org/wordprocessingml/2006/main" w:after="0" w:line="240" w:lineRule="auto"/>
+      <w:spacing w:after="0" w:line="240" w:lineRule="auto"/>
     </w:pPr>
   </w:style>
-  <w:style xmlns:w14="http://schemas.microsoft.com/office/word/2010/wordml" xmlns:mc="http://schemas.openxmlformats.org/markup-compatibility/2006" xmlns:w="http://schemas.openxmlformats.org/wordprocessingml/2006/main" w:type="character" w:styleId="FooterChar" w:customStyle="1" mc:Ignorable="w14">
-    <w:name xmlns:w="http://schemas.openxmlformats.org/wordprocessingml/2006/main" w:val="Footer Char"/>
-    <w:basedOn xmlns:w="http://schemas.openxmlformats.org/wordprocessingml/2006/main" w:val="DefaultParagraphFont"/>
-    <w:link xmlns:w="http://schemas.openxmlformats.org/wordprocessingml/2006/main" w:val="Footer"/>
-    <w:uiPriority xmlns:w="http://schemas.openxmlformats.org/wordprocessingml/2006/main" w:val="99"/>
-  </w:style>
-  <w:style xmlns:w14="http://schemas.microsoft.com/office/word/2010/wordml" xmlns:mc="http://schemas.openxmlformats.org/markup-compatibility/2006" xmlns:w="http://schemas.openxmlformats.org/wordprocessingml/2006/main" w:type="paragraph" w:styleId="Footer" mc:Ignorable="w14">
-    <w:name xmlns:w="http://schemas.openxmlformats.org/wordprocessingml/2006/main" w:val="footer"/>
-    <w:basedOn xmlns:w="http://schemas.openxmlformats.org/wordprocessingml/2006/main" w:val="Normal"/>
-    <w:link xmlns:w="http://schemas.openxmlformats.org/wordprocessingml/2006/main" w:val="FooterChar"/>
-    <w:uiPriority xmlns:w="http://schemas.openxmlformats.org/wordprocessingml/2006/main" w:val="99"/>
-    <w:unhideWhenUsed xmlns:w="http://schemas.openxmlformats.org/wordprocessingml/2006/main"/>
-    <w:pPr xmlns:w="http://schemas.openxmlformats.org/wordprocessingml/2006/main">
-      <w:tabs xmlns:w="http://schemas.openxmlformats.org/wordprocessingml/2006/main">
+  <w:style w:type="character" w:customStyle="1" w:styleId="FooterChar">
+    <w:name w:val="Footer Char"/>
+    <w:basedOn w:val="DefaultParagraphFont"/>
+    <w:link w:val="Footer"/>
+    <w:uiPriority w:val="99"/>
+  </w:style>
+  <w:style w:type="paragraph" w:styleId="Footer">
+    <w:name w:val="footer"/>
+    <w:basedOn w:val="Normal"/>
+    <w:link w:val="FooterChar"/>
+    <w:uiPriority w:val="99"/>
+    <w:unhideWhenUsed/>
+    <w:pPr>
+      <w:tabs>
         <w:tab w:val="center" w:pos="4680"/>
         <w:tab w:val="right" w:pos="9360"/>
       </w:tabs>
-      <w:spacing xmlns:w="http://schemas.openxmlformats.org/wordprocessingml/2006/main" w:after="0" w:line="240" w:lineRule="auto"/>
+      <w:spacing w:after="0" w:line="240" w:lineRule="auto"/>
     </w:pPr>
   </w:style>
-  <w:style xmlns:w14="http://schemas.microsoft.com/office/word/2010/wordml" xmlns:mc="http://schemas.openxmlformats.org/markup-compatibility/2006" xmlns:w="http://schemas.openxmlformats.org/wordprocessingml/2006/main" w:type="table" w:styleId="PlainTable4" mc:Ignorable="w14">
-    <w:name xmlns:w="http://schemas.openxmlformats.org/wordprocessingml/2006/main" w:val="Plain Table 4"/>
-    <w:basedOn xmlns:w="http://schemas.openxmlformats.org/wordprocessingml/2006/main" w:val="TableNormal"/>
-    <w:uiPriority xmlns:w="http://schemas.openxmlformats.org/wordprocessingml/2006/main" w:val="44"/>
-    <w:pPr xmlns:w="http://schemas.openxmlformats.org/wordprocessingml/2006/main">
-      <w:spacing xmlns:w="http://schemas.openxmlformats.org/wordprocessingml/2006/main" w:after="0" w:line="240" w:lineRule="auto"/>
+  <w:style w:type="table" w:styleId="PlainTable4">
+    <w:name w:val="Plain Table 4"/>
+    <w:basedOn w:val="TableNormal"/>
+    <w:uiPriority w:val="44"/>
+    <w:pPr>
+      <w:spacing w:after="0" w:line="240" w:lineRule="auto"/>
     </w:pPr>
-    <w:tblPr xmlns:w="http://schemas.openxmlformats.org/wordprocessingml/2006/main">
+    <w:tblPr>
       <w:tblStyleRowBandSize w:val="1"/>
       <w:tblStyleColBandSize w:val="1"/>
-      <w:tblInd w:w="0" w:type="dxa"/>
-      <w:tblCellMar>
-        <w:top w:w="0" w:type="dxa"/>
-        <w:left w:w="108" w:type="dxa"/>
-        <w:bottom w:w="0" w:type="dxa"/>
-        <w:right w:w="108" w:type="dxa"/>
-      </w:tblCellMar>
     </w:tblPr>
-    <w:tblStylePr xmlns:w="http://schemas.openxmlformats.org/wordprocessingml/2006/main" w:type="firstRow">
+    <w:tblStylePr w:type="firstRow">
       <w:rPr>
         <w:b/>
         <w:bCs/>
       </w:rPr>
     </w:tblStylePr>
-    <w:tblStylePr xmlns:w="http://schemas.openxmlformats.org/wordprocessingml/2006/main" w:type="lastRow">
+    <w:tblStylePr w:type="lastRow">
       <w:rPr>
         <w:b/>
         <w:bCs/>
       </w:rPr>
     </w:tblStylePr>
-    <w:tblStylePr xmlns:w="http://schemas.openxmlformats.org/wordprocessingml/2006/main" w:type="firstCol">
+    <w:tblStylePr w:type="firstCol">
       <w:rPr>
         <w:b/>
         <w:bCs/>
       </w:rPr>
     </w:tblStylePr>
-    <w:tblStylePr xmlns:w="http://schemas.openxmlformats.org/wordprocessingml/2006/main" w:type="lastCol">
+    <w:tblStylePr w:type="lastCol">
       <w:rPr>
         <w:b/>
         <w:bCs/>
       </w:rPr>
     </w:tblStylePr>
-    <w:tblStylePr xmlns:w="http://schemas.openxmlformats.org/wordprocessingml/2006/main" w:type="band1Vert">
+    <w:tblStylePr w:type="band1Vert">
       <w:tblPr/>
       <w:tcPr>
         <w:shd w:val="clear" w:color="auto" w:fill="F2F2F2" w:themeFill="background1" w:themeFillShade="F2"/>
       </w:tcPr>
     </w:tblStylePr>
-    <w:tblStylePr xmlns:w="http://schemas.openxmlformats.org/wordprocessingml/2006/main" w:type="band1Horz">
+    <w:tblStylePr w:type="band1Horz">
       <w:tblPr/>
       <w:tcPr>
         <w:shd w:val="clear" w:color="auto" w:fill="F2F2F2" w:themeFill="background1" w:themeFillShade="F2"/>
@@ -3822,6 +4038,33 @@
 </file>
 
 <file path=customXml/item1.xml><?xml version="1.0" encoding="utf-8"?>
+<?mso-contentType ?>
+<FormTemplates xmlns="http://schemas.microsoft.com/sharepoint/v3/contenttype/forms">
+  <Display>DocumentLibraryForm</Display>
+  <Edit>DocumentLibraryForm</Edit>
+  <New>DocumentLibraryForm</New>
+</FormTemplates>
+</file>
+
+<file path=customXml/item2.xml><?xml version="1.0" encoding="utf-8"?>
+<p:properties xmlns:p="http://schemas.microsoft.com/office/2006/metadata/properties" xmlns:xsi="http://www.w3.org/2001/XMLSchema-instance" xmlns:pc="http://schemas.microsoft.com/office/infopath/2007/PartnerControls">
+  <documentManagement>
+    <TaxCatchAll xmlns="cbeac988-4fd5-47cf-ad03-89cc7678fa90" xsi:nil="true"/>
+    <lcf76f155ced4ddcb4097134ff3c332f xmlns="aa9c99c1-69c1-4b58-9df5-4d4796c46f8a">
+      <Terms xmlns="http://schemas.microsoft.com/office/infopath/2007/PartnerControls"/>
+    </lcf76f155ced4ddcb4097134ff3c332f>
+    <SharedWithUsers xmlns="cbeac988-4fd5-47cf-ad03-89cc7678fa90">
+      <UserInfo>
+        <DisplayName/>
+        <AccountId xsi:nil="true"/>
+        <AccountType/>
+      </UserInfo>
+    </SharedWithUsers>
+  </documentManagement>
+</p:properties>
+</file>
+
+<file path=customXml/item3.xml><?xml version="1.0" encoding="utf-8"?>
 <ct:contentTypeSchema xmlns:ct="http://schemas.microsoft.com/office/2006/metadata/contentType" xmlns:ma="http://schemas.microsoft.com/office/2006/metadata/properties/metaAttributes" ct:_="" ma:_="" ma:contentTypeName="Document" ma:contentTypeID="0x010100ED0089B3ED392A4CB3C10705735CFAD3" ma:contentTypeVersion="15" ma:contentTypeDescription="Create a new document." ma:contentTypeScope="" ma:versionID="e9715c4352d5d9c94cf397f6db7911f6">
   <xsd:schema xmlns:xsd="http://www.w3.org/2001/XMLSchema" xmlns:xs="http://www.w3.org/2001/XMLSchema" xmlns:p="http://schemas.microsoft.com/office/2006/metadata/properties" xmlns:ns2="aa9c99c1-69c1-4b58-9df5-4d4796c46f8a" xmlns:ns3="cbeac988-4fd5-47cf-ad03-89cc7678fa90" targetNamespace="http://schemas.microsoft.com/office/2006/metadata/properties" ma:root="true" ma:fieldsID="4a7b24a40f906d6832371abf7aef78d6" ns2:_="" ns3:_="">
     <xsd:import namespace="aa9c99c1-69c1-4b58-9df5-4d4796c46f8a"/>
@@ -4056,34 +4299,26 @@
 </ct:contentTypeSchema>
 </file>
 
-<file path=customXml/item2.xml><?xml version="1.0" encoding="utf-8"?>
-<p:properties xmlns:p="http://schemas.microsoft.com/office/2006/metadata/properties" xmlns:xsi="http://www.w3.org/2001/XMLSchema-instance" xmlns:pc="http://schemas.microsoft.com/office/infopath/2007/PartnerControls">
-  <documentManagement>
-    <TaxCatchAll xmlns="cbeac988-4fd5-47cf-ad03-89cc7678fa90" xsi:nil="true"/>
-    <lcf76f155ced4ddcb4097134ff3c332f xmlns="aa9c99c1-69c1-4b58-9df5-4d4796c46f8a">
-      <Terms xmlns="http://schemas.microsoft.com/office/infopath/2007/PartnerControls"/>
-    </lcf76f155ced4ddcb4097134ff3c332f>
-    <SharedWithUsers xmlns="cbeac988-4fd5-47cf-ad03-89cc7678fa90">
-      <UserInfo>
-        <DisplayName/>
-        <AccountId xsi:nil="true"/>
-        <AccountType/>
-      </UserInfo>
-    </SharedWithUsers>
-  </documentManagement>
-</p:properties>
+<file path=customXml/itemProps1.xml><?xml version="1.0" encoding="utf-8"?>
+<ds:datastoreItem xmlns:ds="http://schemas.openxmlformats.org/officeDocument/2006/customXml" ds:itemID="{4BECF9F2-3A10-48CC-8D31-4F6E8664527E}">
+  <ds:schemaRefs>
+    <ds:schemaRef ds:uri="http://schemas.microsoft.com/sharepoint/v3/contenttype/forms"/>
+  </ds:schemaRefs>
+</ds:datastoreItem>
 </file>
 
-<file path=customXml/item3.xml><?xml version="1.0" encoding="utf-8"?>
-<?mso-contentType ?>
-<FormTemplates xmlns="http://schemas.microsoft.com/sharepoint/v3/contenttype/forms">
-  <Display>DocumentLibraryForm</Display>
-  <Edit>DocumentLibraryForm</Edit>
-  <New>DocumentLibraryForm</New>
-</FormTemplates>
+<file path=customXml/itemProps2.xml><?xml version="1.0" encoding="utf-8"?>
+<ds:datastoreItem xmlns:ds="http://schemas.openxmlformats.org/officeDocument/2006/customXml" ds:itemID="{C6C5DCE0-D69C-4B6E-96D9-C69B23DE6D4A}">
+  <ds:schemaRefs>
+    <ds:schemaRef ds:uri="http://schemas.microsoft.com/office/2006/metadata/properties"/>
+    <ds:schemaRef ds:uri="http://schemas.microsoft.com/office/infopath/2007/PartnerControls"/>
+    <ds:schemaRef ds:uri="cbeac988-4fd5-47cf-ad03-89cc7678fa90"/>
+    <ds:schemaRef ds:uri="aa9c99c1-69c1-4b58-9df5-4d4796c46f8a"/>
+  </ds:schemaRefs>
+</ds:datastoreItem>
 </file>
 
-<file path=customXml/itemProps1.xml><?xml version="1.0" encoding="utf-8"?>
+<file path=customXml/itemProps3.xml><?xml version="1.0" encoding="utf-8"?>
 <ds:datastoreItem xmlns:ds="http://schemas.openxmlformats.org/officeDocument/2006/customXml" ds:itemID="{26FF9410-7F49-4DD5-9478-D670A139DF54}">
   <ds:schemaRefs>
     <ds:schemaRef ds:uri="http://schemas.microsoft.com/office/2006/metadata/contentType"/>
@@ -4100,29 +4335,4 @@
     <ds:schemaRef ds:uri="http://schemas.microsoft.com/internal/obd"/>
   </ds:schemaRefs>
 </ds:datastoreItem>
-</file>
-
-<file path=customXml/itemProps2.xml><?xml version="1.0" encoding="utf-8"?>
-<ds:datastoreItem xmlns:ds="http://schemas.openxmlformats.org/officeDocument/2006/customXml" ds:itemID="{C6C5DCE0-D69C-4B6E-96D9-C69B23DE6D4A}">
-  <ds:schemaRefs>
-    <ds:schemaRef ds:uri="http://purl.org/dc/elements/1.1/"/>
-    <ds:schemaRef ds:uri="http://purl.org/dc/dcmitype/"/>
-    <ds:schemaRef ds:uri="http://schemas.microsoft.com/office/infopath/2007/PartnerControls"/>
-    <ds:schemaRef ds:uri="cbeac988-4fd5-47cf-ad03-89cc7678fa90"/>
-    <ds:schemaRef ds:uri="http://schemas.microsoft.com/office/2006/documentManagement/types"/>
-    <ds:schemaRef ds:uri="http://purl.org/dc/terms/"/>
-    <ds:schemaRef ds:uri="http://schemas.openxmlformats.org/package/2006/metadata/core-properties"/>
-    <ds:schemaRef ds:uri="http://www.w3.org/XML/1998/namespace"/>
-    <ds:schemaRef ds:uri="aa9c99c1-69c1-4b58-9df5-4d4796c46f8a"/>
-    <ds:schemaRef ds:uri="http://schemas.microsoft.com/office/2006/metadata/properties"/>
-  </ds:schemaRefs>
-</ds:datastoreItem>
-</file>
-
-<file path=customXml/itemProps3.xml><?xml version="1.0" encoding="utf-8"?>
-<ds:datastoreItem xmlns:ds="http://schemas.openxmlformats.org/officeDocument/2006/customXml" ds:itemID="{4BECF9F2-3A10-48CC-8D31-4F6E8664527E}">
-  <ds:schemaRefs>
-    <ds:schemaRef ds:uri="http://schemas.microsoft.com/sharepoint/v3/contenttype/forms"/>
-  </ds:schemaRefs>
-</ds:datastoreItem>
 </file>
</xml_diff>

<commit_message>
Adding in COORS number to template.
</commit_message>
<xml_diff>
--- a/backend/templates/complaint/CDOGS-HWCR-COMPLAINT-TEMPLATE-v1.docx
+++ b/backend/templates/complaint/CDOGS-HWCR-COMPLAINT-TEMPLATE-v1.docx
@@ -76,14 +76,14 @@
     <w:tbl>
       <w:tblPr>
         <w:tblStyle w:val="PlainTable4"/>
-        <w:tblW w:w="0" w:type="auto"/>
+        <w:tblW w:w="10919" w:type="dxa"/>
         <w:tblLayout w:type="fixed"/>
         <w:tblLook w:val="06A0" w:firstRow="1" w:lastRow="0" w:firstColumn="1" w:lastColumn="0" w:noHBand="1" w:noVBand="1"/>
       </w:tblPr>
       <w:tblGrid>
         <w:gridCol w:w="3300"/>
-        <w:gridCol w:w="5850"/>
-        <w:gridCol w:w="1769"/>
+        <w:gridCol w:w="3930"/>
+        <w:gridCol w:w="3689"/>
       </w:tblGrid>
       <w:tr>
         <w:trPr>
@@ -156,8 +156,6 @@
               </w:rPr>
               <w:t>{</w:t>
             </w:r>
-            <w:proofErr w:type="spellStart"/>
-            <w:proofErr w:type="gramStart"/>
             <w:r>
               <w:rPr>
                 <w:rFonts w:ascii="BC Sans" w:eastAsia="Times New Roman" w:hAnsi="BC Sans" w:cs="Times New Roman"/>
@@ -180,8 +178,6 @@
               </w:rPr>
               <w:t>reportedOn</w:t>
             </w:r>
-            <w:proofErr w:type="spellEnd"/>
-            <w:proofErr w:type="gramEnd"/>
             <w:r>
               <w:rPr>
                 <w:rFonts w:ascii="BC Sans" w:eastAsia="Times New Roman" w:hAnsi="BC Sans" w:cs="Times New Roman"/>
@@ -204,7 +200,7 @@
         </w:tc>
         <w:tc>
           <w:tcPr>
-            <w:tcW w:w="5850" w:type="dxa"/>
+            <w:tcW w:w="3930" w:type="dxa"/>
           </w:tcPr>
           <w:p>
             <w:pPr>
@@ -227,8 +223,6 @@
               </w:rPr>
               <w:t>Created by: {</w:t>
             </w:r>
-            <w:proofErr w:type="spellStart"/>
-            <w:proofErr w:type="gramStart"/>
             <w:r>
               <w:rPr>
                 <w:rFonts w:ascii="BC Sans" w:eastAsia="Times New Roman" w:hAnsi="BC Sans" w:cs="Times New Roman"/>
@@ -240,8 +234,6 @@
               </w:rPr>
               <w:t>d.createdBy</w:t>
             </w:r>
-            <w:proofErr w:type="spellEnd"/>
-            <w:proofErr w:type="gramEnd"/>
             <w:r>
               <w:rPr>
                 <w:rFonts w:ascii="BC Sans" w:eastAsia="Times New Roman" w:hAnsi="BC Sans" w:cs="Times New Roman"/>
@@ -257,7 +249,7 @@
         </w:tc>
         <w:tc>
           <w:tcPr>
-            <w:tcW w:w="1769" w:type="dxa"/>
+            <w:tcW w:w="3689" w:type="dxa"/>
           </w:tcPr>
           <w:p>
             <w:pPr>
@@ -274,8 +266,6 @@
               </w:rPr>
               <w:t>Status: {</w:t>
             </w:r>
-            <w:proofErr w:type="spellStart"/>
-            <w:proofErr w:type="gramStart"/>
             <w:r>
               <w:rPr>
                 <w:rFonts w:ascii="BC Sans" w:eastAsia="Times New Roman" w:hAnsi="BC Sans" w:cs="Times New Roman"/>
@@ -287,8 +277,6 @@
               </w:rPr>
               <w:t>d.status</w:t>
             </w:r>
-            <w:proofErr w:type="spellEnd"/>
-            <w:proofErr w:type="gramEnd"/>
             <w:r>
               <w:rPr>
                 <w:rFonts w:ascii="BC Sans" w:eastAsia="Times New Roman" w:hAnsi="BC Sans" w:cs="Times New Roman"/>
@@ -356,8 +344,6 @@
               </w:rPr>
               <w:t>{</w:t>
             </w:r>
-            <w:proofErr w:type="spellStart"/>
-            <w:proofErr w:type="gramStart"/>
             <w:r>
               <w:rPr>
                 <w:rFonts w:ascii="BC Sans" w:eastAsia="Times New Roman" w:hAnsi="BC Sans" w:cs="Times New Roman"/>
@@ -369,8 +355,6 @@
               </w:rPr>
               <w:t>d.updatedOn</w:t>
             </w:r>
-            <w:proofErr w:type="spellEnd"/>
-            <w:proofErr w:type="gramEnd"/>
             <w:r>
               <w:rPr>
                 <w:rFonts w:ascii="BC Sans" w:eastAsia="Times New Roman" w:hAnsi="BC Sans" w:cs="Times New Roman"/>
@@ -386,7 +370,7 @@
         </w:tc>
         <w:tc>
           <w:tcPr>
-            <w:tcW w:w="5850" w:type="dxa"/>
+            <w:tcW w:w="3930" w:type="dxa"/>
           </w:tcPr>
           <w:p>
             <w:pPr>
@@ -416,8 +400,6 @@
               </w:rPr>
               <w:t xml:space="preserve"> {</w:t>
             </w:r>
-            <w:proofErr w:type="spellStart"/>
-            <w:proofErr w:type="gramStart"/>
             <w:r>
               <w:rPr>
                 <w:rFonts w:ascii="BC Sans" w:eastAsia="Times New Roman" w:hAnsi="BC Sans" w:cs="Times New Roman"/>
@@ -427,8 +409,6 @@
               </w:rPr>
               <w:t>d.officerAssigned</w:t>
             </w:r>
-            <w:proofErr w:type="spellEnd"/>
-            <w:proofErr w:type="gramEnd"/>
             <w:r>
               <w:rPr>
                 <w:rFonts w:ascii="BC Sans" w:eastAsia="Times New Roman" w:hAnsi="BC Sans" w:cs="Times New Roman"/>
@@ -442,7 +422,7 @@
         </w:tc>
         <w:tc>
           <w:tcPr>
-            <w:tcW w:w="1769" w:type="dxa"/>
+            <w:tcW w:w="3689" w:type="dxa"/>
           </w:tcPr>
           <w:p>
             <w:pPr>
@@ -454,6 +434,60 @@
                 <w:szCs w:val="20"/>
               </w:rPr>
             </w:pPr>
+            <w:r>
+              <w:rPr>
+                <w:rFonts w:ascii="BC Sans" w:eastAsia="Times New Roman" w:hAnsi="BC Sans" w:cs="Times New Roman"/>
+                <w:color w:val="000000" w:themeColor="text1"/>
+                <w:sz w:val="20"/>
+                <w:szCs w:val="20"/>
+              </w:rPr>
+              <w:t>COORS number</w:t>
+            </w:r>
+            <w:r>
+              <w:rPr>
+                <w:rFonts w:ascii="BC Sans" w:eastAsia="Times New Roman" w:hAnsi="BC Sans" w:cs="Times New Roman"/>
+                <w:color w:val="000000" w:themeColor="text1"/>
+                <w:sz w:val="20"/>
+                <w:szCs w:val="20"/>
+              </w:rPr>
+              <w:t>:</w:t>
+            </w:r>
+            <w:r>
+              <w:rPr>
+                <w:rFonts w:ascii="BC Sans" w:eastAsia="Times New Roman" w:hAnsi="BC Sans" w:cs="Times New Roman"/>
+                <w:color w:val="000000" w:themeColor="text1"/>
+                <w:sz w:val="20"/>
+                <w:szCs w:val="20"/>
+              </w:rPr>
+              <w:t xml:space="preserve"> </w:t>
+            </w:r>
+            <w:r>
+              <w:rPr>
+                <w:rFonts w:ascii="BC Sans" w:eastAsia="Times New Roman" w:hAnsi="BC Sans" w:cs="Times New Roman"/>
+                <w:color w:val="000000" w:themeColor="text1"/>
+                <w:sz w:val="20"/>
+                <w:szCs w:val="20"/>
+              </w:rPr>
+              <w:t>{d.reference</w:t>
+            </w:r>
+            <w:r>
+              <w:rPr>
+                <w:rFonts w:ascii="BC Sans" w:eastAsia="Times New Roman" w:hAnsi="BC Sans" w:cs="Times New Roman"/>
+                <w:color w:val="000000" w:themeColor="text1"/>
+                <w:sz w:val="20"/>
+                <w:szCs w:val="20"/>
+              </w:rPr>
+              <w:t>N</w:t>
+            </w:r>
+            <w:r>
+              <w:rPr>
+                <w:rFonts w:ascii="BC Sans" w:eastAsia="Times New Roman" w:hAnsi="BC Sans" w:cs="Times New Roman"/>
+                <w:color w:val="000000" w:themeColor="text1"/>
+                <w:sz w:val="20"/>
+                <w:szCs w:val="20"/>
+              </w:rPr>
+              <w:t>umber}</w:t>
+            </w:r>
           </w:p>
         </w:tc>
       </w:tr>
@@ -622,8 +656,6 @@
               </w:rPr>
               <w:t>{</w:t>
             </w:r>
-            <w:proofErr w:type="spellStart"/>
-            <w:proofErr w:type="gramStart"/>
             <w:r>
               <w:rPr>
                 <w:rFonts w:ascii="BC Sans" w:eastAsia="Times New Roman" w:hAnsi="BC Sans" w:cs="Times New Roman"/>
@@ -642,8 +674,6 @@
               </w:rPr>
               <w:t>cidentDateTime</w:t>
             </w:r>
-            <w:proofErr w:type="spellEnd"/>
-            <w:proofErr w:type="gramEnd"/>
             <w:r>
               <w:rPr>
                 <w:rFonts w:ascii="BC Sans" w:eastAsia="Times New Roman" w:hAnsi="BC Sans" w:cs="Times New Roman"/>
@@ -759,7 +789,6 @@
               </w:rPr>
               <w:t>{</w:t>
             </w:r>
-            <w:proofErr w:type="gramStart"/>
             <w:r>
               <w:rPr>
                 <w:rFonts w:ascii="BC Sans" w:eastAsia="Times New Roman" w:hAnsi="BC Sans" w:cs="Times New Roman"/>
@@ -769,7 +798,6 @@
               </w:rPr>
               <w:t>d.</w:t>
             </w:r>
-            <w:proofErr w:type="spellStart"/>
             <w:r>
               <w:rPr>
                 <w:rFonts w:ascii="BC Sans" w:eastAsia="Times New Roman" w:hAnsi="BC Sans" w:cs="Times New Roman"/>
@@ -780,8 +808,6 @@
               </w:rPr>
               <w:t>complaintMethodReceivedCode</w:t>
             </w:r>
-            <w:proofErr w:type="spellEnd"/>
-            <w:proofErr w:type="gramEnd"/>
             <w:r>
               <w:rPr>
                 <w:rFonts w:ascii="BC Sans" w:hAnsi="BC Sans"/>
@@ -848,8 +874,6 @@
               </w:rPr>
               <w:t>{</w:t>
             </w:r>
-            <w:proofErr w:type="spellStart"/>
-            <w:proofErr w:type="gramStart"/>
             <w:r>
               <w:rPr>
                 <w:rFonts w:ascii="BC Sans" w:eastAsia="Times New Roman" w:hAnsi="BC Sans" w:cs="Times New Roman"/>
@@ -859,8 +883,6 @@
               </w:rPr>
               <w:t>d.natureOfComplaint</w:t>
             </w:r>
-            <w:proofErr w:type="spellEnd"/>
-            <w:proofErr w:type="gramEnd"/>
             <w:r>
               <w:rPr>
                 <w:rFonts w:ascii="BC Sans" w:hAnsi="BC Sans"/>
@@ -927,8 +949,6 @@
               </w:rPr>
               <w:t>{</w:t>
             </w:r>
-            <w:proofErr w:type="spellStart"/>
-            <w:proofErr w:type="gramStart"/>
             <w:r>
               <w:rPr>
                 <w:rFonts w:ascii="BC Sans" w:eastAsia="Times New Roman" w:hAnsi="BC Sans" w:cs="Times New Roman"/>
@@ -938,8 +958,6 @@
               </w:rPr>
               <w:t>d.species</w:t>
             </w:r>
-            <w:proofErr w:type="spellEnd"/>
-            <w:proofErr w:type="gramEnd"/>
             <w:r>
               <w:rPr>
                 <w:rFonts w:ascii="BC Sans" w:eastAsia="Times New Roman" w:hAnsi="BC Sans" w:cs="Times New Roman"/>
@@ -1003,8 +1021,6 @@
               </w:rPr>
               <w:t>{</w:t>
             </w:r>
-            <w:proofErr w:type="spellStart"/>
-            <w:proofErr w:type="gramStart"/>
             <w:r>
               <w:rPr>
                 <w:rFonts w:ascii="BC Sans" w:eastAsia="Times New Roman" w:hAnsi="BC Sans" w:cs="Times New Roman"/>
@@ -1014,8 +1030,6 @@
               </w:rPr>
               <w:t>d.attractants</w:t>
             </w:r>
-            <w:proofErr w:type="spellEnd"/>
-            <w:proofErr w:type="gramEnd"/>
             <w:r>
               <w:rPr>
                 <w:rFonts w:ascii="BC Sans" w:eastAsia="Times New Roman" w:hAnsi="BC Sans" w:cs="Times New Roman"/>
@@ -1115,8 +1129,6 @@
               </w:rPr>
               <w:t>{</w:t>
             </w:r>
-            <w:proofErr w:type="spellStart"/>
-            <w:proofErr w:type="gramStart"/>
             <w:r>
               <w:rPr>
                 <w:rFonts w:ascii="BC Sans" w:eastAsia="Times New Roman" w:hAnsi="BC Sans" w:cs="Times New Roman"/>
@@ -1128,8 +1140,6 @@
               </w:rPr>
               <w:t>d.location</w:t>
             </w:r>
-            <w:proofErr w:type="spellEnd"/>
-            <w:proofErr w:type="gramEnd"/>
             <w:r>
               <w:rPr>
                 <w:rFonts w:ascii="BC Sans" w:eastAsia="Times New Roman" w:hAnsi="BC Sans" w:cs="Times New Roman"/>
@@ -1218,16 +1228,124 @@
                 <w:sz w:val="20"/>
                 <w:szCs w:val="20"/>
               </w:rPr>
+              <w:t>{d</w:t>
+            </w:r>
+            <w:r>
+              <w:rPr>
+                <w:rFonts w:ascii="BC Sans" w:hAnsi="BC Sans" w:cs="BC Sans Light"/>
+                <w:sz w:val="20"/>
+                <w:szCs w:val="20"/>
+              </w:rPr>
+              <w:t>.latitude</w:t>
+            </w:r>
+            <w:r>
+              <w:rPr>
+                <w:rFonts w:ascii="BC Sans" w:hAnsi="BC Sans" w:cs="BC Sans Light"/>
+                <w:sz w:val="20"/>
+                <w:szCs w:val="20"/>
+              </w:rPr>
+              <w:t>:if</w:t>
+            </w:r>
+            <w:r>
+              <w:rPr>
+                <w:rFonts w:ascii="BC Sans" w:hAnsi="BC Sans" w:cs="BC Sans Light"/>
+                <w:sz w:val="20"/>
+                <w:szCs w:val="20"/>
+              </w:rPr>
+              <w:t>NE</w:t>
+            </w:r>
+            <w:r>
+              <w:rPr>
+                <w:rFonts w:ascii="BC Sans" w:hAnsi="BC Sans" w:cs="BC Sans Light"/>
+                <w:sz w:val="20"/>
+                <w:szCs w:val="20"/>
+              </w:rPr>
+              <w:t>(</w:t>
+            </w:r>
+            <w:r>
+              <w:rPr>
+                <w:rFonts w:ascii="BC Sans" w:hAnsi="BC Sans" w:cs="BC Sans Light"/>
+                <w:sz w:val="20"/>
+                <w:szCs w:val="20"/>
+              </w:rPr>
+              <w:t>0</w:t>
+            </w:r>
+            <w:r>
+              <w:rPr>
+                <w:rFonts w:ascii="BC Sans" w:hAnsi="BC Sans" w:cs="BC Sans Light"/>
+                <w:sz w:val="20"/>
+                <w:szCs w:val="20"/>
+              </w:rPr>
+              <w:t>):showBegin}</w:t>
+            </w:r>
+            <w:r>
+              <w:rPr>
+                <w:rFonts w:ascii="BC Sans" w:eastAsia="Times New Roman" w:hAnsi="BC Sans" w:cs="Times New Roman"/>
+                <w:color w:val="000000" w:themeColor="text1"/>
+                <w:sz w:val="20"/>
+                <w:szCs w:val="20"/>
+              </w:rPr>
               <w:t>{</w:t>
             </w:r>
-            <w:proofErr w:type="spellStart"/>
-            <w:r>
-              <w:rPr>
-                <w:rFonts w:ascii="BC Sans" w:hAnsi="BC Sans" w:cs="BC Sans Light"/>
-                <w:sz w:val="20"/>
-                <w:szCs w:val="20"/>
-              </w:rPr>
-              <w:t>d</w:t>
+            <w:r>
+              <w:rPr>
+                <w:rFonts w:ascii="BC Sans" w:eastAsia="Times New Roman" w:hAnsi="BC Sans" w:cs="Times New Roman"/>
+                <w:color w:val="000000" w:themeColor="text1"/>
+                <w:sz w:val="20"/>
+                <w:szCs w:val="20"/>
+              </w:rPr>
+              <w:t>d.latitude</w:t>
+            </w:r>
+            <w:r>
+              <w:rPr>
+                <w:rFonts w:ascii="BC Sans" w:eastAsia="Times New Roman" w:hAnsi="BC Sans" w:cs="Times New Roman"/>
+                <w:color w:val="000000" w:themeColor="text1"/>
+                <w:sz w:val="20"/>
+                <w:szCs w:val="20"/>
+              </w:rPr>
+              <w:t xml:space="preserve">}, </w:t>
+            </w:r>
+            <w:r>
+              <w:rPr>
+                <w:rFonts w:ascii="BC Sans" w:eastAsia="Times New Roman" w:hAnsi="BC Sans" w:cs="Times New Roman"/>
+                <w:color w:val="000000" w:themeColor="text1"/>
+                <w:sz w:val="20"/>
+                <w:szCs w:val="20"/>
+              </w:rPr>
+              <w:t>{</w:t>
+            </w:r>
+            <w:r>
+              <w:rPr>
+                <w:rFonts w:ascii="BC Sans" w:eastAsia="Times New Roman" w:hAnsi="BC Sans" w:cs="Times New Roman"/>
+                <w:color w:val="000000" w:themeColor="text1"/>
+                <w:sz w:val="20"/>
+                <w:szCs w:val="20"/>
+              </w:rPr>
+              <w:t>d.longitude</w:t>
+            </w:r>
+            <w:r>
+              <w:rPr>
+                <w:rFonts w:ascii="BC Sans" w:eastAsia="Times New Roman" w:hAnsi="BC Sans" w:cs="Times New Roman"/>
+                <w:color w:val="000000" w:themeColor="text1"/>
+                <w:sz w:val="20"/>
+                <w:szCs w:val="20"/>
+              </w:rPr>
+              <w:t>}</w:t>
+            </w:r>
+            <w:commentRangeEnd w:id="3"/>
+            <w:r>
+              <w:rPr>
+                <w:rStyle w:val="CommentReference"/>
+              </w:rPr>
+              <w:commentReference w:id="3"/>
+            </w:r>
+            <w:r>
+              <w:rPr>
+                <w:rFonts w:ascii="BC Sans" w:hAnsi="BC Sans" w:cs="BC Sans Light"/>
+                <w:sz w:val="20"/>
+                <w:szCs w:val="20"/>
+              </w:rPr>
+              <w:t>{d</w:t>
             </w:r>
             <w:r>
               <w:rPr>
@@ -1253,7 +1371,6 @@
               </w:rPr>
               <w:t>NE</w:t>
             </w:r>
-            <w:proofErr w:type="spellEnd"/>
             <w:r>
               <w:rPr>
                 <w:rFonts w:ascii="BC Sans" w:hAnsi="BC Sans" w:cs="BC Sans Light"/>
@@ -1276,165 +1393,7 @@
                 <w:sz w:val="20"/>
                 <w:szCs w:val="20"/>
               </w:rPr>
-              <w:t>):</w:t>
-            </w:r>
-            <w:proofErr w:type="spellStart"/>
-            <w:r>
-              <w:rPr>
-                <w:rFonts w:ascii="BC Sans" w:hAnsi="BC Sans" w:cs="BC Sans Light"/>
-                <w:sz w:val="20"/>
-                <w:szCs w:val="20"/>
-              </w:rPr>
-              <w:t>showBegin</w:t>
-            </w:r>
-            <w:proofErr w:type="spellEnd"/>
-            <w:r>
-              <w:rPr>
-                <w:rFonts w:ascii="BC Sans" w:hAnsi="BC Sans" w:cs="BC Sans Light"/>
-                <w:sz w:val="20"/>
-                <w:szCs w:val="20"/>
-              </w:rPr>
-              <w:t>}</w:t>
-            </w:r>
-            <w:r>
-              <w:rPr>
-                <w:rFonts w:ascii="BC Sans" w:eastAsia="Times New Roman" w:hAnsi="BC Sans" w:cs="Times New Roman"/>
-                <w:color w:val="000000" w:themeColor="text1"/>
-                <w:sz w:val="20"/>
-                <w:szCs w:val="20"/>
-              </w:rPr>
-              <w:t>{</w:t>
-            </w:r>
-            <w:proofErr w:type="spellStart"/>
-            <w:r>
-              <w:rPr>
-                <w:rFonts w:ascii="BC Sans" w:eastAsia="Times New Roman" w:hAnsi="BC Sans" w:cs="Times New Roman"/>
-                <w:color w:val="000000" w:themeColor="text1"/>
-                <w:sz w:val="20"/>
-                <w:szCs w:val="20"/>
-              </w:rPr>
-              <w:t>d.latitude</w:t>
-            </w:r>
-            <w:proofErr w:type="spellEnd"/>
-            <w:r>
-              <w:rPr>
-                <w:rFonts w:ascii="BC Sans" w:eastAsia="Times New Roman" w:hAnsi="BC Sans" w:cs="Times New Roman"/>
-                <w:color w:val="000000" w:themeColor="text1"/>
-                <w:sz w:val="20"/>
-                <w:szCs w:val="20"/>
-              </w:rPr>
-              <w:t xml:space="preserve">}, </w:t>
-            </w:r>
-            <w:r>
-              <w:rPr>
-                <w:rFonts w:ascii="BC Sans" w:eastAsia="Times New Roman" w:hAnsi="BC Sans" w:cs="Times New Roman"/>
-                <w:color w:val="000000" w:themeColor="text1"/>
-                <w:sz w:val="20"/>
-                <w:szCs w:val="20"/>
-              </w:rPr>
-              <w:t>{</w:t>
-            </w:r>
-            <w:proofErr w:type="spellStart"/>
-            <w:r>
-              <w:rPr>
-                <w:rFonts w:ascii="BC Sans" w:eastAsia="Times New Roman" w:hAnsi="BC Sans" w:cs="Times New Roman"/>
-                <w:color w:val="000000" w:themeColor="text1"/>
-                <w:sz w:val="20"/>
-                <w:szCs w:val="20"/>
-              </w:rPr>
-              <w:t>d.longitude</w:t>
-            </w:r>
-            <w:proofErr w:type="spellEnd"/>
-            <w:r>
-              <w:rPr>
-                <w:rFonts w:ascii="BC Sans" w:eastAsia="Times New Roman" w:hAnsi="BC Sans" w:cs="Times New Roman"/>
-                <w:color w:val="000000" w:themeColor="text1"/>
-                <w:sz w:val="20"/>
-                <w:szCs w:val="20"/>
-              </w:rPr>
-              <w:t>}</w:t>
-            </w:r>
-            <w:commentRangeEnd w:id="3"/>
-            <w:r>
-              <w:rPr>
-                <w:rStyle w:val="CommentReference"/>
-              </w:rPr>
-              <w:commentReference w:id="3"/>
-            </w:r>
-            <w:r>
-              <w:rPr>
-                <w:rFonts w:ascii="BC Sans" w:hAnsi="BC Sans" w:cs="BC Sans Light"/>
-                <w:sz w:val="20"/>
-                <w:szCs w:val="20"/>
-              </w:rPr>
-              <w:t>{</w:t>
-            </w:r>
-            <w:proofErr w:type="spellStart"/>
-            <w:r>
-              <w:rPr>
-                <w:rFonts w:ascii="BC Sans" w:hAnsi="BC Sans" w:cs="BC Sans Light"/>
-                <w:sz w:val="20"/>
-                <w:szCs w:val="20"/>
-              </w:rPr>
-              <w:t>d</w:t>
-            </w:r>
-            <w:r>
-              <w:rPr>
-                <w:rFonts w:ascii="BC Sans" w:hAnsi="BC Sans" w:cs="BC Sans Light"/>
-                <w:sz w:val="20"/>
-                <w:szCs w:val="20"/>
-              </w:rPr>
-              <w:t>.latitude</w:t>
-            </w:r>
-            <w:r>
-              <w:rPr>
-                <w:rFonts w:ascii="BC Sans" w:hAnsi="BC Sans" w:cs="BC Sans Light"/>
-                <w:sz w:val="20"/>
-                <w:szCs w:val="20"/>
-              </w:rPr>
-              <w:t>:if</w:t>
-            </w:r>
-            <w:r>
-              <w:rPr>
-                <w:rFonts w:ascii="BC Sans" w:hAnsi="BC Sans" w:cs="BC Sans Light"/>
-                <w:sz w:val="20"/>
-                <w:szCs w:val="20"/>
-              </w:rPr>
-              <w:t>NE</w:t>
-            </w:r>
-            <w:proofErr w:type="spellEnd"/>
-            <w:r>
-              <w:rPr>
-                <w:rFonts w:ascii="BC Sans" w:hAnsi="BC Sans" w:cs="BC Sans Light"/>
-                <w:sz w:val="20"/>
-                <w:szCs w:val="20"/>
-              </w:rPr>
-              <w:t>(</w:t>
-            </w:r>
-            <w:r>
-              <w:rPr>
-                <w:rFonts w:ascii="BC Sans" w:hAnsi="BC Sans" w:cs="BC Sans Light"/>
-                <w:sz w:val="20"/>
-                <w:szCs w:val="20"/>
-              </w:rPr>
-              <w:t>0</w:t>
-            </w:r>
-            <w:r>
-              <w:rPr>
-                <w:rFonts w:ascii="BC Sans" w:hAnsi="BC Sans" w:cs="BC Sans Light"/>
-                <w:sz w:val="20"/>
-                <w:szCs w:val="20"/>
-              </w:rPr>
-              <w:t>):</w:t>
-            </w:r>
-            <w:proofErr w:type="spellStart"/>
-            <w:r>
-              <w:rPr>
-                <w:rFonts w:ascii="BC Sans" w:hAnsi="BC Sans" w:cs="BC Sans Light"/>
-                <w:sz w:val="20"/>
-                <w:szCs w:val="20"/>
-              </w:rPr>
-              <w:t>show</w:t>
+              <w:t>):show</w:t>
             </w:r>
             <w:r>
               <w:rPr>
@@ -1444,7 +1403,6 @@
               </w:rPr>
               <w:t>End</w:t>
             </w:r>
-            <w:proofErr w:type="spellEnd"/>
             <w:r>
               <w:rPr>
                 <w:rFonts w:ascii="BC Sans" w:hAnsi="BC Sans" w:cs="BC Sans Light"/>
@@ -1523,8 +1481,6 @@
               </w:rPr>
               <w:t>{</w:t>
             </w:r>
-            <w:proofErr w:type="spellStart"/>
-            <w:proofErr w:type="gramStart"/>
             <w:r>
               <w:rPr>
                 <w:rFonts w:ascii="BC Sans" w:eastAsia="BC Sans" w:hAnsi="BC Sans" w:cs="BC Sans"/>
@@ -1534,8 +1490,6 @@
               </w:rPr>
               <w:t>d.community</w:t>
             </w:r>
-            <w:proofErr w:type="spellEnd"/>
-            <w:proofErr w:type="gramEnd"/>
             <w:r>
               <w:rPr>
                 <w:rFonts w:ascii="BC Sans" w:eastAsia="BC Sans" w:hAnsi="BC Sans" w:cs="BC Sans"/>
@@ -1554,7 +1508,6 @@
               </w:rPr>
               <w:t>, {</w:t>
             </w:r>
-            <w:proofErr w:type="spellStart"/>
             <w:r>
               <w:rPr>
                 <w:rFonts w:ascii="BC Sans" w:eastAsia="BC Sans" w:hAnsi="BC Sans" w:cs="BC Sans"/>
@@ -1564,7 +1517,6 @@
               </w:rPr>
               <w:t>d.office</w:t>
             </w:r>
-            <w:proofErr w:type="spellEnd"/>
             <w:r>
               <w:rPr>
                 <w:rFonts w:ascii="BC Sans" w:eastAsia="BC Sans" w:hAnsi="BC Sans" w:cs="BC Sans"/>
@@ -1590,7 +1542,6 @@
               </w:rPr>
               <w:t>{</w:t>
             </w:r>
-            <w:proofErr w:type="spellStart"/>
             <w:r>
               <w:rPr>
                 <w:rFonts w:ascii="BC Sans" w:eastAsia="BC Sans" w:hAnsi="BC Sans" w:cs="BC Sans"/>
@@ -1600,7 +1551,6 @@
               </w:rPr>
               <w:t>d.zone</w:t>
             </w:r>
-            <w:proofErr w:type="spellEnd"/>
             <w:r>
               <w:rPr>
                 <w:rFonts w:ascii="BC Sans" w:eastAsia="BC Sans" w:hAnsi="BC Sans" w:cs="BC Sans"/>
@@ -1610,7 +1560,6 @@
               </w:rPr>
               <w:t>}, {</w:t>
             </w:r>
-            <w:proofErr w:type="spellStart"/>
             <w:r>
               <w:rPr>
                 <w:rFonts w:ascii="BC Sans" w:eastAsia="BC Sans" w:hAnsi="BC Sans" w:cs="BC Sans"/>
@@ -1618,17 +1567,7 @@
                 <w:sz w:val="20"/>
                 <w:szCs w:val="20"/>
               </w:rPr>
-              <w:t>d.region</w:t>
-            </w:r>
-            <w:proofErr w:type="spellEnd"/>
-            <w:r>
-              <w:rPr>
-                <w:rFonts w:ascii="BC Sans" w:eastAsia="BC Sans" w:hAnsi="BC Sans" w:cs="BC Sans"/>
-                <w:color w:val="000000" w:themeColor="text1"/>
-                <w:sz w:val="20"/>
-                <w:szCs w:val="20"/>
-              </w:rPr>
-              <w:t>}</w:t>
+              <w:t>d.region}</w:t>
             </w:r>
           </w:p>
         </w:tc>
@@ -1695,8 +1634,6 @@
               </w:rPr>
               <w:t>{</w:t>
             </w:r>
-            <w:proofErr w:type="spellStart"/>
-            <w:proofErr w:type="gramStart"/>
             <w:r>
               <w:rPr>
                 <w:rFonts w:ascii="BC Sans" w:eastAsia="Times New Roman" w:hAnsi="BC Sans" w:cs="Times New Roman"/>
@@ -1706,8 +1643,6 @@
               </w:rPr>
               <w:t>d.locationDescription</w:t>
             </w:r>
-            <w:proofErr w:type="spellEnd"/>
-            <w:proofErr w:type="gramEnd"/>
             <w:r>
               <w:rPr>
                 <w:rFonts w:ascii="BC Sans" w:eastAsia="Times New Roman" w:hAnsi="BC Sans" w:cs="Times New Roman"/>
@@ -1781,8 +1716,6 @@
               </w:rPr>
               <w:t>{</w:t>
             </w:r>
-            <w:proofErr w:type="spellStart"/>
-            <w:proofErr w:type="gramStart"/>
             <w:r>
               <w:rPr>
                 <w:rFonts w:ascii="BC Sans" w:eastAsia="Times New Roman" w:hAnsi="BC Sans" w:cs="Times New Roman"/>
@@ -1792,8 +1725,6 @@
               </w:rPr>
               <w:t>d.description</w:t>
             </w:r>
-            <w:proofErr w:type="spellEnd"/>
-            <w:proofErr w:type="gramEnd"/>
             <w:r>
               <w:rPr>
                 <w:rFonts w:ascii="BC Sans" w:eastAsia="Times New Roman" w:hAnsi="BC Sans" w:cs="Times New Roman"/>
@@ -1997,23 +1928,13 @@
               </w:rPr>
               <w:t>{</w:t>
             </w:r>
-            <w:proofErr w:type="gramStart"/>
-            <w:r>
-              <w:rPr>
-                <w:rFonts w:ascii="BC Sans" w:hAnsi="BC Sans" w:cs="BC Sans Light"/>
-                <w:sz w:val="20"/>
-                <w:szCs w:val="20"/>
-              </w:rPr>
-              <w:t>d.phone</w:t>
-            </w:r>
-            <w:proofErr w:type="gramEnd"/>
-            <w:r>
-              <w:rPr>
-                <w:rFonts w:ascii="BC Sans" w:hAnsi="BC Sans" w:cs="BC Sans Light"/>
-                <w:sz w:val="20"/>
-                <w:szCs w:val="20"/>
-              </w:rPr>
-              <w:t>1</w:t>
+            <w:r>
+              <w:rPr>
+                <w:rFonts w:ascii="BC Sans" w:hAnsi="BC Sans" w:cs="BC Sans Light"/>
+                <w:sz w:val="20"/>
+                <w:szCs w:val="20"/>
+              </w:rPr>
+              <w:t>d.phone1</w:t>
             </w:r>
             <w:r>
               <w:rPr>
@@ -2085,23 +2006,13 @@
               </w:rPr>
               <w:t>{</w:t>
             </w:r>
-            <w:proofErr w:type="gramStart"/>
-            <w:r>
-              <w:rPr>
-                <w:rFonts w:ascii="BC Sans" w:hAnsi="BC Sans" w:cs="BC Sans Light"/>
-                <w:sz w:val="20"/>
-                <w:szCs w:val="20"/>
-              </w:rPr>
-              <w:t>d.phone</w:t>
-            </w:r>
-            <w:proofErr w:type="gramEnd"/>
-            <w:r>
-              <w:rPr>
-                <w:rFonts w:ascii="BC Sans" w:hAnsi="BC Sans" w:cs="BC Sans Light"/>
-                <w:sz w:val="20"/>
-                <w:szCs w:val="20"/>
-              </w:rPr>
-              <w:t>2</w:t>
+            <w:r>
+              <w:rPr>
+                <w:rFonts w:ascii="BC Sans" w:hAnsi="BC Sans" w:cs="BC Sans Light"/>
+                <w:sz w:val="20"/>
+                <w:szCs w:val="20"/>
+              </w:rPr>
+              <w:t>d.phone2</w:t>
             </w:r>
             <w:r>
               <w:rPr>
@@ -2172,23 +2083,13 @@
               </w:rPr>
               <w:t>{</w:t>
             </w:r>
-            <w:proofErr w:type="gramStart"/>
-            <w:r>
-              <w:rPr>
-                <w:rFonts w:ascii="BC Sans" w:hAnsi="BC Sans" w:cs="BC Sans Light"/>
-                <w:sz w:val="20"/>
-                <w:szCs w:val="20"/>
-              </w:rPr>
-              <w:t>d.phone</w:t>
-            </w:r>
-            <w:proofErr w:type="gramEnd"/>
-            <w:r>
-              <w:rPr>
-                <w:rFonts w:ascii="BC Sans" w:hAnsi="BC Sans" w:cs="BC Sans Light"/>
-                <w:sz w:val="20"/>
-                <w:szCs w:val="20"/>
-              </w:rPr>
-              <w:t>3</w:t>
+            <w:r>
+              <w:rPr>
+                <w:rFonts w:ascii="BC Sans" w:hAnsi="BC Sans" w:cs="BC Sans Light"/>
+                <w:sz w:val="20"/>
+                <w:szCs w:val="20"/>
+              </w:rPr>
+              <w:t>d.phone3</w:t>
             </w:r>
             <w:r>
               <w:rPr>
@@ -2260,8 +2161,6 @@
               </w:rPr>
               <w:t>{</w:t>
             </w:r>
-            <w:proofErr w:type="spellStart"/>
-            <w:proofErr w:type="gramStart"/>
             <w:r>
               <w:rPr>
                 <w:rFonts w:ascii="BC Sans" w:hAnsi="BC Sans" w:cs="BC Sans Light"/>
@@ -2270,8 +2169,6 @@
               </w:rPr>
               <w:t>d.address</w:t>
             </w:r>
-            <w:proofErr w:type="spellEnd"/>
-            <w:proofErr w:type="gramEnd"/>
             <w:r>
               <w:rPr>
                 <w:rFonts w:ascii="BC Sans" w:hAnsi="BC Sans" w:cs="BC Sans Light"/>
@@ -2341,8 +2238,6 @@
               </w:rPr>
               <w:t>{</w:t>
             </w:r>
-            <w:proofErr w:type="spellStart"/>
-            <w:proofErr w:type="gramStart"/>
             <w:r>
               <w:rPr>
                 <w:rFonts w:ascii="BC Sans" w:hAnsi="BC Sans" w:cs="BC Sans Light"/>
@@ -2351,8 +2246,6 @@
               </w:rPr>
               <w:t>d.email</w:t>
             </w:r>
-            <w:proofErr w:type="spellEnd"/>
-            <w:proofErr w:type="gramEnd"/>
             <w:r>
               <w:rPr>
                 <w:rFonts w:ascii="BC Sans" w:hAnsi="BC Sans" w:cs="BC Sans Light"/>
@@ -2506,9 +2399,8 @@
                 <w:szCs w:val="20"/>
                 <w14:ligatures w14:val="none"/>
               </w:rPr>
-              <w:t>, received: {</w:t>
-            </w:r>
-            <w:proofErr w:type="spellStart"/>
+              <w:t>, received: {d.updates[i].</w:t>
+            </w:r>
             <w:r>
               <w:rPr>
                 <w:rFonts w:ascii="BC Sans" w:eastAsia="Times New Roman" w:hAnsi="BC Sans" w:cs="Times New Roman"/>
@@ -2521,69 +2413,8 @@
                 <w:szCs w:val="20"/>
                 <w14:ligatures w14:val="none"/>
               </w:rPr>
-              <w:t>d.updates</w:t>
-            </w:r>
-            <w:proofErr w:type="spellEnd"/>
-            <w:r>
-              <w:rPr>
-                <w:rFonts w:ascii="BC Sans" w:eastAsia="Times New Roman" w:hAnsi="BC Sans" w:cs="Times New Roman"/>
-                <w:b w:val="0"/>
-                <w:bCs w:val="0"/>
-                <w:caps w:val="0"/>
-                <w:color w:val="000000"/>
-                <w:kern w:val="0"/>
-                <w:sz w:val="20"/>
-                <w:szCs w:val="20"/>
-                <w14:ligatures w14:val="none"/>
-              </w:rPr>
-              <w:t>[</w:t>
-            </w:r>
-            <w:proofErr w:type="spellStart"/>
-            <w:r>
-              <w:rPr>
-                <w:rFonts w:ascii="BC Sans" w:eastAsia="Times New Roman" w:hAnsi="BC Sans" w:cs="Times New Roman"/>
-                <w:b w:val="0"/>
-                <w:bCs w:val="0"/>
-                <w:caps w:val="0"/>
-                <w:color w:val="000000"/>
-                <w:kern w:val="0"/>
-                <w:sz w:val="20"/>
-                <w:szCs w:val="20"/>
-                <w14:ligatures w14:val="none"/>
-              </w:rPr>
-              <w:t>i</w:t>
-            </w:r>
-            <w:proofErr w:type="spellEnd"/>
-            <w:r>
-              <w:rPr>
-                <w:rFonts w:ascii="BC Sans" w:eastAsia="Times New Roman" w:hAnsi="BC Sans" w:cs="Times New Roman"/>
-                <w:b w:val="0"/>
-                <w:bCs w:val="0"/>
-                <w:caps w:val="0"/>
-                <w:color w:val="000000"/>
-                <w:kern w:val="0"/>
-                <w:sz w:val="20"/>
-                <w:szCs w:val="20"/>
-                <w14:ligatures w14:val="none"/>
-              </w:rPr>
-              <w:t>].</w:t>
-            </w:r>
-            <w:proofErr w:type="spellStart"/>
-            <w:r>
-              <w:rPr>
-                <w:rFonts w:ascii="BC Sans" w:eastAsia="Times New Roman" w:hAnsi="BC Sans" w:cs="Times New Roman"/>
-                <w:b w:val="0"/>
-                <w:bCs w:val="0"/>
-                <w:caps w:val="0"/>
-                <w:color w:val="000000"/>
-                <w:kern w:val="0"/>
-                <w:sz w:val="20"/>
-                <w:szCs w:val="20"/>
-                <w14:ligatures w14:val="none"/>
-              </w:rPr>
               <w:t>updateOn</w:t>
             </w:r>
-            <w:proofErr w:type="spellEnd"/>
             <w:r>
               <w:rPr>
                 <w:rFonts w:ascii="BC Sans" w:eastAsia="Times New Roman" w:hAnsi="BC Sans" w:cs="Times New Roman"/>
@@ -2672,43 +2503,13 @@
               </w:rPr>
               <w:t>{</w:t>
             </w:r>
-            <w:proofErr w:type="spellStart"/>
-            <w:proofErr w:type="gramStart"/>
-            <w:r>
-              <w:rPr>
-                <w:rFonts w:ascii="BC Sans" w:hAnsi="BC Sans" w:cs="BC Sans Light"/>
-                <w:sz w:val="20"/>
-                <w:szCs w:val="20"/>
-              </w:rPr>
-              <w:t>d.updates</w:t>
-            </w:r>
-            <w:proofErr w:type="spellEnd"/>
-            <w:proofErr w:type="gramEnd"/>
-            <w:r>
-              <w:rPr>
-                <w:rFonts w:ascii="BC Sans" w:hAnsi="BC Sans" w:cs="BC Sans Light"/>
-                <w:sz w:val="20"/>
-                <w:szCs w:val="20"/>
-              </w:rPr>
-              <w:t>[</w:t>
-            </w:r>
-            <w:proofErr w:type="spellStart"/>
-            <w:r>
-              <w:rPr>
-                <w:rFonts w:ascii="BC Sans" w:hAnsi="BC Sans" w:cs="BC Sans Light"/>
-                <w:sz w:val="20"/>
-                <w:szCs w:val="20"/>
-              </w:rPr>
-              <w:t>i</w:t>
-            </w:r>
-            <w:proofErr w:type="spellEnd"/>
-            <w:r>
-              <w:rPr>
-                <w:rFonts w:ascii="BC Sans" w:hAnsi="BC Sans" w:cs="BC Sans Light"/>
-                <w:sz w:val="20"/>
-                <w:szCs w:val="20"/>
-              </w:rPr>
-              <w:t>].description</w:t>
+            <w:r>
+              <w:rPr>
+                <w:rFonts w:ascii="BC Sans" w:hAnsi="BC Sans" w:cs="BC Sans Light"/>
+                <w:sz w:val="20"/>
+                <w:szCs w:val="20"/>
+              </w:rPr>
+              <w:t>d.updates[i].description</w:t>
             </w:r>
             <w:r>
               <w:rPr>
@@ -2779,45 +2580,14 @@
               </w:rPr>
               <w:t>{</w:t>
             </w:r>
-            <w:proofErr w:type="spellStart"/>
-            <w:proofErr w:type="gramStart"/>
-            <w:r>
-              <w:rPr>
-                <w:rFonts w:ascii="BC Sans" w:hAnsi="BC Sans" w:cs="BC Sans Light"/>
-                <w:sz w:val="20"/>
-                <w:szCs w:val="20"/>
-              </w:rPr>
-              <w:t>d.updates</w:t>
-            </w:r>
-            <w:proofErr w:type="spellEnd"/>
-            <w:proofErr w:type="gramEnd"/>
-            <w:r>
-              <w:rPr>
-                <w:rFonts w:ascii="BC Sans" w:hAnsi="BC Sans" w:cs="BC Sans Light"/>
-                <w:sz w:val="20"/>
-                <w:szCs w:val="20"/>
-              </w:rPr>
-              <w:t>[</w:t>
-            </w:r>
-            <w:proofErr w:type="spellStart"/>
-            <w:r>
-              <w:rPr>
-                <w:rFonts w:ascii="BC Sans" w:hAnsi="BC Sans" w:cs="BC Sans Light"/>
-                <w:sz w:val="20"/>
-                <w:szCs w:val="20"/>
-              </w:rPr>
-              <w:t>i</w:t>
-            </w:r>
-            <w:proofErr w:type="spellEnd"/>
-            <w:r>
-              <w:rPr>
-                <w:rFonts w:ascii="BC Sans" w:hAnsi="BC Sans" w:cs="BC Sans Light"/>
-                <w:sz w:val="20"/>
-                <w:szCs w:val="20"/>
-              </w:rPr>
-              <w:t>].</w:t>
-            </w:r>
-            <w:proofErr w:type="spellStart"/>
+            <w:r>
+              <w:rPr>
+                <w:rFonts w:ascii="BC Sans" w:hAnsi="BC Sans" w:cs="BC Sans Light"/>
+                <w:sz w:val="20"/>
+                <w:szCs w:val="20"/>
+              </w:rPr>
+              <w:t>d.updates[i].</w:t>
+            </w:r>
             <w:r>
               <w:rPr>
                 <w:rFonts w:ascii="BC Sans" w:hAnsi="BC Sans" w:cs="BC Sans Light"/>
@@ -2826,7 +2596,6 @@
               </w:rPr>
               <w:t>location.summary</w:t>
             </w:r>
-            <w:proofErr w:type="spellEnd"/>
             <w:r>
               <w:rPr>
                 <w:rFonts w:ascii="BC Sans" w:hAnsi="BC Sans" w:cs="BC Sans Light"/>
@@ -2897,45 +2666,14 @@
               </w:rPr>
               <w:t>{</w:t>
             </w:r>
-            <w:proofErr w:type="spellStart"/>
-            <w:proofErr w:type="gramStart"/>
-            <w:r>
-              <w:rPr>
-                <w:rFonts w:ascii="BC Sans" w:hAnsi="BC Sans" w:cs="BC Sans Light"/>
-                <w:sz w:val="20"/>
-                <w:szCs w:val="20"/>
-              </w:rPr>
-              <w:t>d.updates</w:t>
-            </w:r>
-            <w:proofErr w:type="spellEnd"/>
-            <w:proofErr w:type="gramEnd"/>
-            <w:r>
-              <w:rPr>
-                <w:rFonts w:ascii="BC Sans" w:hAnsi="BC Sans" w:cs="BC Sans Light"/>
-                <w:sz w:val="20"/>
-                <w:szCs w:val="20"/>
-              </w:rPr>
-              <w:t>[</w:t>
-            </w:r>
-            <w:proofErr w:type="spellStart"/>
-            <w:r>
-              <w:rPr>
-                <w:rFonts w:ascii="BC Sans" w:hAnsi="BC Sans" w:cs="BC Sans Light"/>
-                <w:sz w:val="20"/>
-                <w:szCs w:val="20"/>
-              </w:rPr>
-              <w:t>i</w:t>
-            </w:r>
-            <w:proofErr w:type="spellEnd"/>
-            <w:r>
-              <w:rPr>
-                <w:rFonts w:ascii="BC Sans" w:hAnsi="BC Sans" w:cs="BC Sans Light"/>
-                <w:sz w:val="20"/>
-                <w:szCs w:val="20"/>
-              </w:rPr>
-              <w:t>].</w:t>
-            </w:r>
-            <w:proofErr w:type="spellStart"/>
+            <w:r>
+              <w:rPr>
+                <w:rFonts w:ascii="BC Sans" w:hAnsi="BC Sans" w:cs="BC Sans Light"/>
+                <w:sz w:val="20"/>
+                <w:szCs w:val="20"/>
+              </w:rPr>
+              <w:t>d.updates[i].</w:t>
+            </w:r>
             <w:r>
               <w:rPr>
                 <w:rFonts w:ascii="BC Sans" w:hAnsi="BC Sans" w:cs="BC Sans Light"/>
@@ -2944,7 +2682,6 @@
               </w:rPr>
               <w:t>location.details</w:t>
             </w:r>
-            <w:proofErr w:type="spellEnd"/>
             <w:r>
               <w:rPr>
                 <w:rFonts w:ascii="BC Sans" w:hAnsi="BC Sans" w:cs="BC Sans Light"/>
@@ -3012,33 +2749,15 @@
                 <w:sz w:val="20"/>
                 <w:szCs w:val="20"/>
               </w:rPr>
-              <w:t>{</w:t>
-            </w:r>
-            <w:proofErr w:type="gramStart"/>
-            <w:r>
-              <w:rPr>
-                <w:rFonts w:ascii="BC Sans" w:hAnsi="BC Sans" w:cs="BC Sans Light"/>
-                <w:sz w:val="20"/>
-                <w:szCs w:val="20"/>
-              </w:rPr>
-              <w:t>d.</w:t>
-            </w:r>
-            <w:r>
-              <w:rPr>
-                <w:rFonts w:ascii="BC Sans" w:hAnsi="BC Sans" w:cs="BC Sans Light"/>
-                <w:sz w:val="20"/>
-                <w:szCs w:val="20"/>
-              </w:rPr>
-              <w:t>updates</w:t>
-            </w:r>
-            <w:proofErr w:type="gramEnd"/>
-            <w:r>
-              <w:rPr>
-                <w:rFonts w:ascii="BC Sans" w:hAnsi="BC Sans" w:cs="BC Sans Light"/>
-                <w:sz w:val="20"/>
-                <w:szCs w:val="20"/>
-              </w:rPr>
-              <w:t>[i].location.latitude</w:t>
+              <w:t>{d.</w:t>
+            </w:r>
+            <w:r>
+              <w:rPr>
+                <w:rFonts w:ascii="BC Sans" w:hAnsi="BC Sans" w:cs="BC Sans Light"/>
+                <w:sz w:val="20"/>
+                <w:szCs w:val="20"/>
+              </w:rPr>
+              <w:t>updates[i].location.latitude</w:t>
             </w:r>
             <w:r>
               <w:rPr>
@@ -3229,45 +2948,7 @@
           <w:sz w:val="20"/>
           <w:szCs w:val="20"/>
         </w:rPr>
-        <w:t>{</w:t>
-      </w:r>
-      <w:proofErr w:type="spellStart"/>
-      <w:proofErr w:type="gramStart"/>
-      <w:r>
-        <w:rPr>
-          <w:rFonts w:ascii="BC Sans" w:hAnsi="BC Sans"/>
-          <w:sz w:val="20"/>
-          <w:szCs w:val="20"/>
-        </w:rPr>
-        <w:t>d.updates</w:t>
-      </w:r>
-      <w:proofErr w:type="spellEnd"/>
-      <w:proofErr w:type="gramEnd"/>
-      <w:r>
-        <w:rPr>
-          <w:rFonts w:ascii="BC Sans" w:hAnsi="BC Sans"/>
-          <w:sz w:val="20"/>
-          <w:szCs w:val="20"/>
-        </w:rPr>
-        <w:t>[i+1].</w:t>
-      </w:r>
-      <w:proofErr w:type="spellStart"/>
-      <w:r>
-        <w:rPr>
-          <w:rFonts w:ascii="BC Sans" w:hAnsi="BC Sans"/>
-          <w:sz w:val="20"/>
-          <w:szCs w:val="20"/>
-        </w:rPr>
-        <w:t>sequenceId</w:t>
-      </w:r>
-      <w:proofErr w:type="spellEnd"/>
-      <w:r>
-        <w:rPr>
-          <w:rFonts w:ascii="BC Sans" w:hAnsi="BC Sans"/>
-          <w:sz w:val="20"/>
-          <w:szCs w:val="20"/>
-        </w:rPr>
-        <w:t>}</w:t>
+        <w:t>{d.updates[i+1].sequenceId}</w:t>
       </w:r>
     </w:p>
     <w:sectPr>
@@ -3663,8 +3344,6 @@
             </w:rPr>
             <w:t>Report printed on {</w:t>
           </w:r>
-          <w:proofErr w:type="spellStart"/>
-          <w:proofErr w:type="gramStart"/>
           <w:r>
             <w:rPr>
               <w:rFonts w:ascii="BC Sans" w:eastAsia="BC Sans" w:hAnsi="BC Sans" w:cs="BC Sans"/>
@@ -3681,8 +3360,6 @@
             </w:rPr>
             <w:t>generatedOn</w:t>
           </w:r>
-          <w:proofErr w:type="spellEnd"/>
-          <w:proofErr w:type="gramEnd"/>
           <w:r>
             <w:rPr>
               <w:rFonts w:ascii="BC Sans" w:eastAsia="BC Sans" w:hAnsi="BC Sans" w:cs="BC Sans"/>
@@ -4315,6 +3992,7 @@
   <w:style w:type="character" w:default="1" w:styleId="DefaultParagraphFont">
     <w:name w:val="Default Paragraph Font"/>
     <w:uiPriority w:val="1"/>
+    <w:semiHidden/>
     <w:unhideWhenUsed/>
   </w:style>
   <w:style w:type="table" w:default="1" w:styleId="TableNormal">
@@ -5219,6 +4897,33 @@
 </file>
 
 <file path=customXml/item1.xml><?xml version="1.0" encoding="utf-8"?>
+<p:properties xmlns:p="http://schemas.microsoft.com/office/2006/metadata/properties" xmlns:xsi="http://www.w3.org/2001/XMLSchema-instance" xmlns:pc="http://schemas.microsoft.com/office/infopath/2007/PartnerControls">
+  <documentManagement>
+    <TaxCatchAll xmlns="cbeac988-4fd5-47cf-ad03-89cc7678fa90" xsi:nil="true"/>
+    <lcf76f155ced4ddcb4097134ff3c332f xmlns="aa9c99c1-69c1-4b58-9df5-4d4796c46f8a">
+      <Terms xmlns="http://schemas.microsoft.com/office/infopath/2007/PartnerControls"/>
+    </lcf76f155ced4ddcb4097134ff3c332f>
+    <SharedWithUsers xmlns="cbeac988-4fd5-47cf-ad03-89cc7678fa90">
+      <UserInfo>
+        <DisplayName/>
+        <AccountId xsi:nil="true"/>
+        <AccountType/>
+      </UserInfo>
+    </SharedWithUsers>
+  </documentManagement>
+</p:properties>
+</file>
+
+<file path=customXml/item2.xml><?xml version="1.0" encoding="utf-8"?>
+<?mso-contentType ?>
+<FormTemplates xmlns="http://schemas.microsoft.com/sharepoint/v3/contenttype/forms">
+  <Display>DocumentLibraryForm</Display>
+  <Edit>DocumentLibraryForm</Edit>
+  <New>DocumentLibraryForm</New>
+</FormTemplates>
+</file>
+
+<file path=customXml/item3.xml><?xml version="1.0" encoding="utf-8"?>
 <ct:contentTypeSchema xmlns:ct="http://schemas.microsoft.com/office/2006/metadata/contentType" xmlns:ma="http://schemas.microsoft.com/office/2006/metadata/properties/metaAttributes" ct:_="" ma:_="" ma:contentTypeName="Document" ma:contentTypeID="0x010100ED0089B3ED392A4CB3C10705735CFAD3" ma:contentTypeVersion="15" ma:contentTypeDescription="Create a new document." ma:contentTypeScope="" ma:versionID="e9715c4352d5d9c94cf397f6db7911f6">
   <xsd:schema xmlns:xsd="http://www.w3.org/2001/XMLSchema" xmlns:xs="http://www.w3.org/2001/XMLSchema" xmlns:p="http://schemas.microsoft.com/office/2006/metadata/properties" xmlns:ns2="aa9c99c1-69c1-4b58-9df5-4d4796c46f8a" xmlns:ns3="cbeac988-4fd5-47cf-ad03-89cc7678fa90" targetNamespace="http://schemas.microsoft.com/office/2006/metadata/properties" ma:root="true" ma:fieldsID="4a7b24a40f906d6832371abf7aef78d6" ns2:_="" ns3:_="">
     <xsd:import namespace="aa9c99c1-69c1-4b58-9df5-4d4796c46f8a"/>
@@ -5453,34 +5158,26 @@
 </ct:contentTypeSchema>
 </file>
 
-<file path=customXml/item2.xml><?xml version="1.0" encoding="utf-8"?>
-<?mso-contentType ?>
-<FormTemplates xmlns="http://schemas.microsoft.com/sharepoint/v3/contenttype/forms">
-  <Display>DocumentLibraryForm</Display>
-  <Edit>DocumentLibraryForm</Edit>
-  <New>DocumentLibraryForm</New>
-</FormTemplates>
+<file path=customXml/itemProps1.xml><?xml version="1.0" encoding="utf-8"?>
+<ds:datastoreItem xmlns:ds="http://schemas.openxmlformats.org/officeDocument/2006/customXml" ds:itemID="{C6C5DCE0-D69C-4B6E-96D9-C69B23DE6D4A}">
+  <ds:schemaRefs>
+    <ds:schemaRef ds:uri="http://schemas.microsoft.com/office/2006/metadata/properties"/>
+    <ds:schemaRef ds:uri="http://schemas.microsoft.com/office/infopath/2007/PartnerControls"/>
+    <ds:schemaRef ds:uri="cbeac988-4fd5-47cf-ad03-89cc7678fa90"/>
+    <ds:schemaRef ds:uri="aa9c99c1-69c1-4b58-9df5-4d4796c46f8a"/>
+  </ds:schemaRefs>
+</ds:datastoreItem>
 </file>
 
-<file path=customXml/item3.xml><?xml version="1.0" encoding="utf-8"?>
-<p:properties xmlns:p="http://schemas.microsoft.com/office/2006/metadata/properties" xmlns:xsi="http://www.w3.org/2001/XMLSchema-instance" xmlns:pc="http://schemas.microsoft.com/office/infopath/2007/PartnerControls">
-  <documentManagement>
-    <TaxCatchAll xmlns="cbeac988-4fd5-47cf-ad03-89cc7678fa90" xsi:nil="true"/>
-    <lcf76f155ced4ddcb4097134ff3c332f xmlns="aa9c99c1-69c1-4b58-9df5-4d4796c46f8a">
-      <Terms xmlns="http://schemas.microsoft.com/office/infopath/2007/PartnerControls"/>
-    </lcf76f155ced4ddcb4097134ff3c332f>
-    <SharedWithUsers xmlns="cbeac988-4fd5-47cf-ad03-89cc7678fa90">
-      <UserInfo>
-        <DisplayName/>
-        <AccountId xsi:nil="true"/>
-        <AccountType/>
-      </UserInfo>
-    </SharedWithUsers>
-  </documentManagement>
-</p:properties>
+<file path=customXml/itemProps2.xml><?xml version="1.0" encoding="utf-8"?>
+<ds:datastoreItem xmlns:ds="http://schemas.openxmlformats.org/officeDocument/2006/customXml" ds:itemID="{4BECF9F2-3A10-48CC-8D31-4F6E8664527E}">
+  <ds:schemaRefs>
+    <ds:schemaRef ds:uri="http://schemas.microsoft.com/sharepoint/v3/contenttype/forms"/>
+  </ds:schemaRefs>
+</ds:datastoreItem>
 </file>
 
-<file path=customXml/itemProps1.xml><?xml version="1.0" encoding="utf-8"?>
+<file path=customXml/itemProps3.xml><?xml version="1.0" encoding="utf-8"?>
 <ds:datastoreItem xmlns:ds="http://schemas.openxmlformats.org/officeDocument/2006/customXml" ds:itemID="{26FF9410-7F49-4DD5-9478-D670A139DF54}">
   <ds:schemaRefs>
     <ds:schemaRef ds:uri="http://schemas.microsoft.com/office/2006/metadata/contentType"/>
@@ -5497,23 +5194,4 @@
     <ds:schemaRef ds:uri="http://schemas.microsoft.com/internal/obd"/>
   </ds:schemaRefs>
 </ds:datastoreItem>
-</file>
-
-<file path=customXml/itemProps2.xml><?xml version="1.0" encoding="utf-8"?>
-<ds:datastoreItem xmlns:ds="http://schemas.openxmlformats.org/officeDocument/2006/customXml" ds:itemID="{4BECF9F2-3A10-48CC-8D31-4F6E8664527E}">
-  <ds:schemaRefs>
-    <ds:schemaRef ds:uri="http://schemas.microsoft.com/sharepoint/v3/contenttype/forms"/>
-  </ds:schemaRefs>
-</ds:datastoreItem>
-</file>
-
-<file path=customXml/itemProps3.xml><?xml version="1.0" encoding="utf-8"?>
-<ds:datastoreItem xmlns:ds="http://schemas.openxmlformats.org/officeDocument/2006/customXml" ds:itemID="{C6C5DCE0-D69C-4B6E-96D9-C69B23DE6D4A}">
-  <ds:schemaRefs>
-    <ds:schemaRef ds:uri="http://schemas.microsoft.com/office/2006/metadata/properties"/>
-    <ds:schemaRef ds:uri="http://schemas.microsoft.com/office/infopath/2007/PartnerControls"/>
-    <ds:schemaRef ds:uri="cbeac988-4fd5-47cf-ad03-89cc7678fa90"/>
-    <ds:schemaRef ds:uri="aa9c99c1-69c1-4b58-9df5-4d4796c46f8a"/>
-  </ds:schemaRefs>
-</ds:datastoreItem>
 </file>
</xml_diff>

<commit_message>
feat: export updates - conditional sections
</commit_message>
<xml_diff>
--- a/backend/templates/complaint/CDOGS-HWCR-COMPLAINT-TEMPLATE-v1.docx
+++ b/backend/templates/complaint/CDOGS-HWCR-COMPLAINT-TEMPLATE-v1.docx
@@ -4048,13 +4048,135 @@
           <w:rFonts w:ascii="BC Sans" w:hAnsi="BC Sans"/>
           <w:sz w:val="20"/>
           <w:szCs w:val="20"/>
+        </w:rPr>
+      </w:pPr>
+      <w:r>
+        <w:rPr>
+          <w:rFonts w:ascii="BC Sans" w:eastAsia="Times New Roman" w:hAnsi="BC Sans" w:cs="Times New Roman"/>
+          <w:color w:val="000000" w:themeColor="text1"/>
+          <w:sz w:val="20"/>
+          <w:szCs w:val="20"/>
+        </w:rPr>
+        <w:t>{</w:t>
+      </w:r>
+      <w:proofErr w:type="gramStart"/>
+      <w:r>
+        <w:rPr>
+          <w:rFonts w:ascii="BC Sans" w:eastAsia="Times New Roman" w:hAnsi="BC Sans" w:cs="Times New Roman"/>
+          <w:color w:val="000000" w:themeColor="text1"/>
+          <w:sz w:val="20"/>
+          <w:szCs w:val="20"/>
+        </w:rPr>
+        <w:t>d</w:t>
+      </w:r>
+      <w:r>
+        <w:rPr>
+          <w:rFonts w:ascii="BC Sans" w:eastAsia="Times New Roman" w:hAnsi="BC Sans" w:cs="Times New Roman"/>
+          <w:color w:val="000000" w:themeColor="text1"/>
+          <w:sz w:val="20"/>
+          <w:szCs w:val="20"/>
+        </w:rPr>
+        <w:t>.</w:t>
+      </w:r>
+      <w:proofErr w:type="spellStart"/>
+      <w:r>
+        <w:rPr>
+          <w:rFonts w:ascii="BC Sans" w:hAnsi="BC Sans"/>
+          <w:sz w:val="20"/>
+          <w:szCs w:val="20"/>
           <w:lang w:val="en-CA"/>
         </w:rPr>
-      </w:pPr>
+        <w:t>outcome</w:t>
+      </w:r>
+      <w:proofErr w:type="gramEnd"/>
+      <w:r>
+        <w:rPr>
+          <w:rFonts w:ascii="BC Sans" w:hAnsi="BC Sans"/>
+          <w:sz w:val="20"/>
+          <w:szCs w:val="20"/>
+          <w:lang w:val="en-CA"/>
+        </w:rPr>
+        <w:t>.assessmentDetails</w:t>
+      </w:r>
+      <w:proofErr w:type="spellEnd"/>
+      <w:r>
+        <w:rPr>
+          <w:rFonts w:ascii="BC Sans" w:eastAsia="Times New Roman" w:hAnsi="BC Sans" w:cs="Times New Roman"/>
+          <w:color w:val="000000" w:themeColor="text1"/>
+          <w:sz w:val="20"/>
+          <w:szCs w:val="20"/>
+        </w:rPr>
+        <w:t>:</w:t>
+      </w:r>
+      <w:proofErr w:type="spellStart"/>
+      <w:r>
+        <w:rPr>
+          <w:rFonts w:ascii="BC Sans" w:eastAsia="Times New Roman" w:hAnsi="BC Sans" w:cs="Times New Roman"/>
+          <w:color w:val="000000" w:themeColor="text1"/>
+          <w:sz w:val="20"/>
+          <w:szCs w:val="20"/>
+        </w:rPr>
+        <w:t>if</w:t>
+      </w:r>
+      <w:r>
+        <w:rPr>
+          <w:rFonts w:ascii="BC Sans" w:eastAsia="Times New Roman" w:hAnsi="BC Sans" w:cs="Times New Roman"/>
+          <w:color w:val="000000" w:themeColor="text1"/>
+          <w:sz w:val="20"/>
+          <w:szCs w:val="20"/>
+        </w:rPr>
+        <w:t>N</w:t>
+      </w:r>
+      <w:r>
+        <w:rPr>
+          <w:rFonts w:ascii="BC Sans" w:eastAsia="Times New Roman" w:hAnsi="BC Sans" w:cs="Times New Roman"/>
+          <w:color w:val="000000" w:themeColor="text1"/>
+          <w:sz w:val="20"/>
+          <w:szCs w:val="20"/>
+        </w:rPr>
+        <w:t>EM</w:t>
+      </w:r>
+      <w:r>
+        <w:rPr>
+          <w:rFonts w:ascii="BC Sans" w:eastAsia="Times New Roman" w:hAnsi="BC Sans" w:cs="Times New Roman"/>
+          <w:color w:val="000000" w:themeColor="text1"/>
+          <w:sz w:val="20"/>
+          <w:szCs w:val="20"/>
+        </w:rPr>
+        <w:t>:</w:t>
+      </w:r>
+      <w:r>
+        <w:rPr>
+          <w:rFonts w:ascii="BC Sans" w:eastAsia="Times New Roman" w:hAnsi="BC Sans" w:cs="Times New Roman"/>
+          <w:color w:val="000000" w:themeColor="text1"/>
+          <w:sz w:val="20"/>
+          <w:szCs w:val="20"/>
+        </w:rPr>
+        <w:t>show</w:t>
+      </w:r>
+      <w:r>
+        <w:rPr>
+          <w:rFonts w:ascii="BC Sans" w:eastAsia="Times New Roman" w:hAnsi="BC Sans" w:cs="Times New Roman"/>
+          <w:color w:val="000000" w:themeColor="text1"/>
+          <w:sz w:val="20"/>
+          <w:szCs w:val="20"/>
+        </w:rPr>
+        <w:t>Begin</w:t>
+      </w:r>
+      <w:proofErr w:type="spellEnd"/>
+      <w:r>
+        <w:rPr>
+          <w:rFonts w:ascii="BC Sans" w:eastAsia="Times New Roman" w:hAnsi="BC Sans" w:cs="Times New Roman"/>
+          <w:color w:val="000000" w:themeColor="text1"/>
+          <w:sz w:val="20"/>
+          <w:szCs w:val="20"/>
+        </w:rPr>
+        <w:t>}</w:t>
+      </w:r>
     </w:p>
     <w:tbl>
       <w:tblPr>
-        <w:tblW w:w="0" w:type="dxa"/>
+        <w:tblW w:w="10800" w:type="dxa"/>
         <w:tblBorders>
           <w:top w:val="outset" w:sz="6" w:space="0" w:color="auto"/>
           <w:left w:val="outset" w:sz="6" w:space="0" w:color="auto"/>
@@ -4077,7 +4199,7 @@
         </w:trPr>
         <w:tc>
           <w:tcPr>
-            <w:tcW w:w="10905" w:type="dxa"/>
+            <w:tcW w:w="10800" w:type="dxa"/>
             <w:gridSpan w:val="2"/>
             <w:tcBorders>
               <w:top w:val="nil"/>
@@ -4131,7 +4253,7 @@
         </w:trPr>
         <w:tc>
           <w:tcPr>
-            <w:tcW w:w="2550" w:type="dxa"/>
+            <w:tcW w:w="2511" w:type="dxa"/>
             <w:tcBorders>
               <w:top w:val="nil"/>
               <w:left w:val="nil"/>
@@ -4176,7 +4298,7 @@
         </w:tc>
         <w:tc>
           <w:tcPr>
-            <w:tcW w:w="8355" w:type="dxa"/>
+            <w:tcW w:w="8289" w:type="dxa"/>
             <w:tcBorders>
               <w:top w:val="nil"/>
               <w:left w:val="nil"/>
@@ -4254,7 +4376,7 @@
         </w:trPr>
         <w:tc>
           <w:tcPr>
-            <w:tcW w:w="2550" w:type="dxa"/>
+            <w:tcW w:w="2511" w:type="dxa"/>
             <w:tcBorders>
               <w:top w:val="nil"/>
               <w:left w:val="nil"/>
@@ -4299,7 +4421,7 @@
         </w:tc>
         <w:tc>
           <w:tcPr>
-            <w:tcW w:w="8355" w:type="dxa"/>
+            <w:tcW w:w="8289" w:type="dxa"/>
             <w:tcBorders>
               <w:top w:val="nil"/>
               <w:left w:val="nil"/>
@@ -4375,7 +4497,7 @@
         </w:trPr>
         <w:tc>
           <w:tcPr>
-            <w:tcW w:w="2550" w:type="dxa"/>
+            <w:tcW w:w="2511" w:type="dxa"/>
             <w:tcBorders>
               <w:top w:val="nil"/>
               <w:left w:val="nil"/>
@@ -4420,7 +4542,7 @@
         </w:tc>
         <w:tc>
           <w:tcPr>
-            <w:tcW w:w="8355" w:type="dxa"/>
+            <w:tcW w:w="8289" w:type="dxa"/>
             <w:tcBorders>
               <w:top w:val="nil"/>
               <w:left w:val="nil"/>
@@ -4458,7 +4580,7 @@
         </w:trPr>
         <w:tc>
           <w:tcPr>
-            <w:tcW w:w="2550" w:type="dxa"/>
+            <w:tcW w:w="2511" w:type="dxa"/>
             <w:tcBorders>
               <w:top w:val="nil"/>
               <w:left w:val="nil"/>
@@ -4503,7 +4625,7 @@
         </w:tc>
         <w:tc>
           <w:tcPr>
-            <w:tcW w:w="8355" w:type="dxa"/>
+            <w:tcW w:w="8289" w:type="dxa"/>
             <w:tcBorders>
               <w:top w:val="nil"/>
               <w:left w:val="nil"/>
@@ -4581,7 +4703,7 @@
         </w:trPr>
         <w:tc>
           <w:tcPr>
-            <w:tcW w:w="2550" w:type="dxa"/>
+            <w:tcW w:w="2511" w:type="dxa"/>
             <w:tcBorders>
               <w:top w:val="nil"/>
               <w:left w:val="nil"/>
@@ -4626,7 +4748,7 @@
         </w:tc>
         <w:tc>
           <w:tcPr>
-            <w:tcW w:w="8355" w:type="dxa"/>
+            <w:tcW w:w="8289" w:type="dxa"/>
             <w:tcBorders>
               <w:top w:val="nil"/>
               <w:left w:val="nil"/>
@@ -4704,7 +4826,7 @@
         </w:trPr>
         <w:tc>
           <w:tcPr>
-            <w:tcW w:w="2550" w:type="dxa"/>
+            <w:tcW w:w="2511" w:type="dxa"/>
             <w:tcBorders>
               <w:top w:val="nil"/>
               <w:left w:val="nil"/>
@@ -4749,7 +4871,7 @@
         </w:tc>
         <w:tc>
           <w:tcPr>
-            <w:tcW w:w="8355" w:type="dxa"/>
+            <w:tcW w:w="8289" w:type="dxa"/>
             <w:tcBorders>
               <w:top w:val="nil"/>
               <w:left w:val="nil"/>
@@ -4963,7 +5085,7 @@
         </w:trPr>
         <w:tc>
           <w:tcPr>
-            <w:tcW w:w="2550" w:type="dxa"/>
+            <w:tcW w:w="2511" w:type="dxa"/>
             <w:tcBorders>
               <w:top w:val="nil"/>
               <w:left w:val="nil"/>
@@ -5008,7 +5130,7 @@
         </w:tc>
         <w:tc>
           <w:tcPr>
-            <w:tcW w:w="8355" w:type="dxa"/>
+            <w:tcW w:w="8289" w:type="dxa"/>
             <w:tcBorders>
               <w:top w:val="nil"/>
               <w:left w:val="nil"/>
@@ -5033,76 +5155,9 @@
                 <w:rFonts w:ascii="BC Sans" w:hAnsi="BC Sans"/>
                 <w:sz w:val="20"/>
                 <w:szCs w:val="20"/>
-              </w:rPr>
-              <w:t>{</w:t>
-            </w:r>
-            <w:proofErr w:type="spellStart"/>
-            <w:proofErr w:type="gramStart"/>
-            <w:r>
-              <w:rPr>
-                <w:rFonts w:ascii="BC Sans" w:hAnsi="BC Sans"/>
-                <w:sz w:val="20"/>
-                <w:szCs w:val="20"/>
-                <w:lang w:val="en-CA"/>
-              </w:rPr>
-              <w:t>d.outcome</w:t>
-            </w:r>
-            <w:proofErr w:type="gramEnd"/>
-            <w:r>
-              <w:rPr>
-                <w:rFonts w:ascii="BC Sans" w:hAnsi="BC Sans"/>
-                <w:sz w:val="20"/>
-                <w:szCs w:val="20"/>
-                <w:lang w:val="en-CA"/>
-              </w:rPr>
-              <w:t>.assessmentDetails.actions</w:t>
-            </w:r>
-            <w:proofErr w:type="spellEnd"/>
-            <w:r>
-              <w:rPr>
-                <w:rFonts w:ascii="BC Sans" w:hAnsi="BC Sans"/>
-                <w:sz w:val="20"/>
-                <w:szCs w:val="20"/>
-                <w:lang w:val="en-CA"/>
-              </w:rPr>
-              <w:t>[</w:t>
-            </w:r>
-            <w:proofErr w:type="spellStart"/>
-            <w:r>
-              <w:rPr>
-                <w:rFonts w:ascii="BC Sans" w:hAnsi="BC Sans"/>
-                <w:sz w:val="20"/>
-                <w:szCs w:val="20"/>
-                <w:lang w:val="en-CA"/>
-              </w:rPr>
-              <w:t>i</w:t>
-            </w:r>
-            <w:proofErr w:type="spellEnd"/>
-            <w:r>
-              <w:rPr>
-                <w:rFonts w:ascii="BC Sans" w:hAnsi="BC Sans"/>
-                <w:sz w:val="20"/>
-                <w:szCs w:val="20"/>
-                <w:lang w:val="en-CA"/>
-              </w:rPr>
-              <w:t>].actor</w:t>
-            </w:r>
-            <w:r>
-              <w:rPr>
-                <w:rFonts w:ascii="BC Sans" w:hAnsi="BC Sans"/>
-                <w:sz w:val="20"/>
-                <w:szCs w:val="20"/>
-              </w:rPr>
-              <w:t>}</w:t>
-            </w:r>
-            <w:r>
-              <w:rPr>
-                <w:rFonts w:ascii="BC Sans" w:hAnsi="BC Sans"/>
-                <w:sz w:val="20"/>
-                <w:szCs w:val="20"/>
-                <w:lang w:val="en-CA"/>
-              </w:rPr>
-              <w:t> </w:t>
+                <w:lang w:val="en-CA"/>
+              </w:rPr>
+              <w:t>Bacon</w:t>
             </w:r>
           </w:p>
         </w:tc>
@@ -5113,7 +5168,7 @@
         </w:trPr>
         <w:tc>
           <w:tcPr>
-            <w:tcW w:w="2550" w:type="dxa"/>
+            <w:tcW w:w="2511" w:type="dxa"/>
             <w:tcBorders>
               <w:top w:val="nil"/>
               <w:left w:val="nil"/>
@@ -5158,7 +5213,7 @@
         </w:tc>
         <w:tc>
           <w:tcPr>
-            <w:tcW w:w="8355" w:type="dxa"/>
+            <w:tcW w:w="8289" w:type="dxa"/>
             <w:tcBorders>
               <w:top w:val="nil"/>
               <w:left w:val="nil"/>
@@ -5184,84 +5239,15 @@
                 <w:sz w:val="20"/>
                 <w:szCs w:val="20"/>
               </w:rPr>
-              <w:t>{</w:t>
-            </w:r>
-            <w:proofErr w:type="spellStart"/>
-            <w:proofErr w:type="gramStart"/>
-            <w:r>
-              <w:rPr>
-                <w:rFonts w:ascii="BC Sans" w:hAnsi="BC Sans"/>
-                <w:sz w:val="20"/>
-                <w:szCs w:val="20"/>
-                <w:lang w:val="en-CA"/>
-              </w:rPr>
-              <w:t>d.outcome</w:t>
-            </w:r>
-            <w:proofErr w:type="gramEnd"/>
-            <w:r>
-              <w:rPr>
-                <w:rFonts w:ascii="BC Sans" w:hAnsi="BC Sans"/>
-                <w:sz w:val="20"/>
-                <w:szCs w:val="20"/>
-                <w:lang w:val="en-CA"/>
-              </w:rPr>
-              <w:t>.assessmentDetails.actions</w:t>
-            </w:r>
-            <w:proofErr w:type="spellEnd"/>
-            <w:r>
-              <w:rPr>
-                <w:rFonts w:ascii="BC Sans" w:hAnsi="BC Sans"/>
-                <w:sz w:val="20"/>
-                <w:szCs w:val="20"/>
-                <w:lang w:val="en-CA"/>
-              </w:rPr>
-              <w:t>[</w:t>
-            </w:r>
-            <w:proofErr w:type="spellStart"/>
-            <w:r>
-              <w:rPr>
-                <w:rFonts w:ascii="BC Sans" w:hAnsi="BC Sans"/>
-                <w:sz w:val="20"/>
-                <w:szCs w:val="20"/>
-                <w:lang w:val="en-CA"/>
-              </w:rPr>
-              <w:t>i</w:t>
-            </w:r>
-            <w:proofErr w:type="spellEnd"/>
-            <w:r>
-              <w:rPr>
-                <w:rFonts w:ascii="BC Sans" w:hAnsi="BC Sans"/>
-                <w:sz w:val="20"/>
-                <w:szCs w:val="20"/>
-                <w:lang w:val="en-CA"/>
-              </w:rPr>
-              <w:t>].date</w:t>
-            </w:r>
-            <w:r>
-              <w:rPr>
-                <w:rFonts w:ascii="BC Sans" w:hAnsi="BC Sans"/>
-                <w:sz w:val="20"/>
-                <w:szCs w:val="20"/>
-              </w:rPr>
-              <w:t>}</w:t>
-            </w:r>
-            <w:r>
-              <w:rPr>
-                <w:rFonts w:ascii="BC Sans" w:hAnsi="BC Sans"/>
-                <w:sz w:val="20"/>
-                <w:szCs w:val="20"/>
-                <w:lang w:val="en-CA"/>
-              </w:rPr>
-              <w:t> </w:t>
-            </w:r>
-            <w:r>
-              <w:rPr>
-                <w:rFonts w:ascii="BC Sans" w:hAnsi="BC Sans"/>
-                <w:sz w:val="20"/>
-                <w:szCs w:val="20"/>
-                <w:lang w:val="en-CA"/>
-              </w:rPr>
-              <w:t> </w:t>
+              <w:t>E</w:t>
+            </w:r>
+            <w:r>
+              <w:rPr>
+                <w:rFonts w:ascii="BC Sans" w:hAnsi="BC Sans"/>
+                <w:sz w:val="20"/>
+                <w:szCs w:val="20"/>
+              </w:rPr>
+              <w:t>ggs</w:t>
             </w:r>
           </w:p>
         </w:tc>
@@ -5274,9 +5260,37 @@
           <w:rFonts w:ascii="BC Sans" w:hAnsi="BC Sans"/>
           <w:sz w:val="20"/>
           <w:szCs w:val="20"/>
-          <w:lang w:val="en-CA"/>
         </w:rPr>
       </w:pPr>
+      <w:r>
+        <w:rPr>
+          <w:rFonts w:ascii="BC Sans" w:eastAsia="Times New Roman" w:hAnsi="BC Sans" w:cs="Times New Roman"/>
+          <w:color w:val="000000" w:themeColor="text1"/>
+          <w:sz w:val="20"/>
+          <w:szCs w:val="20"/>
+        </w:rPr>
+        <w:t>{</w:t>
+      </w:r>
+      <w:proofErr w:type="gramStart"/>
+      <w:r>
+        <w:rPr>
+          <w:rFonts w:ascii="BC Sans" w:eastAsia="Times New Roman" w:hAnsi="BC Sans" w:cs="Times New Roman"/>
+          <w:color w:val="000000" w:themeColor="text1"/>
+          <w:sz w:val="20"/>
+          <w:szCs w:val="20"/>
+        </w:rPr>
+        <w:t>d</w:t>
+      </w:r>
+      <w:r>
+        <w:rPr>
+          <w:rFonts w:ascii="BC Sans" w:eastAsia="Times New Roman" w:hAnsi="BC Sans" w:cs="Times New Roman"/>
+          <w:color w:val="000000" w:themeColor="text1"/>
+          <w:sz w:val="20"/>
+          <w:szCs w:val="20"/>
+        </w:rPr>
+        <w:t>.</w:t>
+      </w:r>
+      <w:proofErr w:type="spellStart"/>
       <w:r>
         <w:rPr>
           <w:rFonts w:ascii="BC Sans" w:hAnsi="BC Sans"/>
@@ -5284,12 +5298,225 @@
           <w:szCs w:val="20"/>
           <w:lang w:val="en-CA"/>
         </w:rPr>
-        <w:t> </w:t>
+        <w:t>outcome</w:t>
+      </w:r>
+      <w:proofErr w:type="gramEnd"/>
+      <w:r>
+        <w:rPr>
+          <w:rFonts w:ascii="BC Sans" w:hAnsi="BC Sans"/>
+          <w:sz w:val="20"/>
+          <w:szCs w:val="20"/>
+          <w:lang w:val="en-CA"/>
+        </w:rPr>
+        <w:t>.assessmentDetails</w:t>
+      </w:r>
+      <w:proofErr w:type="spellEnd"/>
+      <w:r>
+        <w:rPr>
+          <w:rFonts w:ascii="BC Sans" w:eastAsia="Times New Roman" w:hAnsi="BC Sans" w:cs="Times New Roman"/>
+          <w:color w:val="000000" w:themeColor="text1"/>
+          <w:sz w:val="20"/>
+          <w:szCs w:val="20"/>
+        </w:rPr>
+        <w:t>:</w:t>
+      </w:r>
+      <w:proofErr w:type="spellStart"/>
+      <w:r>
+        <w:rPr>
+          <w:rFonts w:ascii="BC Sans" w:eastAsia="Times New Roman" w:hAnsi="BC Sans" w:cs="Times New Roman"/>
+          <w:color w:val="000000" w:themeColor="text1"/>
+          <w:sz w:val="20"/>
+          <w:szCs w:val="20"/>
+        </w:rPr>
+        <w:t>if</w:t>
+      </w:r>
+      <w:r>
+        <w:rPr>
+          <w:rFonts w:ascii="BC Sans" w:eastAsia="Times New Roman" w:hAnsi="BC Sans" w:cs="Times New Roman"/>
+          <w:color w:val="000000" w:themeColor="text1"/>
+          <w:sz w:val="20"/>
+          <w:szCs w:val="20"/>
+        </w:rPr>
+        <w:t>N</w:t>
+      </w:r>
+      <w:r>
+        <w:rPr>
+          <w:rFonts w:ascii="BC Sans" w:eastAsia="Times New Roman" w:hAnsi="BC Sans" w:cs="Times New Roman"/>
+          <w:color w:val="000000" w:themeColor="text1"/>
+          <w:sz w:val="20"/>
+          <w:szCs w:val="20"/>
+        </w:rPr>
+        <w:t>EM</w:t>
+      </w:r>
+      <w:r>
+        <w:rPr>
+          <w:rFonts w:ascii="BC Sans" w:eastAsia="Times New Roman" w:hAnsi="BC Sans" w:cs="Times New Roman"/>
+          <w:color w:val="000000" w:themeColor="text1"/>
+          <w:sz w:val="20"/>
+          <w:szCs w:val="20"/>
+        </w:rPr>
+        <w:t>:show</w:t>
+      </w:r>
+      <w:r>
+        <w:rPr>
+          <w:rFonts w:ascii="BC Sans" w:eastAsia="Times New Roman" w:hAnsi="BC Sans" w:cs="Times New Roman"/>
+          <w:color w:val="000000" w:themeColor="text1"/>
+          <w:sz w:val="20"/>
+          <w:szCs w:val="20"/>
+        </w:rPr>
+        <w:t>End</w:t>
+      </w:r>
+      <w:proofErr w:type="spellEnd"/>
+      <w:r>
+        <w:rPr>
+          <w:rFonts w:ascii="BC Sans" w:eastAsia="Times New Roman" w:hAnsi="BC Sans" w:cs="Times New Roman"/>
+          <w:color w:val="000000" w:themeColor="text1"/>
+          <w:sz w:val="20"/>
+          <w:szCs w:val="20"/>
+        </w:rPr>
+        <w:t>}</w:t>
+      </w:r>
+    </w:p>
+    <w:p>
+      <w:pPr>
+        <w:spacing w:after="0"/>
+        <w:rPr>
+          <w:rFonts w:ascii="BC Sans" w:hAnsi="BC Sans"/>
+          <w:sz w:val="20"/>
+          <w:szCs w:val="20"/>
+        </w:rPr>
+      </w:pPr>
+      <w:r>
+        <w:rPr>
+          <w:rFonts w:ascii="BC Sans" w:eastAsia="Times New Roman" w:hAnsi="BC Sans" w:cs="Times New Roman"/>
+          <w:color w:val="000000" w:themeColor="text1"/>
+          <w:sz w:val="20"/>
+          <w:szCs w:val="20"/>
+        </w:rPr>
+        <w:t>{</w:t>
+      </w:r>
+      <w:proofErr w:type="gramStart"/>
+      <w:r>
+        <w:rPr>
+          <w:rFonts w:ascii="BC Sans" w:eastAsia="Times New Roman" w:hAnsi="BC Sans" w:cs="Times New Roman"/>
+          <w:color w:val="000000" w:themeColor="text1"/>
+          <w:sz w:val="20"/>
+          <w:szCs w:val="20"/>
+        </w:rPr>
+        <w:t>d</w:t>
+      </w:r>
+      <w:r>
+        <w:rPr>
+          <w:rFonts w:ascii="BC Sans" w:eastAsia="Times New Roman" w:hAnsi="BC Sans" w:cs="Times New Roman"/>
+          <w:color w:val="000000" w:themeColor="text1"/>
+          <w:sz w:val="20"/>
+          <w:szCs w:val="20"/>
+        </w:rPr>
+        <w:t>.</w:t>
+      </w:r>
+      <w:r>
+        <w:rPr>
+          <w:rFonts w:ascii="BC Sans" w:hAnsi="BC Sans"/>
+          <w:sz w:val="20"/>
+          <w:szCs w:val="20"/>
+          <w:lang w:val="en-CA"/>
+        </w:rPr>
+        <w:t>outcome</w:t>
+      </w:r>
+      <w:proofErr w:type="gramEnd"/>
+      <w:r>
+        <w:rPr>
+          <w:rFonts w:ascii="BC Sans" w:hAnsi="BC Sans"/>
+          <w:sz w:val="20"/>
+          <w:szCs w:val="20"/>
+          <w:lang w:val="en-CA"/>
+        </w:rPr>
+        <w:t>.</w:t>
+      </w:r>
+      <w:proofErr w:type="spellStart"/>
+      <w:r>
+        <w:rPr>
+          <w:rFonts w:ascii="BC Sans" w:hAnsi="BC Sans"/>
+          <w:sz w:val="20"/>
+          <w:szCs w:val="20"/>
+        </w:rPr>
+        <w:t>preventionDetails</w:t>
+      </w:r>
+      <w:r>
+        <w:rPr>
+          <w:rFonts w:ascii="BC Sans" w:hAnsi="BC Sans"/>
+          <w:sz w:val="20"/>
+          <w:szCs w:val="20"/>
+        </w:rPr>
+        <w:t>.</w:t>
+      </w:r>
+      <w:r>
+        <w:rPr>
+          <w:rFonts w:ascii="BC Sans" w:hAnsi="BC Sans"/>
+          <w:sz w:val="20"/>
+          <w:szCs w:val="20"/>
+        </w:rPr>
+        <w:t>actions</w:t>
+      </w:r>
+      <w:r>
+        <w:rPr>
+          <w:rFonts w:ascii="BC Sans" w:eastAsia="Times New Roman" w:hAnsi="BC Sans" w:cs="Times New Roman"/>
+          <w:color w:val="000000" w:themeColor="text1"/>
+          <w:sz w:val="20"/>
+          <w:szCs w:val="20"/>
+        </w:rPr>
+        <w:t>:if</w:t>
+      </w:r>
+      <w:r>
+        <w:rPr>
+          <w:rFonts w:ascii="BC Sans" w:eastAsia="Times New Roman" w:hAnsi="BC Sans" w:cs="Times New Roman"/>
+          <w:color w:val="000000" w:themeColor="text1"/>
+          <w:sz w:val="20"/>
+          <w:szCs w:val="20"/>
+        </w:rPr>
+        <w:t>N</w:t>
+      </w:r>
+      <w:r>
+        <w:rPr>
+          <w:rFonts w:ascii="BC Sans" w:eastAsia="Times New Roman" w:hAnsi="BC Sans" w:cs="Times New Roman"/>
+          <w:color w:val="000000" w:themeColor="text1"/>
+          <w:sz w:val="20"/>
+          <w:szCs w:val="20"/>
+        </w:rPr>
+        <w:t>EM:</w:t>
+      </w:r>
+      <w:r>
+        <w:rPr>
+          <w:rFonts w:ascii="BC Sans" w:eastAsia="Times New Roman" w:hAnsi="BC Sans" w:cs="Times New Roman"/>
+          <w:color w:val="000000" w:themeColor="text1"/>
+          <w:sz w:val="20"/>
+          <w:szCs w:val="20"/>
+        </w:rPr>
+        <w:t>show</w:t>
+      </w:r>
+      <w:r>
+        <w:rPr>
+          <w:rFonts w:ascii="BC Sans" w:eastAsia="Times New Roman" w:hAnsi="BC Sans" w:cs="Times New Roman"/>
+          <w:color w:val="000000" w:themeColor="text1"/>
+          <w:sz w:val="20"/>
+          <w:szCs w:val="20"/>
+        </w:rPr>
+        <w:t>Begin</w:t>
+      </w:r>
+      <w:proofErr w:type="spellEnd"/>
+      <w:r>
+        <w:rPr>
+          <w:rFonts w:ascii="BC Sans" w:eastAsia="Times New Roman" w:hAnsi="BC Sans" w:cs="Times New Roman"/>
+          <w:color w:val="000000" w:themeColor="text1"/>
+          <w:sz w:val="20"/>
+          <w:szCs w:val="20"/>
+        </w:rPr>
+        <w:t>}</w:t>
       </w:r>
     </w:p>
     <w:tbl>
       <w:tblPr>
-        <w:tblW w:w="0" w:type="dxa"/>
+        <w:tblW w:w="10800" w:type="dxa"/>
         <w:tblBorders>
           <w:top w:val="outset" w:sz="6" w:space="0" w:color="auto"/>
           <w:left w:val="outset" w:sz="6" w:space="0" w:color="auto"/>
@@ -5312,12 +5539,12 @@
         </w:trPr>
         <w:tc>
           <w:tcPr>
-            <w:tcW w:w="10905" w:type="dxa"/>
+            <w:tcW w:w="10800" w:type="dxa"/>
             <w:gridSpan w:val="2"/>
             <w:tcBorders>
               <w:top w:val="nil"/>
               <w:left w:val="nil"/>
-              <w:bottom w:val="single" w:sz="6" w:space="0" w:color="7F7F7F"/>
+              <w:bottom w:val="single" w:sz="4" w:space="0" w:color="auto"/>
               <w:right w:val="nil"/>
             </w:tcBorders>
             <w:shd w:val="clear" w:color="auto" w:fill="auto"/>
@@ -5366,7 +5593,287 @@
         </w:trPr>
         <w:tc>
           <w:tcPr>
-            <w:tcW w:w="2550" w:type="dxa"/>
+            <w:tcW w:w="2504" w:type="dxa"/>
+            <w:tcBorders>
+              <w:top w:val="single" w:sz="4" w:space="0" w:color="auto"/>
+              <w:left w:val="nil"/>
+              <w:bottom w:val="nil"/>
+              <w:right w:val="single" w:sz="6" w:space="0" w:color="7F7F7F"/>
+            </w:tcBorders>
+            <w:shd w:val="clear" w:color="auto" w:fill="F2F2F2"/>
+            <w:hideMark/>
+          </w:tcPr>
+          <w:p>
+            <w:pPr>
+              <w:spacing w:after="0"/>
+              <w:rPr>
+                <w:rFonts w:ascii="BC Sans" w:hAnsi="BC Sans"/>
+                <w:sz w:val="20"/>
+                <w:szCs w:val="20"/>
+                <w:lang w:val="en-CA"/>
+              </w:rPr>
+            </w:pPr>
+            <w:r>
+              <w:rPr>
+                <w:rFonts w:ascii="BC Sans" w:hAnsi="BC Sans"/>
+                <w:sz w:val="20"/>
+                <w:szCs w:val="20"/>
+                <w:lang w:val="en-CA"/>
+              </w:rPr>
+              <w:t>Actions</w:t>
+            </w:r>
+          </w:p>
+        </w:tc>
+        <w:tc>
+          <w:tcPr>
+            <w:tcW w:w="8296" w:type="dxa"/>
+            <w:tcBorders>
+              <w:top w:val="single" w:sz="4" w:space="0" w:color="auto"/>
+              <w:left w:val="nil"/>
+              <w:bottom w:val="nil"/>
+              <w:right w:val="nil"/>
+            </w:tcBorders>
+            <w:shd w:val="clear" w:color="auto" w:fill="F2F2F2"/>
+          </w:tcPr>
+          <w:p>
+            <w:pPr>
+              <w:numPr>
+                <w:ilvl w:val="0"/>
+                <w:numId w:val="3"/>
+              </w:numPr>
+              <w:spacing w:after="0"/>
+              <w:rPr>
+                <w:rFonts w:ascii="BC Sans" w:hAnsi="BC Sans"/>
+                <w:sz w:val="20"/>
+                <w:szCs w:val="20"/>
+              </w:rPr>
+            </w:pPr>
+            <w:r>
+              <w:rPr>
+                <w:rFonts w:ascii="BC Sans" w:hAnsi="BC Sans"/>
+                <w:sz w:val="20"/>
+                <w:szCs w:val="20"/>
+              </w:rPr>
+              <w:t>{</w:t>
+            </w:r>
+            <w:proofErr w:type="spellStart"/>
+            <w:proofErr w:type="gramStart"/>
+            <w:r>
+              <w:rPr>
+                <w:rFonts w:ascii="BC Sans" w:hAnsi="BC Sans"/>
+                <w:sz w:val="20"/>
+                <w:szCs w:val="20"/>
+              </w:rPr>
+              <w:t>d.outcome</w:t>
+            </w:r>
+            <w:proofErr w:type="gramEnd"/>
+            <w:r>
+              <w:rPr>
+                <w:rFonts w:ascii="BC Sans" w:hAnsi="BC Sans"/>
+                <w:sz w:val="20"/>
+                <w:szCs w:val="20"/>
+              </w:rPr>
+              <w:t>.preventionDetails.actions</w:t>
+            </w:r>
+            <w:proofErr w:type="spellEnd"/>
+            <w:r>
+              <w:rPr>
+                <w:rFonts w:ascii="BC Sans" w:hAnsi="BC Sans"/>
+                <w:sz w:val="20"/>
+                <w:szCs w:val="20"/>
+              </w:rPr>
+              <w:t>[</w:t>
+            </w:r>
+            <w:proofErr w:type="spellStart"/>
+            <w:r>
+              <w:rPr>
+                <w:rFonts w:ascii="BC Sans" w:hAnsi="BC Sans"/>
+                <w:sz w:val="20"/>
+                <w:szCs w:val="20"/>
+              </w:rPr>
+              <w:t>i</w:t>
+            </w:r>
+            <w:proofErr w:type="spellEnd"/>
+            <w:r>
+              <w:rPr>
+                <w:rFonts w:ascii="BC Sans" w:hAnsi="BC Sans"/>
+                <w:sz w:val="20"/>
+                <w:szCs w:val="20"/>
+              </w:rPr>
+              <w:t>].</w:t>
+            </w:r>
+            <w:proofErr w:type="spellStart"/>
+            <w:r>
+              <w:rPr>
+                <w:rFonts w:ascii="BC Sans" w:hAnsi="BC Sans"/>
+                <w:sz w:val="20"/>
+                <w:szCs w:val="20"/>
+              </w:rPr>
+              <w:t>shortDescription</w:t>
+            </w:r>
+            <w:proofErr w:type="spellEnd"/>
+            <w:r>
+              <w:rPr>
+                <w:rFonts w:ascii="BC Sans" w:hAnsi="BC Sans"/>
+                <w:sz w:val="20"/>
+                <w:szCs w:val="20"/>
+              </w:rPr>
+              <w:t>}</w:t>
+            </w:r>
+          </w:p>
+          <w:p>
+            <w:pPr>
+              <w:numPr>
+                <w:ilvl w:val="0"/>
+                <w:numId w:val="3"/>
+              </w:numPr>
+              <w:spacing w:after="0"/>
+              <w:rPr>
+                <w:rFonts w:ascii="BC Sans" w:hAnsi="BC Sans"/>
+                <w:sz w:val="20"/>
+                <w:szCs w:val="20"/>
+              </w:rPr>
+            </w:pPr>
+            <w:r>
+              <w:rPr>
+                <w:rFonts w:ascii="BC Sans" w:hAnsi="BC Sans"/>
+                <w:sz w:val="20"/>
+                <w:szCs w:val="20"/>
+              </w:rPr>
+              <w:t>{</w:t>
+            </w:r>
+            <w:proofErr w:type="spellStart"/>
+            <w:proofErr w:type="gramStart"/>
+            <w:r>
+              <w:rPr>
+                <w:rFonts w:ascii="BC Sans" w:hAnsi="BC Sans"/>
+                <w:sz w:val="20"/>
+                <w:szCs w:val="20"/>
+              </w:rPr>
+              <w:t>d.outcome</w:t>
+            </w:r>
+            <w:proofErr w:type="gramEnd"/>
+            <w:r>
+              <w:rPr>
+                <w:rFonts w:ascii="BC Sans" w:hAnsi="BC Sans"/>
+                <w:sz w:val="20"/>
+                <w:szCs w:val="20"/>
+              </w:rPr>
+              <w:t>.preventionDetails.actions</w:t>
+            </w:r>
+            <w:proofErr w:type="spellEnd"/>
+            <w:r>
+              <w:rPr>
+                <w:rFonts w:ascii="BC Sans" w:hAnsi="BC Sans"/>
+                <w:sz w:val="20"/>
+                <w:szCs w:val="20"/>
+              </w:rPr>
+              <w:t>[i+1].</w:t>
+            </w:r>
+            <w:proofErr w:type="spellStart"/>
+            <w:r>
+              <w:rPr>
+                <w:rFonts w:ascii="BC Sans" w:hAnsi="BC Sans"/>
+                <w:sz w:val="20"/>
+                <w:szCs w:val="20"/>
+              </w:rPr>
+              <w:t>shortDescription</w:t>
+            </w:r>
+            <w:proofErr w:type="spellEnd"/>
+            <w:r>
+              <w:rPr>
+                <w:rFonts w:ascii="BC Sans" w:hAnsi="BC Sans"/>
+                <w:sz w:val="20"/>
+                <w:szCs w:val="20"/>
+              </w:rPr>
+              <w:t>}</w:t>
+            </w:r>
+          </w:p>
+        </w:tc>
+      </w:tr>
+      <w:tr>
+        <w:trPr>
+          <w:trHeight w:val="300"/>
+        </w:trPr>
+        <w:tc>
+          <w:tcPr>
+            <w:tcW w:w="2504" w:type="dxa"/>
+            <w:tcBorders>
+              <w:top w:val="nil"/>
+              <w:left w:val="nil"/>
+              <w:bottom w:val="nil"/>
+              <w:right w:val="single" w:sz="6" w:space="0" w:color="7F7F7F"/>
+            </w:tcBorders>
+            <w:shd w:val="clear" w:color="auto" w:fill="auto"/>
+          </w:tcPr>
+          <w:p>
+            <w:pPr>
+              <w:spacing w:after="0"/>
+              <w:rPr>
+                <w:rFonts w:ascii="BC Sans" w:hAnsi="BC Sans"/>
+                <w:sz w:val="20"/>
+                <w:szCs w:val="20"/>
+              </w:rPr>
+            </w:pPr>
+            <w:r>
+              <w:rPr>
+                <w:rFonts w:ascii="BC Sans" w:hAnsi="BC Sans"/>
+                <w:sz w:val="20"/>
+                <w:szCs w:val="20"/>
+              </w:rPr>
+              <w:t>Officer</w:t>
+            </w:r>
+            <w:r>
+              <w:rPr>
+                <w:rFonts w:ascii="BC Sans" w:hAnsi="BC Sans"/>
+                <w:b/>
+                <w:bCs/>
+                <w:sz w:val="20"/>
+                <w:szCs w:val="20"/>
+                <w:lang w:val="en-CA"/>
+              </w:rPr>
+              <w:t> </w:t>
+            </w:r>
+          </w:p>
+        </w:tc>
+        <w:tc>
+          <w:tcPr>
+            <w:tcW w:w="8296" w:type="dxa"/>
+            <w:tcBorders>
+              <w:top w:val="nil"/>
+              <w:left w:val="nil"/>
+              <w:bottom w:val="nil"/>
+              <w:right w:val="nil"/>
+            </w:tcBorders>
+            <w:shd w:val="clear" w:color="auto" w:fill="auto"/>
+          </w:tcPr>
+          <w:p>
+            <w:pPr>
+              <w:spacing w:after="0"/>
+              <w:rPr>
+                <w:rFonts w:ascii="BC Sans" w:hAnsi="BC Sans"/>
+                <w:sz w:val="20"/>
+                <w:szCs w:val="20"/>
+              </w:rPr>
+            </w:pPr>
+            <w:r>
+              <w:rPr>
+                <w:rFonts w:ascii="BC Sans" w:hAnsi="BC Sans"/>
+                <w:sz w:val="20"/>
+                <w:szCs w:val="20"/>
+              </w:rPr>
+              <w:t>Bacon</w:t>
+            </w:r>
+          </w:p>
+        </w:tc>
+      </w:tr>
+      <w:tr>
+        <w:trPr>
+          <w:trHeight w:val="300"/>
+        </w:trPr>
+        <w:tc>
+          <w:tcPr>
+            <w:tcW w:w="2504" w:type="dxa"/>
             <w:tcBorders>
               <w:top w:val="nil"/>
               <w:left w:val="nil"/>
@@ -5394,7 +5901,7 @@
                 <w:sz w:val="20"/>
                 <w:szCs w:val="20"/>
               </w:rPr>
-              <w:t>Actions</w:t>
+              <w:t>Date</w:t>
             </w:r>
             <w:r>
               <w:rPr>
@@ -5411,395 +5918,7 @@
         </w:tc>
         <w:tc>
           <w:tcPr>
-            <w:tcW w:w="8355" w:type="dxa"/>
-            <w:tcBorders>
-              <w:top w:val="nil"/>
-              <w:left w:val="nil"/>
-              <w:bottom w:val="nil"/>
-              <w:right w:val="nil"/>
-            </w:tcBorders>
-            <w:shd w:val="clear" w:color="auto" w:fill="F2F2F2"/>
-            <w:hideMark/>
-          </w:tcPr>
-          <w:p>
-            <w:pPr>
-              <w:numPr>
-                <w:ilvl w:val="0"/>
-                <w:numId w:val="4"/>
-              </w:numPr>
-              <w:spacing w:after="0"/>
-              <w:rPr>
-                <w:rFonts w:ascii="BC Sans" w:hAnsi="BC Sans"/>
-                <w:sz w:val="20"/>
-                <w:szCs w:val="20"/>
-                <w:lang w:val="en-CA"/>
-              </w:rPr>
-            </w:pPr>
-            <w:r>
-              <w:rPr>
-                <w:rFonts w:ascii="BC Sans" w:hAnsi="BC Sans"/>
-                <w:sz w:val="20"/>
-                <w:szCs w:val="20"/>
-              </w:rPr>
-              <w:t>{</w:t>
-            </w:r>
-            <w:proofErr w:type="spellStart"/>
-            <w:proofErr w:type="gramStart"/>
-            <w:r>
-              <w:rPr>
-                <w:rFonts w:ascii="BC Sans" w:hAnsi="BC Sans"/>
-                <w:sz w:val="20"/>
-                <w:szCs w:val="20"/>
-                <w:lang w:val="en-CA"/>
-              </w:rPr>
-              <w:t>d.outcome</w:t>
-            </w:r>
-            <w:proofErr w:type="gramEnd"/>
-            <w:r>
-              <w:rPr>
-                <w:rFonts w:ascii="BC Sans" w:hAnsi="BC Sans"/>
-                <w:sz w:val="20"/>
-                <w:szCs w:val="20"/>
-                <w:lang w:val="en-CA"/>
-              </w:rPr>
-              <w:t>.preventionDetails.actions</w:t>
-            </w:r>
-            <w:proofErr w:type="spellEnd"/>
-            <w:r>
-              <w:rPr>
-                <w:rFonts w:ascii="BC Sans" w:hAnsi="BC Sans"/>
-                <w:sz w:val="20"/>
-                <w:szCs w:val="20"/>
-                <w:lang w:val="en-CA"/>
-              </w:rPr>
-              <w:t>[</w:t>
-            </w:r>
-            <w:proofErr w:type="spellStart"/>
-            <w:r>
-              <w:rPr>
-                <w:rFonts w:ascii="BC Sans" w:hAnsi="BC Sans"/>
-                <w:sz w:val="20"/>
-                <w:szCs w:val="20"/>
-                <w:lang w:val="en-CA"/>
-              </w:rPr>
-              <w:t>i</w:t>
-            </w:r>
-            <w:proofErr w:type="spellEnd"/>
-            <w:r>
-              <w:rPr>
-                <w:rFonts w:ascii="BC Sans" w:hAnsi="BC Sans"/>
-                <w:sz w:val="20"/>
-                <w:szCs w:val="20"/>
-                <w:lang w:val="en-CA"/>
-              </w:rPr>
-              <w:t>].</w:t>
-            </w:r>
-            <w:proofErr w:type="spellStart"/>
-            <w:r>
-              <w:rPr>
-                <w:rFonts w:ascii="BC Sans" w:hAnsi="BC Sans"/>
-                <w:sz w:val="20"/>
-                <w:szCs w:val="20"/>
-                <w:lang w:val="en-CA"/>
-              </w:rPr>
-              <w:t>shortDescription</w:t>
-            </w:r>
-            <w:proofErr w:type="spellEnd"/>
-            <w:r>
-              <w:rPr>
-                <w:rFonts w:ascii="BC Sans" w:hAnsi="BC Sans"/>
-                <w:sz w:val="20"/>
-                <w:szCs w:val="20"/>
-              </w:rPr>
-              <w:t>}</w:t>
-            </w:r>
-            <w:r>
-              <w:rPr>
-                <w:rFonts w:ascii="BC Sans" w:hAnsi="BC Sans"/>
-                <w:sz w:val="20"/>
-                <w:szCs w:val="20"/>
-                <w:lang w:val="en-CA"/>
-              </w:rPr>
-              <w:t>  </w:t>
-            </w:r>
-          </w:p>
-          <w:p>
-            <w:pPr>
-              <w:numPr>
-                <w:ilvl w:val="0"/>
-                <w:numId w:val="4"/>
-              </w:numPr>
-              <w:spacing w:after="0"/>
-              <w:rPr>
-                <w:rFonts w:ascii="BC Sans" w:hAnsi="BC Sans"/>
-                <w:sz w:val="20"/>
-                <w:szCs w:val="20"/>
-                <w:lang w:val="en-CA"/>
-              </w:rPr>
-            </w:pPr>
-            <w:r>
-              <w:rPr>
-                <w:rFonts w:ascii="BC Sans" w:hAnsi="BC Sans"/>
-                <w:sz w:val="20"/>
-                <w:szCs w:val="20"/>
-              </w:rPr>
-              <w:t>{</w:t>
-            </w:r>
-            <w:proofErr w:type="spellStart"/>
-            <w:proofErr w:type="gramStart"/>
-            <w:r>
-              <w:rPr>
-                <w:rFonts w:ascii="BC Sans" w:hAnsi="BC Sans"/>
-                <w:sz w:val="20"/>
-                <w:szCs w:val="20"/>
-                <w:lang w:val="en-CA"/>
-              </w:rPr>
-              <w:t>d.outcome</w:t>
-            </w:r>
-            <w:proofErr w:type="gramEnd"/>
-            <w:r>
-              <w:rPr>
-                <w:rFonts w:ascii="BC Sans" w:hAnsi="BC Sans"/>
-                <w:sz w:val="20"/>
-                <w:szCs w:val="20"/>
-                <w:lang w:val="en-CA"/>
-              </w:rPr>
-              <w:t>.preventionDetails.actions</w:t>
-            </w:r>
-            <w:proofErr w:type="spellEnd"/>
-            <w:r>
-              <w:rPr>
-                <w:rFonts w:ascii="BC Sans" w:hAnsi="BC Sans"/>
-                <w:sz w:val="20"/>
-                <w:szCs w:val="20"/>
-                <w:lang w:val="en-CA"/>
-              </w:rPr>
-              <w:t>[i+1].</w:t>
-            </w:r>
-            <w:proofErr w:type="spellStart"/>
-            <w:r>
-              <w:rPr>
-                <w:rFonts w:ascii="BC Sans" w:hAnsi="BC Sans"/>
-                <w:sz w:val="20"/>
-                <w:szCs w:val="20"/>
-                <w:lang w:val="en-CA"/>
-              </w:rPr>
-              <w:t>shortDescription</w:t>
-            </w:r>
-            <w:proofErr w:type="spellEnd"/>
-            <w:r>
-              <w:rPr>
-                <w:rFonts w:ascii="BC Sans" w:hAnsi="BC Sans"/>
-                <w:sz w:val="20"/>
-                <w:szCs w:val="20"/>
-              </w:rPr>
-              <w:t>}</w:t>
-            </w:r>
-          </w:p>
-        </w:tc>
-      </w:tr>
-      <w:tr>
-        <w:trPr>
-          <w:trHeight w:val="300"/>
-        </w:trPr>
-        <w:tc>
-          <w:tcPr>
-            <w:tcW w:w="2550" w:type="dxa"/>
-            <w:tcBorders>
-              <w:top w:val="nil"/>
-              <w:left w:val="nil"/>
-              <w:bottom w:val="nil"/>
-              <w:right w:val="single" w:sz="6" w:space="0" w:color="7F7F7F"/>
-            </w:tcBorders>
-            <w:shd w:val="clear" w:color="auto" w:fill="auto"/>
-            <w:hideMark/>
-          </w:tcPr>
-          <w:p>
-            <w:pPr>
-              <w:spacing w:after="0"/>
-              <w:rPr>
-                <w:rFonts w:ascii="BC Sans" w:hAnsi="BC Sans"/>
-                <w:b/>
-                <w:bCs/>
-                <w:sz w:val="20"/>
-                <w:szCs w:val="20"/>
-                <w:lang w:val="en-CA"/>
-              </w:rPr>
-            </w:pPr>
-            <w:r>
-              <w:rPr>
-                <w:rFonts w:ascii="BC Sans" w:hAnsi="BC Sans"/>
-                <w:sz w:val="20"/>
-                <w:szCs w:val="20"/>
-              </w:rPr>
-              <w:t>Officer</w:t>
-            </w:r>
-            <w:r>
-              <w:rPr>
-                <w:rFonts w:ascii="BC Sans" w:hAnsi="BC Sans"/>
-                <w:b/>
-                <w:bCs/>
-                <w:sz w:val="20"/>
-                <w:szCs w:val="20"/>
-                <w:lang w:val="en-CA"/>
-              </w:rPr>
-              <w:t> </w:t>
-            </w:r>
-          </w:p>
-        </w:tc>
-        <w:tc>
-          <w:tcPr>
-            <w:tcW w:w="8355" w:type="dxa"/>
-            <w:tcBorders>
-              <w:top w:val="nil"/>
-              <w:left w:val="nil"/>
-              <w:bottom w:val="nil"/>
-              <w:right w:val="nil"/>
-            </w:tcBorders>
-            <w:shd w:val="clear" w:color="auto" w:fill="auto"/>
-            <w:hideMark/>
-          </w:tcPr>
-          <w:p>
-            <w:pPr>
-              <w:spacing w:after="0"/>
-              <w:rPr>
-                <w:rFonts w:ascii="BC Sans" w:hAnsi="BC Sans"/>
-                <w:sz w:val="20"/>
-                <w:szCs w:val="20"/>
-                <w:lang w:val="en-CA"/>
-              </w:rPr>
-            </w:pPr>
-            <w:r>
-              <w:rPr>
-                <w:rFonts w:ascii="BC Sans" w:hAnsi="BC Sans"/>
-                <w:sz w:val="20"/>
-                <w:szCs w:val="20"/>
-              </w:rPr>
-              <w:t>{</w:t>
-            </w:r>
-            <w:proofErr w:type="spellStart"/>
-            <w:proofErr w:type="gramStart"/>
-            <w:r>
-              <w:rPr>
-                <w:rFonts w:ascii="BC Sans" w:hAnsi="BC Sans"/>
-                <w:sz w:val="20"/>
-                <w:szCs w:val="20"/>
-                <w:lang w:val="en-CA"/>
-              </w:rPr>
-              <w:t>d.outcome</w:t>
-            </w:r>
-            <w:proofErr w:type="gramEnd"/>
-            <w:r>
-              <w:rPr>
-                <w:rFonts w:ascii="BC Sans" w:hAnsi="BC Sans"/>
-                <w:sz w:val="20"/>
-                <w:szCs w:val="20"/>
-                <w:lang w:val="en-CA"/>
-              </w:rPr>
-              <w:t>.preventionDetails.actions</w:t>
-            </w:r>
-            <w:proofErr w:type="spellEnd"/>
-            <w:r>
-              <w:rPr>
-                <w:rFonts w:ascii="BC Sans" w:hAnsi="BC Sans"/>
-                <w:sz w:val="20"/>
-                <w:szCs w:val="20"/>
-                <w:lang w:val="en-CA"/>
-              </w:rPr>
-              <w:t>[</w:t>
-            </w:r>
-            <w:proofErr w:type="spellStart"/>
-            <w:r>
-              <w:rPr>
-                <w:rFonts w:ascii="BC Sans" w:hAnsi="BC Sans"/>
-                <w:sz w:val="20"/>
-                <w:szCs w:val="20"/>
-                <w:lang w:val="en-CA"/>
-              </w:rPr>
-              <w:t>i</w:t>
-            </w:r>
-            <w:proofErr w:type="spellEnd"/>
-            <w:r>
-              <w:rPr>
-                <w:rFonts w:ascii="BC Sans" w:hAnsi="BC Sans"/>
-                <w:sz w:val="20"/>
-                <w:szCs w:val="20"/>
-                <w:lang w:val="en-CA"/>
-              </w:rPr>
-              <w:t>].actor</w:t>
-            </w:r>
-            <w:r>
-              <w:rPr>
-                <w:rFonts w:ascii="BC Sans" w:hAnsi="BC Sans"/>
-                <w:sz w:val="20"/>
-                <w:szCs w:val="20"/>
-              </w:rPr>
-              <w:t>}</w:t>
-            </w:r>
-            <w:r>
-              <w:rPr>
-                <w:rFonts w:ascii="BC Sans" w:hAnsi="BC Sans"/>
-                <w:sz w:val="20"/>
-                <w:szCs w:val="20"/>
-                <w:lang w:val="en-CA"/>
-              </w:rPr>
-              <w:t> </w:t>
-            </w:r>
-          </w:p>
-        </w:tc>
-      </w:tr>
-      <w:tr>
-        <w:trPr>
-          <w:trHeight w:val="300"/>
-        </w:trPr>
-        <w:tc>
-          <w:tcPr>
-            <w:tcW w:w="2550" w:type="dxa"/>
-            <w:tcBorders>
-              <w:top w:val="nil"/>
-              <w:left w:val="nil"/>
-              <w:bottom w:val="nil"/>
-              <w:right w:val="single" w:sz="6" w:space="0" w:color="7F7F7F"/>
-            </w:tcBorders>
-            <w:shd w:val="clear" w:color="auto" w:fill="F2F2F2"/>
-            <w:hideMark/>
-          </w:tcPr>
-          <w:p>
-            <w:pPr>
-              <w:spacing w:after="0"/>
-              <w:rPr>
-                <w:rFonts w:ascii="BC Sans" w:hAnsi="BC Sans"/>
-                <w:b/>
-                <w:bCs/>
-                <w:sz w:val="20"/>
-                <w:szCs w:val="20"/>
-                <w:lang w:val="en-CA"/>
-              </w:rPr>
-            </w:pPr>
-            <w:r>
-              <w:rPr>
-                <w:rFonts w:ascii="BC Sans" w:hAnsi="BC Sans"/>
-                <w:sz w:val="20"/>
-                <w:szCs w:val="20"/>
-              </w:rPr>
-              <w:t>Date</w:t>
-            </w:r>
-            <w:r>
-              <w:rPr>
-                <w:rFonts w:ascii="BC Sans" w:hAnsi="BC Sans"/>
-                <w:b/>
-                <w:bCs/>
-                <w:sz w:val="20"/>
-                <w:szCs w:val="20"/>
-                <w:lang w:val="en-CA"/>
-              </w:rPr>
-              <w:t> </w:t>
-            </w:r>
-          </w:p>
-        </w:tc>
-        <w:tc>
-          <w:tcPr>
-            <w:tcW w:w="8355" w:type="dxa"/>
+            <w:tcW w:w="8296" w:type="dxa"/>
             <w:tcBorders>
               <w:top w:val="nil"/>
               <w:left w:val="nil"/>
@@ -5825,84 +5944,7 @@
                 <w:sz w:val="20"/>
                 <w:szCs w:val="20"/>
               </w:rPr>
-              <w:t>{</w:t>
-            </w:r>
-            <w:proofErr w:type="spellStart"/>
-            <w:proofErr w:type="gramStart"/>
-            <w:r>
-              <w:rPr>
-                <w:rFonts w:ascii="BC Sans" w:hAnsi="BC Sans"/>
-                <w:sz w:val="20"/>
-                <w:szCs w:val="20"/>
-                <w:lang w:val="en-CA"/>
-              </w:rPr>
-              <w:t>d.outcome</w:t>
-            </w:r>
-            <w:proofErr w:type="gramEnd"/>
-            <w:r>
-              <w:rPr>
-                <w:rFonts w:ascii="BC Sans" w:hAnsi="BC Sans"/>
-                <w:sz w:val="20"/>
-                <w:szCs w:val="20"/>
-                <w:lang w:val="en-CA"/>
-              </w:rPr>
-              <w:t>.preventionDetails.actions</w:t>
-            </w:r>
-            <w:proofErr w:type="spellEnd"/>
-            <w:r>
-              <w:rPr>
-                <w:rFonts w:ascii="BC Sans" w:hAnsi="BC Sans"/>
-                <w:sz w:val="20"/>
-                <w:szCs w:val="20"/>
-                <w:lang w:val="en-CA"/>
-              </w:rPr>
-              <w:t>[</w:t>
-            </w:r>
-            <w:proofErr w:type="spellStart"/>
-            <w:r>
-              <w:rPr>
-                <w:rFonts w:ascii="BC Sans" w:hAnsi="BC Sans"/>
-                <w:sz w:val="20"/>
-                <w:szCs w:val="20"/>
-                <w:lang w:val="en-CA"/>
-              </w:rPr>
-              <w:t>i</w:t>
-            </w:r>
-            <w:proofErr w:type="spellEnd"/>
-            <w:r>
-              <w:rPr>
-                <w:rFonts w:ascii="BC Sans" w:hAnsi="BC Sans"/>
-                <w:sz w:val="20"/>
-                <w:szCs w:val="20"/>
-                <w:lang w:val="en-CA"/>
-              </w:rPr>
-              <w:t>].date</w:t>
-            </w:r>
-            <w:r>
-              <w:rPr>
-                <w:rFonts w:ascii="BC Sans" w:hAnsi="BC Sans"/>
-                <w:sz w:val="20"/>
-                <w:szCs w:val="20"/>
-              </w:rPr>
-              <w:t>}</w:t>
-            </w:r>
-            <w:r>
-              <w:rPr>
-                <w:rFonts w:ascii="BC Sans" w:hAnsi="BC Sans"/>
-                <w:sz w:val="20"/>
-                <w:szCs w:val="20"/>
-                <w:lang w:val="en-CA"/>
-              </w:rPr>
-              <w:t> </w:t>
-            </w:r>
-            <w:r>
-              <w:rPr>
-                <w:rFonts w:ascii="BC Sans" w:hAnsi="BC Sans"/>
-                <w:sz w:val="20"/>
-                <w:szCs w:val="20"/>
-                <w:lang w:val="en-CA"/>
-              </w:rPr>
-              <w:t> </w:t>
+              <w:t>eggs</w:t>
             </w:r>
           </w:p>
         </w:tc>
@@ -5915,9 +5957,36 @@
           <w:rFonts w:ascii="BC Sans" w:hAnsi="BC Sans"/>
           <w:sz w:val="20"/>
           <w:szCs w:val="20"/>
-          <w:lang w:val="en-CA"/>
         </w:rPr>
       </w:pPr>
+      <w:r>
+        <w:rPr>
+          <w:rFonts w:ascii="BC Sans" w:eastAsia="Times New Roman" w:hAnsi="BC Sans" w:cs="Times New Roman"/>
+          <w:color w:val="000000" w:themeColor="text1"/>
+          <w:sz w:val="20"/>
+          <w:szCs w:val="20"/>
+        </w:rPr>
+        <w:t>{</w:t>
+      </w:r>
+      <w:proofErr w:type="gramStart"/>
+      <w:r>
+        <w:rPr>
+          <w:rFonts w:ascii="BC Sans" w:eastAsia="Times New Roman" w:hAnsi="BC Sans" w:cs="Times New Roman"/>
+          <w:color w:val="000000" w:themeColor="text1"/>
+          <w:sz w:val="20"/>
+          <w:szCs w:val="20"/>
+        </w:rPr>
+        <w:t>d</w:t>
+      </w:r>
+      <w:r>
+        <w:rPr>
+          <w:rFonts w:ascii="BC Sans" w:eastAsia="Times New Roman" w:hAnsi="BC Sans" w:cs="Times New Roman"/>
+          <w:color w:val="000000" w:themeColor="text1"/>
+          <w:sz w:val="20"/>
+          <w:szCs w:val="20"/>
+        </w:rPr>
+        <w:t>.</w:t>
+      </w:r>
       <w:r>
         <w:rPr>
           <w:rFonts w:ascii="BC Sans" w:hAnsi="BC Sans"/>
@@ -5925,12 +5994,75 @@
           <w:szCs w:val="20"/>
           <w:lang w:val="en-CA"/>
         </w:rPr>
-        <w:t> </w:t>
+        <w:t>outcome</w:t>
+      </w:r>
+      <w:proofErr w:type="gramEnd"/>
+      <w:r>
+        <w:rPr>
+          <w:rFonts w:ascii="BC Sans" w:hAnsi="BC Sans"/>
+          <w:sz w:val="20"/>
+          <w:szCs w:val="20"/>
+          <w:lang w:val="en-CA"/>
+        </w:rPr>
+        <w:t>.</w:t>
+      </w:r>
+      <w:proofErr w:type="spellStart"/>
+      <w:r>
+        <w:rPr>
+          <w:rFonts w:ascii="BC Sans" w:hAnsi="BC Sans"/>
+          <w:sz w:val="20"/>
+          <w:szCs w:val="20"/>
+        </w:rPr>
+        <w:t>preventionDetails</w:t>
+      </w:r>
+      <w:r>
+        <w:rPr>
+          <w:rFonts w:ascii="BC Sans" w:hAnsi="BC Sans"/>
+          <w:sz w:val="20"/>
+          <w:szCs w:val="20"/>
+        </w:rPr>
+        <w:t>.</w:t>
+      </w:r>
+      <w:r>
+        <w:rPr>
+          <w:rFonts w:ascii="BC Sans" w:hAnsi="BC Sans"/>
+          <w:sz w:val="20"/>
+          <w:szCs w:val="20"/>
+        </w:rPr>
+        <w:t>actions</w:t>
+      </w:r>
+      <w:r>
+        <w:rPr>
+          <w:rFonts w:ascii="BC Sans" w:eastAsia="Times New Roman" w:hAnsi="BC Sans" w:cs="Times New Roman"/>
+          <w:color w:val="000000" w:themeColor="text1"/>
+          <w:sz w:val="20"/>
+          <w:szCs w:val="20"/>
+        </w:rPr>
+        <w:t>:</w:t>
+      </w:r>
+      <w:r>
+        <w:rPr>
+          <w:rFonts w:ascii="BC Sans" w:eastAsia="Times New Roman" w:hAnsi="BC Sans" w:cs="Times New Roman"/>
+          <w:color w:val="000000" w:themeColor="text1"/>
+          <w:sz w:val="20"/>
+          <w:szCs w:val="20"/>
+        </w:rPr>
+        <w:t>showEnd</w:t>
+      </w:r>
+      <w:proofErr w:type="spellEnd"/>
+      <w:r>
+        <w:rPr>
+          <w:rFonts w:ascii="BC Sans" w:eastAsia="Times New Roman" w:hAnsi="BC Sans" w:cs="Times New Roman"/>
+          <w:color w:val="000000" w:themeColor="text1"/>
+          <w:sz w:val="20"/>
+          <w:szCs w:val="20"/>
+        </w:rPr>
+        <w:t>}</w:t>
       </w:r>
     </w:p>
     <w:tbl>
       <w:tblPr>
-        <w:tblW w:w="0" w:type="dxa"/>
+        <w:tblW w:w="10800" w:type="dxa"/>
         <w:tblBorders>
           <w:top w:val="outset" w:sz="6" w:space="0" w:color="auto"/>
           <w:left w:val="outset" w:sz="6" w:space="0" w:color="auto"/>
@@ -5953,7 +6085,7 @@
         </w:trPr>
         <w:tc>
           <w:tcPr>
-            <w:tcW w:w="10905" w:type="dxa"/>
+            <w:tcW w:w="10800" w:type="dxa"/>
             <w:gridSpan w:val="2"/>
             <w:tcBorders>
               <w:top w:val="nil"/>
@@ -6083,7 +6215,7 @@
         </w:trPr>
         <w:tc>
           <w:tcPr>
-            <w:tcW w:w="2550" w:type="dxa"/>
+            <w:tcW w:w="2521" w:type="dxa"/>
             <w:tcBorders>
               <w:top w:val="nil"/>
               <w:left w:val="nil"/>
@@ -6128,7 +6260,7 @@
         </w:tc>
         <w:tc>
           <w:tcPr>
-            <w:tcW w:w="8355" w:type="dxa"/>
+            <w:tcW w:w="8279" w:type="dxa"/>
             <w:tcBorders>
               <w:top w:val="nil"/>
               <w:left w:val="nil"/>
@@ -6246,7 +6378,7 @@
         </w:trPr>
         <w:tc>
           <w:tcPr>
-            <w:tcW w:w="2550" w:type="dxa"/>
+            <w:tcW w:w="2521" w:type="dxa"/>
             <w:tcBorders>
               <w:top w:val="nil"/>
               <w:left w:val="nil"/>
@@ -6291,7 +6423,7 @@
         </w:tc>
         <w:tc>
           <w:tcPr>
-            <w:tcW w:w="8355" w:type="dxa"/>
+            <w:tcW w:w="8279" w:type="dxa"/>
             <w:tcBorders>
               <w:top w:val="nil"/>
               <w:left w:val="nil"/>
@@ -6399,7 +6531,7 @@
         </w:trPr>
         <w:tc>
           <w:tcPr>
-            <w:tcW w:w="2550" w:type="dxa"/>
+            <w:tcW w:w="2521" w:type="dxa"/>
             <w:tcBorders>
               <w:top w:val="nil"/>
               <w:left w:val="nil"/>
@@ -6444,7 +6576,7 @@
         </w:tc>
         <w:tc>
           <w:tcPr>
-            <w:tcW w:w="8355" w:type="dxa"/>
+            <w:tcW w:w="8279" w:type="dxa"/>
             <w:tcBorders>
               <w:top w:val="nil"/>
               <w:left w:val="nil"/>
@@ -6640,7 +6772,7 @@
         </w:trPr>
         <w:tc>
           <w:tcPr>
-            <w:tcW w:w="2550" w:type="dxa"/>
+            <w:tcW w:w="2521" w:type="dxa"/>
             <w:tcBorders>
               <w:top w:val="nil"/>
               <w:left w:val="nil"/>
@@ -6685,7 +6817,7 @@
         </w:tc>
         <w:tc>
           <w:tcPr>
-            <w:tcW w:w="8355" w:type="dxa"/>
+            <w:tcW w:w="8279" w:type="dxa"/>
             <w:tcBorders>
               <w:top w:val="nil"/>
               <w:left w:val="nil"/>
@@ -6731,7 +6863,7 @@
         </w:trPr>
         <w:tc>
           <w:tcPr>
-            <w:tcW w:w="2550" w:type="dxa"/>
+            <w:tcW w:w="2521" w:type="dxa"/>
             <w:tcBorders>
               <w:top w:val="nil"/>
               <w:left w:val="nil"/>
@@ -6776,7 +6908,7 @@
         </w:tc>
         <w:tc>
           <w:tcPr>
-            <w:tcW w:w="8355" w:type="dxa"/>
+            <w:tcW w:w="8279" w:type="dxa"/>
             <w:tcBorders>
               <w:top w:val="nil"/>
               <w:left w:val="nil"/>
@@ -6822,7 +6954,7 @@
         </w:trPr>
         <w:tc>
           <w:tcPr>
-            <w:tcW w:w="2550" w:type="dxa"/>
+            <w:tcW w:w="2521" w:type="dxa"/>
             <w:tcBorders>
               <w:top w:val="nil"/>
               <w:left w:val="nil"/>
@@ -6867,7 +6999,7 @@
         </w:tc>
         <w:tc>
           <w:tcPr>
-            <w:tcW w:w="8355" w:type="dxa"/>
+            <w:tcW w:w="8279" w:type="dxa"/>
             <w:tcBorders>
               <w:top w:val="nil"/>
               <w:left w:val="nil"/>
@@ -6904,7 +7036,7 @@
         </w:trPr>
         <w:tc>
           <w:tcPr>
-            <w:tcW w:w="2550" w:type="dxa"/>
+            <w:tcW w:w="2521" w:type="dxa"/>
             <w:tcBorders>
               <w:top w:val="nil"/>
               <w:left w:val="nil"/>
@@ -6949,7 +7081,7 @@
         </w:tc>
         <w:tc>
           <w:tcPr>
-            <w:tcW w:w="8355" w:type="dxa"/>
+            <w:tcW w:w="8279" w:type="dxa"/>
             <w:tcBorders>
               <w:top w:val="nil"/>
               <w:left w:val="nil"/>
@@ -6986,7 +7118,7 @@
         </w:trPr>
         <w:tc>
           <w:tcPr>
-            <w:tcW w:w="2550" w:type="dxa"/>
+            <w:tcW w:w="2521" w:type="dxa"/>
             <w:tcBorders>
               <w:top w:val="nil"/>
               <w:left w:val="nil"/>
@@ -7031,7 +7163,7 @@
         </w:tc>
         <w:tc>
           <w:tcPr>
-            <w:tcW w:w="8355" w:type="dxa"/>
+            <w:tcW w:w="8279" w:type="dxa"/>
             <w:tcBorders>
               <w:top w:val="nil"/>
               <w:left w:val="nil"/>
@@ -7144,16 +7276,6 @@
         </w:tc>
       </w:tr>
     </w:tbl>
-    <w:p>
-      <w:pPr>
-        <w:spacing w:after="0"/>
-        <w:rPr>
-          <w:rFonts w:ascii="BC Sans" w:hAnsi="BC Sans"/>
-          <w:sz w:val="20"/>
-          <w:szCs w:val="20"/>
-        </w:rPr>
-      </w:pPr>
-    </w:p>
     <w:p>
       <w:pPr>
         <w:spacing w:after="0"/>
@@ -9803,17 +9925,6 @@
           <w:lang w:val="en-CA"/>
         </w:rPr>
       </w:pPr>
-    </w:p>
-    <w:p>
-      <w:pPr>
-        <w:spacing w:after="0"/>
-        <w:rPr>
-          <w:rFonts w:ascii="BC Sans" w:hAnsi="BC Sans"/>
-          <w:sz w:val="20"/>
-          <w:szCs w:val="20"/>
-          <w:lang w:val="en-CA"/>
-        </w:rPr>
-      </w:pPr>
       <w:r>
         <w:rPr>
           <w:rFonts w:ascii="BC Sans" w:hAnsi="BC Sans"/>
@@ -9839,7 +9950,15 @@
           <w:sz w:val="20"/>
           <w:szCs w:val="20"/>
         </w:rPr>
-        <w:t>.subject</w:t>
+        <w:t>.</w:t>
+      </w:r>
+      <w:r>
+        <w:rPr>
+          <w:rFonts w:ascii="BC Sans" w:hAnsi="BC Sans"/>
+          <w:sz w:val="20"/>
+          <w:szCs w:val="20"/>
+        </w:rPr>
+        <w:t>subject</w:t>
       </w:r>
       <w:proofErr w:type="spellEnd"/>
       <w:r>
@@ -9848,7 +9967,23 @@
           <w:sz w:val="20"/>
           <w:szCs w:val="20"/>
         </w:rPr>
-        <w:t>[i+1].order}</w:t>
+        <w:t>[i+1]</w:t>
+      </w:r>
+      <w:r>
+        <w:rPr>
+          <w:rFonts w:ascii="BC Sans" w:hAnsi="BC Sans"/>
+          <w:sz w:val="20"/>
+          <w:szCs w:val="20"/>
+        </w:rPr>
+        <w:t>.order</w:t>
+      </w:r>
+      <w:r>
+        <w:rPr>
+          <w:rFonts w:ascii="BC Sans" w:hAnsi="BC Sans"/>
+          <w:sz w:val="20"/>
+          <w:szCs w:val="20"/>
+        </w:rPr>
+        <w:t>}</w:t>
       </w:r>
     </w:p>
     <w:p>
@@ -9858,9 +9993,36 @@
           <w:rFonts w:ascii="BC Sans" w:hAnsi="BC Sans"/>
           <w:sz w:val="20"/>
           <w:szCs w:val="20"/>
-          <w:lang w:val="en-CA"/>
         </w:rPr>
       </w:pPr>
+      <w:r>
+        <w:rPr>
+          <w:rFonts w:ascii="BC Sans" w:eastAsia="Times New Roman" w:hAnsi="BC Sans" w:cs="Times New Roman"/>
+          <w:color w:val="000000" w:themeColor="text1"/>
+          <w:sz w:val="20"/>
+          <w:szCs w:val="20"/>
+        </w:rPr>
+        <w:t>{</w:t>
+      </w:r>
+      <w:proofErr w:type="gramStart"/>
+      <w:r>
+        <w:rPr>
+          <w:rFonts w:ascii="BC Sans" w:eastAsia="Times New Roman" w:hAnsi="BC Sans" w:cs="Times New Roman"/>
+          <w:color w:val="000000" w:themeColor="text1"/>
+          <w:sz w:val="20"/>
+          <w:szCs w:val="20"/>
+        </w:rPr>
+        <w:t>d</w:t>
+      </w:r>
+      <w:r>
+        <w:rPr>
+          <w:rFonts w:ascii="BC Sans" w:eastAsia="Times New Roman" w:hAnsi="BC Sans" w:cs="Times New Roman"/>
+          <w:color w:val="000000" w:themeColor="text1"/>
+          <w:sz w:val="20"/>
+          <w:szCs w:val="20"/>
+        </w:rPr>
+        <w:t>.</w:t>
+      </w:r>
       <w:r>
         <w:rPr>
           <w:rFonts w:ascii="BC Sans" w:hAnsi="BC Sans"/>
@@ -9868,12 +10030,86 @@
           <w:szCs w:val="20"/>
           <w:lang w:val="en-CA"/>
         </w:rPr>
-        <w:t> </w:t>
+        <w:t>outcome</w:t>
+      </w:r>
+      <w:proofErr w:type="gramEnd"/>
+      <w:r>
+        <w:rPr>
+          <w:rFonts w:ascii="BC Sans" w:hAnsi="BC Sans"/>
+          <w:sz w:val="20"/>
+          <w:szCs w:val="20"/>
+          <w:lang w:val="en-CA"/>
+        </w:rPr>
+        <w:t>.</w:t>
+      </w:r>
+      <w:proofErr w:type="spellStart"/>
+      <w:r>
+        <w:rPr>
+          <w:rFonts w:ascii="BC Sans" w:hAnsi="BC Sans"/>
+          <w:sz w:val="20"/>
+          <w:szCs w:val="20"/>
+        </w:rPr>
+        <w:t>note</w:t>
+      </w:r>
+      <w:r>
+        <w:rPr>
+          <w:rFonts w:ascii="BC Sans" w:eastAsia="Times New Roman" w:hAnsi="BC Sans" w:cs="Times New Roman"/>
+          <w:color w:val="000000" w:themeColor="text1"/>
+          <w:sz w:val="20"/>
+          <w:szCs w:val="20"/>
+        </w:rPr>
+        <w:t>:if</w:t>
+      </w:r>
+      <w:r>
+        <w:rPr>
+          <w:rFonts w:ascii="BC Sans" w:eastAsia="Times New Roman" w:hAnsi="BC Sans" w:cs="Times New Roman"/>
+          <w:color w:val="000000" w:themeColor="text1"/>
+          <w:sz w:val="20"/>
+          <w:szCs w:val="20"/>
+        </w:rPr>
+        <w:t>N</w:t>
+      </w:r>
+      <w:r>
+        <w:rPr>
+          <w:rFonts w:ascii="BC Sans" w:eastAsia="Times New Roman" w:hAnsi="BC Sans" w:cs="Times New Roman"/>
+          <w:color w:val="000000" w:themeColor="text1"/>
+          <w:sz w:val="20"/>
+          <w:szCs w:val="20"/>
+        </w:rPr>
+        <w:t>EM:</w:t>
+      </w:r>
+      <w:r>
+        <w:rPr>
+          <w:rFonts w:ascii="BC Sans" w:eastAsia="Times New Roman" w:hAnsi="BC Sans" w:cs="Times New Roman"/>
+          <w:color w:val="000000" w:themeColor="text1"/>
+          <w:sz w:val="20"/>
+          <w:szCs w:val="20"/>
+        </w:rPr>
+        <w:t>show</w:t>
+      </w:r>
+      <w:r>
+        <w:rPr>
+          <w:rFonts w:ascii="BC Sans" w:eastAsia="Times New Roman" w:hAnsi="BC Sans" w:cs="Times New Roman"/>
+          <w:color w:val="000000" w:themeColor="text1"/>
+          <w:sz w:val="20"/>
+          <w:szCs w:val="20"/>
+        </w:rPr>
+        <w:t>Begin</w:t>
+      </w:r>
+      <w:proofErr w:type="spellEnd"/>
+      <w:r>
+        <w:rPr>
+          <w:rFonts w:ascii="BC Sans" w:eastAsia="Times New Roman" w:hAnsi="BC Sans" w:cs="Times New Roman"/>
+          <w:color w:val="000000" w:themeColor="text1"/>
+          <w:sz w:val="20"/>
+          <w:szCs w:val="20"/>
+        </w:rPr>
+        <w:t>}</w:t>
       </w:r>
     </w:p>
     <w:tbl>
       <w:tblPr>
-        <w:tblW w:w="0" w:type="dxa"/>
+        <w:tblW w:w="10800" w:type="dxa"/>
         <w:tblBorders>
           <w:top w:val="outset" w:sz="6" w:space="0" w:color="auto"/>
           <w:left w:val="outset" w:sz="6" w:space="0" w:color="auto"/>
@@ -9896,7 +10132,7 @@
         </w:trPr>
         <w:tc>
           <w:tcPr>
-            <w:tcW w:w="10905" w:type="dxa"/>
+            <w:tcW w:w="10800" w:type="dxa"/>
             <w:gridSpan w:val="2"/>
             <w:tcBorders>
               <w:top w:val="nil"/>
@@ -9950,7 +10186,7 @@
         </w:trPr>
         <w:tc>
           <w:tcPr>
-            <w:tcW w:w="2550" w:type="dxa"/>
+            <w:tcW w:w="2524" w:type="dxa"/>
             <w:tcBorders>
               <w:top w:val="nil"/>
               <w:left w:val="nil"/>
@@ -9995,7 +10231,7 @@
         </w:tc>
         <w:tc>
           <w:tcPr>
-            <w:tcW w:w="8355" w:type="dxa"/>
+            <w:tcW w:w="8276" w:type="dxa"/>
             <w:tcBorders>
               <w:top w:val="nil"/>
               <w:left w:val="nil"/>
@@ -10060,7 +10296,7 @@
         </w:trPr>
         <w:tc>
           <w:tcPr>
-            <w:tcW w:w="2550" w:type="dxa"/>
+            <w:tcW w:w="2524" w:type="dxa"/>
             <w:tcBorders>
               <w:top w:val="nil"/>
               <w:left w:val="nil"/>
@@ -10105,7 +10341,7 @@
         </w:tc>
         <w:tc>
           <w:tcPr>
-            <w:tcW w:w="8355" w:type="dxa"/>
+            <w:tcW w:w="8276" w:type="dxa"/>
             <w:tcBorders>
               <w:top w:val="nil"/>
               <w:left w:val="nil"/>
@@ -10170,7 +10406,7 @@
         </w:trPr>
         <w:tc>
           <w:tcPr>
-            <w:tcW w:w="2550" w:type="dxa"/>
+            <w:tcW w:w="2524" w:type="dxa"/>
             <w:tcBorders>
               <w:top w:val="nil"/>
               <w:left w:val="nil"/>
@@ -10215,7 +10451,7 @@
         </w:tc>
         <w:tc>
           <w:tcPr>
-            <w:tcW w:w="8355" w:type="dxa"/>
+            <w:tcW w:w="8276" w:type="dxa"/>
             <w:tcBorders>
               <w:top w:val="nil"/>
               <w:left w:val="nil"/>
@@ -10288,12 +10524,40 @@
       <w:pPr>
         <w:spacing w:after="0"/>
         <w:rPr>
-          <w:rFonts w:ascii="BC Sans" w:hAnsi="BC Sans"/>
+          <w:rFonts w:ascii="BC Sans" w:eastAsia="Times New Roman" w:hAnsi="BC Sans" w:cs="Times New Roman"/>
+          <w:color w:val="000000" w:themeColor="text1"/>
           <w:sz w:val="20"/>
           <w:szCs w:val="20"/>
-          <w:lang w:val="en-CA"/>
         </w:rPr>
       </w:pPr>
+      <w:r>
+        <w:rPr>
+          <w:rFonts w:ascii="BC Sans" w:eastAsia="Times New Roman" w:hAnsi="BC Sans" w:cs="Times New Roman"/>
+          <w:color w:val="000000" w:themeColor="text1"/>
+          <w:sz w:val="20"/>
+          <w:szCs w:val="20"/>
+        </w:rPr>
+        <w:t>{</w:t>
+      </w:r>
+      <w:proofErr w:type="gramStart"/>
+      <w:r>
+        <w:rPr>
+          <w:rFonts w:ascii="BC Sans" w:eastAsia="Times New Roman" w:hAnsi="BC Sans" w:cs="Times New Roman"/>
+          <w:color w:val="000000" w:themeColor="text1"/>
+          <w:sz w:val="20"/>
+          <w:szCs w:val="20"/>
+        </w:rPr>
+        <w:t>d</w:t>
+      </w:r>
+      <w:r>
+        <w:rPr>
+          <w:rFonts w:ascii="BC Sans" w:eastAsia="Times New Roman" w:hAnsi="BC Sans" w:cs="Times New Roman"/>
+          <w:color w:val="000000" w:themeColor="text1"/>
+          <w:sz w:val="20"/>
+          <w:szCs w:val="20"/>
+        </w:rPr>
+        <w:t>.</w:t>
+      </w:r>
       <w:r>
         <w:rPr>
           <w:rFonts w:ascii="BC Sans" w:hAnsi="BC Sans"/>
@@ -10301,12 +10565,194 @@
           <w:szCs w:val="20"/>
           <w:lang w:val="en-CA"/>
         </w:rPr>
-        <w:t>  </w:t>
+        <w:t>outcome</w:t>
+      </w:r>
+      <w:proofErr w:type="gramEnd"/>
+      <w:r>
+        <w:rPr>
+          <w:rFonts w:ascii="BC Sans" w:hAnsi="BC Sans"/>
+          <w:sz w:val="20"/>
+          <w:szCs w:val="20"/>
+          <w:lang w:val="en-CA"/>
+        </w:rPr>
+        <w:t>.</w:t>
+      </w:r>
+      <w:proofErr w:type="spellStart"/>
+      <w:r>
+        <w:rPr>
+          <w:rFonts w:ascii="BC Sans" w:hAnsi="BC Sans"/>
+          <w:sz w:val="20"/>
+          <w:szCs w:val="20"/>
+        </w:rPr>
+        <w:t>note</w:t>
+      </w:r>
+      <w:r>
+        <w:rPr>
+          <w:rFonts w:ascii="BC Sans" w:eastAsia="Times New Roman" w:hAnsi="BC Sans" w:cs="Times New Roman"/>
+          <w:color w:val="000000" w:themeColor="text1"/>
+          <w:sz w:val="20"/>
+          <w:szCs w:val="20"/>
+        </w:rPr>
+        <w:t>:</w:t>
+      </w:r>
+      <w:r>
+        <w:rPr>
+          <w:rFonts w:ascii="BC Sans" w:eastAsia="Times New Roman" w:hAnsi="BC Sans" w:cs="Times New Roman"/>
+          <w:color w:val="000000" w:themeColor="text1"/>
+          <w:sz w:val="20"/>
+          <w:szCs w:val="20"/>
+        </w:rPr>
+        <w:t>showEnd</w:t>
+      </w:r>
+      <w:proofErr w:type="spellEnd"/>
+      <w:r>
+        <w:rPr>
+          <w:rFonts w:ascii="BC Sans" w:eastAsia="Times New Roman" w:hAnsi="BC Sans" w:cs="Times New Roman"/>
+          <w:color w:val="000000" w:themeColor="text1"/>
+          <w:sz w:val="20"/>
+          <w:szCs w:val="20"/>
+        </w:rPr>
+        <w:t>}</w:t>
+      </w:r>
+    </w:p>
+    <w:p>
+      <w:pPr>
+        <w:spacing w:after="0"/>
+        <w:rPr>
+          <w:rFonts w:ascii="BC Sans" w:hAnsi="BC Sans"/>
+          <w:sz w:val="20"/>
+          <w:szCs w:val="20"/>
+        </w:rPr>
+      </w:pPr>
+      <w:r>
+        <w:rPr>
+          <w:rFonts w:ascii="BC Sans" w:eastAsia="Times New Roman" w:hAnsi="BC Sans" w:cs="Times New Roman"/>
+          <w:color w:val="000000" w:themeColor="text1"/>
+          <w:sz w:val="20"/>
+          <w:szCs w:val="20"/>
+        </w:rPr>
+        <w:t>{</w:t>
+      </w:r>
+      <w:proofErr w:type="gramStart"/>
+      <w:r>
+        <w:rPr>
+          <w:rFonts w:ascii="BC Sans" w:eastAsia="Times New Roman" w:hAnsi="BC Sans" w:cs="Times New Roman"/>
+          <w:color w:val="000000" w:themeColor="text1"/>
+          <w:sz w:val="20"/>
+          <w:szCs w:val="20"/>
+        </w:rPr>
+        <w:t>d</w:t>
+      </w:r>
+      <w:r>
+        <w:rPr>
+          <w:rFonts w:ascii="BC Sans" w:eastAsia="Times New Roman" w:hAnsi="BC Sans" w:cs="Times New Roman"/>
+          <w:color w:val="000000" w:themeColor="text1"/>
+          <w:sz w:val="20"/>
+          <w:szCs w:val="20"/>
+        </w:rPr>
+        <w:t>.</w:t>
+      </w:r>
+      <w:proofErr w:type="spellStart"/>
+      <w:r>
+        <w:rPr>
+          <w:rFonts w:ascii="BC Sans" w:hAnsi="BC Sans"/>
+          <w:sz w:val="20"/>
+          <w:szCs w:val="20"/>
+          <w:lang w:val="en-CA"/>
+        </w:rPr>
+        <w:t>outcome</w:t>
+      </w:r>
+      <w:proofErr w:type="gramEnd"/>
+      <w:r>
+        <w:rPr>
+          <w:rFonts w:ascii="BC Sans" w:hAnsi="BC Sans"/>
+          <w:sz w:val="20"/>
+          <w:szCs w:val="20"/>
+          <w:lang w:val="en-CA"/>
+        </w:rPr>
+        <w:t>.isReviewRequired</w:t>
+      </w:r>
+      <w:proofErr w:type="spellEnd"/>
+      <w:r>
+        <w:rPr>
+          <w:rFonts w:ascii="BC Sans" w:eastAsia="Times New Roman" w:hAnsi="BC Sans" w:cs="Times New Roman"/>
+          <w:color w:val="000000" w:themeColor="text1"/>
+          <w:sz w:val="20"/>
+          <w:szCs w:val="20"/>
+        </w:rPr>
+        <w:t>:</w:t>
+      </w:r>
+      <w:proofErr w:type="spellStart"/>
+      <w:r>
+        <w:rPr>
+          <w:rFonts w:ascii="BC Sans" w:eastAsia="Times New Roman" w:hAnsi="BC Sans" w:cs="Times New Roman"/>
+          <w:color w:val="000000" w:themeColor="text1"/>
+          <w:sz w:val="20"/>
+          <w:szCs w:val="20"/>
+        </w:rPr>
+        <w:t>if</w:t>
+      </w:r>
+      <w:r>
+        <w:rPr>
+          <w:rFonts w:ascii="BC Sans" w:eastAsia="Times New Roman" w:hAnsi="BC Sans" w:cs="Times New Roman"/>
+          <w:color w:val="000000" w:themeColor="text1"/>
+          <w:sz w:val="20"/>
+          <w:szCs w:val="20"/>
+        </w:rPr>
+        <w:t>EQ</w:t>
+      </w:r>
+      <w:proofErr w:type="spellEnd"/>
+      <w:r>
+        <w:rPr>
+          <w:rFonts w:ascii="BC Sans" w:eastAsia="Times New Roman" w:hAnsi="BC Sans" w:cs="Times New Roman"/>
+          <w:color w:val="000000" w:themeColor="text1"/>
+          <w:sz w:val="20"/>
+          <w:szCs w:val="20"/>
+        </w:rPr>
+        <w:t>(Yes)</w:t>
+      </w:r>
+      <w:r>
+        <w:rPr>
+          <w:rFonts w:ascii="BC Sans" w:eastAsia="Times New Roman" w:hAnsi="BC Sans" w:cs="Times New Roman"/>
+          <w:color w:val="000000" w:themeColor="text1"/>
+          <w:sz w:val="20"/>
+          <w:szCs w:val="20"/>
+        </w:rPr>
+        <w:t>:</w:t>
+      </w:r>
+      <w:proofErr w:type="spellStart"/>
+      <w:r>
+        <w:rPr>
+          <w:rFonts w:ascii="BC Sans" w:eastAsia="Times New Roman" w:hAnsi="BC Sans" w:cs="Times New Roman"/>
+          <w:color w:val="000000" w:themeColor="text1"/>
+          <w:sz w:val="20"/>
+          <w:szCs w:val="20"/>
+        </w:rPr>
+        <w:t>show</w:t>
+      </w:r>
+      <w:r>
+        <w:rPr>
+          <w:rFonts w:ascii="BC Sans" w:eastAsia="Times New Roman" w:hAnsi="BC Sans" w:cs="Times New Roman"/>
+          <w:color w:val="000000" w:themeColor="text1"/>
+          <w:sz w:val="20"/>
+          <w:szCs w:val="20"/>
+        </w:rPr>
+        <w:t>Begin</w:t>
+      </w:r>
+      <w:proofErr w:type="spellEnd"/>
+      <w:r>
+        <w:rPr>
+          <w:rFonts w:ascii="BC Sans" w:eastAsia="Times New Roman" w:hAnsi="BC Sans" w:cs="Times New Roman"/>
+          <w:color w:val="000000" w:themeColor="text1"/>
+          <w:sz w:val="20"/>
+          <w:szCs w:val="20"/>
+        </w:rPr>
+        <w:t>}</w:t>
       </w:r>
     </w:p>
     <w:tbl>
       <w:tblPr>
-        <w:tblW w:w="0" w:type="dxa"/>
+        <w:tblW w:w="10800" w:type="dxa"/>
         <w:tblBorders>
           <w:top w:val="outset" w:sz="6" w:space="0" w:color="auto"/>
           <w:left w:val="outset" w:sz="6" w:space="0" w:color="auto"/>
@@ -10329,7 +10775,7 @@
         </w:trPr>
         <w:tc>
           <w:tcPr>
-            <w:tcW w:w="10905" w:type="dxa"/>
+            <w:tcW w:w="10800" w:type="dxa"/>
             <w:gridSpan w:val="2"/>
             <w:tcBorders>
               <w:top w:val="nil"/>
@@ -10383,7 +10829,7 @@
         </w:trPr>
         <w:tc>
           <w:tcPr>
-            <w:tcW w:w="2550" w:type="dxa"/>
+            <w:tcW w:w="2521" w:type="dxa"/>
             <w:tcBorders>
               <w:top w:val="nil"/>
               <w:left w:val="nil"/>
@@ -10428,7 +10874,7 @@
         </w:tc>
         <w:tc>
           <w:tcPr>
-            <w:tcW w:w="8355" w:type="dxa"/>
+            <w:tcW w:w="8279" w:type="dxa"/>
             <w:tcBorders>
               <w:top w:val="nil"/>
               <w:left w:val="nil"/>
@@ -10497,7 +10943,7 @@
         </w:trPr>
         <w:tc>
           <w:tcPr>
-            <w:tcW w:w="2550" w:type="dxa"/>
+            <w:tcW w:w="2521" w:type="dxa"/>
             <w:tcBorders>
               <w:top w:val="nil"/>
               <w:left w:val="nil"/>
@@ -10542,7 +10988,7 @@
         </w:tc>
         <w:tc>
           <w:tcPr>
-            <w:tcW w:w="8355" w:type="dxa"/>
+            <w:tcW w:w="8279" w:type="dxa"/>
             <w:tcBorders>
               <w:top w:val="nil"/>
               <w:left w:val="nil"/>
@@ -10629,7 +11075,7 @@
         </w:trPr>
         <w:tc>
           <w:tcPr>
-            <w:tcW w:w="2550" w:type="dxa"/>
+            <w:tcW w:w="2521" w:type="dxa"/>
             <w:tcBorders>
               <w:top w:val="nil"/>
               <w:left w:val="nil"/>
@@ -10674,7 +11120,7 @@
         </w:tc>
         <w:tc>
           <w:tcPr>
-            <w:tcW w:w="8355" w:type="dxa"/>
+            <w:tcW w:w="8279" w:type="dxa"/>
             <w:tcBorders>
               <w:top w:val="nil"/>
               <w:left w:val="nil"/>
@@ -10761,7 +11207,7 @@
         </w:trPr>
         <w:tc>
           <w:tcPr>
-            <w:tcW w:w="2550" w:type="dxa"/>
+            <w:tcW w:w="2521" w:type="dxa"/>
             <w:tcBorders>
               <w:top w:val="nil"/>
               <w:left w:val="nil"/>
@@ -10806,7 +11252,7 @@
         </w:tc>
         <w:tc>
           <w:tcPr>
-            <w:tcW w:w="8355" w:type="dxa"/>
+            <w:tcW w:w="8279" w:type="dxa"/>
             <w:tcBorders>
               <w:top w:val="nil"/>
               <w:left w:val="nil"/>
@@ -10888,26 +11334,84 @@
           <w:szCs w:val="20"/>
         </w:rPr>
       </w:pPr>
-    </w:p>
-    <w:p>
-      <w:pPr>
-        <w:spacing w:after="0"/>
+      <w:r>
+        <w:rPr>
+          <w:rFonts w:ascii="BC Sans" w:eastAsia="Times New Roman" w:hAnsi="BC Sans" w:cs="Times New Roman"/>
+          <w:color w:val="000000" w:themeColor="text1"/>
+          <w:sz w:val="20"/>
+          <w:szCs w:val="20"/>
+        </w:rPr>
+        <w:t>{</w:t>
+      </w:r>
+      <w:proofErr w:type="gramStart"/>
+      <w:r>
+        <w:rPr>
+          <w:rFonts w:ascii="BC Sans" w:eastAsia="Times New Roman" w:hAnsi="BC Sans" w:cs="Times New Roman"/>
+          <w:color w:val="000000" w:themeColor="text1"/>
+          <w:sz w:val="20"/>
+          <w:szCs w:val="20"/>
+        </w:rPr>
+        <w:t>d</w:t>
+      </w:r>
+      <w:r>
+        <w:rPr>
+          <w:rFonts w:ascii="BC Sans" w:eastAsia="Times New Roman" w:hAnsi="BC Sans" w:cs="Times New Roman"/>
+          <w:color w:val="000000" w:themeColor="text1"/>
+          <w:sz w:val="20"/>
+          <w:szCs w:val="20"/>
+        </w:rPr>
+        <w:t>.</w:t>
+      </w:r>
+      <w:proofErr w:type="spellStart"/>
+      <w:r>
         <w:rPr>
           <w:rFonts w:ascii="BC Sans" w:hAnsi="BC Sans"/>
           <w:sz w:val="20"/>
           <w:szCs w:val="20"/>
+          <w:lang w:val="en-CA"/>
         </w:rPr>
-      </w:pPr>
-    </w:p>
-    <w:p>
-      <w:pPr>
-        <w:spacing w:after="0"/>
+        <w:t>outcome</w:t>
+      </w:r>
+      <w:proofErr w:type="gramEnd"/>
+      <w:r>
         <w:rPr>
           <w:rFonts w:ascii="BC Sans" w:hAnsi="BC Sans"/>
           <w:sz w:val="20"/>
           <w:szCs w:val="20"/>
+          <w:lang w:val="en-CA"/>
         </w:rPr>
-      </w:pPr>
+        <w:t>.isReviewRequired</w:t>
+      </w:r>
+      <w:proofErr w:type="spellEnd"/>
+      <w:r>
+        <w:rPr>
+          <w:rFonts w:ascii="BC Sans" w:eastAsia="Times New Roman" w:hAnsi="BC Sans" w:cs="Times New Roman"/>
+          <w:color w:val="000000" w:themeColor="text1"/>
+          <w:sz w:val="20"/>
+          <w:szCs w:val="20"/>
+        </w:rPr>
+        <w:t>:</w:t>
+      </w:r>
+      <w:proofErr w:type="spellStart"/>
+      <w:r>
+        <w:rPr>
+          <w:rFonts w:ascii="BC Sans" w:eastAsia="Times New Roman" w:hAnsi="BC Sans" w:cs="Times New Roman"/>
+          <w:color w:val="000000" w:themeColor="text1"/>
+          <w:sz w:val="20"/>
+          <w:szCs w:val="20"/>
+        </w:rPr>
+        <w:t>showEnd</w:t>
+      </w:r>
+      <w:proofErr w:type="spellEnd"/>
+      <w:r>
+        <w:rPr>
+          <w:rFonts w:ascii="BC Sans" w:eastAsia="Times New Roman" w:hAnsi="BC Sans" w:cs="Times New Roman"/>
+          <w:color w:val="000000" w:themeColor="text1"/>
+          <w:sz w:val="20"/>
+          <w:szCs w:val="20"/>
+        </w:rPr>
+        <w:t>}</w:t>
+      </w:r>
     </w:p>
     <w:sectPr>
       <w:headerReference w:type="default" r:id="rId10"/>
@@ -11387,6 +11891,118 @@
     </w:lvl>
   </w:abstractNum>
   <w:abstractNum w:abstractNumId="1" w15:restartNumberingAfterBreak="0">
+    <w:nsid w:val="38A42DCA"/>
+    <w:multiLevelType w:val="hybridMultilevel"/>
+    <w:tmpl w:val="C7FCA788"/>
+    <w:lvl w:ilvl="0" w:tplc="6B9A7180">
+      <w:numFmt w:val="bullet"/>
+      <w:lvlText w:val="-"/>
+      <w:lvlJc w:val="left"/>
+      <w:pPr>
+        <w:ind w:left="720" w:hanging="360"/>
+      </w:pPr>
+      <w:rPr>
+        <w:rFonts w:ascii="BC Sans" w:eastAsiaTheme="minorHAnsi" w:hAnsi="BC Sans" w:cstheme="minorBidi" w:hint="default"/>
+      </w:rPr>
+    </w:lvl>
+    <w:lvl w:ilvl="1" w:tplc="10090003" w:tentative="1">
+      <w:start w:val="1"/>
+      <w:numFmt w:val="bullet"/>
+      <w:lvlText w:val="o"/>
+      <w:lvlJc w:val="left"/>
+      <w:pPr>
+        <w:ind w:left="1440" w:hanging="360"/>
+      </w:pPr>
+      <w:rPr>
+        <w:rFonts w:ascii="Courier New" w:hAnsi="Courier New" w:cs="Courier New" w:hint="default"/>
+      </w:rPr>
+    </w:lvl>
+    <w:lvl w:ilvl="2" w:tplc="10090005" w:tentative="1">
+      <w:start w:val="1"/>
+      <w:numFmt w:val="bullet"/>
+      <w:lvlText w:val=""/>
+      <w:lvlJc w:val="left"/>
+      <w:pPr>
+        <w:ind w:left="2160" w:hanging="360"/>
+      </w:pPr>
+      <w:rPr>
+        <w:rFonts w:ascii="Wingdings" w:hAnsi="Wingdings" w:hint="default"/>
+      </w:rPr>
+    </w:lvl>
+    <w:lvl w:ilvl="3" w:tplc="10090001" w:tentative="1">
+      <w:start w:val="1"/>
+      <w:numFmt w:val="bullet"/>
+      <w:lvlText w:val=""/>
+      <w:lvlJc w:val="left"/>
+      <w:pPr>
+        <w:ind w:left="2880" w:hanging="360"/>
+      </w:pPr>
+      <w:rPr>
+        <w:rFonts w:ascii="Symbol" w:hAnsi="Symbol" w:hint="default"/>
+      </w:rPr>
+    </w:lvl>
+    <w:lvl w:ilvl="4" w:tplc="10090003" w:tentative="1">
+      <w:start w:val="1"/>
+      <w:numFmt w:val="bullet"/>
+      <w:lvlText w:val="o"/>
+      <w:lvlJc w:val="left"/>
+      <w:pPr>
+        <w:ind w:left="3600" w:hanging="360"/>
+      </w:pPr>
+      <w:rPr>
+        <w:rFonts w:ascii="Courier New" w:hAnsi="Courier New" w:cs="Courier New" w:hint="default"/>
+      </w:rPr>
+    </w:lvl>
+    <w:lvl w:ilvl="5" w:tplc="10090005" w:tentative="1">
+      <w:start w:val="1"/>
+      <w:numFmt w:val="bullet"/>
+      <w:lvlText w:val=""/>
+      <w:lvlJc w:val="left"/>
+      <w:pPr>
+        <w:ind w:left="4320" w:hanging="360"/>
+      </w:pPr>
+      <w:rPr>
+        <w:rFonts w:ascii="Wingdings" w:hAnsi="Wingdings" w:hint="default"/>
+      </w:rPr>
+    </w:lvl>
+    <w:lvl w:ilvl="6" w:tplc="10090001" w:tentative="1">
+      <w:start w:val="1"/>
+      <w:numFmt w:val="bullet"/>
+      <w:lvlText w:val=""/>
+      <w:lvlJc w:val="left"/>
+      <w:pPr>
+        <w:ind w:left="5040" w:hanging="360"/>
+      </w:pPr>
+      <w:rPr>
+        <w:rFonts w:ascii="Symbol" w:hAnsi="Symbol" w:hint="default"/>
+      </w:rPr>
+    </w:lvl>
+    <w:lvl w:ilvl="7" w:tplc="10090003" w:tentative="1">
+      <w:start w:val="1"/>
+      <w:numFmt w:val="bullet"/>
+      <w:lvlText w:val="o"/>
+      <w:lvlJc w:val="left"/>
+      <w:pPr>
+        <w:ind w:left="5760" w:hanging="360"/>
+      </w:pPr>
+      <w:rPr>
+        <w:rFonts w:ascii="Courier New" w:hAnsi="Courier New" w:cs="Courier New" w:hint="default"/>
+      </w:rPr>
+    </w:lvl>
+    <w:lvl w:ilvl="8" w:tplc="10090005" w:tentative="1">
+      <w:start w:val="1"/>
+      <w:numFmt w:val="bullet"/>
+      <w:lvlText w:val=""/>
+      <w:lvlJc w:val="left"/>
+      <w:pPr>
+        <w:ind w:left="6480" w:hanging="360"/>
+      </w:pPr>
+      <w:rPr>
+        <w:rFonts w:ascii="Wingdings" w:hAnsi="Wingdings" w:hint="default"/>
+      </w:rPr>
+    </w:lvl>
+  </w:abstractNum>
+  <w:abstractNum w:abstractNumId="2" w15:restartNumberingAfterBreak="0">
     <w:nsid w:val="55F726AE"/>
     <w:multiLevelType w:val="multilevel"/>
     <w:tmpl w:val="167047DA"/>
@@ -11535,7 +12151,7 @@
       </w:rPr>
     </w:lvl>
   </w:abstractNum>
-  <w:abstractNum w:abstractNumId="2" w15:restartNumberingAfterBreak="0">
+  <w:abstractNum w:abstractNumId="3" w15:restartNumberingAfterBreak="0">
     <w:nsid w:val="5A995C92"/>
     <w:multiLevelType w:val="multilevel"/>
     <w:tmpl w:val="3EF46D3C"/>
@@ -11684,7 +12300,7 @@
       </w:rPr>
     </w:lvl>
   </w:abstractNum>
-  <w:abstractNum w:abstractNumId="3" w15:restartNumberingAfterBreak="0">
+  <w:abstractNum w:abstractNumId="4" w15:restartNumberingAfterBreak="0">
     <w:nsid w:val="7BE97041"/>
     <w:multiLevelType w:val="multilevel"/>
     <w:tmpl w:val="93DE28CA"/>
@@ -11834,16 +12450,19 @@
     </w:lvl>
   </w:abstractNum>
   <w:num w:numId="1" w16cid:durableId="78600244">
-    <w:abstractNumId w:val="1"/>
+    <w:abstractNumId w:val="2"/>
   </w:num>
   <w:num w:numId="2" w16cid:durableId="260458945">
-    <w:abstractNumId w:val="3"/>
+    <w:abstractNumId w:val="4"/>
   </w:num>
   <w:num w:numId="3" w16cid:durableId="1882011352">
     <w:abstractNumId w:val="0"/>
   </w:num>
   <w:num w:numId="4" w16cid:durableId="452553309">
-    <w:abstractNumId w:val="2"/>
+    <w:abstractNumId w:val="3"/>
+  </w:num>
+  <w:num w:numId="5" w16cid:durableId="965084381">
+    <w:abstractNumId w:val="1"/>
   </w:num>
 </w:numbering>
 </file>
@@ -12248,7 +12867,7 @@
   <w:style w:type="paragraph" w:default="1" w:styleId="Normal">
     <w:name w:val="Normal"/>
     <w:qFormat/>
-    <w:rsid w:val="00F113CA"/>
+    <w:rsid w:val="00F81390"/>
   </w:style>
   <w:style w:type="paragraph" w:styleId="Heading1">
     <w:name w:val="heading 1"/>
@@ -13357,33 +13976,6 @@
 </file>
 
 <file path=customXml/item1.xml><?xml version="1.0" encoding="utf-8"?>
-<p:properties xmlns:p="http://schemas.microsoft.com/office/2006/metadata/properties" xmlns:xsi="http://www.w3.org/2001/XMLSchema-instance" xmlns:pc="http://schemas.microsoft.com/office/infopath/2007/PartnerControls">
-  <documentManagement>
-    <TaxCatchAll xmlns="cbeac988-4fd5-47cf-ad03-89cc7678fa90" xsi:nil="true"/>
-    <lcf76f155ced4ddcb4097134ff3c332f xmlns="aa9c99c1-69c1-4b58-9df5-4d4796c46f8a">
-      <Terms xmlns="http://schemas.microsoft.com/office/infopath/2007/PartnerControls"/>
-    </lcf76f155ced4ddcb4097134ff3c332f>
-    <SharedWithUsers xmlns="cbeac988-4fd5-47cf-ad03-89cc7678fa90">
-      <UserInfo>
-        <DisplayName/>
-        <AccountId xsi:nil="true"/>
-        <AccountType/>
-      </UserInfo>
-    </SharedWithUsers>
-  </documentManagement>
-</p:properties>
-</file>
-
-<file path=customXml/item2.xml><?xml version="1.0" encoding="utf-8"?>
-<?mso-contentType ?>
-<FormTemplates xmlns="http://schemas.microsoft.com/sharepoint/v3/contenttype/forms">
-  <Display>DocumentLibraryForm</Display>
-  <Edit>DocumentLibraryForm</Edit>
-  <New>DocumentLibraryForm</New>
-</FormTemplates>
-</file>
-
-<file path=customXml/item3.xml><?xml version="1.0" encoding="utf-8"?>
 <ct:contentTypeSchema xmlns:ct="http://schemas.microsoft.com/office/2006/metadata/contentType" xmlns:ma="http://schemas.microsoft.com/office/2006/metadata/properties/metaAttributes" ct:_="" ma:_="" ma:contentTypeName="Document" ma:contentTypeID="0x010100ED0089B3ED392A4CB3C10705735CFAD3" ma:contentTypeVersion="15" ma:contentTypeDescription="Create a new document." ma:contentTypeScope="" ma:versionID="e9715c4352d5d9c94cf397f6db7911f6">
   <xsd:schema xmlns:xsd="http://www.w3.org/2001/XMLSchema" xmlns:xs="http://www.w3.org/2001/XMLSchema" xmlns:p="http://schemas.microsoft.com/office/2006/metadata/properties" xmlns:ns2="aa9c99c1-69c1-4b58-9df5-4d4796c46f8a" xmlns:ns3="cbeac988-4fd5-47cf-ad03-89cc7678fa90" targetNamespace="http://schemas.microsoft.com/office/2006/metadata/properties" ma:root="true" ma:fieldsID="4a7b24a40f906d6832371abf7aef78d6" ns2:_="" ns3:_="">
     <xsd:import namespace="aa9c99c1-69c1-4b58-9df5-4d4796c46f8a"/>
@@ -13618,26 +14210,34 @@
 </ct:contentTypeSchema>
 </file>
 
-<file path=customXml/itemProps1.xml><?xml version="1.0" encoding="utf-8"?>
-<ds:datastoreItem xmlns:ds="http://schemas.openxmlformats.org/officeDocument/2006/customXml" ds:itemID="{C6C5DCE0-D69C-4B6E-96D9-C69B23DE6D4A}">
-  <ds:schemaRefs>
-    <ds:schemaRef ds:uri="http://schemas.microsoft.com/office/2006/metadata/properties"/>
-    <ds:schemaRef ds:uri="http://schemas.microsoft.com/office/infopath/2007/PartnerControls"/>
-    <ds:schemaRef ds:uri="cbeac988-4fd5-47cf-ad03-89cc7678fa90"/>
-    <ds:schemaRef ds:uri="aa9c99c1-69c1-4b58-9df5-4d4796c46f8a"/>
-  </ds:schemaRefs>
-</ds:datastoreItem>
+<file path=customXml/item2.xml><?xml version="1.0" encoding="utf-8"?>
+<?mso-contentType ?>
+<FormTemplates xmlns="http://schemas.microsoft.com/sharepoint/v3/contenttype/forms">
+  <Display>DocumentLibraryForm</Display>
+  <Edit>DocumentLibraryForm</Edit>
+  <New>DocumentLibraryForm</New>
+</FormTemplates>
 </file>
 
-<file path=customXml/itemProps2.xml><?xml version="1.0" encoding="utf-8"?>
-<ds:datastoreItem xmlns:ds="http://schemas.openxmlformats.org/officeDocument/2006/customXml" ds:itemID="{4BECF9F2-3A10-48CC-8D31-4F6E8664527E}">
-  <ds:schemaRefs>
-    <ds:schemaRef ds:uri="http://schemas.microsoft.com/sharepoint/v3/contenttype/forms"/>
-  </ds:schemaRefs>
-</ds:datastoreItem>
+<file path=customXml/item3.xml><?xml version="1.0" encoding="utf-8"?>
+<p:properties xmlns:p="http://schemas.microsoft.com/office/2006/metadata/properties" xmlns:xsi="http://www.w3.org/2001/XMLSchema-instance" xmlns:pc="http://schemas.microsoft.com/office/infopath/2007/PartnerControls">
+  <documentManagement>
+    <TaxCatchAll xmlns="cbeac988-4fd5-47cf-ad03-89cc7678fa90" xsi:nil="true"/>
+    <lcf76f155ced4ddcb4097134ff3c332f xmlns="aa9c99c1-69c1-4b58-9df5-4d4796c46f8a">
+      <Terms xmlns="http://schemas.microsoft.com/office/infopath/2007/PartnerControls"/>
+    </lcf76f155ced4ddcb4097134ff3c332f>
+    <SharedWithUsers xmlns="cbeac988-4fd5-47cf-ad03-89cc7678fa90">
+      <UserInfo>
+        <DisplayName/>
+        <AccountId xsi:nil="true"/>
+        <AccountType/>
+      </UserInfo>
+    </SharedWithUsers>
+  </documentManagement>
+</p:properties>
 </file>
 
-<file path=customXml/itemProps3.xml><?xml version="1.0" encoding="utf-8"?>
+<file path=customXml/itemProps1.xml><?xml version="1.0" encoding="utf-8"?>
 <ds:datastoreItem xmlns:ds="http://schemas.openxmlformats.org/officeDocument/2006/customXml" ds:itemID="{26FF9410-7F49-4DD5-9478-D670A139DF54}">
   <ds:schemaRefs>
     <ds:schemaRef ds:uri="http://schemas.microsoft.com/office/2006/metadata/contentType"/>
@@ -13654,4 +14254,23 @@
     <ds:schemaRef ds:uri="http://schemas.microsoft.com/internal/obd"/>
   </ds:schemaRefs>
 </ds:datastoreItem>
+</file>
+
+<file path=customXml/itemProps2.xml><?xml version="1.0" encoding="utf-8"?>
+<ds:datastoreItem xmlns:ds="http://schemas.openxmlformats.org/officeDocument/2006/customXml" ds:itemID="{4BECF9F2-3A10-48CC-8D31-4F6E8664527E}">
+  <ds:schemaRefs>
+    <ds:schemaRef ds:uri="http://schemas.microsoft.com/sharepoint/v3/contenttype/forms"/>
+  </ds:schemaRefs>
+</ds:datastoreItem>
+</file>
+
+<file path=customXml/itemProps3.xml><?xml version="1.0" encoding="utf-8"?>
+<ds:datastoreItem xmlns:ds="http://schemas.openxmlformats.org/officeDocument/2006/customXml" ds:itemID="{C6C5DCE0-D69C-4B6E-96D9-C69B23DE6D4A}">
+  <ds:schemaRefs>
+    <ds:schemaRef ds:uri="http://schemas.microsoft.com/office/2006/metadata/properties"/>
+    <ds:schemaRef ds:uri="http://schemas.microsoft.com/office/infopath/2007/PartnerControls"/>
+    <ds:schemaRef ds:uri="cbeac988-4fd5-47cf-ad03-89cc7678fa90"/>
+    <ds:schemaRef ds:uri="aa9c99c1-69c1-4b58-9df5-4d4796c46f8a"/>
+  </ds:schemaRefs>
+</ds:datastoreItem>
 </file>
</xml_diff>

<commit_message>
feat: HWCR Export - actions and optimizations
</commit_message>
<xml_diff>
--- a/backend/templates/complaint/CDOGS-HWCR-COMPLAINT-TEMPLATE-v1.docx
+++ b/backend/templates/complaint/CDOGS-HWCR-COMPLAINT-TEMPLATE-v1.docx
@@ -149,7 +149,6 @@
               <w:t>{</w:t>
             </w:r>
             <w:proofErr w:type="spellStart"/>
-            <w:proofErr w:type="gramStart"/>
             <w:r>
               <w:rPr>
                 <w:rFonts w:ascii="BC Sans" w:eastAsia="Times New Roman" w:hAnsi="BC Sans" w:cs="Times New Roman"/>
@@ -184,7 +183,6 @@
               <w:t>reportedOn</w:t>
             </w:r>
             <w:proofErr w:type="spellEnd"/>
-            <w:proofErr w:type="gramEnd"/>
             <w:r>
               <w:rPr>
                 <w:rFonts w:ascii="BC Sans" w:eastAsia="Times New Roman" w:hAnsi="BC Sans" w:cs="Times New Roman"/>
@@ -224,7 +222,6 @@
               <w:t>Created by: {</w:t>
             </w:r>
             <w:proofErr w:type="spellStart"/>
-            <w:proofErr w:type="gramStart"/>
             <w:r>
               <w:rPr>
                 <w:rFonts w:ascii="BC Sans" w:eastAsia="Times New Roman" w:hAnsi="BC Sans" w:cs="Times New Roman"/>
@@ -259,7 +256,6 @@
               <w:t>createdBy</w:t>
             </w:r>
             <w:proofErr w:type="spellEnd"/>
-            <w:proofErr w:type="gramEnd"/>
             <w:r>
               <w:rPr>
                 <w:rFonts w:ascii="BC Sans" w:eastAsia="Times New Roman" w:hAnsi="BC Sans" w:cs="Times New Roman"/>
@@ -293,7 +289,6 @@
               <w:t>Status: {</w:t>
             </w:r>
             <w:proofErr w:type="spellStart"/>
-            <w:proofErr w:type="gramStart"/>
             <w:r>
               <w:rPr>
                 <w:rFonts w:ascii="BC Sans" w:eastAsia="Times New Roman" w:hAnsi="BC Sans" w:cs="Times New Roman"/>
@@ -328,7 +323,6 @@
               <w:t>status</w:t>
             </w:r>
             <w:proofErr w:type="spellEnd"/>
-            <w:proofErr w:type="gramEnd"/>
             <w:r>
               <w:rPr>
                 <w:rFonts w:ascii="BC Sans" w:eastAsia="Times New Roman" w:hAnsi="BC Sans" w:cs="Times New Roman"/>
@@ -397,7 +391,6 @@
               <w:t>{</w:t>
             </w:r>
             <w:proofErr w:type="spellStart"/>
-            <w:proofErr w:type="gramStart"/>
             <w:r>
               <w:rPr>
                 <w:rFonts w:ascii="BC Sans" w:eastAsia="Times New Roman" w:hAnsi="BC Sans" w:cs="Times New Roman"/>
@@ -432,7 +425,6 @@
               <w:t>updatedOn</w:t>
             </w:r>
             <w:proofErr w:type="spellEnd"/>
-            <w:proofErr w:type="gramEnd"/>
             <w:r>
               <w:rPr>
                 <w:rFonts w:ascii="BC Sans" w:eastAsia="Times New Roman" w:hAnsi="BC Sans" w:cs="Times New Roman"/>
@@ -479,7 +471,6 @@
               <w:t xml:space="preserve"> {</w:t>
             </w:r>
             <w:proofErr w:type="spellStart"/>
-            <w:proofErr w:type="gramStart"/>
             <w:r>
               <w:rPr>
                 <w:rFonts w:ascii="BC Sans" w:eastAsia="Times New Roman" w:hAnsi="BC Sans" w:cs="Times New Roman"/>
@@ -508,7 +499,6 @@
               <w:t>officerAssigned</w:t>
             </w:r>
             <w:proofErr w:type="spellEnd"/>
-            <w:proofErr w:type="gramEnd"/>
             <w:r>
               <w:rPr>
                 <w:rFonts w:ascii="BC Sans" w:eastAsia="Times New Roman" w:hAnsi="BC Sans" w:cs="Times New Roman"/>
@@ -541,9 +531,8 @@
                 <w:sz w:val="20"/>
                 <w:szCs w:val="20"/>
               </w:rPr>
-              <w:t>{</w:t>
-            </w:r>
-            <w:proofErr w:type="gramStart"/>
+              <w:t>{d</w:t>
+            </w:r>
             <w:r>
               <w:rPr>
                 <w:rFonts w:ascii="BC Sans" w:eastAsia="Times New Roman" w:hAnsi="BC Sans" w:cs="Times New Roman"/>
@@ -551,7 +540,7 @@
                 <w:sz w:val="20"/>
                 <w:szCs w:val="20"/>
               </w:rPr>
-              <w:t>d</w:t>
+              <w:t>.</w:t>
             </w:r>
             <w:r>
               <w:rPr>
@@ -560,26 +549,7 @@
                 <w:sz w:val="20"/>
                 <w:szCs w:val="20"/>
               </w:rPr>
-              <w:t>.</w:t>
-            </w:r>
-            <w:r>
-              <w:rPr>
-                <w:rFonts w:ascii="BC Sans" w:eastAsia="Times New Roman" w:hAnsi="BC Sans" w:cs="Times New Roman"/>
-                <w:color w:val="000000" w:themeColor="text1"/>
-                <w:sz w:val="20"/>
-                <w:szCs w:val="20"/>
-              </w:rPr>
-              <w:t>referenceNumber</w:t>
-            </w:r>
-            <w:proofErr w:type="gramEnd"/>
-            <w:r>
-              <w:rPr>
-                <w:rFonts w:ascii="BC Sans" w:eastAsia="Times New Roman" w:hAnsi="BC Sans" w:cs="Times New Roman"/>
-                <w:color w:val="000000" w:themeColor="text1"/>
-                <w:sz w:val="20"/>
-                <w:szCs w:val="20"/>
-              </w:rPr>
-              <w:t>:ifEM:hideBegin}COORS number: {d</w:t>
+              <w:t>referenceNumber:ifEM:hideBegin}COORS number: {d</w:t>
             </w:r>
             <w:r>
               <w:rPr>
@@ -786,7 +756,6 @@
               <w:t>{</w:t>
             </w:r>
             <w:proofErr w:type="spellStart"/>
-            <w:proofErr w:type="gramStart"/>
             <w:r>
               <w:rPr>
                 <w:rFonts w:ascii="BC Sans" w:eastAsia="Times New Roman" w:hAnsi="BC Sans" w:cs="Times New Roman"/>
@@ -824,7 +793,6 @@
               <w:t>cidentDateTime</w:t>
             </w:r>
             <w:proofErr w:type="spellEnd"/>
-            <w:proofErr w:type="gramEnd"/>
             <w:r>
               <w:rPr>
                 <w:rFonts w:ascii="BC Sans" w:eastAsia="Times New Roman" w:hAnsi="BC Sans" w:cs="Times New Roman"/>
@@ -940,7 +908,6 @@
               </w:rPr>
               <w:t>{</w:t>
             </w:r>
-            <w:proofErr w:type="gramStart"/>
             <w:r>
               <w:rPr>
                 <w:rFonts w:ascii="BC Sans" w:eastAsia="Times New Roman" w:hAnsi="BC Sans" w:cs="Times New Roman"/>
@@ -982,7 +949,6 @@
               <w:t>MethodReceivedCode</w:t>
             </w:r>
             <w:proofErr w:type="spellEnd"/>
-            <w:proofErr w:type="gramEnd"/>
             <w:r>
               <w:rPr>
                 <w:rFonts w:ascii="BC Sans" w:hAnsi="BC Sans"/>
@@ -1050,7 +1016,6 @@
               <w:t>{</w:t>
             </w:r>
             <w:proofErr w:type="spellStart"/>
-            <w:proofErr w:type="gramStart"/>
             <w:r>
               <w:rPr>
                 <w:rFonts w:ascii="BC Sans" w:eastAsia="Times New Roman" w:hAnsi="BC Sans" w:cs="Times New Roman"/>
@@ -1079,7 +1044,6 @@
               <w:t>natureOfComplaint</w:t>
             </w:r>
             <w:proofErr w:type="spellEnd"/>
-            <w:proofErr w:type="gramEnd"/>
             <w:r>
               <w:rPr>
                 <w:rFonts w:ascii="BC Sans" w:hAnsi="BC Sans"/>
@@ -1147,7 +1111,6 @@
               <w:t>{</w:t>
             </w:r>
             <w:proofErr w:type="spellStart"/>
-            <w:proofErr w:type="gramStart"/>
             <w:r>
               <w:rPr>
                 <w:rFonts w:ascii="BC Sans" w:eastAsia="Times New Roman" w:hAnsi="BC Sans" w:cs="Times New Roman"/>
@@ -1176,7 +1139,6 @@
               <w:t>species</w:t>
             </w:r>
             <w:proofErr w:type="spellEnd"/>
-            <w:proofErr w:type="gramEnd"/>
             <w:r>
               <w:rPr>
                 <w:rFonts w:ascii="BC Sans" w:eastAsia="Times New Roman" w:hAnsi="BC Sans" w:cs="Times New Roman"/>
@@ -1241,7 +1203,6 @@
               <w:t>{</w:t>
             </w:r>
             <w:proofErr w:type="spellStart"/>
-            <w:proofErr w:type="gramStart"/>
             <w:r>
               <w:rPr>
                 <w:rFonts w:ascii="BC Sans" w:eastAsia="Times New Roman" w:hAnsi="BC Sans" w:cs="Times New Roman"/>
@@ -1270,7 +1231,6 @@
               <w:t>attractants</w:t>
             </w:r>
             <w:proofErr w:type="spellEnd"/>
-            <w:proofErr w:type="gramEnd"/>
             <w:r>
               <w:rPr>
                 <w:rFonts w:ascii="BC Sans" w:eastAsia="Times New Roman" w:hAnsi="BC Sans" w:cs="Times New Roman"/>
@@ -1371,7 +1331,6 @@
               <w:t>{</w:t>
             </w:r>
             <w:proofErr w:type="spellStart"/>
-            <w:proofErr w:type="gramStart"/>
             <w:r>
               <w:rPr>
                 <w:rFonts w:ascii="BC Sans" w:eastAsia="Times New Roman" w:hAnsi="BC Sans" w:cs="Times New Roman"/>
@@ -1404,7 +1363,6 @@
               <w:t>location</w:t>
             </w:r>
             <w:proofErr w:type="spellEnd"/>
-            <w:proofErr w:type="gramEnd"/>
             <w:r>
               <w:rPr>
                 <w:rFonts w:ascii="BC Sans" w:eastAsia="Times New Roman" w:hAnsi="BC Sans" w:cs="Times New Roman"/>
@@ -1495,7 +1453,6 @@
               <w:t>{</w:t>
             </w:r>
             <w:proofErr w:type="spellStart"/>
-            <w:proofErr w:type="gramStart"/>
             <w:r>
               <w:rPr>
                 <w:rFonts w:ascii="BC Sans" w:hAnsi="BC Sans" w:cs="BC Sans Light"/>
@@ -1521,7 +1478,6 @@
               </w:rPr>
               <w:t>latitude</w:t>
             </w:r>
-            <w:proofErr w:type="gramEnd"/>
             <w:r>
               <w:rPr>
                 <w:rFonts w:ascii="BC Sans" w:hAnsi="BC Sans" w:cs="BC Sans Light"/>
@@ -1846,7 +1802,6 @@
               <w:t>{</w:t>
             </w:r>
             <w:proofErr w:type="spellStart"/>
-            <w:proofErr w:type="gramStart"/>
             <w:r>
               <w:rPr>
                 <w:rFonts w:ascii="BC Sans" w:eastAsia="BC Sans" w:hAnsi="BC Sans" w:cs="BC Sans"/>
@@ -1875,7 +1830,6 @@
               <w:t>community</w:t>
             </w:r>
             <w:proofErr w:type="spellEnd"/>
-            <w:proofErr w:type="gramEnd"/>
             <w:r>
               <w:rPr>
                 <w:rFonts w:ascii="BC Sans" w:eastAsia="BC Sans" w:hAnsi="BC Sans" w:cs="BC Sans"/>
@@ -2074,7 +2028,6 @@
               <w:t>{</w:t>
             </w:r>
             <w:proofErr w:type="spellStart"/>
-            <w:proofErr w:type="gramStart"/>
             <w:r>
               <w:rPr>
                 <w:rFonts w:ascii="BC Sans" w:eastAsia="Times New Roman" w:hAnsi="BC Sans" w:cs="Times New Roman"/>
@@ -2103,7 +2056,6 @@
               <w:t>locationDescription</w:t>
             </w:r>
             <w:proofErr w:type="spellEnd"/>
-            <w:proofErr w:type="gramEnd"/>
             <w:r>
               <w:rPr>
                 <w:rFonts w:ascii="BC Sans" w:eastAsia="Times New Roman" w:hAnsi="BC Sans" w:cs="Times New Roman"/>
@@ -2178,7 +2130,6 @@
               <w:t>{</w:t>
             </w:r>
             <w:proofErr w:type="spellStart"/>
-            <w:proofErr w:type="gramStart"/>
             <w:r>
               <w:rPr>
                 <w:rFonts w:ascii="BC Sans" w:eastAsia="Times New Roman" w:hAnsi="BC Sans" w:cs="Times New Roman"/>
@@ -2207,7 +2158,6 @@
               <w:t>description</w:t>
             </w:r>
             <w:proofErr w:type="spellEnd"/>
-            <w:proofErr w:type="gramEnd"/>
             <w:r>
               <w:rPr>
                 <w:rFonts w:ascii="BC Sans" w:eastAsia="Times New Roman" w:hAnsi="BC Sans" w:cs="Times New Roman"/>
@@ -2428,7 +2378,6 @@
               </w:rPr>
               <w:t>{</w:t>
             </w:r>
-            <w:proofErr w:type="gramStart"/>
             <w:r>
               <w:rPr>
                 <w:rFonts w:ascii="BC Sans" w:hAnsi="BC Sans" w:cs="BC Sans Light"/>
@@ -2452,16 +2401,7 @@
                 <w:sz w:val="20"/>
                 <w:szCs w:val="20"/>
               </w:rPr>
-              <w:t>phone</w:t>
-            </w:r>
-            <w:proofErr w:type="gramEnd"/>
-            <w:r>
-              <w:rPr>
-                <w:rFonts w:ascii="BC Sans" w:hAnsi="BC Sans" w:cs="BC Sans Light"/>
-                <w:sz w:val="20"/>
-                <w:szCs w:val="20"/>
-              </w:rPr>
-              <w:t>1</w:t>
+              <w:t>phone1</w:t>
             </w:r>
             <w:r>
               <w:rPr>
@@ -2533,7 +2473,6 @@
               </w:rPr>
               <w:t>{</w:t>
             </w:r>
-            <w:proofErr w:type="gramStart"/>
             <w:r>
               <w:rPr>
                 <w:rFonts w:ascii="BC Sans" w:hAnsi="BC Sans" w:cs="BC Sans Light"/>
@@ -2557,16 +2496,7 @@
                 <w:sz w:val="20"/>
                 <w:szCs w:val="20"/>
               </w:rPr>
-              <w:t>phone</w:t>
-            </w:r>
-            <w:proofErr w:type="gramEnd"/>
-            <w:r>
-              <w:rPr>
-                <w:rFonts w:ascii="BC Sans" w:hAnsi="BC Sans" w:cs="BC Sans Light"/>
-                <w:sz w:val="20"/>
-                <w:szCs w:val="20"/>
-              </w:rPr>
-              <w:t>2</w:t>
+              <w:t>phone2</w:t>
             </w:r>
             <w:r>
               <w:rPr>
@@ -2637,7 +2567,6 @@
               </w:rPr>
               <w:t>{</w:t>
             </w:r>
-            <w:proofErr w:type="gramStart"/>
             <w:r>
               <w:rPr>
                 <w:rFonts w:ascii="BC Sans" w:hAnsi="BC Sans" w:cs="BC Sans Light"/>
@@ -2661,16 +2590,7 @@
                 <w:sz w:val="20"/>
                 <w:szCs w:val="20"/>
               </w:rPr>
-              <w:t>phone</w:t>
-            </w:r>
-            <w:proofErr w:type="gramEnd"/>
-            <w:r>
-              <w:rPr>
-                <w:rFonts w:ascii="BC Sans" w:hAnsi="BC Sans" w:cs="BC Sans Light"/>
-                <w:sz w:val="20"/>
-                <w:szCs w:val="20"/>
-              </w:rPr>
-              <w:t>3</w:t>
+              <w:t>phone3</w:t>
             </w:r>
             <w:r>
               <w:rPr>
@@ -2743,7 +2663,6 @@
               <w:t>{</w:t>
             </w:r>
             <w:proofErr w:type="spellStart"/>
-            <w:proofErr w:type="gramStart"/>
             <w:r>
               <w:rPr>
                 <w:rFonts w:ascii="BC Sans" w:hAnsi="BC Sans" w:cs="BC Sans Light"/>
@@ -2770,7 +2689,6 @@
               <w:t>address</w:t>
             </w:r>
             <w:proofErr w:type="spellEnd"/>
-            <w:proofErr w:type="gramEnd"/>
             <w:r>
               <w:rPr>
                 <w:rFonts w:ascii="BC Sans" w:hAnsi="BC Sans" w:cs="BC Sans Light"/>
@@ -2841,7 +2759,6 @@
               <w:t>{</w:t>
             </w:r>
             <w:proofErr w:type="spellStart"/>
-            <w:proofErr w:type="gramStart"/>
             <w:r>
               <w:rPr>
                 <w:rFonts w:ascii="BC Sans" w:hAnsi="BC Sans" w:cs="BC Sans Light"/>
@@ -2868,7 +2785,6 @@
               <w:t>email</w:t>
             </w:r>
             <w:proofErr w:type="spellEnd"/>
-            <w:proofErr w:type="gramEnd"/>
             <w:r>
               <w:rPr>
                 <w:rFonts w:ascii="BC Sans" w:hAnsi="BC Sans" w:cs="BC Sans Light"/>
@@ -2940,7 +2856,6 @@
               <w:t>{</w:t>
             </w:r>
             <w:proofErr w:type="spellStart"/>
-            <w:proofErr w:type="gramStart"/>
             <w:r>
               <w:rPr>
                 <w:rFonts w:ascii="BC Sans" w:hAnsi="BC Sans" w:cs="BC Sans Light"/>
@@ -2967,7 +2882,6 @@
               <w:t>reportedBy</w:t>
             </w:r>
             <w:proofErr w:type="spellEnd"/>
-            <w:proofErr w:type="gramEnd"/>
             <w:r>
               <w:rPr>
                 <w:rFonts w:ascii="BC Sans" w:hAnsi="BC Sans" w:cs="BC Sans Light"/>
@@ -3029,9 +2943,17 @@
                 <w:szCs w:val="20"/>
                 <w14:ligatures w14:val="none"/>
               </w:rPr>
-              <w:t>Update #{</w:t>
-            </w:r>
-            <w:proofErr w:type="gramStart"/>
+              <w:t>Update #{d</w:t>
+            </w:r>
+            <w:r>
+              <w:rPr>
+                <w:rFonts w:ascii="BC Sans" w:eastAsia="Times New Roman" w:hAnsi="BC Sans" w:cs="Times New Roman"/>
+                <w:color w:val="000000" w:themeColor="text1"/>
+                <w:sz w:val="20"/>
+                <w:szCs w:val="20"/>
+              </w:rPr>
+              <w:t>.</w:t>
+            </w:r>
             <w:r>
               <w:rPr>
                 <w:rFonts w:ascii="BC Sans" w:eastAsia="Times New Roman" w:hAnsi="BC Sans" w:cs="Times New Roman"/>
@@ -3042,41 +2964,7 @@
                 <w:szCs w:val="20"/>
                 <w14:ligatures w14:val="none"/>
               </w:rPr>
-              <w:t>d</w:t>
-            </w:r>
-            <w:r>
-              <w:rPr>
-                <w:rFonts w:ascii="BC Sans" w:eastAsia="Times New Roman" w:hAnsi="BC Sans" w:cs="Times New Roman"/>
-                <w:color w:val="000000" w:themeColor="text1"/>
-                <w:sz w:val="20"/>
-                <w:szCs w:val="20"/>
-              </w:rPr>
-              <w:t>.</w:t>
-            </w:r>
-            <w:r>
-              <w:rPr>
-                <w:rFonts w:ascii="BC Sans" w:eastAsia="Times New Roman" w:hAnsi="BC Sans" w:cs="Times New Roman"/>
-                <w:caps w:val="0"/>
-                <w:color w:val="000000"/>
-                <w:kern w:val="0"/>
-                <w:sz w:val="20"/>
-                <w:szCs w:val="20"/>
-                <w14:ligatures w14:val="none"/>
-              </w:rPr>
-              <w:t>updates</w:t>
-            </w:r>
-            <w:proofErr w:type="gramEnd"/>
-            <w:r>
-              <w:rPr>
-                <w:rFonts w:ascii="BC Sans" w:eastAsia="Times New Roman" w:hAnsi="BC Sans" w:cs="Times New Roman"/>
-                <w:caps w:val="0"/>
-                <w:color w:val="000000"/>
-                <w:kern w:val="0"/>
-                <w:sz w:val="20"/>
-                <w:szCs w:val="20"/>
-                <w14:ligatures w14:val="none"/>
-              </w:rPr>
-              <w:t>[i].sequenceId}</w:t>
+              <w:t>updates[i].sequenceId}</w:t>
             </w:r>
             <w:r>
               <w:rPr>
@@ -3285,7 +3173,6 @@
               <w:t>{</w:t>
             </w:r>
             <w:proofErr w:type="spellStart"/>
-            <w:proofErr w:type="gramStart"/>
             <w:r>
               <w:rPr>
                 <w:rFonts w:ascii="BC Sans" w:hAnsi="BC Sans" w:cs="BC Sans Light"/>
@@ -3312,7 +3199,6 @@
               <w:t>updates</w:t>
             </w:r>
             <w:proofErr w:type="spellEnd"/>
-            <w:proofErr w:type="gramEnd"/>
             <w:r>
               <w:rPr>
                 <w:rFonts w:ascii="BC Sans" w:hAnsi="BC Sans" w:cs="BC Sans Light"/>
@@ -3409,7 +3295,6 @@
               <w:t>{</w:t>
             </w:r>
             <w:proofErr w:type="spellStart"/>
-            <w:proofErr w:type="gramStart"/>
             <w:r>
               <w:rPr>
                 <w:rFonts w:ascii="BC Sans" w:hAnsi="BC Sans" w:cs="BC Sans Light"/>
@@ -3436,7 +3321,6 @@
               <w:t>updates</w:t>
             </w:r>
             <w:proofErr w:type="spellEnd"/>
-            <w:proofErr w:type="gramEnd"/>
             <w:r>
               <w:rPr>
                 <w:rFonts w:ascii="BC Sans" w:hAnsi="BC Sans" w:cs="BC Sans Light"/>
@@ -3544,7 +3428,6 @@
               <w:t>{</w:t>
             </w:r>
             <w:proofErr w:type="spellStart"/>
-            <w:proofErr w:type="gramStart"/>
             <w:r>
               <w:rPr>
                 <w:rFonts w:ascii="BC Sans" w:hAnsi="BC Sans" w:cs="BC Sans Light"/>
@@ -3571,7 +3454,6 @@
               <w:t>updates</w:t>
             </w:r>
             <w:proofErr w:type="spellEnd"/>
-            <w:proofErr w:type="gramEnd"/>
             <w:r>
               <w:rPr>
                 <w:rFonts w:ascii="BC Sans" w:hAnsi="BC Sans" w:cs="BC Sans Light"/>
@@ -3675,16 +3557,7 @@
                 <w:sz w:val="20"/>
                 <w:szCs w:val="20"/>
               </w:rPr>
-              <w:t>{</w:t>
-            </w:r>
-            <w:proofErr w:type="gramStart"/>
-            <w:r>
-              <w:rPr>
-                <w:rFonts w:ascii="BC Sans" w:hAnsi="BC Sans" w:cs="BC Sans Light"/>
-                <w:sz w:val="20"/>
-                <w:szCs w:val="20"/>
-              </w:rPr>
-              <w:t>d</w:t>
+              <w:t>{d</w:t>
             </w:r>
             <w:r>
               <w:rPr>
@@ -3701,16 +3574,7 @@
                 <w:sz w:val="20"/>
                 <w:szCs w:val="20"/>
               </w:rPr>
-              <w:t>updates</w:t>
-            </w:r>
-            <w:proofErr w:type="gramEnd"/>
-            <w:r>
-              <w:rPr>
-                <w:rFonts w:ascii="BC Sans" w:hAnsi="BC Sans" w:cs="BC Sans Light"/>
-                <w:sz w:val="20"/>
-                <w:szCs w:val="20"/>
-              </w:rPr>
-              <w:t>[i].location.latitude</w:t>
+              <w:t>updates[i].location.latitude</w:t>
             </w:r>
             <w:r>
               <w:rPr>
@@ -3946,7 +3810,6 @@
         <w:t>{</w:t>
       </w:r>
       <w:proofErr w:type="spellStart"/>
-      <w:proofErr w:type="gramStart"/>
       <w:r>
         <w:rPr>
           <w:rFonts w:ascii="BC Sans" w:hAnsi="BC Sans"/>
@@ -3973,7 +3836,6 @@
         <w:t>updates</w:t>
       </w:r>
       <w:proofErr w:type="spellEnd"/>
-      <w:proofErr w:type="gramEnd"/>
       <w:r>
         <w:rPr>
           <w:rFonts w:ascii="BC Sans" w:hAnsi="BC Sans"/>
@@ -4057,17 +3919,7 @@
           <w:sz w:val="20"/>
           <w:szCs w:val="20"/>
         </w:rPr>
-        <w:t>{</w:t>
-      </w:r>
-      <w:proofErr w:type="gramStart"/>
-      <w:r>
-        <w:rPr>
-          <w:rFonts w:ascii="BC Sans" w:eastAsia="Times New Roman" w:hAnsi="BC Sans" w:cs="Times New Roman"/>
-          <w:color w:val="000000" w:themeColor="text1"/>
-          <w:sz w:val="20"/>
-          <w:szCs w:val="20"/>
-        </w:rPr>
-        <w:t>d</w:t>
+        <w:t>{d</w:t>
       </w:r>
       <w:r>
         <w:rPr>
@@ -4086,17 +3938,7 @@
           <w:szCs w:val="20"/>
           <w:lang w:val="en-CA"/>
         </w:rPr>
-        <w:t>outcome</w:t>
-      </w:r>
-      <w:proofErr w:type="gramEnd"/>
-      <w:r>
-        <w:rPr>
-          <w:rFonts w:ascii="BC Sans" w:hAnsi="BC Sans"/>
-          <w:sz w:val="20"/>
-          <w:szCs w:val="20"/>
-          <w:lang w:val="en-CA"/>
-        </w:rPr>
-        <w:t>.assessmentDetails</w:t>
+        <w:t>outcome.assessmentDetails</w:t>
       </w:r>
       <w:proofErr w:type="spellEnd"/>
       <w:r>
@@ -4328,25 +4170,14 @@
               <w:t>{</w:t>
             </w:r>
             <w:proofErr w:type="spellStart"/>
-            <w:proofErr w:type="gramStart"/>
-            <w:r>
-              <w:rPr>
-                <w:rFonts w:ascii="BC Sans" w:hAnsi="BC Sans"/>
-                <w:sz w:val="20"/>
-                <w:szCs w:val="20"/>
-                <w:lang w:val="en-CA"/>
-              </w:rPr>
-              <w:t>d.outcome</w:t>
-            </w:r>
-            <w:proofErr w:type="gramEnd"/>
-            <w:r>
-              <w:rPr>
-                <w:rFonts w:ascii="BC Sans" w:hAnsi="BC Sans"/>
-                <w:sz w:val="20"/>
-                <w:szCs w:val="20"/>
-                <w:lang w:val="en-CA"/>
-              </w:rPr>
-              <w:t>.assessmentDetails.</w:t>
+            <w:r>
+              <w:rPr>
+                <w:rFonts w:ascii="BC Sans" w:hAnsi="BC Sans"/>
+                <w:sz w:val="20"/>
+                <w:szCs w:val="20"/>
+                <w:lang w:val="en-CA"/>
+              </w:rPr>
+              <w:t>d.outcome.assessmentDetails.</w:t>
             </w:r>
             <w:r>
               <w:rPr>
@@ -4448,27 +4279,7 @@
                 <w:szCs w:val="20"/>
                 <w:lang w:val="en-CA"/>
               </w:rPr>
-              <w:t>{</w:t>
-            </w:r>
-            <w:proofErr w:type="gramStart"/>
-            <w:r>
-              <w:rPr>
-                <w:rFonts w:ascii="BC Sans" w:hAnsi="BC Sans"/>
-                <w:sz w:val="20"/>
-                <w:szCs w:val="20"/>
-                <w:lang w:val="en-CA"/>
-              </w:rPr>
-              <w:t>d.outcome</w:t>
-            </w:r>
-            <w:proofErr w:type="gramEnd"/>
-            <w:r>
-              <w:rPr>
-                <w:rFonts w:ascii="BC Sans" w:hAnsi="BC Sans"/>
-                <w:sz w:val="20"/>
-                <w:szCs w:val="20"/>
-                <w:lang w:val="en-CA"/>
-              </w:rPr>
-              <w:t>.assessmentDetails.</w:t>
+              <w:t>{d.outcome.assessmentDetails.</w:t>
             </w:r>
             <w:r>
               <w:rPr>
@@ -4655,25 +4466,14 @@
               <w:t>{</w:t>
             </w:r>
             <w:proofErr w:type="spellStart"/>
-            <w:proofErr w:type="gramStart"/>
-            <w:r>
-              <w:rPr>
-                <w:rFonts w:ascii="BC Sans" w:hAnsi="BC Sans"/>
-                <w:sz w:val="20"/>
-                <w:szCs w:val="20"/>
-                <w:lang w:val="en-CA"/>
-              </w:rPr>
-              <w:t>d.outcome</w:t>
-            </w:r>
-            <w:proofErr w:type="gramEnd"/>
-            <w:r>
-              <w:rPr>
-                <w:rFonts w:ascii="BC Sans" w:hAnsi="BC Sans"/>
-                <w:sz w:val="20"/>
-                <w:szCs w:val="20"/>
-                <w:lang w:val="en-CA"/>
-              </w:rPr>
-              <w:t>.assessmentDetails.</w:t>
+            <w:r>
+              <w:rPr>
+                <w:rFonts w:ascii="BC Sans" w:hAnsi="BC Sans"/>
+                <w:sz w:val="20"/>
+                <w:szCs w:val="20"/>
+                <w:lang w:val="en-CA"/>
+              </w:rPr>
+              <w:t>d.outcome.assessmentDetails.</w:t>
             </w:r>
             <w:r>
               <w:rPr>
@@ -4778,25 +4578,14 @@
               <w:t>{</w:t>
             </w:r>
             <w:proofErr w:type="spellStart"/>
-            <w:proofErr w:type="gramStart"/>
-            <w:r>
-              <w:rPr>
-                <w:rFonts w:ascii="BC Sans" w:hAnsi="BC Sans"/>
-                <w:sz w:val="20"/>
-                <w:szCs w:val="20"/>
-                <w:lang w:val="en-CA"/>
-              </w:rPr>
-              <w:t>d.outcome</w:t>
-            </w:r>
-            <w:proofErr w:type="gramEnd"/>
-            <w:r>
-              <w:rPr>
-                <w:rFonts w:ascii="BC Sans" w:hAnsi="BC Sans"/>
-                <w:sz w:val="20"/>
-                <w:szCs w:val="20"/>
-                <w:lang w:val="en-CA"/>
-              </w:rPr>
-              <w:t>.assessmentDetails.</w:t>
+            <w:r>
+              <w:rPr>
+                <w:rFonts w:ascii="BC Sans" w:hAnsi="BC Sans"/>
+                <w:sz w:val="20"/>
+                <w:szCs w:val="20"/>
+                <w:lang w:val="en-CA"/>
+              </w:rPr>
+              <w:t>d.outcome.assessmentDetails.</w:t>
             </w:r>
             <w:r>
               <w:rPr>
@@ -4904,7 +4693,6 @@
               <w:t>{</w:t>
             </w:r>
             <w:proofErr w:type="spellStart"/>
-            <w:proofErr w:type="gramStart"/>
             <w:r>
               <w:rPr>
                 <w:rFonts w:ascii="BC Sans" w:hAnsi="BC Sans"/>
@@ -4919,16 +4707,7 @@
                 <w:sz w:val="20"/>
                 <w:szCs w:val="20"/>
               </w:rPr>
-              <w:t>outcome</w:t>
-            </w:r>
-            <w:proofErr w:type="gramEnd"/>
-            <w:r>
-              <w:rPr>
-                <w:rFonts w:ascii="BC Sans" w:hAnsi="BC Sans"/>
-                <w:sz w:val="20"/>
-                <w:szCs w:val="20"/>
-              </w:rPr>
-              <w:t>.assessmentDetails.</w:t>
+              <w:t>outcome.assessmentDetails.</w:t>
             </w:r>
             <w:r>
               <w:rPr>
@@ -5007,7 +4786,6 @@
               <w:t>{</w:t>
             </w:r>
             <w:proofErr w:type="spellStart"/>
-            <w:proofErr w:type="gramStart"/>
             <w:r>
               <w:rPr>
                 <w:rFonts w:ascii="BC Sans" w:hAnsi="BC Sans"/>
@@ -5022,16 +4800,7 @@
                 <w:sz w:val="20"/>
                 <w:szCs w:val="20"/>
               </w:rPr>
-              <w:t>outcome</w:t>
-            </w:r>
-            <w:proofErr w:type="gramEnd"/>
-            <w:r>
-              <w:rPr>
-                <w:rFonts w:ascii="BC Sans" w:hAnsi="BC Sans"/>
-                <w:sz w:val="20"/>
-                <w:szCs w:val="20"/>
-              </w:rPr>
-              <w:t>.assessmentDetails.</w:t>
+              <w:t>outcome.assessmentDetails.</w:t>
             </w:r>
             <w:r>
               <w:rPr>
@@ -5157,7 +4926,27 @@
                 <w:szCs w:val="20"/>
                 <w:lang w:val="en-CA"/>
               </w:rPr>
-              <w:t>Bacon</w:t>
+              <w:t>{</w:t>
+            </w:r>
+            <w:proofErr w:type="spellStart"/>
+            <w:r>
+              <w:rPr>
+                <w:rFonts w:ascii="BC Sans" w:hAnsi="BC Sans"/>
+                <w:sz w:val="20"/>
+                <w:szCs w:val="20"/>
+                <w:lang w:val="en-CA"/>
+              </w:rPr>
+              <w:t>d.outcome.assessmentDetails.assessmentActor</w:t>
+            </w:r>
+            <w:proofErr w:type="spellEnd"/>
+            <w:r>
+              <w:rPr>
+                <w:rFonts w:ascii="BC Sans" w:hAnsi="BC Sans"/>
+                <w:sz w:val="20"/>
+                <w:szCs w:val="20"/>
+                <w:lang w:val="en-CA"/>
+              </w:rPr>
+              <w:t>}</w:t>
             </w:r>
           </w:p>
         </w:tc>
@@ -5238,16 +5027,29 @@
                 <w:rFonts w:ascii="BC Sans" w:hAnsi="BC Sans"/>
                 <w:sz w:val="20"/>
                 <w:szCs w:val="20"/>
-              </w:rPr>
-              <w:t>E</w:t>
-            </w:r>
-            <w:r>
-              <w:rPr>
-                <w:rFonts w:ascii="BC Sans" w:hAnsi="BC Sans"/>
-                <w:sz w:val="20"/>
-                <w:szCs w:val="20"/>
-              </w:rPr>
-              <w:t>ggs</w:t>
+                <w:lang w:val="en-CA"/>
+              </w:rPr>
+              <w:t>{</w:t>
+            </w:r>
+            <w:proofErr w:type="spellStart"/>
+            <w:r>
+              <w:rPr>
+                <w:rFonts w:ascii="BC Sans" w:hAnsi="BC Sans"/>
+                <w:sz w:val="20"/>
+                <w:szCs w:val="20"/>
+                <w:lang w:val="en-CA"/>
+              </w:rPr>
+              <w:t>d.outcome.assessmentDetails.assessmentDate</w:t>
+            </w:r>
+            <w:proofErr w:type="spellEnd"/>
+            <w:r>
+              <w:rPr>
+                <w:rFonts w:ascii="BC Sans" w:hAnsi="BC Sans"/>
+                <w:sz w:val="20"/>
+                <w:szCs w:val="20"/>
+                <w:lang w:val="en-CA"/>
+              </w:rPr>
+              <w:t>}</w:t>
             </w:r>
           </w:p>
         </w:tc>
@@ -5269,17 +5071,7 @@
           <w:sz w:val="20"/>
           <w:szCs w:val="20"/>
         </w:rPr>
-        <w:t>{</w:t>
-      </w:r>
-      <w:proofErr w:type="gramStart"/>
-      <w:r>
-        <w:rPr>
-          <w:rFonts w:ascii="BC Sans" w:eastAsia="Times New Roman" w:hAnsi="BC Sans" w:cs="Times New Roman"/>
-          <w:color w:val="000000" w:themeColor="text1"/>
-          <w:sz w:val="20"/>
-          <w:szCs w:val="20"/>
-        </w:rPr>
-        <w:t>d</w:t>
+        <w:t>{d</w:t>
       </w:r>
       <w:r>
         <w:rPr>
@@ -5298,17 +5090,7 @@
           <w:szCs w:val="20"/>
           <w:lang w:val="en-CA"/>
         </w:rPr>
-        <w:t>outcome</w:t>
-      </w:r>
-      <w:proofErr w:type="gramEnd"/>
-      <w:r>
-        <w:rPr>
-          <w:rFonts w:ascii="BC Sans" w:hAnsi="BC Sans"/>
-          <w:sz w:val="20"/>
-          <w:szCs w:val="20"/>
-          <w:lang w:val="en-CA"/>
-        </w:rPr>
-        <w:t>.assessmentDetails</w:t>
+        <w:t>outcome.assessmentDetails</w:t>
       </w:r>
       <w:proofErr w:type="spellEnd"/>
       <w:r>
@@ -5355,16 +5137,7 @@
           <w:sz w:val="20"/>
           <w:szCs w:val="20"/>
         </w:rPr>
-        <w:t>:show</w:t>
-      </w:r>
-      <w:r>
-        <w:rPr>
-          <w:rFonts w:ascii="BC Sans" w:eastAsia="Times New Roman" w:hAnsi="BC Sans" w:cs="Times New Roman"/>
-          <w:color w:val="000000" w:themeColor="text1"/>
-          <w:sz w:val="20"/>
-          <w:szCs w:val="20"/>
-        </w:rPr>
-        <w:t>End</w:t>
+        <w:t>:showEnd</w:t>
       </w:r>
       <w:proofErr w:type="spellEnd"/>
       <w:r>
@@ -5393,17 +5166,7 @@
           <w:sz w:val="20"/>
           <w:szCs w:val="20"/>
         </w:rPr>
-        <w:t>{</w:t>
-      </w:r>
-      <w:proofErr w:type="gramStart"/>
-      <w:r>
-        <w:rPr>
-          <w:rFonts w:ascii="BC Sans" w:eastAsia="Times New Roman" w:hAnsi="BC Sans" w:cs="Times New Roman"/>
-          <w:color w:val="000000" w:themeColor="text1"/>
-          <w:sz w:val="20"/>
-          <w:szCs w:val="20"/>
-        </w:rPr>
-        <w:t>d</w:t>
+        <w:t>{d</w:t>
       </w:r>
       <w:r>
         <w:rPr>
@@ -5421,17 +5184,7 @@
           <w:szCs w:val="20"/>
           <w:lang w:val="en-CA"/>
         </w:rPr>
-        <w:t>outcome</w:t>
-      </w:r>
-      <w:proofErr w:type="gramEnd"/>
-      <w:r>
-        <w:rPr>
-          <w:rFonts w:ascii="BC Sans" w:hAnsi="BC Sans"/>
-          <w:sz w:val="20"/>
-          <w:szCs w:val="20"/>
-          <w:lang w:val="en-CA"/>
-        </w:rPr>
-        <w:t>.</w:t>
+        <w:t>outcome.</w:t>
       </w:r>
       <w:proofErr w:type="spellStart"/>
       <w:r>
@@ -5657,23 +5410,13 @@
               <w:t>{</w:t>
             </w:r>
             <w:proofErr w:type="spellStart"/>
-            <w:proofErr w:type="gramStart"/>
-            <w:r>
-              <w:rPr>
-                <w:rFonts w:ascii="BC Sans" w:hAnsi="BC Sans"/>
-                <w:sz w:val="20"/>
-                <w:szCs w:val="20"/>
-              </w:rPr>
-              <w:t>d.outcome</w:t>
-            </w:r>
-            <w:proofErr w:type="gramEnd"/>
-            <w:r>
-              <w:rPr>
-                <w:rFonts w:ascii="BC Sans" w:hAnsi="BC Sans"/>
-                <w:sz w:val="20"/>
-                <w:szCs w:val="20"/>
-              </w:rPr>
-              <w:t>.preventionDetails.actions</w:t>
+            <w:r>
+              <w:rPr>
+                <w:rFonts w:ascii="BC Sans" w:hAnsi="BC Sans"/>
+                <w:sz w:val="20"/>
+                <w:szCs w:val="20"/>
+              </w:rPr>
+              <w:t>d.outcome.preventionDetails.actions</w:t>
             </w:r>
             <w:proofErr w:type="spellEnd"/>
             <w:r>
@@ -5743,23 +5486,13 @@
               <w:t>{</w:t>
             </w:r>
             <w:proofErr w:type="spellStart"/>
-            <w:proofErr w:type="gramStart"/>
-            <w:r>
-              <w:rPr>
-                <w:rFonts w:ascii="BC Sans" w:hAnsi="BC Sans"/>
-                <w:sz w:val="20"/>
-                <w:szCs w:val="20"/>
-              </w:rPr>
-              <w:t>d.outcome</w:t>
-            </w:r>
-            <w:proofErr w:type="gramEnd"/>
-            <w:r>
-              <w:rPr>
-                <w:rFonts w:ascii="BC Sans" w:hAnsi="BC Sans"/>
-                <w:sz w:val="20"/>
-                <w:szCs w:val="20"/>
-              </w:rPr>
-              <w:t>.preventionDetails.actions</w:t>
+            <w:r>
+              <w:rPr>
+                <w:rFonts w:ascii="BC Sans" w:hAnsi="BC Sans"/>
+                <w:sz w:val="20"/>
+                <w:szCs w:val="20"/>
+              </w:rPr>
+              <w:t>d.outcome.preventionDetails.actions</w:t>
             </w:r>
             <w:proofErr w:type="spellEnd"/>
             <w:r>
@@ -5861,8 +5594,68 @@
                 <w:rFonts w:ascii="BC Sans" w:hAnsi="BC Sans"/>
                 <w:sz w:val="20"/>
                 <w:szCs w:val="20"/>
-              </w:rPr>
-              <w:t>Bacon</w:t>
+                <w:lang w:val="en-CA"/>
+              </w:rPr>
+              <w:t>{</w:t>
+            </w:r>
+            <w:proofErr w:type="spellStart"/>
+            <w:r>
+              <w:rPr>
+                <w:rFonts w:ascii="BC Sans" w:hAnsi="BC Sans"/>
+                <w:sz w:val="20"/>
+                <w:szCs w:val="20"/>
+                <w:lang w:val="en-CA"/>
+              </w:rPr>
+              <w:t>d.outcome</w:t>
+            </w:r>
+            <w:proofErr w:type="spellEnd"/>
+            <w:r>
+              <w:rPr>
+                <w:rFonts w:ascii="BC Sans" w:hAnsi="BC Sans"/>
+                <w:sz w:val="20"/>
+                <w:szCs w:val="20"/>
+                <w:lang w:val="en-CA"/>
+              </w:rPr>
+              <w:t>.</w:t>
+            </w:r>
+            <w:proofErr w:type="spellStart"/>
+            <w:r>
+              <w:rPr>
+                <w:rFonts w:ascii="BC Sans" w:hAnsi="BC Sans"/>
+                <w:sz w:val="20"/>
+                <w:szCs w:val="20"/>
+              </w:rPr>
+              <w:t>preventionDetails</w:t>
+            </w:r>
+            <w:proofErr w:type="spellEnd"/>
+            <w:r>
+              <w:rPr>
+                <w:rFonts w:ascii="BC Sans" w:hAnsi="BC Sans"/>
+                <w:sz w:val="20"/>
+                <w:szCs w:val="20"/>
+                <w:lang w:val="en-CA"/>
+              </w:rPr>
+              <w:t>.</w:t>
+            </w:r>
+            <w:proofErr w:type="spellStart"/>
+            <w:r>
+              <w:rPr>
+                <w:rFonts w:ascii="BC Sans" w:hAnsi="BC Sans"/>
+                <w:sz w:val="20"/>
+                <w:szCs w:val="20"/>
+                <w:lang w:val="en-CA"/>
+              </w:rPr>
+              <w:t>preventionActor</w:t>
+            </w:r>
+            <w:proofErr w:type="spellEnd"/>
+            <w:r>
+              <w:rPr>
+                <w:rFonts w:ascii="BC Sans" w:hAnsi="BC Sans"/>
+                <w:sz w:val="20"/>
+                <w:szCs w:val="20"/>
+                <w:lang w:val="en-CA"/>
+              </w:rPr>
+              <w:t>}</w:t>
             </w:r>
           </w:p>
         </w:tc>
@@ -5943,8 +5736,68 @@
                 <w:rFonts w:ascii="BC Sans" w:hAnsi="BC Sans"/>
                 <w:sz w:val="20"/>
                 <w:szCs w:val="20"/>
-              </w:rPr>
-              <w:t>eggs</w:t>
+                <w:lang w:val="en-CA"/>
+              </w:rPr>
+              <w:t>{</w:t>
+            </w:r>
+            <w:proofErr w:type="spellStart"/>
+            <w:r>
+              <w:rPr>
+                <w:rFonts w:ascii="BC Sans" w:hAnsi="BC Sans"/>
+                <w:sz w:val="20"/>
+                <w:szCs w:val="20"/>
+                <w:lang w:val="en-CA"/>
+              </w:rPr>
+              <w:t>d.outcome</w:t>
+            </w:r>
+            <w:proofErr w:type="spellEnd"/>
+            <w:r>
+              <w:rPr>
+                <w:rFonts w:ascii="BC Sans" w:hAnsi="BC Sans"/>
+                <w:sz w:val="20"/>
+                <w:szCs w:val="20"/>
+                <w:lang w:val="en-CA"/>
+              </w:rPr>
+              <w:t>.</w:t>
+            </w:r>
+            <w:proofErr w:type="spellStart"/>
+            <w:r>
+              <w:rPr>
+                <w:rFonts w:ascii="BC Sans" w:hAnsi="BC Sans"/>
+                <w:sz w:val="20"/>
+                <w:szCs w:val="20"/>
+              </w:rPr>
+              <w:t>preventionDetails</w:t>
+            </w:r>
+            <w:proofErr w:type="spellEnd"/>
+            <w:r>
+              <w:rPr>
+                <w:rFonts w:ascii="BC Sans" w:hAnsi="BC Sans"/>
+                <w:sz w:val="20"/>
+                <w:szCs w:val="20"/>
+                <w:lang w:val="en-CA"/>
+              </w:rPr>
+              <w:t>.</w:t>
+            </w:r>
+            <w:proofErr w:type="spellStart"/>
+            <w:r>
+              <w:rPr>
+                <w:rFonts w:ascii="BC Sans" w:hAnsi="BC Sans"/>
+                <w:sz w:val="20"/>
+                <w:szCs w:val="20"/>
+                <w:lang w:val="en-CA"/>
+              </w:rPr>
+              <w:t>preventionDate</w:t>
+            </w:r>
+            <w:proofErr w:type="spellEnd"/>
+            <w:r>
+              <w:rPr>
+                <w:rFonts w:ascii="BC Sans" w:hAnsi="BC Sans"/>
+                <w:sz w:val="20"/>
+                <w:szCs w:val="20"/>
+                <w:lang w:val="en-CA"/>
+              </w:rPr>
+              <w:t>}</w:t>
             </w:r>
           </w:p>
         </w:tc>
@@ -5966,17 +5819,7 @@
           <w:sz w:val="20"/>
           <w:szCs w:val="20"/>
         </w:rPr>
-        <w:t>{</w:t>
-      </w:r>
-      <w:proofErr w:type="gramStart"/>
-      <w:r>
-        <w:rPr>
-          <w:rFonts w:ascii="BC Sans" w:eastAsia="Times New Roman" w:hAnsi="BC Sans" w:cs="Times New Roman"/>
-          <w:color w:val="000000" w:themeColor="text1"/>
-          <w:sz w:val="20"/>
-          <w:szCs w:val="20"/>
-        </w:rPr>
-        <w:t>d</w:t>
+        <w:t>{d</w:t>
       </w:r>
       <w:r>
         <w:rPr>
@@ -5994,17 +5837,7 @@
           <w:szCs w:val="20"/>
           <w:lang w:val="en-CA"/>
         </w:rPr>
-        <w:t>outcome</w:t>
-      </w:r>
-      <w:proofErr w:type="gramEnd"/>
-      <w:r>
-        <w:rPr>
-          <w:rFonts w:ascii="BC Sans" w:hAnsi="BC Sans"/>
-          <w:sz w:val="20"/>
-          <w:szCs w:val="20"/>
-          <w:lang w:val="en-CA"/>
-        </w:rPr>
-        <w:t>.</w:t>
+        <w:t>outcome.</w:t>
       </w:r>
       <w:proofErr w:type="spellStart"/>
       <w:r>
@@ -6117,7 +5950,7 @@
                 <w:sz w:val="20"/>
                 <w:szCs w:val="20"/>
               </w:rPr>
-              <w:t>Equipment ({</w:t>
+              <w:t>Equipment (</w:t>
             </w:r>
             <w:r>
               <w:rPr>
@@ -6130,7 +5963,6 @@
               <w:t>{</w:t>
             </w:r>
             <w:proofErr w:type="spellStart"/>
-            <w:proofErr w:type="gramStart"/>
             <w:r>
               <w:rPr>
                 <w:rFonts w:ascii="BC Sans" w:hAnsi="BC Sans"/>
@@ -6139,9 +5971,9 @@
                 <w:sz w:val="20"/>
                 <w:szCs w:val="20"/>
               </w:rPr>
-              <w:t>d.outcome</w:t>
-            </w:r>
-            <w:proofErr w:type="gramEnd"/>
+              <w:t>d.outcome.equipment</w:t>
+            </w:r>
+            <w:proofErr w:type="spellEnd"/>
             <w:r>
               <w:rPr>
                 <w:rFonts w:ascii="BC Sans" w:hAnsi="BC Sans"/>
@@ -6150,9 +5982,9 @@
                 <w:sz w:val="20"/>
                 <w:szCs w:val="20"/>
               </w:rPr>
-              <w:t>.equipment</w:t>
-            </w:r>
-            <w:proofErr w:type="spellEnd"/>
+              <w:t>[</w:t>
+            </w:r>
+            <w:proofErr w:type="spellStart"/>
             <w:r>
               <w:rPr>
                 <w:rFonts w:ascii="BC Sans" w:hAnsi="BC Sans"/>
@@ -6161,9 +5993,9 @@
                 <w:sz w:val="20"/>
                 <w:szCs w:val="20"/>
               </w:rPr>
-              <w:t>[</w:t>
-            </w:r>
-            <w:proofErr w:type="spellStart"/>
+              <w:t>i</w:t>
+            </w:r>
+            <w:proofErr w:type="spellEnd"/>
             <w:r>
               <w:rPr>
                 <w:rFonts w:ascii="BC Sans" w:hAnsi="BC Sans"/>
@@ -6172,9 +6004,8 @@
                 <w:sz w:val="20"/>
                 <w:szCs w:val="20"/>
               </w:rPr>
-              <w:t>i</w:t>
-            </w:r>
-            <w:proofErr w:type="spellEnd"/>
+              <w:t>].</w:t>
+            </w:r>
             <w:r>
               <w:rPr>
                 <w:rFonts w:ascii="BC Sans" w:hAnsi="BC Sans"/>
@@ -6183,7 +6014,7 @@
                 <w:sz w:val="20"/>
                 <w:szCs w:val="20"/>
               </w:rPr>
-              <w:t>].id</w:t>
+              <w:t>order</w:t>
             </w:r>
             <w:r>
               <w:rPr>
@@ -6289,23 +6120,13 @@
               <w:t>{</w:t>
             </w:r>
             <w:proofErr w:type="spellStart"/>
-            <w:proofErr w:type="gramStart"/>
-            <w:r>
-              <w:rPr>
-                <w:rFonts w:ascii="BC Sans" w:hAnsi="BC Sans"/>
-                <w:sz w:val="20"/>
-                <w:szCs w:val="20"/>
-              </w:rPr>
-              <w:t>d.outcome</w:t>
-            </w:r>
-            <w:proofErr w:type="gramEnd"/>
-            <w:r>
-              <w:rPr>
-                <w:rFonts w:ascii="BC Sans" w:hAnsi="BC Sans"/>
-                <w:sz w:val="20"/>
-                <w:szCs w:val="20"/>
-              </w:rPr>
-              <w:t>.equipment</w:t>
+            <w:r>
+              <w:rPr>
+                <w:rFonts w:ascii="BC Sans" w:hAnsi="BC Sans"/>
+                <w:sz w:val="20"/>
+                <w:szCs w:val="20"/>
+              </w:rPr>
+              <w:t>d.outcome.equipment</w:t>
             </w:r>
             <w:proofErr w:type="spellEnd"/>
             <w:r>
@@ -6452,23 +6273,13 @@
               <w:t>{</w:t>
             </w:r>
             <w:proofErr w:type="spellStart"/>
-            <w:proofErr w:type="gramStart"/>
-            <w:r>
-              <w:rPr>
-                <w:rFonts w:ascii="BC Sans" w:hAnsi="BC Sans"/>
-                <w:sz w:val="20"/>
-                <w:szCs w:val="20"/>
-              </w:rPr>
-              <w:t>d.outcome</w:t>
-            </w:r>
-            <w:proofErr w:type="gramEnd"/>
-            <w:r>
-              <w:rPr>
-                <w:rFonts w:ascii="BC Sans" w:hAnsi="BC Sans"/>
-                <w:sz w:val="20"/>
-                <w:szCs w:val="20"/>
-              </w:rPr>
-              <w:t>.equipment</w:t>
+            <w:r>
+              <w:rPr>
+                <w:rFonts w:ascii="BC Sans" w:hAnsi="BC Sans"/>
+                <w:sz w:val="20"/>
+                <w:szCs w:val="20"/>
+              </w:rPr>
+              <w:t>d.outcome.equipment</w:t>
             </w:r>
             <w:proofErr w:type="spellEnd"/>
             <w:r>
@@ -6605,23 +6416,13 @@
               <w:t>{</w:t>
             </w:r>
             <w:proofErr w:type="spellStart"/>
-            <w:proofErr w:type="gramStart"/>
-            <w:r>
-              <w:rPr>
-                <w:rFonts w:ascii="BC Sans" w:hAnsi="BC Sans"/>
-                <w:sz w:val="20"/>
-                <w:szCs w:val="20"/>
-              </w:rPr>
-              <w:t>d.outcome</w:t>
-            </w:r>
-            <w:proofErr w:type="gramEnd"/>
-            <w:r>
-              <w:rPr>
-                <w:rFonts w:ascii="BC Sans" w:hAnsi="BC Sans"/>
-                <w:sz w:val="20"/>
-                <w:szCs w:val="20"/>
-              </w:rPr>
-              <w:t>.equipment</w:t>
+            <w:r>
+              <w:rPr>
+                <w:rFonts w:ascii="BC Sans" w:hAnsi="BC Sans"/>
+                <w:sz w:val="20"/>
+                <w:szCs w:val="20"/>
+              </w:rPr>
+              <w:t>d.outcome.equipment</w:t>
             </w:r>
             <w:proofErr w:type="spellEnd"/>
             <w:r>
@@ -6648,6 +6449,76 @@
                 <w:sz w:val="20"/>
                 <w:szCs w:val="20"/>
               </w:rPr>
+              <w:t>].</w:t>
+            </w:r>
+            <w:proofErr w:type="spellStart"/>
+            <w:r>
+              <w:rPr>
+                <w:rFonts w:ascii="BC Sans" w:hAnsi="BC Sans"/>
+                <w:sz w:val="20"/>
+                <w:szCs w:val="20"/>
+              </w:rPr>
+              <w:t>yCoordinate</w:t>
+            </w:r>
+            <w:proofErr w:type="spellEnd"/>
+            <w:r>
+              <w:rPr>
+                <w:rFonts w:ascii="BC Sans" w:hAnsi="BC Sans"/>
+                <w:sz w:val="20"/>
+                <w:szCs w:val="20"/>
+              </w:rPr>
+              <w:t>}</w:t>
+            </w:r>
+            <w:r>
+              <w:rPr>
+                <w:rFonts w:ascii="BC Sans" w:hAnsi="BC Sans"/>
+                <w:sz w:val="20"/>
+                <w:szCs w:val="20"/>
+              </w:rPr>
+              <w:t xml:space="preserve">, </w:t>
+            </w:r>
+            <w:r>
+              <w:rPr>
+                <w:rFonts w:ascii="BC Sans" w:hAnsi="BC Sans"/>
+                <w:sz w:val="20"/>
+                <w:szCs w:val="20"/>
+              </w:rPr>
+              <w:t>{</w:t>
+            </w:r>
+            <w:proofErr w:type="spellStart"/>
+            <w:r>
+              <w:rPr>
+                <w:rFonts w:ascii="BC Sans" w:hAnsi="BC Sans"/>
+                <w:sz w:val="20"/>
+                <w:szCs w:val="20"/>
+              </w:rPr>
+              <w:t>d.outcome.equipment</w:t>
+            </w:r>
+            <w:proofErr w:type="spellEnd"/>
+            <w:r>
+              <w:rPr>
+                <w:rFonts w:ascii="BC Sans" w:hAnsi="BC Sans"/>
+                <w:sz w:val="20"/>
+                <w:szCs w:val="20"/>
+              </w:rPr>
+              <w:t>[</w:t>
+            </w:r>
+            <w:proofErr w:type="spellStart"/>
+            <w:r>
+              <w:rPr>
+                <w:rFonts w:ascii="BC Sans" w:hAnsi="BC Sans"/>
+                <w:sz w:val="20"/>
+                <w:szCs w:val="20"/>
+              </w:rPr>
+              <w:t>i</w:t>
+            </w:r>
+            <w:proofErr w:type="spellEnd"/>
+            <w:r>
+              <w:rPr>
+                <w:rFonts w:ascii="BC Sans" w:hAnsi="BC Sans"/>
+                <w:sz w:val="20"/>
+                <w:szCs w:val="20"/>
+              </w:rPr>
               <w:t>]</w:t>
             </w:r>
             <w:r>
@@ -6675,93 +6546,6 @@
                 <w:szCs w:val="20"/>
               </w:rPr>
               <w:t>}</w:t>
-            </w:r>
-            <w:r>
-              <w:rPr>
-                <w:rFonts w:ascii="BC Sans" w:hAnsi="BC Sans"/>
-                <w:sz w:val="20"/>
-                <w:szCs w:val="20"/>
-              </w:rPr>
-              <w:t xml:space="preserve">, </w:t>
-            </w:r>
-            <w:r>
-              <w:rPr>
-                <w:rFonts w:ascii="BC Sans" w:hAnsi="BC Sans"/>
-                <w:sz w:val="20"/>
-                <w:szCs w:val="20"/>
-              </w:rPr>
-              <w:t>{</w:t>
-            </w:r>
-            <w:proofErr w:type="spellStart"/>
-            <w:r>
-              <w:rPr>
-                <w:rFonts w:ascii="BC Sans" w:hAnsi="BC Sans"/>
-                <w:sz w:val="20"/>
-                <w:szCs w:val="20"/>
-              </w:rPr>
-              <w:t>d.outcome.equipment</w:t>
-            </w:r>
-            <w:proofErr w:type="spellEnd"/>
-            <w:r>
-              <w:rPr>
-                <w:rFonts w:ascii="BC Sans" w:hAnsi="BC Sans"/>
-                <w:sz w:val="20"/>
-                <w:szCs w:val="20"/>
-              </w:rPr>
-              <w:t>[</w:t>
-            </w:r>
-            <w:proofErr w:type="spellStart"/>
-            <w:r>
-              <w:rPr>
-                <w:rFonts w:ascii="BC Sans" w:hAnsi="BC Sans"/>
-                <w:sz w:val="20"/>
-                <w:szCs w:val="20"/>
-              </w:rPr>
-              <w:t>i</w:t>
-            </w:r>
-            <w:proofErr w:type="spellEnd"/>
-            <w:r>
-              <w:rPr>
-                <w:rFonts w:ascii="BC Sans" w:hAnsi="BC Sans"/>
-                <w:sz w:val="20"/>
-                <w:szCs w:val="20"/>
-              </w:rPr>
-              <w:t>]</w:t>
-            </w:r>
-            <w:r>
-              <w:rPr>
-                <w:rFonts w:ascii="BC Sans" w:hAnsi="BC Sans"/>
-                <w:sz w:val="20"/>
-                <w:szCs w:val="20"/>
-              </w:rPr>
-              <w:t>.</w:t>
-            </w:r>
-            <w:proofErr w:type="spellStart"/>
-            <w:r>
-              <w:rPr>
-                <w:rFonts w:ascii="BC Sans" w:hAnsi="BC Sans"/>
-                <w:sz w:val="20"/>
-                <w:szCs w:val="20"/>
-              </w:rPr>
-              <w:t>yCoordinate</w:t>
-            </w:r>
-            <w:proofErr w:type="spellEnd"/>
-            <w:r>
-              <w:rPr>
-                <w:rFonts w:ascii="BC Sans" w:hAnsi="BC Sans"/>
-                <w:sz w:val="20"/>
-                <w:szCs w:val="20"/>
-              </w:rPr>
-              <w:t>}</w:t>
-            </w:r>
-            <w:r>
-              <w:rPr>
-                <w:rFonts w:ascii="BC Sans" w:hAnsi="BC Sans"/>
-                <w:sz w:val="20"/>
-                <w:szCs w:val="20"/>
-                <w:lang w:val="en-CA"/>
-              </w:rPr>
-              <w:t> </w:t>
             </w:r>
           </w:p>
         </w:tc>
@@ -6843,7 +6627,61 @@
                 <w:sz w:val="20"/>
                 <w:szCs w:val="20"/>
               </w:rPr>
-              <w:t>TO DO</w:t>
+              <w:t>{</w:t>
+            </w:r>
+            <w:proofErr w:type="spellStart"/>
+            <w:r>
+              <w:rPr>
+                <w:rFonts w:ascii="BC Sans" w:hAnsi="BC Sans"/>
+                <w:sz w:val="20"/>
+                <w:szCs w:val="20"/>
+              </w:rPr>
+              <w:t>d.outcome.equipment</w:t>
+            </w:r>
+            <w:proofErr w:type="spellEnd"/>
+            <w:r>
+              <w:rPr>
+                <w:rFonts w:ascii="BC Sans" w:hAnsi="BC Sans"/>
+                <w:sz w:val="20"/>
+                <w:szCs w:val="20"/>
+              </w:rPr>
+              <w:t>[</w:t>
+            </w:r>
+            <w:proofErr w:type="spellStart"/>
+            <w:r>
+              <w:rPr>
+                <w:rFonts w:ascii="BC Sans" w:hAnsi="BC Sans"/>
+                <w:sz w:val="20"/>
+                <w:szCs w:val="20"/>
+              </w:rPr>
+              <w:t>i</w:t>
+            </w:r>
+            <w:proofErr w:type="spellEnd"/>
+            <w:r>
+              <w:rPr>
+                <w:rFonts w:ascii="BC Sans" w:hAnsi="BC Sans"/>
+                <w:sz w:val="20"/>
+                <w:szCs w:val="20"/>
+              </w:rPr>
+              <w:t>].</w:t>
+            </w:r>
+            <w:proofErr w:type="spellStart"/>
+            <w:r>
+              <w:rPr>
+                <w:rFonts w:ascii="BC Sans" w:hAnsi="BC Sans"/>
+                <w:sz w:val="20"/>
+                <w:szCs w:val="20"/>
+              </w:rPr>
+              <w:t>setByActor</w:t>
+            </w:r>
+            <w:proofErr w:type="spellEnd"/>
+            <w:r>
+              <w:rPr>
+                <w:rFonts w:ascii="BC Sans" w:hAnsi="BC Sans"/>
+                <w:sz w:val="20"/>
+                <w:szCs w:val="20"/>
+              </w:rPr>
+              <w:t>}</w:t>
             </w:r>
             <w:r>
               <w:rPr>
@@ -6934,16 +6772,61 @@
                 <w:sz w:val="20"/>
                 <w:szCs w:val="20"/>
               </w:rPr>
-              <w:t>TO DO</w:t>
-            </w:r>
-            <w:r>
-              <w:rPr>
-                <w:rFonts w:ascii="BC Sans" w:hAnsi="BC Sans"/>
-                <w:sz w:val="20"/>
-                <w:szCs w:val="20"/>
-                <w:lang w:val="en-CA"/>
-              </w:rPr>
-              <w:t> </w:t>
+              <w:t>{</w:t>
+            </w:r>
+            <w:proofErr w:type="spellStart"/>
+            <w:r>
+              <w:rPr>
+                <w:rFonts w:ascii="BC Sans" w:hAnsi="BC Sans"/>
+                <w:sz w:val="20"/>
+                <w:szCs w:val="20"/>
+              </w:rPr>
+              <w:t>d.outcome.equipment</w:t>
+            </w:r>
+            <w:proofErr w:type="spellEnd"/>
+            <w:r>
+              <w:rPr>
+                <w:rFonts w:ascii="BC Sans" w:hAnsi="BC Sans"/>
+                <w:sz w:val="20"/>
+                <w:szCs w:val="20"/>
+              </w:rPr>
+              <w:t>[</w:t>
+            </w:r>
+            <w:proofErr w:type="spellStart"/>
+            <w:r>
+              <w:rPr>
+                <w:rFonts w:ascii="BC Sans" w:hAnsi="BC Sans"/>
+                <w:sz w:val="20"/>
+                <w:szCs w:val="20"/>
+              </w:rPr>
+              <w:t>i</w:t>
+            </w:r>
+            <w:proofErr w:type="spellEnd"/>
+            <w:r>
+              <w:rPr>
+                <w:rFonts w:ascii="BC Sans" w:hAnsi="BC Sans"/>
+                <w:sz w:val="20"/>
+                <w:szCs w:val="20"/>
+              </w:rPr>
+              <w:t>].</w:t>
+            </w:r>
+            <w:proofErr w:type="spellStart"/>
+            <w:r>
+              <w:rPr>
+                <w:rFonts w:ascii="BC Sans" w:hAnsi="BC Sans"/>
+                <w:sz w:val="20"/>
+                <w:szCs w:val="20"/>
+              </w:rPr>
+              <w:t>setByDate</w:t>
+            </w:r>
+            <w:proofErr w:type="spellEnd"/>
+            <w:r>
+              <w:rPr>
+                <w:rFonts w:ascii="BC Sans" w:hAnsi="BC Sans"/>
+                <w:sz w:val="20"/>
+                <w:szCs w:val="20"/>
+              </w:rPr>
+              <w:t>}</w:t>
             </w:r>
           </w:p>
         </w:tc>
@@ -7025,7 +6908,61 @@
                 <w:sz w:val="20"/>
                 <w:szCs w:val="20"/>
               </w:rPr>
-              <w:t>TO DO</w:t>
+              <w:t>{</w:t>
+            </w:r>
+            <w:proofErr w:type="spellStart"/>
+            <w:r>
+              <w:rPr>
+                <w:rFonts w:ascii="BC Sans" w:hAnsi="BC Sans"/>
+                <w:sz w:val="20"/>
+                <w:szCs w:val="20"/>
+              </w:rPr>
+              <w:t>d.outcome.equipment</w:t>
+            </w:r>
+            <w:proofErr w:type="spellEnd"/>
+            <w:r>
+              <w:rPr>
+                <w:rFonts w:ascii="BC Sans" w:hAnsi="BC Sans"/>
+                <w:sz w:val="20"/>
+                <w:szCs w:val="20"/>
+              </w:rPr>
+              <w:t>[</w:t>
+            </w:r>
+            <w:proofErr w:type="spellStart"/>
+            <w:r>
+              <w:rPr>
+                <w:rFonts w:ascii="BC Sans" w:hAnsi="BC Sans"/>
+                <w:sz w:val="20"/>
+                <w:szCs w:val="20"/>
+              </w:rPr>
+              <w:t>i</w:t>
+            </w:r>
+            <w:proofErr w:type="spellEnd"/>
+            <w:r>
+              <w:rPr>
+                <w:rFonts w:ascii="BC Sans" w:hAnsi="BC Sans"/>
+                <w:sz w:val="20"/>
+                <w:szCs w:val="20"/>
+              </w:rPr>
+              <w:t>].</w:t>
+            </w:r>
+            <w:proofErr w:type="spellStart"/>
+            <w:r>
+              <w:rPr>
+                <w:rFonts w:ascii="BC Sans" w:hAnsi="BC Sans"/>
+                <w:sz w:val="20"/>
+                <w:szCs w:val="20"/>
+              </w:rPr>
+              <w:t>removedByActor</w:t>
+            </w:r>
+            <w:proofErr w:type="spellEnd"/>
+            <w:r>
+              <w:rPr>
+                <w:rFonts w:ascii="BC Sans" w:hAnsi="BC Sans"/>
+                <w:sz w:val="20"/>
+                <w:szCs w:val="20"/>
+              </w:rPr>
+              <w:t>}</w:t>
             </w:r>
           </w:p>
         </w:tc>
@@ -7107,7 +7044,61 @@
                 <w:sz w:val="20"/>
                 <w:szCs w:val="20"/>
               </w:rPr>
-              <w:t>TO DO</w:t>
+              <w:t>{</w:t>
+            </w:r>
+            <w:proofErr w:type="spellStart"/>
+            <w:r>
+              <w:rPr>
+                <w:rFonts w:ascii="BC Sans" w:hAnsi="BC Sans"/>
+                <w:sz w:val="20"/>
+                <w:szCs w:val="20"/>
+              </w:rPr>
+              <w:t>d.outcome.equipment</w:t>
+            </w:r>
+            <w:proofErr w:type="spellEnd"/>
+            <w:r>
+              <w:rPr>
+                <w:rFonts w:ascii="BC Sans" w:hAnsi="BC Sans"/>
+                <w:sz w:val="20"/>
+                <w:szCs w:val="20"/>
+              </w:rPr>
+              <w:t>[</w:t>
+            </w:r>
+            <w:proofErr w:type="spellStart"/>
+            <w:r>
+              <w:rPr>
+                <w:rFonts w:ascii="BC Sans" w:hAnsi="BC Sans"/>
+                <w:sz w:val="20"/>
+                <w:szCs w:val="20"/>
+              </w:rPr>
+              <w:t>i</w:t>
+            </w:r>
+            <w:proofErr w:type="spellEnd"/>
+            <w:r>
+              <w:rPr>
+                <w:rFonts w:ascii="BC Sans" w:hAnsi="BC Sans"/>
+                <w:sz w:val="20"/>
+                <w:szCs w:val="20"/>
+              </w:rPr>
+              <w:t>].</w:t>
+            </w:r>
+            <w:proofErr w:type="spellStart"/>
+            <w:r>
+              <w:rPr>
+                <w:rFonts w:ascii="BC Sans" w:hAnsi="BC Sans"/>
+                <w:sz w:val="20"/>
+                <w:szCs w:val="20"/>
+              </w:rPr>
+              <w:t>removedByDate</w:t>
+            </w:r>
+            <w:proofErr w:type="spellEnd"/>
+            <w:r>
+              <w:rPr>
+                <w:rFonts w:ascii="BC Sans" w:hAnsi="BC Sans"/>
+                <w:sz w:val="20"/>
+                <w:szCs w:val="20"/>
+              </w:rPr>
+              <w:t>}</w:t>
             </w:r>
           </w:p>
         </w:tc>
@@ -7192,23 +7183,13 @@
               <w:t>{</w:t>
             </w:r>
             <w:proofErr w:type="spellStart"/>
-            <w:proofErr w:type="gramStart"/>
-            <w:r>
-              <w:rPr>
-                <w:rFonts w:ascii="BC Sans" w:hAnsi="BC Sans"/>
-                <w:sz w:val="20"/>
-                <w:szCs w:val="20"/>
-              </w:rPr>
-              <w:t>d.outcome</w:t>
-            </w:r>
-            <w:proofErr w:type="gramEnd"/>
-            <w:r>
-              <w:rPr>
-                <w:rFonts w:ascii="BC Sans" w:hAnsi="BC Sans"/>
-                <w:sz w:val="20"/>
-                <w:szCs w:val="20"/>
-              </w:rPr>
-              <w:t>.equipment</w:t>
+            <w:r>
+              <w:rPr>
+                <w:rFonts w:ascii="BC Sans" w:hAnsi="BC Sans"/>
+                <w:sz w:val="20"/>
+                <w:szCs w:val="20"/>
+              </w:rPr>
+              <w:t>d.outcome.equipment</w:t>
             </w:r>
             <w:proofErr w:type="spellEnd"/>
             <w:r>
@@ -7305,23 +7286,13 @@
         <w:t>{</w:t>
       </w:r>
       <w:proofErr w:type="spellStart"/>
-      <w:proofErr w:type="gramStart"/>
       <w:r>
         <w:rPr>
           <w:rFonts w:ascii="BC Sans" w:hAnsi="BC Sans"/>
           <w:sz w:val="20"/>
           <w:szCs w:val="20"/>
         </w:rPr>
-        <w:t>d.outcome</w:t>
-      </w:r>
-      <w:proofErr w:type="gramEnd"/>
-      <w:r>
-        <w:rPr>
-          <w:rFonts w:ascii="BC Sans" w:hAnsi="BC Sans"/>
-          <w:sz w:val="20"/>
-          <w:szCs w:val="20"/>
-        </w:rPr>
-        <w:t>.equipment</w:t>
+        <w:t>d.outcome.equipment</w:t>
       </w:r>
       <w:proofErr w:type="spellEnd"/>
       <w:r>
@@ -7330,7 +7301,23 @@
           <w:sz w:val="20"/>
           <w:szCs w:val="20"/>
         </w:rPr>
-        <w:t>[i+1].id}</w:t>
+        <w:t>[i+1].</w:t>
+      </w:r>
+      <w:r>
+        <w:rPr>
+          <w:rFonts w:ascii="BC Sans" w:hAnsi="BC Sans"/>
+          <w:sz w:val="20"/>
+          <w:szCs w:val="20"/>
+        </w:rPr>
+        <w:t>order</w:t>
+      </w:r>
+      <w:r>
+        <w:rPr>
+          <w:rFonts w:ascii="BC Sans" w:hAnsi="BC Sans"/>
+          <w:sz w:val="20"/>
+          <w:szCs w:val="20"/>
+        </w:rPr>
+        <w:t>}</w:t>
       </w:r>
     </w:p>
     <w:p>
@@ -7404,7 +7391,6 @@
               <w:t>Outcome by animal, Animal {</w:t>
             </w:r>
             <w:proofErr w:type="spellStart"/>
-            <w:proofErr w:type="gramStart"/>
             <w:r>
               <w:rPr>
                 <w:rFonts w:ascii="BC Sans" w:hAnsi="BC Sans"/>
@@ -7413,18 +7399,7 @@
                 <w:sz w:val="20"/>
                 <w:szCs w:val="20"/>
               </w:rPr>
-              <w:t>d.outcome</w:t>
-            </w:r>
-            <w:proofErr w:type="gramEnd"/>
-            <w:r>
-              <w:rPr>
-                <w:rFonts w:ascii="BC Sans" w:hAnsi="BC Sans"/>
-                <w:b/>
-                <w:bCs/>
-                <w:sz w:val="20"/>
-                <w:szCs w:val="20"/>
-              </w:rPr>
-              <w:t>.subject</w:t>
+              <w:t>d.outcome.subject</w:t>
             </w:r>
             <w:proofErr w:type="spellEnd"/>
             <w:r>
@@ -7563,23 +7538,13 @@
               <w:t>{</w:t>
             </w:r>
             <w:proofErr w:type="spellStart"/>
-            <w:proofErr w:type="gramStart"/>
-            <w:r>
-              <w:rPr>
-                <w:rFonts w:ascii="BC Sans" w:hAnsi="BC Sans"/>
-                <w:sz w:val="20"/>
-                <w:szCs w:val="20"/>
-              </w:rPr>
-              <w:t>d.outcome</w:t>
-            </w:r>
-            <w:proofErr w:type="gramEnd"/>
-            <w:r>
-              <w:rPr>
-                <w:rFonts w:ascii="BC Sans" w:hAnsi="BC Sans"/>
-                <w:sz w:val="20"/>
-                <w:szCs w:val="20"/>
-              </w:rPr>
-              <w:t>.subject</w:t>
+            <w:r>
+              <w:rPr>
+                <w:rFonts w:ascii="BC Sans" w:hAnsi="BC Sans"/>
+                <w:sz w:val="20"/>
+                <w:szCs w:val="20"/>
+              </w:rPr>
+              <w:t>d.outcome.subject</w:t>
             </w:r>
             <w:proofErr w:type="spellEnd"/>
             <w:r>
@@ -7716,23 +7681,13 @@
               <w:t>{</w:t>
             </w:r>
             <w:proofErr w:type="spellStart"/>
-            <w:proofErr w:type="gramStart"/>
-            <w:r>
-              <w:rPr>
-                <w:rFonts w:ascii="BC Sans" w:hAnsi="BC Sans"/>
-                <w:sz w:val="20"/>
-                <w:szCs w:val="20"/>
-              </w:rPr>
-              <w:t>d.outcome</w:t>
-            </w:r>
-            <w:proofErr w:type="gramEnd"/>
-            <w:r>
-              <w:rPr>
-                <w:rFonts w:ascii="BC Sans" w:hAnsi="BC Sans"/>
-                <w:sz w:val="20"/>
-                <w:szCs w:val="20"/>
-              </w:rPr>
-              <w:t>.subject</w:t>
+            <w:r>
+              <w:rPr>
+                <w:rFonts w:ascii="BC Sans" w:hAnsi="BC Sans"/>
+                <w:sz w:val="20"/>
+                <w:szCs w:val="20"/>
+              </w:rPr>
+              <w:t>d.outcome.subject</w:t>
             </w:r>
             <w:proofErr w:type="spellEnd"/>
             <w:r>
@@ -7860,23 +7815,13 @@
               <w:t>{</w:t>
             </w:r>
             <w:proofErr w:type="spellStart"/>
-            <w:proofErr w:type="gramStart"/>
-            <w:r>
-              <w:rPr>
-                <w:rFonts w:ascii="BC Sans" w:hAnsi="BC Sans"/>
-                <w:sz w:val="20"/>
-                <w:szCs w:val="20"/>
-              </w:rPr>
-              <w:t>d.outcome</w:t>
-            </w:r>
-            <w:proofErr w:type="gramEnd"/>
-            <w:r>
-              <w:rPr>
-                <w:rFonts w:ascii="BC Sans" w:hAnsi="BC Sans"/>
-                <w:sz w:val="20"/>
-                <w:szCs w:val="20"/>
-              </w:rPr>
-              <w:t>.subject</w:t>
+            <w:r>
+              <w:rPr>
+                <w:rFonts w:ascii="BC Sans" w:hAnsi="BC Sans"/>
+                <w:sz w:val="20"/>
+                <w:szCs w:val="20"/>
+              </w:rPr>
+              <w:t>d.outcome.subject</w:t>
             </w:r>
             <w:proofErr w:type="spellEnd"/>
             <w:r>
@@ -8013,23 +7958,13 @@
               <w:t>{</w:t>
             </w:r>
             <w:proofErr w:type="spellStart"/>
-            <w:proofErr w:type="gramStart"/>
-            <w:r>
-              <w:rPr>
-                <w:rFonts w:ascii="BC Sans" w:hAnsi="BC Sans"/>
-                <w:sz w:val="20"/>
-                <w:szCs w:val="20"/>
-              </w:rPr>
-              <w:t>d.outcome</w:t>
-            </w:r>
-            <w:proofErr w:type="gramEnd"/>
-            <w:r>
-              <w:rPr>
-                <w:rFonts w:ascii="BC Sans" w:hAnsi="BC Sans"/>
-                <w:sz w:val="20"/>
-                <w:szCs w:val="20"/>
-              </w:rPr>
-              <w:t>.subject</w:t>
+            <w:r>
+              <w:rPr>
+                <w:rFonts w:ascii="BC Sans" w:hAnsi="BC Sans"/>
+                <w:sz w:val="20"/>
+                <w:szCs w:val="20"/>
+              </w:rPr>
+              <w:t>d.outcome.subject</w:t>
             </w:r>
             <w:proofErr w:type="spellEnd"/>
             <w:r>
@@ -8176,23 +8111,13 @@
               <w:t>{</w:t>
             </w:r>
             <w:proofErr w:type="spellStart"/>
-            <w:proofErr w:type="gramStart"/>
-            <w:r>
-              <w:rPr>
-                <w:rFonts w:ascii="BC Sans" w:hAnsi="BC Sans"/>
-                <w:sz w:val="20"/>
-                <w:szCs w:val="20"/>
-              </w:rPr>
-              <w:t>d.outcome</w:t>
-            </w:r>
-            <w:proofErr w:type="gramEnd"/>
-            <w:r>
-              <w:rPr>
-                <w:rFonts w:ascii="BC Sans" w:hAnsi="BC Sans"/>
-                <w:sz w:val="20"/>
-                <w:szCs w:val="20"/>
-              </w:rPr>
-              <w:t>.subject</w:t>
+            <w:r>
+              <w:rPr>
+                <w:rFonts w:ascii="BC Sans" w:hAnsi="BC Sans"/>
+                <w:sz w:val="20"/>
+                <w:szCs w:val="20"/>
+              </w:rPr>
+              <w:t>d.outcome.subject</w:t>
             </w:r>
             <w:proofErr w:type="spellEnd"/>
             <w:r>
@@ -8340,23 +8265,13 @@
               <w:t>{</w:t>
             </w:r>
             <w:proofErr w:type="spellStart"/>
-            <w:proofErr w:type="gramStart"/>
-            <w:r>
-              <w:rPr>
-                <w:rFonts w:ascii="BC Sans" w:hAnsi="BC Sans"/>
-                <w:sz w:val="20"/>
-                <w:szCs w:val="20"/>
-              </w:rPr>
-              <w:t>d.outcome</w:t>
-            </w:r>
-            <w:proofErr w:type="gramEnd"/>
-            <w:r>
-              <w:rPr>
-                <w:rFonts w:ascii="BC Sans" w:hAnsi="BC Sans"/>
-                <w:sz w:val="20"/>
-                <w:szCs w:val="20"/>
-              </w:rPr>
-              <w:t>.subject</w:t>
+            <w:r>
+              <w:rPr>
+                <w:rFonts w:ascii="BC Sans" w:hAnsi="BC Sans"/>
+                <w:sz w:val="20"/>
+                <w:szCs w:val="20"/>
+              </w:rPr>
+              <w:t>d.outcome.subject</w:t>
             </w:r>
             <w:proofErr w:type="spellEnd"/>
             <w:r>
@@ -8673,23 +8588,13 @@
               <w:t>Drug ({</w:t>
             </w:r>
             <w:proofErr w:type="spellStart"/>
-            <w:proofErr w:type="gramStart"/>
-            <w:r>
-              <w:rPr>
-                <w:rFonts w:ascii="BC Sans" w:hAnsi="BC Sans"/>
-                <w:sz w:val="20"/>
-                <w:szCs w:val="20"/>
-              </w:rPr>
-              <w:t>d.outcome</w:t>
-            </w:r>
-            <w:proofErr w:type="gramEnd"/>
-            <w:r>
-              <w:rPr>
-                <w:rFonts w:ascii="BC Sans" w:hAnsi="BC Sans"/>
-                <w:sz w:val="20"/>
-                <w:szCs w:val="20"/>
-              </w:rPr>
-              <w:t>.subject</w:t>
+            <w:r>
+              <w:rPr>
+                <w:rFonts w:ascii="BC Sans" w:hAnsi="BC Sans"/>
+                <w:sz w:val="20"/>
+                <w:szCs w:val="20"/>
+              </w:rPr>
+              <w:t>d.outcome.subject</w:t>
             </w:r>
             <w:proofErr w:type="spellEnd"/>
             <w:r>
@@ -8804,23 +8709,13 @@
               <w:t>Vial number: {</w:t>
             </w:r>
             <w:proofErr w:type="spellStart"/>
-            <w:proofErr w:type="gramStart"/>
-            <w:r>
-              <w:rPr>
-                <w:rFonts w:ascii="BC Sans" w:hAnsi="BC Sans"/>
-                <w:sz w:val="20"/>
-                <w:szCs w:val="20"/>
-              </w:rPr>
-              <w:t>d.outcome</w:t>
-            </w:r>
-            <w:proofErr w:type="gramEnd"/>
-            <w:r>
-              <w:rPr>
-                <w:rFonts w:ascii="BC Sans" w:hAnsi="BC Sans"/>
-                <w:sz w:val="20"/>
-                <w:szCs w:val="20"/>
-              </w:rPr>
-              <w:t>.subject</w:t>
+            <w:r>
+              <w:rPr>
+                <w:rFonts w:ascii="BC Sans" w:hAnsi="BC Sans"/>
+                <w:sz w:val="20"/>
+                <w:szCs w:val="20"/>
+              </w:rPr>
+              <w:t>d.outcome.subject</w:t>
             </w:r>
             <w:proofErr w:type="spellEnd"/>
             <w:r>
@@ -8928,23 +8823,13 @@
               <w:t>{</w:t>
             </w:r>
             <w:proofErr w:type="spellStart"/>
-            <w:proofErr w:type="gramStart"/>
-            <w:r>
-              <w:rPr>
-                <w:rFonts w:ascii="BC Sans" w:hAnsi="BC Sans"/>
-                <w:sz w:val="20"/>
-                <w:szCs w:val="20"/>
-              </w:rPr>
-              <w:t>d.outcome</w:t>
-            </w:r>
-            <w:proofErr w:type="gramEnd"/>
-            <w:r>
-              <w:rPr>
-                <w:rFonts w:ascii="BC Sans" w:hAnsi="BC Sans"/>
-                <w:sz w:val="20"/>
-                <w:szCs w:val="20"/>
-              </w:rPr>
-              <w:t>.subject</w:t>
+            <w:r>
+              <w:rPr>
+                <w:rFonts w:ascii="BC Sans" w:hAnsi="BC Sans"/>
+                <w:sz w:val="20"/>
+                <w:szCs w:val="20"/>
+              </w:rPr>
+              <w:t>d.outcome.subject</w:t>
             </w:r>
             <w:proofErr w:type="spellEnd"/>
             <w:r>
@@ -9052,23 +8937,13 @@
               <w:t>{</w:t>
             </w:r>
             <w:proofErr w:type="spellStart"/>
-            <w:proofErr w:type="gramStart"/>
-            <w:r>
-              <w:rPr>
-                <w:rFonts w:ascii="BC Sans" w:hAnsi="BC Sans"/>
-                <w:sz w:val="20"/>
-                <w:szCs w:val="20"/>
-              </w:rPr>
-              <w:t>d.outcome</w:t>
-            </w:r>
-            <w:proofErr w:type="gramEnd"/>
-            <w:r>
-              <w:rPr>
-                <w:rFonts w:ascii="BC Sans" w:hAnsi="BC Sans"/>
-                <w:sz w:val="20"/>
-                <w:szCs w:val="20"/>
-              </w:rPr>
-              <w:t>.subject</w:t>
+            <w:r>
+              <w:rPr>
+                <w:rFonts w:ascii="BC Sans" w:hAnsi="BC Sans"/>
+                <w:sz w:val="20"/>
+                <w:szCs w:val="20"/>
+              </w:rPr>
+              <w:t>d.outcome.subject</w:t>
             </w:r>
             <w:proofErr w:type="spellEnd"/>
             <w:r>
@@ -9186,23 +9061,13 @@
               <w:t>{</w:t>
             </w:r>
             <w:proofErr w:type="spellStart"/>
-            <w:proofErr w:type="gramStart"/>
-            <w:r>
-              <w:rPr>
-                <w:rFonts w:ascii="BC Sans" w:hAnsi="BC Sans"/>
-                <w:sz w:val="20"/>
-                <w:szCs w:val="20"/>
-              </w:rPr>
-              <w:t>d.outcome</w:t>
-            </w:r>
-            <w:proofErr w:type="gramEnd"/>
-            <w:r>
-              <w:rPr>
-                <w:rFonts w:ascii="BC Sans" w:hAnsi="BC Sans"/>
-                <w:sz w:val="20"/>
-                <w:szCs w:val="20"/>
-              </w:rPr>
-              <w:t>.subject</w:t>
+            <w:r>
+              <w:rPr>
+                <w:rFonts w:ascii="BC Sans" w:hAnsi="BC Sans"/>
+                <w:sz w:val="20"/>
+                <w:szCs w:val="20"/>
+              </w:rPr>
+              <w:t>d.outcome.subject</w:t>
             </w:r>
             <w:proofErr w:type="spellEnd"/>
             <w:r>
@@ -9320,23 +9185,13 @@
               <w:t>{</w:t>
             </w:r>
             <w:proofErr w:type="spellStart"/>
-            <w:proofErr w:type="gramStart"/>
-            <w:r>
-              <w:rPr>
-                <w:rFonts w:ascii="BC Sans" w:hAnsi="BC Sans"/>
-                <w:sz w:val="20"/>
-                <w:szCs w:val="20"/>
-              </w:rPr>
-              <w:t>d.outcome</w:t>
-            </w:r>
-            <w:proofErr w:type="gramEnd"/>
-            <w:r>
-              <w:rPr>
-                <w:rFonts w:ascii="BC Sans" w:hAnsi="BC Sans"/>
-                <w:sz w:val="20"/>
-                <w:szCs w:val="20"/>
-              </w:rPr>
-              <w:t>.subject</w:t>
+            <w:r>
+              <w:rPr>
+                <w:rFonts w:ascii="BC Sans" w:hAnsi="BC Sans"/>
+                <w:sz w:val="20"/>
+                <w:szCs w:val="20"/>
+              </w:rPr>
+              <w:t>d.outcome.subject</w:t>
             </w:r>
             <w:proofErr w:type="spellEnd"/>
             <w:r>
@@ -9543,23 +9398,13 @@
               <w:t>Drug ({</w:t>
             </w:r>
             <w:proofErr w:type="spellStart"/>
-            <w:proofErr w:type="gramStart"/>
-            <w:r>
-              <w:rPr>
-                <w:rFonts w:ascii="BC Sans" w:hAnsi="BC Sans"/>
-                <w:sz w:val="20"/>
-                <w:szCs w:val="20"/>
-              </w:rPr>
-              <w:t>d.outcome</w:t>
-            </w:r>
-            <w:proofErr w:type="gramEnd"/>
-            <w:r>
-              <w:rPr>
-                <w:rFonts w:ascii="BC Sans" w:hAnsi="BC Sans"/>
-                <w:sz w:val="20"/>
-                <w:szCs w:val="20"/>
-              </w:rPr>
-              <w:t>.subject</w:t>
+            <w:r>
+              <w:rPr>
+                <w:rFonts w:ascii="BC Sans" w:hAnsi="BC Sans"/>
+                <w:sz w:val="20"/>
+                <w:szCs w:val="20"/>
+              </w:rPr>
+              <w:t>d.outcome.subject</w:t>
             </w:r>
             <w:proofErr w:type="spellEnd"/>
             <w:r>
@@ -9934,23 +9779,13 @@
         <w:t>{</w:t>
       </w:r>
       <w:proofErr w:type="spellStart"/>
-      <w:proofErr w:type="gramStart"/>
       <w:r>
         <w:rPr>
           <w:rFonts w:ascii="BC Sans" w:hAnsi="BC Sans"/>
           <w:sz w:val="20"/>
           <w:szCs w:val="20"/>
         </w:rPr>
-        <w:t>d.outcome</w:t>
-      </w:r>
-      <w:proofErr w:type="gramEnd"/>
-      <w:r>
-        <w:rPr>
-          <w:rFonts w:ascii="BC Sans" w:hAnsi="BC Sans"/>
-          <w:sz w:val="20"/>
-          <w:szCs w:val="20"/>
-        </w:rPr>
-        <w:t>.</w:t>
+        <w:t>d.outcome.</w:t>
       </w:r>
       <w:r>
         <w:rPr>
@@ -10002,17 +9837,7 @@
           <w:sz w:val="20"/>
           <w:szCs w:val="20"/>
         </w:rPr>
-        <w:t>{</w:t>
-      </w:r>
-      <w:proofErr w:type="gramStart"/>
-      <w:r>
-        <w:rPr>
-          <w:rFonts w:ascii="BC Sans" w:eastAsia="Times New Roman" w:hAnsi="BC Sans" w:cs="Times New Roman"/>
-          <w:color w:val="000000" w:themeColor="text1"/>
-          <w:sz w:val="20"/>
-          <w:szCs w:val="20"/>
-        </w:rPr>
-        <w:t>d</w:t>
+        <w:t>{d</w:t>
       </w:r>
       <w:r>
         <w:rPr>
@@ -10030,17 +9855,7 @@
           <w:szCs w:val="20"/>
           <w:lang w:val="en-CA"/>
         </w:rPr>
-        <w:t>outcome</w:t>
-      </w:r>
-      <w:proofErr w:type="gramEnd"/>
-      <w:r>
-        <w:rPr>
-          <w:rFonts w:ascii="BC Sans" w:hAnsi="BC Sans"/>
-          <w:sz w:val="20"/>
-          <w:szCs w:val="20"/>
-          <w:lang w:val="en-CA"/>
-        </w:rPr>
-        <w:t>.</w:t>
+        <w:t>outcome.</w:t>
       </w:r>
       <w:proofErr w:type="spellStart"/>
       <w:r>
@@ -10260,23 +10075,13 @@
               <w:t>{</w:t>
             </w:r>
             <w:proofErr w:type="spellStart"/>
-            <w:proofErr w:type="gramStart"/>
-            <w:r>
-              <w:rPr>
-                <w:rFonts w:ascii="BC Sans" w:hAnsi="BC Sans"/>
-                <w:sz w:val="20"/>
-                <w:szCs w:val="20"/>
-              </w:rPr>
-              <w:t>d.outcome</w:t>
-            </w:r>
-            <w:proofErr w:type="gramEnd"/>
-            <w:r>
-              <w:rPr>
-                <w:rFonts w:ascii="BC Sans" w:hAnsi="BC Sans"/>
-                <w:sz w:val="20"/>
-                <w:szCs w:val="20"/>
-              </w:rPr>
-              <w:t>.note.note</w:t>
+            <w:r>
+              <w:rPr>
+                <w:rFonts w:ascii="BC Sans" w:hAnsi="BC Sans"/>
+                <w:sz w:val="20"/>
+                <w:szCs w:val="20"/>
+              </w:rPr>
+              <w:t>d.outcome.note.note</w:t>
             </w:r>
             <w:proofErr w:type="spellEnd"/>
             <w:r>
@@ -10370,23 +10175,13 @@
               <w:t>{</w:t>
             </w:r>
             <w:proofErr w:type="spellStart"/>
-            <w:proofErr w:type="gramStart"/>
-            <w:r>
-              <w:rPr>
-                <w:rFonts w:ascii="BC Sans" w:hAnsi="BC Sans"/>
-                <w:sz w:val="20"/>
-                <w:szCs w:val="20"/>
-              </w:rPr>
-              <w:t>d.outcome</w:t>
-            </w:r>
-            <w:proofErr w:type="gramEnd"/>
-            <w:r>
-              <w:rPr>
-                <w:rFonts w:ascii="BC Sans" w:hAnsi="BC Sans"/>
-                <w:sz w:val="20"/>
-                <w:szCs w:val="20"/>
-              </w:rPr>
-              <w:t>.note.action.actor</w:t>
+            <w:r>
+              <w:rPr>
+                <w:rFonts w:ascii="BC Sans" w:hAnsi="BC Sans"/>
+                <w:sz w:val="20"/>
+                <w:szCs w:val="20"/>
+              </w:rPr>
+              <w:t>d.outcome.note.action.actor</w:t>
             </w:r>
             <w:proofErr w:type="spellEnd"/>
             <w:r>
@@ -10480,23 +10275,13 @@
               <w:t>{</w:t>
             </w:r>
             <w:proofErr w:type="spellStart"/>
-            <w:proofErr w:type="gramStart"/>
-            <w:r>
-              <w:rPr>
-                <w:rFonts w:ascii="BC Sans" w:hAnsi="BC Sans"/>
-                <w:sz w:val="20"/>
-                <w:szCs w:val="20"/>
-              </w:rPr>
-              <w:t>d.outcome</w:t>
-            </w:r>
-            <w:proofErr w:type="gramEnd"/>
-            <w:r>
-              <w:rPr>
-                <w:rFonts w:ascii="BC Sans" w:hAnsi="BC Sans"/>
-                <w:sz w:val="20"/>
-                <w:szCs w:val="20"/>
-              </w:rPr>
-              <w:t>.note.action.date</w:t>
+            <w:r>
+              <w:rPr>
+                <w:rFonts w:ascii="BC Sans" w:hAnsi="BC Sans"/>
+                <w:sz w:val="20"/>
+                <w:szCs w:val="20"/>
+              </w:rPr>
+              <w:t>d.outcome.note.action.date</w:t>
             </w:r>
             <w:proofErr w:type="spellEnd"/>
             <w:r>
@@ -10537,17 +10322,7 @@
           <w:sz w:val="20"/>
           <w:szCs w:val="20"/>
         </w:rPr>
-        <w:t>{</w:t>
-      </w:r>
-      <w:proofErr w:type="gramStart"/>
-      <w:r>
-        <w:rPr>
-          <w:rFonts w:ascii="BC Sans" w:eastAsia="Times New Roman" w:hAnsi="BC Sans" w:cs="Times New Roman"/>
-          <w:color w:val="000000" w:themeColor="text1"/>
-          <w:sz w:val="20"/>
-          <w:szCs w:val="20"/>
-        </w:rPr>
-        <w:t>d</w:t>
+        <w:t>{d</w:t>
       </w:r>
       <w:r>
         <w:rPr>
@@ -10565,17 +10340,7 @@
           <w:szCs w:val="20"/>
           <w:lang w:val="en-CA"/>
         </w:rPr>
-        <w:t>outcome</w:t>
-      </w:r>
-      <w:proofErr w:type="gramEnd"/>
-      <w:r>
-        <w:rPr>
-          <w:rFonts w:ascii="BC Sans" w:hAnsi="BC Sans"/>
-          <w:sz w:val="20"/>
-          <w:szCs w:val="20"/>
-          <w:lang w:val="en-CA"/>
-        </w:rPr>
-        <w:t>.</w:t>
+        <w:t>outcome.</w:t>
       </w:r>
       <w:proofErr w:type="spellStart"/>
       <w:r>
@@ -10631,17 +10396,7 @@
           <w:sz w:val="20"/>
           <w:szCs w:val="20"/>
         </w:rPr>
-        <w:t>{</w:t>
-      </w:r>
-      <w:proofErr w:type="gramStart"/>
-      <w:r>
-        <w:rPr>
-          <w:rFonts w:ascii="BC Sans" w:eastAsia="Times New Roman" w:hAnsi="BC Sans" w:cs="Times New Roman"/>
-          <w:color w:val="000000" w:themeColor="text1"/>
-          <w:sz w:val="20"/>
-          <w:szCs w:val="20"/>
-        </w:rPr>
-        <w:t>d</w:t>
+        <w:t>{d</w:t>
       </w:r>
       <w:r>
         <w:rPr>
@@ -10660,17 +10415,7 @@
           <w:szCs w:val="20"/>
           <w:lang w:val="en-CA"/>
         </w:rPr>
-        <w:t>outcome</w:t>
-      </w:r>
-      <w:proofErr w:type="gramEnd"/>
-      <w:r>
-        <w:rPr>
-          <w:rFonts w:ascii="BC Sans" w:hAnsi="BC Sans"/>
-          <w:sz w:val="20"/>
-          <w:szCs w:val="20"/>
-          <w:lang w:val="en-CA"/>
-        </w:rPr>
-        <w:t>.isReviewRequired</w:t>
+        <w:t>outcome.isReviewRequired</w:t>
       </w:r>
       <w:proofErr w:type="spellEnd"/>
       <w:r>
@@ -10904,25 +10649,14 @@
               <w:t>{</w:t>
             </w:r>
             <w:proofErr w:type="spellStart"/>
-            <w:proofErr w:type="gramStart"/>
-            <w:r>
-              <w:rPr>
-                <w:rFonts w:ascii="BC Sans" w:hAnsi="BC Sans"/>
-                <w:sz w:val="20"/>
-                <w:szCs w:val="20"/>
-                <w:lang w:val="en-CA"/>
-              </w:rPr>
-              <w:t>d.outcome</w:t>
-            </w:r>
-            <w:proofErr w:type="gramEnd"/>
-            <w:r>
-              <w:rPr>
-                <w:rFonts w:ascii="BC Sans" w:hAnsi="BC Sans"/>
-                <w:sz w:val="20"/>
-                <w:szCs w:val="20"/>
-                <w:lang w:val="en-CA"/>
-              </w:rPr>
-              <w:t>.isReviewRequired</w:t>
+            <w:r>
+              <w:rPr>
+                <w:rFonts w:ascii="BC Sans" w:hAnsi="BC Sans"/>
+                <w:sz w:val="20"/>
+                <w:szCs w:val="20"/>
+                <w:lang w:val="en-CA"/>
+              </w:rPr>
+              <w:t>d.outcome.isReviewRequired</w:t>
             </w:r>
             <w:proofErr w:type="spellEnd"/>
             <w:r>
@@ -11018,25 +10752,14 @@
               <w:t>{</w:t>
             </w:r>
             <w:proofErr w:type="spellStart"/>
-            <w:proofErr w:type="gramStart"/>
-            <w:r>
-              <w:rPr>
-                <w:rFonts w:ascii="BC Sans" w:hAnsi="BC Sans"/>
-                <w:sz w:val="20"/>
-                <w:szCs w:val="20"/>
-                <w:lang w:val="en-CA"/>
-              </w:rPr>
-              <w:t>d.outcome</w:t>
-            </w:r>
-            <w:proofErr w:type="gramEnd"/>
-            <w:r>
-              <w:rPr>
-                <w:rFonts w:ascii="BC Sans" w:hAnsi="BC Sans"/>
-                <w:sz w:val="20"/>
-                <w:szCs w:val="20"/>
-                <w:lang w:val="en-CA"/>
-              </w:rPr>
-              <w:t>.reviewComplete</w:t>
+            <w:r>
+              <w:rPr>
+                <w:rFonts w:ascii="BC Sans" w:hAnsi="BC Sans"/>
+                <w:sz w:val="20"/>
+                <w:szCs w:val="20"/>
+                <w:lang w:val="en-CA"/>
+              </w:rPr>
+              <w:t>d.outcome.reviewComplete</w:t>
             </w:r>
             <w:r>
               <w:rPr>
@@ -11150,25 +10873,14 @@
               <w:t>{</w:t>
             </w:r>
             <w:proofErr w:type="spellStart"/>
-            <w:proofErr w:type="gramStart"/>
-            <w:r>
-              <w:rPr>
-                <w:rFonts w:ascii="BC Sans" w:hAnsi="BC Sans"/>
-                <w:sz w:val="20"/>
-                <w:szCs w:val="20"/>
-                <w:lang w:val="en-CA"/>
-              </w:rPr>
-              <w:t>d.outcome</w:t>
-            </w:r>
-            <w:proofErr w:type="gramEnd"/>
-            <w:r>
-              <w:rPr>
-                <w:rFonts w:ascii="BC Sans" w:hAnsi="BC Sans"/>
-                <w:sz w:val="20"/>
-                <w:szCs w:val="20"/>
-                <w:lang w:val="en-CA"/>
-              </w:rPr>
-              <w:t>.reviewComplete.actor</w:t>
+            <w:r>
+              <w:rPr>
+                <w:rFonts w:ascii="BC Sans" w:hAnsi="BC Sans"/>
+                <w:sz w:val="20"/>
+                <w:szCs w:val="20"/>
+                <w:lang w:val="en-CA"/>
+              </w:rPr>
+              <w:t>d.outcome.reviewComplete.actor</w:t>
             </w:r>
             <w:proofErr w:type="spellEnd"/>
             <w:r>
@@ -11282,25 +10994,14 @@
               <w:t>{</w:t>
             </w:r>
             <w:proofErr w:type="spellStart"/>
-            <w:proofErr w:type="gramStart"/>
-            <w:r>
-              <w:rPr>
-                <w:rFonts w:ascii="BC Sans" w:hAnsi="BC Sans"/>
-                <w:sz w:val="20"/>
-                <w:szCs w:val="20"/>
-                <w:lang w:val="en-CA"/>
-              </w:rPr>
-              <w:t>d.outcome</w:t>
-            </w:r>
-            <w:proofErr w:type="gramEnd"/>
-            <w:r>
-              <w:rPr>
-                <w:rFonts w:ascii="BC Sans" w:hAnsi="BC Sans"/>
-                <w:sz w:val="20"/>
-                <w:szCs w:val="20"/>
-                <w:lang w:val="en-CA"/>
-              </w:rPr>
-              <w:t>.reviewComplete.date</w:t>
+            <w:r>
+              <w:rPr>
+                <w:rFonts w:ascii="BC Sans" w:hAnsi="BC Sans"/>
+                <w:sz w:val="20"/>
+                <w:szCs w:val="20"/>
+                <w:lang w:val="en-CA"/>
+              </w:rPr>
+              <w:t>d.outcome.reviewComplete.date</w:t>
             </w:r>
             <w:proofErr w:type="spellEnd"/>
             <w:r>
@@ -11341,17 +11042,7 @@
           <w:sz w:val="20"/>
           <w:szCs w:val="20"/>
         </w:rPr>
-        <w:t>{</w:t>
-      </w:r>
-      <w:proofErr w:type="gramStart"/>
-      <w:r>
-        <w:rPr>
-          <w:rFonts w:ascii="BC Sans" w:eastAsia="Times New Roman" w:hAnsi="BC Sans" w:cs="Times New Roman"/>
-          <w:color w:val="000000" w:themeColor="text1"/>
-          <w:sz w:val="20"/>
-          <w:szCs w:val="20"/>
-        </w:rPr>
-        <w:t>d</w:t>
+        <w:t>{d</w:t>
       </w:r>
       <w:r>
         <w:rPr>
@@ -11370,17 +11061,7 @@
           <w:szCs w:val="20"/>
           <w:lang w:val="en-CA"/>
         </w:rPr>
-        <w:t>outcome</w:t>
-      </w:r>
-      <w:proofErr w:type="gramEnd"/>
-      <w:r>
-        <w:rPr>
-          <w:rFonts w:ascii="BC Sans" w:hAnsi="BC Sans"/>
-          <w:sz w:val="20"/>
-          <w:szCs w:val="20"/>
-          <w:lang w:val="en-CA"/>
-        </w:rPr>
-        <w:t>.isReviewRequired</w:t>
+        <w:t>outcome.isReviewRequired</w:t>
       </w:r>
       <w:proofErr w:type="spellEnd"/>
       <w:r>
@@ -11692,7 +11373,6 @@
             <w:t>Report printed on {</w:t>
           </w:r>
           <w:proofErr w:type="spellStart"/>
-          <w:proofErr w:type="gramStart"/>
           <w:r>
             <w:rPr>
               <w:rFonts w:ascii="BC Sans" w:eastAsia="BC Sans" w:hAnsi="BC Sans" w:cs="BC Sans"/>
@@ -11718,7 +11398,6 @@
             <w:t>generatedOn</w:t>
           </w:r>
           <w:proofErr w:type="spellEnd"/>
-          <w:proofErr w:type="gramEnd"/>
           <w:r>
             <w:rPr>
               <w:rFonts w:ascii="BC Sans" w:eastAsia="BC Sans" w:hAnsi="BC Sans" w:cs="BC Sans"/>
@@ -13976,6 +13655,33 @@
 </file>
 
 <file path=customXml/item1.xml><?xml version="1.0" encoding="utf-8"?>
+<p:properties xmlns:p="http://schemas.microsoft.com/office/2006/metadata/properties" xmlns:xsi="http://www.w3.org/2001/XMLSchema-instance" xmlns:pc="http://schemas.microsoft.com/office/infopath/2007/PartnerControls">
+  <documentManagement>
+    <TaxCatchAll xmlns="cbeac988-4fd5-47cf-ad03-89cc7678fa90" xsi:nil="true"/>
+    <lcf76f155ced4ddcb4097134ff3c332f xmlns="aa9c99c1-69c1-4b58-9df5-4d4796c46f8a">
+      <Terms xmlns="http://schemas.microsoft.com/office/infopath/2007/PartnerControls"/>
+    </lcf76f155ced4ddcb4097134ff3c332f>
+    <SharedWithUsers xmlns="cbeac988-4fd5-47cf-ad03-89cc7678fa90">
+      <UserInfo>
+        <DisplayName/>
+        <AccountId xsi:nil="true"/>
+        <AccountType/>
+      </UserInfo>
+    </SharedWithUsers>
+  </documentManagement>
+</p:properties>
+</file>
+
+<file path=customXml/item2.xml><?xml version="1.0" encoding="utf-8"?>
+<?mso-contentType ?>
+<FormTemplates xmlns="http://schemas.microsoft.com/sharepoint/v3/contenttype/forms">
+  <Display>DocumentLibraryForm</Display>
+  <Edit>DocumentLibraryForm</Edit>
+  <New>DocumentLibraryForm</New>
+</FormTemplates>
+</file>
+
+<file path=customXml/item3.xml><?xml version="1.0" encoding="utf-8"?>
 <ct:contentTypeSchema xmlns:ct="http://schemas.microsoft.com/office/2006/metadata/contentType" xmlns:ma="http://schemas.microsoft.com/office/2006/metadata/properties/metaAttributes" ct:_="" ma:_="" ma:contentTypeName="Document" ma:contentTypeID="0x010100ED0089B3ED392A4CB3C10705735CFAD3" ma:contentTypeVersion="15" ma:contentTypeDescription="Create a new document." ma:contentTypeScope="" ma:versionID="e9715c4352d5d9c94cf397f6db7911f6">
   <xsd:schema xmlns:xsd="http://www.w3.org/2001/XMLSchema" xmlns:xs="http://www.w3.org/2001/XMLSchema" xmlns:p="http://schemas.microsoft.com/office/2006/metadata/properties" xmlns:ns2="aa9c99c1-69c1-4b58-9df5-4d4796c46f8a" xmlns:ns3="cbeac988-4fd5-47cf-ad03-89cc7678fa90" targetNamespace="http://schemas.microsoft.com/office/2006/metadata/properties" ma:root="true" ma:fieldsID="4a7b24a40f906d6832371abf7aef78d6" ns2:_="" ns3:_="">
     <xsd:import namespace="aa9c99c1-69c1-4b58-9df5-4d4796c46f8a"/>
@@ -14210,34 +13916,26 @@
 </ct:contentTypeSchema>
 </file>
 
-<file path=customXml/item2.xml><?xml version="1.0" encoding="utf-8"?>
-<?mso-contentType ?>
-<FormTemplates xmlns="http://schemas.microsoft.com/sharepoint/v3/contenttype/forms">
-  <Display>DocumentLibraryForm</Display>
-  <Edit>DocumentLibraryForm</Edit>
-  <New>DocumentLibraryForm</New>
-</FormTemplates>
+<file path=customXml/itemProps1.xml><?xml version="1.0" encoding="utf-8"?>
+<ds:datastoreItem xmlns:ds="http://schemas.openxmlformats.org/officeDocument/2006/customXml" ds:itemID="{C6C5DCE0-D69C-4B6E-96D9-C69B23DE6D4A}">
+  <ds:schemaRefs>
+    <ds:schemaRef ds:uri="http://schemas.microsoft.com/office/2006/metadata/properties"/>
+    <ds:schemaRef ds:uri="http://schemas.microsoft.com/office/infopath/2007/PartnerControls"/>
+    <ds:schemaRef ds:uri="cbeac988-4fd5-47cf-ad03-89cc7678fa90"/>
+    <ds:schemaRef ds:uri="aa9c99c1-69c1-4b58-9df5-4d4796c46f8a"/>
+  </ds:schemaRefs>
+</ds:datastoreItem>
 </file>
 
-<file path=customXml/item3.xml><?xml version="1.0" encoding="utf-8"?>
-<p:properties xmlns:p="http://schemas.microsoft.com/office/2006/metadata/properties" xmlns:xsi="http://www.w3.org/2001/XMLSchema-instance" xmlns:pc="http://schemas.microsoft.com/office/infopath/2007/PartnerControls">
-  <documentManagement>
-    <TaxCatchAll xmlns="cbeac988-4fd5-47cf-ad03-89cc7678fa90" xsi:nil="true"/>
-    <lcf76f155ced4ddcb4097134ff3c332f xmlns="aa9c99c1-69c1-4b58-9df5-4d4796c46f8a">
-      <Terms xmlns="http://schemas.microsoft.com/office/infopath/2007/PartnerControls"/>
-    </lcf76f155ced4ddcb4097134ff3c332f>
-    <SharedWithUsers xmlns="cbeac988-4fd5-47cf-ad03-89cc7678fa90">
-      <UserInfo>
-        <DisplayName/>
-        <AccountId xsi:nil="true"/>
-        <AccountType/>
-      </UserInfo>
-    </SharedWithUsers>
-  </documentManagement>
-</p:properties>
+<file path=customXml/itemProps2.xml><?xml version="1.0" encoding="utf-8"?>
+<ds:datastoreItem xmlns:ds="http://schemas.openxmlformats.org/officeDocument/2006/customXml" ds:itemID="{4BECF9F2-3A10-48CC-8D31-4F6E8664527E}">
+  <ds:schemaRefs>
+    <ds:schemaRef ds:uri="http://schemas.microsoft.com/sharepoint/v3/contenttype/forms"/>
+  </ds:schemaRefs>
+</ds:datastoreItem>
 </file>
 
-<file path=customXml/itemProps1.xml><?xml version="1.0" encoding="utf-8"?>
+<file path=customXml/itemProps3.xml><?xml version="1.0" encoding="utf-8"?>
 <ds:datastoreItem xmlns:ds="http://schemas.openxmlformats.org/officeDocument/2006/customXml" ds:itemID="{26FF9410-7F49-4DD5-9478-D670A139DF54}">
   <ds:schemaRefs>
     <ds:schemaRef ds:uri="http://schemas.microsoft.com/office/2006/metadata/contentType"/>
@@ -14254,23 +13952,4 @@
     <ds:schemaRef ds:uri="http://schemas.microsoft.com/internal/obd"/>
   </ds:schemaRefs>
 </ds:datastoreItem>
-</file>
-
-<file path=customXml/itemProps2.xml><?xml version="1.0" encoding="utf-8"?>
-<ds:datastoreItem xmlns:ds="http://schemas.openxmlformats.org/officeDocument/2006/customXml" ds:itemID="{4BECF9F2-3A10-48CC-8D31-4F6E8664527E}">
-  <ds:schemaRefs>
-    <ds:schemaRef ds:uri="http://schemas.microsoft.com/sharepoint/v3/contenttype/forms"/>
-  </ds:schemaRefs>
-</ds:datastoreItem>
-</file>
-
-<file path=customXml/itemProps3.xml><?xml version="1.0" encoding="utf-8"?>
-<ds:datastoreItem xmlns:ds="http://schemas.openxmlformats.org/officeDocument/2006/customXml" ds:itemID="{C6C5DCE0-D69C-4B6E-96D9-C69B23DE6D4A}">
-  <ds:schemaRefs>
-    <ds:schemaRef ds:uri="http://schemas.microsoft.com/office/2006/metadata/properties"/>
-    <ds:schemaRef ds:uri="http://schemas.microsoft.com/office/infopath/2007/PartnerControls"/>
-    <ds:schemaRef ds:uri="cbeac988-4fd5-47cf-ad03-89cc7678fa90"/>
-    <ds:schemaRef ds:uri="aa9c99c1-69c1-4b58-9df5-4d4796c46f8a"/>
-  </ds:schemaRefs>
-</ds:datastoreItem>
 </file>
</xml_diff>

<commit_message>
feat: HWCR export: Add actor/dates to wildlife
</commit_message>
<xml_diff>
--- a/backend/templates/complaint/CDOGS-HWCR-COMPLAINT-TEMPLATE-v1.docx
+++ b/backend/templates/complaint/CDOGS-HWCR-COMPLAINT-TEMPLATE-v1.docx
@@ -149,6 +149,7 @@
               <w:t>{</w:t>
             </w:r>
             <w:proofErr w:type="spellStart"/>
+            <w:proofErr w:type="gramStart"/>
             <w:r>
               <w:rPr>
                 <w:rFonts w:ascii="BC Sans" w:eastAsia="Times New Roman" w:hAnsi="BC Sans" w:cs="Times New Roman"/>
@@ -183,6 +184,7 @@
               <w:t>reportedOn</w:t>
             </w:r>
             <w:proofErr w:type="spellEnd"/>
+            <w:proofErr w:type="gramEnd"/>
             <w:r>
               <w:rPr>
                 <w:rFonts w:ascii="BC Sans" w:eastAsia="Times New Roman" w:hAnsi="BC Sans" w:cs="Times New Roman"/>
@@ -222,6 +224,7 @@
               <w:t>Created by: {</w:t>
             </w:r>
             <w:proofErr w:type="spellStart"/>
+            <w:proofErr w:type="gramStart"/>
             <w:r>
               <w:rPr>
                 <w:rFonts w:ascii="BC Sans" w:eastAsia="Times New Roman" w:hAnsi="BC Sans" w:cs="Times New Roman"/>
@@ -256,6 +259,7 @@
               <w:t>createdBy</w:t>
             </w:r>
             <w:proofErr w:type="spellEnd"/>
+            <w:proofErr w:type="gramEnd"/>
             <w:r>
               <w:rPr>
                 <w:rFonts w:ascii="BC Sans" w:eastAsia="Times New Roman" w:hAnsi="BC Sans" w:cs="Times New Roman"/>
@@ -289,6 +293,7 @@
               <w:t>Status: {</w:t>
             </w:r>
             <w:proofErr w:type="spellStart"/>
+            <w:proofErr w:type="gramStart"/>
             <w:r>
               <w:rPr>
                 <w:rFonts w:ascii="BC Sans" w:eastAsia="Times New Roman" w:hAnsi="BC Sans" w:cs="Times New Roman"/>
@@ -323,6 +328,7 @@
               <w:t>status</w:t>
             </w:r>
             <w:proofErr w:type="spellEnd"/>
+            <w:proofErr w:type="gramEnd"/>
             <w:r>
               <w:rPr>
                 <w:rFonts w:ascii="BC Sans" w:eastAsia="Times New Roman" w:hAnsi="BC Sans" w:cs="Times New Roman"/>
@@ -391,6 +397,7 @@
               <w:t>{</w:t>
             </w:r>
             <w:proofErr w:type="spellStart"/>
+            <w:proofErr w:type="gramStart"/>
             <w:r>
               <w:rPr>
                 <w:rFonts w:ascii="BC Sans" w:eastAsia="Times New Roman" w:hAnsi="BC Sans" w:cs="Times New Roman"/>
@@ -425,6 +432,7 @@
               <w:t>updatedOn</w:t>
             </w:r>
             <w:proofErr w:type="spellEnd"/>
+            <w:proofErr w:type="gramEnd"/>
             <w:r>
               <w:rPr>
                 <w:rFonts w:ascii="BC Sans" w:eastAsia="Times New Roman" w:hAnsi="BC Sans" w:cs="Times New Roman"/>
@@ -471,6 +479,7 @@
               <w:t xml:space="preserve"> {</w:t>
             </w:r>
             <w:proofErr w:type="spellStart"/>
+            <w:proofErr w:type="gramStart"/>
             <w:r>
               <w:rPr>
                 <w:rFonts w:ascii="BC Sans" w:eastAsia="Times New Roman" w:hAnsi="BC Sans" w:cs="Times New Roman"/>
@@ -499,6 +508,7 @@
               <w:t>officerAssigned</w:t>
             </w:r>
             <w:proofErr w:type="spellEnd"/>
+            <w:proofErr w:type="gramEnd"/>
             <w:r>
               <w:rPr>
                 <w:rFonts w:ascii="BC Sans" w:eastAsia="Times New Roman" w:hAnsi="BC Sans" w:cs="Times New Roman"/>
@@ -531,8 +541,9 @@
                 <w:sz w:val="20"/>
                 <w:szCs w:val="20"/>
               </w:rPr>
-              <w:t>{d</w:t>
-            </w:r>
+              <w:t>{</w:t>
+            </w:r>
+            <w:proofErr w:type="gramStart"/>
             <w:r>
               <w:rPr>
                 <w:rFonts w:ascii="BC Sans" w:eastAsia="Times New Roman" w:hAnsi="BC Sans" w:cs="Times New Roman"/>
@@ -540,7 +551,7 @@
                 <w:sz w:val="20"/>
                 <w:szCs w:val="20"/>
               </w:rPr>
-              <w:t>.</w:t>
+              <w:t>d</w:t>
             </w:r>
             <w:r>
               <w:rPr>
@@ -549,7 +560,26 @@
                 <w:sz w:val="20"/>
                 <w:szCs w:val="20"/>
               </w:rPr>
-              <w:t>referenceNumber:ifEM:hideBegin}COORS number: {d</w:t>
+              <w:t>.</w:t>
+            </w:r>
+            <w:r>
+              <w:rPr>
+                <w:rFonts w:ascii="BC Sans" w:eastAsia="Times New Roman" w:hAnsi="BC Sans" w:cs="Times New Roman"/>
+                <w:color w:val="000000" w:themeColor="text1"/>
+                <w:sz w:val="20"/>
+                <w:szCs w:val="20"/>
+              </w:rPr>
+              <w:t>referenceNumber</w:t>
+            </w:r>
+            <w:proofErr w:type="gramEnd"/>
+            <w:r>
+              <w:rPr>
+                <w:rFonts w:ascii="BC Sans" w:eastAsia="Times New Roman" w:hAnsi="BC Sans" w:cs="Times New Roman"/>
+                <w:color w:val="000000" w:themeColor="text1"/>
+                <w:sz w:val="20"/>
+                <w:szCs w:val="20"/>
+              </w:rPr>
+              <w:t>:ifEM:hideBegin}COORS number: {d</w:t>
             </w:r>
             <w:r>
               <w:rPr>
@@ -756,6 +786,7 @@
               <w:t>{</w:t>
             </w:r>
             <w:proofErr w:type="spellStart"/>
+            <w:proofErr w:type="gramStart"/>
             <w:r>
               <w:rPr>
                 <w:rFonts w:ascii="BC Sans" w:eastAsia="Times New Roman" w:hAnsi="BC Sans" w:cs="Times New Roman"/>
@@ -793,6 +824,7 @@
               <w:t>cidentDateTime</w:t>
             </w:r>
             <w:proofErr w:type="spellEnd"/>
+            <w:proofErr w:type="gramEnd"/>
             <w:r>
               <w:rPr>
                 <w:rFonts w:ascii="BC Sans" w:eastAsia="Times New Roman" w:hAnsi="BC Sans" w:cs="Times New Roman"/>
@@ -908,6 +940,7 @@
               </w:rPr>
               <w:t>{</w:t>
             </w:r>
+            <w:proofErr w:type="gramStart"/>
             <w:r>
               <w:rPr>
                 <w:rFonts w:ascii="BC Sans" w:eastAsia="Times New Roman" w:hAnsi="BC Sans" w:cs="Times New Roman"/>
@@ -949,6 +982,7 @@
               <w:t>MethodReceivedCode</w:t>
             </w:r>
             <w:proofErr w:type="spellEnd"/>
+            <w:proofErr w:type="gramEnd"/>
             <w:r>
               <w:rPr>
                 <w:rFonts w:ascii="BC Sans" w:hAnsi="BC Sans"/>
@@ -1016,6 +1050,7 @@
               <w:t>{</w:t>
             </w:r>
             <w:proofErr w:type="spellStart"/>
+            <w:proofErr w:type="gramStart"/>
             <w:r>
               <w:rPr>
                 <w:rFonts w:ascii="BC Sans" w:eastAsia="Times New Roman" w:hAnsi="BC Sans" w:cs="Times New Roman"/>
@@ -1044,6 +1079,7 @@
               <w:t>natureOfComplaint</w:t>
             </w:r>
             <w:proofErr w:type="spellEnd"/>
+            <w:proofErr w:type="gramEnd"/>
             <w:r>
               <w:rPr>
                 <w:rFonts w:ascii="BC Sans" w:hAnsi="BC Sans"/>
@@ -1111,6 +1147,7 @@
               <w:t>{</w:t>
             </w:r>
             <w:proofErr w:type="spellStart"/>
+            <w:proofErr w:type="gramStart"/>
             <w:r>
               <w:rPr>
                 <w:rFonts w:ascii="BC Sans" w:eastAsia="Times New Roman" w:hAnsi="BC Sans" w:cs="Times New Roman"/>
@@ -1139,6 +1176,7 @@
               <w:t>species</w:t>
             </w:r>
             <w:proofErr w:type="spellEnd"/>
+            <w:proofErr w:type="gramEnd"/>
             <w:r>
               <w:rPr>
                 <w:rFonts w:ascii="BC Sans" w:eastAsia="Times New Roman" w:hAnsi="BC Sans" w:cs="Times New Roman"/>
@@ -1203,6 +1241,7 @@
               <w:t>{</w:t>
             </w:r>
             <w:proofErr w:type="spellStart"/>
+            <w:proofErr w:type="gramStart"/>
             <w:r>
               <w:rPr>
                 <w:rFonts w:ascii="BC Sans" w:eastAsia="Times New Roman" w:hAnsi="BC Sans" w:cs="Times New Roman"/>
@@ -1231,6 +1270,7 @@
               <w:t>attractants</w:t>
             </w:r>
             <w:proofErr w:type="spellEnd"/>
+            <w:proofErr w:type="gramEnd"/>
             <w:r>
               <w:rPr>
                 <w:rFonts w:ascii="BC Sans" w:eastAsia="Times New Roman" w:hAnsi="BC Sans" w:cs="Times New Roman"/>
@@ -1331,6 +1371,7 @@
               <w:t>{</w:t>
             </w:r>
             <w:proofErr w:type="spellStart"/>
+            <w:proofErr w:type="gramStart"/>
             <w:r>
               <w:rPr>
                 <w:rFonts w:ascii="BC Sans" w:eastAsia="Times New Roman" w:hAnsi="BC Sans" w:cs="Times New Roman"/>
@@ -1363,6 +1404,7 @@
               <w:t>location</w:t>
             </w:r>
             <w:proofErr w:type="spellEnd"/>
+            <w:proofErr w:type="gramEnd"/>
             <w:r>
               <w:rPr>
                 <w:rFonts w:ascii="BC Sans" w:eastAsia="Times New Roman" w:hAnsi="BC Sans" w:cs="Times New Roman"/>
@@ -1453,6 +1495,7 @@
               <w:t>{</w:t>
             </w:r>
             <w:proofErr w:type="spellStart"/>
+            <w:proofErr w:type="gramStart"/>
             <w:r>
               <w:rPr>
                 <w:rFonts w:ascii="BC Sans" w:hAnsi="BC Sans" w:cs="BC Sans Light"/>
@@ -1478,6 +1521,7 @@
               </w:rPr>
               <w:t>latitude</w:t>
             </w:r>
+            <w:proofErr w:type="gramEnd"/>
             <w:r>
               <w:rPr>
                 <w:rFonts w:ascii="BC Sans" w:hAnsi="BC Sans" w:cs="BC Sans Light"/>
@@ -1802,6 +1846,7 @@
               <w:t>{</w:t>
             </w:r>
             <w:proofErr w:type="spellStart"/>
+            <w:proofErr w:type="gramStart"/>
             <w:r>
               <w:rPr>
                 <w:rFonts w:ascii="BC Sans" w:eastAsia="BC Sans" w:hAnsi="BC Sans" w:cs="BC Sans"/>
@@ -1830,6 +1875,7 @@
               <w:t>community</w:t>
             </w:r>
             <w:proofErr w:type="spellEnd"/>
+            <w:proofErr w:type="gramEnd"/>
             <w:r>
               <w:rPr>
                 <w:rFonts w:ascii="BC Sans" w:eastAsia="BC Sans" w:hAnsi="BC Sans" w:cs="BC Sans"/>
@@ -2028,6 +2074,7 @@
               <w:t>{</w:t>
             </w:r>
             <w:proofErr w:type="spellStart"/>
+            <w:proofErr w:type="gramStart"/>
             <w:r>
               <w:rPr>
                 <w:rFonts w:ascii="BC Sans" w:eastAsia="Times New Roman" w:hAnsi="BC Sans" w:cs="Times New Roman"/>
@@ -2056,6 +2103,7 @@
               <w:t>locationDescription</w:t>
             </w:r>
             <w:proofErr w:type="spellEnd"/>
+            <w:proofErr w:type="gramEnd"/>
             <w:r>
               <w:rPr>
                 <w:rFonts w:ascii="BC Sans" w:eastAsia="Times New Roman" w:hAnsi="BC Sans" w:cs="Times New Roman"/>
@@ -2130,6 +2178,7 @@
               <w:t>{</w:t>
             </w:r>
             <w:proofErr w:type="spellStart"/>
+            <w:proofErr w:type="gramStart"/>
             <w:r>
               <w:rPr>
                 <w:rFonts w:ascii="BC Sans" w:eastAsia="Times New Roman" w:hAnsi="BC Sans" w:cs="Times New Roman"/>
@@ -2158,6 +2207,7 @@
               <w:t>description</w:t>
             </w:r>
             <w:proofErr w:type="spellEnd"/>
+            <w:proofErr w:type="gramEnd"/>
             <w:r>
               <w:rPr>
                 <w:rFonts w:ascii="BC Sans" w:eastAsia="Times New Roman" w:hAnsi="BC Sans" w:cs="Times New Roman"/>
@@ -2378,6 +2428,7 @@
               </w:rPr>
               <w:t>{</w:t>
             </w:r>
+            <w:proofErr w:type="gramStart"/>
             <w:r>
               <w:rPr>
                 <w:rFonts w:ascii="BC Sans" w:hAnsi="BC Sans" w:cs="BC Sans Light"/>
@@ -2401,7 +2452,16 @@
                 <w:sz w:val="20"/>
                 <w:szCs w:val="20"/>
               </w:rPr>
-              <w:t>phone1</w:t>
+              <w:t>phone</w:t>
+            </w:r>
+            <w:proofErr w:type="gramEnd"/>
+            <w:r>
+              <w:rPr>
+                <w:rFonts w:ascii="BC Sans" w:hAnsi="BC Sans" w:cs="BC Sans Light"/>
+                <w:sz w:val="20"/>
+                <w:szCs w:val="20"/>
+              </w:rPr>
+              <w:t>1</w:t>
             </w:r>
             <w:r>
               <w:rPr>
@@ -2473,6 +2533,7 @@
               </w:rPr>
               <w:t>{</w:t>
             </w:r>
+            <w:proofErr w:type="gramStart"/>
             <w:r>
               <w:rPr>
                 <w:rFonts w:ascii="BC Sans" w:hAnsi="BC Sans" w:cs="BC Sans Light"/>
@@ -2496,7 +2557,16 @@
                 <w:sz w:val="20"/>
                 <w:szCs w:val="20"/>
               </w:rPr>
-              <w:t>phone2</w:t>
+              <w:t>phone</w:t>
+            </w:r>
+            <w:proofErr w:type="gramEnd"/>
+            <w:r>
+              <w:rPr>
+                <w:rFonts w:ascii="BC Sans" w:hAnsi="BC Sans" w:cs="BC Sans Light"/>
+                <w:sz w:val="20"/>
+                <w:szCs w:val="20"/>
+              </w:rPr>
+              <w:t>2</w:t>
             </w:r>
             <w:r>
               <w:rPr>
@@ -2567,6 +2637,7 @@
               </w:rPr>
               <w:t>{</w:t>
             </w:r>
+            <w:proofErr w:type="gramStart"/>
             <w:r>
               <w:rPr>
                 <w:rFonts w:ascii="BC Sans" w:hAnsi="BC Sans" w:cs="BC Sans Light"/>
@@ -2590,7 +2661,16 @@
                 <w:sz w:val="20"/>
                 <w:szCs w:val="20"/>
               </w:rPr>
-              <w:t>phone3</w:t>
+              <w:t>phone</w:t>
+            </w:r>
+            <w:proofErr w:type="gramEnd"/>
+            <w:r>
+              <w:rPr>
+                <w:rFonts w:ascii="BC Sans" w:hAnsi="BC Sans" w:cs="BC Sans Light"/>
+                <w:sz w:val="20"/>
+                <w:szCs w:val="20"/>
+              </w:rPr>
+              <w:t>3</w:t>
             </w:r>
             <w:r>
               <w:rPr>
@@ -2663,6 +2743,7 @@
               <w:t>{</w:t>
             </w:r>
             <w:proofErr w:type="spellStart"/>
+            <w:proofErr w:type="gramStart"/>
             <w:r>
               <w:rPr>
                 <w:rFonts w:ascii="BC Sans" w:hAnsi="BC Sans" w:cs="BC Sans Light"/>
@@ -2689,6 +2770,7 @@
               <w:t>address</w:t>
             </w:r>
             <w:proofErr w:type="spellEnd"/>
+            <w:proofErr w:type="gramEnd"/>
             <w:r>
               <w:rPr>
                 <w:rFonts w:ascii="BC Sans" w:hAnsi="BC Sans" w:cs="BC Sans Light"/>
@@ -2759,6 +2841,7 @@
               <w:t>{</w:t>
             </w:r>
             <w:proofErr w:type="spellStart"/>
+            <w:proofErr w:type="gramStart"/>
             <w:r>
               <w:rPr>
                 <w:rFonts w:ascii="BC Sans" w:hAnsi="BC Sans" w:cs="BC Sans Light"/>
@@ -2785,6 +2868,7 @@
               <w:t>email</w:t>
             </w:r>
             <w:proofErr w:type="spellEnd"/>
+            <w:proofErr w:type="gramEnd"/>
             <w:r>
               <w:rPr>
                 <w:rFonts w:ascii="BC Sans" w:hAnsi="BC Sans" w:cs="BC Sans Light"/>
@@ -2856,6 +2940,7 @@
               <w:t>{</w:t>
             </w:r>
             <w:proofErr w:type="spellStart"/>
+            <w:proofErr w:type="gramStart"/>
             <w:r>
               <w:rPr>
                 <w:rFonts w:ascii="BC Sans" w:hAnsi="BC Sans" w:cs="BC Sans Light"/>
@@ -2882,6 +2967,7 @@
               <w:t>reportedBy</w:t>
             </w:r>
             <w:proofErr w:type="spellEnd"/>
+            <w:proofErr w:type="gramEnd"/>
             <w:r>
               <w:rPr>
                 <w:rFonts w:ascii="BC Sans" w:hAnsi="BC Sans" w:cs="BC Sans Light"/>
@@ -2943,17 +3029,9 @@
                 <w:szCs w:val="20"/>
                 <w14:ligatures w14:val="none"/>
               </w:rPr>
-              <w:t>Update #{d</w:t>
-            </w:r>
-            <w:r>
-              <w:rPr>
-                <w:rFonts w:ascii="BC Sans" w:eastAsia="Times New Roman" w:hAnsi="BC Sans" w:cs="Times New Roman"/>
-                <w:color w:val="000000" w:themeColor="text1"/>
-                <w:sz w:val="20"/>
-                <w:szCs w:val="20"/>
-              </w:rPr>
-              <w:t>.</w:t>
-            </w:r>
+              <w:t>Update #{</w:t>
+            </w:r>
+            <w:proofErr w:type="gramStart"/>
             <w:r>
               <w:rPr>
                 <w:rFonts w:ascii="BC Sans" w:eastAsia="Times New Roman" w:hAnsi="BC Sans" w:cs="Times New Roman"/>
@@ -2964,7 +3042,41 @@
                 <w:szCs w:val="20"/>
                 <w14:ligatures w14:val="none"/>
               </w:rPr>
-              <w:t>updates[i].sequenceId}</w:t>
+              <w:t>d</w:t>
+            </w:r>
+            <w:r>
+              <w:rPr>
+                <w:rFonts w:ascii="BC Sans" w:eastAsia="Times New Roman" w:hAnsi="BC Sans" w:cs="Times New Roman"/>
+                <w:color w:val="000000" w:themeColor="text1"/>
+                <w:sz w:val="20"/>
+                <w:szCs w:val="20"/>
+              </w:rPr>
+              <w:t>.</w:t>
+            </w:r>
+            <w:r>
+              <w:rPr>
+                <w:rFonts w:ascii="BC Sans" w:eastAsia="Times New Roman" w:hAnsi="BC Sans" w:cs="Times New Roman"/>
+                <w:caps w:val="0"/>
+                <w:color w:val="000000"/>
+                <w:kern w:val="0"/>
+                <w:sz w:val="20"/>
+                <w:szCs w:val="20"/>
+                <w14:ligatures w14:val="none"/>
+              </w:rPr>
+              <w:t>updates</w:t>
+            </w:r>
+            <w:proofErr w:type="gramEnd"/>
+            <w:r>
+              <w:rPr>
+                <w:rFonts w:ascii="BC Sans" w:eastAsia="Times New Roman" w:hAnsi="BC Sans" w:cs="Times New Roman"/>
+                <w:caps w:val="0"/>
+                <w:color w:val="000000"/>
+                <w:kern w:val="0"/>
+                <w:sz w:val="20"/>
+                <w:szCs w:val="20"/>
+                <w14:ligatures w14:val="none"/>
+              </w:rPr>
+              <w:t>[i].sequenceId}</w:t>
             </w:r>
             <w:r>
               <w:rPr>
@@ -3173,6 +3285,7 @@
               <w:t>{</w:t>
             </w:r>
             <w:proofErr w:type="spellStart"/>
+            <w:proofErr w:type="gramStart"/>
             <w:r>
               <w:rPr>
                 <w:rFonts w:ascii="BC Sans" w:hAnsi="BC Sans" w:cs="BC Sans Light"/>
@@ -3199,6 +3312,7 @@
               <w:t>updates</w:t>
             </w:r>
             <w:proofErr w:type="spellEnd"/>
+            <w:proofErr w:type="gramEnd"/>
             <w:r>
               <w:rPr>
                 <w:rFonts w:ascii="BC Sans" w:hAnsi="BC Sans" w:cs="BC Sans Light"/>
@@ -3295,6 +3409,7 @@
               <w:t>{</w:t>
             </w:r>
             <w:proofErr w:type="spellStart"/>
+            <w:proofErr w:type="gramStart"/>
             <w:r>
               <w:rPr>
                 <w:rFonts w:ascii="BC Sans" w:hAnsi="BC Sans" w:cs="BC Sans Light"/>
@@ -3321,6 +3436,7 @@
               <w:t>updates</w:t>
             </w:r>
             <w:proofErr w:type="spellEnd"/>
+            <w:proofErr w:type="gramEnd"/>
             <w:r>
               <w:rPr>
                 <w:rFonts w:ascii="BC Sans" w:hAnsi="BC Sans" w:cs="BC Sans Light"/>
@@ -3428,6 +3544,7 @@
               <w:t>{</w:t>
             </w:r>
             <w:proofErr w:type="spellStart"/>
+            <w:proofErr w:type="gramStart"/>
             <w:r>
               <w:rPr>
                 <w:rFonts w:ascii="BC Sans" w:hAnsi="BC Sans" w:cs="BC Sans Light"/>
@@ -3454,6 +3571,7 @@
               <w:t>updates</w:t>
             </w:r>
             <w:proofErr w:type="spellEnd"/>
+            <w:proofErr w:type="gramEnd"/>
             <w:r>
               <w:rPr>
                 <w:rFonts w:ascii="BC Sans" w:hAnsi="BC Sans" w:cs="BC Sans Light"/>
@@ -3557,7 +3675,16 @@
                 <w:sz w:val="20"/>
                 <w:szCs w:val="20"/>
               </w:rPr>
-              <w:t>{d</w:t>
+              <w:t>{</w:t>
+            </w:r>
+            <w:proofErr w:type="gramStart"/>
+            <w:r>
+              <w:rPr>
+                <w:rFonts w:ascii="BC Sans" w:hAnsi="BC Sans" w:cs="BC Sans Light"/>
+                <w:sz w:val="20"/>
+                <w:szCs w:val="20"/>
+              </w:rPr>
+              <w:t>d</w:t>
             </w:r>
             <w:r>
               <w:rPr>
@@ -3574,7 +3701,16 @@
                 <w:sz w:val="20"/>
                 <w:szCs w:val="20"/>
               </w:rPr>
-              <w:t>updates[i].location.latitude</w:t>
+              <w:t>updates</w:t>
+            </w:r>
+            <w:proofErr w:type="gramEnd"/>
+            <w:r>
+              <w:rPr>
+                <w:rFonts w:ascii="BC Sans" w:hAnsi="BC Sans" w:cs="BC Sans Light"/>
+                <w:sz w:val="20"/>
+                <w:szCs w:val="20"/>
+              </w:rPr>
+              <w:t>[i].location.latitude</w:t>
             </w:r>
             <w:r>
               <w:rPr>
@@ -3810,6 +3946,7 @@
         <w:t>{</w:t>
       </w:r>
       <w:proofErr w:type="spellStart"/>
+      <w:proofErr w:type="gramStart"/>
       <w:r>
         <w:rPr>
           <w:rFonts w:ascii="BC Sans" w:hAnsi="BC Sans"/>
@@ -3836,6 +3973,7 @@
         <w:t>updates</w:t>
       </w:r>
       <w:proofErr w:type="spellEnd"/>
+      <w:proofErr w:type="gramEnd"/>
       <w:r>
         <w:rPr>
           <w:rFonts w:ascii="BC Sans" w:hAnsi="BC Sans"/>
@@ -3919,7 +4057,17 @@
           <w:sz w:val="20"/>
           <w:szCs w:val="20"/>
         </w:rPr>
-        <w:t>{d</w:t>
+        <w:t>{</w:t>
+      </w:r>
+      <w:proofErr w:type="gramStart"/>
+      <w:r>
+        <w:rPr>
+          <w:rFonts w:ascii="BC Sans" w:eastAsia="Times New Roman" w:hAnsi="BC Sans" w:cs="Times New Roman"/>
+          <w:color w:val="000000" w:themeColor="text1"/>
+          <w:sz w:val="20"/>
+          <w:szCs w:val="20"/>
+        </w:rPr>
+        <w:t>d</w:t>
       </w:r>
       <w:r>
         <w:rPr>
@@ -3938,7 +4086,17 @@
           <w:szCs w:val="20"/>
           <w:lang w:val="en-CA"/>
         </w:rPr>
-        <w:t>outcome.assessmentDetails</w:t>
+        <w:t>outcome</w:t>
+      </w:r>
+      <w:proofErr w:type="gramEnd"/>
+      <w:r>
+        <w:rPr>
+          <w:rFonts w:ascii="BC Sans" w:hAnsi="BC Sans"/>
+          <w:sz w:val="20"/>
+          <w:szCs w:val="20"/>
+          <w:lang w:val="en-CA"/>
+        </w:rPr>
+        <w:t>.assessmentDetails</w:t>
       </w:r>
       <w:proofErr w:type="spellEnd"/>
       <w:r>
@@ -4170,14 +4328,25 @@
               <w:t>{</w:t>
             </w:r>
             <w:proofErr w:type="spellStart"/>
-            <w:r>
-              <w:rPr>
-                <w:rFonts w:ascii="BC Sans" w:hAnsi="BC Sans"/>
-                <w:sz w:val="20"/>
-                <w:szCs w:val="20"/>
-                <w:lang w:val="en-CA"/>
-              </w:rPr>
-              <w:t>d.outcome.assessmentDetails.</w:t>
+            <w:proofErr w:type="gramStart"/>
+            <w:r>
+              <w:rPr>
+                <w:rFonts w:ascii="BC Sans" w:hAnsi="BC Sans"/>
+                <w:sz w:val="20"/>
+                <w:szCs w:val="20"/>
+                <w:lang w:val="en-CA"/>
+              </w:rPr>
+              <w:t>d.outcome</w:t>
+            </w:r>
+            <w:proofErr w:type="gramEnd"/>
+            <w:r>
+              <w:rPr>
+                <w:rFonts w:ascii="BC Sans" w:hAnsi="BC Sans"/>
+                <w:sz w:val="20"/>
+                <w:szCs w:val="20"/>
+                <w:lang w:val="en-CA"/>
+              </w:rPr>
+              <w:t>.assessmentDetails.</w:t>
             </w:r>
             <w:r>
               <w:rPr>
@@ -4279,7 +4448,27 @@
                 <w:szCs w:val="20"/>
                 <w:lang w:val="en-CA"/>
               </w:rPr>
-              <w:t>{d.outcome.assessmentDetails.</w:t>
+              <w:t>{</w:t>
+            </w:r>
+            <w:proofErr w:type="gramStart"/>
+            <w:r>
+              <w:rPr>
+                <w:rFonts w:ascii="BC Sans" w:hAnsi="BC Sans"/>
+                <w:sz w:val="20"/>
+                <w:szCs w:val="20"/>
+                <w:lang w:val="en-CA"/>
+              </w:rPr>
+              <w:t>d.outcome</w:t>
+            </w:r>
+            <w:proofErr w:type="gramEnd"/>
+            <w:r>
+              <w:rPr>
+                <w:rFonts w:ascii="BC Sans" w:hAnsi="BC Sans"/>
+                <w:sz w:val="20"/>
+                <w:szCs w:val="20"/>
+                <w:lang w:val="en-CA"/>
+              </w:rPr>
+              <w:t>.assessmentDetails.</w:t>
             </w:r>
             <w:r>
               <w:rPr>
@@ -4466,14 +4655,25 @@
               <w:t>{</w:t>
             </w:r>
             <w:proofErr w:type="spellStart"/>
-            <w:r>
-              <w:rPr>
-                <w:rFonts w:ascii="BC Sans" w:hAnsi="BC Sans"/>
-                <w:sz w:val="20"/>
-                <w:szCs w:val="20"/>
-                <w:lang w:val="en-CA"/>
-              </w:rPr>
-              <w:t>d.outcome.assessmentDetails.</w:t>
+            <w:proofErr w:type="gramStart"/>
+            <w:r>
+              <w:rPr>
+                <w:rFonts w:ascii="BC Sans" w:hAnsi="BC Sans"/>
+                <w:sz w:val="20"/>
+                <w:szCs w:val="20"/>
+                <w:lang w:val="en-CA"/>
+              </w:rPr>
+              <w:t>d.outcome</w:t>
+            </w:r>
+            <w:proofErr w:type="gramEnd"/>
+            <w:r>
+              <w:rPr>
+                <w:rFonts w:ascii="BC Sans" w:hAnsi="BC Sans"/>
+                <w:sz w:val="20"/>
+                <w:szCs w:val="20"/>
+                <w:lang w:val="en-CA"/>
+              </w:rPr>
+              <w:t>.assessmentDetails.</w:t>
             </w:r>
             <w:r>
               <w:rPr>
@@ -4578,14 +4778,25 @@
               <w:t>{</w:t>
             </w:r>
             <w:proofErr w:type="spellStart"/>
-            <w:r>
-              <w:rPr>
-                <w:rFonts w:ascii="BC Sans" w:hAnsi="BC Sans"/>
-                <w:sz w:val="20"/>
-                <w:szCs w:val="20"/>
-                <w:lang w:val="en-CA"/>
-              </w:rPr>
-              <w:t>d.outcome.assessmentDetails.</w:t>
+            <w:proofErr w:type="gramStart"/>
+            <w:r>
+              <w:rPr>
+                <w:rFonts w:ascii="BC Sans" w:hAnsi="BC Sans"/>
+                <w:sz w:val="20"/>
+                <w:szCs w:val="20"/>
+                <w:lang w:val="en-CA"/>
+              </w:rPr>
+              <w:t>d.outcome</w:t>
+            </w:r>
+            <w:proofErr w:type="gramEnd"/>
+            <w:r>
+              <w:rPr>
+                <w:rFonts w:ascii="BC Sans" w:hAnsi="BC Sans"/>
+                <w:sz w:val="20"/>
+                <w:szCs w:val="20"/>
+                <w:lang w:val="en-CA"/>
+              </w:rPr>
+              <w:t>.assessmentDetails.</w:t>
             </w:r>
             <w:r>
               <w:rPr>
@@ -4693,6 +4904,7 @@
               <w:t>{</w:t>
             </w:r>
             <w:proofErr w:type="spellStart"/>
+            <w:proofErr w:type="gramStart"/>
             <w:r>
               <w:rPr>
                 <w:rFonts w:ascii="BC Sans" w:hAnsi="BC Sans"/>
@@ -4707,7 +4919,16 @@
                 <w:sz w:val="20"/>
                 <w:szCs w:val="20"/>
               </w:rPr>
-              <w:t>outcome.assessmentDetails.</w:t>
+              <w:t>outcome</w:t>
+            </w:r>
+            <w:proofErr w:type="gramEnd"/>
+            <w:r>
+              <w:rPr>
+                <w:rFonts w:ascii="BC Sans" w:hAnsi="BC Sans"/>
+                <w:sz w:val="20"/>
+                <w:szCs w:val="20"/>
+              </w:rPr>
+              <w:t>.assessmentDetails.</w:t>
             </w:r>
             <w:r>
               <w:rPr>
@@ -4786,6 +5007,7 @@
               <w:t>{</w:t>
             </w:r>
             <w:proofErr w:type="spellStart"/>
+            <w:proofErr w:type="gramStart"/>
             <w:r>
               <w:rPr>
                 <w:rFonts w:ascii="BC Sans" w:hAnsi="BC Sans"/>
@@ -4800,7 +5022,16 @@
                 <w:sz w:val="20"/>
                 <w:szCs w:val="20"/>
               </w:rPr>
-              <w:t>outcome.assessmentDetails.</w:t>
+              <w:t>outcome</w:t>
+            </w:r>
+            <w:proofErr w:type="gramEnd"/>
+            <w:r>
+              <w:rPr>
+                <w:rFonts w:ascii="BC Sans" w:hAnsi="BC Sans"/>
+                <w:sz w:val="20"/>
+                <w:szCs w:val="20"/>
+              </w:rPr>
+              <w:t>.assessmentDetails.</w:t>
             </w:r>
             <w:r>
               <w:rPr>
@@ -4929,14 +5160,25 @@
               <w:t>{</w:t>
             </w:r>
             <w:proofErr w:type="spellStart"/>
-            <w:r>
-              <w:rPr>
-                <w:rFonts w:ascii="BC Sans" w:hAnsi="BC Sans"/>
-                <w:sz w:val="20"/>
-                <w:szCs w:val="20"/>
-                <w:lang w:val="en-CA"/>
-              </w:rPr>
-              <w:t>d.outcome.assessmentDetails.assessmentActor</w:t>
+            <w:proofErr w:type="gramStart"/>
+            <w:r>
+              <w:rPr>
+                <w:rFonts w:ascii="BC Sans" w:hAnsi="BC Sans"/>
+                <w:sz w:val="20"/>
+                <w:szCs w:val="20"/>
+                <w:lang w:val="en-CA"/>
+              </w:rPr>
+              <w:t>d.outcome</w:t>
+            </w:r>
+            <w:proofErr w:type="gramEnd"/>
+            <w:r>
+              <w:rPr>
+                <w:rFonts w:ascii="BC Sans" w:hAnsi="BC Sans"/>
+                <w:sz w:val="20"/>
+                <w:szCs w:val="20"/>
+                <w:lang w:val="en-CA"/>
+              </w:rPr>
+              <w:t>.assessmentDetails.assessmentActor</w:t>
             </w:r>
             <w:proofErr w:type="spellEnd"/>
             <w:r>
@@ -5032,14 +5274,25 @@
               <w:t>{</w:t>
             </w:r>
             <w:proofErr w:type="spellStart"/>
-            <w:r>
-              <w:rPr>
-                <w:rFonts w:ascii="BC Sans" w:hAnsi="BC Sans"/>
-                <w:sz w:val="20"/>
-                <w:szCs w:val="20"/>
-                <w:lang w:val="en-CA"/>
-              </w:rPr>
-              <w:t>d.outcome.assessmentDetails.assessmentDate</w:t>
+            <w:proofErr w:type="gramStart"/>
+            <w:r>
+              <w:rPr>
+                <w:rFonts w:ascii="BC Sans" w:hAnsi="BC Sans"/>
+                <w:sz w:val="20"/>
+                <w:szCs w:val="20"/>
+                <w:lang w:val="en-CA"/>
+              </w:rPr>
+              <w:t>d.outcome</w:t>
+            </w:r>
+            <w:proofErr w:type="gramEnd"/>
+            <w:r>
+              <w:rPr>
+                <w:rFonts w:ascii="BC Sans" w:hAnsi="BC Sans"/>
+                <w:sz w:val="20"/>
+                <w:szCs w:val="20"/>
+                <w:lang w:val="en-CA"/>
+              </w:rPr>
+              <w:t>.assessmentDetails.assessmentDate</w:t>
             </w:r>
             <w:proofErr w:type="spellEnd"/>
             <w:r>
@@ -5071,7 +5324,17 @@
           <w:sz w:val="20"/>
           <w:szCs w:val="20"/>
         </w:rPr>
-        <w:t>{d</w:t>
+        <w:t>{</w:t>
+      </w:r>
+      <w:proofErr w:type="gramStart"/>
+      <w:r>
+        <w:rPr>
+          <w:rFonts w:ascii="BC Sans" w:eastAsia="Times New Roman" w:hAnsi="BC Sans" w:cs="Times New Roman"/>
+          <w:color w:val="000000" w:themeColor="text1"/>
+          <w:sz w:val="20"/>
+          <w:szCs w:val="20"/>
+        </w:rPr>
+        <w:t>d</w:t>
       </w:r>
       <w:r>
         <w:rPr>
@@ -5090,7 +5353,17 @@
           <w:szCs w:val="20"/>
           <w:lang w:val="en-CA"/>
         </w:rPr>
-        <w:t>outcome.assessmentDetails</w:t>
+        <w:t>outcome</w:t>
+      </w:r>
+      <w:proofErr w:type="gramEnd"/>
+      <w:r>
+        <w:rPr>
+          <w:rFonts w:ascii="BC Sans" w:hAnsi="BC Sans"/>
+          <w:sz w:val="20"/>
+          <w:szCs w:val="20"/>
+          <w:lang w:val="en-CA"/>
+        </w:rPr>
+        <w:t>.assessmentDetails</w:t>
       </w:r>
       <w:proofErr w:type="spellEnd"/>
       <w:r>
@@ -5166,7 +5439,17 @@
           <w:sz w:val="20"/>
           <w:szCs w:val="20"/>
         </w:rPr>
-        <w:t>{d</w:t>
+        <w:t>{</w:t>
+      </w:r>
+      <w:proofErr w:type="gramStart"/>
+      <w:r>
+        <w:rPr>
+          <w:rFonts w:ascii="BC Sans" w:eastAsia="Times New Roman" w:hAnsi="BC Sans" w:cs="Times New Roman"/>
+          <w:color w:val="000000" w:themeColor="text1"/>
+          <w:sz w:val="20"/>
+          <w:szCs w:val="20"/>
+        </w:rPr>
+        <w:t>d</w:t>
       </w:r>
       <w:r>
         <w:rPr>
@@ -5184,7 +5467,17 @@
           <w:szCs w:val="20"/>
           <w:lang w:val="en-CA"/>
         </w:rPr>
-        <w:t>outcome.</w:t>
+        <w:t>outcome</w:t>
+      </w:r>
+      <w:proofErr w:type="gramEnd"/>
+      <w:r>
+        <w:rPr>
+          <w:rFonts w:ascii="BC Sans" w:hAnsi="BC Sans"/>
+          <w:sz w:val="20"/>
+          <w:szCs w:val="20"/>
+          <w:lang w:val="en-CA"/>
+        </w:rPr>
+        <w:t>.</w:t>
       </w:r>
       <w:proofErr w:type="spellStart"/>
       <w:r>
@@ -5410,13 +5703,23 @@
               <w:t>{</w:t>
             </w:r>
             <w:proofErr w:type="spellStart"/>
-            <w:r>
-              <w:rPr>
-                <w:rFonts w:ascii="BC Sans" w:hAnsi="BC Sans"/>
-                <w:sz w:val="20"/>
-                <w:szCs w:val="20"/>
-              </w:rPr>
-              <w:t>d.outcome.preventionDetails.actions</w:t>
+            <w:proofErr w:type="gramStart"/>
+            <w:r>
+              <w:rPr>
+                <w:rFonts w:ascii="BC Sans" w:hAnsi="BC Sans"/>
+                <w:sz w:val="20"/>
+                <w:szCs w:val="20"/>
+              </w:rPr>
+              <w:t>d.outcome</w:t>
+            </w:r>
+            <w:proofErr w:type="gramEnd"/>
+            <w:r>
+              <w:rPr>
+                <w:rFonts w:ascii="BC Sans" w:hAnsi="BC Sans"/>
+                <w:sz w:val="20"/>
+                <w:szCs w:val="20"/>
+              </w:rPr>
+              <w:t>.preventionDetails.actions</w:t>
             </w:r>
             <w:proofErr w:type="spellEnd"/>
             <w:r>
@@ -5486,13 +5789,23 @@
               <w:t>{</w:t>
             </w:r>
             <w:proofErr w:type="spellStart"/>
-            <w:r>
-              <w:rPr>
-                <w:rFonts w:ascii="BC Sans" w:hAnsi="BC Sans"/>
-                <w:sz w:val="20"/>
-                <w:szCs w:val="20"/>
-              </w:rPr>
-              <w:t>d.outcome.preventionDetails.actions</w:t>
+            <w:proofErr w:type="gramStart"/>
+            <w:r>
+              <w:rPr>
+                <w:rFonts w:ascii="BC Sans" w:hAnsi="BC Sans"/>
+                <w:sz w:val="20"/>
+                <w:szCs w:val="20"/>
+              </w:rPr>
+              <w:t>d.outcome</w:t>
+            </w:r>
+            <w:proofErr w:type="gramEnd"/>
+            <w:r>
+              <w:rPr>
+                <w:rFonts w:ascii="BC Sans" w:hAnsi="BC Sans"/>
+                <w:sz w:val="20"/>
+                <w:szCs w:val="20"/>
+              </w:rPr>
+              <w:t>.preventionDetails.actions</w:t>
             </w:r>
             <w:proofErr w:type="spellEnd"/>
             <w:r>
@@ -5599,6 +5912,7 @@
               <w:t>{</w:t>
             </w:r>
             <w:proofErr w:type="spellStart"/>
+            <w:proofErr w:type="gramStart"/>
             <w:r>
               <w:rPr>
                 <w:rFonts w:ascii="BC Sans" w:hAnsi="BC Sans"/>
@@ -5609,6 +5923,7 @@
               <w:t>d.outcome</w:t>
             </w:r>
             <w:proofErr w:type="spellEnd"/>
+            <w:proofErr w:type="gramEnd"/>
             <w:r>
               <w:rPr>
                 <w:rFonts w:ascii="BC Sans" w:hAnsi="BC Sans"/>
@@ -5741,6 +6056,7 @@
               <w:t>{</w:t>
             </w:r>
             <w:proofErr w:type="spellStart"/>
+            <w:proofErr w:type="gramStart"/>
             <w:r>
               <w:rPr>
                 <w:rFonts w:ascii="BC Sans" w:hAnsi="BC Sans"/>
@@ -5751,6 +6067,7 @@
               <w:t>d.outcome</w:t>
             </w:r>
             <w:proofErr w:type="spellEnd"/>
+            <w:proofErr w:type="gramEnd"/>
             <w:r>
               <w:rPr>
                 <w:rFonts w:ascii="BC Sans" w:hAnsi="BC Sans"/>
@@ -5819,7 +6136,17 @@
           <w:sz w:val="20"/>
           <w:szCs w:val="20"/>
         </w:rPr>
-        <w:t>{d</w:t>
+        <w:t>{</w:t>
+      </w:r>
+      <w:proofErr w:type="gramStart"/>
+      <w:r>
+        <w:rPr>
+          <w:rFonts w:ascii="BC Sans" w:eastAsia="Times New Roman" w:hAnsi="BC Sans" w:cs="Times New Roman"/>
+          <w:color w:val="000000" w:themeColor="text1"/>
+          <w:sz w:val="20"/>
+          <w:szCs w:val="20"/>
+        </w:rPr>
+        <w:t>d</w:t>
       </w:r>
       <w:r>
         <w:rPr>
@@ -5837,7 +6164,17 @@
           <w:szCs w:val="20"/>
           <w:lang w:val="en-CA"/>
         </w:rPr>
-        <w:t>outcome.</w:t>
+        <w:t>outcome</w:t>
+      </w:r>
+      <w:proofErr w:type="gramEnd"/>
+      <w:r>
+        <w:rPr>
+          <w:rFonts w:ascii="BC Sans" w:hAnsi="BC Sans"/>
+          <w:sz w:val="20"/>
+          <w:szCs w:val="20"/>
+          <w:lang w:val="en-CA"/>
+        </w:rPr>
+        <w:t>.</w:t>
       </w:r>
       <w:proofErr w:type="spellStart"/>
       <w:r>
@@ -5963,6 +6300,7 @@
               <w:t>{</w:t>
             </w:r>
             <w:proofErr w:type="spellStart"/>
+            <w:proofErr w:type="gramStart"/>
             <w:r>
               <w:rPr>
                 <w:rFonts w:ascii="BC Sans" w:hAnsi="BC Sans"/>
@@ -5971,7 +6309,18 @@
                 <w:sz w:val="20"/>
                 <w:szCs w:val="20"/>
               </w:rPr>
-              <w:t>d.outcome.equipment</w:t>
+              <w:t>d.outcome</w:t>
+            </w:r>
+            <w:proofErr w:type="gramEnd"/>
+            <w:r>
+              <w:rPr>
+                <w:rFonts w:ascii="BC Sans" w:hAnsi="BC Sans"/>
+                <w:b/>
+                <w:bCs/>
+                <w:sz w:val="20"/>
+                <w:szCs w:val="20"/>
+              </w:rPr>
+              <w:t>.equipment</w:t>
             </w:r>
             <w:proofErr w:type="spellEnd"/>
             <w:r>
@@ -6120,13 +6469,23 @@
               <w:t>{</w:t>
             </w:r>
             <w:proofErr w:type="spellStart"/>
-            <w:r>
-              <w:rPr>
-                <w:rFonts w:ascii="BC Sans" w:hAnsi="BC Sans"/>
-                <w:sz w:val="20"/>
-                <w:szCs w:val="20"/>
-              </w:rPr>
-              <w:t>d.outcome.equipment</w:t>
+            <w:proofErr w:type="gramStart"/>
+            <w:r>
+              <w:rPr>
+                <w:rFonts w:ascii="BC Sans" w:hAnsi="BC Sans"/>
+                <w:sz w:val="20"/>
+                <w:szCs w:val="20"/>
+              </w:rPr>
+              <w:t>d.outcome</w:t>
+            </w:r>
+            <w:proofErr w:type="gramEnd"/>
+            <w:r>
+              <w:rPr>
+                <w:rFonts w:ascii="BC Sans" w:hAnsi="BC Sans"/>
+                <w:sz w:val="20"/>
+                <w:szCs w:val="20"/>
+              </w:rPr>
+              <w:t>.equipment</w:t>
             </w:r>
             <w:proofErr w:type="spellEnd"/>
             <w:r>
@@ -6273,13 +6632,23 @@
               <w:t>{</w:t>
             </w:r>
             <w:proofErr w:type="spellStart"/>
-            <w:r>
-              <w:rPr>
-                <w:rFonts w:ascii="BC Sans" w:hAnsi="BC Sans"/>
-                <w:sz w:val="20"/>
-                <w:szCs w:val="20"/>
-              </w:rPr>
-              <w:t>d.outcome.equipment</w:t>
+            <w:proofErr w:type="gramStart"/>
+            <w:r>
+              <w:rPr>
+                <w:rFonts w:ascii="BC Sans" w:hAnsi="BC Sans"/>
+                <w:sz w:val="20"/>
+                <w:szCs w:val="20"/>
+              </w:rPr>
+              <w:t>d.outcome</w:t>
+            </w:r>
+            <w:proofErr w:type="gramEnd"/>
+            <w:r>
+              <w:rPr>
+                <w:rFonts w:ascii="BC Sans" w:hAnsi="BC Sans"/>
+                <w:sz w:val="20"/>
+                <w:szCs w:val="20"/>
+              </w:rPr>
+              <w:t>.equipment</w:t>
             </w:r>
             <w:proofErr w:type="spellEnd"/>
             <w:r>
@@ -6416,13 +6785,23 @@
               <w:t>{</w:t>
             </w:r>
             <w:proofErr w:type="spellStart"/>
-            <w:r>
-              <w:rPr>
-                <w:rFonts w:ascii="BC Sans" w:hAnsi="BC Sans"/>
-                <w:sz w:val="20"/>
-                <w:szCs w:val="20"/>
-              </w:rPr>
-              <w:t>d.outcome.equipment</w:t>
+            <w:proofErr w:type="gramStart"/>
+            <w:r>
+              <w:rPr>
+                <w:rFonts w:ascii="BC Sans" w:hAnsi="BC Sans"/>
+                <w:sz w:val="20"/>
+                <w:szCs w:val="20"/>
+              </w:rPr>
+              <w:t>d.outcome</w:t>
+            </w:r>
+            <w:proofErr w:type="gramEnd"/>
+            <w:r>
+              <w:rPr>
+                <w:rFonts w:ascii="BC Sans" w:hAnsi="BC Sans"/>
+                <w:sz w:val="20"/>
+                <w:szCs w:val="20"/>
+              </w:rPr>
+              <w:t>.equipment</w:t>
             </w:r>
             <w:proofErr w:type="spellEnd"/>
             <w:r>
@@ -6630,13 +7009,23 @@
               <w:t>{</w:t>
             </w:r>
             <w:proofErr w:type="spellStart"/>
-            <w:r>
-              <w:rPr>
-                <w:rFonts w:ascii="BC Sans" w:hAnsi="BC Sans"/>
-                <w:sz w:val="20"/>
-                <w:szCs w:val="20"/>
-              </w:rPr>
-              <w:t>d.outcome.equipment</w:t>
+            <w:proofErr w:type="gramStart"/>
+            <w:r>
+              <w:rPr>
+                <w:rFonts w:ascii="BC Sans" w:hAnsi="BC Sans"/>
+                <w:sz w:val="20"/>
+                <w:szCs w:val="20"/>
+              </w:rPr>
+              <w:t>d.outcome</w:t>
+            </w:r>
+            <w:proofErr w:type="gramEnd"/>
+            <w:r>
+              <w:rPr>
+                <w:rFonts w:ascii="BC Sans" w:hAnsi="BC Sans"/>
+                <w:sz w:val="20"/>
+                <w:szCs w:val="20"/>
+              </w:rPr>
+              <w:t>.equipment</w:t>
             </w:r>
             <w:proofErr w:type="spellEnd"/>
             <w:r>
@@ -6775,13 +7164,23 @@
               <w:t>{</w:t>
             </w:r>
             <w:proofErr w:type="spellStart"/>
-            <w:r>
-              <w:rPr>
-                <w:rFonts w:ascii="BC Sans" w:hAnsi="BC Sans"/>
-                <w:sz w:val="20"/>
-                <w:szCs w:val="20"/>
-              </w:rPr>
-              <w:t>d.outcome.equipment</w:t>
+            <w:proofErr w:type="gramStart"/>
+            <w:r>
+              <w:rPr>
+                <w:rFonts w:ascii="BC Sans" w:hAnsi="BC Sans"/>
+                <w:sz w:val="20"/>
+                <w:szCs w:val="20"/>
+              </w:rPr>
+              <w:t>d.outcome</w:t>
+            </w:r>
+            <w:proofErr w:type="gramEnd"/>
+            <w:r>
+              <w:rPr>
+                <w:rFonts w:ascii="BC Sans" w:hAnsi="BC Sans"/>
+                <w:sz w:val="20"/>
+                <w:szCs w:val="20"/>
+              </w:rPr>
+              <w:t>.equipment</w:t>
             </w:r>
             <w:proofErr w:type="spellEnd"/>
             <w:r>
@@ -6911,13 +7310,23 @@
               <w:t>{</w:t>
             </w:r>
             <w:proofErr w:type="spellStart"/>
-            <w:r>
-              <w:rPr>
-                <w:rFonts w:ascii="BC Sans" w:hAnsi="BC Sans"/>
-                <w:sz w:val="20"/>
-                <w:szCs w:val="20"/>
-              </w:rPr>
-              <w:t>d.outcome.equipment</w:t>
+            <w:proofErr w:type="gramStart"/>
+            <w:r>
+              <w:rPr>
+                <w:rFonts w:ascii="BC Sans" w:hAnsi="BC Sans"/>
+                <w:sz w:val="20"/>
+                <w:szCs w:val="20"/>
+              </w:rPr>
+              <w:t>d.outcome</w:t>
+            </w:r>
+            <w:proofErr w:type="gramEnd"/>
+            <w:r>
+              <w:rPr>
+                <w:rFonts w:ascii="BC Sans" w:hAnsi="BC Sans"/>
+                <w:sz w:val="20"/>
+                <w:szCs w:val="20"/>
+              </w:rPr>
+              <w:t>.equipment</w:t>
             </w:r>
             <w:proofErr w:type="spellEnd"/>
             <w:r>
@@ -7047,13 +7456,23 @@
               <w:t>{</w:t>
             </w:r>
             <w:proofErr w:type="spellStart"/>
-            <w:r>
-              <w:rPr>
-                <w:rFonts w:ascii="BC Sans" w:hAnsi="BC Sans"/>
-                <w:sz w:val="20"/>
-                <w:szCs w:val="20"/>
-              </w:rPr>
-              <w:t>d.outcome.equipment</w:t>
+            <w:proofErr w:type="gramStart"/>
+            <w:r>
+              <w:rPr>
+                <w:rFonts w:ascii="BC Sans" w:hAnsi="BC Sans"/>
+                <w:sz w:val="20"/>
+                <w:szCs w:val="20"/>
+              </w:rPr>
+              <w:t>d.outcome</w:t>
+            </w:r>
+            <w:proofErr w:type="gramEnd"/>
+            <w:r>
+              <w:rPr>
+                <w:rFonts w:ascii="BC Sans" w:hAnsi="BC Sans"/>
+                <w:sz w:val="20"/>
+                <w:szCs w:val="20"/>
+              </w:rPr>
+              <w:t>.equipment</w:t>
             </w:r>
             <w:proofErr w:type="spellEnd"/>
             <w:r>
@@ -7183,13 +7602,23 @@
               <w:t>{</w:t>
             </w:r>
             <w:proofErr w:type="spellStart"/>
-            <w:r>
-              <w:rPr>
-                <w:rFonts w:ascii="BC Sans" w:hAnsi="BC Sans"/>
-                <w:sz w:val="20"/>
-                <w:szCs w:val="20"/>
-              </w:rPr>
-              <w:t>d.outcome.equipment</w:t>
+            <w:proofErr w:type="gramStart"/>
+            <w:r>
+              <w:rPr>
+                <w:rFonts w:ascii="BC Sans" w:hAnsi="BC Sans"/>
+                <w:sz w:val="20"/>
+                <w:szCs w:val="20"/>
+              </w:rPr>
+              <w:t>d.outcome</w:t>
+            </w:r>
+            <w:proofErr w:type="gramEnd"/>
+            <w:r>
+              <w:rPr>
+                <w:rFonts w:ascii="BC Sans" w:hAnsi="BC Sans"/>
+                <w:sz w:val="20"/>
+                <w:szCs w:val="20"/>
+              </w:rPr>
+              <w:t>.equipment</w:t>
             </w:r>
             <w:proofErr w:type="spellEnd"/>
             <w:r>
@@ -7286,13 +7715,23 @@
         <w:t>{</w:t>
       </w:r>
       <w:proofErr w:type="spellStart"/>
+      <w:proofErr w:type="gramStart"/>
       <w:r>
         <w:rPr>
           <w:rFonts w:ascii="BC Sans" w:hAnsi="BC Sans"/>
           <w:sz w:val="20"/>
           <w:szCs w:val="20"/>
         </w:rPr>
-        <w:t>d.outcome.equipment</w:t>
+        <w:t>d.outcome</w:t>
+      </w:r>
+      <w:proofErr w:type="gramEnd"/>
+      <w:r>
+        <w:rPr>
+          <w:rFonts w:ascii="BC Sans" w:hAnsi="BC Sans"/>
+          <w:sz w:val="20"/>
+          <w:szCs w:val="20"/>
+        </w:rPr>
+        <w:t>.equipment</w:t>
       </w:r>
       <w:proofErr w:type="spellEnd"/>
       <w:r>
@@ -7333,7 +7772,7 @@
     </w:p>
     <w:tbl>
       <w:tblPr>
-        <w:tblW w:w="0" w:type="dxa"/>
+        <w:tblW w:w="10800" w:type="dxa"/>
         <w:tblBorders>
           <w:top w:val="outset" w:sz="6" w:space="0" w:color="auto"/>
           <w:left w:val="outset" w:sz="6" w:space="0" w:color="auto"/>
@@ -7356,7 +7795,7 @@
         </w:trPr>
         <w:tc>
           <w:tcPr>
-            <w:tcW w:w="10905" w:type="dxa"/>
+            <w:tcW w:w="10800" w:type="dxa"/>
             <w:gridSpan w:val="2"/>
             <w:tcBorders>
               <w:top w:val="nil"/>
@@ -7391,6 +7830,7 @@
               <w:t>Outcome by animal, Animal {</w:t>
             </w:r>
             <w:proofErr w:type="spellStart"/>
+            <w:proofErr w:type="gramStart"/>
             <w:r>
               <w:rPr>
                 <w:rFonts w:ascii="BC Sans" w:hAnsi="BC Sans"/>
@@ -7399,7 +7839,18 @@
                 <w:sz w:val="20"/>
                 <w:szCs w:val="20"/>
               </w:rPr>
-              <w:t>d.outcome.subject</w:t>
+              <w:t>d.outcome</w:t>
+            </w:r>
+            <w:proofErr w:type="gramEnd"/>
+            <w:r>
+              <w:rPr>
+                <w:rFonts w:ascii="BC Sans" w:hAnsi="BC Sans"/>
+                <w:b/>
+                <w:bCs/>
+                <w:sz w:val="20"/>
+                <w:szCs w:val="20"/>
+              </w:rPr>
+              <w:t>.subject</w:t>
             </w:r>
             <w:proofErr w:type="spellEnd"/>
             <w:r>
@@ -7464,7 +7915,7 @@
         </w:trPr>
         <w:tc>
           <w:tcPr>
-            <w:tcW w:w="2550" w:type="dxa"/>
+            <w:tcW w:w="3574" w:type="dxa"/>
             <w:tcBorders>
               <w:top w:val="nil"/>
               <w:left w:val="nil"/>
@@ -7509,7 +7960,7 @@
         </w:tc>
         <w:tc>
           <w:tcPr>
-            <w:tcW w:w="8355" w:type="dxa"/>
+            <w:tcW w:w="7226" w:type="dxa"/>
             <w:tcBorders>
               <w:top w:val="nil"/>
               <w:left w:val="nil"/>
@@ -7538,13 +7989,23 @@
               <w:t>{</w:t>
             </w:r>
             <w:proofErr w:type="spellStart"/>
-            <w:r>
-              <w:rPr>
-                <w:rFonts w:ascii="BC Sans" w:hAnsi="BC Sans"/>
-                <w:sz w:val="20"/>
-                <w:szCs w:val="20"/>
-              </w:rPr>
-              <w:t>d.outcome.subject</w:t>
+            <w:proofErr w:type="gramStart"/>
+            <w:r>
+              <w:rPr>
+                <w:rFonts w:ascii="BC Sans" w:hAnsi="BC Sans"/>
+                <w:sz w:val="20"/>
+                <w:szCs w:val="20"/>
+              </w:rPr>
+              <w:t>d.outcome</w:t>
+            </w:r>
+            <w:proofErr w:type="gramEnd"/>
+            <w:r>
+              <w:rPr>
+                <w:rFonts w:ascii="BC Sans" w:hAnsi="BC Sans"/>
+                <w:sz w:val="20"/>
+                <w:szCs w:val="20"/>
+              </w:rPr>
+              <w:t>.subject</w:t>
             </w:r>
             <w:proofErr w:type="spellEnd"/>
             <w:r>
@@ -7607,7 +8068,7 @@
         </w:trPr>
         <w:tc>
           <w:tcPr>
-            <w:tcW w:w="2550" w:type="dxa"/>
+            <w:tcW w:w="3574" w:type="dxa"/>
             <w:tcBorders>
               <w:top w:val="nil"/>
               <w:left w:val="nil"/>
@@ -7652,7 +8113,7 @@
         </w:tc>
         <w:tc>
           <w:tcPr>
-            <w:tcW w:w="8355" w:type="dxa"/>
+            <w:tcW w:w="7226" w:type="dxa"/>
             <w:tcBorders>
               <w:top w:val="nil"/>
               <w:left w:val="nil"/>
@@ -7681,13 +8142,23 @@
               <w:t>{</w:t>
             </w:r>
             <w:proofErr w:type="spellStart"/>
-            <w:r>
-              <w:rPr>
-                <w:rFonts w:ascii="BC Sans" w:hAnsi="BC Sans"/>
-                <w:sz w:val="20"/>
-                <w:szCs w:val="20"/>
-              </w:rPr>
-              <w:t>d.outcome.subject</w:t>
+            <w:proofErr w:type="gramStart"/>
+            <w:r>
+              <w:rPr>
+                <w:rFonts w:ascii="BC Sans" w:hAnsi="BC Sans"/>
+                <w:sz w:val="20"/>
+                <w:szCs w:val="20"/>
+              </w:rPr>
+              <w:t>d.outcome</w:t>
+            </w:r>
+            <w:proofErr w:type="gramEnd"/>
+            <w:r>
+              <w:rPr>
+                <w:rFonts w:ascii="BC Sans" w:hAnsi="BC Sans"/>
+                <w:sz w:val="20"/>
+                <w:szCs w:val="20"/>
+              </w:rPr>
+              <w:t>.subject</w:t>
             </w:r>
             <w:proofErr w:type="spellEnd"/>
             <w:r>
@@ -7741,7 +8212,7 @@
         </w:trPr>
         <w:tc>
           <w:tcPr>
-            <w:tcW w:w="2550" w:type="dxa"/>
+            <w:tcW w:w="3574" w:type="dxa"/>
             <w:tcBorders>
               <w:top w:val="nil"/>
               <w:left w:val="nil"/>
@@ -7786,7 +8257,7 @@
         </w:tc>
         <w:tc>
           <w:tcPr>
-            <w:tcW w:w="8355" w:type="dxa"/>
+            <w:tcW w:w="7226" w:type="dxa"/>
             <w:tcBorders>
               <w:top w:val="nil"/>
               <w:left w:val="nil"/>
@@ -7815,13 +8286,23 @@
               <w:t>{</w:t>
             </w:r>
             <w:proofErr w:type="spellStart"/>
-            <w:r>
-              <w:rPr>
-                <w:rFonts w:ascii="BC Sans" w:hAnsi="BC Sans"/>
-                <w:sz w:val="20"/>
-                <w:szCs w:val="20"/>
-              </w:rPr>
-              <w:t>d.outcome.subject</w:t>
+            <w:proofErr w:type="gramStart"/>
+            <w:r>
+              <w:rPr>
+                <w:rFonts w:ascii="BC Sans" w:hAnsi="BC Sans"/>
+                <w:sz w:val="20"/>
+                <w:szCs w:val="20"/>
+              </w:rPr>
+              <w:t>d.outcome</w:t>
+            </w:r>
+            <w:proofErr w:type="gramEnd"/>
+            <w:r>
+              <w:rPr>
+                <w:rFonts w:ascii="BC Sans" w:hAnsi="BC Sans"/>
+                <w:sz w:val="20"/>
+                <w:szCs w:val="20"/>
+              </w:rPr>
+              <w:t>.subject</w:t>
             </w:r>
             <w:proofErr w:type="spellEnd"/>
             <w:r>
@@ -7884,7 +8365,7 @@
         </w:trPr>
         <w:tc>
           <w:tcPr>
-            <w:tcW w:w="2550" w:type="dxa"/>
+            <w:tcW w:w="3574" w:type="dxa"/>
             <w:tcBorders>
               <w:top w:val="nil"/>
               <w:left w:val="nil"/>
@@ -7929,7 +8410,7 @@
         </w:tc>
         <w:tc>
           <w:tcPr>
-            <w:tcW w:w="8355" w:type="dxa"/>
+            <w:tcW w:w="7226" w:type="dxa"/>
             <w:tcBorders>
               <w:top w:val="nil"/>
               <w:left w:val="nil"/>
@@ -7958,13 +8439,23 @@
               <w:t>{</w:t>
             </w:r>
             <w:proofErr w:type="spellStart"/>
-            <w:r>
-              <w:rPr>
-                <w:rFonts w:ascii="BC Sans" w:hAnsi="BC Sans"/>
-                <w:sz w:val="20"/>
-                <w:szCs w:val="20"/>
-              </w:rPr>
-              <w:t>d.outcome.subject</w:t>
+            <w:proofErr w:type="gramStart"/>
+            <w:r>
+              <w:rPr>
+                <w:rFonts w:ascii="BC Sans" w:hAnsi="BC Sans"/>
+                <w:sz w:val="20"/>
+                <w:szCs w:val="20"/>
+              </w:rPr>
+              <w:t>d.outcome</w:t>
+            </w:r>
+            <w:proofErr w:type="gramEnd"/>
+            <w:r>
+              <w:rPr>
+                <w:rFonts w:ascii="BC Sans" w:hAnsi="BC Sans"/>
+                <w:sz w:val="20"/>
+                <w:szCs w:val="20"/>
+              </w:rPr>
+              <w:t>.subject</w:t>
             </w:r>
             <w:proofErr w:type="spellEnd"/>
             <w:r>
@@ -8037,7 +8528,7 @@
         </w:trPr>
         <w:tc>
           <w:tcPr>
-            <w:tcW w:w="2550" w:type="dxa"/>
+            <w:tcW w:w="3574" w:type="dxa"/>
             <w:tcBorders>
               <w:top w:val="nil"/>
               <w:left w:val="nil"/>
@@ -8082,7 +8573,7 @@
         </w:tc>
         <w:tc>
           <w:tcPr>
-            <w:tcW w:w="8355" w:type="dxa"/>
+            <w:tcW w:w="7226" w:type="dxa"/>
             <w:tcBorders>
               <w:top w:val="nil"/>
               <w:left w:val="nil"/>
@@ -8111,13 +8602,23 @@
               <w:t>{</w:t>
             </w:r>
             <w:proofErr w:type="spellStart"/>
-            <w:r>
-              <w:rPr>
-                <w:rFonts w:ascii="BC Sans" w:hAnsi="BC Sans"/>
-                <w:sz w:val="20"/>
-                <w:szCs w:val="20"/>
-              </w:rPr>
-              <w:t>d.outcome.subject</w:t>
+            <w:proofErr w:type="gramStart"/>
+            <w:r>
+              <w:rPr>
+                <w:rFonts w:ascii="BC Sans" w:hAnsi="BC Sans"/>
+                <w:sz w:val="20"/>
+                <w:szCs w:val="20"/>
+              </w:rPr>
+              <w:t>d.outcome</w:t>
+            </w:r>
+            <w:proofErr w:type="gramEnd"/>
+            <w:r>
+              <w:rPr>
+                <w:rFonts w:ascii="BC Sans" w:hAnsi="BC Sans"/>
+                <w:sz w:val="20"/>
+                <w:szCs w:val="20"/>
+              </w:rPr>
+              <w:t>.subject</w:t>
             </w:r>
             <w:proofErr w:type="spellEnd"/>
             <w:r>
@@ -8190,7 +8691,7 @@
         </w:trPr>
         <w:tc>
           <w:tcPr>
-            <w:tcW w:w="2550" w:type="dxa"/>
+            <w:tcW w:w="3574" w:type="dxa"/>
             <w:tcBorders>
               <w:top w:val="nil"/>
               <w:left w:val="nil"/>
@@ -8236,7 +8737,7 @@
         </w:tc>
         <w:tc>
           <w:tcPr>
-            <w:tcW w:w="8355" w:type="dxa"/>
+            <w:tcW w:w="7226" w:type="dxa"/>
             <w:tcBorders>
               <w:top w:val="nil"/>
               <w:left w:val="nil"/>
@@ -8265,13 +8766,23 @@
               <w:t>{</w:t>
             </w:r>
             <w:proofErr w:type="spellStart"/>
-            <w:r>
-              <w:rPr>
-                <w:rFonts w:ascii="BC Sans" w:hAnsi="BC Sans"/>
-                <w:sz w:val="20"/>
-                <w:szCs w:val="20"/>
-              </w:rPr>
-              <w:t>d.outcome.subject</w:t>
+            <w:proofErr w:type="gramStart"/>
+            <w:r>
+              <w:rPr>
+                <w:rFonts w:ascii="BC Sans" w:hAnsi="BC Sans"/>
+                <w:sz w:val="20"/>
+                <w:szCs w:val="20"/>
+              </w:rPr>
+              <w:t>d.outcome</w:t>
+            </w:r>
+            <w:proofErr w:type="gramEnd"/>
+            <w:r>
+              <w:rPr>
+                <w:rFonts w:ascii="BC Sans" w:hAnsi="BC Sans"/>
+                <w:sz w:val="20"/>
+                <w:szCs w:val="20"/>
+              </w:rPr>
+              <w:t>.subject</w:t>
             </w:r>
             <w:proofErr w:type="spellEnd"/>
             <w:r>
@@ -8557,7 +9068,7 @@
         </w:trPr>
         <w:tc>
           <w:tcPr>
-            <w:tcW w:w="2550" w:type="dxa"/>
+            <w:tcW w:w="3574" w:type="dxa"/>
             <w:tcBorders>
               <w:top w:val="nil"/>
               <w:left w:val="nil"/>
@@ -8588,13 +9099,23 @@
               <w:t>Drug ({</w:t>
             </w:r>
             <w:proofErr w:type="spellStart"/>
-            <w:r>
-              <w:rPr>
-                <w:rFonts w:ascii="BC Sans" w:hAnsi="BC Sans"/>
-                <w:sz w:val="20"/>
-                <w:szCs w:val="20"/>
-              </w:rPr>
-              <w:t>d.outcome.subject</w:t>
+            <w:proofErr w:type="gramStart"/>
+            <w:r>
+              <w:rPr>
+                <w:rFonts w:ascii="BC Sans" w:hAnsi="BC Sans"/>
+                <w:sz w:val="20"/>
+                <w:szCs w:val="20"/>
+              </w:rPr>
+              <w:t>d.outcome</w:t>
+            </w:r>
+            <w:proofErr w:type="gramEnd"/>
+            <w:r>
+              <w:rPr>
+                <w:rFonts w:ascii="BC Sans" w:hAnsi="BC Sans"/>
+                <w:sz w:val="20"/>
+                <w:szCs w:val="20"/>
+              </w:rPr>
+              <w:t>.subject</w:t>
             </w:r>
             <w:proofErr w:type="spellEnd"/>
             <w:r>
@@ -8680,7 +9201,7 @@
         </w:tc>
         <w:tc>
           <w:tcPr>
-            <w:tcW w:w="8355" w:type="dxa"/>
+            <w:tcW w:w="7226" w:type="dxa"/>
             <w:tcBorders>
               <w:top w:val="nil"/>
               <w:left w:val="nil"/>
@@ -8697,7 +9218,6 @@
                 <w:rFonts w:ascii="BC Sans" w:hAnsi="BC Sans"/>
                 <w:sz w:val="20"/>
                 <w:szCs w:val="20"/>
-                <w:lang w:val="en-CA"/>
               </w:rPr>
             </w:pPr>
             <w:r>
@@ -8709,13 +9229,23 @@
               <w:t>Vial number: {</w:t>
             </w:r>
             <w:proofErr w:type="spellStart"/>
-            <w:r>
-              <w:rPr>
-                <w:rFonts w:ascii="BC Sans" w:hAnsi="BC Sans"/>
-                <w:sz w:val="20"/>
-                <w:szCs w:val="20"/>
-              </w:rPr>
-              <w:t>d.outcome.subject</w:t>
+            <w:proofErr w:type="gramStart"/>
+            <w:r>
+              <w:rPr>
+                <w:rFonts w:ascii="BC Sans" w:hAnsi="BC Sans"/>
+                <w:sz w:val="20"/>
+                <w:szCs w:val="20"/>
+              </w:rPr>
+              <w:t>d.outcome</w:t>
+            </w:r>
+            <w:proofErr w:type="gramEnd"/>
+            <w:r>
+              <w:rPr>
+                <w:rFonts w:ascii="BC Sans" w:hAnsi="BC Sans"/>
+                <w:sz w:val="20"/>
+                <w:szCs w:val="20"/>
+              </w:rPr>
+              <w:t>.subject</w:t>
             </w:r>
             <w:proofErr w:type="spellEnd"/>
             <w:r>
@@ -8791,7 +9321,6 @@
                 <w:rFonts w:ascii="BC Sans" w:hAnsi="BC Sans"/>
                 <w:sz w:val="20"/>
                 <w:szCs w:val="20"/>
-                <w:lang w:val="en-CA"/>
               </w:rPr>
               <w:t> </w:t>
             </w:r>
@@ -8803,7 +9332,6 @@
                 <w:rFonts w:ascii="BC Sans" w:hAnsi="BC Sans"/>
                 <w:sz w:val="20"/>
                 <w:szCs w:val="20"/>
-                <w:lang w:val="en-CA"/>
               </w:rPr>
             </w:pPr>
             <w:r>
@@ -8823,13 +9351,23 @@
               <w:t>{</w:t>
             </w:r>
             <w:proofErr w:type="spellStart"/>
-            <w:r>
-              <w:rPr>
-                <w:rFonts w:ascii="BC Sans" w:hAnsi="BC Sans"/>
-                <w:sz w:val="20"/>
-                <w:szCs w:val="20"/>
-              </w:rPr>
-              <w:t>d.outcome.subject</w:t>
+            <w:proofErr w:type="gramStart"/>
+            <w:r>
+              <w:rPr>
+                <w:rFonts w:ascii="BC Sans" w:hAnsi="BC Sans"/>
+                <w:sz w:val="20"/>
+                <w:szCs w:val="20"/>
+              </w:rPr>
+              <w:t>d.outcome</w:t>
+            </w:r>
+            <w:proofErr w:type="gramEnd"/>
+            <w:r>
+              <w:rPr>
+                <w:rFonts w:ascii="BC Sans" w:hAnsi="BC Sans"/>
+                <w:sz w:val="20"/>
+                <w:szCs w:val="20"/>
+              </w:rPr>
+              <w:t>.subject</w:t>
             </w:r>
             <w:proofErr w:type="spellEnd"/>
             <w:r>
@@ -8905,7 +9443,6 @@
                 <w:rFonts w:ascii="BC Sans" w:hAnsi="BC Sans"/>
                 <w:sz w:val="20"/>
                 <w:szCs w:val="20"/>
-                <w:lang w:val="en-CA"/>
               </w:rPr>
               <w:t> </w:t>
             </w:r>
@@ -8917,7 +9454,6 @@
                 <w:rFonts w:ascii="BC Sans" w:hAnsi="BC Sans"/>
                 <w:sz w:val="20"/>
                 <w:szCs w:val="20"/>
-                <w:lang w:val="en-CA"/>
               </w:rPr>
             </w:pPr>
             <w:r>
@@ -8937,13 +9473,23 @@
               <w:t>{</w:t>
             </w:r>
             <w:proofErr w:type="spellStart"/>
-            <w:r>
-              <w:rPr>
-                <w:rFonts w:ascii="BC Sans" w:hAnsi="BC Sans"/>
-                <w:sz w:val="20"/>
-                <w:szCs w:val="20"/>
-              </w:rPr>
-              <w:t>d.outcome.subject</w:t>
+            <w:proofErr w:type="gramStart"/>
+            <w:r>
+              <w:rPr>
+                <w:rFonts w:ascii="BC Sans" w:hAnsi="BC Sans"/>
+                <w:sz w:val="20"/>
+                <w:szCs w:val="20"/>
+              </w:rPr>
+              <w:t>d.outcome</w:t>
+            </w:r>
+            <w:proofErr w:type="gramEnd"/>
+            <w:r>
+              <w:rPr>
+                <w:rFonts w:ascii="BC Sans" w:hAnsi="BC Sans"/>
+                <w:sz w:val="20"/>
+                <w:szCs w:val="20"/>
+              </w:rPr>
+              <w:t>.subject</w:t>
             </w:r>
             <w:proofErr w:type="spellEnd"/>
             <w:r>
@@ -9029,7 +9575,6 @@
                 <w:rFonts w:ascii="BC Sans" w:hAnsi="BC Sans"/>
                 <w:sz w:val="20"/>
                 <w:szCs w:val="20"/>
-                <w:lang w:val="en-CA"/>
               </w:rPr>
               <w:t> </w:t>
             </w:r>
@@ -9041,7 +9586,6 @@
                 <w:rFonts w:ascii="BC Sans" w:hAnsi="BC Sans"/>
                 <w:sz w:val="20"/>
                 <w:szCs w:val="20"/>
-                <w:lang w:val="en-CA"/>
               </w:rPr>
             </w:pPr>
             <w:r>
@@ -9061,13 +9605,23 @@
               <w:t>{</w:t>
             </w:r>
             <w:proofErr w:type="spellStart"/>
-            <w:r>
-              <w:rPr>
-                <w:rFonts w:ascii="BC Sans" w:hAnsi="BC Sans"/>
-                <w:sz w:val="20"/>
-                <w:szCs w:val="20"/>
-              </w:rPr>
-              <w:t>d.outcome.subject</w:t>
+            <w:proofErr w:type="gramStart"/>
+            <w:r>
+              <w:rPr>
+                <w:rFonts w:ascii="BC Sans" w:hAnsi="BC Sans"/>
+                <w:sz w:val="20"/>
+                <w:szCs w:val="20"/>
+              </w:rPr>
+              <w:t>d.outcome</w:t>
+            </w:r>
+            <w:proofErr w:type="gramEnd"/>
+            <w:r>
+              <w:rPr>
+                <w:rFonts w:ascii="BC Sans" w:hAnsi="BC Sans"/>
+                <w:sz w:val="20"/>
+                <w:szCs w:val="20"/>
+              </w:rPr>
+              <w:t>.subject</w:t>
             </w:r>
             <w:proofErr w:type="spellEnd"/>
             <w:r>
@@ -9153,7 +9707,6 @@
                 <w:rFonts w:ascii="BC Sans" w:hAnsi="BC Sans"/>
                 <w:sz w:val="20"/>
                 <w:szCs w:val="20"/>
-                <w:lang w:val="en-CA"/>
               </w:rPr>
               <w:t> </w:t>
             </w:r>
@@ -9165,7 +9718,6 @@
                 <w:rFonts w:ascii="BC Sans" w:hAnsi="BC Sans"/>
                 <w:sz w:val="20"/>
                 <w:szCs w:val="20"/>
-                <w:lang w:val="en-CA"/>
               </w:rPr>
             </w:pPr>
             <w:r>
@@ -9185,13 +9737,23 @@
               <w:t>{</w:t>
             </w:r>
             <w:proofErr w:type="spellStart"/>
-            <w:r>
-              <w:rPr>
-                <w:rFonts w:ascii="BC Sans" w:hAnsi="BC Sans"/>
-                <w:sz w:val="20"/>
-                <w:szCs w:val="20"/>
-              </w:rPr>
-              <w:t>d.outcome.subject</w:t>
+            <w:proofErr w:type="gramStart"/>
+            <w:r>
+              <w:rPr>
+                <w:rFonts w:ascii="BC Sans" w:hAnsi="BC Sans"/>
+                <w:sz w:val="20"/>
+                <w:szCs w:val="20"/>
+              </w:rPr>
+              <w:t>d.outcome</w:t>
+            </w:r>
+            <w:proofErr w:type="gramEnd"/>
+            <w:r>
+              <w:rPr>
+                <w:rFonts w:ascii="BC Sans" w:hAnsi="BC Sans"/>
+                <w:sz w:val="20"/>
+                <w:szCs w:val="20"/>
+              </w:rPr>
+              <w:t>.subject</w:t>
             </w:r>
             <w:proofErr w:type="spellEnd"/>
             <w:r>
@@ -9277,7 +9839,6 @@
                 <w:rFonts w:ascii="BC Sans" w:hAnsi="BC Sans"/>
                 <w:sz w:val="20"/>
                 <w:szCs w:val="20"/>
-                <w:lang w:val="en-CA"/>
               </w:rPr>
               <w:t> </w:t>
             </w:r>
@@ -9289,7 +9850,6 @@
                 <w:rFonts w:ascii="BC Sans" w:hAnsi="BC Sans"/>
                 <w:sz w:val="20"/>
                 <w:szCs w:val="20"/>
-                <w:lang w:val="en-CA"/>
               </w:rPr>
             </w:pPr>
             <w:r>
@@ -9306,14 +9866,93 @@
                 <w:sz w:val="20"/>
                 <w:szCs w:val="20"/>
               </w:rPr>
-              <w:t>TO DO</w:t>
-            </w:r>
-            <w:r>
-              <w:rPr>
-                <w:rFonts w:ascii="BC Sans" w:hAnsi="BC Sans"/>
-                <w:sz w:val="20"/>
-                <w:szCs w:val="20"/>
-                <w:lang w:val="en-CA"/>
+              <w:t>{</w:t>
+            </w:r>
+            <w:proofErr w:type="spellStart"/>
+            <w:proofErr w:type="gramStart"/>
+            <w:r>
+              <w:rPr>
+                <w:rFonts w:ascii="BC Sans" w:hAnsi="BC Sans"/>
+                <w:sz w:val="20"/>
+                <w:szCs w:val="20"/>
+              </w:rPr>
+              <w:t>d.outcome</w:t>
+            </w:r>
+            <w:proofErr w:type="gramEnd"/>
+            <w:r>
+              <w:rPr>
+                <w:rFonts w:ascii="BC Sans" w:hAnsi="BC Sans"/>
+                <w:sz w:val="20"/>
+                <w:szCs w:val="20"/>
+              </w:rPr>
+              <w:t>.subject</w:t>
+            </w:r>
+            <w:proofErr w:type="spellEnd"/>
+            <w:r>
+              <w:rPr>
+                <w:rFonts w:ascii="BC Sans" w:hAnsi="BC Sans"/>
+                <w:sz w:val="20"/>
+                <w:szCs w:val="20"/>
+              </w:rPr>
+              <w:t>[</w:t>
+            </w:r>
+            <w:proofErr w:type="spellStart"/>
+            <w:r>
+              <w:rPr>
+                <w:rFonts w:ascii="BC Sans" w:hAnsi="BC Sans"/>
+                <w:sz w:val="20"/>
+                <w:szCs w:val="20"/>
+              </w:rPr>
+              <w:t>i</w:t>
+            </w:r>
+            <w:proofErr w:type="spellEnd"/>
+            <w:r>
+              <w:rPr>
+                <w:rFonts w:ascii="BC Sans" w:hAnsi="BC Sans"/>
+                <w:sz w:val="20"/>
+                <w:szCs w:val="20"/>
+              </w:rPr>
+              <w:t>].drugs[</w:t>
+            </w:r>
+            <w:proofErr w:type="spellStart"/>
+            <w:r>
+              <w:rPr>
+                <w:rFonts w:ascii="BC Sans" w:hAnsi="BC Sans"/>
+                <w:sz w:val="20"/>
+                <w:szCs w:val="20"/>
+              </w:rPr>
+              <w:t>i</w:t>
+            </w:r>
+            <w:proofErr w:type="spellEnd"/>
+            <w:r>
+              <w:rPr>
+                <w:rFonts w:ascii="BC Sans" w:hAnsi="BC Sans"/>
+                <w:sz w:val="20"/>
+                <w:szCs w:val="20"/>
+              </w:rPr>
+              <w:t>].officer</w:t>
+            </w:r>
+            <w:r>
+              <w:rPr>
+                <w:rFonts w:ascii="BC Sans" w:hAnsi="BC Sans"/>
+                <w:sz w:val="20"/>
+                <w:szCs w:val="20"/>
+              </w:rPr>
+              <w:t>}</w:t>
+            </w:r>
+            <w:r>
+              <w:rPr>
+                <w:rFonts w:ascii="BC Sans" w:hAnsi="BC Sans"/>
+                <w:sz w:val="20"/>
+                <w:szCs w:val="20"/>
+              </w:rPr>
+              <w:t>  </w:t>
+            </w:r>
+            <w:r>
+              <w:rPr>
+                <w:rFonts w:ascii="BC Sans" w:hAnsi="BC Sans"/>
+                <w:sz w:val="20"/>
+                <w:szCs w:val="20"/>
               </w:rPr>
               <w:t> </w:t>
             </w:r>
@@ -9322,7 +9961,6 @@
                 <w:rFonts w:ascii="BC Sans" w:hAnsi="BC Sans"/>
                 <w:sz w:val="20"/>
                 <w:szCs w:val="20"/>
-                <w:lang w:val="en-CA"/>
               </w:rPr>
               <w:t> </w:t>
             </w:r>
@@ -9334,7 +9972,6 @@
                 <w:rFonts w:ascii="BC Sans" w:hAnsi="BC Sans"/>
                 <w:sz w:val="20"/>
                 <w:szCs w:val="20"/>
-                <w:lang w:val="en-CA"/>
               </w:rPr>
             </w:pPr>
             <w:r>
@@ -9343,22 +9980,93 @@
                 <w:sz w:val="20"/>
                 <w:szCs w:val="20"/>
               </w:rPr>
-              <w:t xml:space="preserve">Date: </w:t>
-            </w:r>
-            <w:r>
-              <w:rPr>
-                <w:rFonts w:ascii="BC Sans" w:hAnsi="BC Sans"/>
-                <w:sz w:val="20"/>
-                <w:szCs w:val="20"/>
-              </w:rPr>
-              <w:t xml:space="preserve"> TO DO</w:t>
-            </w:r>
-            <w:r>
-              <w:rPr>
-                <w:rFonts w:ascii="BC Sans" w:hAnsi="BC Sans"/>
-                <w:sz w:val="20"/>
-                <w:szCs w:val="20"/>
-                <w:lang w:val="en-CA"/>
+              <w:t>Date:</w:t>
+            </w:r>
+            <w:r>
+              <w:rPr>
+                <w:rFonts w:ascii="BC Sans" w:hAnsi="BC Sans"/>
+                <w:sz w:val="20"/>
+                <w:szCs w:val="20"/>
+              </w:rPr>
+              <w:t xml:space="preserve"> {</w:t>
+            </w:r>
+            <w:proofErr w:type="spellStart"/>
+            <w:proofErr w:type="gramStart"/>
+            <w:r>
+              <w:rPr>
+                <w:rFonts w:ascii="BC Sans" w:hAnsi="BC Sans"/>
+                <w:sz w:val="20"/>
+                <w:szCs w:val="20"/>
+              </w:rPr>
+              <w:t>d.outcome</w:t>
+            </w:r>
+            <w:proofErr w:type="gramEnd"/>
+            <w:r>
+              <w:rPr>
+                <w:rFonts w:ascii="BC Sans" w:hAnsi="BC Sans"/>
+                <w:sz w:val="20"/>
+                <w:szCs w:val="20"/>
+              </w:rPr>
+              <w:t>.subject</w:t>
+            </w:r>
+            <w:proofErr w:type="spellEnd"/>
+            <w:r>
+              <w:rPr>
+                <w:rFonts w:ascii="BC Sans" w:hAnsi="BC Sans"/>
+                <w:sz w:val="20"/>
+                <w:szCs w:val="20"/>
+              </w:rPr>
+              <w:t>[</w:t>
+            </w:r>
+            <w:proofErr w:type="spellStart"/>
+            <w:r>
+              <w:rPr>
+                <w:rFonts w:ascii="BC Sans" w:hAnsi="BC Sans"/>
+                <w:sz w:val="20"/>
+                <w:szCs w:val="20"/>
+              </w:rPr>
+              <w:t>i</w:t>
+            </w:r>
+            <w:proofErr w:type="spellEnd"/>
+            <w:r>
+              <w:rPr>
+                <w:rFonts w:ascii="BC Sans" w:hAnsi="BC Sans"/>
+                <w:sz w:val="20"/>
+                <w:szCs w:val="20"/>
+              </w:rPr>
+              <w:t>].drugs[</w:t>
+            </w:r>
+            <w:proofErr w:type="spellStart"/>
+            <w:r>
+              <w:rPr>
+                <w:rFonts w:ascii="BC Sans" w:hAnsi="BC Sans"/>
+                <w:sz w:val="20"/>
+                <w:szCs w:val="20"/>
+              </w:rPr>
+              <w:t>i</w:t>
+            </w:r>
+            <w:proofErr w:type="spellEnd"/>
+            <w:r>
+              <w:rPr>
+                <w:rFonts w:ascii="BC Sans" w:hAnsi="BC Sans"/>
+                <w:sz w:val="20"/>
+                <w:szCs w:val="20"/>
+              </w:rPr>
+              <w:t>].date</w:t>
+            </w:r>
+            <w:r>
+              <w:rPr>
+                <w:rFonts w:ascii="BC Sans" w:hAnsi="BC Sans"/>
+                <w:sz w:val="20"/>
+                <w:szCs w:val="20"/>
+              </w:rPr>
+              <w:t>}</w:t>
+            </w:r>
+            <w:r>
+              <w:rPr>
+                <w:rFonts w:ascii="BC Sans" w:hAnsi="BC Sans"/>
+                <w:sz w:val="20"/>
+                <w:szCs w:val="20"/>
               </w:rPr>
               <w:t> </w:t>
             </w:r>
@@ -9371,14 +10079,14 @@
         </w:trPr>
         <w:tc>
           <w:tcPr>
-            <w:tcW w:w="2550" w:type="dxa"/>
+            <w:tcW w:w="3574" w:type="dxa"/>
             <w:tcBorders>
               <w:top w:val="nil"/>
               <w:left w:val="nil"/>
               <w:bottom w:val="nil"/>
               <w:right w:val="single" w:sz="6" w:space="0" w:color="7F7F7F"/>
             </w:tcBorders>
-            <w:shd w:val="clear" w:color="auto" w:fill="auto"/>
+            <w:shd w:val="clear" w:color="auto" w:fill="F2F2F2"/>
           </w:tcPr>
           <w:p>
             <w:pPr>
@@ -9398,13 +10106,23 @@
               <w:t>Drug ({</w:t>
             </w:r>
             <w:proofErr w:type="spellStart"/>
-            <w:r>
-              <w:rPr>
-                <w:rFonts w:ascii="BC Sans" w:hAnsi="BC Sans"/>
-                <w:sz w:val="20"/>
-                <w:szCs w:val="20"/>
-              </w:rPr>
-              <w:t>d.outcome.subject</w:t>
+            <w:proofErr w:type="gramStart"/>
+            <w:r>
+              <w:rPr>
+                <w:rFonts w:ascii="BC Sans" w:hAnsi="BC Sans"/>
+                <w:sz w:val="20"/>
+                <w:szCs w:val="20"/>
+              </w:rPr>
+              <w:t>d.outcome</w:t>
+            </w:r>
+            <w:proofErr w:type="gramEnd"/>
+            <w:r>
+              <w:rPr>
+                <w:rFonts w:ascii="BC Sans" w:hAnsi="BC Sans"/>
+                <w:sz w:val="20"/>
+                <w:szCs w:val="20"/>
+              </w:rPr>
+              <w:t>.subject</w:t>
             </w:r>
             <w:proofErr w:type="spellEnd"/>
             <w:r>
@@ -9472,14 +10190,14 @@
         </w:tc>
         <w:tc>
           <w:tcPr>
-            <w:tcW w:w="8355" w:type="dxa"/>
+            <w:tcW w:w="7226" w:type="dxa"/>
             <w:tcBorders>
               <w:top w:val="nil"/>
               <w:left w:val="nil"/>
               <w:bottom w:val="nil"/>
               <w:right w:val="nil"/>
             </w:tcBorders>
-            <w:shd w:val="clear" w:color="auto" w:fill="auto"/>
+            <w:shd w:val="clear" w:color="auto" w:fill="F2F2F2"/>
           </w:tcPr>
           <w:p>
             <w:pPr>
@@ -9499,7 +10217,7 @@
         </w:trPr>
         <w:tc>
           <w:tcPr>
-            <w:tcW w:w="2550" w:type="dxa"/>
+            <w:tcW w:w="3574" w:type="dxa"/>
             <w:tcBorders>
               <w:top w:val="nil"/>
               <w:left w:val="nil"/>
@@ -9544,7 +10262,7 @@
         </w:tc>
         <w:tc>
           <w:tcPr>
-            <w:tcW w:w="8355" w:type="dxa"/>
+            <w:tcW w:w="7226" w:type="dxa"/>
             <w:tcBorders>
               <w:top w:val="nil"/>
               <w:left w:val="nil"/>
@@ -9570,7 +10288,70 @@
                 <w:sz w:val="20"/>
                 <w:szCs w:val="20"/>
               </w:rPr>
-              <w:t>TO DO</w:t>
+              <w:t>{</w:t>
+            </w:r>
+            <w:proofErr w:type="spellStart"/>
+            <w:proofErr w:type="gramStart"/>
+            <w:r>
+              <w:rPr>
+                <w:rFonts w:ascii="BC Sans" w:hAnsi="BC Sans"/>
+                <w:sz w:val="20"/>
+                <w:szCs w:val="20"/>
+              </w:rPr>
+              <w:t>d.outcome</w:t>
+            </w:r>
+            <w:proofErr w:type="gramEnd"/>
+            <w:r>
+              <w:rPr>
+                <w:rFonts w:ascii="BC Sans" w:hAnsi="BC Sans"/>
+                <w:sz w:val="20"/>
+                <w:szCs w:val="20"/>
+              </w:rPr>
+              <w:t>.subject</w:t>
+            </w:r>
+            <w:proofErr w:type="spellEnd"/>
+            <w:r>
+              <w:rPr>
+                <w:rFonts w:ascii="BC Sans" w:hAnsi="BC Sans"/>
+                <w:sz w:val="20"/>
+                <w:szCs w:val="20"/>
+              </w:rPr>
+              <w:t>[</w:t>
+            </w:r>
+            <w:proofErr w:type="spellStart"/>
+            <w:r>
+              <w:rPr>
+                <w:rFonts w:ascii="BC Sans" w:hAnsi="BC Sans"/>
+                <w:sz w:val="20"/>
+                <w:szCs w:val="20"/>
+              </w:rPr>
+              <w:t>i</w:t>
+            </w:r>
+            <w:proofErr w:type="spellEnd"/>
+            <w:r>
+              <w:rPr>
+                <w:rFonts w:ascii="BC Sans" w:hAnsi="BC Sans"/>
+                <w:sz w:val="20"/>
+                <w:szCs w:val="20"/>
+              </w:rPr>
+              <w:t>].outcome</w:t>
+            </w:r>
+            <w:r>
+              <w:rPr>
+                <w:rFonts w:ascii="BC Sans" w:hAnsi="BC Sans"/>
+                <w:sz w:val="20"/>
+                <w:szCs w:val="20"/>
+              </w:rPr>
+              <w:t>}</w:t>
+            </w:r>
+            <w:r>
+              <w:rPr>
+                <w:rFonts w:ascii="BC Sans" w:hAnsi="BC Sans"/>
+                <w:sz w:val="20"/>
+                <w:szCs w:val="20"/>
+                <w:lang w:val="en-CA"/>
+              </w:rPr>
+              <w:t> </w:t>
             </w:r>
           </w:p>
         </w:tc>
@@ -9581,7 +10362,7 @@
         </w:trPr>
         <w:tc>
           <w:tcPr>
-            <w:tcW w:w="2550" w:type="dxa"/>
+            <w:tcW w:w="3574" w:type="dxa"/>
             <w:tcBorders>
               <w:top w:val="nil"/>
               <w:left w:val="nil"/>
@@ -9626,7 +10407,7 @@
         </w:tc>
         <w:tc>
           <w:tcPr>
-            <w:tcW w:w="8355" w:type="dxa"/>
+            <w:tcW w:w="7226" w:type="dxa"/>
             <w:tcBorders>
               <w:top w:val="nil"/>
               <w:left w:val="nil"/>
@@ -9652,7 +10433,69 @@
                 <w:sz w:val="20"/>
                 <w:szCs w:val="20"/>
               </w:rPr>
-              <w:t xml:space="preserve">TO DO </w:t>
+              <w:t>{</w:t>
+            </w:r>
+            <w:proofErr w:type="spellStart"/>
+            <w:proofErr w:type="gramStart"/>
+            <w:r>
+              <w:rPr>
+                <w:rFonts w:ascii="BC Sans" w:hAnsi="BC Sans"/>
+                <w:sz w:val="20"/>
+                <w:szCs w:val="20"/>
+              </w:rPr>
+              <w:t>d.outcome</w:t>
+            </w:r>
+            <w:proofErr w:type="gramEnd"/>
+            <w:r>
+              <w:rPr>
+                <w:rFonts w:ascii="BC Sans" w:hAnsi="BC Sans"/>
+                <w:sz w:val="20"/>
+                <w:szCs w:val="20"/>
+              </w:rPr>
+              <w:t>.subject</w:t>
+            </w:r>
+            <w:proofErr w:type="spellEnd"/>
+            <w:r>
+              <w:rPr>
+                <w:rFonts w:ascii="BC Sans" w:hAnsi="BC Sans"/>
+                <w:sz w:val="20"/>
+                <w:szCs w:val="20"/>
+              </w:rPr>
+              <w:t>[</w:t>
+            </w:r>
+            <w:proofErr w:type="spellStart"/>
+            <w:r>
+              <w:rPr>
+                <w:rFonts w:ascii="BC Sans" w:hAnsi="BC Sans"/>
+                <w:sz w:val="20"/>
+                <w:szCs w:val="20"/>
+              </w:rPr>
+              <w:t>i</w:t>
+            </w:r>
+            <w:proofErr w:type="spellEnd"/>
+            <w:r>
+              <w:rPr>
+                <w:rFonts w:ascii="BC Sans" w:hAnsi="BC Sans"/>
+                <w:sz w:val="20"/>
+                <w:szCs w:val="20"/>
+              </w:rPr>
+              <w:t>].officer</w:t>
+            </w:r>
+            <w:r>
+              <w:rPr>
+                <w:rFonts w:ascii="BC Sans" w:hAnsi="BC Sans"/>
+                <w:sz w:val="20"/>
+                <w:szCs w:val="20"/>
+              </w:rPr>
+              <w:t>}</w:t>
+            </w:r>
+            <w:r>
+              <w:rPr>
+                <w:rFonts w:ascii="BC Sans" w:hAnsi="BC Sans"/>
+                <w:sz w:val="20"/>
+                <w:szCs w:val="20"/>
+              </w:rPr>
+              <w:t xml:space="preserve"> </w:t>
             </w:r>
             <w:r>
               <w:rPr>
@@ -9672,7 +10515,7 @@
         </w:trPr>
         <w:tc>
           <w:tcPr>
-            <w:tcW w:w="2550" w:type="dxa"/>
+            <w:tcW w:w="3574" w:type="dxa"/>
             <w:tcBorders>
               <w:top w:val="nil"/>
               <w:left w:val="nil"/>
@@ -9717,7 +10560,7 @@
         </w:tc>
         <w:tc>
           <w:tcPr>
-            <w:tcW w:w="8355" w:type="dxa"/>
+            <w:tcW w:w="7226" w:type="dxa"/>
             <w:tcBorders>
               <w:top w:val="nil"/>
               <w:left w:val="nil"/>
@@ -9743,7 +10586,69 @@
                 <w:sz w:val="20"/>
                 <w:szCs w:val="20"/>
               </w:rPr>
-              <w:t xml:space="preserve">TO DO </w:t>
+              <w:t>{</w:t>
+            </w:r>
+            <w:proofErr w:type="spellStart"/>
+            <w:proofErr w:type="gramStart"/>
+            <w:r>
+              <w:rPr>
+                <w:rFonts w:ascii="BC Sans" w:hAnsi="BC Sans"/>
+                <w:sz w:val="20"/>
+                <w:szCs w:val="20"/>
+              </w:rPr>
+              <w:t>d.outcome</w:t>
+            </w:r>
+            <w:proofErr w:type="gramEnd"/>
+            <w:r>
+              <w:rPr>
+                <w:rFonts w:ascii="BC Sans" w:hAnsi="BC Sans"/>
+                <w:sz w:val="20"/>
+                <w:szCs w:val="20"/>
+              </w:rPr>
+              <w:t>.subject</w:t>
+            </w:r>
+            <w:proofErr w:type="spellEnd"/>
+            <w:r>
+              <w:rPr>
+                <w:rFonts w:ascii="BC Sans" w:hAnsi="BC Sans"/>
+                <w:sz w:val="20"/>
+                <w:szCs w:val="20"/>
+              </w:rPr>
+              <w:t>[</w:t>
+            </w:r>
+            <w:proofErr w:type="spellStart"/>
+            <w:r>
+              <w:rPr>
+                <w:rFonts w:ascii="BC Sans" w:hAnsi="BC Sans"/>
+                <w:sz w:val="20"/>
+                <w:szCs w:val="20"/>
+              </w:rPr>
+              <w:t>i</w:t>
+            </w:r>
+            <w:proofErr w:type="spellEnd"/>
+            <w:r>
+              <w:rPr>
+                <w:rFonts w:ascii="BC Sans" w:hAnsi="BC Sans"/>
+                <w:sz w:val="20"/>
+                <w:szCs w:val="20"/>
+              </w:rPr>
+              <w:t>].date</w:t>
+            </w:r>
+            <w:r>
+              <w:rPr>
+                <w:rFonts w:ascii="BC Sans" w:hAnsi="BC Sans"/>
+                <w:sz w:val="20"/>
+                <w:szCs w:val="20"/>
+              </w:rPr>
+              <w:t>}</w:t>
+            </w:r>
+            <w:r>
+              <w:rPr>
+                <w:rFonts w:ascii="BC Sans" w:hAnsi="BC Sans"/>
+                <w:sz w:val="20"/>
+                <w:szCs w:val="20"/>
+              </w:rPr>
+              <w:t xml:space="preserve"> </w:t>
             </w:r>
           </w:p>
         </w:tc>
@@ -9779,13 +10684,23 @@
         <w:t>{</w:t>
       </w:r>
       <w:proofErr w:type="spellStart"/>
+      <w:proofErr w:type="gramStart"/>
       <w:r>
         <w:rPr>
           <w:rFonts w:ascii="BC Sans" w:hAnsi="BC Sans"/>
           <w:sz w:val="20"/>
           <w:szCs w:val="20"/>
         </w:rPr>
-        <w:t>d.outcome.</w:t>
+        <w:t>d.outcome</w:t>
+      </w:r>
+      <w:proofErr w:type="gramEnd"/>
+      <w:r>
+        <w:rPr>
+          <w:rFonts w:ascii="BC Sans" w:hAnsi="BC Sans"/>
+          <w:sz w:val="20"/>
+          <w:szCs w:val="20"/>
+        </w:rPr>
+        <w:t>.</w:t>
       </w:r>
       <w:r>
         <w:rPr>
@@ -9837,7 +10752,17 @@
           <w:sz w:val="20"/>
           <w:szCs w:val="20"/>
         </w:rPr>
-        <w:t>{d</w:t>
+        <w:t>{</w:t>
+      </w:r>
+      <w:proofErr w:type="gramStart"/>
+      <w:r>
+        <w:rPr>
+          <w:rFonts w:ascii="BC Sans" w:eastAsia="Times New Roman" w:hAnsi="BC Sans" w:cs="Times New Roman"/>
+          <w:color w:val="000000" w:themeColor="text1"/>
+          <w:sz w:val="20"/>
+          <w:szCs w:val="20"/>
+        </w:rPr>
+        <w:t>d</w:t>
       </w:r>
       <w:r>
         <w:rPr>
@@ -9855,7 +10780,17 @@
           <w:szCs w:val="20"/>
           <w:lang w:val="en-CA"/>
         </w:rPr>
-        <w:t>outcome.</w:t>
+        <w:t>outcome</w:t>
+      </w:r>
+      <w:proofErr w:type="gramEnd"/>
+      <w:r>
+        <w:rPr>
+          <w:rFonts w:ascii="BC Sans" w:hAnsi="BC Sans"/>
+          <w:sz w:val="20"/>
+          <w:szCs w:val="20"/>
+          <w:lang w:val="en-CA"/>
+        </w:rPr>
+        <w:t>.</w:t>
       </w:r>
       <w:proofErr w:type="spellStart"/>
       <w:r>
@@ -10075,13 +11010,23 @@
               <w:t>{</w:t>
             </w:r>
             <w:proofErr w:type="spellStart"/>
-            <w:r>
-              <w:rPr>
-                <w:rFonts w:ascii="BC Sans" w:hAnsi="BC Sans"/>
-                <w:sz w:val="20"/>
-                <w:szCs w:val="20"/>
-              </w:rPr>
-              <w:t>d.outcome.note.note</w:t>
+            <w:proofErr w:type="gramStart"/>
+            <w:r>
+              <w:rPr>
+                <w:rFonts w:ascii="BC Sans" w:hAnsi="BC Sans"/>
+                <w:sz w:val="20"/>
+                <w:szCs w:val="20"/>
+              </w:rPr>
+              <w:t>d.outcome</w:t>
+            </w:r>
+            <w:proofErr w:type="gramEnd"/>
+            <w:r>
+              <w:rPr>
+                <w:rFonts w:ascii="BC Sans" w:hAnsi="BC Sans"/>
+                <w:sz w:val="20"/>
+                <w:szCs w:val="20"/>
+              </w:rPr>
+              <w:t>.note.note</w:t>
             </w:r>
             <w:proofErr w:type="spellEnd"/>
             <w:r>
@@ -10175,13 +11120,23 @@
               <w:t>{</w:t>
             </w:r>
             <w:proofErr w:type="spellStart"/>
-            <w:r>
-              <w:rPr>
-                <w:rFonts w:ascii="BC Sans" w:hAnsi="BC Sans"/>
-                <w:sz w:val="20"/>
-                <w:szCs w:val="20"/>
-              </w:rPr>
-              <w:t>d.outcome.note.action.actor</w:t>
+            <w:proofErr w:type="gramStart"/>
+            <w:r>
+              <w:rPr>
+                <w:rFonts w:ascii="BC Sans" w:hAnsi="BC Sans"/>
+                <w:sz w:val="20"/>
+                <w:szCs w:val="20"/>
+              </w:rPr>
+              <w:t>d.outcome</w:t>
+            </w:r>
+            <w:proofErr w:type="gramEnd"/>
+            <w:r>
+              <w:rPr>
+                <w:rFonts w:ascii="BC Sans" w:hAnsi="BC Sans"/>
+                <w:sz w:val="20"/>
+                <w:szCs w:val="20"/>
+              </w:rPr>
+              <w:t>.note.action.actor</w:t>
             </w:r>
             <w:proofErr w:type="spellEnd"/>
             <w:r>
@@ -10275,13 +11230,23 @@
               <w:t>{</w:t>
             </w:r>
             <w:proofErr w:type="spellStart"/>
-            <w:r>
-              <w:rPr>
-                <w:rFonts w:ascii="BC Sans" w:hAnsi="BC Sans"/>
-                <w:sz w:val="20"/>
-                <w:szCs w:val="20"/>
-              </w:rPr>
-              <w:t>d.outcome.note.action.date</w:t>
+            <w:proofErr w:type="gramStart"/>
+            <w:r>
+              <w:rPr>
+                <w:rFonts w:ascii="BC Sans" w:hAnsi="BC Sans"/>
+                <w:sz w:val="20"/>
+                <w:szCs w:val="20"/>
+              </w:rPr>
+              <w:t>d.outcome</w:t>
+            </w:r>
+            <w:proofErr w:type="gramEnd"/>
+            <w:r>
+              <w:rPr>
+                <w:rFonts w:ascii="BC Sans" w:hAnsi="BC Sans"/>
+                <w:sz w:val="20"/>
+                <w:szCs w:val="20"/>
+              </w:rPr>
+              <w:t>.note.action.date</w:t>
             </w:r>
             <w:proofErr w:type="spellEnd"/>
             <w:r>
@@ -10322,7 +11287,17 @@
           <w:sz w:val="20"/>
           <w:szCs w:val="20"/>
         </w:rPr>
-        <w:t>{d</w:t>
+        <w:t>{</w:t>
+      </w:r>
+      <w:proofErr w:type="gramStart"/>
+      <w:r>
+        <w:rPr>
+          <w:rFonts w:ascii="BC Sans" w:eastAsia="Times New Roman" w:hAnsi="BC Sans" w:cs="Times New Roman"/>
+          <w:color w:val="000000" w:themeColor="text1"/>
+          <w:sz w:val="20"/>
+          <w:szCs w:val="20"/>
+        </w:rPr>
+        <w:t>d</w:t>
       </w:r>
       <w:r>
         <w:rPr>
@@ -10340,7 +11315,17 @@
           <w:szCs w:val="20"/>
           <w:lang w:val="en-CA"/>
         </w:rPr>
-        <w:t>outcome.</w:t>
+        <w:t>outcome</w:t>
+      </w:r>
+      <w:proofErr w:type="gramEnd"/>
+      <w:r>
+        <w:rPr>
+          <w:rFonts w:ascii="BC Sans" w:hAnsi="BC Sans"/>
+          <w:sz w:val="20"/>
+          <w:szCs w:val="20"/>
+          <w:lang w:val="en-CA"/>
+        </w:rPr>
+        <w:t>.</w:t>
       </w:r>
       <w:proofErr w:type="spellStart"/>
       <w:r>
@@ -10396,7 +11381,17 @@
           <w:sz w:val="20"/>
           <w:szCs w:val="20"/>
         </w:rPr>
-        <w:t>{d</w:t>
+        <w:t>{</w:t>
+      </w:r>
+      <w:proofErr w:type="gramStart"/>
+      <w:r>
+        <w:rPr>
+          <w:rFonts w:ascii="BC Sans" w:eastAsia="Times New Roman" w:hAnsi="BC Sans" w:cs="Times New Roman"/>
+          <w:color w:val="000000" w:themeColor="text1"/>
+          <w:sz w:val="20"/>
+          <w:szCs w:val="20"/>
+        </w:rPr>
+        <w:t>d</w:t>
       </w:r>
       <w:r>
         <w:rPr>
@@ -10415,7 +11410,17 @@
           <w:szCs w:val="20"/>
           <w:lang w:val="en-CA"/>
         </w:rPr>
-        <w:t>outcome.isReviewRequired</w:t>
+        <w:t>outcome</w:t>
+      </w:r>
+      <w:proofErr w:type="gramEnd"/>
+      <w:r>
+        <w:rPr>
+          <w:rFonts w:ascii="BC Sans" w:hAnsi="BC Sans"/>
+          <w:sz w:val="20"/>
+          <w:szCs w:val="20"/>
+          <w:lang w:val="en-CA"/>
+        </w:rPr>
+        <w:t>.isReviewRequired</w:t>
       </w:r>
       <w:proofErr w:type="spellEnd"/>
       <w:r>
@@ -10649,14 +11654,25 @@
               <w:t>{</w:t>
             </w:r>
             <w:proofErr w:type="spellStart"/>
-            <w:r>
-              <w:rPr>
-                <w:rFonts w:ascii="BC Sans" w:hAnsi="BC Sans"/>
-                <w:sz w:val="20"/>
-                <w:szCs w:val="20"/>
-                <w:lang w:val="en-CA"/>
-              </w:rPr>
-              <w:t>d.outcome.isReviewRequired</w:t>
+            <w:proofErr w:type="gramStart"/>
+            <w:r>
+              <w:rPr>
+                <w:rFonts w:ascii="BC Sans" w:hAnsi="BC Sans"/>
+                <w:sz w:val="20"/>
+                <w:szCs w:val="20"/>
+                <w:lang w:val="en-CA"/>
+              </w:rPr>
+              <w:t>d.outcome</w:t>
+            </w:r>
+            <w:proofErr w:type="gramEnd"/>
+            <w:r>
+              <w:rPr>
+                <w:rFonts w:ascii="BC Sans" w:hAnsi="BC Sans"/>
+                <w:sz w:val="20"/>
+                <w:szCs w:val="20"/>
+                <w:lang w:val="en-CA"/>
+              </w:rPr>
+              <w:t>.isReviewRequired</w:t>
             </w:r>
             <w:proofErr w:type="spellEnd"/>
             <w:r>
@@ -10752,14 +11768,25 @@
               <w:t>{</w:t>
             </w:r>
             <w:proofErr w:type="spellStart"/>
-            <w:r>
-              <w:rPr>
-                <w:rFonts w:ascii="BC Sans" w:hAnsi="BC Sans"/>
-                <w:sz w:val="20"/>
-                <w:szCs w:val="20"/>
-                <w:lang w:val="en-CA"/>
-              </w:rPr>
-              <w:t>d.outcome.reviewComplete</w:t>
+            <w:proofErr w:type="gramStart"/>
+            <w:r>
+              <w:rPr>
+                <w:rFonts w:ascii="BC Sans" w:hAnsi="BC Sans"/>
+                <w:sz w:val="20"/>
+                <w:szCs w:val="20"/>
+                <w:lang w:val="en-CA"/>
+              </w:rPr>
+              <w:t>d.outcome</w:t>
+            </w:r>
+            <w:proofErr w:type="gramEnd"/>
+            <w:r>
+              <w:rPr>
+                <w:rFonts w:ascii="BC Sans" w:hAnsi="BC Sans"/>
+                <w:sz w:val="20"/>
+                <w:szCs w:val="20"/>
+                <w:lang w:val="en-CA"/>
+              </w:rPr>
+              <w:t>.reviewComplete</w:t>
             </w:r>
             <w:r>
               <w:rPr>
@@ -10873,14 +11900,25 @@
               <w:t>{</w:t>
             </w:r>
             <w:proofErr w:type="spellStart"/>
-            <w:r>
-              <w:rPr>
-                <w:rFonts w:ascii="BC Sans" w:hAnsi="BC Sans"/>
-                <w:sz w:val="20"/>
-                <w:szCs w:val="20"/>
-                <w:lang w:val="en-CA"/>
-              </w:rPr>
-              <w:t>d.outcome.reviewComplete.actor</w:t>
+            <w:proofErr w:type="gramStart"/>
+            <w:r>
+              <w:rPr>
+                <w:rFonts w:ascii="BC Sans" w:hAnsi="BC Sans"/>
+                <w:sz w:val="20"/>
+                <w:szCs w:val="20"/>
+                <w:lang w:val="en-CA"/>
+              </w:rPr>
+              <w:t>d.outcome</w:t>
+            </w:r>
+            <w:proofErr w:type="gramEnd"/>
+            <w:r>
+              <w:rPr>
+                <w:rFonts w:ascii="BC Sans" w:hAnsi="BC Sans"/>
+                <w:sz w:val="20"/>
+                <w:szCs w:val="20"/>
+                <w:lang w:val="en-CA"/>
+              </w:rPr>
+              <w:t>.reviewComplete.actor</w:t>
             </w:r>
             <w:proofErr w:type="spellEnd"/>
             <w:r>
@@ -10994,14 +12032,25 @@
               <w:t>{</w:t>
             </w:r>
             <w:proofErr w:type="spellStart"/>
-            <w:r>
-              <w:rPr>
-                <w:rFonts w:ascii="BC Sans" w:hAnsi="BC Sans"/>
-                <w:sz w:val="20"/>
-                <w:szCs w:val="20"/>
-                <w:lang w:val="en-CA"/>
-              </w:rPr>
-              <w:t>d.outcome.reviewComplete.date</w:t>
+            <w:proofErr w:type="gramStart"/>
+            <w:r>
+              <w:rPr>
+                <w:rFonts w:ascii="BC Sans" w:hAnsi="BC Sans"/>
+                <w:sz w:val="20"/>
+                <w:szCs w:val="20"/>
+                <w:lang w:val="en-CA"/>
+              </w:rPr>
+              <w:t>d.outcome</w:t>
+            </w:r>
+            <w:proofErr w:type="gramEnd"/>
+            <w:r>
+              <w:rPr>
+                <w:rFonts w:ascii="BC Sans" w:hAnsi="BC Sans"/>
+                <w:sz w:val="20"/>
+                <w:szCs w:val="20"/>
+                <w:lang w:val="en-CA"/>
+              </w:rPr>
+              <w:t>.reviewComplete.date</w:t>
             </w:r>
             <w:proofErr w:type="spellEnd"/>
             <w:r>
@@ -11042,7 +12091,17 @@
           <w:sz w:val="20"/>
           <w:szCs w:val="20"/>
         </w:rPr>
-        <w:t>{d</w:t>
+        <w:t>{</w:t>
+      </w:r>
+      <w:proofErr w:type="gramStart"/>
+      <w:r>
+        <w:rPr>
+          <w:rFonts w:ascii="BC Sans" w:eastAsia="Times New Roman" w:hAnsi="BC Sans" w:cs="Times New Roman"/>
+          <w:color w:val="000000" w:themeColor="text1"/>
+          <w:sz w:val="20"/>
+          <w:szCs w:val="20"/>
+        </w:rPr>
+        <w:t>d</w:t>
       </w:r>
       <w:r>
         <w:rPr>
@@ -11061,7 +12120,17 @@
           <w:szCs w:val="20"/>
           <w:lang w:val="en-CA"/>
         </w:rPr>
-        <w:t>outcome.isReviewRequired</w:t>
+        <w:t>outcome</w:t>
+      </w:r>
+      <w:proofErr w:type="gramEnd"/>
+      <w:r>
+        <w:rPr>
+          <w:rFonts w:ascii="BC Sans" w:hAnsi="BC Sans"/>
+          <w:sz w:val="20"/>
+          <w:szCs w:val="20"/>
+          <w:lang w:val="en-CA"/>
+        </w:rPr>
+        <w:t>.isReviewRequired</w:t>
       </w:r>
       <w:proofErr w:type="spellEnd"/>
       <w:r>
@@ -11251,7 +12320,7 @@
               <wp:inline distT="0" distB="0" distL="0" distR="0" wp14:anchorId="04BDFCD3" wp14:editId="01EDFDA8">
                 <wp:extent cx="1612447" cy="575251"/>
                 <wp:effectExtent l="0" t="0" r="0" b="0"/>
-                <wp:docPr id="1820741440" name="Picture 1820741440"/>
+                <wp:docPr id="105267622" name="Picture 105267622"/>
                 <wp:cNvGraphicFramePr>
                   <a:graphicFrameLocks xmlns:a="http://schemas.openxmlformats.org/drawingml/2006/main" noChangeAspect="1"/>
                 </wp:cNvGraphicFramePr>
@@ -11297,7 +12366,7 @@
               <wp:inline distT="0" distB="0" distL="0" distR="0" wp14:anchorId="68BCAC18" wp14:editId="3C2E7155">
                 <wp:extent cx="539479" cy="649061"/>
                 <wp:effectExtent l="0" t="0" r="0" b="0"/>
-                <wp:docPr id="884531375" name="Picture 884531375"/>
+                <wp:docPr id="689914747" name="Picture 689914747"/>
                 <wp:cNvGraphicFramePr>
                   <a:graphicFrameLocks xmlns:a="http://schemas.openxmlformats.org/drawingml/2006/main" noChangeAspect="1"/>
                 </wp:cNvGraphicFramePr>
@@ -11373,6 +12442,7 @@
             <w:t>Report printed on {</w:t>
           </w:r>
           <w:proofErr w:type="spellStart"/>
+          <w:proofErr w:type="gramStart"/>
           <w:r>
             <w:rPr>
               <w:rFonts w:ascii="BC Sans" w:eastAsia="BC Sans" w:hAnsi="BC Sans" w:cs="BC Sans"/>
@@ -11398,6 +12468,7 @@
             <w:t>generatedOn</w:t>
           </w:r>
           <w:proofErr w:type="spellEnd"/>
+          <w:proofErr w:type="gramEnd"/>
           <w:r>
             <w:rPr>
               <w:rFonts w:ascii="BC Sans" w:eastAsia="BC Sans" w:hAnsi="BC Sans" w:cs="BC Sans"/>

</xml_diff>

<commit_message>
feat: HWCR Export - Equipment section logic
</commit_message>
<xml_diff>
--- a/backend/templates/complaint/CDOGS-HWCR-COMPLAINT-TEMPLATE-v1.docx
+++ b/backend/templates/complaint/CDOGS-HWCR-COMPLAINT-TEMPLATE-v1.docx
@@ -8017,8 +8017,8 @@
         <w:tblLook w:val="04A0" w:firstRow="1" w:lastRow="0" w:firstColumn="1" w:lastColumn="0" w:noHBand="0" w:noVBand="1"/>
       </w:tblPr>
       <w:tblGrid>
-        <w:gridCol w:w="2521"/>
-        <w:gridCol w:w="8279"/>
+        <w:gridCol w:w="3548"/>
+        <w:gridCol w:w="7252"/>
       </w:tblGrid>
       <w:tr>
         <w:trPr>
@@ -8154,7 +8154,7 @@
         </w:trPr>
         <w:tc>
           <w:tcPr>
-            <w:tcW w:w="2521" w:type="dxa"/>
+            <w:tcW w:w="4089" w:type="dxa"/>
             <w:tcBorders>
               <w:top w:val="nil"/>
               <w:left w:val="nil"/>
@@ -8199,7 +8199,7 @@
         </w:tc>
         <w:tc>
           <w:tcPr>
-            <w:tcW w:w="8279" w:type="dxa"/>
+            <w:tcW w:w="6711" w:type="dxa"/>
             <w:tcBorders>
               <w:top w:val="nil"/>
               <w:left w:val="nil"/>
@@ -8307,7 +8307,7 @@
         </w:trPr>
         <w:tc>
           <w:tcPr>
-            <w:tcW w:w="2521" w:type="dxa"/>
+            <w:tcW w:w="4089" w:type="dxa"/>
             <w:tcBorders>
               <w:top w:val="nil"/>
               <w:left w:val="nil"/>
@@ -8352,7 +8352,7 @@
         </w:tc>
         <w:tc>
           <w:tcPr>
-            <w:tcW w:w="8279" w:type="dxa"/>
+            <w:tcW w:w="6711" w:type="dxa"/>
             <w:tcBorders>
               <w:top w:val="nil"/>
               <w:left w:val="nil"/>
@@ -8450,7 +8450,7 @@
         </w:trPr>
         <w:tc>
           <w:tcPr>
-            <w:tcW w:w="2521" w:type="dxa"/>
+            <w:tcW w:w="4089" w:type="dxa"/>
             <w:tcBorders>
               <w:top w:val="nil"/>
               <w:left w:val="nil"/>
@@ -8495,7 +8495,7 @@
         </w:tc>
         <w:tc>
           <w:tcPr>
-            <w:tcW w:w="8279" w:type="dxa"/>
+            <w:tcW w:w="6711" w:type="dxa"/>
             <w:tcBorders>
               <w:top w:val="nil"/>
               <w:left w:val="nil"/>
@@ -8517,13 +8517,92 @@
             </w:pPr>
             <w:r>
               <w:rPr>
-                <w:rFonts w:ascii="BC Sans" w:hAnsi="BC Sans"/>
+                <w:rFonts w:ascii="BC Sans" w:hAnsi="BC Sans" w:cs="BC Sans Light"/>
                 <w:sz w:val="20"/>
                 <w:szCs w:val="20"/>
               </w:rPr>
               <w:t>{</w:t>
             </w:r>
-            <w:proofErr w:type="spellStart"/>
+            <w:r>
+              <w:rPr>
+                <w:rFonts w:ascii="BC Sans" w:hAnsi="BC Sans"/>
+                <w:sz w:val="20"/>
+                <w:szCs w:val="20"/>
+              </w:rPr>
+              <w:t>d.outcome.equipment[i].yCoordinate</w:t>
+            </w:r>
+            <w:r>
+              <w:rPr>
+                <w:rFonts w:ascii="BC Sans" w:hAnsi="BC Sans" w:cs="BC Sans Light"/>
+                <w:sz w:val="20"/>
+                <w:szCs w:val="20"/>
+              </w:rPr>
+              <w:t>:if</w:t>
+            </w:r>
+            <w:r>
+              <w:rPr>
+                <w:rFonts w:ascii="BC Sans" w:hAnsi="BC Sans" w:cs="BC Sans Light"/>
+                <w:sz w:val="20"/>
+                <w:szCs w:val="20"/>
+              </w:rPr>
+              <w:t>NE</w:t>
+            </w:r>
+            <w:r>
+              <w:rPr>
+                <w:rFonts w:ascii="BC Sans" w:hAnsi="BC Sans" w:cs="BC Sans Light"/>
+                <w:sz w:val="20"/>
+                <w:szCs w:val="20"/>
+              </w:rPr>
+              <w:t>M</w:t>
+            </w:r>
+            <w:r>
+              <w:rPr>
+                <w:rFonts w:ascii="BC Sans" w:hAnsi="BC Sans" w:cs="BC Sans Light"/>
+                <w:sz w:val="20"/>
+                <w:szCs w:val="20"/>
+              </w:rPr>
+              <w:t>:showBegin}</w:t>
+            </w:r>
+            <w:r>
+              <w:rPr>
+                <w:rFonts w:ascii="BC Sans" w:hAnsi="BC Sans"/>
+                <w:sz w:val="20"/>
+                <w:szCs w:val="20"/>
+              </w:rPr>
+              <w:t>{</w:t>
+            </w:r>
+            <w:r>
+              <w:rPr>
+                <w:rFonts w:ascii="BC Sans" w:hAnsi="BC Sans"/>
+                <w:sz w:val="20"/>
+                <w:szCs w:val="20"/>
+              </w:rPr>
+              <w:t>d.outcome.equipment[i].yCoordinate</w:t>
+            </w:r>
+            <w:r>
+              <w:rPr>
+                <w:rFonts w:ascii="BC Sans" w:hAnsi="BC Sans"/>
+                <w:sz w:val="20"/>
+                <w:szCs w:val="20"/>
+              </w:rPr>
+              <w:t>}</w:t>
+            </w:r>
+            <w:r>
+              <w:rPr>
+                <w:rFonts w:ascii="BC Sans" w:hAnsi="BC Sans"/>
+                <w:sz w:val="20"/>
+                <w:szCs w:val="20"/>
+              </w:rPr>
+              <w:t xml:space="preserve">, </w:t>
+            </w:r>
+            <w:r>
+              <w:rPr>
+                <w:rFonts w:ascii="BC Sans" w:hAnsi="BC Sans"/>
+                <w:sz w:val="20"/>
+                <w:szCs w:val="20"/>
+              </w:rPr>
+              <w:t>{</w:t>
+            </w:r>
             <w:r>
               <w:rPr>
                 <w:rFonts w:ascii="BC Sans" w:hAnsi="BC Sans"/>
@@ -8532,43 +8611,22 @@
               </w:rPr>
               <w:t>d.outcome.equipment</w:t>
             </w:r>
-            <w:proofErr w:type="spellEnd"/>
-            <w:r>
-              <w:rPr>
-                <w:rFonts w:ascii="BC Sans" w:hAnsi="BC Sans"/>
-                <w:sz w:val="20"/>
-                <w:szCs w:val="20"/>
-              </w:rPr>
-              <w:t>[</w:t>
-            </w:r>
-            <w:proofErr w:type="spellStart"/>
-            <w:r>
-              <w:rPr>
-                <w:rFonts w:ascii="BC Sans" w:hAnsi="BC Sans"/>
-                <w:sz w:val="20"/>
-                <w:szCs w:val="20"/>
-              </w:rPr>
-              <w:t>i</w:t>
-            </w:r>
-            <w:proofErr w:type="spellEnd"/>
-            <w:r>
-              <w:rPr>
-                <w:rFonts w:ascii="BC Sans" w:hAnsi="BC Sans"/>
-                <w:sz w:val="20"/>
-                <w:szCs w:val="20"/>
-              </w:rPr>
-              <w:t>].</w:t>
-            </w:r>
-            <w:proofErr w:type="spellStart"/>
-            <w:r>
-              <w:rPr>
-                <w:rFonts w:ascii="BC Sans" w:hAnsi="BC Sans"/>
-                <w:sz w:val="20"/>
-                <w:szCs w:val="20"/>
-              </w:rPr>
-              <w:t>yCoordinate</w:t>
-            </w:r>
-            <w:proofErr w:type="spellEnd"/>
+            <w:r>
+              <w:rPr>
+                <w:rFonts w:ascii="BC Sans" w:hAnsi="BC Sans"/>
+                <w:sz w:val="20"/>
+                <w:szCs w:val="20"/>
+              </w:rPr>
+              <w:t>[i]</w:t>
+            </w:r>
+            <w:r>
+              <w:rPr>
+                <w:rFonts w:ascii="BC Sans" w:hAnsi="BC Sans"/>
+                <w:sz w:val="20"/>
+                <w:szCs w:val="20"/>
+              </w:rPr>
+              <w:t>.xCoordinate</w:t>
+            </w:r>
             <w:r>
               <w:rPr>
                 <w:rFonts w:ascii="BC Sans" w:hAnsi="BC Sans"/>
@@ -8579,77 +8637,39 @@
             </w:r>
             <w:r>
               <w:rPr>
-                <w:rFonts w:ascii="BC Sans" w:hAnsi="BC Sans"/>
-                <w:sz w:val="20"/>
-                <w:szCs w:val="20"/>
-              </w:rPr>
-              <w:t xml:space="preserve">, </w:t>
-            </w:r>
-            <w:r>
-              <w:rPr>
-                <w:rFonts w:ascii="BC Sans" w:hAnsi="BC Sans"/>
+                <w:rFonts w:ascii="BC Sans" w:hAnsi="BC Sans" w:cs="BC Sans Light"/>
                 <w:sz w:val="20"/>
                 <w:szCs w:val="20"/>
               </w:rPr>
               <w:t>{</w:t>
             </w:r>
-            <w:proofErr w:type="spellStart"/>
-            <w:r>
-              <w:rPr>
-                <w:rFonts w:ascii="BC Sans" w:hAnsi="BC Sans"/>
-                <w:sz w:val="20"/>
-                <w:szCs w:val="20"/>
-              </w:rPr>
-              <w:t>d.outcome.equipment</w:t>
-            </w:r>
-            <w:proofErr w:type="spellEnd"/>
-            <w:r>
-              <w:rPr>
-                <w:rFonts w:ascii="BC Sans" w:hAnsi="BC Sans"/>
-                <w:sz w:val="20"/>
-                <w:szCs w:val="20"/>
-              </w:rPr>
-              <w:t>[</w:t>
-            </w:r>
-            <w:proofErr w:type="spellStart"/>
-            <w:r>
-              <w:rPr>
-                <w:rFonts w:ascii="BC Sans" w:hAnsi="BC Sans"/>
-                <w:sz w:val="20"/>
-                <w:szCs w:val="20"/>
-              </w:rPr>
-              <w:t>i</w:t>
-            </w:r>
-            <w:proofErr w:type="spellEnd"/>
-            <w:r>
-              <w:rPr>
-                <w:rFonts w:ascii="BC Sans" w:hAnsi="BC Sans"/>
-                <w:sz w:val="20"/>
-                <w:szCs w:val="20"/>
-              </w:rPr>
-              <w:t>]</w:t>
-            </w:r>
-            <w:r>
-              <w:rPr>
-                <w:rFonts w:ascii="BC Sans" w:hAnsi="BC Sans"/>
-                <w:sz w:val="20"/>
-                <w:szCs w:val="20"/>
-              </w:rPr>
-              <w:t>.</w:t>
-            </w:r>
-            <w:proofErr w:type="spellStart"/>
-            <w:r>
-              <w:rPr>
-                <w:rFonts w:ascii="BC Sans" w:hAnsi="BC Sans"/>
-                <w:sz w:val="20"/>
-                <w:szCs w:val="20"/>
-              </w:rPr>
-              <w:t>xCoordinate</w:t>
-            </w:r>
-            <w:proofErr w:type="spellEnd"/>
-            <w:r>
-              <w:rPr>
-                <w:rFonts w:ascii="BC Sans" w:hAnsi="BC Sans"/>
+            <w:r>
+              <w:rPr>
+                <w:rFonts w:ascii="BC Sans" w:hAnsi="BC Sans"/>
+                <w:sz w:val="20"/>
+                <w:szCs w:val="20"/>
+              </w:rPr>
+              <w:t>d.outcome.equipment[i].yCoordinate</w:t>
+            </w:r>
+            <w:r>
+              <w:rPr>
+                <w:rFonts w:ascii="BC Sans" w:hAnsi="BC Sans" w:cs="BC Sans Light"/>
+                <w:sz w:val="20"/>
+                <w:szCs w:val="20"/>
+              </w:rPr>
+              <w:t>:show</w:t>
+            </w:r>
+            <w:r>
+              <w:rPr>
+                <w:rFonts w:ascii="BC Sans" w:hAnsi="BC Sans" w:cs="BC Sans Light"/>
+                <w:sz w:val="20"/>
+                <w:szCs w:val="20"/>
+              </w:rPr>
+              <w:t>End</w:t>
+            </w:r>
+            <w:r>
+              <w:rPr>
+                <w:rFonts w:ascii="BC Sans" w:hAnsi="BC Sans" w:cs="BC Sans Light"/>
                 <w:sz w:val="20"/>
                 <w:szCs w:val="20"/>
               </w:rPr>
@@ -8664,7 +8684,7 @@
         </w:trPr>
         <w:tc>
           <w:tcPr>
-            <w:tcW w:w="2521" w:type="dxa"/>
+            <w:tcW w:w="4089" w:type="dxa"/>
             <w:tcBorders>
               <w:top w:val="nil"/>
               <w:left w:val="nil"/>
@@ -8709,7 +8729,7 @@
         </w:tc>
         <w:tc>
           <w:tcPr>
-            <w:tcW w:w="8279" w:type="dxa"/>
+            <w:tcW w:w="6711" w:type="dxa"/>
             <w:tcBorders>
               <w:top w:val="nil"/>
               <w:left w:val="nil"/>
@@ -8809,7 +8829,7 @@
         </w:trPr>
         <w:tc>
           <w:tcPr>
-            <w:tcW w:w="2521" w:type="dxa"/>
+            <w:tcW w:w="4089" w:type="dxa"/>
             <w:tcBorders>
               <w:top w:val="nil"/>
               <w:left w:val="nil"/>
@@ -8854,7 +8874,7 @@
         </w:tc>
         <w:tc>
           <w:tcPr>
-            <w:tcW w:w="8279" w:type="dxa"/>
+            <w:tcW w:w="6711" w:type="dxa"/>
             <w:tcBorders>
               <w:top w:val="nil"/>
               <w:left w:val="nil"/>
@@ -8945,7 +8965,7 @@
         </w:trPr>
         <w:tc>
           <w:tcPr>
-            <w:tcW w:w="2521" w:type="dxa"/>
+            <w:tcW w:w="4089" w:type="dxa"/>
             <w:tcBorders>
               <w:top w:val="nil"/>
               <w:left w:val="nil"/>
@@ -8960,8 +8980,6 @@
               <w:spacing w:after="0"/>
               <w:rPr>
                 <w:rFonts w:ascii="BC Sans" w:hAnsi="BC Sans"/>
-                <w:b/>
-                <w:bCs/>
                 <w:sz w:val="20"/>
                 <w:szCs w:val="20"/>
                 <w:lang w:val="en-CA"/>
@@ -8978,19 +8996,88 @@
             <w:r>
               <w:rPr>
                 <w:rFonts w:ascii="BC Sans" w:hAnsi="BC Sans"/>
-                <w:b/>
-                <w:bCs/>
-                <w:sz w:val="20"/>
-                <w:szCs w:val="20"/>
-                <w:lang w:val="en-CA"/>
-              </w:rPr>
-              <w:t> </w:t>
+                <w:sz w:val="20"/>
+                <w:szCs w:val="20"/>
+              </w:rPr>
+              <w:t>{</w:t>
+            </w:r>
+            <w:proofErr w:type="spellStart"/>
+            <w:r>
+              <w:rPr>
+                <w:rFonts w:ascii="BC Sans" w:hAnsi="BC Sans"/>
+                <w:sz w:val="20"/>
+                <w:szCs w:val="20"/>
+              </w:rPr>
+              <w:t>d.outcome.equipment</w:t>
+            </w:r>
+            <w:proofErr w:type="spellEnd"/>
+            <w:r>
+              <w:rPr>
+                <w:rFonts w:ascii="BC Sans" w:hAnsi="BC Sans"/>
+                <w:sz w:val="20"/>
+                <w:szCs w:val="20"/>
+              </w:rPr>
+              <w:t>[</w:t>
+            </w:r>
+            <w:proofErr w:type="spellStart"/>
+            <w:r>
+              <w:rPr>
+                <w:rFonts w:ascii="BC Sans" w:hAnsi="BC Sans"/>
+                <w:sz w:val="20"/>
+                <w:szCs w:val="20"/>
+              </w:rPr>
+              <w:t>i</w:t>
+            </w:r>
+            <w:proofErr w:type="spellEnd"/>
+            <w:r>
+              <w:rPr>
+                <w:rFonts w:ascii="BC Sans" w:hAnsi="BC Sans"/>
+                <w:sz w:val="20"/>
+                <w:szCs w:val="20"/>
+              </w:rPr>
+              <w:t>].</w:t>
+            </w:r>
+            <w:proofErr w:type="spellStart"/>
+            <w:r>
+              <w:rPr>
+                <w:rFonts w:ascii="BC Sans" w:hAnsi="BC Sans"/>
+                <w:sz w:val="20"/>
+                <w:szCs w:val="20"/>
+              </w:rPr>
+              <w:t>removedBy</w:t>
+            </w:r>
+            <w:proofErr w:type="spellEnd"/>
+            <w:r>
+              <w:rPr>
+                <w:rFonts w:ascii="BC Sans" w:hAnsi="BC Sans"/>
+                <w:sz w:val="20"/>
+                <w:szCs w:val="20"/>
+              </w:rPr>
+              <w:t>[</w:t>
+            </w:r>
+            <w:proofErr w:type="spellStart"/>
+            <w:r>
+              <w:rPr>
+                <w:rFonts w:ascii="BC Sans" w:hAnsi="BC Sans"/>
+                <w:sz w:val="20"/>
+                <w:szCs w:val="20"/>
+              </w:rPr>
+              <w:t>i</w:t>
+            </w:r>
+            <w:proofErr w:type="spellEnd"/>
+            <w:r>
+              <w:rPr>
+                <w:rFonts w:ascii="BC Sans" w:hAnsi="BC Sans"/>
+                <w:sz w:val="20"/>
+                <w:szCs w:val="20"/>
+              </w:rPr>
+              <w:t>]}</w:t>
             </w:r>
           </w:p>
         </w:tc>
         <w:tc>
           <w:tcPr>
-            <w:tcW w:w="8279" w:type="dxa"/>
+            <w:tcW w:w="6711" w:type="dxa"/>
             <w:tcBorders>
               <w:top w:val="nil"/>
               <w:left w:val="nil"/>
@@ -9052,18 +9139,60 @@
                 <w:sz w:val="20"/>
                 <w:szCs w:val="20"/>
               </w:rPr>
+              <w:t>]</w:t>
+            </w:r>
+            <w:r>
+              <w:rPr>
+                <w:rFonts w:ascii="BC Sans" w:hAnsi="BC Sans"/>
+                <w:sz w:val="20"/>
+                <w:szCs w:val="20"/>
+              </w:rPr>
+              <w:t>.</w:t>
+            </w:r>
+            <w:proofErr w:type="spellStart"/>
+            <w:r>
+              <w:rPr>
+                <w:rFonts w:ascii="BC Sans" w:hAnsi="BC Sans"/>
+                <w:sz w:val="20"/>
+                <w:szCs w:val="20"/>
+              </w:rPr>
+              <w:t>removedBy</w:t>
+            </w:r>
+            <w:proofErr w:type="spellEnd"/>
+            <w:r>
+              <w:rPr>
+                <w:rFonts w:ascii="BC Sans" w:hAnsi="BC Sans"/>
+                <w:sz w:val="20"/>
+                <w:szCs w:val="20"/>
+              </w:rPr>
+              <w:t>[</w:t>
+            </w:r>
+            <w:proofErr w:type="spellStart"/>
+            <w:r>
+              <w:rPr>
+                <w:rFonts w:ascii="BC Sans" w:hAnsi="BC Sans"/>
+                <w:sz w:val="20"/>
+                <w:szCs w:val="20"/>
+              </w:rPr>
+              <w:t>i</w:t>
+            </w:r>
+            <w:proofErr w:type="spellEnd"/>
+            <w:r>
+              <w:rPr>
+                <w:rFonts w:ascii="BC Sans" w:hAnsi="BC Sans"/>
+                <w:sz w:val="20"/>
+                <w:szCs w:val="20"/>
+              </w:rPr>
               <w:t>].</w:t>
             </w:r>
-            <w:proofErr w:type="spellStart"/>
-            <w:r>
-              <w:rPr>
-                <w:rFonts w:ascii="BC Sans" w:hAnsi="BC Sans"/>
-                <w:sz w:val="20"/>
-                <w:szCs w:val="20"/>
-              </w:rPr>
-              <w:t>removedByActor</w:t>
-            </w:r>
-            <w:proofErr w:type="spellEnd"/>
+            <w:r>
+              <w:rPr>
+                <w:rFonts w:ascii="BC Sans" w:hAnsi="BC Sans"/>
+                <w:sz w:val="20"/>
+                <w:szCs w:val="20"/>
+              </w:rPr>
+              <w:t xml:space="preserve">actor </w:t>
+            </w:r>
             <w:r>
               <w:rPr>
                 <w:rFonts w:ascii="BC Sans" w:hAnsi="BC Sans"/>
@@ -9081,7 +9210,204 @@
         </w:trPr>
         <w:tc>
           <w:tcPr>
-            <w:tcW w:w="2521" w:type="dxa"/>
+            <w:tcW w:w="4089" w:type="dxa"/>
+            <w:tcBorders>
+              <w:top w:val="nil"/>
+              <w:left w:val="nil"/>
+              <w:bottom w:val="nil"/>
+              <w:right w:val="single" w:sz="6" w:space="0" w:color="7F7F7F"/>
+            </w:tcBorders>
+            <w:shd w:val="clear" w:color="auto" w:fill="auto"/>
+          </w:tcPr>
+          <w:p>
+            <w:pPr>
+              <w:spacing w:after="0"/>
+              <w:rPr>
+                <w:rFonts w:ascii="BC Sans" w:hAnsi="BC Sans"/>
+                <w:sz w:val="20"/>
+                <w:szCs w:val="20"/>
+              </w:rPr>
+            </w:pPr>
+            <w:r>
+              <w:rPr>
+                <w:rFonts w:ascii="BC Sans" w:hAnsi="BC Sans"/>
+                <w:sz w:val="20"/>
+                <w:szCs w:val="20"/>
+              </w:rPr>
+              <w:t>Removed by</w:t>
+            </w:r>
+            <w:r>
+              <w:rPr>
+                <w:rFonts w:ascii="BC Sans" w:hAnsi="BC Sans"/>
+                <w:sz w:val="20"/>
+                <w:szCs w:val="20"/>
+              </w:rPr>
+              <w:t>{</w:t>
+            </w:r>
+            <w:proofErr w:type="spellStart"/>
+            <w:r>
+              <w:rPr>
+                <w:rFonts w:ascii="BC Sans" w:hAnsi="BC Sans"/>
+                <w:sz w:val="20"/>
+                <w:szCs w:val="20"/>
+              </w:rPr>
+              <w:t>d.outcome.equipment</w:t>
+            </w:r>
+            <w:proofErr w:type="spellEnd"/>
+            <w:r>
+              <w:rPr>
+                <w:rFonts w:ascii="BC Sans" w:hAnsi="BC Sans"/>
+                <w:sz w:val="20"/>
+                <w:szCs w:val="20"/>
+              </w:rPr>
+              <w:t>[</w:t>
+            </w:r>
+            <w:proofErr w:type="spellStart"/>
+            <w:r>
+              <w:rPr>
+                <w:rFonts w:ascii="BC Sans" w:hAnsi="BC Sans"/>
+                <w:sz w:val="20"/>
+                <w:szCs w:val="20"/>
+              </w:rPr>
+              <w:t>i</w:t>
+            </w:r>
+            <w:proofErr w:type="spellEnd"/>
+            <w:r>
+              <w:rPr>
+                <w:rFonts w:ascii="BC Sans" w:hAnsi="BC Sans"/>
+                <w:sz w:val="20"/>
+                <w:szCs w:val="20"/>
+              </w:rPr>
+              <w:t>].</w:t>
+            </w:r>
+            <w:proofErr w:type="spellStart"/>
+            <w:r>
+              <w:rPr>
+                <w:rFonts w:ascii="BC Sans" w:hAnsi="BC Sans"/>
+                <w:sz w:val="20"/>
+                <w:szCs w:val="20"/>
+              </w:rPr>
+              <w:t>removedBy</w:t>
+            </w:r>
+            <w:proofErr w:type="spellEnd"/>
+            <w:r>
+              <w:rPr>
+                <w:rFonts w:ascii="BC Sans" w:hAnsi="BC Sans"/>
+                <w:sz w:val="20"/>
+                <w:szCs w:val="20"/>
+              </w:rPr>
+              <w:t>[i+1]}</w:t>
+            </w:r>
+          </w:p>
+        </w:tc>
+        <w:tc>
+          <w:tcPr>
+            <w:tcW w:w="6711" w:type="dxa"/>
+            <w:tcBorders>
+              <w:top w:val="nil"/>
+              <w:left w:val="nil"/>
+              <w:bottom w:val="nil"/>
+              <w:right w:val="nil"/>
+            </w:tcBorders>
+            <w:shd w:val="clear" w:color="auto" w:fill="auto"/>
+          </w:tcPr>
+          <w:p>
+            <w:pPr>
+              <w:spacing w:after="0"/>
+              <w:rPr>
+                <w:rFonts w:ascii="BC Sans" w:hAnsi="BC Sans"/>
+                <w:sz w:val="20"/>
+                <w:szCs w:val="20"/>
+              </w:rPr>
+            </w:pPr>
+            <w:r>
+              <w:rPr>
+                <w:rFonts w:ascii="BC Sans" w:hAnsi="BC Sans"/>
+                <w:sz w:val="20"/>
+                <w:szCs w:val="20"/>
+              </w:rPr>
+              <w:t>{</w:t>
+            </w:r>
+            <w:proofErr w:type="spellStart"/>
+            <w:r>
+              <w:rPr>
+                <w:rFonts w:ascii="BC Sans" w:hAnsi="BC Sans"/>
+                <w:sz w:val="20"/>
+                <w:szCs w:val="20"/>
+              </w:rPr>
+              <w:t>d.outcome.equipment</w:t>
+            </w:r>
+            <w:proofErr w:type="spellEnd"/>
+            <w:r>
+              <w:rPr>
+                <w:rFonts w:ascii="BC Sans" w:hAnsi="BC Sans"/>
+                <w:sz w:val="20"/>
+                <w:szCs w:val="20"/>
+              </w:rPr>
+              <w:t>[</w:t>
+            </w:r>
+            <w:proofErr w:type="spellStart"/>
+            <w:r>
+              <w:rPr>
+                <w:rFonts w:ascii="BC Sans" w:hAnsi="BC Sans"/>
+                <w:sz w:val="20"/>
+                <w:szCs w:val="20"/>
+              </w:rPr>
+              <w:t>i</w:t>
+            </w:r>
+            <w:proofErr w:type="spellEnd"/>
+            <w:r>
+              <w:rPr>
+                <w:rFonts w:ascii="BC Sans" w:hAnsi="BC Sans"/>
+                <w:sz w:val="20"/>
+                <w:szCs w:val="20"/>
+              </w:rPr>
+              <w:t>].</w:t>
+            </w:r>
+            <w:proofErr w:type="spellStart"/>
+            <w:r>
+              <w:rPr>
+                <w:rFonts w:ascii="BC Sans" w:hAnsi="BC Sans"/>
+                <w:sz w:val="20"/>
+                <w:szCs w:val="20"/>
+              </w:rPr>
+              <w:t>removedBy</w:t>
+            </w:r>
+            <w:proofErr w:type="spellEnd"/>
+            <w:r>
+              <w:rPr>
+                <w:rFonts w:ascii="BC Sans" w:hAnsi="BC Sans"/>
+                <w:sz w:val="20"/>
+                <w:szCs w:val="20"/>
+              </w:rPr>
+              <w:t>[i+1].</w:t>
+            </w:r>
+            <w:r>
+              <w:rPr>
+                <w:rFonts w:ascii="BC Sans" w:hAnsi="BC Sans"/>
+                <w:sz w:val="20"/>
+                <w:szCs w:val="20"/>
+              </w:rPr>
+              <w:t>actor</w:t>
+            </w:r>
+            <w:r>
+              <w:rPr>
+                <w:rFonts w:ascii="BC Sans" w:hAnsi="BC Sans"/>
+                <w:sz w:val="20"/>
+                <w:szCs w:val="20"/>
+              </w:rPr>
+              <w:t>}</w:t>
+            </w:r>
+          </w:p>
+        </w:tc>
+      </w:tr>
+      <w:tr>
+        <w:trPr>
+          <w:trHeight w:val="300"/>
+        </w:trPr>
+        <w:tc>
+          <w:tcPr>
+            <w:tcW w:w="4089" w:type="dxa"/>
             <w:tcBorders>
               <w:top w:val="nil"/>
               <w:left w:val="nil"/>
@@ -9114,19 +9440,88 @@
             <w:r>
               <w:rPr>
                 <w:rFonts w:ascii="BC Sans" w:hAnsi="BC Sans"/>
-                <w:b/>
-                <w:bCs/>
-                <w:sz w:val="20"/>
-                <w:szCs w:val="20"/>
-                <w:lang w:val="en-CA"/>
-              </w:rPr>
-              <w:t> </w:t>
+                <w:sz w:val="20"/>
+                <w:szCs w:val="20"/>
+              </w:rPr>
+              <w:t>{</w:t>
+            </w:r>
+            <w:proofErr w:type="spellStart"/>
+            <w:r>
+              <w:rPr>
+                <w:rFonts w:ascii="BC Sans" w:hAnsi="BC Sans"/>
+                <w:sz w:val="20"/>
+                <w:szCs w:val="20"/>
+              </w:rPr>
+              <w:t>d.outcome.equipment</w:t>
+            </w:r>
+            <w:proofErr w:type="spellEnd"/>
+            <w:r>
+              <w:rPr>
+                <w:rFonts w:ascii="BC Sans" w:hAnsi="BC Sans"/>
+                <w:sz w:val="20"/>
+                <w:szCs w:val="20"/>
+              </w:rPr>
+              <w:t>[</w:t>
+            </w:r>
+            <w:proofErr w:type="spellStart"/>
+            <w:r>
+              <w:rPr>
+                <w:rFonts w:ascii="BC Sans" w:hAnsi="BC Sans"/>
+                <w:sz w:val="20"/>
+                <w:szCs w:val="20"/>
+              </w:rPr>
+              <w:t>i</w:t>
+            </w:r>
+            <w:proofErr w:type="spellEnd"/>
+            <w:r>
+              <w:rPr>
+                <w:rFonts w:ascii="BC Sans" w:hAnsi="BC Sans"/>
+                <w:sz w:val="20"/>
+                <w:szCs w:val="20"/>
+              </w:rPr>
+              <w:t>].</w:t>
+            </w:r>
+            <w:proofErr w:type="spellStart"/>
+            <w:r>
+              <w:rPr>
+                <w:rFonts w:ascii="BC Sans" w:hAnsi="BC Sans"/>
+                <w:sz w:val="20"/>
+                <w:szCs w:val="20"/>
+              </w:rPr>
+              <w:t>removedBy</w:t>
+            </w:r>
+            <w:proofErr w:type="spellEnd"/>
+            <w:r>
+              <w:rPr>
+                <w:rFonts w:ascii="BC Sans" w:hAnsi="BC Sans"/>
+                <w:sz w:val="20"/>
+                <w:szCs w:val="20"/>
+              </w:rPr>
+              <w:t>[</w:t>
+            </w:r>
+            <w:proofErr w:type="spellStart"/>
+            <w:r>
+              <w:rPr>
+                <w:rFonts w:ascii="BC Sans" w:hAnsi="BC Sans"/>
+                <w:sz w:val="20"/>
+                <w:szCs w:val="20"/>
+              </w:rPr>
+              <w:t>i</w:t>
+            </w:r>
+            <w:proofErr w:type="spellEnd"/>
+            <w:r>
+              <w:rPr>
+                <w:rFonts w:ascii="BC Sans" w:hAnsi="BC Sans"/>
+                <w:sz w:val="20"/>
+                <w:szCs w:val="20"/>
+              </w:rPr>
+              <w:t>]}</w:t>
             </w:r>
           </w:p>
         </w:tc>
         <w:tc>
           <w:tcPr>
-            <w:tcW w:w="8279" w:type="dxa"/>
+            <w:tcW w:w="6711" w:type="dxa"/>
             <w:tcBorders>
               <w:top w:val="nil"/>
               <w:left w:val="nil"/>
@@ -9197,9 +9592,43 @@
                 <w:sz w:val="20"/>
                 <w:szCs w:val="20"/>
               </w:rPr>
-              <w:t>removedByDate</w:t>
-            </w:r>
-            <w:proofErr w:type="spellEnd"/>
+              <w:t>removedBy</w:t>
+            </w:r>
+            <w:proofErr w:type="spellEnd"/>
+            <w:r>
+              <w:rPr>
+                <w:rFonts w:ascii="BC Sans" w:hAnsi="BC Sans"/>
+                <w:sz w:val="20"/>
+                <w:szCs w:val="20"/>
+              </w:rPr>
+              <w:t>[</w:t>
+            </w:r>
+            <w:proofErr w:type="spellStart"/>
+            <w:r>
+              <w:rPr>
+                <w:rFonts w:ascii="BC Sans" w:hAnsi="BC Sans"/>
+                <w:sz w:val="20"/>
+                <w:szCs w:val="20"/>
+              </w:rPr>
+              <w:t>i</w:t>
+            </w:r>
+            <w:proofErr w:type="spellEnd"/>
+            <w:r>
+              <w:rPr>
+                <w:rFonts w:ascii="BC Sans" w:hAnsi="BC Sans"/>
+                <w:sz w:val="20"/>
+                <w:szCs w:val="20"/>
+              </w:rPr>
+              <w:t>].</w:t>
+            </w:r>
+            <w:r>
+              <w:rPr>
+                <w:rFonts w:ascii="BC Sans" w:hAnsi="BC Sans"/>
+                <w:sz w:val="20"/>
+                <w:szCs w:val="20"/>
+              </w:rPr>
+              <w:t xml:space="preserve">date </w:t>
+            </w:r>
             <w:r>
               <w:rPr>
                 <w:rFonts w:ascii="BC Sans" w:hAnsi="BC Sans"/>
@@ -9217,7 +9646,220 @@
         </w:trPr>
         <w:tc>
           <w:tcPr>
-            <w:tcW w:w="2521" w:type="dxa"/>
+            <w:tcW w:w="4089" w:type="dxa"/>
+            <w:tcBorders>
+              <w:top w:val="nil"/>
+              <w:left w:val="nil"/>
+              <w:bottom w:val="nil"/>
+              <w:right w:val="single" w:sz="6" w:space="0" w:color="7F7F7F"/>
+            </w:tcBorders>
+            <w:shd w:val="clear" w:color="auto" w:fill="F2F2F2"/>
+          </w:tcPr>
+          <w:p>
+            <w:pPr>
+              <w:spacing w:after="0"/>
+              <w:rPr>
+                <w:rFonts w:ascii="BC Sans" w:hAnsi="BC Sans"/>
+                <w:sz w:val="20"/>
+                <w:szCs w:val="20"/>
+              </w:rPr>
+            </w:pPr>
+            <w:r>
+              <w:rPr>
+                <w:rFonts w:ascii="BC Sans" w:hAnsi="BC Sans"/>
+                <w:sz w:val="20"/>
+                <w:szCs w:val="20"/>
+              </w:rPr>
+              <w:t>Removed date</w:t>
+            </w:r>
+            <w:r>
+              <w:rPr>
+                <w:rFonts w:ascii="BC Sans" w:hAnsi="BC Sans"/>
+                <w:sz w:val="20"/>
+                <w:szCs w:val="20"/>
+              </w:rPr>
+              <w:t>{</w:t>
+            </w:r>
+            <w:proofErr w:type="spellStart"/>
+            <w:r>
+              <w:rPr>
+                <w:rFonts w:ascii="BC Sans" w:hAnsi="BC Sans"/>
+                <w:sz w:val="20"/>
+                <w:szCs w:val="20"/>
+              </w:rPr>
+              <w:t>d.outcome.equipment</w:t>
+            </w:r>
+            <w:proofErr w:type="spellEnd"/>
+            <w:r>
+              <w:rPr>
+                <w:rFonts w:ascii="BC Sans" w:hAnsi="BC Sans"/>
+                <w:sz w:val="20"/>
+                <w:szCs w:val="20"/>
+              </w:rPr>
+              <w:t>[</w:t>
+            </w:r>
+            <w:proofErr w:type="spellStart"/>
+            <w:r>
+              <w:rPr>
+                <w:rFonts w:ascii="BC Sans" w:hAnsi="BC Sans"/>
+                <w:sz w:val="20"/>
+                <w:szCs w:val="20"/>
+              </w:rPr>
+              <w:t>i</w:t>
+            </w:r>
+            <w:proofErr w:type="spellEnd"/>
+            <w:r>
+              <w:rPr>
+                <w:rFonts w:ascii="BC Sans" w:hAnsi="BC Sans"/>
+                <w:sz w:val="20"/>
+                <w:szCs w:val="20"/>
+              </w:rPr>
+              <w:t>].</w:t>
+            </w:r>
+            <w:proofErr w:type="spellStart"/>
+            <w:r>
+              <w:rPr>
+                <w:rFonts w:ascii="BC Sans" w:hAnsi="BC Sans"/>
+                <w:sz w:val="20"/>
+                <w:szCs w:val="20"/>
+              </w:rPr>
+              <w:t>removedBy</w:t>
+            </w:r>
+            <w:proofErr w:type="spellEnd"/>
+            <w:r>
+              <w:rPr>
+                <w:rFonts w:ascii="BC Sans" w:hAnsi="BC Sans"/>
+                <w:sz w:val="20"/>
+                <w:szCs w:val="20"/>
+              </w:rPr>
+              <w:t>[i+1]}</w:t>
+            </w:r>
+          </w:p>
+        </w:tc>
+        <w:tc>
+          <w:tcPr>
+            <w:tcW w:w="6711" w:type="dxa"/>
+            <w:tcBorders>
+              <w:top w:val="nil"/>
+              <w:left w:val="nil"/>
+              <w:bottom w:val="nil"/>
+              <w:right w:val="nil"/>
+            </w:tcBorders>
+            <w:shd w:val="clear" w:color="auto" w:fill="F2F2F2"/>
+          </w:tcPr>
+          <w:p>
+            <w:pPr>
+              <w:spacing w:after="0"/>
+              <w:rPr>
+                <w:rFonts w:ascii="BC Sans" w:hAnsi="BC Sans"/>
+                <w:sz w:val="20"/>
+                <w:szCs w:val="20"/>
+              </w:rPr>
+            </w:pPr>
+            <w:r>
+              <w:rPr>
+                <w:rFonts w:ascii="BC Sans" w:hAnsi="BC Sans"/>
+                <w:sz w:val="20"/>
+                <w:szCs w:val="20"/>
+              </w:rPr>
+              <w:t>{</w:t>
+            </w:r>
+            <w:proofErr w:type="spellStart"/>
+            <w:r>
+              <w:rPr>
+                <w:rFonts w:ascii="BC Sans" w:hAnsi="BC Sans"/>
+                <w:sz w:val="20"/>
+                <w:szCs w:val="20"/>
+              </w:rPr>
+              <w:t>d.outcome.equipment</w:t>
+            </w:r>
+            <w:proofErr w:type="spellEnd"/>
+            <w:r>
+              <w:rPr>
+                <w:rFonts w:ascii="BC Sans" w:hAnsi="BC Sans"/>
+                <w:sz w:val="20"/>
+                <w:szCs w:val="20"/>
+              </w:rPr>
+              <w:t>[</w:t>
+            </w:r>
+            <w:proofErr w:type="spellStart"/>
+            <w:r>
+              <w:rPr>
+                <w:rFonts w:ascii="BC Sans" w:hAnsi="BC Sans"/>
+                <w:sz w:val="20"/>
+                <w:szCs w:val="20"/>
+              </w:rPr>
+              <w:t>i</w:t>
+            </w:r>
+            <w:proofErr w:type="spellEnd"/>
+            <w:r>
+              <w:rPr>
+                <w:rFonts w:ascii="BC Sans" w:hAnsi="BC Sans"/>
+                <w:sz w:val="20"/>
+                <w:szCs w:val="20"/>
+              </w:rPr>
+              <w:t>].</w:t>
+            </w:r>
+            <w:proofErr w:type="spellStart"/>
+            <w:r>
+              <w:rPr>
+                <w:rFonts w:ascii="BC Sans" w:hAnsi="BC Sans"/>
+                <w:sz w:val="20"/>
+                <w:szCs w:val="20"/>
+              </w:rPr>
+              <w:t>removedBy</w:t>
+            </w:r>
+            <w:proofErr w:type="spellEnd"/>
+            <w:r>
+              <w:rPr>
+                <w:rFonts w:ascii="BC Sans" w:hAnsi="BC Sans"/>
+                <w:sz w:val="20"/>
+                <w:szCs w:val="20"/>
+              </w:rPr>
+              <w:t>[i</w:t>
+            </w:r>
+            <w:r>
+              <w:rPr>
+                <w:rFonts w:ascii="BC Sans" w:hAnsi="BC Sans"/>
+                <w:sz w:val="20"/>
+                <w:szCs w:val="20"/>
+              </w:rPr>
+              <w:t>+1</w:t>
+            </w:r>
+            <w:r>
+              <w:rPr>
+                <w:rFonts w:ascii="BC Sans" w:hAnsi="BC Sans"/>
+                <w:sz w:val="20"/>
+                <w:szCs w:val="20"/>
+              </w:rPr>
+              <w:t>].</w:t>
+            </w:r>
+            <w:r>
+              <w:rPr>
+                <w:rFonts w:ascii="BC Sans" w:hAnsi="BC Sans"/>
+                <w:sz w:val="20"/>
+                <w:szCs w:val="20"/>
+              </w:rPr>
+              <w:t xml:space="preserve">date </w:t>
+            </w:r>
+            <w:r>
+              <w:rPr>
+                <w:rFonts w:ascii="BC Sans" w:hAnsi="BC Sans"/>
+                <w:sz w:val="20"/>
+                <w:szCs w:val="20"/>
+              </w:rPr>
+              <w:t>}</w:t>
+            </w:r>
+          </w:p>
+        </w:tc>
+      </w:tr>
+      <w:tr>
+        <w:trPr>
+          <w:trHeight w:val="300"/>
+        </w:trPr>
+        <w:tc>
+          <w:tcPr>
+            <w:tcW w:w="4089" w:type="dxa"/>
             <w:tcBorders>
               <w:top w:val="nil"/>
               <w:left w:val="nil"/>
@@ -9232,37 +9874,128 @@
               <w:spacing w:after="0"/>
               <w:rPr>
                 <w:rFonts w:ascii="BC Sans" w:hAnsi="BC Sans"/>
+                <w:sz w:val="20"/>
+                <w:szCs w:val="20"/>
+                <w:lang w:val="en-CA"/>
+              </w:rPr>
+            </w:pPr>
+            <w:r>
+              <w:rPr>
+                <w:rFonts w:ascii="BC Sans" w:hAnsi="BC Sans"/>
+                <w:sz w:val="20"/>
+                <w:szCs w:val="20"/>
+              </w:rPr>
+              <w:t>Was an animal captured</w:t>
+            </w:r>
+            <w:r>
+              <w:rPr>
+                <w:rFonts w:ascii="BC Sans" w:hAnsi="BC Sans"/>
                 <w:b/>
                 <w:bCs/>
                 <w:sz w:val="20"/>
                 <w:szCs w:val="20"/>
                 <w:lang w:val="en-CA"/>
               </w:rPr>
-            </w:pPr>
-            <w:r>
-              <w:rPr>
-                <w:rFonts w:ascii="BC Sans" w:hAnsi="BC Sans"/>
-                <w:sz w:val="20"/>
-                <w:szCs w:val="20"/>
-              </w:rPr>
-              <w:t>Was an animal captured</w:t>
-            </w:r>
-            <w:r>
-              <w:rPr>
-                <w:rFonts w:ascii="BC Sans" w:hAnsi="BC Sans"/>
-                <w:b/>
-                <w:bCs/>
-                <w:sz w:val="20"/>
-                <w:szCs w:val="20"/>
-                <w:lang w:val="en-CA"/>
-              </w:rPr>
               <w:t> </w:t>
+            </w:r>
+            <w:r>
+              <w:rPr>
+                <w:rFonts w:ascii="BC Sans" w:hAnsi="BC Sans"/>
+                <w:sz w:val="20"/>
+                <w:szCs w:val="20"/>
+              </w:rPr>
+              <w:t>{</w:t>
+            </w:r>
+            <w:proofErr w:type="spellStart"/>
+            <w:r>
+              <w:rPr>
+                <w:rFonts w:ascii="BC Sans" w:hAnsi="BC Sans"/>
+                <w:sz w:val="20"/>
+                <w:szCs w:val="20"/>
+              </w:rPr>
+              <w:t>d.outcome.equipment</w:t>
+            </w:r>
+            <w:proofErr w:type="spellEnd"/>
+            <w:r>
+              <w:rPr>
+                <w:rFonts w:ascii="BC Sans" w:hAnsi="BC Sans"/>
+                <w:sz w:val="20"/>
+                <w:szCs w:val="20"/>
+              </w:rPr>
+              <w:t>[</w:t>
+            </w:r>
+            <w:proofErr w:type="spellStart"/>
+            <w:r>
+              <w:rPr>
+                <w:rFonts w:ascii="BC Sans" w:hAnsi="BC Sans"/>
+                <w:sz w:val="20"/>
+                <w:szCs w:val="20"/>
+              </w:rPr>
+              <w:t>i</w:t>
+            </w:r>
+            <w:proofErr w:type="spellEnd"/>
+            <w:r>
+              <w:rPr>
+                <w:rFonts w:ascii="BC Sans" w:hAnsi="BC Sans"/>
+                <w:sz w:val="20"/>
+                <w:szCs w:val="20"/>
+              </w:rPr>
+              <w:t>].</w:t>
+            </w:r>
+            <w:r>
+              <w:rPr>
+                <w:rFonts w:ascii="Consolas" w:eastAsia="Times New Roman" w:hAnsi="Consolas" w:cs="Times New Roman"/>
+                <w:color w:val="9CDCFE"/>
+                <w:kern w:val="0"/>
+                <w:sz w:val="21"/>
+                <w:szCs w:val="21"/>
+                <w:lang w:val="en-CA" w:eastAsia="en-CA"/>
+                <w14:ligatures w14:val="none"/>
+              </w:rPr>
+              <w:t xml:space="preserve"> </w:t>
+            </w:r>
+            <w:proofErr w:type="spellStart"/>
+            <w:r>
+              <w:rPr>
+                <w:rFonts w:ascii="BC Sans" w:hAnsi="BC Sans"/>
+                <w:sz w:val="20"/>
+                <w:szCs w:val="20"/>
+                <w:lang w:val="en-CA"/>
+              </w:rPr>
+              <w:t>animalCaptured</w:t>
+            </w:r>
+            <w:proofErr w:type="spellEnd"/>
+            <w:r>
+              <w:rPr>
+                <w:rFonts w:ascii="BC Sans" w:hAnsi="BC Sans"/>
+                <w:sz w:val="20"/>
+                <w:szCs w:val="20"/>
+              </w:rPr>
+              <w:t>[</w:t>
+            </w:r>
+            <w:proofErr w:type="spellStart"/>
+            <w:r>
+              <w:rPr>
+                <w:rFonts w:ascii="BC Sans" w:hAnsi="BC Sans"/>
+                <w:sz w:val="20"/>
+                <w:szCs w:val="20"/>
+              </w:rPr>
+              <w:t>i</w:t>
+            </w:r>
+            <w:proofErr w:type="spellEnd"/>
+            <w:r>
+              <w:rPr>
+                <w:rFonts w:ascii="BC Sans" w:hAnsi="BC Sans"/>
+                <w:sz w:val="20"/>
+                <w:szCs w:val="20"/>
+              </w:rPr>
+              <w:t>]}</w:t>
             </w:r>
           </w:p>
         </w:tc>
         <w:tc>
           <w:tcPr>
-            <w:tcW w:w="8279" w:type="dxa"/>
+            <w:tcW w:w="6711" w:type="dxa"/>
             <w:tcBorders>
               <w:top w:val="nil"/>
               <w:left w:val="nil"/>
@@ -9324,6 +10057,42 @@
                 <w:sz w:val="20"/>
                 <w:szCs w:val="20"/>
               </w:rPr>
+              <w:t>].</w:t>
+            </w:r>
+            <w:proofErr w:type="spellStart"/>
+            <w:r>
+              <w:rPr>
+                <w:rFonts w:ascii="BC Sans" w:hAnsi="BC Sans"/>
+                <w:sz w:val="20"/>
+                <w:szCs w:val="20"/>
+              </w:rPr>
+              <w:t>animalCaptured</w:t>
+            </w:r>
+            <w:proofErr w:type="spellEnd"/>
+            <w:r>
+              <w:rPr>
+                <w:rFonts w:ascii="BC Sans" w:hAnsi="BC Sans"/>
+                <w:sz w:val="20"/>
+                <w:szCs w:val="20"/>
+              </w:rPr>
+              <w:t>[</w:t>
+            </w:r>
+            <w:proofErr w:type="spellStart"/>
+            <w:r>
+              <w:rPr>
+                <w:rFonts w:ascii="BC Sans" w:hAnsi="BC Sans"/>
+                <w:sz w:val="20"/>
+                <w:szCs w:val="20"/>
+              </w:rPr>
+              <w:t>i</w:t>
+            </w:r>
+            <w:proofErr w:type="spellEnd"/>
+            <w:r>
+              <w:rPr>
+                <w:rFonts w:ascii="BC Sans" w:hAnsi="BC Sans"/>
+                <w:sz w:val="20"/>
+                <w:szCs w:val="20"/>
+              </w:rPr>
               <w:t>]</w:t>
             </w:r>
             <w:r>
@@ -9332,18 +10101,254 @@
                 <w:sz w:val="20"/>
                 <w:szCs w:val="20"/>
               </w:rPr>
-              <w:t>.</w:t>
-            </w:r>
-            <w:proofErr w:type="spellStart"/>
-            <w:r>
-              <w:rPr>
-                <w:rFonts w:ascii="BC Sans" w:hAnsi="BC Sans"/>
-                <w:sz w:val="20"/>
-                <w:szCs w:val="20"/>
-              </w:rPr>
-              <w:t>wasAnimalCaptured</w:t>
-            </w:r>
-            <w:proofErr w:type="spellEnd"/>
+              <w:t>.value</w:t>
+            </w:r>
+            <w:r>
+              <w:rPr>
+                <w:rFonts w:ascii="BC Sans" w:hAnsi="BC Sans"/>
+                <w:sz w:val="20"/>
+                <w:szCs w:val="20"/>
+              </w:rPr>
+              <w:t xml:space="preserve"> </w:t>
+            </w:r>
+            <w:r>
+              <w:rPr>
+                <w:rFonts w:ascii="BC Sans" w:hAnsi="BC Sans"/>
+                <w:sz w:val="20"/>
+                <w:szCs w:val="20"/>
+              </w:rPr>
+              <w:t>}</w:t>
+            </w:r>
+            <w:r>
+              <w:rPr>
+                <w:rFonts w:ascii="BC Sans" w:hAnsi="BC Sans"/>
+                <w:sz w:val="20"/>
+                <w:szCs w:val="20"/>
+                <w:lang w:val="en-CA"/>
+              </w:rPr>
+              <w:t> </w:t>
+            </w:r>
+          </w:p>
+        </w:tc>
+      </w:tr>
+      <w:tr>
+        <w:trPr>
+          <w:trHeight w:val="300"/>
+        </w:trPr>
+        <w:tc>
+          <w:tcPr>
+            <w:tcW w:w="4089" w:type="dxa"/>
+            <w:tcBorders>
+              <w:top w:val="nil"/>
+              <w:left w:val="nil"/>
+              <w:bottom w:val="nil"/>
+              <w:right w:val="single" w:sz="6" w:space="0" w:color="7F7F7F"/>
+            </w:tcBorders>
+            <w:shd w:val="clear" w:color="auto" w:fill="auto"/>
+          </w:tcPr>
+          <w:p>
+            <w:pPr>
+              <w:spacing w:after="0"/>
+              <w:rPr>
+                <w:rFonts w:ascii="BC Sans" w:hAnsi="BC Sans"/>
+                <w:sz w:val="20"/>
+                <w:szCs w:val="20"/>
+              </w:rPr>
+            </w:pPr>
+            <w:r>
+              <w:rPr>
+                <w:rFonts w:ascii="BC Sans" w:hAnsi="BC Sans"/>
+                <w:sz w:val="20"/>
+                <w:szCs w:val="20"/>
+              </w:rPr>
+              <w:t>Was an animal captured</w:t>
+            </w:r>
+            <w:r>
+              <w:rPr>
+                <w:rFonts w:ascii="BC Sans" w:hAnsi="BC Sans"/>
+                <w:b/>
+                <w:bCs/>
+                <w:sz w:val="20"/>
+                <w:szCs w:val="20"/>
+                <w:lang w:val="en-CA"/>
+              </w:rPr>
+              <w:t> </w:t>
+            </w:r>
+            <w:r>
+              <w:rPr>
+                <w:rFonts w:ascii="BC Sans" w:hAnsi="BC Sans"/>
+                <w:sz w:val="20"/>
+                <w:szCs w:val="20"/>
+              </w:rPr>
+              <w:t>{</w:t>
+            </w:r>
+            <w:proofErr w:type="spellStart"/>
+            <w:r>
+              <w:rPr>
+                <w:rFonts w:ascii="BC Sans" w:hAnsi="BC Sans"/>
+                <w:sz w:val="20"/>
+                <w:szCs w:val="20"/>
+              </w:rPr>
+              <w:t>d.outcome.equipment</w:t>
+            </w:r>
+            <w:proofErr w:type="spellEnd"/>
+            <w:r>
+              <w:rPr>
+                <w:rFonts w:ascii="BC Sans" w:hAnsi="BC Sans"/>
+                <w:sz w:val="20"/>
+                <w:szCs w:val="20"/>
+              </w:rPr>
+              <w:t>[</w:t>
+            </w:r>
+            <w:proofErr w:type="spellStart"/>
+            <w:r>
+              <w:rPr>
+                <w:rFonts w:ascii="BC Sans" w:hAnsi="BC Sans"/>
+                <w:sz w:val="20"/>
+                <w:szCs w:val="20"/>
+              </w:rPr>
+              <w:t>i</w:t>
+            </w:r>
+            <w:proofErr w:type="spellEnd"/>
+            <w:r>
+              <w:rPr>
+                <w:rFonts w:ascii="BC Sans" w:hAnsi="BC Sans"/>
+                <w:sz w:val="20"/>
+                <w:szCs w:val="20"/>
+              </w:rPr>
+              <w:t>].</w:t>
+            </w:r>
+            <w:r>
+              <w:rPr>
+                <w:rFonts w:ascii="Consolas" w:eastAsia="Times New Roman" w:hAnsi="Consolas" w:cs="Times New Roman"/>
+                <w:color w:val="9CDCFE"/>
+                <w:kern w:val="0"/>
+                <w:sz w:val="21"/>
+                <w:szCs w:val="21"/>
+                <w:lang w:val="en-CA" w:eastAsia="en-CA"/>
+                <w14:ligatures w14:val="none"/>
+              </w:rPr>
+              <w:t xml:space="preserve"> </w:t>
+            </w:r>
+            <w:proofErr w:type="spellStart"/>
+            <w:r>
+              <w:rPr>
+                <w:rFonts w:ascii="BC Sans" w:hAnsi="BC Sans"/>
+                <w:sz w:val="20"/>
+                <w:szCs w:val="20"/>
+                <w:lang w:val="en-CA"/>
+              </w:rPr>
+              <w:t>animalCaptured</w:t>
+            </w:r>
+            <w:proofErr w:type="spellEnd"/>
+            <w:r>
+              <w:rPr>
+                <w:rFonts w:ascii="BC Sans" w:hAnsi="BC Sans"/>
+                <w:sz w:val="20"/>
+                <w:szCs w:val="20"/>
+              </w:rPr>
+              <w:t>[i+1]}</w:t>
+            </w:r>
+          </w:p>
+        </w:tc>
+        <w:tc>
+          <w:tcPr>
+            <w:tcW w:w="6711" w:type="dxa"/>
+            <w:tcBorders>
+              <w:top w:val="nil"/>
+              <w:left w:val="nil"/>
+              <w:bottom w:val="nil"/>
+              <w:right w:val="nil"/>
+            </w:tcBorders>
+            <w:shd w:val="clear" w:color="auto" w:fill="auto"/>
+          </w:tcPr>
+          <w:p>
+            <w:pPr>
+              <w:spacing w:after="0"/>
+              <w:rPr>
+                <w:rFonts w:ascii="BC Sans" w:hAnsi="BC Sans"/>
+                <w:sz w:val="20"/>
+                <w:szCs w:val="20"/>
+              </w:rPr>
+            </w:pPr>
+            <w:r>
+              <w:rPr>
+                <w:rFonts w:ascii="BC Sans" w:hAnsi="BC Sans"/>
+                <w:sz w:val="20"/>
+                <w:szCs w:val="20"/>
+              </w:rPr>
+              <w:t>{</w:t>
+            </w:r>
+            <w:proofErr w:type="spellStart"/>
+            <w:r>
+              <w:rPr>
+                <w:rFonts w:ascii="BC Sans" w:hAnsi="BC Sans"/>
+                <w:sz w:val="20"/>
+                <w:szCs w:val="20"/>
+              </w:rPr>
+              <w:t>d.outcome.equipment</w:t>
+            </w:r>
+            <w:proofErr w:type="spellEnd"/>
+            <w:r>
+              <w:rPr>
+                <w:rFonts w:ascii="BC Sans" w:hAnsi="BC Sans"/>
+                <w:sz w:val="20"/>
+                <w:szCs w:val="20"/>
+              </w:rPr>
+              <w:t>[</w:t>
+            </w:r>
+            <w:proofErr w:type="spellStart"/>
+            <w:r>
+              <w:rPr>
+                <w:rFonts w:ascii="BC Sans" w:hAnsi="BC Sans"/>
+                <w:sz w:val="20"/>
+                <w:szCs w:val="20"/>
+              </w:rPr>
+              <w:t>i</w:t>
+            </w:r>
+            <w:proofErr w:type="spellEnd"/>
+            <w:r>
+              <w:rPr>
+                <w:rFonts w:ascii="BC Sans" w:hAnsi="BC Sans"/>
+                <w:sz w:val="20"/>
+                <w:szCs w:val="20"/>
+              </w:rPr>
+              <w:t>].</w:t>
+            </w:r>
+            <w:proofErr w:type="spellStart"/>
+            <w:r>
+              <w:rPr>
+                <w:rFonts w:ascii="BC Sans" w:hAnsi="BC Sans"/>
+                <w:sz w:val="20"/>
+                <w:szCs w:val="20"/>
+              </w:rPr>
+              <w:t>animalCaptured</w:t>
+            </w:r>
+            <w:proofErr w:type="spellEnd"/>
+            <w:r>
+              <w:rPr>
+                <w:rFonts w:ascii="BC Sans" w:hAnsi="BC Sans"/>
+                <w:sz w:val="20"/>
+                <w:szCs w:val="20"/>
+              </w:rPr>
+              <w:t>[i+1]</w:t>
+            </w:r>
+            <w:r>
+              <w:rPr>
+                <w:rFonts w:ascii="BC Sans" w:hAnsi="BC Sans"/>
+                <w:sz w:val="20"/>
+                <w:szCs w:val="20"/>
+              </w:rPr>
+              <w:t>.value</w:t>
+            </w:r>
+            <w:r>
+              <w:rPr>
+                <w:rFonts w:ascii="BC Sans" w:hAnsi="BC Sans"/>
+                <w:sz w:val="20"/>
+                <w:szCs w:val="20"/>
+              </w:rPr>
+              <w:t xml:space="preserve"> </w:t>
+            </w:r>
             <w:r>
               <w:rPr>
                 <w:rFonts w:ascii="BC Sans" w:hAnsi="BC Sans"/>
@@ -11028,6 +12033,7 @@
                 <w:sz w:val="20"/>
                 <w:szCs w:val="20"/>
               </w:rPr>
+              <w:lastRenderedPageBreak/>
               <w:t xml:space="preserve">Amount used (mL): </w:t>
             </w:r>
             <w:r>
@@ -11619,6 +12625,7 @@
                 <w:sz w:val="20"/>
                 <w:szCs w:val="20"/>
               </w:rPr>
+              <w:lastRenderedPageBreak/>
               <w:t>Drug ({</w:t>
             </w:r>
             <w:proofErr w:type="spellStart"/>
@@ -12703,7 +13710,6 @@
           <w:sz w:val="20"/>
           <w:szCs w:val="20"/>
         </w:rPr>
-        <w:lastRenderedPageBreak/>
         <w:t>{d</w:t>
       </w:r>
       <w:r>
@@ -16153,33 +17159,6 @@
 </file>
 
 <file path=customXml/item1.xml><?xml version="1.0" encoding="utf-8"?>
-<p:properties xmlns:p="http://schemas.microsoft.com/office/2006/metadata/properties" xmlns:xsi="http://www.w3.org/2001/XMLSchema-instance" xmlns:pc="http://schemas.microsoft.com/office/infopath/2007/PartnerControls">
-  <documentManagement>
-    <TaxCatchAll xmlns="cbeac988-4fd5-47cf-ad03-89cc7678fa90" xsi:nil="true"/>
-    <lcf76f155ced4ddcb4097134ff3c332f xmlns="aa9c99c1-69c1-4b58-9df5-4d4796c46f8a">
-      <Terms xmlns="http://schemas.microsoft.com/office/infopath/2007/PartnerControls"/>
-    </lcf76f155ced4ddcb4097134ff3c332f>
-    <SharedWithUsers xmlns="cbeac988-4fd5-47cf-ad03-89cc7678fa90">
-      <UserInfo>
-        <DisplayName/>
-        <AccountId xsi:nil="true"/>
-        <AccountType/>
-      </UserInfo>
-    </SharedWithUsers>
-  </documentManagement>
-</p:properties>
-</file>
-
-<file path=customXml/item2.xml><?xml version="1.0" encoding="utf-8"?>
-<?mso-contentType ?>
-<FormTemplates xmlns="http://schemas.microsoft.com/sharepoint/v3/contenttype/forms">
-  <Display>DocumentLibraryForm</Display>
-  <Edit>DocumentLibraryForm</Edit>
-  <New>DocumentLibraryForm</New>
-</FormTemplates>
-</file>
-
-<file path=customXml/item3.xml><?xml version="1.0" encoding="utf-8"?>
 <ct:contentTypeSchema xmlns:ct="http://schemas.microsoft.com/office/2006/metadata/contentType" xmlns:ma="http://schemas.microsoft.com/office/2006/metadata/properties/metaAttributes" ct:_="" ma:_="" ma:contentTypeName="Document" ma:contentTypeID="0x010100ED0089B3ED392A4CB3C10705735CFAD3" ma:contentTypeVersion="15" ma:contentTypeDescription="Create a new document." ma:contentTypeScope="" ma:versionID="e9715c4352d5d9c94cf397f6db7911f6">
   <xsd:schema xmlns:xsd="http://www.w3.org/2001/XMLSchema" xmlns:xs="http://www.w3.org/2001/XMLSchema" xmlns:p="http://schemas.microsoft.com/office/2006/metadata/properties" xmlns:ns2="aa9c99c1-69c1-4b58-9df5-4d4796c46f8a" xmlns:ns3="cbeac988-4fd5-47cf-ad03-89cc7678fa90" targetNamespace="http://schemas.microsoft.com/office/2006/metadata/properties" ma:root="true" ma:fieldsID="4a7b24a40f906d6832371abf7aef78d6" ns2:_="" ns3:_="">
     <xsd:import namespace="aa9c99c1-69c1-4b58-9df5-4d4796c46f8a"/>
@@ -16414,26 +17393,34 @@
 </ct:contentTypeSchema>
 </file>
 
-<file path=customXml/itemProps1.xml><?xml version="1.0" encoding="utf-8"?>
-<ds:datastoreItem xmlns:ds="http://schemas.openxmlformats.org/officeDocument/2006/customXml" ds:itemID="{C6C5DCE0-D69C-4B6E-96D9-C69B23DE6D4A}">
-  <ds:schemaRefs>
-    <ds:schemaRef ds:uri="http://schemas.microsoft.com/office/2006/metadata/properties"/>
-    <ds:schemaRef ds:uri="http://schemas.microsoft.com/office/infopath/2007/PartnerControls"/>
-    <ds:schemaRef ds:uri="cbeac988-4fd5-47cf-ad03-89cc7678fa90"/>
-    <ds:schemaRef ds:uri="aa9c99c1-69c1-4b58-9df5-4d4796c46f8a"/>
-  </ds:schemaRefs>
-</ds:datastoreItem>
+<file path=customXml/item2.xml><?xml version="1.0" encoding="utf-8"?>
+<?mso-contentType ?>
+<FormTemplates xmlns="http://schemas.microsoft.com/sharepoint/v3/contenttype/forms">
+  <Display>DocumentLibraryForm</Display>
+  <Edit>DocumentLibraryForm</Edit>
+  <New>DocumentLibraryForm</New>
+</FormTemplates>
 </file>
 
-<file path=customXml/itemProps2.xml><?xml version="1.0" encoding="utf-8"?>
-<ds:datastoreItem xmlns:ds="http://schemas.openxmlformats.org/officeDocument/2006/customXml" ds:itemID="{4BECF9F2-3A10-48CC-8D31-4F6E8664527E}">
-  <ds:schemaRefs>
-    <ds:schemaRef ds:uri="http://schemas.microsoft.com/sharepoint/v3/contenttype/forms"/>
-  </ds:schemaRefs>
-</ds:datastoreItem>
+<file path=customXml/item3.xml><?xml version="1.0" encoding="utf-8"?>
+<p:properties xmlns:p="http://schemas.microsoft.com/office/2006/metadata/properties" xmlns:xsi="http://www.w3.org/2001/XMLSchema-instance" xmlns:pc="http://schemas.microsoft.com/office/infopath/2007/PartnerControls">
+  <documentManagement>
+    <TaxCatchAll xmlns="cbeac988-4fd5-47cf-ad03-89cc7678fa90" xsi:nil="true"/>
+    <lcf76f155ced4ddcb4097134ff3c332f xmlns="aa9c99c1-69c1-4b58-9df5-4d4796c46f8a">
+      <Terms xmlns="http://schemas.microsoft.com/office/infopath/2007/PartnerControls"/>
+    </lcf76f155ced4ddcb4097134ff3c332f>
+    <SharedWithUsers xmlns="cbeac988-4fd5-47cf-ad03-89cc7678fa90">
+      <UserInfo>
+        <DisplayName/>
+        <AccountId xsi:nil="true"/>
+        <AccountType/>
+      </UserInfo>
+    </SharedWithUsers>
+  </documentManagement>
+</p:properties>
 </file>
 
-<file path=customXml/itemProps3.xml><?xml version="1.0" encoding="utf-8"?>
+<file path=customXml/itemProps1.xml><?xml version="1.0" encoding="utf-8"?>
 <ds:datastoreItem xmlns:ds="http://schemas.openxmlformats.org/officeDocument/2006/customXml" ds:itemID="{26FF9410-7F49-4DD5-9478-D670A139DF54}">
   <ds:schemaRefs>
     <ds:schemaRef ds:uri="http://schemas.microsoft.com/office/2006/metadata/contentType"/>
@@ -16450,4 +17437,23 @@
     <ds:schemaRef ds:uri="http://schemas.microsoft.com/internal/obd"/>
   </ds:schemaRefs>
 </ds:datastoreItem>
+</file>
+
+<file path=customXml/itemProps2.xml><?xml version="1.0" encoding="utf-8"?>
+<ds:datastoreItem xmlns:ds="http://schemas.openxmlformats.org/officeDocument/2006/customXml" ds:itemID="{4BECF9F2-3A10-48CC-8D31-4F6E8664527E}">
+  <ds:schemaRefs>
+    <ds:schemaRef ds:uri="http://schemas.microsoft.com/sharepoint/v3/contenttype/forms"/>
+  </ds:schemaRefs>
+</ds:datastoreItem>
+</file>
+
+<file path=customXml/itemProps3.xml><?xml version="1.0" encoding="utf-8"?>
+<ds:datastoreItem xmlns:ds="http://schemas.openxmlformats.org/officeDocument/2006/customXml" ds:itemID="{C6C5DCE0-D69C-4B6E-96D9-C69B23DE6D4A}">
+  <ds:schemaRefs>
+    <ds:schemaRef ds:uri="http://schemas.microsoft.com/office/2006/metadata/properties"/>
+    <ds:schemaRef ds:uri="http://schemas.microsoft.com/office/infopath/2007/PartnerControls"/>
+    <ds:schemaRef ds:uri="cbeac988-4fd5-47cf-ad03-89cc7678fa90"/>
+    <ds:schemaRef ds:uri="aa9c99c1-69c1-4b58-9df5-4d4796c46f8a"/>
+  </ds:schemaRefs>
+</ds:datastoreItem>
 </file>
</xml_diff>

<commit_message>
fix: HWCR Report - conditional display issues
</commit_message>
<xml_diff>
--- a/backend/templates/complaint/CDOGS-HWCR-COMPLAINT-TEMPLATE-v1.docx
+++ b/backend/templates/complaint/CDOGS-HWCR-COMPLAINT-TEMPLATE-v1.docx
@@ -3867,22 +3867,72 @@
       <w:pPr>
         <w:spacing w:after="0"/>
         <w:rPr>
+          <w:rFonts w:ascii="BC Sans" w:eastAsia="Times New Roman" w:hAnsi="BC Sans" w:cs="Times New Roman"/>
+          <w:color w:val="000000" w:themeColor="text1"/>
+          <w:sz w:val="20"/>
+          <w:szCs w:val="20"/>
+        </w:rPr>
+      </w:pPr>
+      <w:r>
+        <w:rPr>
           <w:rFonts w:ascii="BC Sans" w:hAnsi="BC Sans"/>
           <w:sz w:val="20"/>
           <w:szCs w:val="20"/>
         </w:rPr>
-      </w:pPr>
-    </w:p>
-    <w:p>
-      <w:pPr>
-        <w:spacing w:after="0"/>
+        <w:t>{</w:t>
+      </w:r>
+      <w:proofErr w:type="spellStart"/>
+      <w:r>
         <w:rPr>
           <w:rFonts w:ascii="BC Sans" w:hAnsi="BC Sans"/>
           <w:sz w:val="20"/>
           <w:szCs w:val="20"/>
-          <w:lang w:val="en-CA"/>
         </w:rPr>
-      </w:pPr>
+        <w:t>d.outcome.hasOutcome:</w:t>
+      </w:r>
+      <w:r>
+        <w:rPr>
+          <w:rFonts w:ascii="BC Sans" w:hAnsi="BC Sans"/>
+          <w:sz w:val="20"/>
+          <w:szCs w:val="20"/>
+        </w:rPr>
+        <w:t>ifE</w:t>
+      </w:r>
+      <w:r>
+        <w:rPr>
+          <w:rFonts w:ascii="BC Sans" w:hAnsi="BC Sans"/>
+          <w:sz w:val="20"/>
+          <w:szCs w:val="20"/>
+        </w:rPr>
+        <w:t>Q</w:t>
+      </w:r>
+      <w:proofErr w:type="spellEnd"/>
+      <w:r>
+        <w:rPr>
+          <w:rFonts w:ascii="BC Sans" w:hAnsi="BC Sans"/>
+          <w:sz w:val="20"/>
+          <w:szCs w:val="20"/>
+        </w:rPr>
+        <w:t>(true):</w:t>
+      </w:r>
+      <w:proofErr w:type="spellStart"/>
+      <w:r>
+        <w:rPr>
+          <w:rFonts w:ascii="BC Sans" w:hAnsi="BC Sans"/>
+          <w:sz w:val="20"/>
+          <w:szCs w:val="20"/>
+        </w:rPr>
+        <w:t>showBegin</w:t>
+      </w:r>
+      <w:proofErr w:type="spellEnd"/>
+      <w:r>
+        <w:rPr>
+          <w:rFonts w:ascii="BC Sans" w:hAnsi="BC Sans"/>
+          <w:sz w:val="20"/>
+          <w:szCs w:val="20"/>
+        </w:rPr>
+        <w:t>}</w:t>
+      </w:r>
       <w:r>
         <w:rPr>
           <w:rFonts w:ascii="BC Sans" w:hAnsi="BC Sans"/>
@@ -3891,7 +3941,27 @@
           <w:sz w:val="20"/>
           <w:szCs w:val="20"/>
         </w:rPr>
-        <w:t>Outcome report</w:t>
+        <w:t>Outcome</w:t>
+      </w:r>
+      <w:r>
+        <w:rPr>
+          <w:rFonts w:ascii="BC Sans" w:hAnsi="BC Sans"/>
+          <w:b/>
+          <w:bCs/>
+          <w:sz w:val="20"/>
+          <w:szCs w:val="20"/>
+        </w:rPr>
+        <w:t xml:space="preserve"> </w:t>
+      </w:r>
+      <w:r>
+        <w:rPr>
+          <w:rFonts w:ascii="BC Sans" w:hAnsi="BC Sans"/>
+          <w:b/>
+          <w:bCs/>
+          <w:sz w:val="20"/>
+          <w:szCs w:val="20"/>
+        </w:rPr>
+        <w:t>report</w:t>
       </w:r>
       <w:r>
         <w:rPr>
@@ -3902,17 +3972,32 @@
         </w:rPr>
         <w:t> </w:t>
       </w:r>
-    </w:p>
-    <w:p>
-      <w:pPr>
-        <w:spacing w:after="0"/>
+      <w:r>
         <w:rPr>
           <w:rFonts w:ascii="BC Sans" w:hAnsi="BC Sans"/>
           <w:sz w:val="20"/>
           <w:szCs w:val="20"/>
-          <w:lang w:val="en-CA"/>
         </w:rPr>
-      </w:pPr>
+        <w:t>{</w:t>
+      </w:r>
+      <w:proofErr w:type="spellStart"/>
+      <w:r>
+        <w:rPr>
+          <w:rFonts w:ascii="BC Sans" w:hAnsi="BC Sans"/>
+          <w:sz w:val="20"/>
+          <w:szCs w:val="20"/>
+        </w:rPr>
+        <w:t>d.outcome.hasOutcome:showEnd</w:t>
+      </w:r>
+      <w:proofErr w:type="spellEnd"/>
+      <w:r>
+        <w:rPr>
+          <w:rFonts w:ascii="BC Sans" w:hAnsi="BC Sans"/>
+          <w:sz w:val="20"/>
+          <w:szCs w:val="20"/>
+        </w:rPr>
+        <w:t>}</w:t>
+      </w:r>
       <w:r>
         <w:rPr>
           <w:rFonts w:ascii="BC Sans" w:eastAsia="Times New Roman" w:hAnsi="BC Sans" w:cs="Times New Roman"/>
@@ -4672,16 +4757,6 @@
         </w:rPr>
         <w:t>}</w:t>
       </w:r>
-    </w:p>
-    <w:p>
-      <w:pPr>
-        <w:spacing w:after="0"/>
-        <w:rPr>
-          <w:rFonts w:ascii="BC Sans" w:hAnsi="BC Sans"/>
-          <w:sz w:val="20"/>
-          <w:szCs w:val="20"/>
-        </w:rPr>
-      </w:pPr>
       <w:r>
         <w:rPr>
           <w:rFonts w:ascii="BC Sans" w:eastAsia="Times New Roman" w:hAnsi="BC Sans" w:cs="Times New Roman"/>
@@ -7256,16 +7331,6 @@
         </w:rPr>
         <w:t>}</w:t>
       </w:r>
-    </w:p>
-    <w:p>
-      <w:pPr>
-        <w:spacing w:after="0"/>
-        <w:rPr>
-          <w:rFonts w:ascii="BC Sans" w:hAnsi="BC Sans"/>
-          <w:sz w:val="20"/>
-          <w:szCs w:val="20"/>
-        </w:rPr>
-      </w:pPr>
       <w:r>
         <w:rPr>
           <w:rFonts w:ascii="BC Sans" w:eastAsia="Times New Roman" w:hAnsi="BC Sans" w:cs="Times New Roman"/>
@@ -7661,7 +7726,6 @@
                 <w:sz w:val="20"/>
                 <w:szCs w:val="20"/>
               </w:rPr>
-              <w:lastRenderedPageBreak/>
               <w:t>Officer</w:t>
             </w:r>
             <w:r>
@@ -8010,6 +8074,7 @@
           <w:bottom w:val="outset" w:sz="6" w:space="0" w:color="auto"/>
           <w:right w:val="outset" w:sz="6" w:space="0" w:color="auto"/>
         </w:tblBorders>
+        <w:tblLayout w:type="fixed"/>
         <w:tblCellMar>
           <w:left w:w="0" w:type="dxa"/>
           <w:right w:w="0" w:type="dxa"/>
@@ -8017,8 +8082,8 @@
         <w:tblLook w:val="04A0" w:firstRow="1" w:lastRow="0" w:firstColumn="1" w:lastColumn="0" w:noHBand="0" w:noVBand="1"/>
       </w:tblPr>
       <w:tblGrid>
-        <w:gridCol w:w="3548"/>
-        <w:gridCol w:w="7252"/>
+        <w:gridCol w:w="2552"/>
+        <w:gridCol w:w="8248"/>
       </w:tblGrid>
       <w:tr>
         <w:trPr>
@@ -8058,6 +8123,7 @@
                 <w:sz w:val="20"/>
                 <w:szCs w:val="20"/>
               </w:rPr>
+              <w:lastRenderedPageBreak/>
               <w:t>Equipment (</w:t>
             </w:r>
             <w:r>
@@ -8154,7 +8220,7 @@
         </w:trPr>
         <w:tc>
           <w:tcPr>
-            <w:tcW w:w="4089" w:type="dxa"/>
+            <w:tcW w:w="2552" w:type="dxa"/>
             <w:tcBorders>
               <w:top w:val="nil"/>
               <w:left w:val="nil"/>
@@ -8199,7 +8265,7 @@
         </w:tc>
         <w:tc>
           <w:tcPr>
-            <w:tcW w:w="6711" w:type="dxa"/>
+            <w:tcW w:w="8248" w:type="dxa"/>
             <w:tcBorders>
               <w:top w:val="nil"/>
               <w:left w:val="nil"/>
@@ -8307,7 +8373,7 @@
         </w:trPr>
         <w:tc>
           <w:tcPr>
-            <w:tcW w:w="4089" w:type="dxa"/>
+            <w:tcW w:w="2552" w:type="dxa"/>
             <w:tcBorders>
               <w:top w:val="nil"/>
               <w:left w:val="nil"/>
@@ -8352,7 +8418,7 @@
         </w:tc>
         <w:tc>
           <w:tcPr>
-            <w:tcW w:w="6711" w:type="dxa"/>
+            <w:tcW w:w="8248" w:type="dxa"/>
             <w:tcBorders>
               <w:top w:val="nil"/>
               <w:left w:val="nil"/>
@@ -8450,7 +8516,7 @@
         </w:trPr>
         <w:tc>
           <w:tcPr>
-            <w:tcW w:w="4089" w:type="dxa"/>
+            <w:tcW w:w="2552" w:type="dxa"/>
             <w:tcBorders>
               <w:top w:val="nil"/>
               <w:left w:val="nil"/>
@@ -8495,7 +8561,7 @@
         </w:tc>
         <w:tc>
           <w:tcPr>
-            <w:tcW w:w="6711" w:type="dxa"/>
+            <w:tcW w:w="8248" w:type="dxa"/>
             <w:tcBorders>
               <w:top w:val="nil"/>
               <w:left w:val="nil"/>
@@ -8684,7 +8750,7 @@
         </w:trPr>
         <w:tc>
           <w:tcPr>
-            <w:tcW w:w="4089" w:type="dxa"/>
+            <w:tcW w:w="2552" w:type="dxa"/>
             <w:tcBorders>
               <w:top w:val="nil"/>
               <w:left w:val="nil"/>
@@ -8729,7 +8795,7 @@
         </w:tc>
         <w:tc>
           <w:tcPr>
-            <w:tcW w:w="6711" w:type="dxa"/>
+            <w:tcW w:w="8248" w:type="dxa"/>
             <w:tcBorders>
               <w:top w:val="nil"/>
               <w:left w:val="nil"/>
@@ -8829,7 +8895,7 @@
         </w:trPr>
         <w:tc>
           <w:tcPr>
-            <w:tcW w:w="4089" w:type="dxa"/>
+            <w:tcW w:w="2552" w:type="dxa"/>
             <w:tcBorders>
               <w:top w:val="nil"/>
               <w:left w:val="nil"/>
@@ -8874,7 +8940,7 @@
         </w:tc>
         <w:tc>
           <w:tcPr>
-            <w:tcW w:w="6711" w:type="dxa"/>
+            <w:tcW w:w="8248" w:type="dxa"/>
             <w:tcBorders>
               <w:top w:val="nil"/>
               <w:left w:val="nil"/>
@@ -8965,7 +9031,7 @@
         </w:trPr>
         <w:tc>
           <w:tcPr>
-            <w:tcW w:w="4089" w:type="dxa"/>
+            <w:tcW w:w="2552" w:type="dxa"/>
             <w:tcBorders>
               <w:top w:val="nil"/>
               <w:left w:val="nil"/>
@@ -9077,7 +9143,7 @@
         </w:tc>
         <w:tc>
           <w:tcPr>
-            <w:tcW w:w="6711" w:type="dxa"/>
+            <w:tcW w:w="8248" w:type="dxa"/>
             <w:tcBorders>
               <w:top w:val="nil"/>
               <w:left w:val="nil"/>
@@ -9210,7 +9276,7 @@
         </w:trPr>
         <w:tc>
           <w:tcPr>
-            <w:tcW w:w="4089" w:type="dxa"/>
+            <w:tcW w:w="2552" w:type="dxa"/>
             <w:tcBorders>
               <w:top w:val="nil"/>
               <w:left w:val="nil"/>
@@ -9302,7 +9368,7 @@
         </w:tc>
         <w:tc>
           <w:tcPr>
-            <w:tcW w:w="6711" w:type="dxa"/>
+            <w:tcW w:w="8248" w:type="dxa"/>
             <w:tcBorders>
               <w:top w:val="nil"/>
               <w:left w:val="nil"/>
@@ -9407,7 +9473,7 @@
         </w:trPr>
         <w:tc>
           <w:tcPr>
-            <w:tcW w:w="4089" w:type="dxa"/>
+            <w:tcW w:w="2552" w:type="dxa"/>
             <w:tcBorders>
               <w:top w:val="nil"/>
               <w:left w:val="nil"/>
@@ -9521,7 +9587,7 @@
         </w:tc>
         <w:tc>
           <w:tcPr>
-            <w:tcW w:w="6711" w:type="dxa"/>
+            <w:tcW w:w="8248" w:type="dxa"/>
             <w:tcBorders>
               <w:top w:val="nil"/>
               <w:left w:val="nil"/>
@@ -9646,7 +9712,7 @@
         </w:trPr>
         <w:tc>
           <w:tcPr>
-            <w:tcW w:w="4089" w:type="dxa"/>
+            <w:tcW w:w="2552" w:type="dxa"/>
             <w:tcBorders>
               <w:top w:val="nil"/>
               <w:left w:val="nil"/>
@@ -9738,7 +9804,7 @@
         </w:tc>
         <w:tc>
           <w:tcPr>
-            <w:tcW w:w="6711" w:type="dxa"/>
+            <w:tcW w:w="8248" w:type="dxa"/>
             <w:tcBorders>
               <w:top w:val="nil"/>
               <w:left w:val="nil"/>
@@ -9859,7 +9925,7 @@
         </w:trPr>
         <w:tc>
           <w:tcPr>
-            <w:tcW w:w="4089" w:type="dxa"/>
+            <w:tcW w:w="2552" w:type="dxa"/>
             <w:tcBorders>
               <w:top w:val="nil"/>
               <w:left w:val="nil"/>
@@ -9995,7 +10061,7 @@
         </w:tc>
         <w:tc>
           <w:tcPr>
-            <w:tcW w:w="6711" w:type="dxa"/>
+            <w:tcW w:w="8248" w:type="dxa"/>
             <w:tcBorders>
               <w:top w:val="nil"/>
               <w:left w:val="nil"/>
@@ -10137,7 +10203,7 @@
         </w:trPr>
         <w:tc>
           <w:tcPr>
-            <w:tcW w:w="4089" w:type="dxa"/>
+            <w:tcW w:w="2552" w:type="dxa"/>
             <w:tcBorders>
               <w:top w:val="nil"/>
               <w:left w:val="nil"/>
@@ -10253,7 +10319,7 @@
         </w:tc>
         <w:tc>
           <w:tcPr>
-            <w:tcW w:w="6711" w:type="dxa"/>
+            <w:tcW w:w="8248" w:type="dxa"/>
             <w:tcBorders>
               <w:top w:val="nil"/>
               <w:left w:val="nil"/>
@@ -10433,17 +10499,6 @@
         <w:t>}</w:t>
       </w:r>
     </w:p>
-    <w:p>
-      <w:pPr>
-        <w:spacing w:after="0"/>
-        <w:rPr>
-          <w:rFonts w:ascii="BC Sans" w:hAnsi="BC Sans"/>
-          <w:sz w:val="20"/>
-          <w:szCs w:val="20"/>
-          <w:lang w:val="en-CA"/>
-        </w:rPr>
-      </w:pPr>
-    </w:p>
     <w:tbl>
       <w:tblPr>
         <w:tblW w:w="10800" w:type="dxa"/>
@@ -10453,6 +10508,7 @@
           <w:bottom w:val="outset" w:sz="6" w:space="0" w:color="auto"/>
           <w:right w:val="outset" w:sz="6" w:space="0" w:color="auto"/>
         </w:tblBorders>
+        <w:tblLayout w:type="fixed"/>
         <w:tblCellMar>
           <w:left w:w="0" w:type="dxa"/>
           <w:right w:w="0" w:type="dxa"/>
@@ -10460,8 +10516,8 @@
         <w:tblLook w:val="04A0" w:firstRow="1" w:lastRow="0" w:firstColumn="1" w:lastColumn="0" w:noHBand="0" w:noVBand="1"/>
       </w:tblPr>
       <w:tblGrid>
-        <w:gridCol w:w="3574"/>
-        <w:gridCol w:w="7226"/>
+        <w:gridCol w:w="2552"/>
+        <w:gridCol w:w="8248"/>
       </w:tblGrid>
       <w:tr>
         <w:trPr>
@@ -10577,7 +10633,7 @@
         </w:trPr>
         <w:tc>
           <w:tcPr>
-            <w:tcW w:w="3574" w:type="dxa"/>
+            <w:tcW w:w="2552" w:type="dxa"/>
             <w:tcBorders>
               <w:top w:val="nil"/>
               <w:left w:val="nil"/>
@@ -10622,7 +10678,7 @@
         </w:tc>
         <w:tc>
           <w:tcPr>
-            <w:tcW w:w="7226" w:type="dxa"/>
+            <w:tcW w:w="8248" w:type="dxa"/>
             <w:tcBorders>
               <w:top w:val="nil"/>
               <w:left w:val="nil"/>
@@ -10720,7 +10776,7 @@
         </w:trPr>
         <w:tc>
           <w:tcPr>
-            <w:tcW w:w="3574" w:type="dxa"/>
+            <w:tcW w:w="2552" w:type="dxa"/>
             <w:tcBorders>
               <w:top w:val="nil"/>
               <w:left w:val="nil"/>
@@ -10765,7 +10821,7 @@
         </w:tc>
         <w:tc>
           <w:tcPr>
-            <w:tcW w:w="7226" w:type="dxa"/>
+            <w:tcW w:w="8248" w:type="dxa"/>
             <w:tcBorders>
               <w:top w:val="nil"/>
               <w:left w:val="nil"/>
@@ -10854,7 +10910,7 @@
         </w:trPr>
         <w:tc>
           <w:tcPr>
-            <w:tcW w:w="3574" w:type="dxa"/>
+            <w:tcW w:w="2552" w:type="dxa"/>
             <w:tcBorders>
               <w:top w:val="nil"/>
               <w:left w:val="nil"/>
@@ -10899,7 +10955,7 @@
         </w:tc>
         <w:tc>
           <w:tcPr>
-            <w:tcW w:w="7226" w:type="dxa"/>
+            <w:tcW w:w="8248" w:type="dxa"/>
             <w:tcBorders>
               <w:top w:val="nil"/>
               <w:left w:val="nil"/>
@@ -10997,7 +11053,7 @@
         </w:trPr>
         <w:tc>
           <w:tcPr>
-            <w:tcW w:w="3574" w:type="dxa"/>
+            <w:tcW w:w="2552" w:type="dxa"/>
             <w:tcBorders>
               <w:top w:val="nil"/>
               <w:left w:val="nil"/>
@@ -11042,7 +11098,7 @@
         </w:tc>
         <w:tc>
           <w:tcPr>
-            <w:tcW w:w="7226" w:type="dxa"/>
+            <w:tcW w:w="8248" w:type="dxa"/>
             <w:tcBorders>
               <w:top w:val="nil"/>
               <w:left w:val="nil"/>
@@ -11150,7 +11206,7 @@
         </w:trPr>
         <w:tc>
           <w:tcPr>
-            <w:tcW w:w="3574" w:type="dxa"/>
+            <w:tcW w:w="2552" w:type="dxa"/>
             <w:tcBorders>
               <w:top w:val="nil"/>
               <w:left w:val="nil"/>
@@ -11195,7 +11251,7 @@
         </w:tc>
         <w:tc>
           <w:tcPr>
-            <w:tcW w:w="7226" w:type="dxa"/>
+            <w:tcW w:w="8248" w:type="dxa"/>
             <w:tcBorders>
               <w:top w:val="nil"/>
               <w:left w:val="nil"/>
@@ -11303,7 +11359,7 @@
         </w:trPr>
         <w:tc>
           <w:tcPr>
-            <w:tcW w:w="3574" w:type="dxa"/>
+            <w:tcW w:w="2552" w:type="dxa"/>
             <w:tcBorders>
               <w:top w:val="nil"/>
               <w:left w:val="nil"/>
@@ -11348,7 +11404,7 @@
         </w:tc>
         <w:tc>
           <w:tcPr>
-            <w:tcW w:w="7226" w:type="dxa"/>
+            <w:tcW w:w="8248" w:type="dxa"/>
             <w:tcBorders>
               <w:top w:val="nil"/>
               <w:left w:val="nil"/>
@@ -11669,7 +11725,7 @@
         </w:trPr>
         <w:tc>
           <w:tcPr>
-            <w:tcW w:w="3574" w:type="dxa"/>
+            <w:tcW w:w="2552" w:type="dxa"/>
             <w:tcBorders>
               <w:top w:val="nil"/>
               <w:left w:val="nil"/>
@@ -11792,7 +11848,7 @@
         </w:tc>
         <w:tc>
           <w:tcPr>
-            <w:tcW w:w="7226" w:type="dxa"/>
+            <w:tcW w:w="8248" w:type="dxa"/>
             <w:tcBorders>
               <w:top w:val="nil"/>
               <w:left w:val="nil"/>
@@ -12033,7 +12089,6 @@
                 <w:sz w:val="20"/>
                 <w:szCs w:val="20"/>
               </w:rPr>
-              <w:lastRenderedPageBreak/>
               <w:t xml:space="preserve">Amount used (mL): </w:t>
             </w:r>
             <w:r>
@@ -12601,7 +12656,7 @@
         </w:trPr>
         <w:tc>
           <w:tcPr>
-            <w:tcW w:w="3574" w:type="dxa"/>
+            <w:tcW w:w="2552" w:type="dxa"/>
             <w:tcBorders>
               <w:top w:val="nil"/>
               <w:left w:val="nil"/>
@@ -12703,7 +12758,7 @@
         </w:tc>
         <w:tc>
           <w:tcPr>
-            <w:tcW w:w="7226" w:type="dxa"/>
+            <w:tcW w:w="8248" w:type="dxa"/>
             <w:tcBorders>
               <w:top w:val="nil"/>
               <w:left w:val="nil"/>
@@ -12730,7 +12785,7 @@
         </w:trPr>
         <w:tc>
           <w:tcPr>
-            <w:tcW w:w="3574" w:type="dxa"/>
+            <w:tcW w:w="2552" w:type="dxa"/>
             <w:tcBorders>
               <w:top w:val="nil"/>
               <w:left w:val="nil"/>
@@ -12775,7 +12830,7 @@
         </w:tc>
         <w:tc>
           <w:tcPr>
-            <w:tcW w:w="7226" w:type="dxa"/>
+            <w:tcW w:w="8248" w:type="dxa"/>
             <w:tcBorders>
               <w:top w:val="nil"/>
               <w:left w:val="nil"/>
@@ -12865,7 +12920,7 @@
         </w:trPr>
         <w:tc>
           <w:tcPr>
-            <w:tcW w:w="3574" w:type="dxa"/>
+            <w:tcW w:w="2552" w:type="dxa"/>
             <w:tcBorders>
               <w:top w:val="nil"/>
               <w:left w:val="nil"/>
@@ -12910,7 +12965,7 @@
         </w:tc>
         <w:tc>
           <w:tcPr>
-            <w:tcW w:w="7226" w:type="dxa"/>
+            <w:tcW w:w="8248" w:type="dxa"/>
             <w:tcBorders>
               <w:top w:val="nil"/>
               <w:left w:val="nil"/>
@@ -13008,7 +13063,7 @@
         </w:trPr>
         <w:tc>
           <w:tcPr>
-            <w:tcW w:w="3574" w:type="dxa"/>
+            <w:tcW w:w="2552" w:type="dxa"/>
             <w:tcBorders>
               <w:top w:val="nil"/>
               <w:left w:val="nil"/>
@@ -13053,7 +13108,7 @@
         </w:tc>
         <w:tc>
           <w:tcPr>
-            <w:tcW w:w="7226" w:type="dxa"/>
+            <w:tcW w:w="8248" w:type="dxa"/>
             <w:tcBorders>
               <w:top w:val="nil"/>
               <w:left w:val="nil"/>
@@ -13208,16 +13263,6 @@
         </w:rPr>
         <w:t>}</w:t>
       </w:r>
-    </w:p>
-    <w:p>
-      <w:pPr>
-        <w:spacing w:after="0"/>
-        <w:rPr>
-          <w:rFonts w:ascii="BC Sans" w:hAnsi="BC Sans"/>
-          <w:sz w:val="20"/>
-          <w:szCs w:val="20"/>
-        </w:rPr>
-      </w:pPr>
       <w:r>
         <w:rPr>
           <w:rFonts w:ascii="BC Sans" w:eastAsia="Times New Roman" w:hAnsi="BC Sans" w:cs="Times New Roman"/>
@@ -13765,26 +13810,7 @@
           <w:sz w:val="20"/>
           <w:szCs w:val="20"/>
         </w:rPr>
-        <w:t>}</w:t>
-      </w:r>
-    </w:p>
-    <w:p>
-      <w:pPr>
-        <w:spacing w:after="0"/>
-        <w:rPr>
-          <w:rFonts w:ascii="BC Sans" w:hAnsi="BC Sans"/>
-          <w:sz w:val="20"/>
-          <w:szCs w:val="20"/>
-        </w:rPr>
-      </w:pPr>
-      <w:r>
-        <w:rPr>
-          <w:rFonts w:ascii="BC Sans" w:eastAsia="Times New Roman" w:hAnsi="BC Sans" w:cs="Times New Roman"/>
-          <w:color w:val="000000" w:themeColor="text1"/>
-          <w:sz w:val="20"/>
-          <w:szCs w:val="20"/>
-        </w:rPr>
-        <w:t>{d</w:t>
+        <w:t>}{d</w:t>
       </w:r>
       <w:r>
         <w:rPr>

</xml_diff>

<commit_message>
fix: HWCR Export: display descriptions not codes
</commit_message>
<xml_diff>
--- a/backend/templates/complaint/CDOGS-HWCR-COMPLAINT-TEMPLATE-v1.docx
+++ b/backend/templates/complaint/CDOGS-HWCR-COMPLAINT-TEMPLATE-v1.docx
@@ -7077,7 +7077,15 @@
                 <w:sz w:val="20"/>
                 <w:szCs w:val="20"/>
               </w:rPr>
-              <w:t>typeCode</w:t>
+              <w:t>t</w:t>
+            </w:r>
+            <w:r>
+              <w:rPr>
+                <w:rFonts w:ascii="BC Sans" w:hAnsi="BC Sans"/>
+                <w:sz w:val="20"/>
+                <w:szCs w:val="20"/>
+              </w:rPr>
+              <w:t>ypeDescription</w:t>
             </w:r>
             <w:r>
               <w:rPr>
@@ -8759,6 +8767,14 @@
                 <w:sz w:val="20"/>
                 <w:szCs w:val="20"/>
               </w:rPr>
+              <w:t>Description</w:t>
+            </w:r>
+            <w:r>
+              <w:rPr>
+                <w:rFonts w:ascii="BC Sans" w:hAnsi="BC Sans"/>
+                <w:sz w:val="20"/>
+                <w:szCs w:val="20"/>
+              </w:rPr>
               <w:t>}</w:t>
             </w:r>
           </w:p>
@@ -8873,6 +8889,14 @@
                 <w:sz w:val="20"/>
                 <w:szCs w:val="20"/>
               </w:rPr>
+              <w:t>Description</w:t>
+            </w:r>
+            <w:r>
+              <w:rPr>
+                <w:rFonts w:ascii="BC Sans" w:hAnsi="BC Sans"/>
+                <w:sz w:val="20"/>
+                <w:szCs w:val="20"/>
+              </w:rPr>
               <w:t>}</w:t>
             </w:r>
             <w:r>
@@ -9135,6 +9159,14 @@
                 <w:sz w:val="20"/>
                 <w:szCs w:val="20"/>
               </w:rPr>
+              <w:t>Description</w:t>
+            </w:r>
+            <w:r>
+              <w:rPr>
+                <w:rFonts w:ascii="BC Sans" w:hAnsi="BC Sans"/>
+                <w:sz w:val="20"/>
+                <w:szCs w:val="20"/>
+              </w:rPr>
               <w:t>}</w:t>
             </w:r>
             <w:r>
@@ -9212,6 +9244,11 @@
           </w:tcPr>
           <w:p>
             <w:pPr>
+              <w:pStyle w:val="ListParagraph"/>
+              <w:numPr>
+                <w:ilvl w:val="0"/>
+                <w:numId w:val="7"/>
+              </w:numPr>
               <w:spacing w:after="0"/>
               <w:rPr>
                 <w:rFonts w:ascii="BC Sans" w:hAnsi="BC Sans"/>
@@ -9226,6 +9263,14 @@
                 <w:sz w:val="20"/>
                 <w:szCs w:val="20"/>
               </w:rPr>
+              <w:t xml:space="preserve">ID: </w:t>
+            </w:r>
+            <w:r>
+              <w:rPr>
+                <w:rFonts w:ascii="BC Sans" w:hAnsi="BC Sans"/>
+                <w:sz w:val="20"/>
+                <w:szCs w:val="20"/>
+              </w:rPr>
               <w:t>{</w:t>
             </w:r>
             <w:r>
@@ -9258,7 +9303,23 @@
                 <w:sz w:val="20"/>
                 <w:szCs w:val="20"/>
               </w:rPr>
-              <w:t>} {</w:t>
+              <w:t xml:space="preserve">} </w:t>
+            </w:r>
+            <w:r>
+              <w:rPr>
+                <w:rFonts w:ascii="BC Sans" w:hAnsi="BC Sans"/>
+                <w:sz w:val="20"/>
+                <w:szCs w:val="20"/>
+              </w:rPr>
+              <w:t>(</w:t>
+            </w:r>
+            <w:r>
+              <w:rPr>
+                <w:rFonts w:ascii="BC Sans" w:hAnsi="BC Sans"/>
+                <w:sz w:val="20"/>
+                <w:szCs w:val="20"/>
+              </w:rPr>
+              <w:t>{</w:t>
             </w:r>
             <w:r>
               <w:rPr>
@@ -9290,23 +9351,71 @@
                 <w:sz w:val="20"/>
                 <w:szCs w:val="20"/>
               </w:rPr>
-              <w:t xml:space="preserve">}, </w:t>
-            </w:r>
-            <w:r>
-              <w:rPr>
-                <w:rFonts w:ascii="BC Sans" w:hAnsi="BC Sans"/>
-                <w:sz w:val="20"/>
-                <w:szCs w:val="20"/>
-              </w:rPr>
-              <w:t>{</w:t>
-            </w:r>
-            <w:r>
-              <w:rPr>
-                <w:rFonts w:ascii="BC Sans" w:hAnsi="BC Sans"/>
-                <w:sz w:val="20"/>
-                <w:szCs w:val="20"/>
-              </w:rPr>
-              <w:t>d.outcome.subject[i].</w:t>
+              <w:t>Description</w:t>
+            </w:r>
+            <w:r>
+              <w:rPr>
+                <w:rFonts w:ascii="BC Sans" w:hAnsi="BC Sans"/>
+                <w:sz w:val="20"/>
+                <w:szCs w:val="20"/>
+              </w:rPr>
+              <w:t>}</w:t>
+            </w:r>
+            <w:r>
+              <w:rPr>
+                <w:rFonts w:ascii="BC Sans" w:hAnsi="BC Sans"/>
+                <w:sz w:val="20"/>
+                <w:szCs w:val="20"/>
+              </w:rPr>
+              <w:t xml:space="preserve"> </w:t>
+            </w:r>
+            <w:r>
+              <w:rPr>
+                <w:rFonts w:ascii="BC Sans" w:hAnsi="BC Sans"/>
+                <w:sz w:val="20"/>
+                <w:szCs w:val="20"/>
+              </w:rPr>
+              <w:t>s</w:t>
+            </w:r>
+            <w:r>
+              <w:rPr>
+                <w:rFonts w:ascii="BC Sans" w:hAnsi="BC Sans"/>
+                <w:sz w:val="20"/>
+                <w:szCs w:val="20"/>
+              </w:rPr>
+              <w:t>ide)</w:t>
+            </w:r>
+          </w:p>
+          <w:p>
+            <w:pPr>
+              <w:pStyle w:val="ListParagraph"/>
+              <w:numPr>
+                <w:ilvl w:val="0"/>
+                <w:numId w:val="7"/>
+              </w:numPr>
+              <w:spacing w:after="0"/>
+              <w:rPr>
+                <w:rFonts w:ascii="BC Sans" w:hAnsi="BC Sans"/>
+                <w:sz w:val="20"/>
+                <w:szCs w:val="20"/>
+                <w:lang w:val="en-CA"/>
+              </w:rPr>
+            </w:pPr>
+            <w:r>
+              <w:rPr>
+                <w:rFonts w:ascii="BC Sans" w:hAnsi="BC Sans"/>
+                <w:sz w:val="20"/>
+                <w:szCs w:val="20"/>
+              </w:rPr>
+              <w:t xml:space="preserve">ID: </w:t>
+            </w:r>
+            <w:r>
+              <w:rPr>
+                <w:rFonts w:ascii="BC Sans" w:hAnsi="BC Sans"/>
+                <w:sz w:val="20"/>
+                <w:szCs w:val="20"/>
+              </w:rPr>
+              <w:t>{d.outcome.subject[i].</w:t>
             </w:r>
             <w:r>
               <w:rPr>
@@ -9322,23 +9431,31 @@
                 <w:sz w:val="20"/>
                 <w:szCs w:val="20"/>
               </w:rPr>
-              <w:t>identifier</w:t>
-            </w:r>
-            <w:r>
-              <w:rPr>
-                <w:rFonts w:ascii="BC Sans" w:hAnsi="BC Sans"/>
-                <w:sz w:val="20"/>
-                <w:szCs w:val="20"/>
-              </w:rPr>
-              <w:t>} {</w:t>
-            </w:r>
-            <w:r>
-              <w:rPr>
-                <w:rFonts w:ascii="BC Sans" w:hAnsi="BC Sans"/>
-                <w:sz w:val="20"/>
-                <w:szCs w:val="20"/>
-              </w:rPr>
-              <w:t>d.outcome.subject[</w:t>
+              <w:t>identifier}</w:t>
+            </w:r>
+            <w:r>
+              <w:rPr>
+                <w:rFonts w:ascii="BC Sans" w:hAnsi="BC Sans"/>
+                <w:sz w:val="20"/>
+                <w:szCs w:val="20"/>
+              </w:rPr>
+              <w:t xml:space="preserve"> </w:t>
+            </w:r>
+            <w:r>
+              <w:rPr>
+                <w:rFonts w:ascii="BC Sans" w:hAnsi="BC Sans"/>
+                <w:sz w:val="20"/>
+                <w:szCs w:val="20"/>
+              </w:rPr>
+              <w:t>(</w:t>
+            </w:r>
+            <w:r>
+              <w:rPr>
+                <w:rFonts w:ascii="BC Sans" w:hAnsi="BC Sans"/>
+                <w:sz w:val="20"/>
+                <w:szCs w:val="20"/>
+              </w:rPr>
+              <w:t>{d.outcome.subject[</w:t>
             </w:r>
             <w:r>
               <w:rPr>
@@ -9378,7 +9495,39 @@
                 <w:sz w:val="20"/>
                 <w:szCs w:val="20"/>
               </w:rPr>
+              <w:t>Description</w:t>
+            </w:r>
+            <w:r>
+              <w:rPr>
+                <w:rFonts w:ascii="BC Sans" w:hAnsi="BC Sans"/>
+                <w:sz w:val="20"/>
+                <w:szCs w:val="20"/>
+              </w:rPr>
               <w:t>}</w:t>
+            </w:r>
+            <w:r>
+              <w:rPr>
+                <w:rFonts w:ascii="BC Sans" w:hAnsi="BC Sans"/>
+                <w:sz w:val="20"/>
+                <w:szCs w:val="20"/>
+              </w:rPr>
+              <w:t xml:space="preserve"> </w:t>
+            </w:r>
+            <w:r>
+              <w:rPr>
+                <w:rFonts w:ascii="BC Sans" w:hAnsi="BC Sans"/>
+                <w:sz w:val="20"/>
+                <w:szCs w:val="20"/>
+              </w:rPr>
+              <w:t>s</w:t>
+            </w:r>
+            <w:r>
+              <w:rPr>
+                <w:rFonts w:ascii="BC Sans" w:hAnsi="BC Sans"/>
+                <w:sz w:val="20"/>
+                <w:szCs w:val="20"/>
+              </w:rPr>
+              <w:t>ide)</w:t>
             </w:r>
           </w:p>
         </w:tc>
@@ -9589,6 +9738,14 @@
                 <w:sz w:val="20"/>
                 <w:szCs w:val="20"/>
               </w:rPr>
+              <w:t>Description</w:t>
+            </w:r>
+            <w:r>
+              <w:rPr>
+                <w:rFonts w:ascii="BC Sans" w:hAnsi="BC Sans"/>
+                <w:sz w:val="20"/>
+                <w:szCs w:val="20"/>
+              </w:rPr>
               <w:t>}</w:t>
             </w:r>
             <w:r>
@@ -9721,16 +9878,16 @@
                 <w:sz w:val="20"/>
                 <w:szCs w:val="20"/>
               </w:rPr>
+              <w:t>Description</w:t>
+            </w:r>
+            <w:r>
+              <w:rPr>
+                <w:rFonts w:ascii="BC Sans" w:hAnsi="BC Sans"/>
+                <w:sz w:val="20"/>
+                <w:szCs w:val="20"/>
+              </w:rPr>
               <w:t>}</w:t>
             </w:r>
-            <w:r>
-              <w:rPr>
-                <w:rFonts w:ascii="BC Sans" w:hAnsi="BC Sans"/>
-                <w:sz w:val="20"/>
-                <w:szCs w:val="20"/>
-              </w:rPr>
-              <w:t> </w:t>
-            </w:r>
           </w:p>
           <w:p>
             <w:pPr>
@@ -9747,6 +9904,49 @@
                 <w:sz w:val="20"/>
                 <w:szCs w:val="20"/>
               </w:rPr>
+              <w:t xml:space="preserve">Fate of remaining drug in vial: </w:t>
+            </w:r>
+            <w:r>
+              <w:rPr>
+                <w:rFonts w:ascii="BC Sans" w:hAnsi="BC Sans"/>
+                <w:sz w:val="20"/>
+                <w:szCs w:val="20"/>
+              </w:rPr>
+              <w:t>{</w:t>
+            </w:r>
+            <w:r>
+              <w:rPr>
+                <w:rFonts w:ascii="BC Sans" w:hAnsi="BC Sans"/>
+                <w:sz w:val="20"/>
+                <w:szCs w:val="20"/>
+              </w:rPr>
+              <w:t>d.outcome.subject[i].drugs[i].remainingUseDescription</w:t>
+            </w:r>
+            <w:r>
+              <w:rPr>
+                <w:rFonts w:ascii="BC Sans" w:hAnsi="BC Sans"/>
+                <w:sz w:val="20"/>
+                <w:szCs w:val="20"/>
+              </w:rPr>
+              <w:t>}</w:t>
+            </w:r>
+          </w:p>
+          <w:p>
+            <w:pPr>
+              <w:spacing w:after="0"/>
+              <w:rPr>
+                <w:rFonts w:ascii="BC Sans" w:hAnsi="BC Sans"/>
+                <w:sz w:val="20"/>
+                <w:szCs w:val="20"/>
+              </w:rPr>
+            </w:pPr>
+            <w:r>
+              <w:rPr>
+                <w:rFonts w:ascii="BC Sans" w:hAnsi="BC Sans"/>
+                <w:sz w:val="20"/>
+                <w:szCs w:val="20"/>
+              </w:rPr>
+              <w:lastRenderedPageBreak/>
               <w:t xml:space="preserve">Notes: </w:t>
             </w:r>
             <w:r>
@@ -10103,6 +10303,14 @@
                 <w:szCs w:val="20"/>
               </w:rPr>
               <w:t>d.outcome.subject[i].outcome</w:t>
+            </w:r>
+            <w:r>
+              <w:rPr>
+                <w:rFonts w:ascii="BC Sans" w:hAnsi="BC Sans"/>
+                <w:sz w:val="20"/>
+                <w:szCs w:val="20"/>
+              </w:rPr>
+              <w:t>Description</w:t>
             </w:r>
             <w:r>
               <w:rPr>
@@ -11951,6 +12159,119 @@
     </w:lvl>
   </w:abstractNum>
   <w:abstractNum w:abstractNumId="1" w15:restartNumberingAfterBreak="0">
+    <w:nsid w:val="310A0F47"/>
+    <w:multiLevelType w:val="hybridMultilevel"/>
+    <w:tmpl w:val="71BA77B4"/>
+    <w:lvl w:ilvl="0" w:tplc="10090001">
+      <w:start w:val="1"/>
+      <w:numFmt w:val="bullet"/>
+      <w:lvlText w:val=""/>
+      <w:lvlJc w:val="left"/>
+      <w:pPr>
+        <w:ind w:left="720" w:hanging="360"/>
+      </w:pPr>
+      <w:rPr>
+        <w:rFonts w:ascii="Symbol" w:hAnsi="Symbol" w:hint="default"/>
+      </w:rPr>
+    </w:lvl>
+    <w:lvl w:ilvl="1" w:tplc="10090003" w:tentative="1">
+      <w:start w:val="1"/>
+      <w:numFmt w:val="bullet"/>
+      <w:lvlText w:val="o"/>
+      <w:lvlJc w:val="left"/>
+      <w:pPr>
+        <w:ind w:left="1440" w:hanging="360"/>
+      </w:pPr>
+      <w:rPr>
+        <w:rFonts w:ascii="Courier New" w:hAnsi="Courier New" w:cs="Courier New" w:hint="default"/>
+      </w:rPr>
+    </w:lvl>
+    <w:lvl w:ilvl="2" w:tplc="10090005" w:tentative="1">
+      <w:start w:val="1"/>
+      <w:numFmt w:val="bullet"/>
+      <w:lvlText w:val=""/>
+      <w:lvlJc w:val="left"/>
+      <w:pPr>
+        <w:ind w:left="2160" w:hanging="360"/>
+      </w:pPr>
+      <w:rPr>
+        <w:rFonts w:ascii="Wingdings" w:hAnsi="Wingdings" w:hint="default"/>
+      </w:rPr>
+    </w:lvl>
+    <w:lvl w:ilvl="3" w:tplc="10090001" w:tentative="1">
+      <w:start w:val="1"/>
+      <w:numFmt w:val="bullet"/>
+      <w:lvlText w:val=""/>
+      <w:lvlJc w:val="left"/>
+      <w:pPr>
+        <w:ind w:left="2880" w:hanging="360"/>
+      </w:pPr>
+      <w:rPr>
+        <w:rFonts w:ascii="Symbol" w:hAnsi="Symbol" w:hint="default"/>
+      </w:rPr>
+    </w:lvl>
+    <w:lvl w:ilvl="4" w:tplc="10090003" w:tentative="1">
+      <w:start w:val="1"/>
+      <w:numFmt w:val="bullet"/>
+      <w:lvlText w:val="o"/>
+      <w:lvlJc w:val="left"/>
+      <w:pPr>
+        <w:ind w:left="3600" w:hanging="360"/>
+      </w:pPr>
+      <w:rPr>
+        <w:rFonts w:ascii="Courier New" w:hAnsi="Courier New" w:cs="Courier New" w:hint="default"/>
+      </w:rPr>
+    </w:lvl>
+    <w:lvl w:ilvl="5" w:tplc="10090005" w:tentative="1">
+      <w:start w:val="1"/>
+      <w:numFmt w:val="bullet"/>
+      <w:lvlText w:val=""/>
+      <w:lvlJc w:val="left"/>
+      <w:pPr>
+        <w:ind w:left="4320" w:hanging="360"/>
+      </w:pPr>
+      <w:rPr>
+        <w:rFonts w:ascii="Wingdings" w:hAnsi="Wingdings" w:hint="default"/>
+      </w:rPr>
+    </w:lvl>
+    <w:lvl w:ilvl="6" w:tplc="10090001" w:tentative="1">
+      <w:start w:val="1"/>
+      <w:numFmt w:val="bullet"/>
+      <w:lvlText w:val=""/>
+      <w:lvlJc w:val="left"/>
+      <w:pPr>
+        <w:ind w:left="5040" w:hanging="360"/>
+      </w:pPr>
+      <w:rPr>
+        <w:rFonts w:ascii="Symbol" w:hAnsi="Symbol" w:hint="default"/>
+      </w:rPr>
+    </w:lvl>
+    <w:lvl w:ilvl="7" w:tplc="10090003" w:tentative="1">
+      <w:start w:val="1"/>
+      <w:numFmt w:val="bullet"/>
+      <w:lvlText w:val="o"/>
+      <w:lvlJc w:val="left"/>
+      <w:pPr>
+        <w:ind w:left="5760" w:hanging="360"/>
+      </w:pPr>
+      <w:rPr>
+        <w:rFonts w:ascii="Courier New" w:hAnsi="Courier New" w:cs="Courier New" w:hint="default"/>
+      </w:rPr>
+    </w:lvl>
+    <w:lvl w:ilvl="8" w:tplc="10090005" w:tentative="1">
+      <w:start w:val="1"/>
+      <w:numFmt w:val="bullet"/>
+      <w:lvlText w:val=""/>
+      <w:lvlJc w:val="left"/>
+      <w:pPr>
+        <w:ind w:left="6480" w:hanging="360"/>
+      </w:pPr>
+      <w:rPr>
+        <w:rFonts w:ascii="Wingdings" w:hAnsi="Wingdings" w:hint="default"/>
+      </w:rPr>
+    </w:lvl>
+  </w:abstractNum>
+  <w:abstractNum w:abstractNumId="2" w15:restartNumberingAfterBreak="0">
     <w:nsid w:val="38A42DCA"/>
     <w:multiLevelType w:val="hybridMultilevel"/>
     <w:tmpl w:val="C7FCA788"/>
@@ -12062,7 +12383,7 @@
       </w:rPr>
     </w:lvl>
   </w:abstractNum>
-  <w:abstractNum w:abstractNumId="2" w15:restartNumberingAfterBreak="0">
+  <w:abstractNum w:abstractNumId="3" w15:restartNumberingAfterBreak="0">
     <w:nsid w:val="55F726AE"/>
     <w:multiLevelType w:val="multilevel"/>
     <w:tmpl w:val="167047DA"/>
@@ -12211,7 +12532,7 @@
       </w:rPr>
     </w:lvl>
   </w:abstractNum>
-  <w:abstractNum w:abstractNumId="3" w15:restartNumberingAfterBreak="0">
+  <w:abstractNum w:abstractNumId="4" w15:restartNumberingAfterBreak="0">
     <w:nsid w:val="5A995C92"/>
     <w:multiLevelType w:val="multilevel"/>
     <w:tmpl w:val="3EF46D3C"/>
@@ -12360,7 +12681,7 @@
       </w:rPr>
     </w:lvl>
   </w:abstractNum>
-  <w:abstractNum w:abstractNumId="4" w15:restartNumberingAfterBreak="0">
+  <w:abstractNum w:abstractNumId="5" w15:restartNumberingAfterBreak="0">
     <w:nsid w:val="7BE97041"/>
     <w:multiLevelType w:val="multilevel"/>
     <w:tmpl w:val="93DE28CA"/>
@@ -12509,7 +12830,7 @@
       </w:rPr>
     </w:lvl>
   </w:abstractNum>
-  <w:abstractNum w:abstractNumId="5" w15:restartNumberingAfterBreak="0">
+  <w:abstractNum w:abstractNumId="6" w15:restartNumberingAfterBreak="0">
     <w:nsid w:val="7E9A34FD"/>
     <w:multiLevelType w:val="hybridMultilevel"/>
     <w:tmpl w:val="2E92F54E"/>
@@ -12623,22 +12944,25 @@
     </w:lvl>
   </w:abstractNum>
   <w:num w:numId="1" w16cid:durableId="78600244">
-    <w:abstractNumId w:val="2"/>
+    <w:abstractNumId w:val="3"/>
   </w:num>
   <w:num w:numId="2" w16cid:durableId="260458945">
-    <w:abstractNumId w:val="4"/>
+    <w:abstractNumId w:val="5"/>
   </w:num>
   <w:num w:numId="3" w16cid:durableId="1882011352">
     <w:abstractNumId w:val="0"/>
   </w:num>
   <w:num w:numId="4" w16cid:durableId="452553309">
-    <w:abstractNumId w:val="3"/>
+    <w:abstractNumId w:val="4"/>
   </w:num>
   <w:num w:numId="5" w16cid:durableId="965084381">
-    <w:abstractNumId w:val="1"/>
+    <w:abstractNumId w:val="2"/>
   </w:num>
   <w:num w:numId="6" w16cid:durableId="866603133">
-    <w:abstractNumId w:val="5"/>
+    <w:abstractNumId w:val="6"/>
+  </w:num>
+  <w:num w:numId="7" w16cid:durableId="2120447295">
+    <w:abstractNumId w:val="1"/>
   </w:num>
 </w:numbering>
 </file>

</xml_diff>

<commit_message>
feat: add linked complaint to export
</commit_message>
<xml_diff>
--- a/backend/templates/complaint/CDOGS-HWCR-COMPLAINT-TEMPLATE-v1.docx
+++ b/backend/templates/complaint/CDOGS-HWCR-COMPLAINT-TEMPLATE-v1.docx
@@ -623,14 +623,108 @@
     </w:tbl>
     <w:p>
       <w:pPr>
-        <w:spacing w:after="0"/>
+        <w:spacing w:after="0" w:line="240" w:lineRule="auto"/>
+        <w:textAlignment w:val="baseline"/>
         <w:rPr>
-          <w:rFonts w:ascii="BC Sans" w:eastAsia="Times New Roman" w:hAnsi="BC Sans" w:cs="Times New Roman"/>
-          <w:color w:val="000000" w:themeColor="text1"/>
+          <w:rFonts w:ascii="BC Sans" w:eastAsia="Times New Roman" w:hAnsi="BC Sans" w:cs="Segoe UI"/>
+          <w:color w:val="000000"/>
+          <w:kern w:val="0"/>
           <w:sz w:val="20"/>
           <w:szCs w:val="20"/>
+          <w:lang w:eastAsia="en-CA"/>
+          <w14:ligatures w14:val="none"/>
         </w:rPr>
       </w:pPr>
+      <w:r>
+        <w:rPr>
+          <w:rFonts w:ascii="BC Sans" w:eastAsia="Times New Roman" w:hAnsi="BC Sans" w:cs="Segoe UI"/>
+          <w:color w:val="000000"/>
+          <w:kern w:val="0"/>
+          <w:sz w:val="20"/>
+          <w:szCs w:val="20"/>
+          <w:lang w:eastAsia="en-CA"/>
+          <w14:ligatures w14:val="none"/>
+        </w:rPr>
+        <w:t>{</w:t>
+      </w:r>
+      <w:proofErr w:type="spellStart"/>
+      <w:proofErr w:type="gramStart"/>
+      <w:r>
+        <w:rPr>
+          <w:rFonts w:ascii="BC Sans" w:eastAsia="Times New Roman" w:hAnsi="BC Sans" w:cs="Segoe UI"/>
+          <w:color w:val="000000"/>
+          <w:kern w:val="0"/>
+          <w:sz w:val="20"/>
+          <w:szCs w:val="20"/>
+          <w:lang w:eastAsia="en-CA"/>
+          <w14:ligatures w14:val="none"/>
+        </w:rPr>
+        <w:t>d.</w:t>
+      </w:r>
+      <w:r>
+        <w:rPr>
+          <w:rFonts w:ascii="BC Sans" w:eastAsia="Times New Roman" w:hAnsi="BC Sans" w:cs="Segoe UI"/>
+          <w:color w:val="000000"/>
+          <w:kern w:val="0"/>
+          <w:sz w:val="20"/>
+          <w:szCs w:val="20"/>
+          <w:lang w:eastAsia="en-CA"/>
+          <w14:ligatures w14:val="none"/>
+        </w:rPr>
+        <w:t>hasLinkedComplaints</w:t>
+      </w:r>
+      <w:proofErr w:type="gramEnd"/>
+      <w:r>
+        <w:rPr>
+          <w:rFonts w:ascii="BC Sans" w:eastAsia="Times New Roman" w:hAnsi="BC Sans" w:cs="Segoe UI"/>
+          <w:color w:val="000000"/>
+          <w:kern w:val="0"/>
+          <w:sz w:val="20"/>
+          <w:szCs w:val="20"/>
+          <w:lang w:eastAsia="en-CA"/>
+          <w14:ligatures w14:val="none"/>
+        </w:rPr>
+        <w:t>:ifEQ</w:t>
+      </w:r>
+      <w:proofErr w:type="spellEnd"/>
+      <w:r>
+        <w:rPr>
+          <w:rFonts w:ascii="BC Sans" w:eastAsia="Times New Roman" w:hAnsi="BC Sans" w:cs="Segoe UI"/>
+          <w:color w:val="000000"/>
+          <w:kern w:val="0"/>
+          <w:sz w:val="20"/>
+          <w:szCs w:val="20"/>
+          <w:lang w:eastAsia="en-CA"/>
+          <w14:ligatures w14:val="none"/>
+        </w:rPr>
+        <w:t>(true):</w:t>
+      </w:r>
+      <w:proofErr w:type="spellStart"/>
+      <w:r>
+        <w:rPr>
+          <w:rFonts w:ascii="BC Sans" w:eastAsia="Times New Roman" w:hAnsi="BC Sans" w:cs="Segoe UI"/>
+          <w:color w:val="000000"/>
+          <w:kern w:val="0"/>
+          <w:sz w:val="20"/>
+          <w:szCs w:val="20"/>
+          <w:lang w:eastAsia="en-CA"/>
+          <w14:ligatures w14:val="none"/>
+        </w:rPr>
+        <w:t>showBegin</w:t>
+      </w:r>
+      <w:proofErr w:type="spellEnd"/>
+      <w:r>
+        <w:rPr>
+          <w:rFonts w:ascii="BC Sans" w:eastAsia="Times New Roman" w:hAnsi="BC Sans" w:cs="Segoe UI"/>
+          <w:color w:val="000000"/>
+          <w:kern w:val="0"/>
+          <w:sz w:val="20"/>
+          <w:szCs w:val="20"/>
+          <w:lang w:eastAsia="en-CA"/>
+          <w14:ligatures w14:val="none"/>
+        </w:rPr>
+        <w:t>}</w:t>
+      </w:r>
     </w:p>
     <w:tbl>
       <w:tblPr>
@@ -665,6 +759,967 @@
                 <w14:ligatures w14:val="none"/>
               </w:rPr>
             </w:pPr>
+            <w:commentRangeStart w:id="0"/>
+            <w:r>
+              <w:rPr>
+                <w:rFonts w:ascii="BC Sans" w:eastAsia="Times New Roman" w:hAnsi="BC Sans" w:cs="Times New Roman"/>
+                <w:caps w:val="0"/>
+                <w:color w:val="000000"/>
+                <w:kern w:val="0"/>
+                <w:sz w:val="20"/>
+                <w:szCs w:val="20"/>
+                <w14:ligatures w14:val="none"/>
+              </w:rPr>
+              <w:t>Linked complaint(s)</w:t>
+            </w:r>
+            <w:commentRangeEnd w:id="0"/>
+            <w:r>
+              <w:rPr>
+                <w:rStyle w:val="CommentReference"/>
+                <w:b w:val="0"/>
+                <w:bCs w:val="0"/>
+                <w:caps w:val="0"/>
+              </w:rPr>
+              <w:commentReference w:id="0"/>
+            </w:r>
+          </w:p>
+        </w:tc>
+        <w:tc>
+          <w:tcPr>
+            <w:tcW w:w="8364" w:type="dxa"/>
+            <w:noWrap/>
+            <w:vAlign w:val="center"/>
+          </w:tcPr>
+          <w:p>
+            <w:pPr>
+              <w:cnfStyle w:val="100000000000" w:firstRow="1" w:lastRow="0" w:firstColumn="0" w:lastColumn="0" w:oddVBand="0" w:evenVBand="0" w:oddHBand="0" w:evenHBand="0" w:firstRowFirstColumn="0" w:firstRowLastColumn="0" w:lastRowFirstColumn="0" w:lastRowLastColumn="0"/>
+              <w:rPr>
+                <w:rFonts w:ascii="BC Sans" w:eastAsia="Times New Roman" w:hAnsi="BC Sans" w:cs="Times New Roman"/>
+                <w:color w:val="000000"/>
+                <w:kern w:val="0"/>
+                <w:sz w:val="20"/>
+                <w:szCs w:val="20"/>
+                <w14:ligatures w14:val="none"/>
+              </w:rPr>
+            </w:pPr>
+          </w:p>
+        </w:tc>
+      </w:tr>
+      <w:tr>
+        <w:trPr>
+          <w:cnfStyle w:val="000000100000" w:firstRow="0" w:lastRow="0" w:firstColumn="0" w:lastColumn="0" w:oddVBand="0" w:evenVBand="0" w:oddHBand="1" w:evenHBand="0" w:firstRowFirstColumn="0" w:firstRowLastColumn="0" w:lastRowFirstColumn="0" w:lastRowLastColumn="0"/>
+          <w:trHeight w:hRule="exact" w:val="20"/>
+        </w:trPr>
+        <w:tc>
+          <w:tcPr>
+            <w:cnfStyle w:val="001000000000" w:firstRow="0" w:lastRow="0" w:firstColumn="1" w:lastColumn="0" w:oddVBand="0" w:evenVBand="0" w:oddHBand="0" w:evenHBand="0" w:firstRowFirstColumn="0" w:firstRowLastColumn="0" w:lastRowFirstColumn="0" w:lastRowLastColumn="0"/>
+            <w:tcW w:w="10915" w:type="dxa"/>
+            <w:gridSpan w:val="2"/>
+            <w:tcBorders>
+              <w:right w:val="none" w:sz="0" w:space="0" w:color="auto"/>
+            </w:tcBorders>
+            <w:noWrap/>
+            <w:vAlign w:val="center"/>
+          </w:tcPr>
+          <w:p>
+            <w:pPr>
+              <w:spacing w:line="259" w:lineRule="auto"/>
+              <w:rPr>
+                <w:rFonts w:ascii="BC Sans" w:eastAsia="Times New Roman" w:hAnsi="BC Sans" w:cs="Times New Roman"/>
+                <w:color w:val="000000" w:themeColor="text1"/>
+                <w:sz w:val="18"/>
+                <w:szCs w:val="18"/>
+              </w:rPr>
+            </w:pPr>
+          </w:p>
+        </w:tc>
+      </w:tr>
+      <w:tr>
+        <w:trPr>
+          <w:trHeight w:hRule="exact" w:val="20"/>
+        </w:trPr>
+        <w:tc>
+          <w:tcPr>
+            <w:cnfStyle w:val="001000000000" w:firstRow="0" w:lastRow="0" w:firstColumn="1" w:lastColumn="0" w:oddVBand="0" w:evenVBand="0" w:oddHBand="0" w:evenHBand="0" w:firstRowFirstColumn="0" w:firstRowLastColumn="0" w:lastRowFirstColumn="0" w:lastRowLastColumn="0"/>
+            <w:tcW w:w="10915" w:type="dxa"/>
+            <w:gridSpan w:val="2"/>
+            <w:tcBorders>
+              <w:right w:val="none" w:sz="0" w:space="0" w:color="auto"/>
+            </w:tcBorders>
+            <w:noWrap/>
+            <w:vAlign w:val="center"/>
+          </w:tcPr>
+          <w:p>
+            <w:pPr>
+              <w:rPr>
+                <w:rFonts w:ascii="BC Sans" w:eastAsia="Times New Roman" w:hAnsi="BC Sans" w:cs="Times New Roman"/>
+                <w:color w:val="000000" w:themeColor="text1"/>
+                <w:sz w:val="20"/>
+                <w:szCs w:val="20"/>
+                <w:lang w:val="en-CA"/>
+              </w:rPr>
+            </w:pPr>
+          </w:p>
+        </w:tc>
+      </w:tr>
+      <w:tr>
+        <w:trPr>
+          <w:cnfStyle w:val="000000100000" w:firstRow="0" w:lastRow="0" w:firstColumn="0" w:lastColumn="0" w:oddVBand="0" w:evenVBand="0" w:oddHBand="1" w:evenHBand="0" w:firstRowFirstColumn="0" w:firstRowLastColumn="0" w:lastRowFirstColumn="0" w:lastRowLastColumn="0"/>
+          <w:trHeight w:val="360"/>
+        </w:trPr>
+        <w:tc>
+          <w:tcPr>
+            <w:cnfStyle w:val="001000000000" w:firstRow="0" w:lastRow="0" w:firstColumn="1" w:lastColumn="0" w:oddVBand="0" w:evenVBand="0" w:oddHBand="0" w:evenHBand="0" w:firstRowFirstColumn="0" w:firstRowLastColumn="0" w:lastRowFirstColumn="0" w:lastRowLastColumn="0"/>
+            <w:tcW w:w="10915" w:type="dxa"/>
+            <w:gridSpan w:val="2"/>
+            <w:tcBorders>
+              <w:right w:val="none" w:sz="0" w:space="0" w:color="auto"/>
+            </w:tcBorders>
+            <w:noWrap/>
+            <w:vAlign w:val="center"/>
+          </w:tcPr>
+          <w:p>
+            <w:pPr>
+              <w:spacing w:line="259" w:lineRule="auto"/>
+              <w:rPr>
+                <w:rFonts w:ascii="BC Sans" w:eastAsia="Times New Roman" w:hAnsi="BC Sans" w:cs="Times New Roman"/>
+                <w:b w:val="0"/>
+                <w:bCs w:val="0"/>
+                <w:color w:val="000000" w:themeColor="text1"/>
+                <w:sz w:val="18"/>
+                <w:szCs w:val="18"/>
+              </w:rPr>
+            </w:pPr>
+            <w:r>
+              <w:rPr>
+                <w:rFonts w:ascii="BC Sans" w:eastAsia="Times New Roman" w:hAnsi="BC Sans" w:cs="Times New Roman"/>
+                <w:b w:val="0"/>
+                <w:bCs w:val="0"/>
+                <w:caps w:val="0"/>
+                <w:color w:val="000000" w:themeColor="text1"/>
+                <w:sz w:val="20"/>
+                <w:szCs w:val="20"/>
+              </w:rPr>
+              <w:t>{</w:t>
+            </w:r>
+            <w:proofErr w:type="spellStart"/>
+            <w:proofErr w:type="gramStart"/>
+            <w:r>
+              <w:rPr>
+                <w:rFonts w:ascii="BC Sans" w:eastAsia="Times New Roman" w:hAnsi="BC Sans" w:cs="Times New Roman"/>
+                <w:b w:val="0"/>
+                <w:bCs w:val="0"/>
+                <w:caps w:val="0"/>
+                <w:color w:val="000000" w:themeColor="text1"/>
+                <w:sz w:val="20"/>
+                <w:szCs w:val="20"/>
+              </w:rPr>
+              <w:t>d.linked</w:t>
+            </w:r>
+            <w:r>
+              <w:rPr>
+                <w:rFonts w:ascii="BC Sans" w:eastAsia="Times New Roman" w:hAnsi="BC Sans" w:cs="Times New Roman"/>
+                <w:b w:val="0"/>
+                <w:bCs w:val="0"/>
+                <w:caps w:val="0"/>
+                <w:color w:val="000000" w:themeColor="text1"/>
+                <w:sz w:val="20"/>
+                <w:szCs w:val="20"/>
+              </w:rPr>
+              <w:t>C</w:t>
+            </w:r>
+            <w:r>
+              <w:rPr>
+                <w:rFonts w:ascii="BC Sans" w:eastAsia="Times New Roman" w:hAnsi="BC Sans" w:cs="Times New Roman"/>
+                <w:b w:val="0"/>
+                <w:bCs w:val="0"/>
+                <w:caps w:val="0"/>
+                <w:color w:val="000000" w:themeColor="text1"/>
+                <w:sz w:val="20"/>
+                <w:szCs w:val="20"/>
+              </w:rPr>
+              <w:t>omplaints</w:t>
+            </w:r>
+            <w:proofErr w:type="spellEnd"/>
+            <w:proofErr w:type="gramEnd"/>
+            <w:r>
+              <w:rPr>
+                <w:rFonts w:ascii="BC Sans" w:eastAsia="Times New Roman" w:hAnsi="BC Sans" w:cs="Times New Roman"/>
+                <w:b w:val="0"/>
+                <w:bCs w:val="0"/>
+                <w:caps w:val="0"/>
+                <w:color w:val="000000" w:themeColor="text1"/>
+                <w:sz w:val="20"/>
+                <w:szCs w:val="20"/>
+              </w:rPr>
+              <w:t>[</w:t>
+            </w:r>
+            <w:proofErr w:type="spellStart"/>
+            <w:r>
+              <w:rPr>
+                <w:rFonts w:ascii="BC Sans" w:eastAsia="Times New Roman" w:hAnsi="BC Sans" w:cs="Times New Roman"/>
+                <w:b w:val="0"/>
+                <w:bCs w:val="0"/>
+                <w:caps w:val="0"/>
+                <w:color w:val="000000" w:themeColor="text1"/>
+                <w:sz w:val="20"/>
+                <w:szCs w:val="20"/>
+              </w:rPr>
+              <w:t>i</w:t>
+            </w:r>
+            <w:proofErr w:type="spellEnd"/>
+            <w:r>
+              <w:rPr>
+                <w:rFonts w:ascii="BC Sans" w:eastAsia="Times New Roman" w:hAnsi="BC Sans" w:cs="Times New Roman"/>
+                <w:b w:val="0"/>
+                <w:bCs w:val="0"/>
+                <w:caps w:val="0"/>
+                <w:color w:val="000000" w:themeColor="text1"/>
+                <w:sz w:val="20"/>
+                <w:szCs w:val="20"/>
+              </w:rPr>
+              <w:t>].id}</w:t>
+            </w:r>
+            <w:r>
+              <w:rPr>
+                <w:rFonts w:ascii="BC Sans" w:eastAsia="Times New Roman" w:hAnsi="BC Sans" w:cs="Times New Roman"/>
+                <w:b w:val="0"/>
+                <w:bCs w:val="0"/>
+                <w:caps w:val="0"/>
+                <w:color w:val="000000" w:themeColor="text1"/>
+                <w:sz w:val="20"/>
+                <w:szCs w:val="20"/>
+              </w:rPr>
+              <w:t xml:space="preserve">, </w:t>
+            </w:r>
+            <w:r>
+              <w:rPr>
+                <w:rFonts w:ascii="BC Sans" w:eastAsia="Times New Roman" w:hAnsi="BC Sans" w:cs="Times New Roman"/>
+                <w:b w:val="0"/>
+                <w:bCs w:val="0"/>
+                <w:caps w:val="0"/>
+                <w:color w:val="000000" w:themeColor="text1"/>
+                <w:sz w:val="20"/>
+                <w:szCs w:val="20"/>
+              </w:rPr>
+              <w:t>{</w:t>
+            </w:r>
+            <w:proofErr w:type="spellStart"/>
+            <w:r>
+              <w:rPr>
+                <w:rFonts w:ascii="BC Sans" w:eastAsia="Times New Roman" w:hAnsi="BC Sans" w:cs="Times New Roman"/>
+                <w:b w:val="0"/>
+                <w:bCs w:val="0"/>
+                <w:caps w:val="0"/>
+                <w:color w:val="000000" w:themeColor="text1"/>
+                <w:sz w:val="20"/>
+                <w:szCs w:val="20"/>
+              </w:rPr>
+              <w:t>d.linked</w:t>
+            </w:r>
+            <w:r>
+              <w:rPr>
+                <w:rFonts w:ascii="BC Sans" w:eastAsia="Times New Roman" w:hAnsi="BC Sans" w:cs="Times New Roman"/>
+                <w:b w:val="0"/>
+                <w:bCs w:val="0"/>
+                <w:caps w:val="0"/>
+                <w:color w:val="000000" w:themeColor="text1"/>
+                <w:sz w:val="20"/>
+                <w:szCs w:val="20"/>
+              </w:rPr>
+              <w:t>C</w:t>
+            </w:r>
+            <w:r>
+              <w:rPr>
+                <w:rFonts w:ascii="BC Sans" w:eastAsia="Times New Roman" w:hAnsi="BC Sans" w:cs="Times New Roman"/>
+                <w:b w:val="0"/>
+                <w:bCs w:val="0"/>
+                <w:caps w:val="0"/>
+                <w:color w:val="000000" w:themeColor="text1"/>
+                <w:sz w:val="20"/>
+                <w:szCs w:val="20"/>
+              </w:rPr>
+              <w:t>omplaints</w:t>
+            </w:r>
+            <w:proofErr w:type="spellEnd"/>
+            <w:r>
+              <w:rPr>
+                <w:rFonts w:ascii="BC Sans" w:eastAsia="Times New Roman" w:hAnsi="BC Sans" w:cs="Times New Roman"/>
+                <w:b w:val="0"/>
+                <w:bCs w:val="0"/>
+                <w:caps w:val="0"/>
+                <w:color w:val="000000" w:themeColor="text1"/>
+                <w:sz w:val="20"/>
+                <w:szCs w:val="20"/>
+              </w:rPr>
+              <w:t>[</w:t>
+            </w:r>
+            <w:proofErr w:type="spellStart"/>
+            <w:r>
+              <w:rPr>
+                <w:rFonts w:ascii="BC Sans" w:eastAsia="Times New Roman" w:hAnsi="BC Sans" w:cs="Times New Roman"/>
+                <w:b w:val="0"/>
+                <w:bCs w:val="0"/>
+                <w:caps w:val="0"/>
+                <w:color w:val="000000" w:themeColor="text1"/>
+                <w:sz w:val="20"/>
+                <w:szCs w:val="20"/>
+              </w:rPr>
+              <w:t>i</w:t>
+            </w:r>
+            <w:proofErr w:type="spellEnd"/>
+            <w:r>
+              <w:rPr>
+                <w:rFonts w:ascii="BC Sans" w:eastAsia="Times New Roman" w:hAnsi="BC Sans" w:cs="Times New Roman"/>
+                <w:b w:val="0"/>
+                <w:bCs w:val="0"/>
+                <w:caps w:val="0"/>
+                <w:color w:val="000000" w:themeColor="text1"/>
+                <w:sz w:val="20"/>
+                <w:szCs w:val="20"/>
+              </w:rPr>
+              <w:t>].</w:t>
+            </w:r>
+            <w:r>
+              <w:rPr>
+                <w:rFonts w:ascii="BC Sans" w:eastAsia="Times New Roman" w:hAnsi="BC Sans" w:cs="Times New Roman"/>
+                <w:b w:val="0"/>
+                <w:bCs w:val="0"/>
+                <w:caps w:val="0"/>
+                <w:color w:val="000000" w:themeColor="text1"/>
+                <w:sz w:val="20"/>
+                <w:szCs w:val="20"/>
+              </w:rPr>
+              <w:t>species</w:t>
+            </w:r>
+            <w:r>
+              <w:rPr>
+                <w:rFonts w:ascii="BC Sans" w:eastAsia="Times New Roman" w:hAnsi="BC Sans" w:cs="Times New Roman"/>
+                <w:b w:val="0"/>
+                <w:bCs w:val="0"/>
+                <w:caps w:val="0"/>
+                <w:color w:val="000000" w:themeColor="text1"/>
+                <w:sz w:val="20"/>
+                <w:szCs w:val="20"/>
+              </w:rPr>
+              <w:t>}</w:t>
+            </w:r>
+            <w:r>
+              <w:rPr>
+                <w:rFonts w:ascii="BC Sans" w:eastAsia="Times New Roman" w:hAnsi="BC Sans" w:cs="Times New Roman"/>
+                <w:b w:val="0"/>
+                <w:bCs w:val="0"/>
+                <w:caps w:val="0"/>
+                <w:color w:val="000000" w:themeColor="text1"/>
+                <w:sz w:val="20"/>
+                <w:szCs w:val="20"/>
+              </w:rPr>
+              <w:t>,</w:t>
+            </w:r>
+            <w:r>
+              <w:rPr>
+                <w:rFonts w:ascii="BC Sans" w:eastAsia="Times New Roman" w:hAnsi="BC Sans" w:cs="Times New Roman"/>
+                <w:b w:val="0"/>
+                <w:bCs w:val="0"/>
+                <w:caps w:val="0"/>
+                <w:color w:val="000000" w:themeColor="text1"/>
+                <w:sz w:val="20"/>
+                <w:szCs w:val="20"/>
+              </w:rPr>
+              <w:t xml:space="preserve"> </w:t>
+            </w:r>
+            <w:r>
+              <w:rPr>
+                <w:rFonts w:ascii="BC Sans" w:eastAsia="Times New Roman" w:hAnsi="BC Sans" w:cs="Times New Roman"/>
+                <w:b w:val="0"/>
+                <w:bCs w:val="0"/>
+                <w:caps w:val="0"/>
+                <w:color w:val="000000" w:themeColor="text1"/>
+                <w:sz w:val="20"/>
+                <w:szCs w:val="20"/>
+              </w:rPr>
+              <w:t>{</w:t>
+            </w:r>
+            <w:proofErr w:type="spellStart"/>
+            <w:r>
+              <w:rPr>
+                <w:rFonts w:ascii="BC Sans" w:eastAsia="Times New Roman" w:hAnsi="BC Sans" w:cs="Times New Roman"/>
+                <w:b w:val="0"/>
+                <w:bCs w:val="0"/>
+                <w:caps w:val="0"/>
+                <w:color w:val="000000" w:themeColor="text1"/>
+                <w:sz w:val="20"/>
+                <w:szCs w:val="20"/>
+              </w:rPr>
+              <w:t>d.linked</w:t>
+            </w:r>
+            <w:r>
+              <w:rPr>
+                <w:rFonts w:ascii="BC Sans" w:eastAsia="Times New Roman" w:hAnsi="BC Sans" w:cs="Times New Roman"/>
+                <w:b w:val="0"/>
+                <w:bCs w:val="0"/>
+                <w:caps w:val="0"/>
+                <w:color w:val="000000" w:themeColor="text1"/>
+                <w:sz w:val="20"/>
+                <w:szCs w:val="20"/>
+              </w:rPr>
+              <w:t>C</w:t>
+            </w:r>
+            <w:r>
+              <w:rPr>
+                <w:rFonts w:ascii="BC Sans" w:eastAsia="Times New Roman" w:hAnsi="BC Sans" w:cs="Times New Roman"/>
+                <w:b w:val="0"/>
+                <w:bCs w:val="0"/>
+                <w:caps w:val="0"/>
+                <w:color w:val="000000" w:themeColor="text1"/>
+                <w:sz w:val="20"/>
+                <w:szCs w:val="20"/>
+              </w:rPr>
+              <w:t>omplaints</w:t>
+            </w:r>
+            <w:proofErr w:type="spellEnd"/>
+            <w:r>
+              <w:rPr>
+                <w:rFonts w:ascii="BC Sans" w:eastAsia="Times New Roman" w:hAnsi="BC Sans" w:cs="Times New Roman"/>
+                <w:b w:val="0"/>
+                <w:bCs w:val="0"/>
+                <w:caps w:val="0"/>
+                <w:color w:val="000000" w:themeColor="text1"/>
+                <w:sz w:val="20"/>
+                <w:szCs w:val="20"/>
+              </w:rPr>
+              <w:t>[</w:t>
+            </w:r>
+            <w:proofErr w:type="spellStart"/>
+            <w:r>
+              <w:rPr>
+                <w:rFonts w:ascii="BC Sans" w:eastAsia="Times New Roman" w:hAnsi="BC Sans" w:cs="Times New Roman"/>
+                <w:b w:val="0"/>
+                <w:bCs w:val="0"/>
+                <w:caps w:val="0"/>
+                <w:color w:val="000000" w:themeColor="text1"/>
+                <w:sz w:val="20"/>
+                <w:szCs w:val="20"/>
+              </w:rPr>
+              <w:t>i</w:t>
+            </w:r>
+            <w:proofErr w:type="spellEnd"/>
+            <w:r>
+              <w:rPr>
+                <w:rFonts w:ascii="BC Sans" w:eastAsia="Times New Roman" w:hAnsi="BC Sans" w:cs="Times New Roman"/>
+                <w:b w:val="0"/>
+                <w:bCs w:val="0"/>
+                <w:caps w:val="0"/>
+                <w:color w:val="000000" w:themeColor="text1"/>
+                <w:sz w:val="20"/>
+                <w:szCs w:val="20"/>
+              </w:rPr>
+              <w:t>].</w:t>
+            </w:r>
+            <w:proofErr w:type="spellStart"/>
+            <w:r>
+              <w:rPr>
+                <w:rFonts w:ascii="BC Sans" w:eastAsia="Times New Roman" w:hAnsi="BC Sans" w:cs="Times New Roman"/>
+                <w:b w:val="0"/>
+                <w:bCs w:val="0"/>
+                <w:caps w:val="0"/>
+                <w:color w:val="000000" w:themeColor="text1"/>
+                <w:sz w:val="20"/>
+                <w:szCs w:val="20"/>
+              </w:rPr>
+              <w:t>natureOfComplaint</w:t>
+            </w:r>
+            <w:proofErr w:type="spellEnd"/>
+            <w:r>
+              <w:rPr>
+                <w:rFonts w:ascii="BC Sans" w:eastAsia="Times New Roman" w:hAnsi="BC Sans" w:cs="Times New Roman"/>
+                <w:b w:val="0"/>
+                <w:bCs w:val="0"/>
+                <w:caps w:val="0"/>
+                <w:color w:val="000000" w:themeColor="text1"/>
+                <w:sz w:val="20"/>
+                <w:szCs w:val="20"/>
+              </w:rPr>
+              <w:t>}</w:t>
+            </w:r>
+          </w:p>
+        </w:tc>
+      </w:tr>
+      <w:tr>
+        <w:trPr>
+          <w:trHeight w:val="360"/>
+        </w:trPr>
+        <w:tc>
+          <w:tcPr>
+            <w:cnfStyle w:val="001000000000" w:firstRow="0" w:lastRow="0" w:firstColumn="1" w:lastColumn="0" w:oddVBand="0" w:evenVBand="0" w:oddHBand="0" w:evenHBand="0" w:firstRowFirstColumn="0" w:firstRowLastColumn="0" w:lastRowFirstColumn="0" w:lastRowLastColumn="0"/>
+            <w:tcW w:w="10915" w:type="dxa"/>
+            <w:gridSpan w:val="2"/>
+            <w:tcBorders>
+              <w:right w:val="none" w:sz="0" w:space="0" w:color="auto"/>
+            </w:tcBorders>
+            <w:noWrap/>
+            <w:vAlign w:val="center"/>
+            <w:hideMark/>
+          </w:tcPr>
+          <w:p>
+            <w:pPr>
+              <w:rPr>
+                <w:rFonts w:ascii="BC Sans" w:eastAsia="Times New Roman" w:hAnsi="BC Sans" w:cs="Times New Roman"/>
+                <w:color w:val="000000" w:themeColor="text1"/>
+                <w:sz w:val="20"/>
+                <w:szCs w:val="20"/>
+              </w:rPr>
+            </w:pPr>
+            <w:r>
+              <w:rPr>
+                <w:rFonts w:ascii="BC Sans" w:eastAsia="Times New Roman" w:hAnsi="BC Sans" w:cs="Times New Roman"/>
+                <w:b w:val="0"/>
+                <w:bCs w:val="0"/>
+                <w:caps w:val="0"/>
+                <w:color w:val="000000" w:themeColor="text1"/>
+                <w:sz w:val="20"/>
+                <w:szCs w:val="20"/>
+              </w:rPr>
+              <w:t>{</w:t>
+            </w:r>
+            <w:proofErr w:type="spellStart"/>
+            <w:proofErr w:type="gramStart"/>
+            <w:r>
+              <w:rPr>
+                <w:rFonts w:ascii="BC Sans" w:eastAsia="Times New Roman" w:hAnsi="BC Sans" w:cs="Times New Roman"/>
+                <w:b w:val="0"/>
+                <w:bCs w:val="0"/>
+                <w:caps w:val="0"/>
+                <w:color w:val="000000" w:themeColor="text1"/>
+                <w:sz w:val="20"/>
+                <w:szCs w:val="20"/>
+              </w:rPr>
+              <w:t>d.linked</w:t>
+            </w:r>
+            <w:r>
+              <w:rPr>
+                <w:rFonts w:ascii="BC Sans" w:eastAsia="Times New Roman" w:hAnsi="BC Sans" w:cs="Times New Roman"/>
+                <w:b w:val="0"/>
+                <w:bCs w:val="0"/>
+                <w:caps w:val="0"/>
+                <w:color w:val="000000" w:themeColor="text1"/>
+                <w:sz w:val="20"/>
+                <w:szCs w:val="20"/>
+              </w:rPr>
+              <w:t>C</w:t>
+            </w:r>
+            <w:r>
+              <w:rPr>
+                <w:rFonts w:ascii="BC Sans" w:eastAsia="Times New Roman" w:hAnsi="BC Sans" w:cs="Times New Roman"/>
+                <w:b w:val="0"/>
+                <w:bCs w:val="0"/>
+                <w:caps w:val="0"/>
+                <w:color w:val="000000" w:themeColor="text1"/>
+                <w:sz w:val="20"/>
+                <w:szCs w:val="20"/>
+              </w:rPr>
+              <w:t>omplaints</w:t>
+            </w:r>
+            <w:proofErr w:type="spellEnd"/>
+            <w:proofErr w:type="gramEnd"/>
+            <w:r>
+              <w:rPr>
+                <w:rFonts w:ascii="BC Sans" w:eastAsia="Times New Roman" w:hAnsi="BC Sans" w:cs="Times New Roman"/>
+                <w:b w:val="0"/>
+                <w:bCs w:val="0"/>
+                <w:caps w:val="0"/>
+                <w:color w:val="000000" w:themeColor="text1"/>
+                <w:sz w:val="20"/>
+                <w:szCs w:val="20"/>
+              </w:rPr>
+              <w:t>[i</w:t>
+            </w:r>
+            <w:r>
+              <w:rPr>
+                <w:rFonts w:ascii="BC Sans" w:eastAsia="Times New Roman" w:hAnsi="BC Sans" w:cs="Times New Roman"/>
+                <w:b w:val="0"/>
+                <w:bCs w:val="0"/>
+                <w:caps w:val="0"/>
+                <w:color w:val="000000" w:themeColor="text1"/>
+                <w:sz w:val="20"/>
+                <w:szCs w:val="20"/>
+              </w:rPr>
+              <w:t>+1</w:t>
+            </w:r>
+            <w:r>
+              <w:rPr>
+                <w:rFonts w:ascii="BC Sans" w:eastAsia="Times New Roman" w:hAnsi="BC Sans" w:cs="Times New Roman"/>
+                <w:b w:val="0"/>
+                <w:bCs w:val="0"/>
+                <w:caps w:val="0"/>
+                <w:color w:val="000000" w:themeColor="text1"/>
+                <w:sz w:val="20"/>
+                <w:szCs w:val="20"/>
+              </w:rPr>
+              <w:t>].id}</w:t>
+            </w:r>
+            <w:r>
+              <w:rPr>
+                <w:rFonts w:ascii="BC Sans" w:eastAsia="Times New Roman" w:hAnsi="BC Sans" w:cs="Times New Roman"/>
+                <w:b w:val="0"/>
+                <w:bCs w:val="0"/>
+                <w:caps w:val="0"/>
+                <w:color w:val="000000" w:themeColor="text1"/>
+                <w:sz w:val="20"/>
+                <w:szCs w:val="20"/>
+              </w:rPr>
+              <w:t xml:space="preserve">, </w:t>
+            </w:r>
+            <w:r>
+              <w:rPr>
+                <w:rFonts w:ascii="BC Sans" w:eastAsia="Times New Roman" w:hAnsi="BC Sans" w:cs="Times New Roman"/>
+                <w:b w:val="0"/>
+                <w:bCs w:val="0"/>
+                <w:caps w:val="0"/>
+                <w:color w:val="000000" w:themeColor="text1"/>
+                <w:sz w:val="20"/>
+                <w:szCs w:val="20"/>
+              </w:rPr>
+              <w:t>{</w:t>
+            </w:r>
+            <w:proofErr w:type="spellStart"/>
+            <w:r>
+              <w:rPr>
+                <w:rFonts w:ascii="BC Sans" w:eastAsia="Times New Roman" w:hAnsi="BC Sans" w:cs="Times New Roman"/>
+                <w:b w:val="0"/>
+                <w:bCs w:val="0"/>
+                <w:caps w:val="0"/>
+                <w:color w:val="000000" w:themeColor="text1"/>
+                <w:sz w:val="20"/>
+                <w:szCs w:val="20"/>
+              </w:rPr>
+              <w:t>d.linked</w:t>
+            </w:r>
+            <w:r>
+              <w:rPr>
+                <w:rFonts w:ascii="BC Sans" w:eastAsia="Times New Roman" w:hAnsi="BC Sans" w:cs="Times New Roman"/>
+                <w:b w:val="0"/>
+                <w:bCs w:val="0"/>
+                <w:caps w:val="0"/>
+                <w:color w:val="000000" w:themeColor="text1"/>
+                <w:sz w:val="20"/>
+                <w:szCs w:val="20"/>
+              </w:rPr>
+              <w:t>C</w:t>
+            </w:r>
+            <w:r>
+              <w:rPr>
+                <w:rFonts w:ascii="BC Sans" w:eastAsia="Times New Roman" w:hAnsi="BC Sans" w:cs="Times New Roman"/>
+                <w:b w:val="0"/>
+                <w:bCs w:val="0"/>
+                <w:caps w:val="0"/>
+                <w:color w:val="000000" w:themeColor="text1"/>
+                <w:sz w:val="20"/>
+                <w:szCs w:val="20"/>
+              </w:rPr>
+              <w:t>omplaints</w:t>
+            </w:r>
+            <w:proofErr w:type="spellEnd"/>
+            <w:r>
+              <w:rPr>
+                <w:rFonts w:ascii="BC Sans" w:eastAsia="Times New Roman" w:hAnsi="BC Sans" w:cs="Times New Roman"/>
+                <w:b w:val="0"/>
+                <w:bCs w:val="0"/>
+                <w:caps w:val="0"/>
+                <w:color w:val="000000" w:themeColor="text1"/>
+                <w:sz w:val="20"/>
+                <w:szCs w:val="20"/>
+              </w:rPr>
+              <w:t>[i</w:t>
+            </w:r>
+            <w:r>
+              <w:rPr>
+                <w:rFonts w:ascii="BC Sans" w:eastAsia="Times New Roman" w:hAnsi="BC Sans" w:cs="Times New Roman"/>
+                <w:b w:val="0"/>
+                <w:bCs w:val="0"/>
+                <w:caps w:val="0"/>
+                <w:color w:val="000000" w:themeColor="text1"/>
+                <w:sz w:val="20"/>
+                <w:szCs w:val="20"/>
+              </w:rPr>
+              <w:t>+1</w:t>
+            </w:r>
+            <w:r>
+              <w:rPr>
+                <w:rFonts w:ascii="BC Sans" w:eastAsia="Times New Roman" w:hAnsi="BC Sans" w:cs="Times New Roman"/>
+                <w:b w:val="0"/>
+                <w:bCs w:val="0"/>
+                <w:caps w:val="0"/>
+                <w:color w:val="000000" w:themeColor="text1"/>
+                <w:sz w:val="20"/>
+                <w:szCs w:val="20"/>
+              </w:rPr>
+              <w:t>].</w:t>
+            </w:r>
+            <w:r>
+              <w:rPr>
+                <w:rFonts w:ascii="BC Sans" w:eastAsia="Times New Roman" w:hAnsi="BC Sans" w:cs="Times New Roman"/>
+                <w:b w:val="0"/>
+                <w:bCs w:val="0"/>
+                <w:caps w:val="0"/>
+                <w:color w:val="000000" w:themeColor="text1"/>
+                <w:sz w:val="20"/>
+                <w:szCs w:val="20"/>
+              </w:rPr>
+              <w:t>species</w:t>
+            </w:r>
+            <w:r>
+              <w:rPr>
+                <w:rFonts w:ascii="BC Sans" w:eastAsia="Times New Roman" w:hAnsi="BC Sans" w:cs="Times New Roman"/>
+                <w:b w:val="0"/>
+                <w:bCs w:val="0"/>
+                <w:caps w:val="0"/>
+                <w:color w:val="000000" w:themeColor="text1"/>
+                <w:sz w:val="20"/>
+                <w:szCs w:val="20"/>
+              </w:rPr>
+              <w:t>}</w:t>
+            </w:r>
+            <w:r>
+              <w:rPr>
+                <w:rFonts w:ascii="BC Sans" w:eastAsia="Times New Roman" w:hAnsi="BC Sans" w:cs="Times New Roman"/>
+                <w:b w:val="0"/>
+                <w:bCs w:val="0"/>
+                <w:caps w:val="0"/>
+                <w:color w:val="000000" w:themeColor="text1"/>
+                <w:sz w:val="20"/>
+                <w:szCs w:val="20"/>
+              </w:rPr>
+              <w:t xml:space="preserve">, </w:t>
+            </w:r>
+            <w:r>
+              <w:rPr>
+                <w:rFonts w:ascii="BC Sans" w:eastAsia="Times New Roman" w:hAnsi="BC Sans" w:cs="Times New Roman"/>
+                <w:b w:val="0"/>
+                <w:bCs w:val="0"/>
+                <w:caps w:val="0"/>
+                <w:color w:val="000000" w:themeColor="text1"/>
+                <w:sz w:val="20"/>
+                <w:szCs w:val="20"/>
+              </w:rPr>
+              <w:t>{</w:t>
+            </w:r>
+            <w:proofErr w:type="spellStart"/>
+            <w:r>
+              <w:rPr>
+                <w:rFonts w:ascii="BC Sans" w:eastAsia="Times New Roman" w:hAnsi="BC Sans" w:cs="Times New Roman"/>
+                <w:b w:val="0"/>
+                <w:bCs w:val="0"/>
+                <w:caps w:val="0"/>
+                <w:color w:val="000000" w:themeColor="text1"/>
+                <w:sz w:val="20"/>
+                <w:szCs w:val="20"/>
+              </w:rPr>
+              <w:t>d.linked</w:t>
+            </w:r>
+            <w:r>
+              <w:rPr>
+                <w:rFonts w:ascii="BC Sans" w:eastAsia="Times New Roman" w:hAnsi="BC Sans" w:cs="Times New Roman"/>
+                <w:b w:val="0"/>
+                <w:bCs w:val="0"/>
+                <w:caps w:val="0"/>
+                <w:color w:val="000000" w:themeColor="text1"/>
+                <w:sz w:val="20"/>
+                <w:szCs w:val="20"/>
+              </w:rPr>
+              <w:t>C</w:t>
+            </w:r>
+            <w:r>
+              <w:rPr>
+                <w:rFonts w:ascii="BC Sans" w:eastAsia="Times New Roman" w:hAnsi="BC Sans" w:cs="Times New Roman"/>
+                <w:b w:val="0"/>
+                <w:bCs w:val="0"/>
+                <w:caps w:val="0"/>
+                <w:color w:val="000000" w:themeColor="text1"/>
+                <w:sz w:val="20"/>
+                <w:szCs w:val="20"/>
+              </w:rPr>
+              <w:t>omplaints</w:t>
+            </w:r>
+            <w:proofErr w:type="spellEnd"/>
+            <w:r>
+              <w:rPr>
+                <w:rFonts w:ascii="BC Sans" w:eastAsia="Times New Roman" w:hAnsi="BC Sans" w:cs="Times New Roman"/>
+                <w:b w:val="0"/>
+                <w:bCs w:val="0"/>
+                <w:caps w:val="0"/>
+                <w:color w:val="000000" w:themeColor="text1"/>
+                <w:sz w:val="20"/>
+                <w:szCs w:val="20"/>
+              </w:rPr>
+              <w:t>[i</w:t>
+            </w:r>
+            <w:r>
+              <w:rPr>
+                <w:rFonts w:ascii="BC Sans" w:eastAsia="Times New Roman" w:hAnsi="BC Sans" w:cs="Times New Roman"/>
+                <w:b w:val="0"/>
+                <w:bCs w:val="0"/>
+                <w:caps w:val="0"/>
+                <w:color w:val="000000" w:themeColor="text1"/>
+                <w:sz w:val="20"/>
+                <w:szCs w:val="20"/>
+              </w:rPr>
+              <w:t>+1</w:t>
+            </w:r>
+            <w:r>
+              <w:rPr>
+                <w:rFonts w:ascii="BC Sans" w:eastAsia="Times New Roman" w:hAnsi="BC Sans" w:cs="Times New Roman"/>
+                <w:b w:val="0"/>
+                <w:bCs w:val="0"/>
+                <w:caps w:val="0"/>
+                <w:color w:val="000000" w:themeColor="text1"/>
+                <w:sz w:val="20"/>
+                <w:szCs w:val="20"/>
+              </w:rPr>
+              <w:t>].</w:t>
+            </w:r>
+            <w:proofErr w:type="spellStart"/>
+            <w:r>
+              <w:rPr>
+                <w:rFonts w:ascii="BC Sans" w:eastAsia="Times New Roman" w:hAnsi="BC Sans" w:cs="Times New Roman"/>
+                <w:b w:val="0"/>
+                <w:bCs w:val="0"/>
+                <w:caps w:val="0"/>
+                <w:color w:val="000000" w:themeColor="text1"/>
+                <w:sz w:val="20"/>
+                <w:szCs w:val="20"/>
+              </w:rPr>
+              <w:t>natureOfComplaint</w:t>
+            </w:r>
+            <w:proofErr w:type="spellEnd"/>
+            <w:r>
+              <w:rPr>
+                <w:rFonts w:ascii="BC Sans" w:eastAsia="Times New Roman" w:hAnsi="BC Sans" w:cs="Times New Roman"/>
+                <w:b w:val="0"/>
+                <w:bCs w:val="0"/>
+                <w:caps w:val="0"/>
+                <w:color w:val="000000" w:themeColor="text1"/>
+                <w:sz w:val="20"/>
+                <w:szCs w:val="20"/>
+              </w:rPr>
+              <w:t>}</w:t>
+            </w:r>
+          </w:p>
+        </w:tc>
+      </w:tr>
+    </w:tbl>
+    <w:p>
+      <w:pPr>
+        <w:spacing w:after="0" w:line="240" w:lineRule="auto"/>
+        <w:textAlignment w:val="baseline"/>
+        <w:rPr>
+          <w:rFonts w:ascii="BC Sans" w:eastAsia="Times New Roman" w:hAnsi="BC Sans" w:cs="Segoe UI"/>
+          <w:color w:val="000000"/>
+          <w:kern w:val="0"/>
+          <w:sz w:val="20"/>
+          <w:szCs w:val="20"/>
+          <w:lang w:eastAsia="en-CA"/>
+          <w14:ligatures w14:val="none"/>
+        </w:rPr>
+      </w:pPr>
+      <w:r>
+        <w:rPr>
+          <w:rFonts w:ascii="BC Sans" w:eastAsia="Times New Roman" w:hAnsi="BC Sans" w:cs="Segoe UI"/>
+          <w:color w:val="000000"/>
+          <w:kern w:val="0"/>
+          <w:sz w:val="20"/>
+          <w:szCs w:val="20"/>
+          <w:lang w:eastAsia="en-CA"/>
+          <w14:ligatures w14:val="none"/>
+        </w:rPr>
+        <w:t>{</w:t>
+      </w:r>
+      <w:proofErr w:type="spellStart"/>
+      <w:proofErr w:type="gramStart"/>
+      <w:r>
+        <w:rPr>
+          <w:rFonts w:ascii="BC Sans" w:eastAsia="Times New Roman" w:hAnsi="BC Sans" w:cs="Segoe UI"/>
+          <w:color w:val="000000"/>
+          <w:kern w:val="0"/>
+          <w:sz w:val="20"/>
+          <w:szCs w:val="20"/>
+          <w:lang w:eastAsia="en-CA"/>
+          <w14:ligatures w14:val="none"/>
+        </w:rPr>
+        <w:t>d.</w:t>
+      </w:r>
+      <w:r>
+        <w:rPr>
+          <w:rFonts w:ascii="BC Sans" w:eastAsia="Times New Roman" w:hAnsi="BC Sans" w:cs="Segoe UI"/>
+          <w:color w:val="000000"/>
+          <w:kern w:val="0"/>
+          <w:sz w:val="20"/>
+          <w:szCs w:val="20"/>
+          <w:lang w:eastAsia="en-CA"/>
+          <w14:ligatures w14:val="none"/>
+        </w:rPr>
+        <w:t>hasLinkedComplaints</w:t>
+      </w:r>
+      <w:proofErr w:type="gramEnd"/>
+      <w:r>
+        <w:rPr>
+          <w:rFonts w:ascii="BC Sans" w:eastAsia="Times New Roman" w:hAnsi="BC Sans" w:cs="Segoe UI"/>
+          <w:color w:val="000000"/>
+          <w:kern w:val="0"/>
+          <w:sz w:val="20"/>
+          <w:szCs w:val="20"/>
+          <w:lang w:eastAsia="en-CA"/>
+          <w14:ligatures w14:val="none"/>
+        </w:rPr>
+        <w:t>:showEnd</w:t>
+      </w:r>
+      <w:proofErr w:type="spellEnd"/>
+      <w:r>
+        <w:rPr>
+          <w:rFonts w:ascii="BC Sans" w:eastAsia="Times New Roman" w:hAnsi="BC Sans" w:cs="Segoe UI"/>
+          <w:color w:val="000000"/>
+          <w:kern w:val="0"/>
+          <w:sz w:val="20"/>
+          <w:szCs w:val="20"/>
+          <w:lang w:eastAsia="en-CA"/>
+          <w14:ligatures w14:val="none"/>
+        </w:rPr>
+        <w:t>}</w:t>
+      </w:r>
+    </w:p>
+    <w:tbl>
+      <w:tblPr>
+        <w:tblStyle w:val="PlainTable3"/>
+        <w:tblW w:w="10916" w:type="dxa"/>
+        <w:tblLook w:val="04A0" w:firstRow="1" w:lastRow="0" w:firstColumn="1" w:lastColumn="0" w:noHBand="0" w:noVBand="1"/>
+      </w:tblPr>
+      <w:tblGrid>
+        <w:gridCol w:w="2552"/>
+        <w:gridCol w:w="8364"/>
+      </w:tblGrid>
+      <w:tr>
+        <w:trPr>
+          <w:cnfStyle w:val="100000000000" w:firstRow="1" w:lastRow="0" w:firstColumn="0" w:lastColumn="0" w:oddVBand="0" w:evenVBand="0" w:oddHBand="0" w:evenHBand="0" w:firstRowFirstColumn="0" w:firstRowLastColumn="0" w:lastRowFirstColumn="0" w:lastRowLastColumn="0"/>
+          <w:trHeight w:val="360"/>
+        </w:trPr>
+        <w:tc>
+          <w:tcPr>
+            <w:cnfStyle w:val="001000000100" w:firstRow="0" w:lastRow="0" w:firstColumn="1" w:lastColumn="0" w:oddVBand="0" w:evenVBand="0" w:oddHBand="0" w:evenHBand="0" w:firstRowFirstColumn="1" w:firstRowLastColumn="0" w:lastRowFirstColumn="0" w:lastRowLastColumn="0"/>
+            <w:tcW w:w="2552" w:type="dxa"/>
+            <w:noWrap/>
+            <w:vAlign w:val="center"/>
+          </w:tcPr>
+          <w:p>
+            <w:pPr>
+              <w:rPr>
+                <w:rFonts w:ascii="BC Sans" w:eastAsia="Times New Roman" w:hAnsi="BC Sans" w:cs="Times New Roman"/>
+                <w:color w:val="000000"/>
+                <w:kern w:val="0"/>
+                <w:sz w:val="20"/>
+                <w:szCs w:val="20"/>
+                <w14:ligatures w14:val="none"/>
+              </w:rPr>
+            </w:pPr>
             <w:r>
               <w:rPr>
                 <w:rFonts w:ascii="BC Sans" w:eastAsia="Times New Roman" w:hAnsi="BC Sans" w:cs="Times New Roman"/>
@@ -1453,18 +2508,7 @@
                 <w:sz w:val="20"/>
                 <w:szCs w:val="20"/>
               </w:rPr>
-              <w:t>Coordinate</w:t>
-            </w:r>
-            <w:r>
-              <w:rPr>
-                <w:rFonts w:ascii="BC Sans" w:hAnsi="BC Sans"/>
-                <w:b w:val="0"/>
-                <w:bCs w:val="0"/>
-                <w:caps w:val="0"/>
-                <w:sz w:val="20"/>
-                <w:szCs w:val="20"/>
-              </w:rPr>
-              <w:t>s</w:t>
+              <w:t>Latitude, Longitude</w:t>
             </w:r>
           </w:p>
         </w:tc>
@@ -3516,6 +4560,7 @@
                 <w:sz w:val="20"/>
                 <w:szCs w:val="20"/>
               </w:rPr>
+              <w:lastRenderedPageBreak/>
               <w:t>Location Details</w:t>
             </w:r>
           </w:p>
@@ -3934,7 +4979,6 @@
           <w:sz w:val="20"/>
           <w:szCs w:val="20"/>
         </w:rPr>
-        <w:lastRenderedPageBreak/>
         <w:br/>
       </w:r>
       <w:r>
@@ -7890,6 +8934,7 @@
                 <w:sz w:val="20"/>
                 <w:szCs w:val="20"/>
               </w:rPr>
+              <w:lastRenderedPageBreak/>
               <w:t>Prevention and education</w:t>
             </w:r>
             <w:r>
@@ -8282,7 +9327,6 @@
                 <w:sz w:val="20"/>
                 <w:szCs w:val="20"/>
               </w:rPr>
-              <w:lastRenderedPageBreak/>
               <w:t>Date</w:t>
             </w:r>
             <w:r>
@@ -12123,6 +13167,7 @@
                 <w:sz w:val="20"/>
                 <w:szCs w:val="20"/>
               </w:rPr>
+              <w:lastRenderedPageBreak/>
               <w:t>Ear tags</w:t>
             </w:r>
             <w:r>
@@ -12646,7 +13691,6 @@
                 <w:sz w:val="20"/>
                 <w:szCs w:val="20"/>
               </w:rPr>
-              <w:lastRenderedPageBreak/>
               <w:t>Drug ({</w:t>
             </w:r>
             <w:proofErr w:type="spellStart"/>
@@ -15782,8 +16826,8 @@
       </w:r>
     </w:p>
     <w:sectPr>
-      <w:headerReference w:type="default" r:id="rId10"/>
-      <w:footerReference w:type="default" r:id="rId11"/>
+      <w:headerReference w:type="default" r:id="rId14"/>
+      <w:footerReference w:type="default" r:id="rId15"/>
       <w:pgSz w:w="12240" w:h="15840"/>
       <w:pgMar w:top="720" w:right="720" w:bottom="720" w:left="720" w:header="708" w:footer="708" w:gutter="0"/>
       <w:cols w:space="708"/>
@@ -15791,6 +16835,80 @@
     </w:sectPr>
   </w:body>
 </w:document>
+</file>
+
+<file path=word/comments.xml><?xml version="1.0" encoding="utf-8"?>
+<w:comments xmlns:wpc="http://schemas.microsoft.com/office/word/2010/wordprocessingCanvas" xmlns:cx="http://schemas.microsoft.com/office/drawing/2014/chartex" xmlns:cx1="http://schemas.microsoft.com/office/drawing/2015/9/8/chartex" xmlns:cx2="http://schemas.microsoft.com/office/drawing/2015/10/21/chartex" xmlns:cx3="http://schemas.microsoft.com/office/drawing/2016/5/9/chartex" xmlns:cx4="http://schemas.microsoft.com/office/drawing/2016/5/10/chartex" xmlns:cx5="http://schemas.microsoft.com/office/drawing/2016/5/11/chartex" xmlns:cx6="http://schemas.microsoft.com/office/drawing/2016/5/12/chartex" xmlns:cx7="http://schemas.microsoft.com/office/drawing/2016/5/13/chartex" xmlns:cx8="http://schemas.microsoft.com/office/drawing/2016/5/14/chartex" xmlns:mc="http://schemas.openxmlformats.org/markup-compatibility/2006" xmlns:aink="http://schemas.microsoft.com/office/drawing/2016/ink" xmlns:am3d="http://schemas.microsoft.com/office/drawing/2017/model3d" xmlns:o="urn:schemas-microsoft-com:office:office" xmlns:oel="http://schemas.microsoft.com/office/2019/extlst" xmlns:r="http://schemas.openxmlformats.org/officeDocument/2006/relationships" xmlns:m="http://schemas.openxmlformats.org/officeDocument/2006/math" xmlns:v="urn:schemas-microsoft-com:vml" xmlns:wp14="http://schemas.microsoft.com/office/word/2010/wordprocessingDrawing" xmlns:wp="http://schemas.openxmlformats.org/drawingml/2006/wordprocessingDrawing" xmlns:w10="urn:schemas-microsoft-com:office:word" xmlns:w="http://schemas.openxmlformats.org/wordprocessingml/2006/main" xmlns:w14="http://schemas.microsoft.com/office/word/2010/wordml" xmlns:w15="http://schemas.microsoft.com/office/word/2012/wordml" xmlns:w16cex="http://schemas.microsoft.com/office/word/2018/wordml/cex" xmlns:w16cid="http://schemas.microsoft.com/office/word/2016/wordml/cid" xmlns:w16="http://schemas.microsoft.com/office/word/2018/wordml" xmlns:w16du="http://schemas.microsoft.com/office/word/2023/wordml/word16du" xmlns:w16sdtdh="http://schemas.microsoft.com/office/word/2020/wordml/sdtdatahash" xmlns:w16se="http://schemas.microsoft.com/office/word/2015/wordml/symex" xmlns:wpg="http://schemas.microsoft.com/office/word/2010/wordprocessingGroup" xmlns:wpi="http://schemas.microsoft.com/office/word/2010/wordprocessingInk" xmlns:wne="http://schemas.microsoft.com/office/word/2006/wordml" xmlns:wps="http://schemas.microsoft.com/office/word/2010/wordprocessingShape" mc:Ignorable="w14 w15 w16se w16cid w16 w16cex w16sdtdh w16du wp14">
+  <w:comment w:id="0" w:author="Alec Wilcox" w:date="2024-12-03T13:06:00Z" w:initials="AW">
+    <w:p>
+      <w:pPr>
+        <w:pStyle w:val="CommentText"/>
+      </w:pPr>
+      <w:r>
+        <w:rPr>
+          <w:rStyle w:val="CommentReference"/>
+        </w:rPr>
+        <w:annotationRef/>
+      </w:r>
+      <w:r>
+        <w:rPr>
+          <w:lang w:val="en-CA"/>
+        </w:rPr>
+        <w:t xml:space="preserve">This took a fair bit of wizardry to work.   </w:t>
+      </w:r>
+    </w:p>
+    <w:p>
+      <w:pPr>
+        <w:pStyle w:val="CommentText"/>
+      </w:pPr>
+    </w:p>
+    <w:p>
+      <w:pPr>
+        <w:pStyle w:val="CommentText"/>
+      </w:pPr>
+      <w:r>
+        <w:rPr>
+          <w:lang w:val="en-CA"/>
+        </w:rPr>
+        <w:t xml:space="preserve">Out of the box the carbone iterator repeats the previous row, which in this case had the table header bar.   </w:t>
+      </w:r>
+    </w:p>
+    <w:p>
+      <w:pPr>
+        <w:pStyle w:val="CommentText"/>
+      </w:pPr>
+    </w:p>
+    <w:p>
+      <w:pPr>
+        <w:pStyle w:val="CommentText"/>
+      </w:pPr>
+      <w:r>
+        <w:rPr>
+          <w:lang w:val="en-CA"/>
+        </w:rPr>
+        <w:t>To get around this there are two blank rows with 0 height that are part of this table.   The reason for the two rows is so that the table can start with the shaded row.</w:t>
+      </w:r>
+    </w:p>
+  </w:comment>
+</w:comments>
+</file>
+
+<file path=word/commentsExtended.xml><?xml version="1.0" encoding="utf-8"?>
+<w15:commentsEx xmlns:wpc="http://schemas.microsoft.com/office/word/2010/wordprocessingCanvas" xmlns:cx="http://schemas.microsoft.com/office/drawing/2014/chartex" xmlns:cx1="http://schemas.microsoft.com/office/drawing/2015/9/8/chartex" xmlns:cx2="http://schemas.microsoft.com/office/drawing/2015/10/21/chartex" xmlns:cx3="http://schemas.microsoft.com/office/drawing/2016/5/9/chartex" xmlns:cx4="http://schemas.microsoft.com/office/drawing/2016/5/10/chartex" xmlns:cx5="http://schemas.microsoft.com/office/drawing/2016/5/11/chartex" xmlns:cx6="http://schemas.microsoft.com/office/drawing/2016/5/12/chartex" xmlns:cx7="http://schemas.microsoft.com/office/drawing/2016/5/13/chartex" xmlns:cx8="http://schemas.microsoft.com/office/drawing/2016/5/14/chartex" xmlns:mc="http://schemas.openxmlformats.org/markup-compatibility/2006" xmlns:aink="http://schemas.microsoft.com/office/drawing/2016/ink" xmlns:am3d="http://schemas.microsoft.com/office/drawing/2017/model3d" xmlns:o="urn:schemas-microsoft-com:office:office" xmlns:oel="http://schemas.microsoft.com/office/2019/extlst" xmlns:r="http://schemas.openxmlformats.org/officeDocument/2006/relationships" xmlns:m="http://schemas.openxmlformats.org/officeDocument/2006/math" xmlns:v="urn:schemas-microsoft-com:vml" xmlns:wp14="http://schemas.microsoft.com/office/word/2010/wordprocessingDrawing" xmlns:wp="http://schemas.openxmlformats.org/drawingml/2006/wordprocessingDrawing" xmlns:w10="urn:schemas-microsoft-com:office:word" xmlns:w="http://schemas.openxmlformats.org/wordprocessingml/2006/main" xmlns:w14="http://schemas.microsoft.com/office/word/2010/wordml" xmlns:w15="http://schemas.microsoft.com/office/word/2012/wordml" xmlns:w16cex="http://schemas.microsoft.com/office/word/2018/wordml/cex" xmlns:w16cid="http://schemas.microsoft.com/office/word/2016/wordml/cid" xmlns:w16="http://schemas.microsoft.com/office/word/2018/wordml" xmlns:w16du="http://schemas.microsoft.com/office/word/2023/wordml/word16du" xmlns:w16sdtdh="http://schemas.microsoft.com/office/word/2020/wordml/sdtdatahash" xmlns:w16se="http://schemas.microsoft.com/office/word/2015/wordml/symex" xmlns:wpg="http://schemas.microsoft.com/office/word/2010/wordprocessingGroup" xmlns:wpi="http://schemas.microsoft.com/office/word/2010/wordprocessingInk" xmlns:wne="http://schemas.microsoft.com/office/word/2006/wordml" xmlns:wps="http://schemas.microsoft.com/office/word/2010/wordprocessingShape" mc:Ignorable="w14 w15 w16se w16cid w16 w16cex w16sdtdh w16du wp14">
+  <w15:commentEx w15:paraId="449B4475" w15:done="0"/>
+</w15:commentsEx>
+</file>
+
+<file path=word/commentsExtensible.xml><?xml version="1.0" encoding="utf-8"?>
+<w16cex:commentsExtensible xmlns:wpc="http://schemas.microsoft.com/office/word/2010/wordprocessingCanvas" xmlns:cx="http://schemas.microsoft.com/office/drawing/2014/chartex" xmlns:cx1="http://schemas.microsoft.com/office/drawing/2015/9/8/chartex" xmlns:cx2="http://schemas.microsoft.com/office/drawing/2015/10/21/chartex" xmlns:cx3="http://schemas.microsoft.com/office/drawing/2016/5/9/chartex" xmlns:cx4="http://schemas.microsoft.com/office/drawing/2016/5/10/chartex" xmlns:cx5="http://schemas.microsoft.com/office/drawing/2016/5/11/chartex" xmlns:cx6="http://schemas.microsoft.com/office/drawing/2016/5/12/chartex" xmlns:cx7="http://schemas.microsoft.com/office/drawing/2016/5/13/chartex" xmlns:cx8="http://schemas.microsoft.com/office/drawing/2016/5/14/chartex" xmlns:cr="http://schemas.microsoft.com/office/comments/2020/reactions" xmlns:mc="http://schemas.openxmlformats.org/markup-compatibility/2006" xmlns:aink="http://schemas.microsoft.com/office/drawing/2016/ink" xmlns:am3d="http://schemas.microsoft.com/office/drawing/2017/model3d" xmlns:o="urn:schemas-microsoft-com:office:office" xmlns:oel="http://schemas.microsoft.com/office/2019/extlst" xmlns:r="http://schemas.openxmlformats.org/officeDocument/2006/relationships" xmlns:m="http://schemas.openxmlformats.org/officeDocument/2006/math" xmlns:v="urn:schemas-microsoft-com:vml" xmlns:wp14="http://schemas.microsoft.com/office/word/2010/wordprocessingDrawing" xmlns:wp="http://schemas.openxmlformats.org/drawingml/2006/wordprocessingDrawing" xmlns:w10="urn:schemas-microsoft-com:office:word" xmlns:w="http://schemas.openxmlformats.org/wordprocessingml/2006/main" xmlns:w14="http://schemas.microsoft.com/office/word/2010/wordml" xmlns:w15="http://schemas.microsoft.com/office/word/2012/wordml" xmlns:w16cex="http://schemas.microsoft.com/office/word/2018/wordml/cex" xmlns:w16cid="http://schemas.microsoft.com/office/word/2016/wordml/cid" xmlns:w16="http://schemas.microsoft.com/office/word/2018/wordml" xmlns:w16du="http://schemas.microsoft.com/office/word/2023/wordml/word16du" xmlns:w16sdtdh="http://schemas.microsoft.com/office/word/2020/wordml/sdtdatahash" xmlns:w16se="http://schemas.microsoft.com/office/word/2015/wordml/symex" xmlns:wpg="http://schemas.microsoft.com/office/word/2010/wordprocessingGroup" xmlns:wpi="http://schemas.microsoft.com/office/word/2010/wordprocessingInk" xmlns:wne="http://schemas.microsoft.com/office/word/2006/wordml" xmlns:wps="http://schemas.microsoft.com/office/word/2010/wordprocessingShape" mc:Ignorable="w14 w15 w16se w16cid w16 w16cex w16sdtdh cr w16du wp14">
+  <w16cex:commentExtensible w16cex:durableId="616EAC32" w16cex:dateUtc="2024-12-03T21:06:00Z"/>
+</w16cex:commentsExtensible>
+</file>
+
+<file path=word/commentsIds.xml><?xml version="1.0" encoding="utf-8"?>
+<w16cid:commentsIds xmlns:wpc="http://schemas.microsoft.com/office/word/2010/wordprocessingCanvas" xmlns:cx="http://schemas.microsoft.com/office/drawing/2014/chartex" xmlns:cx1="http://schemas.microsoft.com/office/drawing/2015/9/8/chartex" xmlns:cx2="http://schemas.microsoft.com/office/drawing/2015/10/21/chartex" xmlns:cx3="http://schemas.microsoft.com/office/drawing/2016/5/9/chartex" xmlns:cx4="http://schemas.microsoft.com/office/drawing/2016/5/10/chartex" xmlns:cx5="http://schemas.microsoft.com/office/drawing/2016/5/11/chartex" xmlns:cx6="http://schemas.microsoft.com/office/drawing/2016/5/12/chartex" xmlns:cx7="http://schemas.microsoft.com/office/drawing/2016/5/13/chartex" xmlns:cx8="http://schemas.microsoft.com/office/drawing/2016/5/14/chartex" xmlns:mc="http://schemas.openxmlformats.org/markup-compatibility/2006" xmlns:aink="http://schemas.microsoft.com/office/drawing/2016/ink" xmlns:am3d="http://schemas.microsoft.com/office/drawing/2017/model3d" xmlns:o="urn:schemas-microsoft-com:office:office" xmlns:oel="http://schemas.microsoft.com/office/2019/extlst" xmlns:r="http://schemas.openxmlformats.org/officeDocument/2006/relationships" xmlns:m="http://schemas.openxmlformats.org/officeDocument/2006/math" xmlns:v="urn:schemas-microsoft-com:vml" xmlns:wp14="http://schemas.microsoft.com/office/word/2010/wordprocessingDrawing" xmlns:wp="http://schemas.openxmlformats.org/drawingml/2006/wordprocessingDrawing" xmlns:w10="urn:schemas-microsoft-com:office:word" xmlns:w="http://schemas.openxmlformats.org/wordprocessingml/2006/main" xmlns:w14="http://schemas.microsoft.com/office/word/2010/wordml" xmlns:w15="http://schemas.microsoft.com/office/word/2012/wordml" xmlns:w16cex="http://schemas.microsoft.com/office/word/2018/wordml/cex" xmlns:w16cid="http://schemas.microsoft.com/office/word/2016/wordml/cid" xmlns:w16="http://schemas.microsoft.com/office/word/2018/wordml" xmlns:w16du="http://schemas.microsoft.com/office/word/2023/wordml/word16du" xmlns:w16sdtdh="http://schemas.microsoft.com/office/word/2020/wordml/sdtdatahash" xmlns:w16se="http://schemas.microsoft.com/office/word/2015/wordml/symex" xmlns:wpg="http://schemas.microsoft.com/office/word/2010/wordprocessingGroup" xmlns:wpi="http://schemas.microsoft.com/office/word/2010/wordprocessingInk" xmlns:wne="http://schemas.microsoft.com/office/word/2006/wordml" xmlns:wps="http://schemas.microsoft.com/office/word/2010/wordprocessingShape" mc:Ignorable="w14 w15 w16se w16cid w16 w16cex w16sdtdh w16du wp14">
+  <w16cid:commentId w16cid:paraId="449B4475" w16cid:durableId="616EAC32"/>
+</w16cid:commentsIds>
 </file>
 
 <file path=word/endnotes.xml><?xml version="1.0" encoding="utf-8"?>
@@ -16484,6 +17602,119 @@
     </w:lvl>
   </w:abstractNum>
   <w:abstractNum w:abstractNumId="3" w15:restartNumberingAfterBreak="0">
+    <w:nsid w:val="48C85C57"/>
+    <w:multiLevelType w:val="hybridMultilevel"/>
+    <w:tmpl w:val="81ECC532"/>
+    <w:lvl w:ilvl="0" w:tplc="10090001">
+      <w:start w:val="1"/>
+      <w:numFmt w:val="bullet"/>
+      <w:lvlText w:val=""/>
+      <w:lvlJc w:val="left"/>
+      <w:pPr>
+        <w:ind w:left="720" w:hanging="360"/>
+      </w:pPr>
+      <w:rPr>
+        <w:rFonts w:ascii="Symbol" w:hAnsi="Symbol" w:hint="default"/>
+      </w:rPr>
+    </w:lvl>
+    <w:lvl w:ilvl="1" w:tplc="10090003" w:tentative="1">
+      <w:start w:val="1"/>
+      <w:numFmt w:val="bullet"/>
+      <w:lvlText w:val="o"/>
+      <w:lvlJc w:val="left"/>
+      <w:pPr>
+        <w:ind w:left="1440" w:hanging="360"/>
+      </w:pPr>
+      <w:rPr>
+        <w:rFonts w:ascii="Courier New" w:hAnsi="Courier New" w:cs="Courier New" w:hint="default"/>
+      </w:rPr>
+    </w:lvl>
+    <w:lvl w:ilvl="2" w:tplc="10090005" w:tentative="1">
+      <w:start w:val="1"/>
+      <w:numFmt w:val="bullet"/>
+      <w:lvlText w:val=""/>
+      <w:lvlJc w:val="left"/>
+      <w:pPr>
+        <w:ind w:left="2160" w:hanging="360"/>
+      </w:pPr>
+      <w:rPr>
+        <w:rFonts w:ascii="Wingdings" w:hAnsi="Wingdings" w:hint="default"/>
+      </w:rPr>
+    </w:lvl>
+    <w:lvl w:ilvl="3" w:tplc="10090001" w:tentative="1">
+      <w:start w:val="1"/>
+      <w:numFmt w:val="bullet"/>
+      <w:lvlText w:val=""/>
+      <w:lvlJc w:val="left"/>
+      <w:pPr>
+        <w:ind w:left="2880" w:hanging="360"/>
+      </w:pPr>
+      <w:rPr>
+        <w:rFonts w:ascii="Symbol" w:hAnsi="Symbol" w:hint="default"/>
+      </w:rPr>
+    </w:lvl>
+    <w:lvl w:ilvl="4" w:tplc="10090003" w:tentative="1">
+      <w:start w:val="1"/>
+      <w:numFmt w:val="bullet"/>
+      <w:lvlText w:val="o"/>
+      <w:lvlJc w:val="left"/>
+      <w:pPr>
+        <w:ind w:left="3600" w:hanging="360"/>
+      </w:pPr>
+      <w:rPr>
+        <w:rFonts w:ascii="Courier New" w:hAnsi="Courier New" w:cs="Courier New" w:hint="default"/>
+      </w:rPr>
+    </w:lvl>
+    <w:lvl w:ilvl="5" w:tplc="10090005" w:tentative="1">
+      <w:start w:val="1"/>
+      <w:numFmt w:val="bullet"/>
+      <w:lvlText w:val=""/>
+      <w:lvlJc w:val="left"/>
+      <w:pPr>
+        <w:ind w:left="4320" w:hanging="360"/>
+      </w:pPr>
+      <w:rPr>
+        <w:rFonts w:ascii="Wingdings" w:hAnsi="Wingdings" w:hint="default"/>
+      </w:rPr>
+    </w:lvl>
+    <w:lvl w:ilvl="6" w:tplc="10090001" w:tentative="1">
+      <w:start w:val="1"/>
+      <w:numFmt w:val="bullet"/>
+      <w:lvlText w:val=""/>
+      <w:lvlJc w:val="left"/>
+      <w:pPr>
+        <w:ind w:left="5040" w:hanging="360"/>
+      </w:pPr>
+      <w:rPr>
+        <w:rFonts w:ascii="Symbol" w:hAnsi="Symbol" w:hint="default"/>
+      </w:rPr>
+    </w:lvl>
+    <w:lvl w:ilvl="7" w:tplc="10090003" w:tentative="1">
+      <w:start w:val="1"/>
+      <w:numFmt w:val="bullet"/>
+      <w:lvlText w:val="o"/>
+      <w:lvlJc w:val="left"/>
+      <w:pPr>
+        <w:ind w:left="5760" w:hanging="360"/>
+      </w:pPr>
+      <w:rPr>
+        <w:rFonts w:ascii="Courier New" w:hAnsi="Courier New" w:cs="Courier New" w:hint="default"/>
+      </w:rPr>
+    </w:lvl>
+    <w:lvl w:ilvl="8" w:tplc="10090005" w:tentative="1">
+      <w:start w:val="1"/>
+      <w:numFmt w:val="bullet"/>
+      <w:lvlText w:val=""/>
+      <w:lvlJc w:val="left"/>
+      <w:pPr>
+        <w:ind w:left="6480" w:hanging="360"/>
+      </w:pPr>
+      <w:rPr>
+        <w:rFonts w:ascii="Wingdings" w:hAnsi="Wingdings" w:hint="default"/>
+      </w:rPr>
+    </w:lvl>
+  </w:abstractNum>
+  <w:abstractNum w:abstractNumId="4" w15:restartNumberingAfterBreak="0">
     <w:nsid w:val="55F726AE"/>
     <w:multiLevelType w:val="multilevel"/>
     <w:tmpl w:val="167047DA"/>
@@ -16632,7 +17863,7 @@
       </w:rPr>
     </w:lvl>
   </w:abstractNum>
-  <w:abstractNum w:abstractNumId="4" w15:restartNumberingAfterBreak="0">
+  <w:abstractNum w:abstractNumId="5" w15:restartNumberingAfterBreak="0">
     <w:nsid w:val="5A995C92"/>
     <w:multiLevelType w:val="multilevel"/>
     <w:tmpl w:val="3EF46D3C"/>
@@ -16781,7 +18012,120 @@
       </w:rPr>
     </w:lvl>
   </w:abstractNum>
-  <w:abstractNum w:abstractNumId="5" w15:restartNumberingAfterBreak="0">
+  <w:abstractNum w:abstractNumId="6" w15:restartNumberingAfterBreak="0">
+    <w:nsid w:val="6125126B"/>
+    <w:multiLevelType w:val="hybridMultilevel"/>
+    <w:tmpl w:val="9670F2C4"/>
+    <w:lvl w:ilvl="0" w:tplc="10090001">
+      <w:start w:val="1"/>
+      <w:numFmt w:val="bullet"/>
+      <w:lvlText w:val=""/>
+      <w:lvlJc w:val="left"/>
+      <w:pPr>
+        <w:ind w:left="720" w:hanging="360"/>
+      </w:pPr>
+      <w:rPr>
+        <w:rFonts w:ascii="Symbol" w:hAnsi="Symbol" w:hint="default"/>
+      </w:rPr>
+    </w:lvl>
+    <w:lvl w:ilvl="1" w:tplc="10090003" w:tentative="1">
+      <w:start w:val="1"/>
+      <w:numFmt w:val="bullet"/>
+      <w:lvlText w:val="o"/>
+      <w:lvlJc w:val="left"/>
+      <w:pPr>
+        <w:ind w:left="1440" w:hanging="360"/>
+      </w:pPr>
+      <w:rPr>
+        <w:rFonts w:ascii="Courier New" w:hAnsi="Courier New" w:cs="Courier New" w:hint="default"/>
+      </w:rPr>
+    </w:lvl>
+    <w:lvl w:ilvl="2" w:tplc="10090005" w:tentative="1">
+      <w:start w:val="1"/>
+      <w:numFmt w:val="bullet"/>
+      <w:lvlText w:val=""/>
+      <w:lvlJc w:val="left"/>
+      <w:pPr>
+        <w:ind w:left="2160" w:hanging="360"/>
+      </w:pPr>
+      <w:rPr>
+        <w:rFonts w:ascii="Wingdings" w:hAnsi="Wingdings" w:hint="default"/>
+      </w:rPr>
+    </w:lvl>
+    <w:lvl w:ilvl="3" w:tplc="10090001" w:tentative="1">
+      <w:start w:val="1"/>
+      <w:numFmt w:val="bullet"/>
+      <w:lvlText w:val=""/>
+      <w:lvlJc w:val="left"/>
+      <w:pPr>
+        <w:ind w:left="2880" w:hanging="360"/>
+      </w:pPr>
+      <w:rPr>
+        <w:rFonts w:ascii="Symbol" w:hAnsi="Symbol" w:hint="default"/>
+      </w:rPr>
+    </w:lvl>
+    <w:lvl w:ilvl="4" w:tplc="10090003" w:tentative="1">
+      <w:start w:val="1"/>
+      <w:numFmt w:val="bullet"/>
+      <w:lvlText w:val="o"/>
+      <w:lvlJc w:val="left"/>
+      <w:pPr>
+        <w:ind w:left="3600" w:hanging="360"/>
+      </w:pPr>
+      <w:rPr>
+        <w:rFonts w:ascii="Courier New" w:hAnsi="Courier New" w:cs="Courier New" w:hint="default"/>
+      </w:rPr>
+    </w:lvl>
+    <w:lvl w:ilvl="5" w:tplc="10090005" w:tentative="1">
+      <w:start w:val="1"/>
+      <w:numFmt w:val="bullet"/>
+      <w:lvlText w:val=""/>
+      <w:lvlJc w:val="left"/>
+      <w:pPr>
+        <w:ind w:left="4320" w:hanging="360"/>
+      </w:pPr>
+      <w:rPr>
+        <w:rFonts w:ascii="Wingdings" w:hAnsi="Wingdings" w:hint="default"/>
+      </w:rPr>
+    </w:lvl>
+    <w:lvl w:ilvl="6" w:tplc="10090001" w:tentative="1">
+      <w:start w:val="1"/>
+      <w:numFmt w:val="bullet"/>
+      <w:lvlText w:val=""/>
+      <w:lvlJc w:val="left"/>
+      <w:pPr>
+        <w:ind w:left="5040" w:hanging="360"/>
+      </w:pPr>
+      <w:rPr>
+        <w:rFonts w:ascii="Symbol" w:hAnsi="Symbol" w:hint="default"/>
+      </w:rPr>
+    </w:lvl>
+    <w:lvl w:ilvl="7" w:tplc="10090003" w:tentative="1">
+      <w:start w:val="1"/>
+      <w:numFmt w:val="bullet"/>
+      <w:lvlText w:val="o"/>
+      <w:lvlJc w:val="left"/>
+      <w:pPr>
+        <w:ind w:left="5760" w:hanging="360"/>
+      </w:pPr>
+      <w:rPr>
+        <w:rFonts w:ascii="Courier New" w:hAnsi="Courier New" w:cs="Courier New" w:hint="default"/>
+      </w:rPr>
+    </w:lvl>
+    <w:lvl w:ilvl="8" w:tplc="10090005" w:tentative="1">
+      <w:start w:val="1"/>
+      <w:numFmt w:val="bullet"/>
+      <w:lvlText w:val=""/>
+      <w:lvlJc w:val="left"/>
+      <w:pPr>
+        <w:ind w:left="6480" w:hanging="360"/>
+      </w:pPr>
+      <w:rPr>
+        <w:rFonts w:ascii="Wingdings" w:hAnsi="Wingdings" w:hint="default"/>
+      </w:rPr>
+    </w:lvl>
+  </w:abstractNum>
+  <w:abstractNum w:abstractNumId="7" w15:restartNumberingAfterBreak="0">
     <w:nsid w:val="7BE97041"/>
     <w:multiLevelType w:val="multilevel"/>
     <w:tmpl w:val="93DE28CA"/>
@@ -16930,7 +18274,7 @@
       </w:rPr>
     </w:lvl>
   </w:abstractNum>
-  <w:abstractNum w:abstractNumId="6" w15:restartNumberingAfterBreak="0">
+  <w:abstractNum w:abstractNumId="8" w15:restartNumberingAfterBreak="0">
     <w:nsid w:val="7E9A34FD"/>
     <w:multiLevelType w:val="hybridMultilevel"/>
     <w:tmpl w:val="2E92F54E"/>
@@ -17044,27 +18388,41 @@
     </w:lvl>
   </w:abstractNum>
   <w:num w:numId="1" w16cid:durableId="78600244">
-    <w:abstractNumId w:val="3"/>
+    <w:abstractNumId w:val="4"/>
   </w:num>
   <w:num w:numId="2" w16cid:durableId="260458945">
-    <w:abstractNumId w:val="5"/>
+    <w:abstractNumId w:val="7"/>
   </w:num>
   <w:num w:numId="3" w16cid:durableId="1882011352">
     <w:abstractNumId w:val="0"/>
   </w:num>
   <w:num w:numId="4" w16cid:durableId="452553309">
-    <w:abstractNumId w:val="4"/>
+    <w:abstractNumId w:val="5"/>
   </w:num>
   <w:num w:numId="5" w16cid:durableId="965084381">
     <w:abstractNumId w:val="2"/>
   </w:num>
   <w:num w:numId="6" w16cid:durableId="866603133">
-    <w:abstractNumId w:val="6"/>
+    <w:abstractNumId w:val="8"/>
   </w:num>
   <w:num w:numId="7" w16cid:durableId="2120447295">
     <w:abstractNumId w:val="1"/>
   </w:num>
+  <w:num w:numId="8" w16cid:durableId="1677921071">
+    <w:abstractNumId w:val="3"/>
+  </w:num>
+  <w:num w:numId="9" w16cid:durableId="29959108">
+    <w:abstractNumId w:val="6"/>
+  </w:num>
 </w:numbering>
+</file>
+
+<file path=word/people.xml><?xml version="1.0" encoding="utf-8"?>
+<w15:people xmlns:wpc="http://schemas.microsoft.com/office/word/2010/wordprocessingCanvas" xmlns:cx="http://schemas.microsoft.com/office/drawing/2014/chartex" xmlns:cx1="http://schemas.microsoft.com/office/drawing/2015/9/8/chartex" xmlns:cx2="http://schemas.microsoft.com/office/drawing/2015/10/21/chartex" xmlns:cx3="http://schemas.microsoft.com/office/drawing/2016/5/9/chartex" xmlns:cx4="http://schemas.microsoft.com/office/drawing/2016/5/10/chartex" xmlns:cx5="http://schemas.microsoft.com/office/drawing/2016/5/11/chartex" xmlns:cx6="http://schemas.microsoft.com/office/drawing/2016/5/12/chartex" xmlns:cx7="http://schemas.microsoft.com/office/drawing/2016/5/13/chartex" xmlns:cx8="http://schemas.microsoft.com/office/drawing/2016/5/14/chartex" xmlns:mc="http://schemas.openxmlformats.org/markup-compatibility/2006" xmlns:aink="http://schemas.microsoft.com/office/drawing/2016/ink" xmlns:am3d="http://schemas.microsoft.com/office/drawing/2017/model3d" xmlns:o="urn:schemas-microsoft-com:office:office" xmlns:oel="http://schemas.microsoft.com/office/2019/extlst" xmlns:r="http://schemas.openxmlformats.org/officeDocument/2006/relationships" xmlns:m="http://schemas.openxmlformats.org/officeDocument/2006/math" xmlns:v="urn:schemas-microsoft-com:vml" xmlns:wp14="http://schemas.microsoft.com/office/word/2010/wordprocessingDrawing" xmlns:wp="http://schemas.openxmlformats.org/drawingml/2006/wordprocessingDrawing" xmlns:w10="urn:schemas-microsoft-com:office:word" xmlns:w="http://schemas.openxmlformats.org/wordprocessingml/2006/main" xmlns:w14="http://schemas.microsoft.com/office/word/2010/wordml" xmlns:w15="http://schemas.microsoft.com/office/word/2012/wordml" xmlns:w16cex="http://schemas.microsoft.com/office/word/2018/wordml/cex" xmlns:w16cid="http://schemas.microsoft.com/office/word/2016/wordml/cid" xmlns:w16="http://schemas.microsoft.com/office/word/2018/wordml" xmlns:w16du="http://schemas.microsoft.com/office/word/2023/wordml/word16du" xmlns:w16sdtdh="http://schemas.microsoft.com/office/word/2020/wordml/sdtdatahash" xmlns:w16se="http://schemas.microsoft.com/office/word/2015/wordml/symex" xmlns:wpg="http://schemas.microsoft.com/office/word/2010/wordprocessingGroup" xmlns:wpi="http://schemas.microsoft.com/office/word/2010/wordprocessingInk" xmlns:wne="http://schemas.microsoft.com/office/word/2006/wordml" xmlns:wps="http://schemas.microsoft.com/office/word/2010/wordprocessingShape" mc:Ignorable="w14 w15 w16se w16cid w16 w16cex w16sdtdh w16du wp14">
+  <w15:person w15:author="Alec Wilcox">
+    <w15:presenceInfo w15:providerId="Windows Live" w15:userId="408e3b2e41e1c130"/>
+  </w15:person>
+</w15:people>
 </file>
 
 <file path=word/styles.xml><?xml version="1.0" encoding="utf-8"?>
@@ -17467,7 +18825,7 @@
   <w:style w:type="paragraph" w:default="1" w:styleId="Normal">
     <w:name w:val="Normal"/>
     <w:qFormat/>
-    <w:rsid w:val="009D1452"/>
+    <w:rsid w:val="0014117F"/>
   </w:style>
   <w:style w:type="paragraph" w:styleId="Heading1">
     <w:name w:val="heading 1"/>
@@ -18576,6 +19934,33 @@
 </file>
 
 <file path=customXml/item1.xml><?xml version="1.0" encoding="utf-8"?>
+<p:properties xmlns:p="http://schemas.microsoft.com/office/2006/metadata/properties" xmlns:xsi="http://www.w3.org/2001/XMLSchema-instance" xmlns:pc="http://schemas.microsoft.com/office/infopath/2007/PartnerControls">
+  <documentManagement>
+    <TaxCatchAll xmlns="cbeac988-4fd5-47cf-ad03-89cc7678fa90" xsi:nil="true"/>
+    <lcf76f155ced4ddcb4097134ff3c332f xmlns="aa9c99c1-69c1-4b58-9df5-4d4796c46f8a">
+      <Terms xmlns="http://schemas.microsoft.com/office/infopath/2007/PartnerControls"/>
+    </lcf76f155ced4ddcb4097134ff3c332f>
+    <SharedWithUsers xmlns="cbeac988-4fd5-47cf-ad03-89cc7678fa90">
+      <UserInfo>
+        <DisplayName/>
+        <AccountId xsi:nil="true"/>
+        <AccountType/>
+      </UserInfo>
+    </SharedWithUsers>
+  </documentManagement>
+</p:properties>
+</file>
+
+<file path=customXml/item2.xml><?xml version="1.0" encoding="utf-8"?>
+<?mso-contentType ?>
+<FormTemplates xmlns="http://schemas.microsoft.com/sharepoint/v3/contenttype/forms">
+  <Display>DocumentLibraryForm</Display>
+  <Edit>DocumentLibraryForm</Edit>
+  <New>DocumentLibraryForm</New>
+</FormTemplates>
+</file>
+
+<file path=customXml/item3.xml><?xml version="1.0" encoding="utf-8"?>
 <ct:contentTypeSchema xmlns:ct="http://schemas.microsoft.com/office/2006/metadata/contentType" xmlns:ma="http://schemas.microsoft.com/office/2006/metadata/properties/metaAttributes" ct:_="" ma:_="" ma:contentTypeName="Document" ma:contentTypeID="0x010100ED0089B3ED392A4CB3C10705735CFAD3" ma:contentTypeVersion="15" ma:contentTypeDescription="Create a new document." ma:contentTypeScope="" ma:versionID="e9715c4352d5d9c94cf397f6db7911f6">
   <xsd:schema xmlns:xsd="http://www.w3.org/2001/XMLSchema" xmlns:xs="http://www.w3.org/2001/XMLSchema" xmlns:p="http://schemas.microsoft.com/office/2006/metadata/properties" xmlns:ns2="aa9c99c1-69c1-4b58-9df5-4d4796c46f8a" xmlns:ns3="cbeac988-4fd5-47cf-ad03-89cc7678fa90" targetNamespace="http://schemas.microsoft.com/office/2006/metadata/properties" ma:root="true" ma:fieldsID="4a7b24a40f906d6832371abf7aef78d6" ns2:_="" ns3:_="">
     <xsd:import namespace="aa9c99c1-69c1-4b58-9df5-4d4796c46f8a"/>
@@ -18810,34 +20195,26 @@
 </ct:contentTypeSchema>
 </file>
 
-<file path=customXml/item2.xml><?xml version="1.0" encoding="utf-8"?>
-<?mso-contentType ?>
-<FormTemplates xmlns="http://schemas.microsoft.com/sharepoint/v3/contenttype/forms">
-  <Display>DocumentLibraryForm</Display>
-  <Edit>DocumentLibraryForm</Edit>
-  <New>DocumentLibraryForm</New>
-</FormTemplates>
+<file path=customXml/itemProps1.xml><?xml version="1.0" encoding="utf-8"?>
+<ds:datastoreItem xmlns:ds="http://schemas.openxmlformats.org/officeDocument/2006/customXml" ds:itemID="{C6C5DCE0-D69C-4B6E-96D9-C69B23DE6D4A}">
+  <ds:schemaRefs>
+    <ds:schemaRef ds:uri="http://schemas.microsoft.com/office/2006/metadata/properties"/>
+    <ds:schemaRef ds:uri="http://schemas.microsoft.com/office/infopath/2007/PartnerControls"/>
+    <ds:schemaRef ds:uri="cbeac988-4fd5-47cf-ad03-89cc7678fa90"/>
+    <ds:schemaRef ds:uri="aa9c99c1-69c1-4b58-9df5-4d4796c46f8a"/>
+  </ds:schemaRefs>
+</ds:datastoreItem>
 </file>
 
-<file path=customXml/item3.xml><?xml version="1.0" encoding="utf-8"?>
-<p:properties xmlns:p="http://schemas.microsoft.com/office/2006/metadata/properties" xmlns:xsi="http://www.w3.org/2001/XMLSchema-instance" xmlns:pc="http://schemas.microsoft.com/office/infopath/2007/PartnerControls">
-  <documentManagement>
-    <TaxCatchAll xmlns="cbeac988-4fd5-47cf-ad03-89cc7678fa90" xsi:nil="true"/>
-    <lcf76f155ced4ddcb4097134ff3c332f xmlns="aa9c99c1-69c1-4b58-9df5-4d4796c46f8a">
-      <Terms xmlns="http://schemas.microsoft.com/office/infopath/2007/PartnerControls"/>
-    </lcf76f155ced4ddcb4097134ff3c332f>
-    <SharedWithUsers xmlns="cbeac988-4fd5-47cf-ad03-89cc7678fa90">
-      <UserInfo>
-        <DisplayName/>
-        <AccountId xsi:nil="true"/>
-        <AccountType/>
-      </UserInfo>
-    </SharedWithUsers>
-  </documentManagement>
-</p:properties>
+<file path=customXml/itemProps2.xml><?xml version="1.0" encoding="utf-8"?>
+<ds:datastoreItem xmlns:ds="http://schemas.openxmlformats.org/officeDocument/2006/customXml" ds:itemID="{4BECF9F2-3A10-48CC-8D31-4F6E8664527E}">
+  <ds:schemaRefs>
+    <ds:schemaRef ds:uri="http://schemas.microsoft.com/sharepoint/v3/contenttype/forms"/>
+  </ds:schemaRefs>
+</ds:datastoreItem>
 </file>
 
-<file path=customXml/itemProps1.xml><?xml version="1.0" encoding="utf-8"?>
+<file path=customXml/itemProps3.xml><?xml version="1.0" encoding="utf-8"?>
 <ds:datastoreItem xmlns:ds="http://schemas.openxmlformats.org/officeDocument/2006/customXml" ds:itemID="{26FF9410-7F49-4DD5-9478-D670A139DF54}">
   <ds:schemaRefs>
     <ds:schemaRef ds:uri="http://schemas.microsoft.com/office/2006/metadata/contentType"/>
@@ -18854,23 +20231,4 @@
     <ds:schemaRef ds:uri="http://schemas.microsoft.com/internal/obd"/>
   </ds:schemaRefs>
 </ds:datastoreItem>
-</file>
-
-<file path=customXml/itemProps2.xml><?xml version="1.0" encoding="utf-8"?>
-<ds:datastoreItem xmlns:ds="http://schemas.openxmlformats.org/officeDocument/2006/customXml" ds:itemID="{4BECF9F2-3A10-48CC-8D31-4F6E8664527E}">
-  <ds:schemaRefs>
-    <ds:schemaRef ds:uri="http://schemas.microsoft.com/sharepoint/v3/contenttype/forms"/>
-  </ds:schemaRefs>
-</ds:datastoreItem>
-</file>
-
-<file path=customXml/itemProps3.xml><?xml version="1.0" encoding="utf-8"?>
-<ds:datastoreItem xmlns:ds="http://schemas.openxmlformats.org/officeDocument/2006/customXml" ds:itemID="{C6C5DCE0-D69C-4B6E-96D9-C69B23DE6D4A}">
-  <ds:schemaRefs>
-    <ds:schemaRef ds:uri="http://schemas.microsoft.com/office/2006/metadata/properties"/>
-    <ds:schemaRef ds:uri="http://schemas.microsoft.com/office/infopath/2007/PartnerControls"/>
-    <ds:schemaRef ds:uri="cbeac988-4fd5-47cf-ad03-89cc7678fa90"/>
-    <ds:schemaRef ds:uri="aa9c99c1-69c1-4b58-9df5-4d4796c46f8a"/>
-  </ds:schemaRefs>
-</ds:datastoreItem>
 </file>
</xml_diff>

<commit_message>
feat: add linked complaint to export (#792)
</commit_message>
<xml_diff>
--- a/backend/templates/complaint/CDOGS-HWCR-COMPLAINT-TEMPLATE-v1.docx
+++ b/backend/templates/complaint/CDOGS-HWCR-COMPLAINT-TEMPLATE-v1.docx
@@ -623,14 +623,108 @@
     </w:tbl>
     <w:p>
       <w:pPr>
-        <w:spacing w:after="0"/>
+        <w:spacing w:after="0" w:line="240" w:lineRule="auto"/>
+        <w:textAlignment w:val="baseline"/>
         <w:rPr>
-          <w:rFonts w:ascii="BC Sans" w:eastAsia="Times New Roman" w:hAnsi="BC Sans" w:cs="Times New Roman"/>
-          <w:color w:val="000000" w:themeColor="text1"/>
+          <w:rFonts w:ascii="BC Sans" w:eastAsia="Times New Roman" w:hAnsi="BC Sans" w:cs="Segoe UI"/>
+          <w:color w:val="000000"/>
+          <w:kern w:val="0"/>
           <w:sz w:val="20"/>
           <w:szCs w:val="20"/>
+          <w:lang w:eastAsia="en-CA"/>
+          <w14:ligatures w14:val="none"/>
         </w:rPr>
       </w:pPr>
+      <w:r>
+        <w:rPr>
+          <w:rFonts w:ascii="BC Sans" w:eastAsia="Times New Roman" w:hAnsi="BC Sans" w:cs="Segoe UI"/>
+          <w:color w:val="000000"/>
+          <w:kern w:val="0"/>
+          <w:sz w:val="20"/>
+          <w:szCs w:val="20"/>
+          <w:lang w:eastAsia="en-CA"/>
+          <w14:ligatures w14:val="none"/>
+        </w:rPr>
+        <w:t>{</w:t>
+      </w:r>
+      <w:proofErr w:type="spellStart"/>
+      <w:proofErr w:type="gramStart"/>
+      <w:r>
+        <w:rPr>
+          <w:rFonts w:ascii="BC Sans" w:eastAsia="Times New Roman" w:hAnsi="BC Sans" w:cs="Segoe UI"/>
+          <w:color w:val="000000"/>
+          <w:kern w:val="0"/>
+          <w:sz w:val="20"/>
+          <w:szCs w:val="20"/>
+          <w:lang w:eastAsia="en-CA"/>
+          <w14:ligatures w14:val="none"/>
+        </w:rPr>
+        <w:t>d.</w:t>
+      </w:r>
+      <w:r>
+        <w:rPr>
+          <w:rFonts w:ascii="BC Sans" w:eastAsia="Times New Roman" w:hAnsi="BC Sans" w:cs="Segoe UI"/>
+          <w:color w:val="000000"/>
+          <w:kern w:val="0"/>
+          <w:sz w:val="20"/>
+          <w:szCs w:val="20"/>
+          <w:lang w:eastAsia="en-CA"/>
+          <w14:ligatures w14:val="none"/>
+        </w:rPr>
+        <w:t>hasLinkedComplaints</w:t>
+      </w:r>
+      <w:proofErr w:type="gramEnd"/>
+      <w:r>
+        <w:rPr>
+          <w:rFonts w:ascii="BC Sans" w:eastAsia="Times New Roman" w:hAnsi="BC Sans" w:cs="Segoe UI"/>
+          <w:color w:val="000000"/>
+          <w:kern w:val="0"/>
+          <w:sz w:val="20"/>
+          <w:szCs w:val="20"/>
+          <w:lang w:eastAsia="en-CA"/>
+          <w14:ligatures w14:val="none"/>
+        </w:rPr>
+        <w:t>:ifEQ</w:t>
+      </w:r>
+      <w:proofErr w:type="spellEnd"/>
+      <w:r>
+        <w:rPr>
+          <w:rFonts w:ascii="BC Sans" w:eastAsia="Times New Roman" w:hAnsi="BC Sans" w:cs="Segoe UI"/>
+          <w:color w:val="000000"/>
+          <w:kern w:val="0"/>
+          <w:sz w:val="20"/>
+          <w:szCs w:val="20"/>
+          <w:lang w:eastAsia="en-CA"/>
+          <w14:ligatures w14:val="none"/>
+        </w:rPr>
+        <w:t>(true):</w:t>
+      </w:r>
+      <w:proofErr w:type="spellStart"/>
+      <w:r>
+        <w:rPr>
+          <w:rFonts w:ascii="BC Sans" w:eastAsia="Times New Roman" w:hAnsi="BC Sans" w:cs="Segoe UI"/>
+          <w:color w:val="000000"/>
+          <w:kern w:val="0"/>
+          <w:sz w:val="20"/>
+          <w:szCs w:val="20"/>
+          <w:lang w:eastAsia="en-CA"/>
+          <w14:ligatures w14:val="none"/>
+        </w:rPr>
+        <w:t>showBegin</w:t>
+      </w:r>
+      <w:proofErr w:type="spellEnd"/>
+      <w:r>
+        <w:rPr>
+          <w:rFonts w:ascii="BC Sans" w:eastAsia="Times New Roman" w:hAnsi="BC Sans" w:cs="Segoe UI"/>
+          <w:color w:val="000000"/>
+          <w:kern w:val="0"/>
+          <w:sz w:val="20"/>
+          <w:szCs w:val="20"/>
+          <w:lang w:eastAsia="en-CA"/>
+          <w14:ligatures w14:val="none"/>
+        </w:rPr>
+        <w:t>}</w:t>
+      </w:r>
     </w:p>
     <w:tbl>
       <w:tblPr>
@@ -665,6 +759,967 @@
                 <w14:ligatures w14:val="none"/>
               </w:rPr>
             </w:pPr>
+            <w:commentRangeStart w:id="0"/>
+            <w:r>
+              <w:rPr>
+                <w:rFonts w:ascii="BC Sans" w:eastAsia="Times New Roman" w:hAnsi="BC Sans" w:cs="Times New Roman"/>
+                <w:caps w:val="0"/>
+                <w:color w:val="000000"/>
+                <w:kern w:val="0"/>
+                <w:sz w:val="20"/>
+                <w:szCs w:val="20"/>
+                <w14:ligatures w14:val="none"/>
+              </w:rPr>
+              <w:t>Linked complaint(s)</w:t>
+            </w:r>
+            <w:commentRangeEnd w:id="0"/>
+            <w:r>
+              <w:rPr>
+                <w:rStyle w:val="CommentReference"/>
+                <w:b w:val="0"/>
+                <w:bCs w:val="0"/>
+                <w:caps w:val="0"/>
+              </w:rPr>
+              <w:commentReference w:id="0"/>
+            </w:r>
+          </w:p>
+        </w:tc>
+        <w:tc>
+          <w:tcPr>
+            <w:tcW w:w="8364" w:type="dxa"/>
+            <w:noWrap/>
+            <w:vAlign w:val="center"/>
+          </w:tcPr>
+          <w:p>
+            <w:pPr>
+              <w:cnfStyle w:val="100000000000" w:firstRow="1" w:lastRow="0" w:firstColumn="0" w:lastColumn="0" w:oddVBand="0" w:evenVBand="0" w:oddHBand="0" w:evenHBand="0" w:firstRowFirstColumn="0" w:firstRowLastColumn="0" w:lastRowFirstColumn="0" w:lastRowLastColumn="0"/>
+              <w:rPr>
+                <w:rFonts w:ascii="BC Sans" w:eastAsia="Times New Roman" w:hAnsi="BC Sans" w:cs="Times New Roman"/>
+                <w:color w:val="000000"/>
+                <w:kern w:val="0"/>
+                <w:sz w:val="20"/>
+                <w:szCs w:val="20"/>
+                <w14:ligatures w14:val="none"/>
+              </w:rPr>
+            </w:pPr>
+          </w:p>
+        </w:tc>
+      </w:tr>
+      <w:tr>
+        <w:trPr>
+          <w:cnfStyle w:val="000000100000" w:firstRow="0" w:lastRow="0" w:firstColumn="0" w:lastColumn="0" w:oddVBand="0" w:evenVBand="0" w:oddHBand="1" w:evenHBand="0" w:firstRowFirstColumn="0" w:firstRowLastColumn="0" w:lastRowFirstColumn="0" w:lastRowLastColumn="0"/>
+          <w:trHeight w:hRule="exact" w:val="20"/>
+        </w:trPr>
+        <w:tc>
+          <w:tcPr>
+            <w:cnfStyle w:val="001000000000" w:firstRow="0" w:lastRow="0" w:firstColumn="1" w:lastColumn="0" w:oddVBand="0" w:evenVBand="0" w:oddHBand="0" w:evenHBand="0" w:firstRowFirstColumn="0" w:firstRowLastColumn="0" w:lastRowFirstColumn="0" w:lastRowLastColumn="0"/>
+            <w:tcW w:w="10915" w:type="dxa"/>
+            <w:gridSpan w:val="2"/>
+            <w:tcBorders>
+              <w:right w:val="none" w:sz="0" w:space="0" w:color="auto"/>
+            </w:tcBorders>
+            <w:noWrap/>
+            <w:vAlign w:val="center"/>
+          </w:tcPr>
+          <w:p>
+            <w:pPr>
+              <w:spacing w:line="259" w:lineRule="auto"/>
+              <w:rPr>
+                <w:rFonts w:ascii="BC Sans" w:eastAsia="Times New Roman" w:hAnsi="BC Sans" w:cs="Times New Roman"/>
+                <w:color w:val="000000" w:themeColor="text1"/>
+                <w:sz w:val="18"/>
+                <w:szCs w:val="18"/>
+              </w:rPr>
+            </w:pPr>
+          </w:p>
+        </w:tc>
+      </w:tr>
+      <w:tr>
+        <w:trPr>
+          <w:trHeight w:hRule="exact" w:val="20"/>
+        </w:trPr>
+        <w:tc>
+          <w:tcPr>
+            <w:cnfStyle w:val="001000000000" w:firstRow="0" w:lastRow="0" w:firstColumn="1" w:lastColumn="0" w:oddVBand="0" w:evenVBand="0" w:oddHBand="0" w:evenHBand="0" w:firstRowFirstColumn="0" w:firstRowLastColumn="0" w:lastRowFirstColumn="0" w:lastRowLastColumn="0"/>
+            <w:tcW w:w="10915" w:type="dxa"/>
+            <w:gridSpan w:val="2"/>
+            <w:tcBorders>
+              <w:right w:val="none" w:sz="0" w:space="0" w:color="auto"/>
+            </w:tcBorders>
+            <w:noWrap/>
+            <w:vAlign w:val="center"/>
+          </w:tcPr>
+          <w:p>
+            <w:pPr>
+              <w:rPr>
+                <w:rFonts w:ascii="BC Sans" w:eastAsia="Times New Roman" w:hAnsi="BC Sans" w:cs="Times New Roman"/>
+                <w:color w:val="000000" w:themeColor="text1"/>
+                <w:sz w:val="20"/>
+                <w:szCs w:val="20"/>
+                <w:lang w:val="en-CA"/>
+              </w:rPr>
+            </w:pPr>
+          </w:p>
+        </w:tc>
+      </w:tr>
+      <w:tr>
+        <w:trPr>
+          <w:cnfStyle w:val="000000100000" w:firstRow="0" w:lastRow="0" w:firstColumn="0" w:lastColumn="0" w:oddVBand="0" w:evenVBand="0" w:oddHBand="1" w:evenHBand="0" w:firstRowFirstColumn="0" w:firstRowLastColumn="0" w:lastRowFirstColumn="0" w:lastRowLastColumn="0"/>
+          <w:trHeight w:val="360"/>
+        </w:trPr>
+        <w:tc>
+          <w:tcPr>
+            <w:cnfStyle w:val="001000000000" w:firstRow="0" w:lastRow="0" w:firstColumn="1" w:lastColumn="0" w:oddVBand="0" w:evenVBand="0" w:oddHBand="0" w:evenHBand="0" w:firstRowFirstColumn="0" w:firstRowLastColumn="0" w:lastRowFirstColumn="0" w:lastRowLastColumn="0"/>
+            <w:tcW w:w="10915" w:type="dxa"/>
+            <w:gridSpan w:val="2"/>
+            <w:tcBorders>
+              <w:right w:val="none" w:sz="0" w:space="0" w:color="auto"/>
+            </w:tcBorders>
+            <w:noWrap/>
+            <w:vAlign w:val="center"/>
+          </w:tcPr>
+          <w:p>
+            <w:pPr>
+              <w:spacing w:line="259" w:lineRule="auto"/>
+              <w:rPr>
+                <w:rFonts w:ascii="BC Sans" w:eastAsia="Times New Roman" w:hAnsi="BC Sans" w:cs="Times New Roman"/>
+                <w:b w:val="0"/>
+                <w:bCs w:val="0"/>
+                <w:color w:val="000000" w:themeColor="text1"/>
+                <w:sz w:val="18"/>
+                <w:szCs w:val="18"/>
+              </w:rPr>
+            </w:pPr>
+            <w:r>
+              <w:rPr>
+                <w:rFonts w:ascii="BC Sans" w:eastAsia="Times New Roman" w:hAnsi="BC Sans" w:cs="Times New Roman"/>
+                <w:b w:val="0"/>
+                <w:bCs w:val="0"/>
+                <w:caps w:val="0"/>
+                <w:color w:val="000000" w:themeColor="text1"/>
+                <w:sz w:val="20"/>
+                <w:szCs w:val="20"/>
+              </w:rPr>
+              <w:t>{</w:t>
+            </w:r>
+            <w:proofErr w:type="spellStart"/>
+            <w:proofErr w:type="gramStart"/>
+            <w:r>
+              <w:rPr>
+                <w:rFonts w:ascii="BC Sans" w:eastAsia="Times New Roman" w:hAnsi="BC Sans" w:cs="Times New Roman"/>
+                <w:b w:val="0"/>
+                <w:bCs w:val="0"/>
+                <w:caps w:val="0"/>
+                <w:color w:val="000000" w:themeColor="text1"/>
+                <w:sz w:val="20"/>
+                <w:szCs w:val="20"/>
+              </w:rPr>
+              <w:t>d.linked</w:t>
+            </w:r>
+            <w:r>
+              <w:rPr>
+                <w:rFonts w:ascii="BC Sans" w:eastAsia="Times New Roman" w:hAnsi="BC Sans" w:cs="Times New Roman"/>
+                <w:b w:val="0"/>
+                <w:bCs w:val="0"/>
+                <w:caps w:val="0"/>
+                <w:color w:val="000000" w:themeColor="text1"/>
+                <w:sz w:val="20"/>
+                <w:szCs w:val="20"/>
+              </w:rPr>
+              <w:t>C</w:t>
+            </w:r>
+            <w:r>
+              <w:rPr>
+                <w:rFonts w:ascii="BC Sans" w:eastAsia="Times New Roman" w:hAnsi="BC Sans" w:cs="Times New Roman"/>
+                <w:b w:val="0"/>
+                <w:bCs w:val="0"/>
+                <w:caps w:val="0"/>
+                <w:color w:val="000000" w:themeColor="text1"/>
+                <w:sz w:val="20"/>
+                <w:szCs w:val="20"/>
+              </w:rPr>
+              <w:t>omplaints</w:t>
+            </w:r>
+            <w:proofErr w:type="spellEnd"/>
+            <w:proofErr w:type="gramEnd"/>
+            <w:r>
+              <w:rPr>
+                <w:rFonts w:ascii="BC Sans" w:eastAsia="Times New Roman" w:hAnsi="BC Sans" w:cs="Times New Roman"/>
+                <w:b w:val="0"/>
+                <w:bCs w:val="0"/>
+                <w:caps w:val="0"/>
+                <w:color w:val="000000" w:themeColor="text1"/>
+                <w:sz w:val="20"/>
+                <w:szCs w:val="20"/>
+              </w:rPr>
+              <w:t>[</w:t>
+            </w:r>
+            <w:proofErr w:type="spellStart"/>
+            <w:r>
+              <w:rPr>
+                <w:rFonts w:ascii="BC Sans" w:eastAsia="Times New Roman" w:hAnsi="BC Sans" w:cs="Times New Roman"/>
+                <w:b w:val="0"/>
+                <w:bCs w:val="0"/>
+                <w:caps w:val="0"/>
+                <w:color w:val="000000" w:themeColor="text1"/>
+                <w:sz w:val="20"/>
+                <w:szCs w:val="20"/>
+              </w:rPr>
+              <w:t>i</w:t>
+            </w:r>
+            <w:proofErr w:type="spellEnd"/>
+            <w:r>
+              <w:rPr>
+                <w:rFonts w:ascii="BC Sans" w:eastAsia="Times New Roman" w:hAnsi="BC Sans" w:cs="Times New Roman"/>
+                <w:b w:val="0"/>
+                <w:bCs w:val="0"/>
+                <w:caps w:val="0"/>
+                <w:color w:val="000000" w:themeColor="text1"/>
+                <w:sz w:val="20"/>
+                <w:szCs w:val="20"/>
+              </w:rPr>
+              <w:t>].id}</w:t>
+            </w:r>
+            <w:r>
+              <w:rPr>
+                <w:rFonts w:ascii="BC Sans" w:eastAsia="Times New Roman" w:hAnsi="BC Sans" w:cs="Times New Roman"/>
+                <w:b w:val="0"/>
+                <w:bCs w:val="0"/>
+                <w:caps w:val="0"/>
+                <w:color w:val="000000" w:themeColor="text1"/>
+                <w:sz w:val="20"/>
+                <w:szCs w:val="20"/>
+              </w:rPr>
+              <w:t xml:space="preserve">, </w:t>
+            </w:r>
+            <w:r>
+              <w:rPr>
+                <w:rFonts w:ascii="BC Sans" w:eastAsia="Times New Roman" w:hAnsi="BC Sans" w:cs="Times New Roman"/>
+                <w:b w:val="0"/>
+                <w:bCs w:val="0"/>
+                <w:caps w:val="0"/>
+                <w:color w:val="000000" w:themeColor="text1"/>
+                <w:sz w:val="20"/>
+                <w:szCs w:val="20"/>
+              </w:rPr>
+              <w:t>{</w:t>
+            </w:r>
+            <w:proofErr w:type="spellStart"/>
+            <w:r>
+              <w:rPr>
+                <w:rFonts w:ascii="BC Sans" w:eastAsia="Times New Roman" w:hAnsi="BC Sans" w:cs="Times New Roman"/>
+                <w:b w:val="0"/>
+                <w:bCs w:val="0"/>
+                <w:caps w:val="0"/>
+                <w:color w:val="000000" w:themeColor="text1"/>
+                <w:sz w:val="20"/>
+                <w:szCs w:val="20"/>
+              </w:rPr>
+              <w:t>d.linked</w:t>
+            </w:r>
+            <w:r>
+              <w:rPr>
+                <w:rFonts w:ascii="BC Sans" w:eastAsia="Times New Roman" w:hAnsi="BC Sans" w:cs="Times New Roman"/>
+                <w:b w:val="0"/>
+                <w:bCs w:val="0"/>
+                <w:caps w:val="0"/>
+                <w:color w:val="000000" w:themeColor="text1"/>
+                <w:sz w:val="20"/>
+                <w:szCs w:val="20"/>
+              </w:rPr>
+              <w:t>C</w:t>
+            </w:r>
+            <w:r>
+              <w:rPr>
+                <w:rFonts w:ascii="BC Sans" w:eastAsia="Times New Roman" w:hAnsi="BC Sans" w:cs="Times New Roman"/>
+                <w:b w:val="0"/>
+                <w:bCs w:val="0"/>
+                <w:caps w:val="0"/>
+                <w:color w:val="000000" w:themeColor="text1"/>
+                <w:sz w:val="20"/>
+                <w:szCs w:val="20"/>
+              </w:rPr>
+              <w:t>omplaints</w:t>
+            </w:r>
+            <w:proofErr w:type="spellEnd"/>
+            <w:r>
+              <w:rPr>
+                <w:rFonts w:ascii="BC Sans" w:eastAsia="Times New Roman" w:hAnsi="BC Sans" w:cs="Times New Roman"/>
+                <w:b w:val="0"/>
+                <w:bCs w:val="0"/>
+                <w:caps w:val="0"/>
+                <w:color w:val="000000" w:themeColor="text1"/>
+                <w:sz w:val="20"/>
+                <w:szCs w:val="20"/>
+              </w:rPr>
+              <w:t>[</w:t>
+            </w:r>
+            <w:proofErr w:type="spellStart"/>
+            <w:r>
+              <w:rPr>
+                <w:rFonts w:ascii="BC Sans" w:eastAsia="Times New Roman" w:hAnsi="BC Sans" w:cs="Times New Roman"/>
+                <w:b w:val="0"/>
+                <w:bCs w:val="0"/>
+                <w:caps w:val="0"/>
+                <w:color w:val="000000" w:themeColor="text1"/>
+                <w:sz w:val="20"/>
+                <w:szCs w:val="20"/>
+              </w:rPr>
+              <w:t>i</w:t>
+            </w:r>
+            <w:proofErr w:type="spellEnd"/>
+            <w:r>
+              <w:rPr>
+                <w:rFonts w:ascii="BC Sans" w:eastAsia="Times New Roman" w:hAnsi="BC Sans" w:cs="Times New Roman"/>
+                <w:b w:val="0"/>
+                <w:bCs w:val="0"/>
+                <w:caps w:val="0"/>
+                <w:color w:val="000000" w:themeColor="text1"/>
+                <w:sz w:val="20"/>
+                <w:szCs w:val="20"/>
+              </w:rPr>
+              <w:t>].</w:t>
+            </w:r>
+            <w:r>
+              <w:rPr>
+                <w:rFonts w:ascii="BC Sans" w:eastAsia="Times New Roman" w:hAnsi="BC Sans" w:cs="Times New Roman"/>
+                <w:b w:val="0"/>
+                <w:bCs w:val="0"/>
+                <w:caps w:val="0"/>
+                <w:color w:val="000000" w:themeColor="text1"/>
+                <w:sz w:val="20"/>
+                <w:szCs w:val="20"/>
+              </w:rPr>
+              <w:t>species</w:t>
+            </w:r>
+            <w:r>
+              <w:rPr>
+                <w:rFonts w:ascii="BC Sans" w:eastAsia="Times New Roman" w:hAnsi="BC Sans" w:cs="Times New Roman"/>
+                <w:b w:val="0"/>
+                <w:bCs w:val="0"/>
+                <w:caps w:val="0"/>
+                <w:color w:val="000000" w:themeColor="text1"/>
+                <w:sz w:val="20"/>
+                <w:szCs w:val="20"/>
+              </w:rPr>
+              <w:t>}</w:t>
+            </w:r>
+            <w:r>
+              <w:rPr>
+                <w:rFonts w:ascii="BC Sans" w:eastAsia="Times New Roman" w:hAnsi="BC Sans" w:cs="Times New Roman"/>
+                <w:b w:val="0"/>
+                <w:bCs w:val="0"/>
+                <w:caps w:val="0"/>
+                <w:color w:val="000000" w:themeColor="text1"/>
+                <w:sz w:val="20"/>
+                <w:szCs w:val="20"/>
+              </w:rPr>
+              <w:t>,</w:t>
+            </w:r>
+            <w:r>
+              <w:rPr>
+                <w:rFonts w:ascii="BC Sans" w:eastAsia="Times New Roman" w:hAnsi="BC Sans" w:cs="Times New Roman"/>
+                <w:b w:val="0"/>
+                <w:bCs w:val="0"/>
+                <w:caps w:val="0"/>
+                <w:color w:val="000000" w:themeColor="text1"/>
+                <w:sz w:val="20"/>
+                <w:szCs w:val="20"/>
+              </w:rPr>
+              <w:t xml:space="preserve"> </w:t>
+            </w:r>
+            <w:r>
+              <w:rPr>
+                <w:rFonts w:ascii="BC Sans" w:eastAsia="Times New Roman" w:hAnsi="BC Sans" w:cs="Times New Roman"/>
+                <w:b w:val="0"/>
+                <w:bCs w:val="0"/>
+                <w:caps w:val="0"/>
+                <w:color w:val="000000" w:themeColor="text1"/>
+                <w:sz w:val="20"/>
+                <w:szCs w:val="20"/>
+              </w:rPr>
+              <w:t>{</w:t>
+            </w:r>
+            <w:proofErr w:type="spellStart"/>
+            <w:r>
+              <w:rPr>
+                <w:rFonts w:ascii="BC Sans" w:eastAsia="Times New Roman" w:hAnsi="BC Sans" w:cs="Times New Roman"/>
+                <w:b w:val="0"/>
+                <w:bCs w:val="0"/>
+                <w:caps w:val="0"/>
+                <w:color w:val="000000" w:themeColor="text1"/>
+                <w:sz w:val="20"/>
+                <w:szCs w:val="20"/>
+              </w:rPr>
+              <w:t>d.linked</w:t>
+            </w:r>
+            <w:r>
+              <w:rPr>
+                <w:rFonts w:ascii="BC Sans" w:eastAsia="Times New Roman" w:hAnsi="BC Sans" w:cs="Times New Roman"/>
+                <w:b w:val="0"/>
+                <w:bCs w:val="0"/>
+                <w:caps w:val="0"/>
+                <w:color w:val="000000" w:themeColor="text1"/>
+                <w:sz w:val="20"/>
+                <w:szCs w:val="20"/>
+              </w:rPr>
+              <w:t>C</w:t>
+            </w:r>
+            <w:r>
+              <w:rPr>
+                <w:rFonts w:ascii="BC Sans" w:eastAsia="Times New Roman" w:hAnsi="BC Sans" w:cs="Times New Roman"/>
+                <w:b w:val="0"/>
+                <w:bCs w:val="0"/>
+                <w:caps w:val="0"/>
+                <w:color w:val="000000" w:themeColor="text1"/>
+                <w:sz w:val="20"/>
+                <w:szCs w:val="20"/>
+              </w:rPr>
+              <w:t>omplaints</w:t>
+            </w:r>
+            <w:proofErr w:type="spellEnd"/>
+            <w:r>
+              <w:rPr>
+                <w:rFonts w:ascii="BC Sans" w:eastAsia="Times New Roman" w:hAnsi="BC Sans" w:cs="Times New Roman"/>
+                <w:b w:val="0"/>
+                <w:bCs w:val="0"/>
+                <w:caps w:val="0"/>
+                <w:color w:val="000000" w:themeColor="text1"/>
+                <w:sz w:val="20"/>
+                <w:szCs w:val="20"/>
+              </w:rPr>
+              <w:t>[</w:t>
+            </w:r>
+            <w:proofErr w:type="spellStart"/>
+            <w:r>
+              <w:rPr>
+                <w:rFonts w:ascii="BC Sans" w:eastAsia="Times New Roman" w:hAnsi="BC Sans" w:cs="Times New Roman"/>
+                <w:b w:val="0"/>
+                <w:bCs w:val="0"/>
+                <w:caps w:val="0"/>
+                <w:color w:val="000000" w:themeColor="text1"/>
+                <w:sz w:val="20"/>
+                <w:szCs w:val="20"/>
+              </w:rPr>
+              <w:t>i</w:t>
+            </w:r>
+            <w:proofErr w:type="spellEnd"/>
+            <w:r>
+              <w:rPr>
+                <w:rFonts w:ascii="BC Sans" w:eastAsia="Times New Roman" w:hAnsi="BC Sans" w:cs="Times New Roman"/>
+                <w:b w:val="0"/>
+                <w:bCs w:val="0"/>
+                <w:caps w:val="0"/>
+                <w:color w:val="000000" w:themeColor="text1"/>
+                <w:sz w:val="20"/>
+                <w:szCs w:val="20"/>
+              </w:rPr>
+              <w:t>].</w:t>
+            </w:r>
+            <w:proofErr w:type="spellStart"/>
+            <w:r>
+              <w:rPr>
+                <w:rFonts w:ascii="BC Sans" w:eastAsia="Times New Roman" w:hAnsi="BC Sans" w:cs="Times New Roman"/>
+                <w:b w:val="0"/>
+                <w:bCs w:val="0"/>
+                <w:caps w:val="0"/>
+                <w:color w:val="000000" w:themeColor="text1"/>
+                <w:sz w:val="20"/>
+                <w:szCs w:val="20"/>
+              </w:rPr>
+              <w:t>natureOfComplaint</w:t>
+            </w:r>
+            <w:proofErr w:type="spellEnd"/>
+            <w:r>
+              <w:rPr>
+                <w:rFonts w:ascii="BC Sans" w:eastAsia="Times New Roman" w:hAnsi="BC Sans" w:cs="Times New Roman"/>
+                <w:b w:val="0"/>
+                <w:bCs w:val="0"/>
+                <w:caps w:val="0"/>
+                <w:color w:val="000000" w:themeColor="text1"/>
+                <w:sz w:val="20"/>
+                <w:szCs w:val="20"/>
+              </w:rPr>
+              <w:t>}</w:t>
+            </w:r>
+          </w:p>
+        </w:tc>
+      </w:tr>
+      <w:tr>
+        <w:trPr>
+          <w:trHeight w:val="360"/>
+        </w:trPr>
+        <w:tc>
+          <w:tcPr>
+            <w:cnfStyle w:val="001000000000" w:firstRow="0" w:lastRow="0" w:firstColumn="1" w:lastColumn="0" w:oddVBand="0" w:evenVBand="0" w:oddHBand="0" w:evenHBand="0" w:firstRowFirstColumn="0" w:firstRowLastColumn="0" w:lastRowFirstColumn="0" w:lastRowLastColumn="0"/>
+            <w:tcW w:w="10915" w:type="dxa"/>
+            <w:gridSpan w:val="2"/>
+            <w:tcBorders>
+              <w:right w:val="none" w:sz="0" w:space="0" w:color="auto"/>
+            </w:tcBorders>
+            <w:noWrap/>
+            <w:vAlign w:val="center"/>
+            <w:hideMark/>
+          </w:tcPr>
+          <w:p>
+            <w:pPr>
+              <w:rPr>
+                <w:rFonts w:ascii="BC Sans" w:eastAsia="Times New Roman" w:hAnsi="BC Sans" w:cs="Times New Roman"/>
+                <w:color w:val="000000" w:themeColor="text1"/>
+                <w:sz w:val="20"/>
+                <w:szCs w:val="20"/>
+              </w:rPr>
+            </w:pPr>
+            <w:r>
+              <w:rPr>
+                <w:rFonts w:ascii="BC Sans" w:eastAsia="Times New Roman" w:hAnsi="BC Sans" w:cs="Times New Roman"/>
+                <w:b w:val="0"/>
+                <w:bCs w:val="0"/>
+                <w:caps w:val="0"/>
+                <w:color w:val="000000" w:themeColor="text1"/>
+                <w:sz w:val="20"/>
+                <w:szCs w:val="20"/>
+              </w:rPr>
+              <w:t>{</w:t>
+            </w:r>
+            <w:proofErr w:type="spellStart"/>
+            <w:proofErr w:type="gramStart"/>
+            <w:r>
+              <w:rPr>
+                <w:rFonts w:ascii="BC Sans" w:eastAsia="Times New Roman" w:hAnsi="BC Sans" w:cs="Times New Roman"/>
+                <w:b w:val="0"/>
+                <w:bCs w:val="0"/>
+                <w:caps w:val="0"/>
+                <w:color w:val="000000" w:themeColor="text1"/>
+                <w:sz w:val="20"/>
+                <w:szCs w:val="20"/>
+              </w:rPr>
+              <w:t>d.linked</w:t>
+            </w:r>
+            <w:r>
+              <w:rPr>
+                <w:rFonts w:ascii="BC Sans" w:eastAsia="Times New Roman" w:hAnsi="BC Sans" w:cs="Times New Roman"/>
+                <w:b w:val="0"/>
+                <w:bCs w:val="0"/>
+                <w:caps w:val="0"/>
+                <w:color w:val="000000" w:themeColor="text1"/>
+                <w:sz w:val="20"/>
+                <w:szCs w:val="20"/>
+              </w:rPr>
+              <w:t>C</w:t>
+            </w:r>
+            <w:r>
+              <w:rPr>
+                <w:rFonts w:ascii="BC Sans" w:eastAsia="Times New Roman" w:hAnsi="BC Sans" w:cs="Times New Roman"/>
+                <w:b w:val="0"/>
+                <w:bCs w:val="0"/>
+                <w:caps w:val="0"/>
+                <w:color w:val="000000" w:themeColor="text1"/>
+                <w:sz w:val="20"/>
+                <w:szCs w:val="20"/>
+              </w:rPr>
+              <w:t>omplaints</w:t>
+            </w:r>
+            <w:proofErr w:type="spellEnd"/>
+            <w:proofErr w:type="gramEnd"/>
+            <w:r>
+              <w:rPr>
+                <w:rFonts w:ascii="BC Sans" w:eastAsia="Times New Roman" w:hAnsi="BC Sans" w:cs="Times New Roman"/>
+                <w:b w:val="0"/>
+                <w:bCs w:val="0"/>
+                <w:caps w:val="0"/>
+                <w:color w:val="000000" w:themeColor="text1"/>
+                <w:sz w:val="20"/>
+                <w:szCs w:val="20"/>
+              </w:rPr>
+              <w:t>[i</w:t>
+            </w:r>
+            <w:r>
+              <w:rPr>
+                <w:rFonts w:ascii="BC Sans" w:eastAsia="Times New Roman" w:hAnsi="BC Sans" w:cs="Times New Roman"/>
+                <w:b w:val="0"/>
+                <w:bCs w:val="0"/>
+                <w:caps w:val="0"/>
+                <w:color w:val="000000" w:themeColor="text1"/>
+                <w:sz w:val="20"/>
+                <w:szCs w:val="20"/>
+              </w:rPr>
+              <w:t>+1</w:t>
+            </w:r>
+            <w:r>
+              <w:rPr>
+                <w:rFonts w:ascii="BC Sans" w:eastAsia="Times New Roman" w:hAnsi="BC Sans" w:cs="Times New Roman"/>
+                <w:b w:val="0"/>
+                <w:bCs w:val="0"/>
+                <w:caps w:val="0"/>
+                <w:color w:val="000000" w:themeColor="text1"/>
+                <w:sz w:val="20"/>
+                <w:szCs w:val="20"/>
+              </w:rPr>
+              <w:t>].id}</w:t>
+            </w:r>
+            <w:r>
+              <w:rPr>
+                <w:rFonts w:ascii="BC Sans" w:eastAsia="Times New Roman" w:hAnsi="BC Sans" w:cs="Times New Roman"/>
+                <w:b w:val="0"/>
+                <w:bCs w:val="0"/>
+                <w:caps w:val="0"/>
+                <w:color w:val="000000" w:themeColor="text1"/>
+                <w:sz w:val="20"/>
+                <w:szCs w:val="20"/>
+              </w:rPr>
+              <w:t xml:space="preserve">, </w:t>
+            </w:r>
+            <w:r>
+              <w:rPr>
+                <w:rFonts w:ascii="BC Sans" w:eastAsia="Times New Roman" w:hAnsi="BC Sans" w:cs="Times New Roman"/>
+                <w:b w:val="0"/>
+                <w:bCs w:val="0"/>
+                <w:caps w:val="0"/>
+                <w:color w:val="000000" w:themeColor="text1"/>
+                <w:sz w:val="20"/>
+                <w:szCs w:val="20"/>
+              </w:rPr>
+              <w:t>{</w:t>
+            </w:r>
+            <w:proofErr w:type="spellStart"/>
+            <w:r>
+              <w:rPr>
+                <w:rFonts w:ascii="BC Sans" w:eastAsia="Times New Roman" w:hAnsi="BC Sans" w:cs="Times New Roman"/>
+                <w:b w:val="0"/>
+                <w:bCs w:val="0"/>
+                <w:caps w:val="0"/>
+                <w:color w:val="000000" w:themeColor="text1"/>
+                <w:sz w:val="20"/>
+                <w:szCs w:val="20"/>
+              </w:rPr>
+              <w:t>d.linked</w:t>
+            </w:r>
+            <w:r>
+              <w:rPr>
+                <w:rFonts w:ascii="BC Sans" w:eastAsia="Times New Roman" w:hAnsi="BC Sans" w:cs="Times New Roman"/>
+                <w:b w:val="0"/>
+                <w:bCs w:val="0"/>
+                <w:caps w:val="0"/>
+                <w:color w:val="000000" w:themeColor="text1"/>
+                <w:sz w:val="20"/>
+                <w:szCs w:val="20"/>
+              </w:rPr>
+              <w:t>C</w:t>
+            </w:r>
+            <w:r>
+              <w:rPr>
+                <w:rFonts w:ascii="BC Sans" w:eastAsia="Times New Roman" w:hAnsi="BC Sans" w:cs="Times New Roman"/>
+                <w:b w:val="0"/>
+                <w:bCs w:val="0"/>
+                <w:caps w:val="0"/>
+                <w:color w:val="000000" w:themeColor="text1"/>
+                <w:sz w:val="20"/>
+                <w:szCs w:val="20"/>
+              </w:rPr>
+              <w:t>omplaints</w:t>
+            </w:r>
+            <w:proofErr w:type="spellEnd"/>
+            <w:r>
+              <w:rPr>
+                <w:rFonts w:ascii="BC Sans" w:eastAsia="Times New Roman" w:hAnsi="BC Sans" w:cs="Times New Roman"/>
+                <w:b w:val="0"/>
+                <w:bCs w:val="0"/>
+                <w:caps w:val="0"/>
+                <w:color w:val="000000" w:themeColor="text1"/>
+                <w:sz w:val="20"/>
+                <w:szCs w:val="20"/>
+              </w:rPr>
+              <w:t>[i</w:t>
+            </w:r>
+            <w:r>
+              <w:rPr>
+                <w:rFonts w:ascii="BC Sans" w:eastAsia="Times New Roman" w:hAnsi="BC Sans" w:cs="Times New Roman"/>
+                <w:b w:val="0"/>
+                <w:bCs w:val="0"/>
+                <w:caps w:val="0"/>
+                <w:color w:val="000000" w:themeColor="text1"/>
+                <w:sz w:val="20"/>
+                <w:szCs w:val="20"/>
+              </w:rPr>
+              <w:t>+1</w:t>
+            </w:r>
+            <w:r>
+              <w:rPr>
+                <w:rFonts w:ascii="BC Sans" w:eastAsia="Times New Roman" w:hAnsi="BC Sans" w:cs="Times New Roman"/>
+                <w:b w:val="0"/>
+                <w:bCs w:val="0"/>
+                <w:caps w:val="0"/>
+                <w:color w:val="000000" w:themeColor="text1"/>
+                <w:sz w:val="20"/>
+                <w:szCs w:val="20"/>
+              </w:rPr>
+              <w:t>].</w:t>
+            </w:r>
+            <w:r>
+              <w:rPr>
+                <w:rFonts w:ascii="BC Sans" w:eastAsia="Times New Roman" w:hAnsi="BC Sans" w:cs="Times New Roman"/>
+                <w:b w:val="0"/>
+                <w:bCs w:val="0"/>
+                <w:caps w:val="0"/>
+                <w:color w:val="000000" w:themeColor="text1"/>
+                <w:sz w:val="20"/>
+                <w:szCs w:val="20"/>
+              </w:rPr>
+              <w:t>species</w:t>
+            </w:r>
+            <w:r>
+              <w:rPr>
+                <w:rFonts w:ascii="BC Sans" w:eastAsia="Times New Roman" w:hAnsi="BC Sans" w:cs="Times New Roman"/>
+                <w:b w:val="0"/>
+                <w:bCs w:val="0"/>
+                <w:caps w:val="0"/>
+                <w:color w:val="000000" w:themeColor="text1"/>
+                <w:sz w:val="20"/>
+                <w:szCs w:val="20"/>
+              </w:rPr>
+              <w:t>}</w:t>
+            </w:r>
+            <w:r>
+              <w:rPr>
+                <w:rFonts w:ascii="BC Sans" w:eastAsia="Times New Roman" w:hAnsi="BC Sans" w:cs="Times New Roman"/>
+                <w:b w:val="0"/>
+                <w:bCs w:val="0"/>
+                <w:caps w:val="0"/>
+                <w:color w:val="000000" w:themeColor="text1"/>
+                <w:sz w:val="20"/>
+                <w:szCs w:val="20"/>
+              </w:rPr>
+              <w:t xml:space="preserve">, </w:t>
+            </w:r>
+            <w:r>
+              <w:rPr>
+                <w:rFonts w:ascii="BC Sans" w:eastAsia="Times New Roman" w:hAnsi="BC Sans" w:cs="Times New Roman"/>
+                <w:b w:val="0"/>
+                <w:bCs w:val="0"/>
+                <w:caps w:val="0"/>
+                <w:color w:val="000000" w:themeColor="text1"/>
+                <w:sz w:val="20"/>
+                <w:szCs w:val="20"/>
+              </w:rPr>
+              <w:t>{</w:t>
+            </w:r>
+            <w:proofErr w:type="spellStart"/>
+            <w:r>
+              <w:rPr>
+                <w:rFonts w:ascii="BC Sans" w:eastAsia="Times New Roman" w:hAnsi="BC Sans" w:cs="Times New Roman"/>
+                <w:b w:val="0"/>
+                <w:bCs w:val="0"/>
+                <w:caps w:val="0"/>
+                <w:color w:val="000000" w:themeColor="text1"/>
+                <w:sz w:val="20"/>
+                <w:szCs w:val="20"/>
+              </w:rPr>
+              <w:t>d.linked</w:t>
+            </w:r>
+            <w:r>
+              <w:rPr>
+                <w:rFonts w:ascii="BC Sans" w:eastAsia="Times New Roman" w:hAnsi="BC Sans" w:cs="Times New Roman"/>
+                <w:b w:val="0"/>
+                <w:bCs w:val="0"/>
+                <w:caps w:val="0"/>
+                <w:color w:val="000000" w:themeColor="text1"/>
+                <w:sz w:val="20"/>
+                <w:szCs w:val="20"/>
+              </w:rPr>
+              <w:t>C</w:t>
+            </w:r>
+            <w:r>
+              <w:rPr>
+                <w:rFonts w:ascii="BC Sans" w:eastAsia="Times New Roman" w:hAnsi="BC Sans" w:cs="Times New Roman"/>
+                <w:b w:val="0"/>
+                <w:bCs w:val="0"/>
+                <w:caps w:val="0"/>
+                <w:color w:val="000000" w:themeColor="text1"/>
+                <w:sz w:val="20"/>
+                <w:szCs w:val="20"/>
+              </w:rPr>
+              <w:t>omplaints</w:t>
+            </w:r>
+            <w:proofErr w:type="spellEnd"/>
+            <w:r>
+              <w:rPr>
+                <w:rFonts w:ascii="BC Sans" w:eastAsia="Times New Roman" w:hAnsi="BC Sans" w:cs="Times New Roman"/>
+                <w:b w:val="0"/>
+                <w:bCs w:val="0"/>
+                <w:caps w:val="0"/>
+                <w:color w:val="000000" w:themeColor="text1"/>
+                <w:sz w:val="20"/>
+                <w:szCs w:val="20"/>
+              </w:rPr>
+              <w:t>[i</w:t>
+            </w:r>
+            <w:r>
+              <w:rPr>
+                <w:rFonts w:ascii="BC Sans" w:eastAsia="Times New Roman" w:hAnsi="BC Sans" w:cs="Times New Roman"/>
+                <w:b w:val="0"/>
+                <w:bCs w:val="0"/>
+                <w:caps w:val="0"/>
+                <w:color w:val="000000" w:themeColor="text1"/>
+                <w:sz w:val="20"/>
+                <w:szCs w:val="20"/>
+              </w:rPr>
+              <w:t>+1</w:t>
+            </w:r>
+            <w:r>
+              <w:rPr>
+                <w:rFonts w:ascii="BC Sans" w:eastAsia="Times New Roman" w:hAnsi="BC Sans" w:cs="Times New Roman"/>
+                <w:b w:val="0"/>
+                <w:bCs w:val="0"/>
+                <w:caps w:val="0"/>
+                <w:color w:val="000000" w:themeColor="text1"/>
+                <w:sz w:val="20"/>
+                <w:szCs w:val="20"/>
+              </w:rPr>
+              <w:t>].</w:t>
+            </w:r>
+            <w:proofErr w:type="spellStart"/>
+            <w:r>
+              <w:rPr>
+                <w:rFonts w:ascii="BC Sans" w:eastAsia="Times New Roman" w:hAnsi="BC Sans" w:cs="Times New Roman"/>
+                <w:b w:val="0"/>
+                <w:bCs w:val="0"/>
+                <w:caps w:val="0"/>
+                <w:color w:val="000000" w:themeColor="text1"/>
+                <w:sz w:val="20"/>
+                <w:szCs w:val="20"/>
+              </w:rPr>
+              <w:t>natureOfComplaint</w:t>
+            </w:r>
+            <w:proofErr w:type="spellEnd"/>
+            <w:r>
+              <w:rPr>
+                <w:rFonts w:ascii="BC Sans" w:eastAsia="Times New Roman" w:hAnsi="BC Sans" w:cs="Times New Roman"/>
+                <w:b w:val="0"/>
+                <w:bCs w:val="0"/>
+                <w:caps w:val="0"/>
+                <w:color w:val="000000" w:themeColor="text1"/>
+                <w:sz w:val="20"/>
+                <w:szCs w:val="20"/>
+              </w:rPr>
+              <w:t>}</w:t>
+            </w:r>
+          </w:p>
+        </w:tc>
+      </w:tr>
+    </w:tbl>
+    <w:p>
+      <w:pPr>
+        <w:spacing w:after="0" w:line="240" w:lineRule="auto"/>
+        <w:textAlignment w:val="baseline"/>
+        <w:rPr>
+          <w:rFonts w:ascii="BC Sans" w:eastAsia="Times New Roman" w:hAnsi="BC Sans" w:cs="Segoe UI"/>
+          <w:color w:val="000000"/>
+          <w:kern w:val="0"/>
+          <w:sz w:val="20"/>
+          <w:szCs w:val="20"/>
+          <w:lang w:eastAsia="en-CA"/>
+          <w14:ligatures w14:val="none"/>
+        </w:rPr>
+      </w:pPr>
+      <w:r>
+        <w:rPr>
+          <w:rFonts w:ascii="BC Sans" w:eastAsia="Times New Roman" w:hAnsi="BC Sans" w:cs="Segoe UI"/>
+          <w:color w:val="000000"/>
+          <w:kern w:val="0"/>
+          <w:sz w:val="20"/>
+          <w:szCs w:val="20"/>
+          <w:lang w:eastAsia="en-CA"/>
+          <w14:ligatures w14:val="none"/>
+        </w:rPr>
+        <w:t>{</w:t>
+      </w:r>
+      <w:proofErr w:type="spellStart"/>
+      <w:proofErr w:type="gramStart"/>
+      <w:r>
+        <w:rPr>
+          <w:rFonts w:ascii="BC Sans" w:eastAsia="Times New Roman" w:hAnsi="BC Sans" w:cs="Segoe UI"/>
+          <w:color w:val="000000"/>
+          <w:kern w:val="0"/>
+          <w:sz w:val="20"/>
+          <w:szCs w:val="20"/>
+          <w:lang w:eastAsia="en-CA"/>
+          <w14:ligatures w14:val="none"/>
+        </w:rPr>
+        <w:t>d.</w:t>
+      </w:r>
+      <w:r>
+        <w:rPr>
+          <w:rFonts w:ascii="BC Sans" w:eastAsia="Times New Roman" w:hAnsi="BC Sans" w:cs="Segoe UI"/>
+          <w:color w:val="000000"/>
+          <w:kern w:val="0"/>
+          <w:sz w:val="20"/>
+          <w:szCs w:val="20"/>
+          <w:lang w:eastAsia="en-CA"/>
+          <w14:ligatures w14:val="none"/>
+        </w:rPr>
+        <w:t>hasLinkedComplaints</w:t>
+      </w:r>
+      <w:proofErr w:type="gramEnd"/>
+      <w:r>
+        <w:rPr>
+          <w:rFonts w:ascii="BC Sans" w:eastAsia="Times New Roman" w:hAnsi="BC Sans" w:cs="Segoe UI"/>
+          <w:color w:val="000000"/>
+          <w:kern w:val="0"/>
+          <w:sz w:val="20"/>
+          <w:szCs w:val="20"/>
+          <w:lang w:eastAsia="en-CA"/>
+          <w14:ligatures w14:val="none"/>
+        </w:rPr>
+        <w:t>:showEnd</w:t>
+      </w:r>
+      <w:proofErr w:type="spellEnd"/>
+      <w:r>
+        <w:rPr>
+          <w:rFonts w:ascii="BC Sans" w:eastAsia="Times New Roman" w:hAnsi="BC Sans" w:cs="Segoe UI"/>
+          <w:color w:val="000000"/>
+          <w:kern w:val="0"/>
+          <w:sz w:val="20"/>
+          <w:szCs w:val="20"/>
+          <w:lang w:eastAsia="en-CA"/>
+          <w14:ligatures w14:val="none"/>
+        </w:rPr>
+        <w:t>}</w:t>
+      </w:r>
+    </w:p>
+    <w:tbl>
+      <w:tblPr>
+        <w:tblStyle w:val="PlainTable3"/>
+        <w:tblW w:w="10916" w:type="dxa"/>
+        <w:tblLook w:val="04A0" w:firstRow="1" w:lastRow="0" w:firstColumn="1" w:lastColumn="0" w:noHBand="0" w:noVBand="1"/>
+      </w:tblPr>
+      <w:tblGrid>
+        <w:gridCol w:w="2552"/>
+        <w:gridCol w:w="8364"/>
+      </w:tblGrid>
+      <w:tr>
+        <w:trPr>
+          <w:cnfStyle w:val="100000000000" w:firstRow="1" w:lastRow="0" w:firstColumn="0" w:lastColumn="0" w:oddVBand="0" w:evenVBand="0" w:oddHBand="0" w:evenHBand="0" w:firstRowFirstColumn="0" w:firstRowLastColumn="0" w:lastRowFirstColumn="0" w:lastRowLastColumn="0"/>
+          <w:trHeight w:val="360"/>
+        </w:trPr>
+        <w:tc>
+          <w:tcPr>
+            <w:cnfStyle w:val="001000000100" w:firstRow="0" w:lastRow="0" w:firstColumn="1" w:lastColumn="0" w:oddVBand="0" w:evenVBand="0" w:oddHBand="0" w:evenHBand="0" w:firstRowFirstColumn="1" w:firstRowLastColumn="0" w:lastRowFirstColumn="0" w:lastRowLastColumn="0"/>
+            <w:tcW w:w="2552" w:type="dxa"/>
+            <w:noWrap/>
+            <w:vAlign w:val="center"/>
+          </w:tcPr>
+          <w:p>
+            <w:pPr>
+              <w:rPr>
+                <w:rFonts w:ascii="BC Sans" w:eastAsia="Times New Roman" w:hAnsi="BC Sans" w:cs="Times New Roman"/>
+                <w:color w:val="000000"/>
+                <w:kern w:val="0"/>
+                <w:sz w:val="20"/>
+                <w:szCs w:val="20"/>
+                <w14:ligatures w14:val="none"/>
+              </w:rPr>
+            </w:pPr>
             <w:r>
               <w:rPr>
                 <w:rFonts w:ascii="BC Sans" w:eastAsia="Times New Roman" w:hAnsi="BC Sans" w:cs="Times New Roman"/>
@@ -1453,18 +2508,7 @@
                 <w:sz w:val="20"/>
                 <w:szCs w:val="20"/>
               </w:rPr>
-              <w:t>Coordinate</w:t>
-            </w:r>
-            <w:r>
-              <w:rPr>
-                <w:rFonts w:ascii="BC Sans" w:hAnsi="BC Sans"/>
-                <w:b w:val="0"/>
-                <w:bCs w:val="0"/>
-                <w:caps w:val="0"/>
-                <w:sz w:val="20"/>
-                <w:szCs w:val="20"/>
-              </w:rPr>
-              <w:t>s</w:t>
+              <w:t>Latitude, Longitude</w:t>
             </w:r>
           </w:p>
         </w:tc>
@@ -3516,6 +4560,7 @@
                 <w:sz w:val="20"/>
                 <w:szCs w:val="20"/>
               </w:rPr>
+              <w:lastRenderedPageBreak/>
               <w:t>Location Details</w:t>
             </w:r>
           </w:p>
@@ -3934,7 +4979,6 @@
           <w:sz w:val="20"/>
           <w:szCs w:val="20"/>
         </w:rPr>
-        <w:lastRenderedPageBreak/>
         <w:br/>
       </w:r>
       <w:r>
@@ -7890,6 +8934,7 @@
                 <w:sz w:val="20"/>
                 <w:szCs w:val="20"/>
               </w:rPr>
+              <w:lastRenderedPageBreak/>
               <w:t>Prevention and education</w:t>
             </w:r>
             <w:r>
@@ -8282,7 +9327,6 @@
                 <w:sz w:val="20"/>
                 <w:szCs w:val="20"/>
               </w:rPr>
-              <w:lastRenderedPageBreak/>
               <w:t>Date</w:t>
             </w:r>
             <w:r>
@@ -12123,6 +13167,7 @@
                 <w:sz w:val="20"/>
                 <w:szCs w:val="20"/>
               </w:rPr>
+              <w:lastRenderedPageBreak/>
               <w:t>Ear tags</w:t>
             </w:r>
             <w:r>
@@ -12646,7 +13691,6 @@
                 <w:sz w:val="20"/>
                 <w:szCs w:val="20"/>
               </w:rPr>
-              <w:lastRenderedPageBreak/>
               <w:t>Drug ({</w:t>
             </w:r>
             <w:proofErr w:type="spellStart"/>
@@ -15782,8 +16826,8 @@
       </w:r>
     </w:p>
     <w:sectPr>
-      <w:headerReference w:type="default" r:id="rId10"/>
-      <w:footerReference w:type="default" r:id="rId11"/>
+      <w:headerReference w:type="default" r:id="rId14"/>
+      <w:footerReference w:type="default" r:id="rId15"/>
       <w:pgSz w:w="12240" w:h="15840"/>
       <w:pgMar w:top="720" w:right="720" w:bottom="720" w:left="720" w:header="708" w:footer="708" w:gutter="0"/>
       <w:cols w:space="708"/>
@@ -15791,6 +16835,80 @@
     </w:sectPr>
   </w:body>
 </w:document>
+</file>
+
+<file path=word/comments.xml><?xml version="1.0" encoding="utf-8"?>
+<w:comments xmlns:wpc="http://schemas.microsoft.com/office/word/2010/wordprocessingCanvas" xmlns:cx="http://schemas.microsoft.com/office/drawing/2014/chartex" xmlns:cx1="http://schemas.microsoft.com/office/drawing/2015/9/8/chartex" xmlns:cx2="http://schemas.microsoft.com/office/drawing/2015/10/21/chartex" xmlns:cx3="http://schemas.microsoft.com/office/drawing/2016/5/9/chartex" xmlns:cx4="http://schemas.microsoft.com/office/drawing/2016/5/10/chartex" xmlns:cx5="http://schemas.microsoft.com/office/drawing/2016/5/11/chartex" xmlns:cx6="http://schemas.microsoft.com/office/drawing/2016/5/12/chartex" xmlns:cx7="http://schemas.microsoft.com/office/drawing/2016/5/13/chartex" xmlns:cx8="http://schemas.microsoft.com/office/drawing/2016/5/14/chartex" xmlns:mc="http://schemas.openxmlformats.org/markup-compatibility/2006" xmlns:aink="http://schemas.microsoft.com/office/drawing/2016/ink" xmlns:am3d="http://schemas.microsoft.com/office/drawing/2017/model3d" xmlns:o="urn:schemas-microsoft-com:office:office" xmlns:oel="http://schemas.microsoft.com/office/2019/extlst" xmlns:r="http://schemas.openxmlformats.org/officeDocument/2006/relationships" xmlns:m="http://schemas.openxmlformats.org/officeDocument/2006/math" xmlns:v="urn:schemas-microsoft-com:vml" xmlns:wp14="http://schemas.microsoft.com/office/word/2010/wordprocessingDrawing" xmlns:wp="http://schemas.openxmlformats.org/drawingml/2006/wordprocessingDrawing" xmlns:w10="urn:schemas-microsoft-com:office:word" xmlns:w="http://schemas.openxmlformats.org/wordprocessingml/2006/main" xmlns:w14="http://schemas.microsoft.com/office/word/2010/wordml" xmlns:w15="http://schemas.microsoft.com/office/word/2012/wordml" xmlns:w16cex="http://schemas.microsoft.com/office/word/2018/wordml/cex" xmlns:w16cid="http://schemas.microsoft.com/office/word/2016/wordml/cid" xmlns:w16="http://schemas.microsoft.com/office/word/2018/wordml" xmlns:w16du="http://schemas.microsoft.com/office/word/2023/wordml/word16du" xmlns:w16sdtdh="http://schemas.microsoft.com/office/word/2020/wordml/sdtdatahash" xmlns:w16se="http://schemas.microsoft.com/office/word/2015/wordml/symex" xmlns:wpg="http://schemas.microsoft.com/office/word/2010/wordprocessingGroup" xmlns:wpi="http://schemas.microsoft.com/office/word/2010/wordprocessingInk" xmlns:wne="http://schemas.microsoft.com/office/word/2006/wordml" xmlns:wps="http://schemas.microsoft.com/office/word/2010/wordprocessingShape" mc:Ignorable="w14 w15 w16se w16cid w16 w16cex w16sdtdh w16du wp14">
+  <w:comment w:id="0" w:author="Alec Wilcox" w:date="2024-12-03T13:06:00Z" w:initials="AW">
+    <w:p>
+      <w:pPr>
+        <w:pStyle w:val="CommentText"/>
+      </w:pPr>
+      <w:r>
+        <w:rPr>
+          <w:rStyle w:val="CommentReference"/>
+        </w:rPr>
+        <w:annotationRef/>
+      </w:r>
+      <w:r>
+        <w:rPr>
+          <w:lang w:val="en-CA"/>
+        </w:rPr>
+        <w:t xml:space="preserve">This took a fair bit of wizardry to work.   </w:t>
+      </w:r>
+    </w:p>
+    <w:p>
+      <w:pPr>
+        <w:pStyle w:val="CommentText"/>
+      </w:pPr>
+    </w:p>
+    <w:p>
+      <w:pPr>
+        <w:pStyle w:val="CommentText"/>
+      </w:pPr>
+      <w:r>
+        <w:rPr>
+          <w:lang w:val="en-CA"/>
+        </w:rPr>
+        <w:t xml:space="preserve">Out of the box the carbone iterator repeats the previous row, which in this case had the table header bar.   </w:t>
+      </w:r>
+    </w:p>
+    <w:p>
+      <w:pPr>
+        <w:pStyle w:val="CommentText"/>
+      </w:pPr>
+    </w:p>
+    <w:p>
+      <w:pPr>
+        <w:pStyle w:val="CommentText"/>
+      </w:pPr>
+      <w:r>
+        <w:rPr>
+          <w:lang w:val="en-CA"/>
+        </w:rPr>
+        <w:t>To get around this there are two blank rows with 0 height that are part of this table.   The reason for the two rows is so that the table can start with the shaded row.</w:t>
+      </w:r>
+    </w:p>
+  </w:comment>
+</w:comments>
+</file>
+
+<file path=word/commentsExtended.xml><?xml version="1.0" encoding="utf-8"?>
+<w15:commentsEx xmlns:wpc="http://schemas.microsoft.com/office/word/2010/wordprocessingCanvas" xmlns:cx="http://schemas.microsoft.com/office/drawing/2014/chartex" xmlns:cx1="http://schemas.microsoft.com/office/drawing/2015/9/8/chartex" xmlns:cx2="http://schemas.microsoft.com/office/drawing/2015/10/21/chartex" xmlns:cx3="http://schemas.microsoft.com/office/drawing/2016/5/9/chartex" xmlns:cx4="http://schemas.microsoft.com/office/drawing/2016/5/10/chartex" xmlns:cx5="http://schemas.microsoft.com/office/drawing/2016/5/11/chartex" xmlns:cx6="http://schemas.microsoft.com/office/drawing/2016/5/12/chartex" xmlns:cx7="http://schemas.microsoft.com/office/drawing/2016/5/13/chartex" xmlns:cx8="http://schemas.microsoft.com/office/drawing/2016/5/14/chartex" xmlns:mc="http://schemas.openxmlformats.org/markup-compatibility/2006" xmlns:aink="http://schemas.microsoft.com/office/drawing/2016/ink" xmlns:am3d="http://schemas.microsoft.com/office/drawing/2017/model3d" xmlns:o="urn:schemas-microsoft-com:office:office" xmlns:oel="http://schemas.microsoft.com/office/2019/extlst" xmlns:r="http://schemas.openxmlformats.org/officeDocument/2006/relationships" xmlns:m="http://schemas.openxmlformats.org/officeDocument/2006/math" xmlns:v="urn:schemas-microsoft-com:vml" xmlns:wp14="http://schemas.microsoft.com/office/word/2010/wordprocessingDrawing" xmlns:wp="http://schemas.openxmlformats.org/drawingml/2006/wordprocessingDrawing" xmlns:w10="urn:schemas-microsoft-com:office:word" xmlns:w="http://schemas.openxmlformats.org/wordprocessingml/2006/main" xmlns:w14="http://schemas.microsoft.com/office/word/2010/wordml" xmlns:w15="http://schemas.microsoft.com/office/word/2012/wordml" xmlns:w16cex="http://schemas.microsoft.com/office/word/2018/wordml/cex" xmlns:w16cid="http://schemas.microsoft.com/office/word/2016/wordml/cid" xmlns:w16="http://schemas.microsoft.com/office/word/2018/wordml" xmlns:w16du="http://schemas.microsoft.com/office/word/2023/wordml/word16du" xmlns:w16sdtdh="http://schemas.microsoft.com/office/word/2020/wordml/sdtdatahash" xmlns:w16se="http://schemas.microsoft.com/office/word/2015/wordml/symex" xmlns:wpg="http://schemas.microsoft.com/office/word/2010/wordprocessingGroup" xmlns:wpi="http://schemas.microsoft.com/office/word/2010/wordprocessingInk" xmlns:wne="http://schemas.microsoft.com/office/word/2006/wordml" xmlns:wps="http://schemas.microsoft.com/office/word/2010/wordprocessingShape" mc:Ignorable="w14 w15 w16se w16cid w16 w16cex w16sdtdh w16du wp14">
+  <w15:commentEx w15:paraId="449B4475" w15:done="0"/>
+</w15:commentsEx>
+</file>
+
+<file path=word/commentsExtensible.xml><?xml version="1.0" encoding="utf-8"?>
+<w16cex:commentsExtensible xmlns:wpc="http://schemas.microsoft.com/office/word/2010/wordprocessingCanvas" xmlns:cx="http://schemas.microsoft.com/office/drawing/2014/chartex" xmlns:cx1="http://schemas.microsoft.com/office/drawing/2015/9/8/chartex" xmlns:cx2="http://schemas.microsoft.com/office/drawing/2015/10/21/chartex" xmlns:cx3="http://schemas.microsoft.com/office/drawing/2016/5/9/chartex" xmlns:cx4="http://schemas.microsoft.com/office/drawing/2016/5/10/chartex" xmlns:cx5="http://schemas.microsoft.com/office/drawing/2016/5/11/chartex" xmlns:cx6="http://schemas.microsoft.com/office/drawing/2016/5/12/chartex" xmlns:cx7="http://schemas.microsoft.com/office/drawing/2016/5/13/chartex" xmlns:cx8="http://schemas.microsoft.com/office/drawing/2016/5/14/chartex" xmlns:cr="http://schemas.microsoft.com/office/comments/2020/reactions" xmlns:mc="http://schemas.openxmlformats.org/markup-compatibility/2006" xmlns:aink="http://schemas.microsoft.com/office/drawing/2016/ink" xmlns:am3d="http://schemas.microsoft.com/office/drawing/2017/model3d" xmlns:o="urn:schemas-microsoft-com:office:office" xmlns:oel="http://schemas.microsoft.com/office/2019/extlst" xmlns:r="http://schemas.openxmlformats.org/officeDocument/2006/relationships" xmlns:m="http://schemas.openxmlformats.org/officeDocument/2006/math" xmlns:v="urn:schemas-microsoft-com:vml" xmlns:wp14="http://schemas.microsoft.com/office/word/2010/wordprocessingDrawing" xmlns:wp="http://schemas.openxmlformats.org/drawingml/2006/wordprocessingDrawing" xmlns:w10="urn:schemas-microsoft-com:office:word" xmlns:w="http://schemas.openxmlformats.org/wordprocessingml/2006/main" xmlns:w14="http://schemas.microsoft.com/office/word/2010/wordml" xmlns:w15="http://schemas.microsoft.com/office/word/2012/wordml" xmlns:w16cex="http://schemas.microsoft.com/office/word/2018/wordml/cex" xmlns:w16cid="http://schemas.microsoft.com/office/word/2016/wordml/cid" xmlns:w16="http://schemas.microsoft.com/office/word/2018/wordml" xmlns:w16du="http://schemas.microsoft.com/office/word/2023/wordml/word16du" xmlns:w16sdtdh="http://schemas.microsoft.com/office/word/2020/wordml/sdtdatahash" xmlns:w16se="http://schemas.microsoft.com/office/word/2015/wordml/symex" xmlns:wpg="http://schemas.microsoft.com/office/word/2010/wordprocessingGroup" xmlns:wpi="http://schemas.microsoft.com/office/word/2010/wordprocessingInk" xmlns:wne="http://schemas.microsoft.com/office/word/2006/wordml" xmlns:wps="http://schemas.microsoft.com/office/word/2010/wordprocessingShape" mc:Ignorable="w14 w15 w16se w16cid w16 w16cex w16sdtdh cr w16du wp14">
+  <w16cex:commentExtensible w16cex:durableId="616EAC32" w16cex:dateUtc="2024-12-03T21:06:00Z"/>
+</w16cex:commentsExtensible>
+</file>
+
+<file path=word/commentsIds.xml><?xml version="1.0" encoding="utf-8"?>
+<w16cid:commentsIds xmlns:wpc="http://schemas.microsoft.com/office/word/2010/wordprocessingCanvas" xmlns:cx="http://schemas.microsoft.com/office/drawing/2014/chartex" xmlns:cx1="http://schemas.microsoft.com/office/drawing/2015/9/8/chartex" xmlns:cx2="http://schemas.microsoft.com/office/drawing/2015/10/21/chartex" xmlns:cx3="http://schemas.microsoft.com/office/drawing/2016/5/9/chartex" xmlns:cx4="http://schemas.microsoft.com/office/drawing/2016/5/10/chartex" xmlns:cx5="http://schemas.microsoft.com/office/drawing/2016/5/11/chartex" xmlns:cx6="http://schemas.microsoft.com/office/drawing/2016/5/12/chartex" xmlns:cx7="http://schemas.microsoft.com/office/drawing/2016/5/13/chartex" xmlns:cx8="http://schemas.microsoft.com/office/drawing/2016/5/14/chartex" xmlns:mc="http://schemas.openxmlformats.org/markup-compatibility/2006" xmlns:aink="http://schemas.microsoft.com/office/drawing/2016/ink" xmlns:am3d="http://schemas.microsoft.com/office/drawing/2017/model3d" xmlns:o="urn:schemas-microsoft-com:office:office" xmlns:oel="http://schemas.microsoft.com/office/2019/extlst" xmlns:r="http://schemas.openxmlformats.org/officeDocument/2006/relationships" xmlns:m="http://schemas.openxmlformats.org/officeDocument/2006/math" xmlns:v="urn:schemas-microsoft-com:vml" xmlns:wp14="http://schemas.microsoft.com/office/word/2010/wordprocessingDrawing" xmlns:wp="http://schemas.openxmlformats.org/drawingml/2006/wordprocessingDrawing" xmlns:w10="urn:schemas-microsoft-com:office:word" xmlns:w="http://schemas.openxmlformats.org/wordprocessingml/2006/main" xmlns:w14="http://schemas.microsoft.com/office/word/2010/wordml" xmlns:w15="http://schemas.microsoft.com/office/word/2012/wordml" xmlns:w16cex="http://schemas.microsoft.com/office/word/2018/wordml/cex" xmlns:w16cid="http://schemas.microsoft.com/office/word/2016/wordml/cid" xmlns:w16="http://schemas.microsoft.com/office/word/2018/wordml" xmlns:w16du="http://schemas.microsoft.com/office/word/2023/wordml/word16du" xmlns:w16sdtdh="http://schemas.microsoft.com/office/word/2020/wordml/sdtdatahash" xmlns:w16se="http://schemas.microsoft.com/office/word/2015/wordml/symex" xmlns:wpg="http://schemas.microsoft.com/office/word/2010/wordprocessingGroup" xmlns:wpi="http://schemas.microsoft.com/office/word/2010/wordprocessingInk" xmlns:wne="http://schemas.microsoft.com/office/word/2006/wordml" xmlns:wps="http://schemas.microsoft.com/office/word/2010/wordprocessingShape" mc:Ignorable="w14 w15 w16se w16cid w16 w16cex w16sdtdh w16du wp14">
+  <w16cid:commentId w16cid:paraId="449B4475" w16cid:durableId="616EAC32"/>
+</w16cid:commentsIds>
 </file>
 
 <file path=word/endnotes.xml><?xml version="1.0" encoding="utf-8"?>
@@ -16484,6 +17602,119 @@
     </w:lvl>
   </w:abstractNum>
   <w:abstractNum w:abstractNumId="3" w15:restartNumberingAfterBreak="0">
+    <w:nsid w:val="48C85C57"/>
+    <w:multiLevelType w:val="hybridMultilevel"/>
+    <w:tmpl w:val="81ECC532"/>
+    <w:lvl w:ilvl="0" w:tplc="10090001">
+      <w:start w:val="1"/>
+      <w:numFmt w:val="bullet"/>
+      <w:lvlText w:val=""/>
+      <w:lvlJc w:val="left"/>
+      <w:pPr>
+        <w:ind w:left="720" w:hanging="360"/>
+      </w:pPr>
+      <w:rPr>
+        <w:rFonts w:ascii="Symbol" w:hAnsi="Symbol" w:hint="default"/>
+      </w:rPr>
+    </w:lvl>
+    <w:lvl w:ilvl="1" w:tplc="10090003" w:tentative="1">
+      <w:start w:val="1"/>
+      <w:numFmt w:val="bullet"/>
+      <w:lvlText w:val="o"/>
+      <w:lvlJc w:val="left"/>
+      <w:pPr>
+        <w:ind w:left="1440" w:hanging="360"/>
+      </w:pPr>
+      <w:rPr>
+        <w:rFonts w:ascii="Courier New" w:hAnsi="Courier New" w:cs="Courier New" w:hint="default"/>
+      </w:rPr>
+    </w:lvl>
+    <w:lvl w:ilvl="2" w:tplc="10090005" w:tentative="1">
+      <w:start w:val="1"/>
+      <w:numFmt w:val="bullet"/>
+      <w:lvlText w:val=""/>
+      <w:lvlJc w:val="left"/>
+      <w:pPr>
+        <w:ind w:left="2160" w:hanging="360"/>
+      </w:pPr>
+      <w:rPr>
+        <w:rFonts w:ascii="Wingdings" w:hAnsi="Wingdings" w:hint="default"/>
+      </w:rPr>
+    </w:lvl>
+    <w:lvl w:ilvl="3" w:tplc="10090001" w:tentative="1">
+      <w:start w:val="1"/>
+      <w:numFmt w:val="bullet"/>
+      <w:lvlText w:val=""/>
+      <w:lvlJc w:val="left"/>
+      <w:pPr>
+        <w:ind w:left="2880" w:hanging="360"/>
+      </w:pPr>
+      <w:rPr>
+        <w:rFonts w:ascii="Symbol" w:hAnsi="Symbol" w:hint="default"/>
+      </w:rPr>
+    </w:lvl>
+    <w:lvl w:ilvl="4" w:tplc="10090003" w:tentative="1">
+      <w:start w:val="1"/>
+      <w:numFmt w:val="bullet"/>
+      <w:lvlText w:val="o"/>
+      <w:lvlJc w:val="left"/>
+      <w:pPr>
+        <w:ind w:left="3600" w:hanging="360"/>
+      </w:pPr>
+      <w:rPr>
+        <w:rFonts w:ascii="Courier New" w:hAnsi="Courier New" w:cs="Courier New" w:hint="default"/>
+      </w:rPr>
+    </w:lvl>
+    <w:lvl w:ilvl="5" w:tplc="10090005" w:tentative="1">
+      <w:start w:val="1"/>
+      <w:numFmt w:val="bullet"/>
+      <w:lvlText w:val=""/>
+      <w:lvlJc w:val="left"/>
+      <w:pPr>
+        <w:ind w:left="4320" w:hanging="360"/>
+      </w:pPr>
+      <w:rPr>
+        <w:rFonts w:ascii="Wingdings" w:hAnsi="Wingdings" w:hint="default"/>
+      </w:rPr>
+    </w:lvl>
+    <w:lvl w:ilvl="6" w:tplc="10090001" w:tentative="1">
+      <w:start w:val="1"/>
+      <w:numFmt w:val="bullet"/>
+      <w:lvlText w:val=""/>
+      <w:lvlJc w:val="left"/>
+      <w:pPr>
+        <w:ind w:left="5040" w:hanging="360"/>
+      </w:pPr>
+      <w:rPr>
+        <w:rFonts w:ascii="Symbol" w:hAnsi="Symbol" w:hint="default"/>
+      </w:rPr>
+    </w:lvl>
+    <w:lvl w:ilvl="7" w:tplc="10090003" w:tentative="1">
+      <w:start w:val="1"/>
+      <w:numFmt w:val="bullet"/>
+      <w:lvlText w:val="o"/>
+      <w:lvlJc w:val="left"/>
+      <w:pPr>
+        <w:ind w:left="5760" w:hanging="360"/>
+      </w:pPr>
+      <w:rPr>
+        <w:rFonts w:ascii="Courier New" w:hAnsi="Courier New" w:cs="Courier New" w:hint="default"/>
+      </w:rPr>
+    </w:lvl>
+    <w:lvl w:ilvl="8" w:tplc="10090005" w:tentative="1">
+      <w:start w:val="1"/>
+      <w:numFmt w:val="bullet"/>
+      <w:lvlText w:val=""/>
+      <w:lvlJc w:val="left"/>
+      <w:pPr>
+        <w:ind w:left="6480" w:hanging="360"/>
+      </w:pPr>
+      <w:rPr>
+        <w:rFonts w:ascii="Wingdings" w:hAnsi="Wingdings" w:hint="default"/>
+      </w:rPr>
+    </w:lvl>
+  </w:abstractNum>
+  <w:abstractNum w:abstractNumId="4" w15:restartNumberingAfterBreak="0">
     <w:nsid w:val="55F726AE"/>
     <w:multiLevelType w:val="multilevel"/>
     <w:tmpl w:val="167047DA"/>
@@ -16632,7 +17863,7 @@
       </w:rPr>
     </w:lvl>
   </w:abstractNum>
-  <w:abstractNum w:abstractNumId="4" w15:restartNumberingAfterBreak="0">
+  <w:abstractNum w:abstractNumId="5" w15:restartNumberingAfterBreak="0">
     <w:nsid w:val="5A995C92"/>
     <w:multiLevelType w:val="multilevel"/>
     <w:tmpl w:val="3EF46D3C"/>
@@ -16781,7 +18012,120 @@
       </w:rPr>
     </w:lvl>
   </w:abstractNum>
-  <w:abstractNum w:abstractNumId="5" w15:restartNumberingAfterBreak="0">
+  <w:abstractNum w:abstractNumId="6" w15:restartNumberingAfterBreak="0">
+    <w:nsid w:val="6125126B"/>
+    <w:multiLevelType w:val="hybridMultilevel"/>
+    <w:tmpl w:val="9670F2C4"/>
+    <w:lvl w:ilvl="0" w:tplc="10090001">
+      <w:start w:val="1"/>
+      <w:numFmt w:val="bullet"/>
+      <w:lvlText w:val=""/>
+      <w:lvlJc w:val="left"/>
+      <w:pPr>
+        <w:ind w:left="720" w:hanging="360"/>
+      </w:pPr>
+      <w:rPr>
+        <w:rFonts w:ascii="Symbol" w:hAnsi="Symbol" w:hint="default"/>
+      </w:rPr>
+    </w:lvl>
+    <w:lvl w:ilvl="1" w:tplc="10090003" w:tentative="1">
+      <w:start w:val="1"/>
+      <w:numFmt w:val="bullet"/>
+      <w:lvlText w:val="o"/>
+      <w:lvlJc w:val="left"/>
+      <w:pPr>
+        <w:ind w:left="1440" w:hanging="360"/>
+      </w:pPr>
+      <w:rPr>
+        <w:rFonts w:ascii="Courier New" w:hAnsi="Courier New" w:cs="Courier New" w:hint="default"/>
+      </w:rPr>
+    </w:lvl>
+    <w:lvl w:ilvl="2" w:tplc="10090005" w:tentative="1">
+      <w:start w:val="1"/>
+      <w:numFmt w:val="bullet"/>
+      <w:lvlText w:val=""/>
+      <w:lvlJc w:val="left"/>
+      <w:pPr>
+        <w:ind w:left="2160" w:hanging="360"/>
+      </w:pPr>
+      <w:rPr>
+        <w:rFonts w:ascii="Wingdings" w:hAnsi="Wingdings" w:hint="default"/>
+      </w:rPr>
+    </w:lvl>
+    <w:lvl w:ilvl="3" w:tplc="10090001" w:tentative="1">
+      <w:start w:val="1"/>
+      <w:numFmt w:val="bullet"/>
+      <w:lvlText w:val=""/>
+      <w:lvlJc w:val="left"/>
+      <w:pPr>
+        <w:ind w:left="2880" w:hanging="360"/>
+      </w:pPr>
+      <w:rPr>
+        <w:rFonts w:ascii="Symbol" w:hAnsi="Symbol" w:hint="default"/>
+      </w:rPr>
+    </w:lvl>
+    <w:lvl w:ilvl="4" w:tplc="10090003" w:tentative="1">
+      <w:start w:val="1"/>
+      <w:numFmt w:val="bullet"/>
+      <w:lvlText w:val="o"/>
+      <w:lvlJc w:val="left"/>
+      <w:pPr>
+        <w:ind w:left="3600" w:hanging="360"/>
+      </w:pPr>
+      <w:rPr>
+        <w:rFonts w:ascii="Courier New" w:hAnsi="Courier New" w:cs="Courier New" w:hint="default"/>
+      </w:rPr>
+    </w:lvl>
+    <w:lvl w:ilvl="5" w:tplc="10090005" w:tentative="1">
+      <w:start w:val="1"/>
+      <w:numFmt w:val="bullet"/>
+      <w:lvlText w:val=""/>
+      <w:lvlJc w:val="left"/>
+      <w:pPr>
+        <w:ind w:left="4320" w:hanging="360"/>
+      </w:pPr>
+      <w:rPr>
+        <w:rFonts w:ascii="Wingdings" w:hAnsi="Wingdings" w:hint="default"/>
+      </w:rPr>
+    </w:lvl>
+    <w:lvl w:ilvl="6" w:tplc="10090001" w:tentative="1">
+      <w:start w:val="1"/>
+      <w:numFmt w:val="bullet"/>
+      <w:lvlText w:val=""/>
+      <w:lvlJc w:val="left"/>
+      <w:pPr>
+        <w:ind w:left="5040" w:hanging="360"/>
+      </w:pPr>
+      <w:rPr>
+        <w:rFonts w:ascii="Symbol" w:hAnsi="Symbol" w:hint="default"/>
+      </w:rPr>
+    </w:lvl>
+    <w:lvl w:ilvl="7" w:tplc="10090003" w:tentative="1">
+      <w:start w:val="1"/>
+      <w:numFmt w:val="bullet"/>
+      <w:lvlText w:val="o"/>
+      <w:lvlJc w:val="left"/>
+      <w:pPr>
+        <w:ind w:left="5760" w:hanging="360"/>
+      </w:pPr>
+      <w:rPr>
+        <w:rFonts w:ascii="Courier New" w:hAnsi="Courier New" w:cs="Courier New" w:hint="default"/>
+      </w:rPr>
+    </w:lvl>
+    <w:lvl w:ilvl="8" w:tplc="10090005" w:tentative="1">
+      <w:start w:val="1"/>
+      <w:numFmt w:val="bullet"/>
+      <w:lvlText w:val=""/>
+      <w:lvlJc w:val="left"/>
+      <w:pPr>
+        <w:ind w:left="6480" w:hanging="360"/>
+      </w:pPr>
+      <w:rPr>
+        <w:rFonts w:ascii="Wingdings" w:hAnsi="Wingdings" w:hint="default"/>
+      </w:rPr>
+    </w:lvl>
+  </w:abstractNum>
+  <w:abstractNum w:abstractNumId="7" w15:restartNumberingAfterBreak="0">
     <w:nsid w:val="7BE97041"/>
     <w:multiLevelType w:val="multilevel"/>
     <w:tmpl w:val="93DE28CA"/>
@@ -16930,7 +18274,7 @@
       </w:rPr>
     </w:lvl>
   </w:abstractNum>
-  <w:abstractNum w:abstractNumId="6" w15:restartNumberingAfterBreak="0">
+  <w:abstractNum w:abstractNumId="8" w15:restartNumberingAfterBreak="0">
     <w:nsid w:val="7E9A34FD"/>
     <w:multiLevelType w:val="hybridMultilevel"/>
     <w:tmpl w:val="2E92F54E"/>
@@ -17044,27 +18388,41 @@
     </w:lvl>
   </w:abstractNum>
   <w:num w:numId="1" w16cid:durableId="78600244">
-    <w:abstractNumId w:val="3"/>
+    <w:abstractNumId w:val="4"/>
   </w:num>
   <w:num w:numId="2" w16cid:durableId="260458945">
-    <w:abstractNumId w:val="5"/>
+    <w:abstractNumId w:val="7"/>
   </w:num>
   <w:num w:numId="3" w16cid:durableId="1882011352">
     <w:abstractNumId w:val="0"/>
   </w:num>
   <w:num w:numId="4" w16cid:durableId="452553309">
-    <w:abstractNumId w:val="4"/>
+    <w:abstractNumId w:val="5"/>
   </w:num>
   <w:num w:numId="5" w16cid:durableId="965084381">
     <w:abstractNumId w:val="2"/>
   </w:num>
   <w:num w:numId="6" w16cid:durableId="866603133">
-    <w:abstractNumId w:val="6"/>
+    <w:abstractNumId w:val="8"/>
   </w:num>
   <w:num w:numId="7" w16cid:durableId="2120447295">
     <w:abstractNumId w:val="1"/>
   </w:num>
+  <w:num w:numId="8" w16cid:durableId="1677921071">
+    <w:abstractNumId w:val="3"/>
+  </w:num>
+  <w:num w:numId="9" w16cid:durableId="29959108">
+    <w:abstractNumId w:val="6"/>
+  </w:num>
 </w:numbering>
+</file>
+
+<file path=word/people.xml><?xml version="1.0" encoding="utf-8"?>
+<w15:people xmlns:wpc="http://schemas.microsoft.com/office/word/2010/wordprocessingCanvas" xmlns:cx="http://schemas.microsoft.com/office/drawing/2014/chartex" xmlns:cx1="http://schemas.microsoft.com/office/drawing/2015/9/8/chartex" xmlns:cx2="http://schemas.microsoft.com/office/drawing/2015/10/21/chartex" xmlns:cx3="http://schemas.microsoft.com/office/drawing/2016/5/9/chartex" xmlns:cx4="http://schemas.microsoft.com/office/drawing/2016/5/10/chartex" xmlns:cx5="http://schemas.microsoft.com/office/drawing/2016/5/11/chartex" xmlns:cx6="http://schemas.microsoft.com/office/drawing/2016/5/12/chartex" xmlns:cx7="http://schemas.microsoft.com/office/drawing/2016/5/13/chartex" xmlns:cx8="http://schemas.microsoft.com/office/drawing/2016/5/14/chartex" xmlns:mc="http://schemas.openxmlformats.org/markup-compatibility/2006" xmlns:aink="http://schemas.microsoft.com/office/drawing/2016/ink" xmlns:am3d="http://schemas.microsoft.com/office/drawing/2017/model3d" xmlns:o="urn:schemas-microsoft-com:office:office" xmlns:oel="http://schemas.microsoft.com/office/2019/extlst" xmlns:r="http://schemas.openxmlformats.org/officeDocument/2006/relationships" xmlns:m="http://schemas.openxmlformats.org/officeDocument/2006/math" xmlns:v="urn:schemas-microsoft-com:vml" xmlns:wp14="http://schemas.microsoft.com/office/word/2010/wordprocessingDrawing" xmlns:wp="http://schemas.openxmlformats.org/drawingml/2006/wordprocessingDrawing" xmlns:w10="urn:schemas-microsoft-com:office:word" xmlns:w="http://schemas.openxmlformats.org/wordprocessingml/2006/main" xmlns:w14="http://schemas.microsoft.com/office/word/2010/wordml" xmlns:w15="http://schemas.microsoft.com/office/word/2012/wordml" xmlns:w16cex="http://schemas.microsoft.com/office/word/2018/wordml/cex" xmlns:w16cid="http://schemas.microsoft.com/office/word/2016/wordml/cid" xmlns:w16="http://schemas.microsoft.com/office/word/2018/wordml" xmlns:w16du="http://schemas.microsoft.com/office/word/2023/wordml/word16du" xmlns:w16sdtdh="http://schemas.microsoft.com/office/word/2020/wordml/sdtdatahash" xmlns:w16se="http://schemas.microsoft.com/office/word/2015/wordml/symex" xmlns:wpg="http://schemas.microsoft.com/office/word/2010/wordprocessingGroup" xmlns:wpi="http://schemas.microsoft.com/office/word/2010/wordprocessingInk" xmlns:wne="http://schemas.microsoft.com/office/word/2006/wordml" xmlns:wps="http://schemas.microsoft.com/office/word/2010/wordprocessingShape" mc:Ignorable="w14 w15 w16se w16cid w16 w16cex w16sdtdh w16du wp14">
+  <w15:person w15:author="Alec Wilcox">
+    <w15:presenceInfo w15:providerId="Windows Live" w15:userId="408e3b2e41e1c130"/>
+  </w15:person>
+</w15:people>
 </file>
 
 <file path=word/styles.xml><?xml version="1.0" encoding="utf-8"?>
@@ -17467,7 +18825,7 @@
   <w:style w:type="paragraph" w:default="1" w:styleId="Normal">
     <w:name w:val="Normal"/>
     <w:qFormat/>
-    <w:rsid w:val="009D1452"/>
+    <w:rsid w:val="0014117F"/>
   </w:style>
   <w:style w:type="paragraph" w:styleId="Heading1">
     <w:name w:val="heading 1"/>
@@ -18576,6 +19934,33 @@
 </file>
 
 <file path=customXml/item1.xml><?xml version="1.0" encoding="utf-8"?>
+<p:properties xmlns:p="http://schemas.microsoft.com/office/2006/metadata/properties" xmlns:xsi="http://www.w3.org/2001/XMLSchema-instance" xmlns:pc="http://schemas.microsoft.com/office/infopath/2007/PartnerControls">
+  <documentManagement>
+    <TaxCatchAll xmlns="cbeac988-4fd5-47cf-ad03-89cc7678fa90" xsi:nil="true"/>
+    <lcf76f155ced4ddcb4097134ff3c332f xmlns="aa9c99c1-69c1-4b58-9df5-4d4796c46f8a">
+      <Terms xmlns="http://schemas.microsoft.com/office/infopath/2007/PartnerControls"/>
+    </lcf76f155ced4ddcb4097134ff3c332f>
+    <SharedWithUsers xmlns="cbeac988-4fd5-47cf-ad03-89cc7678fa90">
+      <UserInfo>
+        <DisplayName/>
+        <AccountId xsi:nil="true"/>
+        <AccountType/>
+      </UserInfo>
+    </SharedWithUsers>
+  </documentManagement>
+</p:properties>
+</file>
+
+<file path=customXml/item2.xml><?xml version="1.0" encoding="utf-8"?>
+<?mso-contentType ?>
+<FormTemplates xmlns="http://schemas.microsoft.com/sharepoint/v3/contenttype/forms">
+  <Display>DocumentLibraryForm</Display>
+  <Edit>DocumentLibraryForm</Edit>
+  <New>DocumentLibraryForm</New>
+</FormTemplates>
+</file>
+
+<file path=customXml/item3.xml><?xml version="1.0" encoding="utf-8"?>
 <ct:contentTypeSchema xmlns:ct="http://schemas.microsoft.com/office/2006/metadata/contentType" xmlns:ma="http://schemas.microsoft.com/office/2006/metadata/properties/metaAttributes" ct:_="" ma:_="" ma:contentTypeName="Document" ma:contentTypeID="0x010100ED0089B3ED392A4CB3C10705735CFAD3" ma:contentTypeVersion="15" ma:contentTypeDescription="Create a new document." ma:contentTypeScope="" ma:versionID="e9715c4352d5d9c94cf397f6db7911f6">
   <xsd:schema xmlns:xsd="http://www.w3.org/2001/XMLSchema" xmlns:xs="http://www.w3.org/2001/XMLSchema" xmlns:p="http://schemas.microsoft.com/office/2006/metadata/properties" xmlns:ns2="aa9c99c1-69c1-4b58-9df5-4d4796c46f8a" xmlns:ns3="cbeac988-4fd5-47cf-ad03-89cc7678fa90" targetNamespace="http://schemas.microsoft.com/office/2006/metadata/properties" ma:root="true" ma:fieldsID="4a7b24a40f906d6832371abf7aef78d6" ns2:_="" ns3:_="">
     <xsd:import namespace="aa9c99c1-69c1-4b58-9df5-4d4796c46f8a"/>
@@ -18810,34 +20195,26 @@
 </ct:contentTypeSchema>
 </file>
 
-<file path=customXml/item2.xml><?xml version="1.0" encoding="utf-8"?>
-<?mso-contentType ?>
-<FormTemplates xmlns="http://schemas.microsoft.com/sharepoint/v3/contenttype/forms">
-  <Display>DocumentLibraryForm</Display>
-  <Edit>DocumentLibraryForm</Edit>
-  <New>DocumentLibraryForm</New>
-</FormTemplates>
+<file path=customXml/itemProps1.xml><?xml version="1.0" encoding="utf-8"?>
+<ds:datastoreItem xmlns:ds="http://schemas.openxmlformats.org/officeDocument/2006/customXml" ds:itemID="{C6C5DCE0-D69C-4B6E-96D9-C69B23DE6D4A}">
+  <ds:schemaRefs>
+    <ds:schemaRef ds:uri="http://schemas.microsoft.com/office/2006/metadata/properties"/>
+    <ds:schemaRef ds:uri="http://schemas.microsoft.com/office/infopath/2007/PartnerControls"/>
+    <ds:schemaRef ds:uri="cbeac988-4fd5-47cf-ad03-89cc7678fa90"/>
+    <ds:schemaRef ds:uri="aa9c99c1-69c1-4b58-9df5-4d4796c46f8a"/>
+  </ds:schemaRefs>
+</ds:datastoreItem>
 </file>
 
-<file path=customXml/item3.xml><?xml version="1.0" encoding="utf-8"?>
-<p:properties xmlns:p="http://schemas.microsoft.com/office/2006/metadata/properties" xmlns:xsi="http://www.w3.org/2001/XMLSchema-instance" xmlns:pc="http://schemas.microsoft.com/office/infopath/2007/PartnerControls">
-  <documentManagement>
-    <TaxCatchAll xmlns="cbeac988-4fd5-47cf-ad03-89cc7678fa90" xsi:nil="true"/>
-    <lcf76f155ced4ddcb4097134ff3c332f xmlns="aa9c99c1-69c1-4b58-9df5-4d4796c46f8a">
-      <Terms xmlns="http://schemas.microsoft.com/office/infopath/2007/PartnerControls"/>
-    </lcf76f155ced4ddcb4097134ff3c332f>
-    <SharedWithUsers xmlns="cbeac988-4fd5-47cf-ad03-89cc7678fa90">
-      <UserInfo>
-        <DisplayName/>
-        <AccountId xsi:nil="true"/>
-        <AccountType/>
-      </UserInfo>
-    </SharedWithUsers>
-  </documentManagement>
-</p:properties>
+<file path=customXml/itemProps2.xml><?xml version="1.0" encoding="utf-8"?>
+<ds:datastoreItem xmlns:ds="http://schemas.openxmlformats.org/officeDocument/2006/customXml" ds:itemID="{4BECF9F2-3A10-48CC-8D31-4F6E8664527E}">
+  <ds:schemaRefs>
+    <ds:schemaRef ds:uri="http://schemas.microsoft.com/sharepoint/v3/contenttype/forms"/>
+  </ds:schemaRefs>
+</ds:datastoreItem>
 </file>
 
-<file path=customXml/itemProps1.xml><?xml version="1.0" encoding="utf-8"?>
+<file path=customXml/itemProps3.xml><?xml version="1.0" encoding="utf-8"?>
 <ds:datastoreItem xmlns:ds="http://schemas.openxmlformats.org/officeDocument/2006/customXml" ds:itemID="{26FF9410-7F49-4DD5-9478-D670A139DF54}">
   <ds:schemaRefs>
     <ds:schemaRef ds:uri="http://schemas.microsoft.com/office/2006/metadata/contentType"/>
@@ -18854,23 +20231,4 @@
     <ds:schemaRef ds:uri="http://schemas.microsoft.com/internal/obd"/>
   </ds:schemaRefs>
 </ds:datastoreItem>
-</file>
-
-<file path=customXml/itemProps2.xml><?xml version="1.0" encoding="utf-8"?>
-<ds:datastoreItem xmlns:ds="http://schemas.openxmlformats.org/officeDocument/2006/customXml" ds:itemID="{4BECF9F2-3A10-48CC-8D31-4F6E8664527E}">
-  <ds:schemaRefs>
-    <ds:schemaRef ds:uri="http://schemas.microsoft.com/sharepoint/v3/contenttype/forms"/>
-  </ds:schemaRefs>
-</ds:datastoreItem>
-</file>
-
-<file path=customXml/itemProps3.xml><?xml version="1.0" encoding="utf-8"?>
-<ds:datastoreItem xmlns:ds="http://schemas.openxmlformats.org/officeDocument/2006/customXml" ds:itemID="{C6C5DCE0-D69C-4B6E-96D9-C69B23DE6D4A}">
-  <ds:schemaRefs>
-    <ds:schemaRef ds:uri="http://schemas.microsoft.com/office/2006/metadata/properties"/>
-    <ds:schemaRef ds:uri="http://schemas.microsoft.com/office/infopath/2007/PartnerControls"/>
-    <ds:schemaRef ds:uri="cbeac988-4fd5-47cf-ad03-89cc7678fa90"/>
-    <ds:schemaRef ds:uri="aa9c99c1-69c1-4b58-9df5-4d4796c46f8a"/>
-  </ds:schemaRefs>
-</ds:datastoreItem>
 </file>
</xml_diff>

<commit_message>
feat: New Equipment Codes (#847)
</commit_message>
<xml_diff>
--- a/backend/templates/complaint/CDOGS-HWCR-COMPLAINT-TEMPLATE-v1.docx
+++ b/backend/templates/complaint/CDOGS-HWCR-COMPLAINT-TEMPLATE-v1.docx
@@ -8829,7 +8829,23 @@
                 <w:sz w:val="20"/>
                 <w:szCs w:val="20"/>
               </w:rPr>
-              <w:t>Set by</w:t>
+              <w:t>Set</w:t>
+            </w:r>
+            <w:r>
+              <w:rPr>
+                <w:rFonts w:ascii="BC Sans" w:hAnsi="BC Sans"/>
+                <w:sz w:val="20"/>
+                <w:szCs w:val="20"/>
+              </w:rPr>
+              <w:t>/Used</w:t>
+            </w:r>
+            <w:r>
+              <w:rPr>
+                <w:rFonts w:ascii="BC Sans" w:hAnsi="BC Sans"/>
+                <w:sz w:val="20"/>
+                <w:szCs w:val="20"/>
+              </w:rPr>
+              <w:t xml:space="preserve"> by</w:t>
             </w:r>
             <w:r>
               <w:rPr>
@@ -8928,7 +8944,23 @@
                 <w:sz w:val="20"/>
                 <w:szCs w:val="20"/>
               </w:rPr>
-              <w:t>Set date</w:t>
+              <w:t>Set</w:t>
+            </w:r>
+            <w:r>
+              <w:rPr>
+                <w:rFonts w:ascii="BC Sans" w:hAnsi="BC Sans"/>
+                <w:sz w:val="20"/>
+                <w:szCs w:val="20"/>
+              </w:rPr>
+              <w:t>/Used</w:t>
+            </w:r>
+            <w:r>
+              <w:rPr>
+                <w:rFonts w:ascii="BC Sans" w:hAnsi="BC Sans"/>
+                <w:sz w:val="20"/>
+                <w:szCs w:val="20"/>
+              </w:rPr>
+              <w:t xml:space="preserve"> date</w:t>
             </w:r>
             <w:r>
               <w:rPr>
@@ -16682,33 +16714,6 @@
 </file>
 
 <file path=customXml/item1.xml><?xml version="1.0" encoding="utf-8"?>
-<p:properties xmlns:p="http://schemas.microsoft.com/office/2006/metadata/properties" xmlns:xsi="http://www.w3.org/2001/XMLSchema-instance" xmlns:pc="http://schemas.microsoft.com/office/infopath/2007/PartnerControls">
-  <documentManagement>
-    <TaxCatchAll xmlns="cbeac988-4fd5-47cf-ad03-89cc7678fa90" xsi:nil="true"/>
-    <lcf76f155ced4ddcb4097134ff3c332f xmlns="aa9c99c1-69c1-4b58-9df5-4d4796c46f8a">
-      <Terms xmlns="http://schemas.microsoft.com/office/infopath/2007/PartnerControls"/>
-    </lcf76f155ced4ddcb4097134ff3c332f>
-    <SharedWithUsers xmlns="cbeac988-4fd5-47cf-ad03-89cc7678fa90">
-      <UserInfo>
-        <DisplayName/>
-        <AccountId xsi:nil="true"/>
-        <AccountType/>
-      </UserInfo>
-    </SharedWithUsers>
-  </documentManagement>
-</p:properties>
-</file>
-
-<file path=customXml/item2.xml><?xml version="1.0" encoding="utf-8"?>
-<?mso-contentType ?>
-<FormTemplates xmlns="http://schemas.microsoft.com/sharepoint/v3/contenttype/forms">
-  <Display>DocumentLibraryForm</Display>
-  <Edit>DocumentLibraryForm</Edit>
-  <New>DocumentLibraryForm</New>
-</FormTemplates>
-</file>
-
-<file path=customXml/item3.xml><?xml version="1.0" encoding="utf-8"?>
 <ct:contentTypeSchema xmlns:ct="http://schemas.microsoft.com/office/2006/metadata/contentType" xmlns:ma="http://schemas.microsoft.com/office/2006/metadata/properties/metaAttributes" ct:_="" ma:_="" ma:contentTypeName="Document" ma:contentTypeID="0x010100ED0089B3ED392A4CB3C10705735CFAD3" ma:contentTypeVersion="15" ma:contentTypeDescription="Create a new document." ma:contentTypeScope="" ma:versionID="e9715c4352d5d9c94cf397f6db7911f6">
   <xsd:schema xmlns:xsd="http://www.w3.org/2001/XMLSchema" xmlns:xs="http://www.w3.org/2001/XMLSchema" xmlns:p="http://schemas.microsoft.com/office/2006/metadata/properties" xmlns:ns2="aa9c99c1-69c1-4b58-9df5-4d4796c46f8a" xmlns:ns3="cbeac988-4fd5-47cf-ad03-89cc7678fa90" targetNamespace="http://schemas.microsoft.com/office/2006/metadata/properties" ma:root="true" ma:fieldsID="4a7b24a40f906d6832371abf7aef78d6" ns2:_="" ns3:_="">
     <xsd:import namespace="aa9c99c1-69c1-4b58-9df5-4d4796c46f8a"/>
@@ -16943,26 +16948,34 @@
 </ct:contentTypeSchema>
 </file>
 
-<file path=customXml/itemProps1.xml><?xml version="1.0" encoding="utf-8"?>
-<ds:datastoreItem xmlns:ds="http://schemas.openxmlformats.org/officeDocument/2006/customXml" ds:itemID="{C6C5DCE0-D69C-4B6E-96D9-C69B23DE6D4A}">
-  <ds:schemaRefs>
-    <ds:schemaRef ds:uri="http://schemas.microsoft.com/office/2006/metadata/properties"/>
-    <ds:schemaRef ds:uri="http://schemas.microsoft.com/office/infopath/2007/PartnerControls"/>
-    <ds:schemaRef ds:uri="cbeac988-4fd5-47cf-ad03-89cc7678fa90"/>
-    <ds:schemaRef ds:uri="aa9c99c1-69c1-4b58-9df5-4d4796c46f8a"/>
-  </ds:schemaRefs>
-</ds:datastoreItem>
+<file path=customXml/item2.xml><?xml version="1.0" encoding="utf-8"?>
+<?mso-contentType ?>
+<FormTemplates xmlns="http://schemas.microsoft.com/sharepoint/v3/contenttype/forms">
+  <Display>DocumentLibraryForm</Display>
+  <Edit>DocumentLibraryForm</Edit>
+  <New>DocumentLibraryForm</New>
+</FormTemplates>
 </file>
 
-<file path=customXml/itemProps2.xml><?xml version="1.0" encoding="utf-8"?>
-<ds:datastoreItem xmlns:ds="http://schemas.openxmlformats.org/officeDocument/2006/customXml" ds:itemID="{4BECF9F2-3A10-48CC-8D31-4F6E8664527E}">
-  <ds:schemaRefs>
-    <ds:schemaRef ds:uri="http://schemas.microsoft.com/sharepoint/v3/contenttype/forms"/>
-  </ds:schemaRefs>
-</ds:datastoreItem>
+<file path=customXml/item3.xml><?xml version="1.0" encoding="utf-8"?>
+<p:properties xmlns:p="http://schemas.microsoft.com/office/2006/metadata/properties" xmlns:xsi="http://www.w3.org/2001/XMLSchema-instance" xmlns:pc="http://schemas.microsoft.com/office/infopath/2007/PartnerControls">
+  <documentManagement>
+    <TaxCatchAll xmlns="cbeac988-4fd5-47cf-ad03-89cc7678fa90" xsi:nil="true"/>
+    <lcf76f155ced4ddcb4097134ff3c332f xmlns="aa9c99c1-69c1-4b58-9df5-4d4796c46f8a">
+      <Terms xmlns="http://schemas.microsoft.com/office/infopath/2007/PartnerControls"/>
+    </lcf76f155ced4ddcb4097134ff3c332f>
+    <SharedWithUsers xmlns="cbeac988-4fd5-47cf-ad03-89cc7678fa90">
+      <UserInfo>
+        <DisplayName/>
+        <AccountId xsi:nil="true"/>
+        <AccountType/>
+      </UserInfo>
+    </SharedWithUsers>
+  </documentManagement>
+</p:properties>
 </file>
 
-<file path=customXml/itemProps3.xml><?xml version="1.0" encoding="utf-8"?>
+<file path=customXml/itemProps1.xml><?xml version="1.0" encoding="utf-8"?>
 <ds:datastoreItem xmlns:ds="http://schemas.openxmlformats.org/officeDocument/2006/customXml" ds:itemID="{26FF9410-7F49-4DD5-9478-D670A139DF54}">
   <ds:schemaRefs>
     <ds:schemaRef ds:uri="http://schemas.microsoft.com/office/2006/metadata/contentType"/>
@@ -16979,4 +16992,23 @@
     <ds:schemaRef ds:uri="http://schemas.microsoft.com/internal/obd"/>
   </ds:schemaRefs>
 </ds:datastoreItem>
+</file>
+
+<file path=customXml/itemProps2.xml><?xml version="1.0" encoding="utf-8"?>
+<ds:datastoreItem xmlns:ds="http://schemas.openxmlformats.org/officeDocument/2006/customXml" ds:itemID="{4BECF9F2-3A10-48CC-8D31-4F6E8664527E}">
+  <ds:schemaRefs>
+    <ds:schemaRef ds:uri="http://schemas.microsoft.com/sharepoint/v3/contenttype/forms"/>
+  </ds:schemaRefs>
+</ds:datastoreItem>
+</file>
+
+<file path=customXml/itemProps3.xml><?xml version="1.0" encoding="utf-8"?>
+<ds:datastoreItem xmlns:ds="http://schemas.openxmlformats.org/officeDocument/2006/customXml" ds:itemID="{C6C5DCE0-D69C-4B6E-96D9-C69B23DE6D4A}">
+  <ds:schemaRefs>
+    <ds:schemaRef ds:uri="http://schemas.microsoft.com/office/2006/metadata/properties"/>
+    <ds:schemaRef ds:uri="http://schemas.microsoft.com/office/infopath/2007/PartnerControls"/>
+    <ds:schemaRef ds:uri="cbeac988-4fd5-47cf-ad03-89cc7678fa90"/>
+    <ds:schemaRef ds:uri="aa9c99c1-69c1-4b58-9df5-4d4796c46f8a"/>
+  </ds:schemaRefs>
+</ds:datastoreItem>
 </file>
</xml_diff>

<commit_message>
equipment quantity is nullable
</commit_message>
<xml_diff>
--- a/backend/templates/complaint/CDOGS-HWCR-COMPLAINT-TEMPLATE-v1.docx
+++ b/backend/templates/complaint/CDOGS-HWCR-COMPLAINT-TEMPLATE-v1.docx
@@ -126,7 +126,6 @@
                 <w:szCs w:val="20"/>
               </w:rPr>
             </w:pPr>
-            <w:proofErr w:type="gramStart"/>
             <w:r>
               <w:rPr>
                 <w:rFonts w:ascii="BC Sans" w:eastAsia="Times New Roman" w:hAnsi="BC Sans" w:cs="Times New Roman"/>
@@ -184,7 +183,6 @@
               <w:t>reportedOn</w:t>
             </w:r>
             <w:proofErr w:type="spellEnd"/>
-            <w:proofErr w:type="gramEnd"/>
             <w:r>
               <w:rPr>
                 <w:rFonts w:ascii="BC Sans" w:eastAsia="Times New Roman" w:hAnsi="BC Sans" w:cs="Times New Roman"/>
@@ -224,7 +222,6 @@
               <w:t>Created by: {</w:t>
             </w:r>
             <w:proofErr w:type="spellStart"/>
-            <w:proofErr w:type="gramStart"/>
             <w:r>
               <w:rPr>
                 <w:rFonts w:ascii="BC Sans" w:eastAsia="Times New Roman" w:hAnsi="BC Sans" w:cs="Times New Roman"/>
@@ -259,7 +256,6 @@
               <w:t>createdBy</w:t>
             </w:r>
             <w:proofErr w:type="spellEnd"/>
-            <w:proofErr w:type="gramEnd"/>
             <w:r>
               <w:rPr>
                 <w:rFonts w:ascii="BC Sans" w:eastAsia="Times New Roman" w:hAnsi="BC Sans" w:cs="Times New Roman"/>
@@ -281,7 +277,6 @@
             <w:pPr>
               <w:cnfStyle w:val="100000000000" w:firstRow="1" w:lastRow="0" w:firstColumn="0" w:lastColumn="0" w:oddVBand="0" w:evenVBand="0" w:oddHBand="0" w:evenHBand="0" w:firstRowFirstColumn="0" w:firstRowLastColumn="0" w:lastRowFirstColumn="0" w:lastRowLastColumn="0"/>
             </w:pPr>
-            <w:proofErr w:type="gramStart"/>
             <w:r>
               <w:rPr>
                 <w:rFonts w:ascii="BC Sans" w:eastAsia="Times New Roman" w:hAnsi="BC Sans" w:cs="Times New Roman"/>
@@ -328,7 +323,6 @@
               <w:t>status</w:t>
             </w:r>
             <w:proofErr w:type="spellEnd"/>
-            <w:proofErr w:type="gramEnd"/>
             <w:r>
               <w:rPr>
                 <w:rFonts w:ascii="BC Sans" w:eastAsia="Times New Roman" w:hAnsi="BC Sans" w:cs="Times New Roman"/>
@@ -372,9 +366,8 @@
                 <w:sz w:val="20"/>
                 <w:szCs w:val="20"/>
               </w:rPr>
-              <w:t xml:space="preserve">Last </w:t>
-            </w:r>
-            <w:proofErr w:type="gramStart"/>
+              <w:t>Last updated:</w:t>
+            </w:r>
             <w:r>
               <w:rPr>
                 <w:rFonts w:ascii="BC Sans" w:eastAsia="Times New Roman" w:hAnsi="BC Sans" w:cs="Times New Roman"/>
@@ -384,7 +377,7 @@
                 <w:sz w:val="20"/>
                 <w:szCs w:val="20"/>
               </w:rPr>
-              <w:t>updated:</w:t>
+              <w:t xml:space="preserve"> </w:t>
             </w:r>
             <w:r>
               <w:rPr>
@@ -395,8 +388,9 @@
                 <w:sz w:val="20"/>
                 <w:szCs w:val="20"/>
               </w:rPr>
-              <w:t xml:space="preserve"> </w:t>
-            </w:r>
+              <w:t>{</w:t>
+            </w:r>
+            <w:proofErr w:type="spellStart"/>
             <w:r>
               <w:rPr>
                 <w:rFonts w:ascii="BC Sans" w:eastAsia="Times New Roman" w:hAnsi="BC Sans" w:cs="Times New Roman"/>
@@ -406,9 +400,8 @@
                 <w:sz w:val="20"/>
                 <w:szCs w:val="20"/>
               </w:rPr>
-              <w:t>{</w:t>
-            </w:r>
-            <w:proofErr w:type="spellStart"/>
+              <w:t>d</w:t>
+            </w:r>
             <w:r>
               <w:rPr>
                 <w:rFonts w:ascii="BC Sans" w:eastAsia="Times New Roman" w:hAnsi="BC Sans" w:cs="Times New Roman"/>
@@ -418,7 +411,7 @@
                 <w:sz w:val="20"/>
                 <w:szCs w:val="20"/>
               </w:rPr>
-              <w:t>d</w:t>
+              <w:t>.</w:t>
             </w:r>
             <w:r>
               <w:rPr>
@@ -429,21 +422,9 @@
                 <w:sz w:val="20"/>
                 <w:szCs w:val="20"/>
               </w:rPr>
-              <w:t>.</w:t>
-            </w:r>
-            <w:r>
-              <w:rPr>
-                <w:rFonts w:ascii="BC Sans" w:eastAsia="Times New Roman" w:hAnsi="BC Sans" w:cs="Times New Roman"/>
-                <w:b w:val="0"/>
-                <w:bCs w:val="0"/>
-                <w:color w:val="000000" w:themeColor="text1"/>
-                <w:sz w:val="20"/>
-                <w:szCs w:val="20"/>
-              </w:rPr>
               <w:t>updatedOn</w:t>
             </w:r>
             <w:proofErr w:type="spellEnd"/>
-            <w:proofErr w:type="gramEnd"/>
             <w:r>
               <w:rPr>
                 <w:rFonts w:ascii="BC Sans" w:eastAsia="Times New Roman" w:hAnsi="BC Sans" w:cs="Times New Roman"/>
@@ -478,17 +459,7 @@
                 <w:sz w:val="20"/>
                 <w:szCs w:val="20"/>
               </w:rPr>
-              <w:t xml:space="preserve">Officer </w:t>
-            </w:r>
-            <w:proofErr w:type="gramStart"/>
-            <w:r>
-              <w:rPr>
-                <w:rFonts w:ascii="BC Sans" w:eastAsia="Times New Roman" w:hAnsi="BC Sans" w:cs="Times New Roman"/>
-                <w:color w:val="000000" w:themeColor="text1"/>
-                <w:sz w:val="20"/>
-                <w:szCs w:val="20"/>
-              </w:rPr>
-              <w:t>assigned:</w:t>
+              <w:t>Officer assigned:</w:t>
             </w:r>
             <w:r>
               <w:rPr>
@@ -528,7 +499,6 @@
               <w:t>officerAssigned</w:t>
             </w:r>
             <w:proofErr w:type="spellEnd"/>
-            <w:proofErr w:type="gramEnd"/>
             <w:r>
               <w:rPr>
                 <w:rFonts w:ascii="BC Sans" w:eastAsia="Times New Roman" w:hAnsi="BC Sans" w:cs="Times New Roman"/>
@@ -561,17 +531,7 @@
                 <w:sz w:val="20"/>
                 <w:szCs w:val="20"/>
               </w:rPr>
-              <w:t>{</w:t>
-            </w:r>
-            <w:proofErr w:type="gramStart"/>
-            <w:r>
-              <w:rPr>
-                <w:rFonts w:ascii="BC Sans" w:eastAsia="Times New Roman" w:hAnsi="BC Sans" w:cs="Times New Roman"/>
-                <w:color w:val="000000" w:themeColor="text1"/>
-                <w:sz w:val="20"/>
-                <w:szCs w:val="20"/>
-              </w:rPr>
-              <w:t>d</w:t>
+              <w:t>{d</w:t>
             </w:r>
             <w:r>
               <w:rPr>
@@ -589,17 +549,7 @@
                 <w:sz w:val="20"/>
                 <w:szCs w:val="20"/>
               </w:rPr>
-              <w:t>referenceNumber</w:t>
-            </w:r>
-            <w:proofErr w:type="gramEnd"/>
-            <w:r>
-              <w:rPr>
-                <w:rFonts w:ascii="BC Sans" w:eastAsia="Times New Roman" w:hAnsi="BC Sans" w:cs="Times New Roman"/>
-                <w:color w:val="000000" w:themeColor="text1"/>
-                <w:sz w:val="20"/>
-                <w:szCs w:val="20"/>
-              </w:rPr>
-              <w:t>:ifEM:hideBegin}COORS number: {d</w:t>
+              <w:t>referenceNumber:ifEM:hideBegin}COORS number: {d</w:t>
             </w:r>
             <w:r>
               <w:rPr>
@@ -668,7 +618,6 @@
         <w:t>{</w:t>
       </w:r>
       <w:proofErr w:type="spellStart"/>
-      <w:proofErr w:type="gramStart"/>
       <w:r>
         <w:rPr>
           <w:rFonts w:ascii="BC Sans" w:eastAsia="Times New Roman" w:hAnsi="BC Sans" w:cs="Segoe UI"/>
@@ -693,7 +642,6 @@
         </w:rPr>
         <w:t>hasLinkedComplaints</w:t>
       </w:r>
-      <w:proofErr w:type="gramEnd"/>
       <w:r>
         <w:rPr>
           <w:rFonts w:ascii="BC Sans" w:eastAsia="Times New Roman" w:hAnsi="BC Sans" w:cs="Segoe UI"/>
@@ -935,7 +883,6 @@
               <w:t>{</w:t>
             </w:r>
             <w:proofErr w:type="spellStart"/>
-            <w:proofErr w:type="gramStart"/>
             <w:r>
               <w:rPr>
                 <w:rFonts w:ascii="BC Sans" w:eastAsia="Times New Roman" w:hAnsi="BC Sans" w:cs="Times New Roman"/>
@@ -973,7 +920,6 @@
               <w:t>omplaints</w:t>
             </w:r>
             <w:proofErr w:type="spellEnd"/>
-            <w:proofErr w:type="gramEnd"/>
             <w:r>
               <w:rPr>
                 <w:rFonts w:ascii="BC Sans" w:eastAsia="Times New Roman" w:hAnsi="BC Sans" w:cs="Times New Roman"/>
@@ -1010,9 +956,8 @@
                 <w:sz w:val="20"/>
                 <w:szCs w:val="20"/>
               </w:rPr>
-              <w:t>].</w:t>
-            </w:r>
-            <w:proofErr w:type="gramStart"/>
+              <w:t>].id}</w:t>
+            </w:r>
             <w:r>
               <w:rPr>
                 <w:rFonts w:ascii="BC Sans" w:eastAsia="Times New Roman" w:hAnsi="BC Sans" w:cs="Times New Roman"/>
@@ -1023,7 +968,7 @@
                 <w:sz w:val="20"/>
                 <w:szCs w:val="20"/>
               </w:rPr>
-              <w:t>id}</w:t>
+              <w:t xml:space="preserve">, </w:t>
             </w:r>
             <w:r>
               <w:rPr>
@@ -1035,22 +980,9 @@
                 <w:sz w:val="20"/>
                 <w:szCs w:val="20"/>
               </w:rPr>
-              <w:t xml:space="preserve">, </w:t>
-            </w:r>
-            <w:r>
-              <w:rPr>
-                <w:rFonts w:ascii="BC Sans" w:eastAsia="Times New Roman" w:hAnsi="BC Sans" w:cs="Times New Roman"/>
-                <w:b w:val="0"/>
-                <w:bCs w:val="0"/>
-                <w:caps w:val="0"/>
-                <w:color w:val="000000" w:themeColor="text1"/>
-                <w:sz w:val="20"/>
-                <w:szCs w:val="20"/>
-              </w:rPr>
               <w:t>{</w:t>
             </w:r>
             <w:proofErr w:type="spellStart"/>
-            <w:proofErr w:type="gramEnd"/>
             <w:r>
               <w:rPr>
                 <w:rFonts w:ascii="BC Sans" w:eastAsia="Times New Roman" w:hAnsi="BC Sans" w:cs="Times New Roman"/>
@@ -1317,7 +1249,6 @@
               <w:t>{</w:t>
             </w:r>
             <w:proofErr w:type="spellStart"/>
-            <w:proofErr w:type="gramStart"/>
             <w:r>
               <w:rPr>
                 <w:rFonts w:ascii="BC Sans" w:eastAsia="Times New Roman" w:hAnsi="BC Sans" w:cs="Times New Roman"/>
@@ -1355,7 +1286,6 @@
               <w:t>omplaints</w:t>
             </w:r>
             <w:proofErr w:type="spellEnd"/>
-            <w:proofErr w:type="gramEnd"/>
             <w:r>
               <w:rPr>
                 <w:rFonts w:ascii="BC Sans" w:eastAsia="Times New Roman" w:hAnsi="BC Sans" w:cs="Times New Roman"/>
@@ -1390,9 +1320,8 @@
                 <w:sz w:val="20"/>
                 <w:szCs w:val="20"/>
               </w:rPr>
-              <w:t>].</w:t>
-            </w:r>
-            <w:proofErr w:type="gramStart"/>
+              <w:t>].id}</w:t>
+            </w:r>
             <w:r>
               <w:rPr>
                 <w:rFonts w:ascii="BC Sans" w:eastAsia="Times New Roman" w:hAnsi="BC Sans" w:cs="Times New Roman"/>
@@ -1403,7 +1332,7 @@
                 <w:sz w:val="20"/>
                 <w:szCs w:val="20"/>
               </w:rPr>
-              <w:t>id}</w:t>
+              <w:t xml:space="preserve">, </w:t>
             </w:r>
             <w:r>
               <w:rPr>
@@ -1415,22 +1344,9 @@
                 <w:sz w:val="20"/>
                 <w:szCs w:val="20"/>
               </w:rPr>
-              <w:t xml:space="preserve">, </w:t>
-            </w:r>
-            <w:r>
-              <w:rPr>
-                <w:rFonts w:ascii="BC Sans" w:eastAsia="Times New Roman" w:hAnsi="BC Sans" w:cs="Times New Roman"/>
-                <w:b w:val="0"/>
-                <w:bCs w:val="0"/>
-                <w:caps w:val="0"/>
-                <w:color w:val="000000" w:themeColor="text1"/>
-                <w:sz w:val="20"/>
-                <w:szCs w:val="20"/>
-              </w:rPr>
               <w:t>{</w:t>
             </w:r>
             <w:proofErr w:type="spellStart"/>
-            <w:proofErr w:type="gramEnd"/>
             <w:r>
               <w:rPr>
                 <w:rFonts w:ascii="BC Sans" w:eastAsia="Times New Roman" w:hAnsi="BC Sans" w:cs="Times New Roman"/>
@@ -1683,7 +1599,6 @@
         <w:t>{</w:t>
       </w:r>
       <w:proofErr w:type="spellStart"/>
-      <w:proofErr w:type="gramStart"/>
       <w:r>
         <w:rPr>
           <w:rFonts w:ascii="BC Sans" w:eastAsia="Times New Roman" w:hAnsi="BC Sans" w:cs="Segoe UI"/>
@@ -1708,7 +1623,6 @@
         </w:rPr>
         <w:t>hasLinkedComplaints</w:t>
       </w:r>
-      <w:proofErr w:type="gramEnd"/>
       <w:r>
         <w:rPr>
           <w:rFonts w:ascii="BC Sans" w:eastAsia="Times New Roman" w:hAnsi="BC Sans" w:cs="Segoe UI"/>
@@ -1889,7 +1803,6 @@
               <w:t>{</w:t>
             </w:r>
             <w:proofErr w:type="spellStart"/>
-            <w:proofErr w:type="gramStart"/>
             <w:r>
               <w:rPr>
                 <w:rFonts w:ascii="BC Sans" w:eastAsia="Times New Roman" w:hAnsi="BC Sans" w:cs="Times New Roman"/>
@@ -1927,7 +1840,6 @@
               <w:t>cidentDateTime</w:t>
             </w:r>
             <w:proofErr w:type="spellEnd"/>
-            <w:proofErr w:type="gramEnd"/>
             <w:r>
               <w:rPr>
                 <w:rFonts w:ascii="BC Sans" w:eastAsia="Times New Roman" w:hAnsi="BC Sans" w:cs="Times New Roman"/>
@@ -2043,7 +1955,6 @@
               </w:rPr>
               <w:t>{</w:t>
             </w:r>
-            <w:proofErr w:type="gramStart"/>
             <w:r>
               <w:rPr>
                 <w:rFonts w:ascii="BC Sans" w:eastAsia="Times New Roman" w:hAnsi="BC Sans" w:cs="Times New Roman"/>
@@ -2085,7 +1996,6 @@
               <w:t>MethodReceivedCode</w:t>
             </w:r>
             <w:proofErr w:type="spellEnd"/>
-            <w:proofErr w:type="gramEnd"/>
             <w:r>
               <w:rPr>
                 <w:rFonts w:ascii="BC Sans" w:hAnsi="BC Sans"/>
@@ -2153,7 +2063,6 @@
               <w:t>{</w:t>
             </w:r>
             <w:proofErr w:type="spellStart"/>
-            <w:proofErr w:type="gramStart"/>
             <w:r>
               <w:rPr>
                 <w:rFonts w:ascii="BC Sans" w:eastAsia="Times New Roman" w:hAnsi="BC Sans" w:cs="Times New Roman"/>
@@ -2182,7 +2091,6 @@
               <w:t>natureOfComplaint</w:t>
             </w:r>
             <w:proofErr w:type="spellEnd"/>
-            <w:proofErr w:type="gramEnd"/>
             <w:r>
               <w:rPr>
                 <w:rFonts w:ascii="BC Sans" w:hAnsi="BC Sans"/>
@@ -2250,7 +2158,6 @@
               <w:t>{</w:t>
             </w:r>
             <w:proofErr w:type="spellStart"/>
-            <w:proofErr w:type="gramStart"/>
             <w:r>
               <w:rPr>
                 <w:rFonts w:ascii="BC Sans" w:eastAsia="Times New Roman" w:hAnsi="BC Sans" w:cs="Times New Roman"/>
@@ -2279,7 +2186,6 @@
               <w:t>species</w:t>
             </w:r>
             <w:proofErr w:type="spellEnd"/>
-            <w:proofErr w:type="gramEnd"/>
             <w:r>
               <w:rPr>
                 <w:rFonts w:ascii="BC Sans" w:eastAsia="Times New Roman" w:hAnsi="BC Sans" w:cs="Times New Roman"/>
@@ -2344,7 +2250,6 @@
               <w:t>{</w:t>
             </w:r>
             <w:proofErr w:type="spellStart"/>
-            <w:proofErr w:type="gramStart"/>
             <w:r>
               <w:rPr>
                 <w:rFonts w:ascii="BC Sans" w:eastAsia="Times New Roman" w:hAnsi="BC Sans" w:cs="Times New Roman"/>
@@ -2373,7 +2278,6 @@
               <w:t>attractants</w:t>
             </w:r>
             <w:proofErr w:type="spellEnd"/>
-            <w:proofErr w:type="gramEnd"/>
             <w:r>
               <w:rPr>
                 <w:rFonts w:ascii="BC Sans" w:eastAsia="Times New Roman" w:hAnsi="BC Sans" w:cs="Times New Roman"/>
@@ -2443,7 +2347,6 @@
               <w:t>{</w:t>
             </w:r>
             <w:proofErr w:type="spellStart"/>
-            <w:proofErr w:type="gramStart"/>
             <w:r>
               <w:rPr>
                 <w:rFonts w:ascii="BC Sans" w:eastAsia="Times New Roman" w:hAnsi="BC Sans" w:cs="Times New Roman"/>
@@ -2476,7 +2379,6 @@
               <w:t>location</w:t>
             </w:r>
             <w:proofErr w:type="spellEnd"/>
-            <w:proofErr w:type="gramEnd"/>
             <w:r>
               <w:rPr>
                 <w:rFonts w:ascii="BC Sans" w:eastAsia="Times New Roman" w:hAnsi="BC Sans" w:cs="Times New Roman"/>
@@ -2578,7 +2480,6 @@
               <w:t>{</w:t>
             </w:r>
             <w:proofErr w:type="spellStart"/>
-            <w:proofErr w:type="gramStart"/>
             <w:r>
               <w:rPr>
                 <w:rFonts w:ascii="BC Sans" w:hAnsi="BC Sans" w:cs="BC Sans Light"/>
@@ -2604,7 +2505,6 @@
               </w:rPr>
               <w:t>latitude</w:t>
             </w:r>
-            <w:proofErr w:type="gramEnd"/>
             <w:r>
               <w:rPr>
                 <w:rFonts w:ascii="BC Sans" w:hAnsi="BC Sans" w:cs="BC Sans Light"/>
@@ -3001,7 +2901,6 @@
               <w:t>{</w:t>
             </w:r>
             <w:proofErr w:type="spellStart"/>
-            <w:proofErr w:type="gramStart"/>
             <w:r>
               <w:rPr>
                 <w:rFonts w:ascii="BC Sans" w:eastAsia="BC Sans" w:hAnsi="BC Sans" w:cs="BC Sans"/>
@@ -3030,7 +2929,6 @@
               <w:t>community</w:t>
             </w:r>
             <w:proofErr w:type="spellEnd"/>
-            <w:proofErr w:type="gramEnd"/>
             <w:r>
               <w:rPr>
                 <w:rFonts w:ascii="BC Sans" w:eastAsia="BC Sans" w:hAnsi="BC Sans" w:cs="BC Sans"/>
@@ -3229,7 +3127,6 @@
               <w:t>{</w:t>
             </w:r>
             <w:proofErr w:type="spellStart"/>
-            <w:proofErr w:type="gramStart"/>
             <w:r>
               <w:rPr>
                 <w:rFonts w:ascii="BC Sans" w:eastAsia="Times New Roman" w:hAnsi="BC Sans" w:cs="Times New Roman"/>
@@ -3258,7 +3155,6 @@
               <w:t>locationDescription</w:t>
             </w:r>
             <w:proofErr w:type="spellEnd"/>
-            <w:proofErr w:type="gramEnd"/>
             <w:r>
               <w:rPr>
                 <w:rFonts w:ascii="BC Sans" w:eastAsia="Times New Roman" w:hAnsi="BC Sans" w:cs="Times New Roman"/>
@@ -3333,7 +3229,6 @@
               <w:t>{</w:t>
             </w:r>
             <w:proofErr w:type="spellStart"/>
-            <w:proofErr w:type="gramStart"/>
             <w:r>
               <w:rPr>
                 <w:rFonts w:ascii="BC Sans" w:eastAsia="Times New Roman" w:hAnsi="BC Sans" w:cs="Times New Roman"/>
@@ -3362,7 +3257,6 @@
               <w:t>description</w:t>
             </w:r>
             <w:proofErr w:type="spellEnd"/>
-            <w:proofErr w:type="gramEnd"/>
             <w:r>
               <w:rPr>
                 <w:rFonts w:ascii="BC Sans" w:eastAsia="Times New Roman" w:hAnsi="BC Sans" w:cs="Times New Roman"/>
@@ -3583,7 +3477,6 @@
               </w:rPr>
               <w:t>{</w:t>
             </w:r>
-            <w:proofErr w:type="gramStart"/>
             <w:r>
               <w:rPr>
                 <w:rFonts w:ascii="BC Sans" w:hAnsi="BC Sans" w:cs="BC Sans Light"/>
@@ -3607,16 +3500,7 @@
                 <w:sz w:val="20"/>
                 <w:szCs w:val="20"/>
               </w:rPr>
-              <w:t>phone</w:t>
-            </w:r>
-            <w:proofErr w:type="gramEnd"/>
-            <w:r>
-              <w:rPr>
-                <w:rFonts w:ascii="BC Sans" w:hAnsi="BC Sans" w:cs="BC Sans Light"/>
-                <w:sz w:val="20"/>
-                <w:szCs w:val="20"/>
-              </w:rPr>
-              <w:t>1</w:t>
+              <w:t>phone1</w:t>
             </w:r>
             <w:r>
               <w:rPr>
@@ -3688,7 +3572,6 @@
               </w:rPr>
               <w:t>{</w:t>
             </w:r>
-            <w:proofErr w:type="gramStart"/>
             <w:r>
               <w:rPr>
                 <w:rFonts w:ascii="BC Sans" w:hAnsi="BC Sans" w:cs="BC Sans Light"/>
@@ -3712,16 +3595,7 @@
                 <w:sz w:val="20"/>
                 <w:szCs w:val="20"/>
               </w:rPr>
-              <w:t>phone</w:t>
-            </w:r>
-            <w:proofErr w:type="gramEnd"/>
-            <w:r>
-              <w:rPr>
-                <w:rFonts w:ascii="BC Sans" w:hAnsi="BC Sans" w:cs="BC Sans Light"/>
-                <w:sz w:val="20"/>
-                <w:szCs w:val="20"/>
-              </w:rPr>
-              <w:t>2</w:t>
+              <w:t>phone2</w:t>
             </w:r>
             <w:r>
               <w:rPr>
@@ -3792,7 +3666,6 @@
               </w:rPr>
               <w:t>{</w:t>
             </w:r>
-            <w:proofErr w:type="gramStart"/>
             <w:r>
               <w:rPr>
                 <w:rFonts w:ascii="BC Sans" w:hAnsi="BC Sans" w:cs="BC Sans Light"/>
@@ -3816,16 +3689,7 @@
                 <w:sz w:val="20"/>
                 <w:szCs w:val="20"/>
               </w:rPr>
-              <w:t>phone</w:t>
-            </w:r>
-            <w:proofErr w:type="gramEnd"/>
-            <w:r>
-              <w:rPr>
-                <w:rFonts w:ascii="BC Sans" w:hAnsi="BC Sans" w:cs="BC Sans Light"/>
-                <w:sz w:val="20"/>
-                <w:szCs w:val="20"/>
-              </w:rPr>
-              <w:t>3</w:t>
+              <w:t>phone3</w:t>
             </w:r>
             <w:r>
               <w:rPr>
@@ -3898,7 +3762,6 @@
               <w:t>{</w:t>
             </w:r>
             <w:proofErr w:type="spellStart"/>
-            <w:proofErr w:type="gramStart"/>
             <w:r>
               <w:rPr>
                 <w:rFonts w:ascii="BC Sans" w:hAnsi="BC Sans" w:cs="BC Sans Light"/>
@@ -3925,7 +3788,6 @@
               <w:t>address</w:t>
             </w:r>
             <w:proofErr w:type="spellEnd"/>
-            <w:proofErr w:type="gramEnd"/>
             <w:r>
               <w:rPr>
                 <w:rFonts w:ascii="BC Sans" w:hAnsi="BC Sans" w:cs="BC Sans Light"/>
@@ -3996,7 +3858,6 @@
               <w:t>{</w:t>
             </w:r>
             <w:proofErr w:type="spellStart"/>
-            <w:proofErr w:type="gramStart"/>
             <w:r>
               <w:rPr>
                 <w:rFonts w:ascii="BC Sans" w:hAnsi="BC Sans" w:cs="BC Sans Light"/>
@@ -4023,7 +3884,6 @@
               <w:t>email</w:t>
             </w:r>
             <w:proofErr w:type="spellEnd"/>
-            <w:proofErr w:type="gramEnd"/>
             <w:r>
               <w:rPr>
                 <w:rFonts w:ascii="BC Sans" w:hAnsi="BC Sans" w:cs="BC Sans Light"/>
@@ -4095,7 +3955,6 @@
               <w:t>{</w:t>
             </w:r>
             <w:proofErr w:type="spellStart"/>
-            <w:proofErr w:type="gramStart"/>
             <w:r>
               <w:rPr>
                 <w:rFonts w:ascii="BC Sans" w:hAnsi="BC Sans" w:cs="BC Sans Light"/>
@@ -4122,7 +3981,6 @@
               <w:t>reportedBy</w:t>
             </w:r>
             <w:proofErr w:type="spellEnd"/>
-            <w:proofErr w:type="gramEnd"/>
             <w:r>
               <w:rPr>
                 <w:rFonts w:ascii="BC Sans" w:hAnsi="BC Sans" w:cs="BC Sans Light"/>
@@ -4211,9 +4069,9 @@
                 <w:sz w:val="20"/>
                 <w:szCs w:val="20"/>
               </w:rPr>
-              <w:t xml:space="preserve"> </w:t>
-            </w:r>
-            <w:proofErr w:type="gramStart"/>
+              <w:t xml:space="preserve"> received: {</w:t>
+            </w:r>
+            <w:proofErr w:type="spellStart"/>
             <w:r>
               <w:rPr>
                 <w:rFonts w:ascii="BC Sans" w:eastAsia="Times New Roman" w:hAnsi="BC Sans" w:cs="Times New Roman"/>
@@ -4224,9 +4082,8 @@
                 <w:sz w:val="20"/>
                 <w:szCs w:val="20"/>
               </w:rPr>
-              <w:t>received: {</w:t>
-            </w:r>
-            <w:proofErr w:type="spellStart"/>
+              <w:t>d.</w:t>
+            </w:r>
             <w:r>
               <w:rPr>
                 <w:rFonts w:ascii="BC Sans" w:eastAsia="Times New Roman" w:hAnsi="BC Sans" w:cs="Times New Roman"/>
@@ -4237,22 +4094,9 @@
                 <w:sz w:val="20"/>
                 <w:szCs w:val="20"/>
               </w:rPr>
-              <w:t>d.</w:t>
-            </w:r>
-            <w:r>
-              <w:rPr>
-                <w:rFonts w:ascii="BC Sans" w:eastAsia="Times New Roman" w:hAnsi="BC Sans" w:cs="Times New Roman"/>
-                <w:b w:val="0"/>
-                <w:bCs w:val="0"/>
-                <w:caps w:val="0"/>
-                <w:color w:val="000000" w:themeColor="text1"/>
-                <w:sz w:val="20"/>
-                <w:szCs w:val="20"/>
-              </w:rPr>
               <w:t>actions</w:t>
             </w:r>
             <w:proofErr w:type="spellEnd"/>
-            <w:proofErr w:type="gramEnd"/>
             <w:r>
               <w:rPr>
                 <w:rFonts w:ascii="BC Sans" w:eastAsia="Times New Roman" w:hAnsi="BC Sans" w:cs="Times New Roman"/>
@@ -4378,7 +4222,6 @@
               <w:t>{</w:t>
             </w:r>
             <w:proofErr w:type="spellStart"/>
-            <w:proofErr w:type="gramStart"/>
             <w:r>
               <w:rPr>
                 <w:rFonts w:ascii="BC Sans" w:hAnsi="BC Sans" w:cs="BC Sans Light"/>
@@ -4405,7 +4248,6 @@
               <w:t>actions</w:t>
             </w:r>
             <w:proofErr w:type="spellEnd"/>
-            <w:proofErr w:type="gramEnd"/>
             <w:r>
               <w:rPr>
                 <w:rFonts w:ascii="BC Sans" w:hAnsi="BC Sans" w:cs="BC Sans Light"/>
@@ -4521,7 +4363,6 @@
               <w:t>{</w:t>
             </w:r>
             <w:proofErr w:type="spellStart"/>
-            <w:proofErr w:type="gramStart"/>
             <w:r>
               <w:rPr>
                 <w:rFonts w:ascii="BC Sans" w:hAnsi="BC Sans" w:cs="BC Sans Light"/>
@@ -4548,7 +4389,6 @@
               <w:t>actions</w:t>
             </w:r>
             <w:proofErr w:type="spellEnd"/>
-            <w:proofErr w:type="gramEnd"/>
             <w:r>
               <w:rPr>
                 <w:rFonts w:ascii="BC Sans" w:hAnsi="BC Sans" w:cs="BC Sans Light"/>
@@ -4611,12 +4451,10 @@
         <w:t>{</w:t>
       </w:r>
       <w:proofErr w:type="spellStart"/>
-      <w:proofErr w:type="gramStart"/>
       <w:r>
         <w:t>d.actions</w:t>
       </w:r>
       <w:proofErr w:type="spellEnd"/>
-      <w:proofErr w:type="gramEnd"/>
       <w:r>
         <w:t>[i+1].</w:t>
       </w:r>
@@ -4674,9 +4512,17 @@
                 <w:szCs w:val="20"/>
                 <w14:ligatures w14:val="none"/>
               </w:rPr>
-              <w:t>Update #{</w:t>
-            </w:r>
-            <w:proofErr w:type="gramStart"/>
+              <w:t>Update #{d</w:t>
+            </w:r>
+            <w:r>
+              <w:rPr>
+                <w:rFonts w:ascii="BC Sans" w:eastAsia="Times New Roman" w:hAnsi="BC Sans" w:cs="Times New Roman"/>
+                <w:color w:val="000000" w:themeColor="text1"/>
+                <w:sz w:val="20"/>
+                <w:szCs w:val="20"/>
+              </w:rPr>
+              <w:t>.</w:t>
+            </w:r>
             <w:r>
               <w:rPr>
                 <w:rFonts w:ascii="BC Sans" w:eastAsia="Times New Roman" w:hAnsi="BC Sans" w:cs="Times New Roman"/>
@@ -4687,41 +4533,7 @@
                 <w:szCs w:val="20"/>
                 <w14:ligatures w14:val="none"/>
               </w:rPr>
-              <w:t>d</w:t>
-            </w:r>
-            <w:r>
-              <w:rPr>
-                <w:rFonts w:ascii="BC Sans" w:eastAsia="Times New Roman" w:hAnsi="BC Sans" w:cs="Times New Roman"/>
-                <w:color w:val="000000" w:themeColor="text1"/>
-                <w:sz w:val="20"/>
-                <w:szCs w:val="20"/>
-              </w:rPr>
-              <w:t>.</w:t>
-            </w:r>
-            <w:r>
-              <w:rPr>
-                <w:rFonts w:ascii="BC Sans" w:eastAsia="Times New Roman" w:hAnsi="BC Sans" w:cs="Times New Roman"/>
-                <w:caps w:val="0"/>
-                <w:color w:val="000000"/>
-                <w:kern w:val="0"/>
-                <w:sz w:val="20"/>
-                <w:szCs w:val="20"/>
-                <w14:ligatures w14:val="none"/>
-              </w:rPr>
-              <w:t>updates</w:t>
-            </w:r>
-            <w:proofErr w:type="gramEnd"/>
-            <w:r>
-              <w:rPr>
-                <w:rFonts w:ascii="BC Sans" w:eastAsia="Times New Roman" w:hAnsi="BC Sans" w:cs="Times New Roman"/>
-                <w:caps w:val="0"/>
-                <w:color w:val="000000"/>
-                <w:kern w:val="0"/>
-                <w:sz w:val="20"/>
-                <w:szCs w:val="20"/>
-                <w14:ligatures w14:val="none"/>
-              </w:rPr>
-              <w:t>[i].sequenceId}</w:t>
+              <w:t>updates[i].sequenceId}</w:t>
             </w:r>
             <w:r>
               <w:rPr>
@@ -4735,25 +4547,9 @@
                 <w:szCs w:val="20"/>
                 <w14:ligatures w14:val="none"/>
               </w:rPr>
-              <w:t xml:space="preserve">, </w:t>
-            </w:r>
-            <w:proofErr w:type="gramStart"/>
-            <w:r>
-              <w:rPr>
-                <w:rFonts w:ascii="BC Sans" w:eastAsia="Times New Roman" w:hAnsi="BC Sans" w:cs="Times New Roman"/>
-                <w:b w:val="0"/>
-                <w:bCs w:val="0"/>
-                <w:caps w:val="0"/>
-                <w:color w:val="000000"/>
-                <w:kern w:val="0"/>
-                <w:sz w:val="20"/>
-                <w:szCs w:val="20"/>
-                <w14:ligatures w14:val="none"/>
-              </w:rPr>
-              <w:t>received: {</w:t>
-            </w:r>
-            <w:proofErr w:type="spellStart"/>
-            <w:proofErr w:type="gramEnd"/>
+              <w:t>, received: {</w:t>
+            </w:r>
+            <w:proofErr w:type="spellStart"/>
             <w:r>
               <w:rPr>
                 <w:rFonts w:ascii="BC Sans" w:eastAsia="Times New Roman" w:hAnsi="BC Sans" w:cs="Times New Roman"/>
@@ -4946,7 +4742,6 @@
               <w:t>{</w:t>
             </w:r>
             <w:proofErr w:type="spellStart"/>
-            <w:proofErr w:type="gramStart"/>
             <w:r>
               <w:rPr>
                 <w:rFonts w:ascii="BC Sans" w:hAnsi="BC Sans" w:cs="BC Sans Light"/>
@@ -4973,7 +4768,6 @@
               <w:t>updates</w:t>
             </w:r>
             <w:proofErr w:type="spellEnd"/>
-            <w:proofErr w:type="gramEnd"/>
             <w:r>
               <w:rPr>
                 <w:rFonts w:ascii="BC Sans" w:hAnsi="BC Sans" w:cs="BC Sans Light"/>
@@ -5070,7 +4864,6 @@
               <w:t>{</w:t>
             </w:r>
             <w:proofErr w:type="spellStart"/>
-            <w:proofErr w:type="gramStart"/>
             <w:r>
               <w:rPr>
                 <w:rFonts w:ascii="BC Sans" w:hAnsi="BC Sans" w:cs="BC Sans Light"/>
@@ -5097,7 +4890,6 @@
               <w:t>updates</w:t>
             </w:r>
             <w:proofErr w:type="spellEnd"/>
-            <w:proofErr w:type="gramEnd"/>
             <w:r>
               <w:rPr>
                 <w:rFonts w:ascii="BC Sans" w:hAnsi="BC Sans" w:cs="BC Sans Light"/>
@@ -5205,7 +4997,6 @@
               <w:t>{</w:t>
             </w:r>
             <w:proofErr w:type="spellStart"/>
-            <w:proofErr w:type="gramStart"/>
             <w:r>
               <w:rPr>
                 <w:rFonts w:ascii="BC Sans" w:hAnsi="BC Sans" w:cs="BC Sans Light"/>
@@ -5232,7 +5023,6 @@
               <w:t>updates</w:t>
             </w:r>
             <w:proofErr w:type="spellEnd"/>
-            <w:proofErr w:type="gramEnd"/>
             <w:r>
               <w:rPr>
                 <w:rFonts w:ascii="BC Sans" w:hAnsi="BC Sans" w:cs="BC Sans Light"/>
@@ -5358,16 +5148,7 @@
                 <w:sz w:val="20"/>
                 <w:szCs w:val="20"/>
               </w:rPr>
-              <w:t>{</w:t>
-            </w:r>
-            <w:proofErr w:type="gramStart"/>
-            <w:r>
-              <w:rPr>
-                <w:rFonts w:ascii="BC Sans" w:hAnsi="BC Sans" w:cs="BC Sans Light"/>
-                <w:sz w:val="20"/>
-                <w:szCs w:val="20"/>
-              </w:rPr>
-              <w:t>d</w:t>
+              <w:t>{d</w:t>
             </w:r>
             <w:r>
               <w:rPr>
@@ -5384,16 +5165,7 @@
                 <w:sz w:val="20"/>
                 <w:szCs w:val="20"/>
               </w:rPr>
-              <w:t>updates</w:t>
-            </w:r>
-            <w:proofErr w:type="gramEnd"/>
-            <w:r>
-              <w:rPr>
-                <w:rFonts w:ascii="BC Sans" w:hAnsi="BC Sans" w:cs="BC Sans Light"/>
-                <w:sz w:val="20"/>
-                <w:szCs w:val="20"/>
-              </w:rPr>
-              <w:t>[i].location.latitude</w:t>
+              <w:t>updates[i].location.latitude</w:t>
             </w:r>
             <w:r>
               <w:rPr>
@@ -5628,7 +5400,6 @@
         <w:t>{</w:t>
       </w:r>
       <w:proofErr w:type="spellStart"/>
-      <w:proofErr w:type="gramStart"/>
       <w:r>
         <w:rPr>
           <w:rFonts w:ascii="BC Sans" w:hAnsi="BC Sans"/>
@@ -5655,7 +5426,6 @@
         <w:t>updates</w:t>
       </w:r>
       <w:proofErr w:type="spellEnd"/>
-      <w:proofErr w:type="gramEnd"/>
       <w:r>
         <w:rPr>
           <w:rFonts w:ascii="BC Sans" w:hAnsi="BC Sans"/>
@@ -5709,7 +5479,6 @@
         <w:t>{</w:t>
       </w:r>
       <w:proofErr w:type="spellStart"/>
-      <w:proofErr w:type="gramStart"/>
       <w:r>
         <w:rPr>
           <w:rFonts w:ascii="BC Sans" w:eastAsia="Times New Roman" w:hAnsi="BC Sans" w:cs="Segoe UI"/>
@@ -5744,20 +5513,7 @@
           <w:lang w:eastAsia="en-CA"/>
           <w14:ligatures w14:val="none"/>
         </w:rPr>
-        <w:t>ComplaintAttachments</w:t>
-      </w:r>
-      <w:proofErr w:type="gramEnd"/>
-      <w:r>
-        <w:rPr>
-          <w:rFonts w:ascii="BC Sans" w:eastAsia="Times New Roman" w:hAnsi="BC Sans" w:cs="Segoe UI"/>
-          <w:color w:val="000000"/>
-          <w:kern w:val="0"/>
-          <w:sz w:val="20"/>
-          <w:szCs w:val="20"/>
-          <w:lang w:eastAsia="en-CA"/>
-          <w14:ligatures w14:val="none"/>
-        </w:rPr>
-        <w:t>:ifEQ</w:t>
+        <w:t>ComplaintAttachments:ifEQ</w:t>
       </w:r>
       <w:proofErr w:type="spellEnd"/>
       <w:r>
@@ -5952,7 +5708,6 @@
               <w:t>{</w:t>
             </w:r>
             <w:proofErr w:type="spellStart"/>
-            <w:proofErr w:type="gramStart"/>
             <w:r>
               <w:rPr>
                 <w:rFonts w:ascii="BC Sans" w:eastAsia="Times New Roman" w:hAnsi="BC Sans" w:cs="Times New Roman"/>
@@ -5990,7 +5745,6 @@
               <w:t>s</w:t>
             </w:r>
             <w:proofErr w:type="spellEnd"/>
-            <w:proofErr w:type="gramEnd"/>
             <w:r>
               <w:rPr>
                 <w:rFonts w:ascii="BC Sans" w:eastAsia="Times New Roman" w:hAnsi="BC Sans" w:cs="Times New Roman"/>
@@ -6085,7 +5839,6 @@
               <w:t>{</w:t>
             </w:r>
             <w:proofErr w:type="spellStart"/>
-            <w:proofErr w:type="gramStart"/>
             <w:r>
               <w:rPr>
                 <w:rFonts w:ascii="BC Sans" w:eastAsia="Times New Roman" w:hAnsi="BC Sans" w:cs="Times New Roman"/>
@@ -6114,7 +5867,6 @@
               <w:t>Atts</w:t>
             </w:r>
             <w:proofErr w:type="spellEnd"/>
-            <w:proofErr w:type="gramEnd"/>
             <w:r>
               <w:rPr>
                 <w:rFonts w:ascii="BC Sans" w:eastAsia="Times New Roman" w:hAnsi="BC Sans" w:cs="Times New Roman"/>
@@ -6202,7 +5954,6 @@
               <w:t>{</w:t>
             </w:r>
             <w:proofErr w:type="spellStart"/>
-            <w:proofErr w:type="gramStart"/>
             <w:r>
               <w:rPr>
                 <w:rFonts w:ascii="BC Sans" w:eastAsia="Times New Roman" w:hAnsi="BC Sans" w:cs="Times New Roman"/>
@@ -6240,7 +5991,6 @@
               <w:t>s</w:t>
             </w:r>
             <w:proofErr w:type="spellEnd"/>
-            <w:proofErr w:type="gramEnd"/>
             <w:r>
               <w:rPr>
                 <w:rFonts w:ascii="BC Sans" w:eastAsia="Times New Roman" w:hAnsi="BC Sans" w:cs="Times New Roman"/>
@@ -6330,7 +6080,6 @@
               <w:t>{</w:t>
             </w:r>
             <w:proofErr w:type="spellStart"/>
-            <w:proofErr w:type="gramStart"/>
             <w:r>
               <w:rPr>
                 <w:rFonts w:ascii="BC Sans" w:eastAsia="Times New Roman" w:hAnsi="BC Sans" w:cs="Times New Roman"/>
@@ -6359,7 +6108,6 @@
               <w:t>s</w:t>
             </w:r>
             <w:proofErr w:type="spellEnd"/>
-            <w:proofErr w:type="gramEnd"/>
             <w:r>
               <w:rPr>
                 <w:rFonts w:ascii="BC Sans" w:eastAsia="Times New Roman" w:hAnsi="BC Sans" w:cs="Times New Roman"/>
@@ -6436,7 +6184,6 @@
         <w:t>{</w:t>
       </w:r>
       <w:proofErr w:type="spellStart"/>
-      <w:proofErr w:type="gramStart"/>
       <w:r>
         <w:rPr>
           <w:rFonts w:ascii="BC Sans" w:eastAsia="Times New Roman" w:hAnsi="BC Sans" w:cs="Segoe UI"/>
@@ -6471,20 +6218,7 @@
           <w:lang w:eastAsia="en-CA"/>
           <w14:ligatures w14:val="none"/>
         </w:rPr>
-        <w:t>ComplaintAttachments</w:t>
-      </w:r>
-      <w:proofErr w:type="gramEnd"/>
-      <w:r>
-        <w:rPr>
-          <w:rFonts w:ascii="BC Sans" w:eastAsia="Times New Roman" w:hAnsi="BC Sans" w:cs="Segoe UI"/>
-          <w:color w:val="000000"/>
-          <w:kern w:val="0"/>
-          <w:sz w:val="20"/>
-          <w:szCs w:val="20"/>
-          <w:lang w:eastAsia="en-CA"/>
-          <w14:ligatures w14:val="none"/>
-        </w:rPr>
-        <w:t>:showEnd</w:t>
+        <w:t>ComplaintAttachments:showEnd</w:t>
       </w:r>
       <w:proofErr w:type="spellEnd"/>
       <w:r>
@@ -6519,23 +6253,13 @@
         <w:t>{</w:t>
       </w:r>
       <w:proofErr w:type="spellStart"/>
-      <w:proofErr w:type="gramStart"/>
       <w:r>
         <w:rPr>
           <w:rFonts w:ascii="BC Sans" w:hAnsi="BC Sans"/>
           <w:sz w:val="20"/>
           <w:szCs w:val="20"/>
         </w:rPr>
-        <w:t>d.outcome</w:t>
-      </w:r>
-      <w:proofErr w:type="gramEnd"/>
-      <w:r>
-        <w:rPr>
-          <w:rFonts w:ascii="BC Sans" w:hAnsi="BC Sans"/>
-          <w:sz w:val="20"/>
-          <w:szCs w:val="20"/>
-        </w:rPr>
-        <w:t>.hasOutcome:</w:t>
+        <w:t>d.outcome.hasOutcome:</w:t>
       </w:r>
       <w:r>
         <w:rPr>
@@ -6901,25 +6625,14 @@
               <w:t>{</w:t>
             </w:r>
             <w:proofErr w:type="spellStart"/>
-            <w:proofErr w:type="gramStart"/>
-            <w:r>
-              <w:rPr>
-                <w:rFonts w:ascii="BC Sans" w:hAnsi="BC Sans"/>
-                <w:sz w:val="20"/>
-                <w:szCs w:val="20"/>
-                <w:lang w:val="en-CA"/>
-              </w:rPr>
-              <w:t>d.outcome</w:t>
-            </w:r>
-            <w:proofErr w:type="gramEnd"/>
-            <w:r>
-              <w:rPr>
-                <w:rFonts w:ascii="BC Sans" w:hAnsi="BC Sans"/>
-                <w:sz w:val="20"/>
-                <w:szCs w:val="20"/>
-                <w:lang w:val="en-CA"/>
-              </w:rPr>
-              <w:t>.assessmentDetails.</w:t>
+            <w:r>
+              <w:rPr>
+                <w:rFonts w:ascii="BC Sans" w:hAnsi="BC Sans"/>
+                <w:sz w:val="20"/>
+                <w:szCs w:val="20"/>
+                <w:lang w:val="en-CA"/>
+              </w:rPr>
+              <w:t>d.outcome.assessmentDetails.</w:t>
             </w:r>
             <w:r>
               <w:rPr>
@@ -7021,27 +6734,7 @@
                 <w:szCs w:val="20"/>
                 <w:lang w:val="en-CA"/>
               </w:rPr>
-              <w:t>{</w:t>
-            </w:r>
-            <w:proofErr w:type="gramStart"/>
-            <w:r>
-              <w:rPr>
-                <w:rFonts w:ascii="BC Sans" w:hAnsi="BC Sans"/>
-                <w:sz w:val="20"/>
-                <w:szCs w:val="20"/>
-                <w:lang w:val="en-CA"/>
-              </w:rPr>
-              <w:t>d.outcome</w:t>
-            </w:r>
-            <w:proofErr w:type="gramEnd"/>
-            <w:r>
-              <w:rPr>
-                <w:rFonts w:ascii="BC Sans" w:hAnsi="BC Sans"/>
-                <w:sz w:val="20"/>
-                <w:szCs w:val="20"/>
-                <w:lang w:val="en-CA"/>
-              </w:rPr>
-              <w:t>.assessmentDetails.</w:t>
+              <w:t>{d.outcome.assessmentDetails.</w:t>
             </w:r>
             <w:r>
               <w:rPr>
@@ -7145,7 +6838,6 @@
               <w:t>{</w:t>
             </w:r>
             <w:proofErr w:type="spellStart"/>
-            <w:proofErr w:type="gramStart"/>
             <w:r>
               <w:rPr>
                 <w:rFonts w:ascii="BC Sans" w:hAnsi="BC Sans"/>
@@ -7156,7 +6848,6 @@
               <w:t>d.linkedComplaintIdentifier</w:t>
             </w:r>
             <w:proofErr w:type="spellEnd"/>
-            <w:proofErr w:type="gramEnd"/>
             <w:r>
               <w:rPr>
                 <w:rFonts w:ascii="BC Sans" w:hAnsi="BC Sans"/>
@@ -7250,25 +6941,14 @@
               <w:t>{</w:t>
             </w:r>
             <w:proofErr w:type="spellStart"/>
-            <w:proofErr w:type="gramStart"/>
-            <w:r>
-              <w:rPr>
-                <w:rFonts w:ascii="BC Sans" w:hAnsi="BC Sans"/>
-                <w:sz w:val="20"/>
-                <w:szCs w:val="20"/>
-                <w:lang w:val="en-CA"/>
-              </w:rPr>
-              <w:t>d.outcome</w:t>
-            </w:r>
-            <w:proofErr w:type="gramEnd"/>
-            <w:r>
-              <w:rPr>
-                <w:rFonts w:ascii="BC Sans" w:hAnsi="BC Sans"/>
-                <w:sz w:val="20"/>
-                <w:szCs w:val="20"/>
-                <w:lang w:val="en-CA"/>
-              </w:rPr>
-              <w:t>.assessmentDetails.assessmentActor</w:t>
+            <w:r>
+              <w:rPr>
+                <w:rFonts w:ascii="BC Sans" w:hAnsi="BC Sans"/>
+                <w:sz w:val="20"/>
+                <w:szCs w:val="20"/>
+                <w:lang w:val="en-CA"/>
+              </w:rPr>
+              <w:t>d.outcome.assessmentDetails.assessmentActor</w:t>
             </w:r>
             <w:proofErr w:type="spellEnd"/>
             <w:r>
@@ -7364,25 +7044,14 @@
               <w:t>{</w:t>
             </w:r>
             <w:proofErr w:type="spellStart"/>
-            <w:proofErr w:type="gramStart"/>
-            <w:r>
-              <w:rPr>
-                <w:rFonts w:ascii="BC Sans" w:hAnsi="BC Sans"/>
-                <w:sz w:val="20"/>
-                <w:szCs w:val="20"/>
-                <w:lang w:val="en-CA"/>
-              </w:rPr>
-              <w:t>d.outcome</w:t>
-            </w:r>
-            <w:proofErr w:type="gramEnd"/>
-            <w:r>
-              <w:rPr>
-                <w:rFonts w:ascii="BC Sans" w:hAnsi="BC Sans"/>
-                <w:sz w:val="20"/>
-                <w:szCs w:val="20"/>
-                <w:lang w:val="en-CA"/>
-              </w:rPr>
-              <w:t>.assessmentDetails.assessmentDate</w:t>
+            <w:r>
+              <w:rPr>
+                <w:rFonts w:ascii="BC Sans" w:hAnsi="BC Sans"/>
+                <w:sz w:val="20"/>
+                <w:szCs w:val="20"/>
+                <w:lang w:val="en-CA"/>
+              </w:rPr>
+              <w:t>d.outcome.assessmentDetails.assessmentDate</w:t>
             </w:r>
             <w:proofErr w:type="spellEnd"/>
             <w:r>
@@ -7415,17 +7084,7 @@
           <w:sz w:val="20"/>
           <w:szCs w:val="20"/>
         </w:rPr>
-        <w:t>{</w:t>
-      </w:r>
-      <w:proofErr w:type="gramStart"/>
-      <w:r>
-        <w:rPr>
-          <w:rFonts w:ascii="BC Sans" w:eastAsia="Times New Roman" w:hAnsi="BC Sans" w:cs="Times New Roman"/>
-          <w:color w:val="000000" w:themeColor="text1"/>
-          <w:sz w:val="20"/>
-          <w:szCs w:val="20"/>
-        </w:rPr>
-        <w:t>d</w:t>
+        <w:t>{d</w:t>
       </w:r>
       <w:r>
         <w:rPr>
@@ -7444,17 +7103,7 @@
           <w:szCs w:val="20"/>
           <w:lang w:val="en-CA"/>
         </w:rPr>
-        <w:t>outcome</w:t>
-      </w:r>
-      <w:proofErr w:type="gramEnd"/>
-      <w:r>
-        <w:rPr>
-          <w:rFonts w:ascii="BC Sans" w:hAnsi="BC Sans"/>
-          <w:sz w:val="20"/>
-          <w:szCs w:val="20"/>
-          <w:lang w:val="en-CA"/>
-        </w:rPr>
-        <w:t>.assessmentDetails</w:t>
+        <w:t>outcome.assessmentDetails</w:t>
       </w:r>
       <w:proofErr w:type="spellEnd"/>
       <w:r>
@@ -7759,25 +7408,14 @@
               <w:t>{</w:t>
             </w:r>
             <w:proofErr w:type="spellStart"/>
-            <w:proofErr w:type="gramStart"/>
-            <w:r>
-              <w:rPr>
-                <w:rFonts w:ascii="BC Sans" w:hAnsi="BC Sans"/>
-                <w:sz w:val="20"/>
-                <w:szCs w:val="20"/>
-                <w:lang w:val="en-CA"/>
-              </w:rPr>
-              <w:t>d.outcome</w:t>
-            </w:r>
-            <w:proofErr w:type="gramEnd"/>
-            <w:r>
-              <w:rPr>
-                <w:rFonts w:ascii="BC Sans" w:hAnsi="BC Sans"/>
-                <w:sz w:val="20"/>
-                <w:szCs w:val="20"/>
-                <w:lang w:val="en-CA"/>
-              </w:rPr>
-              <w:t>.assessmentDetails.</w:t>
+            <w:r>
+              <w:rPr>
+                <w:rFonts w:ascii="BC Sans" w:hAnsi="BC Sans"/>
+                <w:sz w:val="20"/>
+                <w:szCs w:val="20"/>
+                <w:lang w:val="en-CA"/>
+              </w:rPr>
+              <w:t>d.outcome.assessmentDetails.</w:t>
             </w:r>
             <w:r>
               <w:rPr>
@@ -7882,25 +7520,14 @@
               <w:t>{</w:t>
             </w:r>
             <w:proofErr w:type="spellStart"/>
-            <w:proofErr w:type="gramStart"/>
-            <w:r>
-              <w:rPr>
-                <w:rFonts w:ascii="BC Sans" w:hAnsi="BC Sans"/>
-                <w:sz w:val="20"/>
-                <w:szCs w:val="20"/>
-                <w:lang w:val="en-CA"/>
-              </w:rPr>
-              <w:t>d.outcome</w:t>
-            </w:r>
-            <w:proofErr w:type="gramEnd"/>
-            <w:r>
-              <w:rPr>
-                <w:rFonts w:ascii="BC Sans" w:hAnsi="BC Sans"/>
-                <w:sz w:val="20"/>
-                <w:szCs w:val="20"/>
-                <w:lang w:val="en-CA"/>
-              </w:rPr>
-              <w:t>.assessmentDetails.</w:t>
+            <w:r>
+              <w:rPr>
+                <w:rFonts w:ascii="BC Sans" w:hAnsi="BC Sans"/>
+                <w:sz w:val="20"/>
+                <w:szCs w:val="20"/>
+                <w:lang w:val="en-CA"/>
+              </w:rPr>
+              <w:t>d.outcome.assessmentDetails.</w:t>
             </w:r>
             <w:r>
               <w:rPr>
@@ -8005,25 +7632,14 @@
               <w:t>{</w:t>
             </w:r>
             <w:proofErr w:type="spellStart"/>
-            <w:proofErr w:type="gramStart"/>
-            <w:r>
-              <w:rPr>
-                <w:rFonts w:ascii="BC Sans" w:hAnsi="BC Sans"/>
-                <w:sz w:val="20"/>
-                <w:szCs w:val="20"/>
-                <w:lang w:val="en-CA"/>
-              </w:rPr>
-              <w:t>d.outcome</w:t>
-            </w:r>
-            <w:proofErr w:type="gramEnd"/>
-            <w:r>
-              <w:rPr>
-                <w:rFonts w:ascii="BC Sans" w:hAnsi="BC Sans"/>
-                <w:sz w:val="20"/>
-                <w:szCs w:val="20"/>
-                <w:lang w:val="en-CA"/>
-              </w:rPr>
-              <w:t>.assessmentDetails.</w:t>
+            <w:r>
+              <w:rPr>
+                <w:rFonts w:ascii="BC Sans" w:hAnsi="BC Sans"/>
+                <w:sz w:val="20"/>
+                <w:szCs w:val="20"/>
+                <w:lang w:val="en-CA"/>
+              </w:rPr>
+              <w:t>d.outcome.assessmentDetails.</w:t>
             </w:r>
             <w:r>
               <w:rPr>
@@ -8077,16 +7693,7 @@
                 <w:sz w:val="20"/>
                 <w:szCs w:val="20"/>
               </w:rPr>
-              <w:t>Actions (</w:t>
-            </w:r>
-            <w:proofErr w:type="gramStart"/>
-            <w:r>
-              <w:rPr>
-                <w:rFonts w:ascii="BC Sans" w:hAnsi="BC Sans"/>
-                <w:sz w:val="20"/>
-                <w:szCs w:val="20"/>
-              </w:rPr>
-              <w:t xml:space="preserve">legacy) </w:t>
+              <w:t xml:space="preserve">Actions (legacy) </w:t>
             </w:r>
             <w:r>
               <w:rPr>
@@ -8123,7 +7730,6 @@
               <w:t>legacy</w:t>
             </w:r>
             <w:proofErr w:type="spellEnd"/>
-            <w:proofErr w:type="gramEnd"/>
             <w:r>
               <w:rPr>
                 <w:rFonts w:ascii="BC Sans" w:hAnsi="BC Sans" w:cs="BC Sans Light"/>
@@ -8194,7 +7800,6 @@
               <w:t>{</w:t>
             </w:r>
             <w:proofErr w:type="spellStart"/>
-            <w:proofErr w:type="gramStart"/>
             <w:r>
               <w:rPr>
                 <w:rFonts w:ascii="BC Sans" w:hAnsi="BC Sans" w:cs="BC Sans Light"/>
@@ -8221,7 +7826,6 @@
               <w:t>legacy</w:t>
             </w:r>
             <w:proofErr w:type="spellEnd"/>
-            <w:proofErr w:type="gramEnd"/>
             <w:r>
               <w:rPr>
                 <w:rFonts w:ascii="BC Sans" w:hAnsi="BC Sans" w:cs="BC Sans Light"/>
@@ -8325,7 +7929,6 @@
               <w:t>{</w:t>
             </w:r>
             <w:proofErr w:type="spellStart"/>
-            <w:proofErr w:type="gramStart"/>
             <w:r>
               <w:rPr>
                 <w:rFonts w:ascii="BC Sans" w:hAnsi="BC Sans" w:cs="BC Sans Light"/>
@@ -8352,7 +7955,6 @@
               <w:t>legacy</w:t>
             </w:r>
             <w:proofErr w:type="spellEnd"/>
-            <w:proofErr w:type="gramEnd"/>
             <w:r>
               <w:rPr>
                 <w:rFonts w:ascii="BC Sans" w:hAnsi="BC Sans" w:cs="BC Sans Light"/>
@@ -8446,16 +8048,7 @@
                 <w:sz w:val="20"/>
                 <w:szCs w:val="20"/>
               </w:rPr>
-              <w:t>Actions (</w:t>
-            </w:r>
-            <w:proofErr w:type="gramStart"/>
-            <w:r>
-              <w:rPr>
-                <w:rFonts w:ascii="BC Sans" w:hAnsi="BC Sans"/>
-                <w:sz w:val="20"/>
-                <w:szCs w:val="20"/>
-              </w:rPr>
-              <w:t xml:space="preserve">legacy) </w:t>
+              <w:t xml:space="preserve">Actions (legacy) </w:t>
             </w:r>
             <w:r>
               <w:rPr>
@@ -8492,7 +8085,6 @@
               <w:t>legacy</w:t>
             </w:r>
             <w:proofErr w:type="spellEnd"/>
-            <w:proofErr w:type="gramEnd"/>
             <w:r>
               <w:rPr>
                 <w:rFonts w:ascii="BC Sans" w:hAnsi="BC Sans" w:cs="BC Sans Light"/>
@@ -8545,7 +8137,6 @@
               <w:t>{</w:t>
             </w:r>
             <w:proofErr w:type="spellStart"/>
-            <w:proofErr w:type="gramStart"/>
             <w:r>
               <w:rPr>
                 <w:rFonts w:ascii="BC Sans" w:hAnsi="BC Sans" w:cs="BC Sans Light"/>
@@ -8572,7 +8163,6 @@
               <w:t>legacy</w:t>
             </w:r>
             <w:proofErr w:type="spellEnd"/>
-            <w:proofErr w:type="gramEnd"/>
             <w:r>
               <w:rPr>
                 <w:rFonts w:ascii="BC Sans" w:hAnsi="BC Sans" w:cs="BC Sans Light"/>
@@ -8658,7 +8248,6 @@
               <w:t>{</w:t>
             </w:r>
             <w:proofErr w:type="spellStart"/>
-            <w:proofErr w:type="gramStart"/>
             <w:r>
               <w:rPr>
                 <w:rFonts w:ascii="BC Sans" w:hAnsi="BC Sans" w:cs="BC Sans Light"/>
@@ -8685,7 +8274,6 @@
               <w:t>legacy</w:t>
             </w:r>
             <w:proofErr w:type="spellEnd"/>
-            <w:proofErr w:type="gramEnd"/>
             <w:r>
               <w:rPr>
                 <w:rFonts w:ascii="BC Sans" w:hAnsi="BC Sans" w:cs="BC Sans Light"/>
@@ -8815,23 +8403,13 @@
               <w:t>{</w:t>
             </w:r>
             <w:proofErr w:type="spellStart"/>
-            <w:proofErr w:type="gramStart"/>
-            <w:r>
-              <w:rPr>
-                <w:rFonts w:ascii="BC Sans" w:hAnsi="BC Sans"/>
-                <w:sz w:val="20"/>
-                <w:szCs w:val="20"/>
-              </w:rPr>
-              <w:t>d.outcome</w:t>
-            </w:r>
-            <w:proofErr w:type="gramEnd"/>
-            <w:r>
-              <w:rPr>
-                <w:rFonts w:ascii="BC Sans" w:hAnsi="BC Sans"/>
-                <w:sz w:val="20"/>
-                <w:szCs w:val="20"/>
-              </w:rPr>
-              <w:t>.assessmentDetails.actions</w:t>
+            <w:r>
+              <w:rPr>
+                <w:rFonts w:ascii="BC Sans" w:hAnsi="BC Sans"/>
+                <w:sz w:val="20"/>
+                <w:szCs w:val="20"/>
+              </w:rPr>
+              <w:t>d.outcome.assessmentDetails.actions</w:t>
             </w:r>
             <w:proofErr w:type="spellEnd"/>
             <w:r>
@@ -8902,23 +8480,13 @@
               <w:t>{</w:t>
             </w:r>
             <w:proofErr w:type="spellStart"/>
-            <w:proofErr w:type="gramStart"/>
-            <w:r>
-              <w:rPr>
-                <w:rFonts w:ascii="BC Sans" w:hAnsi="BC Sans"/>
-                <w:sz w:val="20"/>
-                <w:szCs w:val="20"/>
-              </w:rPr>
-              <w:t>d.outcome</w:t>
-            </w:r>
-            <w:proofErr w:type="gramEnd"/>
-            <w:r>
-              <w:rPr>
-                <w:rFonts w:ascii="BC Sans" w:hAnsi="BC Sans"/>
-                <w:sz w:val="20"/>
-                <w:szCs w:val="20"/>
-              </w:rPr>
-              <w:t>.assessmentDetails.actions</w:t>
+            <w:r>
+              <w:rPr>
+                <w:rFonts w:ascii="BC Sans" w:hAnsi="BC Sans"/>
+                <w:sz w:val="20"/>
+                <w:szCs w:val="20"/>
+              </w:rPr>
+              <w:t>d.outcome.assessmentDetails.actions</w:t>
             </w:r>
             <w:proofErr w:type="spellEnd"/>
             <w:r>
@@ -8989,16 +8557,7 @@
                 <w:sz w:val="20"/>
                 <w:szCs w:val="20"/>
               </w:rPr>
-              <w:t>{</w:t>
-            </w:r>
-            <w:proofErr w:type="gramStart"/>
-            <w:r>
-              <w:rPr>
-                <w:rFonts w:ascii="BC Sans" w:hAnsi="BC Sans" w:cs="BC Sans Light"/>
-                <w:sz w:val="20"/>
-                <w:szCs w:val="20"/>
-              </w:rPr>
-              <w:t>d</w:t>
+              <w:t>{d</w:t>
             </w:r>
             <w:r>
               <w:rPr>
@@ -9020,7 +8579,6 @@
               <w:t>assessmentLocation</w:t>
             </w:r>
             <w:proofErr w:type="spellEnd"/>
-            <w:proofErr w:type="gramEnd"/>
             <w:r>
               <w:rPr>
                 <w:rFonts w:ascii="BC Sans" w:hAnsi="BC Sans" w:cs="BC Sans Light"/>
@@ -9084,16 +8642,7 @@
                 <w:sz w:val="20"/>
                 <w:szCs w:val="20"/>
               </w:rPr>
-              <w:t>{</w:t>
-            </w:r>
-            <w:proofErr w:type="gramStart"/>
-            <w:r>
-              <w:rPr>
-                <w:rFonts w:ascii="BC Sans" w:hAnsi="BC Sans" w:cs="BC Sans Light"/>
-                <w:sz w:val="20"/>
-                <w:szCs w:val="20"/>
-              </w:rPr>
-              <w:t>d</w:t>
+              <w:t>{d</w:t>
             </w:r>
             <w:r>
               <w:rPr>
@@ -9115,7 +8664,6 @@
               <w:t>assessmentLocation</w:t>
             </w:r>
             <w:proofErr w:type="spellEnd"/>
-            <w:proofErr w:type="gramEnd"/>
             <w:r>
               <w:rPr>
                 <w:rFonts w:ascii="BC Sans" w:hAnsi="BC Sans" w:cs="BC Sans Light"/>
@@ -9125,7 +8673,6 @@
               <w:t>[</w:t>
             </w:r>
             <w:proofErr w:type="spellStart"/>
-            <w:proofErr w:type="gramStart"/>
             <w:r>
               <w:rPr>
                 <w:rFonts w:ascii="BC Sans" w:hAnsi="BC Sans" w:cs="BC Sans Light"/>
@@ -9141,16 +8688,7 @@
                 <w:sz w:val="20"/>
                 <w:szCs w:val="20"/>
               </w:rPr>
-              <w:t>].</w:t>
-            </w:r>
-            <w:proofErr w:type="gramEnd"/>
-            <w:r>
-              <w:rPr>
-                <w:rFonts w:ascii="BC Sans" w:hAnsi="BC Sans" w:cs="BC Sans Light"/>
-                <w:sz w:val="20"/>
-                <w:szCs w:val="20"/>
-              </w:rPr>
-              <w:t>value</w:t>
+              <w:t>].value</w:t>
             </w:r>
             <w:r>
               <w:rPr>
@@ -9201,16 +8739,7 @@
                 <w:sz w:val="20"/>
                 <w:szCs w:val="20"/>
               </w:rPr>
-              <w:t>{</w:t>
-            </w:r>
-            <w:proofErr w:type="gramStart"/>
-            <w:r>
-              <w:rPr>
-                <w:rFonts w:ascii="BC Sans" w:hAnsi="BC Sans" w:cs="BC Sans Light"/>
-                <w:sz w:val="20"/>
-                <w:szCs w:val="20"/>
-              </w:rPr>
-              <w:t>d</w:t>
+              <w:t>{d</w:t>
             </w:r>
             <w:r>
               <w:rPr>
@@ -9232,7 +8761,6 @@
               <w:t>assessmentLocation</w:t>
             </w:r>
             <w:proofErr w:type="spellEnd"/>
-            <w:proofErr w:type="gramEnd"/>
             <w:r>
               <w:rPr>
                 <w:rFonts w:ascii="BC Sans" w:hAnsi="BC Sans" w:cs="BC Sans Light"/>
@@ -9278,16 +8806,7 @@
                 <w:sz w:val="20"/>
                 <w:szCs w:val="20"/>
               </w:rPr>
-              <w:t>{</w:t>
-            </w:r>
-            <w:proofErr w:type="gramStart"/>
-            <w:r>
-              <w:rPr>
-                <w:rFonts w:ascii="BC Sans" w:hAnsi="BC Sans" w:cs="BC Sans Light"/>
-                <w:sz w:val="20"/>
-                <w:szCs w:val="20"/>
-              </w:rPr>
-              <w:t>d</w:t>
+              <w:t>{d</w:t>
             </w:r>
             <w:r>
               <w:rPr>
@@ -9309,7 +8828,6 @@
               <w:t>assessmentLocation</w:t>
             </w:r>
             <w:proofErr w:type="spellEnd"/>
-            <w:proofErr w:type="gramEnd"/>
             <w:r>
               <w:rPr>
                 <w:rFonts w:ascii="BC Sans" w:hAnsi="BC Sans" w:cs="BC Sans Light"/>
@@ -9362,7 +8880,6 @@
               <w:t>Conflict history {</w:t>
             </w:r>
             <w:proofErr w:type="spellStart"/>
-            <w:proofErr w:type="gramStart"/>
             <w:r>
               <w:rPr>
                 <w:rFonts w:ascii="BC Sans" w:hAnsi="BC Sans"/>
@@ -9372,7 +8889,6 @@
               <w:t>d.conflict</w:t>
             </w:r>
             <w:proofErr w:type="spellEnd"/>
-            <w:proofErr w:type="gramEnd"/>
             <w:r>
               <w:rPr>
                 <w:rFonts w:ascii="BC Sans" w:hAnsi="BC Sans"/>
@@ -9430,7 +8946,6 @@
               <w:t>{</w:t>
             </w:r>
             <w:proofErr w:type="spellStart"/>
-            <w:proofErr w:type="gramStart"/>
             <w:r>
               <w:rPr>
                 <w:rFonts w:ascii="BC Sans" w:hAnsi="BC Sans" w:cs="BC Sans Light"/>
@@ -9457,7 +8972,6 @@
               <w:t>conflict</w:t>
             </w:r>
             <w:proofErr w:type="spellEnd"/>
-            <w:proofErr w:type="gramEnd"/>
             <w:r>
               <w:rPr>
                 <w:rFonts w:ascii="BC Sans" w:hAnsi="BC Sans" w:cs="BC Sans Light"/>
@@ -9528,7 +9042,6 @@
               <w:t>Conflict history {</w:t>
             </w:r>
             <w:proofErr w:type="spellStart"/>
-            <w:proofErr w:type="gramStart"/>
             <w:r>
               <w:rPr>
                 <w:rFonts w:ascii="BC Sans" w:hAnsi="BC Sans"/>
@@ -9538,7 +9051,6 @@
               <w:t>d.conflict</w:t>
             </w:r>
             <w:proofErr w:type="spellEnd"/>
-            <w:proofErr w:type="gramEnd"/>
             <w:r>
               <w:rPr>
                 <w:rFonts w:ascii="BC Sans" w:hAnsi="BC Sans"/>
@@ -9578,7 +9090,6 @@
               <w:t>{</w:t>
             </w:r>
             <w:proofErr w:type="spellStart"/>
-            <w:proofErr w:type="gramStart"/>
             <w:r>
               <w:rPr>
                 <w:rFonts w:ascii="BC Sans" w:hAnsi="BC Sans" w:cs="BC Sans Light"/>
@@ -9605,7 +9116,6 @@
               <w:t>conflict</w:t>
             </w:r>
             <w:proofErr w:type="spellEnd"/>
-            <w:proofErr w:type="gramEnd"/>
             <w:r>
               <w:rPr>
                 <w:rFonts w:ascii="BC Sans" w:hAnsi="BC Sans" w:cs="BC Sans Light"/>
@@ -9658,7 +9168,6 @@
               <w:t>Category level {</w:t>
             </w:r>
             <w:proofErr w:type="spellStart"/>
-            <w:proofErr w:type="gramStart"/>
             <w:r>
               <w:rPr>
                 <w:rFonts w:ascii="BC Sans" w:hAnsi="BC Sans"/>
@@ -9668,7 +9177,6 @@
               <w:t>d.category</w:t>
             </w:r>
             <w:proofErr w:type="spellEnd"/>
-            <w:proofErr w:type="gramEnd"/>
             <w:r>
               <w:rPr>
                 <w:rFonts w:ascii="BC Sans" w:hAnsi="BC Sans"/>
@@ -9726,7 +9234,6 @@
               <w:t>{</w:t>
             </w:r>
             <w:proofErr w:type="spellStart"/>
-            <w:proofErr w:type="gramStart"/>
             <w:r>
               <w:rPr>
                 <w:rFonts w:ascii="BC Sans" w:hAnsi="BC Sans" w:cs="BC Sans Light"/>
@@ -9753,7 +9260,6 @@
               <w:t>category</w:t>
             </w:r>
             <w:proofErr w:type="spellEnd"/>
-            <w:proofErr w:type="gramEnd"/>
             <w:r>
               <w:rPr>
                 <w:rFonts w:ascii="BC Sans" w:hAnsi="BC Sans" w:cs="BC Sans Light"/>
@@ -9824,7 +9330,6 @@
               <w:t>Category level {</w:t>
             </w:r>
             <w:proofErr w:type="spellStart"/>
-            <w:proofErr w:type="gramStart"/>
             <w:r>
               <w:rPr>
                 <w:rFonts w:ascii="BC Sans" w:hAnsi="BC Sans"/>
@@ -9834,7 +9339,6 @@
               <w:t>d.category</w:t>
             </w:r>
             <w:proofErr w:type="spellEnd"/>
-            <w:proofErr w:type="gramEnd"/>
             <w:r>
               <w:rPr>
                 <w:rFonts w:ascii="BC Sans" w:hAnsi="BC Sans"/>
@@ -9874,7 +9378,6 @@
               <w:t>{</w:t>
             </w:r>
             <w:proofErr w:type="spellStart"/>
-            <w:proofErr w:type="gramStart"/>
             <w:r>
               <w:rPr>
                 <w:rFonts w:ascii="BC Sans" w:hAnsi="BC Sans" w:cs="BC Sans Light"/>
@@ -9901,7 +9404,6 @@
               <w:t>category</w:t>
             </w:r>
             <w:proofErr w:type="spellEnd"/>
-            <w:proofErr w:type="gramEnd"/>
             <w:r>
               <w:rPr>
                 <w:rFonts w:ascii="BC Sans" w:hAnsi="BC Sans" w:cs="BC Sans Light"/>
@@ -10002,25 +9504,14 @@
               <w:t>{</w:t>
             </w:r>
             <w:proofErr w:type="spellStart"/>
-            <w:proofErr w:type="gramStart"/>
-            <w:r>
-              <w:rPr>
-                <w:rFonts w:ascii="BC Sans" w:hAnsi="BC Sans"/>
-                <w:sz w:val="20"/>
-                <w:szCs w:val="20"/>
-                <w:lang w:val="en-CA"/>
-              </w:rPr>
-              <w:t>d.outcome</w:t>
-            </w:r>
-            <w:proofErr w:type="gramEnd"/>
-            <w:r>
-              <w:rPr>
-                <w:rFonts w:ascii="BC Sans" w:hAnsi="BC Sans"/>
-                <w:sz w:val="20"/>
-                <w:szCs w:val="20"/>
-                <w:lang w:val="en-CA"/>
-              </w:rPr>
-              <w:t>.assessmentDetails.assessmentActor</w:t>
+            <w:r>
+              <w:rPr>
+                <w:rFonts w:ascii="BC Sans" w:hAnsi="BC Sans"/>
+                <w:sz w:val="20"/>
+                <w:szCs w:val="20"/>
+                <w:lang w:val="en-CA"/>
+              </w:rPr>
+              <w:t>d.outcome.assessmentDetails.assessmentActor</w:t>
             </w:r>
             <w:proofErr w:type="spellEnd"/>
             <w:r>
@@ -10116,25 +9607,14 @@
               <w:t>{</w:t>
             </w:r>
             <w:proofErr w:type="spellStart"/>
-            <w:proofErr w:type="gramStart"/>
-            <w:r>
-              <w:rPr>
-                <w:rFonts w:ascii="BC Sans" w:hAnsi="BC Sans"/>
-                <w:sz w:val="20"/>
-                <w:szCs w:val="20"/>
-                <w:lang w:val="en-CA"/>
-              </w:rPr>
-              <w:t>d.outcome</w:t>
-            </w:r>
-            <w:proofErr w:type="gramEnd"/>
-            <w:r>
-              <w:rPr>
-                <w:rFonts w:ascii="BC Sans" w:hAnsi="BC Sans"/>
-                <w:sz w:val="20"/>
-                <w:szCs w:val="20"/>
-                <w:lang w:val="en-CA"/>
-              </w:rPr>
-              <w:t>.assessmentDetails.assessmentDate</w:t>
+            <w:r>
+              <w:rPr>
+                <w:rFonts w:ascii="BC Sans" w:hAnsi="BC Sans"/>
+                <w:sz w:val="20"/>
+                <w:szCs w:val="20"/>
+                <w:lang w:val="en-CA"/>
+              </w:rPr>
+              <w:t>d.outcome.assessmentDetails.assessmentDate</w:t>
             </w:r>
             <w:proofErr w:type="spellEnd"/>
             <w:r>
@@ -10166,17 +9646,7 @@
           <w:sz w:val="20"/>
           <w:szCs w:val="20"/>
         </w:rPr>
-        <w:t>{</w:t>
-      </w:r>
-      <w:proofErr w:type="gramStart"/>
-      <w:r>
-        <w:rPr>
-          <w:rFonts w:ascii="BC Sans" w:eastAsia="Times New Roman" w:hAnsi="BC Sans" w:cs="Times New Roman"/>
-          <w:color w:val="000000" w:themeColor="text1"/>
-          <w:sz w:val="20"/>
-          <w:szCs w:val="20"/>
-        </w:rPr>
-        <w:t>d</w:t>
+        <w:t>{d</w:t>
       </w:r>
       <w:r>
         <w:rPr>
@@ -10195,17 +9665,7 @@
           <w:szCs w:val="20"/>
           <w:lang w:val="en-CA"/>
         </w:rPr>
-        <w:t>outcome</w:t>
-      </w:r>
-      <w:proofErr w:type="gramEnd"/>
-      <w:r>
-        <w:rPr>
-          <w:rFonts w:ascii="BC Sans" w:hAnsi="BC Sans"/>
-          <w:sz w:val="20"/>
-          <w:szCs w:val="20"/>
-          <w:lang w:val="en-CA"/>
-        </w:rPr>
-        <w:t>.</w:t>
+        <w:t>outcome.</w:t>
       </w:r>
       <w:r>
         <w:rPr>
@@ -10502,23 +9962,13 @@
               <w:t>{</w:t>
             </w:r>
             <w:proofErr w:type="spellStart"/>
-            <w:proofErr w:type="gramStart"/>
-            <w:r>
-              <w:rPr>
-                <w:rFonts w:ascii="BC Sans" w:hAnsi="BC Sans"/>
-                <w:sz w:val="20"/>
-                <w:szCs w:val="20"/>
-              </w:rPr>
-              <w:t>d.outcome</w:t>
-            </w:r>
-            <w:proofErr w:type="gramEnd"/>
-            <w:r>
-              <w:rPr>
-                <w:rFonts w:ascii="BC Sans" w:hAnsi="BC Sans"/>
-                <w:sz w:val="20"/>
-                <w:szCs w:val="20"/>
-              </w:rPr>
-              <w:t>.preventionDetails.actions</w:t>
+            <w:r>
+              <w:rPr>
+                <w:rFonts w:ascii="BC Sans" w:hAnsi="BC Sans"/>
+                <w:sz w:val="20"/>
+                <w:szCs w:val="20"/>
+              </w:rPr>
+              <w:t>d.outcome.preventionDetails.actions</w:t>
             </w:r>
             <w:proofErr w:type="spellEnd"/>
             <w:r>
@@ -10588,23 +10038,13 @@
               <w:t>{</w:t>
             </w:r>
             <w:proofErr w:type="spellStart"/>
-            <w:proofErr w:type="gramStart"/>
-            <w:r>
-              <w:rPr>
-                <w:rFonts w:ascii="BC Sans" w:hAnsi="BC Sans"/>
-                <w:sz w:val="20"/>
-                <w:szCs w:val="20"/>
-              </w:rPr>
-              <w:t>d.outcome</w:t>
-            </w:r>
-            <w:proofErr w:type="gramEnd"/>
-            <w:r>
-              <w:rPr>
-                <w:rFonts w:ascii="BC Sans" w:hAnsi="BC Sans"/>
-                <w:sz w:val="20"/>
-                <w:szCs w:val="20"/>
-              </w:rPr>
-              <w:t>.preventionDetails.actions</w:t>
+            <w:r>
+              <w:rPr>
+                <w:rFonts w:ascii="BC Sans" w:hAnsi="BC Sans"/>
+                <w:sz w:val="20"/>
+                <w:szCs w:val="20"/>
+              </w:rPr>
+              <w:t>d.outcome.preventionDetails.actions</w:t>
             </w:r>
             <w:proofErr w:type="spellEnd"/>
             <w:r>
@@ -10711,7 +10151,6 @@
               <w:t>{</w:t>
             </w:r>
             <w:proofErr w:type="spellStart"/>
-            <w:proofErr w:type="gramStart"/>
             <w:r>
               <w:rPr>
                 <w:rFonts w:ascii="BC Sans" w:hAnsi="BC Sans"/>
@@ -10722,7 +10161,6 @@
               <w:t>d.outcome</w:t>
             </w:r>
             <w:proofErr w:type="spellEnd"/>
-            <w:proofErr w:type="gramEnd"/>
             <w:r>
               <w:rPr>
                 <w:rFonts w:ascii="BC Sans" w:hAnsi="BC Sans"/>
@@ -10855,7 +10293,6 @@
               <w:t>{</w:t>
             </w:r>
             <w:proofErr w:type="spellStart"/>
-            <w:proofErr w:type="gramStart"/>
             <w:r>
               <w:rPr>
                 <w:rFonts w:ascii="BC Sans" w:hAnsi="BC Sans"/>
@@ -10866,7 +10303,6 @@
               <w:t>d.outcome</w:t>
             </w:r>
             <w:proofErr w:type="spellEnd"/>
-            <w:proofErr w:type="gramEnd"/>
             <w:r>
               <w:rPr>
                 <w:rFonts w:ascii="BC Sans" w:hAnsi="BC Sans"/>
@@ -10935,17 +10371,7 @@
           <w:sz w:val="20"/>
           <w:szCs w:val="20"/>
         </w:rPr>
-        <w:t>{</w:t>
-      </w:r>
-      <w:proofErr w:type="gramStart"/>
-      <w:r>
-        <w:rPr>
-          <w:rFonts w:ascii="BC Sans" w:eastAsia="Times New Roman" w:hAnsi="BC Sans" w:cs="Times New Roman"/>
-          <w:color w:val="000000" w:themeColor="text1"/>
-          <w:sz w:val="20"/>
-          <w:szCs w:val="20"/>
-        </w:rPr>
-        <w:t>d</w:t>
+        <w:t>{d</w:t>
       </w:r>
       <w:r>
         <w:rPr>
@@ -10963,17 +10389,7 @@
           <w:szCs w:val="20"/>
           <w:lang w:val="en-CA"/>
         </w:rPr>
-        <w:t>outcome</w:t>
-      </w:r>
-      <w:proofErr w:type="gramEnd"/>
-      <w:r>
-        <w:rPr>
-          <w:rFonts w:ascii="BC Sans" w:hAnsi="BC Sans"/>
-          <w:sz w:val="20"/>
-          <w:szCs w:val="20"/>
-          <w:lang w:val="en-CA"/>
-        </w:rPr>
-        <w:t>.</w:t>
+        <w:t>outcome.</w:t>
       </w:r>
       <w:proofErr w:type="spellStart"/>
       <w:r>
@@ -11075,7 +10491,6 @@
                 <w:lang w:val="en-CA"/>
               </w:rPr>
             </w:pPr>
-            <w:proofErr w:type="gramStart"/>
             <w:r>
               <w:rPr>
                 <w:rFonts w:ascii="BC Sans" w:hAnsi="BC Sans"/>
@@ -11105,18 +10520,7 @@
                 <w:sz w:val="20"/>
                 <w:szCs w:val="20"/>
               </w:rPr>
-              <w:t>d.outcome</w:t>
-            </w:r>
-            <w:proofErr w:type="gramEnd"/>
-            <w:r>
-              <w:rPr>
-                <w:rFonts w:ascii="BC Sans" w:hAnsi="BC Sans"/>
-                <w:b/>
-                <w:bCs/>
-                <w:sz w:val="20"/>
-                <w:szCs w:val="20"/>
-              </w:rPr>
-              <w:t>.equipment</w:t>
+              <w:t>d.outcome.equipment</w:t>
             </w:r>
             <w:proofErr w:type="spellEnd"/>
             <w:r>
@@ -11265,23 +10669,13 @@
               <w:t>{</w:t>
             </w:r>
             <w:proofErr w:type="spellStart"/>
-            <w:proofErr w:type="gramStart"/>
-            <w:r>
-              <w:rPr>
-                <w:rFonts w:ascii="BC Sans" w:hAnsi="BC Sans"/>
-                <w:sz w:val="20"/>
-                <w:szCs w:val="20"/>
-              </w:rPr>
-              <w:t>d.outcome</w:t>
-            </w:r>
-            <w:proofErr w:type="gramEnd"/>
-            <w:r>
-              <w:rPr>
-                <w:rFonts w:ascii="BC Sans" w:hAnsi="BC Sans"/>
-                <w:sz w:val="20"/>
-                <w:szCs w:val="20"/>
-              </w:rPr>
-              <w:t>.equipment</w:t>
+            <w:r>
+              <w:rPr>
+                <w:rFonts w:ascii="BC Sans" w:hAnsi="BC Sans"/>
+                <w:sz w:val="20"/>
+                <w:szCs w:val="20"/>
+              </w:rPr>
+              <w:t>d.outcome.equipment</w:t>
             </w:r>
             <w:proofErr w:type="spellEnd"/>
             <w:r>
@@ -11388,6 +10782,76 @@
               </w:rPr>
               <w:t>Quantity</w:t>
             </w:r>
+            <w:r>
+              <w:rPr>
+                <w:rFonts w:ascii="BC Sans" w:hAnsi="BC Sans"/>
+                <w:sz w:val="20"/>
+                <w:szCs w:val="20"/>
+              </w:rPr>
+              <w:t xml:space="preserve">{ </w:t>
+            </w:r>
+            <w:proofErr w:type="spellStart"/>
+            <w:r>
+              <w:rPr>
+                <w:rFonts w:ascii="BC Sans" w:hAnsi="BC Sans"/>
+                <w:sz w:val="20"/>
+                <w:szCs w:val="20"/>
+              </w:rPr>
+              <w:t>d.outcome.equipment</w:t>
+            </w:r>
+            <w:proofErr w:type="spellEnd"/>
+            <w:r>
+              <w:rPr>
+                <w:rFonts w:ascii="BC Sans" w:hAnsi="BC Sans"/>
+                <w:sz w:val="20"/>
+                <w:szCs w:val="20"/>
+              </w:rPr>
+              <w:t>[</w:t>
+            </w:r>
+            <w:proofErr w:type="spellStart"/>
+            <w:r>
+              <w:rPr>
+                <w:rFonts w:ascii="BC Sans" w:hAnsi="BC Sans"/>
+                <w:sz w:val="20"/>
+                <w:szCs w:val="20"/>
+              </w:rPr>
+              <w:t>i</w:t>
+            </w:r>
+            <w:proofErr w:type="spellEnd"/>
+            <w:r>
+              <w:rPr>
+                <w:rFonts w:ascii="BC Sans" w:hAnsi="BC Sans"/>
+                <w:sz w:val="20"/>
+                <w:szCs w:val="20"/>
+              </w:rPr>
+              <w:t>].quantity</w:t>
+            </w:r>
+            <w:r>
+              <w:rPr>
+                <w:rFonts w:ascii="BC Sans" w:hAnsi="BC Sans"/>
+                <w:sz w:val="20"/>
+                <w:szCs w:val="20"/>
+              </w:rPr>
+              <w:t>[</w:t>
+            </w:r>
+            <w:proofErr w:type="spellStart"/>
+            <w:r>
+              <w:rPr>
+                <w:rFonts w:ascii="BC Sans" w:hAnsi="BC Sans"/>
+                <w:sz w:val="20"/>
+                <w:szCs w:val="20"/>
+              </w:rPr>
+              <w:t>i</w:t>
+            </w:r>
+            <w:proofErr w:type="spellEnd"/>
+            <w:r>
+              <w:rPr>
+                <w:rFonts w:ascii="BC Sans" w:hAnsi="BC Sans"/>
+                <w:sz w:val="20"/>
+                <w:szCs w:val="20"/>
+              </w:rPr>
+              <w:t>]}</w:t>
+            </w:r>
           </w:p>
         </w:tc>
         <w:tc>
@@ -11419,23 +10883,13 @@
               <w:t>{</w:t>
             </w:r>
             <w:proofErr w:type="spellStart"/>
-            <w:proofErr w:type="gramStart"/>
-            <w:r>
-              <w:rPr>
-                <w:rFonts w:ascii="BC Sans" w:hAnsi="BC Sans"/>
-                <w:sz w:val="20"/>
-                <w:szCs w:val="20"/>
-              </w:rPr>
-              <w:t>d.outcome</w:t>
-            </w:r>
-            <w:proofErr w:type="gramEnd"/>
-            <w:r>
-              <w:rPr>
-                <w:rFonts w:ascii="BC Sans" w:hAnsi="BC Sans"/>
-                <w:sz w:val="20"/>
-                <w:szCs w:val="20"/>
-              </w:rPr>
-              <w:t>.equipment</w:t>
+            <w:r>
+              <w:rPr>
+                <w:rFonts w:ascii="BC Sans" w:hAnsi="BC Sans"/>
+                <w:sz w:val="20"/>
+                <w:szCs w:val="20"/>
+              </w:rPr>
+              <w:t>d.outcome.equipment</w:t>
             </w:r>
             <w:proofErr w:type="spellEnd"/>
             <w:r>
@@ -11462,7 +10916,226 @@
                 <w:sz w:val="20"/>
                 <w:szCs w:val="20"/>
               </w:rPr>
-              <w:t>].quantity}</w:t>
+              <w:t>].quantity</w:t>
+            </w:r>
+            <w:r>
+              <w:rPr>
+                <w:rFonts w:ascii="BC Sans" w:hAnsi="BC Sans"/>
+                <w:sz w:val="20"/>
+                <w:szCs w:val="20"/>
+              </w:rPr>
+              <w:t>[</w:t>
+            </w:r>
+            <w:proofErr w:type="spellStart"/>
+            <w:r>
+              <w:rPr>
+                <w:rFonts w:ascii="BC Sans" w:hAnsi="BC Sans"/>
+                <w:sz w:val="20"/>
+                <w:szCs w:val="20"/>
+              </w:rPr>
+              <w:t>i</w:t>
+            </w:r>
+            <w:proofErr w:type="spellEnd"/>
+            <w:r>
+              <w:rPr>
+                <w:rFonts w:ascii="BC Sans" w:hAnsi="BC Sans"/>
+                <w:sz w:val="20"/>
+                <w:szCs w:val="20"/>
+              </w:rPr>
+              <w:t>]</w:t>
+            </w:r>
+            <w:r>
+              <w:rPr>
+                <w:rFonts w:ascii="BC Sans" w:hAnsi="BC Sans"/>
+                <w:sz w:val="20"/>
+                <w:szCs w:val="20"/>
+              </w:rPr>
+              <w:t>.value</w:t>
+            </w:r>
+            <w:r>
+              <w:rPr>
+                <w:rFonts w:ascii="BC Sans" w:hAnsi="BC Sans"/>
+                <w:sz w:val="20"/>
+                <w:szCs w:val="20"/>
+              </w:rPr>
+              <w:t>}</w:t>
+            </w:r>
+          </w:p>
+        </w:tc>
+      </w:tr>
+      <w:tr>
+        <w:trPr>
+          <w:trHeight w:val="300"/>
+        </w:trPr>
+        <w:tc>
+          <w:tcPr>
+            <w:tcW w:w="2552" w:type="dxa"/>
+            <w:tcBorders>
+              <w:top w:val="nil"/>
+              <w:left w:val="nil"/>
+              <w:bottom w:val="nil"/>
+              <w:right w:val="single" w:sz="6" w:space="0" w:color="7F7F7F" w:themeColor="text1" w:themeTint="80"/>
+            </w:tcBorders>
+            <w:shd w:val="clear" w:color="auto" w:fill="auto"/>
+          </w:tcPr>
+          <w:p>
+            <w:pPr>
+              <w:spacing w:after="0"/>
+              <w:rPr>
+                <w:rFonts w:ascii="BC Sans" w:hAnsi="BC Sans"/>
+                <w:sz w:val="20"/>
+                <w:szCs w:val="20"/>
+              </w:rPr>
+            </w:pPr>
+            <w:r>
+              <w:rPr>
+                <w:rFonts w:ascii="BC Sans" w:hAnsi="BC Sans"/>
+                <w:sz w:val="20"/>
+                <w:szCs w:val="20"/>
+              </w:rPr>
+              <w:t xml:space="preserve">Quantity{ </w:t>
+            </w:r>
+            <w:proofErr w:type="spellStart"/>
+            <w:r>
+              <w:rPr>
+                <w:rFonts w:ascii="BC Sans" w:hAnsi="BC Sans"/>
+                <w:sz w:val="20"/>
+                <w:szCs w:val="20"/>
+              </w:rPr>
+              <w:t>d.outcome.equipment</w:t>
+            </w:r>
+            <w:proofErr w:type="spellEnd"/>
+            <w:r>
+              <w:rPr>
+                <w:rFonts w:ascii="BC Sans" w:hAnsi="BC Sans"/>
+                <w:sz w:val="20"/>
+                <w:szCs w:val="20"/>
+              </w:rPr>
+              <w:t>[</w:t>
+            </w:r>
+            <w:proofErr w:type="spellStart"/>
+            <w:r>
+              <w:rPr>
+                <w:rFonts w:ascii="BC Sans" w:hAnsi="BC Sans"/>
+                <w:sz w:val="20"/>
+                <w:szCs w:val="20"/>
+              </w:rPr>
+              <w:t>i</w:t>
+            </w:r>
+            <w:proofErr w:type="spellEnd"/>
+            <w:r>
+              <w:rPr>
+                <w:rFonts w:ascii="BC Sans" w:hAnsi="BC Sans"/>
+                <w:sz w:val="20"/>
+                <w:szCs w:val="20"/>
+              </w:rPr>
+              <w:t>].quantity[i</w:t>
+            </w:r>
+            <w:r>
+              <w:rPr>
+                <w:rFonts w:ascii="BC Sans" w:hAnsi="BC Sans"/>
+                <w:sz w:val="20"/>
+                <w:szCs w:val="20"/>
+              </w:rPr>
+              <w:t>+1</w:t>
+            </w:r>
+            <w:r>
+              <w:rPr>
+                <w:rFonts w:ascii="BC Sans" w:hAnsi="BC Sans"/>
+                <w:sz w:val="20"/>
+                <w:szCs w:val="20"/>
+              </w:rPr>
+              <w:t>]}</w:t>
+            </w:r>
+          </w:p>
+        </w:tc>
+        <w:tc>
+          <w:tcPr>
+            <w:tcW w:w="8248" w:type="dxa"/>
+            <w:tcBorders>
+              <w:top w:val="nil"/>
+              <w:left w:val="nil"/>
+              <w:bottom w:val="nil"/>
+              <w:right w:val="nil"/>
+            </w:tcBorders>
+            <w:shd w:val="clear" w:color="auto" w:fill="auto"/>
+          </w:tcPr>
+          <w:p>
+            <w:pPr>
+              <w:spacing w:after="0"/>
+              <w:rPr>
+                <w:rFonts w:ascii="BC Sans" w:hAnsi="BC Sans"/>
+                <w:sz w:val="20"/>
+                <w:szCs w:val="20"/>
+              </w:rPr>
+            </w:pPr>
+            <w:r>
+              <w:rPr>
+                <w:rFonts w:ascii="BC Sans" w:hAnsi="BC Sans"/>
+                <w:sz w:val="20"/>
+                <w:szCs w:val="20"/>
+              </w:rPr>
+              <w:t>{</w:t>
+            </w:r>
+            <w:proofErr w:type="spellStart"/>
+            <w:r>
+              <w:rPr>
+                <w:rFonts w:ascii="BC Sans" w:hAnsi="BC Sans"/>
+                <w:sz w:val="20"/>
+                <w:szCs w:val="20"/>
+              </w:rPr>
+              <w:t>d.outcome.equipment</w:t>
+            </w:r>
+            <w:proofErr w:type="spellEnd"/>
+            <w:r>
+              <w:rPr>
+                <w:rFonts w:ascii="BC Sans" w:hAnsi="BC Sans"/>
+                <w:sz w:val="20"/>
+                <w:szCs w:val="20"/>
+              </w:rPr>
+              <w:t>[</w:t>
+            </w:r>
+            <w:proofErr w:type="spellStart"/>
+            <w:r>
+              <w:rPr>
+                <w:rFonts w:ascii="BC Sans" w:hAnsi="BC Sans"/>
+                <w:sz w:val="20"/>
+                <w:szCs w:val="20"/>
+              </w:rPr>
+              <w:t>i</w:t>
+            </w:r>
+            <w:proofErr w:type="spellEnd"/>
+            <w:r>
+              <w:rPr>
+                <w:rFonts w:ascii="BC Sans" w:hAnsi="BC Sans"/>
+                <w:sz w:val="20"/>
+                <w:szCs w:val="20"/>
+              </w:rPr>
+              <w:t>].quantity</w:t>
+            </w:r>
+            <w:r>
+              <w:rPr>
+                <w:rFonts w:ascii="BC Sans" w:hAnsi="BC Sans"/>
+                <w:sz w:val="20"/>
+                <w:szCs w:val="20"/>
+              </w:rPr>
+              <w:t>[i+1]</w:t>
+            </w:r>
+            <w:r>
+              <w:rPr>
+                <w:rFonts w:ascii="BC Sans" w:hAnsi="BC Sans"/>
+                <w:sz w:val="20"/>
+                <w:szCs w:val="20"/>
+              </w:rPr>
+              <w:t>.value</w:t>
+            </w:r>
+            <w:r>
+              <w:rPr>
+                <w:rFonts w:ascii="BC Sans" w:hAnsi="BC Sans"/>
+                <w:sz w:val="20"/>
+                <w:szCs w:val="20"/>
+              </w:rPr>
+              <w:t>}</w:t>
             </w:r>
           </w:p>
         </w:tc>
@@ -11528,23 +11201,13 @@
               <w:t>{</w:t>
             </w:r>
             <w:proofErr w:type="spellStart"/>
-            <w:proofErr w:type="gramStart"/>
-            <w:r>
-              <w:rPr>
-                <w:rFonts w:ascii="BC Sans" w:hAnsi="BC Sans"/>
-                <w:sz w:val="20"/>
-                <w:szCs w:val="20"/>
-              </w:rPr>
-              <w:t>d.outcome</w:t>
-            </w:r>
-            <w:proofErr w:type="gramEnd"/>
-            <w:r>
-              <w:rPr>
-                <w:rFonts w:ascii="BC Sans" w:hAnsi="BC Sans"/>
-                <w:sz w:val="20"/>
-                <w:szCs w:val="20"/>
-              </w:rPr>
-              <w:t>.equipment</w:t>
+            <w:r>
+              <w:rPr>
+                <w:rFonts w:ascii="BC Sans" w:hAnsi="BC Sans"/>
+                <w:sz w:val="20"/>
+                <w:szCs w:val="20"/>
+              </w:rPr>
+              <w:t>d.outcome.equipment</w:t>
             </w:r>
             <w:proofErr w:type="spellEnd"/>
             <w:r>
@@ -11696,23 +11359,13 @@
               </w:rPr>
               <w:t>{</w:t>
             </w:r>
-            <w:proofErr w:type="gramStart"/>
-            <w:r>
-              <w:rPr>
-                <w:rFonts w:ascii="BC Sans" w:hAnsi="BC Sans"/>
-                <w:sz w:val="20"/>
-                <w:szCs w:val="20"/>
-              </w:rPr>
-              <w:t>d.outcome</w:t>
-            </w:r>
-            <w:proofErr w:type="gramEnd"/>
-            <w:r>
-              <w:rPr>
-                <w:rFonts w:ascii="BC Sans" w:hAnsi="BC Sans"/>
-                <w:sz w:val="20"/>
-                <w:szCs w:val="20"/>
-              </w:rPr>
-              <w:t>.equipment[i].yCoordinate</w:t>
+            <w:r>
+              <w:rPr>
+                <w:rFonts w:ascii="BC Sans" w:hAnsi="BC Sans"/>
+                <w:sz w:val="20"/>
+                <w:szCs w:val="20"/>
+              </w:rPr>
+              <w:t>d.outcome.equipment[i].yCoordinate</w:t>
             </w:r>
             <w:r>
               <w:rPr>
@@ -11957,23 +11610,13 @@
               <w:t>{</w:t>
             </w:r>
             <w:proofErr w:type="spellStart"/>
-            <w:proofErr w:type="gramStart"/>
-            <w:r>
-              <w:rPr>
-                <w:rFonts w:ascii="BC Sans" w:hAnsi="BC Sans"/>
-                <w:sz w:val="20"/>
-                <w:szCs w:val="20"/>
-              </w:rPr>
-              <w:t>d.outcome</w:t>
-            </w:r>
-            <w:proofErr w:type="gramEnd"/>
-            <w:r>
-              <w:rPr>
-                <w:rFonts w:ascii="BC Sans" w:hAnsi="BC Sans"/>
-                <w:sz w:val="20"/>
-                <w:szCs w:val="20"/>
-              </w:rPr>
-              <w:t>.equipment</w:t>
+            <w:r>
+              <w:rPr>
+                <w:rFonts w:ascii="BC Sans" w:hAnsi="BC Sans"/>
+                <w:sz w:val="20"/>
+                <w:szCs w:val="20"/>
+              </w:rPr>
+              <w:t>d.outcome.equipment</w:t>
             </w:r>
             <w:proofErr w:type="spellEnd"/>
             <w:r>
@@ -12128,23 +11771,13 @@
               <w:t>{</w:t>
             </w:r>
             <w:proofErr w:type="spellStart"/>
-            <w:proofErr w:type="gramStart"/>
-            <w:r>
-              <w:rPr>
-                <w:rFonts w:ascii="BC Sans" w:hAnsi="BC Sans"/>
-                <w:sz w:val="20"/>
-                <w:szCs w:val="20"/>
-              </w:rPr>
-              <w:t>d.outcome</w:t>
-            </w:r>
-            <w:proofErr w:type="gramEnd"/>
-            <w:r>
-              <w:rPr>
-                <w:rFonts w:ascii="BC Sans" w:hAnsi="BC Sans"/>
-                <w:sz w:val="20"/>
-                <w:szCs w:val="20"/>
-              </w:rPr>
-              <w:t>.equipment</w:t>
+            <w:r>
+              <w:rPr>
+                <w:rFonts w:ascii="BC Sans" w:hAnsi="BC Sans"/>
+                <w:sz w:val="20"/>
+                <w:szCs w:val="20"/>
+              </w:rPr>
+              <w:t>d.outcome.equipment</w:t>
             </w:r>
             <w:proofErr w:type="spellEnd"/>
             <w:r>
@@ -12237,23 +11870,13 @@
               <w:t>{</w:t>
             </w:r>
             <w:proofErr w:type="spellStart"/>
-            <w:proofErr w:type="gramStart"/>
-            <w:r>
-              <w:rPr>
-                <w:rFonts w:ascii="BC Sans" w:hAnsi="BC Sans"/>
-                <w:sz w:val="20"/>
-                <w:szCs w:val="20"/>
-              </w:rPr>
-              <w:t>d.outcome</w:t>
-            </w:r>
-            <w:proofErr w:type="gramEnd"/>
-            <w:r>
-              <w:rPr>
-                <w:rFonts w:ascii="BC Sans" w:hAnsi="BC Sans"/>
-                <w:sz w:val="20"/>
-                <w:szCs w:val="20"/>
-              </w:rPr>
-              <w:t>.equipment</w:t>
+            <w:r>
+              <w:rPr>
+                <w:rFonts w:ascii="BC Sans" w:hAnsi="BC Sans"/>
+                <w:sz w:val="20"/>
+                <w:szCs w:val="20"/>
+              </w:rPr>
+              <w:t>d.outcome.equipment</w:t>
             </w:r>
             <w:proofErr w:type="spellEnd"/>
             <w:r>
@@ -12351,23 +11974,13 @@
               <w:t>{</w:t>
             </w:r>
             <w:proofErr w:type="spellStart"/>
-            <w:proofErr w:type="gramStart"/>
-            <w:r>
-              <w:rPr>
-                <w:rFonts w:ascii="BC Sans" w:hAnsi="BC Sans"/>
-                <w:sz w:val="20"/>
-                <w:szCs w:val="20"/>
-              </w:rPr>
-              <w:t>d.outcome</w:t>
-            </w:r>
-            <w:proofErr w:type="gramEnd"/>
-            <w:r>
-              <w:rPr>
-                <w:rFonts w:ascii="BC Sans" w:hAnsi="BC Sans"/>
-                <w:sz w:val="20"/>
-                <w:szCs w:val="20"/>
-              </w:rPr>
-              <w:t>.equipment</w:t>
+            <w:r>
+              <w:rPr>
+                <w:rFonts w:ascii="BC Sans" w:hAnsi="BC Sans"/>
+                <w:sz w:val="20"/>
+                <w:szCs w:val="20"/>
+              </w:rPr>
+              <w:t>d.outcome.equipment</w:t>
             </w:r>
             <w:proofErr w:type="spellEnd"/>
             <w:r>
@@ -12500,23 +12113,13 @@
               <w:t>{</w:t>
             </w:r>
             <w:proofErr w:type="spellStart"/>
-            <w:proofErr w:type="gramStart"/>
-            <w:r>
-              <w:rPr>
-                <w:rFonts w:ascii="BC Sans" w:hAnsi="BC Sans"/>
-                <w:sz w:val="20"/>
-                <w:szCs w:val="20"/>
-              </w:rPr>
-              <w:t>d.outcome</w:t>
-            </w:r>
-            <w:proofErr w:type="gramEnd"/>
-            <w:r>
-              <w:rPr>
-                <w:rFonts w:ascii="BC Sans" w:hAnsi="BC Sans"/>
-                <w:sz w:val="20"/>
-                <w:szCs w:val="20"/>
-              </w:rPr>
-              <w:t>.equipment</w:t>
+            <w:r>
+              <w:rPr>
+                <w:rFonts w:ascii="BC Sans" w:hAnsi="BC Sans"/>
+                <w:sz w:val="20"/>
+                <w:szCs w:val="20"/>
+              </w:rPr>
+              <w:t>d.outcome.equipment</w:t>
             </w:r>
             <w:proofErr w:type="spellEnd"/>
             <w:r>
@@ -12594,23 +12197,13 @@
               <w:t>{</w:t>
             </w:r>
             <w:proofErr w:type="spellStart"/>
-            <w:proofErr w:type="gramStart"/>
-            <w:r>
-              <w:rPr>
-                <w:rFonts w:ascii="BC Sans" w:hAnsi="BC Sans"/>
-                <w:sz w:val="20"/>
-                <w:szCs w:val="20"/>
-              </w:rPr>
-              <w:t>d.outcome</w:t>
-            </w:r>
-            <w:proofErr w:type="gramEnd"/>
-            <w:r>
-              <w:rPr>
-                <w:rFonts w:ascii="BC Sans" w:hAnsi="BC Sans"/>
-                <w:sz w:val="20"/>
-                <w:szCs w:val="20"/>
-              </w:rPr>
-              <w:t>.equipment</w:t>
+            <w:r>
+              <w:rPr>
+                <w:rFonts w:ascii="BC Sans" w:hAnsi="BC Sans"/>
+                <w:sz w:val="20"/>
+                <w:szCs w:val="20"/>
+              </w:rPr>
+              <w:t>d.outcome.equipment</w:t>
             </w:r>
             <w:proofErr w:type="spellEnd"/>
             <w:r>
@@ -12721,23 +12314,13 @@
               <w:t>{</w:t>
             </w:r>
             <w:proofErr w:type="spellStart"/>
-            <w:proofErr w:type="gramStart"/>
-            <w:r>
-              <w:rPr>
-                <w:rFonts w:ascii="BC Sans" w:hAnsi="BC Sans"/>
-                <w:sz w:val="20"/>
-                <w:szCs w:val="20"/>
-              </w:rPr>
-              <w:t>d.outcome</w:t>
-            </w:r>
-            <w:proofErr w:type="gramEnd"/>
-            <w:r>
-              <w:rPr>
-                <w:rFonts w:ascii="BC Sans" w:hAnsi="BC Sans"/>
-                <w:sz w:val="20"/>
-                <w:szCs w:val="20"/>
-              </w:rPr>
-              <w:t>.equipment</w:t>
+            <w:r>
+              <w:rPr>
+                <w:rFonts w:ascii="BC Sans" w:hAnsi="BC Sans"/>
+                <w:sz w:val="20"/>
+                <w:szCs w:val="20"/>
+              </w:rPr>
+              <w:t>d.outcome.equipment</w:t>
             </w:r>
             <w:proofErr w:type="spellEnd"/>
             <w:r>
@@ -12835,23 +12418,13 @@
               <w:t>{</w:t>
             </w:r>
             <w:proofErr w:type="spellStart"/>
-            <w:proofErr w:type="gramStart"/>
-            <w:r>
-              <w:rPr>
-                <w:rFonts w:ascii="BC Sans" w:hAnsi="BC Sans"/>
-                <w:sz w:val="20"/>
-                <w:szCs w:val="20"/>
-              </w:rPr>
-              <w:t>d.outcome</w:t>
-            </w:r>
-            <w:proofErr w:type="gramEnd"/>
-            <w:r>
-              <w:rPr>
-                <w:rFonts w:ascii="BC Sans" w:hAnsi="BC Sans"/>
-                <w:sz w:val="20"/>
-                <w:szCs w:val="20"/>
-              </w:rPr>
-              <w:t>.equipment</w:t>
+            <w:r>
+              <w:rPr>
+                <w:rFonts w:ascii="BC Sans" w:hAnsi="BC Sans"/>
+                <w:sz w:val="20"/>
+                <w:szCs w:val="20"/>
+              </w:rPr>
+              <w:t>d.outcome.equipment</w:t>
             </w:r>
             <w:proofErr w:type="spellEnd"/>
             <w:r>
@@ -12965,6 +12538,7 @@
                 <w:sz w:val="20"/>
                 <w:szCs w:val="20"/>
               </w:rPr>
+              <w:lastRenderedPageBreak/>
               <w:t>Removed date</w:t>
             </w:r>
             <w:r>
@@ -12976,23 +12550,13 @@
               <w:t>{</w:t>
             </w:r>
             <w:proofErr w:type="spellStart"/>
-            <w:proofErr w:type="gramStart"/>
-            <w:r>
-              <w:rPr>
-                <w:rFonts w:ascii="BC Sans" w:hAnsi="BC Sans"/>
-                <w:sz w:val="20"/>
-                <w:szCs w:val="20"/>
-              </w:rPr>
-              <w:t>d.outcome</w:t>
-            </w:r>
-            <w:proofErr w:type="gramEnd"/>
-            <w:r>
-              <w:rPr>
-                <w:rFonts w:ascii="BC Sans" w:hAnsi="BC Sans"/>
-                <w:sz w:val="20"/>
-                <w:szCs w:val="20"/>
-              </w:rPr>
-              <w:t>.equipment</w:t>
+            <w:r>
+              <w:rPr>
+                <w:rFonts w:ascii="BC Sans" w:hAnsi="BC Sans"/>
+                <w:sz w:val="20"/>
+                <w:szCs w:val="20"/>
+              </w:rPr>
+              <w:t>d.outcome.equipment</w:t>
             </w:r>
             <w:proofErr w:type="spellEnd"/>
             <w:r>
@@ -13070,23 +12634,13 @@
               <w:t>{</w:t>
             </w:r>
             <w:proofErr w:type="spellStart"/>
-            <w:proofErr w:type="gramStart"/>
-            <w:r>
-              <w:rPr>
-                <w:rFonts w:ascii="BC Sans" w:hAnsi="BC Sans"/>
-                <w:sz w:val="20"/>
-                <w:szCs w:val="20"/>
-              </w:rPr>
-              <w:t>d.outcome</w:t>
-            </w:r>
-            <w:proofErr w:type="gramEnd"/>
-            <w:r>
-              <w:rPr>
-                <w:rFonts w:ascii="BC Sans" w:hAnsi="BC Sans"/>
-                <w:sz w:val="20"/>
-                <w:szCs w:val="20"/>
-              </w:rPr>
-              <w:t>.equipment</w:t>
+            <w:r>
+              <w:rPr>
+                <w:rFonts w:ascii="BC Sans" w:hAnsi="BC Sans"/>
+                <w:sz w:val="20"/>
+                <w:szCs w:val="20"/>
+              </w:rPr>
+              <w:t>d.outcome.equipment</w:t>
             </w:r>
             <w:proofErr w:type="spellEnd"/>
             <w:r>
@@ -13222,32 +12776,13 @@
               <w:t>{</w:t>
             </w:r>
             <w:proofErr w:type="spellStart"/>
-            <w:proofErr w:type="gramStart"/>
-            <w:r>
-              <w:rPr>
-                <w:rFonts w:ascii="BC Sans" w:hAnsi="BC Sans"/>
-                <w:sz w:val="20"/>
-                <w:szCs w:val="20"/>
-              </w:rPr>
-              <w:t>d.outcome</w:t>
-            </w:r>
-            <w:proofErr w:type="gramEnd"/>
-            <w:r>
-              <w:rPr>
-                <w:rFonts w:ascii="BC Sans" w:hAnsi="BC Sans"/>
-                <w:sz w:val="20"/>
-                <w:szCs w:val="20"/>
-              </w:rPr>
-              <w:t>.equi</w:t>
-            </w:r>
-            <w:r>
-              <w:rPr>
-                <w:rFonts w:ascii="BC Sans" w:hAnsi="BC Sans"/>
-                <w:sz w:val="20"/>
-                <w:szCs w:val="20"/>
-              </w:rPr>
-              <w:lastRenderedPageBreak/>
-              <w:t>pment</w:t>
+            <w:r>
+              <w:rPr>
+                <w:rFonts w:ascii="BC Sans" w:hAnsi="BC Sans"/>
+                <w:sz w:val="20"/>
+                <w:szCs w:val="20"/>
+              </w:rPr>
+              <w:t>d.outcome.equipment</w:t>
             </w:r>
             <w:proofErr w:type="spellEnd"/>
             <w:r>
@@ -13355,27 +12890,16 @@
                 <w:sz w:val="20"/>
                 <w:szCs w:val="20"/>
               </w:rPr>
-              <w:lastRenderedPageBreak/>
               <w:t>{</w:t>
             </w:r>
             <w:proofErr w:type="spellStart"/>
-            <w:proofErr w:type="gramStart"/>
-            <w:r>
-              <w:rPr>
-                <w:rFonts w:ascii="BC Sans" w:hAnsi="BC Sans"/>
-                <w:sz w:val="20"/>
-                <w:szCs w:val="20"/>
-              </w:rPr>
-              <w:t>d.outcome</w:t>
-            </w:r>
-            <w:proofErr w:type="gramEnd"/>
-            <w:r>
-              <w:rPr>
-                <w:rFonts w:ascii="BC Sans" w:hAnsi="BC Sans"/>
-                <w:sz w:val="20"/>
-                <w:szCs w:val="20"/>
-              </w:rPr>
-              <w:t>.equipment</w:t>
+            <w:r>
+              <w:rPr>
+                <w:rFonts w:ascii="BC Sans" w:hAnsi="BC Sans"/>
+                <w:sz w:val="20"/>
+                <w:szCs w:val="20"/>
+              </w:rPr>
+              <w:t>d.outcome.equipment</w:t>
             </w:r>
             <w:proofErr w:type="spellEnd"/>
             <w:r>
@@ -13528,23 +13052,13 @@
               <w:t>{</w:t>
             </w:r>
             <w:proofErr w:type="spellStart"/>
-            <w:proofErr w:type="gramStart"/>
-            <w:r>
-              <w:rPr>
-                <w:rFonts w:ascii="BC Sans" w:hAnsi="BC Sans"/>
-                <w:sz w:val="20"/>
-                <w:szCs w:val="20"/>
-              </w:rPr>
-              <w:t>d.outcome</w:t>
-            </w:r>
-            <w:proofErr w:type="gramEnd"/>
-            <w:r>
-              <w:rPr>
-                <w:rFonts w:ascii="BC Sans" w:hAnsi="BC Sans"/>
-                <w:sz w:val="20"/>
-                <w:szCs w:val="20"/>
-              </w:rPr>
-              <w:t>.equipment</w:t>
+            <w:r>
+              <w:rPr>
+                <w:rFonts w:ascii="BC Sans" w:hAnsi="BC Sans"/>
+                <w:sz w:val="20"/>
+                <w:szCs w:val="20"/>
+              </w:rPr>
+              <w:t>d.outcome.equipment</w:t>
             </w:r>
             <w:proofErr w:type="spellEnd"/>
             <w:r>
@@ -13635,23 +13149,13 @@
               <w:t>{</w:t>
             </w:r>
             <w:proofErr w:type="spellStart"/>
-            <w:proofErr w:type="gramStart"/>
-            <w:r>
-              <w:rPr>
-                <w:rFonts w:ascii="BC Sans" w:hAnsi="BC Sans"/>
-                <w:sz w:val="20"/>
-                <w:szCs w:val="20"/>
-              </w:rPr>
-              <w:t>d.outcome</w:t>
-            </w:r>
-            <w:proofErr w:type="gramEnd"/>
-            <w:r>
-              <w:rPr>
-                <w:rFonts w:ascii="BC Sans" w:hAnsi="BC Sans"/>
-                <w:sz w:val="20"/>
-                <w:szCs w:val="20"/>
-              </w:rPr>
-              <w:t>.equipment</w:t>
+            <w:r>
+              <w:rPr>
+                <w:rFonts w:ascii="BC Sans" w:hAnsi="BC Sans"/>
+                <w:sz w:val="20"/>
+                <w:szCs w:val="20"/>
+              </w:rPr>
+              <w:t>d.outcome.equipment</w:t>
             </w:r>
             <w:proofErr w:type="spellEnd"/>
             <w:r>
@@ -13764,23 +13268,13 @@
         <w:t>{</w:t>
       </w:r>
       <w:proofErr w:type="spellStart"/>
-      <w:proofErr w:type="gramStart"/>
       <w:r>
         <w:rPr>
           <w:rFonts w:ascii="BC Sans" w:hAnsi="BC Sans"/>
           <w:sz w:val="20"/>
           <w:szCs w:val="20"/>
         </w:rPr>
-        <w:t>d.outcome</w:t>
-      </w:r>
-      <w:proofErr w:type="gramEnd"/>
-      <w:r>
-        <w:rPr>
-          <w:rFonts w:ascii="BC Sans" w:hAnsi="BC Sans"/>
-          <w:sz w:val="20"/>
-          <w:szCs w:val="20"/>
-        </w:rPr>
-        <w:t>.equipment</w:t>
+        <w:t>d.outcome.equipment</w:t>
       </w:r>
       <w:proofErr w:type="spellEnd"/>
       <w:r>
@@ -13865,7 +13359,6 @@
               <w:t>Outcome by animal, Animal {</w:t>
             </w:r>
             <w:proofErr w:type="spellStart"/>
-            <w:proofErr w:type="gramStart"/>
             <w:r>
               <w:rPr>
                 <w:rFonts w:ascii="BC Sans" w:hAnsi="BC Sans"/>
@@ -13874,18 +13367,7 @@
                 <w:sz w:val="20"/>
                 <w:szCs w:val="20"/>
               </w:rPr>
-              <w:t>d.outcome</w:t>
-            </w:r>
-            <w:proofErr w:type="gramEnd"/>
-            <w:r>
-              <w:rPr>
-                <w:rFonts w:ascii="BC Sans" w:hAnsi="BC Sans"/>
-                <w:b/>
-                <w:bCs/>
-                <w:sz w:val="20"/>
-                <w:szCs w:val="20"/>
-              </w:rPr>
-              <w:t>.subject</w:t>
+              <w:t>d.outcome.subject</w:t>
             </w:r>
             <w:proofErr w:type="spellEnd"/>
             <w:r>
@@ -14024,23 +13506,13 @@
               <w:t>{</w:t>
             </w:r>
             <w:proofErr w:type="spellStart"/>
-            <w:proofErr w:type="gramStart"/>
-            <w:r>
-              <w:rPr>
-                <w:rFonts w:ascii="BC Sans" w:hAnsi="BC Sans"/>
-                <w:sz w:val="20"/>
-                <w:szCs w:val="20"/>
-              </w:rPr>
-              <w:t>d.outcome</w:t>
-            </w:r>
-            <w:proofErr w:type="gramEnd"/>
-            <w:r>
-              <w:rPr>
-                <w:rFonts w:ascii="BC Sans" w:hAnsi="BC Sans"/>
-                <w:sz w:val="20"/>
-                <w:szCs w:val="20"/>
-              </w:rPr>
-              <w:t>.subject</w:t>
+            <w:r>
+              <w:rPr>
+                <w:rFonts w:ascii="BC Sans" w:hAnsi="BC Sans"/>
+                <w:sz w:val="20"/>
+                <w:szCs w:val="20"/>
+              </w:rPr>
+              <w:t>d.outcome.subject</w:t>
             </w:r>
             <w:proofErr w:type="spellEnd"/>
             <w:r>
@@ -14177,23 +13649,13 @@
               <w:t>{</w:t>
             </w:r>
             <w:proofErr w:type="spellStart"/>
-            <w:proofErr w:type="gramStart"/>
-            <w:r>
-              <w:rPr>
-                <w:rFonts w:ascii="BC Sans" w:hAnsi="BC Sans"/>
-                <w:sz w:val="20"/>
-                <w:szCs w:val="20"/>
-              </w:rPr>
-              <w:t>d.outcome</w:t>
-            </w:r>
-            <w:proofErr w:type="gramEnd"/>
-            <w:r>
-              <w:rPr>
-                <w:rFonts w:ascii="BC Sans" w:hAnsi="BC Sans"/>
-                <w:sz w:val="20"/>
-                <w:szCs w:val="20"/>
-              </w:rPr>
-              <w:t>.subject</w:t>
+            <w:r>
+              <w:rPr>
+                <w:rFonts w:ascii="BC Sans" w:hAnsi="BC Sans"/>
+                <w:sz w:val="20"/>
+                <w:szCs w:val="20"/>
+              </w:rPr>
+              <w:t>d.outcome.subject</w:t>
             </w:r>
             <w:proofErr w:type="spellEnd"/>
             <w:r>
@@ -14339,23 +13801,13 @@
               <w:t>{</w:t>
             </w:r>
             <w:proofErr w:type="spellStart"/>
-            <w:proofErr w:type="gramStart"/>
-            <w:r>
-              <w:rPr>
-                <w:rFonts w:ascii="BC Sans" w:hAnsi="BC Sans"/>
-                <w:sz w:val="20"/>
-                <w:szCs w:val="20"/>
-              </w:rPr>
-              <w:t>d.outcome</w:t>
-            </w:r>
-            <w:proofErr w:type="gramEnd"/>
-            <w:r>
-              <w:rPr>
-                <w:rFonts w:ascii="BC Sans" w:hAnsi="BC Sans"/>
-                <w:sz w:val="20"/>
-                <w:szCs w:val="20"/>
-              </w:rPr>
-              <w:t>.subject</w:t>
+            <w:r>
+              <w:rPr>
+                <w:rFonts w:ascii="BC Sans" w:hAnsi="BC Sans"/>
+                <w:sz w:val="20"/>
+                <w:szCs w:val="20"/>
+              </w:rPr>
+              <w:t>d.outcome.subject</w:t>
             </w:r>
             <w:proofErr w:type="spellEnd"/>
             <w:r>
@@ -14510,23 +13962,13 @@
               <w:t>{</w:t>
             </w:r>
             <w:proofErr w:type="spellStart"/>
-            <w:proofErr w:type="gramStart"/>
-            <w:r>
-              <w:rPr>
-                <w:rFonts w:ascii="BC Sans" w:hAnsi="BC Sans"/>
-                <w:sz w:val="20"/>
-                <w:szCs w:val="20"/>
-              </w:rPr>
-              <w:t>d.outcome</w:t>
-            </w:r>
-            <w:proofErr w:type="gramEnd"/>
-            <w:r>
-              <w:rPr>
-                <w:rFonts w:ascii="BC Sans" w:hAnsi="BC Sans"/>
-                <w:sz w:val="20"/>
-                <w:szCs w:val="20"/>
-              </w:rPr>
-              <w:t>.subject</w:t>
+            <w:r>
+              <w:rPr>
+                <w:rFonts w:ascii="BC Sans" w:hAnsi="BC Sans"/>
+                <w:sz w:val="20"/>
+                <w:szCs w:val="20"/>
+              </w:rPr>
+              <w:t>d.outcome.subject</w:t>
             </w:r>
             <w:proofErr w:type="spellEnd"/>
             <w:r>
@@ -14673,23 +14115,13 @@
               <w:t>{</w:t>
             </w:r>
             <w:proofErr w:type="spellStart"/>
-            <w:proofErr w:type="gramStart"/>
-            <w:r>
-              <w:rPr>
-                <w:rFonts w:ascii="BC Sans" w:hAnsi="BC Sans"/>
-                <w:sz w:val="20"/>
-                <w:szCs w:val="20"/>
-              </w:rPr>
-              <w:t>d.outcome</w:t>
-            </w:r>
-            <w:proofErr w:type="gramEnd"/>
-            <w:r>
-              <w:rPr>
-                <w:rFonts w:ascii="BC Sans" w:hAnsi="BC Sans"/>
-                <w:sz w:val="20"/>
-                <w:szCs w:val="20"/>
-              </w:rPr>
-              <w:t>.subject</w:t>
+            <w:r>
+              <w:rPr>
+                <w:rFonts w:ascii="BC Sans" w:hAnsi="BC Sans"/>
+                <w:sz w:val="20"/>
+                <w:szCs w:val="20"/>
+              </w:rPr>
+              <w:t>d.outcome.subject</w:t>
             </w:r>
             <w:proofErr w:type="spellEnd"/>
             <w:r>
@@ -14840,7 +14272,6 @@
                 <w:lang w:val="en-CA"/>
               </w:rPr>
             </w:pPr>
-            <w:proofErr w:type="gramStart"/>
             <w:r>
               <w:rPr>
                 <w:rFonts w:ascii="BC Sans" w:hAnsi="BC Sans"/>
@@ -14864,16 +14295,7 @@
                 <w:sz w:val="20"/>
                 <w:szCs w:val="20"/>
               </w:rPr>
-              <w:t>d.outcome</w:t>
-            </w:r>
-            <w:proofErr w:type="gramEnd"/>
-            <w:r>
-              <w:rPr>
-                <w:rFonts w:ascii="BC Sans" w:hAnsi="BC Sans"/>
-                <w:sz w:val="20"/>
-                <w:szCs w:val="20"/>
-              </w:rPr>
-              <w:t>.subject</w:t>
+              <w:t>d.outcome.subject</w:t>
             </w:r>
             <w:proofErr w:type="spellEnd"/>
             <w:r>
@@ -15088,7 +14510,6 @@
                 <w:lang w:val="en-CA"/>
               </w:rPr>
             </w:pPr>
-            <w:proofErr w:type="gramStart"/>
             <w:r>
               <w:rPr>
                 <w:rFonts w:ascii="BC Sans" w:hAnsi="BC Sans"/>
@@ -15112,16 +14533,7 @@
                 <w:sz w:val="20"/>
                 <w:szCs w:val="20"/>
               </w:rPr>
-              <w:t>d.outcome</w:t>
-            </w:r>
-            <w:proofErr w:type="gramEnd"/>
-            <w:r>
-              <w:rPr>
-                <w:rFonts w:ascii="BC Sans" w:hAnsi="BC Sans"/>
-                <w:sz w:val="20"/>
-                <w:szCs w:val="20"/>
-              </w:rPr>
-              <w:t>.subject</w:t>
+              <w:t>d.outcome.subject</w:t>
             </w:r>
             <w:proofErr w:type="spellEnd"/>
             <w:r>
@@ -15324,23 +14736,13 @@
               <w:t>Drug ({</w:t>
             </w:r>
             <w:proofErr w:type="spellStart"/>
-            <w:proofErr w:type="gramStart"/>
-            <w:r>
-              <w:rPr>
-                <w:rFonts w:ascii="BC Sans" w:hAnsi="BC Sans"/>
-                <w:sz w:val="20"/>
-                <w:szCs w:val="20"/>
-              </w:rPr>
-              <w:t>d.outcome</w:t>
-            </w:r>
-            <w:proofErr w:type="gramEnd"/>
-            <w:r>
-              <w:rPr>
-                <w:rFonts w:ascii="BC Sans" w:hAnsi="BC Sans"/>
-                <w:sz w:val="20"/>
-                <w:szCs w:val="20"/>
-              </w:rPr>
-              <w:t>.subject</w:t>
+            <w:r>
+              <w:rPr>
+                <w:rFonts w:ascii="BC Sans" w:hAnsi="BC Sans"/>
+                <w:sz w:val="20"/>
+                <w:szCs w:val="20"/>
+              </w:rPr>
+              <w:t>d.outcome.subject</w:t>
             </w:r>
             <w:proofErr w:type="spellEnd"/>
             <w:r>
@@ -15454,23 +14856,13 @@
               <w:t>Vial number: {</w:t>
             </w:r>
             <w:proofErr w:type="spellStart"/>
-            <w:proofErr w:type="gramStart"/>
-            <w:r>
-              <w:rPr>
-                <w:rFonts w:ascii="BC Sans" w:hAnsi="BC Sans"/>
-                <w:sz w:val="20"/>
-                <w:szCs w:val="20"/>
-              </w:rPr>
-              <w:t>d.outcome</w:t>
-            </w:r>
-            <w:proofErr w:type="gramEnd"/>
-            <w:r>
-              <w:rPr>
-                <w:rFonts w:ascii="BC Sans" w:hAnsi="BC Sans"/>
-                <w:sz w:val="20"/>
-                <w:szCs w:val="20"/>
-              </w:rPr>
-              <w:t>.subject</w:t>
+            <w:r>
+              <w:rPr>
+                <w:rFonts w:ascii="BC Sans" w:hAnsi="BC Sans"/>
+                <w:sz w:val="20"/>
+                <w:szCs w:val="20"/>
+              </w:rPr>
+              <w:t>d.outcome.subject</w:t>
             </w:r>
             <w:proofErr w:type="spellEnd"/>
             <w:r>
@@ -15576,23 +14968,13 @@
               <w:t>{</w:t>
             </w:r>
             <w:proofErr w:type="spellStart"/>
-            <w:proofErr w:type="gramStart"/>
-            <w:r>
-              <w:rPr>
-                <w:rFonts w:ascii="BC Sans" w:hAnsi="BC Sans"/>
-                <w:sz w:val="20"/>
-                <w:szCs w:val="20"/>
-              </w:rPr>
-              <w:t>d.outcome</w:t>
-            </w:r>
-            <w:proofErr w:type="gramEnd"/>
-            <w:r>
-              <w:rPr>
-                <w:rFonts w:ascii="BC Sans" w:hAnsi="BC Sans"/>
-                <w:sz w:val="20"/>
-                <w:szCs w:val="20"/>
-              </w:rPr>
-              <w:t>.subject</w:t>
+            <w:r>
+              <w:rPr>
+                <w:rFonts w:ascii="BC Sans" w:hAnsi="BC Sans"/>
+                <w:sz w:val="20"/>
+                <w:szCs w:val="20"/>
+              </w:rPr>
+              <w:t>d.outcome.subject</w:t>
             </w:r>
             <w:proofErr w:type="spellEnd"/>
             <w:r>
@@ -15716,23 +15098,13 @@
               <w:t>{</w:t>
             </w:r>
             <w:proofErr w:type="spellStart"/>
-            <w:proofErr w:type="gramStart"/>
-            <w:r>
-              <w:rPr>
-                <w:rFonts w:ascii="BC Sans" w:hAnsi="BC Sans"/>
-                <w:sz w:val="20"/>
-                <w:szCs w:val="20"/>
-              </w:rPr>
-              <w:t>d.outcome</w:t>
-            </w:r>
-            <w:proofErr w:type="gramEnd"/>
-            <w:r>
-              <w:rPr>
-                <w:rFonts w:ascii="BC Sans" w:hAnsi="BC Sans"/>
-                <w:sz w:val="20"/>
-                <w:szCs w:val="20"/>
-              </w:rPr>
-              <w:t>.subject</w:t>
+            <w:r>
+              <w:rPr>
+                <w:rFonts w:ascii="BC Sans" w:hAnsi="BC Sans"/>
+                <w:sz w:val="20"/>
+                <w:szCs w:val="20"/>
+              </w:rPr>
+              <w:t>d.outcome.subject</w:t>
             </w:r>
             <w:proofErr w:type="spellEnd"/>
             <w:r>
@@ -15848,23 +15220,13 @@
               <w:t>{</w:t>
             </w:r>
             <w:proofErr w:type="spellStart"/>
-            <w:proofErr w:type="gramStart"/>
-            <w:r>
-              <w:rPr>
-                <w:rFonts w:ascii="BC Sans" w:hAnsi="BC Sans"/>
-                <w:sz w:val="20"/>
-                <w:szCs w:val="20"/>
-              </w:rPr>
-              <w:t>d.outcome</w:t>
-            </w:r>
-            <w:proofErr w:type="gramEnd"/>
-            <w:r>
-              <w:rPr>
-                <w:rFonts w:ascii="BC Sans" w:hAnsi="BC Sans"/>
-                <w:sz w:val="20"/>
-                <w:szCs w:val="20"/>
-              </w:rPr>
-              <w:t>.subject</w:t>
+            <w:r>
+              <w:rPr>
+                <w:rFonts w:ascii="BC Sans" w:hAnsi="BC Sans"/>
+                <w:sz w:val="20"/>
+                <w:szCs w:val="20"/>
+              </w:rPr>
+              <w:t>d.outcome.subject</w:t>
             </w:r>
             <w:proofErr w:type="spellEnd"/>
             <w:r>
@@ -15980,23 +15342,13 @@
               <w:t>{</w:t>
             </w:r>
             <w:proofErr w:type="spellStart"/>
-            <w:proofErr w:type="gramStart"/>
-            <w:r>
-              <w:rPr>
-                <w:rFonts w:ascii="BC Sans" w:hAnsi="BC Sans"/>
-                <w:sz w:val="20"/>
-                <w:szCs w:val="20"/>
-              </w:rPr>
-              <w:t>d.outcome</w:t>
-            </w:r>
-            <w:proofErr w:type="gramEnd"/>
-            <w:r>
-              <w:rPr>
-                <w:rFonts w:ascii="BC Sans" w:hAnsi="BC Sans"/>
-                <w:sz w:val="20"/>
-                <w:szCs w:val="20"/>
-              </w:rPr>
-              <w:t>.subject</w:t>
+            <w:r>
+              <w:rPr>
+                <w:rFonts w:ascii="BC Sans" w:hAnsi="BC Sans"/>
+                <w:sz w:val="20"/>
+                <w:szCs w:val="20"/>
+              </w:rPr>
+              <w:t>d.outcome.subject</w:t>
             </w:r>
             <w:proofErr w:type="spellEnd"/>
             <w:r>
@@ -16088,23 +15440,13 @@
               <w:t>{</w:t>
             </w:r>
             <w:proofErr w:type="spellStart"/>
-            <w:proofErr w:type="gramStart"/>
-            <w:r>
-              <w:rPr>
-                <w:rFonts w:ascii="BC Sans" w:hAnsi="BC Sans"/>
-                <w:sz w:val="20"/>
-                <w:szCs w:val="20"/>
-              </w:rPr>
-              <w:t>d.outcome</w:t>
-            </w:r>
-            <w:proofErr w:type="gramEnd"/>
-            <w:r>
-              <w:rPr>
-                <w:rFonts w:ascii="BC Sans" w:hAnsi="BC Sans"/>
-                <w:sz w:val="20"/>
-                <w:szCs w:val="20"/>
-              </w:rPr>
-              <w:t>.subject</w:t>
+            <w:r>
+              <w:rPr>
+                <w:rFonts w:ascii="BC Sans" w:hAnsi="BC Sans"/>
+                <w:sz w:val="20"/>
+                <w:szCs w:val="20"/>
+              </w:rPr>
+              <w:t>d.outcome.subject</w:t>
             </w:r>
             <w:proofErr w:type="spellEnd"/>
             <w:r>
@@ -16220,23 +15562,13 @@
               <w:t>{</w:t>
             </w:r>
             <w:proofErr w:type="spellStart"/>
-            <w:proofErr w:type="gramStart"/>
-            <w:r>
-              <w:rPr>
-                <w:rFonts w:ascii="BC Sans" w:hAnsi="BC Sans"/>
-                <w:sz w:val="20"/>
-                <w:szCs w:val="20"/>
-              </w:rPr>
-              <w:t>d.outcome</w:t>
-            </w:r>
-            <w:proofErr w:type="gramEnd"/>
-            <w:r>
-              <w:rPr>
-                <w:rFonts w:ascii="BC Sans" w:hAnsi="BC Sans"/>
-                <w:sz w:val="20"/>
-                <w:szCs w:val="20"/>
-              </w:rPr>
-              <w:t>.subject</w:t>
+            <w:r>
+              <w:rPr>
+                <w:rFonts w:ascii="BC Sans" w:hAnsi="BC Sans"/>
+                <w:sz w:val="20"/>
+                <w:szCs w:val="20"/>
+              </w:rPr>
+              <w:t>d.outcome.subject</w:t>
             </w:r>
             <w:proofErr w:type="spellEnd"/>
             <w:r>
@@ -16342,23 +15674,13 @@
               <w:t xml:space="preserve"> {</w:t>
             </w:r>
             <w:proofErr w:type="spellStart"/>
-            <w:proofErr w:type="gramStart"/>
-            <w:r>
-              <w:rPr>
-                <w:rFonts w:ascii="BC Sans" w:hAnsi="BC Sans"/>
-                <w:sz w:val="20"/>
-                <w:szCs w:val="20"/>
-              </w:rPr>
-              <w:t>d.outcome</w:t>
-            </w:r>
-            <w:proofErr w:type="gramEnd"/>
-            <w:r>
-              <w:rPr>
-                <w:rFonts w:ascii="BC Sans" w:hAnsi="BC Sans"/>
-                <w:sz w:val="20"/>
-                <w:szCs w:val="20"/>
-              </w:rPr>
-              <w:t>.subject</w:t>
+            <w:r>
+              <w:rPr>
+                <w:rFonts w:ascii="BC Sans" w:hAnsi="BC Sans"/>
+                <w:sz w:val="20"/>
+                <w:szCs w:val="20"/>
+              </w:rPr>
+              <w:t>d.outcome.subject</w:t>
             </w:r>
             <w:proofErr w:type="spellEnd"/>
             <w:r>
@@ -16457,23 +15779,13 @@
               <w:t>Drug ({</w:t>
             </w:r>
             <w:proofErr w:type="spellStart"/>
-            <w:proofErr w:type="gramStart"/>
-            <w:r>
-              <w:rPr>
-                <w:rFonts w:ascii="BC Sans" w:hAnsi="BC Sans"/>
-                <w:sz w:val="20"/>
-                <w:szCs w:val="20"/>
-              </w:rPr>
-              <w:t>d.outcome</w:t>
-            </w:r>
-            <w:proofErr w:type="gramEnd"/>
-            <w:r>
-              <w:rPr>
-                <w:rFonts w:ascii="BC Sans" w:hAnsi="BC Sans"/>
-                <w:sz w:val="20"/>
-                <w:szCs w:val="20"/>
-              </w:rPr>
-              <w:t>.subject</w:t>
+            <w:r>
+              <w:rPr>
+                <w:rFonts w:ascii="BC Sans" w:hAnsi="BC Sans"/>
+                <w:sz w:val="20"/>
+                <w:szCs w:val="20"/>
+              </w:rPr>
+              <w:t>d.outcome.subject</w:t>
             </w:r>
             <w:proofErr w:type="spellEnd"/>
             <w:r>
@@ -16642,23 +15954,13 @@
               <w:t>{</w:t>
             </w:r>
             <w:proofErr w:type="spellStart"/>
-            <w:proofErr w:type="gramStart"/>
-            <w:r>
-              <w:rPr>
-                <w:rFonts w:ascii="BC Sans" w:hAnsi="BC Sans"/>
-                <w:sz w:val="20"/>
-                <w:szCs w:val="20"/>
-              </w:rPr>
-              <w:t>d.outcome</w:t>
-            </w:r>
-            <w:proofErr w:type="gramEnd"/>
-            <w:r>
-              <w:rPr>
-                <w:rFonts w:ascii="BC Sans" w:hAnsi="BC Sans"/>
-                <w:sz w:val="20"/>
-                <w:szCs w:val="20"/>
-              </w:rPr>
-              <w:t>.subject</w:t>
+            <w:r>
+              <w:rPr>
+                <w:rFonts w:ascii="BC Sans" w:hAnsi="BC Sans"/>
+                <w:sz w:val="20"/>
+                <w:szCs w:val="20"/>
+              </w:rPr>
+              <w:t>d.outcome.subject</w:t>
             </w:r>
             <w:proofErr w:type="spellEnd"/>
             <w:r>
@@ -16805,23 +16107,13 @@
               <w:t>{</w:t>
             </w:r>
             <w:proofErr w:type="spellStart"/>
-            <w:proofErr w:type="gramStart"/>
-            <w:r>
-              <w:rPr>
-                <w:rFonts w:ascii="BC Sans" w:hAnsi="BC Sans"/>
-                <w:sz w:val="20"/>
-                <w:szCs w:val="20"/>
-              </w:rPr>
-              <w:t>d.outcome</w:t>
-            </w:r>
-            <w:proofErr w:type="gramEnd"/>
-            <w:r>
-              <w:rPr>
-                <w:rFonts w:ascii="BC Sans" w:hAnsi="BC Sans"/>
-                <w:sz w:val="20"/>
-                <w:szCs w:val="20"/>
-              </w:rPr>
-              <w:t>.subject</w:t>
+            <w:r>
+              <w:rPr>
+                <w:rFonts w:ascii="BC Sans" w:hAnsi="BC Sans"/>
+                <w:sz w:val="20"/>
+                <w:szCs w:val="20"/>
+              </w:rPr>
+              <w:t>d.outcome.subject</w:t>
             </w:r>
             <w:proofErr w:type="spellEnd"/>
             <w:r>
@@ -16958,23 +16250,13 @@
               <w:t>{</w:t>
             </w:r>
             <w:proofErr w:type="spellStart"/>
-            <w:proofErr w:type="gramStart"/>
-            <w:r>
-              <w:rPr>
-                <w:rFonts w:ascii="BC Sans" w:hAnsi="BC Sans"/>
-                <w:sz w:val="20"/>
-                <w:szCs w:val="20"/>
-              </w:rPr>
-              <w:t>d.outcome</w:t>
-            </w:r>
-            <w:proofErr w:type="gramEnd"/>
-            <w:r>
-              <w:rPr>
-                <w:rFonts w:ascii="BC Sans" w:hAnsi="BC Sans"/>
-                <w:sz w:val="20"/>
-                <w:szCs w:val="20"/>
-              </w:rPr>
-              <w:t>.subject</w:t>
+            <w:r>
+              <w:rPr>
+                <w:rFonts w:ascii="BC Sans" w:hAnsi="BC Sans"/>
+                <w:sz w:val="20"/>
+                <w:szCs w:val="20"/>
+              </w:rPr>
+              <w:t>d.outcome.subject</w:t>
             </w:r>
             <w:proofErr w:type="spellEnd"/>
             <w:r>
@@ -17042,23 +16324,13 @@
         <w:t>{</w:t>
       </w:r>
       <w:proofErr w:type="spellStart"/>
-      <w:proofErr w:type="gramStart"/>
       <w:r>
         <w:rPr>
           <w:rFonts w:ascii="BC Sans" w:hAnsi="BC Sans"/>
           <w:sz w:val="20"/>
           <w:szCs w:val="20"/>
         </w:rPr>
-        <w:t>d.outcome</w:t>
-      </w:r>
-      <w:proofErr w:type="gramEnd"/>
-      <w:r>
-        <w:rPr>
-          <w:rFonts w:ascii="BC Sans" w:hAnsi="BC Sans"/>
-          <w:sz w:val="20"/>
-          <w:szCs w:val="20"/>
-        </w:rPr>
-        <w:t>.</w:t>
+        <w:t>d.outcome.</w:t>
       </w:r>
       <w:r>
         <w:rPr>
@@ -17334,23 +16606,13 @@
               <w:t>{</w:t>
             </w:r>
             <w:proofErr w:type="spellStart"/>
-            <w:proofErr w:type="gramStart"/>
-            <w:r>
-              <w:rPr>
-                <w:rFonts w:ascii="BC Sans" w:hAnsi="BC Sans"/>
-                <w:sz w:val="20"/>
-                <w:szCs w:val="20"/>
-              </w:rPr>
-              <w:t>d.outcome</w:t>
-            </w:r>
-            <w:proofErr w:type="gramEnd"/>
-            <w:r>
-              <w:rPr>
-                <w:rFonts w:ascii="BC Sans" w:hAnsi="BC Sans"/>
-                <w:sz w:val="20"/>
-                <w:szCs w:val="20"/>
-              </w:rPr>
-              <w:t>.note.note</w:t>
+            <w:r>
+              <w:rPr>
+                <w:rFonts w:ascii="BC Sans" w:hAnsi="BC Sans"/>
+                <w:sz w:val="20"/>
+                <w:szCs w:val="20"/>
+              </w:rPr>
+              <w:t>d.outcome.note.note</w:t>
             </w:r>
             <w:proofErr w:type="spellEnd"/>
             <w:r>
@@ -17444,23 +16706,13 @@
               <w:t>{</w:t>
             </w:r>
             <w:proofErr w:type="spellStart"/>
-            <w:proofErr w:type="gramStart"/>
-            <w:r>
-              <w:rPr>
-                <w:rFonts w:ascii="BC Sans" w:hAnsi="BC Sans"/>
-                <w:sz w:val="20"/>
-                <w:szCs w:val="20"/>
-              </w:rPr>
-              <w:t>d.outcome</w:t>
-            </w:r>
-            <w:proofErr w:type="gramEnd"/>
-            <w:r>
-              <w:rPr>
-                <w:rFonts w:ascii="BC Sans" w:hAnsi="BC Sans"/>
-                <w:sz w:val="20"/>
-                <w:szCs w:val="20"/>
-              </w:rPr>
-              <w:t>.note.action.actor</w:t>
+            <w:r>
+              <w:rPr>
+                <w:rFonts w:ascii="BC Sans" w:hAnsi="BC Sans"/>
+                <w:sz w:val="20"/>
+                <w:szCs w:val="20"/>
+              </w:rPr>
+              <w:t>d.outcome.note.action.actor</w:t>
             </w:r>
             <w:proofErr w:type="spellEnd"/>
             <w:r>
@@ -17554,23 +16806,13 @@
               <w:t>{</w:t>
             </w:r>
             <w:proofErr w:type="spellStart"/>
-            <w:proofErr w:type="gramStart"/>
-            <w:r>
-              <w:rPr>
-                <w:rFonts w:ascii="BC Sans" w:hAnsi="BC Sans"/>
-                <w:sz w:val="20"/>
-                <w:szCs w:val="20"/>
-              </w:rPr>
-              <w:t>d.outcome</w:t>
-            </w:r>
-            <w:proofErr w:type="gramEnd"/>
-            <w:r>
-              <w:rPr>
-                <w:rFonts w:ascii="BC Sans" w:hAnsi="BC Sans"/>
-                <w:sz w:val="20"/>
-                <w:szCs w:val="20"/>
-              </w:rPr>
-              <w:t>.note.action.date</w:t>
+            <w:r>
+              <w:rPr>
+                <w:rFonts w:ascii="BC Sans" w:hAnsi="BC Sans"/>
+                <w:sz w:val="20"/>
+                <w:szCs w:val="20"/>
+              </w:rPr>
+              <w:t>d.outcome.note.action.date</w:t>
             </w:r>
             <w:proofErr w:type="spellEnd"/>
             <w:r>
@@ -17611,17 +16853,7 @@
           <w:sz w:val="20"/>
           <w:szCs w:val="20"/>
         </w:rPr>
-        <w:t>{</w:t>
-      </w:r>
-      <w:proofErr w:type="gramStart"/>
-      <w:r>
-        <w:rPr>
-          <w:rFonts w:ascii="BC Sans" w:eastAsia="Times New Roman" w:hAnsi="BC Sans" w:cs="Times New Roman"/>
-          <w:color w:val="000000" w:themeColor="text1"/>
-          <w:sz w:val="20"/>
-          <w:szCs w:val="20"/>
-        </w:rPr>
-        <w:t>d</w:t>
+        <w:t>{d</w:t>
       </w:r>
       <w:r>
         <w:rPr>
@@ -17639,17 +16871,7 @@
           <w:szCs w:val="20"/>
           <w:lang w:val="en-CA"/>
         </w:rPr>
-        <w:t>outcome</w:t>
-      </w:r>
-      <w:proofErr w:type="gramEnd"/>
-      <w:r>
-        <w:rPr>
-          <w:rFonts w:ascii="BC Sans" w:hAnsi="BC Sans"/>
-          <w:sz w:val="20"/>
-          <w:szCs w:val="20"/>
-          <w:lang w:val="en-CA"/>
-        </w:rPr>
-        <w:t>.</w:t>
+        <w:t>outcome.</w:t>
       </w:r>
       <w:proofErr w:type="spellStart"/>
       <w:r>
@@ -17838,6 +17060,7 @@
                 <w:sz w:val="20"/>
                 <w:szCs w:val="20"/>
               </w:rPr>
+              <w:lastRenderedPageBreak/>
               <w:t>File review</w:t>
             </w:r>
             <w:r>
@@ -17935,25 +17158,14 @@
               <w:t>{</w:t>
             </w:r>
             <w:proofErr w:type="spellStart"/>
-            <w:proofErr w:type="gramStart"/>
-            <w:r>
-              <w:rPr>
-                <w:rFonts w:ascii="BC Sans" w:hAnsi="BC Sans"/>
-                <w:sz w:val="20"/>
-                <w:szCs w:val="20"/>
-                <w:lang w:val="en-CA"/>
-              </w:rPr>
-              <w:t>d.outcome</w:t>
-            </w:r>
-            <w:proofErr w:type="gramEnd"/>
-            <w:r>
-              <w:rPr>
-                <w:rFonts w:ascii="BC Sans" w:hAnsi="BC Sans"/>
-                <w:sz w:val="20"/>
-                <w:szCs w:val="20"/>
-                <w:lang w:val="en-CA"/>
-              </w:rPr>
-              <w:t>.isReviewRequired</w:t>
+            <w:r>
+              <w:rPr>
+                <w:rFonts w:ascii="BC Sans" w:hAnsi="BC Sans"/>
+                <w:sz w:val="20"/>
+                <w:szCs w:val="20"/>
+                <w:lang w:val="en-CA"/>
+              </w:rPr>
+              <w:t>d.outcome.isReviewRequired</w:t>
             </w:r>
             <w:proofErr w:type="spellEnd"/>
             <w:r>
@@ -18049,25 +17261,14 @@
               <w:t>{</w:t>
             </w:r>
             <w:proofErr w:type="spellStart"/>
-            <w:proofErr w:type="gramStart"/>
-            <w:r>
-              <w:rPr>
-                <w:rFonts w:ascii="BC Sans" w:hAnsi="BC Sans"/>
-                <w:sz w:val="20"/>
-                <w:szCs w:val="20"/>
-                <w:lang w:val="en-CA"/>
-              </w:rPr>
-              <w:t>d.outcome</w:t>
-            </w:r>
-            <w:proofErr w:type="gramEnd"/>
-            <w:r>
-              <w:rPr>
-                <w:rFonts w:ascii="BC Sans" w:hAnsi="BC Sans"/>
-                <w:sz w:val="20"/>
-                <w:szCs w:val="20"/>
-                <w:lang w:val="en-CA"/>
-              </w:rPr>
-              <w:t>.reviewComplete</w:t>
+            <w:r>
+              <w:rPr>
+                <w:rFonts w:ascii="BC Sans" w:hAnsi="BC Sans"/>
+                <w:sz w:val="20"/>
+                <w:szCs w:val="20"/>
+                <w:lang w:val="en-CA"/>
+              </w:rPr>
+              <w:t>d.outcome.reviewComplete</w:t>
             </w:r>
             <w:r>
               <w:rPr>
@@ -18181,25 +17382,14 @@
               <w:t>{</w:t>
             </w:r>
             <w:proofErr w:type="spellStart"/>
-            <w:proofErr w:type="gramStart"/>
-            <w:r>
-              <w:rPr>
-                <w:rFonts w:ascii="BC Sans" w:hAnsi="BC Sans"/>
-                <w:sz w:val="20"/>
-                <w:szCs w:val="20"/>
-                <w:lang w:val="en-CA"/>
-              </w:rPr>
-              <w:t>d.outcome</w:t>
-            </w:r>
-            <w:proofErr w:type="gramEnd"/>
-            <w:r>
-              <w:rPr>
-                <w:rFonts w:ascii="BC Sans" w:hAnsi="BC Sans"/>
-                <w:sz w:val="20"/>
-                <w:szCs w:val="20"/>
-                <w:lang w:val="en-CA"/>
-              </w:rPr>
-              <w:t>.reviewComplete.actor</w:t>
+            <w:r>
+              <w:rPr>
+                <w:rFonts w:ascii="BC Sans" w:hAnsi="BC Sans"/>
+                <w:sz w:val="20"/>
+                <w:szCs w:val="20"/>
+                <w:lang w:val="en-CA"/>
+              </w:rPr>
+              <w:t>d.outcome.reviewComplete.actor</w:t>
             </w:r>
             <w:proofErr w:type="spellEnd"/>
             <w:r>
@@ -18266,7 +17456,6 @@
                 <w:sz w:val="20"/>
                 <w:szCs w:val="20"/>
               </w:rPr>
-              <w:lastRenderedPageBreak/>
               <w:t>Date</w:t>
             </w:r>
             <w:r>
@@ -18314,25 +17503,14 @@
               <w:t>{</w:t>
             </w:r>
             <w:proofErr w:type="spellStart"/>
-            <w:proofErr w:type="gramStart"/>
-            <w:r>
-              <w:rPr>
-                <w:rFonts w:ascii="BC Sans" w:hAnsi="BC Sans"/>
-                <w:sz w:val="20"/>
-                <w:szCs w:val="20"/>
-                <w:lang w:val="en-CA"/>
-              </w:rPr>
-              <w:t>d.outcome</w:t>
-            </w:r>
-            <w:proofErr w:type="gramEnd"/>
-            <w:r>
-              <w:rPr>
-                <w:rFonts w:ascii="BC Sans" w:hAnsi="BC Sans"/>
-                <w:sz w:val="20"/>
-                <w:szCs w:val="20"/>
-                <w:lang w:val="en-CA"/>
-              </w:rPr>
-              <w:t>.reviewComplete.date</w:t>
+            <w:r>
+              <w:rPr>
+                <w:rFonts w:ascii="BC Sans" w:hAnsi="BC Sans"/>
+                <w:sz w:val="20"/>
+                <w:szCs w:val="20"/>
+                <w:lang w:val="en-CA"/>
+              </w:rPr>
+              <w:t>d.outcome.reviewComplete.date</w:t>
             </w:r>
             <w:proofErr w:type="spellEnd"/>
             <w:r>
@@ -18377,17 +17555,7 @@
           <w:sz w:val="20"/>
           <w:szCs w:val="20"/>
         </w:rPr>
-        <w:t>{</w:t>
-      </w:r>
-      <w:proofErr w:type="gramStart"/>
-      <w:r>
-        <w:rPr>
-          <w:rFonts w:ascii="BC Sans" w:eastAsia="Times New Roman" w:hAnsi="BC Sans" w:cs="Times New Roman"/>
-          <w:color w:val="000000" w:themeColor="text1"/>
-          <w:sz w:val="20"/>
-          <w:szCs w:val="20"/>
-        </w:rPr>
-        <w:t>d</w:t>
+        <w:t>{d</w:t>
       </w:r>
       <w:r>
         <w:rPr>
@@ -18406,17 +17574,7 @@
           <w:szCs w:val="20"/>
           <w:lang w:val="en-CA"/>
         </w:rPr>
-        <w:t>outcome</w:t>
-      </w:r>
-      <w:proofErr w:type="gramEnd"/>
-      <w:r>
-        <w:rPr>
-          <w:rFonts w:ascii="BC Sans" w:hAnsi="BC Sans"/>
-          <w:sz w:val="20"/>
-          <w:szCs w:val="20"/>
-          <w:lang w:val="en-CA"/>
-        </w:rPr>
-        <w:t>.isReviewRequired</w:t>
+        <w:t>outcome.isReviewRequired</w:t>
       </w:r>
       <w:proofErr w:type="spellEnd"/>
       <w:r>
@@ -18690,7 +17848,6 @@
               <w:t>{</w:t>
             </w:r>
             <w:proofErr w:type="spellStart"/>
-            <w:proofErr w:type="gramStart"/>
             <w:r>
               <w:rPr>
                 <w:rFonts w:ascii="BC Sans" w:eastAsia="Times New Roman" w:hAnsi="BC Sans" w:cs="Times New Roman"/>
@@ -18716,7 +17873,6 @@
               <w:t>oAtts</w:t>
             </w:r>
             <w:proofErr w:type="spellEnd"/>
-            <w:proofErr w:type="gramEnd"/>
             <w:r>
               <w:rPr>
                 <w:rFonts w:ascii="BC Sans" w:eastAsia="Times New Roman" w:hAnsi="BC Sans" w:cs="Times New Roman"/>
@@ -18811,7 +17967,6 @@
               <w:t>{</w:t>
             </w:r>
             <w:proofErr w:type="spellStart"/>
-            <w:proofErr w:type="gramStart"/>
             <w:r>
               <w:rPr>
                 <w:rFonts w:ascii="BC Sans" w:eastAsia="Times New Roman" w:hAnsi="BC Sans" w:cs="Times New Roman"/>
@@ -18831,7 +17986,6 @@
               <w:t>oAtts</w:t>
             </w:r>
             <w:proofErr w:type="spellEnd"/>
-            <w:proofErr w:type="gramEnd"/>
             <w:r>
               <w:rPr>
                 <w:rFonts w:ascii="BC Sans" w:eastAsia="Times New Roman" w:hAnsi="BC Sans" w:cs="Times New Roman"/>
@@ -18919,7 +18073,6 @@
               <w:t>{</w:t>
             </w:r>
             <w:proofErr w:type="spellStart"/>
-            <w:proofErr w:type="gramStart"/>
             <w:r>
               <w:rPr>
                 <w:rFonts w:ascii="BC Sans" w:eastAsia="Times New Roman" w:hAnsi="BC Sans" w:cs="Times New Roman"/>
@@ -18945,7 +18098,6 @@
               <w:t>oAtts</w:t>
             </w:r>
             <w:proofErr w:type="spellEnd"/>
-            <w:proofErr w:type="gramEnd"/>
             <w:r>
               <w:rPr>
                 <w:rFonts w:ascii="BC Sans" w:eastAsia="Times New Roman" w:hAnsi="BC Sans" w:cs="Times New Roman"/>
@@ -19035,7 +18187,6 @@
               <w:t>{</w:t>
             </w:r>
             <w:proofErr w:type="spellStart"/>
-            <w:proofErr w:type="gramStart"/>
             <w:r>
               <w:rPr>
                 <w:rFonts w:ascii="BC Sans" w:eastAsia="Times New Roman" w:hAnsi="BC Sans" w:cs="Times New Roman"/>
@@ -19055,7 +18206,6 @@
               <w:t>oAtts</w:t>
             </w:r>
             <w:proofErr w:type="spellEnd"/>
-            <w:proofErr w:type="gramEnd"/>
             <w:r>
               <w:rPr>
                 <w:rFonts w:ascii="BC Sans" w:eastAsia="Times New Roman" w:hAnsi="BC Sans" w:cs="Times New Roman"/>
@@ -19132,7 +18282,6 @@
         <w:t>{</w:t>
       </w:r>
       <w:proofErr w:type="spellStart"/>
-      <w:proofErr w:type="gramStart"/>
       <w:r>
         <w:rPr>
           <w:rFonts w:ascii="BC Sans" w:eastAsia="Times New Roman" w:hAnsi="BC Sans" w:cs="Segoe UI"/>
@@ -19167,20 +18316,7 @@
           <w:lang w:eastAsia="en-CA"/>
           <w14:ligatures w14:val="none"/>
         </w:rPr>
-        <w:t>OutcomeAttachments</w:t>
-      </w:r>
-      <w:proofErr w:type="gramEnd"/>
-      <w:r>
-        <w:rPr>
-          <w:rFonts w:ascii="BC Sans" w:eastAsia="Times New Roman" w:hAnsi="BC Sans" w:cs="Segoe UI"/>
-          <w:color w:val="000000"/>
-          <w:kern w:val="0"/>
-          <w:sz w:val="20"/>
-          <w:szCs w:val="20"/>
-          <w:lang w:eastAsia="en-CA"/>
-          <w14:ligatures w14:val="none"/>
-        </w:rPr>
-        <w:t>:showEnd</w:t>
+        <w:t>OutcomeAttachments:showEnd</w:t>
       </w:r>
       <w:proofErr w:type="spellEnd"/>
       <w:r>
@@ -19513,7 +18649,6 @@
             <w:t>Report printed on {</w:t>
           </w:r>
           <w:proofErr w:type="spellStart"/>
-          <w:proofErr w:type="gramStart"/>
           <w:r>
             <w:rPr>
               <w:rFonts w:ascii="BC Sans" w:eastAsia="BC Sans" w:hAnsi="BC Sans" w:cs="BC Sans"/>
@@ -19539,7 +18674,6 @@
             <w:t>generatedOn</w:t>
           </w:r>
           <w:proofErr w:type="spellEnd"/>
-          <w:proofErr w:type="gramEnd"/>
           <w:r>
             <w:rPr>
               <w:rFonts w:ascii="BC Sans" w:eastAsia="BC Sans" w:hAnsi="BC Sans" w:cs="BC Sans"/>
@@ -21364,7 +20498,6 @@
   <w:style w:type="character" w:default="1" w:styleId="DefaultParagraphFont">
     <w:name w:val="Default Paragraph Font"/>
     <w:uiPriority w:val="1"/>
-    <w:semiHidden/>
     <w:unhideWhenUsed/>
   </w:style>
   <w:style w:type="table" w:default="1" w:styleId="TableNormal">
@@ -22269,12 +21402,21 @@
 </file>
 
 <file path=customXml/item1.xml><?xml version="1.0" encoding="utf-8"?>
-<?mso-contentType ?>
-<FormTemplates xmlns="http://schemas.microsoft.com/sharepoint/v3/contenttype/forms">
-  <Display>DocumentLibraryForm</Display>
-  <Edit>DocumentLibraryForm</Edit>
-  <New>DocumentLibraryForm</New>
-</FormTemplates>
+<p:properties xmlns:p="http://schemas.microsoft.com/office/2006/metadata/properties" xmlns:xsi="http://www.w3.org/2001/XMLSchema-instance" xmlns:pc="http://schemas.microsoft.com/office/infopath/2007/PartnerControls">
+  <documentManagement>
+    <TaxCatchAll xmlns="cbeac988-4fd5-47cf-ad03-89cc7678fa90" xsi:nil="true"/>
+    <lcf76f155ced4ddcb4097134ff3c332f xmlns="aa9c99c1-69c1-4b58-9df5-4d4796c46f8a">
+      <Terms xmlns="http://schemas.microsoft.com/office/infopath/2007/PartnerControls"/>
+    </lcf76f155ced4ddcb4097134ff3c332f>
+    <SharedWithUsers xmlns="cbeac988-4fd5-47cf-ad03-89cc7678fa90">
+      <UserInfo>
+        <DisplayName/>
+        <AccountId xsi:nil="true"/>
+        <AccountType/>
+      </UserInfo>
+    </SharedWithUsers>
+  </documentManagement>
+</p:properties>
 </file>
 
 <file path=customXml/item2.xml><?xml version="1.0" encoding="utf-8"?>
@@ -22513,27 +21655,21 @@
 </file>
 
 <file path=customXml/item3.xml><?xml version="1.0" encoding="utf-8"?>
-<p:properties xmlns:p="http://schemas.microsoft.com/office/2006/metadata/properties" xmlns:xsi="http://www.w3.org/2001/XMLSchema-instance" xmlns:pc="http://schemas.microsoft.com/office/infopath/2007/PartnerControls">
-  <documentManagement>
-    <TaxCatchAll xmlns="cbeac988-4fd5-47cf-ad03-89cc7678fa90" xsi:nil="true"/>
-    <lcf76f155ced4ddcb4097134ff3c332f xmlns="aa9c99c1-69c1-4b58-9df5-4d4796c46f8a">
-      <Terms xmlns="http://schemas.microsoft.com/office/infopath/2007/PartnerControls"/>
-    </lcf76f155ced4ddcb4097134ff3c332f>
-    <SharedWithUsers xmlns="cbeac988-4fd5-47cf-ad03-89cc7678fa90">
-      <UserInfo>
-        <DisplayName/>
-        <AccountId xsi:nil="true"/>
-        <AccountType/>
-      </UserInfo>
-    </SharedWithUsers>
-  </documentManagement>
-</p:properties>
+<?mso-contentType ?>
+<FormTemplates xmlns="http://schemas.microsoft.com/sharepoint/v3/contenttype/forms">
+  <Display>DocumentLibraryForm</Display>
+  <Edit>DocumentLibraryForm</Edit>
+  <New>DocumentLibraryForm</New>
+</FormTemplates>
 </file>
 
 <file path=customXml/itemProps1.xml><?xml version="1.0" encoding="utf-8"?>
-<ds:datastoreItem xmlns:ds="http://schemas.openxmlformats.org/officeDocument/2006/customXml" ds:itemID="{4BECF9F2-3A10-48CC-8D31-4F6E8664527E}">
+<ds:datastoreItem xmlns:ds="http://schemas.openxmlformats.org/officeDocument/2006/customXml" ds:itemID="{C6C5DCE0-D69C-4B6E-96D9-C69B23DE6D4A}">
   <ds:schemaRefs>
-    <ds:schemaRef ds:uri="http://schemas.microsoft.com/sharepoint/v3/contenttype/forms"/>
+    <ds:schemaRef ds:uri="http://schemas.microsoft.com/office/2006/metadata/properties"/>
+    <ds:schemaRef ds:uri="http://schemas.microsoft.com/office/infopath/2007/PartnerControls"/>
+    <ds:schemaRef ds:uri="cbeac988-4fd5-47cf-ad03-89cc7678fa90"/>
+    <ds:schemaRef ds:uri="aa9c99c1-69c1-4b58-9df5-4d4796c46f8a"/>
   </ds:schemaRefs>
 </ds:datastoreItem>
 </file>
@@ -22558,12 +21694,9 @@
 </file>
 
 <file path=customXml/itemProps3.xml><?xml version="1.0" encoding="utf-8"?>
-<ds:datastoreItem xmlns:ds="http://schemas.openxmlformats.org/officeDocument/2006/customXml" ds:itemID="{C6C5DCE0-D69C-4B6E-96D9-C69B23DE6D4A}">
+<ds:datastoreItem xmlns:ds="http://schemas.openxmlformats.org/officeDocument/2006/customXml" ds:itemID="{4BECF9F2-3A10-48CC-8D31-4F6E8664527E}">
   <ds:schemaRefs>
-    <ds:schemaRef ds:uri="http://schemas.microsoft.com/office/2006/metadata/properties"/>
-    <ds:schemaRef ds:uri="http://schemas.microsoft.com/office/infopath/2007/PartnerControls"/>
-    <ds:schemaRef ds:uri="cbeac988-4fd5-47cf-ad03-89cc7678fa90"/>
-    <ds:schemaRef ds:uri="aa9c99c1-69c1-4b58-9df5-4d4796c46f8a"/>
+    <ds:schemaRef ds:uri="http://schemas.microsoft.com/sharepoint/v3/contenttype/forms"/>
   </ds:schemaRefs>
 </ds:datastoreItem>
 </file>
</xml_diff>

<commit_message>
Update template to show actinoed by
</commit_message>
<xml_diff>
--- a/backend/templates/complaint/CDOGS-HWCR-COMPLAINT-TEMPLATE-v1.docx
+++ b/backend/templates/complaint/CDOGS-HWCR-COMPLAINT-TEMPLATE-v1.docx
@@ -11951,10 +11951,11 @@
             <w:tcBorders>
               <w:top w:val="nil"/>
               <w:left w:val="nil"/>
-              <w:bottom w:val="single" w:color="7F7F7F" w:sz="6" w:space="0"/>
+              <w:bottom w:val="single" w:color="7F7F7F" w:themeColor="text1" w:themeTint="80" w:sz="6" w:space="0"/>
               <w:right w:val="nil"/>
             </w:tcBorders>
             <w:shd w:val="clear" w:color="auto" w:fill="auto"/>
+            <w:tcMar/>
             <w:hideMark/>
           </w:tcPr>
           <w:p>
@@ -12025,9 +12026,10 @@
               <w:top w:val="nil"/>
               <w:left w:val="nil"/>
               <w:bottom w:val="nil"/>
-              <w:right w:val="single" w:color="7F7F7F" w:sz="6" w:space="0"/>
+              <w:right w:val="single" w:color="7F7F7F" w:themeColor="text1" w:themeTint="80" w:sz="6" w:space="0"/>
             </w:tcBorders>
-            <w:shd w:val="clear" w:color="auto" w:fill="F2F2F2"/>
+            <w:shd w:val="clear" w:color="auto" w:fill="F2F2F2" w:themeFill="background1" w:themeFillShade="F2"/>
+            <w:tcMar/>
             <w:hideMark/>
           </w:tcPr>
           <w:p>
@@ -12072,7 +12074,8 @@
               <w:bottom w:val="nil"/>
               <w:right w:val="nil"/>
             </w:tcBorders>
-            <w:shd w:val="clear" w:color="auto" w:fill="F2F2F2"/>
+            <w:shd w:val="clear" w:color="auto" w:fill="F2F2F2" w:themeFill="background1" w:themeFillShade="F2"/>
+            <w:tcMar/>
             <w:hideMark/>
           </w:tcPr>
           <w:p>
@@ -12148,9 +12151,10 @@
               <w:top w:val="nil"/>
               <w:left w:val="nil"/>
               <w:bottom w:val="nil"/>
-              <w:right w:val="single" w:color="7F7F7F" w:sz="6" w:space="0"/>
+              <w:right w:val="single" w:color="7F7F7F" w:themeColor="text1" w:themeTint="80" w:sz="6" w:space="0"/>
             </w:tcBorders>
             <w:shd w:val="clear" w:color="auto" w:fill="auto"/>
+            <w:tcMar/>
             <w:hideMark/>
           </w:tcPr>
           <w:p>
@@ -12196,6 +12200,7 @@
               <w:right w:val="nil"/>
             </w:tcBorders>
             <w:shd w:val="clear" w:color="auto" w:fill="auto"/>
+            <w:tcMar/>
             <w:hideMark/>
           </w:tcPr>
           <w:p>
@@ -12270,9 +12275,10 @@
               <w:top w:val="nil"/>
               <w:left w:val="nil"/>
               <w:bottom w:val="nil"/>
-              <w:right w:val="single" w:color="7F7F7F" w:sz="6" w:space="0"/>
+              <w:right w:val="single" w:color="7F7F7F" w:themeColor="text1" w:themeTint="80" w:sz="6" w:space="0"/>
             </w:tcBorders>
-            <w:shd w:val="clear" w:color="auto" w:fill="F2F2F2"/>
+            <w:shd w:val="clear" w:color="auto" w:fill="F2F2F2" w:themeFill="background1" w:themeFillShade="F2"/>
+            <w:tcMar/>
             <w:hideMark/>
           </w:tcPr>
           <w:p>
@@ -12317,7 +12323,8 @@
               <w:bottom w:val="nil"/>
               <w:right w:val="nil"/>
             </w:tcBorders>
-            <w:shd w:val="clear" w:color="auto" w:fill="F2F2F2"/>
+            <w:shd w:val="clear" w:color="auto" w:fill="F2F2F2" w:themeFill="background1" w:themeFillShade="F2"/>
+            <w:tcMar/>
             <w:hideMark/>
           </w:tcPr>
           <w:p>
@@ -12401,9 +12408,10 @@
               <w:top w:val="nil"/>
               <w:left w:val="nil"/>
               <w:bottom w:val="nil"/>
-              <w:right w:val="single" w:color="7F7F7F" w:sz="6" w:space="0"/>
+              <w:right w:val="single" w:color="7F7F7F" w:themeColor="text1" w:themeTint="80" w:sz="6" w:space="0"/>
             </w:tcBorders>
             <w:shd w:val="clear" w:color="auto" w:fill="auto"/>
+            <w:tcMar/>
             <w:hideMark/>
           </w:tcPr>
           <w:p>
@@ -12449,6 +12457,7 @@
               <w:right w:val="nil"/>
             </w:tcBorders>
             <w:shd w:val="clear" w:color="auto" w:fill="auto"/>
+            <w:tcMar/>
             <w:hideMark/>
           </w:tcPr>
           <w:p>
@@ -12532,9 +12541,10 @@
               <w:top w:val="nil"/>
               <w:left w:val="nil"/>
               <w:bottom w:val="nil"/>
-              <w:right w:val="single" w:color="7F7F7F" w:sz="6" w:space="0"/>
+              <w:right w:val="single" w:color="7F7F7F" w:themeColor="text1" w:themeTint="80" w:sz="6" w:space="0"/>
             </w:tcBorders>
-            <w:shd w:val="clear" w:color="auto" w:fill="F2F2F2"/>
+            <w:shd w:val="clear" w:color="auto" w:fill="F2F2F2" w:themeFill="background1" w:themeFillShade="F2"/>
+            <w:tcMar/>
             <w:hideMark/>
           </w:tcPr>
           <w:p>
@@ -12579,7 +12589,8 @@
               <w:bottom w:val="nil"/>
               <w:right w:val="nil"/>
             </w:tcBorders>
-            <w:shd w:val="clear" w:color="auto" w:fill="F2F2F2"/>
+            <w:shd w:val="clear" w:color="auto" w:fill="F2F2F2" w:themeFill="background1" w:themeFillShade="F2"/>
+            <w:tcMar/>
             <w:hideMark/>
           </w:tcPr>
           <w:p>
@@ -12671,9 +12682,10 @@
               <w:top w:val="nil"/>
               <w:left w:val="nil"/>
               <w:bottom w:val="nil"/>
-              <w:right w:val="single" w:color="7F7F7F" w:sz="6" w:space="0"/>
+              <w:right w:val="single" w:color="7F7F7F" w:themeColor="text1" w:themeTint="80" w:sz="6" w:space="0"/>
             </w:tcBorders>
             <w:shd w:val="clear" w:color="auto" w:fill="auto"/>
+            <w:tcMar/>
             <w:hideMark/>
           </w:tcPr>
           <w:p>
@@ -12719,6 +12731,7 @@
               <w:right w:val="nil"/>
             </w:tcBorders>
             <w:shd w:val="clear" w:color="auto" w:fill="auto"/>
+            <w:tcMar/>
             <w:hideMark/>
           </w:tcPr>
           <w:p>
@@ -13022,9 +13035,10 @@
               <w:top w:val="nil"/>
               <w:left w:val="nil"/>
               <w:bottom w:val="nil"/>
-              <w:right w:val="single" w:color="7F7F7F" w:sz="6" w:space="0"/>
+              <w:right w:val="single" w:color="7F7F7F" w:themeColor="text1" w:themeTint="80" w:sz="6" w:space="0"/>
             </w:tcBorders>
-            <w:shd w:val="clear" w:color="auto" w:fill="F2F2F2"/>
+            <w:shd w:val="clear" w:color="auto" w:fill="F2F2F2" w:themeFill="background1" w:themeFillShade="F2"/>
+            <w:tcMar/>
             <w:hideMark/>
           </w:tcPr>
           <w:p>
@@ -13101,7 +13115,8 @@
               <w:bottom w:val="nil"/>
               <w:right w:val="nil"/>
             </w:tcBorders>
-            <w:shd w:val="clear" w:color="auto" w:fill="F2F2F2"/>
+            <w:shd w:val="clear" w:color="auto" w:fill="F2F2F2" w:themeFill="background1" w:themeFillShade="F2"/>
+            <w:tcMar/>
             <w:hideMark/>
           </w:tcPr>
           <w:p>
@@ -13605,9 +13620,10 @@
               <w:top w:val="nil"/>
               <w:left w:val="nil"/>
               <w:bottom w:val="nil"/>
-              <w:right w:val="single" w:color="7F7F7F" w:sz="6" w:space="0"/>
+              <w:right w:val="single" w:color="7F7F7F" w:themeColor="text1" w:themeTint="80" w:sz="6" w:space="0"/>
             </w:tcBorders>
-            <w:shd w:val="clear" w:color="auto" w:fill="F2F2F2"/>
+            <w:shd w:val="clear" w:color="auto" w:fill="F2F2F2" w:themeFill="background1" w:themeFillShade="F2"/>
+            <w:tcMar/>
           </w:tcPr>
           <w:p>
             <w:pPr>
@@ -13680,7 +13696,8 @@
               <w:bottom w:val="nil"/>
               <w:right w:val="nil"/>
             </w:tcBorders>
-            <w:shd w:val="clear" w:color="auto" w:fill="F2F2F2"/>
+            <w:shd w:val="clear" w:color="auto" w:fill="F2F2F2" w:themeFill="background1" w:themeFillShade="F2"/>
+            <w:tcMar/>
           </w:tcPr>
           <w:p>
             <w:pPr>
@@ -13705,9 +13722,10 @@
               <w:top w:val="nil"/>
               <w:left w:val="nil"/>
               <w:bottom w:val="nil"/>
-              <w:right w:val="single" w:color="7F7F7F" w:sz="6" w:space="0"/>
+              <w:right w:val="single" w:color="7F7F7F" w:themeColor="text1" w:themeTint="80" w:sz="6" w:space="0"/>
             </w:tcBorders>
             <w:shd w:val="clear" w:color="auto" w:fill="auto"/>
+            <w:tcMar/>
             <w:hideMark/>
           </w:tcPr>
           <w:p>
@@ -13754,6 +13772,7 @@
               <w:right w:val="nil"/>
             </w:tcBorders>
             <w:shd w:val="clear" w:color="auto" w:fill="auto"/>
+            <w:tcMar/>
             <w:hideMark/>
           </w:tcPr>
           <w:p>
@@ -13780,7 +13799,39 @@
                 <w:sz w:val="20"/>
                 <w:szCs w:val="20"/>
               </w:rPr>
-              <w:t>d.outcome.subject[i].outcome</w:t>
+              <w:t>d.outcome.subject</w:t>
+            </w:r>
+            <w:r>
+              <w:rPr>
+                <w:rFonts w:ascii="BC Sans" w:hAnsi="BC Sans"/>
+                <w:sz w:val="20"/>
+                <w:szCs w:val="20"/>
+              </w:rPr>
+              <w:t>[</w:t>
+            </w:r>
+            <w:r>
+              <w:rPr>
+                <w:rFonts w:ascii="BC Sans" w:hAnsi="BC Sans"/>
+                <w:sz w:val="20"/>
+                <w:szCs w:val="20"/>
+              </w:rPr>
+              <w:t>i</w:t>
+            </w:r>
+            <w:r>
+              <w:rPr>
+                <w:rFonts w:ascii="BC Sans" w:hAnsi="BC Sans"/>
+                <w:sz w:val="20"/>
+                <w:szCs w:val="20"/>
+              </w:rPr>
+              <w:t>].</w:t>
+            </w:r>
+            <w:r>
+              <w:rPr>
+                <w:rFonts w:ascii="BC Sans" w:hAnsi="BC Sans"/>
+                <w:sz w:val="20"/>
+                <w:szCs w:val="20"/>
+              </w:rPr>
+              <w:t>outcome</w:t>
             </w:r>
             <w:r>
               <w:rPr>
@@ -13806,6 +13857,195 @@
                 <w:lang w:val="en-CA"/>
               </w:rPr>
               <w:t> </w:t>
+            </w:r>
+            <w:r>
+              <w:rPr>
+                <w:rFonts w:ascii="BC Sans" w:hAnsi="BC Sans"/>
+                <w:sz w:val="20"/>
+                <w:szCs w:val="20"/>
+                <w:lang w:val="en-CA"/>
+              </w:rPr>
+              <w:t>{</w:t>
+            </w:r>
+            <w:r>
+              <w:rPr>
+                <w:rFonts w:ascii="BC Sans" w:hAnsi="BC Sans"/>
+                <w:sz w:val="20"/>
+                <w:szCs w:val="20"/>
+                <w:lang w:val="en-CA"/>
+              </w:rPr>
+              <w:t>d.outcome.subject</w:t>
+            </w:r>
+            <w:r>
+              <w:rPr>
+                <w:rFonts w:ascii="BC Sans" w:hAnsi="BC Sans"/>
+                <w:sz w:val="20"/>
+                <w:szCs w:val="20"/>
+                <w:lang w:val="en-CA"/>
+              </w:rPr>
+              <w:t>[</w:t>
+            </w:r>
+            <w:r>
+              <w:rPr>
+                <w:rFonts w:ascii="BC Sans" w:hAnsi="BC Sans"/>
+                <w:sz w:val="20"/>
+                <w:szCs w:val="20"/>
+                <w:lang w:val="en-CA"/>
+              </w:rPr>
+              <w:t>i</w:t>
+            </w:r>
+            <w:r>
+              <w:rPr>
+                <w:rFonts w:ascii="BC Sans" w:hAnsi="BC Sans"/>
+                <w:sz w:val="20"/>
+                <w:szCs w:val="20"/>
+                <w:lang w:val="en-CA"/>
+              </w:rPr>
+              <w:t>].</w:t>
+            </w:r>
+            <w:r>
+              <w:rPr>
+                <w:rFonts w:ascii="BC Sans" w:hAnsi="BC Sans"/>
+                <w:sz w:val="20"/>
+                <w:szCs w:val="20"/>
+                <w:lang w:val="en-CA"/>
+              </w:rPr>
+              <w:t>outcomeActionedByDescription:if</w:t>
+            </w:r>
+            <w:r>
+              <w:rPr>
+                <w:rFonts w:ascii="BC Sans" w:hAnsi="BC Sans"/>
+                <w:sz w:val="20"/>
+                <w:szCs w:val="20"/>
+                <w:lang w:val="en-CA"/>
+              </w:rPr>
+              <w:t>NEM:showBegin</w:t>
+            </w:r>
+            <w:r>
+              <w:rPr>
+                <w:rFonts w:ascii="BC Sans" w:hAnsi="BC Sans"/>
+                <w:sz w:val="20"/>
+                <w:szCs w:val="20"/>
+                <w:lang w:val="en-CA"/>
+              </w:rPr>
+              <w:t>} by {</w:t>
+            </w:r>
+            <w:r>
+              <w:rPr>
+                <w:rFonts w:ascii="BC Sans" w:hAnsi="BC Sans"/>
+                <w:sz w:val="20"/>
+                <w:szCs w:val="20"/>
+                <w:lang w:val="en-CA"/>
+              </w:rPr>
+              <w:t>d.outcome.subject</w:t>
+            </w:r>
+            <w:r>
+              <w:rPr>
+                <w:rFonts w:ascii="BC Sans" w:hAnsi="BC Sans"/>
+                <w:sz w:val="20"/>
+                <w:szCs w:val="20"/>
+                <w:lang w:val="en-CA"/>
+              </w:rPr>
+              <w:t>[</w:t>
+            </w:r>
+            <w:r>
+              <w:rPr>
+                <w:rFonts w:ascii="BC Sans" w:hAnsi="BC Sans"/>
+                <w:sz w:val="20"/>
+                <w:szCs w:val="20"/>
+                <w:lang w:val="en-CA"/>
+              </w:rPr>
+              <w:t>i</w:t>
+            </w:r>
+            <w:r>
+              <w:rPr>
+                <w:rFonts w:ascii="BC Sans" w:hAnsi="BC Sans"/>
+                <w:sz w:val="20"/>
+                <w:szCs w:val="20"/>
+                <w:lang w:val="en-CA"/>
+              </w:rPr>
+              <w:t>].</w:t>
+            </w:r>
+            <w:r>
+              <w:rPr>
+                <w:rFonts w:ascii="BC Sans" w:hAnsi="BC Sans"/>
+                <w:sz w:val="20"/>
+                <w:szCs w:val="20"/>
+                <w:lang w:val="en-CA"/>
+              </w:rPr>
+              <w:t>outcomeActionedByDescription</w:t>
+            </w:r>
+            <w:r>
+              <w:rPr>
+                <w:rFonts w:ascii="BC Sans" w:hAnsi="BC Sans"/>
+                <w:sz w:val="20"/>
+                <w:szCs w:val="20"/>
+                <w:lang w:val="en-CA"/>
+              </w:rPr>
+              <w:t>}</w:t>
+            </w:r>
+            <w:r>
+              <w:rPr>
+                <w:rFonts w:ascii="BC Sans" w:hAnsi="BC Sans"/>
+                <w:sz w:val="20"/>
+                <w:szCs w:val="20"/>
+                <w:lang w:val="en-CA"/>
+              </w:rPr>
+              <w:t>{</w:t>
+            </w:r>
+            <w:r>
+              <w:rPr>
+                <w:rFonts w:ascii="BC Sans" w:hAnsi="BC Sans"/>
+                <w:sz w:val="20"/>
+                <w:szCs w:val="20"/>
+                <w:lang w:val="en-CA"/>
+              </w:rPr>
+              <w:t>d.outcome.subject</w:t>
+            </w:r>
+            <w:r>
+              <w:rPr>
+                <w:rFonts w:ascii="BC Sans" w:hAnsi="BC Sans"/>
+                <w:sz w:val="20"/>
+                <w:szCs w:val="20"/>
+                <w:lang w:val="en-CA"/>
+              </w:rPr>
+              <w:t>[</w:t>
+            </w:r>
+            <w:r>
+              <w:rPr>
+                <w:rFonts w:ascii="BC Sans" w:hAnsi="BC Sans"/>
+                <w:sz w:val="20"/>
+                <w:szCs w:val="20"/>
+                <w:lang w:val="en-CA"/>
+              </w:rPr>
+              <w:t>i</w:t>
+            </w:r>
+            <w:r>
+              <w:rPr>
+                <w:rFonts w:ascii="BC Sans" w:hAnsi="BC Sans"/>
+                <w:sz w:val="20"/>
+                <w:szCs w:val="20"/>
+                <w:lang w:val="en-CA"/>
+              </w:rPr>
+              <w:t>].</w:t>
+            </w:r>
+            <w:r>
+              <w:rPr>
+                <w:rFonts w:ascii="BC Sans" w:hAnsi="BC Sans"/>
+                <w:sz w:val="20"/>
+                <w:szCs w:val="20"/>
+                <w:lang w:val="en-CA"/>
+              </w:rPr>
+              <w:t>outcomeActionedByDescription:ifNEM</w:t>
+            </w:r>
+            <w:r>
+              <w:rPr>
+                <w:rFonts w:ascii="BC Sans" w:hAnsi="BC Sans"/>
+                <w:sz w:val="20"/>
+                <w:szCs w:val="20"/>
+                <w:lang w:val="en-CA"/>
+              </w:rPr>
+              <w:t>:showEnd}</w:t>
             </w:r>
           </w:p>
         </w:tc>
@@ -13821,9 +14061,10 @@
               <w:top w:val="nil"/>
               <w:left w:val="nil"/>
               <w:bottom w:val="nil"/>
-              <w:right w:val="single" w:color="7F7F7F" w:sz="6" w:space="0"/>
+              <w:right w:val="single" w:color="7F7F7F" w:themeColor="text1" w:themeTint="80" w:sz="6" w:space="0"/>
             </w:tcBorders>
-            <w:shd w:val="clear" w:color="auto" w:fill="F2F2F2"/>
+            <w:shd w:val="clear" w:color="auto" w:fill="F2F2F2" w:themeFill="background1" w:themeFillShade="F2"/>
+            <w:tcMar/>
             <w:hideMark/>
           </w:tcPr>
           <w:p>
@@ -13868,7 +14109,8 @@
               <w:bottom w:val="nil"/>
               <w:right w:val="nil"/>
             </w:tcBorders>
-            <w:shd w:val="clear" w:color="auto" w:fill="F2F2F2"/>
+            <w:shd w:val="clear" w:color="auto" w:fill="F2F2F2" w:themeFill="background1" w:themeFillShade="F2"/>
+            <w:tcMar/>
             <w:hideMark/>
           </w:tcPr>
           <w:p>
@@ -13936,9 +14178,10 @@
               <w:top w:val="nil"/>
               <w:left w:val="nil"/>
               <w:bottom w:val="nil"/>
-              <w:right w:val="single" w:color="7F7F7F" w:sz="6" w:space="0"/>
+              <w:right w:val="single" w:color="7F7F7F" w:themeColor="text1" w:themeTint="80" w:sz="6" w:space="0"/>
             </w:tcBorders>
             <w:shd w:val="clear" w:color="auto" w:fill="auto"/>
+            <w:tcMar/>
             <w:hideMark/>
           </w:tcPr>
           <w:p>
@@ -13984,6 +14227,7 @@
               <w:right w:val="nil"/>
             </w:tcBorders>
             <w:shd w:val="clear" w:color="auto" w:fill="auto"/>
+            <w:tcMar/>
             <w:hideMark/>
           </w:tcPr>
           <w:p>

</xml_diff>

<commit_message>
Fix park name in export
</commit_message>
<xml_diff>
--- a/backend/templates/complaint/CDOGS-HWCR-COMPLAINT-TEMPLATE-v1.docx
+++ b/backend/templates/complaint/CDOGS-HWCR-COMPLAINT-TEMPLATE-v1.docx
@@ -1343,6 +1343,7 @@
             <w:cnfStyle w:val="001000000100" w:firstRow="0" w:lastRow="0" w:firstColumn="1" w:lastColumn="0" w:oddVBand="0" w:evenVBand="0" w:oddHBand="0" w:evenHBand="0" w:firstRowFirstColumn="1" w:firstRowLastColumn="0" w:lastRowFirstColumn="0" w:lastRowLastColumn="0"/>
             <w:tcW w:w="2552" w:type="dxa"/>
             <w:noWrap/>
+            <w:tcMar/>
             <w:vAlign w:val="center"/>
           </w:tcPr>
           <w:p>
@@ -1372,8 +1373,10 @@
         </w:tc>
         <w:tc>
           <w:tcPr>
+            <w:cnfStyle w:val="000000000000" w:firstRow="0" w:lastRow="0" w:firstColumn="0" w:lastColumn="0" w:oddVBand="0" w:evenVBand="0" w:oddHBand="0" w:evenHBand="0" w:firstRowFirstColumn="0" w:firstRowLastColumn="0" w:lastRowFirstColumn="0" w:lastRowLastColumn="0"/>
             <w:tcW w:w="8364" w:type="dxa"/>
             <w:noWrap/>
+            <w:tcMar/>
             <w:vAlign w:val="center"/>
           </w:tcPr>
           <w:p>
@@ -1401,6 +1404,7 @@
             <w:cnfStyle w:val="001000000000" w:firstRow="0" w:lastRow="0" w:firstColumn="1" w:lastColumn="0" w:oddVBand="0" w:evenVBand="0" w:oddHBand="0" w:evenHBand="0" w:firstRowFirstColumn="0" w:firstRowLastColumn="0" w:lastRowFirstColumn="0" w:lastRowLastColumn="0"/>
             <w:tcW w:w="2552" w:type="dxa"/>
             <w:noWrap/>
+            <w:tcMar/>
             <w:vAlign w:val="center"/>
           </w:tcPr>
           <w:p>
@@ -1452,8 +1456,10 @@
         </w:tc>
         <w:tc>
           <w:tcPr>
+            <w:cnfStyle w:val="000000000000" w:firstRow="0" w:lastRow="0" w:firstColumn="0" w:lastColumn="0" w:oddVBand="0" w:evenVBand="0" w:oddHBand="0" w:evenHBand="0" w:firstRowFirstColumn="0" w:firstRowLastColumn="0" w:lastRowFirstColumn="0" w:lastRowLastColumn="0"/>
             <w:tcW w:w="8364" w:type="dxa"/>
             <w:noWrap/>
+            <w:tcMar/>
             <w:vAlign w:val="center"/>
           </w:tcPr>
           <w:p>
@@ -1533,6 +1539,7 @@
             <w:cnfStyle w:val="001000000000" w:firstRow="0" w:lastRow="0" w:firstColumn="1" w:lastColumn="0" w:oddVBand="0" w:evenVBand="0" w:oddHBand="0" w:evenHBand="0" w:firstRowFirstColumn="0" w:firstRowLastColumn="0" w:lastRowFirstColumn="0" w:lastRowLastColumn="0"/>
             <w:tcW w:w="2552" w:type="dxa"/>
             <w:noWrap/>
+            <w:tcMar/>
             <w:vAlign w:val="center"/>
           </w:tcPr>
           <w:p>
@@ -1603,8 +1610,10 @@
         </w:tc>
         <w:tc>
           <w:tcPr>
+            <w:cnfStyle w:val="000000000000" w:firstRow="0" w:lastRow="0" w:firstColumn="0" w:lastColumn="0" w:oddVBand="0" w:evenVBand="0" w:oddHBand="0" w:evenHBand="0" w:firstRowFirstColumn="0" w:firstRowLastColumn="0" w:lastRowFirstColumn="0" w:lastRowLastColumn="0"/>
             <w:tcW w:w="8364" w:type="dxa"/>
             <w:noWrap/>
+            <w:tcMar/>
             <w:vAlign w:val="center"/>
           </w:tcPr>
           <w:p>
@@ -1687,6 +1696,7 @@
             <w:cnfStyle w:val="001000000000" w:firstRow="0" w:lastRow="0" w:firstColumn="1" w:lastColumn="0" w:oddVBand="0" w:evenVBand="0" w:oddHBand="0" w:evenHBand="0" w:firstRowFirstColumn="0" w:firstRowLastColumn="0" w:lastRowFirstColumn="0" w:lastRowLastColumn="0"/>
             <w:tcW w:w="2552" w:type="dxa"/>
             <w:noWrap/>
+            <w:tcMar/>
             <w:vAlign w:val="center"/>
           </w:tcPr>
           <w:p>
@@ -1708,8 +1718,10 @@
         </w:tc>
         <w:tc>
           <w:tcPr>
+            <w:cnfStyle w:val="000000000000" w:firstRow="0" w:lastRow="0" w:firstColumn="0" w:lastColumn="0" w:oddVBand="0" w:evenVBand="0" w:oddHBand="0" w:evenHBand="0" w:firstRowFirstColumn="0" w:firstRowLastColumn="0" w:lastRowFirstColumn="0" w:lastRowLastColumn="0"/>
             <w:tcW w:w="8364" w:type="dxa"/>
             <w:noWrap/>
+            <w:tcMar/>
             <w:vAlign w:val="center"/>
           </w:tcPr>
           <w:p>
@@ -1779,6 +1791,7 @@
             <w:cnfStyle w:val="001000000000" w:firstRow="0" w:lastRow="0" w:firstColumn="1" w:lastColumn="0" w:oddVBand="0" w:evenVBand="0" w:oddHBand="0" w:evenHBand="0" w:firstRowFirstColumn="0" w:firstRowLastColumn="0" w:lastRowFirstColumn="0" w:lastRowLastColumn="0"/>
             <w:tcW w:w="2552" w:type="dxa"/>
             <w:noWrap/>
+            <w:tcMar/>
             <w:vAlign w:val="center"/>
             <w:hideMark/>
           </w:tcPr>
@@ -1801,8 +1814,10 @@
         </w:tc>
         <w:tc>
           <w:tcPr>
+            <w:cnfStyle w:val="000000000000" w:firstRow="0" w:lastRow="0" w:firstColumn="0" w:lastColumn="0" w:oddVBand="0" w:evenVBand="0" w:oddHBand="0" w:evenHBand="0" w:firstRowFirstColumn="0" w:firstRowLastColumn="0" w:lastRowFirstColumn="0" w:lastRowLastColumn="0"/>
             <w:tcW w:w="8364" w:type="dxa"/>
             <w:noWrap/>
+            <w:tcMar/>
             <w:vAlign w:val="center"/>
             <w:hideMark/>
           </w:tcPr>
@@ -1874,6 +1889,7 @@
             <w:cnfStyle w:val="001000000000" w:firstRow="0" w:lastRow="0" w:firstColumn="1" w:lastColumn="0" w:oddVBand="0" w:evenVBand="0" w:oddHBand="0" w:evenHBand="0" w:firstRowFirstColumn="0" w:firstRowLastColumn="0" w:lastRowFirstColumn="0" w:lastRowLastColumn="0"/>
             <w:tcW w:w="2552" w:type="dxa"/>
             <w:noWrap/>
+            <w:tcMar/>
             <w:vAlign w:val="center"/>
             <w:hideMark/>
           </w:tcPr>
@@ -1896,8 +1912,10 @@
         </w:tc>
         <w:tc>
           <w:tcPr>
+            <w:cnfStyle w:val="000000000000" w:firstRow="0" w:lastRow="0" w:firstColumn="0" w:lastColumn="0" w:oddVBand="0" w:evenVBand="0" w:oddHBand="0" w:evenHBand="0" w:firstRowFirstColumn="0" w:firstRowLastColumn="0" w:lastRowFirstColumn="0" w:lastRowLastColumn="0"/>
             <w:tcW w:w="8364" w:type="dxa"/>
             <w:noWrap/>
+            <w:tcMar/>
             <w:vAlign w:val="center"/>
             <w:hideMark/>
           </w:tcPr>
@@ -1963,6 +1981,7 @@
             <w:cnfStyle w:val="001000000000" w:firstRow="0" w:lastRow="0" w:firstColumn="1" w:lastColumn="0" w:oddVBand="0" w:evenVBand="0" w:oddHBand="0" w:evenHBand="0" w:firstRowFirstColumn="0" w:firstRowLastColumn="0" w:lastRowFirstColumn="0" w:lastRowLastColumn="0"/>
             <w:tcW w:w="2552" w:type="dxa"/>
             <w:noWrap/>
+            <w:tcMar/>
             <w:vAlign w:val="center"/>
             <w:hideMark/>
           </w:tcPr>
@@ -1982,8 +2001,10 @@
         </w:tc>
         <w:tc>
           <w:tcPr>
+            <w:cnfStyle w:val="000000000000" w:firstRow="0" w:lastRow="0" w:firstColumn="0" w:lastColumn="0" w:oddVBand="0" w:evenVBand="0" w:oddHBand="0" w:evenHBand="0" w:firstRowFirstColumn="0" w:firstRowLastColumn="0" w:lastRowFirstColumn="0" w:lastRowLastColumn="0"/>
             <w:tcW w:w="8364" w:type="dxa"/>
             <w:noWrap/>
+            <w:tcMar/>
             <w:vAlign w:val="center"/>
             <w:hideMark/>
           </w:tcPr>
@@ -2065,6 +2086,7 @@
             <w:cnfStyle w:val="001000000000" w:firstRow="0" w:lastRow="0" w:firstColumn="1" w:lastColumn="0" w:oddVBand="0" w:evenVBand="0" w:oddHBand="0" w:evenHBand="0" w:firstRowFirstColumn="0" w:firstRowLastColumn="0" w:lastRowFirstColumn="0" w:lastRowLastColumn="0"/>
             <w:tcW w:w="2552" w:type="dxa"/>
             <w:noWrap/>
+            <w:tcMar/>
             <w:vAlign w:val="center"/>
             <w:hideMark/>
           </w:tcPr>
@@ -2117,8 +2139,10 @@
         </w:tc>
         <w:tc>
           <w:tcPr>
+            <w:cnfStyle w:val="000000000000" w:firstRow="0" w:lastRow="0" w:firstColumn="0" w:lastColumn="0" w:oddVBand="0" w:evenVBand="0" w:oddHBand="0" w:evenHBand="0" w:firstRowFirstColumn="0" w:firstRowLastColumn="0" w:lastRowFirstColumn="0" w:lastRowLastColumn="0"/>
             <w:tcW w:w="8364" w:type="dxa"/>
             <w:noWrap/>
+            <w:tcMar/>
             <w:vAlign w:val="center"/>
             <w:hideMark/>
           </w:tcPr>
@@ -2381,6 +2405,7 @@
             <w:cnfStyle w:val="001000000000" w:firstRow="0" w:lastRow="0" w:firstColumn="1" w:lastColumn="0" w:oddVBand="0" w:evenVBand="0" w:oddHBand="0" w:evenHBand="0" w:firstRowFirstColumn="0" w:firstRowLastColumn="0" w:lastRowFirstColumn="0" w:lastRowLastColumn="0"/>
             <w:tcW w:w="2552" w:type="dxa"/>
             <w:noWrap/>
+            <w:tcMar/>
             <w:vAlign w:val="center"/>
           </w:tcPr>
           <w:p>
@@ -2406,8 +2431,10 @@
         </w:tc>
         <w:tc>
           <w:tcPr>
+            <w:cnfStyle w:val="000000000000" w:firstRow="0" w:lastRow="0" w:firstColumn="0" w:lastColumn="0" w:oddVBand="0" w:evenVBand="0" w:oddHBand="0" w:evenHBand="0" w:firstRowFirstColumn="0" w:firstRowLastColumn="0" w:lastRowFirstColumn="0" w:lastRowLastColumn="0"/>
             <w:tcW w:w="8364" w:type="dxa"/>
             <w:noWrap/>
+            <w:tcMar/>
             <w:vAlign w:val="center"/>
           </w:tcPr>
           <w:p>
@@ -2441,7 +2468,31 @@
                 <w:sz w:val="20"/>
                 <w:szCs w:val="20"/>
               </w:rPr>
-              <w:t>.park}</w:t>
+              <w:t>.</w:t>
+            </w:r>
+            <w:r>
+              <w:rPr>
+                <w:rFonts w:ascii="BC Sans" w:hAnsi="BC Sans" w:cs="BC Sans Light"/>
+                <w:sz w:val="20"/>
+                <w:szCs w:val="20"/>
+              </w:rPr>
+              <w:t>park</w:t>
+            </w:r>
+            <w:r>
+              <w:rPr>
+                <w:rFonts w:ascii="BC Sans" w:hAnsi="BC Sans" w:cs="BC Sans Light"/>
+                <w:sz w:val="20"/>
+                <w:szCs w:val="20"/>
+              </w:rPr>
+              <w:t>.name</w:t>
+            </w:r>
+            <w:r>
+              <w:rPr>
+                <w:rFonts w:ascii="BC Sans" w:hAnsi="BC Sans" w:cs="BC Sans Light"/>
+                <w:sz w:val="20"/>
+                <w:szCs w:val="20"/>
+              </w:rPr>
+              <w:t>}</w:t>
             </w:r>
           </w:p>
         </w:tc>
@@ -2456,6 +2507,7 @@
             <w:cnfStyle w:val="001000000000" w:firstRow="0" w:lastRow="0" w:firstColumn="1" w:lastColumn="0" w:oddVBand="0" w:evenVBand="0" w:oddHBand="0" w:evenHBand="0" w:firstRowFirstColumn="0" w:firstRowLastColumn="0" w:lastRowFirstColumn="0" w:lastRowLastColumn="0"/>
             <w:tcW w:w="2552" w:type="dxa"/>
             <w:noWrap/>
+            <w:tcMar/>
             <w:vAlign w:val="center"/>
             <w:hideMark/>
           </w:tcPr>
@@ -2560,8 +2612,10 @@
         </w:tc>
         <w:tc>
           <w:tcPr>
+            <w:cnfStyle w:val="000000000000" w:firstRow="0" w:lastRow="0" w:firstColumn="0" w:lastColumn="0" w:oddVBand="0" w:evenVBand="0" w:oddHBand="0" w:evenHBand="0" w:firstRowFirstColumn="0" w:firstRowLastColumn="0" w:lastRowFirstColumn="0" w:lastRowLastColumn="0"/>
             <w:tcW w:w="8364" w:type="dxa"/>
             <w:noWrap/>
+            <w:tcMar/>
             <w:vAlign w:val="center"/>
             <w:hideMark/>
           </w:tcPr>
@@ -2741,6 +2795,7 @@
             <w:cnfStyle w:val="001000000000" w:firstRow="0" w:lastRow="0" w:firstColumn="1" w:lastColumn="0" w:oddVBand="0" w:evenVBand="0" w:oddHBand="0" w:evenHBand="0" w:firstRowFirstColumn="0" w:firstRowLastColumn="0" w:lastRowFirstColumn="0" w:lastRowLastColumn="0"/>
             <w:tcW w:w="2552" w:type="dxa"/>
             <w:noWrap/>
+            <w:tcMar/>
             <w:vAlign w:val="center"/>
             <w:hideMark/>
           </w:tcPr>
@@ -2769,8 +2824,10 @@
         </w:tc>
         <w:tc>
           <w:tcPr>
+            <w:cnfStyle w:val="000000000000" w:firstRow="0" w:lastRow="0" w:firstColumn="0" w:lastColumn="0" w:oddVBand="0" w:evenVBand="0" w:oddHBand="0" w:evenHBand="0" w:firstRowFirstColumn="0" w:firstRowLastColumn="0" w:lastRowFirstColumn="0" w:lastRowLastColumn="0"/>
             <w:tcW w:w="8364" w:type="dxa"/>
             <w:noWrap/>
+            <w:tcMar/>
             <w:vAlign w:val="center"/>
             <w:hideMark/>
           </w:tcPr>
@@ -2842,6 +2899,7 @@
             <w:cnfStyle w:val="001000000000" w:firstRow="0" w:lastRow="0" w:firstColumn="1" w:lastColumn="0" w:oddVBand="0" w:evenVBand="0" w:oddHBand="0" w:evenHBand="0" w:firstRowFirstColumn="0" w:firstRowLastColumn="0" w:lastRowFirstColumn="0" w:lastRowLastColumn="0"/>
             <w:tcW w:w="2552" w:type="dxa"/>
             <w:noWrap/>
+            <w:tcMar/>
             <w:vAlign w:val="center"/>
             <w:hideMark/>
           </w:tcPr>
@@ -2870,8 +2928,10 @@
         </w:tc>
         <w:tc>
           <w:tcPr>
+            <w:cnfStyle w:val="000000000000" w:firstRow="0" w:lastRow="0" w:firstColumn="0" w:lastColumn="0" w:oddVBand="0" w:evenVBand="0" w:oddHBand="0" w:evenHBand="0" w:firstRowFirstColumn="0" w:firstRowLastColumn="0" w:lastRowFirstColumn="0" w:lastRowLastColumn="0"/>
             <w:tcW w:w="8364" w:type="dxa"/>
             <w:noWrap/>
+            <w:tcMar/>
             <w:vAlign w:val="center"/>
             <w:hideMark/>
           </w:tcPr>

</xml_diff>

<commit_message>
fix: missing line break on COS report
</commit_message>
<xml_diff>
--- a/backend/templates/complaint/CDOGS-HWCR-COMPLAINT-TEMPLATE-v1.docx
+++ b/backend/templates/complaint/CDOGS-HWCR-COMPLAINT-TEMPLATE-v1.docx
@@ -6508,7 +6508,7 @@
         <w:spacing w:after="0" w:line="240" w:lineRule="auto"/>
         <w:textAlignment w:val="baseline"/>
         <w:rPr>
-          <w:rFonts w:ascii="BC Sans" w:hAnsi="BC Sans"/>
+          <w:rFonts w:ascii="Arial" w:hAnsi="Arial" w:cs="Arial"/>
           <w:sz w:val="20"/>
           <w:szCs w:val="20"/>
         </w:rPr>
@@ -18758,21 +18758,12 @@
 </file>
 
 <file path=customXml/item1.xml><?xml version="1.0" encoding="utf-8"?>
-<p:properties xmlns:p="http://schemas.microsoft.com/office/2006/metadata/properties" xmlns:xsi="http://www.w3.org/2001/XMLSchema-instance" xmlns:pc="http://schemas.microsoft.com/office/infopath/2007/PartnerControls">
-  <documentManagement>
-    <TaxCatchAll xmlns="cbeac988-4fd5-47cf-ad03-89cc7678fa90" xsi:nil="true"/>
-    <lcf76f155ced4ddcb4097134ff3c332f xmlns="aa9c99c1-69c1-4b58-9df5-4d4796c46f8a">
-      <Terms xmlns="http://schemas.microsoft.com/office/infopath/2007/PartnerControls"/>
-    </lcf76f155ced4ddcb4097134ff3c332f>
-    <SharedWithUsers xmlns="cbeac988-4fd5-47cf-ad03-89cc7678fa90">
-      <UserInfo>
-        <DisplayName/>
-        <AccountId xsi:nil="true"/>
-        <AccountType/>
-      </UserInfo>
-    </SharedWithUsers>
-  </documentManagement>
-</p:properties>
+<?mso-contentType ?>
+<FormTemplates xmlns="http://schemas.microsoft.com/sharepoint/v3/contenttype/forms">
+  <Display>DocumentLibraryForm</Display>
+  <Edit>DocumentLibraryForm</Edit>
+  <New>DocumentLibraryForm</New>
+</FormTemplates>
 </file>
 
 <file path=customXml/item2.xml><?xml version="1.0" encoding="utf-8"?>
@@ -19011,21 +19002,27 @@
 </file>
 
 <file path=customXml/item3.xml><?xml version="1.0" encoding="utf-8"?>
-<?mso-contentType ?>
-<FormTemplates xmlns="http://schemas.microsoft.com/sharepoint/v3/contenttype/forms">
-  <Display>DocumentLibraryForm</Display>
-  <Edit>DocumentLibraryForm</Edit>
-  <New>DocumentLibraryForm</New>
-</FormTemplates>
+<p:properties xmlns:p="http://schemas.microsoft.com/office/2006/metadata/properties" xmlns:xsi="http://www.w3.org/2001/XMLSchema-instance" xmlns:pc="http://schemas.microsoft.com/office/infopath/2007/PartnerControls">
+  <documentManagement>
+    <TaxCatchAll xmlns="cbeac988-4fd5-47cf-ad03-89cc7678fa90" xsi:nil="true"/>
+    <lcf76f155ced4ddcb4097134ff3c332f xmlns="aa9c99c1-69c1-4b58-9df5-4d4796c46f8a">
+      <Terms xmlns="http://schemas.microsoft.com/office/infopath/2007/PartnerControls"/>
+    </lcf76f155ced4ddcb4097134ff3c332f>
+    <SharedWithUsers xmlns="cbeac988-4fd5-47cf-ad03-89cc7678fa90">
+      <UserInfo>
+        <DisplayName/>
+        <AccountId xsi:nil="true"/>
+        <AccountType/>
+      </UserInfo>
+    </SharedWithUsers>
+  </documentManagement>
+</p:properties>
 </file>
 
 <file path=customXml/itemProps1.xml><?xml version="1.0" encoding="utf-8"?>
-<ds:datastoreItem xmlns:ds="http://schemas.openxmlformats.org/officeDocument/2006/customXml" ds:itemID="{C6C5DCE0-D69C-4B6E-96D9-C69B23DE6D4A}">
+<ds:datastoreItem xmlns:ds="http://schemas.openxmlformats.org/officeDocument/2006/customXml" ds:itemID="{4BECF9F2-3A10-48CC-8D31-4F6E8664527E}">
   <ds:schemaRefs>
-    <ds:schemaRef ds:uri="http://schemas.microsoft.com/office/2006/metadata/properties"/>
-    <ds:schemaRef ds:uri="http://schemas.microsoft.com/office/infopath/2007/PartnerControls"/>
-    <ds:schemaRef ds:uri="cbeac988-4fd5-47cf-ad03-89cc7678fa90"/>
-    <ds:schemaRef ds:uri="aa9c99c1-69c1-4b58-9df5-4d4796c46f8a"/>
+    <ds:schemaRef ds:uri="http://schemas.microsoft.com/sharepoint/v3/contenttype/forms"/>
   </ds:schemaRefs>
 </ds:datastoreItem>
 </file>
@@ -19050,9 +19047,12 @@
 </file>
 
 <file path=customXml/itemProps3.xml><?xml version="1.0" encoding="utf-8"?>
-<ds:datastoreItem xmlns:ds="http://schemas.openxmlformats.org/officeDocument/2006/customXml" ds:itemID="{4BECF9F2-3A10-48CC-8D31-4F6E8664527E}">
+<ds:datastoreItem xmlns:ds="http://schemas.openxmlformats.org/officeDocument/2006/customXml" ds:itemID="{C6C5DCE0-D69C-4B6E-96D9-C69B23DE6D4A}">
   <ds:schemaRefs>
-    <ds:schemaRef ds:uri="http://schemas.microsoft.com/sharepoint/v3/contenttype/forms"/>
+    <ds:schemaRef ds:uri="http://schemas.microsoft.com/office/2006/metadata/properties"/>
+    <ds:schemaRef ds:uri="http://schemas.microsoft.com/office/infopath/2007/PartnerControls"/>
+    <ds:schemaRef ds:uri="cbeac988-4fd5-47cf-ad03-89cc7678fa90"/>
+    <ds:schemaRef ds:uri="aa9c99c1-69c1-4b58-9df5-4d4796c46f8a"/>
   </ds:schemaRefs>
 </ds:datastoreItem>
 </file>
</xml_diff>

<commit_message>
chore: re-add lost changes
</commit_message>
<xml_diff>
--- a/backend/templates/complaint/CDOGS-HWCR-COMPLAINT-TEMPLATE-v1.docx
+++ b/backend/templates/complaint/CDOGS-HWCR-COMPLAINT-TEMPLATE-v1.docx
@@ -6515,606 +6515,12 @@
       </w:pPr>
       <w:r>
         <w:rPr>
-          <w:rFonts w:ascii="BC Sans" w:eastAsia="Times New Roman" w:hAnsi="BC Sans" w:cs="Times New Roman"/>
-          <w:color w:val="000000" w:themeColor="text1"/>
-          <w:sz w:val="20"/>
-          <w:szCs w:val="20"/>
-        </w:rPr>
-        <w:t>{d</w:t>
-      </w:r>
-      <w:r>
-        <w:rPr>
-          <w:rFonts w:ascii="BC Sans" w:eastAsia="Times New Roman" w:hAnsi="BC Sans" w:cs="Times New Roman"/>
-          <w:color w:val="000000" w:themeColor="text1"/>
-          <w:sz w:val="20"/>
-          <w:szCs w:val="20"/>
-        </w:rPr>
-        <w:t>.</w:t>
-      </w:r>
-      <w:r>
-        <w:rPr>
           <w:rFonts w:ascii="BC Sans" w:hAnsi="BC Sans"/>
           <w:sz w:val="20"/>
           <w:szCs w:val="20"/>
           <w:lang w:val="en-CA"/>
         </w:rPr>
-        <w:t>outcome.assessment[i].actionNotRequired</w:t>
-      </w:r>
-      <w:r>
-        <w:rPr>
-          <w:rFonts w:ascii="BC Sans" w:eastAsia="Times New Roman" w:hAnsi="BC Sans" w:cs="Times New Roman"/>
-          <w:color w:val="000000" w:themeColor="text1"/>
-          <w:sz w:val="20"/>
-          <w:szCs w:val="20"/>
-        </w:rPr>
-        <w:t>:</w:t>
-      </w:r>
-      <w:r>
-        <w:rPr>
-          <w:rFonts w:ascii="BC Sans" w:eastAsia="Times New Roman" w:hAnsi="BC Sans" w:cs="Times New Roman"/>
-          <w:color w:val="000000" w:themeColor="text1"/>
-          <w:sz w:val="20"/>
-          <w:szCs w:val="20"/>
-        </w:rPr>
-        <w:t>ifEQ(No):show</w:t>
-      </w:r>
-      <w:r>
-        <w:rPr>
-          <w:rFonts w:ascii="BC Sans" w:eastAsia="Times New Roman" w:hAnsi="BC Sans" w:cs="Times New Roman"/>
-          <w:color w:val="000000" w:themeColor="text1"/>
-          <w:sz w:val="20"/>
-          <w:szCs w:val="20"/>
-        </w:rPr>
-        <w:t>Begin}</w:t>
-      </w:r>
-    </w:p>
-    <w:tbl>
-      <w:tblPr>
-        <w:tblW w:w="10800" w:type="dxa"/>
-        <w:tblBorders>
-          <w:top w:val="outset" w:sz="6" w:space="0" w:color="auto"/>
-          <w:left w:val="outset" w:sz="6" w:space="0" w:color="auto"/>
-          <w:bottom w:val="outset" w:sz="6" w:space="0" w:color="auto"/>
-          <w:right w:val="outset" w:sz="6" w:space="0" w:color="auto"/>
-        </w:tblBorders>
-        <w:tblLook w:val="04A0" w:firstRow="1" w:lastRow="0" w:firstColumn="1" w:lastColumn="0" w:noHBand="0" w:noVBand="1"/>
-      </w:tblPr>
-      <w:tblGrid>
-        <w:gridCol w:w="2511"/>
-        <w:gridCol w:w="8289"/>
-      </w:tblGrid>
-      <w:tr>
-        <w:trPr>
-          <w:trHeight w:val="300"/>
-        </w:trPr>
-        <w:tc>
-          <w:tcPr>
-            <w:tcW w:w="10800" w:type="dxa"/>
-            <w:gridSpan w:val="2"/>
-            <w:tcBorders>
-              <w:top w:val="nil"/>
-              <w:left w:val="nil"/>
-              <w:bottom w:val="single" w:sz="6" w:space="0" w:color="7F7F7F"/>
-              <w:right w:val="nil"/>
-            </w:tcBorders>
-            <w:shd w:val="clear" w:color="auto" w:fill="auto"/>
-            <w:hideMark/>
-          </w:tcPr>
-          <w:p>
-            <w:pPr>
-              <w:spacing w:after="0"/>
-              <w:rPr>
-                <w:rFonts w:ascii="BC Sans" w:hAnsi="BC Sans"/>
-                <w:b/>
-                <w:bCs/>
-                <w:sz w:val="20"/>
-                <w:szCs w:val="20"/>
-                <w:lang w:val="en-CA"/>
-              </w:rPr>
-            </w:pPr>
-            <w:r>
-              <w:rPr>
-                <w:rFonts w:ascii="BC Sans" w:hAnsi="BC Sans"/>
-                <w:b/>
-                <w:bCs/>
-                <w:sz w:val="20"/>
-                <w:szCs w:val="20"/>
-              </w:rPr>
-              <w:t>Complaint assessment</w:t>
-            </w:r>
-          </w:p>
-        </w:tc>
-      </w:tr>
-      <w:tr>
-        <w:trPr>
-          <w:trHeight w:val="300"/>
-        </w:trPr>
-        <w:tc>
-          <w:tcPr>
-            <w:tcW w:w="2511" w:type="dxa"/>
-            <w:tcBorders>
-              <w:top w:val="nil"/>
-              <w:left w:val="nil"/>
-              <w:bottom w:val="nil"/>
-              <w:right w:val="single" w:sz="6" w:space="0" w:color="7F7F7F"/>
-            </w:tcBorders>
-            <w:shd w:val="clear" w:color="auto" w:fill="F2F2F2"/>
-            <w:hideMark/>
-          </w:tcPr>
-          <w:p>
-            <w:pPr>
-              <w:spacing w:after="0"/>
-              <w:rPr>
-                <w:rFonts w:ascii="BC Sans" w:hAnsi="BC Sans"/>
-                <w:b/>
-                <w:bCs/>
-                <w:sz w:val="20"/>
-                <w:szCs w:val="20"/>
-                <w:lang w:val="en-CA"/>
-              </w:rPr>
-            </w:pPr>
-            <w:r>
-              <w:rPr>
-                <w:rFonts w:ascii="BC Sans" w:hAnsi="BC Sans"/>
-                <w:sz w:val="20"/>
-                <w:szCs w:val="20"/>
-              </w:rPr>
-              <w:t>Action required?</w:t>
-            </w:r>
-            <w:r>
-              <w:rPr>
-                <w:rFonts w:ascii="BC Sans" w:hAnsi="BC Sans"/>
-                <w:b/>
-                <w:bCs/>
-                <w:sz w:val="20"/>
-                <w:szCs w:val="20"/>
-                <w:lang w:val="en-CA"/>
-              </w:rPr>
-              <w:t> </w:t>
-            </w:r>
-          </w:p>
-        </w:tc>
-        <w:tc>
-          <w:tcPr>
-            <w:tcW w:w="8289" w:type="dxa"/>
-            <w:tcBorders>
-              <w:top w:val="nil"/>
-              <w:left w:val="nil"/>
-              <w:bottom w:val="nil"/>
-              <w:right w:val="nil"/>
-            </w:tcBorders>
-            <w:shd w:val="clear" w:color="auto" w:fill="F2F2F2"/>
-            <w:hideMark/>
-          </w:tcPr>
-          <w:p>
-            <w:pPr>
-              <w:spacing w:after="0"/>
-              <w:rPr>
-                <w:rFonts w:ascii="BC Sans" w:hAnsi="BC Sans"/>
-                <w:sz w:val="20"/>
-                <w:szCs w:val="20"/>
-                <w:lang w:val="en-CA"/>
-              </w:rPr>
-            </w:pPr>
-            <w:r>
-              <w:rPr>
-                <w:rFonts w:ascii="BC Sans" w:hAnsi="BC Sans"/>
-                <w:sz w:val="20"/>
-                <w:szCs w:val="20"/>
-                <w:lang w:val="en-CA"/>
-              </w:rPr>
-              <w:t>{d.outcome.assessment[i].</w:t>
-            </w:r>
-            <w:r>
-              <w:rPr>
-                <w:rFonts w:ascii="BC Sans" w:hAnsi="BC Sans"/>
-                <w:sz w:val="20"/>
-                <w:szCs w:val="20"/>
-                <w:lang w:val="en-CA"/>
-              </w:rPr>
-              <w:t>actionNotRequired</w:t>
-            </w:r>
-            <w:r>
-              <w:rPr>
-                <w:rFonts w:ascii="BC Sans" w:hAnsi="BC Sans"/>
-                <w:sz w:val="20"/>
-                <w:szCs w:val="20"/>
-                <w:lang w:val="en-CA"/>
-              </w:rPr>
-              <w:t>}</w:t>
-            </w:r>
-          </w:p>
-        </w:tc>
-      </w:tr>
-      <w:tr>
-        <w:trPr>
-          <w:trHeight w:val="300"/>
-        </w:trPr>
-        <w:tc>
-          <w:tcPr>
-            <w:tcW w:w="2511" w:type="dxa"/>
-            <w:tcBorders>
-              <w:top w:val="nil"/>
-              <w:left w:val="nil"/>
-              <w:bottom w:val="nil"/>
-              <w:right w:val="single" w:sz="6" w:space="0" w:color="7F7F7F"/>
-            </w:tcBorders>
-            <w:shd w:val="clear" w:color="auto" w:fill="auto"/>
-            <w:hideMark/>
-          </w:tcPr>
-          <w:p>
-            <w:pPr>
-              <w:spacing w:after="0"/>
-              <w:rPr>
-                <w:rFonts w:ascii="BC Sans" w:hAnsi="BC Sans"/>
-                <w:b/>
-                <w:bCs/>
-                <w:sz w:val="20"/>
-                <w:szCs w:val="20"/>
-                <w:lang w:val="en-CA"/>
-              </w:rPr>
-            </w:pPr>
-            <w:r>
-              <w:rPr>
-                <w:rFonts w:ascii="BC Sans" w:hAnsi="BC Sans"/>
-                <w:sz w:val="20"/>
-                <w:szCs w:val="20"/>
-              </w:rPr>
-              <w:t>Justification</w:t>
-            </w:r>
-            <w:r>
-              <w:rPr>
-                <w:rFonts w:ascii="BC Sans" w:hAnsi="BC Sans"/>
-                <w:b/>
-                <w:bCs/>
-                <w:sz w:val="20"/>
-                <w:szCs w:val="20"/>
-                <w:lang w:val="en-CA"/>
-              </w:rPr>
-              <w:t> </w:t>
-            </w:r>
-          </w:p>
-        </w:tc>
-        <w:tc>
-          <w:tcPr>
-            <w:tcW w:w="8289" w:type="dxa"/>
-            <w:tcBorders>
-              <w:top w:val="nil"/>
-              <w:left w:val="nil"/>
-              <w:bottom w:val="nil"/>
-              <w:right w:val="nil"/>
-            </w:tcBorders>
-            <w:shd w:val="clear" w:color="auto" w:fill="auto"/>
-            <w:hideMark/>
-          </w:tcPr>
-          <w:p>
-            <w:pPr>
-              <w:spacing w:after="0"/>
-              <w:rPr>
-                <w:rFonts w:ascii="BC Sans" w:hAnsi="BC Sans"/>
-                <w:sz w:val="20"/>
-                <w:szCs w:val="20"/>
-                <w:lang w:val="en-CA"/>
-              </w:rPr>
-            </w:pPr>
-            <w:r>
-              <w:rPr>
-                <w:rFonts w:ascii="BC Sans" w:hAnsi="BC Sans"/>
-                <w:sz w:val="20"/>
-                <w:szCs w:val="20"/>
-                <w:lang w:val="en-CA"/>
-              </w:rPr>
-              <w:t>{d.outcome.assessment[i].</w:t>
-            </w:r>
-            <w:r>
-              <w:rPr>
-                <w:rFonts w:ascii="BC Sans" w:hAnsi="BC Sans"/>
-                <w:sz w:val="20"/>
-                <w:szCs w:val="20"/>
-                <w:lang w:val="en-CA"/>
-              </w:rPr>
-              <w:t>actionJustificationShortDescription</w:t>
-            </w:r>
-            <w:r>
-              <w:rPr>
-                <w:rFonts w:ascii="BC Sans" w:hAnsi="BC Sans"/>
-                <w:sz w:val="20"/>
-                <w:szCs w:val="20"/>
-                <w:lang w:val="en-CA"/>
-              </w:rPr>
-              <w:t>}</w:t>
-            </w:r>
-          </w:p>
-        </w:tc>
-      </w:tr>
-      <w:tr>
-        <w:trPr>
-          <w:trHeight w:val="300"/>
-        </w:trPr>
-        <w:tc>
-          <w:tcPr>
-            <w:tcW w:w="2511" w:type="dxa"/>
-            <w:tcBorders>
-              <w:top w:val="nil"/>
-              <w:left w:val="nil"/>
-              <w:bottom w:val="nil"/>
-              <w:right w:val="single" w:sz="6" w:space="0" w:color="7F7F7F"/>
-            </w:tcBorders>
-            <w:shd w:val="clear" w:color="auto" w:fill="F2F2F2"/>
-            <w:hideMark/>
-          </w:tcPr>
-          <w:p>
-            <w:pPr>
-              <w:spacing w:after="0"/>
-              <w:rPr>
-                <w:rFonts w:ascii="BC Sans" w:hAnsi="BC Sans"/>
-                <w:b/>
-                <w:bCs/>
-                <w:sz w:val="20"/>
-                <w:szCs w:val="20"/>
-                <w:lang w:val="en-CA"/>
-              </w:rPr>
-            </w:pPr>
-            <w:r>
-              <w:rPr>
-                <w:rFonts w:ascii="BC Sans" w:hAnsi="BC Sans"/>
-                <w:sz w:val="20"/>
-                <w:szCs w:val="20"/>
-              </w:rPr>
-              <w:t>Linking current complaint to</w:t>
-            </w:r>
-            <w:r>
-              <w:rPr>
-                <w:rFonts w:ascii="BC Sans" w:hAnsi="BC Sans"/>
-                <w:b/>
-                <w:bCs/>
-                <w:sz w:val="20"/>
-                <w:szCs w:val="20"/>
-                <w:lang w:val="en-CA"/>
-              </w:rPr>
-              <w:t> </w:t>
-            </w:r>
-          </w:p>
-        </w:tc>
-        <w:tc>
-          <w:tcPr>
-            <w:tcW w:w="8289" w:type="dxa"/>
-            <w:tcBorders>
-              <w:top w:val="nil"/>
-              <w:left w:val="nil"/>
-              <w:bottom w:val="nil"/>
-              <w:right w:val="nil"/>
-            </w:tcBorders>
-            <w:shd w:val="clear" w:color="auto" w:fill="F2F2F2"/>
-            <w:hideMark/>
-          </w:tcPr>
-          <w:p>
-            <w:pPr>
-              <w:spacing w:after="0"/>
-              <w:rPr>
-                <w:rFonts w:ascii="BC Sans" w:hAnsi="BC Sans"/>
-                <w:sz w:val="20"/>
-                <w:szCs w:val="20"/>
-                <w:lang w:val="en-CA"/>
-              </w:rPr>
-            </w:pPr>
-            <w:r>
-              <w:rPr>
-                <w:rFonts w:ascii="BC Sans" w:hAnsi="BC Sans"/>
-                <w:sz w:val="20"/>
-                <w:szCs w:val="20"/>
-                <w:lang w:val="en-CA"/>
-              </w:rPr>
-              <w:t>{d.linkedComplaintIdentifier}</w:t>
-            </w:r>
-          </w:p>
-        </w:tc>
-      </w:tr>
-      <w:tr>
-        <w:trPr>
-          <w:trHeight w:val="300"/>
-        </w:trPr>
-        <w:tc>
-          <w:tcPr>
-            <w:tcW w:w="2511" w:type="dxa"/>
-            <w:tcBorders>
-              <w:top w:val="nil"/>
-              <w:left w:val="nil"/>
-              <w:bottom w:val="nil"/>
-              <w:right w:val="single" w:sz="6" w:space="0" w:color="7F7F7F"/>
-            </w:tcBorders>
-            <w:shd w:val="clear" w:color="auto" w:fill="auto"/>
-            <w:hideMark/>
-          </w:tcPr>
-          <w:p>
-            <w:pPr>
-              <w:spacing w:after="0"/>
-              <w:rPr>
-                <w:rFonts w:ascii="BC Sans" w:hAnsi="BC Sans"/>
-                <w:b/>
-                <w:bCs/>
-                <w:sz w:val="20"/>
-                <w:szCs w:val="20"/>
-                <w:lang w:val="en-CA"/>
-              </w:rPr>
-            </w:pPr>
-            <w:r>
-              <w:rPr>
-                <w:rFonts w:ascii="BC Sans" w:hAnsi="BC Sans"/>
-                <w:sz w:val="20"/>
-                <w:szCs w:val="20"/>
-              </w:rPr>
-              <w:t>Officer</w:t>
-            </w:r>
-            <w:r>
-              <w:rPr>
-                <w:rFonts w:ascii="BC Sans" w:hAnsi="BC Sans"/>
-                <w:b/>
-                <w:bCs/>
-                <w:sz w:val="20"/>
-                <w:szCs w:val="20"/>
-                <w:lang w:val="en-CA"/>
-              </w:rPr>
-              <w:t> </w:t>
-            </w:r>
-          </w:p>
-        </w:tc>
-        <w:tc>
-          <w:tcPr>
-            <w:tcW w:w="8289" w:type="dxa"/>
-            <w:tcBorders>
-              <w:top w:val="nil"/>
-              <w:left w:val="nil"/>
-              <w:bottom w:val="nil"/>
-              <w:right w:val="nil"/>
-            </w:tcBorders>
-            <w:shd w:val="clear" w:color="auto" w:fill="auto"/>
-            <w:hideMark/>
-          </w:tcPr>
-          <w:p>
-            <w:pPr>
-              <w:spacing w:after="0"/>
-              <w:rPr>
-                <w:rFonts w:ascii="BC Sans" w:hAnsi="BC Sans"/>
-                <w:sz w:val="20"/>
-                <w:szCs w:val="20"/>
-                <w:lang w:val="en-CA"/>
-              </w:rPr>
-            </w:pPr>
-            <w:r>
-              <w:rPr>
-                <w:rFonts w:ascii="BC Sans" w:hAnsi="BC Sans"/>
-                <w:sz w:val="20"/>
-                <w:szCs w:val="20"/>
-                <w:lang w:val="en-CA"/>
-              </w:rPr>
-              <w:t>{d.outcome.assessment[i].assessmentActor}</w:t>
-            </w:r>
-          </w:p>
-        </w:tc>
-      </w:tr>
-      <w:tr>
-        <w:trPr>
-          <w:trHeight w:val="300"/>
-        </w:trPr>
-        <w:tc>
-          <w:tcPr>
-            <w:tcW w:w="2511" w:type="dxa"/>
-            <w:tcBorders>
-              <w:top w:val="nil"/>
-              <w:left w:val="nil"/>
-              <w:bottom w:val="nil"/>
-              <w:right w:val="single" w:sz="6" w:space="0" w:color="7F7F7F"/>
-            </w:tcBorders>
-            <w:shd w:val="clear" w:color="auto" w:fill="F2F2F2"/>
-            <w:hideMark/>
-          </w:tcPr>
-          <w:p>
-            <w:pPr>
-              <w:spacing w:after="0"/>
-              <w:rPr>
-                <w:rFonts w:ascii="BC Sans" w:hAnsi="BC Sans"/>
-                <w:b/>
-                <w:bCs/>
-                <w:sz w:val="20"/>
-                <w:szCs w:val="20"/>
-                <w:lang w:val="en-CA"/>
-              </w:rPr>
-            </w:pPr>
-            <w:r>
-              <w:rPr>
-                <w:rFonts w:ascii="BC Sans" w:hAnsi="BC Sans"/>
-                <w:sz w:val="20"/>
-                <w:szCs w:val="20"/>
-              </w:rPr>
-              <w:t>Assessment date</w:t>
-            </w:r>
-            <w:r>
-              <w:rPr>
-                <w:rFonts w:ascii="BC Sans" w:hAnsi="BC Sans"/>
-                <w:b/>
-                <w:bCs/>
-                <w:sz w:val="20"/>
-                <w:szCs w:val="20"/>
-                <w:lang w:val="en-CA"/>
-              </w:rPr>
-              <w:t> </w:t>
-            </w:r>
-          </w:p>
-        </w:tc>
-        <w:tc>
-          <w:tcPr>
-            <w:tcW w:w="8289" w:type="dxa"/>
-            <w:tcBorders>
-              <w:top w:val="nil"/>
-              <w:left w:val="nil"/>
-              <w:bottom w:val="nil"/>
-              <w:right w:val="nil"/>
-            </w:tcBorders>
-            <w:shd w:val="clear" w:color="auto" w:fill="F2F2F2"/>
-            <w:hideMark/>
-          </w:tcPr>
-          <w:p>
-            <w:pPr>
-              <w:spacing w:after="0"/>
-              <w:rPr>
-                <w:rFonts w:ascii="BC Sans" w:hAnsi="BC Sans"/>
-                <w:sz w:val="20"/>
-                <w:szCs w:val="20"/>
-                <w:lang w:val="en-CA"/>
-              </w:rPr>
-            </w:pPr>
-            <w:r>
-              <w:rPr>
-                <w:rFonts w:ascii="BC Sans" w:hAnsi="BC Sans"/>
-                <w:sz w:val="20"/>
-                <w:szCs w:val="20"/>
-                <w:lang w:val="en-CA"/>
-              </w:rPr>
-              <w:t>{d.outcome.assessment[i].assessmentDate}</w:t>
-            </w:r>
-          </w:p>
-        </w:tc>
-      </w:tr>
-    </w:tbl>
-    <w:p>
-      <w:pPr>
-        <w:spacing w:after="0" w:line="240" w:lineRule="auto"/>
-        <w:textAlignment w:val="baseline"/>
-        <w:rPr>
-          <w:rFonts w:ascii="BC Sans" w:hAnsi="BC Sans"/>
-          <w:sz w:val="20"/>
-          <w:szCs w:val="20"/>
-          <w:lang w:val="en-CA"/>
-        </w:rPr>
-      </w:pPr>
-      <w:r>
-        <w:rPr>
-          <w:rFonts w:ascii="BC Sans" w:hAnsi="BC Sans"/>
-          <w:sz w:val="20"/>
-          <w:szCs w:val="20"/>
-          <w:lang w:val="en-CA"/>
-        </w:rPr>
-        <w:lastRenderedPageBreak/>
         <w:t>{d.</w:t>
-      </w:r>
-      <w:r>
-        <w:rPr>
-          <w:rFonts w:ascii="BC Sans" w:hAnsi="BC Sans"/>
-          <w:sz w:val="20"/>
-          <w:szCs w:val="20"/>
-          <w:lang w:val="en-CA"/>
-        </w:rPr>
-        <w:t>outcome.assessment[i]</w:t>
-      </w:r>
-      <w:r>
-        <w:rPr>
-          <w:rFonts w:ascii="BC Sans" w:hAnsi="BC Sans"/>
-          <w:sz w:val="20"/>
-          <w:szCs w:val="20"/>
-          <w:lang w:val="en-CA"/>
-        </w:rPr>
-        <w:t>.actionNotRequired:showEnd}{d.</w:t>
       </w:r>
       <w:r>
         <w:rPr>
@@ -7885,6 +7291,7 @@
                 <w:sz w:val="20"/>
                 <w:szCs w:val="20"/>
               </w:rPr>
+              <w:lastRenderedPageBreak/>
               <w:t>Actions (legacy)</w:t>
             </w:r>
             <w:r>
@@ -9529,10 +8936,10 @@
     </w:tbl>
     <w:p>
       <w:pPr>
-        <w:spacing w:after="0"/>
+        <w:spacing w:after="0" w:line="240" w:lineRule="auto"/>
+        <w:textAlignment w:val="baseline"/>
         <w:rPr>
-          <w:rFonts w:ascii="BC Sans" w:eastAsia="Times New Roman" w:hAnsi="BC Sans" w:cs="Times New Roman"/>
-          <w:color w:val="000000" w:themeColor="text1"/>
+          <w:rFonts w:ascii="Arial" w:hAnsi="Arial" w:cs="Arial"/>
           <w:sz w:val="20"/>
           <w:szCs w:val="20"/>
         </w:rPr>
@@ -9617,6 +9024,607 @@
           <w:szCs w:val="20"/>
         </w:rPr>
         <w:t>}</w:t>
+      </w:r>
+      <w:r>
+        <w:rPr>
+          <w:rFonts w:ascii="BC Sans" w:eastAsia="Times New Roman" w:hAnsi="BC Sans" w:cs="Times New Roman"/>
+          <w:color w:val="000000" w:themeColor="text1"/>
+          <w:sz w:val="20"/>
+          <w:szCs w:val="20"/>
+        </w:rPr>
+        <w:t>{d</w:t>
+      </w:r>
+      <w:r>
+        <w:rPr>
+          <w:rFonts w:ascii="BC Sans" w:eastAsia="Times New Roman" w:hAnsi="BC Sans" w:cs="Times New Roman"/>
+          <w:color w:val="000000" w:themeColor="text1"/>
+          <w:sz w:val="20"/>
+          <w:szCs w:val="20"/>
+        </w:rPr>
+        <w:t>.</w:t>
+      </w:r>
+      <w:r>
+        <w:rPr>
+          <w:rFonts w:ascii="BC Sans" w:hAnsi="BC Sans"/>
+          <w:sz w:val="20"/>
+          <w:szCs w:val="20"/>
+          <w:lang w:val="en-CA"/>
+        </w:rPr>
+        <w:t>outcome.assessment[i].actionNotRequired</w:t>
+      </w:r>
+      <w:r>
+        <w:rPr>
+          <w:rFonts w:ascii="BC Sans" w:eastAsia="Times New Roman" w:hAnsi="BC Sans" w:cs="Times New Roman"/>
+          <w:color w:val="000000" w:themeColor="text1"/>
+          <w:sz w:val="20"/>
+          <w:szCs w:val="20"/>
+        </w:rPr>
+        <w:t>:</w:t>
+      </w:r>
+      <w:r>
+        <w:rPr>
+          <w:rFonts w:ascii="BC Sans" w:eastAsia="Times New Roman" w:hAnsi="BC Sans" w:cs="Times New Roman"/>
+          <w:color w:val="000000" w:themeColor="text1"/>
+          <w:sz w:val="20"/>
+          <w:szCs w:val="20"/>
+        </w:rPr>
+        <w:t>ifEQ(No):show</w:t>
+      </w:r>
+      <w:r>
+        <w:rPr>
+          <w:rFonts w:ascii="BC Sans" w:eastAsia="Times New Roman" w:hAnsi="BC Sans" w:cs="Times New Roman"/>
+          <w:color w:val="000000" w:themeColor="text1"/>
+          <w:sz w:val="20"/>
+          <w:szCs w:val="20"/>
+        </w:rPr>
+        <w:t>Begin}</w:t>
+      </w:r>
+    </w:p>
+    <w:tbl>
+      <w:tblPr>
+        <w:tblW w:w="10800" w:type="dxa"/>
+        <w:tblBorders>
+          <w:top w:val="outset" w:sz="6" w:space="0" w:color="auto"/>
+          <w:left w:val="outset" w:sz="6" w:space="0" w:color="auto"/>
+          <w:bottom w:val="outset" w:sz="6" w:space="0" w:color="auto"/>
+          <w:right w:val="outset" w:sz="6" w:space="0" w:color="auto"/>
+        </w:tblBorders>
+        <w:tblLook w:val="04A0" w:firstRow="1" w:lastRow="0" w:firstColumn="1" w:lastColumn="0" w:noHBand="0" w:noVBand="1"/>
+      </w:tblPr>
+      <w:tblGrid>
+        <w:gridCol w:w="2511"/>
+        <w:gridCol w:w="8289"/>
+      </w:tblGrid>
+      <w:tr>
+        <w:trPr>
+          <w:trHeight w:val="300"/>
+        </w:trPr>
+        <w:tc>
+          <w:tcPr>
+            <w:tcW w:w="10800" w:type="dxa"/>
+            <w:gridSpan w:val="2"/>
+            <w:tcBorders>
+              <w:top w:val="nil"/>
+              <w:left w:val="nil"/>
+              <w:bottom w:val="single" w:sz="6" w:space="0" w:color="7F7F7F"/>
+              <w:right w:val="nil"/>
+            </w:tcBorders>
+            <w:shd w:val="clear" w:color="auto" w:fill="auto"/>
+            <w:hideMark/>
+          </w:tcPr>
+          <w:p>
+            <w:pPr>
+              <w:spacing w:after="0"/>
+              <w:rPr>
+                <w:rFonts w:ascii="BC Sans" w:hAnsi="BC Sans"/>
+                <w:b/>
+                <w:bCs/>
+                <w:sz w:val="20"/>
+                <w:szCs w:val="20"/>
+                <w:lang w:val="en-CA"/>
+              </w:rPr>
+            </w:pPr>
+            <w:r>
+              <w:rPr>
+                <w:rFonts w:ascii="BC Sans" w:hAnsi="BC Sans"/>
+                <w:b/>
+                <w:bCs/>
+                <w:sz w:val="20"/>
+                <w:szCs w:val="20"/>
+              </w:rPr>
+              <w:t>Complaint assessment</w:t>
+            </w:r>
+          </w:p>
+        </w:tc>
+      </w:tr>
+      <w:tr>
+        <w:trPr>
+          <w:trHeight w:val="300"/>
+        </w:trPr>
+        <w:tc>
+          <w:tcPr>
+            <w:tcW w:w="2511" w:type="dxa"/>
+            <w:tcBorders>
+              <w:top w:val="nil"/>
+              <w:left w:val="nil"/>
+              <w:bottom w:val="nil"/>
+              <w:right w:val="single" w:sz="6" w:space="0" w:color="7F7F7F"/>
+            </w:tcBorders>
+            <w:shd w:val="clear" w:color="auto" w:fill="F2F2F2"/>
+            <w:hideMark/>
+          </w:tcPr>
+          <w:p>
+            <w:pPr>
+              <w:spacing w:after="0"/>
+              <w:rPr>
+                <w:rFonts w:ascii="BC Sans" w:hAnsi="BC Sans"/>
+                <w:b/>
+                <w:bCs/>
+                <w:sz w:val="20"/>
+                <w:szCs w:val="20"/>
+                <w:lang w:val="en-CA"/>
+              </w:rPr>
+            </w:pPr>
+            <w:r>
+              <w:rPr>
+                <w:rFonts w:ascii="BC Sans" w:hAnsi="BC Sans"/>
+                <w:sz w:val="20"/>
+                <w:szCs w:val="20"/>
+              </w:rPr>
+              <w:t>Action required?</w:t>
+            </w:r>
+            <w:r>
+              <w:rPr>
+                <w:rFonts w:ascii="BC Sans" w:hAnsi="BC Sans"/>
+                <w:b/>
+                <w:bCs/>
+                <w:sz w:val="20"/>
+                <w:szCs w:val="20"/>
+                <w:lang w:val="en-CA"/>
+              </w:rPr>
+              <w:t> </w:t>
+            </w:r>
+          </w:p>
+        </w:tc>
+        <w:tc>
+          <w:tcPr>
+            <w:tcW w:w="8289" w:type="dxa"/>
+            <w:tcBorders>
+              <w:top w:val="nil"/>
+              <w:left w:val="nil"/>
+              <w:bottom w:val="nil"/>
+              <w:right w:val="nil"/>
+            </w:tcBorders>
+            <w:shd w:val="clear" w:color="auto" w:fill="F2F2F2"/>
+            <w:hideMark/>
+          </w:tcPr>
+          <w:p>
+            <w:pPr>
+              <w:spacing w:after="0"/>
+              <w:rPr>
+                <w:rFonts w:ascii="BC Sans" w:hAnsi="BC Sans"/>
+                <w:sz w:val="20"/>
+                <w:szCs w:val="20"/>
+                <w:lang w:val="en-CA"/>
+              </w:rPr>
+            </w:pPr>
+            <w:r>
+              <w:rPr>
+                <w:rFonts w:ascii="BC Sans" w:hAnsi="BC Sans"/>
+                <w:sz w:val="20"/>
+                <w:szCs w:val="20"/>
+                <w:lang w:val="en-CA"/>
+              </w:rPr>
+              <w:t>{d.outcome.assessment[i].</w:t>
+            </w:r>
+            <w:r>
+              <w:rPr>
+                <w:rFonts w:ascii="BC Sans" w:hAnsi="BC Sans"/>
+                <w:sz w:val="20"/>
+                <w:szCs w:val="20"/>
+                <w:lang w:val="en-CA"/>
+              </w:rPr>
+              <w:t>actionNotRequired</w:t>
+            </w:r>
+            <w:r>
+              <w:rPr>
+                <w:rFonts w:ascii="BC Sans" w:hAnsi="BC Sans"/>
+                <w:sz w:val="20"/>
+                <w:szCs w:val="20"/>
+                <w:lang w:val="en-CA"/>
+              </w:rPr>
+              <w:t>}</w:t>
+            </w:r>
+          </w:p>
+        </w:tc>
+      </w:tr>
+      <w:tr>
+        <w:trPr>
+          <w:trHeight w:val="300"/>
+        </w:trPr>
+        <w:tc>
+          <w:tcPr>
+            <w:tcW w:w="2511" w:type="dxa"/>
+            <w:tcBorders>
+              <w:top w:val="nil"/>
+              <w:left w:val="nil"/>
+              <w:bottom w:val="nil"/>
+              <w:right w:val="single" w:sz="6" w:space="0" w:color="7F7F7F"/>
+            </w:tcBorders>
+            <w:shd w:val="clear" w:color="auto" w:fill="auto"/>
+            <w:hideMark/>
+          </w:tcPr>
+          <w:p>
+            <w:pPr>
+              <w:spacing w:after="0"/>
+              <w:rPr>
+                <w:rFonts w:ascii="BC Sans" w:hAnsi="BC Sans"/>
+                <w:b/>
+                <w:bCs/>
+                <w:sz w:val="20"/>
+                <w:szCs w:val="20"/>
+                <w:lang w:val="en-CA"/>
+              </w:rPr>
+            </w:pPr>
+            <w:r>
+              <w:rPr>
+                <w:rFonts w:ascii="BC Sans" w:hAnsi="BC Sans"/>
+                <w:sz w:val="20"/>
+                <w:szCs w:val="20"/>
+              </w:rPr>
+              <w:t>Justification</w:t>
+            </w:r>
+            <w:r>
+              <w:rPr>
+                <w:rFonts w:ascii="BC Sans" w:hAnsi="BC Sans"/>
+                <w:b/>
+                <w:bCs/>
+                <w:sz w:val="20"/>
+                <w:szCs w:val="20"/>
+                <w:lang w:val="en-CA"/>
+              </w:rPr>
+              <w:t> </w:t>
+            </w:r>
+          </w:p>
+        </w:tc>
+        <w:tc>
+          <w:tcPr>
+            <w:tcW w:w="8289" w:type="dxa"/>
+            <w:tcBorders>
+              <w:top w:val="nil"/>
+              <w:left w:val="nil"/>
+              <w:bottom w:val="nil"/>
+              <w:right w:val="nil"/>
+            </w:tcBorders>
+            <w:shd w:val="clear" w:color="auto" w:fill="auto"/>
+            <w:hideMark/>
+          </w:tcPr>
+          <w:p>
+            <w:pPr>
+              <w:spacing w:after="0"/>
+              <w:rPr>
+                <w:rFonts w:ascii="BC Sans" w:hAnsi="BC Sans"/>
+                <w:sz w:val="20"/>
+                <w:szCs w:val="20"/>
+                <w:lang w:val="en-CA"/>
+              </w:rPr>
+            </w:pPr>
+            <w:r>
+              <w:rPr>
+                <w:rFonts w:ascii="BC Sans" w:hAnsi="BC Sans"/>
+                <w:sz w:val="20"/>
+                <w:szCs w:val="20"/>
+                <w:lang w:val="en-CA"/>
+              </w:rPr>
+              <w:t>{d.outcome.assessment[i].</w:t>
+            </w:r>
+            <w:r>
+              <w:rPr>
+                <w:rFonts w:ascii="BC Sans" w:hAnsi="BC Sans"/>
+                <w:sz w:val="20"/>
+                <w:szCs w:val="20"/>
+                <w:lang w:val="en-CA"/>
+              </w:rPr>
+              <w:t>actionJustificationShortDescription</w:t>
+            </w:r>
+            <w:r>
+              <w:rPr>
+                <w:rFonts w:ascii="BC Sans" w:hAnsi="BC Sans"/>
+                <w:sz w:val="20"/>
+                <w:szCs w:val="20"/>
+                <w:lang w:val="en-CA"/>
+              </w:rPr>
+              <w:t>}</w:t>
+            </w:r>
+          </w:p>
+        </w:tc>
+      </w:tr>
+      <w:tr>
+        <w:trPr>
+          <w:trHeight w:val="300"/>
+        </w:trPr>
+        <w:tc>
+          <w:tcPr>
+            <w:tcW w:w="2511" w:type="dxa"/>
+            <w:tcBorders>
+              <w:top w:val="nil"/>
+              <w:left w:val="nil"/>
+              <w:bottom w:val="nil"/>
+              <w:right w:val="single" w:sz="6" w:space="0" w:color="7F7F7F"/>
+            </w:tcBorders>
+            <w:shd w:val="clear" w:color="auto" w:fill="F2F2F2"/>
+            <w:hideMark/>
+          </w:tcPr>
+          <w:p>
+            <w:pPr>
+              <w:spacing w:after="0"/>
+              <w:rPr>
+                <w:rFonts w:ascii="BC Sans" w:hAnsi="BC Sans"/>
+                <w:b/>
+                <w:bCs/>
+                <w:sz w:val="20"/>
+                <w:szCs w:val="20"/>
+                <w:lang w:val="en-CA"/>
+              </w:rPr>
+            </w:pPr>
+            <w:r>
+              <w:rPr>
+                <w:rFonts w:ascii="BC Sans" w:hAnsi="BC Sans"/>
+                <w:sz w:val="20"/>
+                <w:szCs w:val="20"/>
+              </w:rPr>
+              <w:t>Linking current complaint to</w:t>
+            </w:r>
+            <w:r>
+              <w:rPr>
+                <w:rFonts w:ascii="BC Sans" w:hAnsi="BC Sans"/>
+                <w:b/>
+                <w:bCs/>
+                <w:sz w:val="20"/>
+                <w:szCs w:val="20"/>
+                <w:lang w:val="en-CA"/>
+              </w:rPr>
+              <w:t> </w:t>
+            </w:r>
+          </w:p>
+        </w:tc>
+        <w:tc>
+          <w:tcPr>
+            <w:tcW w:w="8289" w:type="dxa"/>
+            <w:tcBorders>
+              <w:top w:val="nil"/>
+              <w:left w:val="nil"/>
+              <w:bottom w:val="nil"/>
+              <w:right w:val="nil"/>
+            </w:tcBorders>
+            <w:shd w:val="clear" w:color="auto" w:fill="F2F2F2"/>
+            <w:hideMark/>
+          </w:tcPr>
+          <w:p>
+            <w:pPr>
+              <w:spacing w:after="0"/>
+              <w:rPr>
+                <w:rFonts w:ascii="BC Sans" w:hAnsi="BC Sans"/>
+                <w:sz w:val="20"/>
+                <w:szCs w:val="20"/>
+                <w:lang w:val="en-CA"/>
+              </w:rPr>
+            </w:pPr>
+            <w:r>
+              <w:rPr>
+                <w:rFonts w:ascii="BC Sans" w:hAnsi="BC Sans"/>
+                <w:sz w:val="20"/>
+                <w:szCs w:val="20"/>
+                <w:lang w:val="en-CA"/>
+              </w:rPr>
+              <w:t>{d.linkedComplaintIdentifier}</w:t>
+            </w:r>
+          </w:p>
+        </w:tc>
+      </w:tr>
+      <w:tr>
+        <w:trPr>
+          <w:trHeight w:val="300"/>
+        </w:trPr>
+        <w:tc>
+          <w:tcPr>
+            <w:tcW w:w="2511" w:type="dxa"/>
+            <w:tcBorders>
+              <w:top w:val="nil"/>
+              <w:left w:val="nil"/>
+              <w:bottom w:val="nil"/>
+              <w:right w:val="single" w:sz="6" w:space="0" w:color="7F7F7F"/>
+            </w:tcBorders>
+            <w:shd w:val="clear" w:color="auto" w:fill="auto"/>
+            <w:hideMark/>
+          </w:tcPr>
+          <w:p>
+            <w:pPr>
+              <w:spacing w:after="0"/>
+              <w:rPr>
+                <w:rFonts w:ascii="BC Sans" w:hAnsi="BC Sans"/>
+                <w:b/>
+                <w:bCs/>
+                <w:sz w:val="20"/>
+                <w:szCs w:val="20"/>
+                <w:lang w:val="en-CA"/>
+              </w:rPr>
+            </w:pPr>
+            <w:r>
+              <w:rPr>
+                <w:rFonts w:ascii="BC Sans" w:hAnsi="BC Sans"/>
+                <w:sz w:val="20"/>
+                <w:szCs w:val="20"/>
+              </w:rPr>
+              <w:t>Officer</w:t>
+            </w:r>
+            <w:r>
+              <w:rPr>
+                <w:rFonts w:ascii="BC Sans" w:hAnsi="BC Sans"/>
+                <w:b/>
+                <w:bCs/>
+                <w:sz w:val="20"/>
+                <w:szCs w:val="20"/>
+                <w:lang w:val="en-CA"/>
+              </w:rPr>
+              <w:t> </w:t>
+            </w:r>
+          </w:p>
+        </w:tc>
+        <w:tc>
+          <w:tcPr>
+            <w:tcW w:w="8289" w:type="dxa"/>
+            <w:tcBorders>
+              <w:top w:val="nil"/>
+              <w:left w:val="nil"/>
+              <w:bottom w:val="nil"/>
+              <w:right w:val="nil"/>
+            </w:tcBorders>
+            <w:shd w:val="clear" w:color="auto" w:fill="auto"/>
+            <w:hideMark/>
+          </w:tcPr>
+          <w:p>
+            <w:pPr>
+              <w:spacing w:after="0"/>
+              <w:rPr>
+                <w:rFonts w:ascii="BC Sans" w:hAnsi="BC Sans"/>
+                <w:sz w:val="20"/>
+                <w:szCs w:val="20"/>
+                <w:lang w:val="en-CA"/>
+              </w:rPr>
+            </w:pPr>
+            <w:r>
+              <w:rPr>
+                <w:rFonts w:ascii="BC Sans" w:hAnsi="BC Sans"/>
+                <w:sz w:val="20"/>
+                <w:szCs w:val="20"/>
+                <w:lang w:val="en-CA"/>
+              </w:rPr>
+              <w:t>{d.outcome.assessment[i].assessmentActor}</w:t>
+            </w:r>
+          </w:p>
+        </w:tc>
+      </w:tr>
+      <w:tr>
+        <w:trPr>
+          <w:trHeight w:val="300"/>
+        </w:trPr>
+        <w:tc>
+          <w:tcPr>
+            <w:tcW w:w="2511" w:type="dxa"/>
+            <w:tcBorders>
+              <w:top w:val="nil"/>
+              <w:left w:val="nil"/>
+              <w:bottom w:val="nil"/>
+              <w:right w:val="single" w:sz="6" w:space="0" w:color="7F7F7F"/>
+            </w:tcBorders>
+            <w:shd w:val="clear" w:color="auto" w:fill="F2F2F2"/>
+            <w:hideMark/>
+          </w:tcPr>
+          <w:p>
+            <w:pPr>
+              <w:spacing w:after="0"/>
+              <w:rPr>
+                <w:rFonts w:ascii="BC Sans" w:hAnsi="BC Sans"/>
+                <w:b/>
+                <w:bCs/>
+                <w:sz w:val="20"/>
+                <w:szCs w:val="20"/>
+                <w:lang w:val="en-CA"/>
+              </w:rPr>
+            </w:pPr>
+            <w:r>
+              <w:rPr>
+                <w:rFonts w:ascii="BC Sans" w:hAnsi="BC Sans"/>
+                <w:sz w:val="20"/>
+                <w:szCs w:val="20"/>
+              </w:rPr>
+              <w:t>Assessment date</w:t>
+            </w:r>
+            <w:r>
+              <w:rPr>
+                <w:rFonts w:ascii="BC Sans" w:hAnsi="BC Sans"/>
+                <w:b/>
+                <w:bCs/>
+                <w:sz w:val="20"/>
+                <w:szCs w:val="20"/>
+                <w:lang w:val="en-CA"/>
+              </w:rPr>
+              <w:t> </w:t>
+            </w:r>
+          </w:p>
+        </w:tc>
+        <w:tc>
+          <w:tcPr>
+            <w:tcW w:w="8289" w:type="dxa"/>
+            <w:tcBorders>
+              <w:top w:val="nil"/>
+              <w:left w:val="nil"/>
+              <w:bottom w:val="nil"/>
+              <w:right w:val="nil"/>
+            </w:tcBorders>
+            <w:shd w:val="clear" w:color="auto" w:fill="F2F2F2"/>
+            <w:hideMark/>
+          </w:tcPr>
+          <w:p>
+            <w:pPr>
+              <w:spacing w:after="0"/>
+              <w:rPr>
+                <w:rFonts w:ascii="BC Sans" w:hAnsi="BC Sans"/>
+                <w:sz w:val="20"/>
+                <w:szCs w:val="20"/>
+                <w:lang w:val="en-CA"/>
+              </w:rPr>
+            </w:pPr>
+            <w:r>
+              <w:rPr>
+                <w:rFonts w:ascii="BC Sans" w:hAnsi="BC Sans"/>
+                <w:sz w:val="20"/>
+                <w:szCs w:val="20"/>
+                <w:lang w:val="en-CA"/>
+              </w:rPr>
+              <w:t>{d.outcome.assessment[i].assessmentDate}</w:t>
+            </w:r>
+          </w:p>
+        </w:tc>
+      </w:tr>
+    </w:tbl>
+    <w:p>
+      <w:pPr>
+        <w:spacing w:after="0"/>
+        <w:rPr>
+          <w:rFonts w:ascii="BC Sans" w:eastAsia="Times New Roman" w:hAnsi="BC Sans" w:cs="Times New Roman"/>
+          <w:color w:val="000000" w:themeColor="text1"/>
+          <w:sz w:val="20"/>
+          <w:szCs w:val="20"/>
+        </w:rPr>
+      </w:pPr>
+      <w:r>
+        <w:rPr>
+          <w:rFonts w:ascii="BC Sans" w:hAnsi="BC Sans"/>
+          <w:sz w:val="20"/>
+          <w:szCs w:val="20"/>
+          <w:lang w:val="en-CA"/>
+        </w:rPr>
+        <w:t>{d.</w:t>
+      </w:r>
+      <w:r>
+        <w:rPr>
+          <w:rFonts w:ascii="BC Sans" w:hAnsi="BC Sans"/>
+          <w:sz w:val="20"/>
+          <w:szCs w:val="20"/>
+          <w:lang w:val="en-CA"/>
+        </w:rPr>
+        <w:t>outcome.assessment[i]</w:t>
+      </w:r>
+      <w:r>
+        <w:rPr>
+          <w:rFonts w:ascii="BC Sans" w:hAnsi="BC Sans"/>
+          <w:sz w:val="20"/>
+          <w:szCs w:val="20"/>
+          <w:lang w:val="en-CA"/>
+        </w:rPr>
+        <w:t>.actionNotRequired:showEnd}</w:t>
       </w:r>
       <w:r>
         <w:rPr>
@@ -9751,6 +9759,17 @@
         <w:t>Begin}</w:t>
       </w:r>
     </w:p>
+    <w:p>
+      <w:pPr>
+        <w:spacing w:after="0"/>
+        <w:rPr>
+          <w:rFonts w:ascii="BC Sans" w:eastAsia="Times New Roman" w:hAnsi="BC Sans" w:cs="Times New Roman"/>
+          <w:color w:val="000000" w:themeColor="text1"/>
+          <w:sz w:val="20"/>
+          <w:szCs w:val="20"/>
+        </w:rPr>
+      </w:pPr>
+    </w:p>
     <w:tbl>
       <w:tblPr>
         <w:tblW w:w="10800" w:type="dxa"/>
@@ -10363,6 +10382,7 @@
                 <w:sz w:val="20"/>
                 <w:szCs w:val="20"/>
               </w:rPr>
+              <w:lastRenderedPageBreak/>
               <w:t>Equipment type</w:t>
             </w:r>
             <w:r>
@@ -10498,7 +10518,6 @@
                 <w:sz w:val="20"/>
                 <w:szCs w:val="20"/>
               </w:rPr>
-              <w:lastRenderedPageBreak/>
               <w:t>Quantity{ d.outcome.equipment[i].quantity[i]}</w:t>
             </w:r>
           </w:p>
@@ -12956,6 +12975,7 @@
                 <w:sz w:val="20"/>
                 <w:szCs w:val="20"/>
               </w:rPr>
+              <w:lastRenderedPageBreak/>
               <w:t xml:space="preserve">ID: </w:t>
             </w:r>
             <w:r>
@@ -18758,12 +18778,21 @@
 </file>
 
 <file path=customXml/item1.xml><?xml version="1.0" encoding="utf-8"?>
-<?mso-contentType ?>
-<FormTemplates xmlns="http://schemas.microsoft.com/sharepoint/v3/contenttype/forms">
-  <Display>DocumentLibraryForm</Display>
-  <Edit>DocumentLibraryForm</Edit>
-  <New>DocumentLibraryForm</New>
-</FormTemplates>
+<p:properties xmlns:p="http://schemas.microsoft.com/office/2006/metadata/properties" xmlns:xsi="http://www.w3.org/2001/XMLSchema-instance" xmlns:pc="http://schemas.microsoft.com/office/infopath/2007/PartnerControls">
+  <documentManagement>
+    <TaxCatchAll xmlns="cbeac988-4fd5-47cf-ad03-89cc7678fa90" xsi:nil="true"/>
+    <lcf76f155ced4ddcb4097134ff3c332f xmlns="aa9c99c1-69c1-4b58-9df5-4d4796c46f8a">
+      <Terms xmlns="http://schemas.microsoft.com/office/infopath/2007/PartnerControls"/>
+    </lcf76f155ced4ddcb4097134ff3c332f>
+    <SharedWithUsers xmlns="cbeac988-4fd5-47cf-ad03-89cc7678fa90">
+      <UserInfo>
+        <DisplayName/>
+        <AccountId xsi:nil="true"/>
+        <AccountType/>
+      </UserInfo>
+    </SharedWithUsers>
+  </documentManagement>
+</p:properties>
 </file>
 
 <file path=customXml/item2.xml><?xml version="1.0" encoding="utf-8"?>
@@ -19002,27 +19031,21 @@
 </file>
 
 <file path=customXml/item3.xml><?xml version="1.0" encoding="utf-8"?>
-<p:properties xmlns:p="http://schemas.microsoft.com/office/2006/metadata/properties" xmlns:xsi="http://www.w3.org/2001/XMLSchema-instance" xmlns:pc="http://schemas.microsoft.com/office/infopath/2007/PartnerControls">
-  <documentManagement>
-    <TaxCatchAll xmlns="cbeac988-4fd5-47cf-ad03-89cc7678fa90" xsi:nil="true"/>
-    <lcf76f155ced4ddcb4097134ff3c332f xmlns="aa9c99c1-69c1-4b58-9df5-4d4796c46f8a">
-      <Terms xmlns="http://schemas.microsoft.com/office/infopath/2007/PartnerControls"/>
-    </lcf76f155ced4ddcb4097134ff3c332f>
-    <SharedWithUsers xmlns="cbeac988-4fd5-47cf-ad03-89cc7678fa90">
-      <UserInfo>
-        <DisplayName/>
-        <AccountId xsi:nil="true"/>
-        <AccountType/>
-      </UserInfo>
-    </SharedWithUsers>
-  </documentManagement>
-</p:properties>
+<?mso-contentType ?>
+<FormTemplates xmlns="http://schemas.microsoft.com/sharepoint/v3/contenttype/forms">
+  <Display>DocumentLibraryForm</Display>
+  <Edit>DocumentLibraryForm</Edit>
+  <New>DocumentLibraryForm</New>
+</FormTemplates>
 </file>
 
 <file path=customXml/itemProps1.xml><?xml version="1.0" encoding="utf-8"?>
-<ds:datastoreItem xmlns:ds="http://schemas.openxmlformats.org/officeDocument/2006/customXml" ds:itemID="{4BECF9F2-3A10-48CC-8D31-4F6E8664527E}">
+<ds:datastoreItem xmlns:ds="http://schemas.openxmlformats.org/officeDocument/2006/customXml" ds:itemID="{C6C5DCE0-D69C-4B6E-96D9-C69B23DE6D4A}">
   <ds:schemaRefs>
-    <ds:schemaRef ds:uri="http://schemas.microsoft.com/sharepoint/v3/contenttype/forms"/>
+    <ds:schemaRef ds:uri="http://schemas.microsoft.com/office/2006/metadata/properties"/>
+    <ds:schemaRef ds:uri="http://schemas.microsoft.com/office/infopath/2007/PartnerControls"/>
+    <ds:schemaRef ds:uri="cbeac988-4fd5-47cf-ad03-89cc7678fa90"/>
+    <ds:schemaRef ds:uri="aa9c99c1-69c1-4b58-9df5-4d4796c46f8a"/>
   </ds:schemaRefs>
 </ds:datastoreItem>
 </file>
@@ -19047,12 +19070,9 @@
 </file>
 
 <file path=customXml/itemProps3.xml><?xml version="1.0" encoding="utf-8"?>
-<ds:datastoreItem xmlns:ds="http://schemas.openxmlformats.org/officeDocument/2006/customXml" ds:itemID="{C6C5DCE0-D69C-4B6E-96D9-C69B23DE6D4A}">
+<ds:datastoreItem xmlns:ds="http://schemas.openxmlformats.org/officeDocument/2006/customXml" ds:itemID="{4BECF9F2-3A10-48CC-8D31-4F6E8664527E}">
   <ds:schemaRefs>
-    <ds:schemaRef ds:uri="http://schemas.microsoft.com/office/2006/metadata/properties"/>
-    <ds:schemaRef ds:uri="http://schemas.microsoft.com/office/infopath/2007/PartnerControls"/>
-    <ds:schemaRef ds:uri="cbeac988-4fd5-47cf-ad03-89cc7678fa90"/>
-    <ds:schemaRef ds:uri="aa9c99c1-69c1-4b58-9df5-4d4796c46f8a"/>
+    <ds:schemaRef ds:uri="http://schemas.microsoft.com/sharepoint/v3/contenttype/forms"/>
   </ds:schemaRefs>
 </ds:datastoreItem>
 </file>
</xml_diff>

<commit_message>
feat: CE-1542 default view for Parks users (#1068)
Co-authored-by: afwilcox <alecwilcox@gmail.com>
Co-authored-by: team-wolverine-nrm-repo-updater[bot] <203337993+team-wolverine-nrm-repo-updater[bot]@users.noreply.github.com>
</commit_message>
<xml_diff>
--- a/backend/templates/complaint/CDOGS-HWCR-COMPLAINT-TEMPLATE-v1.docx
+++ b/backend/templates/complaint/CDOGS-HWCR-COMPLAINT-TEMPLATE-v1.docx
@@ -6508,7 +6508,7 @@
         <w:spacing w:after="0" w:line="240" w:lineRule="auto"/>
         <w:textAlignment w:val="baseline"/>
         <w:rPr>
-          <w:rFonts w:ascii="BC Sans" w:hAnsi="BC Sans"/>
+          <w:rFonts w:ascii="Arial" w:hAnsi="Arial" w:cs="Arial"/>
           <w:sz w:val="20"/>
           <w:szCs w:val="20"/>
         </w:rPr>
@@ -18758,21 +18758,12 @@
 </file>
 
 <file path=customXml/item1.xml><?xml version="1.0" encoding="utf-8"?>
-<p:properties xmlns:p="http://schemas.microsoft.com/office/2006/metadata/properties" xmlns:xsi="http://www.w3.org/2001/XMLSchema-instance" xmlns:pc="http://schemas.microsoft.com/office/infopath/2007/PartnerControls">
-  <documentManagement>
-    <TaxCatchAll xmlns="cbeac988-4fd5-47cf-ad03-89cc7678fa90" xsi:nil="true"/>
-    <lcf76f155ced4ddcb4097134ff3c332f xmlns="aa9c99c1-69c1-4b58-9df5-4d4796c46f8a">
-      <Terms xmlns="http://schemas.microsoft.com/office/infopath/2007/PartnerControls"/>
-    </lcf76f155ced4ddcb4097134ff3c332f>
-    <SharedWithUsers xmlns="cbeac988-4fd5-47cf-ad03-89cc7678fa90">
-      <UserInfo>
-        <DisplayName/>
-        <AccountId xsi:nil="true"/>
-        <AccountType/>
-      </UserInfo>
-    </SharedWithUsers>
-  </documentManagement>
-</p:properties>
+<?mso-contentType ?>
+<FormTemplates xmlns="http://schemas.microsoft.com/sharepoint/v3/contenttype/forms">
+  <Display>DocumentLibraryForm</Display>
+  <Edit>DocumentLibraryForm</Edit>
+  <New>DocumentLibraryForm</New>
+</FormTemplates>
 </file>
 
 <file path=customXml/item2.xml><?xml version="1.0" encoding="utf-8"?>
@@ -19011,21 +19002,27 @@
 </file>
 
 <file path=customXml/item3.xml><?xml version="1.0" encoding="utf-8"?>
-<?mso-contentType ?>
-<FormTemplates xmlns="http://schemas.microsoft.com/sharepoint/v3/contenttype/forms">
-  <Display>DocumentLibraryForm</Display>
-  <Edit>DocumentLibraryForm</Edit>
-  <New>DocumentLibraryForm</New>
-</FormTemplates>
+<p:properties xmlns:p="http://schemas.microsoft.com/office/2006/metadata/properties" xmlns:xsi="http://www.w3.org/2001/XMLSchema-instance" xmlns:pc="http://schemas.microsoft.com/office/infopath/2007/PartnerControls">
+  <documentManagement>
+    <TaxCatchAll xmlns="cbeac988-4fd5-47cf-ad03-89cc7678fa90" xsi:nil="true"/>
+    <lcf76f155ced4ddcb4097134ff3c332f xmlns="aa9c99c1-69c1-4b58-9df5-4d4796c46f8a">
+      <Terms xmlns="http://schemas.microsoft.com/office/infopath/2007/PartnerControls"/>
+    </lcf76f155ced4ddcb4097134ff3c332f>
+    <SharedWithUsers xmlns="cbeac988-4fd5-47cf-ad03-89cc7678fa90">
+      <UserInfo>
+        <DisplayName/>
+        <AccountId xsi:nil="true"/>
+        <AccountType/>
+      </UserInfo>
+    </SharedWithUsers>
+  </documentManagement>
+</p:properties>
 </file>
 
 <file path=customXml/itemProps1.xml><?xml version="1.0" encoding="utf-8"?>
-<ds:datastoreItem xmlns:ds="http://schemas.openxmlformats.org/officeDocument/2006/customXml" ds:itemID="{C6C5DCE0-D69C-4B6E-96D9-C69B23DE6D4A}">
+<ds:datastoreItem xmlns:ds="http://schemas.openxmlformats.org/officeDocument/2006/customXml" ds:itemID="{4BECF9F2-3A10-48CC-8D31-4F6E8664527E}">
   <ds:schemaRefs>
-    <ds:schemaRef ds:uri="http://schemas.microsoft.com/office/2006/metadata/properties"/>
-    <ds:schemaRef ds:uri="http://schemas.microsoft.com/office/infopath/2007/PartnerControls"/>
-    <ds:schemaRef ds:uri="cbeac988-4fd5-47cf-ad03-89cc7678fa90"/>
-    <ds:schemaRef ds:uri="aa9c99c1-69c1-4b58-9df5-4d4796c46f8a"/>
+    <ds:schemaRef ds:uri="http://schemas.microsoft.com/sharepoint/v3/contenttype/forms"/>
   </ds:schemaRefs>
 </ds:datastoreItem>
 </file>
@@ -19050,9 +19047,12 @@
 </file>
 
 <file path=customXml/itemProps3.xml><?xml version="1.0" encoding="utf-8"?>
-<ds:datastoreItem xmlns:ds="http://schemas.openxmlformats.org/officeDocument/2006/customXml" ds:itemID="{4BECF9F2-3A10-48CC-8D31-4F6E8664527E}">
+<ds:datastoreItem xmlns:ds="http://schemas.openxmlformats.org/officeDocument/2006/customXml" ds:itemID="{C6C5DCE0-D69C-4B6E-96D9-C69B23DE6D4A}">
   <ds:schemaRefs>
-    <ds:schemaRef ds:uri="http://schemas.microsoft.com/sharepoint/v3/contenttype/forms"/>
+    <ds:schemaRef ds:uri="http://schemas.microsoft.com/office/2006/metadata/properties"/>
+    <ds:schemaRef ds:uri="http://schemas.microsoft.com/office/infopath/2007/PartnerControls"/>
+    <ds:schemaRef ds:uri="cbeac988-4fd5-47cf-ad03-89cc7678fa90"/>
+    <ds:schemaRef ds:uri="aa9c99c1-69c1-4b58-9df5-4d4796c46f8a"/>
   </ds:schemaRefs>
 </ds:datastoreItem>
 </file>
</xml_diff>

<commit_message>
fix: PDF Template adjustments (#1070)
Co-authored-by: team-wolverine-nrm-repo-updater[bot] <203337993+team-wolverine-nrm-repo-updater[bot]@users.noreply.github.com>
</commit_message>
<xml_diff>
--- a/backend/templates/complaint/CDOGS-HWCR-COMPLAINT-TEMPLATE-v1.docx
+++ b/backend/templates/complaint/CDOGS-HWCR-COMPLAINT-TEMPLATE-v1.docx
@@ -6515,606 +6515,12 @@
       </w:pPr>
       <w:r>
         <w:rPr>
-          <w:rFonts w:ascii="BC Sans" w:eastAsia="Times New Roman" w:hAnsi="BC Sans" w:cs="Times New Roman"/>
-          <w:color w:val="000000" w:themeColor="text1"/>
-          <w:sz w:val="20"/>
-          <w:szCs w:val="20"/>
-        </w:rPr>
-        <w:t>{d</w:t>
-      </w:r>
-      <w:r>
-        <w:rPr>
-          <w:rFonts w:ascii="BC Sans" w:eastAsia="Times New Roman" w:hAnsi="BC Sans" w:cs="Times New Roman"/>
-          <w:color w:val="000000" w:themeColor="text1"/>
-          <w:sz w:val="20"/>
-          <w:szCs w:val="20"/>
-        </w:rPr>
-        <w:t>.</w:t>
-      </w:r>
-      <w:r>
-        <w:rPr>
           <w:rFonts w:ascii="BC Sans" w:hAnsi="BC Sans"/>
           <w:sz w:val="20"/>
           <w:szCs w:val="20"/>
           <w:lang w:val="en-CA"/>
         </w:rPr>
-        <w:t>outcome.assessment[i].actionNotRequired</w:t>
-      </w:r>
-      <w:r>
-        <w:rPr>
-          <w:rFonts w:ascii="BC Sans" w:eastAsia="Times New Roman" w:hAnsi="BC Sans" w:cs="Times New Roman"/>
-          <w:color w:val="000000" w:themeColor="text1"/>
-          <w:sz w:val="20"/>
-          <w:szCs w:val="20"/>
-        </w:rPr>
-        <w:t>:</w:t>
-      </w:r>
-      <w:r>
-        <w:rPr>
-          <w:rFonts w:ascii="BC Sans" w:eastAsia="Times New Roman" w:hAnsi="BC Sans" w:cs="Times New Roman"/>
-          <w:color w:val="000000" w:themeColor="text1"/>
-          <w:sz w:val="20"/>
-          <w:szCs w:val="20"/>
-        </w:rPr>
-        <w:t>ifEQ(No):show</w:t>
-      </w:r>
-      <w:r>
-        <w:rPr>
-          <w:rFonts w:ascii="BC Sans" w:eastAsia="Times New Roman" w:hAnsi="BC Sans" w:cs="Times New Roman"/>
-          <w:color w:val="000000" w:themeColor="text1"/>
-          <w:sz w:val="20"/>
-          <w:szCs w:val="20"/>
-        </w:rPr>
-        <w:t>Begin}</w:t>
-      </w:r>
-    </w:p>
-    <w:tbl>
-      <w:tblPr>
-        <w:tblW w:w="10800" w:type="dxa"/>
-        <w:tblBorders>
-          <w:top w:val="outset" w:sz="6" w:space="0" w:color="auto"/>
-          <w:left w:val="outset" w:sz="6" w:space="0" w:color="auto"/>
-          <w:bottom w:val="outset" w:sz="6" w:space="0" w:color="auto"/>
-          <w:right w:val="outset" w:sz="6" w:space="0" w:color="auto"/>
-        </w:tblBorders>
-        <w:tblLook w:val="04A0" w:firstRow="1" w:lastRow="0" w:firstColumn="1" w:lastColumn="0" w:noHBand="0" w:noVBand="1"/>
-      </w:tblPr>
-      <w:tblGrid>
-        <w:gridCol w:w="2511"/>
-        <w:gridCol w:w="8289"/>
-      </w:tblGrid>
-      <w:tr>
-        <w:trPr>
-          <w:trHeight w:val="300"/>
-        </w:trPr>
-        <w:tc>
-          <w:tcPr>
-            <w:tcW w:w="10800" w:type="dxa"/>
-            <w:gridSpan w:val="2"/>
-            <w:tcBorders>
-              <w:top w:val="nil"/>
-              <w:left w:val="nil"/>
-              <w:bottom w:val="single" w:sz="6" w:space="0" w:color="7F7F7F"/>
-              <w:right w:val="nil"/>
-            </w:tcBorders>
-            <w:shd w:val="clear" w:color="auto" w:fill="auto"/>
-            <w:hideMark/>
-          </w:tcPr>
-          <w:p>
-            <w:pPr>
-              <w:spacing w:after="0"/>
-              <w:rPr>
-                <w:rFonts w:ascii="BC Sans" w:hAnsi="BC Sans"/>
-                <w:b/>
-                <w:bCs/>
-                <w:sz w:val="20"/>
-                <w:szCs w:val="20"/>
-                <w:lang w:val="en-CA"/>
-              </w:rPr>
-            </w:pPr>
-            <w:r>
-              <w:rPr>
-                <w:rFonts w:ascii="BC Sans" w:hAnsi="BC Sans"/>
-                <w:b/>
-                <w:bCs/>
-                <w:sz w:val="20"/>
-                <w:szCs w:val="20"/>
-              </w:rPr>
-              <w:t>Complaint assessment</w:t>
-            </w:r>
-          </w:p>
-        </w:tc>
-      </w:tr>
-      <w:tr>
-        <w:trPr>
-          <w:trHeight w:val="300"/>
-        </w:trPr>
-        <w:tc>
-          <w:tcPr>
-            <w:tcW w:w="2511" w:type="dxa"/>
-            <w:tcBorders>
-              <w:top w:val="nil"/>
-              <w:left w:val="nil"/>
-              <w:bottom w:val="nil"/>
-              <w:right w:val="single" w:sz="6" w:space="0" w:color="7F7F7F"/>
-            </w:tcBorders>
-            <w:shd w:val="clear" w:color="auto" w:fill="F2F2F2"/>
-            <w:hideMark/>
-          </w:tcPr>
-          <w:p>
-            <w:pPr>
-              <w:spacing w:after="0"/>
-              <w:rPr>
-                <w:rFonts w:ascii="BC Sans" w:hAnsi="BC Sans"/>
-                <w:b/>
-                <w:bCs/>
-                <w:sz w:val="20"/>
-                <w:szCs w:val="20"/>
-                <w:lang w:val="en-CA"/>
-              </w:rPr>
-            </w:pPr>
-            <w:r>
-              <w:rPr>
-                <w:rFonts w:ascii="BC Sans" w:hAnsi="BC Sans"/>
-                <w:sz w:val="20"/>
-                <w:szCs w:val="20"/>
-              </w:rPr>
-              <w:t>Action required?</w:t>
-            </w:r>
-            <w:r>
-              <w:rPr>
-                <w:rFonts w:ascii="BC Sans" w:hAnsi="BC Sans"/>
-                <w:b/>
-                <w:bCs/>
-                <w:sz w:val="20"/>
-                <w:szCs w:val="20"/>
-                <w:lang w:val="en-CA"/>
-              </w:rPr>
-              <w:t> </w:t>
-            </w:r>
-          </w:p>
-        </w:tc>
-        <w:tc>
-          <w:tcPr>
-            <w:tcW w:w="8289" w:type="dxa"/>
-            <w:tcBorders>
-              <w:top w:val="nil"/>
-              <w:left w:val="nil"/>
-              <w:bottom w:val="nil"/>
-              <w:right w:val="nil"/>
-            </w:tcBorders>
-            <w:shd w:val="clear" w:color="auto" w:fill="F2F2F2"/>
-            <w:hideMark/>
-          </w:tcPr>
-          <w:p>
-            <w:pPr>
-              <w:spacing w:after="0"/>
-              <w:rPr>
-                <w:rFonts w:ascii="BC Sans" w:hAnsi="BC Sans"/>
-                <w:sz w:val="20"/>
-                <w:szCs w:val="20"/>
-                <w:lang w:val="en-CA"/>
-              </w:rPr>
-            </w:pPr>
-            <w:r>
-              <w:rPr>
-                <w:rFonts w:ascii="BC Sans" w:hAnsi="BC Sans"/>
-                <w:sz w:val="20"/>
-                <w:szCs w:val="20"/>
-                <w:lang w:val="en-CA"/>
-              </w:rPr>
-              <w:t>{d.outcome.assessment[i].</w:t>
-            </w:r>
-            <w:r>
-              <w:rPr>
-                <w:rFonts w:ascii="BC Sans" w:hAnsi="BC Sans"/>
-                <w:sz w:val="20"/>
-                <w:szCs w:val="20"/>
-                <w:lang w:val="en-CA"/>
-              </w:rPr>
-              <w:t>actionNotRequired</w:t>
-            </w:r>
-            <w:r>
-              <w:rPr>
-                <w:rFonts w:ascii="BC Sans" w:hAnsi="BC Sans"/>
-                <w:sz w:val="20"/>
-                <w:szCs w:val="20"/>
-                <w:lang w:val="en-CA"/>
-              </w:rPr>
-              <w:t>}</w:t>
-            </w:r>
-          </w:p>
-        </w:tc>
-      </w:tr>
-      <w:tr>
-        <w:trPr>
-          <w:trHeight w:val="300"/>
-        </w:trPr>
-        <w:tc>
-          <w:tcPr>
-            <w:tcW w:w="2511" w:type="dxa"/>
-            <w:tcBorders>
-              <w:top w:val="nil"/>
-              <w:left w:val="nil"/>
-              <w:bottom w:val="nil"/>
-              <w:right w:val="single" w:sz="6" w:space="0" w:color="7F7F7F"/>
-            </w:tcBorders>
-            <w:shd w:val="clear" w:color="auto" w:fill="auto"/>
-            <w:hideMark/>
-          </w:tcPr>
-          <w:p>
-            <w:pPr>
-              <w:spacing w:after="0"/>
-              <w:rPr>
-                <w:rFonts w:ascii="BC Sans" w:hAnsi="BC Sans"/>
-                <w:b/>
-                <w:bCs/>
-                <w:sz w:val="20"/>
-                <w:szCs w:val="20"/>
-                <w:lang w:val="en-CA"/>
-              </w:rPr>
-            </w:pPr>
-            <w:r>
-              <w:rPr>
-                <w:rFonts w:ascii="BC Sans" w:hAnsi="BC Sans"/>
-                <w:sz w:val="20"/>
-                <w:szCs w:val="20"/>
-              </w:rPr>
-              <w:t>Justification</w:t>
-            </w:r>
-            <w:r>
-              <w:rPr>
-                <w:rFonts w:ascii="BC Sans" w:hAnsi="BC Sans"/>
-                <w:b/>
-                <w:bCs/>
-                <w:sz w:val="20"/>
-                <w:szCs w:val="20"/>
-                <w:lang w:val="en-CA"/>
-              </w:rPr>
-              <w:t> </w:t>
-            </w:r>
-          </w:p>
-        </w:tc>
-        <w:tc>
-          <w:tcPr>
-            <w:tcW w:w="8289" w:type="dxa"/>
-            <w:tcBorders>
-              <w:top w:val="nil"/>
-              <w:left w:val="nil"/>
-              <w:bottom w:val="nil"/>
-              <w:right w:val="nil"/>
-            </w:tcBorders>
-            <w:shd w:val="clear" w:color="auto" w:fill="auto"/>
-            <w:hideMark/>
-          </w:tcPr>
-          <w:p>
-            <w:pPr>
-              <w:spacing w:after="0"/>
-              <w:rPr>
-                <w:rFonts w:ascii="BC Sans" w:hAnsi="BC Sans"/>
-                <w:sz w:val="20"/>
-                <w:szCs w:val="20"/>
-                <w:lang w:val="en-CA"/>
-              </w:rPr>
-            </w:pPr>
-            <w:r>
-              <w:rPr>
-                <w:rFonts w:ascii="BC Sans" w:hAnsi="BC Sans"/>
-                <w:sz w:val="20"/>
-                <w:szCs w:val="20"/>
-                <w:lang w:val="en-CA"/>
-              </w:rPr>
-              <w:t>{d.outcome.assessment[i].</w:t>
-            </w:r>
-            <w:r>
-              <w:rPr>
-                <w:rFonts w:ascii="BC Sans" w:hAnsi="BC Sans"/>
-                <w:sz w:val="20"/>
-                <w:szCs w:val="20"/>
-                <w:lang w:val="en-CA"/>
-              </w:rPr>
-              <w:t>actionJustificationShortDescription</w:t>
-            </w:r>
-            <w:r>
-              <w:rPr>
-                <w:rFonts w:ascii="BC Sans" w:hAnsi="BC Sans"/>
-                <w:sz w:val="20"/>
-                <w:szCs w:val="20"/>
-                <w:lang w:val="en-CA"/>
-              </w:rPr>
-              <w:t>}</w:t>
-            </w:r>
-          </w:p>
-        </w:tc>
-      </w:tr>
-      <w:tr>
-        <w:trPr>
-          <w:trHeight w:val="300"/>
-        </w:trPr>
-        <w:tc>
-          <w:tcPr>
-            <w:tcW w:w="2511" w:type="dxa"/>
-            <w:tcBorders>
-              <w:top w:val="nil"/>
-              <w:left w:val="nil"/>
-              <w:bottom w:val="nil"/>
-              <w:right w:val="single" w:sz="6" w:space="0" w:color="7F7F7F"/>
-            </w:tcBorders>
-            <w:shd w:val="clear" w:color="auto" w:fill="F2F2F2"/>
-            <w:hideMark/>
-          </w:tcPr>
-          <w:p>
-            <w:pPr>
-              <w:spacing w:after="0"/>
-              <w:rPr>
-                <w:rFonts w:ascii="BC Sans" w:hAnsi="BC Sans"/>
-                <w:b/>
-                <w:bCs/>
-                <w:sz w:val="20"/>
-                <w:szCs w:val="20"/>
-                <w:lang w:val="en-CA"/>
-              </w:rPr>
-            </w:pPr>
-            <w:r>
-              <w:rPr>
-                <w:rFonts w:ascii="BC Sans" w:hAnsi="BC Sans"/>
-                <w:sz w:val="20"/>
-                <w:szCs w:val="20"/>
-              </w:rPr>
-              <w:t>Linking current complaint to</w:t>
-            </w:r>
-            <w:r>
-              <w:rPr>
-                <w:rFonts w:ascii="BC Sans" w:hAnsi="BC Sans"/>
-                <w:b/>
-                <w:bCs/>
-                <w:sz w:val="20"/>
-                <w:szCs w:val="20"/>
-                <w:lang w:val="en-CA"/>
-              </w:rPr>
-              <w:t> </w:t>
-            </w:r>
-          </w:p>
-        </w:tc>
-        <w:tc>
-          <w:tcPr>
-            <w:tcW w:w="8289" w:type="dxa"/>
-            <w:tcBorders>
-              <w:top w:val="nil"/>
-              <w:left w:val="nil"/>
-              <w:bottom w:val="nil"/>
-              <w:right w:val="nil"/>
-            </w:tcBorders>
-            <w:shd w:val="clear" w:color="auto" w:fill="F2F2F2"/>
-            <w:hideMark/>
-          </w:tcPr>
-          <w:p>
-            <w:pPr>
-              <w:spacing w:after="0"/>
-              <w:rPr>
-                <w:rFonts w:ascii="BC Sans" w:hAnsi="BC Sans"/>
-                <w:sz w:val="20"/>
-                <w:szCs w:val="20"/>
-                <w:lang w:val="en-CA"/>
-              </w:rPr>
-            </w:pPr>
-            <w:r>
-              <w:rPr>
-                <w:rFonts w:ascii="BC Sans" w:hAnsi="BC Sans"/>
-                <w:sz w:val="20"/>
-                <w:szCs w:val="20"/>
-                <w:lang w:val="en-CA"/>
-              </w:rPr>
-              <w:t>{d.linkedComplaintIdentifier}</w:t>
-            </w:r>
-          </w:p>
-        </w:tc>
-      </w:tr>
-      <w:tr>
-        <w:trPr>
-          <w:trHeight w:val="300"/>
-        </w:trPr>
-        <w:tc>
-          <w:tcPr>
-            <w:tcW w:w="2511" w:type="dxa"/>
-            <w:tcBorders>
-              <w:top w:val="nil"/>
-              <w:left w:val="nil"/>
-              <w:bottom w:val="nil"/>
-              <w:right w:val="single" w:sz="6" w:space="0" w:color="7F7F7F"/>
-            </w:tcBorders>
-            <w:shd w:val="clear" w:color="auto" w:fill="auto"/>
-            <w:hideMark/>
-          </w:tcPr>
-          <w:p>
-            <w:pPr>
-              <w:spacing w:after="0"/>
-              <w:rPr>
-                <w:rFonts w:ascii="BC Sans" w:hAnsi="BC Sans"/>
-                <w:b/>
-                <w:bCs/>
-                <w:sz w:val="20"/>
-                <w:szCs w:val="20"/>
-                <w:lang w:val="en-CA"/>
-              </w:rPr>
-            </w:pPr>
-            <w:r>
-              <w:rPr>
-                <w:rFonts w:ascii="BC Sans" w:hAnsi="BC Sans"/>
-                <w:sz w:val="20"/>
-                <w:szCs w:val="20"/>
-              </w:rPr>
-              <w:t>Officer</w:t>
-            </w:r>
-            <w:r>
-              <w:rPr>
-                <w:rFonts w:ascii="BC Sans" w:hAnsi="BC Sans"/>
-                <w:b/>
-                <w:bCs/>
-                <w:sz w:val="20"/>
-                <w:szCs w:val="20"/>
-                <w:lang w:val="en-CA"/>
-              </w:rPr>
-              <w:t> </w:t>
-            </w:r>
-          </w:p>
-        </w:tc>
-        <w:tc>
-          <w:tcPr>
-            <w:tcW w:w="8289" w:type="dxa"/>
-            <w:tcBorders>
-              <w:top w:val="nil"/>
-              <w:left w:val="nil"/>
-              <w:bottom w:val="nil"/>
-              <w:right w:val="nil"/>
-            </w:tcBorders>
-            <w:shd w:val="clear" w:color="auto" w:fill="auto"/>
-            <w:hideMark/>
-          </w:tcPr>
-          <w:p>
-            <w:pPr>
-              <w:spacing w:after="0"/>
-              <w:rPr>
-                <w:rFonts w:ascii="BC Sans" w:hAnsi="BC Sans"/>
-                <w:sz w:val="20"/>
-                <w:szCs w:val="20"/>
-                <w:lang w:val="en-CA"/>
-              </w:rPr>
-            </w:pPr>
-            <w:r>
-              <w:rPr>
-                <w:rFonts w:ascii="BC Sans" w:hAnsi="BC Sans"/>
-                <w:sz w:val="20"/>
-                <w:szCs w:val="20"/>
-                <w:lang w:val="en-CA"/>
-              </w:rPr>
-              <w:t>{d.outcome.assessment[i].assessmentActor}</w:t>
-            </w:r>
-          </w:p>
-        </w:tc>
-      </w:tr>
-      <w:tr>
-        <w:trPr>
-          <w:trHeight w:val="300"/>
-        </w:trPr>
-        <w:tc>
-          <w:tcPr>
-            <w:tcW w:w="2511" w:type="dxa"/>
-            <w:tcBorders>
-              <w:top w:val="nil"/>
-              <w:left w:val="nil"/>
-              <w:bottom w:val="nil"/>
-              <w:right w:val="single" w:sz="6" w:space="0" w:color="7F7F7F"/>
-            </w:tcBorders>
-            <w:shd w:val="clear" w:color="auto" w:fill="F2F2F2"/>
-            <w:hideMark/>
-          </w:tcPr>
-          <w:p>
-            <w:pPr>
-              <w:spacing w:after="0"/>
-              <w:rPr>
-                <w:rFonts w:ascii="BC Sans" w:hAnsi="BC Sans"/>
-                <w:b/>
-                <w:bCs/>
-                <w:sz w:val="20"/>
-                <w:szCs w:val="20"/>
-                <w:lang w:val="en-CA"/>
-              </w:rPr>
-            </w:pPr>
-            <w:r>
-              <w:rPr>
-                <w:rFonts w:ascii="BC Sans" w:hAnsi="BC Sans"/>
-                <w:sz w:val="20"/>
-                <w:szCs w:val="20"/>
-              </w:rPr>
-              <w:t>Assessment date</w:t>
-            </w:r>
-            <w:r>
-              <w:rPr>
-                <w:rFonts w:ascii="BC Sans" w:hAnsi="BC Sans"/>
-                <w:b/>
-                <w:bCs/>
-                <w:sz w:val="20"/>
-                <w:szCs w:val="20"/>
-                <w:lang w:val="en-CA"/>
-              </w:rPr>
-              <w:t> </w:t>
-            </w:r>
-          </w:p>
-        </w:tc>
-        <w:tc>
-          <w:tcPr>
-            <w:tcW w:w="8289" w:type="dxa"/>
-            <w:tcBorders>
-              <w:top w:val="nil"/>
-              <w:left w:val="nil"/>
-              <w:bottom w:val="nil"/>
-              <w:right w:val="nil"/>
-            </w:tcBorders>
-            <w:shd w:val="clear" w:color="auto" w:fill="F2F2F2"/>
-            <w:hideMark/>
-          </w:tcPr>
-          <w:p>
-            <w:pPr>
-              <w:spacing w:after="0"/>
-              <w:rPr>
-                <w:rFonts w:ascii="BC Sans" w:hAnsi="BC Sans"/>
-                <w:sz w:val="20"/>
-                <w:szCs w:val="20"/>
-                <w:lang w:val="en-CA"/>
-              </w:rPr>
-            </w:pPr>
-            <w:r>
-              <w:rPr>
-                <w:rFonts w:ascii="BC Sans" w:hAnsi="BC Sans"/>
-                <w:sz w:val="20"/>
-                <w:szCs w:val="20"/>
-                <w:lang w:val="en-CA"/>
-              </w:rPr>
-              <w:t>{d.outcome.assessment[i].assessmentDate}</w:t>
-            </w:r>
-          </w:p>
-        </w:tc>
-      </w:tr>
-    </w:tbl>
-    <w:p>
-      <w:pPr>
-        <w:spacing w:after="0" w:line="240" w:lineRule="auto"/>
-        <w:textAlignment w:val="baseline"/>
-        <w:rPr>
-          <w:rFonts w:ascii="BC Sans" w:hAnsi="BC Sans"/>
-          <w:sz w:val="20"/>
-          <w:szCs w:val="20"/>
-          <w:lang w:val="en-CA"/>
-        </w:rPr>
-      </w:pPr>
-      <w:r>
-        <w:rPr>
-          <w:rFonts w:ascii="BC Sans" w:hAnsi="BC Sans"/>
-          <w:sz w:val="20"/>
-          <w:szCs w:val="20"/>
-          <w:lang w:val="en-CA"/>
-        </w:rPr>
-        <w:lastRenderedPageBreak/>
         <w:t>{d.</w:t>
-      </w:r>
-      <w:r>
-        <w:rPr>
-          <w:rFonts w:ascii="BC Sans" w:hAnsi="BC Sans"/>
-          <w:sz w:val="20"/>
-          <w:szCs w:val="20"/>
-          <w:lang w:val="en-CA"/>
-        </w:rPr>
-        <w:t>outcome.assessment[i]</w:t>
-      </w:r>
-      <w:r>
-        <w:rPr>
-          <w:rFonts w:ascii="BC Sans" w:hAnsi="BC Sans"/>
-          <w:sz w:val="20"/>
-          <w:szCs w:val="20"/>
-          <w:lang w:val="en-CA"/>
-        </w:rPr>
-        <w:t>.actionNotRequired:showEnd}{d.</w:t>
       </w:r>
       <w:r>
         <w:rPr>
@@ -7885,6 +7291,7 @@
                 <w:sz w:val="20"/>
                 <w:szCs w:val="20"/>
               </w:rPr>
+              <w:lastRenderedPageBreak/>
               <w:t>Actions (legacy)</w:t>
             </w:r>
             <w:r>
@@ -9529,10 +8936,10 @@
     </w:tbl>
     <w:p>
       <w:pPr>
-        <w:spacing w:after="0"/>
+        <w:spacing w:after="0" w:line="240" w:lineRule="auto"/>
+        <w:textAlignment w:val="baseline"/>
         <w:rPr>
-          <w:rFonts w:ascii="BC Sans" w:eastAsia="Times New Roman" w:hAnsi="BC Sans" w:cs="Times New Roman"/>
-          <w:color w:val="000000" w:themeColor="text1"/>
+          <w:rFonts w:ascii="Arial" w:hAnsi="Arial" w:cs="Arial"/>
           <w:sz w:val="20"/>
           <w:szCs w:val="20"/>
         </w:rPr>
@@ -9617,6 +9024,607 @@
           <w:szCs w:val="20"/>
         </w:rPr>
         <w:t>}</w:t>
+      </w:r>
+      <w:r>
+        <w:rPr>
+          <w:rFonts w:ascii="BC Sans" w:eastAsia="Times New Roman" w:hAnsi="BC Sans" w:cs="Times New Roman"/>
+          <w:color w:val="000000" w:themeColor="text1"/>
+          <w:sz w:val="20"/>
+          <w:szCs w:val="20"/>
+        </w:rPr>
+        <w:t>{d</w:t>
+      </w:r>
+      <w:r>
+        <w:rPr>
+          <w:rFonts w:ascii="BC Sans" w:eastAsia="Times New Roman" w:hAnsi="BC Sans" w:cs="Times New Roman"/>
+          <w:color w:val="000000" w:themeColor="text1"/>
+          <w:sz w:val="20"/>
+          <w:szCs w:val="20"/>
+        </w:rPr>
+        <w:t>.</w:t>
+      </w:r>
+      <w:r>
+        <w:rPr>
+          <w:rFonts w:ascii="BC Sans" w:hAnsi="BC Sans"/>
+          <w:sz w:val="20"/>
+          <w:szCs w:val="20"/>
+          <w:lang w:val="en-CA"/>
+        </w:rPr>
+        <w:t>outcome.assessment[i].actionNotRequired</w:t>
+      </w:r>
+      <w:r>
+        <w:rPr>
+          <w:rFonts w:ascii="BC Sans" w:eastAsia="Times New Roman" w:hAnsi="BC Sans" w:cs="Times New Roman"/>
+          <w:color w:val="000000" w:themeColor="text1"/>
+          <w:sz w:val="20"/>
+          <w:szCs w:val="20"/>
+        </w:rPr>
+        <w:t>:</w:t>
+      </w:r>
+      <w:r>
+        <w:rPr>
+          <w:rFonts w:ascii="BC Sans" w:eastAsia="Times New Roman" w:hAnsi="BC Sans" w:cs="Times New Roman"/>
+          <w:color w:val="000000" w:themeColor="text1"/>
+          <w:sz w:val="20"/>
+          <w:szCs w:val="20"/>
+        </w:rPr>
+        <w:t>ifEQ(No):show</w:t>
+      </w:r>
+      <w:r>
+        <w:rPr>
+          <w:rFonts w:ascii="BC Sans" w:eastAsia="Times New Roman" w:hAnsi="BC Sans" w:cs="Times New Roman"/>
+          <w:color w:val="000000" w:themeColor="text1"/>
+          <w:sz w:val="20"/>
+          <w:szCs w:val="20"/>
+        </w:rPr>
+        <w:t>Begin}</w:t>
+      </w:r>
+    </w:p>
+    <w:tbl>
+      <w:tblPr>
+        <w:tblW w:w="10800" w:type="dxa"/>
+        <w:tblBorders>
+          <w:top w:val="outset" w:sz="6" w:space="0" w:color="auto"/>
+          <w:left w:val="outset" w:sz="6" w:space="0" w:color="auto"/>
+          <w:bottom w:val="outset" w:sz="6" w:space="0" w:color="auto"/>
+          <w:right w:val="outset" w:sz="6" w:space="0" w:color="auto"/>
+        </w:tblBorders>
+        <w:tblLook w:val="04A0" w:firstRow="1" w:lastRow="0" w:firstColumn="1" w:lastColumn="0" w:noHBand="0" w:noVBand="1"/>
+      </w:tblPr>
+      <w:tblGrid>
+        <w:gridCol w:w="2511"/>
+        <w:gridCol w:w="8289"/>
+      </w:tblGrid>
+      <w:tr>
+        <w:trPr>
+          <w:trHeight w:val="300"/>
+        </w:trPr>
+        <w:tc>
+          <w:tcPr>
+            <w:tcW w:w="10800" w:type="dxa"/>
+            <w:gridSpan w:val="2"/>
+            <w:tcBorders>
+              <w:top w:val="nil"/>
+              <w:left w:val="nil"/>
+              <w:bottom w:val="single" w:sz="6" w:space="0" w:color="7F7F7F"/>
+              <w:right w:val="nil"/>
+            </w:tcBorders>
+            <w:shd w:val="clear" w:color="auto" w:fill="auto"/>
+            <w:hideMark/>
+          </w:tcPr>
+          <w:p>
+            <w:pPr>
+              <w:spacing w:after="0"/>
+              <w:rPr>
+                <w:rFonts w:ascii="BC Sans" w:hAnsi="BC Sans"/>
+                <w:b/>
+                <w:bCs/>
+                <w:sz w:val="20"/>
+                <w:szCs w:val="20"/>
+                <w:lang w:val="en-CA"/>
+              </w:rPr>
+            </w:pPr>
+            <w:r>
+              <w:rPr>
+                <w:rFonts w:ascii="BC Sans" w:hAnsi="BC Sans"/>
+                <w:b/>
+                <w:bCs/>
+                <w:sz w:val="20"/>
+                <w:szCs w:val="20"/>
+              </w:rPr>
+              <w:t>Complaint assessment</w:t>
+            </w:r>
+          </w:p>
+        </w:tc>
+      </w:tr>
+      <w:tr>
+        <w:trPr>
+          <w:trHeight w:val="300"/>
+        </w:trPr>
+        <w:tc>
+          <w:tcPr>
+            <w:tcW w:w="2511" w:type="dxa"/>
+            <w:tcBorders>
+              <w:top w:val="nil"/>
+              <w:left w:val="nil"/>
+              <w:bottom w:val="nil"/>
+              <w:right w:val="single" w:sz="6" w:space="0" w:color="7F7F7F"/>
+            </w:tcBorders>
+            <w:shd w:val="clear" w:color="auto" w:fill="F2F2F2"/>
+            <w:hideMark/>
+          </w:tcPr>
+          <w:p>
+            <w:pPr>
+              <w:spacing w:after="0"/>
+              <w:rPr>
+                <w:rFonts w:ascii="BC Sans" w:hAnsi="BC Sans"/>
+                <w:b/>
+                <w:bCs/>
+                <w:sz w:val="20"/>
+                <w:szCs w:val="20"/>
+                <w:lang w:val="en-CA"/>
+              </w:rPr>
+            </w:pPr>
+            <w:r>
+              <w:rPr>
+                <w:rFonts w:ascii="BC Sans" w:hAnsi="BC Sans"/>
+                <w:sz w:val="20"/>
+                <w:szCs w:val="20"/>
+              </w:rPr>
+              <w:t>Action required?</w:t>
+            </w:r>
+            <w:r>
+              <w:rPr>
+                <w:rFonts w:ascii="BC Sans" w:hAnsi="BC Sans"/>
+                <w:b/>
+                <w:bCs/>
+                <w:sz w:val="20"/>
+                <w:szCs w:val="20"/>
+                <w:lang w:val="en-CA"/>
+              </w:rPr>
+              <w:t> </w:t>
+            </w:r>
+          </w:p>
+        </w:tc>
+        <w:tc>
+          <w:tcPr>
+            <w:tcW w:w="8289" w:type="dxa"/>
+            <w:tcBorders>
+              <w:top w:val="nil"/>
+              <w:left w:val="nil"/>
+              <w:bottom w:val="nil"/>
+              <w:right w:val="nil"/>
+            </w:tcBorders>
+            <w:shd w:val="clear" w:color="auto" w:fill="F2F2F2"/>
+            <w:hideMark/>
+          </w:tcPr>
+          <w:p>
+            <w:pPr>
+              <w:spacing w:after="0"/>
+              <w:rPr>
+                <w:rFonts w:ascii="BC Sans" w:hAnsi="BC Sans"/>
+                <w:sz w:val="20"/>
+                <w:szCs w:val="20"/>
+                <w:lang w:val="en-CA"/>
+              </w:rPr>
+            </w:pPr>
+            <w:r>
+              <w:rPr>
+                <w:rFonts w:ascii="BC Sans" w:hAnsi="BC Sans"/>
+                <w:sz w:val="20"/>
+                <w:szCs w:val="20"/>
+                <w:lang w:val="en-CA"/>
+              </w:rPr>
+              <w:t>{d.outcome.assessment[i].</w:t>
+            </w:r>
+            <w:r>
+              <w:rPr>
+                <w:rFonts w:ascii="BC Sans" w:hAnsi="BC Sans"/>
+                <w:sz w:val="20"/>
+                <w:szCs w:val="20"/>
+                <w:lang w:val="en-CA"/>
+              </w:rPr>
+              <w:t>actionNotRequired</w:t>
+            </w:r>
+            <w:r>
+              <w:rPr>
+                <w:rFonts w:ascii="BC Sans" w:hAnsi="BC Sans"/>
+                <w:sz w:val="20"/>
+                <w:szCs w:val="20"/>
+                <w:lang w:val="en-CA"/>
+              </w:rPr>
+              <w:t>}</w:t>
+            </w:r>
+          </w:p>
+        </w:tc>
+      </w:tr>
+      <w:tr>
+        <w:trPr>
+          <w:trHeight w:val="300"/>
+        </w:trPr>
+        <w:tc>
+          <w:tcPr>
+            <w:tcW w:w="2511" w:type="dxa"/>
+            <w:tcBorders>
+              <w:top w:val="nil"/>
+              <w:left w:val="nil"/>
+              <w:bottom w:val="nil"/>
+              <w:right w:val="single" w:sz="6" w:space="0" w:color="7F7F7F"/>
+            </w:tcBorders>
+            <w:shd w:val="clear" w:color="auto" w:fill="auto"/>
+            <w:hideMark/>
+          </w:tcPr>
+          <w:p>
+            <w:pPr>
+              <w:spacing w:after="0"/>
+              <w:rPr>
+                <w:rFonts w:ascii="BC Sans" w:hAnsi="BC Sans"/>
+                <w:b/>
+                <w:bCs/>
+                <w:sz w:val="20"/>
+                <w:szCs w:val="20"/>
+                <w:lang w:val="en-CA"/>
+              </w:rPr>
+            </w:pPr>
+            <w:r>
+              <w:rPr>
+                <w:rFonts w:ascii="BC Sans" w:hAnsi="BC Sans"/>
+                <w:sz w:val="20"/>
+                <w:szCs w:val="20"/>
+              </w:rPr>
+              <w:t>Justification</w:t>
+            </w:r>
+            <w:r>
+              <w:rPr>
+                <w:rFonts w:ascii="BC Sans" w:hAnsi="BC Sans"/>
+                <w:b/>
+                <w:bCs/>
+                <w:sz w:val="20"/>
+                <w:szCs w:val="20"/>
+                <w:lang w:val="en-CA"/>
+              </w:rPr>
+              <w:t> </w:t>
+            </w:r>
+          </w:p>
+        </w:tc>
+        <w:tc>
+          <w:tcPr>
+            <w:tcW w:w="8289" w:type="dxa"/>
+            <w:tcBorders>
+              <w:top w:val="nil"/>
+              <w:left w:val="nil"/>
+              <w:bottom w:val="nil"/>
+              <w:right w:val="nil"/>
+            </w:tcBorders>
+            <w:shd w:val="clear" w:color="auto" w:fill="auto"/>
+            <w:hideMark/>
+          </w:tcPr>
+          <w:p>
+            <w:pPr>
+              <w:spacing w:after="0"/>
+              <w:rPr>
+                <w:rFonts w:ascii="BC Sans" w:hAnsi="BC Sans"/>
+                <w:sz w:val="20"/>
+                <w:szCs w:val="20"/>
+                <w:lang w:val="en-CA"/>
+              </w:rPr>
+            </w:pPr>
+            <w:r>
+              <w:rPr>
+                <w:rFonts w:ascii="BC Sans" w:hAnsi="BC Sans"/>
+                <w:sz w:val="20"/>
+                <w:szCs w:val="20"/>
+                <w:lang w:val="en-CA"/>
+              </w:rPr>
+              <w:t>{d.outcome.assessment[i].</w:t>
+            </w:r>
+            <w:r>
+              <w:rPr>
+                <w:rFonts w:ascii="BC Sans" w:hAnsi="BC Sans"/>
+                <w:sz w:val="20"/>
+                <w:szCs w:val="20"/>
+                <w:lang w:val="en-CA"/>
+              </w:rPr>
+              <w:t>actionJustificationShortDescription</w:t>
+            </w:r>
+            <w:r>
+              <w:rPr>
+                <w:rFonts w:ascii="BC Sans" w:hAnsi="BC Sans"/>
+                <w:sz w:val="20"/>
+                <w:szCs w:val="20"/>
+                <w:lang w:val="en-CA"/>
+              </w:rPr>
+              <w:t>}</w:t>
+            </w:r>
+          </w:p>
+        </w:tc>
+      </w:tr>
+      <w:tr>
+        <w:trPr>
+          <w:trHeight w:val="300"/>
+        </w:trPr>
+        <w:tc>
+          <w:tcPr>
+            <w:tcW w:w="2511" w:type="dxa"/>
+            <w:tcBorders>
+              <w:top w:val="nil"/>
+              <w:left w:val="nil"/>
+              <w:bottom w:val="nil"/>
+              <w:right w:val="single" w:sz="6" w:space="0" w:color="7F7F7F"/>
+            </w:tcBorders>
+            <w:shd w:val="clear" w:color="auto" w:fill="F2F2F2"/>
+            <w:hideMark/>
+          </w:tcPr>
+          <w:p>
+            <w:pPr>
+              <w:spacing w:after="0"/>
+              <w:rPr>
+                <w:rFonts w:ascii="BC Sans" w:hAnsi="BC Sans"/>
+                <w:b/>
+                <w:bCs/>
+                <w:sz w:val="20"/>
+                <w:szCs w:val="20"/>
+                <w:lang w:val="en-CA"/>
+              </w:rPr>
+            </w:pPr>
+            <w:r>
+              <w:rPr>
+                <w:rFonts w:ascii="BC Sans" w:hAnsi="BC Sans"/>
+                <w:sz w:val="20"/>
+                <w:szCs w:val="20"/>
+              </w:rPr>
+              <w:t>Linking current complaint to</w:t>
+            </w:r>
+            <w:r>
+              <w:rPr>
+                <w:rFonts w:ascii="BC Sans" w:hAnsi="BC Sans"/>
+                <w:b/>
+                <w:bCs/>
+                <w:sz w:val="20"/>
+                <w:szCs w:val="20"/>
+                <w:lang w:val="en-CA"/>
+              </w:rPr>
+              <w:t> </w:t>
+            </w:r>
+          </w:p>
+        </w:tc>
+        <w:tc>
+          <w:tcPr>
+            <w:tcW w:w="8289" w:type="dxa"/>
+            <w:tcBorders>
+              <w:top w:val="nil"/>
+              <w:left w:val="nil"/>
+              <w:bottom w:val="nil"/>
+              <w:right w:val="nil"/>
+            </w:tcBorders>
+            <w:shd w:val="clear" w:color="auto" w:fill="F2F2F2"/>
+            <w:hideMark/>
+          </w:tcPr>
+          <w:p>
+            <w:pPr>
+              <w:spacing w:after="0"/>
+              <w:rPr>
+                <w:rFonts w:ascii="BC Sans" w:hAnsi="BC Sans"/>
+                <w:sz w:val="20"/>
+                <w:szCs w:val="20"/>
+                <w:lang w:val="en-CA"/>
+              </w:rPr>
+            </w:pPr>
+            <w:r>
+              <w:rPr>
+                <w:rFonts w:ascii="BC Sans" w:hAnsi="BC Sans"/>
+                <w:sz w:val="20"/>
+                <w:szCs w:val="20"/>
+                <w:lang w:val="en-CA"/>
+              </w:rPr>
+              <w:t>{d.linkedComplaintIdentifier}</w:t>
+            </w:r>
+          </w:p>
+        </w:tc>
+      </w:tr>
+      <w:tr>
+        <w:trPr>
+          <w:trHeight w:val="300"/>
+        </w:trPr>
+        <w:tc>
+          <w:tcPr>
+            <w:tcW w:w="2511" w:type="dxa"/>
+            <w:tcBorders>
+              <w:top w:val="nil"/>
+              <w:left w:val="nil"/>
+              <w:bottom w:val="nil"/>
+              <w:right w:val="single" w:sz="6" w:space="0" w:color="7F7F7F"/>
+            </w:tcBorders>
+            <w:shd w:val="clear" w:color="auto" w:fill="auto"/>
+            <w:hideMark/>
+          </w:tcPr>
+          <w:p>
+            <w:pPr>
+              <w:spacing w:after="0"/>
+              <w:rPr>
+                <w:rFonts w:ascii="BC Sans" w:hAnsi="BC Sans"/>
+                <w:b/>
+                <w:bCs/>
+                <w:sz w:val="20"/>
+                <w:szCs w:val="20"/>
+                <w:lang w:val="en-CA"/>
+              </w:rPr>
+            </w:pPr>
+            <w:r>
+              <w:rPr>
+                <w:rFonts w:ascii="BC Sans" w:hAnsi="BC Sans"/>
+                <w:sz w:val="20"/>
+                <w:szCs w:val="20"/>
+              </w:rPr>
+              <w:t>Officer</w:t>
+            </w:r>
+            <w:r>
+              <w:rPr>
+                <w:rFonts w:ascii="BC Sans" w:hAnsi="BC Sans"/>
+                <w:b/>
+                <w:bCs/>
+                <w:sz w:val="20"/>
+                <w:szCs w:val="20"/>
+                <w:lang w:val="en-CA"/>
+              </w:rPr>
+              <w:t> </w:t>
+            </w:r>
+          </w:p>
+        </w:tc>
+        <w:tc>
+          <w:tcPr>
+            <w:tcW w:w="8289" w:type="dxa"/>
+            <w:tcBorders>
+              <w:top w:val="nil"/>
+              <w:left w:val="nil"/>
+              <w:bottom w:val="nil"/>
+              <w:right w:val="nil"/>
+            </w:tcBorders>
+            <w:shd w:val="clear" w:color="auto" w:fill="auto"/>
+            <w:hideMark/>
+          </w:tcPr>
+          <w:p>
+            <w:pPr>
+              <w:spacing w:after="0"/>
+              <w:rPr>
+                <w:rFonts w:ascii="BC Sans" w:hAnsi="BC Sans"/>
+                <w:sz w:val="20"/>
+                <w:szCs w:val="20"/>
+                <w:lang w:val="en-CA"/>
+              </w:rPr>
+            </w:pPr>
+            <w:r>
+              <w:rPr>
+                <w:rFonts w:ascii="BC Sans" w:hAnsi="BC Sans"/>
+                <w:sz w:val="20"/>
+                <w:szCs w:val="20"/>
+                <w:lang w:val="en-CA"/>
+              </w:rPr>
+              <w:t>{d.outcome.assessment[i].assessmentActor}</w:t>
+            </w:r>
+          </w:p>
+        </w:tc>
+      </w:tr>
+      <w:tr>
+        <w:trPr>
+          <w:trHeight w:val="300"/>
+        </w:trPr>
+        <w:tc>
+          <w:tcPr>
+            <w:tcW w:w="2511" w:type="dxa"/>
+            <w:tcBorders>
+              <w:top w:val="nil"/>
+              <w:left w:val="nil"/>
+              <w:bottom w:val="nil"/>
+              <w:right w:val="single" w:sz="6" w:space="0" w:color="7F7F7F"/>
+            </w:tcBorders>
+            <w:shd w:val="clear" w:color="auto" w:fill="F2F2F2"/>
+            <w:hideMark/>
+          </w:tcPr>
+          <w:p>
+            <w:pPr>
+              <w:spacing w:after="0"/>
+              <w:rPr>
+                <w:rFonts w:ascii="BC Sans" w:hAnsi="BC Sans"/>
+                <w:b/>
+                <w:bCs/>
+                <w:sz w:val="20"/>
+                <w:szCs w:val="20"/>
+                <w:lang w:val="en-CA"/>
+              </w:rPr>
+            </w:pPr>
+            <w:r>
+              <w:rPr>
+                <w:rFonts w:ascii="BC Sans" w:hAnsi="BC Sans"/>
+                <w:sz w:val="20"/>
+                <w:szCs w:val="20"/>
+              </w:rPr>
+              <w:t>Assessment date</w:t>
+            </w:r>
+            <w:r>
+              <w:rPr>
+                <w:rFonts w:ascii="BC Sans" w:hAnsi="BC Sans"/>
+                <w:b/>
+                <w:bCs/>
+                <w:sz w:val="20"/>
+                <w:szCs w:val="20"/>
+                <w:lang w:val="en-CA"/>
+              </w:rPr>
+              <w:t> </w:t>
+            </w:r>
+          </w:p>
+        </w:tc>
+        <w:tc>
+          <w:tcPr>
+            <w:tcW w:w="8289" w:type="dxa"/>
+            <w:tcBorders>
+              <w:top w:val="nil"/>
+              <w:left w:val="nil"/>
+              <w:bottom w:val="nil"/>
+              <w:right w:val="nil"/>
+            </w:tcBorders>
+            <w:shd w:val="clear" w:color="auto" w:fill="F2F2F2"/>
+            <w:hideMark/>
+          </w:tcPr>
+          <w:p>
+            <w:pPr>
+              <w:spacing w:after="0"/>
+              <w:rPr>
+                <w:rFonts w:ascii="BC Sans" w:hAnsi="BC Sans"/>
+                <w:sz w:val="20"/>
+                <w:szCs w:val="20"/>
+                <w:lang w:val="en-CA"/>
+              </w:rPr>
+            </w:pPr>
+            <w:r>
+              <w:rPr>
+                <w:rFonts w:ascii="BC Sans" w:hAnsi="BC Sans"/>
+                <w:sz w:val="20"/>
+                <w:szCs w:val="20"/>
+                <w:lang w:val="en-CA"/>
+              </w:rPr>
+              <w:t>{d.outcome.assessment[i].assessmentDate}</w:t>
+            </w:r>
+          </w:p>
+        </w:tc>
+      </w:tr>
+    </w:tbl>
+    <w:p>
+      <w:pPr>
+        <w:spacing w:after="0"/>
+        <w:rPr>
+          <w:rFonts w:ascii="BC Sans" w:eastAsia="Times New Roman" w:hAnsi="BC Sans" w:cs="Times New Roman"/>
+          <w:color w:val="000000" w:themeColor="text1"/>
+          <w:sz w:val="20"/>
+          <w:szCs w:val="20"/>
+        </w:rPr>
+      </w:pPr>
+      <w:r>
+        <w:rPr>
+          <w:rFonts w:ascii="BC Sans" w:hAnsi="BC Sans"/>
+          <w:sz w:val="20"/>
+          <w:szCs w:val="20"/>
+          <w:lang w:val="en-CA"/>
+        </w:rPr>
+        <w:t>{d.</w:t>
+      </w:r>
+      <w:r>
+        <w:rPr>
+          <w:rFonts w:ascii="BC Sans" w:hAnsi="BC Sans"/>
+          <w:sz w:val="20"/>
+          <w:szCs w:val="20"/>
+          <w:lang w:val="en-CA"/>
+        </w:rPr>
+        <w:t>outcome.assessment[i]</w:t>
+      </w:r>
+      <w:r>
+        <w:rPr>
+          <w:rFonts w:ascii="BC Sans" w:hAnsi="BC Sans"/>
+          <w:sz w:val="20"/>
+          <w:szCs w:val="20"/>
+          <w:lang w:val="en-CA"/>
+        </w:rPr>
+        <w:t>.actionNotRequired:showEnd}</w:t>
       </w:r>
       <w:r>
         <w:rPr>
@@ -9751,6 +9759,17 @@
         <w:t>Begin}</w:t>
       </w:r>
     </w:p>
+    <w:p>
+      <w:pPr>
+        <w:spacing w:after="0"/>
+        <w:rPr>
+          <w:rFonts w:ascii="BC Sans" w:eastAsia="Times New Roman" w:hAnsi="BC Sans" w:cs="Times New Roman"/>
+          <w:color w:val="000000" w:themeColor="text1"/>
+          <w:sz w:val="20"/>
+          <w:szCs w:val="20"/>
+        </w:rPr>
+      </w:pPr>
+    </w:p>
     <w:tbl>
       <w:tblPr>
         <w:tblW w:w="10800" w:type="dxa"/>
@@ -10363,6 +10382,7 @@
                 <w:sz w:val="20"/>
                 <w:szCs w:val="20"/>
               </w:rPr>
+              <w:lastRenderedPageBreak/>
               <w:t>Equipment type</w:t>
             </w:r>
             <w:r>
@@ -10498,7 +10518,6 @@
                 <w:sz w:val="20"/>
                 <w:szCs w:val="20"/>
               </w:rPr>
-              <w:lastRenderedPageBreak/>
               <w:t>Quantity{ d.outcome.equipment[i].quantity[i]}</w:t>
             </w:r>
           </w:p>
@@ -12956,6 +12975,7 @@
                 <w:sz w:val="20"/>
                 <w:szCs w:val="20"/>
               </w:rPr>
+              <w:lastRenderedPageBreak/>
               <w:t xml:space="preserve">ID: </w:t>
             </w:r>
             <w:r>
@@ -18758,12 +18778,21 @@
 </file>
 
 <file path=customXml/item1.xml><?xml version="1.0" encoding="utf-8"?>
-<?mso-contentType ?>
-<FormTemplates xmlns="http://schemas.microsoft.com/sharepoint/v3/contenttype/forms">
-  <Display>DocumentLibraryForm</Display>
-  <Edit>DocumentLibraryForm</Edit>
-  <New>DocumentLibraryForm</New>
-</FormTemplates>
+<p:properties xmlns:p="http://schemas.microsoft.com/office/2006/metadata/properties" xmlns:xsi="http://www.w3.org/2001/XMLSchema-instance" xmlns:pc="http://schemas.microsoft.com/office/infopath/2007/PartnerControls">
+  <documentManagement>
+    <TaxCatchAll xmlns="cbeac988-4fd5-47cf-ad03-89cc7678fa90" xsi:nil="true"/>
+    <lcf76f155ced4ddcb4097134ff3c332f xmlns="aa9c99c1-69c1-4b58-9df5-4d4796c46f8a">
+      <Terms xmlns="http://schemas.microsoft.com/office/infopath/2007/PartnerControls"/>
+    </lcf76f155ced4ddcb4097134ff3c332f>
+    <SharedWithUsers xmlns="cbeac988-4fd5-47cf-ad03-89cc7678fa90">
+      <UserInfo>
+        <DisplayName/>
+        <AccountId xsi:nil="true"/>
+        <AccountType/>
+      </UserInfo>
+    </SharedWithUsers>
+  </documentManagement>
+</p:properties>
 </file>
 
 <file path=customXml/item2.xml><?xml version="1.0" encoding="utf-8"?>
@@ -19002,27 +19031,21 @@
 </file>
 
 <file path=customXml/item3.xml><?xml version="1.0" encoding="utf-8"?>
-<p:properties xmlns:p="http://schemas.microsoft.com/office/2006/metadata/properties" xmlns:xsi="http://www.w3.org/2001/XMLSchema-instance" xmlns:pc="http://schemas.microsoft.com/office/infopath/2007/PartnerControls">
-  <documentManagement>
-    <TaxCatchAll xmlns="cbeac988-4fd5-47cf-ad03-89cc7678fa90" xsi:nil="true"/>
-    <lcf76f155ced4ddcb4097134ff3c332f xmlns="aa9c99c1-69c1-4b58-9df5-4d4796c46f8a">
-      <Terms xmlns="http://schemas.microsoft.com/office/infopath/2007/PartnerControls"/>
-    </lcf76f155ced4ddcb4097134ff3c332f>
-    <SharedWithUsers xmlns="cbeac988-4fd5-47cf-ad03-89cc7678fa90">
-      <UserInfo>
-        <DisplayName/>
-        <AccountId xsi:nil="true"/>
-        <AccountType/>
-      </UserInfo>
-    </SharedWithUsers>
-  </documentManagement>
-</p:properties>
+<?mso-contentType ?>
+<FormTemplates xmlns="http://schemas.microsoft.com/sharepoint/v3/contenttype/forms">
+  <Display>DocumentLibraryForm</Display>
+  <Edit>DocumentLibraryForm</Edit>
+  <New>DocumentLibraryForm</New>
+</FormTemplates>
 </file>
 
 <file path=customXml/itemProps1.xml><?xml version="1.0" encoding="utf-8"?>
-<ds:datastoreItem xmlns:ds="http://schemas.openxmlformats.org/officeDocument/2006/customXml" ds:itemID="{4BECF9F2-3A10-48CC-8D31-4F6E8664527E}">
+<ds:datastoreItem xmlns:ds="http://schemas.openxmlformats.org/officeDocument/2006/customXml" ds:itemID="{C6C5DCE0-D69C-4B6E-96D9-C69B23DE6D4A}">
   <ds:schemaRefs>
-    <ds:schemaRef ds:uri="http://schemas.microsoft.com/sharepoint/v3/contenttype/forms"/>
+    <ds:schemaRef ds:uri="http://schemas.microsoft.com/office/2006/metadata/properties"/>
+    <ds:schemaRef ds:uri="http://schemas.microsoft.com/office/infopath/2007/PartnerControls"/>
+    <ds:schemaRef ds:uri="cbeac988-4fd5-47cf-ad03-89cc7678fa90"/>
+    <ds:schemaRef ds:uri="aa9c99c1-69c1-4b58-9df5-4d4796c46f8a"/>
   </ds:schemaRefs>
 </ds:datastoreItem>
 </file>
@@ -19047,12 +19070,9 @@
 </file>
 
 <file path=customXml/itemProps3.xml><?xml version="1.0" encoding="utf-8"?>
-<ds:datastoreItem xmlns:ds="http://schemas.openxmlformats.org/officeDocument/2006/customXml" ds:itemID="{C6C5DCE0-D69C-4B6E-96D9-C69B23DE6D4A}">
+<ds:datastoreItem xmlns:ds="http://schemas.openxmlformats.org/officeDocument/2006/customXml" ds:itemID="{4BECF9F2-3A10-48CC-8D31-4F6E8664527E}">
   <ds:schemaRefs>
-    <ds:schemaRef ds:uri="http://schemas.microsoft.com/office/2006/metadata/properties"/>
-    <ds:schemaRef ds:uri="http://schemas.microsoft.com/office/infopath/2007/PartnerControls"/>
-    <ds:schemaRef ds:uri="cbeac988-4fd5-47cf-ad03-89cc7678fa90"/>
-    <ds:schemaRef ds:uri="aa9c99c1-69c1-4b58-9df5-4d4796c46f8a"/>
+    <ds:schemaRef ds:uri="http://schemas.microsoft.com/sharepoint/v3/contenttype/forms"/>
   </ds:schemaRefs>
 </ds:datastoreItem>
 </file>
</xml_diff>

<commit_message>
fix: pdf export paddings
</commit_message>
<xml_diff>
--- a/backend/templates/complaint/CDOGS-HWCR-COMPLAINT-TEMPLATE-v1.docx
+++ b/backend/templates/complaint/CDOGS-HWCR-COMPLAINT-TEMPLATE-v1.docx
@@ -149,6 +149,7 @@
               <w:t>{</w:t>
             </w:r>
             <w:proofErr w:type="spellStart"/>
+            <w:proofErr w:type="gramStart"/>
             <w:r>
               <w:rPr>
                 <w:rFonts w:ascii="BC Sans" w:eastAsia="Times New Roman" w:hAnsi="BC Sans" w:cs="Times New Roman"/>
@@ -183,6 +184,7 @@
               <w:t>reportedOn</w:t>
             </w:r>
             <w:proofErr w:type="spellEnd"/>
+            <w:proofErr w:type="gramEnd"/>
             <w:r>
               <w:rPr>
                 <w:rFonts w:ascii="BC Sans" w:eastAsia="Times New Roman" w:hAnsi="BC Sans" w:cs="Times New Roman"/>
@@ -222,6 +224,7 @@
               <w:t>Created by: {</w:t>
             </w:r>
             <w:proofErr w:type="spellStart"/>
+            <w:proofErr w:type="gramStart"/>
             <w:r>
               <w:rPr>
                 <w:rFonts w:ascii="BC Sans" w:eastAsia="Times New Roman" w:hAnsi="BC Sans" w:cs="Times New Roman"/>
@@ -256,6 +259,7 @@
               <w:t>createdBy</w:t>
             </w:r>
             <w:proofErr w:type="spellEnd"/>
+            <w:proofErr w:type="gramEnd"/>
             <w:r>
               <w:rPr>
                 <w:rFonts w:ascii="BC Sans" w:eastAsia="Times New Roman" w:hAnsi="BC Sans" w:cs="Times New Roman"/>
@@ -289,6 +293,7 @@
               <w:t>Status: {</w:t>
             </w:r>
             <w:proofErr w:type="spellStart"/>
+            <w:proofErr w:type="gramStart"/>
             <w:r>
               <w:rPr>
                 <w:rFonts w:ascii="BC Sans" w:eastAsia="Times New Roman" w:hAnsi="BC Sans" w:cs="Times New Roman"/>
@@ -323,6 +328,7 @@
               <w:t>status</w:t>
             </w:r>
             <w:proofErr w:type="spellEnd"/>
+            <w:proofErr w:type="gramEnd"/>
             <w:r>
               <w:rPr>
                 <w:rFonts w:ascii="BC Sans" w:eastAsia="Times New Roman" w:hAnsi="BC Sans" w:cs="Times New Roman"/>
@@ -391,6 +397,7 @@
               <w:t>{</w:t>
             </w:r>
             <w:proofErr w:type="spellStart"/>
+            <w:proofErr w:type="gramStart"/>
             <w:r>
               <w:rPr>
                 <w:rFonts w:ascii="BC Sans" w:eastAsia="Times New Roman" w:hAnsi="BC Sans" w:cs="Times New Roman"/>
@@ -425,6 +432,7 @@
               <w:t>updatedOn</w:t>
             </w:r>
             <w:proofErr w:type="spellEnd"/>
+            <w:proofErr w:type="gramEnd"/>
             <w:r>
               <w:rPr>
                 <w:rFonts w:ascii="BC Sans" w:eastAsia="Times New Roman" w:hAnsi="BC Sans" w:cs="Times New Roman"/>
@@ -471,6 +479,7 @@
               <w:t xml:space="preserve"> {</w:t>
             </w:r>
             <w:proofErr w:type="spellStart"/>
+            <w:proofErr w:type="gramStart"/>
             <w:r>
               <w:rPr>
                 <w:rFonts w:ascii="BC Sans" w:eastAsia="Times New Roman" w:hAnsi="BC Sans" w:cs="Times New Roman"/>
@@ -499,6 +508,7 @@
               <w:t>officerAssigned</w:t>
             </w:r>
             <w:proofErr w:type="spellEnd"/>
+            <w:proofErr w:type="gramEnd"/>
             <w:r>
               <w:rPr>
                 <w:rFonts w:ascii="BC Sans" w:eastAsia="Times New Roman" w:hAnsi="BC Sans" w:cs="Times New Roman"/>
@@ -531,7 +541,17 @@
                 <w:sz w:val="20"/>
                 <w:szCs w:val="20"/>
               </w:rPr>
-              <w:t>{d</w:t>
+              <w:t>{</w:t>
+            </w:r>
+            <w:proofErr w:type="gramStart"/>
+            <w:r>
+              <w:rPr>
+                <w:rFonts w:ascii="BC Sans" w:eastAsia="Times New Roman" w:hAnsi="BC Sans" w:cs="Times New Roman"/>
+                <w:color w:val="000000" w:themeColor="text1"/>
+                <w:sz w:val="20"/>
+                <w:szCs w:val="20"/>
+              </w:rPr>
+              <w:t>d</w:t>
             </w:r>
             <w:r>
               <w:rPr>
@@ -549,7 +569,17 @@
                 <w:sz w:val="20"/>
                 <w:szCs w:val="20"/>
               </w:rPr>
-              <w:t>referenceNumber:ifEM:hideBegin}COORS number: {d</w:t>
+              <w:t>referenceNumber</w:t>
+            </w:r>
+            <w:proofErr w:type="gramEnd"/>
+            <w:r>
+              <w:rPr>
+                <w:rFonts w:ascii="BC Sans" w:eastAsia="Times New Roman" w:hAnsi="BC Sans" w:cs="Times New Roman"/>
+                <w:color w:val="000000" w:themeColor="text1"/>
+                <w:sz w:val="20"/>
+                <w:szCs w:val="20"/>
+              </w:rPr>
+              <w:t>:ifEM:hideBegin}COORS number: {d</w:t>
             </w:r>
             <w:r>
               <w:rPr>
@@ -618,6 +648,7 @@
         <w:t>{</w:t>
       </w:r>
       <w:proofErr w:type="spellStart"/>
+      <w:proofErr w:type="gramStart"/>
       <w:r>
         <w:rPr>
           <w:rFonts w:ascii="BC Sans" w:eastAsia="Times New Roman" w:hAnsi="BC Sans" w:cs="Segoe UI"/>
@@ -642,6 +673,7 @@
         </w:rPr>
         <w:t>hasLinkedComplaints</w:t>
       </w:r>
+      <w:proofErr w:type="gramEnd"/>
       <w:r>
         <w:rPr>
           <w:rFonts w:ascii="BC Sans" w:eastAsia="Times New Roman" w:hAnsi="BC Sans" w:cs="Segoe UI"/>
@@ -883,6 +915,7 @@
               <w:t>{</w:t>
             </w:r>
             <w:proofErr w:type="spellStart"/>
+            <w:proofErr w:type="gramStart"/>
             <w:r>
               <w:rPr>
                 <w:rFonts w:ascii="BC Sans" w:eastAsia="Times New Roman" w:hAnsi="BC Sans" w:cs="Times New Roman"/>
@@ -920,6 +953,7 @@
               <w:t>omplaints</w:t>
             </w:r>
             <w:proofErr w:type="spellEnd"/>
+            <w:proofErr w:type="gramEnd"/>
             <w:r>
               <w:rPr>
                 <w:rFonts w:ascii="BC Sans" w:eastAsia="Times New Roman" w:hAnsi="BC Sans" w:cs="Times New Roman"/>
@@ -1249,6 +1283,7 @@
               <w:t>{</w:t>
             </w:r>
             <w:proofErr w:type="spellStart"/>
+            <w:proofErr w:type="gramStart"/>
             <w:r>
               <w:rPr>
                 <w:rFonts w:ascii="BC Sans" w:eastAsia="Times New Roman" w:hAnsi="BC Sans" w:cs="Times New Roman"/>
@@ -1286,6 +1321,7 @@
               <w:t>omplaints</w:t>
             </w:r>
             <w:proofErr w:type="spellEnd"/>
+            <w:proofErr w:type="gramEnd"/>
             <w:r>
               <w:rPr>
                 <w:rFonts w:ascii="BC Sans" w:eastAsia="Times New Roman" w:hAnsi="BC Sans" w:cs="Times New Roman"/>
@@ -1599,6 +1635,7 @@
         <w:t>{</w:t>
       </w:r>
       <w:proofErr w:type="spellStart"/>
+      <w:proofErr w:type="gramStart"/>
       <w:r>
         <w:rPr>
           <w:rFonts w:ascii="BC Sans" w:eastAsia="Times New Roman" w:hAnsi="BC Sans" w:cs="Segoe UI"/>
@@ -1623,6 +1660,7 @@
         </w:rPr>
         <w:t>hasLinkedComplaints</w:t>
       </w:r>
+      <w:proofErr w:type="gramEnd"/>
       <w:r>
         <w:rPr>
           <w:rFonts w:ascii="BC Sans" w:eastAsia="Times New Roman" w:hAnsi="BC Sans" w:cs="Segoe UI"/>
@@ -1803,6 +1841,7 @@
               <w:t>{</w:t>
             </w:r>
             <w:proofErr w:type="spellStart"/>
+            <w:proofErr w:type="gramStart"/>
             <w:r>
               <w:rPr>
                 <w:rFonts w:ascii="BC Sans" w:eastAsia="Times New Roman" w:hAnsi="BC Sans" w:cs="Times New Roman"/>
@@ -1840,6 +1879,7 @@
               <w:t>cidentDateTime</w:t>
             </w:r>
             <w:proofErr w:type="spellEnd"/>
+            <w:proofErr w:type="gramEnd"/>
             <w:r>
               <w:rPr>
                 <w:rFonts w:ascii="BC Sans" w:eastAsia="Times New Roman" w:hAnsi="BC Sans" w:cs="Times New Roman"/>
@@ -1955,6 +1995,7 @@
               </w:rPr>
               <w:t>{</w:t>
             </w:r>
+            <w:proofErr w:type="gramStart"/>
             <w:r>
               <w:rPr>
                 <w:rFonts w:ascii="BC Sans" w:eastAsia="Times New Roman" w:hAnsi="BC Sans" w:cs="Times New Roman"/>
@@ -1996,6 +2037,7 @@
               <w:t>MethodReceivedCode</w:t>
             </w:r>
             <w:proofErr w:type="spellEnd"/>
+            <w:proofErr w:type="gramEnd"/>
             <w:r>
               <w:rPr>
                 <w:rFonts w:ascii="BC Sans" w:hAnsi="BC Sans"/>
@@ -2063,6 +2105,7 @@
               <w:t>{</w:t>
             </w:r>
             <w:proofErr w:type="spellStart"/>
+            <w:proofErr w:type="gramStart"/>
             <w:r>
               <w:rPr>
                 <w:rFonts w:ascii="BC Sans" w:eastAsia="Times New Roman" w:hAnsi="BC Sans" w:cs="Times New Roman"/>
@@ -2091,6 +2134,7 @@
               <w:t>natureOfComplaint</w:t>
             </w:r>
             <w:proofErr w:type="spellEnd"/>
+            <w:proofErr w:type="gramEnd"/>
             <w:r>
               <w:rPr>
                 <w:rFonts w:ascii="BC Sans" w:hAnsi="BC Sans"/>
@@ -2158,6 +2202,7 @@
               <w:t>{</w:t>
             </w:r>
             <w:proofErr w:type="spellStart"/>
+            <w:proofErr w:type="gramStart"/>
             <w:r>
               <w:rPr>
                 <w:rFonts w:ascii="BC Sans" w:eastAsia="Times New Roman" w:hAnsi="BC Sans" w:cs="Times New Roman"/>
@@ -2186,6 +2231,7 @@
               <w:t>species</w:t>
             </w:r>
             <w:proofErr w:type="spellEnd"/>
+            <w:proofErr w:type="gramEnd"/>
             <w:r>
               <w:rPr>
                 <w:rFonts w:ascii="BC Sans" w:eastAsia="Times New Roman" w:hAnsi="BC Sans" w:cs="Times New Roman"/>
@@ -2250,6 +2296,7 @@
               <w:t>{</w:t>
             </w:r>
             <w:proofErr w:type="spellStart"/>
+            <w:proofErr w:type="gramStart"/>
             <w:r>
               <w:rPr>
                 <w:rFonts w:ascii="BC Sans" w:eastAsia="Times New Roman" w:hAnsi="BC Sans" w:cs="Times New Roman"/>
@@ -2278,6 +2325,7 @@
               <w:t>attractants</w:t>
             </w:r>
             <w:proofErr w:type="spellEnd"/>
+            <w:proofErr w:type="gramEnd"/>
             <w:r>
               <w:rPr>
                 <w:rFonts w:ascii="BC Sans" w:eastAsia="Times New Roman" w:hAnsi="BC Sans" w:cs="Times New Roman"/>
@@ -2347,6 +2395,7 @@
               <w:t>{</w:t>
             </w:r>
             <w:proofErr w:type="spellStart"/>
+            <w:proofErr w:type="gramStart"/>
             <w:r>
               <w:rPr>
                 <w:rFonts w:ascii="BC Sans" w:eastAsia="Times New Roman" w:hAnsi="BC Sans" w:cs="Times New Roman"/>
@@ -2379,6 +2428,7 @@
               <w:t>location</w:t>
             </w:r>
             <w:proofErr w:type="spellEnd"/>
+            <w:proofErr w:type="gramEnd"/>
             <w:r>
               <w:rPr>
                 <w:rFonts w:ascii="BC Sans" w:eastAsia="Times New Roman" w:hAnsi="BC Sans" w:cs="Times New Roman"/>
@@ -2480,6 +2530,7 @@
               <w:t>{</w:t>
             </w:r>
             <w:proofErr w:type="spellStart"/>
+            <w:proofErr w:type="gramStart"/>
             <w:r>
               <w:rPr>
                 <w:rFonts w:ascii="BC Sans" w:hAnsi="BC Sans" w:cs="BC Sans Light"/>
@@ -2505,6 +2556,7 @@
               </w:rPr>
               <w:t>latitude</w:t>
             </w:r>
+            <w:proofErr w:type="gramEnd"/>
             <w:r>
               <w:rPr>
                 <w:rFonts w:ascii="BC Sans" w:hAnsi="BC Sans" w:cs="BC Sans Light"/>
@@ -2817,6 +2869,7 @@
               </w:rPr>
               <w:t>{</w:t>
             </w:r>
+            <w:proofErr w:type="gramStart"/>
             <w:r>
               <w:rPr>
                 <w:rFonts w:ascii="BC Sans" w:hAnsi="BC Sans" w:cs="BC Sans Light"/>
@@ -2841,6 +2894,7 @@
               </w:rPr>
               <w:t>.name</w:t>
             </w:r>
+            <w:proofErr w:type="gramEnd"/>
             <w:r>
               <w:rPr>
                 <w:rFonts w:ascii="BC Sans" w:hAnsi="BC Sans" w:cs="BC Sans Light"/>
@@ -2992,6 +3046,7 @@
               <w:t>{</w:t>
             </w:r>
             <w:proofErr w:type="spellStart"/>
+            <w:proofErr w:type="gramStart"/>
             <w:r>
               <w:rPr>
                 <w:rFonts w:ascii="BC Sans" w:eastAsia="BC Sans" w:hAnsi="BC Sans" w:cs="BC Sans"/>
@@ -3020,6 +3075,7 @@
               <w:t>community</w:t>
             </w:r>
             <w:proofErr w:type="spellEnd"/>
+            <w:proofErr w:type="gramEnd"/>
             <w:r>
               <w:rPr>
                 <w:rFonts w:ascii="BC Sans" w:eastAsia="BC Sans" w:hAnsi="BC Sans" w:cs="BC Sans"/>
@@ -3217,6 +3273,7 @@
               <w:t>{</w:t>
             </w:r>
             <w:proofErr w:type="spellStart"/>
+            <w:proofErr w:type="gramStart"/>
             <w:r>
               <w:rPr>
                 <w:rFonts w:ascii="BC Sans" w:eastAsia="Times New Roman" w:hAnsi="BC Sans" w:cs="Times New Roman"/>
@@ -3245,6 +3302,7 @@
               <w:t>locationDescription</w:t>
             </w:r>
             <w:proofErr w:type="spellEnd"/>
+            <w:proofErr w:type="gramEnd"/>
             <w:r>
               <w:rPr>
                 <w:rFonts w:ascii="BC Sans" w:eastAsia="Times New Roman" w:hAnsi="BC Sans" w:cs="Times New Roman"/>
@@ -3320,6 +3378,7 @@
               <w:t>{</w:t>
             </w:r>
             <w:proofErr w:type="spellStart"/>
+            <w:proofErr w:type="gramStart"/>
             <w:r>
               <w:rPr>
                 <w:rFonts w:ascii="BC Sans" w:eastAsia="Times New Roman" w:hAnsi="BC Sans" w:cs="Times New Roman"/>
@@ -3348,6 +3407,7 @@
               <w:t>description</w:t>
             </w:r>
             <w:proofErr w:type="spellEnd"/>
+            <w:proofErr w:type="gramEnd"/>
             <w:r>
               <w:rPr>
                 <w:rFonts w:ascii="BC Sans" w:eastAsia="Times New Roman" w:hAnsi="BC Sans" w:cs="Times New Roman"/>
@@ -3568,6 +3628,7 @@
               </w:rPr>
               <w:t>{</w:t>
             </w:r>
+            <w:proofErr w:type="gramStart"/>
             <w:r>
               <w:rPr>
                 <w:rFonts w:ascii="BC Sans" w:hAnsi="BC Sans" w:cs="BC Sans Light"/>
@@ -3591,7 +3652,16 @@
                 <w:sz w:val="20"/>
                 <w:szCs w:val="20"/>
               </w:rPr>
-              <w:t>phone1</w:t>
+              <w:t>phone</w:t>
+            </w:r>
+            <w:proofErr w:type="gramEnd"/>
+            <w:r>
+              <w:rPr>
+                <w:rFonts w:ascii="BC Sans" w:hAnsi="BC Sans" w:cs="BC Sans Light"/>
+                <w:sz w:val="20"/>
+                <w:szCs w:val="20"/>
+              </w:rPr>
+              <w:t>1</w:t>
             </w:r>
             <w:r>
               <w:rPr>
@@ -3663,6 +3733,7 @@
               </w:rPr>
               <w:t>{</w:t>
             </w:r>
+            <w:proofErr w:type="gramStart"/>
             <w:r>
               <w:rPr>
                 <w:rFonts w:ascii="BC Sans" w:hAnsi="BC Sans" w:cs="BC Sans Light"/>
@@ -3686,7 +3757,16 @@
                 <w:sz w:val="20"/>
                 <w:szCs w:val="20"/>
               </w:rPr>
-              <w:t>phone2</w:t>
+              <w:t>phone</w:t>
+            </w:r>
+            <w:proofErr w:type="gramEnd"/>
+            <w:r>
+              <w:rPr>
+                <w:rFonts w:ascii="BC Sans" w:hAnsi="BC Sans" w:cs="BC Sans Light"/>
+                <w:sz w:val="20"/>
+                <w:szCs w:val="20"/>
+              </w:rPr>
+              <w:t>2</w:t>
             </w:r>
             <w:r>
               <w:rPr>
@@ -3757,6 +3837,7 @@
               </w:rPr>
               <w:t>{</w:t>
             </w:r>
+            <w:proofErr w:type="gramStart"/>
             <w:r>
               <w:rPr>
                 <w:rFonts w:ascii="BC Sans" w:hAnsi="BC Sans" w:cs="BC Sans Light"/>
@@ -3780,7 +3861,16 @@
                 <w:sz w:val="20"/>
                 <w:szCs w:val="20"/>
               </w:rPr>
-              <w:t>phone3</w:t>
+              <w:t>phone</w:t>
+            </w:r>
+            <w:proofErr w:type="gramEnd"/>
+            <w:r>
+              <w:rPr>
+                <w:rFonts w:ascii="BC Sans" w:hAnsi="BC Sans" w:cs="BC Sans Light"/>
+                <w:sz w:val="20"/>
+                <w:szCs w:val="20"/>
+              </w:rPr>
+              <w:t>3</w:t>
             </w:r>
             <w:r>
               <w:rPr>
@@ -3853,6 +3943,7 @@
               <w:t>{</w:t>
             </w:r>
             <w:proofErr w:type="spellStart"/>
+            <w:proofErr w:type="gramStart"/>
             <w:r>
               <w:rPr>
                 <w:rFonts w:ascii="BC Sans" w:hAnsi="BC Sans" w:cs="BC Sans Light"/>
@@ -3879,6 +3970,7 @@
               <w:t>address</w:t>
             </w:r>
             <w:proofErr w:type="spellEnd"/>
+            <w:proofErr w:type="gramEnd"/>
             <w:r>
               <w:rPr>
                 <w:rFonts w:ascii="BC Sans" w:hAnsi="BC Sans" w:cs="BC Sans Light"/>
@@ -3949,6 +4041,7 @@
               <w:t>{</w:t>
             </w:r>
             <w:proofErr w:type="spellStart"/>
+            <w:proofErr w:type="gramStart"/>
             <w:r>
               <w:rPr>
                 <w:rFonts w:ascii="BC Sans" w:hAnsi="BC Sans" w:cs="BC Sans Light"/>
@@ -3975,6 +4068,7 @@
               <w:t>email</w:t>
             </w:r>
             <w:proofErr w:type="spellEnd"/>
+            <w:proofErr w:type="gramEnd"/>
             <w:r>
               <w:rPr>
                 <w:rFonts w:ascii="BC Sans" w:hAnsi="BC Sans" w:cs="BC Sans Light"/>
@@ -4046,6 +4140,7 @@
               <w:t>{</w:t>
             </w:r>
             <w:proofErr w:type="spellStart"/>
+            <w:proofErr w:type="gramStart"/>
             <w:r>
               <w:rPr>
                 <w:rFonts w:ascii="BC Sans" w:hAnsi="BC Sans" w:cs="BC Sans Light"/>
@@ -4072,6 +4167,7 @@
               <w:t>reportedBy</w:t>
             </w:r>
             <w:proofErr w:type="spellEnd"/>
+            <w:proofErr w:type="gramEnd"/>
             <w:r>
               <w:rPr>
                 <w:rFonts w:ascii="BC Sans" w:hAnsi="BC Sans" w:cs="BC Sans Light"/>
@@ -4163,6 +4259,7 @@
               <w:t xml:space="preserve"> received: {</w:t>
             </w:r>
             <w:proofErr w:type="spellStart"/>
+            <w:proofErr w:type="gramStart"/>
             <w:r>
               <w:rPr>
                 <w:rFonts w:ascii="BC Sans" w:eastAsia="Times New Roman" w:hAnsi="BC Sans" w:cs="Times New Roman"/>
@@ -4188,6 +4285,7 @@
               <w:t>actions</w:t>
             </w:r>
             <w:proofErr w:type="spellEnd"/>
+            <w:proofErr w:type="gramEnd"/>
             <w:r>
               <w:rPr>
                 <w:rFonts w:ascii="BC Sans" w:eastAsia="Times New Roman" w:hAnsi="BC Sans" w:cs="Times New Roman"/>
@@ -4313,6 +4411,7 @@
               <w:t>{</w:t>
             </w:r>
             <w:proofErr w:type="spellStart"/>
+            <w:proofErr w:type="gramStart"/>
             <w:r>
               <w:rPr>
                 <w:rFonts w:ascii="BC Sans" w:hAnsi="BC Sans" w:cs="BC Sans Light"/>
@@ -4339,6 +4438,7 @@
               <w:t>actions</w:t>
             </w:r>
             <w:proofErr w:type="spellEnd"/>
+            <w:proofErr w:type="gramEnd"/>
             <w:r>
               <w:rPr>
                 <w:rFonts w:ascii="BC Sans" w:hAnsi="BC Sans" w:cs="BC Sans Light"/>
@@ -4455,6 +4555,7 @@
               <w:t>{</w:t>
             </w:r>
             <w:proofErr w:type="spellStart"/>
+            <w:proofErr w:type="gramStart"/>
             <w:r>
               <w:rPr>
                 <w:rFonts w:ascii="BC Sans" w:hAnsi="BC Sans" w:cs="BC Sans Light"/>
@@ -4481,6 +4582,7 @@
               <w:t>actions</w:t>
             </w:r>
             <w:proofErr w:type="spellEnd"/>
+            <w:proofErr w:type="gramEnd"/>
             <w:r>
               <w:rPr>
                 <w:rFonts w:ascii="BC Sans" w:hAnsi="BC Sans" w:cs="BC Sans Light"/>
@@ -4546,10 +4648,12 @@
         <w:t>{</w:t>
       </w:r>
       <w:proofErr w:type="spellStart"/>
+      <w:proofErr w:type="gramStart"/>
       <w:r>
         <w:t>d.actions</w:t>
       </w:r>
       <w:proofErr w:type="spellEnd"/>
+      <w:proofErr w:type="gramEnd"/>
       <w:r>
         <w:t>[i+1].</w:t>
       </w:r>
@@ -4649,17 +4753,9 @@
                 <w:szCs w:val="20"/>
                 <w14:ligatures w14:val="none"/>
               </w:rPr>
-              <w:t>Update #{d</w:t>
-            </w:r>
-            <w:r>
-              <w:rPr>
-                <w:rFonts w:ascii="BC Sans" w:eastAsia="Times New Roman" w:hAnsi="BC Sans" w:cs="Times New Roman"/>
-                <w:color w:val="000000" w:themeColor="text1"/>
-                <w:sz w:val="20"/>
-                <w:szCs w:val="20"/>
-              </w:rPr>
-              <w:t>.</w:t>
-            </w:r>
+              <w:t>Update #{</w:t>
+            </w:r>
+            <w:proofErr w:type="gramStart"/>
             <w:r>
               <w:rPr>
                 <w:rFonts w:ascii="BC Sans" w:eastAsia="Times New Roman" w:hAnsi="BC Sans" w:cs="Times New Roman"/>
@@ -4670,7 +4766,41 @@
                 <w:szCs w:val="20"/>
                 <w14:ligatures w14:val="none"/>
               </w:rPr>
-              <w:t>updates[i].sequenceId}</w:t>
+              <w:t>d</w:t>
+            </w:r>
+            <w:r>
+              <w:rPr>
+                <w:rFonts w:ascii="BC Sans" w:eastAsia="Times New Roman" w:hAnsi="BC Sans" w:cs="Times New Roman"/>
+                <w:color w:val="000000" w:themeColor="text1"/>
+                <w:sz w:val="20"/>
+                <w:szCs w:val="20"/>
+              </w:rPr>
+              <w:t>.</w:t>
+            </w:r>
+            <w:r>
+              <w:rPr>
+                <w:rFonts w:ascii="BC Sans" w:eastAsia="Times New Roman" w:hAnsi="BC Sans" w:cs="Times New Roman"/>
+                <w:caps w:val="0"/>
+                <w:color w:val="000000"/>
+                <w:kern w:val="0"/>
+                <w:sz w:val="20"/>
+                <w:szCs w:val="20"/>
+                <w14:ligatures w14:val="none"/>
+              </w:rPr>
+              <w:t>updates</w:t>
+            </w:r>
+            <w:proofErr w:type="gramEnd"/>
+            <w:r>
+              <w:rPr>
+                <w:rFonts w:ascii="BC Sans" w:eastAsia="Times New Roman" w:hAnsi="BC Sans" w:cs="Times New Roman"/>
+                <w:caps w:val="0"/>
+                <w:color w:val="000000"/>
+                <w:kern w:val="0"/>
+                <w:sz w:val="20"/>
+                <w:szCs w:val="20"/>
+                <w14:ligatures w14:val="none"/>
+              </w:rPr>
+              <w:t>[i].sequenceId}</w:t>
             </w:r>
             <w:r>
               <w:rPr>
@@ -4879,6 +5009,7 @@
               <w:t>{</w:t>
             </w:r>
             <w:proofErr w:type="spellStart"/>
+            <w:proofErr w:type="gramStart"/>
             <w:r>
               <w:rPr>
                 <w:rFonts w:ascii="BC Sans" w:hAnsi="BC Sans" w:cs="BC Sans Light"/>
@@ -4905,6 +5036,7 @@
               <w:t>updates</w:t>
             </w:r>
             <w:proofErr w:type="spellEnd"/>
+            <w:proofErr w:type="gramEnd"/>
             <w:r>
               <w:rPr>
                 <w:rFonts w:ascii="BC Sans" w:hAnsi="BC Sans" w:cs="BC Sans Light"/>
@@ -5001,6 +5133,7 @@
               <w:t>{</w:t>
             </w:r>
             <w:proofErr w:type="spellStart"/>
+            <w:proofErr w:type="gramStart"/>
             <w:r>
               <w:rPr>
                 <w:rFonts w:ascii="BC Sans" w:hAnsi="BC Sans" w:cs="BC Sans Light"/>
@@ -5027,6 +5160,7 @@
               <w:t>updates</w:t>
             </w:r>
             <w:proofErr w:type="spellEnd"/>
+            <w:proofErr w:type="gramEnd"/>
             <w:r>
               <w:rPr>
                 <w:rFonts w:ascii="BC Sans" w:hAnsi="BC Sans" w:cs="BC Sans Light"/>
@@ -5134,6 +5268,7 @@
               <w:t>{</w:t>
             </w:r>
             <w:proofErr w:type="spellStart"/>
+            <w:proofErr w:type="gramStart"/>
             <w:r>
               <w:rPr>
                 <w:rFonts w:ascii="BC Sans" w:hAnsi="BC Sans" w:cs="BC Sans Light"/>
@@ -5160,6 +5295,7 @@
               <w:t>updates</w:t>
             </w:r>
             <w:proofErr w:type="spellEnd"/>
+            <w:proofErr w:type="gramEnd"/>
             <w:r>
               <w:rPr>
                 <w:rFonts w:ascii="BC Sans" w:hAnsi="BC Sans" w:cs="BC Sans Light"/>
@@ -5285,7 +5421,16 @@
                 <w:sz w:val="20"/>
                 <w:szCs w:val="20"/>
               </w:rPr>
-              <w:t>{d</w:t>
+              <w:t>{</w:t>
+            </w:r>
+            <w:proofErr w:type="gramStart"/>
+            <w:r>
+              <w:rPr>
+                <w:rFonts w:ascii="BC Sans" w:hAnsi="BC Sans" w:cs="BC Sans Light"/>
+                <w:sz w:val="20"/>
+                <w:szCs w:val="20"/>
+              </w:rPr>
+              <w:t>d</w:t>
             </w:r>
             <w:r>
               <w:rPr>
@@ -5302,7 +5447,16 @@
                 <w:sz w:val="20"/>
                 <w:szCs w:val="20"/>
               </w:rPr>
-              <w:t>updates[i].location.latitude</w:t>
+              <w:t>updates</w:t>
+            </w:r>
+            <w:proofErr w:type="gramEnd"/>
+            <w:r>
+              <w:rPr>
+                <w:rFonts w:ascii="BC Sans" w:hAnsi="BC Sans" w:cs="BC Sans Light"/>
+                <w:sz w:val="20"/>
+                <w:szCs w:val="20"/>
+              </w:rPr>
+              <w:t>[i].location.latitude</w:t>
             </w:r>
             <w:r>
               <w:rPr>
@@ -5570,6 +5724,7 @@
               <w:t>{</w:t>
             </w:r>
             <w:proofErr w:type="spellStart"/>
+            <w:proofErr w:type="gramStart"/>
             <w:r>
               <w:rPr>
                 <w:rFonts w:ascii="BC Sans" w:hAnsi="BC Sans" w:cs="BC Sans Light"/>
@@ -5596,6 +5751,7 @@
               <w:t>updates</w:t>
             </w:r>
             <w:proofErr w:type="spellEnd"/>
+            <w:proofErr w:type="gramEnd"/>
             <w:r>
               <w:rPr>
                 <w:rFonts w:ascii="BC Sans" w:hAnsi="BC Sans" w:cs="BC Sans Light"/>
@@ -5692,6 +5848,7 @@
               <w:t>{</w:t>
             </w:r>
             <w:proofErr w:type="spellStart"/>
+            <w:proofErr w:type="gramStart"/>
             <w:r>
               <w:rPr>
                 <w:rFonts w:ascii="BC Sans" w:hAnsi="BC Sans" w:cs="BC Sans Light"/>
@@ -5718,6 +5875,7 @@
               <w:t>updates</w:t>
             </w:r>
             <w:proofErr w:type="spellEnd"/>
+            <w:proofErr w:type="gramEnd"/>
             <w:r>
               <w:rPr>
                 <w:rFonts w:ascii="BC Sans" w:hAnsi="BC Sans" w:cs="BC Sans Light"/>
@@ -5825,6 +5983,7 @@
               <w:t>{</w:t>
             </w:r>
             <w:proofErr w:type="spellStart"/>
+            <w:proofErr w:type="gramStart"/>
             <w:r>
               <w:rPr>
                 <w:rFonts w:ascii="BC Sans" w:hAnsi="BC Sans" w:cs="BC Sans Light"/>
@@ -5851,6 +6010,7 @@
               <w:t>updates</w:t>
             </w:r>
             <w:proofErr w:type="spellEnd"/>
+            <w:proofErr w:type="gramEnd"/>
             <w:r>
               <w:rPr>
                 <w:rFonts w:ascii="BC Sans" w:hAnsi="BC Sans" w:cs="BC Sans Light"/>
@@ -5947,6 +6107,7 @@
               <w:t>{</w:t>
             </w:r>
             <w:proofErr w:type="spellStart"/>
+            <w:proofErr w:type="gramStart"/>
             <w:r>
               <w:rPr>
                 <w:rFonts w:ascii="BC Sans" w:hAnsi="BC Sans" w:cs="BC Sans Light"/>
@@ -5973,6 +6134,7 @@
               <w:t>updates</w:t>
             </w:r>
             <w:proofErr w:type="spellEnd"/>
+            <w:proofErr w:type="gramEnd"/>
             <w:r>
               <w:rPr>
                 <w:rFonts w:ascii="BC Sans" w:hAnsi="BC Sans" w:cs="BC Sans Light"/>
@@ -6070,6 +6232,7 @@
               <w:t>{</w:t>
             </w:r>
             <w:proofErr w:type="spellStart"/>
+            <w:proofErr w:type="gramStart"/>
             <w:r>
               <w:rPr>
                 <w:rFonts w:ascii="BC Sans" w:hAnsi="BC Sans" w:cs="BC Sans Light"/>
@@ -6096,6 +6259,7 @@
               <w:t>updates</w:t>
             </w:r>
             <w:proofErr w:type="spellEnd"/>
+            <w:proofErr w:type="gramEnd"/>
             <w:r>
               <w:rPr>
                 <w:rFonts w:ascii="BC Sans" w:hAnsi="BC Sans" w:cs="BC Sans Light"/>
@@ -6202,6 +6366,7 @@
               <w:t>{</w:t>
             </w:r>
             <w:proofErr w:type="spellStart"/>
+            <w:proofErr w:type="gramStart"/>
             <w:r>
               <w:rPr>
                 <w:rFonts w:ascii="BC Sans" w:hAnsi="BC Sans" w:cs="BC Sans Light"/>
@@ -6228,6 +6393,7 @@
               <w:t>updates</w:t>
             </w:r>
             <w:proofErr w:type="spellEnd"/>
+            <w:proofErr w:type="gramEnd"/>
             <w:r>
               <w:rPr>
                 <w:rFonts w:ascii="BC Sans" w:hAnsi="BC Sans" w:cs="BC Sans Light"/>
@@ -6335,6 +6501,7 @@
               <w:t>{</w:t>
             </w:r>
             <w:proofErr w:type="spellStart"/>
+            <w:proofErr w:type="gramStart"/>
             <w:r>
               <w:rPr>
                 <w:rFonts w:ascii="BC Sans" w:hAnsi="BC Sans" w:cs="BC Sans Light"/>
@@ -6361,6 +6528,7 @@
               <w:t>updates</w:t>
             </w:r>
             <w:proofErr w:type="spellEnd"/>
+            <w:proofErr w:type="gramEnd"/>
             <w:r>
               <w:rPr>
                 <w:rFonts w:ascii="BC Sans" w:hAnsi="BC Sans" w:cs="BC Sans Light"/>
@@ -6419,7 +6587,25 @@
           <w:sz w:val="20"/>
           <w:szCs w:val="20"/>
         </w:rPr>
-        <w:t>{d.updates[i].updateType:showEnd}</w:t>
+        <w:t>{</w:t>
+      </w:r>
+      <w:proofErr w:type="gramStart"/>
+      <w:r>
+        <w:rPr>
+          <w:rFonts w:ascii="BC Sans" w:hAnsi="BC Sans"/>
+          <w:sz w:val="20"/>
+          <w:szCs w:val="20"/>
+        </w:rPr>
+        <w:t>d.updates</w:t>
+      </w:r>
+      <w:proofErr w:type="gramEnd"/>
+      <w:r>
+        <w:rPr>
+          <w:rFonts w:ascii="BC Sans" w:hAnsi="BC Sans"/>
+          <w:sz w:val="20"/>
+          <w:szCs w:val="20"/>
+        </w:rPr>
+        <w:t>[i].updateType:showEnd}</w:t>
       </w:r>
       <w:r>
         <w:t>{d.updates[i].updateType:ifEQ(REFERRAL):showBegin}</w:t>
@@ -6467,7 +6653,18 @@
                 <w:sz w:val="20"/>
                 <w:szCs w:val="20"/>
               </w:rPr>
-              <w:t>Update #{d</w:t>
+              <w:t>Update #{</w:t>
+            </w:r>
+            <w:proofErr w:type="gramStart"/>
+            <w:r>
+              <w:rPr>
+                <w:rFonts w:ascii="BC Sans" w:eastAsia="Times New Roman" w:hAnsi="BC Sans" w:cs="Times New Roman"/>
+                <w:caps w:val="0"/>
+                <w:color w:val="000000" w:themeColor="text1"/>
+                <w:sz w:val="20"/>
+                <w:szCs w:val="20"/>
+              </w:rPr>
+              <w:t>d</w:t>
             </w:r>
             <w:r>
               <w:rPr>
@@ -6486,7 +6683,18 @@
                 <w:sz w:val="20"/>
                 <w:szCs w:val="20"/>
               </w:rPr>
-              <w:t>updates[i].sequenceId}</w:t>
+              <w:t>updates</w:t>
+            </w:r>
+            <w:proofErr w:type="gramEnd"/>
+            <w:r>
+              <w:rPr>
+                <w:rFonts w:ascii="BC Sans" w:eastAsia="Times New Roman" w:hAnsi="BC Sans" w:cs="Times New Roman"/>
+                <w:caps w:val="0"/>
+                <w:color w:val="000000" w:themeColor="text1"/>
+                <w:sz w:val="20"/>
+                <w:szCs w:val="20"/>
+              </w:rPr>
+              <w:t>[i].sequenceId}</w:t>
             </w:r>
             <w:r>
               <w:rPr>
@@ -6819,6 +7027,7 @@
               <w:t>{</w:t>
             </w:r>
             <w:proofErr w:type="spellStart"/>
+            <w:proofErr w:type="gramStart"/>
             <w:r>
               <w:rPr>
                 <w:rFonts w:ascii="BC Sans" w:hAnsi="BC Sans" w:cs="BC Sans Light"/>
@@ -6828,6 +7037,7 @@
               <w:t>d.updates</w:t>
             </w:r>
             <w:proofErr w:type="spellEnd"/>
+            <w:proofErr w:type="gramEnd"/>
             <w:r>
               <w:rPr>
                 <w:rFonts w:ascii="BC Sans" w:hAnsi="BC Sans" w:cs="BC Sans Light"/>
@@ -6932,6 +7142,7 @@
               <w:t>{</w:t>
             </w:r>
             <w:proofErr w:type="spellStart"/>
+            <w:proofErr w:type="gramStart"/>
             <w:r>
               <w:rPr>
                 <w:rFonts w:ascii="BC Sans" w:hAnsi="BC Sans" w:cs="BC Sans Light"/>
@@ -6941,6 +7152,7 @@
               <w:t>d.updates</w:t>
             </w:r>
             <w:proofErr w:type="spellEnd"/>
+            <w:proofErr w:type="gramEnd"/>
             <w:r>
               <w:rPr>
                 <w:rFonts w:ascii="BC Sans" w:hAnsi="BC Sans" w:cs="BC Sans Light"/>
@@ -7045,6 +7257,7 @@
               <w:t>{</w:t>
             </w:r>
             <w:proofErr w:type="spellStart"/>
+            <w:proofErr w:type="gramStart"/>
             <w:r>
               <w:rPr>
                 <w:rFonts w:ascii="BC Sans" w:hAnsi="BC Sans" w:cs="BC Sans Light"/>
@@ -7054,6 +7267,7 @@
               <w:t>d.updates</w:t>
             </w:r>
             <w:proofErr w:type="spellEnd"/>
+            <w:proofErr w:type="gramEnd"/>
             <w:r>
               <w:rPr>
                 <w:rFonts w:ascii="BC Sans" w:hAnsi="BC Sans" w:cs="BC Sans Light"/>
@@ -7121,7 +7335,25 @@
           <w:sz w:val="20"/>
           <w:szCs w:val="20"/>
         </w:rPr>
-        <w:t>{d.updates[i].updateType:showEnd}</w:t>
+        <w:t>{</w:t>
+      </w:r>
+      <w:proofErr w:type="gramStart"/>
+      <w:r>
+        <w:rPr>
+          <w:rFonts w:ascii="BC Sans" w:hAnsi="BC Sans"/>
+          <w:sz w:val="20"/>
+          <w:szCs w:val="20"/>
+        </w:rPr>
+        <w:t>d.updates</w:t>
+      </w:r>
+      <w:proofErr w:type="gramEnd"/>
+      <w:r>
+        <w:rPr>
+          <w:rFonts w:ascii="BC Sans" w:hAnsi="BC Sans"/>
+          <w:sz w:val="20"/>
+          <w:szCs w:val="20"/>
+        </w:rPr>
+        <w:t>[i].updateType:showEnd}</w:t>
       </w:r>
       <w:r>
         <w:rPr>
@@ -7338,6 +7570,7 @@
               <w:t>{</w:t>
             </w:r>
             <w:proofErr w:type="spellStart"/>
+            <w:proofErr w:type="gramStart"/>
             <w:r>
               <w:rPr>
                 <w:rFonts w:ascii="BC Sans" w:eastAsia="Times New Roman" w:hAnsi="BC Sans" w:cs="Times New Roman"/>
@@ -7375,6 +7608,7 @@
               <w:t>s</w:t>
             </w:r>
             <w:proofErr w:type="spellEnd"/>
+            <w:proofErr w:type="gramEnd"/>
             <w:r>
               <w:rPr>
                 <w:rFonts w:ascii="BC Sans" w:eastAsia="Times New Roman" w:hAnsi="BC Sans" w:cs="Times New Roman"/>
@@ -7469,6 +7703,7 @@
               <w:t>{</w:t>
             </w:r>
             <w:proofErr w:type="spellStart"/>
+            <w:proofErr w:type="gramStart"/>
             <w:r>
               <w:rPr>
                 <w:rFonts w:ascii="BC Sans" w:eastAsia="Times New Roman" w:hAnsi="BC Sans" w:cs="Times New Roman"/>
@@ -7497,6 +7732,7 @@
               <w:t>Atts</w:t>
             </w:r>
             <w:proofErr w:type="spellEnd"/>
+            <w:proofErr w:type="gramEnd"/>
             <w:r>
               <w:rPr>
                 <w:rFonts w:ascii="BC Sans" w:eastAsia="Times New Roman" w:hAnsi="BC Sans" w:cs="Times New Roman"/>
@@ -7584,6 +7820,7 @@
               <w:t>{</w:t>
             </w:r>
             <w:proofErr w:type="spellStart"/>
+            <w:proofErr w:type="gramStart"/>
             <w:r>
               <w:rPr>
                 <w:rFonts w:ascii="BC Sans" w:eastAsia="Times New Roman" w:hAnsi="BC Sans" w:cs="Times New Roman"/>
@@ -7621,6 +7858,7 @@
               <w:t>s</w:t>
             </w:r>
             <w:proofErr w:type="spellEnd"/>
+            <w:proofErr w:type="gramEnd"/>
             <w:r>
               <w:rPr>
                 <w:rFonts w:ascii="BC Sans" w:eastAsia="Times New Roman" w:hAnsi="BC Sans" w:cs="Times New Roman"/>
@@ -7710,6 +7948,7 @@
               <w:t>{</w:t>
             </w:r>
             <w:proofErr w:type="spellStart"/>
+            <w:proofErr w:type="gramStart"/>
             <w:r>
               <w:rPr>
                 <w:rFonts w:ascii="BC Sans" w:eastAsia="Times New Roman" w:hAnsi="BC Sans" w:cs="Times New Roman"/>
@@ -7738,6 +7977,7 @@
               <w:t>s</w:t>
             </w:r>
             <w:proofErr w:type="spellEnd"/>
+            <w:proofErr w:type="gramEnd"/>
             <w:r>
               <w:rPr>
                 <w:rFonts w:ascii="BC Sans" w:eastAsia="Times New Roman" w:hAnsi="BC Sans" w:cs="Times New Roman"/>
@@ -7814,6 +8054,7 @@
         <w:t>{</w:t>
       </w:r>
       <w:proofErr w:type="spellStart"/>
+      <w:proofErr w:type="gramStart"/>
       <w:r>
         <w:rPr>
           <w:rFonts w:ascii="BC Sans" w:eastAsia="Times New Roman" w:hAnsi="BC Sans" w:cs="Segoe UI"/>
@@ -7848,7 +8089,20 @@
           <w:lang w:eastAsia="en-CA"/>
           <w14:ligatures w14:val="none"/>
         </w:rPr>
-        <w:t>ComplaintAttachments:showEnd</w:t>
+        <w:t>ComplaintAttachments</w:t>
+      </w:r>
+      <w:proofErr w:type="gramEnd"/>
+      <w:r>
+        <w:rPr>
+          <w:rFonts w:ascii="BC Sans" w:eastAsia="Times New Roman" w:hAnsi="BC Sans" w:cs="Segoe UI"/>
+          <w:color w:val="000000"/>
+          <w:kern w:val="0"/>
+          <w:sz w:val="20"/>
+          <w:szCs w:val="20"/>
+          <w:lang w:eastAsia="en-CA"/>
+          <w14:ligatures w14:val="none"/>
+        </w:rPr>
+        <w:t>:showEnd</w:t>
       </w:r>
       <w:proofErr w:type="spellEnd"/>
       <w:r>
@@ -7869,7 +8123,7 @@
         <w:spacing w:after="0" w:line="240" w:lineRule="auto"/>
         <w:textAlignment w:val="baseline"/>
         <w:rPr>
-          <w:rFonts w:ascii="Arial" w:hAnsi="Arial" w:cs="Arial"/>
+          <w:rFonts w:ascii="BC Sans" w:hAnsi="BC Sans"/>
           <w:sz w:val="20"/>
           <w:szCs w:val="20"/>
         </w:rPr>
@@ -7883,13 +8137,23 @@
         <w:t>{</w:t>
       </w:r>
       <w:proofErr w:type="spellStart"/>
+      <w:proofErr w:type="gramStart"/>
       <w:r>
         <w:rPr>
           <w:rFonts w:ascii="BC Sans" w:hAnsi="BC Sans"/>
           <w:sz w:val="20"/>
           <w:szCs w:val="20"/>
         </w:rPr>
-        <w:t>d.outcome.hasOutcome:</w:t>
+        <w:t>d.outcome</w:t>
+      </w:r>
+      <w:proofErr w:type="gramEnd"/>
+      <w:r>
+        <w:rPr>
+          <w:rFonts w:ascii="BC Sans" w:hAnsi="BC Sans"/>
+          <w:sz w:val="20"/>
+          <w:szCs w:val="20"/>
+        </w:rPr>
+        <w:t>.hasOutcome:</w:t>
       </w:r>
       <w:r>
         <w:rPr>
@@ -7934,6 +8198,18 @@
         </w:rPr>
         <w:t>}</w:t>
       </w:r>
+    </w:p>
+    <w:p>
+      <w:pPr>
+        <w:spacing w:after="0" w:line="240" w:lineRule="auto"/>
+        <w:ind w:left="142"/>
+        <w:textAlignment w:val="baseline"/>
+        <w:rPr>
+          <w:rFonts w:ascii="Arial" w:hAnsi="Arial" w:cs="Arial"/>
+          <w:sz w:val="20"/>
+          <w:szCs w:val="20"/>
+        </w:rPr>
+      </w:pPr>
       <w:r>
         <w:rPr>
           <w:rFonts w:ascii="BC Sans" w:hAnsi="BC Sans"/>
@@ -7982,13 +8258,23 @@
         <w:t>{</w:t>
       </w:r>
       <w:proofErr w:type="spellStart"/>
+      <w:proofErr w:type="gramStart"/>
       <w:r>
         <w:rPr>
           <w:rFonts w:ascii="BC Sans" w:hAnsi="BC Sans"/>
           <w:sz w:val="20"/>
           <w:szCs w:val="20"/>
         </w:rPr>
-        <w:t>d.outcome.hasOutcome:showEnd</w:t>
+        <w:t>d.outcome</w:t>
+      </w:r>
+      <w:proofErr w:type="gramEnd"/>
+      <w:r>
+        <w:rPr>
+          <w:rFonts w:ascii="BC Sans" w:hAnsi="BC Sans"/>
+          <w:sz w:val="20"/>
+          <w:szCs w:val="20"/>
+        </w:rPr>
+        <w:t>.hasOutcome:showEnd</w:t>
       </w:r>
       <w:proofErr w:type="spellEnd"/>
       <w:r>
@@ -8020,6 +8306,7 @@
         <w:t>{</w:t>
       </w:r>
       <w:proofErr w:type="spellStart"/>
+      <w:proofErr w:type="gramStart"/>
       <w:r>
         <w:rPr>
           <w:rFonts w:ascii="BC Sans" w:hAnsi="BC Sans"/>
@@ -8036,7 +8323,17 @@
           <w:szCs w:val="20"/>
           <w:lang w:val="en-CA"/>
         </w:rPr>
-        <w:t>outcome.</w:t>
+        <w:t>outcome</w:t>
+      </w:r>
+      <w:proofErr w:type="gramEnd"/>
+      <w:r>
+        <w:rPr>
+          <w:rFonts w:ascii="BC Sans" w:hAnsi="BC Sans"/>
+          <w:sz w:val="20"/>
+          <w:szCs w:val="20"/>
+          <w:lang w:val="en-CA"/>
+        </w:rPr>
+        <w:t>.</w:t>
       </w:r>
       <w:r>
         <w:rPr>
@@ -8265,14 +8562,25 @@
               <w:t>{</w:t>
             </w:r>
             <w:proofErr w:type="spellStart"/>
-            <w:r>
-              <w:rPr>
-                <w:rFonts w:ascii="BC Sans" w:hAnsi="BC Sans"/>
-                <w:sz w:val="20"/>
-                <w:szCs w:val="20"/>
-                <w:lang w:val="en-CA"/>
-              </w:rPr>
-              <w:t>d.outcome.</w:t>
+            <w:proofErr w:type="gramStart"/>
+            <w:r>
+              <w:rPr>
+                <w:rFonts w:ascii="BC Sans" w:hAnsi="BC Sans"/>
+                <w:sz w:val="20"/>
+                <w:szCs w:val="20"/>
+                <w:lang w:val="en-CA"/>
+              </w:rPr>
+              <w:t>d.outcome</w:t>
+            </w:r>
+            <w:proofErr w:type="gramEnd"/>
+            <w:r>
+              <w:rPr>
+                <w:rFonts w:ascii="BC Sans" w:hAnsi="BC Sans"/>
+                <w:sz w:val="20"/>
+                <w:szCs w:val="20"/>
+                <w:lang w:val="en-CA"/>
+              </w:rPr>
+              <w:t>.</w:t>
             </w:r>
             <w:r>
               <w:rPr>
@@ -8416,14 +8724,25 @@
               <w:t>{</w:t>
             </w:r>
             <w:proofErr w:type="spellStart"/>
-            <w:r>
-              <w:rPr>
-                <w:rFonts w:ascii="BC Sans" w:hAnsi="BC Sans"/>
-                <w:sz w:val="20"/>
-                <w:szCs w:val="20"/>
-                <w:lang w:val="en-CA"/>
-              </w:rPr>
-              <w:t>d.outcome.</w:t>
+            <w:proofErr w:type="gramStart"/>
+            <w:r>
+              <w:rPr>
+                <w:rFonts w:ascii="BC Sans" w:hAnsi="BC Sans"/>
+                <w:sz w:val="20"/>
+                <w:szCs w:val="20"/>
+                <w:lang w:val="en-CA"/>
+              </w:rPr>
+              <w:t>d.outcome</w:t>
+            </w:r>
+            <w:proofErr w:type="gramEnd"/>
+            <w:r>
+              <w:rPr>
+                <w:rFonts w:ascii="BC Sans" w:hAnsi="BC Sans"/>
+                <w:sz w:val="20"/>
+                <w:szCs w:val="20"/>
+                <w:lang w:val="en-CA"/>
+              </w:rPr>
+              <w:t>.</w:t>
             </w:r>
             <w:r>
               <w:rPr>
@@ -8567,14 +8886,25 @@
               <w:t>{</w:t>
             </w:r>
             <w:proofErr w:type="spellStart"/>
-            <w:r>
-              <w:rPr>
-                <w:rFonts w:ascii="BC Sans" w:hAnsi="BC Sans"/>
-                <w:sz w:val="20"/>
-                <w:szCs w:val="20"/>
-                <w:lang w:val="en-CA"/>
-              </w:rPr>
-              <w:t>d.outcome.</w:t>
+            <w:proofErr w:type="gramStart"/>
+            <w:r>
+              <w:rPr>
+                <w:rFonts w:ascii="BC Sans" w:hAnsi="BC Sans"/>
+                <w:sz w:val="20"/>
+                <w:szCs w:val="20"/>
+                <w:lang w:val="en-CA"/>
+              </w:rPr>
+              <w:t>d.outcome</w:t>
+            </w:r>
+            <w:proofErr w:type="gramEnd"/>
+            <w:r>
+              <w:rPr>
+                <w:rFonts w:ascii="BC Sans" w:hAnsi="BC Sans"/>
+                <w:sz w:val="20"/>
+                <w:szCs w:val="20"/>
+                <w:lang w:val="en-CA"/>
+              </w:rPr>
+              <w:t>.</w:t>
             </w:r>
             <w:r>
               <w:rPr>
@@ -8666,6 +8996,7 @@
                 <w:sz w:val="20"/>
                 <w:szCs w:val="20"/>
               </w:rPr>
+              <w:lastRenderedPageBreak/>
               <w:t>Actions (legacy)</w:t>
             </w:r>
             <w:r>
@@ -8685,6 +9016,7 @@
               <w:t>{</w:t>
             </w:r>
             <w:proofErr w:type="spellStart"/>
+            <w:proofErr w:type="gramStart"/>
             <w:r>
               <w:rPr>
                 <w:rFonts w:ascii="BC Sans" w:hAnsi="BC Sans" w:cs="BC Sans Light"/>
@@ -8712,6 +9044,7 @@
               <w:t>outcome</w:t>
             </w:r>
             <w:proofErr w:type="spellEnd"/>
+            <w:proofErr w:type="gramEnd"/>
             <w:r>
               <w:rPr>
                 <w:rFonts w:ascii="BC Sans" w:eastAsia="Times New Roman" w:hAnsi="BC Sans" w:cs="Times New Roman"/>
@@ -8829,6 +9162,7 @@
               <w:t>{</w:t>
             </w:r>
             <w:proofErr w:type="spellStart"/>
+            <w:proofErr w:type="gramStart"/>
             <w:r>
               <w:rPr>
                 <w:rFonts w:ascii="BC Sans" w:hAnsi="BC Sans" w:cs="BC Sans Light"/>
@@ -8856,6 +9190,7 @@
               <w:t>outcome</w:t>
             </w:r>
             <w:proofErr w:type="spellEnd"/>
+            <w:proofErr w:type="gramEnd"/>
             <w:r>
               <w:rPr>
                 <w:rFonts w:ascii="BC Sans" w:eastAsia="Times New Roman" w:hAnsi="BC Sans" w:cs="Times New Roman"/>
@@ -8990,6 +9325,7 @@
               <w:t>{</w:t>
             </w:r>
             <w:proofErr w:type="spellStart"/>
+            <w:proofErr w:type="gramStart"/>
             <w:r>
               <w:rPr>
                 <w:rFonts w:ascii="BC Sans" w:hAnsi="BC Sans" w:cs="BC Sans Light"/>
@@ -9007,6 +9343,7 @@
               <w:t>.outcome</w:t>
             </w:r>
             <w:proofErr w:type="spellEnd"/>
+            <w:proofErr w:type="gramEnd"/>
             <w:r>
               <w:rPr>
                 <w:rFonts w:ascii="BC Sans" w:hAnsi="BC Sans" w:cs="BC Sans Light"/>
@@ -9139,7 +9476,6 @@
                 <w:sz w:val="20"/>
                 <w:szCs w:val="20"/>
               </w:rPr>
-              <w:lastRenderedPageBreak/>
               <w:t>Actions (legacy)</w:t>
             </w:r>
             <w:r>
@@ -9159,6 +9495,7 @@
               <w:t>{</w:t>
             </w:r>
             <w:proofErr w:type="spellStart"/>
+            <w:proofErr w:type="gramStart"/>
             <w:r>
               <w:rPr>
                 <w:rFonts w:ascii="BC Sans" w:hAnsi="BC Sans" w:cs="BC Sans Light"/>
@@ -9176,6 +9513,7 @@
               <w:t>.outcome</w:t>
             </w:r>
             <w:proofErr w:type="spellEnd"/>
+            <w:proofErr w:type="gramEnd"/>
             <w:r>
               <w:rPr>
                 <w:rFonts w:ascii="BC Sans" w:hAnsi="BC Sans" w:cs="BC Sans Light"/>
@@ -9274,6 +9612,7 @@
               <w:t>{</w:t>
             </w:r>
             <w:proofErr w:type="spellStart"/>
+            <w:proofErr w:type="gramStart"/>
             <w:r>
               <w:rPr>
                 <w:rFonts w:ascii="BC Sans" w:hAnsi="BC Sans" w:cs="BC Sans Light"/>
@@ -9301,6 +9640,7 @@
               <w:t>outcome</w:t>
             </w:r>
             <w:proofErr w:type="spellEnd"/>
+            <w:proofErr w:type="gramEnd"/>
             <w:r>
               <w:rPr>
                 <w:rFonts w:ascii="BC Sans" w:eastAsia="Times New Roman" w:hAnsi="BC Sans" w:cs="Times New Roman"/>
@@ -9417,6 +9757,7 @@
               <w:t>{</w:t>
             </w:r>
             <w:proofErr w:type="spellStart"/>
+            <w:proofErr w:type="gramStart"/>
             <w:r>
               <w:rPr>
                 <w:rFonts w:ascii="BC Sans" w:hAnsi="BC Sans" w:cs="BC Sans Light"/>
@@ -9444,6 +9785,7 @@
               <w:t>outcome</w:t>
             </w:r>
             <w:proofErr w:type="spellEnd"/>
+            <w:proofErr w:type="gramEnd"/>
             <w:r>
               <w:rPr>
                 <w:rFonts w:ascii="BC Sans" w:eastAsia="Times New Roman" w:hAnsi="BC Sans" w:cs="Times New Roman"/>
@@ -9603,6 +9945,7 @@
               <w:t>{</w:t>
             </w:r>
             <w:proofErr w:type="spellStart"/>
+            <w:proofErr w:type="gramStart"/>
             <w:r>
               <w:rPr>
                 <w:rFonts w:ascii="BC Sans" w:hAnsi="BC Sans"/>
@@ -9612,6 +9955,7 @@
               <w:t>d.outcome</w:t>
             </w:r>
             <w:proofErr w:type="spellEnd"/>
+            <w:proofErr w:type="gramEnd"/>
             <w:r>
               <w:rPr>
                 <w:rFonts w:ascii="BC Sans" w:hAnsi="BC Sans"/>
@@ -9726,6 +10070,7 @@
               <w:t>{</w:t>
             </w:r>
             <w:proofErr w:type="spellStart"/>
+            <w:proofErr w:type="gramStart"/>
             <w:r>
               <w:rPr>
                 <w:rFonts w:ascii="BC Sans" w:hAnsi="BC Sans"/>
@@ -9735,6 +10080,7 @@
               <w:t>d.outcome</w:t>
             </w:r>
             <w:proofErr w:type="spellEnd"/>
+            <w:proofErr w:type="gramEnd"/>
             <w:r>
               <w:rPr>
                 <w:rFonts w:ascii="BC Sans" w:hAnsi="BC Sans"/>
@@ -9851,6 +10197,7 @@
               <w:t>{</w:t>
             </w:r>
             <w:proofErr w:type="spellStart"/>
+            <w:proofErr w:type="gramStart"/>
             <w:r>
               <w:rPr>
                 <w:rFonts w:ascii="BC Sans" w:hAnsi="BC Sans" w:cs="BC Sans Light"/>
@@ -9878,6 +10225,7 @@
               <w:t>outcome</w:t>
             </w:r>
             <w:proofErr w:type="spellEnd"/>
+            <w:proofErr w:type="gramEnd"/>
             <w:r>
               <w:rPr>
                 <w:rFonts w:ascii="BC Sans" w:eastAsia="Times New Roman" w:hAnsi="BC Sans" w:cs="Times New Roman"/>
@@ -10003,6 +10351,7 @@
               <w:t>{</w:t>
             </w:r>
             <w:proofErr w:type="spellStart"/>
+            <w:proofErr w:type="gramStart"/>
             <w:r>
               <w:rPr>
                 <w:rFonts w:ascii="BC Sans" w:hAnsi="BC Sans" w:cs="BC Sans Light"/>
@@ -10021,6 +10370,7 @@
               <w:t>.outcome</w:t>
             </w:r>
             <w:proofErr w:type="spellEnd"/>
+            <w:proofErr w:type="gramEnd"/>
             <w:r>
               <w:rPr>
                 <w:rFonts w:ascii="BC Sans" w:eastAsia="Times New Roman" w:hAnsi="BC Sans" w:cs="Times New Roman"/>
@@ -10157,6 +10507,7 @@
               <w:t>{</w:t>
             </w:r>
             <w:proofErr w:type="spellStart"/>
+            <w:proofErr w:type="gramStart"/>
             <w:r>
               <w:rPr>
                 <w:rFonts w:ascii="BC Sans" w:hAnsi="BC Sans" w:cs="BC Sans Light"/>
@@ -10184,6 +10535,7 @@
               <w:t>outcome</w:t>
             </w:r>
             <w:proofErr w:type="spellEnd"/>
+            <w:proofErr w:type="gramEnd"/>
             <w:r>
               <w:rPr>
                 <w:rFonts w:ascii="BC Sans" w:eastAsia="Times New Roman" w:hAnsi="BC Sans" w:cs="Times New Roman"/>
@@ -10299,6 +10651,7 @@
               <w:t>{</w:t>
             </w:r>
             <w:proofErr w:type="spellStart"/>
+            <w:proofErr w:type="gramStart"/>
             <w:r>
               <w:rPr>
                 <w:rFonts w:ascii="BC Sans" w:hAnsi="BC Sans" w:cs="BC Sans Light"/>
@@ -10317,6 +10670,7 @@
               <w:t>.outcome</w:t>
             </w:r>
             <w:proofErr w:type="spellEnd"/>
+            <w:proofErr w:type="gramEnd"/>
             <w:r>
               <w:rPr>
                 <w:rFonts w:ascii="BC Sans" w:eastAsia="Times New Roman" w:hAnsi="BC Sans" w:cs="Times New Roman"/>
@@ -10436,6 +10790,7 @@
               <w:t>{</w:t>
             </w:r>
             <w:proofErr w:type="spellStart"/>
+            <w:proofErr w:type="gramStart"/>
             <w:r>
               <w:rPr>
                 <w:rFonts w:ascii="BC Sans" w:hAnsi="BC Sans"/>
@@ -10445,6 +10800,7 @@
               <w:t>d.outcome</w:t>
             </w:r>
             <w:proofErr w:type="spellEnd"/>
+            <w:proofErr w:type="gramEnd"/>
             <w:r>
               <w:rPr>
                 <w:rFonts w:ascii="BC Sans" w:hAnsi="BC Sans"/>
@@ -10557,6 +10913,7 @@
               <w:t>{</w:t>
             </w:r>
             <w:proofErr w:type="spellStart"/>
+            <w:proofErr w:type="gramStart"/>
             <w:r>
               <w:rPr>
                 <w:rFonts w:ascii="BC Sans" w:hAnsi="BC Sans" w:cs="BC Sans Light"/>
@@ -10575,6 +10932,7 @@
               <w:t>.outcome</w:t>
             </w:r>
             <w:proofErr w:type="spellEnd"/>
+            <w:proofErr w:type="gramEnd"/>
             <w:r>
               <w:rPr>
                 <w:rFonts w:ascii="BC Sans" w:eastAsia="Times New Roman" w:hAnsi="BC Sans" w:cs="Times New Roman"/>
@@ -10701,6 +11059,7 @@
               <w:t>{</w:t>
             </w:r>
             <w:proofErr w:type="spellStart"/>
+            <w:proofErr w:type="gramStart"/>
             <w:r>
               <w:rPr>
                 <w:rFonts w:ascii="BC Sans" w:hAnsi="BC Sans"/>
@@ -10710,6 +11069,7 @@
               <w:t>d.outcome</w:t>
             </w:r>
             <w:proofErr w:type="spellEnd"/>
+            <w:proofErr w:type="gramEnd"/>
             <w:r>
               <w:rPr>
                 <w:rFonts w:ascii="BC Sans" w:hAnsi="BC Sans"/>
@@ -10804,6 +11164,7 @@
               <w:t>{</w:t>
             </w:r>
             <w:proofErr w:type="spellStart"/>
+            <w:proofErr w:type="gramStart"/>
             <w:r>
               <w:rPr>
                 <w:rFonts w:ascii="BC Sans" w:hAnsi="BC Sans" w:cs="BC Sans Light"/>
@@ -10822,6 +11183,7 @@
               <w:t>.outcome</w:t>
             </w:r>
             <w:proofErr w:type="spellEnd"/>
+            <w:proofErr w:type="gramEnd"/>
             <w:r>
               <w:rPr>
                 <w:rFonts w:ascii="BC Sans" w:eastAsia="Times New Roman" w:hAnsi="BC Sans" w:cs="Times New Roman"/>
@@ -10930,6 +11292,7 @@
               <w:t>{</w:t>
             </w:r>
             <w:proofErr w:type="spellStart"/>
+            <w:proofErr w:type="gramStart"/>
             <w:r>
               <w:rPr>
                 <w:rFonts w:ascii="BC Sans" w:hAnsi="BC Sans"/>
@@ -10939,6 +11302,7 @@
               <w:t>d.outcome</w:t>
             </w:r>
             <w:proofErr w:type="spellEnd"/>
+            <w:proofErr w:type="gramEnd"/>
             <w:r>
               <w:rPr>
                 <w:rFonts w:ascii="BC Sans" w:hAnsi="BC Sans"/>
@@ -11051,6 +11415,7 @@
               <w:t>{</w:t>
             </w:r>
             <w:proofErr w:type="spellStart"/>
+            <w:proofErr w:type="gramStart"/>
             <w:r>
               <w:rPr>
                 <w:rFonts w:ascii="BC Sans" w:hAnsi="BC Sans" w:cs="BC Sans Light"/>
@@ -11068,6 +11433,7 @@
               <w:t>.outcome</w:t>
             </w:r>
             <w:proofErr w:type="spellEnd"/>
+            <w:proofErr w:type="gramEnd"/>
             <w:r>
               <w:rPr>
                 <w:rFonts w:ascii="BC Sans" w:hAnsi="BC Sans" w:cs="BC Sans Light"/>
@@ -11202,6 +11568,7 @@
               <w:t>{</w:t>
             </w:r>
             <w:proofErr w:type="spellStart"/>
+            <w:proofErr w:type="gramStart"/>
             <w:r>
               <w:rPr>
                 <w:rFonts w:ascii="BC Sans" w:hAnsi="BC Sans"/>
@@ -11211,6 +11578,7 @@
               <w:t>d.outcome</w:t>
             </w:r>
             <w:proofErr w:type="spellEnd"/>
+            <w:proofErr w:type="gramEnd"/>
             <w:r>
               <w:rPr>
                 <w:rFonts w:ascii="BC Sans" w:hAnsi="BC Sans"/>
@@ -11305,6 +11673,7 @@
               <w:t>{</w:t>
             </w:r>
             <w:proofErr w:type="spellStart"/>
+            <w:proofErr w:type="gramStart"/>
             <w:r>
               <w:rPr>
                 <w:rFonts w:ascii="BC Sans" w:hAnsi="BC Sans" w:cs="BC Sans Light"/>
@@ -11322,6 +11691,7 @@
               <w:t>.outcome</w:t>
             </w:r>
             <w:proofErr w:type="spellEnd"/>
+            <w:proofErr w:type="gramEnd"/>
             <w:r>
               <w:rPr>
                 <w:rFonts w:ascii="BC Sans" w:hAnsi="BC Sans" w:cs="BC Sans Light"/>
@@ -11467,14 +11837,25 @@
               <w:t>{</w:t>
             </w:r>
             <w:proofErr w:type="spellStart"/>
-            <w:r>
-              <w:rPr>
-                <w:rFonts w:ascii="BC Sans" w:hAnsi="BC Sans"/>
-                <w:sz w:val="20"/>
-                <w:szCs w:val="20"/>
-                <w:lang w:val="en-CA"/>
-              </w:rPr>
-              <w:t>d.outcome.</w:t>
+            <w:proofErr w:type="gramStart"/>
+            <w:r>
+              <w:rPr>
+                <w:rFonts w:ascii="BC Sans" w:hAnsi="BC Sans"/>
+                <w:sz w:val="20"/>
+                <w:szCs w:val="20"/>
+                <w:lang w:val="en-CA"/>
+              </w:rPr>
+              <w:t>d.outcome</w:t>
+            </w:r>
+            <w:proofErr w:type="gramEnd"/>
+            <w:r>
+              <w:rPr>
+                <w:rFonts w:ascii="BC Sans" w:hAnsi="BC Sans"/>
+                <w:sz w:val="20"/>
+                <w:szCs w:val="20"/>
+                <w:lang w:val="en-CA"/>
+              </w:rPr>
+              <w:t>.</w:t>
             </w:r>
             <w:r>
               <w:rPr>
@@ -11618,14 +11999,25 @@
               <w:t>{</w:t>
             </w:r>
             <w:proofErr w:type="spellStart"/>
-            <w:r>
-              <w:rPr>
-                <w:rFonts w:ascii="BC Sans" w:hAnsi="BC Sans"/>
-                <w:sz w:val="20"/>
-                <w:szCs w:val="20"/>
-                <w:lang w:val="en-CA"/>
-              </w:rPr>
-              <w:t>d.outcome.</w:t>
+            <w:proofErr w:type="gramStart"/>
+            <w:r>
+              <w:rPr>
+                <w:rFonts w:ascii="BC Sans" w:hAnsi="BC Sans"/>
+                <w:sz w:val="20"/>
+                <w:szCs w:val="20"/>
+                <w:lang w:val="en-CA"/>
+              </w:rPr>
+              <w:t>d.outcome</w:t>
+            </w:r>
+            <w:proofErr w:type="gramEnd"/>
+            <w:r>
+              <w:rPr>
+                <w:rFonts w:ascii="BC Sans" w:hAnsi="BC Sans"/>
+                <w:sz w:val="20"/>
+                <w:szCs w:val="20"/>
+                <w:lang w:val="en-CA"/>
+              </w:rPr>
+              <w:t>.</w:t>
             </w:r>
             <w:r>
               <w:rPr>
@@ -11707,7 +12099,17 @@
           <w:sz w:val="20"/>
           <w:szCs w:val="20"/>
         </w:rPr>
-        <w:t>{d</w:t>
+        <w:t>{</w:t>
+      </w:r>
+      <w:proofErr w:type="gramStart"/>
+      <w:r>
+        <w:rPr>
+          <w:rFonts w:ascii="BC Sans" w:eastAsia="Times New Roman" w:hAnsi="BC Sans" w:cs="Times New Roman"/>
+          <w:color w:val="000000" w:themeColor="text1"/>
+          <w:sz w:val="20"/>
+          <w:szCs w:val="20"/>
+        </w:rPr>
+        <w:t>d</w:t>
       </w:r>
       <w:r>
         <w:rPr>
@@ -11726,7 +12128,17 @@
           <w:szCs w:val="20"/>
           <w:lang w:val="en-CA"/>
         </w:rPr>
-        <w:t>outcome.</w:t>
+        <w:t>outcome</w:t>
+      </w:r>
+      <w:proofErr w:type="gramEnd"/>
+      <w:r>
+        <w:rPr>
+          <w:rFonts w:ascii="BC Sans" w:hAnsi="BC Sans"/>
+          <w:sz w:val="20"/>
+          <w:szCs w:val="20"/>
+          <w:lang w:val="en-CA"/>
+        </w:rPr>
+        <w:t>.</w:t>
       </w:r>
       <w:r>
         <w:rPr>
@@ -12071,14 +12483,25 @@
               <w:t>{</w:t>
             </w:r>
             <w:proofErr w:type="spellStart"/>
-            <w:r>
-              <w:rPr>
-                <w:rFonts w:ascii="BC Sans" w:hAnsi="BC Sans"/>
-                <w:sz w:val="20"/>
-                <w:szCs w:val="20"/>
-                <w:lang w:val="en-CA"/>
-              </w:rPr>
-              <w:t>d.outcome.assessment</w:t>
+            <w:proofErr w:type="gramStart"/>
+            <w:r>
+              <w:rPr>
+                <w:rFonts w:ascii="BC Sans" w:hAnsi="BC Sans"/>
+                <w:sz w:val="20"/>
+                <w:szCs w:val="20"/>
+                <w:lang w:val="en-CA"/>
+              </w:rPr>
+              <w:t>d.outcome</w:t>
+            </w:r>
+            <w:proofErr w:type="gramEnd"/>
+            <w:r>
+              <w:rPr>
+                <w:rFonts w:ascii="BC Sans" w:hAnsi="BC Sans"/>
+                <w:sz w:val="20"/>
+                <w:szCs w:val="20"/>
+                <w:lang w:val="en-CA"/>
+              </w:rPr>
+              <w:t>.assessment</w:t>
             </w:r>
             <w:proofErr w:type="spellEnd"/>
             <w:r>
@@ -12214,14 +12637,25 @@
               <w:t>{</w:t>
             </w:r>
             <w:proofErr w:type="spellStart"/>
-            <w:r>
-              <w:rPr>
-                <w:rFonts w:ascii="BC Sans" w:hAnsi="BC Sans"/>
-                <w:sz w:val="20"/>
-                <w:szCs w:val="20"/>
-                <w:lang w:val="en-CA"/>
-              </w:rPr>
-              <w:t>d.outcome.assessment</w:t>
+            <w:proofErr w:type="gramStart"/>
+            <w:r>
+              <w:rPr>
+                <w:rFonts w:ascii="BC Sans" w:hAnsi="BC Sans"/>
+                <w:sz w:val="20"/>
+                <w:szCs w:val="20"/>
+                <w:lang w:val="en-CA"/>
+              </w:rPr>
+              <w:t>d.outcome</w:t>
+            </w:r>
+            <w:proofErr w:type="gramEnd"/>
+            <w:r>
+              <w:rPr>
+                <w:rFonts w:ascii="BC Sans" w:hAnsi="BC Sans"/>
+                <w:sz w:val="20"/>
+                <w:szCs w:val="20"/>
+                <w:lang w:val="en-CA"/>
+              </w:rPr>
+              <w:t>.assessment</w:t>
             </w:r>
             <w:proofErr w:type="spellEnd"/>
             <w:r>
@@ -12357,6 +12791,7 @@
               <w:t>{</w:t>
             </w:r>
             <w:proofErr w:type="spellStart"/>
+            <w:proofErr w:type="gramStart"/>
             <w:r>
               <w:rPr>
                 <w:rFonts w:ascii="BC Sans" w:hAnsi="BC Sans"/>
@@ -12367,6 +12802,7 @@
               <w:t>d.linkedComplaintIdentifier</w:t>
             </w:r>
             <w:proofErr w:type="spellEnd"/>
+            <w:proofErr w:type="gramEnd"/>
             <w:r>
               <w:rPr>
                 <w:rFonts w:ascii="BC Sans" w:hAnsi="BC Sans"/>
@@ -12460,14 +12896,25 @@
               <w:t>{</w:t>
             </w:r>
             <w:proofErr w:type="spellStart"/>
-            <w:r>
-              <w:rPr>
-                <w:rFonts w:ascii="BC Sans" w:hAnsi="BC Sans"/>
-                <w:sz w:val="20"/>
-                <w:szCs w:val="20"/>
-                <w:lang w:val="en-CA"/>
-              </w:rPr>
-              <w:t>d.outcome.assessment</w:t>
+            <w:proofErr w:type="gramStart"/>
+            <w:r>
+              <w:rPr>
+                <w:rFonts w:ascii="BC Sans" w:hAnsi="BC Sans"/>
+                <w:sz w:val="20"/>
+                <w:szCs w:val="20"/>
+                <w:lang w:val="en-CA"/>
+              </w:rPr>
+              <w:t>d.outcome</w:t>
+            </w:r>
+            <w:proofErr w:type="gramEnd"/>
+            <w:r>
+              <w:rPr>
+                <w:rFonts w:ascii="BC Sans" w:hAnsi="BC Sans"/>
+                <w:sz w:val="20"/>
+                <w:szCs w:val="20"/>
+                <w:lang w:val="en-CA"/>
+              </w:rPr>
+              <w:t>.assessment</w:t>
             </w:r>
             <w:proofErr w:type="spellEnd"/>
             <w:r>
@@ -12603,14 +13050,25 @@
               <w:t>{</w:t>
             </w:r>
             <w:proofErr w:type="spellStart"/>
-            <w:r>
-              <w:rPr>
-                <w:rFonts w:ascii="BC Sans" w:hAnsi="BC Sans"/>
-                <w:sz w:val="20"/>
-                <w:szCs w:val="20"/>
-                <w:lang w:val="en-CA"/>
-              </w:rPr>
-              <w:t>d.outcome.assessment</w:t>
+            <w:proofErr w:type="gramStart"/>
+            <w:r>
+              <w:rPr>
+                <w:rFonts w:ascii="BC Sans" w:hAnsi="BC Sans"/>
+                <w:sz w:val="20"/>
+                <w:szCs w:val="20"/>
+                <w:lang w:val="en-CA"/>
+              </w:rPr>
+              <w:t>d.outcome</w:t>
+            </w:r>
+            <w:proofErr w:type="gramEnd"/>
+            <w:r>
+              <w:rPr>
+                <w:rFonts w:ascii="BC Sans" w:hAnsi="BC Sans"/>
+                <w:sz w:val="20"/>
+                <w:szCs w:val="20"/>
+                <w:lang w:val="en-CA"/>
+              </w:rPr>
+              <w:t>.assessment</w:t>
             </w:r>
             <w:proofErr w:type="spellEnd"/>
             <w:r>
@@ -12686,6 +13144,7 @@
         <w:t>{</w:t>
       </w:r>
       <w:proofErr w:type="spellStart"/>
+      <w:proofErr w:type="gramStart"/>
       <w:r>
         <w:rPr>
           <w:rFonts w:ascii="BC Sans" w:hAnsi="BC Sans"/>
@@ -12702,7 +13161,17 @@
           <w:szCs w:val="20"/>
           <w:lang w:val="en-CA"/>
         </w:rPr>
-        <w:t>outcome.assessment</w:t>
+        <w:t>outcome</w:t>
+      </w:r>
+      <w:proofErr w:type="gramEnd"/>
+      <w:r>
+        <w:rPr>
+          <w:rFonts w:ascii="BC Sans" w:hAnsi="BC Sans"/>
+          <w:sz w:val="20"/>
+          <w:szCs w:val="20"/>
+          <w:lang w:val="en-CA"/>
+        </w:rPr>
+        <w:t>.assessment</w:t>
       </w:r>
       <w:proofErr w:type="spellEnd"/>
       <w:r>
@@ -12889,6 +13358,7 @@
               <w:t>({</w:t>
             </w:r>
             <w:proofErr w:type="spellStart"/>
+            <w:proofErr w:type="gramStart"/>
             <w:r>
               <w:rPr>
                 <w:rFonts w:ascii="BC Sans" w:hAnsi="BC Sans"/>
@@ -12898,7 +13368,19 @@
                 <w:szCs w:val="20"/>
                 <w:lang w:val="en-CA"/>
               </w:rPr>
-              <w:t>d.outcome.prevention</w:t>
+              <w:t>d.outcome</w:t>
+            </w:r>
+            <w:proofErr w:type="gramEnd"/>
+            <w:r>
+              <w:rPr>
+                <w:rFonts w:ascii="BC Sans" w:hAnsi="BC Sans"/>
+                <w:b/>
+                <w:bCs/>
+                <w:sz w:val="20"/>
+                <w:szCs w:val="20"/>
+                <w:lang w:val="en-CA"/>
+              </w:rPr>
+              <w:t>.prevention</w:t>
             </w:r>
             <w:proofErr w:type="spellEnd"/>
             <w:r>
@@ -13011,13 +13493,23 @@
               <w:t>{</w:t>
             </w:r>
             <w:proofErr w:type="spellStart"/>
-            <w:r>
-              <w:rPr>
-                <w:rFonts w:ascii="BC Sans" w:hAnsi="BC Sans"/>
-                <w:sz w:val="20"/>
-                <w:szCs w:val="20"/>
-              </w:rPr>
-              <w:t>d.outcome.</w:t>
+            <w:proofErr w:type="gramStart"/>
+            <w:r>
+              <w:rPr>
+                <w:rFonts w:ascii="BC Sans" w:hAnsi="BC Sans"/>
+                <w:sz w:val="20"/>
+                <w:szCs w:val="20"/>
+              </w:rPr>
+              <w:t>d.outcome</w:t>
+            </w:r>
+            <w:proofErr w:type="gramEnd"/>
+            <w:r>
+              <w:rPr>
+                <w:rFonts w:ascii="BC Sans" w:hAnsi="BC Sans"/>
+                <w:sz w:val="20"/>
+                <w:szCs w:val="20"/>
+              </w:rPr>
+              <w:t>.</w:t>
             </w:r>
             <w:r>
               <w:rPr>
@@ -13122,13 +13614,23 @@
               <w:t>{</w:t>
             </w:r>
             <w:proofErr w:type="spellStart"/>
-            <w:r>
-              <w:rPr>
-                <w:rFonts w:ascii="BC Sans" w:hAnsi="BC Sans"/>
-                <w:sz w:val="20"/>
-                <w:szCs w:val="20"/>
-              </w:rPr>
-              <w:t>d.outcome.</w:t>
+            <w:proofErr w:type="gramStart"/>
+            <w:r>
+              <w:rPr>
+                <w:rFonts w:ascii="BC Sans" w:hAnsi="BC Sans"/>
+                <w:sz w:val="20"/>
+                <w:szCs w:val="20"/>
+              </w:rPr>
+              <w:t>d.outcome</w:t>
+            </w:r>
+            <w:proofErr w:type="gramEnd"/>
+            <w:r>
+              <w:rPr>
+                <w:rFonts w:ascii="BC Sans" w:hAnsi="BC Sans"/>
+                <w:sz w:val="20"/>
+                <w:szCs w:val="20"/>
+              </w:rPr>
+              <w:t>.</w:t>
             </w:r>
             <w:r>
               <w:rPr>
@@ -13271,6 +13773,7 @@
               <w:t>{</w:t>
             </w:r>
             <w:proofErr w:type="spellStart"/>
+            <w:proofErr w:type="gramStart"/>
             <w:r>
               <w:rPr>
                 <w:rFonts w:ascii="BC Sans" w:hAnsi="BC Sans"/>
@@ -13281,6 +13784,7 @@
               <w:t>d.outcome</w:t>
             </w:r>
             <w:proofErr w:type="spellEnd"/>
+            <w:proofErr w:type="gramEnd"/>
             <w:r>
               <w:rPr>
                 <w:rFonts w:ascii="BC Sans" w:hAnsi="BC Sans"/>
@@ -13431,6 +13935,7 @@
               <w:t>{</w:t>
             </w:r>
             <w:proofErr w:type="spellStart"/>
+            <w:proofErr w:type="gramStart"/>
             <w:r>
               <w:rPr>
                 <w:rFonts w:ascii="BC Sans" w:hAnsi="BC Sans"/>
@@ -13441,6 +13946,7 @@
               <w:t>d.outcome</w:t>
             </w:r>
             <w:proofErr w:type="spellEnd"/>
+            <w:proofErr w:type="gramEnd"/>
             <w:r>
               <w:rPr>
                 <w:rFonts w:ascii="BC Sans" w:hAnsi="BC Sans"/>
@@ -13537,9 +14043,11 @@
           <w:sz w:val="20"/>
           <w:szCs w:val="20"/>
         </w:rPr>
+        <w:lastRenderedPageBreak/>
         <w:t>{</w:t>
       </w:r>
       <w:proofErr w:type="spellStart"/>
+      <w:proofErr w:type="gramStart"/>
       <w:r>
         <w:rPr>
           <w:rFonts w:ascii="BC Sans" w:eastAsia="Times New Roman" w:hAnsi="BC Sans" w:cs="Times New Roman"/>
@@ -13547,7 +14055,17 @@
           <w:sz w:val="20"/>
           <w:szCs w:val="20"/>
         </w:rPr>
-        <w:t>d.outcome.prevention</w:t>
+        <w:t>d.outcome</w:t>
+      </w:r>
+      <w:proofErr w:type="gramEnd"/>
+      <w:r>
+        <w:rPr>
+          <w:rFonts w:ascii="BC Sans" w:eastAsia="Times New Roman" w:hAnsi="BC Sans" w:cs="Times New Roman"/>
+          <w:color w:val="000000" w:themeColor="text1"/>
+          <w:sz w:val="20"/>
+          <w:szCs w:val="20"/>
+        </w:rPr>
+        <w:t>.prevention</w:t>
       </w:r>
       <w:proofErr w:type="spellEnd"/>
       <w:r>
@@ -13636,6 +14154,7 @@
               <w:t>{</w:t>
             </w:r>
             <w:proofErr w:type="spellStart"/>
+            <w:proofErr w:type="gramStart"/>
             <w:r>
               <w:rPr>
                 <w:rFonts w:ascii="BC Sans" w:hAnsi="BC Sans"/>
@@ -13644,7 +14163,18 @@
                 <w:sz w:val="20"/>
                 <w:szCs w:val="20"/>
               </w:rPr>
-              <w:t>d.outcome.equipment</w:t>
+              <w:t>d.outcome</w:t>
+            </w:r>
+            <w:proofErr w:type="gramEnd"/>
+            <w:r>
+              <w:rPr>
+                <w:rFonts w:ascii="BC Sans" w:hAnsi="BC Sans"/>
+                <w:b/>
+                <w:bCs/>
+                <w:sz w:val="20"/>
+                <w:szCs w:val="20"/>
+              </w:rPr>
+              <w:t>.equipment</w:t>
             </w:r>
             <w:proofErr w:type="spellEnd"/>
             <w:r>
@@ -13793,13 +14323,23 @@
               <w:t>{</w:t>
             </w:r>
             <w:proofErr w:type="spellStart"/>
-            <w:r>
-              <w:rPr>
-                <w:rFonts w:ascii="BC Sans" w:hAnsi="BC Sans"/>
-                <w:sz w:val="20"/>
-                <w:szCs w:val="20"/>
-              </w:rPr>
-              <w:t>d.outcome.equipment</w:t>
+            <w:proofErr w:type="gramStart"/>
+            <w:r>
+              <w:rPr>
+                <w:rFonts w:ascii="BC Sans" w:hAnsi="BC Sans"/>
+                <w:sz w:val="20"/>
+                <w:szCs w:val="20"/>
+              </w:rPr>
+              <w:t>d.outcome</w:t>
+            </w:r>
+            <w:proofErr w:type="gramEnd"/>
+            <w:r>
+              <w:rPr>
+                <w:rFonts w:ascii="BC Sans" w:hAnsi="BC Sans"/>
+                <w:sz w:val="20"/>
+                <w:szCs w:val="20"/>
+              </w:rPr>
+              <w:t>.equipment</w:t>
             </w:r>
             <w:proofErr w:type="spellEnd"/>
             <w:r>
@@ -13898,13 +14438,13 @@
                 <w:szCs w:val="20"/>
               </w:rPr>
             </w:pPr>
-            <w:r>
-              <w:rPr>
-                <w:rFonts w:ascii="BC Sans" w:hAnsi="BC Sans"/>
-                <w:sz w:val="20"/>
-                <w:szCs w:val="20"/>
-              </w:rPr>
-              <w:lastRenderedPageBreak/>
+            <w:proofErr w:type="gramStart"/>
+            <w:r>
+              <w:rPr>
+                <w:rFonts w:ascii="BC Sans" w:hAnsi="BC Sans"/>
+                <w:sz w:val="20"/>
+                <w:szCs w:val="20"/>
+              </w:rPr>
               <w:t xml:space="preserve">Quantity{ </w:t>
             </w:r>
             <w:proofErr w:type="spellStart"/>
@@ -13914,7 +14454,16 @@
                 <w:sz w:val="20"/>
                 <w:szCs w:val="20"/>
               </w:rPr>
-              <w:t>d.outcome.equipment</w:t>
+              <w:t>d</w:t>
+            </w:r>
+            <w:proofErr w:type="gramEnd"/>
+            <w:r>
+              <w:rPr>
+                <w:rFonts w:ascii="BC Sans" w:hAnsi="BC Sans"/>
+                <w:sz w:val="20"/>
+                <w:szCs w:val="20"/>
+              </w:rPr>
+              <w:t>.outcome.equipment</w:t>
             </w:r>
             <w:proofErr w:type="spellEnd"/>
             <w:r>
@@ -13992,13 +14541,23 @@
               <w:t>{</w:t>
             </w:r>
             <w:proofErr w:type="spellStart"/>
-            <w:r>
-              <w:rPr>
-                <w:rFonts w:ascii="BC Sans" w:hAnsi="BC Sans"/>
-                <w:sz w:val="20"/>
-                <w:szCs w:val="20"/>
-              </w:rPr>
-              <w:t>d.outcome.equipment</w:t>
+            <w:proofErr w:type="gramStart"/>
+            <w:r>
+              <w:rPr>
+                <w:rFonts w:ascii="BC Sans" w:hAnsi="BC Sans"/>
+                <w:sz w:val="20"/>
+                <w:szCs w:val="20"/>
+              </w:rPr>
+              <w:t>d.outcome</w:t>
+            </w:r>
+            <w:proofErr w:type="gramEnd"/>
+            <w:r>
+              <w:rPr>
+                <w:rFonts w:ascii="BC Sans" w:hAnsi="BC Sans"/>
+                <w:sz w:val="20"/>
+                <w:szCs w:val="20"/>
+              </w:rPr>
+              <w:t>.equipment</w:t>
             </w:r>
             <w:proofErr w:type="spellEnd"/>
             <w:r>
@@ -14088,6 +14647,7 @@
                 <w:szCs w:val="20"/>
               </w:rPr>
             </w:pPr>
+            <w:proofErr w:type="gramStart"/>
             <w:r>
               <w:rPr>
                 <w:rFonts w:ascii="BC Sans" w:hAnsi="BC Sans"/>
@@ -14103,7 +14663,16 @@
                 <w:sz w:val="20"/>
                 <w:szCs w:val="20"/>
               </w:rPr>
-              <w:t>d.outcome.equipment</w:t>
+              <w:t>d</w:t>
+            </w:r>
+            <w:proofErr w:type="gramEnd"/>
+            <w:r>
+              <w:rPr>
+                <w:rFonts w:ascii="BC Sans" w:hAnsi="BC Sans"/>
+                <w:sz w:val="20"/>
+                <w:szCs w:val="20"/>
+              </w:rPr>
+              <w:t>.outcome.equipment</w:t>
             </w:r>
             <w:proofErr w:type="spellEnd"/>
             <w:r>
@@ -14163,13 +14732,23 @@
               <w:t>{</w:t>
             </w:r>
             <w:proofErr w:type="spellStart"/>
-            <w:r>
-              <w:rPr>
-                <w:rFonts w:ascii="BC Sans" w:hAnsi="BC Sans"/>
-                <w:sz w:val="20"/>
-                <w:szCs w:val="20"/>
-              </w:rPr>
-              <w:t>d.outcome.equipment</w:t>
+            <w:proofErr w:type="gramStart"/>
+            <w:r>
+              <w:rPr>
+                <w:rFonts w:ascii="BC Sans" w:hAnsi="BC Sans"/>
+                <w:sz w:val="20"/>
+                <w:szCs w:val="20"/>
+              </w:rPr>
+              <w:t>d.outcome</w:t>
+            </w:r>
+            <w:proofErr w:type="gramEnd"/>
+            <w:r>
+              <w:rPr>
+                <w:rFonts w:ascii="BC Sans" w:hAnsi="BC Sans"/>
+                <w:sz w:val="20"/>
+                <w:szCs w:val="20"/>
+              </w:rPr>
+              <w:t>.equipment</w:t>
             </w:r>
             <w:proofErr w:type="spellEnd"/>
             <w:r>
@@ -14278,13 +14857,23 @@
               <w:t>{</w:t>
             </w:r>
             <w:proofErr w:type="spellStart"/>
-            <w:r>
-              <w:rPr>
-                <w:rFonts w:ascii="BC Sans" w:hAnsi="BC Sans"/>
-                <w:sz w:val="20"/>
-                <w:szCs w:val="20"/>
-              </w:rPr>
-              <w:t>d.outcome.equipment</w:t>
+            <w:proofErr w:type="gramStart"/>
+            <w:r>
+              <w:rPr>
+                <w:rFonts w:ascii="BC Sans" w:hAnsi="BC Sans"/>
+                <w:sz w:val="20"/>
+                <w:szCs w:val="20"/>
+              </w:rPr>
+              <w:t>d.outcome</w:t>
+            </w:r>
+            <w:proofErr w:type="gramEnd"/>
+            <w:r>
+              <w:rPr>
+                <w:rFonts w:ascii="BC Sans" w:hAnsi="BC Sans"/>
+                <w:sz w:val="20"/>
+                <w:szCs w:val="20"/>
+              </w:rPr>
+              <w:t>.equipment</w:t>
             </w:r>
             <w:proofErr w:type="spellEnd"/>
             <w:r>
@@ -14436,13 +15025,23 @@
               </w:rPr>
               <w:t>{</w:t>
             </w:r>
-            <w:r>
-              <w:rPr>
-                <w:rFonts w:ascii="BC Sans" w:hAnsi="BC Sans"/>
-                <w:sz w:val="20"/>
-                <w:szCs w:val="20"/>
-              </w:rPr>
-              <w:t>d.outcome.equipment[i].yCoordinate</w:t>
+            <w:proofErr w:type="gramStart"/>
+            <w:r>
+              <w:rPr>
+                <w:rFonts w:ascii="BC Sans" w:hAnsi="BC Sans"/>
+                <w:sz w:val="20"/>
+                <w:szCs w:val="20"/>
+              </w:rPr>
+              <w:t>d.outcome</w:t>
+            </w:r>
+            <w:proofErr w:type="gramEnd"/>
+            <w:r>
+              <w:rPr>
+                <w:rFonts w:ascii="BC Sans" w:hAnsi="BC Sans"/>
+                <w:sz w:val="20"/>
+                <w:szCs w:val="20"/>
+              </w:rPr>
+              <w:t>.equipment[i].yCoordinate</w:t>
             </w:r>
             <w:r>
               <w:rPr>
@@ -14687,13 +15286,23 @@
               <w:t>{</w:t>
             </w:r>
             <w:proofErr w:type="spellStart"/>
-            <w:r>
-              <w:rPr>
-                <w:rFonts w:ascii="BC Sans" w:hAnsi="BC Sans"/>
-                <w:sz w:val="20"/>
-                <w:szCs w:val="20"/>
-              </w:rPr>
-              <w:t>d.outcome.equipment</w:t>
+            <w:proofErr w:type="gramStart"/>
+            <w:r>
+              <w:rPr>
+                <w:rFonts w:ascii="BC Sans" w:hAnsi="BC Sans"/>
+                <w:sz w:val="20"/>
+                <w:szCs w:val="20"/>
+              </w:rPr>
+              <w:t>d.outcome</w:t>
+            </w:r>
+            <w:proofErr w:type="gramEnd"/>
+            <w:r>
+              <w:rPr>
+                <w:rFonts w:ascii="BC Sans" w:hAnsi="BC Sans"/>
+                <w:sz w:val="20"/>
+                <w:szCs w:val="20"/>
+              </w:rPr>
+              <w:t>.equipment</w:t>
             </w:r>
             <w:proofErr w:type="spellEnd"/>
             <w:r>
@@ -14848,13 +15457,23 @@
               <w:t>{</w:t>
             </w:r>
             <w:proofErr w:type="spellStart"/>
-            <w:r>
-              <w:rPr>
-                <w:rFonts w:ascii="BC Sans" w:hAnsi="BC Sans"/>
-                <w:sz w:val="20"/>
-                <w:szCs w:val="20"/>
-              </w:rPr>
-              <w:t>d.outcome.equipment</w:t>
+            <w:proofErr w:type="gramStart"/>
+            <w:r>
+              <w:rPr>
+                <w:rFonts w:ascii="BC Sans" w:hAnsi="BC Sans"/>
+                <w:sz w:val="20"/>
+                <w:szCs w:val="20"/>
+              </w:rPr>
+              <w:t>d.outcome</w:t>
+            </w:r>
+            <w:proofErr w:type="gramEnd"/>
+            <w:r>
+              <w:rPr>
+                <w:rFonts w:ascii="BC Sans" w:hAnsi="BC Sans"/>
+                <w:sz w:val="20"/>
+                <w:szCs w:val="20"/>
+              </w:rPr>
+              <w:t>.equipment</w:t>
             </w:r>
             <w:proofErr w:type="spellEnd"/>
             <w:r>
@@ -14947,13 +15566,23 @@
               <w:t>{</w:t>
             </w:r>
             <w:proofErr w:type="spellStart"/>
-            <w:r>
-              <w:rPr>
-                <w:rFonts w:ascii="BC Sans" w:hAnsi="BC Sans"/>
-                <w:sz w:val="20"/>
-                <w:szCs w:val="20"/>
-              </w:rPr>
-              <w:t>d.outcome.equipment</w:t>
+            <w:proofErr w:type="gramStart"/>
+            <w:r>
+              <w:rPr>
+                <w:rFonts w:ascii="BC Sans" w:hAnsi="BC Sans"/>
+                <w:sz w:val="20"/>
+                <w:szCs w:val="20"/>
+              </w:rPr>
+              <w:t>d.outcome</w:t>
+            </w:r>
+            <w:proofErr w:type="gramEnd"/>
+            <w:r>
+              <w:rPr>
+                <w:rFonts w:ascii="BC Sans" w:hAnsi="BC Sans"/>
+                <w:sz w:val="20"/>
+                <w:szCs w:val="20"/>
+              </w:rPr>
+              <w:t>.equipment</w:t>
             </w:r>
             <w:proofErr w:type="spellEnd"/>
             <w:r>
@@ -15051,13 +15680,23 @@
               <w:t>{</w:t>
             </w:r>
             <w:proofErr w:type="spellStart"/>
-            <w:r>
-              <w:rPr>
-                <w:rFonts w:ascii="BC Sans" w:hAnsi="BC Sans"/>
-                <w:sz w:val="20"/>
-                <w:szCs w:val="20"/>
-              </w:rPr>
-              <w:t>d.outcome.equipment</w:t>
+            <w:proofErr w:type="gramStart"/>
+            <w:r>
+              <w:rPr>
+                <w:rFonts w:ascii="BC Sans" w:hAnsi="BC Sans"/>
+                <w:sz w:val="20"/>
+                <w:szCs w:val="20"/>
+              </w:rPr>
+              <w:t>d.outcome</w:t>
+            </w:r>
+            <w:proofErr w:type="gramEnd"/>
+            <w:r>
+              <w:rPr>
+                <w:rFonts w:ascii="BC Sans" w:hAnsi="BC Sans"/>
+                <w:sz w:val="20"/>
+                <w:szCs w:val="20"/>
+              </w:rPr>
+              <w:t>.equipment</w:t>
             </w:r>
             <w:proofErr w:type="spellEnd"/>
             <w:r>
@@ -15190,13 +15829,23 @@
               <w:t>{</w:t>
             </w:r>
             <w:proofErr w:type="spellStart"/>
-            <w:r>
-              <w:rPr>
-                <w:rFonts w:ascii="BC Sans" w:hAnsi="BC Sans"/>
-                <w:sz w:val="20"/>
-                <w:szCs w:val="20"/>
-              </w:rPr>
-              <w:t>d.outcome.equipment</w:t>
+            <w:proofErr w:type="gramStart"/>
+            <w:r>
+              <w:rPr>
+                <w:rFonts w:ascii="BC Sans" w:hAnsi="BC Sans"/>
+                <w:sz w:val="20"/>
+                <w:szCs w:val="20"/>
+              </w:rPr>
+              <w:t>d.outcome</w:t>
+            </w:r>
+            <w:proofErr w:type="gramEnd"/>
+            <w:r>
+              <w:rPr>
+                <w:rFonts w:ascii="BC Sans" w:hAnsi="BC Sans"/>
+                <w:sz w:val="20"/>
+                <w:szCs w:val="20"/>
+              </w:rPr>
+              <w:t>.equipment</w:t>
             </w:r>
             <w:proofErr w:type="spellEnd"/>
             <w:r>
@@ -15274,13 +15923,23 @@
               <w:t>{</w:t>
             </w:r>
             <w:proofErr w:type="spellStart"/>
-            <w:r>
-              <w:rPr>
-                <w:rFonts w:ascii="BC Sans" w:hAnsi="BC Sans"/>
-                <w:sz w:val="20"/>
-                <w:szCs w:val="20"/>
-              </w:rPr>
-              <w:t>d.outcome.equipment</w:t>
+            <w:proofErr w:type="gramStart"/>
+            <w:r>
+              <w:rPr>
+                <w:rFonts w:ascii="BC Sans" w:hAnsi="BC Sans"/>
+                <w:sz w:val="20"/>
+                <w:szCs w:val="20"/>
+              </w:rPr>
+              <w:t>d.outcome</w:t>
+            </w:r>
+            <w:proofErr w:type="gramEnd"/>
+            <w:r>
+              <w:rPr>
+                <w:rFonts w:ascii="BC Sans" w:hAnsi="BC Sans"/>
+                <w:sz w:val="20"/>
+                <w:szCs w:val="20"/>
+              </w:rPr>
+              <w:t>.equipment</w:t>
             </w:r>
             <w:proofErr w:type="spellEnd"/>
             <w:r>
@@ -15391,13 +16050,23 @@
               <w:t>{</w:t>
             </w:r>
             <w:proofErr w:type="spellStart"/>
-            <w:r>
-              <w:rPr>
-                <w:rFonts w:ascii="BC Sans" w:hAnsi="BC Sans"/>
-                <w:sz w:val="20"/>
-                <w:szCs w:val="20"/>
-              </w:rPr>
-              <w:t>d.outcome.equipment</w:t>
+            <w:proofErr w:type="gramStart"/>
+            <w:r>
+              <w:rPr>
+                <w:rFonts w:ascii="BC Sans" w:hAnsi="BC Sans"/>
+                <w:sz w:val="20"/>
+                <w:szCs w:val="20"/>
+              </w:rPr>
+              <w:t>d.outcome</w:t>
+            </w:r>
+            <w:proofErr w:type="gramEnd"/>
+            <w:r>
+              <w:rPr>
+                <w:rFonts w:ascii="BC Sans" w:hAnsi="BC Sans"/>
+                <w:sz w:val="20"/>
+                <w:szCs w:val="20"/>
+              </w:rPr>
+              <w:t>.equipment</w:t>
             </w:r>
             <w:proofErr w:type="spellEnd"/>
             <w:r>
@@ -15495,13 +16164,23 @@
               <w:t>{</w:t>
             </w:r>
             <w:proofErr w:type="spellStart"/>
-            <w:r>
-              <w:rPr>
-                <w:rFonts w:ascii="BC Sans" w:hAnsi="BC Sans"/>
-                <w:sz w:val="20"/>
-                <w:szCs w:val="20"/>
-              </w:rPr>
-              <w:t>d.outcome.equipment</w:t>
+            <w:proofErr w:type="gramStart"/>
+            <w:r>
+              <w:rPr>
+                <w:rFonts w:ascii="BC Sans" w:hAnsi="BC Sans"/>
+                <w:sz w:val="20"/>
+                <w:szCs w:val="20"/>
+              </w:rPr>
+              <w:t>d.outcome</w:t>
+            </w:r>
+            <w:proofErr w:type="gramEnd"/>
+            <w:r>
+              <w:rPr>
+                <w:rFonts w:ascii="BC Sans" w:hAnsi="BC Sans"/>
+                <w:sz w:val="20"/>
+                <w:szCs w:val="20"/>
+              </w:rPr>
+              <w:t>.equipment</w:t>
             </w:r>
             <w:proofErr w:type="spellEnd"/>
             <w:r>
@@ -15626,13 +16305,23 @@
               <w:t>{</w:t>
             </w:r>
             <w:proofErr w:type="spellStart"/>
-            <w:r>
-              <w:rPr>
-                <w:rFonts w:ascii="BC Sans" w:hAnsi="BC Sans"/>
-                <w:sz w:val="20"/>
-                <w:szCs w:val="20"/>
-              </w:rPr>
-              <w:t>d.outcome.equipment</w:t>
+            <w:proofErr w:type="gramStart"/>
+            <w:r>
+              <w:rPr>
+                <w:rFonts w:ascii="BC Sans" w:hAnsi="BC Sans"/>
+                <w:sz w:val="20"/>
+                <w:szCs w:val="20"/>
+              </w:rPr>
+              <w:t>d.outcome</w:t>
+            </w:r>
+            <w:proofErr w:type="gramEnd"/>
+            <w:r>
+              <w:rPr>
+                <w:rFonts w:ascii="BC Sans" w:hAnsi="BC Sans"/>
+                <w:sz w:val="20"/>
+                <w:szCs w:val="20"/>
+              </w:rPr>
+              <w:t>.equipment</w:t>
             </w:r>
             <w:proofErr w:type="spellEnd"/>
             <w:r>
@@ -15710,13 +16399,23 @@
               <w:t>{</w:t>
             </w:r>
             <w:proofErr w:type="spellStart"/>
-            <w:r>
-              <w:rPr>
-                <w:rFonts w:ascii="BC Sans" w:hAnsi="BC Sans"/>
-                <w:sz w:val="20"/>
-                <w:szCs w:val="20"/>
-              </w:rPr>
-              <w:t>d.outcome.equipment</w:t>
+            <w:proofErr w:type="gramStart"/>
+            <w:r>
+              <w:rPr>
+                <w:rFonts w:ascii="BC Sans" w:hAnsi="BC Sans"/>
+                <w:sz w:val="20"/>
+                <w:szCs w:val="20"/>
+              </w:rPr>
+              <w:t>d.outcome</w:t>
+            </w:r>
+            <w:proofErr w:type="gramEnd"/>
+            <w:r>
+              <w:rPr>
+                <w:rFonts w:ascii="BC Sans" w:hAnsi="BC Sans"/>
+                <w:sz w:val="20"/>
+                <w:szCs w:val="20"/>
+              </w:rPr>
+              <w:t>.equipment</w:t>
             </w:r>
             <w:proofErr w:type="spellEnd"/>
             <w:r>
@@ -15852,13 +16551,23 @@
               <w:t>{</w:t>
             </w:r>
             <w:proofErr w:type="spellStart"/>
-            <w:r>
-              <w:rPr>
-                <w:rFonts w:ascii="BC Sans" w:hAnsi="BC Sans"/>
-                <w:sz w:val="20"/>
-                <w:szCs w:val="20"/>
-              </w:rPr>
-              <w:t>d.outcome.equipment</w:t>
+            <w:proofErr w:type="gramStart"/>
+            <w:r>
+              <w:rPr>
+                <w:rFonts w:ascii="BC Sans" w:hAnsi="BC Sans"/>
+                <w:sz w:val="20"/>
+                <w:szCs w:val="20"/>
+              </w:rPr>
+              <w:t>d.outcome</w:t>
+            </w:r>
+            <w:proofErr w:type="gramEnd"/>
+            <w:r>
+              <w:rPr>
+                <w:rFonts w:ascii="BC Sans" w:hAnsi="BC Sans"/>
+                <w:sz w:val="20"/>
+                <w:szCs w:val="20"/>
+              </w:rPr>
+              <w:t>.equipment</w:t>
             </w:r>
             <w:proofErr w:type="spellEnd"/>
             <w:r>
@@ -15969,13 +16678,23 @@
               <w:t>{</w:t>
             </w:r>
             <w:proofErr w:type="spellStart"/>
-            <w:r>
-              <w:rPr>
-                <w:rFonts w:ascii="BC Sans" w:hAnsi="BC Sans"/>
-                <w:sz w:val="20"/>
-                <w:szCs w:val="20"/>
-              </w:rPr>
-              <w:t>d.outcome.equipment</w:t>
+            <w:proofErr w:type="gramStart"/>
+            <w:r>
+              <w:rPr>
+                <w:rFonts w:ascii="BC Sans" w:hAnsi="BC Sans"/>
+                <w:sz w:val="20"/>
+                <w:szCs w:val="20"/>
+              </w:rPr>
+              <w:t>d.outcome</w:t>
+            </w:r>
+            <w:proofErr w:type="gramEnd"/>
+            <w:r>
+              <w:rPr>
+                <w:rFonts w:ascii="BC Sans" w:hAnsi="BC Sans"/>
+                <w:sz w:val="20"/>
+                <w:szCs w:val="20"/>
+              </w:rPr>
+              <w:t>.equipment</w:t>
             </w:r>
             <w:proofErr w:type="spellEnd"/>
             <w:r>
@@ -16128,13 +16847,23 @@
               <w:t>{</w:t>
             </w:r>
             <w:proofErr w:type="spellStart"/>
-            <w:r>
-              <w:rPr>
-                <w:rFonts w:ascii="BC Sans" w:hAnsi="BC Sans"/>
-                <w:sz w:val="20"/>
-                <w:szCs w:val="20"/>
-              </w:rPr>
-              <w:t>d.outcome.equipment</w:t>
+            <w:proofErr w:type="gramStart"/>
+            <w:r>
+              <w:rPr>
+                <w:rFonts w:ascii="BC Sans" w:hAnsi="BC Sans"/>
+                <w:sz w:val="20"/>
+                <w:szCs w:val="20"/>
+              </w:rPr>
+              <w:t>d.outcome</w:t>
+            </w:r>
+            <w:proofErr w:type="gramEnd"/>
+            <w:r>
+              <w:rPr>
+                <w:rFonts w:ascii="BC Sans" w:hAnsi="BC Sans"/>
+                <w:sz w:val="20"/>
+                <w:szCs w:val="20"/>
+              </w:rPr>
+              <w:t>.equipment</w:t>
             </w:r>
             <w:proofErr w:type="spellEnd"/>
             <w:r>
@@ -16225,13 +16954,23 @@
               <w:t>{</w:t>
             </w:r>
             <w:proofErr w:type="spellStart"/>
-            <w:r>
-              <w:rPr>
-                <w:rFonts w:ascii="BC Sans" w:hAnsi="BC Sans"/>
-                <w:sz w:val="20"/>
-                <w:szCs w:val="20"/>
-              </w:rPr>
-              <w:t>d.outcome.equipment</w:t>
+            <w:proofErr w:type="gramStart"/>
+            <w:r>
+              <w:rPr>
+                <w:rFonts w:ascii="BC Sans" w:hAnsi="BC Sans"/>
+                <w:sz w:val="20"/>
+                <w:szCs w:val="20"/>
+              </w:rPr>
+              <w:t>d.outcome</w:t>
+            </w:r>
+            <w:proofErr w:type="gramEnd"/>
+            <w:r>
+              <w:rPr>
+                <w:rFonts w:ascii="BC Sans" w:hAnsi="BC Sans"/>
+                <w:sz w:val="20"/>
+                <w:szCs w:val="20"/>
+              </w:rPr>
+              <w:t>.equipment</w:t>
             </w:r>
             <w:proofErr w:type="spellEnd"/>
             <w:r>
@@ -16344,13 +17083,23 @@
         <w:t>{</w:t>
       </w:r>
       <w:proofErr w:type="spellStart"/>
+      <w:proofErr w:type="gramStart"/>
       <w:r>
         <w:rPr>
           <w:rFonts w:ascii="BC Sans" w:hAnsi="BC Sans"/>
           <w:sz w:val="20"/>
           <w:szCs w:val="20"/>
         </w:rPr>
-        <w:t>d.outcome.equipment</w:t>
+        <w:t>d.outcome</w:t>
+      </w:r>
+      <w:proofErr w:type="gramEnd"/>
+      <w:r>
+        <w:rPr>
+          <w:rFonts w:ascii="BC Sans" w:hAnsi="BC Sans"/>
+          <w:sz w:val="20"/>
+          <w:szCs w:val="20"/>
+        </w:rPr>
+        <w:t>.equipment</w:t>
       </w:r>
       <w:proofErr w:type="spellEnd"/>
       <w:r>
@@ -16435,6 +17184,7 @@
               <w:t>Outcome by animal, Animal {</w:t>
             </w:r>
             <w:proofErr w:type="spellStart"/>
+            <w:proofErr w:type="gramStart"/>
             <w:r>
               <w:rPr>
                 <w:rFonts w:ascii="BC Sans" w:hAnsi="BC Sans"/>
@@ -16443,7 +17193,18 @@
                 <w:sz w:val="20"/>
                 <w:szCs w:val="20"/>
               </w:rPr>
-              <w:t>d.outcome.subject</w:t>
+              <w:t>d.outcome</w:t>
+            </w:r>
+            <w:proofErr w:type="gramEnd"/>
+            <w:r>
+              <w:rPr>
+                <w:rFonts w:ascii="BC Sans" w:hAnsi="BC Sans"/>
+                <w:b/>
+                <w:bCs/>
+                <w:sz w:val="20"/>
+                <w:szCs w:val="20"/>
+              </w:rPr>
+              <w:t>.subject</w:t>
             </w:r>
             <w:proofErr w:type="spellEnd"/>
             <w:r>
@@ -16582,13 +17343,23 @@
               <w:t>{</w:t>
             </w:r>
             <w:proofErr w:type="spellStart"/>
-            <w:r>
-              <w:rPr>
-                <w:rFonts w:ascii="BC Sans" w:hAnsi="BC Sans"/>
-                <w:sz w:val="20"/>
-                <w:szCs w:val="20"/>
-              </w:rPr>
-              <w:t>d.outcome.subject</w:t>
+            <w:proofErr w:type="gramStart"/>
+            <w:r>
+              <w:rPr>
+                <w:rFonts w:ascii="BC Sans" w:hAnsi="BC Sans"/>
+                <w:sz w:val="20"/>
+                <w:szCs w:val="20"/>
+              </w:rPr>
+              <w:t>d.outcome</w:t>
+            </w:r>
+            <w:proofErr w:type="gramEnd"/>
+            <w:r>
+              <w:rPr>
+                <w:rFonts w:ascii="BC Sans" w:hAnsi="BC Sans"/>
+                <w:sz w:val="20"/>
+                <w:szCs w:val="20"/>
+              </w:rPr>
+              <w:t>.subject</w:t>
             </w:r>
             <w:proofErr w:type="spellEnd"/>
             <w:r>
@@ -16725,13 +17496,23 @@
               <w:t>{</w:t>
             </w:r>
             <w:proofErr w:type="spellStart"/>
-            <w:r>
-              <w:rPr>
-                <w:rFonts w:ascii="BC Sans" w:hAnsi="BC Sans"/>
-                <w:sz w:val="20"/>
-                <w:szCs w:val="20"/>
-              </w:rPr>
-              <w:t>d.outcome.subject</w:t>
+            <w:proofErr w:type="gramStart"/>
+            <w:r>
+              <w:rPr>
+                <w:rFonts w:ascii="BC Sans" w:hAnsi="BC Sans"/>
+                <w:sz w:val="20"/>
+                <w:szCs w:val="20"/>
+              </w:rPr>
+              <w:t>d.outcome</w:t>
+            </w:r>
+            <w:proofErr w:type="gramEnd"/>
+            <w:r>
+              <w:rPr>
+                <w:rFonts w:ascii="BC Sans" w:hAnsi="BC Sans"/>
+                <w:sz w:val="20"/>
+                <w:szCs w:val="20"/>
+              </w:rPr>
+              <w:t>.subject</w:t>
             </w:r>
             <w:proofErr w:type="spellEnd"/>
             <w:r>
@@ -16877,13 +17658,23 @@
               <w:t>{</w:t>
             </w:r>
             <w:proofErr w:type="spellStart"/>
-            <w:r>
-              <w:rPr>
-                <w:rFonts w:ascii="BC Sans" w:hAnsi="BC Sans"/>
-                <w:sz w:val="20"/>
-                <w:szCs w:val="20"/>
-              </w:rPr>
-              <w:t>d.outcome.subject</w:t>
+            <w:proofErr w:type="gramStart"/>
+            <w:r>
+              <w:rPr>
+                <w:rFonts w:ascii="BC Sans" w:hAnsi="BC Sans"/>
+                <w:sz w:val="20"/>
+                <w:szCs w:val="20"/>
+              </w:rPr>
+              <w:t>d.outcome</w:t>
+            </w:r>
+            <w:proofErr w:type="gramEnd"/>
+            <w:r>
+              <w:rPr>
+                <w:rFonts w:ascii="BC Sans" w:hAnsi="BC Sans"/>
+                <w:sz w:val="20"/>
+                <w:szCs w:val="20"/>
+              </w:rPr>
+              <w:t>.subject</w:t>
             </w:r>
             <w:proofErr w:type="spellEnd"/>
             <w:r>
@@ -17038,13 +17829,23 @@
               <w:t>{</w:t>
             </w:r>
             <w:proofErr w:type="spellStart"/>
-            <w:r>
-              <w:rPr>
-                <w:rFonts w:ascii="BC Sans" w:hAnsi="BC Sans"/>
-                <w:sz w:val="20"/>
-                <w:szCs w:val="20"/>
-              </w:rPr>
-              <w:t>d.outcome.subject</w:t>
+            <w:proofErr w:type="gramStart"/>
+            <w:r>
+              <w:rPr>
+                <w:rFonts w:ascii="BC Sans" w:hAnsi="BC Sans"/>
+                <w:sz w:val="20"/>
+                <w:szCs w:val="20"/>
+              </w:rPr>
+              <w:t>d.outcome</w:t>
+            </w:r>
+            <w:proofErr w:type="gramEnd"/>
+            <w:r>
+              <w:rPr>
+                <w:rFonts w:ascii="BC Sans" w:hAnsi="BC Sans"/>
+                <w:sz w:val="20"/>
+                <w:szCs w:val="20"/>
+              </w:rPr>
+              <w:t>.subject</w:t>
             </w:r>
             <w:proofErr w:type="spellEnd"/>
             <w:r>
@@ -17191,13 +17992,23 @@
               <w:t>{</w:t>
             </w:r>
             <w:proofErr w:type="spellStart"/>
-            <w:r>
-              <w:rPr>
-                <w:rFonts w:ascii="BC Sans" w:hAnsi="BC Sans"/>
-                <w:sz w:val="20"/>
-                <w:szCs w:val="20"/>
-              </w:rPr>
-              <w:t>d.outcome.subject</w:t>
+            <w:proofErr w:type="gramStart"/>
+            <w:r>
+              <w:rPr>
+                <w:rFonts w:ascii="BC Sans" w:hAnsi="BC Sans"/>
+                <w:sz w:val="20"/>
+                <w:szCs w:val="20"/>
+              </w:rPr>
+              <w:t>d.outcome</w:t>
+            </w:r>
+            <w:proofErr w:type="gramEnd"/>
+            <w:r>
+              <w:rPr>
+                <w:rFonts w:ascii="BC Sans" w:hAnsi="BC Sans"/>
+                <w:sz w:val="20"/>
+                <w:szCs w:val="20"/>
+              </w:rPr>
+              <w:t>.subject</w:t>
             </w:r>
             <w:proofErr w:type="spellEnd"/>
             <w:r>
@@ -17308,17 +18119,6 @@
               </w:rPr>
               <w:t>Ear tags</w:t>
             </w:r>
-            <w:r>
-              <w:rPr>
-                <w:rFonts w:ascii="BC Sans" w:hAnsi="BC Sans"/>
-                <w:b/>
-                <w:bCs/>
-                <w:sz w:val="20"/>
-                <w:szCs w:val="20"/>
-                <w:lang w:val="en-CA"/>
-              </w:rPr>
-              <w:t> </w:t>
-            </w:r>
           </w:p>
         </w:tc>
         <w:tc>
@@ -17335,11 +18135,6 @@
           </w:tcPr>
           <w:p>
             <w:pPr>
-              <w:pStyle w:val="ListParagraph"/>
-              <w:numPr>
-                <w:ilvl w:val="0"/>
-                <w:numId w:val="7"/>
-              </w:numPr>
               <w:spacing w:after="0"/>
               <w:rPr>
                 <w:rFonts w:ascii="BC Sans" w:hAnsi="BC Sans"/>
@@ -17353,32 +18148,38 @@
                 <w:rFonts w:ascii="BC Sans" w:hAnsi="BC Sans"/>
                 <w:sz w:val="20"/>
                 <w:szCs w:val="20"/>
-              </w:rPr>
-              <w:t xml:space="preserve">ID: </w:t>
-            </w:r>
-            <w:r>
-              <w:rPr>
-                <w:rFonts w:ascii="BC Sans" w:hAnsi="BC Sans"/>
-                <w:sz w:val="20"/>
-                <w:szCs w:val="20"/>
+                <w:lang w:val="en-CA"/>
               </w:rPr>
               <w:t>{</w:t>
             </w:r>
             <w:proofErr w:type="spellStart"/>
-            <w:r>
-              <w:rPr>
-                <w:rFonts w:ascii="BC Sans" w:hAnsi="BC Sans"/>
-                <w:sz w:val="20"/>
-                <w:szCs w:val="20"/>
-              </w:rPr>
-              <w:t>d.outcome.subject</w:t>
-            </w:r>
-            <w:proofErr w:type="spellEnd"/>
-            <w:r>
-              <w:rPr>
-                <w:rFonts w:ascii="BC Sans" w:hAnsi="BC Sans"/>
-                <w:sz w:val="20"/>
-                <w:szCs w:val="20"/>
+            <w:proofErr w:type="gramStart"/>
+            <w:r>
+              <w:rPr>
+                <w:rFonts w:ascii="BC Sans" w:hAnsi="BC Sans"/>
+                <w:sz w:val="20"/>
+                <w:szCs w:val="20"/>
+                <w:lang w:val="en-CA"/>
+              </w:rPr>
+              <w:t>d.outcome</w:t>
+            </w:r>
+            <w:proofErr w:type="gramEnd"/>
+            <w:r>
+              <w:rPr>
+                <w:rFonts w:ascii="BC Sans" w:hAnsi="BC Sans"/>
+                <w:sz w:val="20"/>
+                <w:szCs w:val="20"/>
+                <w:lang w:val="en-CA"/>
+              </w:rPr>
+              <w:t>.subject</w:t>
+            </w:r>
+            <w:proofErr w:type="spellEnd"/>
+            <w:r>
+              <w:rPr>
+                <w:rFonts w:ascii="BC Sans" w:hAnsi="BC Sans"/>
+                <w:sz w:val="20"/>
+                <w:szCs w:val="20"/>
+                <w:lang w:val="en-CA"/>
               </w:rPr>
               <w:t>[</w:t>
             </w:r>
@@ -17388,6 +18189,7 @@
                 <w:rFonts w:ascii="BC Sans" w:hAnsi="BC Sans"/>
                 <w:sz w:val="20"/>
                 <w:szCs w:val="20"/>
+                <w:lang w:val="en-CA"/>
               </w:rPr>
               <w:t>i</w:t>
             </w:r>
@@ -17397,178 +18199,29 @@
                 <w:rFonts w:ascii="BC Sans" w:hAnsi="BC Sans"/>
                 <w:sz w:val="20"/>
                 <w:szCs w:val="20"/>
+                <w:lang w:val="en-CA"/>
               </w:rPr>
               <w:t>].</w:t>
             </w:r>
-            <w:r>
-              <w:rPr>
-                <w:rFonts w:ascii="BC Sans" w:hAnsi="BC Sans"/>
-                <w:sz w:val="20"/>
-                <w:szCs w:val="20"/>
-              </w:rPr>
-              <w:t>tags[</w:t>
-            </w:r>
-            <w:proofErr w:type="spellStart"/>
-            <w:r>
-              <w:rPr>
-                <w:rFonts w:ascii="BC Sans" w:hAnsi="BC Sans"/>
-                <w:sz w:val="20"/>
-                <w:szCs w:val="20"/>
-              </w:rPr>
-              <w:t>i</w:t>
-            </w:r>
-            <w:proofErr w:type="spellEnd"/>
-            <w:r>
-              <w:rPr>
-                <w:rFonts w:ascii="BC Sans" w:hAnsi="BC Sans"/>
-                <w:sz w:val="20"/>
-                <w:szCs w:val="20"/>
-              </w:rPr>
-              <w:t>].</w:t>
-            </w:r>
-            <w:r>
-              <w:rPr>
-                <w:rFonts w:ascii="BC Sans" w:hAnsi="BC Sans"/>
-                <w:sz w:val="20"/>
-                <w:szCs w:val="20"/>
-              </w:rPr>
-              <w:t>identifier</w:t>
-            </w:r>
-            <w:r>
-              <w:rPr>
-                <w:rFonts w:ascii="BC Sans" w:hAnsi="BC Sans"/>
-                <w:sz w:val="20"/>
-                <w:szCs w:val="20"/>
-              </w:rPr>
-              <w:t xml:space="preserve">} </w:t>
-            </w:r>
-            <w:r>
-              <w:rPr>
-                <w:rFonts w:ascii="BC Sans" w:hAnsi="BC Sans"/>
-                <w:sz w:val="20"/>
-                <w:szCs w:val="20"/>
-              </w:rPr>
-              <w:t>(</w:t>
-            </w:r>
-            <w:r>
-              <w:rPr>
-                <w:rFonts w:ascii="BC Sans" w:hAnsi="BC Sans"/>
-                <w:sz w:val="20"/>
-                <w:szCs w:val="20"/>
-              </w:rPr>
-              <w:t>{</w:t>
-            </w:r>
-            <w:proofErr w:type="spellStart"/>
-            <w:r>
-              <w:rPr>
-                <w:rFonts w:ascii="BC Sans" w:hAnsi="BC Sans"/>
-                <w:sz w:val="20"/>
-                <w:szCs w:val="20"/>
-              </w:rPr>
-              <w:t>d.outcome.subject</w:t>
-            </w:r>
-            <w:proofErr w:type="spellEnd"/>
-            <w:r>
-              <w:rPr>
-                <w:rFonts w:ascii="BC Sans" w:hAnsi="BC Sans"/>
-                <w:sz w:val="20"/>
-                <w:szCs w:val="20"/>
-              </w:rPr>
-              <w:t>[</w:t>
-            </w:r>
-            <w:proofErr w:type="spellStart"/>
-            <w:r>
-              <w:rPr>
-                <w:rFonts w:ascii="BC Sans" w:hAnsi="BC Sans"/>
-                <w:sz w:val="20"/>
-                <w:szCs w:val="20"/>
-              </w:rPr>
-              <w:t>i</w:t>
-            </w:r>
-            <w:proofErr w:type="spellEnd"/>
-            <w:r>
-              <w:rPr>
-                <w:rFonts w:ascii="BC Sans" w:hAnsi="BC Sans"/>
-                <w:sz w:val="20"/>
-                <w:szCs w:val="20"/>
-              </w:rPr>
-              <w:t>].</w:t>
-            </w:r>
-            <w:r>
-              <w:rPr>
-                <w:rFonts w:ascii="BC Sans" w:hAnsi="BC Sans"/>
-                <w:sz w:val="20"/>
-                <w:szCs w:val="20"/>
-              </w:rPr>
-              <w:t>tags[</w:t>
-            </w:r>
-            <w:proofErr w:type="spellStart"/>
-            <w:r>
-              <w:rPr>
-                <w:rFonts w:ascii="BC Sans" w:hAnsi="BC Sans"/>
-                <w:sz w:val="20"/>
-                <w:szCs w:val="20"/>
-              </w:rPr>
-              <w:t>i</w:t>
-            </w:r>
-            <w:proofErr w:type="spellEnd"/>
-            <w:r>
-              <w:rPr>
-                <w:rFonts w:ascii="BC Sans" w:hAnsi="BC Sans"/>
-                <w:sz w:val="20"/>
-                <w:szCs w:val="20"/>
-              </w:rPr>
-              <w:t>].</w:t>
-            </w:r>
-            <w:proofErr w:type="spellStart"/>
-            <w:r>
-              <w:rPr>
-                <w:rFonts w:ascii="BC Sans" w:hAnsi="BC Sans"/>
-                <w:sz w:val="20"/>
-                <w:szCs w:val="20"/>
-              </w:rPr>
-              <w:t>ear</w:t>
-            </w:r>
-            <w:r>
-              <w:rPr>
-                <w:rFonts w:ascii="BC Sans" w:hAnsi="BC Sans"/>
-                <w:sz w:val="20"/>
-                <w:szCs w:val="20"/>
-              </w:rPr>
-              <w:t>Description</w:t>
-            </w:r>
-            <w:proofErr w:type="spellEnd"/>
-            <w:r>
-              <w:rPr>
-                <w:rFonts w:ascii="BC Sans" w:hAnsi="BC Sans"/>
-                <w:sz w:val="20"/>
-                <w:szCs w:val="20"/>
+            <w:proofErr w:type="spellStart"/>
+            <w:r>
+              <w:rPr>
+                <w:rFonts w:ascii="BC Sans" w:hAnsi="BC Sans"/>
+                <w:sz w:val="20"/>
+                <w:szCs w:val="20"/>
+                <w:lang w:val="en-CA"/>
+              </w:rPr>
+              <w:t>eartag</w:t>
+            </w:r>
+            <w:proofErr w:type="spellEnd"/>
+            <w:r>
+              <w:rPr>
+                <w:rFonts w:ascii="BC Sans" w:hAnsi="BC Sans"/>
+                <w:sz w:val="20"/>
+                <w:szCs w:val="20"/>
+                <w:lang w:val="en-CA"/>
               </w:rPr>
               <w:t>}</w:t>
-            </w:r>
-            <w:r>
-              <w:rPr>
-                <w:rFonts w:ascii="BC Sans" w:hAnsi="BC Sans"/>
-                <w:sz w:val="20"/>
-                <w:szCs w:val="20"/>
-              </w:rPr>
-              <w:t xml:space="preserve"> </w:t>
-            </w:r>
-            <w:r>
-              <w:rPr>
-                <w:rFonts w:ascii="BC Sans" w:hAnsi="BC Sans"/>
-                <w:sz w:val="20"/>
-                <w:szCs w:val="20"/>
-              </w:rPr>
-              <w:t>s</w:t>
-            </w:r>
-            <w:r>
-              <w:rPr>
-                <w:rFonts w:ascii="BC Sans" w:hAnsi="BC Sans"/>
-                <w:sz w:val="20"/>
-                <w:szCs w:val="20"/>
-              </w:rPr>
-              <w:t>ide)</w:t>
             </w:r>
           </w:p>
           <w:p>
@@ -17576,7 +18229,7 @@
               <w:pStyle w:val="ListParagraph"/>
               <w:numPr>
                 <w:ilvl w:val="0"/>
-                <w:numId w:val="7"/>
+                <w:numId w:val="11"/>
               </w:numPr>
               <w:spacing w:after="0"/>
               <w:rPr>
@@ -17592,15 +18245,72 @@
                 <w:sz w:val="20"/>
                 <w:szCs w:val="20"/>
               </w:rPr>
-              <w:t xml:space="preserve">ID: </w:t>
-            </w:r>
-            <w:r>
-              <w:rPr>
-                <w:rFonts w:ascii="BC Sans" w:hAnsi="BC Sans"/>
-                <w:sz w:val="20"/>
-                <w:szCs w:val="20"/>
-              </w:rPr>
-              <w:t>{</w:t>
+              <w:lastRenderedPageBreak/>
+              <w:t>ID: {</w:t>
+            </w:r>
+            <w:proofErr w:type="spellStart"/>
+            <w:proofErr w:type="gramStart"/>
+            <w:r>
+              <w:rPr>
+                <w:rFonts w:ascii="BC Sans" w:hAnsi="BC Sans"/>
+                <w:sz w:val="20"/>
+                <w:szCs w:val="20"/>
+              </w:rPr>
+              <w:t>d.outcome</w:t>
+            </w:r>
+            <w:proofErr w:type="gramEnd"/>
+            <w:r>
+              <w:rPr>
+                <w:rFonts w:ascii="BC Sans" w:hAnsi="BC Sans"/>
+                <w:sz w:val="20"/>
+                <w:szCs w:val="20"/>
+              </w:rPr>
+              <w:t>.subject</w:t>
+            </w:r>
+            <w:proofErr w:type="spellEnd"/>
+            <w:r>
+              <w:rPr>
+                <w:rFonts w:ascii="BC Sans" w:hAnsi="BC Sans"/>
+                <w:sz w:val="20"/>
+                <w:szCs w:val="20"/>
+              </w:rPr>
+              <w:t>[</w:t>
+            </w:r>
+            <w:proofErr w:type="spellStart"/>
+            <w:r>
+              <w:rPr>
+                <w:rFonts w:ascii="BC Sans" w:hAnsi="BC Sans"/>
+                <w:sz w:val="20"/>
+                <w:szCs w:val="20"/>
+              </w:rPr>
+              <w:t>i</w:t>
+            </w:r>
+            <w:proofErr w:type="spellEnd"/>
+            <w:r>
+              <w:rPr>
+                <w:rFonts w:ascii="BC Sans" w:hAnsi="BC Sans"/>
+                <w:sz w:val="20"/>
+                <w:szCs w:val="20"/>
+              </w:rPr>
+              <w:t>].tags[</w:t>
+            </w:r>
+            <w:proofErr w:type="spellStart"/>
+            <w:r>
+              <w:rPr>
+                <w:rFonts w:ascii="BC Sans" w:hAnsi="BC Sans"/>
+                <w:sz w:val="20"/>
+                <w:szCs w:val="20"/>
+              </w:rPr>
+              <w:t>i</w:t>
+            </w:r>
+            <w:proofErr w:type="spellEnd"/>
+            <w:r>
+              <w:rPr>
+                <w:rFonts w:ascii="BC Sans" w:hAnsi="BC Sans"/>
+                <w:sz w:val="20"/>
+                <w:szCs w:val="20"/>
+              </w:rPr>
+              <w:t>].identifier} ({</w:t>
             </w:r>
             <w:proofErr w:type="spellStart"/>
             <w:r>
@@ -17636,47 +18346,113 @@
                 <w:sz w:val="20"/>
                 <w:szCs w:val="20"/>
               </w:rPr>
+              <w:t>].tags[</w:t>
+            </w:r>
+            <w:proofErr w:type="spellStart"/>
+            <w:r>
+              <w:rPr>
+                <w:rFonts w:ascii="BC Sans" w:hAnsi="BC Sans"/>
+                <w:sz w:val="20"/>
+                <w:szCs w:val="20"/>
+              </w:rPr>
+              <w:t>i</w:t>
+            </w:r>
+            <w:proofErr w:type="spellEnd"/>
+            <w:r>
+              <w:rPr>
+                <w:rFonts w:ascii="BC Sans" w:hAnsi="BC Sans"/>
+                <w:sz w:val="20"/>
+                <w:szCs w:val="20"/>
+              </w:rPr>
               <w:t>].</w:t>
             </w:r>
-            <w:r>
-              <w:rPr>
-                <w:rFonts w:ascii="BC Sans" w:hAnsi="BC Sans"/>
-                <w:sz w:val="20"/>
-                <w:szCs w:val="20"/>
-              </w:rPr>
-              <w:t>tags[i+1].</w:t>
-            </w:r>
-            <w:r>
-              <w:rPr>
-                <w:rFonts w:ascii="BC Sans" w:hAnsi="BC Sans"/>
-                <w:sz w:val="20"/>
-                <w:szCs w:val="20"/>
-              </w:rPr>
-              <w:t>identifier}</w:t>
-            </w:r>
-            <w:r>
-              <w:rPr>
-                <w:rFonts w:ascii="BC Sans" w:hAnsi="BC Sans"/>
-                <w:sz w:val="20"/>
-                <w:szCs w:val="20"/>
-              </w:rPr>
-              <w:t xml:space="preserve"> </w:t>
-            </w:r>
-            <w:r>
-              <w:rPr>
-                <w:rFonts w:ascii="BC Sans" w:hAnsi="BC Sans"/>
-                <w:sz w:val="20"/>
-                <w:szCs w:val="20"/>
-              </w:rPr>
-              <w:t>(</w:t>
-            </w:r>
-            <w:r>
-              <w:rPr>
-                <w:rFonts w:ascii="BC Sans" w:hAnsi="BC Sans"/>
-                <w:sz w:val="20"/>
-                <w:szCs w:val="20"/>
-              </w:rPr>
-              <w:t>{</w:t>
+            <w:proofErr w:type="spellStart"/>
+            <w:r>
+              <w:rPr>
+                <w:rFonts w:ascii="BC Sans" w:hAnsi="BC Sans"/>
+                <w:sz w:val="20"/>
+                <w:szCs w:val="20"/>
+              </w:rPr>
+              <w:t>earDescription</w:t>
+            </w:r>
+            <w:proofErr w:type="spellEnd"/>
+            <w:r>
+              <w:rPr>
+                <w:rFonts w:ascii="BC Sans" w:hAnsi="BC Sans"/>
+                <w:sz w:val="20"/>
+                <w:szCs w:val="20"/>
+              </w:rPr>
+              <w:t>} side)</w:t>
+            </w:r>
+          </w:p>
+          <w:p>
+            <w:pPr>
+              <w:pStyle w:val="ListParagraph"/>
+              <w:numPr>
+                <w:ilvl w:val="0"/>
+                <w:numId w:val="11"/>
+              </w:numPr>
+              <w:spacing w:after="0"/>
+              <w:rPr>
+                <w:rFonts w:ascii="BC Sans" w:hAnsi="BC Sans"/>
+                <w:sz w:val="20"/>
+                <w:szCs w:val="20"/>
+                <w:lang w:val="en-CA"/>
+              </w:rPr>
+            </w:pPr>
+            <w:r>
+              <w:rPr>
+                <w:rFonts w:ascii="BC Sans" w:hAnsi="BC Sans"/>
+                <w:sz w:val="20"/>
+                <w:szCs w:val="20"/>
+              </w:rPr>
+              <w:t>ID: {</w:t>
+            </w:r>
+            <w:proofErr w:type="spellStart"/>
+            <w:proofErr w:type="gramStart"/>
+            <w:r>
+              <w:rPr>
+                <w:rFonts w:ascii="BC Sans" w:hAnsi="BC Sans"/>
+                <w:sz w:val="20"/>
+                <w:szCs w:val="20"/>
+              </w:rPr>
+              <w:t>d.outcome</w:t>
+            </w:r>
+            <w:proofErr w:type="gramEnd"/>
+            <w:r>
+              <w:rPr>
+                <w:rFonts w:ascii="BC Sans" w:hAnsi="BC Sans"/>
+                <w:sz w:val="20"/>
+                <w:szCs w:val="20"/>
+              </w:rPr>
+              <w:t>.subject</w:t>
+            </w:r>
+            <w:proofErr w:type="spellEnd"/>
+            <w:r>
+              <w:rPr>
+                <w:rFonts w:ascii="BC Sans" w:hAnsi="BC Sans"/>
+                <w:sz w:val="20"/>
+                <w:szCs w:val="20"/>
+              </w:rPr>
+              <w:t>[</w:t>
+            </w:r>
+            <w:proofErr w:type="spellStart"/>
+            <w:r>
+              <w:rPr>
+                <w:rFonts w:ascii="BC Sans" w:hAnsi="BC Sans"/>
+                <w:sz w:val="20"/>
+                <w:szCs w:val="20"/>
+              </w:rPr>
+              <w:t>i</w:t>
+            </w:r>
+            <w:proofErr w:type="spellEnd"/>
+            <w:r>
+              <w:rPr>
+                <w:rFonts w:ascii="BC Sans" w:hAnsi="BC Sans"/>
+                <w:sz w:val="20"/>
+                <w:szCs w:val="20"/>
+              </w:rPr>
+              <w:t>].tags[i+1].identifier} ({</w:t>
             </w:r>
             <w:proofErr w:type="spellStart"/>
             <w:r>
@@ -17712,65 +18488,25 @@
                 <w:sz w:val="20"/>
                 <w:szCs w:val="20"/>
               </w:rPr>
-              <w:t>].</w:t>
-            </w:r>
-            <w:r>
-              <w:rPr>
-                <w:rFonts w:ascii="BC Sans" w:hAnsi="BC Sans"/>
-                <w:sz w:val="20"/>
-                <w:szCs w:val="20"/>
-              </w:rPr>
-              <w:t>tags[i+1].</w:t>
-            </w:r>
-            <w:proofErr w:type="spellStart"/>
-            <w:r>
-              <w:rPr>
-                <w:rFonts w:ascii="BC Sans" w:hAnsi="BC Sans"/>
-                <w:sz w:val="20"/>
-                <w:szCs w:val="20"/>
-              </w:rPr>
-              <w:t>ear</w:t>
-            </w:r>
-            <w:r>
-              <w:rPr>
-                <w:rFonts w:ascii="BC Sans" w:hAnsi="BC Sans"/>
-                <w:sz w:val="20"/>
-                <w:szCs w:val="20"/>
-              </w:rPr>
-              <w:t>Description</w:t>
-            </w:r>
-            <w:proofErr w:type="spellEnd"/>
-            <w:r>
-              <w:rPr>
-                <w:rFonts w:ascii="BC Sans" w:hAnsi="BC Sans"/>
-                <w:sz w:val="20"/>
-                <w:szCs w:val="20"/>
-              </w:rPr>
-              <w:t>}</w:t>
-            </w:r>
-            <w:r>
-              <w:rPr>
-                <w:rFonts w:ascii="BC Sans" w:hAnsi="BC Sans"/>
-                <w:sz w:val="20"/>
-                <w:szCs w:val="20"/>
-              </w:rPr>
-              <w:t xml:space="preserve"> </w:t>
-            </w:r>
-            <w:r>
-              <w:rPr>
-                <w:rFonts w:ascii="BC Sans" w:hAnsi="BC Sans"/>
-                <w:sz w:val="20"/>
-                <w:szCs w:val="20"/>
-              </w:rPr>
-              <w:t>s</w:t>
-            </w:r>
-            <w:r>
-              <w:rPr>
-                <w:rFonts w:ascii="BC Sans" w:hAnsi="BC Sans"/>
-                <w:sz w:val="20"/>
-                <w:szCs w:val="20"/>
-              </w:rPr>
-              <w:t>ide)</w:t>
+              <w:t>].tags[i+1].</w:t>
+            </w:r>
+            <w:proofErr w:type="spellStart"/>
+            <w:r>
+              <w:rPr>
+                <w:rFonts w:ascii="BC Sans" w:hAnsi="BC Sans"/>
+                <w:sz w:val="20"/>
+                <w:szCs w:val="20"/>
+              </w:rPr>
+              <w:t>earDescription</w:t>
+            </w:r>
+            <w:proofErr w:type="spellEnd"/>
+            <w:r>
+              <w:rPr>
+                <w:rFonts w:ascii="BC Sans" w:hAnsi="BC Sans"/>
+                <w:sz w:val="20"/>
+                <w:szCs w:val="20"/>
+              </w:rPr>
+              <w:t>} side)</w:t>
             </w:r>
           </w:p>
         </w:tc>
@@ -17813,13 +18549,23 @@
               <w:t>Drug ({</w:t>
             </w:r>
             <w:proofErr w:type="spellStart"/>
-            <w:r>
-              <w:rPr>
-                <w:rFonts w:ascii="BC Sans" w:hAnsi="BC Sans"/>
-                <w:sz w:val="20"/>
-                <w:szCs w:val="20"/>
-              </w:rPr>
-              <w:t>d.outcome.subject</w:t>
+            <w:proofErr w:type="gramStart"/>
+            <w:r>
+              <w:rPr>
+                <w:rFonts w:ascii="BC Sans" w:hAnsi="BC Sans"/>
+                <w:sz w:val="20"/>
+                <w:szCs w:val="20"/>
+              </w:rPr>
+              <w:t>d.outcome</w:t>
+            </w:r>
+            <w:proofErr w:type="gramEnd"/>
+            <w:r>
+              <w:rPr>
+                <w:rFonts w:ascii="BC Sans" w:hAnsi="BC Sans"/>
+                <w:sz w:val="20"/>
+                <w:szCs w:val="20"/>
+              </w:rPr>
+              <w:t>.subject</w:t>
             </w:r>
             <w:proofErr w:type="spellEnd"/>
             <w:r>
@@ -17933,13 +18679,23 @@
               <w:t>Vial number: {</w:t>
             </w:r>
             <w:proofErr w:type="spellStart"/>
-            <w:r>
-              <w:rPr>
-                <w:rFonts w:ascii="BC Sans" w:hAnsi="BC Sans"/>
-                <w:sz w:val="20"/>
-                <w:szCs w:val="20"/>
-              </w:rPr>
-              <w:t>d.outcome.subject</w:t>
+            <w:proofErr w:type="gramStart"/>
+            <w:r>
+              <w:rPr>
+                <w:rFonts w:ascii="BC Sans" w:hAnsi="BC Sans"/>
+                <w:sz w:val="20"/>
+                <w:szCs w:val="20"/>
+              </w:rPr>
+              <w:t>d.outcome</w:t>
+            </w:r>
+            <w:proofErr w:type="gramEnd"/>
+            <w:r>
+              <w:rPr>
+                <w:rFonts w:ascii="BC Sans" w:hAnsi="BC Sans"/>
+                <w:sz w:val="20"/>
+                <w:szCs w:val="20"/>
+              </w:rPr>
+              <w:t>.subject</w:t>
             </w:r>
             <w:proofErr w:type="spellEnd"/>
             <w:r>
@@ -18045,13 +18801,23 @@
               <w:t>{</w:t>
             </w:r>
             <w:proofErr w:type="spellStart"/>
-            <w:r>
-              <w:rPr>
-                <w:rFonts w:ascii="BC Sans" w:hAnsi="BC Sans"/>
-                <w:sz w:val="20"/>
-                <w:szCs w:val="20"/>
-              </w:rPr>
-              <w:t>d.outcome.subject</w:t>
+            <w:proofErr w:type="gramStart"/>
+            <w:r>
+              <w:rPr>
+                <w:rFonts w:ascii="BC Sans" w:hAnsi="BC Sans"/>
+                <w:sz w:val="20"/>
+                <w:szCs w:val="20"/>
+              </w:rPr>
+              <w:t>d.outcome</w:t>
+            </w:r>
+            <w:proofErr w:type="gramEnd"/>
+            <w:r>
+              <w:rPr>
+                <w:rFonts w:ascii="BC Sans" w:hAnsi="BC Sans"/>
+                <w:sz w:val="20"/>
+                <w:szCs w:val="20"/>
+              </w:rPr>
+              <w:t>.subject</w:t>
             </w:r>
             <w:proofErr w:type="spellEnd"/>
             <w:r>
@@ -18175,13 +18941,23 @@
               <w:t>{</w:t>
             </w:r>
             <w:proofErr w:type="spellStart"/>
-            <w:r>
-              <w:rPr>
-                <w:rFonts w:ascii="BC Sans" w:hAnsi="BC Sans"/>
-                <w:sz w:val="20"/>
-                <w:szCs w:val="20"/>
-              </w:rPr>
-              <w:t>d.outcome.subject</w:t>
+            <w:proofErr w:type="gramStart"/>
+            <w:r>
+              <w:rPr>
+                <w:rFonts w:ascii="BC Sans" w:hAnsi="BC Sans"/>
+                <w:sz w:val="20"/>
+                <w:szCs w:val="20"/>
+              </w:rPr>
+              <w:t>d.outcome</w:t>
+            </w:r>
+            <w:proofErr w:type="gramEnd"/>
+            <w:r>
+              <w:rPr>
+                <w:rFonts w:ascii="BC Sans" w:hAnsi="BC Sans"/>
+                <w:sz w:val="20"/>
+                <w:szCs w:val="20"/>
+              </w:rPr>
+              <w:t>.subject</w:t>
             </w:r>
             <w:proofErr w:type="spellEnd"/>
             <w:r>
@@ -18297,13 +19073,23 @@
               <w:t>{</w:t>
             </w:r>
             <w:proofErr w:type="spellStart"/>
-            <w:r>
-              <w:rPr>
-                <w:rFonts w:ascii="BC Sans" w:hAnsi="BC Sans"/>
-                <w:sz w:val="20"/>
-                <w:szCs w:val="20"/>
-              </w:rPr>
-              <w:t>d.outcome.subject</w:t>
+            <w:proofErr w:type="gramStart"/>
+            <w:r>
+              <w:rPr>
+                <w:rFonts w:ascii="BC Sans" w:hAnsi="BC Sans"/>
+                <w:sz w:val="20"/>
+                <w:szCs w:val="20"/>
+              </w:rPr>
+              <w:t>d.outcome</w:t>
+            </w:r>
+            <w:proofErr w:type="gramEnd"/>
+            <w:r>
+              <w:rPr>
+                <w:rFonts w:ascii="BC Sans" w:hAnsi="BC Sans"/>
+                <w:sz w:val="20"/>
+                <w:szCs w:val="20"/>
+              </w:rPr>
+              <w:t>.subject</w:t>
             </w:r>
             <w:proofErr w:type="spellEnd"/>
             <w:r>
@@ -18419,13 +19205,23 @@
               <w:t>{</w:t>
             </w:r>
             <w:proofErr w:type="spellStart"/>
-            <w:r>
-              <w:rPr>
-                <w:rFonts w:ascii="BC Sans" w:hAnsi="BC Sans"/>
-                <w:sz w:val="20"/>
-                <w:szCs w:val="20"/>
-              </w:rPr>
-              <w:t>d.outcome.subject</w:t>
+            <w:proofErr w:type="gramStart"/>
+            <w:r>
+              <w:rPr>
+                <w:rFonts w:ascii="BC Sans" w:hAnsi="BC Sans"/>
+                <w:sz w:val="20"/>
+                <w:szCs w:val="20"/>
+              </w:rPr>
+              <w:t>d.outcome</w:t>
+            </w:r>
+            <w:proofErr w:type="gramEnd"/>
+            <w:r>
+              <w:rPr>
+                <w:rFonts w:ascii="BC Sans" w:hAnsi="BC Sans"/>
+                <w:sz w:val="20"/>
+                <w:szCs w:val="20"/>
+              </w:rPr>
+              <w:t>.subject</w:t>
             </w:r>
             <w:proofErr w:type="spellEnd"/>
             <w:r>
@@ -18517,13 +19313,23 @@
               <w:t>{</w:t>
             </w:r>
             <w:proofErr w:type="spellStart"/>
-            <w:r>
-              <w:rPr>
-                <w:rFonts w:ascii="BC Sans" w:hAnsi="BC Sans"/>
-                <w:sz w:val="20"/>
-                <w:szCs w:val="20"/>
-              </w:rPr>
-              <w:t>d.outcome.subject</w:t>
+            <w:proofErr w:type="gramStart"/>
+            <w:r>
+              <w:rPr>
+                <w:rFonts w:ascii="BC Sans" w:hAnsi="BC Sans"/>
+                <w:sz w:val="20"/>
+                <w:szCs w:val="20"/>
+              </w:rPr>
+              <w:t>d.outcome</w:t>
+            </w:r>
+            <w:proofErr w:type="gramEnd"/>
+            <w:r>
+              <w:rPr>
+                <w:rFonts w:ascii="BC Sans" w:hAnsi="BC Sans"/>
+                <w:sz w:val="20"/>
+                <w:szCs w:val="20"/>
+              </w:rPr>
+              <w:t>.subject</w:t>
             </w:r>
             <w:proofErr w:type="spellEnd"/>
             <w:r>
@@ -18639,13 +19445,23 @@
               <w:t>{</w:t>
             </w:r>
             <w:proofErr w:type="spellStart"/>
-            <w:r>
-              <w:rPr>
-                <w:rFonts w:ascii="BC Sans" w:hAnsi="BC Sans"/>
-                <w:sz w:val="20"/>
-                <w:szCs w:val="20"/>
-              </w:rPr>
-              <w:t>d.outcome.subject</w:t>
+            <w:proofErr w:type="gramStart"/>
+            <w:r>
+              <w:rPr>
+                <w:rFonts w:ascii="BC Sans" w:hAnsi="BC Sans"/>
+                <w:sz w:val="20"/>
+                <w:szCs w:val="20"/>
+              </w:rPr>
+              <w:t>d.outcome</w:t>
+            </w:r>
+            <w:proofErr w:type="gramEnd"/>
+            <w:r>
+              <w:rPr>
+                <w:rFonts w:ascii="BC Sans" w:hAnsi="BC Sans"/>
+                <w:sz w:val="20"/>
+                <w:szCs w:val="20"/>
+              </w:rPr>
+              <w:t>.subject</w:t>
             </w:r>
             <w:proofErr w:type="spellEnd"/>
             <w:r>
@@ -18751,13 +19567,23 @@
               <w:t xml:space="preserve"> {</w:t>
             </w:r>
             <w:proofErr w:type="spellStart"/>
-            <w:r>
-              <w:rPr>
-                <w:rFonts w:ascii="BC Sans" w:hAnsi="BC Sans"/>
-                <w:sz w:val="20"/>
-                <w:szCs w:val="20"/>
-              </w:rPr>
-              <w:t>d.outcome.subject</w:t>
+            <w:proofErr w:type="gramStart"/>
+            <w:r>
+              <w:rPr>
+                <w:rFonts w:ascii="BC Sans" w:hAnsi="BC Sans"/>
+                <w:sz w:val="20"/>
+                <w:szCs w:val="20"/>
+              </w:rPr>
+              <w:t>d.outcome</w:t>
+            </w:r>
+            <w:proofErr w:type="gramEnd"/>
+            <w:r>
+              <w:rPr>
+                <w:rFonts w:ascii="BC Sans" w:hAnsi="BC Sans"/>
+                <w:sz w:val="20"/>
+                <w:szCs w:val="20"/>
+              </w:rPr>
+              <w:t>.subject</w:t>
             </w:r>
             <w:proofErr w:type="spellEnd"/>
             <w:r>
@@ -18856,13 +19682,23 @@
               <w:t>Drug ({</w:t>
             </w:r>
             <w:proofErr w:type="spellStart"/>
-            <w:r>
-              <w:rPr>
-                <w:rFonts w:ascii="BC Sans" w:hAnsi="BC Sans"/>
-                <w:sz w:val="20"/>
-                <w:szCs w:val="20"/>
-              </w:rPr>
-              <w:t>d.outcome.subject</w:t>
+            <w:proofErr w:type="gramStart"/>
+            <w:r>
+              <w:rPr>
+                <w:rFonts w:ascii="BC Sans" w:hAnsi="BC Sans"/>
+                <w:sz w:val="20"/>
+                <w:szCs w:val="20"/>
+              </w:rPr>
+              <w:t>d.outcome</w:t>
+            </w:r>
+            <w:proofErr w:type="gramEnd"/>
+            <w:r>
+              <w:rPr>
+                <w:rFonts w:ascii="BC Sans" w:hAnsi="BC Sans"/>
+                <w:sz w:val="20"/>
+                <w:szCs w:val="20"/>
+              </w:rPr>
+              <w:t>.subject</w:t>
             </w:r>
             <w:proofErr w:type="spellEnd"/>
             <w:r>
@@ -19031,13 +19867,23 @@
               <w:t>{</w:t>
             </w:r>
             <w:proofErr w:type="spellStart"/>
-            <w:r>
-              <w:rPr>
-                <w:rFonts w:ascii="BC Sans" w:hAnsi="BC Sans"/>
-                <w:sz w:val="20"/>
-                <w:szCs w:val="20"/>
-              </w:rPr>
-              <w:t>d.outcome.subject</w:t>
+            <w:proofErr w:type="gramStart"/>
+            <w:r>
+              <w:rPr>
+                <w:rFonts w:ascii="BC Sans" w:hAnsi="BC Sans"/>
+                <w:sz w:val="20"/>
+                <w:szCs w:val="20"/>
+              </w:rPr>
+              <w:t>d.outcome</w:t>
+            </w:r>
+            <w:proofErr w:type="gramEnd"/>
+            <w:r>
+              <w:rPr>
+                <w:rFonts w:ascii="BC Sans" w:hAnsi="BC Sans"/>
+                <w:sz w:val="20"/>
+                <w:szCs w:val="20"/>
+              </w:rPr>
+              <w:t>.subject</w:t>
             </w:r>
             <w:proofErr w:type="spellEnd"/>
             <w:r>
@@ -19099,25 +19945,7 @@
                 <w:szCs w:val="20"/>
                 <w:lang w:val="en-CA"/>
               </w:rPr>
-              <w:t>{d.outcome.subject[i].outcomeActionedByDescription:ifNEM:showBegin}</w:t>
-            </w:r>
-            <w:r>
-              <w:rPr>
-                <w:rFonts w:ascii="BC Sans" w:hAnsi="BC Sans"/>
-                <w:sz w:val="20"/>
-                <w:szCs w:val="20"/>
-                <w:lang w:val="en-CA"/>
-              </w:rPr>
-              <w:t xml:space="preserve"> </w:t>
-            </w:r>
-            <w:r>
-              <w:rPr>
-                <w:rFonts w:ascii="BC Sans" w:hAnsi="BC Sans"/>
-                <w:sz w:val="20"/>
-                <w:szCs w:val="20"/>
-                <w:lang w:val="en-CA"/>
-              </w:rPr>
-              <w:t>by</w:t>
+              <w:t>{d.outcome.subject[i].outcomeActionedByDescription:ifNEM:showBegin}by</w:t>
             </w:r>
             <w:r>
               <w:rPr>
@@ -19220,13 +20048,23 @@
               <w:t>{</w:t>
             </w:r>
             <w:proofErr w:type="spellStart"/>
-            <w:r>
-              <w:rPr>
-                <w:rFonts w:ascii="BC Sans" w:hAnsi="BC Sans"/>
-                <w:sz w:val="20"/>
-                <w:szCs w:val="20"/>
-              </w:rPr>
-              <w:t>d.outcome.subject</w:t>
+            <w:proofErr w:type="gramStart"/>
+            <w:r>
+              <w:rPr>
+                <w:rFonts w:ascii="BC Sans" w:hAnsi="BC Sans"/>
+                <w:sz w:val="20"/>
+                <w:szCs w:val="20"/>
+              </w:rPr>
+              <w:t>d.outcome</w:t>
+            </w:r>
+            <w:proofErr w:type="gramEnd"/>
+            <w:r>
+              <w:rPr>
+                <w:rFonts w:ascii="BC Sans" w:hAnsi="BC Sans"/>
+                <w:sz w:val="20"/>
+                <w:szCs w:val="20"/>
+              </w:rPr>
+              <w:t>.subject</w:t>
             </w:r>
             <w:proofErr w:type="spellEnd"/>
             <w:r>
@@ -19363,13 +20201,23 @@
               <w:t>{</w:t>
             </w:r>
             <w:proofErr w:type="spellStart"/>
-            <w:r>
-              <w:rPr>
-                <w:rFonts w:ascii="BC Sans" w:hAnsi="BC Sans"/>
-                <w:sz w:val="20"/>
-                <w:szCs w:val="20"/>
-              </w:rPr>
-              <w:t>d.outcome.subject</w:t>
+            <w:proofErr w:type="gramStart"/>
+            <w:r>
+              <w:rPr>
+                <w:rFonts w:ascii="BC Sans" w:hAnsi="BC Sans"/>
+                <w:sz w:val="20"/>
+                <w:szCs w:val="20"/>
+              </w:rPr>
+              <w:t>d.outcome</w:t>
+            </w:r>
+            <w:proofErr w:type="gramEnd"/>
+            <w:r>
+              <w:rPr>
+                <w:rFonts w:ascii="BC Sans" w:hAnsi="BC Sans"/>
+                <w:sz w:val="20"/>
+                <w:szCs w:val="20"/>
+              </w:rPr>
+              <w:t>.subject</w:t>
             </w:r>
             <w:proofErr w:type="spellEnd"/>
             <w:r>
@@ -19447,13 +20295,23 @@
         <w:t>{</w:t>
       </w:r>
       <w:proofErr w:type="spellStart"/>
+      <w:proofErr w:type="gramStart"/>
       <w:r>
         <w:rPr>
           <w:rFonts w:ascii="BC Sans" w:hAnsi="BC Sans"/>
           <w:sz w:val="20"/>
           <w:szCs w:val="20"/>
         </w:rPr>
-        <w:t>d.outcome.</w:t>
+        <w:t>d.outcome</w:t>
+      </w:r>
+      <w:proofErr w:type="gramEnd"/>
+      <w:r>
+        <w:rPr>
+          <w:rFonts w:ascii="BC Sans" w:hAnsi="BC Sans"/>
+          <w:sz w:val="20"/>
+          <w:szCs w:val="20"/>
+        </w:rPr>
+        <w:t>.</w:t>
       </w:r>
       <w:r>
         <w:rPr>
@@ -19543,6 +20401,7 @@
               <w:t>Additional note {</w:t>
             </w:r>
             <w:proofErr w:type="spellStart"/>
+            <w:proofErr w:type="gramStart"/>
             <w:r>
               <w:rPr>
                 <w:rFonts w:ascii="BC Sans" w:hAnsi="BC Sans"/>
@@ -19551,7 +20410,18 @@
                 <w:sz w:val="20"/>
                 <w:szCs w:val="20"/>
               </w:rPr>
-              <w:t>d.outcome.notes</w:t>
+              <w:t>d.outcome</w:t>
+            </w:r>
+            <w:proofErr w:type="gramEnd"/>
+            <w:r>
+              <w:rPr>
+                <w:rFonts w:ascii="BC Sans" w:hAnsi="BC Sans"/>
+                <w:b/>
+                <w:bCs/>
+                <w:sz w:val="20"/>
+                <w:szCs w:val="20"/>
+              </w:rPr>
+              <w:t>.notes</w:t>
             </w:r>
             <w:proofErr w:type="spellEnd"/>
             <w:r>
@@ -19658,13 +20528,23 @@
               <w:t>{</w:t>
             </w:r>
             <w:proofErr w:type="spellStart"/>
-            <w:r>
-              <w:rPr>
-                <w:rFonts w:ascii="BC Sans" w:hAnsi="BC Sans"/>
-                <w:sz w:val="20"/>
-                <w:szCs w:val="20"/>
-              </w:rPr>
-              <w:t>d.outcome.notes</w:t>
+            <w:proofErr w:type="gramStart"/>
+            <w:r>
+              <w:rPr>
+                <w:rFonts w:ascii="BC Sans" w:hAnsi="BC Sans"/>
+                <w:sz w:val="20"/>
+                <w:szCs w:val="20"/>
+              </w:rPr>
+              <w:t>d.outcome</w:t>
+            </w:r>
+            <w:proofErr w:type="gramEnd"/>
+            <w:r>
+              <w:rPr>
+                <w:rFonts w:ascii="BC Sans" w:hAnsi="BC Sans"/>
+                <w:sz w:val="20"/>
+                <w:szCs w:val="20"/>
+              </w:rPr>
+              <w:t>.notes</w:t>
             </w:r>
             <w:proofErr w:type="spellEnd"/>
             <w:r>
@@ -19780,13 +20660,23 @@
               <w:t>{</w:t>
             </w:r>
             <w:proofErr w:type="spellStart"/>
-            <w:r>
-              <w:rPr>
-                <w:rFonts w:ascii="BC Sans" w:hAnsi="BC Sans"/>
-                <w:sz w:val="20"/>
-                <w:szCs w:val="20"/>
-              </w:rPr>
-              <w:t>d.outcome.notes</w:t>
+            <w:proofErr w:type="gramStart"/>
+            <w:r>
+              <w:rPr>
+                <w:rFonts w:ascii="BC Sans" w:hAnsi="BC Sans"/>
+                <w:sz w:val="20"/>
+                <w:szCs w:val="20"/>
+              </w:rPr>
+              <w:t>d.outcome</w:t>
+            </w:r>
+            <w:proofErr w:type="gramEnd"/>
+            <w:r>
+              <w:rPr>
+                <w:rFonts w:ascii="BC Sans" w:hAnsi="BC Sans"/>
+                <w:sz w:val="20"/>
+                <w:szCs w:val="20"/>
+              </w:rPr>
+              <w:t>.notes</w:t>
             </w:r>
             <w:proofErr w:type="spellEnd"/>
             <w:r>
@@ -19903,13 +20793,23 @@
               <w:t>{</w:t>
             </w:r>
             <w:proofErr w:type="spellStart"/>
-            <w:r>
-              <w:rPr>
-                <w:rFonts w:ascii="BC Sans" w:hAnsi="BC Sans"/>
-                <w:sz w:val="20"/>
-                <w:szCs w:val="20"/>
-              </w:rPr>
-              <w:t>d.outcome.notes</w:t>
+            <w:proofErr w:type="gramStart"/>
+            <w:r>
+              <w:rPr>
+                <w:rFonts w:ascii="BC Sans" w:hAnsi="BC Sans"/>
+                <w:sz w:val="20"/>
+                <w:szCs w:val="20"/>
+              </w:rPr>
+              <w:t>d.outcome</w:t>
+            </w:r>
+            <w:proofErr w:type="gramEnd"/>
+            <w:r>
+              <w:rPr>
+                <w:rFonts w:ascii="BC Sans" w:hAnsi="BC Sans"/>
+                <w:sz w:val="20"/>
+                <w:szCs w:val="20"/>
+              </w:rPr>
+              <w:t>.notes</w:t>
             </w:r>
             <w:proofErr w:type="spellEnd"/>
             <w:r>
@@ -19971,13 +20871,23 @@
         <w:t>{</w:t>
       </w:r>
       <w:proofErr w:type="spellStart"/>
+      <w:proofErr w:type="gramStart"/>
       <w:r>
         <w:rPr>
           <w:rFonts w:ascii="BC Sans" w:hAnsi="BC Sans"/>
           <w:sz w:val="20"/>
           <w:szCs w:val="20"/>
         </w:rPr>
-        <w:t>d.outcome.notes</w:t>
+        <w:t>d.outcome</w:t>
+      </w:r>
+      <w:proofErr w:type="gramEnd"/>
+      <w:r>
+        <w:rPr>
+          <w:rFonts w:ascii="BC Sans" w:hAnsi="BC Sans"/>
+          <w:sz w:val="20"/>
+          <w:szCs w:val="20"/>
+        </w:rPr>
+        <w:t>.notes</w:t>
       </w:r>
       <w:proofErr w:type="spellEnd"/>
       <w:r>
@@ -20253,14 +21163,25 @@
               <w:t>{</w:t>
             </w:r>
             <w:proofErr w:type="spellStart"/>
-            <w:r>
-              <w:rPr>
-                <w:rFonts w:ascii="BC Sans" w:hAnsi="BC Sans"/>
-                <w:sz w:val="20"/>
-                <w:szCs w:val="20"/>
-                <w:lang w:val="en-CA"/>
-              </w:rPr>
-              <w:t>d.outcome.isReviewRequired</w:t>
+            <w:proofErr w:type="gramStart"/>
+            <w:r>
+              <w:rPr>
+                <w:rFonts w:ascii="BC Sans" w:hAnsi="BC Sans"/>
+                <w:sz w:val="20"/>
+                <w:szCs w:val="20"/>
+                <w:lang w:val="en-CA"/>
+              </w:rPr>
+              <w:t>d.outcome</w:t>
+            </w:r>
+            <w:proofErr w:type="gramEnd"/>
+            <w:r>
+              <w:rPr>
+                <w:rFonts w:ascii="BC Sans" w:hAnsi="BC Sans"/>
+                <w:sz w:val="20"/>
+                <w:szCs w:val="20"/>
+                <w:lang w:val="en-CA"/>
+              </w:rPr>
+              <w:t>.isReviewRequired</w:t>
             </w:r>
             <w:proofErr w:type="spellEnd"/>
             <w:r>
@@ -20356,14 +21277,25 @@
               <w:t>{</w:t>
             </w:r>
             <w:proofErr w:type="spellStart"/>
-            <w:r>
-              <w:rPr>
-                <w:rFonts w:ascii="BC Sans" w:hAnsi="BC Sans"/>
-                <w:sz w:val="20"/>
-                <w:szCs w:val="20"/>
-                <w:lang w:val="en-CA"/>
-              </w:rPr>
-              <w:t>d.outcome.reviewComplete</w:t>
+            <w:proofErr w:type="gramStart"/>
+            <w:r>
+              <w:rPr>
+                <w:rFonts w:ascii="BC Sans" w:hAnsi="BC Sans"/>
+                <w:sz w:val="20"/>
+                <w:szCs w:val="20"/>
+                <w:lang w:val="en-CA"/>
+              </w:rPr>
+              <w:t>d.outcome</w:t>
+            </w:r>
+            <w:proofErr w:type="gramEnd"/>
+            <w:r>
+              <w:rPr>
+                <w:rFonts w:ascii="BC Sans" w:hAnsi="BC Sans"/>
+                <w:sz w:val="20"/>
+                <w:szCs w:val="20"/>
+                <w:lang w:val="en-CA"/>
+              </w:rPr>
+              <w:t>.reviewComplete</w:t>
             </w:r>
             <w:r>
               <w:rPr>
@@ -20477,14 +21409,25 @@
               <w:t>{</w:t>
             </w:r>
             <w:proofErr w:type="spellStart"/>
-            <w:r>
-              <w:rPr>
-                <w:rFonts w:ascii="BC Sans" w:hAnsi="BC Sans"/>
-                <w:sz w:val="20"/>
-                <w:szCs w:val="20"/>
-                <w:lang w:val="en-CA"/>
-              </w:rPr>
-              <w:t>d.outcome.reviewComplete.actor</w:t>
+            <w:proofErr w:type="gramStart"/>
+            <w:r>
+              <w:rPr>
+                <w:rFonts w:ascii="BC Sans" w:hAnsi="BC Sans"/>
+                <w:sz w:val="20"/>
+                <w:szCs w:val="20"/>
+                <w:lang w:val="en-CA"/>
+              </w:rPr>
+              <w:t>d.outcome</w:t>
+            </w:r>
+            <w:proofErr w:type="gramEnd"/>
+            <w:r>
+              <w:rPr>
+                <w:rFonts w:ascii="BC Sans" w:hAnsi="BC Sans"/>
+                <w:sz w:val="20"/>
+                <w:szCs w:val="20"/>
+                <w:lang w:val="en-CA"/>
+              </w:rPr>
+              <w:t>.reviewComplete.actor</w:t>
             </w:r>
             <w:proofErr w:type="spellEnd"/>
             <w:r>
@@ -20598,14 +21541,25 @@
               <w:t>{</w:t>
             </w:r>
             <w:proofErr w:type="spellStart"/>
-            <w:r>
-              <w:rPr>
-                <w:rFonts w:ascii="BC Sans" w:hAnsi="BC Sans"/>
-                <w:sz w:val="20"/>
-                <w:szCs w:val="20"/>
-                <w:lang w:val="en-CA"/>
-              </w:rPr>
-              <w:t>d.outcome.reviewComplete.date</w:t>
+            <w:proofErr w:type="gramStart"/>
+            <w:r>
+              <w:rPr>
+                <w:rFonts w:ascii="BC Sans" w:hAnsi="BC Sans"/>
+                <w:sz w:val="20"/>
+                <w:szCs w:val="20"/>
+                <w:lang w:val="en-CA"/>
+              </w:rPr>
+              <w:t>d.outcome</w:t>
+            </w:r>
+            <w:proofErr w:type="gramEnd"/>
+            <w:r>
+              <w:rPr>
+                <w:rFonts w:ascii="BC Sans" w:hAnsi="BC Sans"/>
+                <w:sz w:val="20"/>
+                <w:szCs w:val="20"/>
+                <w:lang w:val="en-CA"/>
+              </w:rPr>
+              <w:t>.reviewComplete.date</w:t>
             </w:r>
             <w:proofErr w:type="spellEnd"/>
             <w:r>
@@ -20650,7 +21604,17 @@
           <w:sz w:val="20"/>
           <w:szCs w:val="20"/>
         </w:rPr>
-        <w:t>{d</w:t>
+        <w:t>{</w:t>
+      </w:r>
+      <w:proofErr w:type="gramStart"/>
+      <w:r>
+        <w:rPr>
+          <w:rFonts w:ascii="BC Sans" w:eastAsia="Times New Roman" w:hAnsi="BC Sans" w:cs="Times New Roman"/>
+          <w:color w:val="000000" w:themeColor="text1"/>
+          <w:sz w:val="20"/>
+          <w:szCs w:val="20"/>
+        </w:rPr>
+        <w:t>d</w:t>
       </w:r>
       <w:r>
         <w:rPr>
@@ -20669,7 +21633,17 @@
           <w:szCs w:val="20"/>
           <w:lang w:val="en-CA"/>
         </w:rPr>
-        <w:t>outcome.isReviewRequired</w:t>
+        <w:t>outcome</w:t>
+      </w:r>
+      <w:proofErr w:type="gramEnd"/>
+      <w:r>
+        <w:rPr>
+          <w:rFonts w:ascii="BC Sans" w:hAnsi="BC Sans"/>
+          <w:sz w:val="20"/>
+          <w:szCs w:val="20"/>
+          <w:lang w:val="en-CA"/>
+        </w:rPr>
+        <w:t>.isReviewRequired</w:t>
       </w:r>
       <w:proofErr w:type="spellEnd"/>
       <w:r>
@@ -20943,6 +21917,7 @@
               <w:t>{</w:t>
             </w:r>
             <w:proofErr w:type="spellStart"/>
+            <w:proofErr w:type="gramStart"/>
             <w:r>
               <w:rPr>
                 <w:rFonts w:ascii="BC Sans" w:eastAsia="Times New Roman" w:hAnsi="BC Sans" w:cs="Times New Roman"/>
@@ -20968,6 +21943,7 @@
               <w:t>oAtts</w:t>
             </w:r>
             <w:proofErr w:type="spellEnd"/>
+            <w:proofErr w:type="gramEnd"/>
             <w:r>
               <w:rPr>
                 <w:rFonts w:ascii="BC Sans" w:eastAsia="Times New Roman" w:hAnsi="BC Sans" w:cs="Times New Roman"/>
@@ -21062,6 +22038,7 @@
               <w:t>{</w:t>
             </w:r>
             <w:proofErr w:type="spellStart"/>
+            <w:proofErr w:type="gramStart"/>
             <w:r>
               <w:rPr>
                 <w:rFonts w:ascii="BC Sans" w:eastAsia="Times New Roman" w:hAnsi="BC Sans" w:cs="Times New Roman"/>
@@ -21081,6 +22058,7 @@
               <w:t>oAtts</w:t>
             </w:r>
             <w:proofErr w:type="spellEnd"/>
+            <w:proofErr w:type="gramEnd"/>
             <w:r>
               <w:rPr>
                 <w:rFonts w:ascii="BC Sans" w:eastAsia="Times New Roman" w:hAnsi="BC Sans" w:cs="Times New Roman"/>
@@ -21168,6 +22146,7 @@
               <w:t>{</w:t>
             </w:r>
             <w:proofErr w:type="spellStart"/>
+            <w:proofErr w:type="gramStart"/>
             <w:r>
               <w:rPr>
                 <w:rFonts w:ascii="BC Sans" w:eastAsia="Times New Roman" w:hAnsi="BC Sans" w:cs="Times New Roman"/>
@@ -21193,6 +22172,7 @@
               <w:t>oAtts</w:t>
             </w:r>
             <w:proofErr w:type="spellEnd"/>
+            <w:proofErr w:type="gramEnd"/>
             <w:r>
               <w:rPr>
                 <w:rFonts w:ascii="BC Sans" w:eastAsia="Times New Roman" w:hAnsi="BC Sans" w:cs="Times New Roman"/>
@@ -21282,6 +22262,7 @@
               <w:t>{</w:t>
             </w:r>
             <w:proofErr w:type="spellStart"/>
+            <w:proofErr w:type="gramStart"/>
             <w:r>
               <w:rPr>
                 <w:rFonts w:ascii="BC Sans" w:eastAsia="Times New Roman" w:hAnsi="BC Sans" w:cs="Times New Roman"/>
@@ -21301,6 +22282,7 @@
               <w:t>oAtts</w:t>
             </w:r>
             <w:proofErr w:type="spellEnd"/>
+            <w:proofErr w:type="gramEnd"/>
             <w:r>
               <w:rPr>
                 <w:rFonts w:ascii="BC Sans" w:eastAsia="Times New Roman" w:hAnsi="BC Sans" w:cs="Times New Roman"/>
@@ -21377,6 +22359,7 @@
         <w:t>{</w:t>
       </w:r>
       <w:proofErr w:type="spellStart"/>
+      <w:proofErr w:type="gramStart"/>
       <w:r>
         <w:rPr>
           <w:rFonts w:ascii="BC Sans" w:eastAsia="Times New Roman" w:hAnsi="BC Sans" w:cs="Segoe UI"/>
@@ -21411,7 +22394,20 @@
           <w:lang w:eastAsia="en-CA"/>
           <w14:ligatures w14:val="none"/>
         </w:rPr>
-        <w:t>OutcomeAttachments:showEnd</w:t>
+        <w:t>OutcomeAttachments</w:t>
+      </w:r>
+      <w:proofErr w:type="gramEnd"/>
+      <w:r>
+        <w:rPr>
+          <w:rFonts w:ascii="BC Sans" w:eastAsia="Times New Roman" w:hAnsi="BC Sans" w:cs="Segoe UI"/>
+          <w:color w:val="000000"/>
+          <w:kern w:val="0"/>
+          <w:sz w:val="20"/>
+          <w:szCs w:val="20"/>
+          <w:lang w:eastAsia="en-CA"/>
+          <w14:ligatures w14:val="none"/>
+        </w:rPr>
+        <w:t>:showEnd</w:t>
       </w:r>
       <w:proofErr w:type="spellEnd"/>
       <w:r>
@@ -21744,6 +22740,7 @@
             <w:t>Report printed on {</w:t>
           </w:r>
           <w:proofErr w:type="spellStart"/>
+          <w:proofErr w:type="gramStart"/>
           <w:r>
             <w:rPr>
               <w:rFonts w:ascii="BC Sans" w:eastAsia="BC Sans" w:hAnsi="BC Sans" w:cs="BC Sans"/>
@@ -21769,6 +22766,7 @@
             <w:t>generatedOn</w:t>
           </w:r>
           <w:proofErr w:type="spellEnd"/>
+          <w:proofErr w:type="gramEnd"/>
           <w:r>
             <w:rPr>
               <w:rFonts w:ascii="BC Sans" w:eastAsia="BC Sans" w:hAnsi="BC Sans" w:cs="BC Sans"/>
@@ -22166,6 +23164,119 @@
     </w:lvl>
   </w:abstractNum>
   <w:abstractNum w:abstractNumId="3" w15:restartNumberingAfterBreak="0">
+    <w:nsid w:val="3DE943BF"/>
+    <w:multiLevelType w:val="hybridMultilevel"/>
+    <w:tmpl w:val="8A383162"/>
+    <w:lvl w:ilvl="0" w:tplc="04090001">
+      <w:start w:val="1"/>
+      <w:numFmt w:val="bullet"/>
+      <w:lvlText w:val=""/>
+      <w:lvlJc w:val="left"/>
+      <w:pPr>
+        <w:ind w:left="720" w:hanging="360"/>
+      </w:pPr>
+      <w:rPr>
+        <w:rFonts w:ascii="Symbol" w:hAnsi="Symbol" w:hint="default"/>
+      </w:rPr>
+    </w:lvl>
+    <w:lvl w:ilvl="1" w:tplc="04090003" w:tentative="1">
+      <w:start w:val="1"/>
+      <w:numFmt w:val="bullet"/>
+      <w:lvlText w:val="o"/>
+      <w:lvlJc w:val="left"/>
+      <w:pPr>
+        <w:ind w:left="1440" w:hanging="360"/>
+      </w:pPr>
+      <w:rPr>
+        <w:rFonts w:ascii="Courier New" w:hAnsi="Courier New" w:cs="Courier New" w:hint="default"/>
+      </w:rPr>
+    </w:lvl>
+    <w:lvl w:ilvl="2" w:tplc="04090005" w:tentative="1">
+      <w:start w:val="1"/>
+      <w:numFmt w:val="bullet"/>
+      <w:lvlText w:val=""/>
+      <w:lvlJc w:val="left"/>
+      <w:pPr>
+        <w:ind w:left="2160" w:hanging="360"/>
+      </w:pPr>
+      <w:rPr>
+        <w:rFonts w:ascii="Wingdings" w:hAnsi="Wingdings" w:hint="default"/>
+      </w:rPr>
+    </w:lvl>
+    <w:lvl w:ilvl="3" w:tplc="04090001" w:tentative="1">
+      <w:start w:val="1"/>
+      <w:numFmt w:val="bullet"/>
+      <w:lvlText w:val=""/>
+      <w:lvlJc w:val="left"/>
+      <w:pPr>
+        <w:ind w:left="2880" w:hanging="360"/>
+      </w:pPr>
+      <w:rPr>
+        <w:rFonts w:ascii="Symbol" w:hAnsi="Symbol" w:hint="default"/>
+      </w:rPr>
+    </w:lvl>
+    <w:lvl w:ilvl="4" w:tplc="04090003" w:tentative="1">
+      <w:start w:val="1"/>
+      <w:numFmt w:val="bullet"/>
+      <w:lvlText w:val="o"/>
+      <w:lvlJc w:val="left"/>
+      <w:pPr>
+        <w:ind w:left="3600" w:hanging="360"/>
+      </w:pPr>
+      <w:rPr>
+        <w:rFonts w:ascii="Courier New" w:hAnsi="Courier New" w:cs="Courier New" w:hint="default"/>
+      </w:rPr>
+    </w:lvl>
+    <w:lvl w:ilvl="5" w:tplc="04090005" w:tentative="1">
+      <w:start w:val="1"/>
+      <w:numFmt w:val="bullet"/>
+      <w:lvlText w:val=""/>
+      <w:lvlJc w:val="left"/>
+      <w:pPr>
+        <w:ind w:left="4320" w:hanging="360"/>
+      </w:pPr>
+      <w:rPr>
+        <w:rFonts w:ascii="Wingdings" w:hAnsi="Wingdings" w:hint="default"/>
+      </w:rPr>
+    </w:lvl>
+    <w:lvl w:ilvl="6" w:tplc="04090001" w:tentative="1">
+      <w:start w:val="1"/>
+      <w:numFmt w:val="bullet"/>
+      <w:lvlText w:val=""/>
+      <w:lvlJc w:val="left"/>
+      <w:pPr>
+        <w:ind w:left="5040" w:hanging="360"/>
+      </w:pPr>
+      <w:rPr>
+        <w:rFonts w:ascii="Symbol" w:hAnsi="Symbol" w:hint="default"/>
+      </w:rPr>
+    </w:lvl>
+    <w:lvl w:ilvl="7" w:tplc="04090003" w:tentative="1">
+      <w:start w:val="1"/>
+      <w:numFmt w:val="bullet"/>
+      <w:lvlText w:val="o"/>
+      <w:lvlJc w:val="left"/>
+      <w:pPr>
+        <w:ind w:left="5760" w:hanging="360"/>
+      </w:pPr>
+      <w:rPr>
+        <w:rFonts w:ascii="Courier New" w:hAnsi="Courier New" w:cs="Courier New" w:hint="default"/>
+      </w:rPr>
+    </w:lvl>
+    <w:lvl w:ilvl="8" w:tplc="04090005" w:tentative="1">
+      <w:start w:val="1"/>
+      <w:numFmt w:val="bullet"/>
+      <w:lvlText w:val=""/>
+      <w:lvlJc w:val="left"/>
+      <w:pPr>
+        <w:ind w:left="6480" w:hanging="360"/>
+      </w:pPr>
+      <w:rPr>
+        <w:rFonts w:ascii="Wingdings" w:hAnsi="Wingdings" w:hint="default"/>
+      </w:rPr>
+    </w:lvl>
+  </w:abstractNum>
+  <w:abstractNum w:abstractNumId="4" w15:restartNumberingAfterBreak="0">
     <w:nsid w:val="48C85C57"/>
     <w:multiLevelType w:val="hybridMultilevel"/>
     <w:tmpl w:val="81ECC532"/>
@@ -22278,7 +23389,7 @@
       </w:rPr>
     </w:lvl>
   </w:abstractNum>
-  <w:abstractNum w:abstractNumId="4" w15:restartNumberingAfterBreak="0">
+  <w:abstractNum w:abstractNumId="5" w15:restartNumberingAfterBreak="0">
     <w:nsid w:val="55F726AE"/>
     <w:multiLevelType w:val="multilevel"/>
     <w:tmpl w:val="167047DA"/>
@@ -22427,7 +23538,7 @@
       </w:rPr>
     </w:lvl>
   </w:abstractNum>
-  <w:abstractNum w:abstractNumId="5" w15:restartNumberingAfterBreak="0">
+  <w:abstractNum w:abstractNumId="6" w15:restartNumberingAfterBreak="0">
     <w:nsid w:val="5A995C92"/>
     <w:multiLevelType w:val="multilevel"/>
     <w:tmpl w:val="3EF46D3C"/>
@@ -22576,7 +23687,7 @@
       </w:rPr>
     </w:lvl>
   </w:abstractNum>
-  <w:abstractNum w:abstractNumId="6" w15:restartNumberingAfterBreak="0">
+  <w:abstractNum w:abstractNumId="7" w15:restartNumberingAfterBreak="0">
     <w:nsid w:val="6125126B"/>
     <w:multiLevelType w:val="hybridMultilevel"/>
     <w:tmpl w:val="9670F2C4"/>
@@ -22689,7 +23800,120 @@
       </w:rPr>
     </w:lvl>
   </w:abstractNum>
-  <w:abstractNum w:abstractNumId="7" w15:restartNumberingAfterBreak="0">
+  <w:abstractNum w:abstractNumId="8" w15:restartNumberingAfterBreak="0">
+    <w:nsid w:val="79A17289"/>
+    <w:multiLevelType w:val="hybridMultilevel"/>
+    <w:tmpl w:val="773A8734"/>
+    <w:lvl w:ilvl="0" w:tplc="04090001">
+      <w:start w:val="1"/>
+      <w:numFmt w:val="bullet"/>
+      <w:lvlText w:val=""/>
+      <w:lvlJc w:val="left"/>
+      <w:pPr>
+        <w:ind w:left="720" w:hanging="360"/>
+      </w:pPr>
+      <w:rPr>
+        <w:rFonts w:ascii="Symbol" w:hAnsi="Symbol" w:hint="default"/>
+      </w:rPr>
+    </w:lvl>
+    <w:lvl w:ilvl="1" w:tplc="04090003" w:tentative="1">
+      <w:start w:val="1"/>
+      <w:numFmt w:val="bullet"/>
+      <w:lvlText w:val="o"/>
+      <w:lvlJc w:val="left"/>
+      <w:pPr>
+        <w:ind w:left="1440" w:hanging="360"/>
+      </w:pPr>
+      <w:rPr>
+        <w:rFonts w:ascii="Courier New" w:hAnsi="Courier New" w:cs="Courier New" w:hint="default"/>
+      </w:rPr>
+    </w:lvl>
+    <w:lvl w:ilvl="2" w:tplc="04090005" w:tentative="1">
+      <w:start w:val="1"/>
+      <w:numFmt w:val="bullet"/>
+      <w:lvlText w:val=""/>
+      <w:lvlJc w:val="left"/>
+      <w:pPr>
+        <w:ind w:left="2160" w:hanging="360"/>
+      </w:pPr>
+      <w:rPr>
+        <w:rFonts w:ascii="Wingdings" w:hAnsi="Wingdings" w:hint="default"/>
+      </w:rPr>
+    </w:lvl>
+    <w:lvl w:ilvl="3" w:tplc="04090001" w:tentative="1">
+      <w:start w:val="1"/>
+      <w:numFmt w:val="bullet"/>
+      <w:lvlText w:val=""/>
+      <w:lvlJc w:val="left"/>
+      <w:pPr>
+        <w:ind w:left="2880" w:hanging="360"/>
+      </w:pPr>
+      <w:rPr>
+        <w:rFonts w:ascii="Symbol" w:hAnsi="Symbol" w:hint="default"/>
+      </w:rPr>
+    </w:lvl>
+    <w:lvl w:ilvl="4" w:tplc="04090003" w:tentative="1">
+      <w:start w:val="1"/>
+      <w:numFmt w:val="bullet"/>
+      <w:lvlText w:val="o"/>
+      <w:lvlJc w:val="left"/>
+      <w:pPr>
+        <w:ind w:left="3600" w:hanging="360"/>
+      </w:pPr>
+      <w:rPr>
+        <w:rFonts w:ascii="Courier New" w:hAnsi="Courier New" w:cs="Courier New" w:hint="default"/>
+      </w:rPr>
+    </w:lvl>
+    <w:lvl w:ilvl="5" w:tplc="04090005" w:tentative="1">
+      <w:start w:val="1"/>
+      <w:numFmt w:val="bullet"/>
+      <w:lvlText w:val=""/>
+      <w:lvlJc w:val="left"/>
+      <w:pPr>
+        <w:ind w:left="4320" w:hanging="360"/>
+      </w:pPr>
+      <w:rPr>
+        <w:rFonts w:ascii="Wingdings" w:hAnsi="Wingdings" w:hint="default"/>
+      </w:rPr>
+    </w:lvl>
+    <w:lvl w:ilvl="6" w:tplc="04090001" w:tentative="1">
+      <w:start w:val="1"/>
+      <w:numFmt w:val="bullet"/>
+      <w:lvlText w:val=""/>
+      <w:lvlJc w:val="left"/>
+      <w:pPr>
+        <w:ind w:left="5040" w:hanging="360"/>
+      </w:pPr>
+      <w:rPr>
+        <w:rFonts w:ascii="Symbol" w:hAnsi="Symbol" w:hint="default"/>
+      </w:rPr>
+    </w:lvl>
+    <w:lvl w:ilvl="7" w:tplc="04090003" w:tentative="1">
+      <w:start w:val="1"/>
+      <w:numFmt w:val="bullet"/>
+      <w:lvlText w:val="o"/>
+      <w:lvlJc w:val="left"/>
+      <w:pPr>
+        <w:ind w:left="5760" w:hanging="360"/>
+      </w:pPr>
+      <w:rPr>
+        <w:rFonts w:ascii="Courier New" w:hAnsi="Courier New" w:cs="Courier New" w:hint="default"/>
+      </w:rPr>
+    </w:lvl>
+    <w:lvl w:ilvl="8" w:tplc="04090005" w:tentative="1">
+      <w:start w:val="1"/>
+      <w:numFmt w:val="bullet"/>
+      <w:lvlText w:val=""/>
+      <w:lvlJc w:val="left"/>
+      <w:pPr>
+        <w:ind w:left="6480" w:hanging="360"/>
+      </w:pPr>
+      <w:rPr>
+        <w:rFonts w:ascii="Wingdings" w:hAnsi="Wingdings" w:hint="default"/>
+      </w:rPr>
+    </w:lvl>
+  </w:abstractNum>
+  <w:abstractNum w:abstractNumId="9" w15:restartNumberingAfterBreak="0">
     <w:nsid w:val="7BE97041"/>
     <w:multiLevelType w:val="multilevel"/>
     <w:tmpl w:val="93DE28CA"/>
@@ -22838,7 +24062,7 @@
       </w:rPr>
     </w:lvl>
   </w:abstractNum>
-  <w:abstractNum w:abstractNumId="8" w15:restartNumberingAfterBreak="0">
+  <w:abstractNum w:abstractNumId="10" w15:restartNumberingAfterBreak="0">
     <w:nsid w:val="7E9A34FD"/>
     <w:multiLevelType w:val="hybridMultilevel"/>
     <w:tmpl w:val="2E92F54E"/>
@@ -22952,31 +24176,37 @@
     </w:lvl>
   </w:abstractNum>
   <w:num w:numId="1" w16cid:durableId="78600244">
-    <w:abstractNumId w:val="4"/>
+    <w:abstractNumId w:val="5"/>
   </w:num>
   <w:num w:numId="2" w16cid:durableId="260458945">
-    <w:abstractNumId w:val="7"/>
+    <w:abstractNumId w:val="9"/>
   </w:num>
   <w:num w:numId="3" w16cid:durableId="1882011352">
     <w:abstractNumId w:val="0"/>
   </w:num>
   <w:num w:numId="4" w16cid:durableId="452553309">
-    <w:abstractNumId w:val="5"/>
+    <w:abstractNumId w:val="6"/>
   </w:num>
   <w:num w:numId="5" w16cid:durableId="965084381">
     <w:abstractNumId w:val="2"/>
   </w:num>
   <w:num w:numId="6" w16cid:durableId="866603133">
-    <w:abstractNumId w:val="8"/>
+    <w:abstractNumId w:val="10"/>
   </w:num>
   <w:num w:numId="7" w16cid:durableId="2120447295">
     <w:abstractNumId w:val="1"/>
   </w:num>
   <w:num w:numId="8" w16cid:durableId="1677921071">
+    <w:abstractNumId w:val="4"/>
+  </w:num>
+  <w:num w:numId="9" w16cid:durableId="29959108">
+    <w:abstractNumId w:val="7"/>
+  </w:num>
+  <w:num w:numId="10" w16cid:durableId="1288586649">
     <w:abstractNumId w:val="3"/>
   </w:num>
-  <w:num w:numId="9" w16cid:durableId="29959108">
-    <w:abstractNumId w:val="6"/>
+  <w:num w:numId="11" w16cid:durableId="1706832408">
+    <w:abstractNumId w:val="8"/>
   </w:num>
 </w:numbering>
 </file>
@@ -24498,6 +25728,33 @@
 </file>
 
 <file path=customXml/item1.xml><?xml version="1.0" encoding="utf-8"?>
+<?mso-contentType ?>
+<FormTemplates xmlns="http://schemas.microsoft.com/sharepoint/v3/contenttype/forms">
+  <Display>DocumentLibraryForm</Display>
+  <Edit>DocumentLibraryForm</Edit>
+  <New>DocumentLibraryForm</New>
+</FormTemplates>
+</file>
+
+<file path=customXml/item2.xml><?xml version="1.0" encoding="utf-8"?>
+<p:properties xmlns:p="http://schemas.microsoft.com/office/2006/metadata/properties" xmlns:xsi="http://www.w3.org/2001/XMLSchema-instance" xmlns:pc="http://schemas.microsoft.com/office/infopath/2007/PartnerControls">
+  <documentManagement>
+    <TaxCatchAll xmlns="cbeac988-4fd5-47cf-ad03-89cc7678fa90" xsi:nil="true"/>
+    <lcf76f155ced4ddcb4097134ff3c332f xmlns="aa9c99c1-69c1-4b58-9df5-4d4796c46f8a">
+      <Terms xmlns="http://schemas.microsoft.com/office/infopath/2007/PartnerControls"/>
+    </lcf76f155ced4ddcb4097134ff3c332f>
+    <SharedWithUsers xmlns="cbeac988-4fd5-47cf-ad03-89cc7678fa90">
+      <UserInfo>
+        <DisplayName/>
+        <AccountId xsi:nil="true"/>
+        <AccountType/>
+      </UserInfo>
+    </SharedWithUsers>
+  </documentManagement>
+</p:properties>
+</file>
+
+<file path=customXml/item3.xml><?xml version="1.0" encoding="utf-8"?>
 <ct:contentTypeSchema xmlns:ct="http://schemas.microsoft.com/office/2006/metadata/contentType" xmlns:ma="http://schemas.microsoft.com/office/2006/metadata/properties/metaAttributes" ct:_="" ma:_="" ma:contentTypeName="Document" ma:contentTypeID="0x010100ED0089B3ED392A4CB3C10705735CFAD3" ma:contentTypeVersion="15" ma:contentTypeDescription="Create a new document." ma:contentTypeScope="" ma:versionID="e9715c4352d5d9c94cf397f6db7911f6">
   <xsd:schema xmlns:xsd="http://www.w3.org/2001/XMLSchema" xmlns:xs="http://www.w3.org/2001/XMLSchema" xmlns:p="http://schemas.microsoft.com/office/2006/metadata/properties" xmlns:ns2="aa9c99c1-69c1-4b58-9df5-4d4796c46f8a" xmlns:ns3="cbeac988-4fd5-47cf-ad03-89cc7678fa90" targetNamespace="http://schemas.microsoft.com/office/2006/metadata/properties" ma:root="true" ma:fieldsID="4a7b24a40f906d6832371abf7aef78d6" ns2:_="" ns3:_="">
     <xsd:import namespace="aa9c99c1-69c1-4b58-9df5-4d4796c46f8a"/>
@@ -24732,34 +25989,26 @@
 </ct:contentTypeSchema>
 </file>
 
-<file path=customXml/item2.xml><?xml version="1.0" encoding="utf-8"?>
-<p:properties xmlns:p="http://schemas.microsoft.com/office/2006/metadata/properties" xmlns:xsi="http://www.w3.org/2001/XMLSchema-instance" xmlns:pc="http://schemas.microsoft.com/office/infopath/2007/PartnerControls">
-  <documentManagement>
-    <TaxCatchAll xmlns="cbeac988-4fd5-47cf-ad03-89cc7678fa90" xsi:nil="true"/>
-    <lcf76f155ced4ddcb4097134ff3c332f xmlns="aa9c99c1-69c1-4b58-9df5-4d4796c46f8a">
-      <Terms xmlns="http://schemas.microsoft.com/office/infopath/2007/PartnerControls"/>
-    </lcf76f155ced4ddcb4097134ff3c332f>
-    <SharedWithUsers xmlns="cbeac988-4fd5-47cf-ad03-89cc7678fa90">
-      <UserInfo>
-        <DisplayName/>
-        <AccountId xsi:nil="true"/>
-        <AccountType/>
-      </UserInfo>
-    </SharedWithUsers>
-  </documentManagement>
-</p:properties>
+<file path=customXml/itemProps1.xml><?xml version="1.0" encoding="utf-8"?>
+<ds:datastoreItem xmlns:ds="http://schemas.openxmlformats.org/officeDocument/2006/customXml" ds:itemID="{4BECF9F2-3A10-48CC-8D31-4F6E8664527E}">
+  <ds:schemaRefs>
+    <ds:schemaRef ds:uri="http://schemas.microsoft.com/sharepoint/v3/contenttype/forms"/>
+  </ds:schemaRefs>
+</ds:datastoreItem>
 </file>
 
-<file path=customXml/item3.xml><?xml version="1.0" encoding="utf-8"?>
-<?mso-contentType ?>
-<FormTemplates xmlns="http://schemas.microsoft.com/sharepoint/v3/contenttype/forms">
-  <Display>DocumentLibraryForm</Display>
-  <Edit>DocumentLibraryForm</Edit>
-  <New>DocumentLibraryForm</New>
-</FormTemplates>
+<file path=customXml/itemProps2.xml><?xml version="1.0" encoding="utf-8"?>
+<ds:datastoreItem xmlns:ds="http://schemas.openxmlformats.org/officeDocument/2006/customXml" ds:itemID="{C6C5DCE0-D69C-4B6E-96D9-C69B23DE6D4A}">
+  <ds:schemaRefs>
+    <ds:schemaRef ds:uri="http://schemas.microsoft.com/office/2006/metadata/properties"/>
+    <ds:schemaRef ds:uri="http://schemas.microsoft.com/office/infopath/2007/PartnerControls"/>
+    <ds:schemaRef ds:uri="cbeac988-4fd5-47cf-ad03-89cc7678fa90"/>
+    <ds:schemaRef ds:uri="aa9c99c1-69c1-4b58-9df5-4d4796c46f8a"/>
+  </ds:schemaRefs>
+</ds:datastoreItem>
 </file>
 
-<file path=customXml/itemProps1.xml><?xml version="1.0" encoding="utf-8"?>
+<file path=customXml/itemProps3.xml><?xml version="1.0" encoding="utf-8"?>
 <ds:datastoreItem xmlns:ds="http://schemas.openxmlformats.org/officeDocument/2006/customXml" ds:itemID="{26FF9410-7F49-4DD5-9478-D670A139DF54}">
   <ds:schemaRefs>
     <ds:schemaRef ds:uri="http://schemas.microsoft.com/office/2006/metadata/contentType"/>
@@ -24776,23 +26025,4 @@
     <ds:schemaRef ds:uri="http://schemas.microsoft.com/internal/obd"/>
   </ds:schemaRefs>
 </ds:datastoreItem>
-</file>
-
-<file path=customXml/itemProps2.xml><?xml version="1.0" encoding="utf-8"?>
-<ds:datastoreItem xmlns:ds="http://schemas.openxmlformats.org/officeDocument/2006/customXml" ds:itemID="{C6C5DCE0-D69C-4B6E-96D9-C69B23DE6D4A}">
-  <ds:schemaRefs>
-    <ds:schemaRef ds:uri="http://schemas.microsoft.com/office/2006/metadata/properties"/>
-    <ds:schemaRef ds:uri="http://schemas.microsoft.com/office/infopath/2007/PartnerControls"/>
-    <ds:schemaRef ds:uri="cbeac988-4fd5-47cf-ad03-89cc7678fa90"/>
-    <ds:schemaRef ds:uri="aa9c99c1-69c1-4b58-9df5-4d4796c46f8a"/>
-  </ds:schemaRefs>
-</ds:datastoreItem>
-</file>
-
-<file path=customXml/itemProps3.xml><?xml version="1.0" encoding="utf-8"?>
-<ds:datastoreItem xmlns:ds="http://schemas.openxmlformats.org/officeDocument/2006/customXml" ds:itemID="{4BECF9F2-3A10-48CC-8D31-4F6E8664527E}">
-  <ds:schemaRefs>
-    <ds:schemaRef ds:uri="http://schemas.microsoft.com/sharepoint/v3/contenttype/forms"/>
-  </ds:schemaRefs>
-</ds:datastoreItem>
 </file>
</xml_diff>

<commit_message>
fix: CE-1646 pdf export paddings (#1096)
Co-authored-by: afwilcox <alecwilcox@gmail.com>
Co-authored-by: team-wolverine-nrm-repo-updater[bot] <203337993+team-wolverine-nrm-repo-updater[bot]@users.noreply.github.com>
</commit_message>
<xml_diff>
--- a/backend/templates/complaint/CDOGS-HWCR-COMPLAINT-TEMPLATE-v1.docx
+++ b/backend/templates/complaint/CDOGS-HWCR-COMPLAINT-TEMPLATE-v1.docx
@@ -149,6 +149,7 @@
               <w:t>{</w:t>
             </w:r>
             <w:proofErr w:type="spellStart"/>
+            <w:proofErr w:type="gramStart"/>
             <w:r>
               <w:rPr>
                 <w:rFonts w:ascii="BC Sans" w:eastAsia="Times New Roman" w:hAnsi="BC Sans" w:cs="Times New Roman"/>
@@ -183,6 +184,7 @@
               <w:t>reportedOn</w:t>
             </w:r>
             <w:proofErr w:type="spellEnd"/>
+            <w:proofErr w:type="gramEnd"/>
             <w:r>
               <w:rPr>
                 <w:rFonts w:ascii="BC Sans" w:eastAsia="Times New Roman" w:hAnsi="BC Sans" w:cs="Times New Roman"/>
@@ -222,6 +224,7 @@
               <w:t>Created by: {</w:t>
             </w:r>
             <w:proofErr w:type="spellStart"/>
+            <w:proofErr w:type="gramStart"/>
             <w:r>
               <w:rPr>
                 <w:rFonts w:ascii="BC Sans" w:eastAsia="Times New Roman" w:hAnsi="BC Sans" w:cs="Times New Roman"/>
@@ -256,6 +259,7 @@
               <w:t>createdBy</w:t>
             </w:r>
             <w:proofErr w:type="spellEnd"/>
+            <w:proofErr w:type="gramEnd"/>
             <w:r>
               <w:rPr>
                 <w:rFonts w:ascii="BC Sans" w:eastAsia="Times New Roman" w:hAnsi="BC Sans" w:cs="Times New Roman"/>
@@ -289,6 +293,7 @@
               <w:t>Status: {</w:t>
             </w:r>
             <w:proofErr w:type="spellStart"/>
+            <w:proofErr w:type="gramStart"/>
             <w:r>
               <w:rPr>
                 <w:rFonts w:ascii="BC Sans" w:eastAsia="Times New Roman" w:hAnsi="BC Sans" w:cs="Times New Roman"/>
@@ -323,6 +328,7 @@
               <w:t>status</w:t>
             </w:r>
             <w:proofErr w:type="spellEnd"/>
+            <w:proofErr w:type="gramEnd"/>
             <w:r>
               <w:rPr>
                 <w:rFonts w:ascii="BC Sans" w:eastAsia="Times New Roman" w:hAnsi="BC Sans" w:cs="Times New Roman"/>
@@ -391,6 +397,7 @@
               <w:t>{</w:t>
             </w:r>
             <w:proofErr w:type="spellStart"/>
+            <w:proofErr w:type="gramStart"/>
             <w:r>
               <w:rPr>
                 <w:rFonts w:ascii="BC Sans" w:eastAsia="Times New Roman" w:hAnsi="BC Sans" w:cs="Times New Roman"/>
@@ -425,6 +432,7 @@
               <w:t>updatedOn</w:t>
             </w:r>
             <w:proofErr w:type="spellEnd"/>
+            <w:proofErr w:type="gramEnd"/>
             <w:r>
               <w:rPr>
                 <w:rFonts w:ascii="BC Sans" w:eastAsia="Times New Roman" w:hAnsi="BC Sans" w:cs="Times New Roman"/>
@@ -471,6 +479,7 @@
               <w:t xml:space="preserve"> {</w:t>
             </w:r>
             <w:proofErr w:type="spellStart"/>
+            <w:proofErr w:type="gramStart"/>
             <w:r>
               <w:rPr>
                 <w:rFonts w:ascii="BC Sans" w:eastAsia="Times New Roman" w:hAnsi="BC Sans" w:cs="Times New Roman"/>
@@ -499,6 +508,7 @@
               <w:t>officerAssigned</w:t>
             </w:r>
             <w:proofErr w:type="spellEnd"/>
+            <w:proofErr w:type="gramEnd"/>
             <w:r>
               <w:rPr>
                 <w:rFonts w:ascii="BC Sans" w:eastAsia="Times New Roman" w:hAnsi="BC Sans" w:cs="Times New Roman"/>
@@ -531,7 +541,17 @@
                 <w:sz w:val="20"/>
                 <w:szCs w:val="20"/>
               </w:rPr>
-              <w:t>{d</w:t>
+              <w:t>{</w:t>
+            </w:r>
+            <w:proofErr w:type="gramStart"/>
+            <w:r>
+              <w:rPr>
+                <w:rFonts w:ascii="BC Sans" w:eastAsia="Times New Roman" w:hAnsi="BC Sans" w:cs="Times New Roman"/>
+                <w:color w:val="000000" w:themeColor="text1"/>
+                <w:sz w:val="20"/>
+                <w:szCs w:val="20"/>
+              </w:rPr>
+              <w:t>d</w:t>
             </w:r>
             <w:r>
               <w:rPr>
@@ -549,7 +569,17 @@
                 <w:sz w:val="20"/>
                 <w:szCs w:val="20"/>
               </w:rPr>
-              <w:t>referenceNumber:ifEM:hideBegin}COORS number: {d</w:t>
+              <w:t>referenceNumber</w:t>
+            </w:r>
+            <w:proofErr w:type="gramEnd"/>
+            <w:r>
+              <w:rPr>
+                <w:rFonts w:ascii="BC Sans" w:eastAsia="Times New Roman" w:hAnsi="BC Sans" w:cs="Times New Roman"/>
+                <w:color w:val="000000" w:themeColor="text1"/>
+                <w:sz w:val="20"/>
+                <w:szCs w:val="20"/>
+              </w:rPr>
+              <w:t>:ifEM:hideBegin}COORS number: {d</w:t>
             </w:r>
             <w:r>
               <w:rPr>
@@ -618,6 +648,7 @@
         <w:t>{</w:t>
       </w:r>
       <w:proofErr w:type="spellStart"/>
+      <w:proofErr w:type="gramStart"/>
       <w:r>
         <w:rPr>
           <w:rFonts w:ascii="BC Sans" w:eastAsia="Times New Roman" w:hAnsi="BC Sans" w:cs="Segoe UI"/>
@@ -642,6 +673,7 @@
         </w:rPr>
         <w:t>hasLinkedComplaints</w:t>
       </w:r>
+      <w:proofErr w:type="gramEnd"/>
       <w:r>
         <w:rPr>
           <w:rFonts w:ascii="BC Sans" w:eastAsia="Times New Roman" w:hAnsi="BC Sans" w:cs="Segoe UI"/>
@@ -883,6 +915,7 @@
               <w:t>{</w:t>
             </w:r>
             <w:proofErr w:type="spellStart"/>
+            <w:proofErr w:type="gramStart"/>
             <w:r>
               <w:rPr>
                 <w:rFonts w:ascii="BC Sans" w:eastAsia="Times New Roman" w:hAnsi="BC Sans" w:cs="Times New Roman"/>
@@ -920,6 +953,7 @@
               <w:t>omplaints</w:t>
             </w:r>
             <w:proofErr w:type="spellEnd"/>
+            <w:proofErr w:type="gramEnd"/>
             <w:r>
               <w:rPr>
                 <w:rFonts w:ascii="BC Sans" w:eastAsia="Times New Roman" w:hAnsi="BC Sans" w:cs="Times New Roman"/>
@@ -1249,6 +1283,7 @@
               <w:t>{</w:t>
             </w:r>
             <w:proofErr w:type="spellStart"/>
+            <w:proofErr w:type="gramStart"/>
             <w:r>
               <w:rPr>
                 <w:rFonts w:ascii="BC Sans" w:eastAsia="Times New Roman" w:hAnsi="BC Sans" w:cs="Times New Roman"/>
@@ -1286,6 +1321,7 @@
               <w:t>omplaints</w:t>
             </w:r>
             <w:proofErr w:type="spellEnd"/>
+            <w:proofErr w:type="gramEnd"/>
             <w:r>
               <w:rPr>
                 <w:rFonts w:ascii="BC Sans" w:eastAsia="Times New Roman" w:hAnsi="BC Sans" w:cs="Times New Roman"/>
@@ -1599,6 +1635,7 @@
         <w:t>{</w:t>
       </w:r>
       <w:proofErr w:type="spellStart"/>
+      <w:proofErr w:type="gramStart"/>
       <w:r>
         <w:rPr>
           <w:rFonts w:ascii="BC Sans" w:eastAsia="Times New Roman" w:hAnsi="BC Sans" w:cs="Segoe UI"/>
@@ -1623,6 +1660,7 @@
         </w:rPr>
         <w:t>hasLinkedComplaints</w:t>
       </w:r>
+      <w:proofErr w:type="gramEnd"/>
       <w:r>
         <w:rPr>
           <w:rFonts w:ascii="BC Sans" w:eastAsia="Times New Roman" w:hAnsi="BC Sans" w:cs="Segoe UI"/>
@@ -1803,6 +1841,7 @@
               <w:t>{</w:t>
             </w:r>
             <w:proofErr w:type="spellStart"/>
+            <w:proofErr w:type="gramStart"/>
             <w:r>
               <w:rPr>
                 <w:rFonts w:ascii="BC Sans" w:eastAsia="Times New Roman" w:hAnsi="BC Sans" w:cs="Times New Roman"/>
@@ -1840,6 +1879,7 @@
               <w:t>cidentDateTime</w:t>
             </w:r>
             <w:proofErr w:type="spellEnd"/>
+            <w:proofErr w:type="gramEnd"/>
             <w:r>
               <w:rPr>
                 <w:rFonts w:ascii="BC Sans" w:eastAsia="Times New Roman" w:hAnsi="BC Sans" w:cs="Times New Roman"/>
@@ -1955,6 +1995,7 @@
               </w:rPr>
               <w:t>{</w:t>
             </w:r>
+            <w:proofErr w:type="gramStart"/>
             <w:r>
               <w:rPr>
                 <w:rFonts w:ascii="BC Sans" w:eastAsia="Times New Roman" w:hAnsi="BC Sans" w:cs="Times New Roman"/>
@@ -1996,6 +2037,7 @@
               <w:t>MethodReceivedCode</w:t>
             </w:r>
             <w:proofErr w:type="spellEnd"/>
+            <w:proofErr w:type="gramEnd"/>
             <w:r>
               <w:rPr>
                 <w:rFonts w:ascii="BC Sans" w:hAnsi="BC Sans"/>
@@ -2063,6 +2105,7 @@
               <w:t>{</w:t>
             </w:r>
             <w:proofErr w:type="spellStart"/>
+            <w:proofErr w:type="gramStart"/>
             <w:r>
               <w:rPr>
                 <w:rFonts w:ascii="BC Sans" w:eastAsia="Times New Roman" w:hAnsi="BC Sans" w:cs="Times New Roman"/>
@@ -2091,6 +2134,7 @@
               <w:t>natureOfComplaint</w:t>
             </w:r>
             <w:proofErr w:type="spellEnd"/>
+            <w:proofErr w:type="gramEnd"/>
             <w:r>
               <w:rPr>
                 <w:rFonts w:ascii="BC Sans" w:hAnsi="BC Sans"/>
@@ -2158,6 +2202,7 @@
               <w:t>{</w:t>
             </w:r>
             <w:proofErr w:type="spellStart"/>
+            <w:proofErr w:type="gramStart"/>
             <w:r>
               <w:rPr>
                 <w:rFonts w:ascii="BC Sans" w:eastAsia="Times New Roman" w:hAnsi="BC Sans" w:cs="Times New Roman"/>
@@ -2186,6 +2231,7 @@
               <w:t>species</w:t>
             </w:r>
             <w:proofErr w:type="spellEnd"/>
+            <w:proofErr w:type="gramEnd"/>
             <w:r>
               <w:rPr>
                 <w:rFonts w:ascii="BC Sans" w:eastAsia="Times New Roman" w:hAnsi="BC Sans" w:cs="Times New Roman"/>
@@ -2250,6 +2296,7 @@
               <w:t>{</w:t>
             </w:r>
             <w:proofErr w:type="spellStart"/>
+            <w:proofErr w:type="gramStart"/>
             <w:r>
               <w:rPr>
                 <w:rFonts w:ascii="BC Sans" w:eastAsia="Times New Roman" w:hAnsi="BC Sans" w:cs="Times New Roman"/>
@@ -2278,6 +2325,7 @@
               <w:t>attractants</w:t>
             </w:r>
             <w:proofErr w:type="spellEnd"/>
+            <w:proofErr w:type="gramEnd"/>
             <w:r>
               <w:rPr>
                 <w:rFonts w:ascii="BC Sans" w:eastAsia="Times New Roman" w:hAnsi="BC Sans" w:cs="Times New Roman"/>
@@ -2347,6 +2395,7 @@
               <w:t>{</w:t>
             </w:r>
             <w:proofErr w:type="spellStart"/>
+            <w:proofErr w:type="gramStart"/>
             <w:r>
               <w:rPr>
                 <w:rFonts w:ascii="BC Sans" w:eastAsia="Times New Roman" w:hAnsi="BC Sans" w:cs="Times New Roman"/>
@@ -2379,6 +2428,7 @@
               <w:t>location</w:t>
             </w:r>
             <w:proofErr w:type="spellEnd"/>
+            <w:proofErr w:type="gramEnd"/>
             <w:r>
               <w:rPr>
                 <w:rFonts w:ascii="BC Sans" w:eastAsia="Times New Roman" w:hAnsi="BC Sans" w:cs="Times New Roman"/>
@@ -2480,6 +2530,7 @@
               <w:t>{</w:t>
             </w:r>
             <w:proofErr w:type="spellStart"/>
+            <w:proofErr w:type="gramStart"/>
             <w:r>
               <w:rPr>
                 <w:rFonts w:ascii="BC Sans" w:hAnsi="BC Sans" w:cs="BC Sans Light"/>
@@ -2505,6 +2556,7 @@
               </w:rPr>
               <w:t>latitude</w:t>
             </w:r>
+            <w:proofErr w:type="gramEnd"/>
             <w:r>
               <w:rPr>
                 <w:rFonts w:ascii="BC Sans" w:hAnsi="BC Sans" w:cs="BC Sans Light"/>
@@ -2817,6 +2869,7 @@
               </w:rPr>
               <w:t>{</w:t>
             </w:r>
+            <w:proofErr w:type="gramStart"/>
             <w:r>
               <w:rPr>
                 <w:rFonts w:ascii="BC Sans" w:hAnsi="BC Sans" w:cs="BC Sans Light"/>
@@ -2841,6 +2894,7 @@
               </w:rPr>
               <w:t>.name</w:t>
             </w:r>
+            <w:proofErr w:type="gramEnd"/>
             <w:r>
               <w:rPr>
                 <w:rFonts w:ascii="BC Sans" w:hAnsi="BC Sans" w:cs="BC Sans Light"/>
@@ -2992,6 +3046,7 @@
               <w:t>{</w:t>
             </w:r>
             <w:proofErr w:type="spellStart"/>
+            <w:proofErr w:type="gramStart"/>
             <w:r>
               <w:rPr>
                 <w:rFonts w:ascii="BC Sans" w:eastAsia="BC Sans" w:hAnsi="BC Sans" w:cs="BC Sans"/>
@@ -3020,6 +3075,7 @@
               <w:t>community</w:t>
             </w:r>
             <w:proofErr w:type="spellEnd"/>
+            <w:proofErr w:type="gramEnd"/>
             <w:r>
               <w:rPr>
                 <w:rFonts w:ascii="BC Sans" w:eastAsia="BC Sans" w:hAnsi="BC Sans" w:cs="BC Sans"/>
@@ -3217,6 +3273,7 @@
               <w:t>{</w:t>
             </w:r>
             <w:proofErr w:type="spellStart"/>
+            <w:proofErr w:type="gramStart"/>
             <w:r>
               <w:rPr>
                 <w:rFonts w:ascii="BC Sans" w:eastAsia="Times New Roman" w:hAnsi="BC Sans" w:cs="Times New Roman"/>
@@ -3245,6 +3302,7 @@
               <w:t>locationDescription</w:t>
             </w:r>
             <w:proofErr w:type="spellEnd"/>
+            <w:proofErr w:type="gramEnd"/>
             <w:r>
               <w:rPr>
                 <w:rFonts w:ascii="BC Sans" w:eastAsia="Times New Roman" w:hAnsi="BC Sans" w:cs="Times New Roman"/>
@@ -3320,6 +3378,7 @@
               <w:t>{</w:t>
             </w:r>
             <w:proofErr w:type="spellStart"/>
+            <w:proofErr w:type="gramStart"/>
             <w:r>
               <w:rPr>
                 <w:rFonts w:ascii="BC Sans" w:eastAsia="Times New Roman" w:hAnsi="BC Sans" w:cs="Times New Roman"/>
@@ -3348,6 +3407,7 @@
               <w:t>description</w:t>
             </w:r>
             <w:proofErr w:type="spellEnd"/>
+            <w:proofErr w:type="gramEnd"/>
             <w:r>
               <w:rPr>
                 <w:rFonts w:ascii="BC Sans" w:eastAsia="Times New Roman" w:hAnsi="BC Sans" w:cs="Times New Roman"/>
@@ -3568,6 +3628,7 @@
               </w:rPr>
               <w:t>{</w:t>
             </w:r>
+            <w:proofErr w:type="gramStart"/>
             <w:r>
               <w:rPr>
                 <w:rFonts w:ascii="BC Sans" w:hAnsi="BC Sans" w:cs="BC Sans Light"/>
@@ -3591,7 +3652,16 @@
                 <w:sz w:val="20"/>
                 <w:szCs w:val="20"/>
               </w:rPr>
-              <w:t>phone1</w:t>
+              <w:t>phone</w:t>
+            </w:r>
+            <w:proofErr w:type="gramEnd"/>
+            <w:r>
+              <w:rPr>
+                <w:rFonts w:ascii="BC Sans" w:hAnsi="BC Sans" w:cs="BC Sans Light"/>
+                <w:sz w:val="20"/>
+                <w:szCs w:val="20"/>
+              </w:rPr>
+              <w:t>1</w:t>
             </w:r>
             <w:r>
               <w:rPr>
@@ -3663,6 +3733,7 @@
               </w:rPr>
               <w:t>{</w:t>
             </w:r>
+            <w:proofErr w:type="gramStart"/>
             <w:r>
               <w:rPr>
                 <w:rFonts w:ascii="BC Sans" w:hAnsi="BC Sans" w:cs="BC Sans Light"/>
@@ -3686,7 +3757,16 @@
                 <w:sz w:val="20"/>
                 <w:szCs w:val="20"/>
               </w:rPr>
-              <w:t>phone2</w:t>
+              <w:t>phone</w:t>
+            </w:r>
+            <w:proofErr w:type="gramEnd"/>
+            <w:r>
+              <w:rPr>
+                <w:rFonts w:ascii="BC Sans" w:hAnsi="BC Sans" w:cs="BC Sans Light"/>
+                <w:sz w:val="20"/>
+                <w:szCs w:val="20"/>
+              </w:rPr>
+              <w:t>2</w:t>
             </w:r>
             <w:r>
               <w:rPr>
@@ -3757,6 +3837,7 @@
               </w:rPr>
               <w:t>{</w:t>
             </w:r>
+            <w:proofErr w:type="gramStart"/>
             <w:r>
               <w:rPr>
                 <w:rFonts w:ascii="BC Sans" w:hAnsi="BC Sans" w:cs="BC Sans Light"/>
@@ -3780,7 +3861,16 @@
                 <w:sz w:val="20"/>
                 <w:szCs w:val="20"/>
               </w:rPr>
-              <w:t>phone3</w:t>
+              <w:t>phone</w:t>
+            </w:r>
+            <w:proofErr w:type="gramEnd"/>
+            <w:r>
+              <w:rPr>
+                <w:rFonts w:ascii="BC Sans" w:hAnsi="BC Sans" w:cs="BC Sans Light"/>
+                <w:sz w:val="20"/>
+                <w:szCs w:val="20"/>
+              </w:rPr>
+              <w:t>3</w:t>
             </w:r>
             <w:r>
               <w:rPr>
@@ -3853,6 +3943,7 @@
               <w:t>{</w:t>
             </w:r>
             <w:proofErr w:type="spellStart"/>
+            <w:proofErr w:type="gramStart"/>
             <w:r>
               <w:rPr>
                 <w:rFonts w:ascii="BC Sans" w:hAnsi="BC Sans" w:cs="BC Sans Light"/>
@@ -3879,6 +3970,7 @@
               <w:t>address</w:t>
             </w:r>
             <w:proofErr w:type="spellEnd"/>
+            <w:proofErr w:type="gramEnd"/>
             <w:r>
               <w:rPr>
                 <w:rFonts w:ascii="BC Sans" w:hAnsi="BC Sans" w:cs="BC Sans Light"/>
@@ -3949,6 +4041,7 @@
               <w:t>{</w:t>
             </w:r>
             <w:proofErr w:type="spellStart"/>
+            <w:proofErr w:type="gramStart"/>
             <w:r>
               <w:rPr>
                 <w:rFonts w:ascii="BC Sans" w:hAnsi="BC Sans" w:cs="BC Sans Light"/>
@@ -3975,6 +4068,7 @@
               <w:t>email</w:t>
             </w:r>
             <w:proofErr w:type="spellEnd"/>
+            <w:proofErr w:type="gramEnd"/>
             <w:r>
               <w:rPr>
                 <w:rFonts w:ascii="BC Sans" w:hAnsi="BC Sans" w:cs="BC Sans Light"/>
@@ -4046,6 +4140,7 @@
               <w:t>{</w:t>
             </w:r>
             <w:proofErr w:type="spellStart"/>
+            <w:proofErr w:type="gramStart"/>
             <w:r>
               <w:rPr>
                 <w:rFonts w:ascii="BC Sans" w:hAnsi="BC Sans" w:cs="BC Sans Light"/>
@@ -4072,6 +4167,7 @@
               <w:t>reportedBy</w:t>
             </w:r>
             <w:proofErr w:type="spellEnd"/>
+            <w:proofErr w:type="gramEnd"/>
             <w:r>
               <w:rPr>
                 <w:rFonts w:ascii="BC Sans" w:hAnsi="BC Sans" w:cs="BC Sans Light"/>
@@ -4163,6 +4259,7 @@
               <w:t xml:space="preserve"> received: {</w:t>
             </w:r>
             <w:proofErr w:type="spellStart"/>
+            <w:proofErr w:type="gramStart"/>
             <w:r>
               <w:rPr>
                 <w:rFonts w:ascii="BC Sans" w:eastAsia="Times New Roman" w:hAnsi="BC Sans" w:cs="Times New Roman"/>
@@ -4188,6 +4285,7 @@
               <w:t>actions</w:t>
             </w:r>
             <w:proofErr w:type="spellEnd"/>
+            <w:proofErr w:type="gramEnd"/>
             <w:r>
               <w:rPr>
                 <w:rFonts w:ascii="BC Sans" w:eastAsia="Times New Roman" w:hAnsi="BC Sans" w:cs="Times New Roman"/>
@@ -4313,6 +4411,7 @@
               <w:t>{</w:t>
             </w:r>
             <w:proofErr w:type="spellStart"/>
+            <w:proofErr w:type="gramStart"/>
             <w:r>
               <w:rPr>
                 <w:rFonts w:ascii="BC Sans" w:hAnsi="BC Sans" w:cs="BC Sans Light"/>
@@ -4339,6 +4438,7 @@
               <w:t>actions</w:t>
             </w:r>
             <w:proofErr w:type="spellEnd"/>
+            <w:proofErr w:type="gramEnd"/>
             <w:r>
               <w:rPr>
                 <w:rFonts w:ascii="BC Sans" w:hAnsi="BC Sans" w:cs="BC Sans Light"/>
@@ -4455,6 +4555,7 @@
               <w:t>{</w:t>
             </w:r>
             <w:proofErr w:type="spellStart"/>
+            <w:proofErr w:type="gramStart"/>
             <w:r>
               <w:rPr>
                 <w:rFonts w:ascii="BC Sans" w:hAnsi="BC Sans" w:cs="BC Sans Light"/>
@@ -4481,6 +4582,7 @@
               <w:t>actions</w:t>
             </w:r>
             <w:proofErr w:type="spellEnd"/>
+            <w:proofErr w:type="gramEnd"/>
             <w:r>
               <w:rPr>
                 <w:rFonts w:ascii="BC Sans" w:hAnsi="BC Sans" w:cs="BC Sans Light"/>
@@ -4546,10 +4648,12 @@
         <w:t>{</w:t>
       </w:r>
       <w:proofErr w:type="spellStart"/>
+      <w:proofErr w:type="gramStart"/>
       <w:r>
         <w:t>d.actions</w:t>
       </w:r>
       <w:proofErr w:type="spellEnd"/>
+      <w:proofErr w:type="gramEnd"/>
       <w:r>
         <w:t>[i+1].</w:t>
       </w:r>
@@ -4649,17 +4753,9 @@
                 <w:szCs w:val="20"/>
                 <w14:ligatures w14:val="none"/>
               </w:rPr>
-              <w:t>Update #{d</w:t>
-            </w:r>
-            <w:r>
-              <w:rPr>
-                <w:rFonts w:ascii="BC Sans" w:eastAsia="Times New Roman" w:hAnsi="BC Sans" w:cs="Times New Roman"/>
-                <w:color w:val="000000" w:themeColor="text1"/>
-                <w:sz w:val="20"/>
-                <w:szCs w:val="20"/>
-              </w:rPr>
-              <w:t>.</w:t>
-            </w:r>
+              <w:t>Update #{</w:t>
+            </w:r>
+            <w:proofErr w:type="gramStart"/>
             <w:r>
               <w:rPr>
                 <w:rFonts w:ascii="BC Sans" w:eastAsia="Times New Roman" w:hAnsi="BC Sans" w:cs="Times New Roman"/>
@@ -4670,7 +4766,41 @@
                 <w:szCs w:val="20"/>
                 <w14:ligatures w14:val="none"/>
               </w:rPr>
-              <w:t>updates[i].sequenceId}</w:t>
+              <w:t>d</w:t>
+            </w:r>
+            <w:r>
+              <w:rPr>
+                <w:rFonts w:ascii="BC Sans" w:eastAsia="Times New Roman" w:hAnsi="BC Sans" w:cs="Times New Roman"/>
+                <w:color w:val="000000" w:themeColor="text1"/>
+                <w:sz w:val="20"/>
+                <w:szCs w:val="20"/>
+              </w:rPr>
+              <w:t>.</w:t>
+            </w:r>
+            <w:r>
+              <w:rPr>
+                <w:rFonts w:ascii="BC Sans" w:eastAsia="Times New Roman" w:hAnsi="BC Sans" w:cs="Times New Roman"/>
+                <w:caps w:val="0"/>
+                <w:color w:val="000000"/>
+                <w:kern w:val="0"/>
+                <w:sz w:val="20"/>
+                <w:szCs w:val="20"/>
+                <w14:ligatures w14:val="none"/>
+              </w:rPr>
+              <w:t>updates</w:t>
+            </w:r>
+            <w:proofErr w:type="gramEnd"/>
+            <w:r>
+              <w:rPr>
+                <w:rFonts w:ascii="BC Sans" w:eastAsia="Times New Roman" w:hAnsi="BC Sans" w:cs="Times New Roman"/>
+                <w:caps w:val="0"/>
+                <w:color w:val="000000"/>
+                <w:kern w:val="0"/>
+                <w:sz w:val="20"/>
+                <w:szCs w:val="20"/>
+                <w14:ligatures w14:val="none"/>
+              </w:rPr>
+              <w:t>[i].sequenceId}</w:t>
             </w:r>
             <w:r>
               <w:rPr>
@@ -4879,6 +5009,7 @@
               <w:t>{</w:t>
             </w:r>
             <w:proofErr w:type="spellStart"/>
+            <w:proofErr w:type="gramStart"/>
             <w:r>
               <w:rPr>
                 <w:rFonts w:ascii="BC Sans" w:hAnsi="BC Sans" w:cs="BC Sans Light"/>
@@ -4905,6 +5036,7 @@
               <w:t>updates</w:t>
             </w:r>
             <w:proofErr w:type="spellEnd"/>
+            <w:proofErr w:type="gramEnd"/>
             <w:r>
               <w:rPr>
                 <w:rFonts w:ascii="BC Sans" w:hAnsi="BC Sans" w:cs="BC Sans Light"/>
@@ -5001,6 +5133,7 @@
               <w:t>{</w:t>
             </w:r>
             <w:proofErr w:type="spellStart"/>
+            <w:proofErr w:type="gramStart"/>
             <w:r>
               <w:rPr>
                 <w:rFonts w:ascii="BC Sans" w:hAnsi="BC Sans" w:cs="BC Sans Light"/>
@@ -5027,6 +5160,7 @@
               <w:t>updates</w:t>
             </w:r>
             <w:proofErr w:type="spellEnd"/>
+            <w:proofErr w:type="gramEnd"/>
             <w:r>
               <w:rPr>
                 <w:rFonts w:ascii="BC Sans" w:hAnsi="BC Sans" w:cs="BC Sans Light"/>
@@ -5134,6 +5268,7 @@
               <w:t>{</w:t>
             </w:r>
             <w:proofErr w:type="spellStart"/>
+            <w:proofErr w:type="gramStart"/>
             <w:r>
               <w:rPr>
                 <w:rFonts w:ascii="BC Sans" w:hAnsi="BC Sans" w:cs="BC Sans Light"/>
@@ -5160,6 +5295,7 @@
               <w:t>updates</w:t>
             </w:r>
             <w:proofErr w:type="spellEnd"/>
+            <w:proofErr w:type="gramEnd"/>
             <w:r>
               <w:rPr>
                 <w:rFonts w:ascii="BC Sans" w:hAnsi="BC Sans" w:cs="BC Sans Light"/>
@@ -5285,7 +5421,16 @@
                 <w:sz w:val="20"/>
                 <w:szCs w:val="20"/>
               </w:rPr>
-              <w:t>{d</w:t>
+              <w:t>{</w:t>
+            </w:r>
+            <w:proofErr w:type="gramStart"/>
+            <w:r>
+              <w:rPr>
+                <w:rFonts w:ascii="BC Sans" w:hAnsi="BC Sans" w:cs="BC Sans Light"/>
+                <w:sz w:val="20"/>
+                <w:szCs w:val="20"/>
+              </w:rPr>
+              <w:t>d</w:t>
             </w:r>
             <w:r>
               <w:rPr>
@@ -5302,7 +5447,16 @@
                 <w:sz w:val="20"/>
                 <w:szCs w:val="20"/>
               </w:rPr>
-              <w:t>updates[i].location.latitude</w:t>
+              <w:t>updates</w:t>
+            </w:r>
+            <w:proofErr w:type="gramEnd"/>
+            <w:r>
+              <w:rPr>
+                <w:rFonts w:ascii="BC Sans" w:hAnsi="BC Sans" w:cs="BC Sans Light"/>
+                <w:sz w:val="20"/>
+                <w:szCs w:val="20"/>
+              </w:rPr>
+              <w:t>[i].location.latitude</w:t>
             </w:r>
             <w:r>
               <w:rPr>
@@ -5570,6 +5724,7 @@
               <w:t>{</w:t>
             </w:r>
             <w:proofErr w:type="spellStart"/>
+            <w:proofErr w:type="gramStart"/>
             <w:r>
               <w:rPr>
                 <w:rFonts w:ascii="BC Sans" w:hAnsi="BC Sans" w:cs="BC Sans Light"/>
@@ -5596,6 +5751,7 @@
               <w:t>updates</w:t>
             </w:r>
             <w:proofErr w:type="spellEnd"/>
+            <w:proofErr w:type="gramEnd"/>
             <w:r>
               <w:rPr>
                 <w:rFonts w:ascii="BC Sans" w:hAnsi="BC Sans" w:cs="BC Sans Light"/>
@@ -5692,6 +5848,7 @@
               <w:t>{</w:t>
             </w:r>
             <w:proofErr w:type="spellStart"/>
+            <w:proofErr w:type="gramStart"/>
             <w:r>
               <w:rPr>
                 <w:rFonts w:ascii="BC Sans" w:hAnsi="BC Sans" w:cs="BC Sans Light"/>
@@ -5718,6 +5875,7 @@
               <w:t>updates</w:t>
             </w:r>
             <w:proofErr w:type="spellEnd"/>
+            <w:proofErr w:type="gramEnd"/>
             <w:r>
               <w:rPr>
                 <w:rFonts w:ascii="BC Sans" w:hAnsi="BC Sans" w:cs="BC Sans Light"/>
@@ -5825,6 +5983,7 @@
               <w:t>{</w:t>
             </w:r>
             <w:proofErr w:type="spellStart"/>
+            <w:proofErr w:type="gramStart"/>
             <w:r>
               <w:rPr>
                 <w:rFonts w:ascii="BC Sans" w:hAnsi="BC Sans" w:cs="BC Sans Light"/>
@@ -5851,6 +6010,7 @@
               <w:t>updates</w:t>
             </w:r>
             <w:proofErr w:type="spellEnd"/>
+            <w:proofErr w:type="gramEnd"/>
             <w:r>
               <w:rPr>
                 <w:rFonts w:ascii="BC Sans" w:hAnsi="BC Sans" w:cs="BC Sans Light"/>
@@ -5947,6 +6107,7 @@
               <w:t>{</w:t>
             </w:r>
             <w:proofErr w:type="spellStart"/>
+            <w:proofErr w:type="gramStart"/>
             <w:r>
               <w:rPr>
                 <w:rFonts w:ascii="BC Sans" w:hAnsi="BC Sans" w:cs="BC Sans Light"/>
@@ -5973,6 +6134,7 @@
               <w:t>updates</w:t>
             </w:r>
             <w:proofErr w:type="spellEnd"/>
+            <w:proofErr w:type="gramEnd"/>
             <w:r>
               <w:rPr>
                 <w:rFonts w:ascii="BC Sans" w:hAnsi="BC Sans" w:cs="BC Sans Light"/>
@@ -6070,6 +6232,7 @@
               <w:t>{</w:t>
             </w:r>
             <w:proofErr w:type="spellStart"/>
+            <w:proofErr w:type="gramStart"/>
             <w:r>
               <w:rPr>
                 <w:rFonts w:ascii="BC Sans" w:hAnsi="BC Sans" w:cs="BC Sans Light"/>
@@ -6096,6 +6259,7 @@
               <w:t>updates</w:t>
             </w:r>
             <w:proofErr w:type="spellEnd"/>
+            <w:proofErr w:type="gramEnd"/>
             <w:r>
               <w:rPr>
                 <w:rFonts w:ascii="BC Sans" w:hAnsi="BC Sans" w:cs="BC Sans Light"/>
@@ -6202,6 +6366,7 @@
               <w:t>{</w:t>
             </w:r>
             <w:proofErr w:type="spellStart"/>
+            <w:proofErr w:type="gramStart"/>
             <w:r>
               <w:rPr>
                 <w:rFonts w:ascii="BC Sans" w:hAnsi="BC Sans" w:cs="BC Sans Light"/>
@@ -6228,6 +6393,7 @@
               <w:t>updates</w:t>
             </w:r>
             <w:proofErr w:type="spellEnd"/>
+            <w:proofErr w:type="gramEnd"/>
             <w:r>
               <w:rPr>
                 <w:rFonts w:ascii="BC Sans" w:hAnsi="BC Sans" w:cs="BC Sans Light"/>
@@ -6335,6 +6501,7 @@
               <w:t>{</w:t>
             </w:r>
             <w:proofErr w:type="spellStart"/>
+            <w:proofErr w:type="gramStart"/>
             <w:r>
               <w:rPr>
                 <w:rFonts w:ascii="BC Sans" w:hAnsi="BC Sans" w:cs="BC Sans Light"/>
@@ -6361,6 +6528,7 @@
               <w:t>updates</w:t>
             </w:r>
             <w:proofErr w:type="spellEnd"/>
+            <w:proofErr w:type="gramEnd"/>
             <w:r>
               <w:rPr>
                 <w:rFonts w:ascii="BC Sans" w:hAnsi="BC Sans" w:cs="BC Sans Light"/>
@@ -6419,7 +6587,25 @@
           <w:sz w:val="20"/>
           <w:szCs w:val="20"/>
         </w:rPr>
-        <w:t>{d.updates[i].updateType:showEnd}</w:t>
+        <w:t>{</w:t>
+      </w:r>
+      <w:proofErr w:type="gramStart"/>
+      <w:r>
+        <w:rPr>
+          <w:rFonts w:ascii="BC Sans" w:hAnsi="BC Sans"/>
+          <w:sz w:val="20"/>
+          <w:szCs w:val="20"/>
+        </w:rPr>
+        <w:t>d.updates</w:t>
+      </w:r>
+      <w:proofErr w:type="gramEnd"/>
+      <w:r>
+        <w:rPr>
+          <w:rFonts w:ascii="BC Sans" w:hAnsi="BC Sans"/>
+          <w:sz w:val="20"/>
+          <w:szCs w:val="20"/>
+        </w:rPr>
+        <w:t>[i].updateType:showEnd}</w:t>
       </w:r>
       <w:r>
         <w:t>{d.updates[i].updateType:ifEQ(REFERRAL):showBegin}</w:t>
@@ -6467,7 +6653,18 @@
                 <w:sz w:val="20"/>
                 <w:szCs w:val="20"/>
               </w:rPr>
-              <w:t>Update #{d</w:t>
+              <w:t>Update #{</w:t>
+            </w:r>
+            <w:proofErr w:type="gramStart"/>
+            <w:r>
+              <w:rPr>
+                <w:rFonts w:ascii="BC Sans" w:eastAsia="Times New Roman" w:hAnsi="BC Sans" w:cs="Times New Roman"/>
+                <w:caps w:val="0"/>
+                <w:color w:val="000000" w:themeColor="text1"/>
+                <w:sz w:val="20"/>
+                <w:szCs w:val="20"/>
+              </w:rPr>
+              <w:t>d</w:t>
             </w:r>
             <w:r>
               <w:rPr>
@@ -6486,7 +6683,18 @@
                 <w:sz w:val="20"/>
                 <w:szCs w:val="20"/>
               </w:rPr>
-              <w:t>updates[i].sequenceId}</w:t>
+              <w:t>updates</w:t>
+            </w:r>
+            <w:proofErr w:type="gramEnd"/>
+            <w:r>
+              <w:rPr>
+                <w:rFonts w:ascii="BC Sans" w:eastAsia="Times New Roman" w:hAnsi="BC Sans" w:cs="Times New Roman"/>
+                <w:caps w:val="0"/>
+                <w:color w:val="000000" w:themeColor="text1"/>
+                <w:sz w:val="20"/>
+                <w:szCs w:val="20"/>
+              </w:rPr>
+              <w:t>[i].sequenceId}</w:t>
             </w:r>
             <w:r>
               <w:rPr>
@@ -6819,6 +7027,7 @@
               <w:t>{</w:t>
             </w:r>
             <w:proofErr w:type="spellStart"/>
+            <w:proofErr w:type="gramStart"/>
             <w:r>
               <w:rPr>
                 <w:rFonts w:ascii="BC Sans" w:hAnsi="BC Sans" w:cs="BC Sans Light"/>
@@ -6828,6 +7037,7 @@
               <w:t>d.updates</w:t>
             </w:r>
             <w:proofErr w:type="spellEnd"/>
+            <w:proofErr w:type="gramEnd"/>
             <w:r>
               <w:rPr>
                 <w:rFonts w:ascii="BC Sans" w:hAnsi="BC Sans" w:cs="BC Sans Light"/>
@@ -6932,6 +7142,7 @@
               <w:t>{</w:t>
             </w:r>
             <w:proofErr w:type="spellStart"/>
+            <w:proofErr w:type="gramStart"/>
             <w:r>
               <w:rPr>
                 <w:rFonts w:ascii="BC Sans" w:hAnsi="BC Sans" w:cs="BC Sans Light"/>
@@ -6941,6 +7152,7 @@
               <w:t>d.updates</w:t>
             </w:r>
             <w:proofErr w:type="spellEnd"/>
+            <w:proofErr w:type="gramEnd"/>
             <w:r>
               <w:rPr>
                 <w:rFonts w:ascii="BC Sans" w:hAnsi="BC Sans" w:cs="BC Sans Light"/>
@@ -7045,6 +7257,7 @@
               <w:t>{</w:t>
             </w:r>
             <w:proofErr w:type="spellStart"/>
+            <w:proofErr w:type="gramStart"/>
             <w:r>
               <w:rPr>
                 <w:rFonts w:ascii="BC Sans" w:hAnsi="BC Sans" w:cs="BC Sans Light"/>
@@ -7054,6 +7267,7 @@
               <w:t>d.updates</w:t>
             </w:r>
             <w:proofErr w:type="spellEnd"/>
+            <w:proofErr w:type="gramEnd"/>
             <w:r>
               <w:rPr>
                 <w:rFonts w:ascii="BC Sans" w:hAnsi="BC Sans" w:cs="BC Sans Light"/>
@@ -7121,7 +7335,25 @@
           <w:sz w:val="20"/>
           <w:szCs w:val="20"/>
         </w:rPr>
-        <w:t>{d.updates[i].updateType:showEnd}</w:t>
+        <w:t>{</w:t>
+      </w:r>
+      <w:proofErr w:type="gramStart"/>
+      <w:r>
+        <w:rPr>
+          <w:rFonts w:ascii="BC Sans" w:hAnsi="BC Sans"/>
+          <w:sz w:val="20"/>
+          <w:szCs w:val="20"/>
+        </w:rPr>
+        <w:t>d.updates</w:t>
+      </w:r>
+      <w:proofErr w:type="gramEnd"/>
+      <w:r>
+        <w:rPr>
+          <w:rFonts w:ascii="BC Sans" w:hAnsi="BC Sans"/>
+          <w:sz w:val="20"/>
+          <w:szCs w:val="20"/>
+        </w:rPr>
+        <w:t>[i].updateType:showEnd}</w:t>
       </w:r>
       <w:r>
         <w:rPr>
@@ -7338,6 +7570,7 @@
               <w:t>{</w:t>
             </w:r>
             <w:proofErr w:type="spellStart"/>
+            <w:proofErr w:type="gramStart"/>
             <w:r>
               <w:rPr>
                 <w:rFonts w:ascii="BC Sans" w:eastAsia="Times New Roman" w:hAnsi="BC Sans" w:cs="Times New Roman"/>
@@ -7375,6 +7608,7 @@
               <w:t>s</w:t>
             </w:r>
             <w:proofErr w:type="spellEnd"/>
+            <w:proofErr w:type="gramEnd"/>
             <w:r>
               <w:rPr>
                 <w:rFonts w:ascii="BC Sans" w:eastAsia="Times New Roman" w:hAnsi="BC Sans" w:cs="Times New Roman"/>
@@ -7469,6 +7703,7 @@
               <w:t>{</w:t>
             </w:r>
             <w:proofErr w:type="spellStart"/>
+            <w:proofErr w:type="gramStart"/>
             <w:r>
               <w:rPr>
                 <w:rFonts w:ascii="BC Sans" w:eastAsia="Times New Roman" w:hAnsi="BC Sans" w:cs="Times New Roman"/>
@@ -7497,6 +7732,7 @@
               <w:t>Atts</w:t>
             </w:r>
             <w:proofErr w:type="spellEnd"/>
+            <w:proofErr w:type="gramEnd"/>
             <w:r>
               <w:rPr>
                 <w:rFonts w:ascii="BC Sans" w:eastAsia="Times New Roman" w:hAnsi="BC Sans" w:cs="Times New Roman"/>
@@ -7584,6 +7820,7 @@
               <w:t>{</w:t>
             </w:r>
             <w:proofErr w:type="spellStart"/>
+            <w:proofErr w:type="gramStart"/>
             <w:r>
               <w:rPr>
                 <w:rFonts w:ascii="BC Sans" w:eastAsia="Times New Roman" w:hAnsi="BC Sans" w:cs="Times New Roman"/>
@@ -7621,6 +7858,7 @@
               <w:t>s</w:t>
             </w:r>
             <w:proofErr w:type="spellEnd"/>
+            <w:proofErr w:type="gramEnd"/>
             <w:r>
               <w:rPr>
                 <w:rFonts w:ascii="BC Sans" w:eastAsia="Times New Roman" w:hAnsi="BC Sans" w:cs="Times New Roman"/>
@@ -7710,6 +7948,7 @@
               <w:t>{</w:t>
             </w:r>
             <w:proofErr w:type="spellStart"/>
+            <w:proofErr w:type="gramStart"/>
             <w:r>
               <w:rPr>
                 <w:rFonts w:ascii="BC Sans" w:eastAsia="Times New Roman" w:hAnsi="BC Sans" w:cs="Times New Roman"/>
@@ -7738,6 +7977,7 @@
               <w:t>s</w:t>
             </w:r>
             <w:proofErr w:type="spellEnd"/>
+            <w:proofErr w:type="gramEnd"/>
             <w:r>
               <w:rPr>
                 <w:rFonts w:ascii="BC Sans" w:eastAsia="Times New Roman" w:hAnsi="BC Sans" w:cs="Times New Roman"/>
@@ -7814,6 +8054,7 @@
         <w:t>{</w:t>
       </w:r>
       <w:proofErr w:type="spellStart"/>
+      <w:proofErr w:type="gramStart"/>
       <w:r>
         <w:rPr>
           <w:rFonts w:ascii="BC Sans" w:eastAsia="Times New Roman" w:hAnsi="BC Sans" w:cs="Segoe UI"/>
@@ -7848,7 +8089,20 @@
           <w:lang w:eastAsia="en-CA"/>
           <w14:ligatures w14:val="none"/>
         </w:rPr>
-        <w:t>ComplaintAttachments:showEnd</w:t>
+        <w:t>ComplaintAttachments</w:t>
+      </w:r>
+      <w:proofErr w:type="gramEnd"/>
+      <w:r>
+        <w:rPr>
+          <w:rFonts w:ascii="BC Sans" w:eastAsia="Times New Roman" w:hAnsi="BC Sans" w:cs="Segoe UI"/>
+          <w:color w:val="000000"/>
+          <w:kern w:val="0"/>
+          <w:sz w:val="20"/>
+          <w:szCs w:val="20"/>
+          <w:lang w:eastAsia="en-CA"/>
+          <w14:ligatures w14:val="none"/>
+        </w:rPr>
+        <w:t>:showEnd</w:t>
       </w:r>
       <w:proofErr w:type="spellEnd"/>
       <w:r>
@@ -7869,7 +8123,7 @@
         <w:spacing w:after="0" w:line="240" w:lineRule="auto"/>
         <w:textAlignment w:val="baseline"/>
         <w:rPr>
-          <w:rFonts w:ascii="Arial" w:hAnsi="Arial" w:cs="Arial"/>
+          <w:rFonts w:ascii="BC Sans" w:hAnsi="BC Sans"/>
           <w:sz w:val="20"/>
           <w:szCs w:val="20"/>
         </w:rPr>
@@ -7883,13 +8137,23 @@
         <w:t>{</w:t>
       </w:r>
       <w:proofErr w:type="spellStart"/>
+      <w:proofErr w:type="gramStart"/>
       <w:r>
         <w:rPr>
           <w:rFonts w:ascii="BC Sans" w:hAnsi="BC Sans"/>
           <w:sz w:val="20"/>
           <w:szCs w:val="20"/>
         </w:rPr>
-        <w:t>d.outcome.hasOutcome:</w:t>
+        <w:t>d.outcome</w:t>
+      </w:r>
+      <w:proofErr w:type="gramEnd"/>
+      <w:r>
+        <w:rPr>
+          <w:rFonts w:ascii="BC Sans" w:hAnsi="BC Sans"/>
+          <w:sz w:val="20"/>
+          <w:szCs w:val="20"/>
+        </w:rPr>
+        <w:t>.hasOutcome:</w:t>
       </w:r>
       <w:r>
         <w:rPr>
@@ -7934,6 +8198,18 @@
         </w:rPr>
         <w:t>}</w:t>
       </w:r>
+    </w:p>
+    <w:p>
+      <w:pPr>
+        <w:spacing w:after="0" w:line="240" w:lineRule="auto"/>
+        <w:ind w:left="142"/>
+        <w:textAlignment w:val="baseline"/>
+        <w:rPr>
+          <w:rFonts w:ascii="Arial" w:hAnsi="Arial" w:cs="Arial"/>
+          <w:sz w:val="20"/>
+          <w:szCs w:val="20"/>
+        </w:rPr>
+      </w:pPr>
       <w:r>
         <w:rPr>
           <w:rFonts w:ascii="BC Sans" w:hAnsi="BC Sans"/>
@@ -7982,13 +8258,23 @@
         <w:t>{</w:t>
       </w:r>
       <w:proofErr w:type="spellStart"/>
+      <w:proofErr w:type="gramStart"/>
       <w:r>
         <w:rPr>
           <w:rFonts w:ascii="BC Sans" w:hAnsi="BC Sans"/>
           <w:sz w:val="20"/>
           <w:szCs w:val="20"/>
         </w:rPr>
-        <w:t>d.outcome.hasOutcome:showEnd</w:t>
+        <w:t>d.outcome</w:t>
+      </w:r>
+      <w:proofErr w:type="gramEnd"/>
+      <w:r>
+        <w:rPr>
+          <w:rFonts w:ascii="BC Sans" w:hAnsi="BC Sans"/>
+          <w:sz w:val="20"/>
+          <w:szCs w:val="20"/>
+        </w:rPr>
+        <w:t>.hasOutcome:showEnd</w:t>
       </w:r>
       <w:proofErr w:type="spellEnd"/>
       <w:r>
@@ -8020,6 +8306,7 @@
         <w:t>{</w:t>
       </w:r>
       <w:proofErr w:type="spellStart"/>
+      <w:proofErr w:type="gramStart"/>
       <w:r>
         <w:rPr>
           <w:rFonts w:ascii="BC Sans" w:hAnsi="BC Sans"/>
@@ -8036,7 +8323,17 @@
           <w:szCs w:val="20"/>
           <w:lang w:val="en-CA"/>
         </w:rPr>
-        <w:t>outcome.</w:t>
+        <w:t>outcome</w:t>
+      </w:r>
+      <w:proofErr w:type="gramEnd"/>
+      <w:r>
+        <w:rPr>
+          <w:rFonts w:ascii="BC Sans" w:hAnsi="BC Sans"/>
+          <w:sz w:val="20"/>
+          <w:szCs w:val="20"/>
+          <w:lang w:val="en-CA"/>
+        </w:rPr>
+        <w:t>.</w:t>
       </w:r>
       <w:r>
         <w:rPr>
@@ -8265,14 +8562,25 @@
               <w:t>{</w:t>
             </w:r>
             <w:proofErr w:type="spellStart"/>
-            <w:r>
-              <w:rPr>
-                <w:rFonts w:ascii="BC Sans" w:hAnsi="BC Sans"/>
-                <w:sz w:val="20"/>
-                <w:szCs w:val="20"/>
-                <w:lang w:val="en-CA"/>
-              </w:rPr>
-              <w:t>d.outcome.</w:t>
+            <w:proofErr w:type="gramStart"/>
+            <w:r>
+              <w:rPr>
+                <w:rFonts w:ascii="BC Sans" w:hAnsi="BC Sans"/>
+                <w:sz w:val="20"/>
+                <w:szCs w:val="20"/>
+                <w:lang w:val="en-CA"/>
+              </w:rPr>
+              <w:t>d.outcome</w:t>
+            </w:r>
+            <w:proofErr w:type="gramEnd"/>
+            <w:r>
+              <w:rPr>
+                <w:rFonts w:ascii="BC Sans" w:hAnsi="BC Sans"/>
+                <w:sz w:val="20"/>
+                <w:szCs w:val="20"/>
+                <w:lang w:val="en-CA"/>
+              </w:rPr>
+              <w:t>.</w:t>
             </w:r>
             <w:r>
               <w:rPr>
@@ -8416,14 +8724,25 @@
               <w:t>{</w:t>
             </w:r>
             <w:proofErr w:type="spellStart"/>
-            <w:r>
-              <w:rPr>
-                <w:rFonts w:ascii="BC Sans" w:hAnsi="BC Sans"/>
-                <w:sz w:val="20"/>
-                <w:szCs w:val="20"/>
-                <w:lang w:val="en-CA"/>
-              </w:rPr>
-              <w:t>d.outcome.</w:t>
+            <w:proofErr w:type="gramStart"/>
+            <w:r>
+              <w:rPr>
+                <w:rFonts w:ascii="BC Sans" w:hAnsi="BC Sans"/>
+                <w:sz w:val="20"/>
+                <w:szCs w:val="20"/>
+                <w:lang w:val="en-CA"/>
+              </w:rPr>
+              <w:t>d.outcome</w:t>
+            </w:r>
+            <w:proofErr w:type="gramEnd"/>
+            <w:r>
+              <w:rPr>
+                <w:rFonts w:ascii="BC Sans" w:hAnsi="BC Sans"/>
+                <w:sz w:val="20"/>
+                <w:szCs w:val="20"/>
+                <w:lang w:val="en-CA"/>
+              </w:rPr>
+              <w:t>.</w:t>
             </w:r>
             <w:r>
               <w:rPr>
@@ -8567,14 +8886,25 @@
               <w:t>{</w:t>
             </w:r>
             <w:proofErr w:type="spellStart"/>
-            <w:r>
-              <w:rPr>
-                <w:rFonts w:ascii="BC Sans" w:hAnsi="BC Sans"/>
-                <w:sz w:val="20"/>
-                <w:szCs w:val="20"/>
-                <w:lang w:val="en-CA"/>
-              </w:rPr>
-              <w:t>d.outcome.</w:t>
+            <w:proofErr w:type="gramStart"/>
+            <w:r>
+              <w:rPr>
+                <w:rFonts w:ascii="BC Sans" w:hAnsi="BC Sans"/>
+                <w:sz w:val="20"/>
+                <w:szCs w:val="20"/>
+                <w:lang w:val="en-CA"/>
+              </w:rPr>
+              <w:t>d.outcome</w:t>
+            </w:r>
+            <w:proofErr w:type="gramEnd"/>
+            <w:r>
+              <w:rPr>
+                <w:rFonts w:ascii="BC Sans" w:hAnsi="BC Sans"/>
+                <w:sz w:val="20"/>
+                <w:szCs w:val="20"/>
+                <w:lang w:val="en-CA"/>
+              </w:rPr>
+              <w:t>.</w:t>
             </w:r>
             <w:r>
               <w:rPr>
@@ -8666,6 +8996,7 @@
                 <w:sz w:val="20"/>
                 <w:szCs w:val="20"/>
               </w:rPr>
+              <w:lastRenderedPageBreak/>
               <w:t>Actions (legacy)</w:t>
             </w:r>
             <w:r>
@@ -8685,6 +9016,7 @@
               <w:t>{</w:t>
             </w:r>
             <w:proofErr w:type="spellStart"/>
+            <w:proofErr w:type="gramStart"/>
             <w:r>
               <w:rPr>
                 <w:rFonts w:ascii="BC Sans" w:hAnsi="BC Sans" w:cs="BC Sans Light"/>
@@ -8712,6 +9044,7 @@
               <w:t>outcome</w:t>
             </w:r>
             <w:proofErr w:type="spellEnd"/>
+            <w:proofErr w:type="gramEnd"/>
             <w:r>
               <w:rPr>
                 <w:rFonts w:ascii="BC Sans" w:eastAsia="Times New Roman" w:hAnsi="BC Sans" w:cs="Times New Roman"/>
@@ -8829,6 +9162,7 @@
               <w:t>{</w:t>
             </w:r>
             <w:proofErr w:type="spellStart"/>
+            <w:proofErr w:type="gramStart"/>
             <w:r>
               <w:rPr>
                 <w:rFonts w:ascii="BC Sans" w:hAnsi="BC Sans" w:cs="BC Sans Light"/>
@@ -8856,6 +9190,7 @@
               <w:t>outcome</w:t>
             </w:r>
             <w:proofErr w:type="spellEnd"/>
+            <w:proofErr w:type="gramEnd"/>
             <w:r>
               <w:rPr>
                 <w:rFonts w:ascii="BC Sans" w:eastAsia="Times New Roman" w:hAnsi="BC Sans" w:cs="Times New Roman"/>
@@ -8990,6 +9325,7 @@
               <w:t>{</w:t>
             </w:r>
             <w:proofErr w:type="spellStart"/>
+            <w:proofErr w:type="gramStart"/>
             <w:r>
               <w:rPr>
                 <w:rFonts w:ascii="BC Sans" w:hAnsi="BC Sans" w:cs="BC Sans Light"/>
@@ -9007,6 +9343,7 @@
               <w:t>.outcome</w:t>
             </w:r>
             <w:proofErr w:type="spellEnd"/>
+            <w:proofErr w:type="gramEnd"/>
             <w:r>
               <w:rPr>
                 <w:rFonts w:ascii="BC Sans" w:hAnsi="BC Sans" w:cs="BC Sans Light"/>
@@ -9139,7 +9476,6 @@
                 <w:sz w:val="20"/>
                 <w:szCs w:val="20"/>
               </w:rPr>
-              <w:lastRenderedPageBreak/>
               <w:t>Actions (legacy)</w:t>
             </w:r>
             <w:r>
@@ -9159,6 +9495,7 @@
               <w:t>{</w:t>
             </w:r>
             <w:proofErr w:type="spellStart"/>
+            <w:proofErr w:type="gramStart"/>
             <w:r>
               <w:rPr>
                 <w:rFonts w:ascii="BC Sans" w:hAnsi="BC Sans" w:cs="BC Sans Light"/>
@@ -9176,6 +9513,7 @@
               <w:t>.outcome</w:t>
             </w:r>
             <w:proofErr w:type="spellEnd"/>
+            <w:proofErr w:type="gramEnd"/>
             <w:r>
               <w:rPr>
                 <w:rFonts w:ascii="BC Sans" w:hAnsi="BC Sans" w:cs="BC Sans Light"/>
@@ -9274,6 +9612,7 @@
               <w:t>{</w:t>
             </w:r>
             <w:proofErr w:type="spellStart"/>
+            <w:proofErr w:type="gramStart"/>
             <w:r>
               <w:rPr>
                 <w:rFonts w:ascii="BC Sans" w:hAnsi="BC Sans" w:cs="BC Sans Light"/>
@@ -9301,6 +9640,7 @@
               <w:t>outcome</w:t>
             </w:r>
             <w:proofErr w:type="spellEnd"/>
+            <w:proofErr w:type="gramEnd"/>
             <w:r>
               <w:rPr>
                 <w:rFonts w:ascii="BC Sans" w:eastAsia="Times New Roman" w:hAnsi="BC Sans" w:cs="Times New Roman"/>
@@ -9417,6 +9757,7 @@
               <w:t>{</w:t>
             </w:r>
             <w:proofErr w:type="spellStart"/>
+            <w:proofErr w:type="gramStart"/>
             <w:r>
               <w:rPr>
                 <w:rFonts w:ascii="BC Sans" w:hAnsi="BC Sans" w:cs="BC Sans Light"/>
@@ -9444,6 +9785,7 @@
               <w:t>outcome</w:t>
             </w:r>
             <w:proofErr w:type="spellEnd"/>
+            <w:proofErr w:type="gramEnd"/>
             <w:r>
               <w:rPr>
                 <w:rFonts w:ascii="BC Sans" w:eastAsia="Times New Roman" w:hAnsi="BC Sans" w:cs="Times New Roman"/>
@@ -9603,6 +9945,7 @@
               <w:t>{</w:t>
             </w:r>
             <w:proofErr w:type="spellStart"/>
+            <w:proofErr w:type="gramStart"/>
             <w:r>
               <w:rPr>
                 <w:rFonts w:ascii="BC Sans" w:hAnsi="BC Sans"/>
@@ -9612,6 +9955,7 @@
               <w:t>d.outcome</w:t>
             </w:r>
             <w:proofErr w:type="spellEnd"/>
+            <w:proofErr w:type="gramEnd"/>
             <w:r>
               <w:rPr>
                 <w:rFonts w:ascii="BC Sans" w:hAnsi="BC Sans"/>
@@ -9726,6 +10070,7 @@
               <w:t>{</w:t>
             </w:r>
             <w:proofErr w:type="spellStart"/>
+            <w:proofErr w:type="gramStart"/>
             <w:r>
               <w:rPr>
                 <w:rFonts w:ascii="BC Sans" w:hAnsi="BC Sans"/>
@@ -9735,6 +10080,7 @@
               <w:t>d.outcome</w:t>
             </w:r>
             <w:proofErr w:type="spellEnd"/>
+            <w:proofErr w:type="gramEnd"/>
             <w:r>
               <w:rPr>
                 <w:rFonts w:ascii="BC Sans" w:hAnsi="BC Sans"/>
@@ -9851,6 +10197,7 @@
               <w:t>{</w:t>
             </w:r>
             <w:proofErr w:type="spellStart"/>
+            <w:proofErr w:type="gramStart"/>
             <w:r>
               <w:rPr>
                 <w:rFonts w:ascii="BC Sans" w:hAnsi="BC Sans" w:cs="BC Sans Light"/>
@@ -9878,6 +10225,7 @@
               <w:t>outcome</w:t>
             </w:r>
             <w:proofErr w:type="spellEnd"/>
+            <w:proofErr w:type="gramEnd"/>
             <w:r>
               <w:rPr>
                 <w:rFonts w:ascii="BC Sans" w:eastAsia="Times New Roman" w:hAnsi="BC Sans" w:cs="Times New Roman"/>
@@ -10003,6 +10351,7 @@
               <w:t>{</w:t>
             </w:r>
             <w:proofErr w:type="spellStart"/>
+            <w:proofErr w:type="gramStart"/>
             <w:r>
               <w:rPr>
                 <w:rFonts w:ascii="BC Sans" w:hAnsi="BC Sans" w:cs="BC Sans Light"/>
@@ -10021,6 +10370,7 @@
               <w:t>.outcome</w:t>
             </w:r>
             <w:proofErr w:type="spellEnd"/>
+            <w:proofErr w:type="gramEnd"/>
             <w:r>
               <w:rPr>
                 <w:rFonts w:ascii="BC Sans" w:eastAsia="Times New Roman" w:hAnsi="BC Sans" w:cs="Times New Roman"/>
@@ -10157,6 +10507,7 @@
               <w:t>{</w:t>
             </w:r>
             <w:proofErr w:type="spellStart"/>
+            <w:proofErr w:type="gramStart"/>
             <w:r>
               <w:rPr>
                 <w:rFonts w:ascii="BC Sans" w:hAnsi="BC Sans" w:cs="BC Sans Light"/>
@@ -10184,6 +10535,7 @@
               <w:t>outcome</w:t>
             </w:r>
             <w:proofErr w:type="spellEnd"/>
+            <w:proofErr w:type="gramEnd"/>
             <w:r>
               <w:rPr>
                 <w:rFonts w:ascii="BC Sans" w:eastAsia="Times New Roman" w:hAnsi="BC Sans" w:cs="Times New Roman"/>
@@ -10299,6 +10651,7 @@
               <w:t>{</w:t>
             </w:r>
             <w:proofErr w:type="spellStart"/>
+            <w:proofErr w:type="gramStart"/>
             <w:r>
               <w:rPr>
                 <w:rFonts w:ascii="BC Sans" w:hAnsi="BC Sans" w:cs="BC Sans Light"/>
@@ -10317,6 +10670,7 @@
               <w:t>.outcome</w:t>
             </w:r>
             <w:proofErr w:type="spellEnd"/>
+            <w:proofErr w:type="gramEnd"/>
             <w:r>
               <w:rPr>
                 <w:rFonts w:ascii="BC Sans" w:eastAsia="Times New Roman" w:hAnsi="BC Sans" w:cs="Times New Roman"/>
@@ -10436,6 +10790,7 @@
               <w:t>{</w:t>
             </w:r>
             <w:proofErr w:type="spellStart"/>
+            <w:proofErr w:type="gramStart"/>
             <w:r>
               <w:rPr>
                 <w:rFonts w:ascii="BC Sans" w:hAnsi="BC Sans"/>
@@ -10445,6 +10800,7 @@
               <w:t>d.outcome</w:t>
             </w:r>
             <w:proofErr w:type="spellEnd"/>
+            <w:proofErr w:type="gramEnd"/>
             <w:r>
               <w:rPr>
                 <w:rFonts w:ascii="BC Sans" w:hAnsi="BC Sans"/>
@@ -10557,6 +10913,7 @@
               <w:t>{</w:t>
             </w:r>
             <w:proofErr w:type="spellStart"/>
+            <w:proofErr w:type="gramStart"/>
             <w:r>
               <w:rPr>
                 <w:rFonts w:ascii="BC Sans" w:hAnsi="BC Sans" w:cs="BC Sans Light"/>
@@ -10575,6 +10932,7 @@
               <w:t>.outcome</w:t>
             </w:r>
             <w:proofErr w:type="spellEnd"/>
+            <w:proofErr w:type="gramEnd"/>
             <w:r>
               <w:rPr>
                 <w:rFonts w:ascii="BC Sans" w:eastAsia="Times New Roman" w:hAnsi="BC Sans" w:cs="Times New Roman"/>
@@ -10701,6 +11059,7 @@
               <w:t>{</w:t>
             </w:r>
             <w:proofErr w:type="spellStart"/>
+            <w:proofErr w:type="gramStart"/>
             <w:r>
               <w:rPr>
                 <w:rFonts w:ascii="BC Sans" w:hAnsi="BC Sans"/>
@@ -10710,6 +11069,7 @@
               <w:t>d.outcome</w:t>
             </w:r>
             <w:proofErr w:type="spellEnd"/>
+            <w:proofErr w:type="gramEnd"/>
             <w:r>
               <w:rPr>
                 <w:rFonts w:ascii="BC Sans" w:hAnsi="BC Sans"/>
@@ -10804,6 +11164,7 @@
               <w:t>{</w:t>
             </w:r>
             <w:proofErr w:type="spellStart"/>
+            <w:proofErr w:type="gramStart"/>
             <w:r>
               <w:rPr>
                 <w:rFonts w:ascii="BC Sans" w:hAnsi="BC Sans" w:cs="BC Sans Light"/>
@@ -10822,6 +11183,7 @@
               <w:t>.outcome</w:t>
             </w:r>
             <w:proofErr w:type="spellEnd"/>
+            <w:proofErr w:type="gramEnd"/>
             <w:r>
               <w:rPr>
                 <w:rFonts w:ascii="BC Sans" w:eastAsia="Times New Roman" w:hAnsi="BC Sans" w:cs="Times New Roman"/>
@@ -10930,6 +11292,7 @@
               <w:t>{</w:t>
             </w:r>
             <w:proofErr w:type="spellStart"/>
+            <w:proofErr w:type="gramStart"/>
             <w:r>
               <w:rPr>
                 <w:rFonts w:ascii="BC Sans" w:hAnsi="BC Sans"/>
@@ -10939,6 +11302,7 @@
               <w:t>d.outcome</w:t>
             </w:r>
             <w:proofErr w:type="spellEnd"/>
+            <w:proofErr w:type="gramEnd"/>
             <w:r>
               <w:rPr>
                 <w:rFonts w:ascii="BC Sans" w:hAnsi="BC Sans"/>
@@ -11051,6 +11415,7 @@
               <w:t>{</w:t>
             </w:r>
             <w:proofErr w:type="spellStart"/>
+            <w:proofErr w:type="gramStart"/>
             <w:r>
               <w:rPr>
                 <w:rFonts w:ascii="BC Sans" w:hAnsi="BC Sans" w:cs="BC Sans Light"/>
@@ -11068,6 +11433,7 @@
               <w:t>.outcome</w:t>
             </w:r>
             <w:proofErr w:type="spellEnd"/>
+            <w:proofErr w:type="gramEnd"/>
             <w:r>
               <w:rPr>
                 <w:rFonts w:ascii="BC Sans" w:hAnsi="BC Sans" w:cs="BC Sans Light"/>
@@ -11202,6 +11568,7 @@
               <w:t>{</w:t>
             </w:r>
             <w:proofErr w:type="spellStart"/>
+            <w:proofErr w:type="gramStart"/>
             <w:r>
               <w:rPr>
                 <w:rFonts w:ascii="BC Sans" w:hAnsi="BC Sans"/>
@@ -11211,6 +11578,7 @@
               <w:t>d.outcome</w:t>
             </w:r>
             <w:proofErr w:type="spellEnd"/>
+            <w:proofErr w:type="gramEnd"/>
             <w:r>
               <w:rPr>
                 <w:rFonts w:ascii="BC Sans" w:hAnsi="BC Sans"/>
@@ -11305,6 +11673,7 @@
               <w:t>{</w:t>
             </w:r>
             <w:proofErr w:type="spellStart"/>
+            <w:proofErr w:type="gramStart"/>
             <w:r>
               <w:rPr>
                 <w:rFonts w:ascii="BC Sans" w:hAnsi="BC Sans" w:cs="BC Sans Light"/>
@@ -11322,6 +11691,7 @@
               <w:t>.outcome</w:t>
             </w:r>
             <w:proofErr w:type="spellEnd"/>
+            <w:proofErr w:type="gramEnd"/>
             <w:r>
               <w:rPr>
                 <w:rFonts w:ascii="BC Sans" w:hAnsi="BC Sans" w:cs="BC Sans Light"/>
@@ -11467,14 +11837,25 @@
               <w:t>{</w:t>
             </w:r>
             <w:proofErr w:type="spellStart"/>
-            <w:r>
-              <w:rPr>
-                <w:rFonts w:ascii="BC Sans" w:hAnsi="BC Sans"/>
-                <w:sz w:val="20"/>
-                <w:szCs w:val="20"/>
-                <w:lang w:val="en-CA"/>
-              </w:rPr>
-              <w:t>d.outcome.</w:t>
+            <w:proofErr w:type="gramStart"/>
+            <w:r>
+              <w:rPr>
+                <w:rFonts w:ascii="BC Sans" w:hAnsi="BC Sans"/>
+                <w:sz w:val="20"/>
+                <w:szCs w:val="20"/>
+                <w:lang w:val="en-CA"/>
+              </w:rPr>
+              <w:t>d.outcome</w:t>
+            </w:r>
+            <w:proofErr w:type="gramEnd"/>
+            <w:r>
+              <w:rPr>
+                <w:rFonts w:ascii="BC Sans" w:hAnsi="BC Sans"/>
+                <w:sz w:val="20"/>
+                <w:szCs w:val="20"/>
+                <w:lang w:val="en-CA"/>
+              </w:rPr>
+              <w:t>.</w:t>
             </w:r>
             <w:r>
               <w:rPr>
@@ -11618,14 +11999,25 @@
               <w:t>{</w:t>
             </w:r>
             <w:proofErr w:type="spellStart"/>
-            <w:r>
-              <w:rPr>
-                <w:rFonts w:ascii="BC Sans" w:hAnsi="BC Sans"/>
-                <w:sz w:val="20"/>
-                <w:szCs w:val="20"/>
-                <w:lang w:val="en-CA"/>
-              </w:rPr>
-              <w:t>d.outcome.</w:t>
+            <w:proofErr w:type="gramStart"/>
+            <w:r>
+              <w:rPr>
+                <w:rFonts w:ascii="BC Sans" w:hAnsi="BC Sans"/>
+                <w:sz w:val="20"/>
+                <w:szCs w:val="20"/>
+                <w:lang w:val="en-CA"/>
+              </w:rPr>
+              <w:t>d.outcome</w:t>
+            </w:r>
+            <w:proofErr w:type="gramEnd"/>
+            <w:r>
+              <w:rPr>
+                <w:rFonts w:ascii="BC Sans" w:hAnsi="BC Sans"/>
+                <w:sz w:val="20"/>
+                <w:szCs w:val="20"/>
+                <w:lang w:val="en-CA"/>
+              </w:rPr>
+              <w:t>.</w:t>
             </w:r>
             <w:r>
               <w:rPr>
@@ -11707,7 +12099,17 @@
           <w:sz w:val="20"/>
           <w:szCs w:val="20"/>
         </w:rPr>
-        <w:t>{d</w:t>
+        <w:t>{</w:t>
+      </w:r>
+      <w:proofErr w:type="gramStart"/>
+      <w:r>
+        <w:rPr>
+          <w:rFonts w:ascii="BC Sans" w:eastAsia="Times New Roman" w:hAnsi="BC Sans" w:cs="Times New Roman"/>
+          <w:color w:val="000000" w:themeColor="text1"/>
+          <w:sz w:val="20"/>
+          <w:szCs w:val="20"/>
+        </w:rPr>
+        <w:t>d</w:t>
       </w:r>
       <w:r>
         <w:rPr>
@@ -11726,7 +12128,17 @@
           <w:szCs w:val="20"/>
           <w:lang w:val="en-CA"/>
         </w:rPr>
-        <w:t>outcome.</w:t>
+        <w:t>outcome</w:t>
+      </w:r>
+      <w:proofErr w:type="gramEnd"/>
+      <w:r>
+        <w:rPr>
+          <w:rFonts w:ascii="BC Sans" w:hAnsi="BC Sans"/>
+          <w:sz w:val="20"/>
+          <w:szCs w:val="20"/>
+          <w:lang w:val="en-CA"/>
+        </w:rPr>
+        <w:t>.</w:t>
       </w:r>
       <w:r>
         <w:rPr>
@@ -12071,14 +12483,25 @@
               <w:t>{</w:t>
             </w:r>
             <w:proofErr w:type="spellStart"/>
-            <w:r>
-              <w:rPr>
-                <w:rFonts w:ascii="BC Sans" w:hAnsi="BC Sans"/>
-                <w:sz w:val="20"/>
-                <w:szCs w:val="20"/>
-                <w:lang w:val="en-CA"/>
-              </w:rPr>
-              <w:t>d.outcome.assessment</w:t>
+            <w:proofErr w:type="gramStart"/>
+            <w:r>
+              <w:rPr>
+                <w:rFonts w:ascii="BC Sans" w:hAnsi="BC Sans"/>
+                <w:sz w:val="20"/>
+                <w:szCs w:val="20"/>
+                <w:lang w:val="en-CA"/>
+              </w:rPr>
+              <w:t>d.outcome</w:t>
+            </w:r>
+            <w:proofErr w:type="gramEnd"/>
+            <w:r>
+              <w:rPr>
+                <w:rFonts w:ascii="BC Sans" w:hAnsi="BC Sans"/>
+                <w:sz w:val="20"/>
+                <w:szCs w:val="20"/>
+                <w:lang w:val="en-CA"/>
+              </w:rPr>
+              <w:t>.assessment</w:t>
             </w:r>
             <w:proofErr w:type="spellEnd"/>
             <w:r>
@@ -12214,14 +12637,25 @@
               <w:t>{</w:t>
             </w:r>
             <w:proofErr w:type="spellStart"/>
-            <w:r>
-              <w:rPr>
-                <w:rFonts w:ascii="BC Sans" w:hAnsi="BC Sans"/>
-                <w:sz w:val="20"/>
-                <w:szCs w:val="20"/>
-                <w:lang w:val="en-CA"/>
-              </w:rPr>
-              <w:t>d.outcome.assessment</w:t>
+            <w:proofErr w:type="gramStart"/>
+            <w:r>
+              <w:rPr>
+                <w:rFonts w:ascii="BC Sans" w:hAnsi="BC Sans"/>
+                <w:sz w:val="20"/>
+                <w:szCs w:val="20"/>
+                <w:lang w:val="en-CA"/>
+              </w:rPr>
+              <w:t>d.outcome</w:t>
+            </w:r>
+            <w:proofErr w:type="gramEnd"/>
+            <w:r>
+              <w:rPr>
+                <w:rFonts w:ascii="BC Sans" w:hAnsi="BC Sans"/>
+                <w:sz w:val="20"/>
+                <w:szCs w:val="20"/>
+                <w:lang w:val="en-CA"/>
+              </w:rPr>
+              <w:t>.assessment</w:t>
             </w:r>
             <w:proofErr w:type="spellEnd"/>
             <w:r>
@@ -12357,6 +12791,7 @@
               <w:t>{</w:t>
             </w:r>
             <w:proofErr w:type="spellStart"/>
+            <w:proofErr w:type="gramStart"/>
             <w:r>
               <w:rPr>
                 <w:rFonts w:ascii="BC Sans" w:hAnsi="BC Sans"/>
@@ -12367,6 +12802,7 @@
               <w:t>d.linkedComplaintIdentifier</w:t>
             </w:r>
             <w:proofErr w:type="spellEnd"/>
+            <w:proofErr w:type="gramEnd"/>
             <w:r>
               <w:rPr>
                 <w:rFonts w:ascii="BC Sans" w:hAnsi="BC Sans"/>
@@ -12460,14 +12896,25 @@
               <w:t>{</w:t>
             </w:r>
             <w:proofErr w:type="spellStart"/>
-            <w:r>
-              <w:rPr>
-                <w:rFonts w:ascii="BC Sans" w:hAnsi="BC Sans"/>
-                <w:sz w:val="20"/>
-                <w:szCs w:val="20"/>
-                <w:lang w:val="en-CA"/>
-              </w:rPr>
-              <w:t>d.outcome.assessment</w:t>
+            <w:proofErr w:type="gramStart"/>
+            <w:r>
+              <w:rPr>
+                <w:rFonts w:ascii="BC Sans" w:hAnsi="BC Sans"/>
+                <w:sz w:val="20"/>
+                <w:szCs w:val="20"/>
+                <w:lang w:val="en-CA"/>
+              </w:rPr>
+              <w:t>d.outcome</w:t>
+            </w:r>
+            <w:proofErr w:type="gramEnd"/>
+            <w:r>
+              <w:rPr>
+                <w:rFonts w:ascii="BC Sans" w:hAnsi="BC Sans"/>
+                <w:sz w:val="20"/>
+                <w:szCs w:val="20"/>
+                <w:lang w:val="en-CA"/>
+              </w:rPr>
+              <w:t>.assessment</w:t>
             </w:r>
             <w:proofErr w:type="spellEnd"/>
             <w:r>
@@ -12603,14 +13050,25 @@
               <w:t>{</w:t>
             </w:r>
             <w:proofErr w:type="spellStart"/>
-            <w:r>
-              <w:rPr>
-                <w:rFonts w:ascii="BC Sans" w:hAnsi="BC Sans"/>
-                <w:sz w:val="20"/>
-                <w:szCs w:val="20"/>
-                <w:lang w:val="en-CA"/>
-              </w:rPr>
-              <w:t>d.outcome.assessment</w:t>
+            <w:proofErr w:type="gramStart"/>
+            <w:r>
+              <w:rPr>
+                <w:rFonts w:ascii="BC Sans" w:hAnsi="BC Sans"/>
+                <w:sz w:val="20"/>
+                <w:szCs w:val="20"/>
+                <w:lang w:val="en-CA"/>
+              </w:rPr>
+              <w:t>d.outcome</w:t>
+            </w:r>
+            <w:proofErr w:type="gramEnd"/>
+            <w:r>
+              <w:rPr>
+                <w:rFonts w:ascii="BC Sans" w:hAnsi="BC Sans"/>
+                <w:sz w:val="20"/>
+                <w:szCs w:val="20"/>
+                <w:lang w:val="en-CA"/>
+              </w:rPr>
+              <w:t>.assessment</w:t>
             </w:r>
             <w:proofErr w:type="spellEnd"/>
             <w:r>
@@ -12686,6 +13144,7 @@
         <w:t>{</w:t>
       </w:r>
       <w:proofErr w:type="spellStart"/>
+      <w:proofErr w:type="gramStart"/>
       <w:r>
         <w:rPr>
           <w:rFonts w:ascii="BC Sans" w:hAnsi="BC Sans"/>
@@ -12702,7 +13161,17 @@
           <w:szCs w:val="20"/>
           <w:lang w:val="en-CA"/>
         </w:rPr>
-        <w:t>outcome.assessment</w:t>
+        <w:t>outcome</w:t>
+      </w:r>
+      <w:proofErr w:type="gramEnd"/>
+      <w:r>
+        <w:rPr>
+          <w:rFonts w:ascii="BC Sans" w:hAnsi="BC Sans"/>
+          <w:sz w:val="20"/>
+          <w:szCs w:val="20"/>
+          <w:lang w:val="en-CA"/>
+        </w:rPr>
+        <w:t>.assessment</w:t>
       </w:r>
       <w:proofErr w:type="spellEnd"/>
       <w:r>
@@ -12889,6 +13358,7 @@
               <w:t>({</w:t>
             </w:r>
             <w:proofErr w:type="spellStart"/>
+            <w:proofErr w:type="gramStart"/>
             <w:r>
               <w:rPr>
                 <w:rFonts w:ascii="BC Sans" w:hAnsi="BC Sans"/>
@@ -12898,7 +13368,19 @@
                 <w:szCs w:val="20"/>
                 <w:lang w:val="en-CA"/>
               </w:rPr>
-              <w:t>d.outcome.prevention</w:t>
+              <w:t>d.outcome</w:t>
+            </w:r>
+            <w:proofErr w:type="gramEnd"/>
+            <w:r>
+              <w:rPr>
+                <w:rFonts w:ascii="BC Sans" w:hAnsi="BC Sans"/>
+                <w:b/>
+                <w:bCs/>
+                <w:sz w:val="20"/>
+                <w:szCs w:val="20"/>
+                <w:lang w:val="en-CA"/>
+              </w:rPr>
+              <w:t>.prevention</w:t>
             </w:r>
             <w:proofErr w:type="spellEnd"/>
             <w:r>
@@ -13011,13 +13493,23 @@
               <w:t>{</w:t>
             </w:r>
             <w:proofErr w:type="spellStart"/>
-            <w:r>
-              <w:rPr>
-                <w:rFonts w:ascii="BC Sans" w:hAnsi="BC Sans"/>
-                <w:sz w:val="20"/>
-                <w:szCs w:val="20"/>
-              </w:rPr>
-              <w:t>d.outcome.</w:t>
+            <w:proofErr w:type="gramStart"/>
+            <w:r>
+              <w:rPr>
+                <w:rFonts w:ascii="BC Sans" w:hAnsi="BC Sans"/>
+                <w:sz w:val="20"/>
+                <w:szCs w:val="20"/>
+              </w:rPr>
+              <w:t>d.outcome</w:t>
+            </w:r>
+            <w:proofErr w:type="gramEnd"/>
+            <w:r>
+              <w:rPr>
+                <w:rFonts w:ascii="BC Sans" w:hAnsi="BC Sans"/>
+                <w:sz w:val="20"/>
+                <w:szCs w:val="20"/>
+              </w:rPr>
+              <w:t>.</w:t>
             </w:r>
             <w:r>
               <w:rPr>
@@ -13122,13 +13614,23 @@
               <w:t>{</w:t>
             </w:r>
             <w:proofErr w:type="spellStart"/>
-            <w:r>
-              <w:rPr>
-                <w:rFonts w:ascii="BC Sans" w:hAnsi="BC Sans"/>
-                <w:sz w:val="20"/>
-                <w:szCs w:val="20"/>
-              </w:rPr>
-              <w:t>d.outcome.</w:t>
+            <w:proofErr w:type="gramStart"/>
+            <w:r>
+              <w:rPr>
+                <w:rFonts w:ascii="BC Sans" w:hAnsi="BC Sans"/>
+                <w:sz w:val="20"/>
+                <w:szCs w:val="20"/>
+              </w:rPr>
+              <w:t>d.outcome</w:t>
+            </w:r>
+            <w:proofErr w:type="gramEnd"/>
+            <w:r>
+              <w:rPr>
+                <w:rFonts w:ascii="BC Sans" w:hAnsi="BC Sans"/>
+                <w:sz w:val="20"/>
+                <w:szCs w:val="20"/>
+              </w:rPr>
+              <w:t>.</w:t>
             </w:r>
             <w:r>
               <w:rPr>
@@ -13271,6 +13773,7 @@
               <w:t>{</w:t>
             </w:r>
             <w:proofErr w:type="spellStart"/>
+            <w:proofErr w:type="gramStart"/>
             <w:r>
               <w:rPr>
                 <w:rFonts w:ascii="BC Sans" w:hAnsi="BC Sans"/>
@@ -13281,6 +13784,7 @@
               <w:t>d.outcome</w:t>
             </w:r>
             <w:proofErr w:type="spellEnd"/>
+            <w:proofErr w:type="gramEnd"/>
             <w:r>
               <w:rPr>
                 <w:rFonts w:ascii="BC Sans" w:hAnsi="BC Sans"/>
@@ -13431,6 +13935,7 @@
               <w:t>{</w:t>
             </w:r>
             <w:proofErr w:type="spellStart"/>
+            <w:proofErr w:type="gramStart"/>
             <w:r>
               <w:rPr>
                 <w:rFonts w:ascii="BC Sans" w:hAnsi="BC Sans"/>
@@ -13441,6 +13946,7 @@
               <w:t>d.outcome</w:t>
             </w:r>
             <w:proofErr w:type="spellEnd"/>
+            <w:proofErr w:type="gramEnd"/>
             <w:r>
               <w:rPr>
                 <w:rFonts w:ascii="BC Sans" w:hAnsi="BC Sans"/>
@@ -13537,9 +14043,11 @@
           <w:sz w:val="20"/>
           <w:szCs w:val="20"/>
         </w:rPr>
+        <w:lastRenderedPageBreak/>
         <w:t>{</w:t>
       </w:r>
       <w:proofErr w:type="spellStart"/>
+      <w:proofErr w:type="gramStart"/>
       <w:r>
         <w:rPr>
           <w:rFonts w:ascii="BC Sans" w:eastAsia="Times New Roman" w:hAnsi="BC Sans" w:cs="Times New Roman"/>
@@ -13547,7 +14055,17 @@
           <w:sz w:val="20"/>
           <w:szCs w:val="20"/>
         </w:rPr>
-        <w:t>d.outcome.prevention</w:t>
+        <w:t>d.outcome</w:t>
+      </w:r>
+      <w:proofErr w:type="gramEnd"/>
+      <w:r>
+        <w:rPr>
+          <w:rFonts w:ascii="BC Sans" w:eastAsia="Times New Roman" w:hAnsi="BC Sans" w:cs="Times New Roman"/>
+          <w:color w:val="000000" w:themeColor="text1"/>
+          <w:sz w:val="20"/>
+          <w:szCs w:val="20"/>
+        </w:rPr>
+        <w:t>.prevention</w:t>
       </w:r>
       <w:proofErr w:type="spellEnd"/>
       <w:r>
@@ -13636,6 +14154,7 @@
               <w:t>{</w:t>
             </w:r>
             <w:proofErr w:type="spellStart"/>
+            <w:proofErr w:type="gramStart"/>
             <w:r>
               <w:rPr>
                 <w:rFonts w:ascii="BC Sans" w:hAnsi="BC Sans"/>
@@ -13644,7 +14163,18 @@
                 <w:sz w:val="20"/>
                 <w:szCs w:val="20"/>
               </w:rPr>
-              <w:t>d.outcome.equipment</w:t>
+              <w:t>d.outcome</w:t>
+            </w:r>
+            <w:proofErr w:type="gramEnd"/>
+            <w:r>
+              <w:rPr>
+                <w:rFonts w:ascii="BC Sans" w:hAnsi="BC Sans"/>
+                <w:b/>
+                <w:bCs/>
+                <w:sz w:val="20"/>
+                <w:szCs w:val="20"/>
+              </w:rPr>
+              <w:t>.equipment</w:t>
             </w:r>
             <w:proofErr w:type="spellEnd"/>
             <w:r>
@@ -13793,13 +14323,23 @@
               <w:t>{</w:t>
             </w:r>
             <w:proofErr w:type="spellStart"/>
-            <w:r>
-              <w:rPr>
-                <w:rFonts w:ascii="BC Sans" w:hAnsi="BC Sans"/>
-                <w:sz w:val="20"/>
-                <w:szCs w:val="20"/>
-              </w:rPr>
-              <w:t>d.outcome.equipment</w:t>
+            <w:proofErr w:type="gramStart"/>
+            <w:r>
+              <w:rPr>
+                <w:rFonts w:ascii="BC Sans" w:hAnsi="BC Sans"/>
+                <w:sz w:val="20"/>
+                <w:szCs w:val="20"/>
+              </w:rPr>
+              <w:t>d.outcome</w:t>
+            </w:r>
+            <w:proofErr w:type="gramEnd"/>
+            <w:r>
+              <w:rPr>
+                <w:rFonts w:ascii="BC Sans" w:hAnsi="BC Sans"/>
+                <w:sz w:val="20"/>
+                <w:szCs w:val="20"/>
+              </w:rPr>
+              <w:t>.equipment</w:t>
             </w:r>
             <w:proofErr w:type="spellEnd"/>
             <w:r>
@@ -13898,13 +14438,13 @@
                 <w:szCs w:val="20"/>
               </w:rPr>
             </w:pPr>
-            <w:r>
-              <w:rPr>
-                <w:rFonts w:ascii="BC Sans" w:hAnsi="BC Sans"/>
-                <w:sz w:val="20"/>
-                <w:szCs w:val="20"/>
-              </w:rPr>
-              <w:lastRenderedPageBreak/>
+            <w:proofErr w:type="gramStart"/>
+            <w:r>
+              <w:rPr>
+                <w:rFonts w:ascii="BC Sans" w:hAnsi="BC Sans"/>
+                <w:sz w:val="20"/>
+                <w:szCs w:val="20"/>
+              </w:rPr>
               <w:t xml:space="preserve">Quantity{ </w:t>
             </w:r>
             <w:proofErr w:type="spellStart"/>
@@ -13914,7 +14454,16 @@
                 <w:sz w:val="20"/>
                 <w:szCs w:val="20"/>
               </w:rPr>
-              <w:t>d.outcome.equipment</w:t>
+              <w:t>d</w:t>
+            </w:r>
+            <w:proofErr w:type="gramEnd"/>
+            <w:r>
+              <w:rPr>
+                <w:rFonts w:ascii="BC Sans" w:hAnsi="BC Sans"/>
+                <w:sz w:val="20"/>
+                <w:szCs w:val="20"/>
+              </w:rPr>
+              <w:t>.outcome.equipment</w:t>
             </w:r>
             <w:proofErr w:type="spellEnd"/>
             <w:r>
@@ -13992,13 +14541,23 @@
               <w:t>{</w:t>
             </w:r>
             <w:proofErr w:type="spellStart"/>
-            <w:r>
-              <w:rPr>
-                <w:rFonts w:ascii="BC Sans" w:hAnsi="BC Sans"/>
-                <w:sz w:val="20"/>
-                <w:szCs w:val="20"/>
-              </w:rPr>
-              <w:t>d.outcome.equipment</w:t>
+            <w:proofErr w:type="gramStart"/>
+            <w:r>
+              <w:rPr>
+                <w:rFonts w:ascii="BC Sans" w:hAnsi="BC Sans"/>
+                <w:sz w:val="20"/>
+                <w:szCs w:val="20"/>
+              </w:rPr>
+              <w:t>d.outcome</w:t>
+            </w:r>
+            <w:proofErr w:type="gramEnd"/>
+            <w:r>
+              <w:rPr>
+                <w:rFonts w:ascii="BC Sans" w:hAnsi="BC Sans"/>
+                <w:sz w:val="20"/>
+                <w:szCs w:val="20"/>
+              </w:rPr>
+              <w:t>.equipment</w:t>
             </w:r>
             <w:proofErr w:type="spellEnd"/>
             <w:r>
@@ -14088,6 +14647,7 @@
                 <w:szCs w:val="20"/>
               </w:rPr>
             </w:pPr>
+            <w:proofErr w:type="gramStart"/>
             <w:r>
               <w:rPr>
                 <w:rFonts w:ascii="BC Sans" w:hAnsi="BC Sans"/>
@@ -14103,7 +14663,16 @@
                 <w:sz w:val="20"/>
                 <w:szCs w:val="20"/>
               </w:rPr>
-              <w:t>d.outcome.equipment</w:t>
+              <w:t>d</w:t>
+            </w:r>
+            <w:proofErr w:type="gramEnd"/>
+            <w:r>
+              <w:rPr>
+                <w:rFonts w:ascii="BC Sans" w:hAnsi="BC Sans"/>
+                <w:sz w:val="20"/>
+                <w:szCs w:val="20"/>
+              </w:rPr>
+              <w:t>.outcome.equipment</w:t>
             </w:r>
             <w:proofErr w:type="spellEnd"/>
             <w:r>
@@ -14163,13 +14732,23 @@
               <w:t>{</w:t>
             </w:r>
             <w:proofErr w:type="spellStart"/>
-            <w:r>
-              <w:rPr>
-                <w:rFonts w:ascii="BC Sans" w:hAnsi="BC Sans"/>
-                <w:sz w:val="20"/>
-                <w:szCs w:val="20"/>
-              </w:rPr>
-              <w:t>d.outcome.equipment</w:t>
+            <w:proofErr w:type="gramStart"/>
+            <w:r>
+              <w:rPr>
+                <w:rFonts w:ascii="BC Sans" w:hAnsi="BC Sans"/>
+                <w:sz w:val="20"/>
+                <w:szCs w:val="20"/>
+              </w:rPr>
+              <w:t>d.outcome</w:t>
+            </w:r>
+            <w:proofErr w:type="gramEnd"/>
+            <w:r>
+              <w:rPr>
+                <w:rFonts w:ascii="BC Sans" w:hAnsi="BC Sans"/>
+                <w:sz w:val="20"/>
+                <w:szCs w:val="20"/>
+              </w:rPr>
+              <w:t>.equipment</w:t>
             </w:r>
             <w:proofErr w:type="spellEnd"/>
             <w:r>
@@ -14278,13 +14857,23 @@
               <w:t>{</w:t>
             </w:r>
             <w:proofErr w:type="spellStart"/>
-            <w:r>
-              <w:rPr>
-                <w:rFonts w:ascii="BC Sans" w:hAnsi="BC Sans"/>
-                <w:sz w:val="20"/>
-                <w:szCs w:val="20"/>
-              </w:rPr>
-              <w:t>d.outcome.equipment</w:t>
+            <w:proofErr w:type="gramStart"/>
+            <w:r>
+              <w:rPr>
+                <w:rFonts w:ascii="BC Sans" w:hAnsi="BC Sans"/>
+                <w:sz w:val="20"/>
+                <w:szCs w:val="20"/>
+              </w:rPr>
+              <w:t>d.outcome</w:t>
+            </w:r>
+            <w:proofErr w:type="gramEnd"/>
+            <w:r>
+              <w:rPr>
+                <w:rFonts w:ascii="BC Sans" w:hAnsi="BC Sans"/>
+                <w:sz w:val="20"/>
+                <w:szCs w:val="20"/>
+              </w:rPr>
+              <w:t>.equipment</w:t>
             </w:r>
             <w:proofErr w:type="spellEnd"/>
             <w:r>
@@ -14436,13 +15025,23 @@
               </w:rPr>
               <w:t>{</w:t>
             </w:r>
-            <w:r>
-              <w:rPr>
-                <w:rFonts w:ascii="BC Sans" w:hAnsi="BC Sans"/>
-                <w:sz w:val="20"/>
-                <w:szCs w:val="20"/>
-              </w:rPr>
-              <w:t>d.outcome.equipment[i].yCoordinate</w:t>
+            <w:proofErr w:type="gramStart"/>
+            <w:r>
+              <w:rPr>
+                <w:rFonts w:ascii="BC Sans" w:hAnsi="BC Sans"/>
+                <w:sz w:val="20"/>
+                <w:szCs w:val="20"/>
+              </w:rPr>
+              <w:t>d.outcome</w:t>
+            </w:r>
+            <w:proofErr w:type="gramEnd"/>
+            <w:r>
+              <w:rPr>
+                <w:rFonts w:ascii="BC Sans" w:hAnsi="BC Sans"/>
+                <w:sz w:val="20"/>
+                <w:szCs w:val="20"/>
+              </w:rPr>
+              <w:t>.equipment[i].yCoordinate</w:t>
             </w:r>
             <w:r>
               <w:rPr>
@@ -14687,13 +15286,23 @@
               <w:t>{</w:t>
             </w:r>
             <w:proofErr w:type="spellStart"/>
-            <w:r>
-              <w:rPr>
-                <w:rFonts w:ascii="BC Sans" w:hAnsi="BC Sans"/>
-                <w:sz w:val="20"/>
-                <w:szCs w:val="20"/>
-              </w:rPr>
-              <w:t>d.outcome.equipment</w:t>
+            <w:proofErr w:type="gramStart"/>
+            <w:r>
+              <w:rPr>
+                <w:rFonts w:ascii="BC Sans" w:hAnsi="BC Sans"/>
+                <w:sz w:val="20"/>
+                <w:szCs w:val="20"/>
+              </w:rPr>
+              <w:t>d.outcome</w:t>
+            </w:r>
+            <w:proofErr w:type="gramEnd"/>
+            <w:r>
+              <w:rPr>
+                <w:rFonts w:ascii="BC Sans" w:hAnsi="BC Sans"/>
+                <w:sz w:val="20"/>
+                <w:szCs w:val="20"/>
+              </w:rPr>
+              <w:t>.equipment</w:t>
             </w:r>
             <w:proofErr w:type="spellEnd"/>
             <w:r>
@@ -14848,13 +15457,23 @@
               <w:t>{</w:t>
             </w:r>
             <w:proofErr w:type="spellStart"/>
-            <w:r>
-              <w:rPr>
-                <w:rFonts w:ascii="BC Sans" w:hAnsi="BC Sans"/>
-                <w:sz w:val="20"/>
-                <w:szCs w:val="20"/>
-              </w:rPr>
-              <w:t>d.outcome.equipment</w:t>
+            <w:proofErr w:type="gramStart"/>
+            <w:r>
+              <w:rPr>
+                <w:rFonts w:ascii="BC Sans" w:hAnsi="BC Sans"/>
+                <w:sz w:val="20"/>
+                <w:szCs w:val="20"/>
+              </w:rPr>
+              <w:t>d.outcome</w:t>
+            </w:r>
+            <w:proofErr w:type="gramEnd"/>
+            <w:r>
+              <w:rPr>
+                <w:rFonts w:ascii="BC Sans" w:hAnsi="BC Sans"/>
+                <w:sz w:val="20"/>
+                <w:szCs w:val="20"/>
+              </w:rPr>
+              <w:t>.equipment</w:t>
             </w:r>
             <w:proofErr w:type="spellEnd"/>
             <w:r>
@@ -14947,13 +15566,23 @@
               <w:t>{</w:t>
             </w:r>
             <w:proofErr w:type="spellStart"/>
-            <w:r>
-              <w:rPr>
-                <w:rFonts w:ascii="BC Sans" w:hAnsi="BC Sans"/>
-                <w:sz w:val="20"/>
-                <w:szCs w:val="20"/>
-              </w:rPr>
-              <w:t>d.outcome.equipment</w:t>
+            <w:proofErr w:type="gramStart"/>
+            <w:r>
+              <w:rPr>
+                <w:rFonts w:ascii="BC Sans" w:hAnsi="BC Sans"/>
+                <w:sz w:val="20"/>
+                <w:szCs w:val="20"/>
+              </w:rPr>
+              <w:t>d.outcome</w:t>
+            </w:r>
+            <w:proofErr w:type="gramEnd"/>
+            <w:r>
+              <w:rPr>
+                <w:rFonts w:ascii="BC Sans" w:hAnsi="BC Sans"/>
+                <w:sz w:val="20"/>
+                <w:szCs w:val="20"/>
+              </w:rPr>
+              <w:t>.equipment</w:t>
             </w:r>
             <w:proofErr w:type="spellEnd"/>
             <w:r>
@@ -15051,13 +15680,23 @@
               <w:t>{</w:t>
             </w:r>
             <w:proofErr w:type="spellStart"/>
-            <w:r>
-              <w:rPr>
-                <w:rFonts w:ascii="BC Sans" w:hAnsi="BC Sans"/>
-                <w:sz w:val="20"/>
-                <w:szCs w:val="20"/>
-              </w:rPr>
-              <w:t>d.outcome.equipment</w:t>
+            <w:proofErr w:type="gramStart"/>
+            <w:r>
+              <w:rPr>
+                <w:rFonts w:ascii="BC Sans" w:hAnsi="BC Sans"/>
+                <w:sz w:val="20"/>
+                <w:szCs w:val="20"/>
+              </w:rPr>
+              <w:t>d.outcome</w:t>
+            </w:r>
+            <w:proofErr w:type="gramEnd"/>
+            <w:r>
+              <w:rPr>
+                <w:rFonts w:ascii="BC Sans" w:hAnsi="BC Sans"/>
+                <w:sz w:val="20"/>
+                <w:szCs w:val="20"/>
+              </w:rPr>
+              <w:t>.equipment</w:t>
             </w:r>
             <w:proofErr w:type="spellEnd"/>
             <w:r>
@@ -15190,13 +15829,23 @@
               <w:t>{</w:t>
             </w:r>
             <w:proofErr w:type="spellStart"/>
-            <w:r>
-              <w:rPr>
-                <w:rFonts w:ascii="BC Sans" w:hAnsi="BC Sans"/>
-                <w:sz w:val="20"/>
-                <w:szCs w:val="20"/>
-              </w:rPr>
-              <w:t>d.outcome.equipment</w:t>
+            <w:proofErr w:type="gramStart"/>
+            <w:r>
+              <w:rPr>
+                <w:rFonts w:ascii="BC Sans" w:hAnsi="BC Sans"/>
+                <w:sz w:val="20"/>
+                <w:szCs w:val="20"/>
+              </w:rPr>
+              <w:t>d.outcome</w:t>
+            </w:r>
+            <w:proofErr w:type="gramEnd"/>
+            <w:r>
+              <w:rPr>
+                <w:rFonts w:ascii="BC Sans" w:hAnsi="BC Sans"/>
+                <w:sz w:val="20"/>
+                <w:szCs w:val="20"/>
+              </w:rPr>
+              <w:t>.equipment</w:t>
             </w:r>
             <w:proofErr w:type="spellEnd"/>
             <w:r>
@@ -15274,13 +15923,23 @@
               <w:t>{</w:t>
             </w:r>
             <w:proofErr w:type="spellStart"/>
-            <w:r>
-              <w:rPr>
-                <w:rFonts w:ascii="BC Sans" w:hAnsi="BC Sans"/>
-                <w:sz w:val="20"/>
-                <w:szCs w:val="20"/>
-              </w:rPr>
-              <w:t>d.outcome.equipment</w:t>
+            <w:proofErr w:type="gramStart"/>
+            <w:r>
+              <w:rPr>
+                <w:rFonts w:ascii="BC Sans" w:hAnsi="BC Sans"/>
+                <w:sz w:val="20"/>
+                <w:szCs w:val="20"/>
+              </w:rPr>
+              <w:t>d.outcome</w:t>
+            </w:r>
+            <w:proofErr w:type="gramEnd"/>
+            <w:r>
+              <w:rPr>
+                <w:rFonts w:ascii="BC Sans" w:hAnsi="BC Sans"/>
+                <w:sz w:val="20"/>
+                <w:szCs w:val="20"/>
+              </w:rPr>
+              <w:t>.equipment</w:t>
             </w:r>
             <w:proofErr w:type="spellEnd"/>
             <w:r>
@@ -15391,13 +16050,23 @@
               <w:t>{</w:t>
             </w:r>
             <w:proofErr w:type="spellStart"/>
-            <w:r>
-              <w:rPr>
-                <w:rFonts w:ascii="BC Sans" w:hAnsi="BC Sans"/>
-                <w:sz w:val="20"/>
-                <w:szCs w:val="20"/>
-              </w:rPr>
-              <w:t>d.outcome.equipment</w:t>
+            <w:proofErr w:type="gramStart"/>
+            <w:r>
+              <w:rPr>
+                <w:rFonts w:ascii="BC Sans" w:hAnsi="BC Sans"/>
+                <w:sz w:val="20"/>
+                <w:szCs w:val="20"/>
+              </w:rPr>
+              <w:t>d.outcome</w:t>
+            </w:r>
+            <w:proofErr w:type="gramEnd"/>
+            <w:r>
+              <w:rPr>
+                <w:rFonts w:ascii="BC Sans" w:hAnsi="BC Sans"/>
+                <w:sz w:val="20"/>
+                <w:szCs w:val="20"/>
+              </w:rPr>
+              <w:t>.equipment</w:t>
             </w:r>
             <w:proofErr w:type="spellEnd"/>
             <w:r>
@@ -15495,13 +16164,23 @@
               <w:t>{</w:t>
             </w:r>
             <w:proofErr w:type="spellStart"/>
-            <w:r>
-              <w:rPr>
-                <w:rFonts w:ascii="BC Sans" w:hAnsi="BC Sans"/>
-                <w:sz w:val="20"/>
-                <w:szCs w:val="20"/>
-              </w:rPr>
-              <w:t>d.outcome.equipment</w:t>
+            <w:proofErr w:type="gramStart"/>
+            <w:r>
+              <w:rPr>
+                <w:rFonts w:ascii="BC Sans" w:hAnsi="BC Sans"/>
+                <w:sz w:val="20"/>
+                <w:szCs w:val="20"/>
+              </w:rPr>
+              <w:t>d.outcome</w:t>
+            </w:r>
+            <w:proofErr w:type="gramEnd"/>
+            <w:r>
+              <w:rPr>
+                <w:rFonts w:ascii="BC Sans" w:hAnsi="BC Sans"/>
+                <w:sz w:val="20"/>
+                <w:szCs w:val="20"/>
+              </w:rPr>
+              <w:t>.equipment</w:t>
             </w:r>
             <w:proofErr w:type="spellEnd"/>
             <w:r>
@@ -15626,13 +16305,23 @@
               <w:t>{</w:t>
             </w:r>
             <w:proofErr w:type="spellStart"/>
-            <w:r>
-              <w:rPr>
-                <w:rFonts w:ascii="BC Sans" w:hAnsi="BC Sans"/>
-                <w:sz w:val="20"/>
-                <w:szCs w:val="20"/>
-              </w:rPr>
-              <w:t>d.outcome.equipment</w:t>
+            <w:proofErr w:type="gramStart"/>
+            <w:r>
+              <w:rPr>
+                <w:rFonts w:ascii="BC Sans" w:hAnsi="BC Sans"/>
+                <w:sz w:val="20"/>
+                <w:szCs w:val="20"/>
+              </w:rPr>
+              <w:t>d.outcome</w:t>
+            </w:r>
+            <w:proofErr w:type="gramEnd"/>
+            <w:r>
+              <w:rPr>
+                <w:rFonts w:ascii="BC Sans" w:hAnsi="BC Sans"/>
+                <w:sz w:val="20"/>
+                <w:szCs w:val="20"/>
+              </w:rPr>
+              <w:t>.equipment</w:t>
             </w:r>
             <w:proofErr w:type="spellEnd"/>
             <w:r>
@@ -15710,13 +16399,23 @@
               <w:t>{</w:t>
             </w:r>
             <w:proofErr w:type="spellStart"/>
-            <w:r>
-              <w:rPr>
-                <w:rFonts w:ascii="BC Sans" w:hAnsi="BC Sans"/>
-                <w:sz w:val="20"/>
-                <w:szCs w:val="20"/>
-              </w:rPr>
-              <w:t>d.outcome.equipment</w:t>
+            <w:proofErr w:type="gramStart"/>
+            <w:r>
+              <w:rPr>
+                <w:rFonts w:ascii="BC Sans" w:hAnsi="BC Sans"/>
+                <w:sz w:val="20"/>
+                <w:szCs w:val="20"/>
+              </w:rPr>
+              <w:t>d.outcome</w:t>
+            </w:r>
+            <w:proofErr w:type="gramEnd"/>
+            <w:r>
+              <w:rPr>
+                <w:rFonts w:ascii="BC Sans" w:hAnsi="BC Sans"/>
+                <w:sz w:val="20"/>
+                <w:szCs w:val="20"/>
+              </w:rPr>
+              <w:t>.equipment</w:t>
             </w:r>
             <w:proofErr w:type="spellEnd"/>
             <w:r>
@@ -15852,13 +16551,23 @@
               <w:t>{</w:t>
             </w:r>
             <w:proofErr w:type="spellStart"/>
-            <w:r>
-              <w:rPr>
-                <w:rFonts w:ascii="BC Sans" w:hAnsi="BC Sans"/>
-                <w:sz w:val="20"/>
-                <w:szCs w:val="20"/>
-              </w:rPr>
-              <w:t>d.outcome.equipment</w:t>
+            <w:proofErr w:type="gramStart"/>
+            <w:r>
+              <w:rPr>
+                <w:rFonts w:ascii="BC Sans" w:hAnsi="BC Sans"/>
+                <w:sz w:val="20"/>
+                <w:szCs w:val="20"/>
+              </w:rPr>
+              <w:t>d.outcome</w:t>
+            </w:r>
+            <w:proofErr w:type="gramEnd"/>
+            <w:r>
+              <w:rPr>
+                <w:rFonts w:ascii="BC Sans" w:hAnsi="BC Sans"/>
+                <w:sz w:val="20"/>
+                <w:szCs w:val="20"/>
+              </w:rPr>
+              <w:t>.equipment</w:t>
             </w:r>
             <w:proofErr w:type="spellEnd"/>
             <w:r>
@@ -15969,13 +16678,23 @@
               <w:t>{</w:t>
             </w:r>
             <w:proofErr w:type="spellStart"/>
-            <w:r>
-              <w:rPr>
-                <w:rFonts w:ascii="BC Sans" w:hAnsi="BC Sans"/>
-                <w:sz w:val="20"/>
-                <w:szCs w:val="20"/>
-              </w:rPr>
-              <w:t>d.outcome.equipment</w:t>
+            <w:proofErr w:type="gramStart"/>
+            <w:r>
+              <w:rPr>
+                <w:rFonts w:ascii="BC Sans" w:hAnsi="BC Sans"/>
+                <w:sz w:val="20"/>
+                <w:szCs w:val="20"/>
+              </w:rPr>
+              <w:t>d.outcome</w:t>
+            </w:r>
+            <w:proofErr w:type="gramEnd"/>
+            <w:r>
+              <w:rPr>
+                <w:rFonts w:ascii="BC Sans" w:hAnsi="BC Sans"/>
+                <w:sz w:val="20"/>
+                <w:szCs w:val="20"/>
+              </w:rPr>
+              <w:t>.equipment</w:t>
             </w:r>
             <w:proofErr w:type="spellEnd"/>
             <w:r>
@@ -16128,13 +16847,23 @@
               <w:t>{</w:t>
             </w:r>
             <w:proofErr w:type="spellStart"/>
-            <w:r>
-              <w:rPr>
-                <w:rFonts w:ascii="BC Sans" w:hAnsi="BC Sans"/>
-                <w:sz w:val="20"/>
-                <w:szCs w:val="20"/>
-              </w:rPr>
-              <w:t>d.outcome.equipment</w:t>
+            <w:proofErr w:type="gramStart"/>
+            <w:r>
+              <w:rPr>
+                <w:rFonts w:ascii="BC Sans" w:hAnsi="BC Sans"/>
+                <w:sz w:val="20"/>
+                <w:szCs w:val="20"/>
+              </w:rPr>
+              <w:t>d.outcome</w:t>
+            </w:r>
+            <w:proofErr w:type="gramEnd"/>
+            <w:r>
+              <w:rPr>
+                <w:rFonts w:ascii="BC Sans" w:hAnsi="BC Sans"/>
+                <w:sz w:val="20"/>
+                <w:szCs w:val="20"/>
+              </w:rPr>
+              <w:t>.equipment</w:t>
             </w:r>
             <w:proofErr w:type="spellEnd"/>
             <w:r>
@@ -16225,13 +16954,23 @@
               <w:t>{</w:t>
             </w:r>
             <w:proofErr w:type="spellStart"/>
-            <w:r>
-              <w:rPr>
-                <w:rFonts w:ascii="BC Sans" w:hAnsi="BC Sans"/>
-                <w:sz w:val="20"/>
-                <w:szCs w:val="20"/>
-              </w:rPr>
-              <w:t>d.outcome.equipment</w:t>
+            <w:proofErr w:type="gramStart"/>
+            <w:r>
+              <w:rPr>
+                <w:rFonts w:ascii="BC Sans" w:hAnsi="BC Sans"/>
+                <w:sz w:val="20"/>
+                <w:szCs w:val="20"/>
+              </w:rPr>
+              <w:t>d.outcome</w:t>
+            </w:r>
+            <w:proofErr w:type="gramEnd"/>
+            <w:r>
+              <w:rPr>
+                <w:rFonts w:ascii="BC Sans" w:hAnsi="BC Sans"/>
+                <w:sz w:val="20"/>
+                <w:szCs w:val="20"/>
+              </w:rPr>
+              <w:t>.equipment</w:t>
             </w:r>
             <w:proofErr w:type="spellEnd"/>
             <w:r>
@@ -16344,13 +17083,23 @@
         <w:t>{</w:t>
       </w:r>
       <w:proofErr w:type="spellStart"/>
+      <w:proofErr w:type="gramStart"/>
       <w:r>
         <w:rPr>
           <w:rFonts w:ascii="BC Sans" w:hAnsi="BC Sans"/>
           <w:sz w:val="20"/>
           <w:szCs w:val="20"/>
         </w:rPr>
-        <w:t>d.outcome.equipment</w:t>
+        <w:t>d.outcome</w:t>
+      </w:r>
+      <w:proofErr w:type="gramEnd"/>
+      <w:r>
+        <w:rPr>
+          <w:rFonts w:ascii="BC Sans" w:hAnsi="BC Sans"/>
+          <w:sz w:val="20"/>
+          <w:szCs w:val="20"/>
+        </w:rPr>
+        <w:t>.equipment</w:t>
       </w:r>
       <w:proofErr w:type="spellEnd"/>
       <w:r>
@@ -16435,6 +17184,7 @@
               <w:t>Outcome by animal, Animal {</w:t>
             </w:r>
             <w:proofErr w:type="spellStart"/>
+            <w:proofErr w:type="gramStart"/>
             <w:r>
               <w:rPr>
                 <w:rFonts w:ascii="BC Sans" w:hAnsi="BC Sans"/>
@@ -16443,7 +17193,18 @@
                 <w:sz w:val="20"/>
                 <w:szCs w:val="20"/>
               </w:rPr>
-              <w:t>d.outcome.subject</w:t>
+              <w:t>d.outcome</w:t>
+            </w:r>
+            <w:proofErr w:type="gramEnd"/>
+            <w:r>
+              <w:rPr>
+                <w:rFonts w:ascii="BC Sans" w:hAnsi="BC Sans"/>
+                <w:b/>
+                <w:bCs/>
+                <w:sz w:val="20"/>
+                <w:szCs w:val="20"/>
+              </w:rPr>
+              <w:t>.subject</w:t>
             </w:r>
             <w:proofErr w:type="spellEnd"/>
             <w:r>
@@ -16582,13 +17343,23 @@
               <w:t>{</w:t>
             </w:r>
             <w:proofErr w:type="spellStart"/>
-            <w:r>
-              <w:rPr>
-                <w:rFonts w:ascii="BC Sans" w:hAnsi="BC Sans"/>
-                <w:sz w:val="20"/>
-                <w:szCs w:val="20"/>
-              </w:rPr>
-              <w:t>d.outcome.subject</w:t>
+            <w:proofErr w:type="gramStart"/>
+            <w:r>
+              <w:rPr>
+                <w:rFonts w:ascii="BC Sans" w:hAnsi="BC Sans"/>
+                <w:sz w:val="20"/>
+                <w:szCs w:val="20"/>
+              </w:rPr>
+              <w:t>d.outcome</w:t>
+            </w:r>
+            <w:proofErr w:type="gramEnd"/>
+            <w:r>
+              <w:rPr>
+                <w:rFonts w:ascii="BC Sans" w:hAnsi="BC Sans"/>
+                <w:sz w:val="20"/>
+                <w:szCs w:val="20"/>
+              </w:rPr>
+              <w:t>.subject</w:t>
             </w:r>
             <w:proofErr w:type="spellEnd"/>
             <w:r>
@@ -16725,13 +17496,23 @@
               <w:t>{</w:t>
             </w:r>
             <w:proofErr w:type="spellStart"/>
-            <w:r>
-              <w:rPr>
-                <w:rFonts w:ascii="BC Sans" w:hAnsi="BC Sans"/>
-                <w:sz w:val="20"/>
-                <w:szCs w:val="20"/>
-              </w:rPr>
-              <w:t>d.outcome.subject</w:t>
+            <w:proofErr w:type="gramStart"/>
+            <w:r>
+              <w:rPr>
+                <w:rFonts w:ascii="BC Sans" w:hAnsi="BC Sans"/>
+                <w:sz w:val="20"/>
+                <w:szCs w:val="20"/>
+              </w:rPr>
+              <w:t>d.outcome</w:t>
+            </w:r>
+            <w:proofErr w:type="gramEnd"/>
+            <w:r>
+              <w:rPr>
+                <w:rFonts w:ascii="BC Sans" w:hAnsi="BC Sans"/>
+                <w:sz w:val="20"/>
+                <w:szCs w:val="20"/>
+              </w:rPr>
+              <w:t>.subject</w:t>
             </w:r>
             <w:proofErr w:type="spellEnd"/>
             <w:r>
@@ -16877,13 +17658,23 @@
               <w:t>{</w:t>
             </w:r>
             <w:proofErr w:type="spellStart"/>
-            <w:r>
-              <w:rPr>
-                <w:rFonts w:ascii="BC Sans" w:hAnsi="BC Sans"/>
-                <w:sz w:val="20"/>
-                <w:szCs w:val="20"/>
-              </w:rPr>
-              <w:t>d.outcome.subject</w:t>
+            <w:proofErr w:type="gramStart"/>
+            <w:r>
+              <w:rPr>
+                <w:rFonts w:ascii="BC Sans" w:hAnsi="BC Sans"/>
+                <w:sz w:val="20"/>
+                <w:szCs w:val="20"/>
+              </w:rPr>
+              <w:t>d.outcome</w:t>
+            </w:r>
+            <w:proofErr w:type="gramEnd"/>
+            <w:r>
+              <w:rPr>
+                <w:rFonts w:ascii="BC Sans" w:hAnsi="BC Sans"/>
+                <w:sz w:val="20"/>
+                <w:szCs w:val="20"/>
+              </w:rPr>
+              <w:t>.subject</w:t>
             </w:r>
             <w:proofErr w:type="spellEnd"/>
             <w:r>
@@ -17038,13 +17829,23 @@
               <w:t>{</w:t>
             </w:r>
             <w:proofErr w:type="spellStart"/>
-            <w:r>
-              <w:rPr>
-                <w:rFonts w:ascii="BC Sans" w:hAnsi="BC Sans"/>
-                <w:sz w:val="20"/>
-                <w:szCs w:val="20"/>
-              </w:rPr>
-              <w:t>d.outcome.subject</w:t>
+            <w:proofErr w:type="gramStart"/>
+            <w:r>
+              <w:rPr>
+                <w:rFonts w:ascii="BC Sans" w:hAnsi="BC Sans"/>
+                <w:sz w:val="20"/>
+                <w:szCs w:val="20"/>
+              </w:rPr>
+              <w:t>d.outcome</w:t>
+            </w:r>
+            <w:proofErr w:type="gramEnd"/>
+            <w:r>
+              <w:rPr>
+                <w:rFonts w:ascii="BC Sans" w:hAnsi="BC Sans"/>
+                <w:sz w:val="20"/>
+                <w:szCs w:val="20"/>
+              </w:rPr>
+              <w:t>.subject</w:t>
             </w:r>
             <w:proofErr w:type="spellEnd"/>
             <w:r>
@@ -17191,13 +17992,23 @@
               <w:t>{</w:t>
             </w:r>
             <w:proofErr w:type="spellStart"/>
-            <w:r>
-              <w:rPr>
-                <w:rFonts w:ascii="BC Sans" w:hAnsi="BC Sans"/>
-                <w:sz w:val="20"/>
-                <w:szCs w:val="20"/>
-              </w:rPr>
-              <w:t>d.outcome.subject</w:t>
+            <w:proofErr w:type="gramStart"/>
+            <w:r>
+              <w:rPr>
+                <w:rFonts w:ascii="BC Sans" w:hAnsi="BC Sans"/>
+                <w:sz w:val="20"/>
+                <w:szCs w:val="20"/>
+              </w:rPr>
+              <w:t>d.outcome</w:t>
+            </w:r>
+            <w:proofErr w:type="gramEnd"/>
+            <w:r>
+              <w:rPr>
+                <w:rFonts w:ascii="BC Sans" w:hAnsi="BC Sans"/>
+                <w:sz w:val="20"/>
+                <w:szCs w:val="20"/>
+              </w:rPr>
+              <w:t>.subject</w:t>
             </w:r>
             <w:proofErr w:type="spellEnd"/>
             <w:r>
@@ -17308,17 +18119,6 @@
               </w:rPr>
               <w:t>Ear tags</w:t>
             </w:r>
-            <w:r>
-              <w:rPr>
-                <w:rFonts w:ascii="BC Sans" w:hAnsi="BC Sans"/>
-                <w:b/>
-                <w:bCs/>
-                <w:sz w:val="20"/>
-                <w:szCs w:val="20"/>
-                <w:lang w:val="en-CA"/>
-              </w:rPr>
-              <w:t> </w:t>
-            </w:r>
           </w:p>
         </w:tc>
         <w:tc>
@@ -17335,11 +18135,6 @@
           </w:tcPr>
           <w:p>
             <w:pPr>
-              <w:pStyle w:val="ListParagraph"/>
-              <w:numPr>
-                <w:ilvl w:val="0"/>
-                <w:numId w:val="7"/>
-              </w:numPr>
               <w:spacing w:after="0"/>
               <w:rPr>
                 <w:rFonts w:ascii="BC Sans" w:hAnsi="BC Sans"/>
@@ -17353,32 +18148,38 @@
                 <w:rFonts w:ascii="BC Sans" w:hAnsi="BC Sans"/>
                 <w:sz w:val="20"/>
                 <w:szCs w:val="20"/>
-              </w:rPr>
-              <w:t xml:space="preserve">ID: </w:t>
-            </w:r>
-            <w:r>
-              <w:rPr>
-                <w:rFonts w:ascii="BC Sans" w:hAnsi="BC Sans"/>
-                <w:sz w:val="20"/>
-                <w:szCs w:val="20"/>
+                <w:lang w:val="en-CA"/>
               </w:rPr>
               <w:t>{</w:t>
             </w:r>
             <w:proofErr w:type="spellStart"/>
-            <w:r>
-              <w:rPr>
-                <w:rFonts w:ascii="BC Sans" w:hAnsi="BC Sans"/>
-                <w:sz w:val="20"/>
-                <w:szCs w:val="20"/>
-              </w:rPr>
-              <w:t>d.outcome.subject</w:t>
-            </w:r>
-            <w:proofErr w:type="spellEnd"/>
-            <w:r>
-              <w:rPr>
-                <w:rFonts w:ascii="BC Sans" w:hAnsi="BC Sans"/>
-                <w:sz w:val="20"/>
-                <w:szCs w:val="20"/>
+            <w:proofErr w:type="gramStart"/>
+            <w:r>
+              <w:rPr>
+                <w:rFonts w:ascii="BC Sans" w:hAnsi="BC Sans"/>
+                <w:sz w:val="20"/>
+                <w:szCs w:val="20"/>
+                <w:lang w:val="en-CA"/>
+              </w:rPr>
+              <w:t>d.outcome</w:t>
+            </w:r>
+            <w:proofErr w:type="gramEnd"/>
+            <w:r>
+              <w:rPr>
+                <w:rFonts w:ascii="BC Sans" w:hAnsi="BC Sans"/>
+                <w:sz w:val="20"/>
+                <w:szCs w:val="20"/>
+                <w:lang w:val="en-CA"/>
+              </w:rPr>
+              <w:t>.subject</w:t>
+            </w:r>
+            <w:proofErr w:type="spellEnd"/>
+            <w:r>
+              <w:rPr>
+                <w:rFonts w:ascii="BC Sans" w:hAnsi="BC Sans"/>
+                <w:sz w:val="20"/>
+                <w:szCs w:val="20"/>
+                <w:lang w:val="en-CA"/>
               </w:rPr>
               <w:t>[</w:t>
             </w:r>
@@ -17388,6 +18189,7 @@
                 <w:rFonts w:ascii="BC Sans" w:hAnsi="BC Sans"/>
                 <w:sz w:val="20"/>
                 <w:szCs w:val="20"/>
+                <w:lang w:val="en-CA"/>
               </w:rPr>
               <w:t>i</w:t>
             </w:r>
@@ -17397,178 +18199,29 @@
                 <w:rFonts w:ascii="BC Sans" w:hAnsi="BC Sans"/>
                 <w:sz w:val="20"/>
                 <w:szCs w:val="20"/>
+                <w:lang w:val="en-CA"/>
               </w:rPr>
               <w:t>].</w:t>
             </w:r>
-            <w:r>
-              <w:rPr>
-                <w:rFonts w:ascii="BC Sans" w:hAnsi="BC Sans"/>
-                <w:sz w:val="20"/>
-                <w:szCs w:val="20"/>
-              </w:rPr>
-              <w:t>tags[</w:t>
-            </w:r>
-            <w:proofErr w:type="spellStart"/>
-            <w:r>
-              <w:rPr>
-                <w:rFonts w:ascii="BC Sans" w:hAnsi="BC Sans"/>
-                <w:sz w:val="20"/>
-                <w:szCs w:val="20"/>
-              </w:rPr>
-              <w:t>i</w:t>
-            </w:r>
-            <w:proofErr w:type="spellEnd"/>
-            <w:r>
-              <w:rPr>
-                <w:rFonts w:ascii="BC Sans" w:hAnsi="BC Sans"/>
-                <w:sz w:val="20"/>
-                <w:szCs w:val="20"/>
-              </w:rPr>
-              <w:t>].</w:t>
-            </w:r>
-            <w:r>
-              <w:rPr>
-                <w:rFonts w:ascii="BC Sans" w:hAnsi="BC Sans"/>
-                <w:sz w:val="20"/>
-                <w:szCs w:val="20"/>
-              </w:rPr>
-              <w:t>identifier</w:t>
-            </w:r>
-            <w:r>
-              <w:rPr>
-                <w:rFonts w:ascii="BC Sans" w:hAnsi="BC Sans"/>
-                <w:sz w:val="20"/>
-                <w:szCs w:val="20"/>
-              </w:rPr>
-              <w:t xml:space="preserve">} </w:t>
-            </w:r>
-            <w:r>
-              <w:rPr>
-                <w:rFonts w:ascii="BC Sans" w:hAnsi="BC Sans"/>
-                <w:sz w:val="20"/>
-                <w:szCs w:val="20"/>
-              </w:rPr>
-              <w:t>(</w:t>
-            </w:r>
-            <w:r>
-              <w:rPr>
-                <w:rFonts w:ascii="BC Sans" w:hAnsi="BC Sans"/>
-                <w:sz w:val="20"/>
-                <w:szCs w:val="20"/>
-              </w:rPr>
-              <w:t>{</w:t>
-            </w:r>
-            <w:proofErr w:type="spellStart"/>
-            <w:r>
-              <w:rPr>
-                <w:rFonts w:ascii="BC Sans" w:hAnsi="BC Sans"/>
-                <w:sz w:val="20"/>
-                <w:szCs w:val="20"/>
-              </w:rPr>
-              <w:t>d.outcome.subject</w:t>
-            </w:r>
-            <w:proofErr w:type="spellEnd"/>
-            <w:r>
-              <w:rPr>
-                <w:rFonts w:ascii="BC Sans" w:hAnsi="BC Sans"/>
-                <w:sz w:val="20"/>
-                <w:szCs w:val="20"/>
-              </w:rPr>
-              <w:t>[</w:t>
-            </w:r>
-            <w:proofErr w:type="spellStart"/>
-            <w:r>
-              <w:rPr>
-                <w:rFonts w:ascii="BC Sans" w:hAnsi="BC Sans"/>
-                <w:sz w:val="20"/>
-                <w:szCs w:val="20"/>
-              </w:rPr>
-              <w:t>i</w:t>
-            </w:r>
-            <w:proofErr w:type="spellEnd"/>
-            <w:r>
-              <w:rPr>
-                <w:rFonts w:ascii="BC Sans" w:hAnsi="BC Sans"/>
-                <w:sz w:val="20"/>
-                <w:szCs w:val="20"/>
-              </w:rPr>
-              <w:t>].</w:t>
-            </w:r>
-            <w:r>
-              <w:rPr>
-                <w:rFonts w:ascii="BC Sans" w:hAnsi="BC Sans"/>
-                <w:sz w:val="20"/>
-                <w:szCs w:val="20"/>
-              </w:rPr>
-              <w:t>tags[</w:t>
-            </w:r>
-            <w:proofErr w:type="spellStart"/>
-            <w:r>
-              <w:rPr>
-                <w:rFonts w:ascii="BC Sans" w:hAnsi="BC Sans"/>
-                <w:sz w:val="20"/>
-                <w:szCs w:val="20"/>
-              </w:rPr>
-              <w:t>i</w:t>
-            </w:r>
-            <w:proofErr w:type="spellEnd"/>
-            <w:r>
-              <w:rPr>
-                <w:rFonts w:ascii="BC Sans" w:hAnsi="BC Sans"/>
-                <w:sz w:val="20"/>
-                <w:szCs w:val="20"/>
-              </w:rPr>
-              <w:t>].</w:t>
-            </w:r>
-            <w:proofErr w:type="spellStart"/>
-            <w:r>
-              <w:rPr>
-                <w:rFonts w:ascii="BC Sans" w:hAnsi="BC Sans"/>
-                <w:sz w:val="20"/>
-                <w:szCs w:val="20"/>
-              </w:rPr>
-              <w:t>ear</w:t>
-            </w:r>
-            <w:r>
-              <w:rPr>
-                <w:rFonts w:ascii="BC Sans" w:hAnsi="BC Sans"/>
-                <w:sz w:val="20"/>
-                <w:szCs w:val="20"/>
-              </w:rPr>
-              <w:t>Description</w:t>
-            </w:r>
-            <w:proofErr w:type="spellEnd"/>
-            <w:r>
-              <w:rPr>
-                <w:rFonts w:ascii="BC Sans" w:hAnsi="BC Sans"/>
-                <w:sz w:val="20"/>
-                <w:szCs w:val="20"/>
+            <w:proofErr w:type="spellStart"/>
+            <w:r>
+              <w:rPr>
+                <w:rFonts w:ascii="BC Sans" w:hAnsi="BC Sans"/>
+                <w:sz w:val="20"/>
+                <w:szCs w:val="20"/>
+                <w:lang w:val="en-CA"/>
+              </w:rPr>
+              <w:t>eartag</w:t>
+            </w:r>
+            <w:proofErr w:type="spellEnd"/>
+            <w:r>
+              <w:rPr>
+                <w:rFonts w:ascii="BC Sans" w:hAnsi="BC Sans"/>
+                <w:sz w:val="20"/>
+                <w:szCs w:val="20"/>
+                <w:lang w:val="en-CA"/>
               </w:rPr>
               <w:t>}</w:t>
-            </w:r>
-            <w:r>
-              <w:rPr>
-                <w:rFonts w:ascii="BC Sans" w:hAnsi="BC Sans"/>
-                <w:sz w:val="20"/>
-                <w:szCs w:val="20"/>
-              </w:rPr>
-              <w:t xml:space="preserve"> </w:t>
-            </w:r>
-            <w:r>
-              <w:rPr>
-                <w:rFonts w:ascii="BC Sans" w:hAnsi="BC Sans"/>
-                <w:sz w:val="20"/>
-                <w:szCs w:val="20"/>
-              </w:rPr>
-              <w:t>s</w:t>
-            </w:r>
-            <w:r>
-              <w:rPr>
-                <w:rFonts w:ascii="BC Sans" w:hAnsi="BC Sans"/>
-                <w:sz w:val="20"/>
-                <w:szCs w:val="20"/>
-              </w:rPr>
-              <w:t>ide)</w:t>
             </w:r>
           </w:p>
           <w:p>
@@ -17576,7 +18229,7 @@
               <w:pStyle w:val="ListParagraph"/>
               <w:numPr>
                 <w:ilvl w:val="0"/>
-                <w:numId w:val="7"/>
+                <w:numId w:val="11"/>
               </w:numPr>
               <w:spacing w:after="0"/>
               <w:rPr>
@@ -17592,15 +18245,72 @@
                 <w:sz w:val="20"/>
                 <w:szCs w:val="20"/>
               </w:rPr>
-              <w:t xml:space="preserve">ID: </w:t>
-            </w:r>
-            <w:r>
-              <w:rPr>
-                <w:rFonts w:ascii="BC Sans" w:hAnsi="BC Sans"/>
-                <w:sz w:val="20"/>
-                <w:szCs w:val="20"/>
-              </w:rPr>
-              <w:t>{</w:t>
+              <w:lastRenderedPageBreak/>
+              <w:t>ID: {</w:t>
+            </w:r>
+            <w:proofErr w:type="spellStart"/>
+            <w:proofErr w:type="gramStart"/>
+            <w:r>
+              <w:rPr>
+                <w:rFonts w:ascii="BC Sans" w:hAnsi="BC Sans"/>
+                <w:sz w:val="20"/>
+                <w:szCs w:val="20"/>
+              </w:rPr>
+              <w:t>d.outcome</w:t>
+            </w:r>
+            <w:proofErr w:type="gramEnd"/>
+            <w:r>
+              <w:rPr>
+                <w:rFonts w:ascii="BC Sans" w:hAnsi="BC Sans"/>
+                <w:sz w:val="20"/>
+                <w:szCs w:val="20"/>
+              </w:rPr>
+              <w:t>.subject</w:t>
+            </w:r>
+            <w:proofErr w:type="spellEnd"/>
+            <w:r>
+              <w:rPr>
+                <w:rFonts w:ascii="BC Sans" w:hAnsi="BC Sans"/>
+                <w:sz w:val="20"/>
+                <w:szCs w:val="20"/>
+              </w:rPr>
+              <w:t>[</w:t>
+            </w:r>
+            <w:proofErr w:type="spellStart"/>
+            <w:r>
+              <w:rPr>
+                <w:rFonts w:ascii="BC Sans" w:hAnsi="BC Sans"/>
+                <w:sz w:val="20"/>
+                <w:szCs w:val="20"/>
+              </w:rPr>
+              <w:t>i</w:t>
+            </w:r>
+            <w:proofErr w:type="spellEnd"/>
+            <w:r>
+              <w:rPr>
+                <w:rFonts w:ascii="BC Sans" w:hAnsi="BC Sans"/>
+                <w:sz w:val="20"/>
+                <w:szCs w:val="20"/>
+              </w:rPr>
+              <w:t>].tags[</w:t>
+            </w:r>
+            <w:proofErr w:type="spellStart"/>
+            <w:r>
+              <w:rPr>
+                <w:rFonts w:ascii="BC Sans" w:hAnsi="BC Sans"/>
+                <w:sz w:val="20"/>
+                <w:szCs w:val="20"/>
+              </w:rPr>
+              <w:t>i</w:t>
+            </w:r>
+            <w:proofErr w:type="spellEnd"/>
+            <w:r>
+              <w:rPr>
+                <w:rFonts w:ascii="BC Sans" w:hAnsi="BC Sans"/>
+                <w:sz w:val="20"/>
+                <w:szCs w:val="20"/>
+              </w:rPr>
+              <w:t>].identifier} ({</w:t>
             </w:r>
             <w:proofErr w:type="spellStart"/>
             <w:r>
@@ -17636,47 +18346,113 @@
                 <w:sz w:val="20"/>
                 <w:szCs w:val="20"/>
               </w:rPr>
+              <w:t>].tags[</w:t>
+            </w:r>
+            <w:proofErr w:type="spellStart"/>
+            <w:r>
+              <w:rPr>
+                <w:rFonts w:ascii="BC Sans" w:hAnsi="BC Sans"/>
+                <w:sz w:val="20"/>
+                <w:szCs w:val="20"/>
+              </w:rPr>
+              <w:t>i</w:t>
+            </w:r>
+            <w:proofErr w:type="spellEnd"/>
+            <w:r>
+              <w:rPr>
+                <w:rFonts w:ascii="BC Sans" w:hAnsi="BC Sans"/>
+                <w:sz w:val="20"/>
+                <w:szCs w:val="20"/>
+              </w:rPr>
               <w:t>].</w:t>
             </w:r>
-            <w:r>
-              <w:rPr>
-                <w:rFonts w:ascii="BC Sans" w:hAnsi="BC Sans"/>
-                <w:sz w:val="20"/>
-                <w:szCs w:val="20"/>
-              </w:rPr>
-              <w:t>tags[i+1].</w:t>
-            </w:r>
-            <w:r>
-              <w:rPr>
-                <w:rFonts w:ascii="BC Sans" w:hAnsi="BC Sans"/>
-                <w:sz w:val="20"/>
-                <w:szCs w:val="20"/>
-              </w:rPr>
-              <w:t>identifier}</w:t>
-            </w:r>
-            <w:r>
-              <w:rPr>
-                <w:rFonts w:ascii="BC Sans" w:hAnsi="BC Sans"/>
-                <w:sz w:val="20"/>
-                <w:szCs w:val="20"/>
-              </w:rPr>
-              <w:t xml:space="preserve"> </w:t>
-            </w:r>
-            <w:r>
-              <w:rPr>
-                <w:rFonts w:ascii="BC Sans" w:hAnsi="BC Sans"/>
-                <w:sz w:val="20"/>
-                <w:szCs w:val="20"/>
-              </w:rPr>
-              <w:t>(</w:t>
-            </w:r>
-            <w:r>
-              <w:rPr>
-                <w:rFonts w:ascii="BC Sans" w:hAnsi="BC Sans"/>
-                <w:sz w:val="20"/>
-                <w:szCs w:val="20"/>
-              </w:rPr>
-              <w:t>{</w:t>
+            <w:proofErr w:type="spellStart"/>
+            <w:r>
+              <w:rPr>
+                <w:rFonts w:ascii="BC Sans" w:hAnsi="BC Sans"/>
+                <w:sz w:val="20"/>
+                <w:szCs w:val="20"/>
+              </w:rPr>
+              <w:t>earDescription</w:t>
+            </w:r>
+            <w:proofErr w:type="spellEnd"/>
+            <w:r>
+              <w:rPr>
+                <w:rFonts w:ascii="BC Sans" w:hAnsi="BC Sans"/>
+                <w:sz w:val="20"/>
+                <w:szCs w:val="20"/>
+              </w:rPr>
+              <w:t>} side)</w:t>
+            </w:r>
+          </w:p>
+          <w:p>
+            <w:pPr>
+              <w:pStyle w:val="ListParagraph"/>
+              <w:numPr>
+                <w:ilvl w:val="0"/>
+                <w:numId w:val="11"/>
+              </w:numPr>
+              <w:spacing w:after="0"/>
+              <w:rPr>
+                <w:rFonts w:ascii="BC Sans" w:hAnsi="BC Sans"/>
+                <w:sz w:val="20"/>
+                <w:szCs w:val="20"/>
+                <w:lang w:val="en-CA"/>
+              </w:rPr>
+            </w:pPr>
+            <w:r>
+              <w:rPr>
+                <w:rFonts w:ascii="BC Sans" w:hAnsi="BC Sans"/>
+                <w:sz w:val="20"/>
+                <w:szCs w:val="20"/>
+              </w:rPr>
+              <w:t>ID: {</w:t>
+            </w:r>
+            <w:proofErr w:type="spellStart"/>
+            <w:proofErr w:type="gramStart"/>
+            <w:r>
+              <w:rPr>
+                <w:rFonts w:ascii="BC Sans" w:hAnsi="BC Sans"/>
+                <w:sz w:val="20"/>
+                <w:szCs w:val="20"/>
+              </w:rPr>
+              <w:t>d.outcome</w:t>
+            </w:r>
+            <w:proofErr w:type="gramEnd"/>
+            <w:r>
+              <w:rPr>
+                <w:rFonts w:ascii="BC Sans" w:hAnsi="BC Sans"/>
+                <w:sz w:val="20"/>
+                <w:szCs w:val="20"/>
+              </w:rPr>
+              <w:t>.subject</w:t>
+            </w:r>
+            <w:proofErr w:type="spellEnd"/>
+            <w:r>
+              <w:rPr>
+                <w:rFonts w:ascii="BC Sans" w:hAnsi="BC Sans"/>
+                <w:sz w:val="20"/>
+                <w:szCs w:val="20"/>
+              </w:rPr>
+              <w:t>[</w:t>
+            </w:r>
+            <w:proofErr w:type="spellStart"/>
+            <w:r>
+              <w:rPr>
+                <w:rFonts w:ascii="BC Sans" w:hAnsi="BC Sans"/>
+                <w:sz w:val="20"/>
+                <w:szCs w:val="20"/>
+              </w:rPr>
+              <w:t>i</w:t>
+            </w:r>
+            <w:proofErr w:type="spellEnd"/>
+            <w:r>
+              <w:rPr>
+                <w:rFonts w:ascii="BC Sans" w:hAnsi="BC Sans"/>
+                <w:sz w:val="20"/>
+                <w:szCs w:val="20"/>
+              </w:rPr>
+              <w:t>].tags[i+1].identifier} ({</w:t>
             </w:r>
             <w:proofErr w:type="spellStart"/>
             <w:r>
@@ -17712,65 +18488,25 @@
                 <w:sz w:val="20"/>
                 <w:szCs w:val="20"/>
               </w:rPr>
-              <w:t>].</w:t>
-            </w:r>
-            <w:r>
-              <w:rPr>
-                <w:rFonts w:ascii="BC Sans" w:hAnsi="BC Sans"/>
-                <w:sz w:val="20"/>
-                <w:szCs w:val="20"/>
-              </w:rPr>
-              <w:t>tags[i+1].</w:t>
-            </w:r>
-            <w:proofErr w:type="spellStart"/>
-            <w:r>
-              <w:rPr>
-                <w:rFonts w:ascii="BC Sans" w:hAnsi="BC Sans"/>
-                <w:sz w:val="20"/>
-                <w:szCs w:val="20"/>
-              </w:rPr>
-              <w:t>ear</w:t>
-            </w:r>
-            <w:r>
-              <w:rPr>
-                <w:rFonts w:ascii="BC Sans" w:hAnsi="BC Sans"/>
-                <w:sz w:val="20"/>
-                <w:szCs w:val="20"/>
-              </w:rPr>
-              <w:t>Description</w:t>
-            </w:r>
-            <w:proofErr w:type="spellEnd"/>
-            <w:r>
-              <w:rPr>
-                <w:rFonts w:ascii="BC Sans" w:hAnsi="BC Sans"/>
-                <w:sz w:val="20"/>
-                <w:szCs w:val="20"/>
-              </w:rPr>
-              <w:t>}</w:t>
-            </w:r>
-            <w:r>
-              <w:rPr>
-                <w:rFonts w:ascii="BC Sans" w:hAnsi="BC Sans"/>
-                <w:sz w:val="20"/>
-                <w:szCs w:val="20"/>
-              </w:rPr>
-              <w:t xml:space="preserve"> </w:t>
-            </w:r>
-            <w:r>
-              <w:rPr>
-                <w:rFonts w:ascii="BC Sans" w:hAnsi="BC Sans"/>
-                <w:sz w:val="20"/>
-                <w:szCs w:val="20"/>
-              </w:rPr>
-              <w:t>s</w:t>
-            </w:r>
-            <w:r>
-              <w:rPr>
-                <w:rFonts w:ascii="BC Sans" w:hAnsi="BC Sans"/>
-                <w:sz w:val="20"/>
-                <w:szCs w:val="20"/>
-              </w:rPr>
-              <w:t>ide)</w:t>
+              <w:t>].tags[i+1].</w:t>
+            </w:r>
+            <w:proofErr w:type="spellStart"/>
+            <w:r>
+              <w:rPr>
+                <w:rFonts w:ascii="BC Sans" w:hAnsi="BC Sans"/>
+                <w:sz w:val="20"/>
+                <w:szCs w:val="20"/>
+              </w:rPr>
+              <w:t>earDescription</w:t>
+            </w:r>
+            <w:proofErr w:type="spellEnd"/>
+            <w:r>
+              <w:rPr>
+                <w:rFonts w:ascii="BC Sans" w:hAnsi="BC Sans"/>
+                <w:sz w:val="20"/>
+                <w:szCs w:val="20"/>
+              </w:rPr>
+              <w:t>} side)</w:t>
             </w:r>
           </w:p>
         </w:tc>
@@ -17813,13 +18549,23 @@
               <w:t>Drug ({</w:t>
             </w:r>
             <w:proofErr w:type="spellStart"/>
-            <w:r>
-              <w:rPr>
-                <w:rFonts w:ascii="BC Sans" w:hAnsi="BC Sans"/>
-                <w:sz w:val="20"/>
-                <w:szCs w:val="20"/>
-              </w:rPr>
-              <w:t>d.outcome.subject</w:t>
+            <w:proofErr w:type="gramStart"/>
+            <w:r>
+              <w:rPr>
+                <w:rFonts w:ascii="BC Sans" w:hAnsi="BC Sans"/>
+                <w:sz w:val="20"/>
+                <w:szCs w:val="20"/>
+              </w:rPr>
+              <w:t>d.outcome</w:t>
+            </w:r>
+            <w:proofErr w:type="gramEnd"/>
+            <w:r>
+              <w:rPr>
+                <w:rFonts w:ascii="BC Sans" w:hAnsi="BC Sans"/>
+                <w:sz w:val="20"/>
+                <w:szCs w:val="20"/>
+              </w:rPr>
+              <w:t>.subject</w:t>
             </w:r>
             <w:proofErr w:type="spellEnd"/>
             <w:r>
@@ -17933,13 +18679,23 @@
               <w:t>Vial number: {</w:t>
             </w:r>
             <w:proofErr w:type="spellStart"/>
-            <w:r>
-              <w:rPr>
-                <w:rFonts w:ascii="BC Sans" w:hAnsi="BC Sans"/>
-                <w:sz w:val="20"/>
-                <w:szCs w:val="20"/>
-              </w:rPr>
-              <w:t>d.outcome.subject</w:t>
+            <w:proofErr w:type="gramStart"/>
+            <w:r>
+              <w:rPr>
+                <w:rFonts w:ascii="BC Sans" w:hAnsi="BC Sans"/>
+                <w:sz w:val="20"/>
+                <w:szCs w:val="20"/>
+              </w:rPr>
+              <w:t>d.outcome</w:t>
+            </w:r>
+            <w:proofErr w:type="gramEnd"/>
+            <w:r>
+              <w:rPr>
+                <w:rFonts w:ascii="BC Sans" w:hAnsi="BC Sans"/>
+                <w:sz w:val="20"/>
+                <w:szCs w:val="20"/>
+              </w:rPr>
+              <w:t>.subject</w:t>
             </w:r>
             <w:proofErr w:type="spellEnd"/>
             <w:r>
@@ -18045,13 +18801,23 @@
               <w:t>{</w:t>
             </w:r>
             <w:proofErr w:type="spellStart"/>
-            <w:r>
-              <w:rPr>
-                <w:rFonts w:ascii="BC Sans" w:hAnsi="BC Sans"/>
-                <w:sz w:val="20"/>
-                <w:szCs w:val="20"/>
-              </w:rPr>
-              <w:t>d.outcome.subject</w:t>
+            <w:proofErr w:type="gramStart"/>
+            <w:r>
+              <w:rPr>
+                <w:rFonts w:ascii="BC Sans" w:hAnsi="BC Sans"/>
+                <w:sz w:val="20"/>
+                <w:szCs w:val="20"/>
+              </w:rPr>
+              <w:t>d.outcome</w:t>
+            </w:r>
+            <w:proofErr w:type="gramEnd"/>
+            <w:r>
+              <w:rPr>
+                <w:rFonts w:ascii="BC Sans" w:hAnsi="BC Sans"/>
+                <w:sz w:val="20"/>
+                <w:szCs w:val="20"/>
+              </w:rPr>
+              <w:t>.subject</w:t>
             </w:r>
             <w:proofErr w:type="spellEnd"/>
             <w:r>
@@ -18175,13 +18941,23 @@
               <w:t>{</w:t>
             </w:r>
             <w:proofErr w:type="spellStart"/>
-            <w:r>
-              <w:rPr>
-                <w:rFonts w:ascii="BC Sans" w:hAnsi="BC Sans"/>
-                <w:sz w:val="20"/>
-                <w:szCs w:val="20"/>
-              </w:rPr>
-              <w:t>d.outcome.subject</w:t>
+            <w:proofErr w:type="gramStart"/>
+            <w:r>
+              <w:rPr>
+                <w:rFonts w:ascii="BC Sans" w:hAnsi="BC Sans"/>
+                <w:sz w:val="20"/>
+                <w:szCs w:val="20"/>
+              </w:rPr>
+              <w:t>d.outcome</w:t>
+            </w:r>
+            <w:proofErr w:type="gramEnd"/>
+            <w:r>
+              <w:rPr>
+                <w:rFonts w:ascii="BC Sans" w:hAnsi="BC Sans"/>
+                <w:sz w:val="20"/>
+                <w:szCs w:val="20"/>
+              </w:rPr>
+              <w:t>.subject</w:t>
             </w:r>
             <w:proofErr w:type="spellEnd"/>
             <w:r>
@@ -18297,13 +19073,23 @@
               <w:t>{</w:t>
             </w:r>
             <w:proofErr w:type="spellStart"/>
-            <w:r>
-              <w:rPr>
-                <w:rFonts w:ascii="BC Sans" w:hAnsi="BC Sans"/>
-                <w:sz w:val="20"/>
-                <w:szCs w:val="20"/>
-              </w:rPr>
-              <w:t>d.outcome.subject</w:t>
+            <w:proofErr w:type="gramStart"/>
+            <w:r>
+              <w:rPr>
+                <w:rFonts w:ascii="BC Sans" w:hAnsi="BC Sans"/>
+                <w:sz w:val="20"/>
+                <w:szCs w:val="20"/>
+              </w:rPr>
+              <w:t>d.outcome</w:t>
+            </w:r>
+            <w:proofErr w:type="gramEnd"/>
+            <w:r>
+              <w:rPr>
+                <w:rFonts w:ascii="BC Sans" w:hAnsi="BC Sans"/>
+                <w:sz w:val="20"/>
+                <w:szCs w:val="20"/>
+              </w:rPr>
+              <w:t>.subject</w:t>
             </w:r>
             <w:proofErr w:type="spellEnd"/>
             <w:r>
@@ -18419,13 +19205,23 @@
               <w:t>{</w:t>
             </w:r>
             <w:proofErr w:type="spellStart"/>
-            <w:r>
-              <w:rPr>
-                <w:rFonts w:ascii="BC Sans" w:hAnsi="BC Sans"/>
-                <w:sz w:val="20"/>
-                <w:szCs w:val="20"/>
-              </w:rPr>
-              <w:t>d.outcome.subject</w:t>
+            <w:proofErr w:type="gramStart"/>
+            <w:r>
+              <w:rPr>
+                <w:rFonts w:ascii="BC Sans" w:hAnsi="BC Sans"/>
+                <w:sz w:val="20"/>
+                <w:szCs w:val="20"/>
+              </w:rPr>
+              <w:t>d.outcome</w:t>
+            </w:r>
+            <w:proofErr w:type="gramEnd"/>
+            <w:r>
+              <w:rPr>
+                <w:rFonts w:ascii="BC Sans" w:hAnsi="BC Sans"/>
+                <w:sz w:val="20"/>
+                <w:szCs w:val="20"/>
+              </w:rPr>
+              <w:t>.subject</w:t>
             </w:r>
             <w:proofErr w:type="spellEnd"/>
             <w:r>
@@ -18517,13 +19313,23 @@
               <w:t>{</w:t>
             </w:r>
             <w:proofErr w:type="spellStart"/>
-            <w:r>
-              <w:rPr>
-                <w:rFonts w:ascii="BC Sans" w:hAnsi="BC Sans"/>
-                <w:sz w:val="20"/>
-                <w:szCs w:val="20"/>
-              </w:rPr>
-              <w:t>d.outcome.subject</w:t>
+            <w:proofErr w:type="gramStart"/>
+            <w:r>
+              <w:rPr>
+                <w:rFonts w:ascii="BC Sans" w:hAnsi="BC Sans"/>
+                <w:sz w:val="20"/>
+                <w:szCs w:val="20"/>
+              </w:rPr>
+              <w:t>d.outcome</w:t>
+            </w:r>
+            <w:proofErr w:type="gramEnd"/>
+            <w:r>
+              <w:rPr>
+                <w:rFonts w:ascii="BC Sans" w:hAnsi="BC Sans"/>
+                <w:sz w:val="20"/>
+                <w:szCs w:val="20"/>
+              </w:rPr>
+              <w:t>.subject</w:t>
             </w:r>
             <w:proofErr w:type="spellEnd"/>
             <w:r>
@@ -18639,13 +19445,23 @@
               <w:t>{</w:t>
             </w:r>
             <w:proofErr w:type="spellStart"/>
-            <w:r>
-              <w:rPr>
-                <w:rFonts w:ascii="BC Sans" w:hAnsi="BC Sans"/>
-                <w:sz w:val="20"/>
-                <w:szCs w:val="20"/>
-              </w:rPr>
-              <w:t>d.outcome.subject</w:t>
+            <w:proofErr w:type="gramStart"/>
+            <w:r>
+              <w:rPr>
+                <w:rFonts w:ascii="BC Sans" w:hAnsi="BC Sans"/>
+                <w:sz w:val="20"/>
+                <w:szCs w:val="20"/>
+              </w:rPr>
+              <w:t>d.outcome</w:t>
+            </w:r>
+            <w:proofErr w:type="gramEnd"/>
+            <w:r>
+              <w:rPr>
+                <w:rFonts w:ascii="BC Sans" w:hAnsi="BC Sans"/>
+                <w:sz w:val="20"/>
+                <w:szCs w:val="20"/>
+              </w:rPr>
+              <w:t>.subject</w:t>
             </w:r>
             <w:proofErr w:type="spellEnd"/>
             <w:r>
@@ -18751,13 +19567,23 @@
               <w:t xml:space="preserve"> {</w:t>
             </w:r>
             <w:proofErr w:type="spellStart"/>
-            <w:r>
-              <w:rPr>
-                <w:rFonts w:ascii="BC Sans" w:hAnsi="BC Sans"/>
-                <w:sz w:val="20"/>
-                <w:szCs w:val="20"/>
-              </w:rPr>
-              <w:t>d.outcome.subject</w:t>
+            <w:proofErr w:type="gramStart"/>
+            <w:r>
+              <w:rPr>
+                <w:rFonts w:ascii="BC Sans" w:hAnsi="BC Sans"/>
+                <w:sz w:val="20"/>
+                <w:szCs w:val="20"/>
+              </w:rPr>
+              <w:t>d.outcome</w:t>
+            </w:r>
+            <w:proofErr w:type="gramEnd"/>
+            <w:r>
+              <w:rPr>
+                <w:rFonts w:ascii="BC Sans" w:hAnsi="BC Sans"/>
+                <w:sz w:val="20"/>
+                <w:szCs w:val="20"/>
+              </w:rPr>
+              <w:t>.subject</w:t>
             </w:r>
             <w:proofErr w:type="spellEnd"/>
             <w:r>
@@ -18856,13 +19682,23 @@
               <w:t>Drug ({</w:t>
             </w:r>
             <w:proofErr w:type="spellStart"/>
-            <w:r>
-              <w:rPr>
-                <w:rFonts w:ascii="BC Sans" w:hAnsi="BC Sans"/>
-                <w:sz w:val="20"/>
-                <w:szCs w:val="20"/>
-              </w:rPr>
-              <w:t>d.outcome.subject</w:t>
+            <w:proofErr w:type="gramStart"/>
+            <w:r>
+              <w:rPr>
+                <w:rFonts w:ascii="BC Sans" w:hAnsi="BC Sans"/>
+                <w:sz w:val="20"/>
+                <w:szCs w:val="20"/>
+              </w:rPr>
+              <w:t>d.outcome</w:t>
+            </w:r>
+            <w:proofErr w:type="gramEnd"/>
+            <w:r>
+              <w:rPr>
+                <w:rFonts w:ascii="BC Sans" w:hAnsi="BC Sans"/>
+                <w:sz w:val="20"/>
+                <w:szCs w:val="20"/>
+              </w:rPr>
+              <w:t>.subject</w:t>
             </w:r>
             <w:proofErr w:type="spellEnd"/>
             <w:r>
@@ -19031,13 +19867,23 @@
               <w:t>{</w:t>
             </w:r>
             <w:proofErr w:type="spellStart"/>
-            <w:r>
-              <w:rPr>
-                <w:rFonts w:ascii="BC Sans" w:hAnsi="BC Sans"/>
-                <w:sz w:val="20"/>
-                <w:szCs w:val="20"/>
-              </w:rPr>
-              <w:t>d.outcome.subject</w:t>
+            <w:proofErr w:type="gramStart"/>
+            <w:r>
+              <w:rPr>
+                <w:rFonts w:ascii="BC Sans" w:hAnsi="BC Sans"/>
+                <w:sz w:val="20"/>
+                <w:szCs w:val="20"/>
+              </w:rPr>
+              <w:t>d.outcome</w:t>
+            </w:r>
+            <w:proofErr w:type="gramEnd"/>
+            <w:r>
+              <w:rPr>
+                <w:rFonts w:ascii="BC Sans" w:hAnsi="BC Sans"/>
+                <w:sz w:val="20"/>
+                <w:szCs w:val="20"/>
+              </w:rPr>
+              <w:t>.subject</w:t>
             </w:r>
             <w:proofErr w:type="spellEnd"/>
             <w:r>
@@ -19099,25 +19945,7 @@
                 <w:szCs w:val="20"/>
                 <w:lang w:val="en-CA"/>
               </w:rPr>
-              <w:t>{d.outcome.subject[i].outcomeActionedByDescription:ifNEM:showBegin}</w:t>
-            </w:r>
-            <w:r>
-              <w:rPr>
-                <w:rFonts w:ascii="BC Sans" w:hAnsi="BC Sans"/>
-                <w:sz w:val="20"/>
-                <w:szCs w:val="20"/>
-                <w:lang w:val="en-CA"/>
-              </w:rPr>
-              <w:t xml:space="preserve"> </w:t>
-            </w:r>
-            <w:r>
-              <w:rPr>
-                <w:rFonts w:ascii="BC Sans" w:hAnsi="BC Sans"/>
-                <w:sz w:val="20"/>
-                <w:szCs w:val="20"/>
-                <w:lang w:val="en-CA"/>
-              </w:rPr>
-              <w:t>by</w:t>
+              <w:t>{d.outcome.subject[i].outcomeActionedByDescription:ifNEM:showBegin}by</w:t>
             </w:r>
             <w:r>
               <w:rPr>
@@ -19220,13 +20048,23 @@
               <w:t>{</w:t>
             </w:r>
             <w:proofErr w:type="spellStart"/>
-            <w:r>
-              <w:rPr>
-                <w:rFonts w:ascii="BC Sans" w:hAnsi="BC Sans"/>
-                <w:sz w:val="20"/>
-                <w:szCs w:val="20"/>
-              </w:rPr>
-              <w:t>d.outcome.subject</w:t>
+            <w:proofErr w:type="gramStart"/>
+            <w:r>
+              <w:rPr>
+                <w:rFonts w:ascii="BC Sans" w:hAnsi="BC Sans"/>
+                <w:sz w:val="20"/>
+                <w:szCs w:val="20"/>
+              </w:rPr>
+              <w:t>d.outcome</w:t>
+            </w:r>
+            <w:proofErr w:type="gramEnd"/>
+            <w:r>
+              <w:rPr>
+                <w:rFonts w:ascii="BC Sans" w:hAnsi="BC Sans"/>
+                <w:sz w:val="20"/>
+                <w:szCs w:val="20"/>
+              </w:rPr>
+              <w:t>.subject</w:t>
             </w:r>
             <w:proofErr w:type="spellEnd"/>
             <w:r>
@@ -19363,13 +20201,23 @@
               <w:t>{</w:t>
             </w:r>
             <w:proofErr w:type="spellStart"/>
-            <w:r>
-              <w:rPr>
-                <w:rFonts w:ascii="BC Sans" w:hAnsi="BC Sans"/>
-                <w:sz w:val="20"/>
-                <w:szCs w:val="20"/>
-              </w:rPr>
-              <w:t>d.outcome.subject</w:t>
+            <w:proofErr w:type="gramStart"/>
+            <w:r>
+              <w:rPr>
+                <w:rFonts w:ascii="BC Sans" w:hAnsi="BC Sans"/>
+                <w:sz w:val="20"/>
+                <w:szCs w:val="20"/>
+              </w:rPr>
+              <w:t>d.outcome</w:t>
+            </w:r>
+            <w:proofErr w:type="gramEnd"/>
+            <w:r>
+              <w:rPr>
+                <w:rFonts w:ascii="BC Sans" w:hAnsi="BC Sans"/>
+                <w:sz w:val="20"/>
+                <w:szCs w:val="20"/>
+              </w:rPr>
+              <w:t>.subject</w:t>
             </w:r>
             <w:proofErr w:type="spellEnd"/>
             <w:r>
@@ -19447,13 +20295,23 @@
         <w:t>{</w:t>
       </w:r>
       <w:proofErr w:type="spellStart"/>
+      <w:proofErr w:type="gramStart"/>
       <w:r>
         <w:rPr>
           <w:rFonts w:ascii="BC Sans" w:hAnsi="BC Sans"/>
           <w:sz w:val="20"/>
           <w:szCs w:val="20"/>
         </w:rPr>
-        <w:t>d.outcome.</w:t>
+        <w:t>d.outcome</w:t>
+      </w:r>
+      <w:proofErr w:type="gramEnd"/>
+      <w:r>
+        <w:rPr>
+          <w:rFonts w:ascii="BC Sans" w:hAnsi="BC Sans"/>
+          <w:sz w:val="20"/>
+          <w:szCs w:val="20"/>
+        </w:rPr>
+        <w:t>.</w:t>
       </w:r>
       <w:r>
         <w:rPr>
@@ -19543,6 +20401,7 @@
               <w:t>Additional note {</w:t>
             </w:r>
             <w:proofErr w:type="spellStart"/>
+            <w:proofErr w:type="gramStart"/>
             <w:r>
               <w:rPr>
                 <w:rFonts w:ascii="BC Sans" w:hAnsi="BC Sans"/>
@@ -19551,7 +20410,18 @@
                 <w:sz w:val="20"/>
                 <w:szCs w:val="20"/>
               </w:rPr>
-              <w:t>d.outcome.notes</w:t>
+              <w:t>d.outcome</w:t>
+            </w:r>
+            <w:proofErr w:type="gramEnd"/>
+            <w:r>
+              <w:rPr>
+                <w:rFonts w:ascii="BC Sans" w:hAnsi="BC Sans"/>
+                <w:b/>
+                <w:bCs/>
+                <w:sz w:val="20"/>
+                <w:szCs w:val="20"/>
+              </w:rPr>
+              <w:t>.notes</w:t>
             </w:r>
             <w:proofErr w:type="spellEnd"/>
             <w:r>
@@ -19658,13 +20528,23 @@
               <w:t>{</w:t>
             </w:r>
             <w:proofErr w:type="spellStart"/>
-            <w:r>
-              <w:rPr>
-                <w:rFonts w:ascii="BC Sans" w:hAnsi="BC Sans"/>
-                <w:sz w:val="20"/>
-                <w:szCs w:val="20"/>
-              </w:rPr>
-              <w:t>d.outcome.notes</w:t>
+            <w:proofErr w:type="gramStart"/>
+            <w:r>
+              <w:rPr>
+                <w:rFonts w:ascii="BC Sans" w:hAnsi="BC Sans"/>
+                <w:sz w:val="20"/>
+                <w:szCs w:val="20"/>
+              </w:rPr>
+              <w:t>d.outcome</w:t>
+            </w:r>
+            <w:proofErr w:type="gramEnd"/>
+            <w:r>
+              <w:rPr>
+                <w:rFonts w:ascii="BC Sans" w:hAnsi="BC Sans"/>
+                <w:sz w:val="20"/>
+                <w:szCs w:val="20"/>
+              </w:rPr>
+              <w:t>.notes</w:t>
             </w:r>
             <w:proofErr w:type="spellEnd"/>
             <w:r>
@@ -19780,13 +20660,23 @@
               <w:t>{</w:t>
             </w:r>
             <w:proofErr w:type="spellStart"/>
-            <w:r>
-              <w:rPr>
-                <w:rFonts w:ascii="BC Sans" w:hAnsi="BC Sans"/>
-                <w:sz w:val="20"/>
-                <w:szCs w:val="20"/>
-              </w:rPr>
-              <w:t>d.outcome.notes</w:t>
+            <w:proofErr w:type="gramStart"/>
+            <w:r>
+              <w:rPr>
+                <w:rFonts w:ascii="BC Sans" w:hAnsi="BC Sans"/>
+                <w:sz w:val="20"/>
+                <w:szCs w:val="20"/>
+              </w:rPr>
+              <w:t>d.outcome</w:t>
+            </w:r>
+            <w:proofErr w:type="gramEnd"/>
+            <w:r>
+              <w:rPr>
+                <w:rFonts w:ascii="BC Sans" w:hAnsi="BC Sans"/>
+                <w:sz w:val="20"/>
+                <w:szCs w:val="20"/>
+              </w:rPr>
+              <w:t>.notes</w:t>
             </w:r>
             <w:proofErr w:type="spellEnd"/>
             <w:r>
@@ -19903,13 +20793,23 @@
               <w:t>{</w:t>
             </w:r>
             <w:proofErr w:type="spellStart"/>
-            <w:r>
-              <w:rPr>
-                <w:rFonts w:ascii="BC Sans" w:hAnsi="BC Sans"/>
-                <w:sz w:val="20"/>
-                <w:szCs w:val="20"/>
-              </w:rPr>
-              <w:t>d.outcome.notes</w:t>
+            <w:proofErr w:type="gramStart"/>
+            <w:r>
+              <w:rPr>
+                <w:rFonts w:ascii="BC Sans" w:hAnsi="BC Sans"/>
+                <w:sz w:val="20"/>
+                <w:szCs w:val="20"/>
+              </w:rPr>
+              <w:t>d.outcome</w:t>
+            </w:r>
+            <w:proofErr w:type="gramEnd"/>
+            <w:r>
+              <w:rPr>
+                <w:rFonts w:ascii="BC Sans" w:hAnsi="BC Sans"/>
+                <w:sz w:val="20"/>
+                <w:szCs w:val="20"/>
+              </w:rPr>
+              <w:t>.notes</w:t>
             </w:r>
             <w:proofErr w:type="spellEnd"/>
             <w:r>
@@ -19971,13 +20871,23 @@
         <w:t>{</w:t>
       </w:r>
       <w:proofErr w:type="spellStart"/>
+      <w:proofErr w:type="gramStart"/>
       <w:r>
         <w:rPr>
           <w:rFonts w:ascii="BC Sans" w:hAnsi="BC Sans"/>
           <w:sz w:val="20"/>
           <w:szCs w:val="20"/>
         </w:rPr>
-        <w:t>d.outcome.notes</w:t>
+        <w:t>d.outcome</w:t>
+      </w:r>
+      <w:proofErr w:type="gramEnd"/>
+      <w:r>
+        <w:rPr>
+          <w:rFonts w:ascii="BC Sans" w:hAnsi="BC Sans"/>
+          <w:sz w:val="20"/>
+          <w:szCs w:val="20"/>
+        </w:rPr>
+        <w:t>.notes</w:t>
       </w:r>
       <w:proofErr w:type="spellEnd"/>
       <w:r>
@@ -20253,14 +21163,25 @@
               <w:t>{</w:t>
             </w:r>
             <w:proofErr w:type="spellStart"/>
-            <w:r>
-              <w:rPr>
-                <w:rFonts w:ascii="BC Sans" w:hAnsi="BC Sans"/>
-                <w:sz w:val="20"/>
-                <w:szCs w:val="20"/>
-                <w:lang w:val="en-CA"/>
-              </w:rPr>
-              <w:t>d.outcome.isReviewRequired</w:t>
+            <w:proofErr w:type="gramStart"/>
+            <w:r>
+              <w:rPr>
+                <w:rFonts w:ascii="BC Sans" w:hAnsi="BC Sans"/>
+                <w:sz w:val="20"/>
+                <w:szCs w:val="20"/>
+                <w:lang w:val="en-CA"/>
+              </w:rPr>
+              <w:t>d.outcome</w:t>
+            </w:r>
+            <w:proofErr w:type="gramEnd"/>
+            <w:r>
+              <w:rPr>
+                <w:rFonts w:ascii="BC Sans" w:hAnsi="BC Sans"/>
+                <w:sz w:val="20"/>
+                <w:szCs w:val="20"/>
+                <w:lang w:val="en-CA"/>
+              </w:rPr>
+              <w:t>.isReviewRequired</w:t>
             </w:r>
             <w:proofErr w:type="spellEnd"/>
             <w:r>
@@ -20356,14 +21277,25 @@
               <w:t>{</w:t>
             </w:r>
             <w:proofErr w:type="spellStart"/>
-            <w:r>
-              <w:rPr>
-                <w:rFonts w:ascii="BC Sans" w:hAnsi="BC Sans"/>
-                <w:sz w:val="20"/>
-                <w:szCs w:val="20"/>
-                <w:lang w:val="en-CA"/>
-              </w:rPr>
-              <w:t>d.outcome.reviewComplete</w:t>
+            <w:proofErr w:type="gramStart"/>
+            <w:r>
+              <w:rPr>
+                <w:rFonts w:ascii="BC Sans" w:hAnsi="BC Sans"/>
+                <w:sz w:val="20"/>
+                <w:szCs w:val="20"/>
+                <w:lang w:val="en-CA"/>
+              </w:rPr>
+              <w:t>d.outcome</w:t>
+            </w:r>
+            <w:proofErr w:type="gramEnd"/>
+            <w:r>
+              <w:rPr>
+                <w:rFonts w:ascii="BC Sans" w:hAnsi="BC Sans"/>
+                <w:sz w:val="20"/>
+                <w:szCs w:val="20"/>
+                <w:lang w:val="en-CA"/>
+              </w:rPr>
+              <w:t>.reviewComplete</w:t>
             </w:r>
             <w:r>
               <w:rPr>
@@ -20477,14 +21409,25 @@
               <w:t>{</w:t>
             </w:r>
             <w:proofErr w:type="spellStart"/>
-            <w:r>
-              <w:rPr>
-                <w:rFonts w:ascii="BC Sans" w:hAnsi="BC Sans"/>
-                <w:sz w:val="20"/>
-                <w:szCs w:val="20"/>
-                <w:lang w:val="en-CA"/>
-              </w:rPr>
-              <w:t>d.outcome.reviewComplete.actor</w:t>
+            <w:proofErr w:type="gramStart"/>
+            <w:r>
+              <w:rPr>
+                <w:rFonts w:ascii="BC Sans" w:hAnsi="BC Sans"/>
+                <w:sz w:val="20"/>
+                <w:szCs w:val="20"/>
+                <w:lang w:val="en-CA"/>
+              </w:rPr>
+              <w:t>d.outcome</w:t>
+            </w:r>
+            <w:proofErr w:type="gramEnd"/>
+            <w:r>
+              <w:rPr>
+                <w:rFonts w:ascii="BC Sans" w:hAnsi="BC Sans"/>
+                <w:sz w:val="20"/>
+                <w:szCs w:val="20"/>
+                <w:lang w:val="en-CA"/>
+              </w:rPr>
+              <w:t>.reviewComplete.actor</w:t>
             </w:r>
             <w:proofErr w:type="spellEnd"/>
             <w:r>
@@ -20598,14 +21541,25 @@
               <w:t>{</w:t>
             </w:r>
             <w:proofErr w:type="spellStart"/>
-            <w:r>
-              <w:rPr>
-                <w:rFonts w:ascii="BC Sans" w:hAnsi="BC Sans"/>
-                <w:sz w:val="20"/>
-                <w:szCs w:val="20"/>
-                <w:lang w:val="en-CA"/>
-              </w:rPr>
-              <w:t>d.outcome.reviewComplete.date</w:t>
+            <w:proofErr w:type="gramStart"/>
+            <w:r>
+              <w:rPr>
+                <w:rFonts w:ascii="BC Sans" w:hAnsi="BC Sans"/>
+                <w:sz w:val="20"/>
+                <w:szCs w:val="20"/>
+                <w:lang w:val="en-CA"/>
+              </w:rPr>
+              <w:t>d.outcome</w:t>
+            </w:r>
+            <w:proofErr w:type="gramEnd"/>
+            <w:r>
+              <w:rPr>
+                <w:rFonts w:ascii="BC Sans" w:hAnsi="BC Sans"/>
+                <w:sz w:val="20"/>
+                <w:szCs w:val="20"/>
+                <w:lang w:val="en-CA"/>
+              </w:rPr>
+              <w:t>.reviewComplete.date</w:t>
             </w:r>
             <w:proofErr w:type="spellEnd"/>
             <w:r>
@@ -20650,7 +21604,17 @@
           <w:sz w:val="20"/>
           <w:szCs w:val="20"/>
         </w:rPr>
-        <w:t>{d</w:t>
+        <w:t>{</w:t>
+      </w:r>
+      <w:proofErr w:type="gramStart"/>
+      <w:r>
+        <w:rPr>
+          <w:rFonts w:ascii="BC Sans" w:eastAsia="Times New Roman" w:hAnsi="BC Sans" w:cs="Times New Roman"/>
+          <w:color w:val="000000" w:themeColor="text1"/>
+          <w:sz w:val="20"/>
+          <w:szCs w:val="20"/>
+        </w:rPr>
+        <w:t>d</w:t>
       </w:r>
       <w:r>
         <w:rPr>
@@ -20669,7 +21633,17 @@
           <w:szCs w:val="20"/>
           <w:lang w:val="en-CA"/>
         </w:rPr>
-        <w:t>outcome.isReviewRequired</w:t>
+        <w:t>outcome</w:t>
+      </w:r>
+      <w:proofErr w:type="gramEnd"/>
+      <w:r>
+        <w:rPr>
+          <w:rFonts w:ascii="BC Sans" w:hAnsi="BC Sans"/>
+          <w:sz w:val="20"/>
+          <w:szCs w:val="20"/>
+          <w:lang w:val="en-CA"/>
+        </w:rPr>
+        <w:t>.isReviewRequired</w:t>
       </w:r>
       <w:proofErr w:type="spellEnd"/>
       <w:r>
@@ -20943,6 +21917,7 @@
               <w:t>{</w:t>
             </w:r>
             <w:proofErr w:type="spellStart"/>
+            <w:proofErr w:type="gramStart"/>
             <w:r>
               <w:rPr>
                 <w:rFonts w:ascii="BC Sans" w:eastAsia="Times New Roman" w:hAnsi="BC Sans" w:cs="Times New Roman"/>
@@ -20968,6 +21943,7 @@
               <w:t>oAtts</w:t>
             </w:r>
             <w:proofErr w:type="spellEnd"/>
+            <w:proofErr w:type="gramEnd"/>
             <w:r>
               <w:rPr>
                 <w:rFonts w:ascii="BC Sans" w:eastAsia="Times New Roman" w:hAnsi="BC Sans" w:cs="Times New Roman"/>
@@ -21062,6 +22038,7 @@
               <w:t>{</w:t>
             </w:r>
             <w:proofErr w:type="spellStart"/>
+            <w:proofErr w:type="gramStart"/>
             <w:r>
               <w:rPr>
                 <w:rFonts w:ascii="BC Sans" w:eastAsia="Times New Roman" w:hAnsi="BC Sans" w:cs="Times New Roman"/>
@@ -21081,6 +22058,7 @@
               <w:t>oAtts</w:t>
             </w:r>
             <w:proofErr w:type="spellEnd"/>
+            <w:proofErr w:type="gramEnd"/>
             <w:r>
               <w:rPr>
                 <w:rFonts w:ascii="BC Sans" w:eastAsia="Times New Roman" w:hAnsi="BC Sans" w:cs="Times New Roman"/>
@@ -21168,6 +22146,7 @@
               <w:t>{</w:t>
             </w:r>
             <w:proofErr w:type="spellStart"/>
+            <w:proofErr w:type="gramStart"/>
             <w:r>
               <w:rPr>
                 <w:rFonts w:ascii="BC Sans" w:eastAsia="Times New Roman" w:hAnsi="BC Sans" w:cs="Times New Roman"/>
@@ -21193,6 +22172,7 @@
               <w:t>oAtts</w:t>
             </w:r>
             <w:proofErr w:type="spellEnd"/>
+            <w:proofErr w:type="gramEnd"/>
             <w:r>
               <w:rPr>
                 <w:rFonts w:ascii="BC Sans" w:eastAsia="Times New Roman" w:hAnsi="BC Sans" w:cs="Times New Roman"/>
@@ -21282,6 +22262,7 @@
               <w:t>{</w:t>
             </w:r>
             <w:proofErr w:type="spellStart"/>
+            <w:proofErr w:type="gramStart"/>
             <w:r>
               <w:rPr>
                 <w:rFonts w:ascii="BC Sans" w:eastAsia="Times New Roman" w:hAnsi="BC Sans" w:cs="Times New Roman"/>
@@ -21301,6 +22282,7 @@
               <w:t>oAtts</w:t>
             </w:r>
             <w:proofErr w:type="spellEnd"/>
+            <w:proofErr w:type="gramEnd"/>
             <w:r>
               <w:rPr>
                 <w:rFonts w:ascii="BC Sans" w:eastAsia="Times New Roman" w:hAnsi="BC Sans" w:cs="Times New Roman"/>
@@ -21377,6 +22359,7 @@
         <w:t>{</w:t>
       </w:r>
       <w:proofErr w:type="spellStart"/>
+      <w:proofErr w:type="gramStart"/>
       <w:r>
         <w:rPr>
           <w:rFonts w:ascii="BC Sans" w:eastAsia="Times New Roman" w:hAnsi="BC Sans" w:cs="Segoe UI"/>
@@ -21411,7 +22394,20 @@
           <w:lang w:eastAsia="en-CA"/>
           <w14:ligatures w14:val="none"/>
         </w:rPr>
-        <w:t>OutcomeAttachments:showEnd</w:t>
+        <w:t>OutcomeAttachments</w:t>
+      </w:r>
+      <w:proofErr w:type="gramEnd"/>
+      <w:r>
+        <w:rPr>
+          <w:rFonts w:ascii="BC Sans" w:eastAsia="Times New Roman" w:hAnsi="BC Sans" w:cs="Segoe UI"/>
+          <w:color w:val="000000"/>
+          <w:kern w:val="0"/>
+          <w:sz w:val="20"/>
+          <w:szCs w:val="20"/>
+          <w:lang w:eastAsia="en-CA"/>
+          <w14:ligatures w14:val="none"/>
+        </w:rPr>
+        <w:t>:showEnd</w:t>
       </w:r>
       <w:proofErr w:type="spellEnd"/>
       <w:r>
@@ -21744,6 +22740,7 @@
             <w:t>Report printed on {</w:t>
           </w:r>
           <w:proofErr w:type="spellStart"/>
+          <w:proofErr w:type="gramStart"/>
           <w:r>
             <w:rPr>
               <w:rFonts w:ascii="BC Sans" w:eastAsia="BC Sans" w:hAnsi="BC Sans" w:cs="BC Sans"/>
@@ -21769,6 +22766,7 @@
             <w:t>generatedOn</w:t>
           </w:r>
           <w:proofErr w:type="spellEnd"/>
+          <w:proofErr w:type="gramEnd"/>
           <w:r>
             <w:rPr>
               <w:rFonts w:ascii="BC Sans" w:eastAsia="BC Sans" w:hAnsi="BC Sans" w:cs="BC Sans"/>
@@ -22166,6 +23164,119 @@
     </w:lvl>
   </w:abstractNum>
   <w:abstractNum w:abstractNumId="3" w15:restartNumberingAfterBreak="0">
+    <w:nsid w:val="3DE943BF"/>
+    <w:multiLevelType w:val="hybridMultilevel"/>
+    <w:tmpl w:val="8A383162"/>
+    <w:lvl w:ilvl="0" w:tplc="04090001">
+      <w:start w:val="1"/>
+      <w:numFmt w:val="bullet"/>
+      <w:lvlText w:val=""/>
+      <w:lvlJc w:val="left"/>
+      <w:pPr>
+        <w:ind w:left="720" w:hanging="360"/>
+      </w:pPr>
+      <w:rPr>
+        <w:rFonts w:ascii="Symbol" w:hAnsi="Symbol" w:hint="default"/>
+      </w:rPr>
+    </w:lvl>
+    <w:lvl w:ilvl="1" w:tplc="04090003" w:tentative="1">
+      <w:start w:val="1"/>
+      <w:numFmt w:val="bullet"/>
+      <w:lvlText w:val="o"/>
+      <w:lvlJc w:val="left"/>
+      <w:pPr>
+        <w:ind w:left="1440" w:hanging="360"/>
+      </w:pPr>
+      <w:rPr>
+        <w:rFonts w:ascii="Courier New" w:hAnsi="Courier New" w:cs="Courier New" w:hint="default"/>
+      </w:rPr>
+    </w:lvl>
+    <w:lvl w:ilvl="2" w:tplc="04090005" w:tentative="1">
+      <w:start w:val="1"/>
+      <w:numFmt w:val="bullet"/>
+      <w:lvlText w:val=""/>
+      <w:lvlJc w:val="left"/>
+      <w:pPr>
+        <w:ind w:left="2160" w:hanging="360"/>
+      </w:pPr>
+      <w:rPr>
+        <w:rFonts w:ascii="Wingdings" w:hAnsi="Wingdings" w:hint="default"/>
+      </w:rPr>
+    </w:lvl>
+    <w:lvl w:ilvl="3" w:tplc="04090001" w:tentative="1">
+      <w:start w:val="1"/>
+      <w:numFmt w:val="bullet"/>
+      <w:lvlText w:val=""/>
+      <w:lvlJc w:val="left"/>
+      <w:pPr>
+        <w:ind w:left="2880" w:hanging="360"/>
+      </w:pPr>
+      <w:rPr>
+        <w:rFonts w:ascii="Symbol" w:hAnsi="Symbol" w:hint="default"/>
+      </w:rPr>
+    </w:lvl>
+    <w:lvl w:ilvl="4" w:tplc="04090003" w:tentative="1">
+      <w:start w:val="1"/>
+      <w:numFmt w:val="bullet"/>
+      <w:lvlText w:val="o"/>
+      <w:lvlJc w:val="left"/>
+      <w:pPr>
+        <w:ind w:left="3600" w:hanging="360"/>
+      </w:pPr>
+      <w:rPr>
+        <w:rFonts w:ascii="Courier New" w:hAnsi="Courier New" w:cs="Courier New" w:hint="default"/>
+      </w:rPr>
+    </w:lvl>
+    <w:lvl w:ilvl="5" w:tplc="04090005" w:tentative="1">
+      <w:start w:val="1"/>
+      <w:numFmt w:val="bullet"/>
+      <w:lvlText w:val=""/>
+      <w:lvlJc w:val="left"/>
+      <w:pPr>
+        <w:ind w:left="4320" w:hanging="360"/>
+      </w:pPr>
+      <w:rPr>
+        <w:rFonts w:ascii="Wingdings" w:hAnsi="Wingdings" w:hint="default"/>
+      </w:rPr>
+    </w:lvl>
+    <w:lvl w:ilvl="6" w:tplc="04090001" w:tentative="1">
+      <w:start w:val="1"/>
+      <w:numFmt w:val="bullet"/>
+      <w:lvlText w:val=""/>
+      <w:lvlJc w:val="left"/>
+      <w:pPr>
+        <w:ind w:left="5040" w:hanging="360"/>
+      </w:pPr>
+      <w:rPr>
+        <w:rFonts w:ascii="Symbol" w:hAnsi="Symbol" w:hint="default"/>
+      </w:rPr>
+    </w:lvl>
+    <w:lvl w:ilvl="7" w:tplc="04090003" w:tentative="1">
+      <w:start w:val="1"/>
+      <w:numFmt w:val="bullet"/>
+      <w:lvlText w:val="o"/>
+      <w:lvlJc w:val="left"/>
+      <w:pPr>
+        <w:ind w:left="5760" w:hanging="360"/>
+      </w:pPr>
+      <w:rPr>
+        <w:rFonts w:ascii="Courier New" w:hAnsi="Courier New" w:cs="Courier New" w:hint="default"/>
+      </w:rPr>
+    </w:lvl>
+    <w:lvl w:ilvl="8" w:tplc="04090005" w:tentative="1">
+      <w:start w:val="1"/>
+      <w:numFmt w:val="bullet"/>
+      <w:lvlText w:val=""/>
+      <w:lvlJc w:val="left"/>
+      <w:pPr>
+        <w:ind w:left="6480" w:hanging="360"/>
+      </w:pPr>
+      <w:rPr>
+        <w:rFonts w:ascii="Wingdings" w:hAnsi="Wingdings" w:hint="default"/>
+      </w:rPr>
+    </w:lvl>
+  </w:abstractNum>
+  <w:abstractNum w:abstractNumId="4" w15:restartNumberingAfterBreak="0">
     <w:nsid w:val="48C85C57"/>
     <w:multiLevelType w:val="hybridMultilevel"/>
     <w:tmpl w:val="81ECC532"/>
@@ -22278,7 +23389,7 @@
       </w:rPr>
     </w:lvl>
   </w:abstractNum>
-  <w:abstractNum w:abstractNumId="4" w15:restartNumberingAfterBreak="0">
+  <w:abstractNum w:abstractNumId="5" w15:restartNumberingAfterBreak="0">
     <w:nsid w:val="55F726AE"/>
     <w:multiLevelType w:val="multilevel"/>
     <w:tmpl w:val="167047DA"/>
@@ -22427,7 +23538,7 @@
       </w:rPr>
     </w:lvl>
   </w:abstractNum>
-  <w:abstractNum w:abstractNumId="5" w15:restartNumberingAfterBreak="0">
+  <w:abstractNum w:abstractNumId="6" w15:restartNumberingAfterBreak="0">
     <w:nsid w:val="5A995C92"/>
     <w:multiLevelType w:val="multilevel"/>
     <w:tmpl w:val="3EF46D3C"/>
@@ -22576,7 +23687,7 @@
       </w:rPr>
     </w:lvl>
   </w:abstractNum>
-  <w:abstractNum w:abstractNumId="6" w15:restartNumberingAfterBreak="0">
+  <w:abstractNum w:abstractNumId="7" w15:restartNumberingAfterBreak="0">
     <w:nsid w:val="6125126B"/>
     <w:multiLevelType w:val="hybridMultilevel"/>
     <w:tmpl w:val="9670F2C4"/>
@@ -22689,7 +23800,120 @@
       </w:rPr>
     </w:lvl>
   </w:abstractNum>
-  <w:abstractNum w:abstractNumId="7" w15:restartNumberingAfterBreak="0">
+  <w:abstractNum w:abstractNumId="8" w15:restartNumberingAfterBreak="0">
+    <w:nsid w:val="79A17289"/>
+    <w:multiLevelType w:val="hybridMultilevel"/>
+    <w:tmpl w:val="773A8734"/>
+    <w:lvl w:ilvl="0" w:tplc="04090001">
+      <w:start w:val="1"/>
+      <w:numFmt w:val="bullet"/>
+      <w:lvlText w:val=""/>
+      <w:lvlJc w:val="left"/>
+      <w:pPr>
+        <w:ind w:left="720" w:hanging="360"/>
+      </w:pPr>
+      <w:rPr>
+        <w:rFonts w:ascii="Symbol" w:hAnsi="Symbol" w:hint="default"/>
+      </w:rPr>
+    </w:lvl>
+    <w:lvl w:ilvl="1" w:tplc="04090003" w:tentative="1">
+      <w:start w:val="1"/>
+      <w:numFmt w:val="bullet"/>
+      <w:lvlText w:val="o"/>
+      <w:lvlJc w:val="left"/>
+      <w:pPr>
+        <w:ind w:left="1440" w:hanging="360"/>
+      </w:pPr>
+      <w:rPr>
+        <w:rFonts w:ascii="Courier New" w:hAnsi="Courier New" w:cs="Courier New" w:hint="default"/>
+      </w:rPr>
+    </w:lvl>
+    <w:lvl w:ilvl="2" w:tplc="04090005" w:tentative="1">
+      <w:start w:val="1"/>
+      <w:numFmt w:val="bullet"/>
+      <w:lvlText w:val=""/>
+      <w:lvlJc w:val="left"/>
+      <w:pPr>
+        <w:ind w:left="2160" w:hanging="360"/>
+      </w:pPr>
+      <w:rPr>
+        <w:rFonts w:ascii="Wingdings" w:hAnsi="Wingdings" w:hint="default"/>
+      </w:rPr>
+    </w:lvl>
+    <w:lvl w:ilvl="3" w:tplc="04090001" w:tentative="1">
+      <w:start w:val="1"/>
+      <w:numFmt w:val="bullet"/>
+      <w:lvlText w:val=""/>
+      <w:lvlJc w:val="left"/>
+      <w:pPr>
+        <w:ind w:left="2880" w:hanging="360"/>
+      </w:pPr>
+      <w:rPr>
+        <w:rFonts w:ascii="Symbol" w:hAnsi="Symbol" w:hint="default"/>
+      </w:rPr>
+    </w:lvl>
+    <w:lvl w:ilvl="4" w:tplc="04090003" w:tentative="1">
+      <w:start w:val="1"/>
+      <w:numFmt w:val="bullet"/>
+      <w:lvlText w:val="o"/>
+      <w:lvlJc w:val="left"/>
+      <w:pPr>
+        <w:ind w:left="3600" w:hanging="360"/>
+      </w:pPr>
+      <w:rPr>
+        <w:rFonts w:ascii="Courier New" w:hAnsi="Courier New" w:cs="Courier New" w:hint="default"/>
+      </w:rPr>
+    </w:lvl>
+    <w:lvl w:ilvl="5" w:tplc="04090005" w:tentative="1">
+      <w:start w:val="1"/>
+      <w:numFmt w:val="bullet"/>
+      <w:lvlText w:val=""/>
+      <w:lvlJc w:val="left"/>
+      <w:pPr>
+        <w:ind w:left="4320" w:hanging="360"/>
+      </w:pPr>
+      <w:rPr>
+        <w:rFonts w:ascii="Wingdings" w:hAnsi="Wingdings" w:hint="default"/>
+      </w:rPr>
+    </w:lvl>
+    <w:lvl w:ilvl="6" w:tplc="04090001" w:tentative="1">
+      <w:start w:val="1"/>
+      <w:numFmt w:val="bullet"/>
+      <w:lvlText w:val=""/>
+      <w:lvlJc w:val="left"/>
+      <w:pPr>
+        <w:ind w:left="5040" w:hanging="360"/>
+      </w:pPr>
+      <w:rPr>
+        <w:rFonts w:ascii="Symbol" w:hAnsi="Symbol" w:hint="default"/>
+      </w:rPr>
+    </w:lvl>
+    <w:lvl w:ilvl="7" w:tplc="04090003" w:tentative="1">
+      <w:start w:val="1"/>
+      <w:numFmt w:val="bullet"/>
+      <w:lvlText w:val="o"/>
+      <w:lvlJc w:val="left"/>
+      <w:pPr>
+        <w:ind w:left="5760" w:hanging="360"/>
+      </w:pPr>
+      <w:rPr>
+        <w:rFonts w:ascii="Courier New" w:hAnsi="Courier New" w:cs="Courier New" w:hint="default"/>
+      </w:rPr>
+    </w:lvl>
+    <w:lvl w:ilvl="8" w:tplc="04090005" w:tentative="1">
+      <w:start w:val="1"/>
+      <w:numFmt w:val="bullet"/>
+      <w:lvlText w:val=""/>
+      <w:lvlJc w:val="left"/>
+      <w:pPr>
+        <w:ind w:left="6480" w:hanging="360"/>
+      </w:pPr>
+      <w:rPr>
+        <w:rFonts w:ascii="Wingdings" w:hAnsi="Wingdings" w:hint="default"/>
+      </w:rPr>
+    </w:lvl>
+  </w:abstractNum>
+  <w:abstractNum w:abstractNumId="9" w15:restartNumberingAfterBreak="0">
     <w:nsid w:val="7BE97041"/>
     <w:multiLevelType w:val="multilevel"/>
     <w:tmpl w:val="93DE28CA"/>
@@ -22838,7 +24062,7 @@
       </w:rPr>
     </w:lvl>
   </w:abstractNum>
-  <w:abstractNum w:abstractNumId="8" w15:restartNumberingAfterBreak="0">
+  <w:abstractNum w:abstractNumId="10" w15:restartNumberingAfterBreak="0">
     <w:nsid w:val="7E9A34FD"/>
     <w:multiLevelType w:val="hybridMultilevel"/>
     <w:tmpl w:val="2E92F54E"/>
@@ -22952,31 +24176,37 @@
     </w:lvl>
   </w:abstractNum>
   <w:num w:numId="1" w16cid:durableId="78600244">
-    <w:abstractNumId w:val="4"/>
+    <w:abstractNumId w:val="5"/>
   </w:num>
   <w:num w:numId="2" w16cid:durableId="260458945">
-    <w:abstractNumId w:val="7"/>
+    <w:abstractNumId w:val="9"/>
   </w:num>
   <w:num w:numId="3" w16cid:durableId="1882011352">
     <w:abstractNumId w:val="0"/>
   </w:num>
   <w:num w:numId="4" w16cid:durableId="452553309">
-    <w:abstractNumId w:val="5"/>
+    <w:abstractNumId w:val="6"/>
   </w:num>
   <w:num w:numId="5" w16cid:durableId="965084381">
     <w:abstractNumId w:val="2"/>
   </w:num>
   <w:num w:numId="6" w16cid:durableId="866603133">
-    <w:abstractNumId w:val="8"/>
+    <w:abstractNumId w:val="10"/>
   </w:num>
   <w:num w:numId="7" w16cid:durableId="2120447295">
     <w:abstractNumId w:val="1"/>
   </w:num>
   <w:num w:numId="8" w16cid:durableId="1677921071">
+    <w:abstractNumId w:val="4"/>
+  </w:num>
+  <w:num w:numId="9" w16cid:durableId="29959108">
+    <w:abstractNumId w:val="7"/>
+  </w:num>
+  <w:num w:numId="10" w16cid:durableId="1288586649">
     <w:abstractNumId w:val="3"/>
   </w:num>
-  <w:num w:numId="9" w16cid:durableId="29959108">
-    <w:abstractNumId w:val="6"/>
+  <w:num w:numId="11" w16cid:durableId="1706832408">
+    <w:abstractNumId w:val="8"/>
   </w:num>
 </w:numbering>
 </file>
@@ -24498,6 +25728,33 @@
 </file>
 
 <file path=customXml/item1.xml><?xml version="1.0" encoding="utf-8"?>
+<?mso-contentType ?>
+<FormTemplates xmlns="http://schemas.microsoft.com/sharepoint/v3/contenttype/forms">
+  <Display>DocumentLibraryForm</Display>
+  <Edit>DocumentLibraryForm</Edit>
+  <New>DocumentLibraryForm</New>
+</FormTemplates>
+</file>
+
+<file path=customXml/item2.xml><?xml version="1.0" encoding="utf-8"?>
+<p:properties xmlns:p="http://schemas.microsoft.com/office/2006/metadata/properties" xmlns:xsi="http://www.w3.org/2001/XMLSchema-instance" xmlns:pc="http://schemas.microsoft.com/office/infopath/2007/PartnerControls">
+  <documentManagement>
+    <TaxCatchAll xmlns="cbeac988-4fd5-47cf-ad03-89cc7678fa90" xsi:nil="true"/>
+    <lcf76f155ced4ddcb4097134ff3c332f xmlns="aa9c99c1-69c1-4b58-9df5-4d4796c46f8a">
+      <Terms xmlns="http://schemas.microsoft.com/office/infopath/2007/PartnerControls"/>
+    </lcf76f155ced4ddcb4097134ff3c332f>
+    <SharedWithUsers xmlns="cbeac988-4fd5-47cf-ad03-89cc7678fa90">
+      <UserInfo>
+        <DisplayName/>
+        <AccountId xsi:nil="true"/>
+        <AccountType/>
+      </UserInfo>
+    </SharedWithUsers>
+  </documentManagement>
+</p:properties>
+</file>
+
+<file path=customXml/item3.xml><?xml version="1.0" encoding="utf-8"?>
 <ct:contentTypeSchema xmlns:ct="http://schemas.microsoft.com/office/2006/metadata/contentType" xmlns:ma="http://schemas.microsoft.com/office/2006/metadata/properties/metaAttributes" ct:_="" ma:_="" ma:contentTypeName="Document" ma:contentTypeID="0x010100ED0089B3ED392A4CB3C10705735CFAD3" ma:contentTypeVersion="15" ma:contentTypeDescription="Create a new document." ma:contentTypeScope="" ma:versionID="e9715c4352d5d9c94cf397f6db7911f6">
   <xsd:schema xmlns:xsd="http://www.w3.org/2001/XMLSchema" xmlns:xs="http://www.w3.org/2001/XMLSchema" xmlns:p="http://schemas.microsoft.com/office/2006/metadata/properties" xmlns:ns2="aa9c99c1-69c1-4b58-9df5-4d4796c46f8a" xmlns:ns3="cbeac988-4fd5-47cf-ad03-89cc7678fa90" targetNamespace="http://schemas.microsoft.com/office/2006/metadata/properties" ma:root="true" ma:fieldsID="4a7b24a40f906d6832371abf7aef78d6" ns2:_="" ns3:_="">
     <xsd:import namespace="aa9c99c1-69c1-4b58-9df5-4d4796c46f8a"/>
@@ -24732,34 +25989,26 @@
 </ct:contentTypeSchema>
 </file>
 
-<file path=customXml/item2.xml><?xml version="1.0" encoding="utf-8"?>
-<p:properties xmlns:p="http://schemas.microsoft.com/office/2006/metadata/properties" xmlns:xsi="http://www.w3.org/2001/XMLSchema-instance" xmlns:pc="http://schemas.microsoft.com/office/infopath/2007/PartnerControls">
-  <documentManagement>
-    <TaxCatchAll xmlns="cbeac988-4fd5-47cf-ad03-89cc7678fa90" xsi:nil="true"/>
-    <lcf76f155ced4ddcb4097134ff3c332f xmlns="aa9c99c1-69c1-4b58-9df5-4d4796c46f8a">
-      <Terms xmlns="http://schemas.microsoft.com/office/infopath/2007/PartnerControls"/>
-    </lcf76f155ced4ddcb4097134ff3c332f>
-    <SharedWithUsers xmlns="cbeac988-4fd5-47cf-ad03-89cc7678fa90">
-      <UserInfo>
-        <DisplayName/>
-        <AccountId xsi:nil="true"/>
-        <AccountType/>
-      </UserInfo>
-    </SharedWithUsers>
-  </documentManagement>
-</p:properties>
+<file path=customXml/itemProps1.xml><?xml version="1.0" encoding="utf-8"?>
+<ds:datastoreItem xmlns:ds="http://schemas.openxmlformats.org/officeDocument/2006/customXml" ds:itemID="{4BECF9F2-3A10-48CC-8D31-4F6E8664527E}">
+  <ds:schemaRefs>
+    <ds:schemaRef ds:uri="http://schemas.microsoft.com/sharepoint/v3/contenttype/forms"/>
+  </ds:schemaRefs>
+</ds:datastoreItem>
 </file>
 
-<file path=customXml/item3.xml><?xml version="1.0" encoding="utf-8"?>
-<?mso-contentType ?>
-<FormTemplates xmlns="http://schemas.microsoft.com/sharepoint/v3/contenttype/forms">
-  <Display>DocumentLibraryForm</Display>
-  <Edit>DocumentLibraryForm</Edit>
-  <New>DocumentLibraryForm</New>
-</FormTemplates>
+<file path=customXml/itemProps2.xml><?xml version="1.0" encoding="utf-8"?>
+<ds:datastoreItem xmlns:ds="http://schemas.openxmlformats.org/officeDocument/2006/customXml" ds:itemID="{C6C5DCE0-D69C-4B6E-96D9-C69B23DE6D4A}">
+  <ds:schemaRefs>
+    <ds:schemaRef ds:uri="http://schemas.microsoft.com/office/2006/metadata/properties"/>
+    <ds:schemaRef ds:uri="http://schemas.microsoft.com/office/infopath/2007/PartnerControls"/>
+    <ds:schemaRef ds:uri="cbeac988-4fd5-47cf-ad03-89cc7678fa90"/>
+    <ds:schemaRef ds:uri="aa9c99c1-69c1-4b58-9df5-4d4796c46f8a"/>
+  </ds:schemaRefs>
+</ds:datastoreItem>
 </file>
 
-<file path=customXml/itemProps1.xml><?xml version="1.0" encoding="utf-8"?>
+<file path=customXml/itemProps3.xml><?xml version="1.0" encoding="utf-8"?>
 <ds:datastoreItem xmlns:ds="http://schemas.openxmlformats.org/officeDocument/2006/customXml" ds:itemID="{26FF9410-7F49-4DD5-9478-D670A139DF54}">
   <ds:schemaRefs>
     <ds:schemaRef ds:uri="http://schemas.microsoft.com/office/2006/metadata/contentType"/>
@@ -24776,23 +26025,4 @@
     <ds:schemaRef ds:uri="http://schemas.microsoft.com/internal/obd"/>
   </ds:schemaRefs>
 </ds:datastoreItem>
-</file>
-
-<file path=customXml/itemProps2.xml><?xml version="1.0" encoding="utf-8"?>
-<ds:datastoreItem xmlns:ds="http://schemas.openxmlformats.org/officeDocument/2006/customXml" ds:itemID="{C6C5DCE0-D69C-4B6E-96D9-C69B23DE6D4A}">
-  <ds:schemaRefs>
-    <ds:schemaRef ds:uri="http://schemas.microsoft.com/office/2006/metadata/properties"/>
-    <ds:schemaRef ds:uri="http://schemas.microsoft.com/office/infopath/2007/PartnerControls"/>
-    <ds:schemaRef ds:uri="cbeac988-4fd5-47cf-ad03-89cc7678fa90"/>
-    <ds:schemaRef ds:uri="aa9c99c1-69c1-4b58-9df5-4d4796c46f8a"/>
-  </ds:schemaRefs>
-</ds:datastoreItem>
-</file>
-
-<file path=customXml/itemProps3.xml><?xml version="1.0" encoding="utf-8"?>
-<ds:datastoreItem xmlns:ds="http://schemas.openxmlformats.org/officeDocument/2006/customXml" ds:itemID="{4BECF9F2-3A10-48CC-8D31-4F6E8664527E}">
-  <ds:schemaRefs>
-    <ds:schemaRef ds:uri="http://schemas.microsoft.com/sharepoint/v3/contenttype/forms"/>
-  </ds:schemaRefs>
-</ds:datastoreItem>
 </file>
</xml_diff>

<commit_message>
feat: Release Philosophical Platypus (#1102)
Co-authored-by: jon-funk <johnthomasfunk@gmail.com>
Co-authored-by: team-wolverine-nrm-repo-updater[bot] <203337993+team-wolverine-nrm-repo-updater[bot]@users.noreply.github.com>
Co-authored-by: Ryan Rondeau <nayr974@users.noreply.github.com>
Co-authored-by: Ryan Rondeau <ryan_rondeau@live.ca>
Co-authored-by: Scarlett <35635257+Scarlett-Truong@users.noreply.github.com>
Co-authored-by: Mike Vesprini <11034827+mikevespi@users.noreply.github.com>
Co-authored-by: renovate[bot] <29139614+renovate[bot]@users.noreply.github.com>
Co-authored-by: Dmitri <108112696+dk-bcps@users.noreply.github.com>
</commit_message>
<xml_diff>
--- a/backend/templates/complaint/CDOGS-HWCR-COMPLAINT-TEMPLATE-v1.docx
+++ b/backend/templates/complaint/CDOGS-HWCR-COMPLAINT-TEMPLATE-v1.docx
@@ -149,6 +149,7 @@
               <w:t>{</w:t>
             </w:r>
             <w:proofErr w:type="spellStart"/>
+            <w:proofErr w:type="gramStart"/>
             <w:r>
               <w:rPr>
                 <w:rFonts w:ascii="BC Sans" w:eastAsia="Times New Roman" w:hAnsi="BC Sans" w:cs="Times New Roman"/>
@@ -183,6 +184,7 @@
               <w:t>reportedOn</w:t>
             </w:r>
             <w:proofErr w:type="spellEnd"/>
+            <w:proofErr w:type="gramEnd"/>
             <w:r>
               <w:rPr>
                 <w:rFonts w:ascii="BC Sans" w:eastAsia="Times New Roman" w:hAnsi="BC Sans" w:cs="Times New Roman"/>
@@ -222,6 +224,7 @@
               <w:t>Created by: {</w:t>
             </w:r>
             <w:proofErr w:type="spellStart"/>
+            <w:proofErr w:type="gramStart"/>
             <w:r>
               <w:rPr>
                 <w:rFonts w:ascii="BC Sans" w:eastAsia="Times New Roman" w:hAnsi="BC Sans" w:cs="Times New Roman"/>
@@ -256,6 +259,7 @@
               <w:t>createdBy</w:t>
             </w:r>
             <w:proofErr w:type="spellEnd"/>
+            <w:proofErr w:type="gramEnd"/>
             <w:r>
               <w:rPr>
                 <w:rFonts w:ascii="BC Sans" w:eastAsia="Times New Roman" w:hAnsi="BC Sans" w:cs="Times New Roman"/>
@@ -289,6 +293,7 @@
               <w:t>Status: {</w:t>
             </w:r>
             <w:proofErr w:type="spellStart"/>
+            <w:proofErr w:type="gramStart"/>
             <w:r>
               <w:rPr>
                 <w:rFonts w:ascii="BC Sans" w:eastAsia="Times New Roman" w:hAnsi="BC Sans" w:cs="Times New Roman"/>
@@ -323,6 +328,7 @@
               <w:t>status</w:t>
             </w:r>
             <w:proofErr w:type="spellEnd"/>
+            <w:proofErr w:type="gramEnd"/>
             <w:r>
               <w:rPr>
                 <w:rFonts w:ascii="BC Sans" w:eastAsia="Times New Roman" w:hAnsi="BC Sans" w:cs="Times New Roman"/>
@@ -391,6 +397,7 @@
               <w:t>{</w:t>
             </w:r>
             <w:proofErr w:type="spellStart"/>
+            <w:proofErr w:type="gramStart"/>
             <w:r>
               <w:rPr>
                 <w:rFonts w:ascii="BC Sans" w:eastAsia="Times New Roman" w:hAnsi="BC Sans" w:cs="Times New Roman"/>
@@ -425,6 +432,7 @@
               <w:t>updatedOn</w:t>
             </w:r>
             <w:proofErr w:type="spellEnd"/>
+            <w:proofErr w:type="gramEnd"/>
             <w:r>
               <w:rPr>
                 <w:rFonts w:ascii="BC Sans" w:eastAsia="Times New Roman" w:hAnsi="BC Sans" w:cs="Times New Roman"/>
@@ -471,6 +479,7 @@
               <w:t xml:space="preserve"> {</w:t>
             </w:r>
             <w:proofErr w:type="spellStart"/>
+            <w:proofErr w:type="gramStart"/>
             <w:r>
               <w:rPr>
                 <w:rFonts w:ascii="BC Sans" w:eastAsia="Times New Roman" w:hAnsi="BC Sans" w:cs="Times New Roman"/>
@@ -499,6 +508,7 @@
               <w:t>officerAssigned</w:t>
             </w:r>
             <w:proofErr w:type="spellEnd"/>
+            <w:proofErr w:type="gramEnd"/>
             <w:r>
               <w:rPr>
                 <w:rFonts w:ascii="BC Sans" w:eastAsia="Times New Roman" w:hAnsi="BC Sans" w:cs="Times New Roman"/>
@@ -531,7 +541,17 @@
                 <w:sz w:val="20"/>
                 <w:szCs w:val="20"/>
               </w:rPr>
-              <w:t>{d</w:t>
+              <w:t>{</w:t>
+            </w:r>
+            <w:proofErr w:type="gramStart"/>
+            <w:r>
+              <w:rPr>
+                <w:rFonts w:ascii="BC Sans" w:eastAsia="Times New Roman" w:hAnsi="BC Sans" w:cs="Times New Roman"/>
+                <w:color w:val="000000" w:themeColor="text1"/>
+                <w:sz w:val="20"/>
+                <w:szCs w:val="20"/>
+              </w:rPr>
+              <w:t>d</w:t>
             </w:r>
             <w:r>
               <w:rPr>
@@ -549,7 +569,17 @@
                 <w:sz w:val="20"/>
                 <w:szCs w:val="20"/>
               </w:rPr>
-              <w:t>referenceNumber:ifEM:hideBegin}COORS number: {d</w:t>
+              <w:t>referenceNumber</w:t>
+            </w:r>
+            <w:proofErr w:type="gramEnd"/>
+            <w:r>
+              <w:rPr>
+                <w:rFonts w:ascii="BC Sans" w:eastAsia="Times New Roman" w:hAnsi="BC Sans" w:cs="Times New Roman"/>
+                <w:color w:val="000000" w:themeColor="text1"/>
+                <w:sz w:val="20"/>
+                <w:szCs w:val="20"/>
+              </w:rPr>
+              <w:t>:ifEM:hideBegin}COORS number: {d</w:t>
             </w:r>
             <w:r>
               <w:rPr>
@@ -618,6 +648,7 @@
         <w:t>{</w:t>
       </w:r>
       <w:proofErr w:type="spellStart"/>
+      <w:proofErr w:type="gramStart"/>
       <w:r>
         <w:rPr>
           <w:rFonts w:ascii="BC Sans" w:eastAsia="Times New Roman" w:hAnsi="BC Sans" w:cs="Segoe UI"/>
@@ -642,6 +673,7 @@
         </w:rPr>
         <w:t>hasLinkedComplaints</w:t>
       </w:r>
+      <w:proofErr w:type="gramEnd"/>
       <w:r>
         <w:rPr>
           <w:rFonts w:ascii="BC Sans" w:eastAsia="Times New Roman" w:hAnsi="BC Sans" w:cs="Segoe UI"/>
@@ -883,6 +915,7 @@
               <w:t>{</w:t>
             </w:r>
             <w:proofErr w:type="spellStart"/>
+            <w:proofErr w:type="gramStart"/>
             <w:r>
               <w:rPr>
                 <w:rFonts w:ascii="BC Sans" w:eastAsia="Times New Roman" w:hAnsi="BC Sans" w:cs="Times New Roman"/>
@@ -920,6 +953,7 @@
               <w:t>omplaints</w:t>
             </w:r>
             <w:proofErr w:type="spellEnd"/>
+            <w:proofErr w:type="gramEnd"/>
             <w:r>
               <w:rPr>
                 <w:rFonts w:ascii="BC Sans" w:eastAsia="Times New Roman" w:hAnsi="BC Sans" w:cs="Times New Roman"/>
@@ -1249,6 +1283,7 @@
               <w:t>{</w:t>
             </w:r>
             <w:proofErr w:type="spellStart"/>
+            <w:proofErr w:type="gramStart"/>
             <w:r>
               <w:rPr>
                 <w:rFonts w:ascii="BC Sans" w:eastAsia="Times New Roman" w:hAnsi="BC Sans" w:cs="Times New Roman"/>
@@ -1286,6 +1321,7 @@
               <w:t>omplaints</w:t>
             </w:r>
             <w:proofErr w:type="spellEnd"/>
+            <w:proofErr w:type="gramEnd"/>
             <w:r>
               <w:rPr>
                 <w:rFonts w:ascii="BC Sans" w:eastAsia="Times New Roman" w:hAnsi="BC Sans" w:cs="Times New Roman"/>
@@ -1599,6 +1635,7 @@
         <w:t>{</w:t>
       </w:r>
       <w:proofErr w:type="spellStart"/>
+      <w:proofErr w:type="gramStart"/>
       <w:r>
         <w:rPr>
           <w:rFonts w:ascii="BC Sans" w:eastAsia="Times New Roman" w:hAnsi="BC Sans" w:cs="Segoe UI"/>
@@ -1623,6 +1660,7 @@
         </w:rPr>
         <w:t>hasLinkedComplaints</w:t>
       </w:r>
+      <w:proofErr w:type="gramEnd"/>
       <w:r>
         <w:rPr>
           <w:rFonts w:ascii="BC Sans" w:eastAsia="Times New Roman" w:hAnsi="BC Sans" w:cs="Segoe UI"/>
@@ -1803,6 +1841,7 @@
               <w:t>{</w:t>
             </w:r>
             <w:proofErr w:type="spellStart"/>
+            <w:proofErr w:type="gramStart"/>
             <w:r>
               <w:rPr>
                 <w:rFonts w:ascii="BC Sans" w:eastAsia="Times New Roman" w:hAnsi="BC Sans" w:cs="Times New Roman"/>
@@ -1840,6 +1879,7 @@
               <w:t>cidentDateTime</w:t>
             </w:r>
             <w:proofErr w:type="spellEnd"/>
+            <w:proofErr w:type="gramEnd"/>
             <w:r>
               <w:rPr>
                 <w:rFonts w:ascii="BC Sans" w:eastAsia="Times New Roman" w:hAnsi="BC Sans" w:cs="Times New Roman"/>
@@ -1955,6 +1995,7 @@
               </w:rPr>
               <w:t>{</w:t>
             </w:r>
+            <w:proofErr w:type="gramStart"/>
             <w:r>
               <w:rPr>
                 <w:rFonts w:ascii="BC Sans" w:eastAsia="Times New Roman" w:hAnsi="BC Sans" w:cs="Times New Roman"/>
@@ -1996,6 +2037,7 @@
               <w:t>MethodReceivedCode</w:t>
             </w:r>
             <w:proofErr w:type="spellEnd"/>
+            <w:proofErr w:type="gramEnd"/>
             <w:r>
               <w:rPr>
                 <w:rFonts w:ascii="BC Sans" w:hAnsi="BC Sans"/>
@@ -2063,6 +2105,7 @@
               <w:t>{</w:t>
             </w:r>
             <w:proofErr w:type="spellStart"/>
+            <w:proofErr w:type="gramStart"/>
             <w:r>
               <w:rPr>
                 <w:rFonts w:ascii="BC Sans" w:eastAsia="Times New Roman" w:hAnsi="BC Sans" w:cs="Times New Roman"/>
@@ -2091,6 +2134,7 @@
               <w:t>natureOfComplaint</w:t>
             </w:r>
             <w:proofErr w:type="spellEnd"/>
+            <w:proofErr w:type="gramEnd"/>
             <w:r>
               <w:rPr>
                 <w:rFonts w:ascii="BC Sans" w:hAnsi="BC Sans"/>
@@ -2158,6 +2202,7 @@
               <w:t>{</w:t>
             </w:r>
             <w:proofErr w:type="spellStart"/>
+            <w:proofErr w:type="gramStart"/>
             <w:r>
               <w:rPr>
                 <w:rFonts w:ascii="BC Sans" w:eastAsia="Times New Roman" w:hAnsi="BC Sans" w:cs="Times New Roman"/>
@@ -2186,6 +2231,7 @@
               <w:t>species</w:t>
             </w:r>
             <w:proofErr w:type="spellEnd"/>
+            <w:proofErr w:type="gramEnd"/>
             <w:r>
               <w:rPr>
                 <w:rFonts w:ascii="BC Sans" w:eastAsia="Times New Roman" w:hAnsi="BC Sans" w:cs="Times New Roman"/>
@@ -2250,6 +2296,7 @@
               <w:t>{</w:t>
             </w:r>
             <w:proofErr w:type="spellStart"/>
+            <w:proofErr w:type="gramStart"/>
             <w:r>
               <w:rPr>
                 <w:rFonts w:ascii="BC Sans" w:eastAsia="Times New Roman" w:hAnsi="BC Sans" w:cs="Times New Roman"/>
@@ -2278,6 +2325,7 @@
               <w:t>attractants</w:t>
             </w:r>
             <w:proofErr w:type="spellEnd"/>
+            <w:proofErr w:type="gramEnd"/>
             <w:r>
               <w:rPr>
                 <w:rFonts w:ascii="BC Sans" w:eastAsia="Times New Roman" w:hAnsi="BC Sans" w:cs="Times New Roman"/>
@@ -2347,6 +2395,7 @@
               <w:t>{</w:t>
             </w:r>
             <w:proofErr w:type="spellStart"/>
+            <w:proofErr w:type="gramStart"/>
             <w:r>
               <w:rPr>
                 <w:rFonts w:ascii="BC Sans" w:eastAsia="Times New Roman" w:hAnsi="BC Sans" w:cs="Times New Roman"/>
@@ -2379,6 +2428,7 @@
               <w:t>location</w:t>
             </w:r>
             <w:proofErr w:type="spellEnd"/>
+            <w:proofErr w:type="gramEnd"/>
             <w:r>
               <w:rPr>
                 <w:rFonts w:ascii="BC Sans" w:eastAsia="Times New Roman" w:hAnsi="BC Sans" w:cs="Times New Roman"/>
@@ -2480,6 +2530,7 @@
               <w:t>{</w:t>
             </w:r>
             <w:proofErr w:type="spellStart"/>
+            <w:proofErr w:type="gramStart"/>
             <w:r>
               <w:rPr>
                 <w:rFonts w:ascii="BC Sans" w:hAnsi="BC Sans" w:cs="BC Sans Light"/>
@@ -2505,6 +2556,7 @@
               </w:rPr>
               <w:t>latitude</w:t>
             </w:r>
+            <w:proofErr w:type="gramEnd"/>
             <w:r>
               <w:rPr>
                 <w:rFonts w:ascii="BC Sans" w:hAnsi="BC Sans" w:cs="BC Sans Light"/>
@@ -2817,6 +2869,7 @@
               </w:rPr>
               <w:t>{</w:t>
             </w:r>
+            <w:proofErr w:type="gramStart"/>
             <w:r>
               <w:rPr>
                 <w:rFonts w:ascii="BC Sans" w:hAnsi="BC Sans" w:cs="BC Sans Light"/>
@@ -2841,6 +2894,7 @@
               </w:rPr>
               <w:t>.name</w:t>
             </w:r>
+            <w:proofErr w:type="gramEnd"/>
             <w:r>
               <w:rPr>
                 <w:rFonts w:ascii="BC Sans" w:hAnsi="BC Sans" w:cs="BC Sans Light"/>
@@ -2992,6 +3046,7 @@
               <w:t>{</w:t>
             </w:r>
             <w:proofErr w:type="spellStart"/>
+            <w:proofErr w:type="gramStart"/>
             <w:r>
               <w:rPr>
                 <w:rFonts w:ascii="BC Sans" w:eastAsia="BC Sans" w:hAnsi="BC Sans" w:cs="BC Sans"/>
@@ -3020,6 +3075,7 @@
               <w:t>community</w:t>
             </w:r>
             <w:proofErr w:type="spellEnd"/>
+            <w:proofErr w:type="gramEnd"/>
             <w:r>
               <w:rPr>
                 <w:rFonts w:ascii="BC Sans" w:eastAsia="BC Sans" w:hAnsi="BC Sans" w:cs="BC Sans"/>
@@ -3217,6 +3273,7 @@
               <w:t>{</w:t>
             </w:r>
             <w:proofErr w:type="spellStart"/>
+            <w:proofErr w:type="gramStart"/>
             <w:r>
               <w:rPr>
                 <w:rFonts w:ascii="BC Sans" w:eastAsia="Times New Roman" w:hAnsi="BC Sans" w:cs="Times New Roman"/>
@@ -3245,6 +3302,7 @@
               <w:t>locationDescription</w:t>
             </w:r>
             <w:proofErr w:type="spellEnd"/>
+            <w:proofErr w:type="gramEnd"/>
             <w:r>
               <w:rPr>
                 <w:rFonts w:ascii="BC Sans" w:eastAsia="Times New Roman" w:hAnsi="BC Sans" w:cs="Times New Roman"/>
@@ -3320,6 +3378,7 @@
               <w:t>{</w:t>
             </w:r>
             <w:proofErr w:type="spellStart"/>
+            <w:proofErr w:type="gramStart"/>
             <w:r>
               <w:rPr>
                 <w:rFonts w:ascii="BC Sans" w:eastAsia="Times New Roman" w:hAnsi="BC Sans" w:cs="Times New Roman"/>
@@ -3348,6 +3407,7 @@
               <w:t>description</w:t>
             </w:r>
             <w:proofErr w:type="spellEnd"/>
+            <w:proofErr w:type="gramEnd"/>
             <w:r>
               <w:rPr>
                 <w:rFonts w:ascii="BC Sans" w:eastAsia="Times New Roman" w:hAnsi="BC Sans" w:cs="Times New Roman"/>
@@ -3568,6 +3628,7 @@
               </w:rPr>
               <w:t>{</w:t>
             </w:r>
+            <w:proofErr w:type="gramStart"/>
             <w:r>
               <w:rPr>
                 <w:rFonts w:ascii="BC Sans" w:hAnsi="BC Sans" w:cs="BC Sans Light"/>
@@ -3591,7 +3652,16 @@
                 <w:sz w:val="20"/>
                 <w:szCs w:val="20"/>
               </w:rPr>
-              <w:t>phone1</w:t>
+              <w:t>phone</w:t>
+            </w:r>
+            <w:proofErr w:type="gramEnd"/>
+            <w:r>
+              <w:rPr>
+                <w:rFonts w:ascii="BC Sans" w:hAnsi="BC Sans" w:cs="BC Sans Light"/>
+                <w:sz w:val="20"/>
+                <w:szCs w:val="20"/>
+              </w:rPr>
+              <w:t>1</w:t>
             </w:r>
             <w:r>
               <w:rPr>
@@ -3663,6 +3733,7 @@
               </w:rPr>
               <w:t>{</w:t>
             </w:r>
+            <w:proofErr w:type="gramStart"/>
             <w:r>
               <w:rPr>
                 <w:rFonts w:ascii="BC Sans" w:hAnsi="BC Sans" w:cs="BC Sans Light"/>
@@ -3686,7 +3757,16 @@
                 <w:sz w:val="20"/>
                 <w:szCs w:val="20"/>
               </w:rPr>
-              <w:t>phone2</w:t>
+              <w:t>phone</w:t>
+            </w:r>
+            <w:proofErr w:type="gramEnd"/>
+            <w:r>
+              <w:rPr>
+                <w:rFonts w:ascii="BC Sans" w:hAnsi="BC Sans" w:cs="BC Sans Light"/>
+                <w:sz w:val="20"/>
+                <w:szCs w:val="20"/>
+              </w:rPr>
+              <w:t>2</w:t>
             </w:r>
             <w:r>
               <w:rPr>
@@ -3757,6 +3837,7 @@
               </w:rPr>
               <w:t>{</w:t>
             </w:r>
+            <w:proofErr w:type="gramStart"/>
             <w:r>
               <w:rPr>
                 <w:rFonts w:ascii="BC Sans" w:hAnsi="BC Sans" w:cs="BC Sans Light"/>
@@ -3780,7 +3861,16 @@
                 <w:sz w:val="20"/>
                 <w:szCs w:val="20"/>
               </w:rPr>
-              <w:t>phone3</w:t>
+              <w:t>phone</w:t>
+            </w:r>
+            <w:proofErr w:type="gramEnd"/>
+            <w:r>
+              <w:rPr>
+                <w:rFonts w:ascii="BC Sans" w:hAnsi="BC Sans" w:cs="BC Sans Light"/>
+                <w:sz w:val="20"/>
+                <w:szCs w:val="20"/>
+              </w:rPr>
+              <w:t>3</w:t>
             </w:r>
             <w:r>
               <w:rPr>
@@ -3853,6 +3943,7 @@
               <w:t>{</w:t>
             </w:r>
             <w:proofErr w:type="spellStart"/>
+            <w:proofErr w:type="gramStart"/>
             <w:r>
               <w:rPr>
                 <w:rFonts w:ascii="BC Sans" w:hAnsi="BC Sans" w:cs="BC Sans Light"/>
@@ -3879,6 +3970,7 @@
               <w:t>address</w:t>
             </w:r>
             <w:proofErr w:type="spellEnd"/>
+            <w:proofErr w:type="gramEnd"/>
             <w:r>
               <w:rPr>
                 <w:rFonts w:ascii="BC Sans" w:hAnsi="BC Sans" w:cs="BC Sans Light"/>
@@ -3949,6 +4041,7 @@
               <w:t>{</w:t>
             </w:r>
             <w:proofErr w:type="spellStart"/>
+            <w:proofErr w:type="gramStart"/>
             <w:r>
               <w:rPr>
                 <w:rFonts w:ascii="BC Sans" w:hAnsi="BC Sans" w:cs="BC Sans Light"/>
@@ -3975,6 +4068,7 @@
               <w:t>email</w:t>
             </w:r>
             <w:proofErr w:type="spellEnd"/>
+            <w:proofErr w:type="gramEnd"/>
             <w:r>
               <w:rPr>
                 <w:rFonts w:ascii="BC Sans" w:hAnsi="BC Sans" w:cs="BC Sans Light"/>
@@ -4046,6 +4140,7 @@
               <w:t>{</w:t>
             </w:r>
             <w:proofErr w:type="spellStart"/>
+            <w:proofErr w:type="gramStart"/>
             <w:r>
               <w:rPr>
                 <w:rFonts w:ascii="BC Sans" w:hAnsi="BC Sans" w:cs="BC Sans Light"/>
@@ -4072,6 +4167,7 @@
               <w:t>reportedBy</w:t>
             </w:r>
             <w:proofErr w:type="spellEnd"/>
+            <w:proofErr w:type="gramEnd"/>
             <w:r>
               <w:rPr>
                 <w:rFonts w:ascii="BC Sans" w:hAnsi="BC Sans" w:cs="BC Sans Light"/>
@@ -4163,6 +4259,7 @@
               <w:t xml:space="preserve"> received: {</w:t>
             </w:r>
             <w:proofErr w:type="spellStart"/>
+            <w:proofErr w:type="gramStart"/>
             <w:r>
               <w:rPr>
                 <w:rFonts w:ascii="BC Sans" w:eastAsia="Times New Roman" w:hAnsi="BC Sans" w:cs="Times New Roman"/>
@@ -4188,6 +4285,7 @@
               <w:t>actions</w:t>
             </w:r>
             <w:proofErr w:type="spellEnd"/>
+            <w:proofErr w:type="gramEnd"/>
             <w:r>
               <w:rPr>
                 <w:rFonts w:ascii="BC Sans" w:eastAsia="Times New Roman" w:hAnsi="BC Sans" w:cs="Times New Roman"/>
@@ -4313,6 +4411,7 @@
               <w:t>{</w:t>
             </w:r>
             <w:proofErr w:type="spellStart"/>
+            <w:proofErr w:type="gramStart"/>
             <w:r>
               <w:rPr>
                 <w:rFonts w:ascii="BC Sans" w:hAnsi="BC Sans" w:cs="BC Sans Light"/>
@@ -4339,6 +4438,7 @@
               <w:t>actions</w:t>
             </w:r>
             <w:proofErr w:type="spellEnd"/>
+            <w:proofErr w:type="gramEnd"/>
             <w:r>
               <w:rPr>
                 <w:rFonts w:ascii="BC Sans" w:hAnsi="BC Sans" w:cs="BC Sans Light"/>
@@ -4455,6 +4555,7 @@
               <w:t>{</w:t>
             </w:r>
             <w:proofErr w:type="spellStart"/>
+            <w:proofErr w:type="gramStart"/>
             <w:r>
               <w:rPr>
                 <w:rFonts w:ascii="BC Sans" w:hAnsi="BC Sans" w:cs="BC Sans Light"/>
@@ -4481,6 +4582,7 @@
               <w:t>actions</w:t>
             </w:r>
             <w:proofErr w:type="spellEnd"/>
+            <w:proofErr w:type="gramEnd"/>
             <w:r>
               <w:rPr>
                 <w:rFonts w:ascii="BC Sans" w:hAnsi="BC Sans" w:cs="BC Sans Light"/>
@@ -4546,10 +4648,12 @@
         <w:t>{</w:t>
       </w:r>
       <w:proofErr w:type="spellStart"/>
+      <w:proofErr w:type="gramStart"/>
       <w:r>
         <w:t>d.actions</w:t>
       </w:r>
       <w:proofErr w:type="spellEnd"/>
+      <w:proofErr w:type="gramEnd"/>
       <w:r>
         <w:t>[i+1].</w:t>
       </w:r>
@@ -4649,17 +4753,9 @@
                 <w:szCs w:val="20"/>
                 <w14:ligatures w14:val="none"/>
               </w:rPr>
-              <w:t>Update #{d</w:t>
-            </w:r>
-            <w:r>
-              <w:rPr>
-                <w:rFonts w:ascii="BC Sans" w:eastAsia="Times New Roman" w:hAnsi="BC Sans" w:cs="Times New Roman"/>
-                <w:color w:val="000000" w:themeColor="text1"/>
-                <w:sz w:val="20"/>
-                <w:szCs w:val="20"/>
-              </w:rPr>
-              <w:t>.</w:t>
-            </w:r>
+              <w:t>Update #{</w:t>
+            </w:r>
+            <w:proofErr w:type="gramStart"/>
             <w:r>
               <w:rPr>
                 <w:rFonts w:ascii="BC Sans" w:eastAsia="Times New Roman" w:hAnsi="BC Sans" w:cs="Times New Roman"/>
@@ -4670,7 +4766,41 @@
                 <w:szCs w:val="20"/>
                 <w14:ligatures w14:val="none"/>
               </w:rPr>
-              <w:t>updates[i].sequenceId}</w:t>
+              <w:t>d</w:t>
+            </w:r>
+            <w:r>
+              <w:rPr>
+                <w:rFonts w:ascii="BC Sans" w:eastAsia="Times New Roman" w:hAnsi="BC Sans" w:cs="Times New Roman"/>
+                <w:color w:val="000000" w:themeColor="text1"/>
+                <w:sz w:val="20"/>
+                <w:szCs w:val="20"/>
+              </w:rPr>
+              <w:t>.</w:t>
+            </w:r>
+            <w:r>
+              <w:rPr>
+                <w:rFonts w:ascii="BC Sans" w:eastAsia="Times New Roman" w:hAnsi="BC Sans" w:cs="Times New Roman"/>
+                <w:caps w:val="0"/>
+                <w:color w:val="000000"/>
+                <w:kern w:val="0"/>
+                <w:sz w:val="20"/>
+                <w:szCs w:val="20"/>
+                <w14:ligatures w14:val="none"/>
+              </w:rPr>
+              <w:t>updates</w:t>
+            </w:r>
+            <w:proofErr w:type="gramEnd"/>
+            <w:r>
+              <w:rPr>
+                <w:rFonts w:ascii="BC Sans" w:eastAsia="Times New Roman" w:hAnsi="BC Sans" w:cs="Times New Roman"/>
+                <w:caps w:val="0"/>
+                <w:color w:val="000000"/>
+                <w:kern w:val="0"/>
+                <w:sz w:val="20"/>
+                <w:szCs w:val="20"/>
+                <w14:ligatures w14:val="none"/>
+              </w:rPr>
+              <w:t>[i].sequenceId}</w:t>
             </w:r>
             <w:r>
               <w:rPr>
@@ -4879,6 +5009,7 @@
               <w:t>{</w:t>
             </w:r>
             <w:proofErr w:type="spellStart"/>
+            <w:proofErr w:type="gramStart"/>
             <w:r>
               <w:rPr>
                 <w:rFonts w:ascii="BC Sans" w:hAnsi="BC Sans" w:cs="BC Sans Light"/>
@@ -4905,6 +5036,7 @@
               <w:t>updates</w:t>
             </w:r>
             <w:proofErr w:type="spellEnd"/>
+            <w:proofErr w:type="gramEnd"/>
             <w:r>
               <w:rPr>
                 <w:rFonts w:ascii="BC Sans" w:hAnsi="BC Sans" w:cs="BC Sans Light"/>
@@ -5001,6 +5133,7 @@
               <w:t>{</w:t>
             </w:r>
             <w:proofErr w:type="spellStart"/>
+            <w:proofErr w:type="gramStart"/>
             <w:r>
               <w:rPr>
                 <w:rFonts w:ascii="BC Sans" w:hAnsi="BC Sans" w:cs="BC Sans Light"/>
@@ -5027,6 +5160,7 @@
               <w:t>updates</w:t>
             </w:r>
             <w:proofErr w:type="spellEnd"/>
+            <w:proofErr w:type="gramEnd"/>
             <w:r>
               <w:rPr>
                 <w:rFonts w:ascii="BC Sans" w:hAnsi="BC Sans" w:cs="BC Sans Light"/>
@@ -5134,6 +5268,7 @@
               <w:t>{</w:t>
             </w:r>
             <w:proofErr w:type="spellStart"/>
+            <w:proofErr w:type="gramStart"/>
             <w:r>
               <w:rPr>
                 <w:rFonts w:ascii="BC Sans" w:hAnsi="BC Sans" w:cs="BC Sans Light"/>
@@ -5160,6 +5295,7 @@
               <w:t>updates</w:t>
             </w:r>
             <w:proofErr w:type="spellEnd"/>
+            <w:proofErr w:type="gramEnd"/>
             <w:r>
               <w:rPr>
                 <w:rFonts w:ascii="BC Sans" w:hAnsi="BC Sans" w:cs="BC Sans Light"/>
@@ -5285,7 +5421,16 @@
                 <w:sz w:val="20"/>
                 <w:szCs w:val="20"/>
               </w:rPr>
-              <w:t>{d</w:t>
+              <w:t>{</w:t>
+            </w:r>
+            <w:proofErr w:type="gramStart"/>
+            <w:r>
+              <w:rPr>
+                <w:rFonts w:ascii="BC Sans" w:hAnsi="BC Sans" w:cs="BC Sans Light"/>
+                <w:sz w:val="20"/>
+                <w:szCs w:val="20"/>
+              </w:rPr>
+              <w:t>d</w:t>
             </w:r>
             <w:r>
               <w:rPr>
@@ -5302,7 +5447,16 @@
                 <w:sz w:val="20"/>
                 <w:szCs w:val="20"/>
               </w:rPr>
-              <w:t>updates[i].location.latitude</w:t>
+              <w:t>updates</w:t>
+            </w:r>
+            <w:proofErr w:type="gramEnd"/>
+            <w:r>
+              <w:rPr>
+                <w:rFonts w:ascii="BC Sans" w:hAnsi="BC Sans" w:cs="BC Sans Light"/>
+                <w:sz w:val="20"/>
+                <w:szCs w:val="20"/>
+              </w:rPr>
+              <w:t>[i].location.latitude</w:t>
             </w:r>
             <w:r>
               <w:rPr>
@@ -5570,6 +5724,7 @@
               <w:t>{</w:t>
             </w:r>
             <w:proofErr w:type="spellStart"/>
+            <w:proofErr w:type="gramStart"/>
             <w:r>
               <w:rPr>
                 <w:rFonts w:ascii="BC Sans" w:hAnsi="BC Sans" w:cs="BC Sans Light"/>
@@ -5596,6 +5751,7 @@
               <w:t>updates</w:t>
             </w:r>
             <w:proofErr w:type="spellEnd"/>
+            <w:proofErr w:type="gramEnd"/>
             <w:r>
               <w:rPr>
                 <w:rFonts w:ascii="BC Sans" w:hAnsi="BC Sans" w:cs="BC Sans Light"/>
@@ -5692,6 +5848,7 @@
               <w:t>{</w:t>
             </w:r>
             <w:proofErr w:type="spellStart"/>
+            <w:proofErr w:type="gramStart"/>
             <w:r>
               <w:rPr>
                 <w:rFonts w:ascii="BC Sans" w:hAnsi="BC Sans" w:cs="BC Sans Light"/>
@@ -5718,6 +5875,7 @@
               <w:t>updates</w:t>
             </w:r>
             <w:proofErr w:type="spellEnd"/>
+            <w:proofErr w:type="gramEnd"/>
             <w:r>
               <w:rPr>
                 <w:rFonts w:ascii="BC Sans" w:hAnsi="BC Sans" w:cs="BC Sans Light"/>
@@ -5825,6 +5983,7 @@
               <w:t>{</w:t>
             </w:r>
             <w:proofErr w:type="spellStart"/>
+            <w:proofErr w:type="gramStart"/>
             <w:r>
               <w:rPr>
                 <w:rFonts w:ascii="BC Sans" w:hAnsi="BC Sans" w:cs="BC Sans Light"/>
@@ -5851,6 +6010,7 @@
               <w:t>updates</w:t>
             </w:r>
             <w:proofErr w:type="spellEnd"/>
+            <w:proofErr w:type="gramEnd"/>
             <w:r>
               <w:rPr>
                 <w:rFonts w:ascii="BC Sans" w:hAnsi="BC Sans" w:cs="BC Sans Light"/>
@@ -5947,6 +6107,7 @@
               <w:t>{</w:t>
             </w:r>
             <w:proofErr w:type="spellStart"/>
+            <w:proofErr w:type="gramStart"/>
             <w:r>
               <w:rPr>
                 <w:rFonts w:ascii="BC Sans" w:hAnsi="BC Sans" w:cs="BC Sans Light"/>
@@ -5973,6 +6134,7 @@
               <w:t>updates</w:t>
             </w:r>
             <w:proofErr w:type="spellEnd"/>
+            <w:proofErr w:type="gramEnd"/>
             <w:r>
               <w:rPr>
                 <w:rFonts w:ascii="BC Sans" w:hAnsi="BC Sans" w:cs="BC Sans Light"/>
@@ -6070,6 +6232,7 @@
               <w:t>{</w:t>
             </w:r>
             <w:proofErr w:type="spellStart"/>
+            <w:proofErr w:type="gramStart"/>
             <w:r>
               <w:rPr>
                 <w:rFonts w:ascii="BC Sans" w:hAnsi="BC Sans" w:cs="BC Sans Light"/>
@@ -6096,6 +6259,7 @@
               <w:t>updates</w:t>
             </w:r>
             <w:proofErr w:type="spellEnd"/>
+            <w:proofErr w:type="gramEnd"/>
             <w:r>
               <w:rPr>
                 <w:rFonts w:ascii="BC Sans" w:hAnsi="BC Sans" w:cs="BC Sans Light"/>
@@ -6202,6 +6366,7 @@
               <w:t>{</w:t>
             </w:r>
             <w:proofErr w:type="spellStart"/>
+            <w:proofErr w:type="gramStart"/>
             <w:r>
               <w:rPr>
                 <w:rFonts w:ascii="BC Sans" w:hAnsi="BC Sans" w:cs="BC Sans Light"/>
@@ -6228,6 +6393,7 @@
               <w:t>updates</w:t>
             </w:r>
             <w:proofErr w:type="spellEnd"/>
+            <w:proofErr w:type="gramEnd"/>
             <w:r>
               <w:rPr>
                 <w:rFonts w:ascii="BC Sans" w:hAnsi="BC Sans" w:cs="BC Sans Light"/>
@@ -6335,6 +6501,7 @@
               <w:t>{</w:t>
             </w:r>
             <w:proofErr w:type="spellStart"/>
+            <w:proofErr w:type="gramStart"/>
             <w:r>
               <w:rPr>
                 <w:rFonts w:ascii="BC Sans" w:hAnsi="BC Sans" w:cs="BC Sans Light"/>
@@ -6361,6 +6528,7 @@
               <w:t>updates</w:t>
             </w:r>
             <w:proofErr w:type="spellEnd"/>
+            <w:proofErr w:type="gramEnd"/>
             <w:r>
               <w:rPr>
                 <w:rFonts w:ascii="BC Sans" w:hAnsi="BC Sans" w:cs="BC Sans Light"/>
@@ -6419,7 +6587,25 @@
           <w:sz w:val="20"/>
           <w:szCs w:val="20"/>
         </w:rPr>
-        <w:t>{d.updates[i].updateType:showEnd}</w:t>
+        <w:t>{</w:t>
+      </w:r>
+      <w:proofErr w:type="gramStart"/>
+      <w:r>
+        <w:rPr>
+          <w:rFonts w:ascii="BC Sans" w:hAnsi="BC Sans"/>
+          <w:sz w:val="20"/>
+          <w:szCs w:val="20"/>
+        </w:rPr>
+        <w:t>d.updates</w:t>
+      </w:r>
+      <w:proofErr w:type="gramEnd"/>
+      <w:r>
+        <w:rPr>
+          <w:rFonts w:ascii="BC Sans" w:hAnsi="BC Sans"/>
+          <w:sz w:val="20"/>
+          <w:szCs w:val="20"/>
+        </w:rPr>
+        <w:t>[i].updateType:showEnd}</w:t>
       </w:r>
       <w:r>
         <w:t>{d.updates[i].updateType:ifEQ(REFERRAL):showBegin}</w:t>
@@ -6467,7 +6653,18 @@
                 <w:sz w:val="20"/>
                 <w:szCs w:val="20"/>
               </w:rPr>
-              <w:t>Update #{d</w:t>
+              <w:t>Update #{</w:t>
+            </w:r>
+            <w:proofErr w:type="gramStart"/>
+            <w:r>
+              <w:rPr>
+                <w:rFonts w:ascii="BC Sans" w:eastAsia="Times New Roman" w:hAnsi="BC Sans" w:cs="Times New Roman"/>
+                <w:caps w:val="0"/>
+                <w:color w:val="000000" w:themeColor="text1"/>
+                <w:sz w:val="20"/>
+                <w:szCs w:val="20"/>
+              </w:rPr>
+              <w:t>d</w:t>
             </w:r>
             <w:r>
               <w:rPr>
@@ -6486,7 +6683,18 @@
                 <w:sz w:val="20"/>
                 <w:szCs w:val="20"/>
               </w:rPr>
-              <w:t>updates[i].sequenceId}</w:t>
+              <w:t>updates</w:t>
+            </w:r>
+            <w:proofErr w:type="gramEnd"/>
+            <w:r>
+              <w:rPr>
+                <w:rFonts w:ascii="BC Sans" w:eastAsia="Times New Roman" w:hAnsi="BC Sans" w:cs="Times New Roman"/>
+                <w:caps w:val="0"/>
+                <w:color w:val="000000" w:themeColor="text1"/>
+                <w:sz w:val="20"/>
+                <w:szCs w:val="20"/>
+              </w:rPr>
+              <w:t>[i].sequenceId}</w:t>
             </w:r>
             <w:r>
               <w:rPr>
@@ -6819,6 +7027,7 @@
               <w:t>{</w:t>
             </w:r>
             <w:proofErr w:type="spellStart"/>
+            <w:proofErr w:type="gramStart"/>
             <w:r>
               <w:rPr>
                 <w:rFonts w:ascii="BC Sans" w:hAnsi="BC Sans" w:cs="BC Sans Light"/>
@@ -6828,6 +7037,7 @@
               <w:t>d.updates</w:t>
             </w:r>
             <w:proofErr w:type="spellEnd"/>
+            <w:proofErr w:type="gramEnd"/>
             <w:r>
               <w:rPr>
                 <w:rFonts w:ascii="BC Sans" w:hAnsi="BC Sans" w:cs="BC Sans Light"/>
@@ -6932,6 +7142,7 @@
               <w:t>{</w:t>
             </w:r>
             <w:proofErr w:type="spellStart"/>
+            <w:proofErr w:type="gramStart"/>
             <w:r>
               <w:rPr>
                 <w:rFonts w:ascii="BC Sans" w:hAnsi="BC Sans" w:cs="BC Sans Light"/>
@@ -6941,6 +7152,7 @@
               <w:t>d.updates</w:t>
             </w:r>
             <w:proofErr w:type="spellEnd"/>
+            <w:proofErr w:type="gramEnd"/>
             <w:r>
               <w:rPr>
                 <w:rFonts w:ascii="BC Sans" w:hAnsi="BC Sans" w:cs="BC Sans Light"/>
@@ -7045,6 +7257,7 @@
               <w:t>{</w:t>
             </w:r>
             <w:proofErr w:type="spellStart"/>
+            <w:proofErr w:type="gramStart"/>
             <w:r>
               <w:rPr>
                 <w:rFonts w:ascii="BC Sans" w:hAnsi="BC Sans" w:cs="BC Sans Light"/>
@@ -7054,6 +7267,7 @@
               <w:t>d.updates</w:t>
             </w:r>
             <w:proofErr w:type="spellEnd"/>
+            <w:proofErr w:type="gramEnd"/>
             <w:r>
               <w:rPr>
                 <w:rFonts w:ascii="BC Sans" w:hAnsi="BC Sans" w:cs="BC Sans Light"/>
@@ -7121,7 +7335,25 @@
           <w:sz w:val="20"/>
           <w:szCs w:val="20"/>
         </w:rPr>
-        <w:t>{d.updates[i].updateType:showEnd}</w:t>
+        <w:t>{</w:t>
+      </w:r>
+      <w:proofErr w:type="gramStart"/>
+      <w:r>
+        <w:rPr>
+          <w:rFonts w:ascii="BC Sans" w:hAnsi="BC Sans"/>
+          <w:sz w:val="20"/>
+          <w:szCs w:val="20"/>
+        </w:rPr>
+        <w:t>d.updates</w:t>
+      </w:r>
+      <w:proofErr w:type="gramEnd"/>
+      <w:r>
+        <w:rPr>
+          <w:rFonts w:ascii="BC Sans" w:hAnsi="BC Sans"/>
+          <w:sz w:val="20"/>
+          <w:szCs w:val="20"/>
+        </w:rPr>
+        <w:t>[i].updateType:showEnd}</w:t>
       </w:r>
       <w:r>
         <w:rPr>
@@ -7338,6 +7570,7 @@
               <w:t>{</w:t>
             </w:r>
             <w:proofErr w:type="spellStart"/>
+            <w:proofErr w:type="gramStart"/>
             <w:r>
               <w:rPr>
                 <w:rFonts w:ascii="BC Sans" w:eastAsia="Times New Roman" w:hAnsi="BC Sans" w:cs="Times New Roman"/>
@@ -7375,6 +7608,7 @@
               <w:t>s</w:t>
             </w:r>
             <w:proofErr w:type="spellEnd"/>
+            <w:proofErr w:type="gramEnd"/>
             <w:r>
               <w:rPr>
                 <w:rFonts w:ascii="BC Sans" w:eastAsia="Times New Roman" w:hAnsi="BC Sans" w:cs="Times New Roman"/>
@@ -7469,6 +7703,7 @@
               <w:t>{</w:t>
             </w:r>
             <w:proofErr w:type="spellStart"/>
+            <w:proofErr w:type="gramStart"/>
             <w:r>
               <w:rPr>
                 <w:rFonts w:ascii="BC Sans" w:eastAsia="Times New Roman" w:hAnsi="BC Sans" w:cs="Times New Roman"/>
@@ -7497,6 +7732,7 @@
               <w:t>Atts</w:t>
             </w:r>
             <w:proofErr w:type="spellEnd"/>
+            <w:proofErr w:type="gramEnd"/>
             <w:r>
               <w:rPr>
                 <w:rFonts w:ascii="BC Sans" w:eastAsia="Times New Roman" w:hAnsi="BC Sans" w:cs="Times New Roman"/>
@@ -7584,6 +7820,7 @@
               <w:t>{</w:t>
             </w:r>
             <w:proofErr w:type="spellStart"/>
+            <w:proofErr w:type="gramStart"/>
             <w:r>
               <w:rPr>
                 <w:rFonts w:ascii="BC Sans" w:eastAsia="Times New Roman" w:hAnsi="BC Sans" w:cs="Times New Roman"/>
@@ -7621,6 +7858,7 @@
               <w:t>s</w:t>
             </w:r>
             <w:proofErr w:type="spellEnd"/>
+            <w:proofErr w:type="gramEnd"/>
             <w:r>
               <w:rPr>
                 <w:rFonts w:ascii="BC Sans" w:eastAsia="Times New Roman" w:hAnsi="BC Sans" w:cs="Times New Roman"/>
@@ -7710,6 +7948,7 @@
               <w:t>{</w:t>
             </w:r>
             <w:proofErr w:type="spellStart"/>
+            <w:proofErr w:type="gramStart"/>
             <w:r>
               <w:rPr>
                 <w:rFonts w:ascii="BC Sans" w:eastAsia="Times New Roman" w:hAnsi="BC Sans" w:cs="Times New Roman"/>
@@ -7738,6 +7977,7 @@
               <w:t>s</w:t>
             </w:r>
             <w:proofErr w:type="spellEnd"/>
+            <w:proofErr w:type="gramEnd"/>
             <w:r>
               <w:rPr>
                 <w:rFonts w:ascii="BC Sans" w:eastAsia="Times New Roman" w:hAnsi="BC Sans" w:cs="Times New Roman"/>
@@ -7814,6 +8054,7 @@
         <w:t>{</w:t>
       </w:r>
       <w:proofErr w:type="spellStart"/>
+      <w:proofErr w:type="gramStart"/>
       <w:r>
         <w:rPr>
           <w:rFonts w:ascii="BC Sans" w:eastAsia="Times New Roman" w:hAnsi="BC Sans" w:cs="Segoe UI"/>
@@ -7848,7 +8089,20 @@
           <w:lang w:eastAsia="en-CA"/>
           <w14:ligatures w14:val="none"/>
         </w:rPr>
-        <w:t>ComplaintAttachments:showEnd</w:t>
+        <w:t>ComplaintAttachments</w:t>
+      </w:r>
+      <w:proofErr w:type="gramEnd"/>
+      <w:r>
+        <w:rPr>
+          <w:rFonts w:ascii="BC Sans" w:eastAsia="Times New Roman" w:hAnsi="BC Sans" w:cs="Segoe UI"/>
+          <w:color w:val="000000"/>
+          <w:kern w:val="0"/>
+          <w:sz w:val="20"/>
+          <w:szCs w:val="20"/>
+          <w:lang w:eastAsia="en-CA"/>
+          <w14:ligatures w14:val="none"/>
+        </w:rPr>
+        <w:t>:showEnd</w:t>
       </w:r>
       <w:proofErr w:type="spellEnd"/>
       <w:r>
@@ -7869,7 +8123,7 @@
         <w:spacing w:after="0" w:line="240" w:lineRule="auto"/>
         <w:textAlignment w:val="baseline"/>
         <w:rPr>
-          <w:rFonts w:ascii="Arial" w:hAnsi="Arial" w:cs="Arial"/>
+          <w:rFonts w:ascii="BC Sans" w:hAnsi="BC Sans"/>
           <w:sz w:val="20"/>
           <w:szCs w:val="20"/>
         </w:rPr>
@@ -7883,13 +8137,23 @@
         <w:t>{</w:t>
       </w:r>
       <w:proofErr w:type="spellStart"/>
+      <w:proofErr w:type="gramStart"/>
       <w:r>
         <w:rPr>
           <w:rFonts w:ascii="BC Sans" w:hAnsi="BC Sans"/>
           <w:sz w:val="20"/>
           <w:szCs w:val="20"/>
         </w:rPr>
-        <w:t>d.outcome.hasOutcome:</w:t>
+        <w:t>d.outcome</w:t>
+      </w:r>
+      <w:proofErr w:type="gramEnd"/>
+      <w:r>
+        <w:rPr>
+          <w:rFonts w:ascii="BC Sans" w:hAnsi="BC Sans"/>
+          <w:sz w:val="20"/>
+          <w:szCs w:val="20"/>
+        </w:rPr>
+        <w:t>.hasOutcome:</w:t>
       </w:r>
       <w:r>
         <w:rPr>
@@ -7934,6 +8198,18 @@
         </w:rPr>
         <w:t>}</w:t>
       </w:r>
+    </w:p>
+    <w:p>
+      <w:pPr>
+        <w:spacing w:after="0" w:line="240" w:lineRule="auto"/>
+        <w:ind w:left="142"/>
+        <w:textAlignment w:val="baseline"/>
+        <w:rPr>
+          <w:rFonts w:ascii="Arial" w:hAnsi="Arial" w:cs="Arial"/>
+          <w:sz w:val="20"/>
+          <w:szCs w:val="20"/>
+        </w:rPr>
+      </w:pPr>
       <w:r>
         <w:rPr>
           <w:rFonts w:ascii="BC Sans" w:hAnsi="BC Sans"/>
@@ -7982,13 +8258,23 @@
         <w:t>{</w:t>
       </w:r>
       <w:proofErr w:type="spellStart"/>
+      <w:proofErr w:type="gramStart"/>
       <w:r>
         <w:rPr>
           <w:rFonts w:ascii="BC Sans" w:hAnsi="BC Sans"/>
           <w:sz w:val="20"/>
           <w:szCs w:val="20"/>
         </w:rPr>
-        <w:t>d.outcome.hasOutcome:showEnd</w:t>
+        <w:t>d.outcome</w:t>
+      </w:r>
+      <w:proofErr w:type="gramEnd"/>
+      <w:r>
+        <w:rPr>
+          <w:rFonts w:ascii="BC Sans" w:hAnsi="BC Sans"/>
+          <w:sz w:val="20"/>
+          <w:szCs w:val="20"/>
+        </w:rPr>
+        <w:t>.hasOutcome:showEnd</w:t>
       </w:r>
       <w:proofErr w:type="spellEnd"/>
       <w:r>
@@ -8020,6 +8306,7 @@
         <w:t>{</w:t>
       </w:r>
       <w:proofErr w:type="spellStart"/>
+      <w:proofErr w:type="gramStart"/>
       <w:r>
         <w:rPr>
           <w:rFonts w:ascii="BC Sans" w:hAnsi="BC Sans"/>
@@ -8036,7 +8323,17 @@
           <w:szCs w:val="20"/>
           <w:lang w:val="en-CA"/>
         </w:rPr>
-        <w:t>outcome.</w:t>
+        <w:t>outcome</w:t>
+      </w:r>
+      <w:proofErr w:type="gramEnd"/>
+      <w:r>
+        <w:rPr>
+          <w:rFonts w:ascii="BC Sans" w:hAnsi="BC Sans"/>
+          <w:sz w:val="20"/>
+          <w:szCs w:val="20"/>
+          <w:lang w:val="en-CA"/>
+        </w:rPr>
+        <w:t>.</w:t>
       </w:r>
       <w:r>
         <w:rPr>
@@ -8265,14 +8562,25 @@
               <w:t>{</w:t>
             </w:r>
             <w:proofErr w:type="spellStart"/>
-            <w:r>
-              <w:rPr>
-                <w:rFonts w:ascii="BC Sans" w:hAnsi="BC Sans"/>
-                <w:sz w:val="20"/>
-                <w:szCs w:val="20"/>
-                <w:lang w:val="en-CA"/>
-              </w:rPr>
-              <w:t>d.outcome.</w:t>
+            <w:proofErr w:type="gramStart"/>
+            <w:r>
+              <w:rPr>
+                <w:rFonts w:ascii="BC Sans" w:hAnsi="BC Sans"/>
+                <w:sz w:val="20"/>
+                <w:szCs w:val="20"/>
+                <w:lang w:val="en-CA"/>
+              </w:rPr>
+              <w:t>d.outcome</w:t>
+            </w:r>
+            <w:proofErr w:type="gramEnd"/>
+            <w:r>
+              <w:rPr>
+                <w:rFonts w:ascii="BC Sans" w:hAnsi="BC Sans"/>
+                <w:sz w:val="20"/>
+                <w:szCs w:val="20"/>
+                <w:lang w:val="en-CA"/>
+              </w:rPr>
+              <w:t>.</w:t>
             </w:r>
             <w:r>
               <w:rPr>
@@ -8416,14 +8724,25 @@
               <w:t>{</w:t>
             </w:r>
             <w:proofErr w:type="spellStart"/>
-            <w:r>
-              <w:rPr>
-                <w:rFonts w:ascii="BC Sans" w:hAnsi="BC Sans"/>
-                <w:sz w:val="20"/>
-                <w:szCs w:val="20"/>
-                <w:lang w:val="en-CA"/>
-              </w:rPr>
-              <w:t>d.outcome.</w:t>
+            <w:proofErr w:type="gramStart"/>
+            <w:r>
+              <w:rPr>
+                <w:rFonts w:ascii="BC Sans" w:hAnsi="BC Sans"/>
+                <w:sz w:val="20"/>
+                <w:szCs w:val="20"/>
+                <w:lang w:val="en-CA"/>
+              </w:rPr>
+              <w:t>d.outcome</w:t>
+            </w:r>
+            <w:proofErr w:type="gramEnd"/>
+            <w:r>
+              <w:rPr>
+                <w:rFonts w:ascii="BC Sans" w:hAnsi="BC Sans"/>
+                <w:sz w:val="20"/>
+                <w:szCs w:val="20"/>
+                <w:lang w:val="en-CA"/>
+              </w:rPr>
+              <w:t>.</w:t>
             </w:r>
             <w:r>
               <w:rPr>
@@ -8567,14 +8886,25 @@
               <w:t>{</w:t>
             </w:r>
             <w:proofErr w:type="spellStart"/>
-            <w:r>
-              <w:rPr>
-                <w:rFonts w:ascii="BC Sans" w:hAnsi="BC Sans"/>
-                <w:sz w:val="20"/>
-                <w:szCs w:val="20"/>
-                <w:lang w:val="en-CA"/>
-              </w:rPr>
-              <w:t>d.outcome.</w:t>
+            <w:proofErr w:type="gramStart"/>
+            <w:r>
+              <w:rPr>
+                <w:rFonts w:ascii="BC Sans" w:hAnsi="BC Sans"/>
+                <w:sz w:val="20"/>
+                <w:szCs w:val="20"/>
+                <w:lang w:val="en-CA"/>
+              </w:rPr>
+              <w:t>d.outcome</w:t>
+            </w:r>
+            <w:proofErr w:type="gramEnd"/>
+            <w:r>
+              <w:rPr>
+                <w:rFonts w:ascii="BC Sans" w:hAnsi="BC Sans"/>
+                <w:sz w:val="20"/>
+                <w:szCs w:val="20"/>
+                <w:lang w:val="en-CA"/>
+              </w:rPr>
+              <w:t>.</w:t>
             </w:r>
             <w:r>
               <w:rPr>
@@ -8666,6 +8996,7 @@
                 <w:sz w:val="20"/>
                 <w:szCs w:val="20"/>
               </w:rPr>
+              <w:lastRenderedPageBreak/>
               <w:t>Actions (legacy)</w:t>
             </w:r>
             <w:r>
@@ -8685,6 +9016,7 @@
               <w:t>{</w:t>
             </w:r>
             <w:proofErr w:type="spellStart"/>
+            <w:proofErr w:type="gramStart"/>
             <w:r>
               <w:rPr>
                 <w:rFonts w:ascii="BC Sans" w:hAnsi="BC Sans" w:cs="BC Sans Light"/>
@@ -8712,6 +9044,7 @@
               <w:t>outcome</w:t>
             </w:r>
             <w:proofErr w:type="spellEnd"/>
+            <w:proofErr w:type="gramEnd"/>
             <w:r>
               <w:rPr>
                 <w:rFonts w:ascii="BC Sans" w:eastAsia="Times New Roman" w:hAnsi="BC Sans" w:cs="Times New Roman"/>
@@ -8829,6 +9162,7 @@
               <w:t>{</w:t>
             </w:r>
             <w:proofErr w:type="spellStart"/>
+            <w:proofErr w:type="gramStart"/>
             <w:r>
               <w:rPr>
                 <w:rFonts w:ascii="BC Sans" w:hAnsi="BC Sans" w:cs="BC Sans Light"/>
@@ -8856,6 +9190,7 @@
               <w:t>outcome</w:t>
             </w:r>
             <w:proofErr w:type="spellEnd"/>
+            <w:proofErr w:type="gramEnd"/>
             <w:r>
               <w:rPr>
                 <w:rFonts w:ascii="BC Sans" w:eastAsia="Times New Roman" w:hAnsi="BC Sans" w:cs="Times New Roman"/>
@@ -8990,6 +9325,7 @@
               <w:t>{</w:t>
             </w:r>
             <w:proofErr w:type="spellStart"/>
+            <w:proofErr w:type="gramStart"/>
             <w:r>
               <w:rPr>
                 <w:rFonts w:ascii="BC Sans" w:hAnsi="BC Sans" w:cs="BC Sans Light"/>
@@ -9007,6 +9343,7 @@
               <w:t>.outcome</w:t>
             </w:r>
             <w:proofErr w:type="spellEnd"/>
+            <w:proofErr w:type="gramEnd"/>
             <w:r>
               <w:rPr>
                 <w:rFonts w:ascii="BC Sans" w:hAnsi="BC Sans" w:cs="BC Sans Light"/>
@@ -9139,7 +9476,6 @@
                 <w:sz w:val="20"/>
                 <w:szCs w:val="20"/>
               </w:rPr>
-              <w:lastRenderedPageBreak/>
               <w:t>Actions (legacy)</w:t>
             </w:r>
             <w:r>
@@ -9159,6 +9495,7 @@
               <w:t>{</w:t>
             </w:r>
             <w:proofErr w:type="spellStart"/>
+            <w:proofErr w:type="gramStart"/>
             <w:r>
               <w:rPr>
                 <w:rFonts w:ascii="BC Sans" w:hAnsi="BC Sans" w:cs="BC Sans Light"/>
@@ -9176,6 +9513,7 @@
               <w:t>.outcome</w:t>
             </w:r>
             <w:proofErr w:type="spellEnd"/>
+            <w:proofErr w:type="gramEnd"/>
             <w:r>
               <w:rPr>
                 <w:rFonts w:ascii="BC Sans" w:hAnsi="BC Sans" w:cs="BC Sans Light"/>
@@ -9274,6 +9612,7 @@
               <w:t>{</w:t>
             </w:r>
             <w:proofErr w:type="spellStart"/>
+            <w:proofErr w:type="gramStart"/>
             <w:r>
               <w:rPr>
                 <w:rFonts w:ascii="BC Sans" w:hAnsi="BC Sans" w:cs="BC Sans Light"/>
@@ -9301,6 +9640,7 @@
               <w:t>outcome</w:t>
             </w:r>
             <w:proofErr w:type="spellEnd"/>
+            <w:proofErr w:type="gramEnd"/>
             <w:r>
               <w:rPr>
                 <w:rFonts w:ascii="BC Sans" w:eastAsia="Times New Roman" w:hAnsi="BC Sans" w:cs="Times New Roman"/>
@@ -9417,6 +9757,7 @@
               <w:t>{</w:t>
             </w:r>
             <w:proofErr w:type="spellStart"/>
+            <w:proofErr w:type="gramStart"/>
             <w:r>
               <w:rPr>
                 <w:rFonts w:ascii="BC Sans" w:hAnsi="BC Sans" w:cs="BC Sans Light"/>
@@ -9444,6 +9785,7 @@
               <w:t>outcome</w:t>
             </w:r>
             <w:proofErr w:type="spellEnd"/>
+            <w:proofErr w:type="gramEnd"/>
             <w:r>
               <w:rPr>
                 <w:rFonts w:ascii="BC Sans" w:eastAsia="Times New Roman" w:hAnsi="BC Sans" w:cs="Times New Roman"/>
@@ -9603,6 +9945,7 @@
               <w:t>{</w:t>
             </w:r>
             <w:proofErr w:type="spellStart"/>
+            <w:proofErr w:type="gramStart"/>
             <w:r>
               <w:rPr>
                 <w:rFonts w:ascii="BC Sans" w:hAnsi="BC Sans"/>
@@ -9612,6 +9955,7 @@
               <w:t>d.outcome</w:t>
             </w:r>
             <w:proofErr w:type="spellEnd"/>
+            <w:proofErr w:type="gramEnd"/>
             <w:r>
               <w:rPr>
                 <w:rFonts w:ascii="BC Sans" w:hAnsi="BC Sans"/>
@@ -9726,6 +10070,7 @@
               <w:t>{</w:t>
             </w:r>
             <w:proofErr w:type="spellStart"/>
+            <w:proofErr w:type="gramStart"/>
             <w:r>
               <w:rPr>
                 <w:rFonts w:ascii="BC Sans" w:hAnsi="BC Sans"/>
@@ -9735,6 +10080,7 @@
               <w:t>d.outcome</w:t>
             </w:r>
             <w:proofErr w:type="spellEnd"/>
+            <w:proofErr w:type="gramEnd"/>
             <w:r>
               <w:rPr>
                 <w:rFonts w:ascii="BC Sans" w:hAnsi="BC Sans"/>
@@ -9851,6 +10197,7 @@
               <w:t>{</w:t>
             </w:r>
             <w:proofErr w:type="spellStart"/>
+            <w:proofErr w:type="gramStart"/>
             <w:r>
               <w:rPr>
                 <w:rFonts w:ascii="BC Sans" w:hAnsi="BC Sans" w:cs="BC Sans Light"/>
@@ -9878,6 +10225,7 @@
               <w:t>outcome</w:t>
             </w:r>
             <w:proofErr w:type="spellEnd"/>
+            <w:proofErr w:type="gramEnd"/>
             <w:r>
               <w:rPr>
                 <w:rFonts w:ascii="BC Sans" w:eastAsia="Times New Roman" w:hAnsi="BC Sans" w:cs="Times New Roman"/>
@@ -10003,6 +10351,7 @@
               <w:t>{</w:t>
             </w:r>
             <w:proofErr w:type="spellStart"/>
+            <w:proofErr w:type="gramStart"/>
             <w:r>
               <w:rPr>
                 <w:rFonts w:ascii="BC Sans" w:hAnsi="BC Sans" w:cs="BC Sans Light"/>
@@ -10021,6 +10370,7 @@
               <w:t>.outcome</w:t>
             </w:r>
             <w:proofErr w:type="spellEnd"/>
+            <w:proofErr w:type="gramEnd"/>
             <w:r>
               <w:rPr>
                 <w:rFonts w:ascii="BC Sans" w:eastAsia="Times New Roman" w:hAnsi="BC Sans" w:cs="Times New Roman"/>
@@ -10157,6 +10507,7 @@
               <w:t>{</w:t>
             </w:r>
             <w:proofErr w:type="spellStart"/>
+            <w:proofErr w:type="gramStart"/>
             <w:r>
               <w:rPr>
                 <w:rFonts w:ascii="BC Sans" w:hAnsi="BC Sans" w:cs="BC Sans Light"/>
@@ -10184,6 +10535,7 @@
               <w:t>outcome</w:t>
             </w:r>
             <w:proofErr w:type="spellEnd"/>
+            <w:proofErr w:type="gramEnd"/>
             <w:r>
               <w:rPr>
                 <w:rFonts w:ascii="BC Sans" w:eastAsia="Times New Roman" w:hAnsi="BC Sans" w:cs="Times New Roman"/>
@@ -10299,6 +10651,7 @@
               <w:t>{</w:t>
             </w:r>
             <w:proofErr w:type="spellStart"/>
+            <w:proofErr w:type="gramStart"/>
             <w:r>
               <w:rPr>
                 <w:rFonts w:ascii="BC Sans" w:hAnsi="BC Sans" w:cs="BC Sans Light"/>
@@ -10317,6 +10670,7 @@
               <w:t>.outcome</w:t>
             </w:r>
             <w:proofErr w:type="spellEnd"/>
+            <w:proofErr w:type="gramEnd"/>
             <w:r>
               <w:rPr>
                 <w:rFonts w:ascii="BC Sans" w:eastAsia="Times New Roman" w:hAnsi="BC Sans" w:cs="Times New Roman"/>
@@ -10436,6 +10790,7 @@
               <w:t>{</w:t>
             </w:r>
             <w:proofErr w:type="spellStart"/>
+            <w:proofErr w:type="gramStart"/>
             <w:r>
               <w:rPr>
                 <w:rFonts w:ascii="BC Sans" w:hAnsi="BC Sans"/>
@@ -10445,6 +10800,7 @@
               <w:t>d.outcome</w:t>
             </w:r>
             <w:proofErr w:type="spellEnd"/>
+            <w:proofErr w:type="gramEnd"/>
             <w:r>
               <w:rPr>
                 <w:rFonts w:ascii="BC Sans" w:hAnsi="BC Sans"/>
@@ -10557,6 +10913,7 @@
               <w:t>{</w:t>
             </w:r>
             <w:proofErr w:type="spellStart"/>
+            <w:proofErr w:type="gramStart"/>
             <w:r>
               <w:rPr>
                 <w:rFonts w:ascii="BC Sans" w:hAnsi="BC Sans" w:cs="BC Sans Light"/>
@@ -10575,6 +10932,7 @@
               <w:t>.outcome</w:t>
             </w:r>
             <w:proofErr w:type="spellEnd"/>
+            <w:proofErr w:type="gramEnd"/>
             <w:r>
               <w:rPr>
                 <w:rFonts w:ascii="BC Sans" w:eastAsia="Times New Roman" w:hAnsi="BC Sans" w:cs="Times New Roman"/>
@@ -10701,6 +11059,7 @@
               <w:t>{</w:t>
             </w:r>
             <w:proofErr w:type="spellStart"/>
+            <w:proofErr w:type="gramStart"/>
             <w:r>
               <w:rPr>
                 <w:rFonts w:ascii="BC Sans" w:hAnsi="BC Sans"/>
@@ -10710,6 +11069,7 @@
               <w:t>d.outcome</w:t>
             </w:r>
             <w:proofErr w:type="spellEnd"/>
+            <w:proofErr w:type="gramEnd"/>
             <w:r>
               <w:rPr>
                 <w:rFonts w:ascii="BC Sans" w:hAnsi="BC Sans"/>
@@ -10804,6 +11164,7 @@
               <w:t>{</w:t>
             </w:r>
             <w:proofErr w:type="spellStart"/>
+            <w:proofErr w:type="gramStart"/>
             <w:r>
               <w:rPr>
                 <w:rFonts w:ascii="BC Sans" w:hAnsi="BC Sans" w:cs="BC Sans Light"/>
@@ -10822,6 +11183,7 @@
               <w:t>.outcome</w:t>
             </w:r>
             <w:proofErr w:type="spellEnd"/>
+            <w:proofErr w:type="gramEnd"/>
             <w:r>
               <w:rPr>
                 <w:rFonts w:ascii="BC Sans" w:eastAsia="Times New Roman" w:hAnsi="BC Sans" w:cs="Times New Roman"/>
@@ -10930,6 +11292,7 @@
               <w:t>{</w:t>
             </w:r>
             <w:proofErr w:type="spellStart"/>
+            <w:proofErr w:type="gramStart"/>
             <w:r>
               <w:rPr>
                 <w:rFonts w:ascii="BC Sans" w:hAnsi="BC Sans"/>
@@ -10939,6 +11302,7 @@
               <w:t>d.outcome</w:t>
             </w:r>
             <w:proofErr w:type="spellEnd"/>
+            <w:proofErr w:type="gramEnd"/>
             <w:r>
               <w:rPr>
                 <w:rFonts w:ascii="BC Sans" w:hAnsi="BC Sans"/>
@@ -11051,6 +11415,7 @@
               <w:t>{</w:t>
             </w:r>
             <w:proofErr w:type="spellStart"/>
+            <w:proofErr w:type="gramStart"/>
             <w:r>
               <w:rPr>
                 <w:rFonts w:ascii="BC Sans" w:hAnsi="BC Sans" w:cs="BC Sans Light"/>
@@ -11068,6 +11433,7 @@
               <w:t>.outcome</w:t>
             </w:r>
             <w:proofErr w:type="spellEnd"/>
+            <w:proofErr w:type="gramEnd"/>
             <w:r>
               <w:rPr>
                 <w:rFonts w:ascii="BC Sans" w:hAnsi="BC Sans" w:cs="BC Sans Light"/>
@@ -11202,6 +11568,7 @@
               <w:t>{</w:t>
             </w:r>
             <w:proofErr w:type="spellStart"/>
+            <w:proofErr w:type="gramStart"/>
             <w:r>
               <w:rPr>
                 <w:rFonts w:ascii="BC Sans" w:hAnsi="BC Sans"/>
@@ -11211,6 +11578,7 @@
               <w:t>d.outcome</w:t>
             </w:r>
             <w:proofErr w:type="spellEnd"/>
+            <w:proofErr w:type="gramEnd"/>
             <w:r>
               <w:rPr>
                 <w:rFonts w:ascii="BC Sans" w:hAnsi="BC Sans"/>
@@ -11305,6 +11673,7 @@
               <w:t>{</w:t>
             </w:r>
             <w:proofErr w:type="spellStart"/>
+            <w:proofErr w:type="gramStart"/>
             <w:r>
               <w:rPr>
                 <w:rFonts w:ascii="BC Sans" w:hAnsi="BC Sans" w:cs="BC Sans Light"/>
@@ -11322,6 +11691,7 @@
               <w:t>.outcome</w:t>
             </w:r>
             <w:proofErr w:type="spellEnd"/>
+            <w:proofErr w:type="gramEnd"/>
             <w:r>
               <w:rPr>
                 <w:rFonts w:ascii="BC Sans" w:hAnsi="BC Sans" w:cs="BC Sans Light"/>
@@ -11467,14 +11837,25 @@
               <w:t>{</w:t>
             </w:r>
             <w:proofErr w:type="spellStart"/>
-            <w:r>
-              <w:rPr>
-                <w:rFonts w:ascii="BC Sans" w:hAnsi="BC Sans"/>
-                <w:sz w:val="20"/>
-                <w:szCs w:val="20"/>
-                <w:lang w:val="en-CA"/>
-              </w:rPr>
-              <w:t>d.outcome.</w:t>
+            <w:proofErr w:type="gramStart"/>
+            <w:r>
+              <w:rPr>
+                <w:rFonts w:ascii="BC Sans" w:hAnsi="BC Sans"/>
+                <w:sz w:val="20"/>
+                <w:szCs w:val="20"/>
+                <w:lang w:val="en-CA"/>
+              </w:rPr>
+              <w:t>d.outcome</w:t>
+            </w:r>
+            <w:proofErr w:type="gramEnd"/>
+            <w:r>
+              <w:rPr>
+                <w:rFonts w:ascii="BC Sans" w:hAnsi="BC Sans"/>
+                <w:sz w:val="20"/>
+                <w:szCs w:val="20"/>
+                <w:lang w:val="en-CA"/>
+              </w:rPr>
+              <w:t>.</w:t>
             </w:r>
             <w:r>
               <w:rPr>
@@ -11618,14 +11999,25 @@
               <w:t>{</w:t>
             </w:r>
             <w:proofErr w:type="spellStart"/>
-            <w:r>
-              <w:rPr>
-                <w:rFonts w:ascii="BC Sans" w:hAnsi="BC Sans"/>
-                <w:sz w:val="20"/>
-                <w:szCs w:val="20"/>
-                <w:lang w:val="en-CA"/>
-              </w:rPr>
-              <w:t>d.outcome.</w:t>
+            <w:proofErr w:type="gramStart"/>
+            <w:r>
+              <w:rPr>
+                <w:rFonts w:ascii="BC Sans" w:hAnsi="BC Sans"/>
+                <w:sz w:val="20"/>
+                <w:szCs w:val="20"/>
+                <w:lang w:val="en-CA"/>
+              </w:rPr>
+              <w:t>d.outcome</w:t>
+            </w:r>
+            <w:proofErr w:type="gramEnd"/>
+            <w:r>
+              <w:rPr>
+                <w:rFonts w:ascii="BC Sans" w:hAnsi="BC Sans"/>
+                <w:sz w:val="20"/>
+                <w:szCs w:val="20"/>
+                <w:lang w:val="en-CA"/>
+              </w:rPr>
+              <w:t>.</w:t>
             </w:r>
             <w:r>
               <w:rPr>
@@ -11707,7 +12099,17 @@
           <w:sz w:val="20"/>
           <w:szCs w:val="20"/>
         </w:rPr>
-        <w:t>{d</w:t>
+        <w:t>{</w:t>
+      </w:r>
+      <w:proofErr w:type="gramStart"/>
+      <w:r>
+        <w:rPr>
+          <w:rFonts w:ascii="BC Sans" w:eastAsia="Times New Roman" w:hAnsi="BC Sans" w:cs="Times New Roman"/>
+          <w:color w:val="000000" w:themeColor="text1"/>
+          <w:sz w:val="20"/>
+          <w:szCs w:val="20"/>
+        </w:rPr>
+        <w:t>d</w:t>
       </w:r>
       <w:r>
         <w:rPr>
@@ -11726,7 +12128,17 @@
           <w:szCs w:val="20"/>
           <w:lang w:val="en-CA"/>
         </w:rPr>
-        <w:t>outcome.</w:t>
+        <w:t>outcome</w:t>
+      </w:r>
+      <w:proofErr w:type="gramEnd"/>
+      <w:r>
+        <w:rPr>
+          <w:rFonts w:ascii="BC Sans" w:hAnsi="BC Sans"/>
+          <w:sz w:val="20"/>
+          <w:szCs w:val="20"/>
+          <w:lang w:val="en-CA"/>
+        </w:rPr>
+        <w:t>.</w:t>
       </w:r>
       <w:r>
         <w:rPr>
@@ -12071,14 +12483,25 @@
               <w:t>{</w:t>
             </w:r>
             <w:proofErr w:type="spellStart"/>
-            <w:r>
-              <w:rPr>
-                <w:rFonts w:ascii="BC Sans" w:hAnsi="BC Sans"/>
-                <w:sz w:val="20"/>
-                <w:szCs w:val="20"/>
-                <w:lang w:val="en-CA"/>
-              </w:rPr>
-              <w:t>d.outcome.assessment</w:t>
+            <w:proofErr w:type="gramStart"/>
+            <w:r>
+              <w:rPr>
+                <w:rFonts w:ascii="BC Sans" w:hAnsi="BC Sans"/>
+                <w:sz w:val="20"/>
+                <w:szCs w:val="20"/>
+                <w:lang w:val="en-CA"/>
+              </w:rPr>
+              <w:t>d.outcome</w:t>
+            </w:r>
+            <w:proofErr w:type="gramEnd"/>
+            <w:r>
+              <w:rPr>
+                <w:rFonts w:ascii="BC Sans" w:hAnsi="BC Sans"/>
+                <w:sz w:val="20"/>
+                <w:szCs w:val="20"/>
+                <w:lang w:val="en-CA"/>
+              </w:rPr>
+              <w:t>.assessment</w:t>
             </w:r>
             <w:proofErr w:type="spellEnd"/>
             <w:r>
@@ -12214,14 +12637,25 @@
               <w:t>{</w:t>
             </w:r>
             <w:proofErr w:type="spellStart"/>
-            <w:r>
-              <w:rPr>
-                <w:rFonts w:ascii="BC Sans" w:hAnsi="BC Sans"/>
-                <w:sz w:val="20"/>
-                <w:szCs w:val="20"/>
-                <w:lang w:val="en-CA"/>
-              </w:rPr>
-              <w:t>d.outcome.assessment</w:t>
+            <w:proofErr w:type="gramStart"/>
+            <w:r>
+              <w:rPr>
+                <w:rFonts w:ascii="BC Sans" w:hAnsi="BC Sans"/>
+                <w:sz w:val="20"/>
+                <w:szCs w:val="20"/>
+                <w:lang w:val="en-CA"/>
+              </w:rPr>
+              <w:t>d.outcome</w:t>
+            </w:r>
+            <w:proofErr w:type="gramEnd"/>
+            <w:r>
+              <w:rPr>
+                <w:rFonts w:ascii="BC Sans" w:hAnsi="BC Sans"/>
+                <w:sz w:val="20"/>
+                <w:szCs w:val="20"/>
+                <w:lang w:val="en-CA"/>
+              </w:rPr>
+              <w:t>.assessment</w:t>
             </w:r>
             <w:proofErr w:type="spellEnd"/>
             <w:r>
@@ -12357,6 +12791,7 @@
               <w:t>{</w:t>
             </w:r>
             <w:proofErr w:type="spellStart"/>
+            <w:proofErr w:type="gramStart"/>
             <w:r>
               <w:rPr>
                 <w:rFonts w:ascii="BC Sans" w:hAnsi="BC Sans"/>
@@ -12367,6 +12802,7 @@
               <w:t>d.linkedComplaintIdentifier</w:t>
             </w:r>
             <w:proofErr w:type="spellEnd"/>
+            <w:proofErr w:type="gramEnd"/>
             <w:r>
               <w:rPr>
                 <w:rFonts w:ascii="BC Sans" w:hAnsi="BC Sans"/>
@@ -12460,14 +12896,25 @@
               <w:t>{</w:t>
             </w:r>
             <w:proofErr w:type="spellStart"/>
-            <w:r>
-              <w:rPr>
-                <w:rFonts w:ascii="BC Sans" w:hAnsi="BC Sans"/>
-                <w:sz w:val="20"/>
-                <w:szCs w:val="20"/>
-                <w:lang w:val="en-CA"/>
-              </w:rPr>
-              <w:t>d.outcome.assessment</w:t>
+            <w:proofErr w:type="gramStart"/>
+            <w:r>
+              <w:rPr>
+                <w:rFonts w:ascii="BC Sans" w:hAnsi="BC Sans"/>
+                <w:sz w:val="20"/>
+                <w:szCs w:val="20"/>
+                <w:lang w:val="en-CA"/>
+              </w:rPr>
+              <w:t>d.outcome</w:t>
+            </w:r>
+            <w:proofErr w:type="gramEnd"/>
+            <w:r>
+              <w:rPr>
+                <w:rFonts w:ascii="BC Sans" w:hAnsi="BC Sans"/>
+                <w:sz w:val="20"/>
+                <w:szCs w:val="20"/>
+                <w:lang w:val="en-CA"/>
+              </w:rPr>
+              <w:t>.assessment</w:t>
             </w:r>
             <w:proofErr w:type="spellEnd"/>
             <w:r>
@@ -12603,14 +13050,25 @@
               <w:t>{</w:t>
             </w:r>
             <w:proofErr w:type="spellStart"/>
-            <w:r>
-              <w:rPr>
-                <w:rFonts w:ascii="BC Sans" w:hAnsi="BC Sans"/>
-                <w:sz w:val="20"/>
-                <w:szCs w:val="20"/>
-                <w:lang w:val="en-CA"/>
-              </w:rPr>
-              <w:t>d.outcome.assessment</w:t>
+            <w:proofErr w:type="gramStart"/>
+            <w:r>
+              <w:rPr>
+                <w:rFonts w:ascii="BC Sans" w:hAnsi="BC Sans"/>
+                <w:sz w:val="20"/>
+                <w:szCs w:val="20"/>
+                <w:lang w:val="en-CA"/>
+              </w:rPr>
+              <w:t>d.outcome</w:t>
+            </w:r>
+            <w:proofErr w:type="gramEnd"/>
+            <w:r>
+              <w:rPr>
+                <w:rFonts w:ascii="BC Sans" w:hAnsi="BC Sans"/>
+                <w:sz w:val="20"/>
+                <w:szCs w:val="20"/>
+                <w:lang w:val="en-CA"/>
+              </w:rPr>
+              <w:t>.assessment</w:t>
             </w:r>
             <w:proofErr w:type="spellEnd"/>
             <w:r>
@@ -12686,6 +13144,7 @@
         <w:t>{</w:t>
       </w:r>
       <w:proofErr w:type="spellStart"/>
+      <w:proofErr w:type="gramStart"/>
       <w:r>
         <w:rPr>
           <w:rFonts w:ascii="BC Sans" w:hAnsi="BC Sans"/>
@@ -12702,7 +13161,17 @@
           <w:szCs w:val="20"/>
           <w:lang w:val="en-CA"/>
         </w:rPr>
-        <w:t>outcome.assessment</w:t>
+        <w:t>outcome</w:t>
+      </w:r>
+      <w:proofErr w:type="gramEnd"/>
+      <w:r>
+        <w:rPr>
+          <w:rFonts w:ascii="BC Sans" w:hAnsi="BC Sans"/>
+          <w:sz w:val="20"/>
+          <w:szCs w:val="20"/>
+          <w:lang w:val="en-CA"/>
+        </w:rPr>
+        <w:t>.assessment</w:t>
       </w:r>
       <w:proofErr w:type="spellEnd"/>
       <w:r>
@@ -12889,6 +13358,7 @@
               <w:t>({</w:t>
             </w:r>
             <w:proofErr w:type="spellStart"/>
+            <w:proofErr w:type="gramStart"/>
             <w:r>
               <w:rPr>
                 <w:rFonts w:ascii="BC Sans" w:hAnsi="BC Sans"/>
@@ -12898,7 +13368,19 @@
                 <w:szCs w:val="20"/>
                 <w:lang w:val="en-CA"/>
               </w:rPr>
-              <w:t>d.outcome.prevention</w:t>
+              <w:t>d.outcome</w:t>
+            </w:r>
+            <w:proofErr w:type="gramEnd"/>
+            <w:r>
+              <w:rPr>
+                <w:rFonts w:ascii="BC Sans" w:hAnsi="BC Sans"/>
+                <w:b/>
+                <w:bCs/>
+                <w:sz w:val="20"/>
+                <w:szCs w:val="20"/>
+                <w:lang w:val="en-CA"/>
+              </w:rPr>
+              <w:t>.prevention</w:t>
             </w:r>
             <w:proofErr w:type="spellEnd"/>
             <w:r>
@@ -13011,13 +13493,23 @@
               <w:t>{</w:t>
             </w:r>
             <w:proofErr w:type="spellStart"/>
-            <w:r>
-              <w:rPr>
-                <w:rFonts w:ascii="BC Sans" w:hAnsi="BC Sans"/>
-                <w:sz w:val="20"/>
-                <w:szCs w:val="20"/>
-              </w:rPr>
-              <w:t>d.outcome.</w:t>
+            <w:proofErr w:type="gramStart"/>
+            <w:r>
+              <w:rPr>
+                <w:rFonts w:ascii="BC Sans" w:hAnsi="BC Sans"/>
+                <w:sz w:val="20"/>
+                <w:szCs w:val="20"/>
+              </w:rPr>
+              <w:t>d.outcome</w:t>
+            </w:r>
+            <w:proofErr w:type="gramEnd"/>
+            <w:r>
+              <w:rPr>
+                <w:rFonts w:ascii="BC Sans" w:hAnsi="BC Sans"/>
+                <w:sz w:val="20"/>
+                <w:szCs w:val="20"/>
+              </w:rPr>
+              <w:t>.</w:t>
             </w:r>
             <w:r>
               <w:rPr>
@@ -13122,13 +13614,23 @@
               <w:t>{</w:t>
             </w:r>
             <w:proofErr w:type="spellStart"/>
-            <w:r>
-              <w:rPr>
-                <w:rFonts w:ascii="BC Sans" w:hAnsi="BC Sans"/>
-                <w:sz w:val="20"/>
-                <w:szCs w:val="20"/>
-              </w:rPr>
-              <w:t>d.outcome.</w:t>
+            <w:proofErr w:type="gramStart"/>
+            <w:r>
+              <w:rPr>
+                <w:rFonts w:ascii="BC Sans" w:hAnsi="BC Sans"/>
+                <w:sz w:val="20"/>
+                <w:szCs w:val="20"/>
+              </w:rPr>
+              <w:t>d.outcome</w:t>
+            </w:r>
+            <w:proofErr w:type="gramEnd"/>
+            <w:r>
+              <w:rPr>
+                <w:rFonts w:ascii="BC Sans" w:hAnsi="BC Sans"/>
+                <w:sz w:val="20"/>
+                <w:szCs w:val="20"/>
+              </w:rPr>
+              <w:t>.</w:t>
             </w:r>
             <w:r>
               <w:rPr>
@@ -13271,6 +13773,7 @@
               <w:t>{</w:t>
             </w:r>
             <w:proofErr w:type="spellStart"/>
+            <w:proofErr w:type="gramStart"/>
             <w:r>
               <w:rPr>
                 <w:rFonts w:ascii="BC Sans" w:hAnsi="BC Sans"/>
@@ -13281,6 +13784,7 @@
               <w:t>d.outcome</w:t>
             </w:r>
             <w:proofErr w:type="spellEnd"/>
+            <w:proofErr w:type="gramEnd"/>
             <w:r>
               <w:rPr>
                 <w:rFonts w:ascii="BC Sans" w:hAnsi="BC Sans"/>
@@ -13431,6 +13935,7 @@
               <w:t>{</w:t>
             </w:r>
             <w:proofErr w:type="spellStart"/>
+            <w:proofErr w:type="gramStart"/>
             <w:r>
               <w:rPr>
                 <w:rFonts w:ascii="BC Sans" w:hAnsi="BC Sans"/>
@@ -13441,6 +13946,7 @@
               <w:t>d.outcome</w:t>
             </w:r>
             <w:proofErr w:type="spellEnd"/>
+            <w:proofErr w:type="gramEnd"/>
             <w:r>
               <w:rPr>
                 <w:rFonts w:ascii="BC Sans" w:hAnsi="BC Sans"/>
@@ -13537,9 +14043,11 @@
           <w:sz w:val="20"/>
           <w:szCs w:val="20"/>
         </w:rPr>
+        <w:lastRenderedPageBreak/>
         <w:t>{</w:t>
       </w:r>
       <w:proofErr w:type="spellStart"/>
+      <w:proofErr w:type="gramStart"/>
       <w:r>
         <w:rPr>
           <w:rFonts w:ascii="BC Sans" w:eastAsia="Times New Roman" w:hAnsi="BC Sans" w:cs="Times New Roman"/>
@@ -13547,7 +14055,17 @@
           <w:sz w:val="20"/>
           <w:szCs w:val="20"/>
         </w:rPr>
-        <w:t>d.outcome.prevention</w:t>
+        <w:t>d.outcome</w:t>
+      </w:r>
+      <w:proofErr w:type="gramEnd"/>
+      <w:r>
+        <w:rPr>
+          <w:rFonts w:ascii="BC Sans" w:eastAsia="Times New Roman" w:hAnsi="BC Sans" w:cs="Times New Roman"/>
+          <w:color w:val="000000" w:themeColor="text1"/>
+          <w:sz w:val="20"/>
+          <w:szCs w:val="20"/>
+        </w:rPr>
+        <w:t>.prevention</w:t>
       </w:r>
       <w:proofErr w:type="spellEnd"/>
       <w:r>
@@ -13636,6 +14154,7 @@
               <w:t>{</w:t>
             </w:r>
             <w:proofErr w:type="spellStart"/>
+            <w:proofErr w:type="gramStart"/>
             <w:r>
               <w:rPr>
                 <w:rFonts w:ascii="BC Sans" w:hAnsi="BC Sans"/>
@@ -13644,7 +14163,18 @@
                 <w:sz w:val="20"/>
                 <w:szCs w:val="20"/>
               </w:rPr>
-              <w:t>d.outcome.equipment</w:t>
+              <w:t>d.outcome</w:t>
+            </w:r>
+            <w:proofErr w:type="gramEnd"/>
+            <w:r>
+              <w:rPr>
+                <w:rFonts w:ascii="BC Sans" w:hAnsi="BC Sans"/>
+                <w:b/>
+                <w:bCs/>
+                <w:sz w:val="20"/>
+                <w:szCs w:val="20"/>
+              </w:rPr>
+              <w:t>.equipment</w:t>
             </w:r>
             <w:proofErr w:type="spellEnd"/>
             <w:r>
@@ -13793,13 +14323,23 @@
               <w:t>{</w:t>
             </w:r>
             <w:proofErr w:type="spellStart"/>
-            <w:r>
-              <w:rPr>
-                <w:rFonts w:ascii="BC Sans" w:hAnsi="BC Sans"/>
-                <w:sz w:val="20"/>
-                <w:szCs w:val="20"/>
-              </w:rPr>
-              <w:t>d.outcome.equipment</w:t>
+            <w:proofErr w:type="gramStart"/>
+            <w:r>
+              <w:rPr>
+                <w:rFonts w:ascii="BC Sans" w:hAnsi="BC Sans"/>
+                <w:sz w:val="20"/>
+                <w:szCs w:val="20"/>
+              </w:rPr>
+              <w:t>d.outcome</w:t>
+            </w:r>
+            <w:proofErr w:type="gramEnd"/>
+            <w:r>
+              <w:rPr>
+                <w:rFonts w:ascii="BC Sans" w:hAnsi="BC Sans"/>
+                <w:sz w:val="20"/>
+                <w:szCs w:val="20"/>
+              </w:rPr>
+              <w:t>.equipment</w:t>
             </w:r>
             <w:proofErr w:type="spellEnd"/>
             <w:r>
@@ -13898,13 +14438,13 @@
                 <w:szCs w:val="20"/>
               </w:rPr>
             </w:pPr>
-            <w:r>
-              <w:rPr>
-                <w:rFonts w:ascii="BC Sans" w:hAnsi="BC Sans"/>
-                <w:sz w:val="20"/>
-                <w:szCs w:val="20"/>
-              </w:rPr>
-              <w:lastRenderedPageBreak/>
+            <w:proofErr w:type="gramStart"/>
+            <w:r>
+              <w:rPr>
+                <w:rFonts w:ascii="BC Sans" w:hAnsi="BC Sans"/>
+                <w:sz w:val="20"/>
+                <w:szCs w:val="20"/>
+              </w:rPr>
               <w:t xml:space="preserve">Quantity{ </w:t>
             </w:r>
             <w:proofErr w:type="spellStart"/>
@@ -13914,7 +14454,16 @@
                 <w:sz w:val="20"/>
                 <w:szCs w:val="20"/>
               </w:rPr>
-              <w:t>d.outcome.equipment</w:t>
+              <w:t>d</w:t>
+            </w:r>
+            <w:proofErr w:type="gramEnd"/>
+            <w:r>
+              <w:rPr>
+                <w:rFonts w:ascii="BC Sans" w:hAnsi="BC Sans"/>
+                <w:sz w:val="20"/>
+                <w:szCs w:val="20"/>
+              </w:rPr>
+              <w:t>.outcome.equipment</w:t>
             </w:r>
             <w:proofErr w:type="spellEnd"/>
             <w:r>
@@ -13992,13 +14541,23 @@
               <w:t>{</w:t>
             </w:r>
             <w:proofErr w:type="spellStart"/>
-            <w:r>
-              <w:rPr>
-                <w:rFonts w:ascii="BC Sans" w:hAnsi="BC Sans"/>
-                <w:sz w:val="20"/>
-                <w:szCs w:val="20"/>
-              </w:rPr>
-              <w:t>d.outcome.equipment</w:t>
+            <w:proofErr w:type="gramStart"/>
+            <w:r>
+              <w:rPr>
+                <w:rFonts w:ascii="BC Sans" w:hAnsi="BC Sans"/>
+                <w:sz w:val="20"/>
+                <w:szCs w:val="20"/>
+              </w:rPr>
+              <w:t>d.outcome</w:t>
+            </w:r>
+            <w:proofErr w:type="gramEnd"/>
+            <w:r>
+              <w:rPr>
+                <w:rFonts w:ascii="BC Sans" w:hAnsi="BC Sans"/>
+                <w:sz w:val="20"/>
+                <w:szCs w:val="20"/>
+              </w:rPr>
+              <w:t>.equipment</w:t>
             </w:r>
             <w:proofErr w:type="spellEnd"/>
             <w:r>
@@ -14088,6 +14647,7 @@
                 <w:szCs w:val="20"/>
               </w:rPr>
             </w:pPr>
+            <w:proofErr w:type="gramStart"/>
             <w:r>
               <w:rPr>
                 <w:rFonts w:ascii="BC Sans" w:hAnsi="BC Sans"/>
@@ -14103,7 +14663,16 @@
                 <w:sz w:val="20"/>
                 <w:szCs w:val="20"/>
               </w:rPr>
-              <w:t>d.outcome.equipment</w:t>
+              <w:t>d</w:t>
+            </w:r>
+            <w:proofErr w:type="gramEnd"/>
+            <w:r>
+              <w:rPr>
+                <w:rFonts w:ascii="BC Sans" w:hAnsi="BC Sans"/>
+                <w:sz w:val="20"/>
+                <w:szCs w:val="20"/>
+              </w:rPr>
+              <w:t>.outcome.equipment</w:t>
             </w:r>
             <w:proofErr w:type="spellEnd"/>
             <w:r>
@@ -14163,13 +14732,23 @@
               <w:t>{</w:t>
             </w:r>
             <w:proofErr w:type="spellStart"/>
-            <w:r>
-              <w:rPr>
-                <w:rFonts w:ascii="BC Sans" w:hAnsi="BC Sans"/>
-                <w:sz w:val="20"/>
-                <w:szCs w:val="20"/>
-              </w:rPr>
-              <w:t>d.outcome.equipment</w:t>
+            <w:proofErr w:type="gramStart"/>
+            <w:r>
+              <w:rPr>
+                <w:rFonts w:ascii="BC Sans" w:hAnsi="BC Sans"/>
+                <w:sz w:val="20"/>
+                <w:szCs w:val="20"/>
+              </w:rPr>
+              <w:t>d.outcome</w:t>
+            </w:r>
+            <w:proofErr w:type="gramEnd"/>
+            <w:r>
+              <w:rPr>
+                <w:rFonts w:ascii="BC Sans" w:hAnsi="BC Sans"/>
+                <w:sz w:val="20"/>
+                <w:szCs w:val="20"/>
+              </w:rPr>
+              <w:t>.equipment</w:t>
             </w:r>
             <w:proofErr w:type="spellEnd"/>
             <w:r>
@@ -14278,13 +14857,23 @@
               <w:t>{</w:t>
             </w:r>
             <w:proofErr w:type="spellStart"/>
-            <w:r>
-              <w:rPr>
-                <w:rFonts w:ascii="BC Sans" w:hAnsi="BC Sans"/>
-                <w:sz w:val="20"/>
-                <w:szCs w:val="20"/>
-              </w:rPr>
-              <w:t>d.outcome.equipment</w:t>
+            <w:proofErr w:type="gramStart"/>
+            <w:r>
+              <w:rPr>
+                <w:rFonts w:ascii="BC Sans" w:hAnsi="BC Sans"/>
+                <w:sz w:val="20"/>
+                <w:szCs w:val="20"/>
+              </w:rPr>
+              <w:t>d.outcome</w:t>
+            </w:r>
+            <w:proofErr w:type="gramEnd"/>
+            <w:r>
+              <w:rPr>
+                <w:rFonts w:ascii="BC Sans" w:hAnsi="BC Sans"/>
+                <w:sz w:val="20"/>
+                <w:szCs w:val="20"/>
+              </w:rPr>
+              <w:t>.equipment</w:t>
             </w:r>
             <w:proofErr w:type="spellEnd"/>
             <w:r>
@@ -14436,13 +15025,23 @@
               </w:rPr>
               <w:t>{</w:t>
             </w:r>
-            <w:r>
-              <w:rPr>
-                <w:rFonts w:ascii="BC Sans" w:hAnsi="BC Sans"/>
-                <w:sz w:val="20"/>
-                <w:szCs w:val="20"/>
-              </w:rPr>
-              <w:t>d.outcome.equipment[i].yCoordinate</w:t>
+            <w:proofErr w:type="gramStart"/>
+            <w:r>
+              <w:rPr>
+                <w:rFonts w:ascii="BC Sans" w:hAnsi="BC Sans"/>
+                <w:sz w:val="20"/>
+                <w:szCs w:val="20"/>
+              </w:rPr>
+              <w:t>d.outcome</w:t>
+            </w:r>
+            <w:proofErr w:type="gramEnd"/>
+            <w:r>
+              <w:rPr>
+                <w:rFonts w:ascii="BC Sans" w:hAnsi="BC Sans"/>
+                <w:sz w:val="20"/>
+                <w:szCs w:val="20"/>
+              </w:rPr>
+              <w:t>.equipment[i].yCoordinate</w:t>
             </w:r>
             <w:r>
               <w:rPr>
@@ -14687,13 +15286,23 @@
               <w:t>{</w:t>
             </w:r>
             <w:proofErr w:type="spellStart"/>
-            <w:r>
-              <w:rPr>
-                <w:rFonts w:ascii="BC Sans" w:hAnsi="BC Sans"/>
-                <w:sz w:val="20"/>
-                <w:szCs w:val="20"/>
-              </w:rPr>
-              <w:t>d.outcome.equipment</w:t>
+            <w:proofErr w:type="gramStart"/>
+            <w:r>
+              <w:rPr>
+                <w:rFonts w:ascii="BC Sans" w:hAnsi="BC Sans"/>
+                <w:sz w:val="20"/>
+                <w:szCs w:val="20"/>
+              </w:rPr>
+              <w:t>d.outcome</w:t>
+            </w:r>
+            <w:proofErr w:type="gramEnd"/>
+            <w:r>
+              <w:rPr>
+                <w:rFonts w:ascii="BC Sans" w:hAnsi="BC Sans"/>
+                <w:sz w:val="20"/>
+                <w:szCs w:val="20"/>
+              </w:rPr>
+              <w:t>.equipment</w:t>
             </w:r>
             <w:proofErr w:type="spellEnd"/>
             <w:r>
@@ -14848,13 +15457,23 @@
               <w:t>{</w:t>
             </w:r>
             <w:proofErr w:type="spellStart"/>
-            <w:r>
-              <w:rPr>
-                <w:rFonts w:ascii="BC Sans" w:hAnsi="BC Sans"/>
-                <w:sz w:val="20"/>
-                <w:szCs w:val="20"/>
-              </w:rPr>
-              <w:t>d.outcome.equipment</w:t>
+            <w:proofErr w:type="gramStart"/>
+            <w:r>
+              <w:rPr>
+                <w:rFonts w:ascii="BC Sans" w:hAnsi="BC Sans"/>
+                <w:sz w:val="20"/>
+                <w:szCs w:val="20"/>
+              </w:rPr>
+              <w:t>d.outcome</w:t>
+            </w:r>
+            <w:proofErr w:type="gramEnd"/>
+            <w:r>
+              <w:rPr>
+                <w:rFonts w:ascii="BC Sans" w:hAnsi="BC Sans"/>
+                <w:sz w:val="20"/>
+                <w:szCs w:val="20"/>
+              </w:rPr>
+              <w:t>.equipment</w:t>
             </w:r>
             <w:proofErr w:type="spellEnd"/>
             <w:r>
@@ -14947,13 +15566,23 @@
               <w:t>{</w:t>
             </w:r>
             <w:proofErr w:type="spellStart"/>
-            <w:r>
-              <w:rPr>
-                <w:rFonts w:ascii="BC Sans" w:hAnsi="BC Sans"/>
-                <w:sz w:val="20"/>
-                <w:szCs w:val="20"/>
-              </w:rPr>
-              <w:t>d.outcome.equipment</w:t>
+            <w:proofErr w:type="gramStart"/>
+            <w:r>
+              <w:rPr>
+                <w:rFonts w:ascii="BC Sans" w:hAnsi="BC Sans"/>
+                <w:sz w:val="20"/>
+                <w:szCs w:val="20"/>
+              </w:rPr>
+              <w:t>d.outcome</w:t>
+            </w:r>
+            <w:proofErr w:type="gramEnd"/>
+            <w:r>
+              <w:rPr>
+                <w:rFonts w:ascii="BC Sans" w:hAnsi="BC Sans"/>
+                <w:sz w:val="20"/>
+                <w:szCs w:val="20"/>
+              </w:rPr>
+              <w:t>.equipment</w:t>
             </w:r>
             <w:proofErr w:type="spellEnd"/>
             <w:r>
@@ -15051,13 +15680,23 @@
               <w:t>{</w:t>
             </w:r>
             <w:proofErr w:type="spellStart"/>
-            <w:r>
-              <w:rPr>
-                <w:rFonts w:ascii="BC Sans" w:hAnsi="BC Sans"/>
-                <w:sz w:val="20"/>
-                <w:szCs w:val="20"/>
-              </w:rPr>
-              <w:t>d.outcome.equipment</w:t>
+            <w:proofErr w:type="gramStart"/>
+            <w:r>
+              <w:rPr>
+                <w:rFonts w:ascii="BC Sans" w:hAnsi="BC Sans"/>
+                <w:sz w:val="20"/>
+                <w:szCs w:val="20"/>
+              </w:rPr>
+              <w:t>d.outcome</w:t>
+            </w:r>
+            <w:proofErr w:type="gramEnd"/>
+            <w:r>
+              <w:rPr>
+                <w:rFonts w:ascii="BC Sans" w:hAnsi="BC Sans"/>
+                <w:sz w:val="20"/>
+                <w:szCs w:val="20"/>
+              </w:rPr>
+              <w:t>.equipment</w:t>
             </w:r>
             <w:proofErr w:type="spellEnd"/>
             <w:r>
@@ -15190,13 +15829,23 @@
               <w:t>{</w:t>
             </w:r>
             <w:proofErr w:type="spellStart"/>
-            <w:r>
-              <w:rPr>
-                <w:rFonts w:ascii="BC Sans" w:hAnsi="BC Sans"/>
-                <w:sz w:val="20"/>
-                <w:szCs w:val="20"/>
-              </w:rPr>
-              <w:t>d.outcome.equipment</w:t>
+            <w:proofErr w:type="gramStart"/>
+            <w:r>
+              <w:rPr>
+                <w:rFonts w:ascii="BC Sans" w:hAnsi="BC Sans"/>
+                <w:sz w:val="20"/>
+                <w:szCs w:val="20"/>
+              </w:rPr>
+              <w:t>d.outcome</w:t>
+            </w:r>
+            <w:proofErr w:type="gramEnd"/>
+            <w:r>
+              <w:rPr>
+                <w:rFonts w:ascii="BC Sans" w:hAnsi="BC Sans"/>
+                <w:sz w:val="20"/>
+                <w:szCs w:val="20"/>
+              </w:rPr>
+              <w:t>.equipment</w:t>
             </w:r>
             <w:proofErr w:type="spellEnd"/>
             <w:r>
@@ -15274,13 +15923,23 @@
               <w:t>{</w:t>
             </w:r>
             <w:proofErr w:type="spellStart"/>
-            <w:r>
-              <w:rPr>
-                <w:rFonts w:ascii="BC Sans" w:hAnsi="BC Sans"/>
-                <w:sz w:val="20"/>
-                <w:szCs w:val="20"/>
-              </w:rPr>
-              <w:t>d.outcome.equipment</w:t>
+            <w:proofErr w:type="gramStart"/>
+            <w:r>
+              <w:rPr>
+                <w:rFonts w:ascii="BC Sans" w:hAnsi="BC Sans"/>
+                <w:sz w:val="20"/>
+                <w:szCs w:val="20"/>
+              </w:rPr>
+              <w:t>d.outcome</w:t>
+            </w:r>
+            <w:proofErr w:type="gramEnd"/>
+            <w:r>
+              <w:rPr>
+                <w:rFonts w:ascii="BC Sans" w:hAnsi="BC Sans"/>
+                <w:sz w:val="20"/>
+                <w:szCs w:val="20"/>
+              </w:rPr>
+              <w:t>.equipment</w:t>
             </w:r>
             <w:proofErr w:type="spellEnd"/>
             <w:r>
@@ -15391,13 +16050,23 @@
               <w:t>{</w:t>
             </w:r>
             <w:proofErr w:type="spellStart"/>
-            <w:r>
-              <w:rPr>
-                <w:rFonts w:ascii="BC Sans" w:hAnsi="BC Sans"/>
-                <w:sz w:val="20"/>
-                <w:szCs w:val="20"/>
-              </w:rPr>
-              <w:t>d.outcome.equipment</w:t>
+            <w:proofErr w:type="gramStart"/>
+            <w:r>
+              <w:rPr>
+                <w:rFonts w:ascii="BC Sans" w:hAnsi="BC Sans"/>
+                <w:sz w:val="20"/>
+                <w:szCs w:val="20"/>
+              </w:rPr>
+              <w:t>d.outcome</w:t>
+            </w:r>
+            <w:proofErr w:type="gramEnd"/>
+            <w:r>
+              <w:rPr>
+                <w:rFonts w:ascii="BC Sans" w:hAnsi="BC Sans"/>
+                <w:sz w:val="20"/>
+                <w:szCs w:val="20"/>
+              </w:rPr>
+              <w:t>.equipment</w:t>
             </w:r>
             <w:proofErr w:type="spellEnd"/>
             <w:r>
@@ -15495,13 +16164,23 @@
               <w:t>{</w:t>
             </w:r>
             <w:proofErr w:type="spellStart"/>
-            <w:r>
-              <w:rPr>
-                <w:rFonts w:ascii="BC Sans" w:hAnsi="BC Sans"/>
-                <w:sz w:val="20"/>
-                <w:szCs w:val="20"/>
-              </w:rPr>
-              <w:t>d.outcome.equipment</w:t>
+            <w:proofErr w:type="gramStart"/>
+            <w:r>
+              <w:rPr>
+                <w:rFonts w:ascii="BC Sans" w:hAnsi="BC Sans"/>
+                <w:sz w:val="20"/>
+                <w:szCs w:val="20"/>
+              </w:rPr>
+              <w:t>d.outcome</w:t>
+            </w:r>
+            <w:proofErr w:type="gramEnd"/>
+            <w:r>
+              <w:rPr>
+                <w:rFonts w:ascii="BC Sans" w:hAnsi="BC Sans"/>
+                <w:sz w:val="20"/>
+                <w:szCs w:val="20"/>
+              </w:rPr>
+              <w:t>.equipment</w:t>
             </w:r>
             <w:proofErr w:type="spellEnd"/>
             <w:r>
@@ -15626,13 +16305,23 @@
               <w:t>{</w:t>
             </w:r>
             <w:proofErr w:type="spellStart"/>
-            <w:r>
-              <w:rPr>
-                <w:rFonts w:ascii="BC Sans" w:hAnsi="BC Sans"/>
-                <w:sz w:val="20"/>
-                <w:szCs w:val="20"/>
-              </w:rPr>
-              <w:t>d.outcome.equipment</w:t>
+            <w:proofErr w:type="gramStart"/>
+            <w:r>
+              <w:rPr>
+                <w:rFonts w:ascii="BC Sans" w:hAnsi="BC Sans"/>
+                <w:sz w:val="20"/>
+                <w:szCs w:val="20"/>
+              </w:rPr>
+              <w:t>d.outcome</w:t>
+            </w:r>
+            <w:proofErr w:type="gramEnd"/>
+            <w:r>
+              <w:rPr>
+                <w:rFonts w:ascii="BC Sans" w:hAnsi="BC Sans"/>
+                <w:sz w:val="20"/>
+                <w:szCs w:val="20"/>
+              </w:rPr>
+              <w:t>.equipment</w:t>
             </w:r>
             <w:proofErr w:type="spellEnd"/>
             <w:r>
@@ -15710,13 +16399,23 @@
               <w:t>{</w:t>
             </w:r>
             <w:proofErr w:type="spellStart"/>
-            <w:r>
-              <w:rPr>
-                <w:rFonts w:ascii="BC Sans" w:hAnsi="BC Sans"/>
-                <w:sz w:val="20"/>
-                <w:szCs w:val="20"/>
-              </w:rPr>
-              <w:t>d.outcome.equipment</w:t>
+            <w:proofErr w:type="gramStart"/>
+            <w:r>
+              <w:rPr>
+                <w:rFonts w:ascii="BC Sans" w:hAnsi="BC Sans"/>
+                <w:sz w:val="20"/>
+                <w:szCs w:val="20"/>
+              </w:rPr>
+              <w:t>d.outcome</w:t>
+            </w:r>
+            <w:proofErr w:type="gramEnd"/>
+            <w:r>
+              <w:rPr>
+                <w:rFonts w:ascii="BC Sans" w:hAnsi="BC Sans"/>
+                <w:sz w:val="20"/>
+                <w:szCs w:val="20"/>
+              </w:rPr>
+              <w:t>.equipment</w:t>
             </w:r>
             <w:proofErr w:type="spellEnd"/>
             <w:r>
@@ -15852,13 +16551,23 @@
               <w:t>{</w:t>
             </w:r>
             <w:proofErr w:type="spellStart"/>
-            <w:r>
-              <w:rPr>
-                <w:rFonts w:ascii="BC Sans" w:hAnsi="BC Sans"/>
-                <w:sz w:val="20"/>
-                <w:szCs w:val="20"/>
-              </w:rPr>
-              <w:t>d.outcome.equipment</w:t>
+            <w:proofErr w:type="gramStart"/>
+            <w:r>
+              <w:rPr>
+                <w:rFonts w:ascii="BC Sans" w:hAnsi="BC Sans"/>
+                <w:sz w:val="20"/>
+                <w:szCs w:val="20"/>
+              </w:rPr>
+              <w:t>d.outcome</w:t>
+            </w:r>
+            <w:proofErr w:type="gramEnd"/>
+            <w:r>
+              <w:rPr>
+                <w:rFonts w:ascii="BC Sans" w:hAnsi="BC Sans"/>
+                <w:sz w:val="20"/>
+                <w:szCs w:val="20"/>
+              </w:rPr>
+              <w:t>.equipment</w:t>
             </w:r>
             <w:proofErr w:type="spellEnd"/>
             <w:r>
@@ -15969,13 +16678,23 @@
               <w:t>{</w:t>
             </w:r>
             <w:proofErr w:type="spellStart"/>
-            <w:r>
-              <w:rPr>
-                <w:rFonts w:ascii="BC Sans" w:hAnsi="BC Sans"/>
-                <w:sz w:val="20"/>
-                <w:szCs w:val="20"/>
-              </w:rPr>
-              <w:t>d.outcome.equipment</w:t>
+            <w:proofErr w:type="gramStart"/>
+            <w:r>
+              <w:rPr>
+                <w:rFonts w:ascii="BC Sans" w:hAnsi="BC Sans"/>
+                <w:sz w:val="20"/>
+                <w:szCs w:val="20"/>
+              </w:rPr>
+              <w:t>d.outcome</w:t>
+            </w:r>
+            <w:proofErr w:type="gramEnd"/>
+            <w:r>
+              <w:rPr>
+                <w:rFonts w:ascii="BC Sans" w:hAnsi="BC Sans"/>
+                <w:sz w:val="20"/>
+                <w:szCs w:val="20"/>
+              </w:rPr>
+              <w:t>.equipment</w:t>
             </w:r>
             <w:proofErr w:type="spellEnd"/>
             <w:r>
@@ -16128,13 +16847,23 @@
               <w:t>{</w:t>
             </w:r>
             <w:proofErr w:type="spellStart"/>
-            <w:r>
-              <w:rPr>
-                <w:rFonts w:ascii="BC Sans" w:hAnsi="BC Sans"/>
-                <w:sz w:val="20"/>
-                <w:szCs w:val="20"/>
-              </w:rPr>
-              <w:t>d.outcome.equipment</w:t>
+            <w:proofErr w:type="gramStart"/>
+            <w:r>
+              <w:rPr>
+                <w:rFonts w:ascii="BC Sans" w:hAnsi="BC Sans"/>
+                <w:sz w:val="20"/>
+                <w:szCs w:val="20"/>
+              </w:rPr>
+              <w:t>d.outcome</w:t>
+            </w:r>
+            <w:proofErr w:type="gramEnd"/>
+            <w:r>
+              <w:rPr>
+                <w:rFonts w:ascii="BC Sans" w:hAnsi="BC Sans"/>
+                <w:sz w:val="20"/>
+                <w:szCs w:val="20"/>
+              </w:rPr>
+              <w:t>.equipment</w:t>
             </w:r>
             <w:proofErr w:type="spellEnd"/>
             <w:r>
@@ -16225,13 +16954,23 @@
               <w:t>{</w:t>
             </w:r>
             <w:proofErr w:type="spellStart"/>
-            <w:r>
-              <w:rPr>
-                <w:rFonts w:ascii="BC Sans" w:hAnsi="BC Sans"/>
-                <w:sz w:val="20"/>
-                <w:szCs w:val="20"/>
-              </w:rPr>
-              <w:t>d.outcome.equipment</w:t>
+            <w:proofErr w:type="gramStart"/>
+            <w:r>
+              <w:rPr>
+                <w:rFonts w:ascii="BC Sans" w:hAnsi="BC Sans"/>
+                <w:sz w:val="20"/>
+                <w:szCs w:val="20"/>
+              </w:rPr>
+              <w:t>d.outcome</w:t>
+            </w:r>
+            <w:proofErr w:type="gramEnd"/>
+            <w:r>
+              <w:rPr>
+                <w:rFonts w:ascii="BC Sans" w:hAnsi="BC Sans"/>
+                <w:sz w:val="20"/>
+                <w:szCs w:val="20"/>
+              </w:rPr>
+              <w:t>.equipment</w:t>
             </w:r>
             <w:proofErr w:type="spellEnd"/>
             <w:r>
@@ -16344,13 +17083,23 @@
         <w:t>{</w:t>
       </w:r>
       <w:proofErr w:type="spellStart"/>
+      <w:proofErr w:type="gramStart"/>
       <w:r>
         <w:rPr>
           <w:rFonts w:ascii="BC Sans" w:hAnsi="BC Sans"/>
           <w:sz w:val="20"/>
           <w:szCs w:val="20"/>
         </w:rPr>
-        <w:t>d.outcome.equipment</w:t>
+        <w:t>d.outcome</w:t>
+      </w:r>
+      <w:proofErr w:type="gramEnd"/>
+      <w:r>
+        <w:rPr>
+          <w:rFonts w:ascii="BC Sans" w:hAnsi="BC Sans"/>
+          <w:sz w:val="20"/>
+          <w:szCs w:val="20"/>
+        </w:rPr>
+        <w:t>.equipment</w:t>
       </w:r>
       <w:proofErr w:type="spellEnd"/>
       <w:r>
@@ -16435,6 +17184,7 @@
               <w:t>Outcome by animal, Animal {</w:t>
             </w:r>
             <w:proofErr w:type="spellStart"/>
+            <w:proofErr w:type="gramStart"/>
             <w:r>
               <w:rPr>
                 <w:rFonts w:ascii="BC Sans" w:hAnsi="BC Sans"/>
@@ -16443,7 +17193,18 @@
                 <w:sz w:val="20"/>
                 <w:szCs w:val="20"/>
               </w:rPr>
-              <w:t>d.outcome.subject</w:t>
+              <w:t>d.outcome</w:t>
+            </w:r>
+            <w:proofErr w:type="gramEnd"/>
+            <w:r>
+              <w:rPr>
+                <w:rFonts w:ascii="BC Sans" w:hAnsi="BC Sans"/>
+                <w:b/>
+                <w:bCs/>
+                <w:sz w:val="20"/>
+                <w:szCs w:val="20"/>
+              </w:rPr>
+              <w:t>.subject</w:t>
             </w:r>
             <w:proofErr w:type="spellEnd"/>
             <w:r>
@@ -16582,13 +17343,23 @@
               <w:t>{</w:t>
             </w:r>
             <w:proofErr w:type="spellStart"/>
-            <w:r>
-              <w:rPr>
-                <w:rFonts w:ascii="BC Sans" w:hAnsi="BC Sans"/>
-                <w:sz w:val="20"/>
-                <w:szCs w:val="20"/>
-              </w:rPr>
-              <w:t>d.outcome.subject</w:t>
+            <w:proofErr w:type="gramStart"/>
+            <w:r>
+              <w:rPr>
+                <w:rFonts w:ascii="BC Sans" w:hAnsi="BC Sans"/>
+                <w:sz w:val="20"/>
+                <w:szCs w:val="20"/>
+              </w:rPr>
+              <w:t>d.outcome</w:t>
+            </w:r>
+            <w:proofErr w:type="gramEnd"/>
+            <w:r>
+              <w:rPr>
+                <w:rFonts w:ascii="BC Sans" w:hAnsi="BC Sans"/>
+                <w:sz w:val="20"/>
+                <w:szCs w:val="20"/>
+              </w:rPr>
+              <w:t>.subject</w:t>
             </w:r>
             <w:proofErr w:type="spellEnd"/>
             <w:r>
@@ -16725,13 +17496,23 @@
               <w:t>{</w:t>
             </w:r>
             <w:proofErr w:type="spellStart"/>
-            <w:r>
-              <w:rPr>
-                <w:rFonts w:ascii="BC Sans" w:hAnsi="BC Sans"/>
-                <w:sz w:val="20"/>
-                <w:szCs w:val="20"/>
-              </w:rPr>
-              <w:t>d.outcome.subject</w:t>
+            <w:proofErr w:type="gramStart"/>
+            <w:r>
+              <w:rPr>
+                <w:rFonts w:ascii="BC Sans" w:hAnsi="BC Sans"/>
+                <w:sz w:val="20"/>
+                <w:szCs w:val="20"/>
+              </w:rPr>
+              <w:t>d.outcome</w:t>
+            </w:r>
+            <w:proofErr w:type="gramEnd"/>
+            <w:r>
+              <w:rPr>
+                <w:rFonts w:ascii="BC Sans" w:hAnsi="BC Sans"/>
+                <w:sz w:val="20"/>
+                <w:szCs w:val="20"/>
+              </w:rPr>
+              <w:t>.subject</w:t>
             </w:r>
             <w:proofErr w:type="spellEnd"/>
             <w:r>
@@ -16877,13 +17658,23 @@
               <w:t>{</w:t>
             </w:r>
             <w:proofErr w:type="spellStart"/>
-            <w:r>
-              <w:rPr>
-                <w:rFonts w:ascii="BC Sans" w:hAnsi="BC Sans"/>
-                <w:sz w:val="20"/>
-                <w:szCs w:val="20"/>
-              </w:rPr>
-              <w:t>d.outcome.subject</w:t>
+            <w:proofErr w:type="gramStart"/>
+            <w:r>
+              <w:rPr>
+                <w:rFonts w:ascii="BC Sans" w:hAnsi="BC Sans"/>
+                <w:sz w:val="20"/>
+                <w:szCs w:val="20"/>
+              </w:rPr>
+              <w:t>d.outcome</w:t>
+            </w:r>
+            <w:proofErr w:type="gramEnd"/>
+            <w:r>
+              <w:rPr>
+                <w:rFonts w:ascii="BC Sans" w:hAnsi="BC Sans"/>
+                <w:sz w:val="20"/>
+                <w:szCs w:val="20"/>
+              </w:rPr>
+              <w:t>.subject</w:t>
             </w:r>
             <w:proofErr w:type="spellEnd"/>
             <w:r>
@@ -17038,13 +17829,23 @@
               <w:t>{</w:t>
             </w:r>
             <w:proofErr w:type="spellStart"/>
-            <w:r>
-              <w:rPr>
-                <w:rFonts w:ascii="BC Sans" w:hAnsi="BC Sans"/>
-                <w:sz w:val="20"/>
-                <w:szCs w:val="20"/>
-              </w:rPr>
-              <w:t>d.outcome.subject</w:t>
+            <w:proofErr w:type="gramStart"/>
+            <w:r>
+              <w:rPr>
+                <w:rFonts w:ascii="BC Sans" w:hAnsi="BC Sans"/>
+                <w:sz w:val="20"/>
+                <w:szCs w:val="20"/>
+              </w:rPr>
+              <w:t>d.outcome</w:t>
+            </w:r>
+            <w:proofErr w:type="gramEnd"/>
+            <w:r>
+              <w:rPr>
+                <w:rFonts w:ascii="BC Sans" w:hAnsi="BC Sans"/>
+                <w:sz w:val="20"/>
+                <w:szCs w:val="20"/>
+              </w:rPr>
+              <w:t>.subject</w:t>
             </w:r>
             <w:proofErr w:type="spellEnd"/>
             <w:r>
@@ -17191,13 +17992,23 @@
               <w:t>{</w:t>
             </w:r>
             <w:proofErr w:type="spellStart"/>
-            <w:r>
-              <w:rPr>
-                <w:rFonts w:ascii="BC Sans" w:hAnsi="BC Sans"/>
-                <w:sz w:val="20"/>
-                <w:szCs w:val="20"/>
-              </w:rPr>
-              <w:t>d.outcome.subject</w:t>
+            <w:proofErr w:type="gramStart"/>
+            <w:r>
+              <w:rPr>
+                <w:rFonts w:ascii="BC Sans" w:hAnsi="BC Sans"/>
+                <w:sz w:val="20"/>
+                <w:szCs w:val="20"/>
+              </w:rPr>
+              <w:t>d.outcome</w:t>
+            </w:r>
+            <w:proofErr w:type="gramEnd"/>
+            <w:r>
+              <w:rPr>
+                <w:rFonts w:ascii="BC Sans" w:hAnsi="BC Sans"/>
+                <w:sz w:val="20"/>
+                <w:szCs w:val="20"/>
+              </w:rPr>
+              <w:t>.subject</w:t>
             </w:r>
             <w:proofErr w:type="spellEnd"/>
             <w:r>
@@ -17308,17 +18119,6 @@
               </w:rPr>
               <w:t>Ear tags</w:t>
             </w:r>
-            <w:r>
-              <w:rPr>
-                <w:rFonts w:ascii="BC Sans" w:hAnsi="BC Sans"/>
-                <w:b/>
-                <w:bCs/>
-                <w:sz w:val="20"/>
-                <w:szCs w:val="20"/>
-                <w:lang w:val="en-CA"/>
-              </w:rPr>
-              <w:t> </w:t>
-            </w:r>
           </w:p>
         </w:tc>
         <w:tc>
@@ -17335,11 +18135,6 @@
           </w:tcPr>
           <w:p>
             <w:pPr>
-              <w:pStyle w:val="ListParagraph"/>
-              <w:numPr>
-                <w:ilvl w:val="0"/>
-                <w:numId w:val="7"/>
-              </w:numPr>
               <w:spacing w:after="0"/>
               <w:rPr>
                 <w:rFonts w:ascii="BC Sans" w:hAnsi="BC Sans"/>
@@ -17353,32 +18148,38 @@
                 <w:rFonts w:ascii="BC Sans" w:hAnsi="BC Sans"/>
                 <w:sz w:val="20"/>
                 <w:szCs w:val="20"/>
-              </w:rPr>
-              <w:t xml:space="preserve">ID: </w:t>
-            </w:r>
-            <w:r>
-              <w:rPr>
-                <w:rFonts w:ascii="BC Sans" w:hAnsi="BC Sans"/>
-                <w:sz w:val="20"/>
-                <w:szCs w:val="20"/>
+                <w:lang w:val="en-CA"/>
               </w:rPr>
               <w:t>{</w:t>
             </w:r>
             <w:proofErr w:type="spellStart"/>
-            <w:r>
-              <w:rPr>
-                <w:rFonts w:ascii="BC Sans" w:hAnsi="BC Sans"/>
-                <w:sz w:val="20"/>
-                <w:szCs w:val="20"/>
-              </w:rPr>
-              <w:t>d.outcome.subject</w:t>
-            </w:r>
-            <w:proofErr w:type="spellEnd"/>
-            <w:r>
-              <w:rPr>
-                <w:rFonts w:ascii="BC Sans" w:hAnsi="BC Sans"/>
-                <w:sz w:val="20"/>
-                <w:szCs w:val="20"/>
+            <w:proofErr w:type="gramStart"/>
+            <w:r>
+              <w:rPr>
+                <w:rFonts w:ascii="BC Sans" w:hAnsi="BC Sans"/>
+                <w:sz w:val="20"/>
+                <w:szCs w:val="20"/>
+                <w:lang w:val="en-CA"/>
+              </w:rPr>
+              <w:t>d.outcome</w:t>
+            </w:r>
+            <w:proofErr w:type="gramEnd"/>
+            <w:r>
+              <w:rPr>
+                <w:rFonts w:ascii="BC Sans" w:hAnsi="BC Sans"/>
+                <w:sz w:val="20"/>
+                <w:szCs w:val="20"/>
+                <w:lang w:val="en-CA"/>
+              </w:rPr>
+              <w:t>.subject</w:t>
+            </w:r>
+            <w:proofErr w:type="spellEnd"/>
+            <w:r>
+              <w:rPr>
+                <w:rFonts w:ascii="BC Sans" w:hAnsi="BC Sans"/>
+                <w:sz w:val="20"/>
+                <w:szCs w:val="20"/>
+                <w:lang w:val="en-CA"/>
               </w:rPr>
               <w:t>[</w:t>
             </w:r>
@@ -17388,6 +18189,7 @@
                 <w:rFonts w:ascii="BC Sans" w:hAnsi="BC Sans"/>
                 <w:sz w:val="20"/>
                 <w:szCs w:val="20"/>
+                <w:lang w:val="en-CA"/>
               </w:rPr>
               <w:t>i</w:t>
             </w:r>
@@ -17397,178 +18199,29 @@
                 <w:rFonts w:ascii="BC Sans" w:hAnsi="BC Sans"/>
                 <w:sz w:val="20"/>
                 <w:szCs w:val="20"/>
+                <w:lang w:val="en-CA"/>
               </w:rPr>
               <w:t>].</w:t>
             </w:r>
-            <w:r>
-              <w:rPr>
-                <w:rFonts w:ascii="BC Sans" w:hAnsi="BC Sans"/>
-                <w:sz w:val="20"/>
-                <w:szCs w:val="20"/>
-              </w:rPr>
-              <w:t>tags[</w:t>
-            </w:r>
-            <w:proofErr w:type="spellStart"/>
-            <w:r>
-              <w:rPr>
-                <w:rFonts w:ascii="BC Sans" w:hAnsi="BC Sans"/>
-                <w:sz w:val="20"/>
-                <w:szCs w:val="20"/>
-              </w:rPr>
-              <w:t>i</w:t>
-            </w:r>
-            <w:proofErr w:type="spellEnd"/>
-            <w:r>
-              <w:rPr>
-                <w:rFonts w:ascii="BC Sans" w:hAnsi="BC Sans"/>
-                <w:sz w:val="20"/>
-                <w:szCs w:val="20"/>
-              </w:rPr>
-              <w:t>].</w:t>
-            </w:r>
-            <w:r>
-              <w:rPr>
-                <w:rFonts w:ascii="BC Sans" w:hAnsi="BC Sans"/>
-                <w:sz w:val="20"/>
-                <w:szCs w:val="20"/>
-              </w:rPr>
-              <w:t>identifier</w:t>
-            </w:r>
-            <w:r>
-              <w:rPr>
-                <w:rFonts w:ascii="BC Sans" w:hAnsi="BC Sans"/>
-                <w:sz w:val="20"/>
-                <w:szCs w:val="20"/>
-              </w:rPr>
-              <w:t xml:space="preserve">} </w:t>
-            </w:r>
-            <w:r>
-              <w:rPr>
-                <w:rFonts w:ascii="BC Sans" w:hAnsi="BC Sans"/>
-                <w:sz w:val="20"/>
-                <w:szCs w:val="20"/>
-              </w:rPr>
-              <w:t>(</w:t>
-            </w:r>
-            <w:r>
-              <w:rPr>
-                <w:rFonts w:ascii="BC Sans" w:hAnsi="BC Sans"/>
-                <w:sz w:val="20"/>
-                <w:szCs w:val="20"/>
-              </w:rPr>
-              <w:t>{</w:t>
-            </w:r>
-            <w:proofErr w:type="spellStart"/>
-            <w:r>
-              <w:rPr>
-                <w:rFonts w:ascii="BC Sans" w:hAnsi="BC Sans"/>
-                <w:sz w:val="20"/>
-                <w:szCs w:val="20"/>
-              </w:rPr>
-              <w:t>d.outcome.subject</w:t>
-            </w:r>
-            <w:proofErr w:type="spellEnd"/>
-            <w:r>
-              <w:rPr>
-                <w:rFonts w:ascii="BC Sans" w:hAnsi="BC Sans"/>
-                <w:sz w:val="20"/>
-                <w:szCs w:val="20"/>
-              </w:rPr>
-              <w:t>[</w:t>
-            </w:r>
-            <w:proofErr w:type="spellStart"/>
-            <w:r>
-              <w:rPr>
-                <w:rFonts w:ascii="BC Sans" w:hAnsi="BC Sans"/>
-                <w:sz w:val="20"/>
-                <w:szCs w:val="20"/>
-              </w:rPr>
-              <w:t>i</w:t>
-            </w:r>
-            <w:proofErr w:type="spellEnd"/>
-            <w:r>
-              <w:rPr>
-                <w:rFonts w:ascii="BC Sans" w:hAnsi="BC Sans"/>
-                <w:sz w:val="20"/>
-                <w:szCs w:val="20"/>
-              </w:rPr>
-              <w:t>].</w:t>
-            </w:r>
-            <w:r>
-              <w:rPr>
-                <w:rFonts w:ascii="BC Sans" w:hAnsi="BC Sans"/>
-                <w:sz w:val="20"/>
-                <w:szCs w:val="20"/>
-              </w:rPr>
-              <w:t>tags[</w:t>
-            </w:r>
-            <w:proofErr w:type="spellStart"/>
-            <w:r>
-              <w:rPr>
-                <w:rFonts w:ascii="BC Sans" w:hAnsi="BC Sans"/>
-                <w:sz w:val="20"/>
-                <w:szCs w:val="20"/>
-              </w:rPr>
-              <w:t>i</w:t>
-            </w:r>
-            <w:proofErr w:type="spellEnd"/>
-            <w:r>
-              <w:rPr>
-                <w:rFonts w:ascii="BC Sans" w:hAnsi="BC Sans"/>
-                <w:sz w:val="20"/>
-                <w:szCs w:val="20"/>
-              </w:rPr>
-              <w:t>].</w:t>
-            </w:r>
-            <w:proofErr w:type="spellStart"/>
-            <w:r>
-              <w:rPr>
-                <w:rFonts w:ascii="BC Sans" w:hAnsi="BC Sans"/>
-                <w:sz w:val="20"/>
-                <w:szCs w:val="20"/>
-              </w:rPr>
-              <w:t>ear</w:t>
-            </w:r>
-            <w:r>
-              <w:rPr>
-                <w:rFonts w:ascii="BC Sans" w:hAnsi="BC Sans"/>
-                <w:sz w:val="20"/>
-                <w:szCs w:val="20"/>
-              </w:rPr>
-              <w:t>Description</w:t>
-            </w:r>
-            <w:proofErr w:type="spellEnd"/>
-            <w:r>
-              <w:rPr>
-                <w:rFonts w:ascii="BC Sans" w:hAnsi="BC Sans"/>
-                <w:sz w:val="20"/>
-                <w:szCs w:val="20"/>
+            <w:proofErr w:type="spellStart"/>
+            <w:r>
+              <w:rPr>
+                <w:rFonts w:ascii="BC Sans" w:hAnsi="BC Sans"/>
+                <w:sz w:val="20"/>
+                <w:szCs w:val="20"/>
+                <w:lang w:val="en-CA"/>
+              </w:rPr>
+              <w:t>eartag</w:t>
+            </w:r>
+            <w:proofErr w:type="spellEnd"/>
+            <w:r>
+              <w:rPr>
+                <w:rFonts w:ascii="BC Sans" w:hAnsi="BC Sans"/>
+                <w:sz w:val="20"/>
+                <w:szCs w:val="20"/>
+                <w:lang w:val="en-CA"/>
               </w:rPr>
               <w:t>}</w:t>
-            </w:r>
-            <w:r>
-              <w:rPr>
-                <w:rFonts w:ascii="BC Sans" w:hAnsi="BC Sans"/>
-                <w:sz w:val="20"/>
-                <w:szCs w:val="20"/>
-              </w:rPr>
-              <w:t xml:space="preserve"> </w:t>
-            </w:r>
-            <w:r>
-              <w:rPr>
-                <w:rFonts w:ascii="BC Sans" w:hAnsi="BC Sans"/>
-                <w:sz w:val="20"/>
-                <w:szCs w:val="20"/>
-              </w:rPr>
-              <w:t>s</w:t>
-            </w:r>
-            <w:r>
-              <w:rPr>
-                <w:rFonts w:ascii="BC Sans" w:hAnsi="BC Sans"/>
-                <w:sz w:val="20"/>
-                <w:szCs w:val="20"/>
-              </w:rPr>
-              <w:t>ide)</w:t>
             </w:r>
           </w:p>
           <w:p>
@@ -17576,7 +18229,7 @@
               <w:pStyle w:val="ListParagraph"/>
               <w:numPr>
                 <w:ilvl w:val="0"/>
-                <w:numId w:val="7"/>
+                <w:numId w:val="11"/>
               </w:numPr>
               <w:spacing w:after="0"/>
               <w:rPr>
@@ -17592,15 +18245,72 @@
                 <w:sz w:val="20"/>
                 <w:szCs w:val="20"/>
               </w:rPr>
-              <w:t xml:space="preserve">ID: </w:t>
-            </w:r>
-            <w:r>
-              <w:rPr>
-                <w:rFonts w:ascii="BC Sans" w:hAnsi="BC Sans"/>
-                <w:sz w:val="20"/>
-                <w:szCs w:val="20"/>
-              </w:rPr>
-              <w:t>{</w:t>
+              <w:lastRenderedPageBreak/>
+              <w:t>ID: {</w:t>
+            </w:r>
+            <w:proofErr w:type="spellStart"/>
+            <w:proofErr w:type="gramStart"/>
+            <w:r>
+              <w:rPr>
+                <w:rFonts w:ascii="BC Sans" w:hAnsi="BC Sans"/>
+                <w:sz w:val="20"/>
+                <w:szCs w:val="20"/>
+              </w:rPr>
+              <w:t>d.outcome</w:t>
+            </w:r>
+            <w:proofErr w:type="gramEnd"/>
+            <w:r>
+              <w:rPr>
+                <w:rFonts w:ascii="BC Sans" w:hAnsi="BC Sans"/>
+                <w:sz w:val="20"/>
+                <w:szCs w:val="20"/>
+              </w:rPr>
+              <w:t>.subject</w:t>
+            </w:r>
+            <w:proofErr w:type="spellEnd"/>
+            <w:r>
+              <w:rPr>
+                <w:rFonts w:ascii="BC Sans" w:hAnsi="BC Sans"/>
+                <w:sz w:val="20"/>
+                <w:szCs w:val="20"/>
+              </w:rPr>
+              <w:t>[</w:t>
+            </w:r>
+            <w:proofErr w:type="spellStart"/>
+            <w:r>
+              <w:rPr>
+                <w:rFonts w:ascii="BC Sans" w:hAnsi="BC Sans"/>
+                <w:sz w:val="20"/>
+                <w:szCs w:val="20"/>
+              </w:rPr>
+              <w:t>i</w:t>
+            </w:r>
+            <w:proofErr w:type="spellEnd"/>
+            <w:r>
+              <w:rPr>
+                <w:rFonts w:ascii="BC Sans" w:hAnsi="BC Sans"/>
+                <w:sz w:val="20"/>
+                <w:szCs w:val="20"/>
+              </w:rPr>
+              <w:t>].tags[</w:t>
+            </w:r>
+            <w:proofErr w:type="spellStart"/>
+            <w:r>
+              <w:rPr>
+                <w:rFonts w:ascii="BC Sans" w:hAnsi="BC Sans"/>
+                <w:sz w:val="20"/>
+                <w:szCs w:val="20"/>
+              </w:rPr>
+              <w:t>i</w:t>
+            </w:r>
+            <w:proofErr w:type="spellEnd"/>
+            <w:r>
+              <w:rPr>
+                <w:rFonts w:ascii="BC Sans" w:hAnsi="BC Sans"/>
+                <w:sz w:val="20"/>
+                <w:szCs w:val="20"/>
+              </w:rPr>
+              <w:t>].identifier} ({</w:t>
             </w:r>
             <w:proofErr w:type="spellStart"/>
             <w:r>
@@ -17636,47 +18346,113 @@
                 <w:sz w:val="20"/>
                 <w:szCs w:val="20"/>
               </w:rPr>
+              <w:t>].tags[</w:t>
+            </w:r>
+            <w:proofErr w:type="spellStart"/>
+            <w:r>
+              <w:rPr>
+                <w:rFonts w:ascii="BC Sans" w:hAnsi="BC Sans"/>
+                <w:sz w:val="20"/>
+                <w:szCs w:val="20"/>
+              </w:rPr>
+              <w:t>i</w:t>
+            </w:r>
+            <w:proofErr w:type="spellEnd"/>
+            <w:r>
+              <w:rPr>
+                <w:rFonts w:ascii="BC Sans" w:hAnsi="BC Sans"/>
+                <w:sz w:val="20"/>
+                <w:szCs w:val="20"/>
+              </w:rPr>
               <w:t>].</w:t>
             </w:r>
-            <w:r>
-              <w:rPr>
-                <w:rFonts w:ascii="BC Sans" w:hAnsi="BC Sans"/>
-                <w:sz w:val="20"/>
-                <w:szCs w:val="20"/>
-              </w:rPr>
-              <w:t>tags[i+1].</w:t>
-            </w:r>
-            <w:r>
-              <w:rPr>
-                <w:rFonts w:ascii="BC Sans" w:hAnsi="BC Sans"/>
-                <w:sz w:val="20"/>
-                <w:szCs w:val="20"/>
-              </w:rPr>
-              <w:t>identifier}</w:t>
-            </w:r>
-            <w:r>
-              <w:rPr>
-                <w:rFonts w:ascii="BC Sans" w:hAnsi="BC Sans"/>
-                <w:sz w:val="20"/>
-                <w:szCs w:val="20"/>
-              </w:rPr>
-              <w:t xml:space="preserve"> </w:t>
-            </w:r>
-            <w:r>
-              <w:rPr>
-                <w:rFonts w:ascii="BC Sans" w:hAnsi="BC Sans"/>
-                <w:sz w:val="20"/>
-                <w:szCs w:val="20"/>
-              </w:rPr>
-              <w:t>(</w:t>
-            </w:r>
-            <w:r>
-              <w:rPr>
-                <w:rFonts w:ascii="BC Sans" w:hAnsi="BC Sans"/>
-                <w:sz w:val="20"/>
-                <w:szCs w:val="20"/>
-              </w:rPr>
-              <w:t>{</w:t>
+            <w:proofErr w:type="spellStart"/>
+            <w:r>
+              <w:rPr>
+                <w:rFonts w:ascii="BC Sans" w:hAnsi="BC Sans"/>
+                <w:sz w:val="20"/>
+                <w:szCs w:val="20"/>
+              </w:rPr>
+              <w:t>earDescription</w:t>
+            </w:r>
+            <w:proofErr w:type="spellEnd"/>
+            <w:r>
+              <w:rPr>
+                <w:rFonts w:ascii="BC Sans" w:hAnsi="BC Sans"/>
+                <w:sz w:val="20"/>
+                <w:szCs w:val="20"/>
+              </w:rPr>
+              <w:t>} side)</w:t>
+            </w:r>
+          </w:p>
+          <w:p>
+            <w:pPr>
+              <w:pStyle w:val="ListParagraph"/>
+              <w:numPr>
+                <w:ilvl w:val="0"/>
+                <w:numId w:val="11"/>
+              </w:numPr>
+              <w:spacing w:after="0"/>
+              <w:rPr>
+                <w:rFonts w:ascii="BC Sans" w:hAnsi="BC Sans"/>
+                <w:sz w:val="20"/>
+                <w:szCs w:val="20"/>
+                <w:lang w:val="en-CA"/>
+              </w:rPr>
+            </w:pPr>
+            <w:r>
+              <w:rPr>
+                <w:rFonts w:ascii="BC Sans" w:hAnsi="BC Sans"/>
+                <w:sz w:val="20"/>
+                <w:szCs w:val="20"/>
+              </w:rPr>
+              <w:t>ID: {</w:t>
+            </w:r>
+            <w:proofErr w:type="spellStart"/>
+            <w:proofErr w:type="gramStart"/>
+            <w:r>
+              <w:rPr>
+                <w:rFonts w:ascii="BC Sans" w:hAnsi="BC Sans"/>
+                <w:sz w:val="20"/>
+                <w:szCs w:val="20"/>
+              </w:rPr>
+              <w:t>d.outcome</w:t>
+            </w:r>
+            <w:proofErr w:type="gramEnd"/>
+            <w:r>
+              <w:rPr>
+                <w:rFonts w:ascii="BC Sans" w:hAnsi="BC Sans"/>
+                <w:sz w:val="20"/>
+                <w:szCs w:val="20"/>
+              </w:rPr>
+              <w:t>.subject</w:t>
+            </w:r>
+            <w:proofErr w:type="spellEnd"/>
+            <w:r>
+              <w:rPr>
+                <w:rFonts w:ascii="BC Sans" w:hAnsi="BC Sans"/>
+                <w:sz w:val="20"/>
+                <w:szCs w:val="20"/>
+              </w:rPr>
+              <w:t>[</w:t>
+            </w:r>
+            <w:proofErr w:type="spellStart"/>
+            <w:r>
+              <w:rPr>
+                <w:rFonts w:ascii="BC Sans" w:hAnsi="BC Sans"/>
+                <w:sz w:val="20"/>
+                <w:szCs w:val="20"/>
+              </w:rPr>
+              <w:t>i</w:t>
+            </w:r>
+            <w:proofErr w:type="spellEnd"/>
+            <w:r>
+              <w:rPr>
+                <w:rFonts w:ascii="BC Sans" w:hAnsi="BC Sans"/>
+                <w:sz w:val="20"/>
+                <w:szCs w:val="20"/>
+              </w:rPr>
+              <w:t>].tags[i+1].identifier} ({</w:t>
             </w:r>
             <w:proofErr w:type="spellStart"/>
             <w:r>
@@ -17712,65 +18488,25 @@
                 <w:sz w:val="20"/>
                 <w:szCs w:val="20"/>
               </w:rPr>
-              <w:t>].</w:t>
-            </w:r>
-            <w:r>
-              <w:rPr>
-                <w:rFonts w:ascii="BC Sans" w:hAnsi="BC Sans"/>
-                <w:sz w:val="20"/>
-                <w:szCs w:val="20"/>
-              </w:rPr>
-              <w:t>tags[i+1].</w:t>
-            </w:r>
-            <w:proofErr w:type="spellStart"/>
-            <w:r>
-              <w:rPr>
-                <w:rFonts w:ascii="BC Sans" w:hAnsi="BC Sans"/>
-                <w:sz w:val="20"/>
-                <w:szCs w:val="20"/>
-              </w:rPr>
-              <w:t>ear</w:t>
-            </w:r>
-            <w:r>
-              <w:rPr>
-                <w:rFonts w:ascii="BC Sans" w:hAnsi="BC Sans"/>
-                <w:sz w:val="20"/>
-                <w:szCs w:val="20"/>
-              </w:rPr>
-              <w:t>Description</w:t>
-            </w:r>
-            <w:proofErr w:type="spellEnd"/>
-            <w:r>
-              <w:rPr>
-                <w:rFonts w:ascii="BC Sans" w:hAnsi="BC Sans"/>
-                <w:sz w:val="20"/>
-                <w:szCs w:val="20"/>
-              </w:rPr>
-              <w:t>}</w:t>
-            </w:r>
-            <w:r>
-              <w:rPr>
-                <w:rFonts w:ascii="BC Sans" w:hAnsi="BC Sans"/>
-                <w:sz w:val="20"/>
-                <w:szCs w:val="20"/>
-              </w:rPr>
-              <w:t xml:space="preserve"> </w:t>
-            </w:r>
-            <w:r>
-              <w:rPr>
-                <w:rFonts w:ascii="BC Sans" w:hAnsi="BC Sans"/>
-                <w:sz w:val="20"/>
-                <w:szCs w:val="20"/>
-              </w:rPr>
-              <w:t>s</w:t>
-            </w:r>
-            <w:r>
-              <w:rPr>
-                <w:rFonts w:ascii="BC Sans" w:hAnsi="BC Sans"/>
-                <w:sz w:val="20"/>
-                <w:szCs w:val="20"/>
-              </w:rPr>
-              <w:t>ide)</w:t>
+              <w:t>].tags[i+1].</w:t>
+            </w:r>
+            <w:proofErr w:type="spellStart"/>
+            <w:r>
+              <w:rPr>
+                <w:rFonts w:ascii="BC Sans" w:hAnsi="BC Sans"/>
+                <w:sz w:val="20"/>
+                <w:szCs w:val="20"/>
+              </w:rPr>
+              <w:t>earDescription</w:t>
+            </w:r>
+            <w:proofErr w:type="spellEnd"/>
+            <w:r>
+              <w:rPr>
+                <w:rFonts w:ascii="BC Sans" w:hAnsi="BC Sans"/>
+                <w:sz w:val="20"/>
+                <w:szCs w:val="20"/>
+              </w:rPr>
+              <w:t>} side)</w:t>
             </w:r>
           </w:p>
         </w:tc>
@@ -17813,13 +18549,23 @@
               <w:t>Drug ({</w:t>
             </w:r>
             <w:proofErr w:type="spellStart"/>
-            <w:r>
-              <w:rPr>
-                <w:rFonts w:ascii="BC Sans" w:hAnsi="BC Sans"/>
-                <w:sz w:val="20"/>
-                <w:szCs w:val="20"/>
-              </w:rPr>
-              <w:t>d.outcome.subject</w:t>
+            <w:proofErr w:type="gramStart"/>
+            <w:r>
+              <w:rPr>
+                <w:rFonts w:ascii="BC Sans" w:hAnsi="BC Sans"/>
+                <w:sz w:val="20"/>
+                <w:szCs w:val="20"/>
+              </w:rPr>
+              <w:t>d.outcome</w:t>
+            </w:r>
+            <w:proofErr w:type="gramEnd"/>
+            <w:r>
+              <w:rPr>
+                <w:rFonts w:ascii="BC Sans" w:hAnsi="BC Sans"/>
+                <w:sz w:val="20"/>
+                <w:szCs w:val="20"/>
+              </w:rPr>
+              <w:t>.subject</w:t>
             </w:r>
             <w:proofErr w:type="spellEnd"/>
             <w:r>
@@ -17933,13 +18679,23 @@
               <w:t>Vial number: {</w:t>
             </w:r>
             <w:proofErr w:type="spellStart"/>
-            <w:r>
-              <w:rPr>
-                <w:rFonts w:ascii="BC Sans" w:hAnsi="BC Sans"/>
-                <w:sz w:val="20"/>
-                <w:szCs w:val="20"/>
-              </w:rPr>
-              <w:t>d.outcome.subject</w:t>
+            <w:proofErr w:type="gramStart"/>
+            <w:r>
+              <w:rPr>
+                <w:rFonts w:ascii="BC Sans" w:hAnsi="BC Sans"/>
+                <w:sz w:val="20"/>
+                <w:szCs w:val="20"/>
+              </w:rPr>
+              <w:t>d.outcome</w:t>
+            </w:r>
+            <w:proofErr w:type="gramEnd"/>
+            <w:r>
+              <w:rPr>
+                <w:rFonts w:ascii="BC Sans" w:hAnsi="BC Sans"/>
+                <w:sz w:val="20"/>
+                <w:szCs w:val="20"/>
+              </w:rPr>
+              <w:t>.subject</w:t>
             </w:r>
             <w:proofErr w:type="spellEnd"/>
             <w:r>
@@ -18045,13 +18801,23 @@
               <w:t>{</w:t>
             </w:r>
             <w:proofErr w:type="spellStart"/>
-            <w:r>
-              <w:rPr>
-                <w:rFonts w:ascii="BC Sans" w:hAnsi="BC Sans"/>
-                <w:sz w:val="20"/>
-                <w:szCs w:val="20"/>
-              </w:rPr>
-              <w:t>d.outcome.subject</w:t>
+            <w:proofErr w:type="gramStart"/>
+            <w:r>
+              <w:rPr>
+                <w:rFonts w:ascii="BC Sans" w:hAnsi="BC Sans"/>
+                <w:sz w:val="20"/>
+                <w:szCs w:val="20"/>
+              </w:rPr>
+              <w:t>d.outcome</w:t>
+            </w:r>
+            <w:proofErr w:type="gramEnd"/>
+            <w:r>
+              <w:rPr>
+                <w:rFonts w:ascii="BC Sans" w:hAnsi="BC Sans"/>
+                <w:sz w:val="20"/>
+                <w:szCs w:val="20"/>
+              </w:rPr>
+              <w:t>.subject</w:t>
             </w:r>
             <w:proofErr w:type="spellEnd"/>
             <w:r>
@@ -18175,13 +18941,23 @@
               <w:t>{</w:t>
             </w:r>
             <w:proofErr w:type="spellStart"/>
-            <w:r>
-              <w:rPr>
-                <w:rFonts w:ascii="BC Sans" w:hAnsi="BC Sans"/>
-                <w:sz w:val="20"/>
-                <w:szCs w:val="20"/>
-              </w:rPr>
-              <w:t>d.outcome.subject</w:t>
+            <w:proofErr w:type="gramStart"/>
+            <w:r>
+              <w:rPr>
+                <w:rFonts w:ascii="BC Sans" w:hAnsi="BC Sans"/>
+                <w:sz w:val="20"/>
+                <w:szCs w:val="20"/>
+              </w:rPr>
+              <w:t>d.outcome</w:t>
+            </w:r>
+            <w:proofErr w:type="gramEnd"/>
+            <w:r>
+              <w:rPr>
+                <w:rFonts w:ascii="BC Sans" w:hAnsi="BC Sans"/>
+                <w:sz w:val="20"/>
+                <w:szCs w:val="20"/>
+              </w:rPr>
+              <w:t>.subject</w:t>
             </w:r>
             <w:proofErr w:type="spellEnd"/>
             <w:r>
@@ -18297,13 +19073,23 @@
               <w:t>{</w:t>
             </w:r>
             <w:proofErr w:type="spellStart"/>
-            <w:r>
-              <w:rPr>
-                <w:rFonts w:ascii="BC Sans" w:hAnsi="BC Sans"/>
-                <w:sz w:val="20"/>
-                <w:szCs w:val="20"/>
-              </w:rPr>
-              <w:t>d.outcome.subject</w:t>
+            <w:proofErr w:type="gramStart"/>
+            <w:r>
+              <w:rPr>
+                <w:rFonts w:ascii="BC Sans" w:hAnsi="BC Sans"/>
+                <w:sz w:val="20"/>
+                <w:szCs w:val="20"/>
+              </w:rPr>
+              <w:t>d.outcome</w:t>
+            </w:r>
+            <w:proofErr w:type="gramEnd"/>
+            <w:r>
+              <w:rPr>
+                <w:rFonts w:ascii="BC Sans" w:hAnsi="BC Sans"/>
+                <w:sz w:val="20"/>
+                <w:szCs w:val="20"/>
+              </w:rPr>
+              <w:t>.subject</w:t>
             </w:r>
             <w:proofErr w:type="spellEnd"/>
             <w:r>
@@ -18419,13 +19205,23 @@
               <w:t>{</w:t>
             </w:r>
             <w:proofErr w:type="spellStart"/>
-            <w:r>
-              <w:rPr>
-                <w:rFonts w:ascii="BC Sans" w:hAnsi="BC Sans"/>
-                <w:sz w:val="20"/>
-                <w:szCs w:val="20"/>
-              </w:rPr>
-              <w:t>d.outcome.subject</w:t>
+            <w:proofErr w:type="gramStart"/>
+            <w:r>
+              <w:rPr>
+                <w:rFonts w:ascii="BC Sans" w:hAnsi="BC Sans"/>
+                <w:sz w:val="20"/>
+                <w:szCs w:val="20"/>
+              </w:rPr>
+              <w:t>d.outcome</w:t>
+            </w:r>
+            <w:proofErr w:type="gramEnd"/>
+            <w:r>
+              <w:rPr>
+                <w:rFonts w:ascii="BC Sans" w:hAnsi="BC Sans"/>
+                <w:sz w:val="20"/>
+                <w:szCs w:val="20"/>
+              </w:rPr>
+              <w:t>.subject</w:t>
             </w:r>
             <w:proofErr w:type="spellEnd"/>
             <w:r>
@@ -18517,13 +19313,23 @@
               <w:t>{</w:t>
             </w:r>
             <w:proofErr w:type="spellStart"/>
-            <w:r>
-              <w:rPr>
-                <w:rFonts w:ascii="BC Sans" w:hAnsi="BC Sans"/>
-                <w:sz w:val="20"/>
-                <w:szCs w:val="20"/>
-              </w:rPr>
-              <w:t>d.outcome.subject</w:t>
+            <w:proofErr w:type="gramStart"/>
+            <w:r>
+              <w:rPr>
+                <w:rFonts w:ascii="BC Sans" w:hAnsi="BC Sans"/>
+                <w:sz w:val="20"/>
+                <w:szCs w:val="20"/>
+              </w:rPr>
+              <w:t>d.outcome</w:t>
+            </w:r>
+            <w:proofErr w:type="gramEnd"/>
+            <w:r>
+              <w:rPr>
+                <w:rFonts w:ascii="BC Sans" w:hAnsi="BC Sans"/>
+                <w:sz w:val="20"/>
+                <w:szCs w:val="20"/>
+              </w:rPr>
+              <w:t>.subject</w:t>
             </w:r>
             <w:proofErr w:type="spellEnd"/>
             <w:r>
@@ -18639,13 +19445,23 @@
               <w:t>{</w:t>
             </w:r>
             <w:proofErr w:type="spellStart"/>
-            <w:r>
-              <w:rPr>
-                <w:rFonts w:ascii="BC Sans" w:hAnsi="BC Sans"/>
-                <w:sz w:val="20"/>
-                <w:szCs w:val="20"/>
-              </w:rPr>
-              <w:t>d.outcome.subject</w:t>
+            <w:proofErr w:type="gramStart"/>
+            <w:r>
+              <w:rPr>
+                <w:rFonts w:ascii="BC Sans" w:hAnsi="BC Sans"/>
+                <w:sz w:val="20"/>
+                <w:szCs w:val="20"/>
+              </w:rPr>
+              <w:t>d.outcome</w:t>
+            </w:r>
+            <w:proofErr w:type="gramEnd"/>
+            <w:r>
+              <w:rPr>
+                <w:rFonts w:ascii="BC Sans" w:hAnsi="BC Sans"/>
+                <w:sz w:val="20"/>
+                <w:szCs w:val="20"/>
+              </w:rPr>
+              <w:t>.subject</w:t>
             </w:r>
             <w:proofErr w:type="spellEnd"/>
             <w:r>
@@ -18751,13 +19567,23 @@
               <w:t xml:space="preserve"> {</w:t>
             </w:r>
             <w:proofErr w:type="spellStart"/>
-            <w:r>
-              <w:rPr>
-                <w:rFonts w:ascii="BC Sans" w:hAnsi="BC Sans"/>
-                <w:sz w:val="20"/>
-                <w:szCs w:val="20"/>
-              </w:rPr>
-              <w:t>d.outcome.subject</w:t>
+            <w:proofErr w:type="gramStart"/>
+            <w:r>
+              <w:rPr>
+                <w:rFonts w:ascii="BC Sans" w:hAnsi="BC Sans"/>
+                <w:sz w:val="20"/>
+                <w:szCs w:val="20"/>
+              </w:rPr>
+              <w:t>d.outcome</w:t>
+            </w:r>
+            <w:proofErr w:type="gramEnd"/>
+            <w:r>
+              <w:rPr>
+                <w:rFonts w:ascii="BC Sans" w:hAnsi="BC Sans"/>
+                <w:sz w:val="20"/>
+                <w:szCs w:val="20"/>
+              </w:rPr>
+              <w:t>.subject</w:t>
             </w:r>
             <w:proofErr w:type="spellEnd"/>
             <w:r>
@@ -18856,13 +19682,23 @@
               <w:t>Drug ({</w:t>
             </w:r>
             <w:proofErr w:type="spellStart"/>
-            <w:r>
-              <w:rPr>
-                <w:rFonts w:ascii="BC Sans" w:hAnsi="BC Sans"/>
-                <w:sz w:val="20"/>
-                <w:szCs w:val="20"/>
-              </w:rPr>
-              <w:t>d.outcome.subject</w:t>
+            <w:proofErr w:type="gramStart"/>
+            <w:r>
+              <w:rPr>
+                <w:rFonts w:ascii="BC Sans" w:hAnsi="BC Sans"/>
+                <w:sz w:val="20"/>
+                <w:szCs w:val="20"/>
+              </w:rPr>
+              <w:t>d.outcome</w:t>
+            </w:r>
+            <w:proofErr w:type="gramEnd"/>
+            <w:r>
+              <w:rPr>
+                <w:rFonts w:ascii="BC Sans" w:hAnsi="BC Sans"/>
+                <w:sz w:val="20"/>
+                <w:szCs w:val="20"/>
+              </w:rPr>
+              <w:t>.subject</w:t>
             </w:r>
             <w:proofErr w:type="spellEnd"/>
             <w:r>
@@ -19031,13 +19867,23 @@
               <w:t>{</w:t>
             </w:r>
             <w:proofErr w:type="spellStart"/>
-            <w:r>
-              <w:rPr>
-                <w:rFonts w:ascii="BC Sans" w:hAnsi="BC Sans"/>
-                <w:sz w:val="20"/>
-                <w:szCs w:val="20"/>
-              </w:rPr>
-              <w:t>d.outcome.subject</w:t>
+            <w:proofErr w:type="gramStart"/>
+            <w:r>
+              <w:rPr>
+                <w:rFonts w:ascii="BC Sans" w:hAnsi="BC Sans"/>
+                <w:sz w:val="20"/>
+                <w:szCs w:val="20"/>
+              </w:rPr>
+              <w:t>d.outcome</w:t>
+            </w:r>
+            <w:proofErr w:type="gramEnd"/>
+            <w:r>
+              <w:rPr>
+                <w:rFonts w:ascii="BC Sans" w:hAnsi="BC Sans"/>
+                <w:sz w:val="20"/>
+                <w:szCs w:val="20"/>
+              </w:rPr>
+              <w:t>.subject</w:t>
             </w:r>
             <w:proofErr w:type="spellEnd"/>
             <w:r>
@@ -19099,25 +19945,7 @@
                 <w:szCs w:val="20"/>
                 <w:lang w:val="en-CA"/>
               </w:rPr>
-              <w:t>{d.outcome.subject[i].outcomeActionedByDescription:ifNEM:showBegin}</w:t>
-            </w:r>
-            <w:r>
-              <w:rPr>
-                <w:rFonts w:ascii="BC Sans" w:hAnsi="BC Sans"/>
-                <w:sz w:val="20"/>
-                <w:szCs w:val="20"/>
-                <w:lang w:val="en-CA"/>
-              </w:rPr>
-              <w:t xml:space="preserve"> </w:t>
-            </w:r>
-            <w:r>
-              <w:rPr>
-                <w:rFonts w:ascii="BC Sans" w:hAnsi="BC Sans"/>
-                <w:sz w:val="20"/>
-                <w:szCs w:val="20"/>
-                <w:lang w:val="en-CA"/>
-              </w:rPr>
-              <w:t>by</w:t>
+              <w:t>{d.outcome.subject[i].outcomeActionedByDescription:ifNEM:showBegin}by</w:t>
             </w:r>
             <w:r>
               <w:rPr>
@@ -19220,13 +20048,23 @@
               <w:t>{</w:t>
             </w:r>
             <w:proofErr w:type="spellStart"/>
-            <w:r>
-              <w:rPr>
-                <w:rFonts w:ascii="BC Sans" w:hAnsi="BC Sans"/>
-                <w:sz w:val="20"/>
-                <w:szCs w:val="20"/>
-              </w:rPr>
-              <w:t>d.outcome.subject</w:t>
+            <w:proofErr w:type="gramStart"/>
+            <w:r>
+              <w:rPr>
+                <w:rFonts w:ascii="BC Sans" w:hAnsi="BC Sans"/>
+                <w:sz w:val="20"/>
+                <w:szCs w:val="20"/>
+              </w:rPr>
+              <w:t>d.outcome</w:t>
+            </w:r>
+            <w:proofErr w:type="gramEnd"/>
+            <w:r>
+              <w:rPr>
+                <w:rFonts w:ascii="BC Sans" w:hAnsi="BC Sans"/>
+                <w:sz w:val="20"/>
+                <w:szCs w:val="20"/>
+              </w:rPr>
+              <w:t>.subject</w:t>
             </w:r>
             <w:proofErr w:type="spellEnd"/>
             <w:r>
@@ -19363,13 +20201,23 @@
               <w:t>{</w:t>
             </w:r>
             <w:proofErr w:type="spellStart"/>
-            <w:r>
-              <w:rPr>
-                <w:rFonts w:ascii="BC Sans" w:hAnsi="BC Sans"/>
-                <w:sz w:val="20"/>
-                <w:szCs w:val="20"/>
-              </w:rPr>
-              <w:t>d.outcome.subject</w:t>
+            <w:proofErr w:type="gramStart"/>
+            <w:r>
+              <w:rPr>
+                <w:rFonts w:ascii="BC Sans" w:hAnsi="BC Sans"/>
+                <w:sz w:val="20"/>
+                <w:szCs w:val="20"/>
+              </w:rPr>
+              <w:t>d.outcome</w:t>
+            </w:r>
+            <w:proofErr w:type="gramEnd"/>
+            <w:r>
+              <w:rPr>
+                <w:rFonts w:ascii="BC Sans" w:hAnsi="BC Sans"/>
+                <w:sz w:val="20"/>
+                <w:szCs w:val="20"/>
+              </w:rPr>
+              <w:t>.subject</w:t>
             </w:r>
             <w:proofErr w:type="spellEnd"/>
             <w:r>
@@ -19447,13 +20295,23 @@
         <w:t>{</w:t>
       </w:r>
       <w:proofErr w:type="spellStart"/>
+      <w:proofErr w:type="gramStart"/>
       <w:r>
         <w:rPr>
           <w:rFonts w:ascii="BC Sans" w:hAnsi="BC Sans"/>
           <w:sz w:val="20"/>
           <w:szCs w:val="20"/>
         </w:rPr>
-        <w:t>d.outcome.</w:t>
+        <w:t>d.outcome</w:t>
+      </w:r>
+      <w:proofErr w:type="gramEnd"/>
+      <w:r>
+        <w:rPr>
+          <w:rFonts w:ascii="BC Sans" w:hAnsi="BC Sans"/>
+          <w:sz w:val="20"/>
+          <w:szCs w:val="20"/>
+        </w:rPr>
+        <w:t>.</w:t>
       </w:r>
       <w:r>
         <w:rPr>
@@ -19543,6 +20401,7 @@
               <w:t>Additional note {</w:t>
             </w:r>
             <w:proofErr w:type="spellStart"/>
+            <w:proofErr w:type="gramStart"/>
             <w:r>
               <w:rPr>
                 <w:rFonts w:ascii="BC Sans" w:hAnsi="BC Sans"/>
@@ -19551,7 +20410,18 @@
                 <w:sz w:val="20"/>
                 <w:szCs w:val="20"/>
               </w:rPr>
-              <w:t>d.outcome.notes</w:t>
+              <w:t>d.outcome</w:t>
+            </w:r>
+            <w:proofErr w:type="gramEnd"/>
+            <w:r>
+              <w:rPr>
+                <w:rFonts w:ascii="BC Sans" w:hAnsi="BC Sans"/>
+                <w:b/>
+                <w:bCs/>
+                <w:sz w:val="20"/>
+                <w:szCs w:val="20"/>
+              </w:rPr>
+              <w:t>.notes</w:t>
             </w:r>
             <w:proofErr w:type="spellEnd"/>
             <w:r>
@@ -19658,13 +20528,23 @@
               <w:t>{</w:t>
             </w:r>
             <w:proofErr w:type="spellStart"/>
-            <w:r>
-              <w:rPr>
-                <w:rFonts w:ascii="BC Sans" w:hAnsi="BC Sans"/>
-                <w:sz w:val="20"/>
-                <w:szCs w:val="20"/>
-              </w:rPr>
-              <w:t>d.outcome.notes</w:t>
+            <w:proofErr w:type="gramStart"/>
+            <w:r>
+              <w:rPr>
+                <w:rFonts w:ascii="BC Sans" w:hAnsi="BC Sans"/>
+                <w:sz w:val="20"/>
+                <w:szCs w:val="20"/>
+              </w:rPr>
+              <w:t>d.outcome</w:t>
+            </w:r>
+            <w:proofErr w:type="gramEnd"/>
+            <w:r>
+              <w:rPr>
+                <w:rFonts w:ascii="BC Sans" w:hAnsi="BC Sans"/>
+                <w:sz w:val="20"/>
+                <w:szCs w:val="20"/>
+              </w:rPr>
+              <w:t>.notes</w:t>
             </w:r>
             <w:proofErr w:type="spellEnd"/>
             <w:r>
@@ -19780,13 +20660,23 @@
               <w:t>{</w:t>
             </w:r>
             <w:proofErr w:type="spellStart"/>
-            <w:r>
-              <w:rPr>
-                <w:rFonts w:ascii="BC Sans" w:hAnsi="BC Sans"/>
-                <w:sz w:val="20"/>
-                <w:szCs w:val="20"/>
-              </w:rPr>
-              <w:t>d.outcome.notes</w:t>
+            <w:proofErr w:type="gramStart"/>
+            <w:r>
+              <w:rPr>
+                <w:rFonts w:ascii="BC Sans" w:hAnsi="BC Sans"/>
+                <w:sz w:val="20"/>
+                <w:szCs w:val="20"/>
+              </w:rPr>
+              <w:t>d.outcome</w:t>
+            </w:r>
+            <w:proofErr w:type="gramEnd"/>
+            <w:r>
+              <w:rPr>
+                <w:rFonts w:ascii="BC Sans" w:hAnsi="BC Sans"/>
+                <w:sz w:val="20"/>
+                <w:szCs w:val="20"/>
+              </w:rPr>
+              <w:t>.notes</w:t>
             </w:r>
             <w:proofErr w:type="spellEnd"/>
             <w:r>
@@ -19903,13 +20793,23 @@
               <w:t>{</w:t>
             </w:r>
             <w:proofErr w:type="spellStart"/>
-            <w:r>
-              <w:rPr>
-                <w:rFonts w:ascii="BC Sans" w:hAnsi="BC Sans"/>
-                <w:sz w:val="20"/>
-                <w:szCs w:val="20"/>
-              </w:rPr>
-              <w:t>d.outcome.notes</w:t>
+            <w:proofErr w:type="gramStart"/>
+            <w:r>
+              <w:rPr>
+                <w:rFonts w:ascii="BC Sans" w:hAnsi="BC Sans"/>
+                <w:sz w:val="20"/>
+                <w:szCs w:val="20"/>
+              </w:rPr>
+              <w:t>d.outcome</w:t>
+            </w:r>
+            <w:proofErr w:type="gramEnd"/>
+            <w:r>
+              <w:rPr>
+                <w:rFonts w:ascii="BC Sans" w:hAnsi="BC Sans"/>
+                <w:sz w:val="20"/>
+                <w:szCs w:val="20"/>
+              </w:rPr>
+              <w:t>.notes</w:t>
             </w:r>
             <w:proofErr w:type="spellEnd"/>
             <w:r>
@@ -19971,13 +20871,23 @@
         <w:t>{</w:t>
       </w:r>
       <w:proofErr w:type="spellStart"/>
+      <w:proofErr w:type="gramStart"/>
       <w:r>
         <w:rPr>
           <w:rFonts w:ascii="BC Sans" w:hAnsi="BC Sans"/>
           <w:sz w:val="20"/>
           <w:szCs w:val="20"/>
         </w:rPr>
-        <w:t>d.outcome.notes</w:t>
+        <w:t>d.outcome</w:t>
+      </w:r>
+      <w:proofErr w:type="gramEnd"/>
+      <w:r>
+        <w:rPr>
+          <w:rFonts w:ascii="BC Sans" w:hAnsi="BC Sans"/>
+          <w:sz w:val="20"/>
+          <w:szCs w:val="20"/>
+        </w:rPr>
+        <w:t>.notes</w:t>
       </w:r>
       <w:proofErr w:type="spellEnd"/>
       <w:r>
@@ -20253,14 +21163,25 @@
               <w:t>{</w:t>
             </w:r>
             <w:proofErr w:type="spellStart"/>
-            <w:r>
-              <w:rPr>
-                <w:rFonts w:ascii="BC Sans" w:hAnsi="BC Sans"/>
-                <w:sz w:val="20"/>
-                <w:szCs w:val="20"/>
-                <w:lang w:val="en-CA"/>
-              </w:rPr>
-              <w:t>d.outcome.isReviewRequired</w:t>
+            <w:proofErr w:type="gramStart"/>
+            <w:r>
+              <w:rPr>
+                <w:rFonts w:ascii="BC Sans" w:hAnsi="BC Sans"/>
+                <w:sz w:val="20"/>
+                <w:szCs w:val="20"/>
+                <w:lang w:val="en-CA"/>
+              </w:rPr>
+              <w:t>d.outcome</w:t>
+            </w:r>
+            <w:proofErr w:type="gramEnd"/>
+            <w:r>
+              <w:rPr>
+                <w:rFonts w:ascii="BC Sans" w:hAnsi="BC Sans"/>
+                <w:sz w:val="20"/>
+                <w:szCs w:val="20"/>
+                <w:lang w:val="en-CA"/>
+              </w:rPr>
+              <w:t>.isReviewRequired</w:t>
             </w:r>
             <w:proofErr w:type="spellEnd"/>
             <w:r>
@@ -20356,14 +21277,25 @@
               <w:t>{</w:t>
             </w:r>
             <w:proofErr w:type="spellStart"/>
-            <w:r>
-              <w:rPr>
-                <w:rFonts w:ascii="BC Sans" w:hAnsi="BC Sans"/>
-                <w:sz w:val="20"/>
-                <w:szCs w:val="20"/>
-                <w:lang w:val="en-CA"/>
-              </w:rPr>
-              <w:t>d.outcome.reviewComplete</w:t>
+            <w:proofErr w:type="gramStart"/>
+            <w:r>
+              <w:rPr>
+                <w:rFonts w:ascii="BC Sans" w:hAnsi="BC Sans"/>
+                <w:sz w:val="20"/>
+                <w:szCs w:val="20"/>
+                <w:lang w:val="en-CA"/>
+              </w:rPr>
+              <w:t>d.outcome</w:t>
+            </w:r>
+            <w:proofErr w:type="gramEnd"/>
+            <w:r>
+              <w:rPr>
+                <w:rFonts w:ascii="BC Sans" w:hAnsi="BC Sans"/>
+                <w:sz w:val="20"/>
+                <w:szCs w:val="20"/>
+                <w:lang w:val="en-CA"/>
+              </w:rPr>
+              <w:t>.reviewComplete</w:t>
             </w:r>
             <w:r>
               <w:rPr>
@@ -20477,14 +21409,25 @@
               <w:t>{</w:t>
             </w:r>
             <w:proofErr w:type="spellStart"/>
-            <w:r>
-              <w:rPr>
-                <w:rFonts w:ascii="BC Sans" w:hAnsi="BC Sans"/>
-                <w:sz w:val="20"/>
-                <w:szCs w:val="20"/>
-                <w:lang w:val="en-CA"/>
-              </w:rPr>
-              <w:t>d.outcome.reviewComplete.actor</w:t>
+            <w:proofErr w:type="gramStart"/>
+            <w:r>
+              <w:rPr>
+                <w:rFonts w:ascii="BC Sans" w:hAnsi="BC Sans"/>
+                <w:sz w:val="20"/>
+                <w:szCs w:val="20"/>
+                <w:lang w:val="en-CA"/>
+              </w:rPr>
+              <w:t>d.outcome</w:t>
+            </w:r>
+            <w:proofErr w:type="gramEnd"/>
+            <w:r>
+              <w:rPr>
+                <w:rFonts w:ascii="BC Sans" w:hAnsi="BC Sans"/>
+                <w:sz w:val="20"/>
+                <w:szCs w:val="20"/>
+                <w:lang w:val="en-CA"/>
+              </w:rPr>
+              <w:t>.reviewComplete.actor</w:t>
             </w:r>
             <w:proofErr w:type="spellEnd"/>
             <w:r>
@@ -20598,14 +21541,25 @@
               <w:t>{</w:t>
             </w:r>
             <w:proofErr w:type="spellStart"/>
-            <w:r>
-              <w:rPr>
-                <w:rFonts w:ascii="BC Sans" w:hAnsi="BC Sans"/>
-                <w:sz w:val="20"/>
-                <w:szCs w:val="20"/>
-                <w:lang w:val="en-CA"/>
-              </w:rPr>
-              <w:t>d.outcome.reviewComplete.date</w:t>
+            <w:proofErr w:type="gramStart"/>
+            <w:r>
+              <w:rPr>
+                <w:rFonts w:ascii="BC Sans" w:hAnsi="BC Sans"/>
+                <w:sz w:val="20"/>
+                <w:szCs w:val="20"/>
+                <w:lang w:val="en-CA"/>
+              </w:rPr>
+              <w:t>d.outcome</w:t>
+            </w:r>
+            <w:proofErr w:type="gramEnd"/>
+            <w:r>
+              <w:rPr>
+                <w:rFonts w:ascii="BC Sans" w:hAnsi="BC Sans"/>
+                <w:sz w:val="20"/>
+                <w:szCs w:val="20"/>
+                <w:lang w:val="en-CA"/>
+              </w:rPr>
+              <w:t>.reviewComplete.date</w:t>
             </w:r>
             <w:proofErr w:type="spellEnd"/>
             <w:r>
@@ -20650,7 +21604,17 @@
           <w:sz w:val="20"/>
           <w:szCs w:val="20"/>
         </w:rPr>
-        <w:t>{d</w:t>
+        <w:t>{</w:t>
+      </w:r>
+      <w:proofErr w:type="gramStart"/>
+      <w:r>
+        <w:rPr>
+          <w:rFonts w:ascii="BC Sans" w:eastAsia="Times New Roman" w:hAnsi="BC Sans" w:cs="Times New Roman"/>
+          <w:color w:val="000000" w:themeColor="text1"/>
+          <w:sz w:val="20"/>
+          <w:szCs w:val="20"/>
+        </w:rPr>
+        <w:t>d</w:t>
       </w:r>
       <w:r>
         <w:rPr>
@@ -20669,7 +21633,17 @@
           <w:szCs w:val="20"/>
           <w:lang w:val="en-CA"/>
         </w:rPr>
-        <w:t>outcome.isReviewRequired</w:t>
+        <w:t>outcome</w:t>
+      </w:r>
+      <w:proofErr w:type="gramEnd"/>
+      <w:r>
+        <w:rPr>
+          <w:rFonts w:ascii="BC Sans" w:hAnsi="BC Sans"/>
+          <w:sz w:val="20"/>
+          <w:szCs w:val="20"/>
+          <w:lang w:val="en-CA"/>
+        </w:rPr>
+        <w:t>.isReviewRequired</w:t>
       </w:r>
       <w:proofErr w:type="spellEnd"/>
       <w:r>
@@ -20943,6 +21917,7 @@
               <w:t>{</w:t>
             </w:r>
             <w:proofErr w:type="spellStart"/>
+            <w:proofErr w:type="gramStart"/>
             <w:r>
               <w:rPr>
                 <w:rFonts w:ascii="BC Sans" w:eastAsia="Times New Roman" w:hAnsi="BC Sans" w:cs="Times New Roman"/>
@@ -20968,6 +21943,7 @@
               <w:t>oAtts</w:t>
             </w:r>
             <w:proofErr w:type="spellEnd"/>
+            <w:proofErr w:type="gramEnd"/>
             <w:r>
               <w:rPr>
                 <w:rFonts w:ascii="BC Sans" w:eastAsia="Times New Roman" w:hAnsi="BC Sans" w:cs="Times New Roman"/>
@@ -21062,6 +22038,7 @@
               <w:t>{</w:t>
             </w:r>
             <w:proofErr w:type="spellStart"/>
+            <w:proofErr w:type="gramStart"/>
             <w:r>
               <w:rPr>
                 <w:rFonts w:ascii="BC Sans" w:eastAsia="Times New Roman" w:hAnsi="BC Sans" w:cs="Times New Roman"/>
@@ -21081,6 +22058,7 @@
               <w:t>oAtts</w:t>
             </w:r>
             <w:proofErr w:type="spellEnd"/>
+            <w:proofErr w:type="gramEnd"/>
             <w:r>
               <w:rPr>
                 <w:rFonts w:ascii="BC Sans" w:eastAsia="Times New Roman" w:hAnsi="BC Sans" w:cs="Times New Roman"/>
@@ -21168,6 +22146,7 @@
               <w:t>{</w:t>
             </w:r>
             <w:proofErr w:type="spellStart"/>
+            <w:proofErr w:type="gramStart"/>
             <w:r>
               <w:rPr>
                 <w:rFonts w:ascii="BC Sans" w:eastAsia="Times New Roman" w:hAnsi="BC Sans" w:cs="Times New Roman"/>
@@ -21193,6 +22172,7 @@
               <w:t>oAtts</w:t>
             </w:r>
             <w:proofErr w:type="spellEnd"/>
+            <w:proofErr w:type="gramEnd"/>
             <w:r>
               <w:rPr>
                 <w:rFonts w:ascii="BC Sans" w:eastAsia="Times New Roman" w:hAnsi="BC Sans" w:cs="Times New Roman"/>
@@ -21282,6 +22262,7 @@
               <w:t>{</w:t>
             </w:r>
             <w:proofErr w:type="spellStart"/>
+            <w:proofErr w:type="gramStart"/>
             <w:r>
               <w:rPr>
                 <w:rFonts w:ascii="BC Sans" w:eastAsia="Times New Roman" w:hAnsi="BC Sans" w:cs="Times New Roman"/>
@@ -21301,6 +22282,7 @@
               <w:t>oAtts</w:t>
             </w:r>
             <w:proofErr w:type="spellEnd"/>
+            <w:proofErr w:type="gramEnd"/>
             <w:r>
               <w:rPr>
                 <w:rFonts w:ascii="BC Sans" w:eastAsia="Times New Roman" w:hAnsi="BC Sans" w:cs="Times New Roman"/>
@@ -21377,6 +22359,7 @@
         <w:t>{</w:t>
       </w:r>
       <w:proofErr w:type="spellStart"/>
+      <w:proofErr w:type="gramStart"/>
       <w:r>
         <w:rPr>
           <w:rFonts w:ascii="BC Sans" w:eastAsia="Times New Roman" w:hAnsi="BC Sans" w:cs="Segoe UI"/>
@@ -21411,7 +22394,20 @@
           <w:lang w:eastAsia="en-CA"/>
           <w14:ligatures w14:val="none"/>
         </w:rPr>
-        <w:t>OutcomeAttachments:showEnd</w:t>
+        <w:t>OutcomeAttachments</w:t>
+      </w:r>
+      <w:proofErr w:type="gramEnd"/>
+      <w:r>
+        <w:rPr>
+          <w:rFonts w:ascii="BC Sans" w:eastAsia="Times New Roman" w:hAnsi="BC Sans" w:cs="Segoe UI"/>
+          <w:color w:val="000000"/>
+          <w:kern w:val="0"/>
+          <w:sz w:val="20"/>
+          <w:szCs w:val="20"/>
+          <w:lang w:eastAsia="en-CA"/>
+          <w14:ligatures w14:val="none"/>
+        </w:rPr>
+        <w:t>:showEnd</w:t>
       </w:r>
       <w:proofErr w:type="spellEnd"/>
       <w:r>
@@ -21744,6 +22740,7 @@
             <w:t>Report printed on {</w:t>
           </w:r>
           <w:proofErr w:type="spellStart"/>
+          <w:proofErr w:type="gramStart"/>
           <w:r>
             <w:rPr>
               <w:rFonts w:ascii="BC Sans" w:eastAsia="BC Sans" w:hAnsi="BC Sans" w:cs="BC Sans"/>
@@ -21769,6 +22766,7 @@
             <w:t>generatedOn</w:t>
           </w:r>
           <w:proofErr w:type="spellEnd"/>
+          <w:proofErr w:type="gramEnd"/>
           <w:r>
             <w:rPr>
               <w:rFonts w:ascii="BC Sans" w:eastAsia="BC Sans" w:hAnsi="BC Sans" w:cs="BC Sans"/>
@@ -22166,6 +23164,119 @@
     </w:lvl>
   </w:abstractNum>
   <w:abstractNum w:abstractNumId="3" w15:restartNumberingAfterBreak="0">
+    <w:nsid w:val="3DE943BF"/>
+    <w:multiLevelType w:val="hybridMultilevel"/>
+    <w:tmpl w:val="8A383162"/>
+    <w:lvl w:ilvl="0" w:tplc="04090001">
+      <w:start w:val="1"/>
+      <w:numFmt w:val="bullet"/>
+      <w:lvlText w:val=""/>
+      <w:lvlJc w:val="left"/>
+      <w:pPr>
+        <w:ind w:left="720" w:hanging="360"/>
+      </w:pPr>
+      <w:rPr>
+        <w:rFonts w:ascii="Symbol" w:hAnsi="Symbol" w:hint="default"/>
+      </w:rPr>
+    </w:lvl>
+    <w:lvl w:ilvl="1" w:tplc="04090003" w:tentative="1">
+      <w:start w:val="1"/>
+      <w:numFmt w:val="bullet"/>
+      <w:lvlText w:val="o"/>
+      <w:lvlJc w:val="left"/>
+      <w:pPr>
+        <w:ind w:left="1440" w:hanging="360"/>
+      </w:pPr>
+      <w:rPr>
+        <w:rFonts w:ascii="Courier New" w:hAnsi="Courier New" w:cs="Courier New" w:hint="default"/>
+      </w:rPr>
+    </w:lvl>
+    <w:lvl w:ilvl="2" w:tplc="04090005" w:tentative="1">
+      <w:start w:val="1"/>
+      <w:numFmt w:val="bullet"/>
+      <w:lvlText w:val=""/>
+      <w:lvlJc w:val="left"/>
+      <w:pPr>
+        <w:ind w:left="2160" w:hanging="360"/>
+      </w:pPr>
+      <w:rPr>
+        <w:rFonts w:ascii="Wingdings" w:hAnsi="Wingdings" w:hint="default"/>
+      </w:rPr>
+    </w:lvl>
+    <w:lvl w:ilvl="3" w:tplc="04090001" w:tentative="1">
+      <w:start w:val="1"/>
+      <w:numFmt w:val="bullet"/>
+      <w:lvlText w:val=""/>
+      <w:lvlJc w:val="left"/>
+      <w:pPr>
+        <w:ind w:left="2880" w:hanging="360"/>
+      </w:pPr>
+      <w:rPr>
+        <w:rFonts w:ascii="Symbol" w:hAnsi="Symbol" w:hint="default"/>
+      </w:rPr>
+    </w:lvl>
+    <w:lvl w:ilvl="4" w:tplc="04090003" w:tentative="1">
+      <w:start w:val="1"/>
+      <w:numFmt w:val="bullet"/>
+      <w:lvlText w:val="o"/>
+      <w:lvlJc w:val="left"/>
+      <w:pPr>
+        <w:ind w:left="3600" w:hanging="360"/>
+      </w:pPr>
+      <w:rPr>
+        <w:rFonts w:ascii="Courier New" w:hAnsi="Courier New" w:cs="Courier New" w:hint="default"/>
+      </w:rPr>
+    </w:lvl>
+    <w:lvl w:ilvl="5" w:tplc="04090005" w:tentative="1">
+      <w:start w:val="1"/>
+      <w:numFmt w:val="bullet"/>
+      <w:lvlText w:val=""/>
+      <w:lvlJc w:val="left"/>
+      <w:pPr>
+        <w:ind w:left="4320" w:hanging="360"/>
+      </w:pPr>
+      <w:rPr>
+        <w:rFonts w:ascii="Wingdings" w:hAnsi="Wingdings" w:hint="default"/>
+      </w:rPr>
+    </w:lvl>
+    <w:lvl w:ilvl="6" w:tplc="04090001" w:tentative="1">
+      <w:start w:val="1"/>
+      <w:numFmt w:val="bullet"/>
+      <w:lvlText w:val=""/>
+      <w:lvlJc w:val="left"/>
+      <w:pPr>
+        <w:ind w:left="5040" w:hanging="360"/>
+      </w:pPr>
+      <w:rPr>
+        <w:rFonts w:ascii="Symbol" w:hAnsi="Symbol" w:hint="default"/>
+      </w:rPr>
+    </w:lvl>
+    <w:lvl w:ilvl="7" w:tplc="04090003" w:tentative="1">
+      <w:start w:val="1"/>
+      <w:numFmt w:val="bullet"/>
+      <w:lvlText w:val="o"/>
+      <w:lvlJc w:val="left"/>
+      <w:pPr>
+        <w:ind w:left="5760" w:hanging="360"/>
+      </w:pPr>
+      <w:rPr>
+        <w:rFonts w:ascii="Courier New" w:hAnsi="Courier New" w:cs="Courier New" w:hint="default"/>
+      </w:rPr>
+    </w:lvl>
+    <w:lvl w:ilvl="8" w:tplc="04090005" w:tentative="1">
+      <w:start w:val="1"/>
+      <w:numFmt w:val="bullet"/>
+      <w:lvlText w:val=""/>
+      <w:lvlJc w:val="left"/>
+      <w:pPr>
+        <w:ind w:left="6480" w:hanging="360"/>
+      </w:pPr>
+      <w:rPr>
+        <w:rFonts w:ascii="Wingdings" w:hAnsi="Wingdings" w:hint="default"/>
+      </w:rPr>
+    </w:lvl>
+  </w:abstractNum>
+  <w:abstractNum w:abstractNumId="4" w15:restartNumberingAfterBreak="0">
     <w:nsid w:val="48C85C57"/>
     <w:multiLevelType w:val="hybridMultilevel"/>
     <w:tmpl w:val="81ECC532"/>
@@ -22278,7 +23389,7 @@
       </w:rPr>
     </w:lvl>
   </w:abstractNum>
-  <w:abstractNum w:abstractNumId="4" w15:restartNumberingAfterBreak="0">
+  <w:abstractNum w:abstractNumId="5" w15:restartNumberingAfterBreak="0">
     <w:nsid w:val="55F726AE"/>
     <w:multiLevelType w:val="multilevel"/>
     <w:tmpl w:val="167047DA"/>
@@ -22427,7 +23538,7 @@
       </w:rPr>
     </w:lvl>
   </w:abstractNum>
-  <w:abstractNum w:abstractNumId="5" w15:restartNumberingAfterBreak="0">
+  <w:abstractNum w:abstractNumId="6" w15:restartNumberingAfterBreak="0">
     <w:nsid w:val="5A995C92"/>
     <w:multiLevelType w:val="multilevel"/>
     <w:tmpl w:val="3EF46D3C"/>
@@ -22576,7 +23687,7 @@
       </w:rPr>
     </w:lvl>
   </w:abstractNum>
-  <w:abstractNum w:abstractNumId="6" w15:restartNumberingAfterBreak="0">
+  <w:abstractNum w:abstractNumId="7" w15:restartNumberingAfterBreak="0">
     <w:nsid w:val="6125126B"/>
     <w:multiLevelType w:val="hybridMultilevel"/>
     <w:tmpl w:val="9670F2C4"/>
@@ -22689,7 +23800,120 @@
       </w:rPr>
     </w:lvl>
   </w:abstractNum>
-  <w:abstractNum w:abstractNumId="7" w15:restartNumberingAfterBreak="0">
+  <w:abstractNum w:abstractNumId="8" w15:restartNumberingAfterBreak="0">
+    <w:nsid w:val="79A17289"/>
+    <w:multiLevelType w:val="hybridMultilevel"/>
+    <w:tmpl w:val="773A8734"/>
+    <w:lvl w:ilvl="0" w:tplc="04090001">
+      <w:start w:val="1"/>
+      <w:numFmt w:val="bullet"/>
+      <w:lvlText w:val=""/>
+      <w:lvlJc w:val="left"/>
+      <w:pPr>
+        <w:ind w:left="720" w:hanging="360"/>
+      </w:pPr>
+      <w:rPr>
+        <w:rFonts w:ascii="Symbol" w:hAnsi="Symbol" w:hint="default"/>
+      </w:rPr>
+    </w:lvl>
+    <w:lvl w:ilvl="1" w:tplc="04090003" w:tentative="1">
+      <w:start w:val="1"/>
+      <w:numFmt w:val="bullet"/>
+      <w:lvlText w:val="o"/>
+      <w:lvlJc w:val="left"/>
+      <w:pPr>
+        <w:ind w:left="1440" w:hanging="360"/>
+      </w:pPr>
+      <w:rPr>
+        <w:rFonts w:ascii="Courier New" w:hAnsi="Courier New" w:cs="Courier New" w:hint="default"/>
+      </w:rPr>
+    </w:lvl>
+    <w:lvl w:ilvl="2" w:tplc="04090005" w:tentative="1">
+      <w:start w:val="1"/>
+      <w:numFmt w:val="bullet"/>
+      <w:lvlText w:val=""/>
+      <w:lvlJc w:val="left"/>
+      <w:pPr>
+        <w:ind w:left="2160" w:hanging="360"/>
+      </w:pPr>
+      <w:rPr>
+        <w:rFonts w:ascii="Wingdings" w:hAnsi="Wingdings" w:hint="default"/>
+      </w:rPr>
+    </w:lvl>
+    <w:lvl w:ilvl="3" w:tplc="04090001" w:tentative="1">
+      <w:start w:val="1"/>
+      <w:numFmt w:val="bullet"/>
+      <w:lvlText w:val=""/>
+      <w:lvlJc w:val="left"/>
+      <w:pPr>
+        <w:ind w:left="2880" w:hanging="360"/>
+      </w:pPr>
+      <w:rPr>
+        <w:rFonts w:ascii="Symbol" w:hAnsi="Symbol" w:hint="default"/>
+      </w:rPr>
+    </w:lvl>
+    <w:lvl w:ilvl="4" w:tplc="04090003" w:tentative="1">
+      <w:start w:val="1"/>
+      <w:numFmt w:val="bullet"/>
+      <w:lvlText w:val="o"/>
+      <w:lvlJc w:val="left"/>
+      <w:pPr>
+        <w:ind w:left="3600" w:hanging="360"/>
+      </w:pPr>
+      <w:rPr>
+        <w:rFonts w:ascii="Courier New" w:hAnsi="Courier New" w:cs="Courier New" w:hint="default"/>
+      </w:rPr>
+    </w:lvl>
+    <w:lvl w:ilvl="5" w:tplc="04090005" w:tentative="1">
+      <w:start w:val="1"/>
+      <w:numFmt w:val="bullet"/>
+      <w:lvlText w:val=""/>
+      <w:lvlJc w:val="left"/>
+      <w:pPr>
+        <w:ind w:left="4320" w:hanging="360"/>
+      </w:pPr>
+      <w:rPr>
+        <w:rFonts w:ascii="Wingdings" w:hAnsi="Wingdings" w:hint="default"/>
+      </w:rPr>
+    </w:lvl>
+    <w:lvl w:ilvl="6" w:tplc="04090001" w:tentative="1">
+      <w:start w:val="1"/>
+      <w:numFmt w:val="bullet"/>
+      <w:lvlText w:val=""/>
+      <w:lvlJc w:val="left"/>
+      <w:pPr>
+        <w:ind w:left="5040" w:hanging="360"/>
+      </w:pPr>
+      <w:rPr>
+        <w:rFonts w:ascii="Symbol" w:hAnsi="Symbol" w:hint="default"/>
+      </w:rPr>
+    </w:lvl>
+    <w:lvl w:ilvl="7" w:tplc="04090003" w:tentative="1">
+      <w:start w:val="1"/>
+      <w:numFmt w:val="bullet"/>
+      <w:lvlText w:val="o"/>
+      <w:lvlJc w:val="left"/>
+      <w:pPr>
+        <w:ind w:left="5760" w:hanging="360"/>
+      </w:pPr>
+      <w:rPr>
+        <w:rFonts w:ascii="Courier New" w:hAnsi="Courier New" w:cs="Courier New" w:hint="default"/>
+      </w:rPr>
+    </w:lvl>
+    <w:lvl w:ilvl="8" w:tplc="04090005" w:tentative="1">
+      <w:start w:val="1"/>
+      <w:numFmt w:val="bullet"/>
+      <w:lvlText w:val=""/>
+      <w:lvlJc w:val="left"/>
+      <w:pPr>
+        <w:ind w:left="6480" w:hanging="360"/>
+      </w:pPr>
+      <w:rPr>
+        <w:rFonts w:ascii="Wingdings" w:hAnsi="Wingdings" w:hint="default"/>
+      </w:rPr>
+    </w:lvl>
+  </w:abstractNum>
+  <w:abstractNum w:abstractNumId="9" w15:restartNumberingAfterBreak="0">
     <w:nsid w:val="7BE97041"/>
     <w:multiLevelType w:val="multilevel"/>
     <w:tmpl w:val="93DE28CA"/>
@@ -22838,7 +24062,7 @@
       </w:rPr>
     </w:lvl>
   </w:abstractNum>
-  <w:abstractNum w:abstractNumId="8" w15:restartNumberingAfterBreak="0">
+  <w:abstractNum w:abstractNumId="10" w15:restartNumberingAfterBreak="0">
     <w:nsid w:val="7E9A34FD"/>
     <w:multiLevelType w:val="hybridMultilevel"/>
     <w:tmpl w:val="2E92F54E"/>
@@ -22952,31 +24176,37 @@
     </w:lvl>
   </w:abstractNum>
   <w:num w:numId="1" w16cid:durableId="78600244">
-    <w:abstractNumId w:val="4"/>
+    <w:abstractNumId w:val="5"/>
   </w:num>
   <w:num w:numId="2" w16cid:durableId="260458945">
-    <w:abstractNumId w:val="7"/>
+    <w:abstractNumId w:val="9"/>
   </w:num>
   <w:num w:numId="3" w16cid:durableId="1882011352">
     <w:abstractNumId w:val="0"/>
   </w:num>
   <w:num w:numId="4" w16cid:durableId="452553309">
-    <w:abstractNumId w:val="5"/>
+    <w:abstractNumId w:val="6"/>
   </w:num>
   <w:num w:numId="5" w16cid:durableId="965084381">
     <w:abstractNumId w:val="2"/>
   </w:num>
   <w:num w:numId="6" w16cid:durableId="866603133">
-    <w:abstractNumId w:val="8"/>
+    <w:abstractNumId w:val="10"/>
   </w:num>
   <w:num w:numId="7" w16cid:durableId="2120447295">
     <w:abstractNumId w:val="1"/>
   </w:num>
   <w:num w:numId="8" w16cid:durableId="1677921071">
+    <w:abstractNumId w:val="4"/>
+  </w:num>
+  <w:num w:numId="9" w16cid:durableId="29959108">
+    <w:abstractNumId w:val="7"/>
+  </w:num>
+  <w:num w:numId="10" w16cid:durableId="1288586649">
     <w:abstractNumId w:val="3"/>
   </w:num>
-  <w:num w:numId="9" w16cid:durableId="29959108">
-    <w:abstractNumId w:val="6"/>
+  <w:num w:numId="11" w16cid:durableId="1706832408">
+    <w:abstractNumId w:val="8"/>
   </w:num>
 </w:numbering>
 </file>
@@ -24498,6 +25728,33 @@
 </file>
 
 <file path=customXml/item1.xml><?xml version="1.0" encoding="utf-8"?>
+<?mso-contentType ?>
+<FormTemplates xmlns="http://schemas.microsoft.com/sharepoint/v3/contenttype/forms">
+  <Display>DocumentLibraryForm</Display>
+  <Edit>DocumentLibraryForm</Edit>
+  <New>DocumentLibraryForm</New>
+</FormTemplates>
+</file>
+
+<file path=customXml/item2.xml><?xml version="1.0" encoding="utf-8"?>
+<p:properties xmlns:p="http://schemas.microsoft.com/office/2006/metadata/properties" xmlns:xsi="http://www.w3.org/2001/XMLSchema-instance" xmlns:pc="http://schemas.microsoft.com/office/infopath/2007/PartnerControls">
+  <documentManagement>
+    <TaxCatchAll xmlns="cbeac988-4fd5-47cf-ad03-89cc7678fa90" xsi:nil="true"/>
+    <lcf76f155ced4ddcb4097134ff3c332f xmlns="aa9c99c1-69c1-4b58-9df5-4d4796c46f8a">
+      <Terms xmlns="http://schemas.microsoft.com/office/infopath/2007/PartnerControls"/>
+    </lcf76f155ced4ddcb4097134ff3c332f>
+    <SharedWithUsers xmlns="cbeac988-4fd5-47cf-ad03-89cc7678fa90">
+      <UserInfo>
+        <DisplayName/>
+        <AccountId xsi:nil="true"/>
+        <AccountType/>
+      </UserInfo>
+    </SharedWithUsers>
+  </documentManagement>
+</p:properties>
+</file>
+
+<file path=customXml/item3.xml><?xml version="1.0" encoding="utf-8"?>
 <ct:contentTypeSchema xmlns:ct="http://schemas.microsoft.com/office/2006/metadata/contentType" xmlns:ma="http://schemas.microsoft.com/office/2006/metadata/properties/metaAttributes" ct:_="" ma:_="" ma:contentTypeName="Document" ma:contentTypeID="0x010100ED0089B3ED392A4CB3C10705735CFAD3" ma:contentTypeVersion="15" ma:contentTypeDescription="Create a new document." ma:contentTypeScope="" ma:versionID="e9715c4352d5d9c94cf397f6db7911f6">
   <xsd:schema xmlns:xsd="http://www.w3.org/2001/XMLSchema" xmlns:xs="http://www.w3.org/2001/XMLSchema" xmlns:p="http://schemas.microsoft.com/office/2006/metadata/properties" xmlns:ns2="aa9c99c1-69c1-4b58-9df5-4d4796c46f8a" xmlns:ns3="cbeac988-4fd5-47cf-ad03-89cc7678fa90" targetNamespace="http://schemas.microsoft.com/office/2006/metadata/properties" ma:root="true" ma:fieldsID="4a7b24a40f906d6832371abf7aef78d6" ns2:_="" ns3:_="">
     <xsd:import namespace="aa9c99c1-69c1-4b58-9df5-4d4796c46f8a"/>
@@ -24732,34 +25989,26 @@
 </ct:contentTypeSchema>
 </file>
 
-<file path=customXml/item2.xml><?xml version="1.0" encoding="utf-8"?>
-<p:properties xmlns:p="http://schemas.microsoft.com/office/2006/metadata/properties" xmlns:xsi="http://www.w3.org/2001/XMLSchema-instance" xmlns:pc="http://schemas.microsoft.com/office/infopath/2007/PartnerControls">
-  <documentManagement>
-    <TaxCatchAll xmlns="cbeac988-4fd5-47cf-ad03-89cc7678fa90" xsi:nil="true"/>
-    <lcf76f155ced4ddcb4097134ff3c332f xmlns="aa9c99c1-69c1-4b58-9df5-4d4796c46f8a">
-      <Terms xmlns="http://schemas.microsoft.com/office/infopath/2007/PartnerControls"/>
-    </lcf76f155ced4ddcb4097134ff3c332f>
-    <SharedWithUsers xmlns="cbeac988-4fd5-47cf-ad03-89cc7678fa90">
-      <UserInfo>
-        <DisplayName/>
-        <AccountId xsi:nil="true"/>
-        <AccountType/>
-      </UserInfo>
-    </SharedWithUsers>
-  </documentManagement>
-</p:properties>
+<file path=customXml/itemProps1.xml><?xml version="1.0" encoding="utf-8"?>
+<ds:datastoreItem xmlns:ds="http://schemas.openxmlformats.org/officeDocument/2006/customXml" ds:itemID="{4BECF9F2-3A10-48CC-8D31-4F6E8664527E}">
+  <ds:schemaRefs>
+    <ds:schemaRef ds:uri="http://schemas.microsoft.com/sharepoint/v3/contenttype/forms"/>
+  </ds:schemaRefs>
+</ds:datastoreItem>
 </file>
 
-<file path=customXml/item3.xml><?xml version="1.0" encoding="utf-8"?>
-<?mso-contentType ?>
-<FormTemplates xmlns="http://schemas.microsoft.com/sharepoint/v3/contenttype/forms">
-  <Display>DocumentLibraryForm</Display>
-  <Edit>DocumentLibraryForm</Edit>
-  <New>DocumentLibraryForm</New>
-</FormTemplates>
+<file path=customXml/itemProps2.xml><?xml version="1.0" encoding="utf-8"?>
+<ds:datastoreItem xmlns:ds="http://schemas.openxmlformats.org/officeDocument/2006/customXml" ds:itemID="{C6C5DCE0-D69C-4B6E-96D9-C69B23DE6D4A}">
+  <ds:schemaRefs>
+    <ds:schemaRef ds:uri="http://schemas.microsoft.com/office/2006/metadata/properties"/>
+    <ds:schemaRef ds:uri="http://schemas.microsoft.com/office/infopath/2007/PartnerControls"/>
+    <ds:schemaRef ds:uri="cbeac988-4fd5-47cf-ad03-89cc7678fa90"/>
+    <ds:schemaRef ds:uri="aa9c99c1-69c1-4b58-9df5-4d4796c46f8a"/>
+  </ds:schemaRefs>
+</ds:datastoreItem>
 </file>
 
-<file path=customXml/itemProps1.xml><?xml version="1.0" encoding="utf-8"?>
+<file path=customXml/itemProps3.xml><?xml version="1.0" encoding="utf-8"?>
 <ds:datastoreItem xmlns:ds="http://schemas.openxmlformats.org/officeDocument/2006/customXml" ds:itemID="{26FF9410-7F49-4DD5-9478-D670A139DF54}">
   <ds:schemaRefs>
     <ds:schemaRef ds:uri="http://schemas.microsoft.com/office/2006/metadata/contentType"/>
@@ -24776,23 +26025,4 @@
     <ds:schemaRef ds:uri="http://schemas.microsoft.com/internal/obd"/>
   </ds:schemaRefs>
 </ds:datastoreItem>
-</file>
-
-<file path=customXml/itemProps2.xml><?xml version="1.0" encoding="utf-8"?>
-<ds:datastoreItem xmlns:ds="http://schemas.openxmlformats.org/officeDocument/2006/customXml" ds:itemID="{C6C5DCE0-D69C-4B6E-96D9-C69B23DE6D4A}">
-  <ds:schemaRefs>
-    <ds:schemaRef ds:uri="http://schemas.microsoft.com/office/2006/metadata/properties"/>
-    <ds:schemaRef ds:uri="http://schemas.microsoft.com/office/infopath/2007/PartnerControls"/>
-    <ds:schemaRef ds:uri="cbeac988-4fd5-47cf-ad03-89cc7678fa90"/>
-    <ds:schemaRef ds:uri="aa9c99c1-69c1-4b58-9df5-4d4796c46f8a"/>
-  </ds:schemaRefs>
-</ds:datastoreItem>
-</file>
-
-<file path=customXml/itemProps3.xml><?xml version="1.0" encoding="utf-8"?>
-<ds:datastoreItem xmlns:ds="http://schemas.openxmlformats.org/officeDocument/2006/customXml" ds:itemID="{4BECF9F2-3A10-48CC-8D31-4F6E8664527E}">
-  <ds:schemaRefs>
-    <ds:schemaRef ds:uri="http://schemas.microsoft.com/sharepoint/v3/contenttype/forms"/>
-  </ds:schemaRefs>
-</ds:datastoreItem>
 </file>
</xml_diff>

<commit_message>
Fix eartag formatting issue
</commit_message>
<xml_diff>
--- a/backend/templates/complaint/CDOGS-HWCR-COMPLAINT-TEMPLATE-v1.docx
+++ b/backend/templates/complaint/CDOGS-HWCR-COMPLAINT-TEMPLATE-v1.docx
@@ -397,7 +397,6 @@
               <w:t>{</w:t>
             </w:r>
             <w:proofErr w:type="spellStart"/>
-            <w:proofErr w:type="gramStart"/>
             <w:r>
               <w:rPr>
                 <w:rFonts w:ascii="BC Sans" w:eastAsia="Times New Roman" w:hAnsi="BC Sans" w:cs="Times New Roman"/>
@@ -432,7 +431,6 @@
               <w:t>updatedOn</w:t>
             </w:r>
             <w:proofErr w:type="spellEnd"/>
-            <w:proofErr w:type="gramEnd"/>
             <w:r>
               <w:rPr>
                 <w:rFonts w:ascii="BC Sans" w:eastAsia="Times New Roman" w:hAnsi="BC Sans" w:cs="Times New Roman"/>
@@ -479,7 +477,6 @@
               <w:t xml:space="preserve"> {</w:t>
             </w:r>
             <w:proofErr w:type="spellStart"/>
-            <w:proofErr w:type="gramStart"/>
             <w:r>
               <w:rPr>
                 <w:rFonts w:ascii="BC Sans" w:eastAsia="Times New Roman" w:hAnsi="BC Sans" w:cs="Times New Roman"/>
@@ -508,7 +505,6 @@
               <w:t>officerAssigned</w:t>
             </w:r>
             <w:proofErr w:type="spellEnd"/>
-            <w:proofErr w:type="gramEnd"/>
             <w:r>
               <w:rPr>
                 <w:rFonts w:ascii="BC Sans" w:eastAsia="Times New Roman" w:hAnsi="BC Sans" w:cs="Times New Roman"/>
@@ -541,17 +537,7 @@
                 <w:sz w:val="20"/>
                 <w:szCs w:val="20"/>
               </w:rPr>
-              <w:t>{</w:t>
-            </w:r>
-            <w:proofErr w:type="gramStart"/>
-            <w:r>
-              <w:rPr>
-                <w:rFonts w:ascii="BC Sans" w:eastAsia="Times New Roman" w:hAnsi="BC Sans" w:cs="Times New Roman"/>
-                <w:color w:val="000000" w:themeColor="text1"/>
-                <w:sz w:val="20"/>
-                <w:szCs w:val="20"/>
-              </w:rPr>
-              <w:t>d</w:t>
+              <w:t>{d</w:t>
             </w:r>
             <w:r>
               <w:rPr>
@@ -569,17 +555,7 @@
                 <w:sz w:val="20"/>
                 <w:szCs w:val="20"/>
               </w:rPr>
-              <w:t>referenceNumber</w:t>
-            </w:r>
-            <w:proofErr w:type="gramEnd"/>
-            <w:r>
-              <w:rPr>
-                <w:rFonts w:ascii="BC Sans" w:eastAsia="Times New Roman" w:hAnsi="BC Sans" w:cs="Times New Roman"/>
-                <w:color w:val="000000" w:themeColor="text1"/>
-                <w:sz w:val="20"/>
-                <w:szCs w:val="20"/>
-              </w:rPr>
-              <w:t>:ifEM:hideBegin}COORS number: {d</w:t>
+              <w:t>referenceNumber:ifEM:hideBegin}COORS number: {d</w:t>
             </w:r>
             <w:r>
               <w:rPr>
@@ -648,7 +624,6 @@
         <w:t>{</w:t>
       </w:r>
       <w:proofErr w:type="spellStart"/>
-      <w:proofErr w:type="gramStart"/>
       <w:r>
         <w:rPr>
           <w:rFonts w:ascii="BC Sans" w:eastAsia="Times New Roman" w:hAnsi="BC Sans" w:cs="Segoe UI"/>
@@ -673,7 +648,6 @@
         </w:rPr>
         <w:t>hasLinkedComplaints</w:t>
       </w:r>
-      <w:proofErr w:type="gramEnd"/>
       <w:r>
         <w:rPr>
           <w:rFonts w:ascii="BC Sans" w:eastAsia="Times New Roman" w:hAnsi="BC Sans" w:cs="Segoe UI"/>
@@ -915,7 +889,6 @@
               <w:t>{</w:t>
             </w:r>
             <w:proofErr w:type="spellStart"/>
-            <w:proofErr w:type="gramStart"/>
             <w:r>
               <w:rPr>
                 <w:rFonts w:ascii="BC Sans" w:eastAsia="Times New Roman" w:hAnsi="BC Sans" w:cs="Times New Roman"/>
@@ -953,7 +926,6 @@
               <w:t>omplaints</w:t>
             </w:r>
             <w:proofErr w:type="spellEnd"/>
-            <w:proofErr w:type="gramEnd"/>
             <w:r>
               <w:rPr>
                 <w:rFonts w:ascii="BC Sans" w:eastAsia="Times New Roman" w:hAnsi="BC Sans" w:cs="Times New Roman"/>
@@ -1283,7 +1255,6 @@
               <w:t>{</w:t>
             </w:r>
             <w:proofErr w:type="spellStart"/>
-            <w:proofErr w:type="gramStart"/>
             <w:r>
               <w:rPr>
                 <w:rFonts w:ascii="BC Sans" w:eastAsia="Times New Roman" w:hAnsi="BC Sans" w:cs="Times New Roman"/>
@@ -1321,7 +1292,6 @@
               <w:t>omplaints</w:t>
             </w:r>
             <w:proofErr w:type="spellEnd"/>
-            <w:proofErr w:type="gramEnd"/>
             <w:r>
               <w:rPr>
                 <w:rFonts w:ascii="BC Sans" w:eastAsia="Times New Roman" w:hAnsi="BC Sans" w:cs="Times New Roman"/>
@@ -1635,7 +1605,6 @@
         <w:t>{</w:t>
       </w:r>
       <w:proofErr w:type="spellStart"/>
-      <w:proofErr w:type="gramStart"/>
       <w:r>
         <w:rPr>
           <w:rFonts w:ascii="BC Sans" w:eastAsia="Times New Roman" w:hAnsi="BC Sans" w:cs="Segoe UI"/>
@@ -1660,7 +1629,6 @@
         </w:rPr>
         <w:t>hasLinkedComplaints</w:t>
       </w:r>
-      <w:proofErr w:type="gramEnd"/>
       <w:r>
         <w:rPr>
           <w:rFonts w:ascii="BC Sans" w:eastAsia="Times New Roman" w:hAnsi="BC Sans" w:cs="Segoe UI"/>
@@ -1841,7 +1809,6 @@
               <w:t>{</w:t>
             </w:r>
             <w:proofErr w:type="spellStart"/>
-            <w:proofErr w:type="gramStart"/>
             <w:r>
               <w:rPr>
                 <w:rFonts w:ascii="BC Sans" w:eastAsia="Times New Roman" w:hAnsi="BC Sans" w:cs="Times New Roman"/>
@@ -1879,7 +1846,6 @@
               <w:t>cidentDateTime</w:t>
             </w:r>
             <w:proofErr w:type="spellEnd"/>
-            <w:proofErr w:type="gramEnd"/>
             <w:r>
               <w:rPr>
                 <w:rFonts w:ascii="BC Sans" w:eastAsia="Times New Roman" w:hAnsi="BC Sans" w:cs="Times New Roman"/>
@@ -1995,7 +1961,6 @@
               </w:rPr>
               <w:t>{</w:t>
             </w:r>
-            <w:proofErr w:type="gramStart"/>
             <w:r>
               <w:rPr>
                 <w:rFonts w:ascii="BC Sans" w:eastAsia="Times New Roman" w:hAnsi="BC Sans" w:cs="Times New Roman"/>
@@ -2037,7 +2002,6 @@
               <w:t>MethodReceivedCode</w:t>
             </w:r>
             <w:proofErr w:type="spellEnd"/>
-            <w:proofErr w:type="gramEnd"/>
             <w:r>
               <w:rPr>
                 <w:rFonts w:ascii="BC Sans" w:hAnsi="BC Sans"/>
@@ -2105,7 +2069,6 @@
               <w:t>{</w:t>
             </w:r>
             <w:proofErr w:type="spellStart"/>
-            <w:proofErr w:type="gramStart"/>
             <w:r>
               <w:rPr>
                 <w:rFonts w:ascii="BC Sans" w:eastAsia="Times New Roman" w:hAnsi="BC Sans" w:cs="Times New Roman"/>
@@ -2134,7 +2097,6 @@
               <w:t>natureOfComplaint</w:t>
             </w:r>
             <w:proofErr w:type="spellEnd"/>
-            <w:proofErr w:type="gramEnd"/>
             <w:r>
               <w:rPr>
                 <w:rFonts w:ascii="BC Sans" w:hAnsi="BC Sans"/>
@@ -2202,7 +2164,6 @@
               <w:t>{</w:t>
             </w:r>
             <w:proofErr w:type="spellStart"/>
-            <w:proofErr w:type="gramStart"/>
             <w:r>
               <w:rPr>
                 <w:rFonts w:ascii="BC Sans" w:eastAsia="Times New Roman" w:hAnsi="BC Sans" w:cs="Times New Roman"/>
@@ -2231,7 +2192,6 @@
               <w:t>species</w:t>
             </w:r>
             <w:proofErr w:type="spellEnd"/>
-            <w:proofErr w:type="gramEnd"/>
             <w:r>
               <w:rPr>
                 <w:rFonts w:ascii="BC Sans" w:eastAsia="Times New Roman" w:hAnsi="BC Sans" w:cs="Times New Roman"/>
@@ -2296,7 +2256,6 @@
               <w:t>{</w:t>
             </w:r>
             <w:proofErr w:type="spellStart"/>
-            <w:proofErr w:type="gramStart"/>
             <w:r>
               <w:rPr>
                 <w:rFonts w:ascii="BC Sans" w:eastAsia="Times New Roman" w:hAnsi="BC Sans" w:cs="Times New Roman"/>
@@ -2325,7 +2284,6 @@
               <w:t>attractants</w:t>
             </w:r>
             <w:proofErr w:type="spellEnd"/>
-            <w:proofErr w:type="gramEnd"/>
             <w:r>
               <w:rPr>
                 <w:rFonts w:ascii="BC Sans" w:eastAsia="Times New Roman" w:hAnsi="BC Sans" w:cs="Times New Roman"/>
@@ -2395,7 +2353,6 @@
               <w:t>{</w:t>
             </w:r>
             <w:proofErr w:type="spellStart"/>
-            <w:proofErr w:type="gramStart"/>
             <w:r>
               <w:rPr>
                 <w:rFonts w:ascii="BC Sans" w:eastAsia="Times New Roman" w:hAnsi="BC Sans" w:cs="Times New Roman"/>
@@ -2428,7 +2385,6 @@
               <w:t>location</w:t>
             </w:r>
             <w:proofErr w:type="spellEnd"/>
-            <w:proofErr w:type="gramEnd"/>
             <w:r>
               <w:rPr>
                 <w:rFonts w:ascii="BC Sans" w:eastAsia="Times New Roman" w:hAnsi="BC Sans" w:cs="Times New Roman"/>
@@ -2530,7 +2486,6 @@
               <w:t>{</w:t>
             </w:r>
             <w:proofErr w:type="spellStart"/>
-            <w:proofErr w:type="gramStart"/>
             <w:r>
               <w:rPr>
                 <w:rFonts w:ascii="BC Sans" w:hAnsi="BC Sans" w:cs="BC Sans Light"/>
@@ -2556,7 +2511,6 @@
               </w:rPr>
               <w:t>latitude</w:t>
             </w:r>
-            <w:proofErr w:type="gramEnd"/>
             <w:r>
               <w:rPr>
                 <w:rFonts w:ascii="BC Sans" w:hAnsi="BC Sans" w:cs="BC Sans Light"/>
@@ -2869,7 +2823,6 @@
               </w:rPr>
               <w:t>{</w:t>
             </w:r>
-            <w:proofErr w:type="gramStart"/>
             <w:r>
               <w:rPr>
                 <w:rFonts w:ascii="BC Sans" w:hAnsi="BC Sans" w:cs="BC Sans Light"/>
@@ -2894,7 +2847,6 @@
               </w:rPr>
               <w:t>.name</w:t>
             </w:r>
-            <w:proofErr w:type="gramEnd"/>
             <w:r>
               <w:rPr>
                 <w:rFonts w:ascii="BC Sans" w:hAnsi="BC Sans" w:cs="BC Sans Light"/>
@@ -3046,7 +2998,6 @@
               <w:t>{</w:t>
             </w:r>
             <w:proofErr w:type="spellStart"/>
-            <w:proofErr w:type="gramStart"/>
             <w:r>
               <w:rPr>
                 <w:rFonts w:ascii="BC Sans" w:eastAsia="BC Sans" w:hAnsi="BC Sans" w:cs="BC Sans"/>
@@ -3075,7 +3026,6 @@
               <w:t>community</w:t>
             </w:r>
             <w:proofErr w:type="spellEnd"/>
-            <w:proofErr w:type="gramEnd"/>
             <w:r>
               <w:rPr>
                 <w:rFonts w:ascii="BC Sans" w:eastAsia="BC Sans" w:hAnsi="BC Sans" w:cs="BC Sans"/>
@@ -3273,7 +3223,6 @@
               <w:t>{</w:t>
             </w:r>
             <w:proofErr w:type="spellStart"/>
-            <w:proofErr w:type="gramStart"/>
             <w:r>
               <w:rPr>
                 <w:rFonts w:ascii="BC Sans" w:eastAsia="Times New Roman" w:hAnsi="BC Sans" w:cs="Times New Roman"/>
@@ -3302,7 +3251,6 @@
               <w:t>locationDescription</w:t>
             </w:r>
             <w:proofErr w:type="spellEnd"/>
-            <w:proofErr w:type="gramEnd"/>
             <w:r>
               <w:rPr>
                 <w:rFonts w:ascii="BC Sans" w:eastAsia="Times New Roman" w:hAnsi="BC Sans" w:cs="Times New Roman"/>
@@ -3378,7 +3326,6 @@
               <w:t>{</w:t>
             </w:r>
             <w:proofErr w:type="spellStart"/>
-            <w:proofErr w:type="gramStart"/>
             <w:r>
               <w:rPr>
                 <w:rFonts w:ascii="BC Sans" w:eastAsia="Times New Roman" w:hAnsi="BC Sans" w:cs="Times New Roman"/>
@@ -3407,7 +3354,6 @@
               <w:t>description</w:t>
             </w:r>
             <w:proofErr w:type="spellEnd"/>
-            <w:proofErr w:type="gramEnd"/>
             <w:r>
               <w:rPr>
                 <w:rFonts w:ascii="BC Sans" w:eastAsia="Times New Roman" w:hAnsi="BC Sans" w:cs="Times New Roman"/>
@@ -3628,7 +3574,6 @@
               </w:rPr>
               <w:t>{</w:t>
             </w:r>
-            <w:proofErr w:type="gramStart"/>
             <w:r>
               <w:rPr>
                 <w:rFonts w:ascii="BC Sans" w:hAnsi="BC Sans" w:cs="BC Sans Light"/>
@@ -3652,16 +3597,7 @@
                 <w:sz w:val="20"/>
                 <w:szCs w:val="20"/>
               </w:rPr>
-              <w:t>phone</w:t>
-            </w:r>
-            <w:proofErr w:type="gramEnd"/>
-            <w:r>
-              <w:rPr>
-                <w:rFonts w:ascii="BC Sans" w:hAnsi="BC Sans" w:cs="BC Sans Light"/>
-                <w:sz w:val="20"/>
-                <w:szCs w:val="20"/>
-              </w:rPr>
-              <w:t>1</w:t>
+              <w:t>phone1</w:t>
             </w:r>
             <w:r>
               <w:rPr>
@@ -3733,7 +3669,6 @@
               </w:rPr>
               <w:t>{</w:t>
             </w:r>
-            <w:proofErr w:type="gramStart"/>
             <w:r>
               <w:rPr>
                 <w:rFonts w:ascii="BC Sans" w:hAnsi="BC Sans" w:cs="BC Sans Light"/>
@@ -3757,16 +3692,7 @@
                 <w:sz w:val="20"/>
                 <w:szCs w:val="20"/>
               </w:rPr>
-              <w:t>phone</w:t>
-            </w:r>
-            <w:proofErr w:type="gramEnd"/>
-            <w:r>
-              <w:rPr>
-                <w:rFonts w:ascii="BC Sans" w:hAnsi="BC Sans" w:cs="BC Sans Light"/>
-                <w:sz w:val="20"/>
-                <w:szCs w:val="20"/>
-              </w:rPr>
-              <w:t>2</w:t>
+              <w:t>phone2</w:t>
             </w:r>
             <w:r>
               <w:rPr>
@@ -3837,7 +3763,6 @@
               </w:rPr>
               <w:t>{</w:t>
             </w:r>
-            <w:proofErr w:type="gramStart"/>
             <w:r>
               <w:rPr>
                 <w:rFonts w:ascii="BC Sans" w:hAnsi="BC Sans" w:cs="BC Sans Light"/>
@@ -3861,16 +3786,7 @@
                 <w:sz w:val="20"/>
                 <w:szCs w:val="20"/>
               </w:rPr>
-              <w:t>phone</w:t>
-            </w:r>
-            <w:proofErr w:type="gramEnd"/>
-            <w:r>
-              <w:rPr>
-                <w:rFonts w:ascii="BC Sans" w:hAnsi="BC Sans" w:cs="BC Sans Light"/>
-                <w:sz w:val="20"/>
-                <w:szCs w:val="20"/>
-              </w:rPr>
-              <w:t>3</w:t>
+              <w:t>phone3</w:t>
             </w:r>
             <w:r>
               <w:rPr>
@@ -3943,7 +3859,6 @@
               <w:t>{</w:t>
             </w:r>
             <w:proofErr w:type="spellStart"/>
-            <w:proofErr w:type="gramStart"/>
             <w:r>
               <w:rPr>
                 <w:rFonts w:ascii="BC Sans" w:hAnsi="BC Sans" w:cs="BC Sans Light"/>
@@ -3970,7 +3885,6 @@
               <w:t>address</w:t>
             </w:r>
             <w:proofErr w:type="spellEnd"/>
-            <w:proofErr w:type="gramEnd"/>
             <w:r>
               <w:rPr>
                 <w:rFonts w:ascii="BC Sans" w:hAnsi="BC Sans" w:cs="BC Sans Light"/>
@@ -4041,7 +3955,6 @@
               <w:t>{</w:t>
             </w:r>
             <w:proofErr w:type="spellStart"/>
-            <w:proofErr w:type="gramStart"/>
             <w:r>
               <w:rPr>
                 <w:rFonts w:ascii="BC Sans" w:hAnsi="BC Sans" w:cs="BC Sans Light"/>
@@ -4068,7 +3981,6 @@
               <w:t>email</w:t>
             </w:r>
             <w:proofErr w:type="spellEnd"/>
-            <w:proofErr w:type="gramEnd"/>
             <w:r>
               <w:rPr>
                 <w:rFonts w:ascii="BC Sans" w:hAnsi="BC Sans" w:cs="BC Sans Light"/>
@@ -4140,7 +4052,6 @@
               <w:t>{</w:t>
             </w:r>
             <w:proofErr w:type="spellStart"/>
-            <w:proofErr w:type="gramStart"/>
             <w:r>
               <w:rPr>
                 <w:rFonts w:ascii="BC Sans" w:hAnsi="BC Sans" w:cs="BC Sans Light"/>
@@ -4167,7 +4078,6 @@
               <w:t>reportedBy</w:t>
             </w:r>
             <w:proofErr w:type="spellEnd"/>
-            <w:proofErr w:type="gramEnd"/>
             <w:r>
               <w:rPr>
                 <w:rFonts w:ascii="BC Sans" w:hAnsi="BC Sans" w:cs="BC Sans Light"/>
@@ -4259,7 +4169,6 @@
               <w:t xml:space="preserve"> received: {</w:t>
             </w:r>
             <w:proofErr w:type="spellStart"/>
-            <w:proofErr w:type="gramStart"/>
             <w:r>
               <w:rPr>
                 <w:rFonts w:ascii="BC Sans" w:eastAsia="Times New Roman" w:hAnsi="BC Sans" w:cs="Times New Roman"/>
@@ -4285,7 +4194,6 @@
               <w:t>actions</w:t>
             </w:r>
             <w:proofErr w:type="spellEnd"/>
-            <w:proofErr w:type="gramEnd"/>
             <w:r>
               <w:rPr>
                 <w:rFonts w:ascii="BC Sans" w:eastAsia="Times New Roman" w:hAnsi="BC Sans" w:cs="Times New Roman"/>
@@ -4411,7 +4319,6 @@
               <w:t>{</w:t>
             </w:r>
             <w:proofErr w:type="spellStart"/>
-            <w:proofErr w:type="gramStart"/>
             <w:r>
               <w:rPr>
                 <w:rFonts w:ascii="BC Sans" w:hAnsi="BC Sans" w:cs="BC Sans Light"/>
@@ -4438,7 +4345,6 @@
               <w:t>actions</w:t>
             </w:r>
             <w:proofErr w:type="spellEnd"/>
-            <w:proofErr w:type="gramEnd"/>
             <w:r>
               <w:rPr>
                 <w:rFonts w:ascii="BC Sans" w:hAnsi="BC Sans" w:cs="BC Sans Light"/>
@@ -4555,7 +4461,6 @@
               <w:t>{</w:t>
             </w:r>
             <w:proofErr w:type="spellStart"/>
-            <w:proofErr w:type="gramStart"/>
             <w:r>
               <w:rPr>
                 <w:rFonts w:ascii="BC Sans" w:hAnsi="BC Sans" w:cs="BC Sans Light"/>
@@ -4582,7 +4487,6 @@
               <w:t>actions</w:t>
             </w:r>
             <w:proofErr w:type="spellEnd"/>
-            <w:proofErr w:type="gramEnd"/>
             <w:r>
               <w:rPr>
                 <w:rFonts w:ascii="BC Sans" w:hAnsi="BC Sans" w:cs="BC Sans Light"/>
@@ -4648,12 +4552,10 @@
         <w:t>{</w:t>
       </w:r>
       <w:proofErr w:type="spellStart"/>
-      <w:proofErr w:type="gramStart"/>
       <w:r>
         <w:t>d.actions</w:t>
       </w:r>
       <w:proofErr w:type="spellEnd"/>
-      <w:proofErr w:type="gramEnd"/>
       <w:r>
         <w:t>[i+1].</w:t>
       </w:r>
@@ -4753,9 +4655,17 @@
                 <w:szCs w:val="20"/>
                 <w14:ligatures w14:val="none"/>
               </w:rPr>
-              <w:t>Update #{</w:t>
-            </w:r>
-            <w:proofErr w:type="gramStart"/>
+              <w:t>Update #{d</w:t>
+            </w:r>
+            <w:r>
+              <w:rPr>
+                <w:rFonts w:ascii="BC Sans" w:eastAsia="Times New Roman" w:hAnsi="BC Sans" w:cs="Times New Roman"/>
+                <w:color w:val="000000" w:themeColor="text1"/>
+                <w:sz w:val="20"/>
+                <w:szCs w:val="20"/>
+              </w:rPr>
+              <w:t>.</w:t>
+            </w:r>
             <w:r>
               <w:rPr>
                 <w:rFonts w:ascii="BC Sans" w:eastAsia="Times New Roman" w:hAnsi="BC Sans" w:cs="Times New Roman"/>
@@ -4766,41 +4676,7 @@
                 <w:szCs w:val="20"/>
                 <w14:ligatures w14:val="none"/>
               </w:rPr>
-              <w:t>d</w:t>
-            </w:r>
-            <w:r>
-              <w:rPr>
-                <w:rFonts w:ascii="BC Sans" w:eastAsia="Times New Roman" w:hAnsi="BC Sans" w:cs="Times New Roman"/>
-                <w:color w:val="000000" w:themeColor="text1"/>
-                <w:sz w:val="20"/>
-                <w:szCs w:val="20"/>
-              </w:rPr>
-              <w:t>.</w:t>
-            </w:r>
-            <w:r>
-              <w:rPr>
-                <w:rFonts w:ascii="BC Sans" w:eastAsia="Times New Roman" w:hAnsi="BC Sans" w:cs="Times New Roman"/>
-                <w:caps w:val="0"/>
-                <w:color w:val="000000"/>
-                <w:kern w:val="0"/>
-                <w:sz w:val="20"/>
-                <w:szCs w:val="20"/>
-                <w14:ligatures w14:val="none"/>
-              </w:rPr>
-              <w:t>updates</w:t>
-            </w:r>
-            <w:proofErr w:type="gramEnd"/>
-            <w:r>
-              <w:rPr>
-                <w:rFonts w:ascii="BC Sans" w:eastAsia="Times New Roman" w:hAnsi="BC Sans" w:cs="Times New Roman"/>
-                <w:caps w:val="0"/>
-                <w:color w:val="000000"/>
-                <w:kern w:val="0"/>
-                <w:sz w:val="20"/>
-                <w:szCs w:val="20"/>
-                <w14:ligatures w14:val="none"/>
-              </w:rPr>
-              <w:t>[i].sequenceId}</w:t>
+              <w:t>updates[i].sequenceId}</w:t>
             </w:r>
             <w:r>
               <w:rPr>
@@ -5009,7 +4885,6 @@
               <w:t>{</w:t>
             </w:r>
             <w:proofErr w:type="spellStart"/>
-            <w:proofErr w:type="gramStart"/>
             <w:r>
               <w:rPr>
                 <w:rFonts w:ascii="BC Sans" w:hAnsi="BC Sans" w:cs="BC Sans Light"/>
@@ -5036,7 +4911,6 @@
               <w:t>updates</w:t>
             </w:r>
             <w:proofErr w:type="spellEnd"/>
-            <w:proofErr w:type="gramEnd"/>
             <w:r>
               <w:rPr>
                 <w:rFonts w:ascii="BC Sans" w:hAnsi="BC Sans" w:cs="BC Sans Light"/>
@@ -5133,7 +5007,6 @@
               <w:t>{</w:t>
             </w:r>
             <w:proofErr w:type="spellStart"/>
-            <w:proofErr w:type="gramStart"/>
             <w:r>
               <w:rPr>
                 <w:rFonts w:ascii="BC Sans" w:hAnsi="BC Sans" w:cs="BC Sans Light"/>
@@ -5160,7 +5033,6 @@
               <w:t>updates</w:t>
             </w:r>
             <w:proofErr w:type="spellEnd"/>
-            <w:proofErr w:type="gramEnd"/>
             <w:r>
               <w:rPr>
                 <w:rFonts w:ascii="BC Sans" w:hAnsi="BC Sans" w:cs="BC Sans Light"/>
@@ -5268,7 +5140,6 @@
               <w:t>{</w:t>
             </w:r>
             <w:proofErr w:type="spellStart"/>
-            <w:proofErr w:type="gramStart"/>
             <w:r>
               <w:rPr>
                 <w:rFonts w:ascii="BC Sans" w:hAnsi="BC Sans" w:cs="BC Sans Light"/>
@@ -5295,7 +5166,6 @@
               <w:t>updates</w:t>
             </w:r>
             <w:proofErr w:type="spellEnd"/>
-            <w:proofErr w:type="gramEnd"/>
             <w:r>
               <w:rPr>
                 <w:rFonts w:ascii="BC Sans" w:hAnsi="BC Sans" w:cs="BC Sans Light"/>
@@ -5421,16 +5291,7 @@
                 <w:sz w:val="20"/>
                 <w:szCs w:val="20"/>
               </w:rPr>
-              <w:t>{</w:t>
-            </w:r>
-            <w:proofErr w:type="gramStart"/>
-            <w:r>
-              <w:rPr>
-                <w:rFonts w:ascii="BC Sans" w:hAnsi="BC Sans" w:cs="BC Sans Light"/>
-                <w:sz w:val="20"/>
-                <w:szCs w:val="20"/>
-              </w:rPr>
-              <w:t>d</w:t>
+              <w:t>{d</w:t>
             </w:r>
             <w:r>
               <w:rPr>
@@ -5447,16 +5308,7 @@
                 <w:sz w:val="20"/>
                 <w:szCs w:val="20"/>
               </w:rPr>
-              <w:t>updates</w:t>
-            </w:r>
-            <w:proofErr w:type="gramEnd"/>
-            <w:r>
-              <w:rPr>
-                <w:rFonts w:ascii="BC Sans" w:hAnsi="BC Sans" w:cs="BC Sans Light"/>
-                <w:sz w:val="20"/>
-                <w:szCs w:val="20"/>
-              </w:rPr>
-              <w:t>[i].location.latitude</w:t>
+              <w:t>updates[i].location.latitude</w:t>
             </w:r>
             <w:r>
               <w:rPr>
@@ -5724,7 +5576,6 @@
               <w:t>{</w:t>
             </w:r>
             <w:proofErr w:type="spellStart"/>
-            <w:proofErr w:type="gramStart"/>
             <w:r>
               <w:rPr>
                 <w:rFonts w:ascii="BC Sans" w:hAnsi="BC Sans" w:cs="BC Sans Light"/>
@@ -5751,7 +5602,6 @@
               <w:t>updates</w:t>
             </w:r>
             <w:proofErr w:type="spellEnd"/>
-            <w:proofErr w:type="gramEnd"/>
             <w:r>
               <w:rPr>
                 <w:rFonts w:ascii="BC Sans" w:hAnsi="BC Sans" w:cs="BC Sans Light"/>
@@ -5848,7 +5698,6 @@
               <w:t>{</w:t>
             </w:r>
             <w:proofErr w:type="spellStart"/>
-            <w:proofErr w:type="gramStart"/>
             <w:r>
               <w:rPr>
                 <w:rFonts w:ascii="BC Sans" w:hAnsi="BC Sans" w:cs="BC Sans Light"/>
@@ -5875,7 +5724,6 @@
               <w:t>updates</w:t>
             </w:r>
             <w:proofErr w:type="spellEnd"/>
-            <w:proofErr w:type="gramEnd"/>
             <w:r>
               <w:rPr>
                 <w:rFonts w:ascii="BC Sans" w:hAnsi="BC Sans" w:cs="BC Sans Light"/>
@@ -5983,7 +5831,6 @@
               <w:t>{</w:t>
             </w:r>
             <w:proofErr w:type="spellStart"/>
-            <w:proofErr w:type="gramStart"/>
             <w:r>
               <w:rPr>
                 <w:rFonts w:ascii="BC Sans" w:hAnsi="BC Sans" w:cs="BC Sans Light"/>
@@ -6010,7 +5857,6 @@
               <w:t>updates</w:t>
             </w:r>
             <w:proofErr w:type="spellEnd"/>
-            <w:proofErr w:type="gramEnd"/>
             <w:r>
               <w:rPr>
                 <w:rFonts w:ascii="BC Sans" w:hAnsi="BC Sans" w:cs="BC Sans Light"/>
@@ -6107,7 +5953,6 @@
               <w:t>{</w:t>
             </w:r>
             <w:proofErr w:type="spellStart"/>
-            <w:proofErr w:type="gramStart"/>
             <w:r>
               <w:rPr>
                 <w:rFonts w:ascii="BC Sans" w:hAnsi="BC Sans" w:cs="BC Sans Light"/>
@@ -6134,7 +5979,6 @@
               <w:t>updates</w:t>
             </w:r>
             <w:proofErr w:type="spellEnd"/>
-            <w:proofErr w:type="gramEnd"/>
             <w:r>
               <w:rPr>
                 <w:rFonts w:ascii="BC Sans" w:hAnsi="BC Sans" w:cs="BC Sans Light"/>
@@ -6232,7 +6076,6 @@
               <w:t>{</w:t>
             </w:r>
             <w:proofErr w:type="spellStart"/>
-            <w:proofErr w:type="gramStart"/>
             <w:r>
               <w:rPr>
                 <w:rFonts w:ascii="BC Sans" w:hAnsi="BC Sans" w:cs="BC Sans Light"/>
@@ -6259,7 +6102,6 @@
               <w:t>updates</w:t>
             </w:r>
             <w:proofErr w:type="spellEnd"/>
-            <w:proofErr w:type="gramEnd"/>
             <w:r>
               <w:rPr>
                 <w:rFonts w:ascii="BC Sans" w:hAnsi="BC Sans" w:cs="BC Sans Light"/>
@@ -6366,7 +6208,6 @@
               <w:t>{</w:t>
             </w:r>
             <w:proofErr w:type="spellStart"/>
-            <w:proofErr w:type="gramStart"/>
             <w:r>
               <w:rPr>
                 <w:rFonts w:ascii="BC Sans" w:hAnsi="BC Sans" w:cs="BC Sans Light"/>
@@ -6393,7 +6234,6 @@
               <w:t>updates</w:t>
             </w:r>
             <w:proofErr w:type="spellEnd"/>
-            <w:proofErr w:type="gramEnd"/>
             <w:r>
               <w:rPr>
                 <w:rFonts w:ascii="BC Sans" w:hAnsi="BC Sans" w:cs="BC Sans Light"/>
@@ -6501,7 +6341,6 @@
               <w:t>{</w:t>
             </w:r>
             <w:proofErr w:type="spellStart"/>
-            <w:proofErr w:type="gramStart"/>
             <w:r>
               <w:rPr>
                 <w:rFonts w:ascii="BC Sans" w:hAnsi="BC Sans" w:cs="BC Sans Light"/>
@@ -6528,7 +6367,6 @@
               <w:t>updates</w:t>
             </w:r>
             <w:proofErr w:type="spellEnd"/>
-            <w:proofErr w:type="gramEnd"/>
             <w:r>
               <w:rPr>
                 <w:rFonts w:ascii="BC Sans" w:hAnsi="BC Sans" w:cs="BC Sans Light"/>
@@ -6587,25 +6425,7 @@
           <w:sz w:val="20"/>
           <w:szCs w:val="20"/>
         </w:rPr>
-        <w:t>{</w:t>
-      </w:r>
-      <w:proofErr w:type="gramStart"/>
-      <w:r>
-        <w:rPr>
-          <w:rFonts w:ascii="BC Sans" w:hAnsi="BC Sans"/>
-          <w:sz w:val="20"/>
-          <w:szCs w:val="20"/>
-        </w:rPr>
-        <w:t>d.updates</w:t>
-      </w:r>
-      <w:proofErr w:type="gramEnd"/>
-      <w:r>
-        <w:rPr>
-          <w:rFonts w:ascii="BC Sans" w:hAnsi="BC Sans"/>
-          <w:sz w:val="20"/>
-          <w:szCs w:val="20"/>
-        </w:rPr>
-        <w:t>[i].updateType:showEnd}</w:t>
+        <w:t>{d.updates[i].updateType:showEnd}</w:t>
       </w:r>
       <w:r>
         <w:t>{d.updates[i].updateType:ifEQ(REFERRAL):showBegin}</w:t>
@@ -6653,9 +6473,17 @@
                 <w:sz w:val="20"/>
                 <w:szCs w:val="20"/>
               </w:rPr>
-              <w:t>Update #{</w:t>
-            </w:r>
-            <w:proofErr w:type="gramStart"/>
+              <w:t>Update #{d</w:t>
+            </w:r>
+            <w:r>
+              <w:rPr>
+                <w:rFonts w:ascii="BC Sans" w:eastAsia="Times New Roman" w:hAnsi="BC Sans" w:cs="Times New Roman"/>
+                <w:color w:val="000000" w:themeColor="text1"/>
+                <w:sz w:val="20"/>
+                <w:szCs w:val="20"/>
+              </w:rPr>
+              <w:t>.</w:t>
+            </w:r>
             <w:r>
               <w:rPr>
                 <w:rFonts w:ascii="BC Sans" w:eastAsia="Times New Roman" w:hAnsi="BC Sans" w:cs="Times New Roman"/>
@@ -6664,37 +6492,7 @@
                 <w:sz w:val="20"/>
                 <w:szCs w:val="20"/>
               </w:rPr>
-              <w:t>d</w:t>
-            </w:r>
-            <w:r>
-              <w:rPr>
-                <w:rFonts w:ascii="BC Sans" w:eastAsia="Times New Roman" w:hAnsi="BC Sans" w:cs="Times New Roman"/>
-                <w:color w:val="000000" w:themeColor="text1"/>
-                <w:sz w:val="20"/>
-                <w:szCs w:val="20"/>
-              </w:rPr>
-              <w:t>.</w:t>
-            </w:r>
-            <w:r>
-              <w:rPr>
-                <w:rFonts w:ascii="BC Sans" w:eastAsia="Times New Roman" w:hAnsi="BC Sans" w:cs="Times New Roman"/>
-                <w:caps w:val="0"/>
-                <w:color w:val="000000" w:themeColor="text1"/>
-                <w:sz w:val="20"/>
-                <w:szCs w:val="20"/>
-              </w:rPr>
-              <w:t>updates</w:t>
-            </w:r>
-            <w:proofErr w:type="gramEnd"/>
-            <w:r>
-              <w:rPr>
-                <w:rFonts w:ascii="BC Sans" w:eastAsia="Times New Roman" w:hAnsi="BC Sans" w:cs="Times New Roman"/>
-                <w:caps w:val="0"/>
-                <w:color w:val="000000" w:themeColor="text1"/>
-                <w:sz w:val="20"/>
-                <w:szCs w:val="20"/>
-              </w:rPr>
-              <w:t>[i].sequenceId}</w:t>
+              <w:t>updates[i].sequenceId}</w:t>
             </w:r>
             <w:r>
               <w:rPr>
@@ -7027,7 +6825,6 @@
               <w:t>{</w:t>
             </w:r>
             <w:proofErr w:type="spellStart"/>
-            <w:proofErr w:type="gramStart"/>
             <w:r>
               <w:rPr>
                 <w:rFonts w:ascii="BC Sans" w:hAnsi="BC Sans" w:cs="BC Sans Light"/>
@@ -7037,7 +6834,6 @@
               <w:t>d.updates</w:t>
             </w:r>
             <w:proofErr w:type="spellEnd"/>
-            <w:proofErr w:type="gramEnd"/>
             <w:r>
               <w:rPr>
                 <w:rFonts w:ascii="BC Sans" w:hAnsi="BC Sans" w:cs="BC Sans Light"/>
@@ -7142,7 +6938,6 @@
               <w:t>{</w:t>
             </w:r>
             <w:proofErr w:type="spellStart"/>
-            <w:proofErr w:type="gramStart"/>
             <w:r>
               <w:rPr>
                 <w:rFonts w:ascii="BC Sans" w:hAnsi="BC Sans" w:cs="BC Sans Light"/>
@@ -7152,7 +6947,6 @@
               <w:t>d.updates</w:t>
             </w:r>
             <w:proofErr w:type="spellEnd"/>
-            <w:proofErr w:type="gramEnd"/>
             <w:r>
               <w:rPr>
                 <w:rFonts w:ascii="BC Sans" w:hAnsi="BC Sans" w:cs="BC Sans Light"/>
@@ -7257,7 +7051,6 @@
               <w:t>{</w:t>
             </w:r>
             <w:proofErr w:type="spellStart"/>
-            <w:proofErr w:type="gramStart"/>
             <w:r>
               <w:rPr>
                 <w:rFonts w:ascii="BC Sans" w:hAnsi="BC Sans" w:cs="BC Sans Light"/>
@@ -7267,7 +7060,6 @@
               <w:t>d.updates</w:t>
             </w:r>
             <w:proofErr w:type="spellEnd"/>
-            <w:proofErr w:type="gramEnd"/>
             <w:r>
               <w:rPr>
                 <w:rFonts w:ascii="BC Sans" w:hAnsi="BC Sans" w:cs="BC Sans Light"/>
@@ -7335,25 +7127,7 @@
           <w:sz w:val="20"/>
           <w:szCs w:val="20"/>
         </w:rPr>
-        <w:t>{</w:t>
-      </w:r>
-      <w:proofErr w:type="gramStart"/>
-      <w:r>
-        <w:rPr>
-          <w:rFonts w:ascii="BC Sans" w:hAnsi="BC Sans"/>
-          <w:sz w:val="20"/>
-          <w:szCs w:val="20"/>
-        </w:rPr>
-        <w:t>d.updates</w:t>
-      </w:r>
-      <w:proofErr w:type="gramEnd"/>
-      <w:r>
-        <w:rPr>
-          <w:rFonts w:ascii="BC Sans" w:hAnsi="BC Sans"/>
-          <w:sz w:val="20"/>
-          <w:szCs w:val="20"/>
-        </w:rPr>
-        <w:t>[i].updateType:showEnd}</w:t>
+        <w:t>{d.updates[i].updateType:showEnd}</w:t>
       </w:r>
       <w:r>
         <w:rPr>
@@ -7570,7 +7344,6 @@
               <w:t>{</w:t>
             </w:r>
             <w:proofErr w:type="spellStart"/>
-            <w:proofErr w:type="gramStart"/>
             <w:r>
               <w:rPr>
                 <w:rFonts w:ascii="BC Sans" w:eastAsia="Times New Roman" w:hAnsi="BC Sans" w:cs="Times New Roman"/>
@@ -7608,7 +7381,6 @@
               <w:t>s</w:t>
             </w:r>
             <w:proofErr w:type="spellEnd"/>
-            <w:proofErr w:type="gramEnd"/>
             <w:r>
               <w:rPr>
                 <w:rFonts w:ascii="BC Sans" w:eastAsia="Times New Roman" w:hAnsi="BC Sans" w:cs="Times New Roman"/>
@@ -7703,7 +7475,6 @@
               <w:t>{</w:t>
             </w:r>
             <w:proofErr w:type="spellStart"/>
-            <w:proofErr w:type="gramStart"/>
             <w:r>
               <w:rPr>
                 <w:rFonts w:ascii="BC Sans" w:eastAsia="Times New Roman" w:hAnsi="BC Sans" w:cs="Times New Roman"/>
@@ -7732,7 +7503,6 @@
               <w:t>Atts</w:t>
             </w:r>
             <w:proofErr w:type="spellEnd"/>
-            <w:proofErr w:type="gramEnd"/>
             <w:r>
               <w:rPr>
                 <w:rFonts w:ascii="BC Sans" w:eastAsia="Times New Roman" w:hAnsi="BC Sans" w:cs="Times New Roman"/>
@@ -7820,7 +7590,6 @@
               <w:t>{</w:t>
             </w:r>
             <w:proofErr w:type="spellStart"/>
-            <w:proofErr w:type="gramStart"/>
             <w:r>
               <w:rPr>
                 <w:rFonts w:ascii="BC Sans" w:eastAsia="Times New Roman" w:hAnsi="BC Sans" w:cs="Times New Roman"/>
@@ -7858,7 +7627,6 @@
               <w:t>s</w:t>
             </w:r>
             <w:proofErr w:type="spellEnd"/>
-            <w:proofErr w:type="gramEnd"/>
             <w:r>
               <w:rPr>
                 <w:rFonts w:ascii="BC Sans" w:eastAsia="Times New Roman" w:hAnsi="BC Sans" w:cs="Times New Roman"/>
@@ -7948,7 +7716,6 @@
               <w:t>{</w:t>
             </w:r>
             <w:proofErr w:type="spellStart"/>
-            <w:proofErr w:type="gramStart"/>
             <w:r>
               <w:rPr>
                 <w:rFonts w:ascii="BC Sans" w:eastAsia="Times New Roman" w:hAnsi="BC Sans" w:cs="Times New Roman"/>
@@ -7977,7 +7744,6 @@
               <w:t>s</w:t>
             </w:r>
             <w:proofErr w:type="spellEnd"/>
-            <w:proofErr w:type="gramEnd"/>
             <w:r>
               <w:rPr>
                 <w:rFonts w:ascii="BC Sans" w:eastAsia="Times New Roman" w:hAnsi="BC Sans" w:cs="Times New Roman"/>
@@ -8054,7 +7820,6 @@
         <w:t>{</w:t>
       </w:r>
       <w:proofErr w:type="spellStart"/>
-      <w:proofErr w:type="gramStart"/>
       <w:r>
         <w:rPr>
           <w:rFonts w:ascii="BC Sans" w:eastAsia="Times New Roman" w:hAnsi="BC Sans" w:cs="Segoe UI"/>
@@ -8089,20 +7854,7 @@
           <w:lang w:eastAsia="en-CA"/>
           <w14:ligatures w14:val="none"/>
         </w:rPr>
-        <w:t>ComplaintAttachments</w:t>
-      </w:r>
-      <w:proofErr w:type="gramEnd"/>
-      <w:r>
-        <w:rPr>
-          <w:rFonts w:ascii="BC Sans" w:eastAsia="Times New Roman" w:hAnsi="BC Sans" w:cs="Segoe UI"/>
-          <w:color w:val="000000"/>
-          <w:kern w:val="0"/>
-          <w:sz w:val="20"/>
-          <w:szCs w:val="20"/>
-          <w:lang w:eastAsia="en-CA"/>
-          <w14:ligatures w14:val="none"/>
-        </w:rPr>
-        <w:t>:showEnd</w:t>
+        <w:t>ComplaintAttachments:showEnd</w:t>
       </w:r>
       <w:proofErr w:type="spellEnd"/>
       <w:r>
@@ -8137,23 +7889,13 @@
         <w:t>{</w:t>
       </w:r>
       <w:proofErr w:type="spellStart"/>
-      <w:proofErr w:type="gramStart"/>
       <w:r>
         <w:rPr>
           <w:rFonts w:ascii="BC Sans" w:hAnsi="BC Sans"/>
           <w:sz w:val="20"/>
           <w:szCs w:val="20"/>
         </w:rPr>
-        <w:t>d.outcome</w:t>
-      </w:r>
-      <w:proofErr w:type="gramEnd"/>
-      <w:r>
-        <w:rPr>
-          <w:rFonts w:ascii="BC Sans" w:hAnsi="BC Sans"/>
-          <w:sz w:val="20"/>
-          <w:szCs w:val="20"/>
-        </w:rPr>
-        <w:t>.hasOutcome:</w:t>
+        <w:t>d.outcome.hasOutcome:</w:t>
       </w:r>
       <w:r>
         <w:rPr>
@@ -8258,23 +8000,13 @@
         <w:t>{</w:t>
       </w:r>
       <w:proofErr w:type="spellStart"/>
-      <w:proofErr w:type="gramStart"/>
       <w:r>
         <w:rPr>
           <w:rFonts w:ascii="BC Sans" w:hAnsi="BC Sans"/>
           <w:sz w:val="20"/>
           <w:szCs w:val="20"/>
         </w:rPr>
-        <w:t>d.outcome</w:t>
-      </w:r>
-      <w:proofErr w:type="gramEnd"/>
-      <w:r>
-        <w:rPr>
-          <w:rFonts w:ascii="BC Sans" w:hAnsi="BC Sans"/>
-          <w:sz w:val="20"/>
-          <w:szCs w:val="20"/>
-        </w:rPr>
-        <w:t>.hasOutcome:showEnd</w:t>
+        <w:t>d.outcome.hasOutcome:showEnd</w:t>
       </w:r>
       <w:proofErr w:type="spellEnd"/>
       <w:r>
@@ -8306,7 +8038,6 @@
         <w:t>{</w:t>
       </w:r>
       <w:proofErr w:type="spellStart"/>
-      <w:proofErr w:type="gramStart"/>
       <w:r>
         <w:rPr>
           <w:rFonts w:ascii="BC Sans" w:hAnsi="BC Sans"/>
@@ -8323,17 +8054,7 @@
           <w:szCs w:val="20"/>
           <w:lang w:val="en-CA"/>
         </w:rPr>
-        <w:t>outcome</w:t>
-      </w:r>
-      <w:proofErr w:type="gramEnd"/>
-      <w:r>
-        <w:rPr>
-          <w:rFonts w:ascii="BC Sans" w:hAnsi="BC Sans"/>
-          <w:sz w:val="20"/>
-          <w:szCs w:val="20"/>
-          <w:lang w:val="en-CA"/>
-        </w:rPr>
-        <w:t>.</w:t>
+        <w:t>outcome.</w:t>
       </w:r>
       <w:r>
         <w:rPr>
@@ -8562,25 +8283,14 @@
               <w:t>{</w:t>
             </w:r>
             <w:proofErr w:type="spellStart"/>
-            <w:proofErr w:type="gramStart"/>
-            <w:r>
-              <w:rPr>
-                <w:rFonts w:ascii="BC Sans" w:hAnsi="BC Sans"/>
-                <w:sz w:val="20"/>
-                <w:szCs w:val="20"/>
-                <w:lang w:val="en-CA"/>
-              </w:rPr>
-              <w:t>d.outcome</w:t>
-            </w:r>
-            <w:proofErr w:type="gramEnd"/>
-            <w:r>
-              <w:rPr>
-                <w:rFonts w:ascii="BC Sans" w:hAnsi="BC Sans"/>
-                <w:sz w:val="20"/>
-                <w:szCs w:val="20"/>
-                <w:lang w:val="en-CA"/>
-              </w:rPr>
-              <w:t>.</w:t>
+            <w:r>
+              <w:rPr>
+                <w:rFonts w:ascii="BC Sans" w:hAnsi="BC Sans"/>
+                <w:sz w:val="20"/>
+                <w:szCs w:val="20"/>
+                <w:lang w:val="en-CA"/>
+              </w:rPr>
+              <w:t>d.outcome.</w:t>
             </w:r>
             <w:r>
               <w:rPr>
@@ -8724,25 +8434,14 @@
               <w:t>{</w:t>
             </w:r>
             <w:proofErr w:type="spellStart"/>
-            <w:proofErr w:type="gramStart"/>
-            <w:r>
-              <w:rPr>
-                <w:rFonts w:ascii="BC Sans" w:hAnsi="BC Sans"/>
-                <w:sz w:val="20"/>
-                <w:szCs w:val="20"/>
-                <w:lang w:val="en-CA"/>
-              </w:rPr>
-              <w:t>d.outcome</w:t>
-            </w:r>
-            <w:proofErr w:type="gramEnd"/>
-            <w:r>
-              <w:rPr>
-                <w:rFonts w:ascii="BC Sans" w:hAnsi="BC Sans"/>
-                <w:sz w:val="20"/>
-                <w:szCs w:val="20"/>
-                <w:lang w:val="en-CA"/>
-              </w:rPr>
-              <w:t>.</w:t>
+            <w:r>
+              <w:rPr>
+                <w:rFonts w:ascii="BC Sans" w:hAnsi="BC Sans"/>
+                <w:sz w:val="20"/>
+                <w:szCs w:val="20"/>
+                <w:lang w:val="en-CA"/>
+              </w:rPr>
+              <w:t>d.outcome.</w:t>
             </w:r>
             <w:r>
               <w:rPr>
@@ -8886,25 +8585,14 @@
               <w:t>{</w:t>
             </w:r>
             <w:proofErr w:type="spellStart"/>
-            <w:proofErr w:type="gramStart"/>
-            <w:r>
-              <w:rPr>
-                <w:rFonts w:ascii="BC Sans" w:hAnsi="BC Sans"/>
-                <w:sz w:val="20"/>
-                <w:szCs w:val="20"/>
-                <w:lang w:val="en-CA"/>
-              </w:rPr>
-              <w:t>d.outcome</w:t>
-            </w:r>
-            <w:proofErr w:type="gramEnd"/>
-            <w:r>
-              <w:rPr>
-                <w:rFonts w:ascii="BC Sans" w:hAnsi="BC Sans"/>
-                <w:sz w:val="20"/>
-                <w:szCs w:val="20"/>
-                <w:lang w:val="en-CA"/>
-              </w:rPr>
-              <w:t>.</w:t>
+            <w:r>
+              <w:rPr>
+                <w:rFonts w:ascii="BC Sans" w:hAnsi="BC Sans"/>
+                <w:sz w:val="20"/>
+                <w:szCs w:val="20"/>
+                <w:lang w:val="en-CA"/>
+              </w:rPr>
+              <w:t>d.outcome.</w:t>
             </w:r>
             <w:r>
               <w:rPr>
@@ -9016,7 +8704,6 @@
               <w:t>{</w:t>
             </w:r>
             <w:proofErr w:type="spellStart"/>
-            <w:proofErr w:type="gramStart"/>
             <w:r>
               <w:rPr>
                 <w:rFonts w:ascii="BC Sans" w:hAnsi="BC Sans" w:cs="BC Sans Light"/>
@@ -9044,7 +8731,6 @@
               <w:t>outcome</w:t>
             </w:r>
             <w:proofErr w:type="spellEnd"/>
-            <w:proofErr w:type="gramEnd"/>
             <w:r>
               <w:rPr>
                 <w:rFonts w:ascii="BC Sans" w:eastAsia="Times New Roman" w:hAnsi="BC Sans" w:cs="Times New Roman"/>
@@ -9162,7 +8848,6 @@
               <w:t>{</w:t>
             </w:r>
             <w:proofErr w:type="spellStart"/>
-            <w:proofErr w:type="gramStart"/>
             <w:r>
               <w:rPr>
                 <w:rFonts w:ascii="BC Sans" w:hAnsi="BC Sans" w:cs="BC Sans Light"/>
@@ -9190,7 +8875,6 @@
               <w:t>outcome</w:t>
             </w:r>
             <w:proofErr w:type="spellEnd"/>
-            <w:proofErr w:type="gramEnd"/>
             <w:r>
               <w:rPr>
                 <w:rFonts w:ascii="BC Sans" w:eastAsia="Times New Roman" w:hAnsi="BC Sans" w:cs="Times New Roman"/>
@@ -9325,7 +9009,6 @@
               <w:t>{</w:t>
             </w:r>
             <w:proofErr w:type="spellStart"/>
-            <w:proofErr w:type="gramStart"/>
             <w:r>
               <w:rPr>
                 <w:rFonts w:ascii="BC Sans" w:hAnsi="BC Sans" w:cs="BC Sans Light"/>
@@ -9343,7 +9026,6 @@
               <w:t>.outcome</w:t>
             </w:r>
             <w:proofErr w:type="spellEnd"/>
-            <w:proofErr w:type="gramEnd"/>
             <w:r>
               <w:rPr>
                 <w:rFonts w:ascii="BC Sans" w:hAnsi="BC Sans" w:cs="BC Sans Light"/>
@@ -9495,7 +9177,6 @@
               <w:t>{</w:t>
             </w:r>
             <w:proofErr w:type="spellStart"/>
-            <w:proofErr w:type="gramStart"/>
             <w:r>
               <w:rPr>
                 <w:rFonts w:ascii="BC Sans" w:hAnsi="BC Sans" w:cs="BC Sans Light"/>
@@ -9513,7 +9194,6 @@
               <w:t>.outcome</w:t>
             </w:r>
             <w:proofErr w:type="spellEnd"/>
-            <w:proofErr w:type="gramEnd"/>
             <w:r>
               <w:rPr>
                 <w:rFonts w:ascii="BC Sans" w:hAnsi="BC Sans" w:cs="BC Sans Light"/>
@@ -9612,7 +9292,6 @@
               <w:t>{</w:t>
             </w:r>
             <w:proofErr w:type="spellStart"/>
-            <w:proofErr w:type="gramStart"/>
             <w:r>
               <w:rPr>
                 <w:rFonts w:ascii="BC Sans" w:hAnsi="BC Sans" w:cs="BC Sans Light"/>
@@ -9640,7 +9319,6 @@
               <w:t>outcome</w:t>
             </w:r>
             <w:proofErr w:type="spellEnd"/>
-            <w:proofErr w:type="gramEnd"/>
             <w:r>
               <w:rPr>
                 <w:rFonts w:ascii="BC Sans" w:eastAsia="Times New Roman" w:hAnsi="BC Sans" w:cs="Times New Roman"/>
@@ -9757,7 +9435,6 @@
               <w:t>{</w:t>
             </w:r>
             <w:proofErr w:type="spellStart"/>
-            <w:proofErr w:type="gramStart"/>
             <w:r>
               <w:rPr>
                 <w:rFonts w:ascii="BC Sans" w:hAnsi="BC Sans" w:cs="BC Sans Light"/>
@@ -9785,7 +9462,6 @@
               <w:t>outcome</w:t>
             </w:r>
             <w:proofErr w:type="spellEnd"/>
-            <w:proofErr w:type="gramEnd"/>
             <w:r>
               <w:rPr>
                 <w:rFonts w:ascii="BC Sans" w:eastAsia="Times New Roman" w:hAnsi="BC Sans" w:cs="Times New Roman"/>
@@ -9945,7 +9621,6 @@
               <w:t>{</w:t>
             </w:r>
             <w:proofErr w:type="spellStart"/>
-            <w:proofErr w:type="gramStart"/>
             <w:r>
               <w:rPr>
                 <w:rFonts w:ascii="BC Sans" w:hAnsi="BC Sans"/>
@@ -9955,7 +9630,6 @@
               <w:t>d.outcome</w:t>
             </w:r>
             <w:proofErr w:type="spellEnd"/>
-            <w:proofErr w:type="gramEnd"/>
             <w:r>
               <w:rPr>
                 <w:rFonts w:ascii="BC Sans" w:hAnsi="BC Sans"/>
@@ -10070,7 +9744,6 @@
               <w:t>{</w:t>
             </w:r>
             <w:proofErr w:type="spellStart"/>
-            <w:proofErr w:type="gramStart"/>
             <w:r>
               <w:rPr>
                 <w:rFonts w:ascii="BC Sans" w:hAnsi="BC Sans"/>
@@ -10080,7 +9753,6 @@
               <w:t>d.outcome</w:t>
             </w:r>
             <w:proofErr w:type="spellEnd"/>
-            <w:proofErr w:type="gramEnd"/>
             <w:r>
               <w:rPr>
                 <w:rFonts w:ascii="BC Sans" w:hAnsi="BC Sans"/>
@@ -10197,7 +9869,6 @@
               <w:t>{</w:t>
             </w:r>
             <w:proofErr w:type="spellStart"/>
-            <w:proofErr w:type="gramStart"/>
             <w:r>
               <w:rPr>
                 <w:rFonts w:ascii="BC Sans" w:hAnsi="BC Sans" w:cs="BC Sans Light"/>
@@ -10225,7 +9896,6 @@
               <w:t>outcome</w:t>
             </w:r>
             <w:proofErr w:type="spellEnd"/>
-            <w:proofErr w:type="gramEnd"/>
             <w:r>
               <w:rPr>
                 <w:rFonts w:ascii="BC Sans" w:eastAsia="Times New Roman" w:hAnsi="BC Sans" w:cs="Times New Roman"/>
@@ -10351,7 +10021,6 @@
               <w:t>{</w:t>
             </w:r>
             <w:proofErr w:type="spellStart"/>
-            <w:proofErr w:type="gramStart"/>
             <w:r>
               <w:rPr>
                 <w:rFonts w:ascii="BC Sans" w:hAnsi="BC Sans" w:cs="BC Sans Light"/>
@@ -10370,7 +10039,6 @@
               <w:t>.outcome</w:t>
             </w:r>
             <w:proofErr w:type="spellEnd"/>
-            <w:proofErr w:type="gramEnd"/>
             <w:r>
               <w:rPr>
                 <w:rFonts w:ascii="BC Sans" w:eastAsia="Times New Roman" w:hAnsi="BC Sans" w:cs="Times New Roman"/>
@@ -10507,7 +10175,6 @@
               <w:t>{</w:t>
             </w:r>
             <w:proofErr w:type="spellStart"/>
-            <w:proofErr w:type="gramStart"/>
             <w:r>
               <w:rPr>
                 <w:rFonts w:ascii="BC Sans" w:hAnsi="BC Sans" w:cs="BC Sans Light"/>
@@ -10535,7 +10202,6 @@
               <w:t>outcome</w:t>
             </w:r>
             <w:proofErr w:type="spellEnd"/>
-            <w:proofErr w:type="gramEnd"/>
             <w:r>
               <w:rPr>
                 <w:rFonts w:ascii="BC Sans" w:eastAsia="Times New Roman" w:hAnsi="BC Sans" w:cs="Times New Roman"/>
@@ -10651,7 +10317,6 @@
               <w:t>{</w:t>
             </w:r>
             <w:proofErr w:type="spellStart"/>
-            <w:proofErr w:type="gramStart"/>
             <w:r>
               <w:rPr>
                 <w:rFonts w:ascii="BC Sans" w:hAnsi="BC Sans" w:cs="BC Sans Light"/>
@@ -10670,7 +10335,6 @@
               <w:t>.outcome</w:t>
             </w:r>
             <w:proofErr w:type="spellEnd"/>
-            <w:proofErr w:type="gramEnd"/>
             <w:r>
               <w:rPr>
                 <w:rFonts w:ascii="BC Sans" w:eastAsia="Times New Roman" w:hAnsi="BC Sans" w:cs="Times New Roman"/>
@@ -10790,7 +10454,6 @@
               <w:t>{</w:t>
             </w:r>
             <w:proofErr w:type="spellStart"/>
-            <w:proofErr w:type="gramStart"/>
             <w:r>
               <w:rPr>
                 <w:rFonts w:ascii="BC Sans" w:hAnsi="BC Sans"/>
@@ -10800,7 +10463,6 @@
               <w:t>d.outcome</w:t>
             </w:r>
             <w:proofErr w:type="spellEnd"/>
-            <w:proofErr w:type="gramEnd"/>
             <w:r>
               <w:rPr>
                 <w:rFonts w:ascii="BC Sans" w:hAnsi="BC Sans"/>
@@ -10913,7 +10575,6 @@
               <w:t>{</w:t>
             </w:r>
             <w:proofErr w:type="spellStart"/>
-            <w:proofErr w:type="gramStart"/>
             <w:r>
               <w:rPr>
                 <w:rFonts w:ascii="BC Sans" w:hAnsi="BC Sans" w:cs="BC Sans Light"/>
@@ -10932,7 +10593,6 @@
               <w:t>.outcome</w:t>
             </w:r>
             <w:proofErr w:type="spellEnd"/>
-            <w:proofErr w:type="gramEnd"/>
             <w:r>
               <w:rPr>
                 <w:rFonts w:ascii="BC Sans" w:eastAsia="Times New Roman" w:hAnsi="BC Sans" w:cs="Times New Roman"/>
@@ -11059,7 +10719,6 @@
               <w:t>{</w:t>
             </w:r>
             <w:proofErr w:type="spellStart"/>
-            <w:proofErr w:type="gramStart"/>
             <w:r>
               <w:rPr>
                 <w:rFonts w:ascii="BC Sans" w:hAnsi="BC Sans"/>
@@ -11069,7 +10728,6 @@
               <w:t>d.outcome</w:t>
             </w:r>
             <w:proofErr w:type="spellEnd"/>
-            <w:proofErr w:type="gramEnd"/>
             <w:r>
               <w:rPr>
                 <w:rFonts w:ascii="BC Sans" w:hAnsi="BC Sans"/>
@@ -11164,7 +10822,6 @@
               <w:t>{</w:t>
             </w:r>
             <w:proofErr w:type="spellStart"/>
-            <w:proofErr w:type="gramStart"/>
             <w:r>
               <w:rPr>
                 <w:rFonts w:ascii="BC Sans" w:hAnsi="BC Sans" w:cs="BC Sans Light"/>
@@ -11183,7 +10840,6 @@
               <w:t>.outcome</w:t>
             </w:r>
             <w:proofErr w:type="spellEnd"/>
-            <w:proofErr w:type="gramEnd"/>
             <w:r>
               <w:rPr>
                 <w:rFonts w:ascii="BC Sans" w:eastAsia="Times New Roman" w:hAnsi="BC Sans" w:cs="Times New Roman"/>
@@ -11292,7 +10948,6 @@
               <w:t>{</w:t>
             </w:r>
             <w:proofErr w:type="spellStart"/>
-            <w:proofErr w:type="gramStart"/>
             <w:r>
               <w:rPr>
                 <w:rFonts w:ascii="BC Sans" w:hAnsi="BC Sans"/>
@@ -11302,7 +10957,6 @@
               <w:t>d.outcome</w:t>
             </w:r>
             <w:proofErr w:type="spellEnd"/>
-            <w:proofErr w:type="gramEnd"/>
             <w:r>
               <w:rPr>
                 <w:rFonts w:ascii="BC Sans" w:hAnsi="BC Sans"/>
@@ -11415,7 +11069,6 @@
               <w:t>{</w:t>
             </w:r>
             <w:proofErr w:type="spellStart"/>
-            <w:proofErr w:type="gramStart"/>
             <w:r>
               <w:rPr>
                 <w:rFonts w:ascii="BC Sans" w:hAnsi="BC Sans" w:cs="BC Sans Light"/>
@@ -11433,7 +11086,6 @@
               <w:t>.outcome</w:t>
             </w:r>
             <w:proofErr w:type="spellEnd"/>
-            <w:proofErr w:type="gramEnd"/>
             <w:r>
               <w:rPr>
                 <w:rFonts w:ascii="BC Sans" w:hAnsi="BC Sans" w:cs="BC Sans Light"/>
@@ -11568,7 +11220,6 @@
               <w:t>{</w:t>
             </w:r>
             <w:proofErr w:type="spellStart"/>
-            <w:proofErr w:type="gramStart"/>
             <w:r>
               <w:rPr>
                 <w:rFonts w:ascii="BC Sans" w:hAnsi="BC Sans"/>
@@ -11578,7 +11229,6 @@
               <w:t>d.outcome</w:t>
             </w:r>
             <w:proofErr w:type="spellEnd"/>
-            <w:proofErr w:type="gramEnd"/>
             <w:r>
               <w:rPr>
                 <w:rFonts w:ascii="BC Sans" w:hAnsi="BC Sans"/>
@@ -11673,7 +11323,6 @@
               <w:t>{</w:t>
             </w:r>
             <w:proofErr w:type="spellStart"/>
-            <w:proofErr w:type="gramStart"/>
             <w:r>
               <w:rPr>
                 <w:rFonts w:ascii="BC Sans" w:hAnsi="BC Sans" w:cs="BC Sans Light"/>
@@ -11691,7 +11340,6 @@
               <w:t>.outcome</w:t>
             </w:r>
             <w:proofErr w:type="spellEnd"/>
-            <w:proofErr w:type="gramEnd"/>
             <w:r>
               <w:rPr>
                 <w:rFonts w:ascii="BC Sans" w:hAnsi="BC Sans" w:cs="BC Sans Light"/>
@@ -11837,25 +11485,14 @@
               <w:t>{</w:t>
             </w:r>
             <w:proofErr w:type="spellStart"/>
-            <w:proofErr w:type="gramStart"/>
-            <w:r>
-              <w:rPr>
-                <w:rFonts w:ascii="BC Sans" w:hAnsi="BC Sans"/>
-                <w:sz w:val="20"/>
-                <w:szCs w:val="20"/>
-                <w:lang w:val="en-CA"/>
-              </w:rPr>
-              <w:t>d.outcome</w:t>
-            </w:r>
-            <w:proofErr w:type="gramEnd"/>
-            <w:r>
-              <w:rPr>
-                <w:rFonts w:ascii="BC Sans" w:hAnsi="BC Sans"/>
-                <w:sz w:val="20"/>
-                <w:szCs w:val="20"/>
-                <w:lang w:val="en-CA"/>
-              </w:rPr>
-              <w:t>.</w:t>
+            <w:r>
+              <w:rPr>
+                <w:rFonts w:ascii="BC Sans" w:hAnsi="BC Sans"/>
+                <w:sz w:val="20"/>
+                <w:szCs w:val="20"/>
+                <w:lang w:val="en-CA"/>
+              </w:rPr>
+              <w:t>d.outcome.</w:t>
             </w:r>
             <w:r>
               <w:rPr>
@@ -11999,25 +11636,14 @@
               <w:t>{</w:t>
             </w:r>
             <w:proofErr w:type="spellStart"/>
-            <w:proofErr w:type="gramStart"/>
-            <w:r>
-              <w:rPr>
-                <w:rFonts w:ascii="BC Sans" w:hAnsi="BC Sans"/>
-                <w:sz w:val="20"/>
-                <w:szCs w:val="20"/>
-                <w:lang w:val="en-CA"/>
-              </w:rPr>
-              <w:t>d.outcome</w:t>
-            </w:r>
-            <w:proofErr w:type="gramEnd"/>
-            <w:r>
-              <w:rPr>
-                <w:rFonts w:ascii="BC Sans" w:hAnsi="BC Sans"/>
-                <w:sz w:val="20"/>
-                <w:szCs w:val="20"/>
-                <w:lang w:val="en-CA"/>
-              </w:rPr>
-              <w:t>.</w:t>
+            <w:r>
+              <w:rPr>
+                <w:rFonts w:ascii="BC Sans" w:hAnsi="BC Sans"/>
+                <w:sz w:val="20"/>
+                <w:szCs w:val="20"/>
+                <w:lang w:val="en-CA"/>
+              </w:rPr>
+              <w:t>d.outcome.</w:t>
             </w:r>
             <w:r>
               <w:rPr>
@@ -12099,17 +11725,7 @@
           <w:sz w:val="20"/>
           <w:szCs w:val="20"/>
         </w:rPr>
-        <w:t>{</w:t>
-      </w:r>
-      <w:proofErr w:type="gramStart"/>
-      <w:r>
-        <w:rPr>
-          <w:rFonts w:ascii="BC Sans" w:eastAsia="Times New Roman" w:hAnsi="BC Sans" w:cs="Times New Roman"/>
-          <w:color w:val="000000" w:themeColor="text1"/>
-          <w:sz w:val="20"/>
-          <w:szCs w:val="20"/>
-        </w:rPr>
-        <w:t>d</w:t>
+        <w:t>{d</w:t>
       </w:r>
       <w:r>
         <w:rPr>
@@ -12128,17 +11744,7 @@
           <w:szCs w:val="20"/>
           <w:lang w:val="en-CA"/>
         </w:rPr>
-        <w:t>outcome</w:t>
-      </w:r>
-      <w:proofErr w:type="gramEnd"/>
-      <w:r>
-        <w:rPr>
-          <w:rFonts w:ascii="BC Sans" w:hAnsi="BC Sans"/>
-          <w:sz w:val="20"/>
-          <w:szCs w:val="20"/>
-          <w:lang w:val="en-CA"/>
-        </w:rPr>
-        <w:t>.</w:t>
+        <w:t>outcome.</w:t>
       </w:r>
       <w:r>
         <w:rPr>
@@ -12483,25 +12089,14 @@
               <w:t>{</w:t>
             </w:r>
             <w:proofErr w:type="spellStart"/>
-            <w:proofErr w:type="gramStart"/>
-            <w:r>
-              <w:rPr>
-                <w:rFonts w:ascii="BC Sans" w:hAnsi="BC Sans"/>
-                <w:sz w:val="20"/>
-                <w:szCs w:val="20"/>
-                <w:lang w:val="en-CA"/>
-              </w:rPr>
-              <w:t>d.outcome</w:t>
-            </w:r>
-            <w:proofErr w:type="gramEnd"/>
-            <w:r>
-              <w:rPr>
-                <w:rFonts w:ascii="BC Sans" w:hAnsi="BC Sans"/>
-                <w:sz w:val="20"/>
-                <w:szCs w:val="20"/>
-                <w:lang w:val="en-CA"/>
-              </w:rPr>
-              <w:t>.assessment</w:t>
+            <w:r>
+              <w:rPr>
+                <w:rFonts w:ascii="BC Sans" w:hAnsi="BC Sans"/>
+                <w:sz w:val="20"/>
+                <w:szCs w:val="20"/>
+                <w:lang w:val="en-CA"/>
+              </w:rPr>
+              <w:t>d.outcome.assessment</w:t>
             </w:r>
             <w:proofErr w:type="spellEnd"/>
             <w:r>
@@ -12637,25 +12232,14 @@
               <w:t>{</w:t>
             </w:r>
             <w:proofErr w:type="spellStart"/>
-            <w:proofErr w:type="gramStart"/>
-            <w:r>
-              <w:rPr>
-                <w:rFonts w:ascii="BC Sans" w:hAnsi="BC Sans"/>
-                <w:sz w:val="20"/>
-                <w:szCs w:val="20"/>
-                <w:lang w:val="en-CA"/>
-              </w:rPr>
-              <w:t>d.outcome</w:t>
-            </w:r>
-            <w:proofErr w:type="gramEnd"/>
-            <w:r>
-              <w:rPr>
-                <w:rFonts w:ascii="BC Sans" w:hAnsi="BC Sans"/>
-                <w:sz w:val="20"/>
-                <w:szCs w:val="20"/>
-                <w:lang w:val="en-CA"/>
-              </w:rPr>
-              <w:t>.assessment</w:t>
+            <w:r>
+              <w:rPr>
+                <w:rFonts w:ascii="BC Sans" w:hAnsi="BC Sans"/>
+                <w:sz w:val="20"/>
+                <w:szCs w:val="20"/>
+                <w:lang w:val="en-CA"/>
+              </w:rPr>
+              <w:t>d.outcome.assessment</w:t>
             </w:r>
             <w:proofErr w:type="spellEnd"/>
             <w:r>
@@ -12791,7 +12375,6 @@
               <w:t>{</w:t>
             </w:r>
             <w:proofErr w:type="spellStart"/>
-            <w:proofErr w:type="gramStart"/>
             <w:r>
               <w:rPr>
                 <w:rFonts w:ascii="BC Sans" w:hAnsi="BC Sans"/>
@@ -12802,7 +12385,6 @@
               <w:t>d.linkedComplaintIdentifier</w:t>
             </w:r>
             <w:proofErr w:type="spellEnd"/>
-            <w:proofErr w:type="gramEnd"/>
             <w:r>
               <w:rPr>
                 <w:rFonts w:ascii="BC Sans" w:hAnsi="BC Sans"/>
@@ -12896,25 +12478,14 @@
               <w:t>{</w:t>
             </w:r>
             <w:proofErr w:type="spellStart"/>
-            <w:proofErr w:type="gramStart"/>
-            <w:r>
-              <w:rPr>
-                <w:rFonts w:ascii="BC Sans" w:hAnsi="BC Sans"/>
-                <w:sz w:val="20"/>
-                <w:szCs w:val="20"/>
-                <w:lang w:val="en-CA"/>
-              </w:rPr>
-              <w:t>d.outcome</w:t>
-            </w:r>
-            <w:proofErr w:type="gramEnd"/>
-            <w:r>
-              <w:rPr>
-                <w:rFonts w:ascii="BC Sans" w:hAnsi="BC Sans"/>
-                <w:sz w:val="20"/>
-                <w:szCs w:val="20"/>
-                <w:lang w:val="en-CA"/>
-              </w:rPr>
-              <w:t>.assessment</w:t>
+            <w:r>
+              <w:rPr>
+                <w:rFonts w:ascii="BC Sans" w:hAnsi="BC Sans"/>
+                <w:sz w:val="20"/>
+                <w:szCs w:val="20"/>
+                <w:lang w:val="en-CA"/>
+              </w:rPr>
+              <w:t>d.outcome.assessment</w:t>
             </w:r>
             <w:proofErr w:type="spellEnd"/>
             <w:r>
@@ -13050,25 +12621,14 @@
               <w:t>{</w:t>
             </w:r>
             <w:proofErr w:type="spellStart"/>
-            <w:proofErr w:type="gramStart"/>
-            <w:r>
-              <w:rPr>
-                <w:rFonts w:ascii="BC Sans" w:hAnsi="BC Sans"/>
-                <w:sz w:val="20"/>
-                <w:szCs w:val="20"/>
-                <w:lang w:val="en-CA"/>
-              </w:rPr>
-              <w:t>d.outcome</w:t>
-            </w:r>
-            <w:proofErr w:type="gramEnd"/>
-            <w:r>
-              <w:rPr>
-                <w:rFonts w:ascii="BC Sans" w:hAnsi="BC Sans"/>
-                <w:sz w:val="20"/>
-                <w:szCs w:val="20"/>
-                <w:lang w:val="en-CA"/>
-              </w:rPr>
-              <w:t>.assessment</w:t>
+            <w:r>
+              <w:rPr>
+                <w:rFonts w:ascii="BC Sans" w:hAnsi="BC Sans"/>
+                <w:sz w:val="20"/>
+                <w:szCs w:val="20"/>
+                <w:lang w:val="en-CA"/>
+              </w:rPr>
+              <w:t>d.outcome.assessment</w:t>
             </w:r>
             <w:proofErr w:type="spellEnd"/>
             <w:r>
@@ -13144,7 +12704,6 @@
         <w:t>{</w:t>
       </w:r>
       <w:proofErr w:type="spellStart"/>
-      <w:proofErr w:type="gramStart"/>
       <w:r>
         <w:rPr>
           <w:rFonts w:ascii="BC Sans" w:hAnsi="BC Sans"/>
@@ -13161,17 +12720,7 @@
           <w:szCs w:val="20"/>
           <w:lang w:val="en-CA"/>
         </w:rPr>
-        <w:t>outcome</w:t>
-      </w:r>
-      <w:proofErr w:type="gramEnd"/>
-      <w:r>
-        <w:rPr>
-          <w:rFonts w:ascii="BC Sans" w:hAnsi="BC Sans"/>
-          <w:sz w:val="20"/>
-          <w:szCs w:val="20"/>
-          <w:lang w:val="en-CA"/>
-        </w:rPr>
-        <w:t>.assessment</w:t>
+        <w:t>outcome.assessment</w:t>
       </w:r>
       <w:proofErr w:type="spellEnd"/>
       <w:r>
@@ -13358,7 +12907,6 @@
               <w:t>({</w:t>
             </w:r>
             <w:proofErr w:type="spellStart"/>
-            <w:proofErr w:type="gramStart"/>
             <w:r>
               <w:rPr>
                 <w:rFonts w:ascii="BC Sans" w:hAnsi="BC Sans"/>
@@ -13368,19 +12916,7 @@
                 <w:szCs w:val="20"/>
                 <w:lang w:val="en-CA"/>
               </w:rPr>
-              <w:t>d.outcome</w:t>
-            </w:r>
-            <w:proofErr w:type="gramEnd"/>
-            <w:r>
-              <w:rPr>
-                <w:rFonts w:ascii="BC Sans" w:hAnsi="BC Sans"/>
-                <w:b/>
-                <w:bCs/>
-                <w:sz w:val="20"/>
-                <w:szCs w:val="20"/>
-                <w:lang w:val="en-CA"/>
-              </w:rPr>
-              <w:t>.prevention</w:t>
+              <w:t>d.outcome.prevention</w:t>
             </w:r>
             <w:proofErr w:type="spellEnd"/>
             <w:r>
@@ -13493,23 +13029,13 @@
               <w:t>{</w:t>
             </w:r>
             <w:proofErr w:type="spellStart"/>
-            <w:proofErr w:type="gramStart"/>
-            <w:r>
-              <w:rPr>
-                <w:rFonts w:ascii="BC Sans" w:hAnsi="BC Sans"/>
-                <w:sz w:val="20"/>
-                <w:szCs w:val="20"/>
-              </w:rPr>
-              <w:t>d.outcome</w:t>
-            </w:r>
-            <w:proofErr w:type="gramEnd"/>
-            <w:r>
-              <w:rPr>
-                <w:rFonts w:ascii="BC Sans" w:hAnsi="BC Sans"/>
-                <w:sz w:val="20"/>
-                <w:szCs w:val="20"/>
-              </w:rPr>
-              <w:t>.</w:t>
+            <w:r>
+              <w:rPr>
+                <w:rFonts w:ascii="BC Sans" w:hAnsi="BC Sans"/>
+                <w:sz w:val="20"/>
+                <w:szCs w:val="20"/>
+              </w:rPr>
+              <w:t>d.outcome.</w:t>
             </w:r>
             <w:r>
               <w:rPr>
@@ -13614,23 +13140,13 @@
               <w:t>{</w:t>
             </w:r>
             <w:proofErr w:type="spellStart"/>
-            <w:proofErr w:type="gramStart"/>
-            <w:r>
-              <w:rPr>
-                <w:rFonts w:ascii="BC Sans" w:hAnsi="BC Sans"/>
-                <w:sz w:val="20"/>
-                <w:szCs w:val="20"/>
-              </w:rPr>
-              <w:t>d.outcome</w:t>
-            </w:r>
-            <w:proofErr w:type="gramEnd"/>
-            <w:r>
-              <w:rPr>
-                <w:rFonts w:ascii="BC Sans" w:hAnsi="BC Sans"/>
-                <w:sz w:val="20"/>
-                <w:szCs w:val="20"/>
-              </w:rPr>
-              <w:t>.</w:t>
+            <w:r>
+              <w:rPr>
+                <w:rFonts w:ascii="BC Sans" w:hAnsi="BC Sans"/>
+                <w:sz w:val="20"/>
+                <w:szCs w:val="20"/>
+              </w:rPr>
+              <w:t>d.outcome.</w:t>
             </w:r>
             <w:r>
               <w:rPr>
@@ -13727,6 +13243,7 @@
                 <w:sz w:val="20"/>
                 <w:szCs w:val="20"/>
               </w:rPr>
+              <w:lastRenderedPageBreak/>
               <w:t>Officer</w:t>
             </w:r>
             <w:r>
@@ -13773,7 +13290,6 @@
               <w:t>{</w:t>
             </w:r>
             <w:proofErr w:type="spellStart"/>
-            <w:proofErr w:type="gramStart"/>
             <w:r>
               <w:rPr>
                 <w:rFonts w:ascii="BC Sans" w:hAnsi="BC Sans"/>
@@ -13784,7 +13300,6 @@
               <w:t>d.outcome</w:t>
             </w:r>
             <w:proofErr w:type="spellEnd"/>
-            <w:proofErr w:type="gramEnd"/>
             <w:r>
               <w:rPr>
                 <w:rFonts w:ascii="BC Sans" w:hAnsi="BC Sans"/>
@@ -13935,7 +13450,6 @@
               <w:t>{</w:t>
             </w:r>
             <w:proofErr w:type="spellStart"/>
-            <w:proofErr w:type="gramStart"/>
             <w:r>
               <w:rPr>
                 <w:rFonts w:ascii="BC Sans" w:hAnsi="BC Sans"/>
@@ -13946,7 +13460,6 @@
               <w:t>d.outcome</w:t>
             </w:r>
             <w:proofErr w:type="spellEnd"/>
-            <w:proofErr w:type="gramEnd"/>
             <w:r>
               <w:rPr>
                 <w:rFonts w:ascii="BC Sans" w:hAnsi="BC Sans"/>
@@ -14043,11 +13556,9 @@
           <w:sz w:val="20"/>
           <w:szCs w:val="20"/>
         </w:rPr>
-        <w:lastRenderedPageBreak/>
         <w:t>{</w:t>
       </w:r>
       <w:proofErr w:type="spellStart"/>
-      <w:proofErr w:type="gramStart"/>
       <w:r>
         <w:rPr>
           <w:rFonts w:ascii="BC Sans" w:eastAsia="Times New Roman" w:hAnsi="BC Sans" w:cs="Times New Roman"/>
@@ -14055,17 +13566,7 @@
           <w:sz w:val="20"/>
           <w:szCs w:val="20"/>
         </w:rPr>
-        <w:t>d.outcome</w:t>
-      </w:r>
-      <w:proofErr w:type="gramEnd"/>
-      <w:r>
-        <w:rPr>
-          <w:rFonts w:ascii="BC Sans" w:eastAsia="Times New Roman" w:hAnsi="BC Sans" w:cs="Times New Roman"/>
-          <w:color w:val="000000" w:themeColor="text1"/>
-          <w:sz w:val="20"/>
-          <w:szCs w:val="20"/>
-        </w:rPr>
-        <w:t>.prevention</w:t>
+        <w:t>d.outcome.prevention</w:t>
       </w:r>
       <w:proofErr w:type="spellEnd"/>
       <w:r>
@@ -14154,7 +13655,6 @@
               <w:t>{</w:t>
             </w:r>
             <w:proofErr w:type="spellStart"/>
-            <w:proofErr w:type="gramStart"/>
             <w:r>
               <w:rPr>
                 <w:rFonts w:ascii="BC Sans" w:hAnsi="BC Sans"/>
@@ -14163,18 +13663,7 @@
                 <w:sz w:val="20"/>
                 <w:szCs w:val="20"/>
               </w:rPr>
-              <w:t>d.outcome</w:t>
-            </w:r>
-            <w:proofErr w:type="gramEnd"/>
-            <w:r>
-              <w:rPr>
-                <w:rFonts w:ascii="BC Sans" w:hAnsi="BC Sans"/>
-                <w:b/>
-                <w:bCs/>
-                <w:sz w:val="20"/>
-                <w:szCs w:val="20"/>
-              </w:rPr>
-              <w:t>.equipment</w:t>
+              <w:t>d.outcome.equipment</w:t>
             </w:r>
             <w:proofErr w:type="spellEnd"/>
             <w:r>
@@ -14323,23 +13812,13 @@
               <w:t>{</w:t>
             </w:r>
             <w:proofErr w:type="spellStart"/>
-            <w:proofErr w:type="gramStart"/>
-            <w:r>
-              <w:rPr>
-                <w:rFonts w:ascii="BC Sans" w:hAnsi="BC Sans"/>
-                <w:sz w:val="20"/>
-                <w:szCs w:val="20"/>
-              </w:rPr>
-              <w:t>d.outcome</w:t>
-            </w:r>
-            <w:proofErr w:type="gramEnd"/>
-            <w:r>
-              <w:rPr>
-                <w:rFonts w:ascii="BC Sans" w:hAnsi="BC Sans"/>
-                <w:sz w:val="20"/>
-                <w:szCs w:val="20"/>
-              </w:rPr>
-              <w:t>.equipment</w:t>
+            <w:r>
+              <w:rPr>
+                <w:rFonts w:ascii="BC Sans" w:hAnsi="BC Sans"/>
+                <w:sz w:val="20"/>
+                <w:szCs w:val="20"/>
+              </w:rPr>
+              <w:t>d.outcome.equipment</w:t>
             </w:r>
             <w:proofErr w:type="spellEnd"/>
             <w:r>
@@ -14438,7 +13917,6 @@
                 <w:szCs w:val="20"/>
               </w:rPr>
             </w:pPr>
-            <w:proofErr w:type="gramStart"/>
             <w:r>
               <w:rPr>
                 <w:rFonts w:ascii="BC Sans" w:hAnsi="BC Sans"/>
@@ -14454,16 +13932,7 @@
                 <w:sz w:val="20"/>
                 <w:szCs w:val="20"/>
               </w:rPr>
-              <w:t>d</w:t>
-            </w:r>
-            <w:proofErr w:type="gramEnd"/>
-            <w:r>
-              <w:rPr>
-                <w:rFonts w:ascii="BC Sans" w:hAnsi="BC Sans"/>
-                <w:sz w:val="20"/>
-                <w:szCs w:val="20"/>
-              </w:rPr>
-              <w:t>.outcome.equipment</w:t>
+              <w:t>d.outcome.equipment</w:t>
             </w:r>
             <w:proofErr w:type="spellEnd"/>
             <w:r>
@@ -14541,23 +14010,13 @@
               <w:t>{</w:t>
             </w:r>
             <w:proofErr w:type="spellStart"/>
-            <w:proofErr w:type="gramStart"/>
-            <w:r>
-              <w:rPr>
-                <w:rFonts w:ascii="BC Sans" w:hAnsi="BC Sans"/>
-                <w:sz w:val="20"/>
-                <w:szCs w:val="20"/>
-              </w:rPr>
-              <w:t>d.outcome</w:t>
-            </w:r>
-            <w:proofErr w:type="gramEnd"/>
-            <w:r>
-              <w:rPr>
-                <w:rFonts w:ascii="BC Sans" w:hAnsi="BC Sans"/>
-                <w:sz w:val="20"/>
-                <w:szCs w:val="20"/>
-              </w:rPr>
-              <w:t>.equipment</w:t>
+            <w:r>
+              <w:rPr>
+                <w:rFonts w:ascii="BC Sans" w:hAnsi="BC Sans"/>
+                <w:sz w:val="20"/>
+                <w:szCs w:val="20"/>
+              </w:rPr>
+              <w:t>d.outcome.equipment</w:t>
             </w:r>
             <w:proofErr w:type="spellEnd"/>
             <w:r>
@@ -14647,7 +14106,6 @@
                 <w:szCs w:val="20"/>
               </w:rPr>
             </w:pPr>
-            <w:proofErr w:type="gramStart"/>
             <w:r>
               <w:rPr>
                 <w:rFonts w:ascii="BC Sans" w:hAnsi="BC Sans"/>
@@ -14663,16 +14121,7 @@
                 <w:sz w:val="20"/>
                 <w:szCs w:val="20"/>
               </w:rPr>
-              <w:t>d</w:t>
-            </w:r>
-            <w:proofErr w:type="gramEnd"/>
-            <w:r>
-              <w:rPr>
-                <w:rFonts w:ascii="BC Sans" w:hAnsi="BC Sans"/>
-                <w:sz w:val="20"/>
-                <w:szCs w:val="20"/>
-              </w:rPr>
-              <w:t>.outcome.equipment</w:t>
+              <w:t>d.outcome.equipment</w:t>
             </w:r>
             <w:proofErr w:type="spellEnd"/>
             <w:r>
@@ -14732,23 +14181,13 @@
               <w:t>{</w:t>
             </w:r>
             <w:proofErr w:type="spellStart"/>
-            <w:proofErr w:type="gramStart"/>
-            <w:r>
-              <w:rPr>
-                <w:rFonts w:ascii="BC Sans" w:hAnsi="BC Sans"/>
-                <w:sz w:val="20"/>
-                <w:szCs w:val="20"/>
-              </w:rPr>
-              <w:t>d.outcome</w:t>
-            </w:r>
-            <w:proofErr w:type="gramEnd"/>
-            <w:r>
-              <w:rPr>
-                <w:rFonts w:ascii="BC Sans" w:hAnsi="BC Sans"/>
-                <w:sz w:val="20"/>
-                <w:szCs w:val="20"/>
-              </w:rPr>
-              <w:t>.equipment</w:t>
+            <w:r>
+              <w:rPr>
+                <w:rFonts w:ascii="BC Sans" w:hAnsi="BC Sans"/>
+                <w:sz w:val="20"/>
+                <w:szCs w:val="20"/>
+              </w:rPr>
+              <w:t>d.outcome.equipment</w:t>
             </w:r>
             <w:proofErr w:type="spellEnd"/>
             <w:r>
@@ -14857,23 +14296,13 @@
               <w:t>{</w:t>
             </w:r>
             <w:proofErr w:type="spellStart"/>
-            <w:proofErr w:type="gramStart"/>
-            <w:r>
-              <w:rPr>
-                <w:rFonts w:ascii="BC Sans" w:hAnsi="BC Sans"/>
-                <w:sz w:val="20"/>
-                <w:szCs w:val="20"/>
-              </w:rPr>
-              <w:t>d.outcome</w:t>
-            </w:r>
-            <w:proofErr w:type="gramEnd"/>
-            <w:r>
-              <w:rPr>
-                <w:rFonts w:ascii="BC Sans" w:hAnsi="BC Sans"/>
-                <w:sz w:val="20"/>
-                <w:szCs w:val="20"/>
-              </w:rPr>
-              <w:t>.equipment</w:t>
+            <w:r>
+              <w:rPr>
+                <w:rFonts w:ascii="BC Sans" w:hAnsi="BC Sans"/>
+                <w:sz w:val="20"/>
+                <w:szCs w:val="20"/>
+              </w:rPr>
+              <w:t>d.outcome.equipment</w:t>
             </w:r>
             <w:proofErr w:type="spellEnd"/>
             <w:r>
@@ -15025,23 +14454,13 @@
               </w:rPr>
               <w:t>{</w:t>
             </w:r>
-            <w:proofErr w:type="gramStart"/>
-            <w:r>
-              <w:rPr>
-                <w:rFonts w:ascii="BC Sans" w:hAnsi="BC Sans"/>
-                <w:sz w:val="20"/>
-                <w:szCs w:val="20"/>
-              </w:rPr>
-              <w:t>d.outcome</w:t>
-            </w:r>
-            <w:proofErr w:type="gramEnd"/>
-            <w:r>
-              <w:rPr>
-                <w:rFonts w:ascii="BC Sans" w:hAnsi="BC Sans"/>
-                <w:sz w:val="20"/>
-                <w:szCs w:val="20"/>
-              </w:rPr>
-              <w:t>.equipment[i].yCoordinate</w:t>
+            <w:r>
+              <w:rPr>
+                <w:rFonts w:ascii="BC Sans" w:hAnsi="BC Sans"/>
+                <w:sz w:val="20"/>
+                <w:szCs w:val="20"/>
+              </w:rPr>
+              <w:t>d.outcome.equipment[i].yCoordinate</w:t>
             </w:r>
             <w:r>
               <w:rPr>
@@ -15286,23 +14705,13 @@
               <w:t>{</w:t>
             </w:r>
             <w:proofErr w:type="spellStart"/>
-            <w:proofErr w:type="gramStart"/>
-            <w:r>
-              <w:rPr>
-                <w:rFonts w:ascii="BC Sans" w:hAnsi="BC Sans"/>
-                <w:sz w:val="20"/>
-                <w:szCs w:val="20"/>
-              </w:rPr>
-              <w:t>d.outcome</w:t>
-            </w:r>
-            <w:proofErr w:type="gramEnd"/>
-            <w:r>
-              <w:rPr>
-                <w:rFonts w:ascii="BC Sans" w:hAnsi="BC Sans"/>
-                <w:sz w:val="20"/>
-                <w:szCs w:val="20"/>
-              </w:rPr>
-              <w:t>.equipment</w:t>
+            <w:r>
+              <w:rPr>
+                <w:rFonts w:ascii="BC Sans" w:hAnsi="BC Sans"/>
+                <w:sz w:val="20"/>
+                <w:szCs w:val="20"/>
+              </w:rPr>
+              <w:t>d.outcome.equipment</w:t>
             </w:r>
             <w:proofErr w:type="spellEnd"/>
             <w:r>
@@ -15457,23 +14866,13 @@
               <w:t>{</w:t>
             </w:r>
             <w:proofErr w:type="spellStart"/>
-            <w:proofErr w:type="gramStart"/>
-            <w:r>
-              <w:rPr>
-                <w:rFonts w:ascii="BC Sans" w:hAnsi="BC Sans"/>
-                <w:sz w:val="20"/>
-                <w:szCs w:val="20"/>
-              </w:rPr>
-              <w:t>d.outcome</w:t>
-            </w:r>
-            <w:proofErr w:type="gramEnd"/>
-            <w:r>
-              <w:rPr>
-                <w:rFonts w:ascii="BC Sans" w:hAnsi="BC Sans"/>
-                <w:sz w:val="20"/>
-                <w:szCs w:val="20"/>
-              </w:rPr>
-              <w:t>.equipment</w:t>
+            <w:r>
+              <w:rPr>
+                <w:rFonts w:ascii="BC Sans" w:hAnsi="BC Sans"/>
+                <w:sz w:val="20"/>
+                <w:szCs w:val="20"/>
+              </w:rPr>
+              <w:t>d.outcome.equipment</w:t>
             </w:r>
             <w:proofErr w:type="spellEnd"/>
             <w:r>
@@ -15566,23 +14965,13 @@
               <w:t>{</w:t>
             </w:r>
             <w:proofErr w:type="spellStart"/>
-            <w:proofErr w:type="gramStart"/>
-            <w:r>
-              <w:rPr>
-                <w:rFonts w:ascii="BC Sans" w:hAnsi="BC Sans"/>
-                <w:sz w:val="20"/>
-                <w:szCs w:val="20"/>
-              </w:rPr>
-              <w:t>d.outcome</w:t>
-            </w:r>
-            <w:proofErr w:type="gramEnd"/>
-            <w:r>
-              <w:rPr>
-                <w:rFonts w:ascii="BC Sans" w:hAnsi="BC Sans"/>
-                <w:sz w:val="20"/>
-                <w:szCs w:val="20"/>
-              </w:rPr>
-              <w:t>.equipment</w:t>
+            <w:r>
+              <w:rPr>
+                <w:rFonts w:ascii="BC Sans" w:hAnsi="BC Sans"/>
+                <w:sz w:val="20"/>
+                <w:szCs w:val="20"/>
+              </w:rPr>
+              <w:t>d.outcome.equipment</w:t>
             </w:r>
             <w:proofErr w:type="spellEnd"/>
             <w:r>
@@ -15680,23 +15069,13 @@
               <w:t>{</w:t>
             </w:r>
             <w:proofErr w:type="spellStart"/>
-            <w:proofErr w:type="gramStart"/>
-            <w:r>
-              <w:rPr>
-                <w:rFonts w:ascii="BC Sans" w:hAnsi="BC Sans"/>
-                <w:sz w:val="20"/>
-                <w:szCs w:val="20"/>
-              </w:rPr>
-              <w:t>d.outcome</w:t>
-            </w:r>
-            <w:proofErr w:type="gramEnd"/>
-            <w:r>
-              <w:rPr>
-                <w:rFonts w:ascii="BC Sans" w:hAnsi="BC Sans"/>
-                <w:sz w:val="20"/>
-                <w:szCs w:val="20"/>
-              </w:rPr>
-              <w:t>.equipment</w:t>
+            <w:r>
+              <w:rPr>
+                <w:rFonts w:ascii="BC Sans" w:hAnsi="BC Sans"/>
+                <w:sz w:val="20"/>
+                <w:szCs w:val="20"/>
+              </w:rPr>
+              <w:t>d.outcome.equipment</w:t>
             </w:r>
             <w:proofErr w:type="spellEnd"/>
             <w:r>
@@ -15829,23 +15208,13 @@
               <w:t>{</w:t>
             </w:r>
             <w:proofErr w:type="spellStart"/>
-            <w:proofErr w:type="gramStart"/>
-            <w:r>
-              <w:rPr>
-                <w:rFonts w:ascii="BC Sans" w:hAnsi="BC Sans"/>
-                <w:sz w:val="20"/>
-                <w:szCs w:val="20"/>
-              </w:rPr>
-              <w:t>d.outcome</w:t>
-            </w:r>
-            <w:proofErr w:type="gramEnd"/>
-            <w:r>
-              <w:rPr>
-                <w:rFonts w:ascii="BC Sans" w:hAnsi="BC Sans"/>
-                <w:sz w:val="20"/>
-                <w:szCs w:val="20"/>
-              </w:rPr>
-              <w:t>.equipment</w:t>
+            <w:r>
+              <w:rPr>
+                <w:rFonts w:ascii="BC Sans" w:hAnsi="BC Sans"/>
+                <w:sz w:val="20"/>
+                <w:szCs w:val="20"/>
+              </w:rPr>
+              <w:t>d.outcome.equipment</w:t>
             </w:r>
             <w:proofErr w:type="spellEnd"/>
             <w:r>
@@ -15923,23 +15292,13 @@
               <w:t>{</w:t>
             </w:r>
             <w:proofErr w:type="spellStart"/>
-            <w:proofErr w:type="gramStart"/>
-            <w:r>
-              <w:rPr>
-                <w:rFonts w:ascii="BC Sans" w:hAnsi="BC Sans"/>
-                <w:sz w:val="20"/>
-                <w:szCs w:val="20"/>
-              </w:rPr>
-              <w:t>d.outcome</w:t>
-            </w:r>
-            <w:proofErr w:type="gramEnd"/>
-            <w:r>
-              <w:rPr>
-                <w:rFonts w:ascii="BC Sans" w:hAnsi="BC Sans"/>
-                <w:sz w:val="20"/>
-                <w:szCs w:val="20"/>
-              </w:rPr>
-              <w:t>.equipment</w:t>
+            <w:r>
+              <w:rPr>
+                <w:rFonts w:ascii="BC Sans" w:hAnsi="BC Sans"/>
+                <w:sz w:val="20"/>
+                <w:szCs w:val="20"/>
+              </w:rPr>
+              <w:t>d.outcome.equipment</w:t>
             </w:r>
             <w:proofErr w:type="spellEnd"/>
             <w:r>
@@ -16050,23 +15409,13 @@
               <w:t>{</w:t>
             </w:r>
             <w:proofErr w:type="spellStart"/>
-            <w:proofErr w:type="gramStart"/>
-            <w:r>
-              <w:rPr>
-                <w:rFonts w:ascii="BC Sans" w:hAnsi="BC Sans"/>
-                <w:sz w:val="20"/>
-                <w:szCs w:val="20"/>
-              </w:rPr>
-              <w:t>d.outcome</w:t>
-            </w:r>
-            <w:proofErr w:type="gramEnd"/>
-            <w:r>
-              <w:rPr>
-                <w:rFonts w:ascii="BC Sans" w:hAnsi="BC Sans"/>
-                <w:sz w:val="20"/>
-                <w:szCs w:val="20"/>
-              </w:rPr>
-              <w:t>.equipment</w:t>
+            <w:r>
+              <w:rPr>
+                <w:rFonts w:ascii="BC Sans" w:hAnsi="BC Sans"/>
+                <w:sz w:val="20"/>
+                <w:szCs w:val="20"/>
+              </w:rPr>
+              <w:t>d.outcome.equipment</w:t>
             </w:r>
             <w:proofErr w:type="spellEnd"/>
             <w:r>
@@ -16164,23 +15513,13 @@
               <w:t>{</w:t>
             </w:r>
             <w:proofErr w:type="spellStart"/>
-            <w:proofErr w:type="gramStart"/>
-            <w:r>
-              <w:rPr>
-                <w:rFonts w:ascii="BC Sans" w:hAnsi="BC Sans"/>
-                <w:sz w:val="20"/>
-                <w:szCs w:val="20"/>
-              </w:rPr>
-              <w:t>d.outcome</w:t>
-            </w:r>
-            <w:proofErr w:type="gramEnd"/>
-            <w:r>
-              <w:rPr>
-                <w:rFonts w:ascii="BC Sans" w:hAnsi="BC Sans"/>
-                <w:sz w:val="20"/>
-                <w:szCs w:val="20"/>
-              </w:rPr>
-              <w:t>.equipment</w:t>
+            <w:r>
+              <w:rPr>
+                <w:rFonts w:ascii="BC Sans" w:hAnsi="BC Sans"/>
+                <w:sz w:val="20"/>
+                <w:szCs w:val="20"/>
+              </w:rPr>
+              <w:t>d.outcome.equipment</w:t>
             </w:r>
             <w:proofErr w:type="spellEnd"/>
             <w:r>
@@ -16305,23 +15644,13 @@
               <w:t>{</w:t>
             </w:r>
             <w:proofErr w:type="spellStart"/>
-            <w:proofErr w:type="gramStart"/>
-            <w:r>
-              <w:rPr>
-                <w:rFonts w:ascii="BC Sans" w:hAnsi="BC Sans"/>
-                <w:sz w:val="20"/>
-                <w:szCs w:val="20"/>
-              </w:rPr>
-              <w:t>d.outcome</w:t>
-            </w:r>
-            <w:proofErr w:type="gramEnd"/>
-            <w:r>
-              <w:rPr>
-                <w:rFonts w:ascii="BC Sans" w:hAnsi="BC Sans"/>
-                <w:sz w:val="20"/>
-                <w:szCs w:val="20"/>
-              </w:rPr>
-              <w:t>.equipment</w:t>
+            <w:r>
+              <w:rPr>
+                <w:rFonts w:ascii="BC Sans" w:hAnsi="BC Sans"/>
+                <w:sz w:val="20"/>
+                <w:szCs w:val="20"/>
+              </w:rPr>
+              <w:t>d.outcome.equipment</w:t>
             </w:r>
             <w:proofErr w:type="spellEnd"/>
             <w:r>
@@ -16399,23 +15728,13 @@
               <w:t>{</w:t>
             </w:r>
             <w:proofErr w:type="spellStart"/>
-            <w:proofErr w:type="gramStart"/>
-            <w:r>
-              <w:rPr>
-                <w:rFonts w:ascii="BC Sans" w:hAnsi="BC Sans"/>
-                <w:sz w:val="20"/>
-                <w:szCs w:val="20"/>
-              </w:rPr>
-              <w:t>d.outcome</w:t>
-            </w:r>
-            <w:proofErr w:type="gramEnd"/>
-            <w:r>
-              <w:rPr>
-                <w:rFonts w:ascii="BC Sans" w:hAnsi="BC Sans"/>
-                <w:sz w:val="20"/>
-                <w:szCs w:val="20"/>
-              </w:rPr>
-              <w:t>.equipment</w:t>
+            <w:r>
+              <w:rPr>
+                <w:rFonts w:ascii="BC Sans" w:hAnsi="BC Sans"/>
+                <w:sz w:val="20"/>
+                <w:szCs w:val="20"/>
+              </w:rPr>
+              <w:t>d.outcome.equipment</w:t>
             </w:r>
             <w:proofErr w:type="spellEnd"/>
             <w:r>
@@ -16551,23 +15870,13 @@
               <w:t>{</w:t>
             </w:r>
             <w:proofErr w:type="spellStart"/>
-            <w:proofErr w:type="gramStart"/>
-            <w:r>
-              <w:rPr>
-                <w:rFonts w:ascii="BC Sans" w:hAnsi="BC Sans"/>
-                <w:sz w:val="20"/>
-                <w:szCs w:val="20"/>
-              </w:rPr>
-              <w:t>d.outcome</w:t>
-            </w:r>
-            <w:proofErr w:type="gramEnd"/>
-            <w:r>
-              <w:rPr>
-                <w:rFonts w:ascii="BC Sans" w:hAnsi="BC Sans"/>
-                <w:sz w:val="20"/>
-                <w:szCs w:val="20"/>
-              </w:rPr>
-              <w:t>.equipment</w:t>
+            <w:r>
+              <w:rPr>
+                <w:rFonts w:ascii="BC Sans" w:hAnsi="BC Sans"/>
+                <w:sz w:val="20"/>
+                <w:szCs w:val="20"/>
+              </w:rPr>
+              <w:t>d.outcome.equipment</w:t>
             </w:r>
             <w:proofErr w:type="spellEnd"/>
             <w:r>
@@ -16678,23 +15987,13 @@
               <w:t>{</w:t>
             </w:r>
             <w:proofErr w:type="spellStart"/>
-            <w:proofErr w:type="gramStart"/>
-            <w:r>
-              <w:rPr>
-                <w:rFonts w:ascii="BC Sans" w:hAnsi="BC Sans"/>
-                <w:sz w:val="20"/>
-                <w:szCs w:val="20"/>
-              </w:rPr>
-              <w:t>d.outcome</w:t>
-            </w:r>
-            <w:proofErr w:type="gramEnd"/>
-            <w:r>
-              <w:rPr>
-                <w:rFonts w:ascii="BC Sans" w:hAnsi="BC Sans"/>
-                <w:sz w:val="20"/>
-                <w:szCs w:val="20"/>
-              </w:rPr>
-              <w:t>.equipment</w:t>
+            <w:r>
+              <w:rPr>
+                <w:rFonts w:ascii="BC Sans" w:hAnsi="BC Sans"/>
+                <w:sz w:val="20"/>
+                <w:szCs w:val="20"/>
+              </w:rPr>
+              <w:t>d.outcome.equipment</w:t>
             </w:r>
             <w:proofErr w:type="spellEnd"/>
             <w:r>
@@ -16847,23 +16146,13 @@
               <w:t>{</w:t>
             </w:r>
             <w:proofErr w:type="spellStart"/>
-            <w:proofErr w:type="gramStart"/>
-            <w:r>
-              <w:rPr>
-                <w:rFonts w:ascii="BC Sans" w:hAnsi="BC Sans"/>
-                <w:sz w:val="20"/>
-                <w:szCs w:val="20"/>
-              </w:rPr>
-              <w:t>d.outcome</w:t>
-            </w:r>
-            <w:proofErr w:type="gramEnd"/>
-            <w:r>
-              <w:rPr>
-                <w:rFonts w:ascii="BC Sans" w:hAnsi="BC Sans"/>
-                <w:sz w:val="20"/>
-                <w:szCs w:val="20"/>
-              </w:rPr>
-              <w:t>.equipment</w:t>
+            <w:r>
+              <w:rPr>
+                <w:rFonts w:ascii="BC Sans" w:hAnsi="BC Sans"/>
+                <w:sz w:val="20"/>
+                <w:szCs w:val="20"/>
+              </w:rPr>
+              <w:t>d.outcome.equipment</w:t>
             </w:r>
             <w:proofErr w:type="spellEnd"/>
             <w:r>
@@ -16954,23 +16243,13 @@
               <w:t>{</w:t>
             </w:r>
             <w:proofErr w:type="spellStart"/>
-            <w:proofErr w:type="gramStart"/>
-            <w:r>
-              <w:rPr>
-                <w:rFonts w:ascii="BC Sans" w:hAnsi="BC Sans"/>
-                <w:sz w:val="20"/>
-                <w:szCs w:val="20"/>
-              </w:rPr>
-              <w:t>d.outcome</w:t>
-            </w:r>
-            <w:proofErr w:type="gramEnd"/>
-            <w:r>
-              <w:rPr>
-                <w:rFonts w:ascii="BC Sans" w:hAnsi="BC Sans"/>
-                <w:sz w:val="20"/>
-                <w:szCs w:val="20"/>
-              </w:rPr>
-              <w:t>.equipment</w:t>
+            <w:r>
+              <w:rPr>
+                <w:rFonts w:ascii="BC Sans" w:hAnsi="BC Sans"/>
+                <w:sz w:val="20"/>
+                <w:szCs w:val="20"/>
+              </w:rPr>
+              <w:t>d.outcome.equipment</w:t>
             </w:r>
             <w:proofErr w:type="spellEnd"/>
             <w:r>
@@ -17083,23 +16362,13 @@
         <w:t>{</w:t>
       </w:r>
       <w:proofErr w:type="spellStart"/>
-      <w:proofErr w:type="gramStart"/>
       <w:r>
         <w:rPr>
           <w:rFonts w:ascii="BC Sans" w:hAnsi="BC Sans"/>
           <w:sz w:val="20"/>
           <w:szCs w:val="20"/>
         </w:rPr>
-        <w:t>d.outcome</w:t>
-      </w:r>
-      <w:proofErr w:type="gramEnd"/>
-      <w:r>
-        <w:rPr>
-          <w:rFonts w:ascii="BC Sans" w:hAnsi="BC Sans"/>
-          <w:sz w:val="20"/>
-          <w:szCs w:val="20"/>
-        </w:rPr>
-        <w:t>.equipment</w:t>
+        <w:t>d.outcome.equipment</w:t>
       </w:r>
       <w:proofErr w:type="spellEnd"/>
       <w:r>
@@ -17184,7 +16453,6 @@
               <w:t>Outcome by animal, Animal {</w:t>
             </w:r>
             <w:proofErr w:type="spellStart"/>
-            <w:proofErr w:type="gramStart"/>
             <w:r>
               <w:rPr>
                 <w:rFonts w:ascii="BC Sans" w:hAnsi="BC Sans"/>
@@ -17193,18 +16461,7 @@
                 <w:sz w:val="20"/>
                 <w:szCs w:val="20"/>
               </w:rPr>
-              <w:t>d.outcome</w:t>
-            </w:r>
-            <w:proofErr w:type="gramEnd"/>
-            <w:r>
-              <w:rPr>
-                <w:rFonts w:ascii="BC Sans" w:hAnsi="BC Sans"/>
-                <w:b/>
-                <w:bCs/>
-                <w:sz w:val="20"/>
-                <w:szCs w:val="20"/>
-              </w:rPr>
-              <w:t>.subject</w:t>
+              <w:t>d.outcome.subject</w:t>
             </w:r>
             <w:proofErr w:type="spellEnd"/>
             <w:r>
@@ -17297,6 +16554,7 @@
                 <w:sz w:val="20"/>
                 <w:szCs w:val="20"/>
               </w:rPr>
+              <w:lastRenderedPageBreak/>
               <w:t>Species</w:t>
             </w:r>
             <w:r>
@@ -17343,23 +16601,13 @@
               <w:t>{</w:t>
             </w:r>
             <w:proofErr w:type="spellStart"/>
-            <w:proofErr w:type="gramStart"/>
-            <w:r>
-              <w:rPr>
-                <w:rFonts w:ascii="BC Sans" w:hAnsi="BC Sans"/>
-                <w:sz w:val="20"/>
-                <w:szCs w:val="20"/>
-              </w:rPr>
-              <w:t>d.outcome</w:t>
-            </w:r>
-            <w:proofErr w:type="gramEnd"/>
-            <w:r>
-              <w:rPr>
-                <w:rFonts w:ascii="BC Sans" w:hAnsi="BC Sans"/>
-                <w:sz w:val="20"/>
-                <w:szCs w:val="20"/>
-              </w:rPr>
-              <w:t>.subject</w:t>
+            <w:r>
+              <w:rPr>
+                <w:rFonts w:ascii="BC Sans" w:hAnsi="BC Sans"/>
+                <w:sz w:val="20"/>
+                <w:szCs w:val="20"/>
+              </w:rPr>
+              <w:t>d.outcome.subject</w:t>
             </w:r>
             <w:proofErr w:type="spellEnd"/>
             <w:r>
@@ -17496,23 +16744,13 @@
               <w:t>{</w:t>
             </w:r>
             <w:proofErr w:type="spellStart"/>
-            <w:proofErr w:type="gramStart"/>
-            <w:r>
-              <w:rPr>
-                <w:rFonts w:ascii="BC Sans" w:hAnsi="BC Sans"/>
-                <w:sz w:val="20"/>
-                <w:szCs w:val="20"/>
-              </w:rPr>
-              <w:t>d.outcome</w:t>
-            </w:r>
-            <w:proofErr w:type="gramEnd"/>
-            <w:r>
-              <w:rPr>
-                <w:rFonts w:ascii="BC Sans" w:hAnsi="BC Sans"/>
-                <w:sz w:val="20"/>
-                <w:szCs w:val="20"/>
-              </w:rPr>
-              <w:t>.subject</w:t>
+            <w:r>
+              <w:rPr>
+                <w:rFonts w:ascii="BC Sans" w:hAnsi="BC Sans"/>
+                <w:sz w:val="20"/>
+                <w:szCs w:val="20"/>
+              </w:rPr>
+              <w:t>d.outcome.subject</w:t>
             </w:r>
             <w:proofErr w:type="spellEnd"/>
             <w:r>
@@ -17658,23 +16896,13 @@
               <w:t>{</w:t>
             </w:r>
             <w:proofErr w:type="spellStart"/>
-            <w:proofErr w:type="gramStart"/>
-            <w:r>
-              <w:rPr>
-                <w:rFonts w:ascii="BC Sans" w:hAnsi="BC Sans"/>
-                <w:sz w:val="20"/>
-                <w:szCs w:val="20"/>
-              </w:rPr>
-              <w:t>d.outcome</w:t>
-            </w:r>
-            <w:proofErr w:type="gramEnd"/>
-            <w:r>
-              <w:rPr>
-                <w:rFonts w:ascii="BC Sans" w:hAnsi="BC Sans"/>
-                <w:sz w:val="20"/>
-                <w:szCs w:val="20"/>
-              </w:rPr>
-              <w:t>.subject</w:t>
+            <w:r>
+              <w:rPr>
+                <w:rFonts w:ascii="BC Sans" w:hAnsi="BC Sans"/>
+                <w:sz w:val="20"/>
+                <w:szCs w:val="20"/>
+              </w:rPr>
+              <w:t>d.outcome.subject</w:t>
             </w:r>
             <w:proofErr w:type="spellEnd"/>
             <w:r>
@@ -17829,23 +17057,13 @@
               <w:t>{</w:t>
             </w:r>
             <w:proofErr w:type="spellStart"/>
-            <w:proofErr w:type="gramStart"/>
-            <w:r>
-              <w:rPr>
-                <w:rFonts w:ascii="BC Sans" w:hAnsi="BC Sans"/>
-                <w:sz w:val="20"/>
-                <w:szCs w:val="20"/>
-              </w:rPr>
-              <w:t>d.outcome</w:t>
-            </w:r>
-            <w:proofErr w:type="gramEnd"/>
-            <w:r>
-              <w:rPr>
-                <w:rFonts w:ascii="BC Sans" w:hAnsi="BC Sans"/>
-                <w:sz w:val="20"/>
-                <w:szCs w:val="20"/>
-              </w:rPr>
-              <w:t>.subject</w:t>
+            <w:r>
+              <w:rPr>
+                <w:rFonts w:ascii="BC Sans" w:hAnsi="BC Sans"/>
+                <w:sz w:val="20"/>
+                <w:szCs w:val="20"/>
+              </w:rPr>
+              <w:t>d.outcome.subject</w:t>
             </w:r>
             <w:proofErr w:type="spellEnd"/>
             <w:r>
@@ -17992,23 +17210,13 @@
               <w:t>{</w:t>
             </w:r>
             <w:proofErr w:type="spellStart"/>
-            <w:proofErr w:type="gramStart"/>
-            <w:r>
-              <w:rPr>
-                <w:rFonts w:ascii="BC Sans" w:hAnsi="BC Sans"/>
-                <w:sz w:val="20"/>
-                <w:szCs w:val="20"/>
-              </w:rPr>
-              <w:t>d.outcome</w:t>
-            </w:r>
-            <w:proofErr w:type="gramEnd"/>
-            <w:r>
-              <w:rPr>
-                <w:rFonts w:ascii="BC Sans" w:hAnsi="BC Sans"/>
-                <w:sz w:val="20"/>
-                <w:szCs w:val="20"/>
-              </w:rPr>
-              <w:t>.subject</w:t>
+            <w:r>
+              <w:rPr>
+                <w:rFonts w:ascii="BC Sans" w:hAnsi="BC Sans"/>
+                <w:sz w:val="20"/>
+                <w:szCs w:val="20"/>
+              </w:rPr>
+              <w:t>d.outcome.subject</w:t>
             </w:r>
             <w:proofErr w:type="spellEnd"/>
             <w:r>
@@ -18153,25 +17361,14 @@
               <w:t>{</w:t>
             </w:r>
             <w:proofErr w:type="spellStart"/>
-            <w:proofErr w:type="gramStart"/>
-            <w:r>
-              <w:rPr>
-                <w:rFonts w:ascii="BC Sans" w:hAnsi="BC Sans"/>
-                <w:sz w:val="20"/>
-                <w:szCs w:val="20"/>
-                <w:lang w:val="en-CA"/>
-              </w:rPr>
-              <w:t>d.outcome</w:t>
-            </w:r>
-            <w:proofErr w:type="gramEnd"/>
-            <w:r>
-              <w:rPr>
-                <w:rFonts w:ascii="BC Sans" w:hAnsi="BC Sans"/>
-                <w:sz w:val="20"/>
-                <w:szCs w:val="20"/>
-                <w:lang w:val="en-CA"/>
-              </w:rPr>
-              <w:t>.subject</w:t>
+            <w:r>
+              <w:rPr>
+                <w:rFonts w:ascii="BC Sans" w:hAnsi="BC Sans"/>
+                <w:sz w:val="20"/>
+                <w:szCs w:val="20"/>
+                <w:lang w:val="en-CA"/>
+              </w:rPr>
+              <w:t>d.outcome.subject</w:t>
             </w:r>
             <w:proofErr w:type="spellEnd"/>
             <w:r>
@@ -18211,7 +17408,7 @@
                 <w:szCs w:val="20"/>
                 <w:lang w:val="en-CA"/>
               </w:rPr>
-              <w:t>eartag</w:t>
+              <w:t>tags:convCRLF</w:t>
             </w:r>
             <w:proofErr w:type="spellEnd"/>
             <w:r>
@@ -18222,291 +17419,6 @@
                 <w:lang w:val="en-CA"/>
               </w:rPr>
               <w:t>}</w:t>
-            </w:r>
-          </w:p>
-          <w:p>
-            <w:pPr>
-              <w:pStyle w:val="ListParagraph"/>
-              <w:numPr>
-                <w:ilvl w:val="0"/>
-                <w:numId w:val="11"/>
-              </w:numPr>
-              <w:spacing w:after="0"/>
-              <w:rPr>
-                <w:rFonts w:ascii="BC Sans" w:hAnsi="BC Sans"/>
-                <w:sz w:val="20"/>
-                <w:szCs w:val="20"/>
-                <w:lang w:val="en-CA"/>
-              </w:rPr>
-            </w:pPr>
-            <w:r>
-              <w:rPr>
-                <w:rFonts w:ascii="BC Sans" w:hAnsi="BC Sans"/>
-                <w:sz w:val="20"/>
-                <w:szCs w:val="20"/>
-              </w:rPr>
-              <w:lastRenderedPageBreak/>
-              <w:t>ID: {</w:t>
-            </w:r>
-            <w:proofErr w:type="spellStart"/>
-            <w:proofErr w:type="gramStart"/>
-            <w:r>
-              <w:rPr>
-                <w:rFonts w:ascii="BC Sans" w:hAnsi="BC Sans"/>
-                <w:sz w:val="20"/>
-                <w:szCs w:val="20"/>
-              </w:rPr>
-              <w:t>d.outcome</w:t>
-            </w:r>
-            <w:proofErr w:type="gramEnd"/>
-            <w:r>
-              <w:rPr>
-                <w:rFonts w:ascii="BC Sans" w:hAnsi="BC Sans"/>
-                <w:sz w:val="20"/>
-                <w:szCs w:val="20"/>
-              </w:rPr>
-              <w:t>.subject</w:t>
-            </w:r>
-            <w:proofErr w:type="spellEnd"/>
-            <w:r>
-              <w:rPr>
-                <w:rFonts w:ascii="BC Sans" w:hAnsi="BC Sans"/>
-                <w:sz w:val="20"/>
-                <w:szCs w:val="20"/>
-              </w:rPr>
-              <w:t>[</w:t>
-            </w:r>
-            <w:proofErr w:type="spellStart"/>
-            <w:r>
-              <w:rPr>
-                <w:rFonts w:ascii="BC Sans" w:hAnsi="BC Sans"/>
-                <w:sz w:val="20"/>
-                <w:szCs w:val="20"/>
-              </w:rPr>
-              <w:t>i</w:t>
-            </w:r>
-            <w:proofErr w:type="spellEnd"/>
-            <w:r>
-              <w:rPr>
-                <w:rFonts w:ascii="BC Sans" w:hAnsi="BC Sans"/>
-                <w:sz w:val="20"/>
-                <w:szCs w:val="20"/>
-              </w:rPr>
-              <w:t>].tags[</w:t>
-            </w:r>
-            <w:proofErr w:type="spellStart"/>
-            <w:r>
-              <w:rPr>
-                <w:rFonts w:ascii="BC Sans" w:hAnsi="BC Sans"/>
-                <w:sz w:val="20"/>
-                <w:szCs w:val="20"/>
-              </w:rPr>
-              <w:t>i</w:t>
-            </w:r>
-            <w:proofErr w:type="spellEnd"/>
-            <w:r>
-              <w:rPr>
-                <w:rFonts w:ascii="BC Sans" w:hAnsi="BC Sans"/>
-                <w:sz w:val="20"/>
-                <w:szCs w:val="20"/>
-              </w:rPr>
-              <w:t>].identifier} ({</w:t>
-            </w:r>
-            <w:proofErr w:type="spellStart"/>
-            <w:r>
-              <w:rPr>
-                <w:rFonts w:ascii="BC Sans" w:hAnsi="BC Sans"/>
-                <w:sz w:val="20"/>
-                <w:szCs w:val="20"/>
-              </w:rPr>
-              <w:t>d.outcome.subject</w:t>
-            </w:r>
-            <w:proofErr w:type="spellEnd"/>
-            <w:r>
-              <w:rPr>
-                <w:rFonts w:ascii="BC Sans" w:hAnsi="BC Sans"/>
-                <w:sz w:val="20"/>
-                <w:szCs w:val="20"/>
-              </w:rPr>
-              <w:t>[</w:t>
-            </w:r>
-            <w:proofErr w:type="spellStart"/>
-            <w:r>
-              <w:rPr>
-                <w:rFonts w:ascii="BC Sans" w:hAnsi="BC Sans"/>
-                <w:sz w:val="20"/>
-                <w:szCs w:val="20"/>
-              </w:rPr>
-              <w:t>i</w:t>
-            </w:r>
-            <w:proofErr w:type="spellEnd"/>
-            <w:r>
-              <w:rPr>
-                <w:rFonts w:ascii="BC Sans" w:hAnsi="BC Sans"/>
-                <w:sz w:val="20"/>
-                <w:szCs w:val="20"/>
-              </w:rPr>
-              <w:t>].tags[</w:t>
-            </w:r>
-            <w:proofErr w:type="spellStart"/>
-            <w:r>
-              <w:rPr>
-                <w:rFonts w:ascii="BC Sans" w:hAnsi="BC Sans"/>
-                <w:sz w:val="20"/>
-                <w:szCs w:val="20"/>
-              </w:rPr>
-              <w:t>i</w:t>
-            </w:r>
-            <w:proofErr w:type="spellEnd"/>
-            <w:r>
-              <w:rPr>
-                <w:rFonts w:ascii="BC Sans" w:hAnsi="BC Sans"/>
-                <w:sz w:val="20"/>
-                <w:szCs w:val="20"/>
-              </w:rPr>
-              <w:t>].</w:t>
-            </w:r>
-            <w:proofErr w:type="spellStart"/>
-            <w:r>
-              <w:rPr>
-                <w:rFonts w:ascii="BC Sans" w:hAnsi="BC Sans"/>
-                <w:sz w:val="20"/>
-                <w:szCs w:val="20"/>
-              </w:rPr>
-              <w:t>earDescription</w:t>
-            </w:r>
-            <w:proofErr w:type="spellEnd"/>
-            <w:r>
-              <w:rPr>
-                <w:rFonts w:ascii="BC Sans" w:hAnsi="BC Sans"/>
-                <w:sz w:val="20"/>
-                <w:szCs w:val="20"/>
-              </w:rPr>
-              <w:t>} side)</w:t>
-            </w:r>
-          </w:p>
-          <w:p>
-            <w:pPr>
-              <w:pStyle w:val="ListParagraph"/>
-              <w:numPr>
-                <w:ilvl w:val="0"/>
-                <w:numId w:val="11"/>
-              </w:numPr>
-              <w:spacing w:after="0"/>
-              <w:rPr>
-                <w:rFonts w:ascii="BC Sans" w:hAnsi="BC Sans"/>
-                <w:sz w:val="20"/>
-                <w:szCs w:val="20"/>
-                <w:lang w:val="en-CA"/>
-              </w:rPr>
-            </w:pPr>
-            <w:r>
-              <w:rPr>
-                <w:rFonts w:ascii="BC Sans" w:hAnsi="BC Sans"/>
-                <w:sz w:val="20"/>
-                <w:szCs w:val="20"/>
-              </w:rPr>
-              <w:t>ID: {</w:t>
-            </w:r>
-            <w:proofErr w:type="spellStart"/>
-            <w:proofErr w:type="gramStart"/>
-            <w:r>
-              <w:rPr>
-                <w:rFonts w:ascii="BC Sans" w:hAnsi="BC Sans"/>
-                <w:sz w:val="20"/>
-                <w:szCs w:val="20"/>
-              </w:rPr>
-              <w:t>d.outcome</w:t>
-            </w:r>
-            <w:proofErr w:type="gramEnd"/>
-            <w:r>
-              <w:rPr>
-                <w:rFonts w:ascii="BC Sans" w:hAnsi="BC Sans"/>
-                <w:sz w:val="20"/>
-                <w:szCs w:val="20"/>
-              </w:rPr>
-              <w:t>.subject</w:t>
-            </w:r>
-            <w:proofErr w:type="spellEnd"/>
-            <w:r>
-              <w:rPr>
-                <w:rFonts w:ascii="BC Sans" w:hAnsi="BC Sans"/>
-                <w:sz w:val="20"/>
-                <w:szCs w:val="20"/>
-              </w:rPr>
-              <w:t>[</w:t>
-            </w:r>
-            <w:proofErr w:type="spellStart"/>
-            <w:r>
-              <w:rPr>
-                <w:rFonts w:ascii="BC Sans" w:hAnsi="BC Sans"/>
-                <w:sz w:val="20"/>
-                <w:szCs w:val="20"/>
-              </w:rPr>
-              <w:t>i</w:t>
-            </w:r>
-            <w:proofErr w:type="spellEnd"/>
-            <w:r>
-              <w:rPr>
-                <w:rFonts w:ascii="BC Sans" w:hAnsi="BC Sans"/>
-                <w:sz w:val="20"/>
-                <w:szCs w:val="20"/>
-              </w:rPr>
-              <w:t>].tags[i+1].identifier} ({</w:t>
-            </w:r>
-            <w:proofErr w:type="spellStart"/>
-            <w:r>
-              <w:rPr>
-                <w:rFonts w:ascii="BC Sans" w:hAnsi="BC Sans"/>
-                <w:sz w:val="20"/>
-                <w:szCs w:val="20"/>
-              </w:rPr>
-              <w:t>d.outcome.subject</w:t>
-            </w:r>
-            <w:proofErr w:type="spellEnd"/>
-            <w:r>
-              <w:rPr>
-                <w:rFonts w:ascii="BC Sans" w:hAnsi="BC Sans"/>
-                <w:sz w:val="20"/>
-                <w:szCs w:val="20"/>
-              </w:rPr>
-              <w:t>[</w:t>
-            </w:r>
-            <w:proofErr w:type="spellStart"/>
-            <w:r>
-              <w:rPr>
-                <w:rFonts w:ascii="BC Sans" w:hAnsi="BC Sans"/>
-                <w:sz w:val="20"/>
-                <w:szCs w:val="20"/>
-              </w:rPr>
-              <w:t>i</w:t>
-            </w:r>
-            <w:proofErr w:type="spellEnd"/>
-            <w:r>
-              <w:rPr>
-                <w:rFonts w:ascii="BC Sans" w:hAnsi="BC Sans"/>
-                <w:sz w:val="20"/>
-                <w:szCs w:val="20"/>
-              </w:rPr>
-              <w:t>].tags[i+1].</w:t>
-            </w:r>
-            <w:proofErr w:type="spellStart"/>
-            <w:r>
-              <w:rPr>
-                <w:rFonts w:ascii="BC Sans" w:hAnsi="BC Sans"/>
-                <w:sz w:val="20"/>
-                <w:szCs w:val="20"/>
-              </w:rPr>
-              <w:t>earDescription</w:t>
-            </w:r>
-            <w:proofErr w:type="spellEnd"/>
-            <w:r>
-              <w:rPr>
-                <w:rFonts w:ascii="BC Sans" w:hAnsi="BC Sans"/>
-                <w:sz w:val="20"/>
-                <w:szCs w:val="20"/>
-              </w:rPr>
-              <w:t>} side)</w:t>
             </w:r>
           </w:p>
         </w:tc>
@@ -18545,7 +17457,6 @@
                 <w:sz w:val="20"/>
                 <w:szCs w:val="20"/>
               </w:rPr>
-              <w:lastRenderedPageBreak/>
               <w:t>Drug ({</w:t>
             </w:r>
             <w:proofErr w:type="spellStart"/>
@@ -18586,6 +17497,7 @@
               <w:t>i</w:t>
             </w:r>
             <w:proofErr w:type="spellEnd"/>
+            <w:proofErr w:type="gramStart"/>
             <w:r>
               <w:rPr>
                 <w:rFonts w:ascii="BC Sans" w:hAnsi="BC Sans"/>
@@ -18602,6 +17514,7 @@
               </w:rPr>
               <w:t>s</w:t>
             </w:r>
+            <w:proofErr w:type="gramEnd"/>
             <w:r>
               <w:rPr>
                 <w:rFonts w:ascii="BC Sans" w:hAnsi="BC Sans"/>
@@ -18620,6 +17533,7 @@
               <w:t>i</w:t>
             </w:r>
             <w:proofErr w:type="spellEnd"/>
+            <w:proofErr w:type="gramStart"/>
             <w:r>
               <w:rPr>
                 <w:rFonts w:ascii="BC Sans" w:hAnsi="BC Sans"/>
@@ -18628,6 +17542,7 @@
               </w:rPr>
               <w:t>].order</w:t>
             </w:r>
+            <w:proofErr w:type="gramEnd"/>
             <w:r>
               <w:rPr>
                 <w:rFonts w:ascii="BC Sans" w:hAnsi="BC Sans"/>
@@ -18716,6 +17631,7 @@
               <w:t>i</w:t>
             </w:r>
             <w:proofErr w:type="spellEnd"/>
+            <w:proofErr w:type="gramStart"/>
             <w:r>
               <w:rPr>
                 <w:rFonts w:ascii="BC Sans" w:hAnsi="BC Sans"/>
@@ -18732,6 +17648,7 @@
               </w:rPr>
               <w:t>s</w:t>
             </w:r>
+            <w:proofErr w:type="gramEnd"/>
             <w:r>
               <w:rPr>
                 <w:rFonts w:ascii="BC Sans" w:hAnsi="BC Sans"/>
@@ -18750,6 +17667,7 @@
               <w:t>i</w:t>
             </w:r>
             <w:proofErr w:type="spellEnd"/>
+            <w:proofErr w:type="gramStart"/>
             <w:r>
               <w:rPr>
                 <w:rFonts w:ascii="BC Sans" w:hAnsi="BC Sans"/>
@@ -18758,6 +17676,7 @@
               </w:rPr>
               <w:t>].vial</w:t>
             </w:r>
+            <w:proofErr w:type="gramEnd"/>
             <w:r>
               <w:rPr>
                 <w:rFonts w:ascii="BC Sans" w:hAnsi="BC Sans"/>
@@ -18838,6 +17757,7 @@
               <w:t>i</w:t>
             </w:r>
             <w:proofErr w:type="spellEnd"/>
+            <w:proofErr w:type="gramStart"/>
             <w:r>
               <w:rPr>
                 <w:rFonts w:ascii="BC Sans" w:hAnsi="BC Sans"/>
@@ -18854,6 +17774,7 @@
               </w:rPr>
               <w:t>s</w:t>
             </w:r>
+            <w:proofErr w:type="gramEnd"/>
             <w:r>
               <w:rPr>
                 <w:rFonts w:ascii="BC Sans" w:hAnsi="BC Sans"/>
@@ -18872,6 +17793,7 @@
               <w:t>i</w:t>
             </w:r>
             <w:proofErr w:type="spellEnd"/>
+            <w:proofErr w:type="gramStart"/>
             <w:r>
               <w:rPr>
                 <w:rFonts w:ascii="BC Sans" w:hAnsi="BC Sans"/>
@@ -18898,6 +17820,7 @@
               <w:t>Description</w:t>
             </w:r>
             <w:proofErr w:type="spellEnd"/>
+            <w:proofErr w:type="gramEnd"/>
             <w:r>
               <w:rPr>
                 <w:rFonts w:ascii="BC Sans" w:hAnsi="BC Sans"/>
@@ -18978,6 +17901,7 @@
               <w:t>i</w:t>
             </w:r>
             <w:proofErr w:type="spellEnd"/>
+            <w:proofErr w:type="gramStart"/>
             <w:r>
               <w:rPr>
                 <w:rFonts w:ascii="BC Sans" w:hAnsi="BC Sans"/>
@@ -18994,6 +17918,7 @@
               </w:rPr>
               <w:t>s</w:t>
             </w:r>
+            <w:proofErr w:type="gramEnd"/>
             <w:r>
               <w:rPr>
                 <w:rFonts w:ascii="BC Sans" w:hAnsi="BC Sans"/>
@@ -19012,6 +17937,7 @@
               <w:t>i</w:t>
             </w:r>
             <w:proofErr w:type="spellEnd"/>
+            <w:proofErr w:type="gramStart"/>
             <w:r>
               <w:rPr>
                 <w:rFonts w:ascii="BC Sans" w:hAnsi="BC Sans"/>
@@ -19030,6 +17956,7 @@
               <w:t>amountUsed</w:t>
             </w:r>
             <w:proofErr w:type="spellEnd"/>
+            <w:proofErr w:type="gramEnd"/>
             <w:r>
               <w:rPr>
                 <w:rFonts w:ascii="BC Sans" w:hAnsi="BC Sans"/>
@@ -19110,6 +18037,7 @@
               <w:t>i</w:t>
             </w:r>
             <w:proofErr w:type="spellEnd"/>
+            <w:proofErr w:type="gramStart"/>
             <w:r>
               <w:rPr>
                 <w:rFonts w:ascii="BC Sans" w:hAnsi="BC Sans"/>
@@ -19126,6 +18054,7 @@
               </w:rPr>
               <w:t>s</w:t>
             </w:r>
+            <w:proofErr w:type="gramEnd"/>
             <w:r>
               <w:rPr>
                 <w:rFonts w:ascii="BC Sans" w:hAnsi="BC Sans"/>
@@ -19144,6 +18073,7 @@
               <w:t>i</w:t>
             </w:r>
             <w:proofErr w:type="spellEnd"/>
+            <w:proofErr w:type="gramStart"/>
             <w:r>
               <w:rPr>
                 <w:rFonts w:ascii="BC Sans" w:hAnsi="BC Sans"/>
@@ -19170,6 +18100,7 @@
               <w:t>Description</w:t>
             </w:r>
             <w:proofErr w:type="spellEnd"/>
+            <w:proofErr w:type="gramEnd"/>
             <w:r>
               <w:rPr>
                 <w:rFonts w:ascii="BC Sans" w:hAnsi="BC Sans"/>
@@ -19242,13 +18173,23 @@
               <w:t>i</w:t>
             </w:r>
             <w:proofErr w:type="spellEnd"/>
-            <w:r>
-              <w:rPr>
-                <w:rFonts w:ascii="BC Sans" w:hAnsi="BC Sans"/>
-                <w:sz w:val="20"/>
-                <w:szCs w:val="20"/>
-              </w:rPr>
-              <w:t>].drugs[</w:t>
+            <w:proofErr w:type="gramStart"/>
+            <w:r>
+              <w:rPr>
+                <w:rFonts w:ascii="BC Sans" w:hAnsi="BC Sans"/>
+                <w:sz w:val="20"/>
+                <w:szCs w:val="20"/>
+              </w:rPr>
+              <w:t>].drugs</w:t>
+            </w:r>
+            <w:proofErr w:type="gramEnd"/>
+            <w:r>
+              <w:rPr>
+                <w:rFonts w:ascii="BC Sans" w:hAnsi="BC Sans"/>
+                <w:sz w:val="20"/>
+                <w:szCs w:val="20"/>
+              </w:rPr>
+              <w:t>[</w:t>
             </w:r>
             <w:proofErr w:type="spellStart"/>
             <w:r>
@@ -19260,6 +18201,7 @@
               <w:t>i</w:t>
             </w:r>
             <w:proofErr w:type="spellEnd"/>
+            <w:proofErr w:type="gramStart"/>
             <w:r>
               <w:rPr>
                 <w:rFonts w:ascii="BC Sans" w:hAnsi="BC Sans"/>
@@ -19278,6 +18220,7 @@
               <w:t>remainingUseDescription</w:t>
             </w:r>
             <w:proofErr w:type="spellEnd"/>
+            <w:proofErr w:type="gramEnd"/>
             <w:r>
               <w:rPr>
                 <w:rFonts w:ascii="BC Sans" w:hAnsi="BC Sans"/>
@@ -19350,6 +18293,7 @@
               <w:t>i</w:t>
             </w:r>
             <w:proofErr w:type="spellEnd"/>
+            <w:proofErr w:type="gramStart"/>
             <w:r>
               <w:rPr>
                 <w:rFonts w:ascii="BC Sans" w:hAnsi="BC Sans"/>
@@ -19366,6 +18310,7 @@
               </w:rPr>
               <w:t>s</w:t>
             </w:r>
+            <w:proofErr w:type="gramEnd"/>
             <w:r>
               <w:rPr>
                 <w:rFonts w:ascii="BC Sans" w:hAnsi="BC Sans"/>
@@ -19384,6 +18329,7 @@
               <w:t>i</w:t>
             </w:r>
             <w:proofErr w:type="spellEnd"/>
+            <w:proofErr w:type="gramStart"/>
             <w:r>
               <w:rPr>
                 <w:rFonts w:ascii="BC Sans" w:hAnsi="BC Sans"/>
@@ -19402,6 +18348,7 @@
               <w:t>additionalComments</w:t>
             </w:r>
             <w:proofErr w:type="spellEnd"/>
+            <w:proofErr w:type="gramEnd"/>
             <w:r>
               <w:rPr>
                 <w:rFonts w:ascii="BC Sans" w:hAnsi="BC Sans"/>
@@ -19482,13 +18429,23 @@
               <w:t>i</w:t>
             </w:r>
             <w:proofErr w:type="spellEnd"/>
-            <w:r>
-              <w:rPr>
-                <w:rFonts w:ascii="BC Sans" w:hAnsi="BC Sans"/>
-                <w:sz w:val="20"/>
-                <w:szCs w:val="20"/>
-              </w:rPr>
-              <w:t>].drugs[</w:t>
+            <w:proofErr w:type="gramStart"/>
+            <w:r>
+              <w:rPr>
+                <w:rFonts w:ascii="BC Sans" w:hAnsi="BC Sans"/>
+                <w:sz w:val="20"/>
+                <w:szCs w:val="20"/>
+              </w:rPr>
+              <w:t>].drugs</w:t>
+            </w:r>
+            <w:proofErr w:type="gramEnd"/>
+            <w:r>
+              <w:rPr>
+                <w:rFonts w:ascii="BC Sans" w:hAnsi="BC Sans"/>
+                <w:sz w:val="20"/>
+                <w:szCs w:val="20"/>
+              </w:rPr>
+              <w:t>[</w:t>
             </w:r>
             <w:proofErr w:type="spellStart"/>
             <w:r>
@@ -19500,6 +18457,7 @@
               <w:t>i</w:t>
             </w:r>
             <w:proofErr w:type="spellEnd"/>
+            <w:proofErr w:type="gramStart"/>
             <w:r>
               <w:rPr>
                 <w:rFonts w:ascii="BC Sans" w:hAnsi="BC Sans"/>
@@ -19508,6 +18466,7 @@
               </w:rPr>
               <w:t>].officer</w:t>
             </w:r>
+            <w:proofErr w:type="gramEnd"/>
             <w:r>
               <w:rPr>
                 <w:rFonts w:ascii="BC Sans" w:hAnsi="BC Sans"/>
@@ -19604,13 +18563,23 @@
               <w:t>i</w:t>
             </w:r>
             <w:proofErr w:type="spellEnd"/>
-            <w:r>
-              <w:rPr>
-                <w:rFonts w:ascii="BC Sans" w:hAnsi="BC Sans"/>
-                <w:sz w:val="20"/>
-                <w:szCs w:val="20"/>
-              </w:rPr>
-              <w:t>].drugs[</w:t>
+            <w:proofErr w:type="gramStart"/>
+            <w:r>
+              <w:rPr>
+                <w:rFonts w:ascii="BC Sans" w:hAnsi="BC Sans"/>
+                <w:sz w:val="20"/>
+                <w:szCs w:val="20"/>
+              </w:rPr>
+              <w:t>].drugs</w:t>
+            </w:r>
+            <w:proofErr w:type="gramEnd"/>
+            <w:r>
+              <w:rPr>
+                <w:rFonts w:ascii="BC Sans" w:hAnsi="BC Sans"/>
+                <w:sz w:val="20"/>
+                <w:szCs w:val="20"/>
+              </w:rPr>
+              <w:t>[</w:t>
             </w:r>
             <w:proofErr w:type="spellStart"/>
             <w:r>
@@ -19622,6 +18591,7 @@
               <w:t>i</w:t>
             </w:r>
             <w:proofErr w:type="spellEnd"/>
+            <w:proofErr w:type="gramStart"/>
             <w:r>
               <w:rPr>
                 <w:rFonts w:ascii="BC Sans" w:hAnsi="BC Sans"/>
@@ -19630,6 +18600,7 @@
               </w:rPr>
               <w:t>].date</w:t>
             </w:r>
+            <w:proofErr w:type="gramEnd"/>
             <w:r>
               <w:rPr>
                 <w:rFonts w:ascii="BC Sans" w:hAnsi="BC Sans"/>
@@ -19719,6 +18690,7 @@
               <w:t>i</w:t>
             </w:r>
             <w:proofErr w:type="spellEnd"/>
+            <w:proofErr w:type="gramStart"/>
             <w:r>
               <w:rPr>
                 <w:rFonts w:ascii="BC Sans" w:hAnsi="BC Sans"/>
@@ -19735,14 +18707,25 @@
               </w:rPr>
               <w:t>s</w:t>
             </w:r>
-            <w:r>
-              <w:rPr>
-                <w:rFonts w:ascii="BC Sans" w:hAnsi="BC Sans"/>
-                <w:sz w:val="20"/>
-                <w:szCs w:val="20"/>
-              </w:rPr>
-              <w:t>[i+1].order</w:t>
-            </w:r>
+            <w:proofErr w:type="gramEnd"/>
+            <w:r>
+              <w:rPr>
+                <w:rFonts w:ascii="BC Sans" w:hAnsi="BC Sans"/>
+                <w:sz w:val="20"/>
+                <w:szCs w:val="20"/>
+              </w:rPr>
+              <w:t>[i+1</w:t>
+            </w:r>
+            <w:proofErr w:type="gramStart"/>
+            <w:r>
+              <w:rPr>
+                <w:rFonts w:ascii="BC Sans" w:hAnsi="BC Sans"/>
+                <w:sz w:val="20"/>
+                <w:szCs w:val="20"/>
+              </w:rPr>
+              <w:t>].order</w:t>
+            </w:r>
+            <w:proofErr w:type="gramEnd"/>
             <w:r>
               <w:rPr>
                 <w:rFonts w:ascii="BC Sans" w:hAnsi="BC Sans"/>
@@ -19904,6 +18887,7 @@
               <w:t>i</w:t>
             </w:r>
             <w:proofErr w:type="spellEnd"/>
+            <w:proofErr w:type="gramStart"/>
             <w:r>
               <w:rPr>
                 <w:rFonts w:ascii="BC Sans" w:hAnsi="BC Sans"/>
@@ -19922,6 +18906,7 @@
               <w:t>outcomeDescription</w:t>
             </w:r>
             <w:proofErr w:type="spellEnd"/>
+            <w:proofErr w:type="gramEnd"/>
             <w:r>
               <w:rPr>
                 <w:rFonts w:ascii="BC Sans" w:hAnsi="BC Sans"/>
@@ -19945,7 +18930,67 @@
                 <w:szCs w:val="20"/>
                 <w:lang w:val="en-CA"/>
               </w:rPr>
-              <w:t>{d.outcome.subject[i].outcomeActionedByDescription:ifNEM:showBegin}by</w:t>
+              <w:t>{</w:t>
+            </w:r>
+            <w:proofErr w:type="gramStart"/>
+            <w:r>
+              <w:rPr>
+                <w:rFonts w:ascii="BC Sans" w:hAnsi="BC Sans"/>
+                <w:sz w:val="20"/>
+                <w:szCs w:val="20"/>
+                <w:lang w:val="en-CA"/>
+              </w:rPr>
+              <w:t>d.outcome</w:t>
+            </w:r>
+            <w:proofErr w:type="gramEnd"/>
+            <w:r>
+              <w:rPr>
+                <w:rFonts w:ascii="BC Sans" w:hAnsi="BC Sans"/>
+                <w:sz w:val="20"/>
+                <w:szCs w:val="20"/>
+                <w:lang w:val="en-CA"/>
+              </w:rPr>
+              <w:t>.subject[i</w:t>
+            </w:r>
+            <w:proofErr w:type="gramStart"/>
+            <w:r>
+              <w:rPr>
+                <w:rFonts w:ascii="BC Sans" w:hAnsi="BC Sans"/>
+                <w:sz w:val="20"/>
+                <w:szCs w:val="20"/>
+                <w:lang w:val="en-CA"/>
+              </w:rPr>
+              <w:t>].outcomeActionedByDescription</w:t>
+            </w:r>
+            <w:proofErr w:type="gramEnd"/>
+            <w:r>
+              <w:rPr>
+                <w:rFonts w:ascii="BC Sans" w:hAnsi="BC Sans"/>
+                <w:sz w:val="20"/>
+                <w:szCs w:val="20"/>
+                <w:lang w:val="en-CA"/>
+              </w:rPr>
+              <w:t>:</w:t>
+            </w:r>
+            <w:proofErr w:type="gramStart"/>
+            <w:r>
+              <w:rPr>
+                <w:rFonts w:ascii="BC Sans" w:hAnsi="BC Sans"/>
+                <w:sz w:val="20"/>
+                <w:szCs w:val="20"/>
+                <w:lang w:val="en-CA"/>
+              </w:rPr>
+              <w:t>ifNEM:showBegin</w:t>
+            </w:r>
+            <w:proofErr w:type="gramEnd"/>
+            <w:r>
+              <w:rPr>
+                <w:rFonts w:ascii="BC Sans" w:hAnsi="BC Sans"/>
+                <w:sz w:val="20"/>
+                <w:szCs w:val="20"/>
+                <w:lang w:val="en-CA"/>
+              </w:rPr>
+              <w:t>}by</w:t>
             </w:r>
             <w:r>
               <w:rPr>
@@ -19963,7 +19008,107 @@
                 <w:szCs w:val="20"/>
                 <w:lang w:val="en-CA"/>
               </w:rPr>
-              <w:t>{d.outcome.subject[i].outcomeActionedByDescription}{d.outcome.subject[i].outcomeActionedByDescription:ifNEM:showEnd}</w:t>
+              <w:t>{</w:t>
+            </w:r>
+            <w:proofErr w:type="gramStart"/>
+            <w:r>
+              <w:rPr>
+                <w:rFonts w:ascii="BC Sans" w:hAnsi="BC Sans"/>
+                <w:sz w:val="20"/>
+                <w:szCs w:val="20"/>
+                <w:lang w:val="en-CA"/>
+              </w:rPr>
+              <w:t>d.outcome</w:t>
+            </w:r>
+            <w:proofErr w:type="gramEnd"/>
+            <w:r>
+              <w:rPr>
+                <w:rFonts w:ascii="BC Sans" w:hAnsi="BC Sans"/>
+                <w:sz w:val="20"/>
+                <w:szCs w:val="20"/>
+                <w:lang w:val="en-CA"/>
+              </w:rPr>
+              <w:t>.subject[i</w:t>
+            </w:r>
+            <w:proofErr w:type="gramStart"/>
+            <w:r>
+              <w:rPr>
+                <w:rFonts w:ascii="BC Sans" w:hAnsi="BC Sans"/>
+                <w:sz w:val="20"/>
+                <w:szCs w:val="20"/>
+                <w:lang w:val="en-CA"/>
+              </w:rPr>
+              <w:t>].outcomeActionedByDescription</w:t>
+            </w:r>
+            <w:proofErr w:type="gramEnd"/>
+            <w:r>
+              <w:rPr>
+                <w:rFonts w:ascii="BC Sans" w:hAnsi="BC Sans"/>
+                <w:sz w:val="20"/>
+                <w:szCs w:val="20"/>
+                <w:lang w:val="en-CA"/>
+              </w:rPr>
+              <w:t>}{</w:t>
+            </w:r>
+            <w:proofErr w:type="gramStart"/>
+            <w:r>
+              <w:rPr>
+                <w:rFonts w:ascii="BC Sans" w:hAnsi="BC Sans"/>
+                <w:sz w:val="20"/>
+                <w:szCs w:val="20"/>
+                <w:lang w:val="en-CA"/>
+              </w:rPr>
+              <w:t>d.outcome</w:t>
+            </w:r>
+            <w:proofErr w:type="gramEnd"/>
+            <w:r>
+              <w:rPr>
+                <w:rFonts w:ascii="BC Sans" w:hAnsi="BC Sans"/>
+                <w:sz w:val="20"/>
+                <w:szCs w:val="20"/>
+                <w:lang w:val="en-CA"/>
+              </w:rPr>
+              <w:t>.subject[i</w:t>
+            </w:r>
+            <w:proofErr w:type="gramStart"/>
+            <w:r>
+              <w:rPr>
+                <w:rFonts w:ascii="BC Sans" w:hAnsi="BC Sans"/>
+                <w:sz w:val="20"/>
+                <w:szCs w:val="20"/>
+                <w:lang w:val="en-CA"/>
+              </w:rPr>
+              <w:t>].outcomeActionedByDescription</w:t>
+            </w:r>
+            <w:proofErr w:type="gramEnd"/>
+            <w:r>
+              <w:rPr>
+                <w:rFonts w:ascii="BC Sans" w:hAnsi="BC Sans"/>
+                <w:sz w:val="20"/>
+                <w:szCs w:val="20"/>
+                <w:lang w:val="en-CA"/>
+              </w:rPr>
+              <w:t>:</w:t>
+            </w:r>
+            <w:proofErr w:type="gramStart"/>
+            <w:r>
+              <w:rPr>
+                <w:rFonts w:ascii="BC Sans" w:hAnsi="BC Sans"/>
+                <w:sz w:val="20"/>
+                <w:szCs w:val="20"/>
+                <w:lang w:val="en-CA"/>
+              </w:rPr>
+              <w:t>ifNEM:showEnd</w:t>
+            </w:r>
+            <w:proofErr w:type="gramEnd"/>
+            <w:r>
+              <w:rPr>
+                <w:rFonts w:ascii="BC Sans" w:hAnsi="BC Sans"/>
+                <w:sz w:val="20"/>
+                <w:szCs w:val="20"/>
+                <w:lang w:val="en-CA"/>
+              </w:rPr>
+              <w:t>}</w:t>
             </w:r>
           </w:p>
         </w:tc>
@@ -20085,6 +19230,7 @@
               <w:t>i</w:t>
             </w:r>
             <w:proofErr w:type="spellEnd"/>
+            <w:proofErr w:type="gramStart"/>
             <w:r>
               <w:rPr>
                 <w:rFonts w:ascii="BC Sans" w:hAnsi="BC Sans"/>
@@ -20093,6 +19239,7 @@
               </w:rPr>
               <w:t>].officer</w:t>
             </w:r>
+            <w:proofErr w:type="gramEnd"/>
             <w:r>
               <w:rPr>
                 <w:rFonts w:ascii="BC Sans" w:hAnsi="BC Sans"/>
@@ -20238,6 +19385,7 @@
               <w:t>i</w:t>
             </w:r>
             <w:proofErr w:type="spellEnd"/>
+            <w:proofErr w:type="gramStart"/>
             <w:r>
               <w:rPr>
                 <w:rFonts w:ascii="BC Sans" w:hAnsi="BC Sans"/>
@@ -20246,6 +19394,7 @@
               </w:rPr>
               <w:t>].date</w:t>
             </w:r>
+            <w:proofErr w:type="gramEnd"/>
             <w:r>
               <w:rPr>
                 <w:rFonts w:ascii="BC Sans" w:hAnsi="BC Sans"/>
@@ -20328,7 +19477,16 @@
           <w:sz w:val="20"/>
           <w:szCs w:val="20"/>
         </w:rPr>
-        <w:t>[i+1]</w:t>
+        <w:t>[i+1</w:t>
+      </w:r>
+      <w:proofErr w:type="gramStart"/>
+      <w:r>
+        <w:rPr>
+          <w:rFonts w:ascii="BC Sans" w:hAnsi="BC Sans"/>
+          <w:sz w:val="20"/>
+          <w:szCs w:val="20"/>
+        </w:rPr>
+        <w:t>]</w:t>
       </w:r>
       <w:r>
         <w:rPr>
@@ -20338,6 +19496,7 @@
         </w:rPr>
         <w:t>.order</w:t>
       </w:r>
+      <w:proofErr w:type="gramEnd"/>
       <w:r>
         <w:rPr>
           <w:rFonts w:ascii="BC Sans" w:hAnsi="BC Sans"/>
@@ -20446,6 +19605,7 @@
               <w:t>i</w:t>
             </w:r>
             <w:proofErr w:type="spellEnd"/>
+            <w:proofErr w:type="gramStart"/>
             <w:r>
               <w:rPr>
                 <w:rFonts w:ascii="BC Sans" w:hAnsi="BC Sans"/>
@@ -20454,7 +19614,18 @@
                 <w:sz w:val="20"/>
                 <w:szCs w:val="20"/>
               </w:rPr>
-              <w:t>].order}</w:t>
+              <w:t>].order</w:t>
+            </w:r>
+            <w:proofErr w:type="gramEnd"/>
+            <w:r>
+              <w:rPr>
+                <w:rFonts w:ascii="BC Sans" w:hAnsi="BC Sans"/>
+                <w:b/>
+                <w:bCs/>
+                <w:sz w:val="20"/>
+                <w:szCs w:val="20"/>
+              </w:rPr>
+              <w:t>}</w:t>
             </w:r>
           </w:p>
         </w:tc>
@@ -20565,13 +19736,41 @@
               <w:t>i</w:t>
             </w:r>
             <w:proofErr w:type="spellEnd"/>
-            <w:r>
-              <w:rPr>
-                <w:rFonts w:ascii="BC Sans" w:hAnsi="BC Sans"/>
-                <w:sz w:val="20"/>
-                <w:szCs w:val="20"/>
-              </w:rPr>
-              <w:t>].actions[0].actor}</w:t>
+            <w:proofErr w:type="gramStart"/>
+            <w:r>
+              <w:rPr>
+                <w:rFonts w:ascii="BC Sans" w:hAnsi="BC Sans"/>
+                <w:sz w:val="20"/>
+                <w:szCs w:val="20"/>
+              </w:rPr>
+              <w:t>].actions</w:t>
+            </w:r>
+            <w:proofErr w:type="gramEnd"/>
+            <w:r>
+              <w:rPr>
+                <w:rFonts w:ascii="BC Sans" w:hAnsi="BC Sans"/>
+                <w:sz w:val="20"/>
+                <w:szCs w:val="20"/>
+              </w:rPr>
+              <w:t>[0</w:t>
+            </w:r>
+            <w:proofErr w:type="gramStart"/>
+            <w:r>
+              <w:rPr>
+                <w:rFonts w:ascii="BC Sans" w:hAnsi="BC Sans"/>
+                <w:sz w:val="20"/>
+                <w:szCs w:val="20"/>
+              </w:rPr>
+              <w:t>].actor</w:t>
+            </w:r>
+            <w:proofErr w:type="gramEnd"/>
+            <w:r>
+              <w:rPr>
+                <w:rFonts w:ascii="BC Sans" w:hAnsi="BC Sans"/>
+                <w:sz w:val="20"/>
+                <w:szCs w:val="20"/>
+              </w:rPr>
+              <w:t>}</w:t>
             </w:r>
             <w:r>
               <w:rPr>
@@ -20697,13 +19896,32 @@
               <w:t>i</w:t>
             </w:r>
             <w:proofErr w:type="spellEnd"/>
-            <w:r>
-              <w:rPr>
-                <w:rFonts w:ascii="BC Sans" w:hAnsi="BC Sans"/>
-                <w:sz w:val="20"/>
-                <w:szCs w:val="20"/>
-              </w:rPr>
-              <w:t>].actions[0].</w:t>
+            <w:proofErr w:type="gramStart"/>
+            <w:r>
+              <w:rPr>
+                <w:rFonts w:ascii="BC Sans" w:hAnsi="BC Sans"/>
+                <w:sz w:val="20"/>
+                <w:szCs w:val="20"/>
+              </w:rPr>
+              <w:t>].actions</w:t>
+            </w:r>
+            <w:proofErr w:type="gramEnd"/>
+            <w:r>
+              <w:rPr>
+                <w:rFonts w:ascii="BC Sans" w:hAnsi="BC Sans"/>
+                <w:sz w:val="20"/>
+                <w:szCs w:val="20"/>
+              </w:rPr>
+              <w:t>[0</w:t>
+            </w:r>
+            <w:proofErr w:type="gramStart"/>
+            <w:r>
+              <w:rPr>
+                <w:rFonts w:ascii="BC Sans" w:hAnsi="BC Sans"/>
+                <w:sz w:val="20"/>
+                <w:szCs w:val="20"/>
+              </w:rPr>
+              <w:t>].</w:t>
             </w:r>
             <w:r>
               <w:rPr>
@@ -20713,6 +19931,7 @@
               </w:rPr>
               <w:t>date</w:t>
             </w:r>
+            <w:proofErr w:type="gramEnd"/>
             <w:r>
               <w:rPr>
                 <w:rFonts w:ascii="BC Sans" w:hAnsi="BC Sans"/>
@@ -20830,13 +20049,23 @@
               <w:t>i</w:t>
             </w:r>
             <w:proofErr w:type="spellEnd"/>
-            <w:r>
-              <w:rPr>
-                <w:rFonts w:ascii="BC Sans" w:hAnsi="BC Sans"/>
-                <w:sz w:val="20"/>
-                <w:szCs w:val="20"/>
-              </w:rPr>
-              <w:t>].note}</w:t>
+            <w:proofErr w:type="gramStart"/>
+            <w:r>
+              <w:rPr>
+                <w:rFonts w:ascii="BC Sans" w:hAnsi="BC Sans"/>
+                <w:sz w:val="20"/>
+                <w:szCs w:val="20"/>
+              </w:rPr>
+              <w:t>].note</w:t>
+            </w:r>
+            <w:proofErr w:type="gramEnd"/>
+            <w:r>
+              <w:rPr>
+                <w:rFonts w:ascii="BC Sans" w:hAnsi="BC Sans"/>
+                <w:sz w:val="20"/>
+                <w:szCs w:val="20"/>
+              </w:rPr>
+              <w:t>}</w:t>
             </w:r>
           </w:p>
         </w:tc>
@@ -20896,7 +20125,25 @@
           <w:sz w:val="20"/>
           <w:szCs w:val="20"/>
         </w:rPr>
-        <w:t>[i+1].order}</w:t>
+        <w:t>[i+1</w:t>
+      </w:r>
+      <w:proofErr w:type="gramStart"/>
+      <w:r>
+        <w:rPr>
+          <w:rFonts w:ascii="BC Sans" w:hAnsi="BC Sans"/>
+          <w:sz w:val="20"/>
+          <w:szCs w:val="20"/>
+        </w:rPr>
+        <w:t>].order</w:t>
+      </w:r>
+      <w:proofErr w:type="gramEnd"/>
+      <w:r>
+        <w:rPr>
+          <w:rFonts w:ascii="BC Sans" w:hAnsi="BC Sans"/>
+          <w:sz w:val="20"/>
+          <w:szCs w:val="20"/>
+        </w:rPr>
+        <w:t>}</w:t>
       </w:r>
       <w:r>
         <w:rPr>
@@ -20907,6 +20154,7 @@
         </w:rPr>
         <w:t>{</w:t>
       </w:r>
+      <w:proofErr w:type="gramStart"/>
       <w:r>
         <w:rPr>
           <w:rFonts w:ascii="BC Sans" w:eastAsia="Times New Roman" w:hAnsi="BC Sans" w:cs="Times New Roman"/>
@@ -20933,7 +20181,27 @@
           <w:szCs w:val="20"/>
           <w:lang w:val="en-CA"/>
         </w:rPr>
-        <w:t>outcome.isReviewRequired</w:t>
+        <w:t>outcome</w:t>
+      </w:r>
+      <w:proofErr w:type="gramEnd"/>
+      <w:r>
+        <w:rPr>
+          <w:rFonts w:ascii="BC Sans" w:hAnsi="BC Sans"/>
+          <w:sz w:val="20"/>
+          <w:szCs w:val="20"/>
+          <w:lang w:val="en-CA"/>
+        </w:rPr>
+        <w:t>.</w:t>
+      </w:r>
+      <w:proofErr w:type="gramStart"/>
+      <w:r>
+        <w:rPr>
+          <w:rFonts w:ascii="BC Sans" w:hAnsi="BC Sans"/>
+          <w:sz w:val="20"/>
+          <w:szCs w:val="20"/>
+          <w:lang w:val="en-CA"/>
+        </w:rPr>
+        <w:t>isReviewRequired</w:t>
       </w:r>
       <w:proofErr w:type="spellEnd"/>
       <w:r>
@@ -20965,6 +20233,7 @@
         <w:t>EQ</w:t>
       </w:r>
       <w:proofErr w:type="spellEnd"/>
+      <w:proofErr w:type="gramEnd"/>
       <w:r>
         <w:rPr>
           <w:rFonts w:ascii="BC Sans" w:eastAsia="Times New Roman" w:hAnsi="BC Sans" w:cs="Times New Roman"/>
@@ -20972,7 +20241,17 @@
           <w:sz w:val="20"/>
           <w:szCs w:val="20"/>
         </w:rPr>
-        <w:t>(Yes)</w:t>
+        <w:t>(Yes</w:t>
+      </w:r>
+      <w:proofErr w:type="gramStart"/>
+      <w:r>
+        <w:rPr>
+          <w:rFonts w:ascii="BC Sans" w:eastAsia="Times New Roman" w:hAnsi="BC Sans" w:cs="Times New Roman"/>
+          <w:color w:val="000000" w:themeColor="text1"/>
+          <w:sz w:val="20"/>
+          <w:szCs w:val="20"/>
+        </w:rPr>
+        <w:t>)</w:t>
       </w:r>
       <w:r>
         <w:rPr>
@@ -21003,6 +20282,7 @@
         <w:t>Begin</w:t>
       </w:r>
       <w:proofErr w:type="spellEnd"/>
+      <w:proofErr w:type="gramEnd"/>
       <w:r>
         <w:rPr>
           <w:rFonts w:ascii="BC Sans" w:eastAsia="Times New Roman" w:hAnsi="BC Sans" w:cs="Times New Roman"/>
@@ -21643,7 +20923,17 @@
           <w:szCs w:val="20"/>
           <w:lang w:val="en-CA"/>
         </w:rPr>
-        <w:t>.isReviewRequired</w:t>
+        <w:t>.</w:t>
+      </w:r>
+      <w:proofErr w:type="gramStart"/>
+      <w:r>
+        <w:rPr>
+          <w:rFonts w:ascii="BC Sans" w:hAnsi="BC Sans"/>
+          <w:sz w:val="20"/>
+          <w:szCs w:val="20"/>
+          <w:lang w:val="en-CA"/>
+        </w:rPr>
+        <w:t>isReviewRequired</w:t>
       </w:r>
       <w:proofErr w:type="spellEnd"/>
       <w:r>
@@ -21666,6 +20956,7 @@
         <w:t>showEnd</w:t>
       </w:r>
       <w:proofErr w:type="spellEnd"/>
+      <w:proofErr w:type="gramEnd"/>
       <w:r>
         <w:rPr>
           <w:rFonts w:ascii="BC Sans" w:eastAsia="Times New Roman" w:hAnsi="BC Sans" w:cs="Times New Roman"/>
@@ -21688,6 +20979,7 @@
         <w:t>{</w:t>
       </w:r>
       <w:proofErr w:type="spellStart"/>
+      <w:proofErr w:type="gramStart"/>
       <w:r>
         <w:rPr>
           <w:rFonts w:ascii="BC Sans" w:eastAsia="Times New Roman" w:hAnsi="BC Sans" w:cs="Segoe UI"/>
@@ -21722,7 +21014,20 @@
           <w:lang w:eastAsia="en-CA"/>
           <w14:ligatures w14:val="none"/>
         </w:rPr>
-        <w:t>OutcomeAttachments:ifEQ</w:t>
+        <w:t>OutcomeAttachments</w:t>
+      </w:r>
+      <w:proofErr w:type="gramEnd"/>
+      <w:r>
+        <w:rPr>
+          <w:rFonts w:ascii="BC Sans" w:eastAsia="Times New Roman" w:hAnsi="BC Sans" w:cs="Segoe UI"/>
+          <w:color w:val="000000"/>
+          <w:kern w:val="0"/>
+          <w:sz w:val="20"/>
+          <w:szCs w:val="20"/>
+          <w:lang w:eastAsia="en-CA"/>
+          <w14:ligatures w14:val="none"/>
+        </w:rPr>
+        <w:t>:ifEQ</w:t>
       </w:r>
       <w:proofErr w:type="spellEnd"/>
       <w:r>
@@ -21735,7 +21040,20 @@
           <w:lang w:eastAsia="en-CA"/>
           <w14:ligatures w14:val="none"/>
         </w:rPr>
-        <w:t>(true):</w:t>
+        <w:t>(true</w:t>
+      </w:r>
+      <w:proofErr w:type="gramStart"/>
+      <w:r>
+        <w:rPr>
+          <w:rFonts w:ascii="BC Sans" w:eastAsia="Times New Roman" w:hAnsi="BC Sans" w:cs="Segoe UI"/>
+          <w:color w:val="000000"/>
+          <w:kern w:val="0"/>
+          <w:sz w:val="20"/>
+          <w:szCs w:val="20"/>
+          <w:lang w:eastAsia="en-CA"/>
+          <w14:ligatures w14:val="none"/>
+        </w:rPr>
+        <w:t>):</w:t>
       </w:r>
       <w:proofErr w:type="spellStart"/>
       <w:r>
@@ -21751,6 +21069,7 @@
         <w:t>showBegin</w:t>
       </w:r>
       <w:proofErr w:type="spellEnd"/>
+      <w:proofErr w:type="gramEnd"/>
       <w:r>
         <w:rPr>
           <w:rFonts w:ascii="BC Sans" w:eastAsia="Times New Roman" w:hAnsi="BC Sans" w:cs="Segoe UI"/>
@@ -21970,6 +21289,7 @@
               <w:t>i</w:t>
             </w:r>
             <w:proofErr w:type="spellEnd"/>
+            <w:proofErr w:type="gramStart"/>
             <w:r>
               <w:rPr>
                 <w:rFonts w:ascii="BC Sans" w:eastAsia="Times New Roman" w:hAnsi="BC Sans" w:cs="Times New Roman"/>
@@ -21996,6 +21316,7 @@
               <w:t>fileType</w:t>
             </w:r>
             <w:proofErr w:type="spellEnd"/>
+            <w:proofErr w:type="gramEnd"/>
             <w:r>
               <w:rPr>
                 <w:rFonts w:ascii="BC Sans" w:eastAsia="Times New Roman" w:hAnsi="BC Sans" w:cs="Times New Roman"/>
@@ -22197,6 +21518,7 @@
               </w:rPr>
               <w:t>+1</w:t>
             </w:r>
+            <w:proofErr w:type="gramStart"/>
             <w:r>
               <w:rPr>
                 <w:rFonts w:ascii="BC Sans" w:eastAsia="Times New Roman" w:hAnsi="BC Sans" w:cs="Times New Roman"/>
@@ -22223,6 +21545,7 @@
               <w:t>fileType</w:t>
             </w:r>
             <w:proofErr w:type="spellEnd"/>
+            <w:proofErr w:type="gramEnd"/>
             <w:r>
               <w:rPr>
                 <w:rFonts w:ascii="BC Sans" w:eastAsia="Times New Roman" w:hAnsi="BC Sans" w:cs="Times New Roman"/>
@@ -22356,6 +21679,7 @@
           <w:lang w:eastAsia="en-CA"/>
           <w14:ligatures w14:val="none"/>
         </w:rPr>
+        <w:lastRenderedPageBreak/>
         <w:t>{</w:t>
       </w:r>
       <w:proofErr w:type="spellStart"/>
@@ -22739,8 +22063,6 @@
             </w:rPr>
             <w:t>Report printed on {</w:t>
           </w:r>
-          <w:proofErr w:type="spellStart"/>
-          <w:proofErr w:type="gramStart"/>
           <w:r>
             <w:rPr>
               <w:rFonts w:ascii="BC Sans" w:eastAsia="BC Sans" w:hAnsi="BC Sans" w:cs="BC Sans"/>
@@ -22765,8 +22087,6 @@
             </w:rPr>
             <w:t>generatedOn</w:t>
           </w:r>
-          <w:proofErr w:type="spellEnd"/>
-          <w:proofErr w:type="gramEnd"/>
           <w:r>
             <w:rPr>
               <w:rFonts w:ascii="BC Sans" w:eastAsia="BC Sans" w:hAnsi="BC Sans" w:cs="BC Sans"/>
@@ -25728,33 +25048,6 @@
 </file>
 
 <file path=customXml/item1.xml><?xml version="1.0" encoding="utf-8"?>
-<?mso-contentType ?>
-<FormTemplates xmlns="http://schemas.microsoft.com/sharepoint/v3/contenttype/forms">
-  <Display>DocumentLibraryForm</Display>
-  <Edit>DocumentLibraryForm</Edit>
-  <New>DocumentLibraryForm</New>
-</FormTemplates>
-</file>
-
-<file path=customXml/item2.xml><?xml version="1.0" encoding="utf-8"?>
-<p:properties xmlns:p="http://schemas.microsoft.com/office/2006/metadata/properties" xmlns:xsi="http://www.w3.org/2001/XMLSchema-instance" xmlns:pc="http://schemas.microsoft.com/office/infopath/2007/PartnerControls">
-  <documentManagement>
-    <TaxCatchAll xmlns="cbeac988-4fd5-47cf-ad03-89cc7678fa90" xsi:nil="true"/>
-    <lcf76f155ced4ddcb4097134ff3c332f xmlns="aa9c99c1-69c1-4b58-9df5-4d4796c46f8a">
-      <Terms xmlns="http://schemas.microsoft.com/office/infopath/2007/PartnerControls"/>
-    </lcf76f155ced4ddcb4097134ff3c332f>
-    <SharedWithUsers xmlns="cbeac988-4fd5-47cf-ad03-89cc7678fa90">
-      <UserInfo>
-        <DisplayName/>
-        <AccountId xsi:nil="true"/>
-        <AccountType/>
-      </UserInfo>
-    </SharedWithUsers>
-  </documentManagement>
-</p:properties>
-</file>
-
-<file path=customXml/item3.xml><?xml version="1.0" encoding="utf-8"?>
 <ct:contentTypeSchema xmlns:ct="http://schemas.microsoft.com/office/2006/metadata/contentType" xmlns:ma="http://schemas.microsoft.com/office/2006/metadata/properties/metaAttributes" ct:_="" ma:_="" ma:contentTypeName="Document" ma:contentTypeID="0x010100ED0089B3ED392A4CB3C10705735CFAD3" ma:contentTypeVersion="15" ma:contentTypeDescription="Create a new document." ma:contentTypeScope="" ma:versionID="e9715c4352d5d9c94cf397f6db7911f6">
   <xsd:schema xmlns:xsd="http://www.w3.org/2001/XMLSchema" xmlns:xs="http://www.w3.org/2001/XMLSchema" xmlns:p="http://schemas.microsoft.com/office/2006/metadata/properties" xmlns:ns2="aa9c99c1-69c1-4b58-9df5-4d4796c46f8a" xmlns:ns3="cbeac988-4fd5-47cf-ad03-89cc7678fa90" targetNamespace="http://schemas.microsoft.com/office/2006/metadata/properties" ma:root="true" ma:fieldsID="4a7b24a40f906d6832371abf7aef78d6" ns2:_="" ns3:_="">
     <xsd:import namespace="aa9c99c1-69c1-4b58-9df5-4d4796c46f8a"/>
@@ -25989,10 +25282,48 @@
 </ct:contentTypeSchema>
 </file>
 
+<file path=customXml/item2.xml><?xml version="1.0" encoding="utf-8"?>
+<p:properties xmlns:p="http://schemas.microsoft.com/office/2006/metadata/properties" xmlns:xsi="http://www.w3.org/2001/XMLSchema-instance" xmlns:pc="http://schemas.microsoft.com/office/infopath/2007/PartnerControls">
+  <documentManagement>
+    <TaxCatchAll xmlns="cbeac988-4fd5-47cf-ad03-89cc7678fa90" xsi:nil="true"/>
+    <lcf76f155ced4ddcb4097134ff3c332f xmlns="aa9c99c1-69c1-4b58-9df5-4d4796c46f8a">
+      <Terms xmlns="http://schemas.microsoft.com/office/infopath/2007/PartnerControls"/>
+    </lcf76f155ced4ddcb4097134ff3c332f>
+    <SharedWithUsers xmlns="cbeac988-4fd5-47cf-ad03-89cc7678fa90">
+      <UserInfo>
+        <DisplayName/>
+        <AccountId xsi:nil="true"/>
+        <AccountType/>
+      </UserInfo>
+    </SharedWithUsers>
+  </documentManagement>
+</p:properties>
+</file>
+
+<file path=customXml/item3.xml><?xml version="1.0" encoding="utf-8"?>
+<?mso-contentType ?>
+<FormTemplates xmlns="http://schemas.microsoft.com/sharepoint/v3/contenttype/forms">
+  <Display>DocumentLibraryForm</Display>
+  <Edit>DocumentLibraryForm</Edit>
+  <New>DocumentLibraryForm</New>
+</FormTemplates>
+</file>
+
 <file path=customXml/itemProps1.xml><?xml version="1.0" encoding="utf-8"?>
-<ds:datastoreItem xmlns:ds="http://schemas.openxmlformats.org/officeDocument/2006/customXml" ds:itemID="{4BECF9F2-3A10-48CC-8D31-4F6E8664527E}">
+<ds:datastoreItem xmlns:ds="http://schemas.openxmlformats.org/officeDocument/2006/customXml" ds:itemID="{26FF9410-7F49-4DD5-9478-D670A139DF54}">
   <ds:schemaRefs>
-    <ds:schemaRef ds:uri="http://schemas.microsoft.com/sharepoint/v3/contenttype/forms"/>
+    <ds:schemaRef ds:uri="http://schemas.microsoft.com/office/2006/metadata/contentType"/>
+    <ds:schemaRef ds:uri="http://schemas.microsoft.com/office/2006/metadata/properties/metaAttributes"/>
+    <ds:schemaRef ds:uri="http://www.w3.org/2001/XMLSchema"/>
+    <ds:schemaRef ds:uri="http://schemas.microsoft.com/office/2006/metadata/properties"/>
+    <ds:schemaRef ds:uri="aa9c99c1-69c1-4b58-9df5-4d4796c46f8a"/>
+    <ds:schemaRef ds:uri="cbeac988-4fd5-47cf-ad03-89cc7678fa90"/>
+    <ds:schemaRef ds:uri="http://schemas.microsoft.com/office/2006/documentManagement/types"/>
+    <ds:schemaRef ds:uri="http://schemas.microsoft.com/office/infopath/2007/PartnerControls"/>
+    <ds:schemaRef ds:uri="http://schemas.openxmlformats.org/package/2006/metadata/core-properties"/>
+    <ds:schemaRef ds:uri="http://purl.org/dc/elements/1.1/"/>
+    <ds:schemaRef ds:uri="http://purl.org/dc/terms/"/>
+    <ds:schemaRef ds:uri="http://schemas.microsoft.com/internal/obd"/>
   </ds:schemaRefs>
 </ds:datastoreItem>
 </file>
@@ -26009,20 +25340,9 @@
 </file>
 
 <file path=customXml/itemProps3.xml><?xml version="1.0" encoding="utf-8"?>
-<ds:datastoreItem xmlns:ds="http://schemas.openxmlformats.org/officeDocument/2006/customXml" ds:itemID="{26FF9410-7F49-4DD5-9478-D670A139DF54}">
+<ds:datastoreItem xmlns:ds="http://schemas.openxmlformats.org/officeDocument/2006/customXml" ds:itemID="{4BECF9F2-3A10-48CC-8D31-4F6E8664527E}">
   <ds:schemaRefs>
-    <ds:schemaRef ds:uri="http://schemas.microsoft.com/office/2006/metadata/contentType"/>
-    <ds:schemaRef ds:uri="http://schemas.microsoft.com/office/2006/metadata/properties/metaAttributes"/>
-    <ds:schemaRef ds:uri="http://www.w3.org/2001/XMLSchema"/>
-    <ds:schemaRef ds:uri="http://schemas.microsoft.com/office/2006/metadata/properties"/>
-    <ds:schemaRef ds:uri="aa9c99c1-69c1-4b58-9df5-4d4796c46f8a"/>
-    <ds:schemaRef ds:uri="cbeac988-4fd5-47cf-ad03-89cc7678fa90"/>
-    <ds:schemaRef ds:uri="http://schemas.microsoft.com/office/2006/documentManagement/types"/>
-    <ds:schemaRef ds:uri="http://schemas.microsoft.com/office/infopath/2007/PartnerControls"/>
-    <ds:schemaRef ds:uri="http://schemas.openxmlformats.org/package/2006/metadata/core-properties"/>
-    <ds:schemaRef ds:uri="http://purl.org/dc/elements/1.1/"/>
-    <ds:schemaRef ds:uri="http://purl.org/dc/terms/"/>
-    <ds:schemaRef ds:uri="http://schemas.microsoft.com/internal/obd"/>
+    <ds:schemaRef ds:uri="http://schemas.microsoft.com/sharepoint/v3/contenttype/forms"/>
   </ds:schemaRefs>
 </ds:datastoreItem>
 </file>
</xml_diff>